<commit_message>
Almost done with es calc section
</commit_message>
<xml_diff>
--- a/Mikkels refs.docx
+++ b/Mikkels refs.docx
@@ -501,6 +501,40 @@
         <w:fldChar w:fldCharType="begin" w:fldLock="1"/>
       </w:r>
       <w:r>
+        <w:instrText>ADDIN CSL_CITATION {"citationItems":[{"id":"ITEM-1","itemData":{"DOI":"10.1371/journal.pone.0233107","ISSN":"1932-6203","abstract":"To determine the reproducibility of psychological meta-analyses, we investigated whether we could reproduce 500 primary study effect sizes drawn from 33 published meta-analyses based on the information given in the meta-analyses, and whether recomputations of primary study effect sizes altered the overall results of the meta-analysis. Results showed that almost half (k = 224) of all sampled primary effect sizes could not be reproduced based on the reported information in the meta-analysis, mostly because of incomplete or missing information on how effect sizes from primary studies were selected and computed. Overall, this led to small discrepancies in the computation of mean effect sizes, confidence intervals and heterogeneity estimates in 13 out of 33 meta-analyses. We provide recommendations to improve transparancy in the reporting of the entire meta-analytic process, including the use of preregistration, data and workflow sharing, and explicit coding practices.","author":[{"dropping-particle":"","family":"Maassen","given":"Esther","non-dropping-particle":"","parse-names":false,"suffix":""},{"dropping-particle":"","family":"Assen","given":"Marcel","non-dropping-particle":"van","parse-names":false,"suffix":""},{"dropping-particle":"","family":"Nuijten","given":"Michèle","non-dropping-particle":"","parse-names":false,"suffix":""},{"dropping-particle":"","family":"Olsson Collentine","given":"Anton","non-dropping-particle":"","parse-names":false,"suffix":""},{"dropping-particle":"","family":"Wicherts","given":"Jelte","non-dropping-particle":"","parse-names":false,"suffix":""}],"container-title":"PloS one","id":"ITEM-1","issue":"5","issued":{"date-parts":[["2020"]]},"note":"Competing Interests: I have read the journal's policy and the authors of this manuscript have the following competing interests: Jelte M. Wicherts is a PLOS ONE Editorial Board member. This does not alter the authors’ adherence to PLOS ONE Editorial policies and criteria.","page":"e0233107","publisher":"Public Library of Science","publisher-place":"United States","title":"Reproducibility of individual effect sizes in meta-analyses in psychology","type":"article-journal","volume":"15"},"uris":["http://www.mendeley.com/documents/?uuid=1c4d800a-f836-4d53-9af0-6975a35719bd"]}],"mendeley":{"formattedCitation":"(Maassen et al., 2020)","plainTextFormattedCitation":"(Maassen et al., 2020)","previouslyFormattedCitation":"(Maassen et al., 2020)"},"properties":{"noteIndex":0},"schema":"https://github.com/citation-style-language/schema/raw/master/csl-citation.json"}</w:instrText>
+      </w:r>
+      <w:r>
+        <w:fldChar w:fldCharType="separate"/>
+      </w:r>
+      <w:r>
+        <w:rPr>
+          <w:noProof/>
+        </w:rPr>
+        <w:t>(</w:t>
+      </w:r>
+      <w:bookmarkStart w:id="11" w:name="_Hlk196747105"/>
+      <w:r>
+        <w:rPr>
+          <w:noProof/>
+        </w:rPr>
+        <w:t>Maassen et al., 2020</w:t>
+      </w:r>
+      <w:bookmarkEnd w:id="11"/>
+      <w:r>
+        <w:rPr>
+          <w:noProof/>
+        </w:rPr>
+        <w:t>)</w:t>
+      </w:r>
+      <w:r>
+        <w:fldChar w:fldCharType="end"/>
+      </w:r>
+    </w:p>
+    <w:p>
+      <w:r>
+        <w:fldChar w:fldCharType="begin" w:fldLock="1"/>
+      </w:r>
+      <w:r>
         <w:instrText>ADDIN CSL_CITATION {"citationItems":[{"id":"ITEM-1","itemData":{"DOI":"10.2307/1164588","ISSN":"0362-9791","author":[{"dropping-particle":"V.","family":"Hedges","given":"Larry","non-dropping-particle":"","parse-names":false,"suffix":""}],"container-title":"Journal of Educational Statistics","id":"ITEM-1","issue":"2","issued":{"date-parts":[["1981"]]},"page":"107-128","publisher":"Sage Publications Sage CA: Thousand Oaks, CA","title":"Distribution theory for Glass's estimator of effect size and related estimators","type":"article-journal","volume":"6"},"uris":["http://www.mendeley.com/documents/?uuid=2e656e49-4e32-4e16-be60-30bab9cefcd3"]}],"mendeley":{"formattedCitation":"(Hedges, 1981)","plainTextFormattedCitation":"(Hedges, 1981)","previouslyFormattedCitation":"(Hedges, 1981)"},"properties":{"noteIndex":0},"schema":"https://github.com/citation-style-language/schema/raw/master/csl-citation.json"}</w:instrText>
       </w:r>
       <w:r>
@@ -543,19 +577,67 @@
         <w:fldChar w:fldCharType="begin" w:fldLock="1"/>
       </w:r>
       <w:r>
-        <w:instrText>ADDIN CSL_CITATION {"citationItems":[{"id":"ITEM-1","itemData":{"DOI":"10.3102/10769986241238478","ISSN":"1076-9986","abstract":"This article presents methods for using extant data to improve the properties of estimators of the standardized mean difference (SMD) effect size. Because samples recruited into education research studies are often more homogeneous than the populations of policy interest, the variation in educational outcomes can be smaller in these samples than is reflective of the true variation in the population. This affects effect size estimation since the sample standard deviation is used in the denominator of the SMD. We propose leveraging extant data on sample variance estimates from multiple studies, made available via clearinghouse databases such as the What Works Clearinghouse, to standardize a mean difference. This allows effect sizes to be benchmarked across a common and broad population, thus enabling better comparability across studies and interventions. We derive the new estimators of the population variance and the corresponding SMD, which pool sample variances from multiple studies using both an analysis of variance and a meta-analytic framework. We demonstrate the properties of these estimators via analytic and simulation results and offer recommendations for when these estimators are appropriate in practice.","author":[{"dropping-particle":"","family":"Fitzgerald","given":"Kaitlyn G","non-dropping-particle":"","parse-names":false,"suffix":""},{"dropping-particle":"","family":"Tipton","given":"Elizabeth","non-dropping-particle":"","parse-names":false,"suffix":""}],"container-title":"Journal of Educational and Behavioral Statistics","id":"ITEM-1","issued":{"date-parts":[["2024","4","7"]]},"note":"doi: 10.3102/10769986241238478","page":"10769986241238478","publisher":"American Educational Research Association","title":"Using Extant Data to Improve Estimation of the Standardized Mean Difference","type":"article-journal"},"uris":["http://www.mendeley.com/documents/?uuid=35692fd6-0854-4f3a-b671-13abf15d4d88"]}],"mendeley":{"formattedCitation":"(Fitzgerald &amp; Tipton, 2024)","plainTextFormattedCitation":"(Fitzgerald &amp; Tipton, 2024)"},"properties":{"noteIndex":0},"schema":"https://github.com/citation-style-language/schema/raw/master/csl-citation.json"}</w:instrText>
+        <w:instrText>ADDIN CSL_CITATION {"citationItems":[{"id":"ITEM-1","itemData":{"DOI":"10.3102/10769986241238478","ISSN":"1076-9986","abstract":"This article presents methods for using extant data to improve the properties of estimators of the standardized mean difference (SMD) effect size. Because samples recruited into education research studies are often more homogeneous than the populations of policy interest, the variation in educational outcomes can be smaller in these samples than is reflective of the true variation in the population. This affects effect size estimation since the sample standard deviation is used in the denominator of the SMD. We propose leveraging extant data on sample variance estimates from multiple studies, made available via clearinghouse databases such as the What Works Clearinghouse, to standardize a mean difference. This allows effect sizes to be benchmarked across a common and broad population, thus enabling better comparability across studies and interventions. We derive the new estimators of the population variance and the corresponding SMD, which pool sample variances from multiple studies using both an analysis of variance and a meta-analytic framework. We demonstrate the properties of these estimators via analytic and simulation results and offer recommendations for when these estimators are appropriate in practice.","author":[{"dropping-particle":"","family":"Fitzgerald","given":"Kaitlyn G","non-dropping-particle":"","parse-names":false,"suffix":""},{"dropping-particle":"","family":"Tipton","given":"Elizabeth","non-dropping-particle":"","parse-names":false,"suffix":""}],"container-title":"Journal of Educational and Behavioral Statistics","id":"ITEM-1","issued":{"date-parts":[["2024","4","7"]]},"note":"doi: 10.3102/10769986241238478","page":"10769986241238478","publisher":"American Educational Research Association","title":"Using Extant Data to Improve Estimation of the Standardized Mean Difference","type":"article-journal"},"uris":["http://www.mendeley.com/documents/?uuid=35692fd6-0854-4f3a-b671-13abf15d4d88"]}],"mendeley":{"formattedCitation":"(Fitzgerald &amp; Tipton, 2024)","plainTextFormattedCitation":"(Fitzgerald &amp; Tipton, 2024)","previouslyFormattedCitation":"(Fitzgerald &amp; Tipton, 2024)"},"properties":{"noteIndex":0},"schema":"https://github.com/citation-style-language/schema/raw/master/csl-citation.json"}</w:instrText>
       </w:r>
       <w:r>
         <w:fldChar w:fldCharType="separate"/>
       </w:r>
-      <w:bookmarkStart w:id="11" w:name="_GoBack"/>
-      <w:r>
-        <w:rPr>
-          <w:noProof/>
-        </w:rPr>
-        <w:t>(Fitzgerald &amp; Tipton, 2024</w:t>
-      </w:r>
-      <w:bookmarkEnd w:id="11"/>
+      <w:r>
+        <w:rPr>
+          <w:noProof/>
+        </w:rPr>
+        <w:t>(Fitzgerald &amp; Tipton, 2024)</w:t>
+      </w:r>
+      <w:r>
+        <w:fldChar w:fldCharType="end"/>
+      </w:r>
+      <w:r>
+        <w:t xml:space="preserve"> </w:t>
+      </w:r>
+      <w:r>
+        <w:fldChar w:fldCharType="begin" w:fldLock="1"/>
+      </w:r>
+      <w:r>
+        <w:instrText>ADDIN CSL_CITATION {"citationItems":[{"id":"ITEM-1","itemData":{"author":[{"dropping-particle":"","family":"Higgins","given":"Julian P T","non-dropping-particle":"","parse-names":false,"suffix":""},{"dropping-particle":"","family":"Li","given":"Tianjing","non-dropping-particle":"","parse-names":false,"suffix":""},{"dropping-particle":"","family":"Deeks","given":"Jonathan J","non-dropping-particle":"","parse-names":false,"suffix":""}],"container-title":"Cochrane handbook for systematic reviews of interventions","id":"ITEM-1","issued":{"date-parts":[["2019"]]},"page":"143-176","publisher":"Wiley Online Library","title":"Choosing effect measures and computing estimates of effect","type":"article-journal"},"uris":["http://www.mendeley.com/documents/?uuid=ac2c33c7-747a-4d8e-b22a-6445f1549bbd"]},{"id":"ITEM-2","itemData":{"author":[{"dropping-particle":"","family":"Borenstein","given":"Micahel","non-dropping-particle":"","parse-names":false,"suffix":""},{"dropping-particle":"V.","family":"Hedges","given":"Larry","non-dropping-particle":"","parse-names":false,"suffix":""}],"chapter-number":"11","container-title":"The handbook of research synthesis and meta-analysis","edition":"3","editor":[{"dropping-particle":"","family":"Cooper","given":"Harris","non-dropping-particle":"","parse-names":false,"suffix":""},{"dropping-particle":"V.","family":"Hedges","given":"Larry","non-dropping-particle":"","parse-names":false,"suffix":""},{"dropping-particle":"","family":"Valentine","given":"Jeffrey C.","non-dropping-particle":"","parse-names":false,"suffix":""}],"id":"ITEM-2","issued":{"date-parts":[["2019"]]},"page":"207-242","publisher":"Russell Sage Foundation West Sussex","title":"Effect sizes for meta-analysis","type":"chapter"},"uris":["http://www.mendeley.com/documents/?uuid=99835b90-6304-450c-b441-fedad16b1ed0"]},{"id":"ITEM-3","itemData":{"URL":"https://www.jepusto.com/alternative-formulas-for-the-smd/","author":[{"dropping-particle":"","family":"Pustejovsky","given":"James E.","non-dropping-particle":"","parse-names":false,"suffix":""}],"id":"ITEM-3","issued":{"date-parts":[["2016"]]},"title":"Alternative formulas for the standardized mean difference","type":"webpage"},"uris":["http://www.mendeley.com/documents/?uuid=7627b063-f26c-453a-9f28-c681d73a900d"]},{"id":"ITEM-4","itemData":{"author":[{"dropping-particle":"","family":"Wilson","given":"David B","non-dropping-particle":"","parse-names":false,"suffix":""}],"id":"ITEM-4","issued":{"date-parts":[["2016"]]},"publisher":"Unpublished manuscript","title":"Formulas used by the \"Practical Meta-Analysis Effect Size Calculator\"","type":"article-journal"},"uris":["http://www.mendeley.com/documents/?uuid=65e4fdad-137b-45f6-bf94-c7bbc29a8be1"]},{"id":"ITEM-5","itemData":{"author":[{"dropping-particle":"","family":"WWC","given":"","non-dropping-particle":"","parse-names":false,"suffix":""}],"id":"ITEM-5","issued":{"date-parts":[["2021"]]},"publisher":"Institute of Education Sciences","title":"Supplement document for Appendix E and the What Works Clearinghouse procedures handbook, version 4.1","type":"article"},"uris":["http://www.mendeley.com/documents/?uuid=89116b50-b5fa-41d4-af47-6ef362bc7e7d"]},{"id":"ITEM-6","itemData":{"DOI":"10.1111/bmsp.12296","ISSN":"0007-1102","abstract":"Abstract It is common practice in both randomized and quasi-experiments to adjust for baseline characteristics when estimating the average effect of an intervention. The inclusion of a pre-test, for example, can reduce both the standard error of this estimate and?in non-randomized designs?its bias. At the same time, it is also standard to report the effect of an intervention in standardized effect size units, thereby making it comparable to other interventions and studies. Curiously, the estimation of this effect size, including covariate adjustment, has received little attention. In this article, we provide a framework for defining effect sizes in designs with a pre-test (e.g., difference-in-differences and analysis of covariance) and propose estimators of those effect sizes. The estimators and approximations to their sampling distributions are evaluated using a simulation study and then demonstrated using an example from published data.","author":[{"dropping-particle":"V","family":"Hedges","given":"Larry","non-dropping-particle":"","parse-names":false,"suffix":""},{"dropping-particle":"","family":"Tipton","given":"Elizabeth","non-dropping-particle":"","parse-names":false,"suffix":""},{"dropping-particle":"","family":"Zejnullahi","given":"Rrita","non-dropping-particle":"","parse-names":false,"suffix":""},{"dropping-particle":"","family":"Diaz","given":"Karina G","non-dropping-particle":"","parse-names":false,"suffix":""}],"container-title":"British Journal of Mathematical and Statistical Psychology","id":"ITEM-6","issued":{"date-parts":[["2023","1","2"]]},"note":"https://doi.org/10.1111/bmsp.12296","publisher":"John Wiley &amp; Sons, Ltd","title":"Effect sizes in ANCOVA and difference-in-differences designs","type":"article-journal"},"uris":["http://www.mendeley.com/documents/?uuid=0fac4442-d316-4527-8210-3b553c4ed2e2"]},{"id":"ITEM-7","itemData":{"DOI":"10.3102/10769986241238478","ISSN":"1076-9986","abstract":"This article presents methods for using extant data to improve the properties of estimators of the standardized mean difference (SMD) effect size. Because samples recruited into education research studies are often more homogeneous than the populations of policy interest, the variation in educational outcomes can be smaller in these samples than is reflective of the true variation in the population. This affects effect size estimation since the sample standard deviation is used in the denominator of the SMD. We propose leveraging extant data on sample variance estimates from multiple studies, made available via clearinghouse databases such as the What Works Clearinghouse, to standardize a mean difference. This allows effect sizes to be benchmarked across a common and broad population, thus enabling better comparability across studies and interventions. We derive the new estimators of the population variance and the corresponding SMD, which pool sample variances from multiple studies using both an analysis of variance and a meta-analytic framework. We demonstrate the properties of these estimators via analytic and simulation results and offer recommendations for when these estimators are appropriate in practice.","author":[{"dropping-particle":"","family":"Fitzgerald","given":"Kaitlyn G","non-dropping-particle":"","parse-names":false,"suffix":""},{"dropping-particle":"","family":"Tipton","given":"Elizabeth","non-dropping-particle":"","parse-names":false,"suffix":""}],"container-title":"Journal of Educational and Behavioral Statistics","id":"ITEM-7","issued":{"date-parts":[["2024","4","7"]]},"note":"doi: 10.3102/10769986241238478","page":"10769986241238478","publisher":"American Educational Research Association","title":"Using Extant Data to Improve Estimation of the Standardized Mean Difference","type":"article-journal"},"uris":["http://www.mendeley.com/documents/?uuid=35692fd6-0854-4f3a-b671-13abf15d4d88"]}],"mendeley":{"formattedCitation":"(Borenstein &amp; Hedges, 2019; Fitzgerald &amp; Tipton, 2024; Hedges et al., 2023; Higgins, Li, et al., 2019; Pustejovsky, 2016; Wilson, 2016; WWC, 2021)","plainTextFormattedCitation":"(Borenstein &amp; Hedges, 2019; Fitzgerald &amp; Tipton, 2024; Hedges et al., 2023; Higgins, Li, et al., 2019; Pustejovsky, 2016; Wilson, 2016; WWC, 2021)","previouslyFormattedCitation":"(Borenstein &amp; Hedges, 2019; Fitzgerald &amp; Tipton, 2024; Hedges et al., 2023; Higgins, Li, et al., 2019; Pustejovsky, 2016; Wilson, 2016; WWC, 2021)"},"properties":{"noteIndex":0},"schema":"https://github.com/citation-style-language/schema/raw/master/csl-citation.json"}</w:instrText>
+      </w:r>
+      <w:r>
+        <w:fldChar w:fldCharType="separate"/>
+      </w:r>
+      <w:r>
+        <w:rPr>
+          <w:noProof/>
+        </w:rPr>
+        <w:t>(Borenstein &amp; Hedges, 2019; Fitzgerald &amp; Tipton, 2024; Hedges et al., 2023; Higgins, Li, et al., 2019; Pustejovsky, 2016; Wilson, 2016; WWC, 2021)</w:t>
+      </w:r>
+      <w:r>
+        <w:fldChar w:fldCharType="end"/>
+      </w:r>
+      <w:r>
+        <w:t xml:space="preserve"> </w:t>
+      </w:r>
+      <w:r>
+        <w:fldChar w:fldCharType="begin" w:fldLock="1"/>
+      </w:r>
+      <w:r>
+        <w:instrText>ADDIN CSL_CITATION {"citationItems":[{"id":"ITEM-1","itemData":{"DOI":"10.3102/0013189X211051319","ISSN":"0013-189X","abstract":"Toward the goal of more rapid knowledge accumulation via better meta-analyses, this article explores statistical approaches intended to increase the precision and comparability of effect sizes from education research. The featured estimate of the proposed approach is a standardized mean difference effect size whose numerator is a mean difference that has been adjusted for baseline differences in the outcome measure, at a minimum, and whose denominator is the total variance. The article describes the utility and efficiency of covariate adjustment through baseline measures and the need to standardize effects on a total variance that accounts for variation at multiple levels. As computation of the total variance can be complex in multilevel studies, a shiny application is provided to assist with computation of the total variance and subsequent effect size. Examples are provided for how to interpret and input the required calculator inputs.","author":[{"dropping-particle":"","family":"Taylor","given":"Joseph A","non-dropping-particle":"","parse-names":false,"suffix":""},{"dropping-particle":"","family":"Pigott","given":"Therese D.","non-dropping-particle":"","parse-names":false,"suffix":""},{"dropping-particle":"","family":"Williams","given":"Ryan","non-dropping-particle":"","parse-names":false,"suffix":""}],"container-title":"Educational Researcher","id":"ITEM-1","issue":"1","issued":{"date-parts":[["2021","10","25"]]},"note":"doi: 10.3102/0013189X211051319","page":"72-80","publisher":"American Educational Research Association","title":"Promoting knowledge accumulation about intervention effects: Exploring strategies for standardizing statistical approaches and effect size reporting","type":"article-journal","volume":"51"},"uris":["http://www.mendeley.com/documents/?uuid=b27b406c-122e-466c-bb05-811b7205967f"]}],"mendeley":{"formattedCitation":"(Taylor et al., 2021)","plainTextFormattedCitation":"(Taylor et al., 2021)","previouslyFormattedCitation":"(Taylor et al., 2021)"},"properties":{"noteIndex":0},"schema":"https://github.com/citation-style-language/schema/raw/master/csl-citation.json"}</w:instrText>
+      </w:r>
+      <w:r>
+        <w:fldChar w:fldCharType="separate"/>
+      </w:r>
+      <w:r>
+        <w:rPr>
+          <w:noProof/>
+        </w:rPr>
+        <w:t>(</w:t>
+      </w:r>
+      <w:bookmarkStart w:id="12" w:name="_Hlk196739923"/>
+      <w:r>
+        <w:rPr>
+          <w:noProof/>
+        </w:rPr>
+        <w:t>Taylor et al., 2021</w:t>
+      </w:r>
+      <w:bookmarkEnd w:id="12"/>
       <w:r>
         <w:rPr>
           <w:noProof/>
@@ -565,8 +647,141 @@
       <w:r>
         <w:fldChar w:fldCharType="end"/>
       </w:r>
-    </w:p>
-    <w:p/>
+      <w:r>
+        <w:t xml:space="preserve"> </w:t>
+      </w:r>
+      <w:r>
+        <w:fldChar w:fldCharType="begin" w:fldLock="1"/>
+      </w:r>
+      <w:r>
+        <w:instrText>ADDIN CSL_CITATION {"citationItems":[{"id":"ITEM-1","itemData":{"DOI":"10.3758/s13428-014-0538-z","ISSN":"1554-3528","abstract":"Some experimental designs involve clustering within only one treatment group. Such designs may involve group tutoring, therapy administered by multiple therapists, or interventions administered by clinics for the treatment group, whereas the control group receives no treatment. In such cases, the data analysis often proceeds as if there were no clustering within the treatment group. A consequence is that the actual significance level of the treatment effects is larger (i.e., actual p values are larger) than nominal. Additionally, biases will be introduced in estimates of the effect sizes and their variances, leading to inflated effects and underestimated variances when clustering in the treatment group is not taken into account. These consequences of clustering can seriously compromise the interpretation of study results. This article shows how information on the intraclass correlation can be used to obtain a correction for biases in the effect sizes and their variances, and also to obtain an adjustment to the significance test for the effects of clustering.","author":[{"dropping-particle":"V.","family":"Hedges","given":"Larry","non-dropping-particle":"","parse-names":false,"suffix":""},{"dropping-particle":"","family":"Citkowicz","given":"Martyna","non-dropping-particle":"","parse-names":false,"suffix":""}],"container-title":"Behavior Research Methods","id":"ITEM-1","issue":"4","issued":{"date-parts":[["2015"]]},"page":"1295-1308","title":"Estimating effect size when there is clustering in one treatment group","type":"article-journal","volume":"47"},"suppress-author":1,"uris":["http://www.mendeley.com/documents/?uuid=08974d2d-1120-4f6f-aa96-632969afa8c2"]}],"mendeley":{"formattedCitation":"(2015)","plainTextFormattedCitation":"(2015)","previouslyFormattedCitation":"(2015)"},"properties":{"noteIndex":0},"schema":"https://github.com/citation-style-language/schema/raw/master/csl-citation.json"}</w:instrText>
+      </w:r>
+      <w:r>
+        <w:fldChar w:fldCharType="separate"/>
+      </w:r>
+      <w:r>
+        <w:rPr>
+          <w:noProof/>
+        </w:rPr>
+        <w:t>(2015)</w:t>
+      </w:r>
+      <w:r>
+        <w:fldChar w:fldCharType="end"/>
+      </w:r>
+      <w:r>
+        <w:t xml:space="preserve"> </w:t>
+      </w:r>
+      <w:r>
+        <w:fldChar w:fldCharType="begin" w:fldLock="1"/>
+      </w:r>
+      <w:r>
+        <w:instrText>ADDIN CSL_CITATION {"citationItems":[{"id":"ITEM-1","itemData":{"DOI":"10.1002/9781119536604","author":[{"dropping-particle":"","family":"Higgins","given":"Julian P T","non-dropping-particle":"","parse-names":false,"suffix":""},{"dropping-particle":"","family":"Eldridge","given":"Sandra","non-dropping-particle":"","parse-names":false,"suffix":""},{"dropping-particle":"","family":"Li","given":"Tianjing","non-dropping-particle":"","parse-names":false,"suffix":""}],"container-title":"Cochrane handbook for systematic reviews of interventions","edition":"2","editor":[{"dropping-particle":"","family":"Higgins","given":"Julian P T","non-dropping-particle":"","parse-names":false,"suffix":""},{"dropping-particle":"","family":"Thomas","given":"James","non-dropping-particle":"","parse-names":false,"suffix":""},{"dropping-particle":"","family":"Chandler","given":"Jacqueline","non-dropping-particle":"","parse-names":false,"suffix":""},{"dropping-particle":"","family":"Cumpston","given":"Miranda Sue","non-dropping-particle":"","parse-names":false,"suffix":""},{"dropping-particle":"","family":"Li","given":"Tianjing","non-dropping-particle":"","parse-names":false,"suffix":""},{"dropping-particle":"","family":"Page","given":"Matthew","non-dropping-particle":"","parse-names":false,"suffix":""},{"dropping-particle":"","family":"Welch","given":"Vivian","non-dropping-particle":"","parse-names":false,"suffix":""}],"id":"ITEM-1","issued":{"date-parts":[["2019"]]},"page":"569-593","publisher":"Wiley Online Library","title":"Including variants on randomized trials","type":"chapter"},"uris":["http://www.mendeley.com/documents/?uuid=30d84957-77c4-418a-9dbb-f386979b6b75"]}],"mendeley":{"formattedCitation":"(Higgins, Eldridge, et al., 2019)","plainTextFormattedCitation":"(Higgins, Eldridge, et al., 2019)","previouslyFormattedCitation":"(Higgins, Eldridge, et al., 2019)"},"properties":{"noteIndex":0},"schema":"https://github.com/citation-style-language/schema/raw/master/csl-citation.json"}</w:instrText>
+      </w:r>
+      <w:r>
+        <w:fldChar w:fldCharType="separate"/>
+      </w:r>
+      <w:r>
+        <w:rPr>
+          <w:noProof/>
+        </w:rPr>
+        <w:t>(</w:t>
+      </w:r>
+      <w:bookmarkStart w:id="13" w:name="_Hlk196742226"/>
+      <w:r>
+        <w:rPr>
+          <w:noProof/>
+        </w:rPr>
+        <w:t>Higgins, Eldridge, et al., 2019</w:t>
+      </w:r>
+      <w:bookmarkEnd w:id="13"/>
+      <w:r>
+        <w:rPr>
+          <w:noProof/>
+        </w:rPr>
+        <w:t>)</w:t>
+      </w:r>
+      <w:r>
+        <w:fldChar w:fldCharType="end"/>
+      </w:r>
+      <w:r>
+        <w:t xml:space="preserve"> </w:t>
+      </w:r>
+      <w:r>
+        <w:fldChar w:fldCharType="begin" w:fldLock="1"/>
+      </w:r>
+      <w:r>
+        <w:instrText>ADDIN CSL_CITATION {"citationItems":[{"id":"ITEM-1","itemData":{"DOI":"10.3102/1076998606298043","ISSN":"1076-9986","abstract":"Multisite research designs involving cluster randomization are becoming increasingly important in educational and behavioral research. Researchers would like to compute effect size indexes based on the standardized mean difference to compare the results of cluster-randomized studies (and corresponding quasi-experiments) with other studies and to combine information across studies in meta-analyses. This article addresses the problem of defining effect sizes in multilevel designs and computing estimates of those effect sizes and their standard errors from information that is likely to be reported in journal articles. Three effect sizes are defined corresponding to different standardizations. Estimators of each effect size index are also presented along with their sampling distributions (including standard errors).","author":[{"dropping-particle":"V.","family":"Hedges","given":"Larry","non-dropping-particle":"","parse-names":false,"suffix":""}],"container-title":"Journal of Educational and Behavioral Statistics","id":"ITEM-1","issue":"4","issued":{"date-parts":[["2007"]]},"page":"341-370","publisher":"SAGE Publications","publisher-place":"Thousand Oaks, CA","title":"Effect sizes in cluster-randomized designs","type":"article-journal","volume":"32"},"uris":["http://www.mendeley.com/documents/?uuid=4446e166-4674-4fe5-9a76-dac0d75d50c4"]}],"mendeley":{"formattedCitation":"(Hedges, 2007)","plainTextFormattedCitation":"(Hedges, 2007)","previouslyFormattedCitation":"(Hedges, 2007)"},"properties":{"noteIndex":0},"schema":"https://github.com/citation-style-language/schema/raw/master/csl-citation.json"}</w:instrText>
+      </w:r>
+      <w:r>
+        <w:fldChar w:fldCharType="separate"/>
+      </w:r>
+      <w:r>
+        <w:rPr>
+          <w:noProof/>
+        </w:rPr>
+        <w:t>(Hedges, 2007)</w:t>
+      </w:r>
+      <w:r>
+        <w:fldChar w:fldCharType="end"/>
+      </w:r>
+    </w:p>
+    <w:p>
+      <w:r>
+        <w:fldChar w:fldCharType="begin" w:fldLock="1"/>
+      </w:r>
+      <w:r>
+        <w:instrText>ADDIN CSL_CITATION {"citationItems":[{"id":"ITEM-1","itemData":{"author":[{"dropping-particle":"","family":"WWC","given":"","non-dropping-particle":"","parse-names":false,"suffix":""}],"edition":"5.0","id":"ITEM-1","issued":{"date-parts":[["2022"]]},"publisher":"Institute of Education Sciences","title":"WWC procedures and standards handbook","type":"book"},"uris":["http://www.mendeley.com/documents/?uuid=c6890b46-0b03-4390-83c3-1ba5f6390692"]}],"mendeley":{"formattedCitation":"(WWC, 2022)","plainTextFormattedCitation":"(WWC, 2022)","previouslyFormattedCitation":"(WWC, 2022)"},"properties":{"noteIndex":0},"schema":"https://github.com/citation-style-language/schema/raw/master/csl-citation.json"}</w:instrText>
+      </w:r>
+      <w:r>
+        <w:fldChar w:fldCharType="separate"/>
+      </w:r>
+      <w:r>
+        <w:rPr>
+          <w:noProof/>
+        </w:rPr>
+        <w:t>(WWC, 2022)</w:t>
+      </w:r>
+      <w:r>
+        <w:fldChar w:fldCharType="end"/>
+      </w:r>
+      <w:r>
+        <w:t xml:space="preserve"> </w:t>
+      </w:r>
+      <w:r>
+        <w:fldChar w:fldCharType="begin" w:fldLock="1"/>
+      </w:r>
+      <w:r>
+        <w:instrText>ADDIN CSL_CITATION {"citationItems":[{"id":"ITEM-1","itemData":{"author":[{"dropping-particle":"","family":"Higgins","given":"Julian P T","non-dropping-particle":"","parse-names":false,"suffix":""},{"dropping-particle":"","family":"Li","given":"Tianjing","non-dropping-particle":"","parse-names":false,"suffix":""},{"dropping-particle":"","family":"Deeks","given":"Jonathan J","non-dropping-particle":"","parse-names":false,"suffix":""}],"container-title":"Cochrane handbook for systematic reviews of interventions","id":"ITEM-1","issued":{"date-parts":[["2019"]]},"page":"143-176","publisher":"Wiley Online Library","title":"Choosing effect measures and computing estimates of effect","type":"article-journal"},"uris":["http://www.mendeley.com/documents/?uuid=ac2c33c7-747a-4d8e-b22a-6445f1549bbd"]}],"mendeley":{"formattedCitation":"(Higgins, Li, et al., 2019)","plainTextFormattedCitation":"(Higgins, Li, et al., 2019)"},"properties":{"noteIndex":0},"schema":"https://github.com/citation-style-language/schema/raw/master/csl-citation.json"}</w:instrText>
+      </w:r>
+      <w:r>
+        <w:fldChar w:fldCharType="separate"/>
+      </w:r>
+      <w:r>
+        <w:rPr>
+          <w:noProof/>
+        </w:rPr>
+        <w:t>(</w:t>
+      </w:r>
+      <w:bookmarkStart w:id="14" w:name="_Hlk196836041"/>
+      <w:bookmarkStart w:id="15" w:name="_GoBack"/>
+      <w:r>
+        <w:rPr>
+          <w:noProof/>
+        </w:rPr>
+        <w:t>Higgins, Li, et al., 2019</w:t>
+      </w:r>
+      <w:bookmarkEnd w:id="14"/>
+      <w:bookmarkEnd w:id="15"/>
+      <w:r>
+        <w:rPr>
+          <w:noProof/>
+        </w:rPr>
+        <w:t>)</w:t>
+      </w:r>
+      <w:r>
+        <w:fldChar w:fldCharType="end"/>
+      </w:r>
+    </w:p>
     <w:p>
       <w:pPr>
         <w:widowControl w:val="0"/>
@@ -655,25 +870,25 @@
           <w:noProof/>
           <w:szCs w:val="24"/>
         </w:rPr>
-        <w:t xml:space="preserve">Chen, M., &amp; Pustejovsky, J. E. (2024). Adapting Methods for Correcting Selective Reporting Bias in Meta-Analysis of Dependent Effect Sizes. </w:t>
-      </w:r>
-      <w:r>
-        <w:rPr>
-          <w:rFonts w:cs="Times New Roman"/>
-          <w:i/>
-          <w:iCs/>
-          <w:noProof/>
-          <w:szCs w:val="24"/>
-        </w:rPr>
-        <w:t>OSF</w:t>
-      </w:r>
-      <w:r>
-        <w:rPr>
-          <w:rFonts w:cs="Times New Roman"/>
-          <w:noProof/>
-          <w:szCs w:val="24"/>
-        </w:rPr>
-        <w:t>. https://doi.org/10.31222/osf.io/jq52s</w:t>
+        <w:t xml:space="preserve">Borenstein, M., &amp; Hedges, L. V. (2019). Effect sizes for meta-analysis. In H. Cooper, L. V. Hedges, &amp; J. C. Valentine (Eds.), </w:t>
+      </w:r>
+      <w:r>
+        <w:rPr>
+          <w:rFonts w:cs="Times New Roman"/>
+          <w:i/>
+          <w:iCs/>
+          <w:noProof/>
+          <w:szCs w:val="24"/>
+        </w:rPr>
+        <w:t>The handbook of research synthesis and meta-analysis</w:t>
+      </w:r>
+      <w:r>
+        <w:rPr>
+          <w:rFonts w:cs="Times New Roman"/>
+          <w:noProof/>
+          <w:szCs w:val="24"/>
+        </w:rPr>
+        <w:t xml:space="preserve"> (3rd ed., pp. 207–242). Russell Sage Foundation West Sussex.</w:t>
       </w:r>
     </w:p>
     <w:p>
@@ -696,25 +911,25 @@
           <w:noProof/>
           <w:szCs w:val="24"/>
         </w:rPr>
-        <w:t xml:space="preserve">Eldridge, S., Campbell, M. K., Campbell, M. J., Drahota, A. K., Giraudeau, B., Reeves, B. C., Siegfried, N., &amp; Higgins, J. P. (2021). </w:t>
-      </w:r>
-      <w:r>
-        <w:rPr>
-          <w:rFonts w:cs="Times New Roman"/>
-          <w:i/>
-          <w:iCs/>
-          <w:noProof/>
-          <w:szCs w:val="24"/>
-        </w:rPr>
-        <w:t>Revised Cochrane risk of bias tool for randomized trials (RoB 2): Additional considerations for cluster-randomized trials (RoB 2 CRT)</w:t>
-      </w:r>
-      <w:r>
-        <w:rPr>
-          <w:rFonts w:cs="Times New Roman"/>
-          <w:noProof/>
-          <w:szCs w:val="24"/>
-        </w:rPr>
-        <w:t>. Cochrane Bias Methods Group. https://drive.google.com/file/d/1yDQtDkrp68_8kJiIUdbongK99sx7RFI-/view</w:t>
+        <w:t xml:space="preserve">Chen, M., &amp; Pustejovsky, J. E. (2024). Adapting Methods for Correcting Selective Reporting Bias in Meta-Analysis of Dependent Effect Sizes. </w:t>
+      </w:r>
+      <w:r>
+        <w:rPr>
+          <w:rFonts w:cs="Times New Roman"/>
+          <w:i/>
+          <w:iCs/>
+          <w:noProof/>
+          <w:szCs w:val="24"/>
+        </w:rPr>
+        <w:t>OSF</w:t>
+      </w:r>
+      <w:r>
+        <w:rPr>
+          <w:rFonts w:cs="Times New Roman"/>
+          <w:noProof/>
+          <w:szCs w:val="24"/>
+        </w:rPr>
+        <w:t>. https://doi.org/10.31222/osf.io/jq52s</w:t>
       </w:r>
     </w:p>
     <w:p>
@@ -737,25 +952,25 @@
           <w:noProof/>
           <w:szCs w:val="24"/>
         </w:rPr>
-        <w:t xml:space="preserve">Fitzgerald, K. G., &amp; Tipton, E. (2024). Using Extant Data to Improve Estimation of the Standardized Mean Difference. </w:t>
-      </w:r>
-      <w:r>
-        <w:rPr>
-          <w:rFonts w:cs="Times New Roman"/>
-          <w:i/>
-          <w:iCs/>
-          <w:noProof/>
-          <w:szCs w:val="24"/>
-        </w:rPr>
-        <w:t>Journal of Educational and Behavioral Statistics</w:t>
-      </w:r>
-      <w:r>
-        <w:rPr>
-          <w:rFonts w:cs="Times New Roman"/>
-          <w:noProof/>
-          <w:szCs w:val="24"/>
-        </w:rPr>
-        <w:t>, 10769986241238478. https://doi.org/10.3102/10769986241238478</w:t>
+        <w:t xml:space="preserve">Eldridge, S., Campbell, M. K., Campbell, M. J., Drahota, A. K., Giraudeau, B., Reeves, B. C., Siegfried, N., &amp; Higgins, J. P. (2021). </w:t>
+      </w:r>
+      <w:r>
+        <w:rPr>
+          <w:rFonts w:cs="Times New Roman"/>
+          <w:i/>
+          <w:iCs/>
+          <w:noProof/>
+          <w:szCs w:val="24"/>
+        </w:rPr>
+        <w:t>Revised Cochrane risk of bias tool for randomized trials (RoB 2): Additional considerations for cluster-randomized trials (RoB 2 CRT)</w:t>
+      </w:r>
+      <w:r>
+        <w:rPr>
+          <w:rFonts w:cs="Times New Roman"/>
+          <w:noProof/>
+          <w:szCs w:val="24"/>
+        </w:rPr>
+        <w:t>. Cochrane Bias Methods Group. https://drive.google.com/file/d/1yDQtDkrp68_8kJiIUdbongK99sx7RFI-/view</w:t>
       </w:r>
     </w:p>
     <w:p>
@@ -778,43 +993,25 @@
           <w:noProof/>
           <w:szCs w:val="24"/>
         </w:rPr>
-        <w:t xml:space="preserve">Hedges, L. V. (1981). Distribution theory for Glass’s estimator of effect size and related estimators. </w:t>
-      </w:r>
-      <w:r>
-        <w:rPr>
-          <w:rFonts w:cs="Times New Roman"/>
-          <w:i/>
-          <w:iCs/>
-          <w:noProof/>
-          <w:szCs w:val="24"/>
-        </w:rPr>
-        <w:t>Journal of Educational Statistics</w:t>
-      </w:r>
-      <w:r>
-        <w:rPr>
-          <w:rFonts w:cs="Times New Roman"/>
-          <w:noProof/>
-          <w:szCs w:val="24"/>
-        </w:rPr>
-        <w:t xml:space="preserve">, </w:t>
-      </w:r>
-      <w:r>
-        <w:rPr>
-          <w:rFonts w:cs="Times New Roman"/>
-          <w:i/>
-          <w:iCs/>
-          <w:noProof/>
-          <w:szCs w:val="24"/>
-        </w:rPr>
-        <w:t>6</w:t>
-      </w:r>
-      <w:r>
-        <w:rPr>
-          <w:rFonts w:cs="Times New Roman"/>
-          <w:noProof/>
-          <w:szCs w:val="24"/>
-        </w:rPr>
-        <w:t>(2), 107–128. https://doi.org/10.2307/1164588</w:t>
+        <w:t xml:space="preserve">Fitzgerald, K. G., &amp; Tipton, E. (2024). Using Extant Data to Improve Estimation of the Standardized Mean Difference. </w:t>
+      </w:r>
+      <w:r>
+        <w:rPr>
+          <w:rFonts w:cs="Times New Roman"/>
+          <w:i/>
+          <w:iCs/>
+          <w:noProof/>
+          <w:szCs w:val="24"/>
+        </w:rPr>
+        <w:t>Journal of Educational and Behavioral Statistics</w:t>
+      </w:r>
+      <w:r>
+        <w:rPr>
+          <w:rFonts w:cs="Times New Roman"/>
+          <w:noProof/>
+          <w:szCs w:val="24"/>
+        </w:rPr>
+        <w:t>, 10769986241238478. https://doi.org/10.3102/10769986241238478</w:t>
       </w:r>
     </w:p>
     <w:p>
@@ -837,25 +1034,43 @@
           <w:noProof/>
           <w:szCs w:val="24"/>
         </w:rPr>
-        <w:t xml:space="preserve">Hedges, L. V, Tipton, E., Zejnullahi, R., &amp; Diaz, K. G. (2023). Effect sizes in ANCOVA and difference-in-differences designs. </w:t>
-      </w:r>
-      <w:r>
-        <w:rPr>
-          <w:rFonts w:cs="Times New Roman"/>
-          <w:i/>
-          <w:iCs/>
-          <w:noProof/>
-          <w:szCs w:val="24"/>
-        </w:rPr>
-        <w:t>British Journal of Mathematical and Statistical Psychology</w:t>
-      </w:r>
-      <w:r>
-        <w:rPr>
-          <w:rFonts w:cs="Times New Roman"/>
-          <w:noProof/>
-          <w:szCs w:val="24"/>
-        </w:rPr>
-        <w:t>. https://doi.org/10.1111/bmsp.12296</w:t>
+        <w:t xml:space="preserve">Hedges, L. V. (1981). Distribution theory for Glass’s estimator of effect size and related estimators. </w:t>
+      </w:r>
+      <w:r>
+        <w:rPr>
+          <w:rFonts w:cs="Times New Roman"/>
+          <w:i/>
+          <w:iCs/>
+          <w:noProof/>
+          <w:szCs w:val="24"/>
+        </w:rPr>
+        <w:t>Journal of Educational Statistics</w:t>
+      </w:r>
+      <w:r>
+        <w:rPr>
+          <w:rFonts w:cs="Times New Roman"/>
+          <w:noProof/>
+          <w:szCs w:val="24"/>
+        </w:rPr>
+        <w:t xml:space="preserve">, </w:t>
+      </w:r>
+      <w:r>
+        <w:rPr>
+          <w:rFonts w:cs="Times New Roman"/>
+          <w:i/>
+          <w:iCs/>
+          <w:noProof/>
+          <w:szCs w:val="24"/>
+        </w:rPr>
+        <w:t>6</w:t>
+      </w:r>
+      <w:r>
+        <w:rPr>
+          <w:rFonts w:cs="Times New Roman"/>
+          <w:noProof/>
+          <w:szCs w:val="24"/>
+        </w:rPr>
+        <w:t>(2), 107–128. https://doi.org/10.2307/1164588</w:t>
       </w:r>
     </w:p>
     <w:p>
@@ -878,25 +1093,43 @@
           <w:noProof/>
           <w:szCs w:val="24"/>
         </w:rPr>
-        <w:t xml:space="preserve">Joshi, M., &amp; Pustejovsky, J. E. (2022). </w:t>
-      </w:r>
-      <w:r>
-        <w:rPr>
-          <w:rFonts w:cs="Times New Roman"/>
-          <w:i/>
-          <w:iCs/>
-          <w:noProof/>
-          <w:szCs w:val="24"/>
-        </w:rPr>
-        <w:t>wildmeta: Cluster wild bootstrapping for meta-analysis</w:t>
-      </w:r>
-      <w:r>
-        <w:rPr>
-          <w:rFonts w:cs="Times New Roman"/>
-          <w:noProof/>
-          <w:szCs w:val="24"/>
-        </w:rPr>
-        <w:t>. https://github.com/meghapsimatrix/wildmeta</w:t>
+        <w:t xml:space="preserve">Hedges, L. V. (2007). Effect sizes in cluster-randomized designs. </w:t>
+      </w:r>
+      <w:r>
+        <w:rPr>
+          <w:rFonts w:cs="Times New Roman"/>
+          <w:i/>
+          <w:iCs/>
+          <w:noProof/>
+          <w:szCs w:val="24"/>
+        </w:rPr>
+        <w:t>Journal of Educational and Behavioral Statistics</w:t>
+      </w:r>
+      <w:r>
+        <w:rPr>
+          <w:rFonts w:cs="Times New Roman"/>
+          <w:noProof/>
+          <w:szCs w:val="24"/>
+        </w:rPr>
+        <w:t xml:space="preserve">, </w:t>
+      </w:r>
+      <w:r>
+        <w:rPr>
+          <w:rFonts w:cs="Times New Roman"/>
+          <w:i/>
+          <w:iCs/>
+          <w:noProof/>
+          <w:szCs w:val="24"/>
+        </w:rPr>
+        <w:t>32</w:t>
+      </w:r>
+      <w:r>
+        <w:rPr>
+          <w:rFonts w:cs="Times New Roman"/>
+          <w:noProof/>
+          <w:szCs w:val="24"/>
+        </w:rPr>
+        <w:t>(4), 341–370. https://doi.org/10.3102/1076998606298043</w:t>
       </w:r>
     </w:p>
     <w:p>
@@ -919,17 +1152,17 @@
           <w:noProof/>
           <w:szCs w:val="24"/>
         </w:rPr>
-        <w:t xml:space="preserve">Logan, J. A. R., Hart, S. A., &amp; Schatschneider, C. (2021). Data sharing in education science. </w:t>
-      </w:r>
-      <w:r>
-        <w:rPr>
-          <w:rFonts w:cs="Times New Roman"/>
-          <w:i/>
-          <w:iCs/>
-          <w:noProof/>
-          <w:szCs w:val="24"/>
-        </w:rPr>
-        <w:t>AERA Open</w:t>
+        <w:t xml:space="preserve">Hedges, L. V., &amp; Citkowicz, M. (2015). Estimating effect size when there is clustering in one treatment group. </w:t>
+      </w:r>
+      <w:r>
+        <w:rPr>
+          <w:rFonts w:cs="Times New Roman"/>
+          <w:i/>
+          <w:iCs/>
+          <w:noProof/>
+          <w:szCs w:val="24"/>
+        </w:rPr>
+        <w:t>Behavior Research Methods</w:t>
       </w:r>
       <w:r>
         <w:rPr>
@@ -947,15 +1180,24 @@
           <w:noProof/>
           <w:szCs w:val="24"/>
         </w:rPr>
-        <w:t>7</w:t>
-      </w:r>
-      <w:r>
-        <w:rPr>
-          <w:rFonts w:cs="Times New Roman"/>
-          <w:noProof/>
-          <w:szCs w:val="24"/>
-        </w:rPr>
-        <w:t>, 23328584211006476.</w:t>
+        <w:t>47</w:t>
+      </w:r>
+      <w:r>
+        <w:rPr>
+          <w:rFonts w:cs="Times New Roman"/>
+          <w:noProof/>
+          <w:szCs w:val="24"/>
+        </w:rPr>
+        <w:t xml:space="preserve">(4), 1295–1308. </w:t>
+      </w:r>
+      <w:r>
+        <w:rPr>
+          <w:rFonts w:cs="Times New Roman"/>
+          <w:noProof/>
+          <w:szCs w:val="24"/>
+        </w:rPr>
+        <w:lastRenderedPageBreak/>
+        <w:t>https://doi.org/10.3758/s13428-014-0538-z</w:t>
       </w:r>
     </w:p>
     <w:p>
@@ -978,25 +1220,25 @@
           <w:noProof/>
           <w:szCs w:val="24"/>
         </w:rPr>
-        <w:t xml:space="preserve">McGrath, S., Zhao, X., Steele, R., &amp; Benedetti, A. (2019). estmeansd: Estimating the sample mean and standard deviation from commonly reported quantiles in meta-analysis. </w:t>
-      </w:r>
-      <w:r>
-        <w:rPr>
-          <w:rFonts w:cs="Times New Roman"/>
-          <w:i/>
-          <w:iCs/>
-          <w:noProof/>
-          <w:szCs w:val="24"/>
-        </w:rPr>
-        <w:t>CRAN: Contributed Packages</w:t>
-      </w:r>
-      <w:r>
-        <w:rPr>
-          <w:rFonts w:cs="Times New Roman"/>
-          <w:noProof/>
-          <w:szCs w:val="24"/>
-        </w:rPr>
-        <w:t>.</w:t>
+        <w:t xml:space="preserve">Hedges, L. V, Tipton, E., Zejnullahi, R., &amp; Diaz, K. G. (2023). Effect sizes in ANCOVA and difference-in-differences designs. </w:t>
+      </w:r>
+      <w:r>
+        <w:rPr>
+          <w:rFonts w:cs="Times New Roman"/>
+          <w:i/>
+          <w:iCs/>
+          <w:noProof/>
+          <w:szCs w:val="24"/>
+        </w:rPr>
+        <w:t>British Journal of Mathematical and Statistical Psychology</w:t>
+      </w:r>
+      <w:r>
+        <w:rPr>
+          <w:rFonts w:cs="Times New Roman"/>
+          <w:noProof/>
+          <w:szCs w:val="24"/>
+        </w:rPr>
+        <w:t>. https://doi.org/10.1111/bmsp.12296</w:t>
       </w:r>
     </w:p>
     <w:p>
@@ -1019,44 +1261,25 @@
           <w:noProof/>
           <w:szCs w:val="24"/>
         </w:rPr>
-        <w:lastRenderedPageBreak/>
-        <w:t xml:space="preserve">Morris, S. B. (2008). Estimating effect sizes from pretest-posttest-control group designs. </w:t>
-      </w:r>
-      <w:r>
-        <w:rPr>
-          <w:rFonts w:cs="Times New Roman"/>
-          <w:i/>
-          <w:iCs/>
-          <w:noProof/>
-          <w:szCs w:val="24"/>
-        </w:rPr>
-        <w:t>Organizational Research Methods</w:t>
-      </w:r>
-      <w:r>
-        <w:rPr>
-          <w:rFonts w:cs="Times New Roman"/>
-          <w:noProof/>
-          <w:szCs w:val="24"/>
-        </w:rPr>
-        <w:t xml:space="preserve">, </w:t>
-      </w:r>
-      <w:r>
-        <w:rPr>
-          <w:rFonts w:cs="Times New Roman"/>
-          <w:i/>
-          <w:iCs/>
-          <w:noProof/>
-          <w:szCs w:val="24"/>
-        </w:rPr>
-        <w:t>11</w:t>
-      </w:r>
-      <w:r>
-        <w:rPr>
-          <w:rFonts w:cs="Times New Roman"/>
-          <w:noProof/>
-          <w:szCs w:val="24"/>
-        </w:rPr>
-        <w:t>(2), 364–386. https://doi.org/10.1177/1094428106291059</w:t>
+        <w:t xml:space="preserve">Higgins, J. P. T., Eldridge, S., &amp; Li, T. (2019). Including variants on randomized trials. In J. P. T. Higgins, J. Thomas, J. Chandler, M. S. Cumpston, T. Li, M. Page, &amp; V. Welch (Eds.), </w:t>
+      </w:r>
+      <w:r>
+        <w:rPr>
+          <w:rFonts w:cs="Times New Roman"/>
+          <w:i/>
+          <w:iCs/>
+          <w:noProof/>
+          <w:szCs w:val="24"/>
+        </w:rPr>
+        <w:t>Cochrane handbook for systematic reviews of interventions</w:t>
+      </w:r>
+      <w:r>
+        <w:rPr>
+          <w:rFonts w:cs="Times New Roman"/>
+          <w:noProof/>
+          <w:szCs w:val="24"/>
+        </w:rPr>
+        <w:t xml:space="preserve"> (2nd ed., pp. 569–593). Wiley Online Library. https://doi.org/10.1002/9781119536604</w:t>
       </w:r>
     </w:p>
     <w:p>
@@ -1079,25 +1302,25 @@
           <w:noProof/>
           <w:szCs w:val="24"/>
         </w:rPr>
-        <w:t xml:space="preserve">Pustejovsky, J. E. (2016). </w:t>
-      </w:r>
-      <w:r>
-        <w:rPr>
-          <w:rFonts w:cs="Times New Roman"/>
-          <w:i/>
-          <w:iCs/>
-          <w:noProof/>
-          <w:szCs w:val="24"/>
-        </w:rPr>
-        <w:t>Alternative formulas for the standardized mean difference</w:t>
-      </w:r>
-      <w:r>
-        <w:rPr>
-          <w:rFonts w:cs="Times New Roman"/>
-          <w:noProof/>
-          <w:szCs w:val="24"/>
-        </w:rPr>
-        <w:t>. https://www.jepusto.com/alternative-formulas-for-the-smd/</w:t>
+        <w:t xml:space="preserve">Higgins, J. P. T., Li, T., &amp; Deeks, J. J. (2019). Choosing effect measures and computing estimates of effect. </w:t>
+      </w:r>
+      <w:r>
+        <w:rPr>
+          <w:rFonts w:cs="Times New Roman"/>
+          <w:i/>
+          <w:iCs/>
+          <w:noProof/>
+          <w:szCs w:val="24"/>
+        </w:rPr>
+        <w:t>Cochrane Handbook for Systematic Reviews of Interventions</w:t>
+      </w:r>
+      <w:r>
+        <w:rPr>
+          <w:rFonts w:cs="Times New Roman"/>
+          <w:noProof/>
+          <w:szCs w:val="24"/>
+        </w:rPr>
+        <w:t>, 143–176.</w:t>
       </w:r>
     </w:p>
     <w:p>
@@ -1120,25 +1343,25 @@
           <w:noProof/>
           <w:szCs w:val="24"/>
         </w:rPr>
-        <w:t xml:space="preserve">Pustejovsky, J. E. (2020). </w:t>
-      </w:r>
-      <w:r>
-        <w:rPr>
-          <w:rFonts w:cs="Times New Roman"/>
-          <w:i/>
-          <w:iCs/>
-          <w:noProof/>
-          <w:szCs w:val="24"/>
-        </w:rPr>
-        <w:t>clubSandwich: Cluster-robust (sandwich) variance estimators with small-sample corrections</w:t>
-      </w:r>
-      <w:r>
-        <w:rPr>
-          <w:rFonts w:cs="Times New Roman"/>
-          <w:noProof/>
-          <w:szCs w:val="24"/>
-        </w:rPr>
-        <w:t xml:space="preserve"> (0.5.5). cran.r-project.org. https://cran.r-project.org/web/packages/clubSandwich/index.html</w:t>
+        <w:t xml:space="preserve">Joshi, M., &amp; Pustejovsky, J. E. (2022). </w:t>
+      </w:r>
+      <w:r>
+        <w:rPr>
+          <w:rFonts w:cs="Times New Roman"/>
+          <w:i/>
+          <w:iCs/>
+          <w:noProof/>
+          <w:szCs w:val="24"/>
+        </w:rPr>
+        <w:t>wildmeta: Cluster wild bootstrapping for meta-analysis</w:t>
+      </w:r>
+      <w:r>
+        <w:rPr>
+          <w:rFonts w:cs="Times New Roman"/>
+          <w:noProof/>
+          <w:szCs w:val="24"/>
+        </w:rPr>
+        <w:t>. https://github.com/meghapsimatrix/wildmeta</w:t>
       </w:r>
     </w:p>
     <w:p>
@@ -1161,25 +1384,43 @@
           <w:noProof/>
           <w:szCs w:val="24"/>
         </w:rPr>
-        <w:t xml:space="preserve">Pustejovsky, J. E., Joshi, M., &amp; Citkowicz, M. (2025). </w:t>
-      </w:r>
-      <w:r>
-        <w:rPr>
-          <w:rFonts w:cs="Times New Roman"/>
-          <w:i/>
-          <w:iCs/>
-          <w:noProof/>
-          <w:szCs w:val="24"/>
-        </w:rPr>
-        <w:t>metaselection: Meta-analytic selection models with cluster-robust and cluster-bootstrap standard errors for dependent effect size estimates</w:t>
-      </w:r>
-      <w:r>
-        <w:rPr>
-          <w:rFonts w:cs="Times New Roman"/>
-          <w:noProof/>
-          <w:szCs w:val="24"/>
-        </w:rPr>
-        <w:t xml:space="preserve"> (0.1.5). https://github.com/jepusto/metaselection/tree/main</w:t>
+        <w:t xml:space="preserve">Logan, J. A. R., Hart, S. A., &amp; Schatschneider, C. (2021). Data sharing in education science. </w:t>
+      </w:r>
+      <w:r>
+        <w:rPr>
+          <w:rFonts w:cs="Times New Roman"/>
+          <w:i/>
+          <w:iCs/>
+          <w:noProof/>
+          <w:szCs w:val="24"/>
+        </w:rPr>
+        <w:t>AERA Open</w:t>
+      </w:r>
+      <w:r>
+        <w:rPr>
+          <w:rFonts w:cs="Times New Roman"/>
+          <w:noProof/>
+          <w:szCs w:val="24"/>
+        </w:rPr>
+        <w:t xml:space="preserve">, </w:t>
+      </w:r>
+      <w:r>
+        <w:rPr>
+          <w:rFonts w:cs="Times New Roman"/>
+          <w:i/>
+          <w:iCs/>
+          <w:noProof/>
+          <w:szCs w:val="24"/>
+        </w:rPr>
+        <w:t>7</w:t>
+      </w:r>
+      <w:r>
+        <w:rPr>
+          <w:rFonts w:cs="Times New Roman"/>
+          <w:noProof/>
+          <w:szCs w:val="24"/>
+        </w:rPr>
+        <w:t>, 23328584211006476.</w:t>
       </w:r>
     </w:p>
     <w:p>
@@ -1202,25 +1443,43 @@
           <w:noProof/>
           <w:szCs w:val="24"/>
         </w:rPr>
-        <w:t xml:space="preserve">R Core Team. (2022). </w:t>
-      </w:r>
-      <w:r>
-        <w:rPr>
-          <w:rFonts w:cs="Times New Roman"/>
-          <w:i/>
-          <w:iCs/>
-          <w:noProof/>
-          <w:szCs w:val="24"/>
-        </w:rPr>
-        <w:t>R: A language and environment for statistical computing</w:t>
-      </w:r>
-      <w:r>
-        <w:rPr>
-          <w:rFonts w:cs="Times New Roman"/>
-          <w:noProof/>
-          <w:szCs w:val="24"/>
-        </w:rPr>
-        <w:t>. R Foundation for Statistical Computing, Vienna, Austria. https://www.r-project.org/</w:t>
+        <w:t xml:space="preserve">Maassen, E., van Assen, M., Nuijten, M., Olsson Collentine, A., &amp; Wicherts, J. (2020). Reproducibility of individual effect sizes in meta-analyses in psychology. </w:t>
+      </w:r>
+      <w:r>
+        <w:rPr>
+          <w:rFonts w:cs="Times New Roman"/>
+          <w:i/>
+          <w:iCs/>
+          <w:noProof/>
+          <w:szCs w:val="24"/>
+        </w:rPr>
+        <w:t>PloS One</w:t>
+      </w:r>
+      <w:r>
+        <w:rPr>
+          <w:rFonts w:cs="Times New Roman"/>
+          <w:noProof/>
+          <w:szCs w:val="24"/>
+        </w:rPr>
+        <w:t xml:space="preserve">, </w:t>
+      </w:r>
+      <w:r>
+        <w:rPr>
+          <w:rFonts w:cs="Times New Roman"/>
+          <w:i/>
+          <w:iCs/>
+          <w:noProof/>
+          <w:szCs w:val="24"/>
+        </w:rPr>
+        <w:t>15</w:t>
+      </w:r>
+      <w:r>
+        <w:rPr>
+          <w:rFonts w:cs="Times New Roman"/>
+          <w:noProof/>
+          <w:szCs w:val="24"/>
+        </w:rPr>
+        <w:t>(5), e0233107. https://doi.org/10.1371/journal.pone.0233107</w:t>
       </w:r>
     </w:p>
     <w:p>
@@ -1243,25 +1502,25 @@
           <w:noProof/>
           <w:szCs w:val="24"/>
         </w:rPr>
-        <w:t xml:space="preserve">RStudio Team. (2015). </w:t>
-      </w:r>
-      <w:r>
-        <w:rPr>
-          <w:rFonts w:cs="Times New Roman"/>
-          <w:i/>
-          <w:iCs/>
-          <w:noProof/>
-          <w:szCs w:val="24"/>
-        </w:rPr>
-        <w:t>RStudio: Integrated development for R</w:t>
-      </w:r>
-      <w:r>
-        <w:rPr>
-          <w:rFonts w:cs="Times New Roman"/>
-          <w:noProof/>
-          <w:szCs w:val="24"/>
-        </w:rPr>
-        <w:t>. RStudio, Inc., Boston, MA. https://www.rstudio.com/</w:t>
+        <w:t xml:space="preserve">McGrath, S., Zhao, X., Steele, R., &amp; Benedetti, A. (2019). estmeansd: Estimating the sample mean and standard deviation from commonly reported quantiles in meta-analysis. </w:t>
+      </w:r>
+      <w:r>
+        <w:rPr>
+          <w:rFonts w:cs="Times New Roman"/>
+          <w:i/>
+          <w:iCs/>
+          <w:noProof/>
+          <w:szCs w:val="24"/>
+        </w:rPr>
+        <w:t>CRAN: Contributed Packages</w:t>
+      </w:r>
+      <w:r>
+        <w:rPr>
+          <w:rFonts w:cs="Times New Roman"/>
+          <w:noProof/>
+          <w:szCs w:val="24"/>
+        </w:rPr>
+        <w:t>.</w:t>
       </w:r>
     </w:p>
     <w:p>
@@ -1284,17 +1543,17 @@
           <w:noProof/>
           <w:szCs w:val="24"/>
         </w:rPr>
-        <w:t xml:space="preserve">Sterne, J. A. C., Hernán, M. A., Reeves, B. C., Savović, J., Berkman, N. D., Viswanathan, M., Henry, D., Altman, D. G., Ansari, M. T., Boutron, I., Carpenter, J. R., Chan, A.-W., Churchill, R., Deeks, J. J., Hróbjartsson, A., Kirkham, J., Jüni, P., Loke, Y. K., Pigott, T. D., … Higgins, J. P. T. (2016). ROBINS-I: A tool for assessing risk of bias in non-randomised studies of interventions. </w:t>
-      </w:r>
-      <w:r>
-        <w:rPr>
-          <w:rFonts w:cs="Times New Roman"/>
-          <w:i/>
-          <w:iCs/>
-          <w:noProof/>
-          <w:szCs w:val="24"/>
-        </w:rPr>
-        <w:t>BMJ</w:t>
+        <w:t xml:space="preserve">Morris, S. B. (2008). Estimating effect sizes from pretest-posttest-control group designs. </w:t>
+      </w:r>
+      <w:r>
+        <w:rPr>
+          <w:rFonts w:cs="Times New Roman"/>
+          <w:i/>
+          <w:iCs/>
+          <w:noProof/>
+          <w:szCs w:val="24"/>
+        </w:rPr>
+        <w:t>Organizational Research Methods</w:t>
       </w:r>
       <w:r>
         <w:rPr>
@@ -1312,15 +1571,15 @@
           <w:noProof/>
           <w:szCs w:val="24"/>
         </w:rPr>
-        <w:t>355</w:t>
-      </w:r>
-      <w:r>
-        <w:rPr>
-          <w:rFonts w:cs="Times New Roman"/>
-          <w:noProof/>
-          <w:szCs w:val="24"/>
-        </w:rPr>
-        <w:t>, i4919. https://doi.org/10.1136/bmj.i4919</w:t>
+        <w:t>11</w:t>
+      </w:r>
+      <w:r>
+        <w:rPr>
+          <w:rFonts w:cs="Times New Roman"/>
+          <w:noProof/>
+          <w:szCs w:val="24"/>
+        </w:rPr>
+        <w:t>(2), 364–386. https://doi.org/10.1177/1094428106291059</w:t>
       </w:r>
     </w:p>
     <w:p>
@@ -1343,25 +1602,25 @@
           <w:noProof/>
           <w:szCs w:val="24"/>
         </w:rPr>
-        <w:t xml:space="preserve">Sterne, J. A. C., Higgins, J. P., Elbers, R. G., &amp; Reeves, B. C. (2016). </w:t>
-      </w:r>
-      <w:r>
-        <w:rPr>
-          <w:rFonts w:cs="Times New Roman"/>
-          <w:i/>
-          <w:iCs/>
-          <w:noProof/>
-          <w:szCs w:val="24"/>
-        </w:rPr>
-        <w:t>Risk Of Bias In Non-randomized Studies of Interventions (ROBINS-I): detailed guidance</w:t>
-      </w:r>
-      <w:r>
-        <w:rPr>
-          <w:rFonts w:cs="Times New Roman"/>
-          <w:noProof/>
-          <w:szCs w:val="24"/>
-        </w:rPr>
-        <w:t>. http://www.riskofbias.info</w:t>
+        <w:t xml:space="preserve">Pustejovsky, J. E. (2016). </w:t>
+      </w:r>
+      <w:r>
+        <w:rPr>
+          <w:rFonts w:cs="Times New Roman"/>
+          <w:i/>
+          <w:iCs/>
+          <w:noProof/>
+          <w:szCs w:val="24"/>
+        </w:rPr>
+        <w:t>Alternative formulas for the standardized mean difference</w:t>
+      </w:r>
+      <w:r>
+        <w:rPr>
+          <w:rFonts w:cs="Times New Roman"/>
+          <w:noProof/>
+          <w:szCs w:val="24"/>
+        </w:rPr>
+        <w:t>. https://www.jepusto.com/alternative-formulas-for-the-smd/</w:t>
       </w:r>
     </w:p>
     <w:p>
@@ -1384,43 +1643,25 @@
           <w:noProof/>
           <w:szCs w:val="24"/>
         </w:rPr>
-        <w:t xml:space="preserve">Sterne, J. A. C., Savović, J., Page, M. J., Elbers, R. G., Blencowe, N. S., Boutron, I., Cates, C. J., Cheng, H.-Y., Corbett, M. S., &amp; Eldridge, S. M. (2019). RoB 2: A revised tool for assessing risk of bias in randomised trials. </w:t>
-      </w:r>
-      <w:r>
-        <w:rPr>
-          <w:rFonts w:cs="Times New Roman"/>
-          <w:i/>
-          <w:iCs/>
-          <w:noProof/>
-          <w:szCs w:val="24"/>
-        </w:rPr>
-        <w:t>BMJ</w:t>
-      </w:r>
-      <w:r>
-        <w:rPr>
-          <w:rFonts w:cs="Times New Roman"/>
-          <w:noProof/>
-          <w:szCs w:val="24"/>
-        </w:rPr>
-        <w:t xml:space="preserve">, </w:t>
-      </w:r>
-      <w:r>
-        <w:rPr>
-          <w:rFonts w:cs="Times New Roman"/>
-          <w:i/>
-          <w:iCs/>
-          <w:noProof/>
-          <w:szCs w:val="24"/>
-        </w:rPr>
-        <w:t>366</w:t>
-      </w:r>
-      <w:r>
-        <w:rPr>
-          <w:rFonts w:cs="Times New Roman"/>
-          <w:noProof/>
-          <w:szCs w:val="24"/>
-        </w:rPr>
-        <w:t>, l4898. https://doi.org/10.1136/bmj.l4898</w:t>
+        <w:t xml:space="preserve">Pustejovsky, J. E. (2020). </w:t>
+      </w:r>
+      <w:r>
+        <w:rPr>
+          <w:rFonts w:cs="Times New Roman"/>
+          <w:i/>
+          <w:iCs/>
+          <w:noProof/>
+          <w:szCs w:val="24"/>
+        </w:rPr>
+        <w:t>clubSandwich: Cluster-robust (sandwich) variance estimators with small-sample corrections</w:t>
+      </w:r>
+      <w:r>
+        <w:rPr>
+          <w:rFonts w:cs="Times New Roman"/>
+          <w:noProof/>
+          <w:szCs w:val="24"/>
+        </w:rPr>
+        <w:t xml:space="preserve"> (0.5.5). cran.r-project.org. https://cran.r-project.org/web/packages/clubSandwich/index.html</w:t>
       </w:r>
     </w:p>
     <w:p>
@@ -1443,25 +1684,25 @@
           <w:noProof/>
           <w:szCs w:val="24"/>
         </w:rPr>
-        <w:t xml:space="preserve">van Aert, R. C. M. (2023). </w:t>
-      </w:r>
-      <w:r>
-        <w:rPr>
-          <w:rFonts w:cs="Times New Roman"/>
-          <w:i/>
-          <w:iCs/>
-          <w:noProof/>
-          <w:szCs w:val="24"/>
-        </w:rPr>
-        <w:t>puniform: Meta-analysis methods correcting for publication bias</w:t>
-      </w:r>
-      <w:r>
-        <w:rPr>
-          <w:rFonts w:cs="Times New Roman"/>
-          <w:noProof/>
-          <w:szCs w:val="24"/>
-        </w:rPr>
-        <w:t xml:space="preserve"> (0.2.7). CRAN. https://cran.r-project.org/package=puniform </w:t>
+        <w:t xml:space="preserve">Pustejovsky, J. E., Joshi, M., &amp; Citkowicz, M. (2025). </w:t>
+      </w:r>
+      <w:r>
+        <w:rPr>
+          <w:rFonts w:cs="Times New Roman"/>
+          <w:i/>
+          <w:iCs/>
+          <w:noProof/>
+          <w:szCs w:val="24"/>
+        </w:rPr>
+        <w:t>metaselection: Meta-analytic selection models with cluster-robust and cluster-bootstrap standard errors for dependent effect size estimates</w:t>
+      </w:r>
+      <w:r>
+        <w:rPr>
+          <w:rFonts w:cs="Times New Roman"/>
+          <w:noProof/>
+          <w:szCs w:val="24"/>
+        </w:rPr>
+        <w:t xml:space="preserve"> (0.1.5). https://github.com/jepusto/metaselection/tree/main</w:t>
       </w:r>
     </w:p>
     <w:p>
@@ -1484,43 +1725,25 @@
           <w:noProof/>
           <w:szCs w:val="24"/>
         </w:rPr>
-        <w:t xml:space="preserve">Viechtbauer, W. (2010). Conducting meta-analyses in R with the metafor package. </w:t>
-      </w:r>
-      <w:r>
-        <w:rPr>
-          <w:rFonts w:cs="Times New Roman"/>
-          <w:i/>
-          <w:iCs/>
-          <w:noProof/>
-          <w:szCs w:val="24"/>
-        </w:rPr>
-        <w:t>Journal of Statistical Software</w:t>
-      </w:r>
-      <w:r>
-        <w:rPr>
-          <w:rFonts w:cs="Times New Roman"/>
-          <w:noProof/>
-          <w:szCs w:val="24"/>
-        </w:rPr>
-        <w:t xml:space="preserve">, </w:t>
-      </w:r>
-      <w:r>
-        <w:rPr>
-          <w:rFonts w:cs="Times New Roman"/>
-          <w:i/>
-          <w:iCs/>
-          <w:noProof/>
-          <w:szCs w:val="24"/>
-        </w:rPr>
-        <w:t>36</w:t>
-      </w:r>
-      <w:r>
-        <w:rPr>
-          <w:rFonts w:cs="Times New Roman"/>
-          <w:noProof/>
-          <w:szCs w:val="24"/>
-        </w:rPr>
-        <w:t>(3), 1–48. https://doi.org/10.18637/jss.v036.i03</w:t>
+        <w:t xml:space="preserve">R Core Team. (2022). </w:t>
+      </w:r>
+      <w:r>
+        <w:rPr>
+          <w:rFonts w:cs="Times New Roman"/>
+          <w:i/>
+          <w:iCs/>
+          <w:noProof/>
+          <w:szCs w:val="24"/>
+        </w:rPr>
+        <w:t>R: A language and environment for statistical computing</w:t>
+      </w:r>
+      <w:r>
+        <w:rPr>
+          <w:rFonts w:cs="Times New Roman"/>
+          <w:noProof/>
+          <w:szCs w:val="24"/>
+        </w:rPr>
+        <w:t>. R Foundation for Statistical Computing, Vienna, Austria. https://www.r-project.org/</w:t>
       </w:r>
     </w:p>
     <w:p>
@@ -1543,43 +1766,25 @@
           <w:noProof/>
           <w:szCs w:val="24"/>
         </w:rPr>
-        <w:t xml:space="preserve">Wickham, H., Averick, M., Bryan, J., Chang, W., McGowan, L. D., François, R., Grolemund, G., Hayes, A., Henry, L., &amp; Hester, J. (2019). Welcome to the Tidyverse. </w:t>
-      </w:r>
-      <w:r>
-        <w:rPr>
-          <w:rFonts w:cs="Times New Roman"/>
-          <w:i/>
-          <w:iCs/>
-          <w:noProof/>
-          <w:szCs w:val="24"/>
-        </w:rPr>
-        <w:t>Journal of Open Source Software</w:t>
-      </w:r>
-      <w:r>
-        <w:rPr>
-          <w:rFonts w:cs="Times New Roman"/>
-          <w:noProof/>
-          <w:szCs w:val="24"/>
-        </w:rPr>
-        <w:t xml:space="preserve">, </w:t>
-      </w:r>
-      <w:r>
-        <w:rPr>
-          <w:rFonts w:cs="Times New Roman"/>
-          <w:i/>
-          <w:iCs/>
-          <w:noProof/>
-          <w:szCs w:val="24"/>
-        </w:rPr>
-        <w:t>4</w:t>
-      </w:r>
-      <w:r>
-        <w:rPr>
-          <w:rFonts w:cs="Times New Roman"/>
-          <w:noProof/>
-          <w:szCs w:val="24"/>
-        </w:rPr>
-        <w:t>(43), 1686.</w:t>
+        <w:t xml:space="preserve">RStudio Team. (2015). </w:t>
+      </w:r>
+      <w:r>
+        <w:rPr>
+          <w:rFonts w:cs="Times New Roman"/>
+          <w:i/>
+          <w:iCs/>
+          <w:noProof/>
+          <w:szCs w:val="24"/>
+        </w:rPr>
+        <w:t>RStudio: Integrated development for R</w:t>
+      </w:r>
+      <w:r>
+        <w:rPr>
+          <w:rFonts w:cs="Times New Roman"/>
+          <w:noProof/>
+          <w:szCs w:val="24"/>
+        </w:rPr>
+        <w:t>. RStudio, Inc., Boston, MA. https://www.rstudio.com/</w:t>
       </w:r>
     </w:p>
     <w:p>
@@ -1602,17 +1807,17 @@
           <w:noProof/>
           <w:szCs w:val="24"/>
         </w:rPr>
-        <w:t xml:space="preserve">Wilkinson, M. D., Dumontier, M., Aalbersberg, Ij. J., Appleton, G., Axton, M., Baak, A., Blomberg, N., Boiten, J.-W., da Silva Santos, L. B., Bourne, P. E., Bouwman, J., Brookes, A. J., Clark, T., Crosas, M., Dillo, I., Dumon, O., Edmunds, S., Evelo, C. T., Finkers, R., … Mons, B. (2016). The FAIR Guiding Principles for scientific data management and stewardship. </w:t>
-      </w:r>
-      <w:r>
-        <w:rPr>
-          <w:rFonts w:cs="Times New Roman"/>
-          <w:i/>
-          <w:iCs/>
-          <w:noProof/>
-          <w:szCs w:val="24"/>
-        </w:rPr>
-        <w:t>Scientific Data</w:t>
+        <w:t xml:space="preserve">Sterne, J. A. C., Hernán, M. A., Reeves, B. C., Savović, J., Berkman, N. D., Viswanathan, M., Henry, D., Altman, D. G., Ansari, M. T., Boutron, I., Carpenter, J. R., Chan, A.-W., Churchill, R., Deeks, J. J., Hróbjartsson, A., Kirkham, J., Jüni, P., Loke, Y. K., Pigott, T. D., … Higgins, J. P. T. (2016). ROBINS-I: A tool for assessing risk of bias in non-randomised studies of interventions. </w:t>
+      </w:r>
+      <w:r>
+        <w:rPr>
+          <w:rFonts w:cs="Times New Roman"/>
+          <w:i/>
+          <w:iCs/>
+          <w:noProof/>
+          <w:szCs w:val="24"/>
+        </w:rPr>
+        <w:t>BMJ</w:t>
       </w:r>
       <w:r>
         <w:rPr>
@@ -1630,15 +1835,15 @@
           <w:noProof/>
           <w:szCs w:val="24"/>
         </w:rPr>
-        <w:t>3</w:t>
-      </w:r>
-      <w:r>
-        <w:rPr>
-          <w:rFonts w:cs="Times New Roman"/>
-          <w:noProof/>
-          <w:szCs w:val="24"/>
-        </w:rPr>
-        <w:t>(1), 160018. https://doi.org/10.1038/sdata.2016.18</w:t>
+        <w:t>355</w:t>
+      </w:r>
+      <w:r>
+        <w:rPr>
+          <w:rFonts w:cs="Times New Roman"/>
+          <w:noProof/>
+          <w:szCs w:val="24"/>
+        </w:rPr>
+        <w:t>, i4919. https://doi.org/10.1136/bmj.i4919</w:t>
       </w:r>
     </w:p>
     <w:p>
@@ -1652,6 +1857,426 @@
         <w:rPr>
           <w:rFonts w:cs="Times New Roman"/>
           <w:noProof/>
+          <w:szCs w:val="24"/>
+        </w:rPr>
+      </w:pPr>
+      <w:r>
+        <w:rPr>
+          <w:rFonts w:cs="Times New Roman"/>
+          <w:noProof/>
+          <w:szCs w:val="24"/>
+        </w:rPr>
+        <w:lastRenderedPageBreak/>
+        <w:t xml:space="preserve">Sterne, J. A. C., Higgins, J. P., Elbers, R. G., &amp; Reeves, B. C. (2016). </w:t>
+      </w:r>
+      <w:r>
+        <w:rPr>
+          <w:rFonts w:cs="Times New Roman"/>
+          <w:i/>
+          <w:iCs/>
+          <w:noProof/>
+          <w:szCs w:val="24"/>
+        </w:rPr>
+        <w:t>Risk Of Bias In Non-randomized Studies of Interventions (ROBINS-I): detailed guidance</w:t>
+      </w:r>
+      <w:r>
+        <w:rPr>
+          <w:rFonts w:cs="Times New Roman"/>
+          <w:noProof/>
+          <w:szCs w:val="24"/>
+        </w:rPr>
+        <w:t>. http://www.riskofbias.info</w:t>
+      </w:r>
+    </w:p>
+    <w:p>
+      <w:pPr>
+        <w:widowControl w:val="0"/>
+        <w:autoSpaceDE w:val="0"/>
+        <w:autoSpaceDN w:val="0"/>
+        <w:adjustRightInd w:val="0"/>
+        <w:spacing w:line="240" w:lineRule="auto"/>
+        <w:ind w:left="480" w:hanging="480"/>
+        <w:rPr>
+          <w:rFonts w:cs="Times New Roman"/>
+          <w:noProof/>
+          <w:szCs w:val="24"/>
+        </w:rPr>
+      </w:pPr>
+      <w:r>
+        <w:rPr>
+          <w:rFonts w:cs="Times New Roman"/>
+          <w:noProof/>
+          <w:szCs w:val="24"/>
+        </w:rPr>
+        <w:t xml:space="preserve">Sterne, J. A. C., Savović, J., Page, M. J., Elbers, R. G., Blencowe, N. S., Boutron, I., Cates, C. J., Cheng, H.-Y., Corbett, M. S., &amp; Eldridge, S. M. (2019). RoB 2: A revised tool for assessing risk of bias in randomised trials. </w:t>
+      </w:r>
+      <w:r>
+        <w:rPr>
+          <w:rFonts w:cs="Times New Roman"/>
+          <w:i/>
+          <w:iCs/>
+          <w:noProof/>
+          <w:szCs w:val="24"/>
+        </w:rPr>
+        <w:t>BMJ</w:t>
+      </w:r>
+      <w:r>
+        <w:rPr>
+          <w:rFonts w:cs="Times New Roman"/>
+          <w:noProof/>
+          <w:szCs w:val="24"/>
+        </w:rPr>
+        <w:t xml:space="preserve">, </w:t>
+      </w:r>
+      <w:r>
+        <w:rPr>
+          <w:rFonts w:cs="Times New Roman"/>
+          <w:i/>
+          <w:iCs/>
+          <w:noProof/>
+          <w:szCs w:val="24"/>
+        </w:rPr>
+        <w:t>366</w:t>
+      </w:r>
+      <w:r>
+        <w:rPr>
+          <w:rFonts w:cs="Times New Roman"/>
+          <w:noProof/>
+          <w:szCs w:val="24"/>
+        </w:rPr>
+        <w:t>, l4898. https://doi.org/10.1136/bmj.l4898</w:t>
+      </w:r>
+    </w:p>
+    <w:p>
+      <w:pPr>
+        <w:widowControl w:val="0"/>
+        <w:autoSpaceDE w:val="0"/>
+        <w:autoSpaceDN w:val="0"/>
+        <w:adjustRightInd w:val="0"/>
+        <w:spacing w:line="240" w:lineRule="auto"/>
+        <w:ind w:left="480" w:hanging="480"/>
+        <w:rPr>
+          <w:rFonts w:cs="Times New Roman"/>
+          <w:noProof/>
+          <w:szCs w:val="24"/>
+        </w:rPr>
+      </w:pPr>
+      <w:r>
+        <w:rPr>
+          <w:rFonts w:cs="Times New Roman"/>
+          <w:noProof/>
+          <w:szCs w:val="24"/>
+        </w:rPr>
+        <w:t xml:space="preserve">Taylor, J. A., Pigott, T. D., &amp; Williams, R. (2021). Promoting knowledge accumulation about intervention effects: Exploring strategies for standardizing statistical approaches and effect size reporting. </w:t>
+      </w:r>
+      <w:r>
+        <w:rPr>
+          <w:rFonts w:cs="Times New Roman"/>
+          <w:i/>
+          <w:iCs/>
+          <w:noProof/>
+          <w:szCs w:val="24"/>
+        </w:rPr>
+        <w:t>Educational Researcher</w:t>
+      </w:r>
+      <w:r>
+        <w:rPr>
+          <w:rFonts w:cs="Times New Roman"/>
+          <w:noProof/>
+          <w:szCs w:val="24"/>
+        </w:rPr>
+        <w:t xml:space="preserve">, </w:t>
+      </w:r>
+      <w:r>
+        <w:rPr>
+          <w:rFonts w:cs="Times New Roman"/>
+          <w:i/>
+          <w:iCs/>
+          <w:noProof/>
+          <w:szCs w:val="24"/>
+        </w:rPr>
+        <w:t>51</w:t>
+      </w:r>
+      <w:r>
+        <w:rPr>
+          <w:rFonts w:cs="Times New Roman"/>
+          <w:noProof/>
+          <w:szCs w:val="24"/>
+        </w:rPr>
+        <w:t>(1), 72–80. https://doi.org/10.3102/0013189X211051319</w:t>
+      </w:r>
+    </w:p>
+    <w:p>
+      <w:pPr>
+        <w:widowControl w:val="0"/>
+        <w:autoSpaceDE w:val="0"/>
+        <w:autoSpaceDN w:val="0"/>
+        <w:adjustRightInd w:val="0"/>
+        <w:spacing w:line="240" w:lineRule="auto"/>
+        <w:ind w:left="480" w:hanging="480"/>
+        <w:rPr>
+          <w:rFonts w:cs="Times New Roman"/>
+          <w:noProof/>
+          <w:szCs w:val="24"/>
+        </w:rPr>
+      </w:pPr>
+      <w:r>
+        <w:rPr>
+          <w:rFonts w:cs="Times New Roman"/>
+          <w:noProof/>
+          <w:szCs w:val="24"/>
+        </w:rPr>
+        <w:t xml:space="preserve">van Aert, R. C. M. (2023). </w:t>
+      </w:r>
+      <w:r>
+        <w:rPr>
+          <w:rFonts w:cs="Times New Roman"/>
+          <w:i/>
+          <w:iCs/>
+          <w:noProof/>
+          <w:szCs w:val="24"/>
+        </w:rPr>
+        <w:t>puniform: Meta-analysis methods correcting for publication bias</w:t>
+      </w:r>
+      <w:r>
+        <w:rPr>
+          <w:rFonts w:cs="Times New Roman"/>
+          <w:noProof/>
+          <w:szCs w:val="24"/>
+        </w:rPr>
+        <w:t xml:space="preserve"> (0.2.7). CRAN. https://cran.r-project.org/package=puniform</w:t>
+      </w:r>
+    </w:p>
+    <w:p>
+      <w:pPr>
+        <w:widowControl w:val="0"/>
+        <w:autoSpaceDE w:val="0"/>
+        <w:autoSpaceDN w:val="0"/>
+        <w:adjustRightInd w:val="0"/>
+        <w:spacing w:line="240" w:lineRule="auto"/>
+        <w:ind w:left="480" w:hanging="480"/>
+        <w:rPr>
+          <w:rFonts w:cs="Times New Roman"/>
+          <w:noProof/>
+          <w:szCs w:val="24"/>
+        </w:rPr>
+      </w:pPr>
+      <w:r>
+        <w:rPr>
+          <w:rFonts w:cs="Times New Roman"/>
+          <w:noProof/>
+          <w:szCs w:val="24"/>
+        </w:rPr>
+        <w:t xml:space="preserve">Viechtbauer, W. (2010). Conducting meta-analyses in R with the metafor package. </w:t>
+      </w:r>
+      <w:r>
+        <w:rPr>
+          <w:rFonts w:cs="Times New Roman"/>
+          <w:i/>
+          <w:iCs/>
+          <w:noProof/>
+          <w:szCs w:val="24"/>
+        </w:rPr>
+        <w:t>Journal of Statistical Software</w:t>
+      </w:r>
+      <w:r>
+        <w:rPr>
+          <w:rFonts w:cs="Times New Roman"/>
+          <w:noProof/>
+          <w:szCs w:val="24"/>
+        </w:rPr>
+        <w:t xml:space="preserve">, </w:t>
+      </w:r>
+      <w:r>
+        <w:rPr>
+          <w:rFonts w:cs="Times New Roman"/>
+          <w:i/>
+          <w:iCs/>
+          <w:noProof/>
+          <w:szCs w:val="24"/>
+        </w:rPr>
+        <w:t>36</w:t>
+      </w:r>
+      <w:r>
+        <w:rPr>
+          <w:rFonts w:cs="Times New Roman"/>
+          <w:noProof/>
+          <w:szCs w:val="24"/>
+        </w:rPr>
+        <w:t>(3), 1–48. https://doi.org/10.18637/jss.v036.i03</w:t>
+      </w:r>
+    </w:p>
+    <w:p>
+      <w:pPr>
+        <w:widowControl w:val="0"/>
+        <w:autoSpaceDE w:val="0"/>
+        <w:autoSpaceDN w:val="0"/>
+        <w:adjustRightInd w:val="0"/>
+        <w:spacing w:line="240" w:lineRule="auto"/>
+        <w:ind w:left="480" w:hanging="480"/>
+        <w:rPr>
+          <w:rFonts w:cs="Times New Roman"/>
+          <w:noProof/>
+          <w:szCs w:val="24"/>
+        </w:rPr>
+      </w:pPr>
+      <w:r>
+        <w:rPr>
+          <w:rFonts w:cs="Times New Roman"/>
+          <w:noProof/>
+          <w:szCs w:val="24"/>
+        </w:rPr>
+        <w:t xml:space="preserve">Wickham, H., Averick, M., Bryan, J., Chang, W., McGowan, L. D., François, R., Grolemund, G., Hayes, A., Henry, L., &amp; Hester, J. (2019). Welcome to the Tidyverse. </w:t>
+      </w:r>
+      <w:r>
+        <w:rPr>
+          <w:rFonts w:cs="Times New Roman"/>
+          <w:i/>
+          <w:iCs/>
+          <w:noProof/>
+          <w:szCs w:val="24"/>
+        </w:rPr>
+        <w:t>Journal of Open Source Software</w:t>
+      </w:r>
+      <w:r>
+        <w:rPr>
+          <w:rFonts w:cs="Times New Roman"/>
+          <w:noProof/>
+          <w:szCs w:val="24"/>
+        </w:rPr>
+        <w:t xml:space="preserve">, </w:t>
+      </w:r>
+      <w:r>
+        <w:rPr>
+          <w:rFonts w:cs="Times New Roman"/>
+          <w:i/>
+          <w:iCs/>
+          <w:noProof/>
+          <w:szCs w:val="24"/>
+        </w:rPr>
+        <w:t>4</w:t>
+      </w:r>
+      <w:r>
+        <w:rPr>
+          <w:rFonts w:cs="Times New Roman"/>
+          <w:noProof/>
+          <w:szCs w:val="24"/>
+        </w:rPr>
+        <w:t>(43), 1686.</w:t>
+      </w:r>
+    </w:p>
+    <w:p>
+      <w:pPr>
+        <w:widowControl w:val="0"/>
+        <w:autoSpaceDE w:val="0"/>
+        <w:autoSpaceDN w:val="0"/>
+        <w:adjustRightInd w:val="0"/>
+        <w:spacing w:line="240" w:lineRule="auto"/>
+        <w:ind w:left="480" w:hanging="480"/>
+        <w:rPr>
+          <w:rFonts w:cs="Times New Roman"/>
+          <w:noProof/>
+          <w:szCs w:val="24"/>
+        </w:rPr>
+      </w:pPr>
+      <w:r>
+        <w:rPr>
+          <w:rFonts w:cs="Times New Roman"/>
+          <w:noProof/>
+          <w:szCs w:val="24"/>
+        </w:rPr>
+        <w:t xml:space="preserve">Wilkinson, M. D., Dumontier, M., Aalbersberg, Ij. J., Appleton, G., Axton, M., Baak, A., Blomberg, N., Boiten, J.-W., da Silva Santos, L. B., Bourne, P. E., Bouwman, J., Brookes, A. J., Clark, T., Crosas, M., Dillo, I., Dumon, O., Edmunds, S., Evelo, C. T., Finkers, R., … Mons, B. (2016). The FAIR Guiding Principles for scientific data management and stewardship. </w:t>
+      </w:r>
+      <w:r>
+        <w:rPr>
+          <w:rFonts w:cs="Times New Roman"/>
+          <w:i/>
+          <w:iCs/>
+          <w:noProof/>
+          <w:szCs w:val="24"/>
+        </w:rPr>
+        <w:t>Scientific Data</w:t>
+      </w:r>
+      <w:r>
+        <w:rPr>
+          <w:rFonts w:cs="Times New Roman"/>
+          <w:noProof/>
+          <w:szCs w:val="24"/>
+        </w:rPr>
+        <w:t xml:space="preserve">, </w:t>
+      </w:r>
+      <w:r>
+        <w:rPr>
+          <w:rFonts w:cs="Times New Roman"/>
+          <w:i/>
+          <w:iCs/>
+          <w:noProof/>
+          <w:szCs w:val="24"/>
+        </w:rPr>
+        <w:t>3</w:t>
+      </w:r>
+      <w:r>
+        <w:rPr>
+          <w:rFonts w:cs="Times New Roman"/>
+          <w:noProof/>
+          <w:szCs w:val="24"/>
+        </w:rPr>
+        <w:t>(1), 160018. https://doi.org/10.1038/sdata.2016.18</w:t>
+      </w:r>
+    </w:p>
+    <w:p>
+      <w:pPr>
+        <w:widowControl w:val="0"/>
+        <w:autoSpaceDE w:val="0"/>
+        <w:autoSpaceDN w:val="0"/>
+        <w:adjustRightInd w:val="0"/>
+        <w:spacing w:line="240" w:lineRule="auto"/>
+        <w:ind w:left="480" w:hanging="480"/>
+        <w:rPr>
+          <w:rFonts w:cs="Times New Roman"/>
+          <w:noProof/>
+          <w:szCs w:val="24"/>
+        </w:rPr>
+      </w:pPr>
+      <w:r>
+        <w:rPr>
+          <w:rFonts w:cs="Times New Roman"/>
+          <w:noProof/>
+          <w:szCs w:val="24"/>
+        </w:rPr>
+        <w:t xml:space="preserve">Wilson, D. B. (2016). </w:t>
+      </w:r>
+      <w:r>
+        <w:rPr>
+          <w:rFonts w:cs="Times New Roman"/>
+          <w:i/>
+          <w:iCs/>
+          <w:noProof/>
+          <w:szCs w:val="24"/>
+        </w:rPr>
+        <w:t>Formulas used by the “Practical Meta-Analysis Effect Size Calculator.”</w:t>
+      </w:r>
+      <w:r>
+        <w:rPr>
+          <w:rFonts w:cs="Times New Roman"/>
+          <w:noProof/>
+          <w:szCs w:val="24"/>
+        </w:rPr>
+        <w:t xml:space="preserve"> https://mason.gmu.edu/~dwilsonb/downloads/esformulas.pdf</w:t>
+      </w:r>
+    </w:p>
+    <w:p>
+      <w:pPr>
+        <w:widowControl w:val="0"/>
+        <w:autoSpaceDE w:val="0"/>
+        <w:autoSpaceDN w:val="0"/>
+        <w:adjustRightInd w:val="0"/>
+        <w:spacing w:line="240" w:lineRule="auto"/>
+        <w:ind w:left="480" w:hanging="480"/>
+        <w:rPr>
+          <w:rFonts w:cs="Times New Roman"/>
+          <w:noProof/>
+          <w:szCs w:val="24"/>
         </w:rPr>
       </w:pPr>
       <w:r>
@@ -1678,16 +2303,47 @@
           <w:noProof/>
           <w:szCs w:val="24"/>
         </w:rPr>
-        <w:t>. Institute of Education Sciences. https://ies.ed.gov/ncee/wwc/Docs/referenceresources/WWC-41-Supplement-</w:t>
-      </w:r>
-      <w:r>
-        <w:rPr>
-          <w:rFonts w:cs="Times New Roman"/>
-          <w:noProof/>
-          <w:szCs w:val="24"/>
-        </w:rPr>
-        <w:lastRenderedPageBreak/>
-        <w:t>508_09212020.pdf</w:t>
+        <w:t>. Institute of Education Sciences. https://ies.ed.gov/ncee/wwc/Docs/referenceresources/WWC-41-Supplement-508_09212020.pdf</w:t>
+      </w:r>
+    </w:p>
+    <w:p>
+      <w:pPr>
+        <w:widowControl w:val="0"/>
+        <w:autoSpaceDE w:val="0"/>
+        <w:autoSpaceDN w:val="0"/>
+        <w:adjustRightInd w:val="0"/>
+        <w:spacing w:line="240" w:lineRule="auto"/>
+        <w:ind w:left="480" w:hanging="480"/>
+        <w:rPr>
+          <w:rFonts w:cs="Times New Roman"/>
+          <w:noProof/>
+        </w:rPr>
+      </w:pPr>
+      <w:r>
+        <w:rPr>
+          <w:rFonts w:cs="Times New Roman"/>
+          <w:noProof/>
+          <w:szCs w:val="24"/>
+        </w:rPr>
+        <w:t xml:space="preserve">WWC. (2022). </w:t>
+      </w:r>
+      <w:r>
+        <w:rPr>
+          <w:rFonts w:cs="Times New Roman"/>
+          <w:i/>
+          <w:iCs/>
+          <w:noProof/>
+          <w:szCs w:val="24"/>
+        </w:rPr>
+        <w:t>WWC procedures and standards handbook</w:t>
+      </w:r>
+      <w:r>
+        <w:rPr>
+          <w:rFonts w:cs="Times New Roman"/>
+          <w:noProof/>
+          <w:szCs w:val="24"/>
+        </w:rPr>
+        <w:t xml:space="preserve"> (5.0). Institute of Education Sciences. https://ies.ed.gov/ncee/wwc/Docs/referenceresources/WWC-HandbookVer5.0AppIES-508.pdf</w:t>
       </w:r>
     </w:p>
     <w:p>
@@ -2438,7 +3094,7 @@
 </file>
 
 <file path=customXml/itemProps1.xml><?xml version="1.0" encoding="utf-8"?>
-<ds:datastoreItem xmlns:ds="http://schemas.openxmlformats.org/officeDocument/2006/customXml" ds:itemID="{ABFB509E-C285-498B-8F4C-0AF84CA27A6D}">
+<ds:datastoreItem xmlns:ds="http://schemas.openxmlformats.org/officeDocument/2006/customXml" ds:itemID="{E7971A76-4173-4667-B065-911300DE0DF9}">
   <ds:schemaRefs>
     <ds:schemaRef ds:uri="http://schemas.openxmlformats.org/officeDocument/2006/bibliography"/>
   </ds:schemaRefs>

</xml_diff>

<commit_message>
ES calc section close to done
</commit_message>
<xml_diff>
--- a/Mikkels refs.docx
+++ b/Mikkels refs.docx
@@ -751,7 +751,7 @@
         <w:fldChar w:fldCharType="begin" w:fldLock="1"/>
       </w:r>
       <w:r>
-        <w:instrText>ADDIN CSL_CITATION {"citationItems":[{"id":"ITEM-1","itemData":{"author":[{"dropping-particle":"","family":"Higgins","given":"Julian P T","non-dropping-particle":"","parse-names":false,"suffix":""},{"dropping-particle":"","family":"Li","given":"Tianjing","non-dropping-particle":"","parse-names":false,"suffix":""},{"dropping-particle":"","family":"Deeks","given":"Jonathan J","non-dropping-particle":"","parse-names":false,"suffix":""}],"container-title":"Cochrane handbook for systematic reviews of interventions","id":"ITEM-1","issued":{"date-parts":[["2019"]]},"page":"143-176","publisher":"Wiley Online Library","title":"Choosing effect measures and computing estimates of effect","type":"article-journal"},"uris":["http://www.mendeley.com/documents/?uuid=ac2c33c7-747a-4d8e-b22a-6445f1549bbd"]}],"mendeley":{"formattedCitation":"(Higgins, Li, et al., 2019)","plainTextFormattedCitation":"(Higgins, Li, et al., 2019)"},"properties":{"noteIndex":0},"schema":"https://github.com/citation-style-language/schema/raw/master/csl-citation.json"}</w:instrText>
+        <w:instrText>ADDIN CSL_CITATION {"citationItems":[{"id":"ITEM-1","itemData":{"author":[{"dropping-particle":"","family":"Higgins","given":"Julian P T","non-dropping-particle":"","parse-names":false,"suffix":""},{"dropping-particle":"","family":"Li","given":"Tianjing","non-dropping-particle":"","parse-names":false,"suffix":""},{"dropping-particle":"","family":"Deeks","given":"Jonathan J","non-dropping-particle":"","parse-names":false,"suffix":""}],"container-title":"Cochrane handbook for systematic reviews of interventions","id":"ITEM-1","issued":{"date-parts":[["2019"]]},"page":"143-176","publisher":"Wiley Online Library","title":"Choosing effect measures and computing estimates of effect","type":"article-journal"},"uris":["http://www.mendeley.com/documents/?uuid=ac2c33c7-747a-4d8e-b22a-6445f1549bbd"]}],"mendeley":{"formattedCitation":"(Higgins, Li, et al., 2019)","plainTextFormattedCitation":"(Higgins, Li, et al., 2019)","previouslyFormattedCitation":"(Higgins, Li, et al., 2019)"},"properties":{"noteIndex":0},"schema":"https://github.com/citation-style-language/schema/raw/master/csl-citation.json"}</w:instrText>
       </w:r>
       <w:r>
         <w:fldChar w:fldCharType="separate"/>
@@ -763,406 +763,458 @@
         <w:t>(</w:t>
       </w:r>
       <w:bookmarkStart w:id="14" w:name="_Hlk196836041"/>
+      <w:r>
+        <w:rPr>
+          <w:noProof/>
+        </w:rPr>
+        <w:t>Higgins, Li, et al., 2019</w:t>
+      </w:r>
+      <w:bookmarkEnd w:id="14"/>
+      <w:r>
+        <w:rPr>
+          <w:noProof/>
+        </w:rPr>
+        <w:t>)</w:t>
+      </w:r>
+      <w:r>
+        <w:fldChar w:fldCharType="end"/>
+      </w:r>
+      <w:r>
+        <w:t xml:space="preserve"> </w:t>
+      </w:r>
+      <w:r>
+        <w:fldChar w:fldCharType="begin" w:fldLock="1"/>
+      </w:r>
+      <w:r>
+        <w:instrText>ADDIN CSL_CITATION {"citationItems":[{"id":"ITEM-1","itemData":{"URL":"https://mikkelvembye.github.io/VIVECampbell/reference/vgt_smd_1armcluster.html","author":[{"dropping-particle":"","family":"Vembye","given":"Mikkel H.","non-dropping-particle":"","parse-names":false,"suffix":""}],"id":"ITEM-1","issued":{"date-parts":[["2024"]]},"title":"Variance calculation when there is clustering in one treatment group only","type":"webpage"},"uris":["http://www.mendeley.com/documents/?uuid=9a98334b-50d5-4e14-b8a7-618ccba35fc8"]}],"mendeley":{"formattedCitation":"(Vembye, 2024a)","plainTextFormattedCitation":"(Vembye, 2024a)","previouslyFormattedCitation":"(Vembye, 2024)"},"properties":{"noteIndex":0},"schema":"https://github.com/citation-style-language/schema/raw/master/csl-citation.json"}</w:instrText>
+      </w:r>
+      <w:r>
+        <w:fldChar w:fldCharType="separate"/>
+      </w:r>
+      <w:r>
+        <w:rPr>
+          <w:noProof/>
+        </w:rPr>
+        <w:t>(Vembye, 2024a)</w:t>
+      </w:r>
+      <w:r>
+        <w:fldChar w:fldCharType="end"/>
+      </w:r>
+      <w:r>
+        <w:t xml:space="preserve"> </w:t>
+      </w:r>
+      <w:r>
+        <w:fldChar w:fldCharType="begin" w:fldLock="1"/>
+      </w:r>
+      <w:r>
+        <w:instrText>ADDIN CSL_CITATION {"citationItems":[{"id":"ITEM-1","itemData":{"author":[{"dropping-particle":"","family":"Vembye","given":"Mikkel H.","non-dropping-particle":"","parse-names":false,"suffix":""}],"id":"ITEM-1","issued":{"date-parts":[["2024"]]},"number":"0.0.1","publisher":"GitHub","title":"VIVECampbell: Functions for Campbell reviews in VIVE","type":"article"},"uris":["http://www.mendeley.com/documents/?uuid=71325e11-3ca8-472a-9ab3-e05829ecc21d"]}],"mendeley":{"formattedCitation":"(Vembye, 2024b)","plainTextFormattedCitation":"(Vembye, 2024b)"},"properties":{"noteIndex":0},"schema":"https://github.com/citation-style-language/schema/raw/master/csl-citation.json"}</w:instrText>
+      </w:r>
+      <w:r>
+        <w:fldChar w:fldCharType="separate"/>
+      </w:r>
+      <w:r>
+        <w:rPr>
+          <w:noProof/>
+        </w:rPr>
+        <w:t>(Vembye, 2024b)</w:t>
+      </w:r>
+      <w:r>
+        <w:fldChar w:fldCharType="end"/>
+      </w:r>
+    </w:p>
+    <w:p>
+      <w:pPr>
+        <w:widowControl w:val="0"/>
+        <w:autoSpaceDE w:val="0"/>
+        <w:autoSpaceDN w:val="0"/>
+        <w:adjustRightInd w:val="0"/>
+        <w:spacing w:line="240" w:lineRule="auto"/>
+        <w:ind w:left="480" w:hanging="480"/>
+        <w:rPr>
+          <w:rFonts w:cs="Times New Roman"/>
+          <w:noProof/>
+          <w:szCs w:val="24"/>
+        </w:rPr>
+      </w:pPr>
+      <w:r>
+        <w:fldChar w:fldCharType="begin" w:fldLock="1"/>
+      </w:r>
+      <w:r>
+        <w:instrText xml:space="preserve">ADDIN Mendeley Bibliography CSL_BIBLIOGRAPHY </w:instrText>
+      </w:r>
+      <w:r>
+        <w:fldChar w:fldCharType="separate"/>
+      </w:r>
+      <w:r>
+        <w:rPr>
+          <w:rFonts w:cs="Times New Roman"/>
+          <w:noProof/>
+          <w:szCs w:val="24"/>
+        </w:rPr>
+        <w:t xml:space="preserve">Aloe, A. M., Dewidar, O., Hennessy, E. A., Pigott, T., Stewart, G., Welch, V., Wilson, D. B., &amp; Group, C. M. W. (2024). Campbell Standards: Modernizing Campbell’s Methodologic Expectations for Campbell Collaboration Intervention Reviews (MECCIR). </w:t>
+      </w:r>
+      <w:r>
+        <w:rPr>
+          <w:rFonts w:cs="Times New Roman"/>
+          <w:i/>
+          <w:iCs/>
+          <w:noProof/>
+          <w:szCs w:val="24"/>
+        </w:rPr>
+        <w:t>Campbell Systematic Reviews</w:t>
+      </w:r>
+      <w:r>
+        <w:rPr>
+          <w:rFonts w:cs="Times New Roman"/>
+          <w:noProof/>
+          <w:szCs w:val="24"/>
+        </w:rPr>
+        <w:t xml:space="preserve">, </w:t>
+      </w:r>
+      <w:r>
+        <w:rPr>
+          <w:rFonts w:cs="Times New Roman"/>
+          <w:i/>
+          <w:iCs/>
+          <w:noProof/>
+          <w:szCs w:val="24"/>
+        </w:rPr>
+        <w:t>20</w:t>
+      </w:r>
+      <w:r>
+        <w:rPr>
+          <w:rFonts w:cs="Times New Roman"/>
+          <w:noProof/>
+          <w:szCs w:val="24"/>
+        </w:rPr>
+        <w:t>(4), e1445. https://doi.org/https://doi.org/10.1002/cl2.1445</w:t>
+      </w:r>
+    </w:p>
+    <w:p>
+      <w:pPr>
+        <w:widowControl w:val="0"/>
+        <w:autoSpaceDE w:val="0"/>
+        <w:autoSpaceDN w:val="0"/>
+        <w:adjustRightInd w:val="0"/>
+        <w:spacing w:line="240" w:lineRule="auto"/>
+        <w:ind w:left="480" w:hanging="480"/>
+        <w:rPr>
+          <w:rFonts w:cs="Times New Roman"/>
+          <w:noProof/>
+          <w:szCs w:val="24"/>
+        </w:rPr>
+      </w:pPr>
+      <w:r>
+        <w:rPr>
+          <w:rFonts w:cs="Times New Roman"/>
+          <w:noProof/>
+          <w:szCs w:val="24"/>
+        </w:rPr>
+        <w:t xml:space="preserve">Borenstein, M., &amp; Hedges, L. V. (2019). Effect sizes for meta-analysis. In H. Cooper, L. V. Hedges, &amp; J. C. Valentine (Eds.), </w:t>
+      </w:r>
+      <w:r>
+        <w:rPr>
+          <w:rFonts w:cs="Times New Roman"/>
+          <w:i/>
+          <w:iCs/>
+          <w:noProof/>
+          <w:szCs w:val="24"/>
+        </w:rPr>
+        <w:t>The handbook of research synthesis and meta-analysis</w:t>
+      </w:r>
+      <w:r>
+        <w:rPr>
+          <w:rFonts w:cs="Times New Roman"/>
+          <w:noProof/>
+          <w:szCs w:val="24"/>
+        </w:rPr>
+        <w:t xml:space="preserve"> (3rd ed., pp. 207–242). Russell Sage Foundation West Sussex.</w:t>
+      </w:r>
+    </w:p>
+    <w:p>
+      <w:pPr>
+        <w:widowControl w:val="0"/>
+        <w:autoSpaceDE w:val="0"/>
+        <w:autoSpaceDN w:val="0"/>
+        <w:adjustRightInd w:val="0"/>
+        <w:spacing w:line="240" w:lineRule="auto"/>
+        <w:ind w:left="480" w:hanging="480"/>
+        <w:rPr>
+          <w:rFonts w:cs="Times New Roman"/>
+          <w:noProof/>
+          <w:szCs w:val="24"/>
+        </w:rPr>
+      </w:pPr>
+      <w:r>
+        <w:rPr>
+          <w:rFonts w:cs="Times New Roman"/>
+          <w:noProof/>
+          <w:szCs w:val="24"/>
+        </w:rPr>
+        <w:t xml:space="preserve">Chen, M., &amp; Pustejovsky, J. E. (2024). Adapting Methods for Correcting Selective Reporting Bias in Meta-Analysis of Dependent Effect Sizes. </w:t>
+      </w:r>
+      <w:r>
+        <w:rPr>
+          <w:rFonts w:cs="Times New Roman"/>
+          <w:i/>
+          <w:iCs/>
+          <w:noProof/>
+          <w:szCs w:val="24"/>
+        </w:rPr>
+        <w:t>OSF</w:t>
+      </w:r>
+      <w:r>
+        <w:rPr>
+          <w:rFonts w:cs="Times New Roman"/>
+          <w:noProof/>
+          <w:szCs w:val="24"/>
+        </w:rPr>
+        <w:t>. https://doi.org/10.31222/osf.io/jq52s</w:t>
+      </w:r>
+    </w:p>
+    <w:p>
+      <w:pPr>
+        <w:widowControl w:val="0"/>
+        <w:autoSpaceDE w:val="0"/>
+        <w:autoSpaceDN w:val="0"/>
+        <w:adjustRightInd w:val="0"/>
+        <w:spacing w:line="240" w:lineRule="auto"/>
+        <w:ind w:left="480" w:hanging="480"/>
+        <w:rPr>
+          <w:rFonts w:cs="Times New Roman"/>
+          <w:noProof/>
+          <w:szCs w:val="24"/>
+        </w:rPr>
+      </w:pPr>
+      <w:r>
+        <w:rPr>
+          <w:rFonts w:cs="Times New Roman"/>
+          <w:noProof/>
+          <w:szCs w:val="24"/>
+        </w:rPr>
+        <w:t xml:space="preserve">Eldridge, S., Campbell, M. K., Campbell, M. J., Drahota, A. K., Giraudeau, B., Reeves, B. C., Siegfried, N., &amp; Higgins, J. P. (2021). </w:t>
+      </w:r>
+      <w:r>
+        <w:rPr>
+          <w:rFonts w:cs="Times New Roman"/>
+          <w:i/>
+          <w:iCs/>
+          <w:noProof/>
+          <w:szCs w:val="24"/>
+        </w:rPr>
+        <w:t>Revised Cochrane risk of bias tool for randomized trials (RoB 2): Additional considerations for cluster-randomized trials (RoB 2 CRT)</w:t>
+      </w:r>
+      <w:r>
+        <w:rPr>
+          <w:rFonts w:cs="Times New Roman"/>
+          <w:noProof/>
+          <w:szCs w:val="24"/>
+        </w:rPr>
+        <w:t>. Cochrane Bias Methods Group. https://drive.google.com/file/d/1yDQtDkrp68_8kJiIUdbongK99sx7RFI-/view</w:t>
+      </w:r>
+    </w:p>
+    <w:p>
+      <w:pPr>
+        <w:widowControl w:val="0"/>
+        <w:autoSpaceDE w:val="0"/>
+        <w:autoSpaceDN w:val="0"/>
+        <w:adjustRightInd w:val="0"/>
+        <w:spacing w:line="240" w:lineRule="auto"/>
+        <w:ind w:left="480" w:hanging="480"/>
+        <w:rPr>
+          <w:rFonts w:cs="Times New Roman"/>
+          <w:noProof/>
+          <w:szCs w:val="24"/>
+        </w:rPr>
+      </w:pPr>
+      <w:r>
+        <w:rPr>
+          <w:rFonts w:cs="Times New Roman"/>
+          <w:noProof/>
+          <w:szCs w:val="24"/>
+        </w:rPr>
+        <w:t xml:space="preserve">Fitzgerald, K. G., &amp; Tipton, E. (2024). Using Extant Data to Improve Estimation of the Standardized Mean Difference. </w:t>
+      </w:r>
+      <w:r>
+        <w:rPr>
+          <w:rFonts w:cs="Times New Roman"/>
+          <w:i/>
+          <w:iCs/>
+          <w:noProof/>
+          <w:szCs w:val="24"/>
+        </w:rPr>
+        <w:t>Journal of Educational and Behavioral Statistics</w:t>
+      </w:r>
+      <w:r>
+        <w:rPr>
+          <w:rFonts w:cs="Times New Roman"/>
+          <w:noProof/>
+          <w:szCs w:val="24"/>
+        </w:rPr>
+        <w:t>, 10769986241238478. https://doi.org/10.3102/10769986241238478</w:t>
+      </w:r>
+    </w:p>
+    <w:p>
+      <w:pPr>
+        <w:widowControl w:val="0"/>
+        <w:autoSpaceDE w:val="0"/>
+        <w:autoSpaceDN w:val="0"/>
+        <w:adjustRightInd w:val="0"/>
+        <w:spacing w:line="240" w:lineRule="auto"/>
+        <w:ind w:left="480" w:hanging="480"/>
+        <w:rPr>
+          <w:rFonts w:cs="Times New Roman"/>
+          <w:noProof/>
+          <w:szCs w:val="24"/>
+        </w:rPr>
+      </w:pPr>
+      <w:r>
+        <w:rPr>
+          <w:rFonts w:cs="Times New Roman"/>
+          <w:noProof/>
+          <w:szCs w:val="24"/>
+        </w:rPr>
+        <w:t xml:space="preserve">Hedges, L. V. (1981). Distribution theory for Glass’s estimator of effect size and related estimators. </w:t>
+      </w:r>
+      <w:r>
+        <w:rPr>
+          <w:rFonts w:cs="Times New Roman"/>
+          <w:i/>
+          <w:iCs/>
+          <w:noProof/>
+          <w:szCs w:val="24"/>
+        </w:rPr>
+        <w:t>Journal of Educational Statistics</w:t>
+      </w:r>
+      <w:r>
+        <w:rPr>
+          <w:rFonts w:cs="Times New Roman"/>
+          <w:noProof/>
+          <w:szCs w:val="24"/>
+        </w:rPr>
+        <w:t xml:space="preserve">, </w:t>
+      </w:r>
+      <w:r>
+        <w:rPr>
+          <w:rFonts w:cs="Times New Roman"/>
+          <w:i/>
+          <w:iCs/>
+          <w:noProof/>
+          <w:szCs w:val="24"/>
+        </w:rPr>
+        <w:t>6</w:t>
+      </w:r>
+      <w:r>
+        <w:rPr>
+          <w:rFonts w:cs="Times New Roman"/>
+          <w:noProof/>
+          <w:szCs w:val="24"/>
+        </w:rPr>
+        <w:t>(2), 107–128. https://doi.org/10.2307/1164588</w:t>
+      </w:r>
+    </w:p>
+    <w:p>
+      <w:pPr>
+        <w:widowControl w:val="0"/>
+        <w:autoSpaceDE w:val="0"/>
+        <w:autoSpaceDN w:val="0"/>
+        <w:adjustRightInd w:val="0"/>
+        <w:spacing w:line="240" w:lineRule="auto"/>
+        <w:ind w:left="480" w:hanging="480"/>
+        <w:rPr>
+          <w:rFonts w:cs="Times New Roman"/>
+          <w:noProof/>
+          <w:szCs w:val="24"/>
+        </w:rPr>
+      </w:pPr>
+      <w:r>
+        <w:rPr>
+          <w:rFonts w:cs="Times New Roman"/>
+          <w:noProof/>
+          <w:szCs w:val="24"/>
+        </w:rPr>
+        <w:t xml:space="preserve">Hedges, L. V. (2007). Effect sizes in cluster-randomized designs. </w:t>
+      </w:r>
+      <w:r>
+        <w:rPr>
+          <w:rFonts w:cs="Times New Roman"/>
+          <w:i/>
+          <w:iCs/>
+          <w:noProof/>
+          <w:szCs w:val="24"/>
+        </w:rPr>
+        <w:t>Journal of Educational and Behavioral Statistics</w:t>
+      </w:r>
+      <w:r>
+        <w:rPr>
+          <w:rFonts w:cs="Times New Roman"/>
+          <w:noProof/>
+          <w:szCs w:val="24"/>
+        </w:rPr>
+        <w:t xml:space="preserve">, </w:t>
+      </w:r>
+      <w:r>
+        <w:rPr>
+          <w:rFonts w:cs="Times New Roman"/>
+          <w:i/>
+          <w:iCs/>
+          <w:noProof/>
+          <w:szCs w:val="24"/>
+        </w:rPr>
+        <w:t>32</w:t>
+      </w:r>
+      <w:r>
+        <w:rPr>
+          <w:rFonts w:cs="Times New Roman"/>
+          <w:noProof/>
+          <w:szCs w:val="24"/>
+        </w:rPr>
+        <w:t>(4), 341–370. https://doi.org/10.3102/1076998606298043</w:t>
+      </w:r>
+    </w:p>
+    <w:p>
+      <w:pPr>
+        <w:widowControl w:val="0"/>
+        <w:autoSpaceDE w:val="0"/>
+        <w:autoSpaceDN w:val="0"/>
+        <w:adjustRightInd w:val="0"/>
+        <w:spacing w:line="240" w:lineRule="auto"/>
+        <w:ind w:left="480" w:hanging="480"/>
+        <w:rPr>
+          <w:rFonts w:cs="Times New Roman"/>
+          <w:noProof/>
+          <w:szCs w:val="24"/>
+        </w:rPr>
+      </w:pPr>
+      <w:r>
+        <w:rPr>
+          <w:rFonts w:cs="Times New Roman"/>
+          <w:noProof/>
+          <w:szCs w:val="24"/>
+        </w:rPr>
+        <w:t xml:space="preserve">Hedges, L. V., &amp; Citkowicz, M. (2015). Estimating effect size when there is clustering in one treatment group. </w:t>
+      </w:r>
+      <w:r>
+        <w:rPr>
+          <w:rFonts w:cs="Times New Roman"/>
+          <w:i/>
+          <w:iCs/>
+          <w:noProof/>
+          <w:szCs w:val="24"/>
+        </w:rPr>
+        <w:t>Behavior Rese</w:t>
+      </w:r>
       <w:bookmarkStart w:id="15" w:name="_GoBack"/>
-      <w:r>
-        <w:rPr>
-          <w:noProof/>
-        </w:rPr>
-        <w:t>Higgins, Li, et al., 2019</w:t>
-      </w:r>
-      <w:bookmarkEnd w:id="14"/>
       <w:bookmarkEnd w:id="15"/>
       <w:r>
         <w:rPr>
-          <w:noProof/>
-        </w:rPr>
-        <w:t>)</w:t>
-      </w:r>
-      <w:r>
-        <w:fldChar w:fldCharType="end"/>
-      </w:r>
-    </w:p>
-    <w:p>
-      <w:pPr>
-        <w:widowControl w:val="0"/>
-        <w:autoSpaceDE w:val="0"/>
-        <w:autoSpaceDN w:val="0"/>
-        <w:adjustRightInd w:val="0"/>
-        <w:spacing w:line="240" w:lineRule="auto"/>
-        <w:ind w:left="480" w:hanging="480"/>
-        <w:rPr>
-          <w:rFonts w:cs="Times New Roman"/>
-          <w:noProof/>
-          <w:szCs w:val="24"/>
-        </w:rPr>
-      </w:pPr>
-      <w:r>
-        <w:fldChar w:fldCharType="begin" w:fldLock="1"/>
-      </w:r>
-      <w:r>
-        <w:instrText xml:space="preserve">ADDIN Mendeley Bibliography CSL_BIBLIOGRAPHY </w:instrText>
-      </w:r>
-      <w:r>
-        <w:fldChar w:fldCharType="separate"/>
-      </w:r>
-      <w:r>
-        <w:rPr>
-          <w:rFonts w:cs="Times New Roman"/>
-          <w:noProof/>
-          <w:szCs w:val="24"/>
-        </w:rPr>
-        <w:t xml:space="preserve">Aloe, A. M., Dewidar, O., Hennessy, E. A., Pigott, T., Stewart, G., Welch, V., Wilson, D. B., &amp; Group, C. M. W. (2024). Campbell Standards: Modernizing Campbell’s Methodologic Expectations for Campbell Collaboration Intervention Reviews (MECCIR). </w:t>
-      </w:r>
-      <w:r>
-        <w:rPr>
-          <w:rFonts w:cs="Times New Roman"/>
-          <w:i/>
-          <w:iCs/>
-          <w:noProof/>
-          <w:szCs w:val="24"/>
-        </w:rPr>
-        <w:t>Campbell Systematic Reviews</w:t>
-      </w:r>
-      <w:r>
-        <w:rPr>
-          <w:rFonts w:cs="Times New Roman"/>
-          <w:noProof/>
-          <w:szCs w:val="24"/>
-        </w:rPr>
-        <w:t xml:space="preserve">, </w:t>
-      </w:r>
-      <w:r>
-        <w:rPr>
-          <w:rFonts w:cs="Times New Roman"/>
-          <w:i/>
-          <w:iCs/>
-          <w:noProof/>
-          <w:szCs w:val="24"/>
-        </w:rPr>
-        <w:t>20</w:t>
-      </w:r>
-      <w:r>
-        <w:rPr>
-          <w:rFonts w:cs="Times New Roman"/>
-          <w:noProof/>
-          <w:szCs w:val="24"/>
-        </w:rPr>
-        <w:t>(4), e1445. https://doi.org/https://doi.org/10.1002/cl2.1445</w:t>
-      </w:r>
-    </w:p>
-    <w:p>
-      <w:pPr>
-        <w:widowControl w:val="0"/>
-        <w:autoSpaceDE w:val="0"/>
-        <w:autoSpaceDN w:val="0"/>
-        <w:adjustRightInd w:val="0"/>
-        <w:spacing w:line="240" w:lineRule="auto"/>
-        <w:ind w:left="480" w:hanging="480"/>
-        <w:rPr>
-          <w:rFonts w:cs="Times New Roman"/>
-          <w:noProof/>
-          <w:szCs w:val="24"/>
-        </w:rPr>
-      </w:pPr>
-      <w:r>
-        <w:rPr>
-          <w:rFonts w:cs="Times New Roman"/>
-          <w:noProof/>
-          <w:szCs w:val="24"/>
-        </w:rPr>
-        <w:t xml:space="preserve">Borenstein, M., &amp; Hedges, L. V. (2019). Effect sizes for meta-analysis. In H. Cooper, L. V. Hedges, &amp; J. C. Valentine (Eds.), </w:t>
-      </w:r>
-      <w:r>
-        <w:rPr>
-          <w:rFonts w:cs="Times New Roman"/>
-          <w:i/>
-          <w:iCs/>
-          <w:noProof/>
-          <w:szCs w:val="24"/>
-        </w:rPr>
-        <w:t>The handbook of research synthesis and meta-analysis</w:t>
-      </w:r>
-      <w:r>
-        <w:rPr>
-          <w:rFonts w:cs="Times New Roman"/>
-          <w:noProof/>
-          <w:szCs w:val="24"/>
-        </w:rPr>
-        <w:t xml:space="preserve"> (3rd ed., pp. 207–242). Russell Sage Foundation West Sussex.</w:t>
-      </w:r>
-    </w:p>
-    <w:p>
-      <w:pPr>
-        <w:widowControl w:val="0"/>
-        <w:autoSpaceDE w:val="0"/>
-        <w:autoSpaceDN w:val="0"/>
-        <w:adjustRightInd w:val="0"/>
-        <w:spacing w:line="240" w:lineRule="auto"/>
-        <w:ind w:left="480" w:hanging="480"/>
-        <w:rPr>
-          <w:rFonts w:cs="Times New Roman"/>
-          <w:noProof/>
-          <w:szCs w:val="24"/>
-        </w:rPr>
-      </w:pPr>
-      <w:r>
-        <w:rPr>
-          <w:rFonts w:cs="Times New Roman"/>
-          <w:noProof/>
-          <w:szCs w:val="24"/>
-        </w:rPr>
-        <w:t xml:space="preserve">Chen, M., &amp; Pustejovsky, J. E. (2024). Adapting Methods for Correcting Selective Reporting Bias in Meta-Analysis of Dependent Effect Sizes. </w:t>
-      </w:r>
-      <w:r>
-        <w:rPr>
-          <w:rFonts w:cs="Times New Roman"/>
-          <w:i/>
-          <w:iCs/>
-          <w:noProof/>
-          <w:szCs w:val="24"/>
-        </w:rPr>
-        <w:t>OSF</w:t>
-      </w:r>
-      <w:r>
-        <w:rPr>
-          <w:rFonts w:cs="Times New Roman"/>
-          <w:noProof/>
-          <w:szCs w:val="24"/>
-        </w:rPr>
-        <w:t>. https://doi.org/10.31222/osf.io/jq52s</w:t>
-      </w:r>
-    </w:p>
-    <w:p>
-      <w:pPr>
-        <w:widowControl w:val="0"/>
-        <w:autoSpaceDE w:val="0"/>
-        <w:autoSpaceDN w:val="0"/>
-        <w:adjustRightInd w:val="0"/>
-        <w:spacing w:line="240" w:lineRule="auto"/>
-        <w:ind w:left="480" w:hanging="480"/>
-        <w:rPr>
-          <w:rFonts w:cs="Times New Roman"/>
-          <w:noProof/>
-          <w:szCs w:val="24"/>
-        </w:rPr>
-      </w:pPr>
-      <w:r>
-        <w:rPr>
-          <w:rFonts w:cs="Times New Roman"/>
-          <w:noProof/>
-          <w:szCs w:val="24"/>
-        </w:rPr>
-        <w:t xml:space="preserve">Eldridge, S., Campbell, M. K., Campbell, M. J., Drahota, A. K., Giraudeau, B., Reeves, B. C., Siegfried, N., &amp; Higgins, J. P. (2021). </w:t>
-      </w:r>
-      <w:r>
-        <w:rPr>
-          <w:rFonts w:cs="Times New Roman"/>
-          <w:i/>
-          <w:iCs/>
-          <w:noProof/>
-          <w:szCs w:val="24"/>
-        </w:rPr>
-        <w:t>Revised Cochrane risk of bias tool for randomized trials (RoB 2): Additional considerations for cluster-randomized trials (RoB 2 CRT)</w:t>
-      </w:r>
-      <w:r>
-        <w:rPr>
-          <w:rFonts w:cs="Times New Roman"/>
-          <w:noProof/>
-          <w:szCs w:val="24"/>
-        </w:rPr>
-        <w:t>. Cochrane Bias Methods Group. https://drive.google.com/file/d/1yDQtDkrp68_8kJiIUdbongK99sx7RFI-/view</w:t>
-      </w:r>
-    </w:p>
-    <w:p>
-      <w:pPr>
-        <w:widowControl w:val="0"/>
-        <w:autoSpaceDE w:val="0"/>
-        <w:autoSpaceDN w:val="0"/>
-        <w:adjustRightInd w:val="0"/>
-        <w:spacing w:line="240" w:lineRule="auto"/>
-        <w:ind w:left="480" w:hanging="480"/>
-        <w:rPr>
-          <w:rFonts w:cs="Times New Roman"/>
-          <w:noProof/>
-          <w:szCs w:val="24"/>
-        </w:rPr>
-      </w:pPr>
-      <w:r>
-        <w:rPr>
-          <w:rFonts w:cs="Times New Roman"/>
-          <w:noProof/>
-          <w:szCs w:val="24"/>
-        </w:rPr>
-        <w:t xml:space="preserve">Fitzgerald, K. G., &amp; Tipton, E. (2024). Using Extant Data to Improve Estimation of the Standardized Mean Difference. </w:t>
-      </w:r>
-      <w:r>
-        <w:rPr>
-          <w:rFonts w:cs="Times New Roman"/>
-          <w:i/>
-          <w:iCs/>
-          <w:noProof/>
-          <w:szCs w:val="24"/>
-        </w:rPr>
-        <w:t>Journal of Educational and Behavioral Statistics</w:t>
-      </w:r>
-      <w:r>
-        <w:rPr>
-          <w:rFonts w:cs="Times New Roman"/>
-          <w:noProof/>
-          <w:szCs w:val="24"/>
-        </w:rPr>
-        <w:t>, 10769986241238478. https://doi.org/10.3102/10769986241238478</w:t>
-      </w:r>
-    </w:p>
-    <w:p>
-      <w:pPr>
-        <w:widowControl w:val="0"/>
-        <w:autoSpaceDE w:val="0"/>
-        <w:autoSpaceDN w:val="0"/>
-        <w:adjustRightInd w:val="0"/>
-        <w:spacing w:line="240" w:lineRule="auto"/>
-        <w:ind w:left="480" w:hanging="480"/>
-        <w:rPr>
-          <w:rFonts w:cs="Times New Roman"/>
-          <w:noProof/>
-          <w:szCs w:val="24"/>
-        </w:rPr>
-      </w:pPr>
-      <w:r>
-        <w:rPr>
-          <w:rFonts w:cs="Times New Roman"/>
-          <w:noProof/>
-          <w:szCs w:val="24"/>
-        </w:rPr>
-        <w:t xml:space="preserve">Hedges, L. V. (1981). Distribution theory for Glass’s estimator of effect size and related estimators. </w:t>
-      </w:r>
-      <w:r>
-        <w:rPr>
-          <w:rFonts w:cs="Times New Roman"/>
-          <w:i/>
-          <w:iCs/>
-          <w:noProof/>
-          <w:szCs w:val="24"/>
-        </w:rPr>
-        <w:t>Journal of Educational Statistics</w:t>
-      </w:r>
-      <w:r>
-        <w:rPr>
-          <w:rFonts w:cs="Times New Roman"/>
-          <w:noProof/>
-          <w:szCs w:val="24"/>
-        </w:rPr>
-        <w:t xml:space="preserve">, </w:t>
-      </w:r>
-      <w:r>
-        <w:rPr>
-          <w:rFonts w:cs="Times New Roman"/>
-          <w:i/>
-          <w:iCs/>
-          <w:noProof/>
-          <w:szCs w:val="24"/>
-        </w:rPr>
-        <w:t>6</w:t>
-      </w:r>
-      <w:r>
-        <w:rPr>
-          <w:rFonts w:cs="Times New Roman"/>
-          <w:noProof/>
-          <w:szCs w:val="24"/>
-        </w:rPr>
-        <w:t>(2), 107–128. https://doi.org/10.2307/1164588</w:t>
-      </w:r>
-    </w:p>
-    <w:p>
-      <w:pPr>
-        <w:widowControl w:val="0"/>
-        <w:autoSpaceDE w:val="0"/>
-        <w:autoSpaceDN w:val="0"/>
-        <w:adjustRightInd w:val="0"/>
-        <w:spacing w:line="240" w:lineRule="auto"/>
-        <w:ind w:left="480" w:hanging="480"/>
-        <w:rPr>
-          <w:rFonts w:cs="Times New Roman"/>
-          <w:noProof/>
-          <w:szCs w:val="24"/>
-        </w:rPr>
-      </w:pPr>
-      <w:r>
-        <w:rPr>
-          <w:rFonts w:cs="Times New Roman"/>
-          <w:noProof/>
-          <w:szCs w:val="24"/>
-        </w:rPr>
-        <w:t xml:space="preserve">Hedges, L. V. (2007). Effect sizes in cluster-randomized designs. </w:t>
-      </w:r>
-      <w:r>
-        <w:rPr>
-          <w:rFonts w:cs="Times New Roman"/>
-          <w:i/>
-          <w:iCs/>
-          <w:noProof/>
-          <w:szCs w:val="24"/>
-        </w:rPr>
-        <w:t>Journal of Educational and Behavioral Statistics</w:t>
-      </w:r>
-      <w:r>
-        <w:rPr>
-          <w:rFonts w:cs="Times New Roman"/>
-          <w:noProof/>
-          <w:szCs w:val="24"/>
-        </w:rPr>
-        <w:t xml:space="preserve">, </w:t>
-      </w:r>
-      <w:r>
-        <w:rPr>
-          <w:rFonts w:cs="Times New Roman"/>
-          <w:i/>
-          <w:iCs/>
-          <w:noProof/>
-          <w:szCs w:val="24"/>
-        </w:rPr>
-        <w:t>32</w:t>
-      </w:r>
-      <w:r>
-        <w:rPr>
-          <w:rFonts w:cs="Times New Roman"/>
-          <w:noProof/>
-          <w:szCs w:val="24"/>
-        </w:rPr>
-        <w:t>(4), 341–370. https://doi.org/10.3102/1076998606298043</w:t>
-      </w:r>
-    </w:p>
-    <w:p>
-      <w:pPr>
-        <w:widowControl w:val="0"/>
-        <w:autoSpaceDE w:val="0"/>
-        <w:autoSpaceDN w:val="0"/>
-        <w:adjustRightInd w:val="0"/>
-        <w:spacing w:line="240" w:lineRule="auto"/>
-        <w:ind w:left="480" w:hanging="480"/>
-        <w:rPr>
-          <w:rFonts w:cs="Times New Roman"/>
-          <w:noProof/>
-          <w:szCs w:val="24"/>
-        </w:rPr>
-      </w:pPr>
-      <w:r>
-        <w:rPr>
-          <w:rFonts w:cs="Times New Roman"/>
-          <w:noProof/>
-          <w:szCs w:val="24"/>
-        </w:rPr>
-        <w:t xml:space="preserve">Hedges, L. V., &amp; Citkowicz, M. (2015). Estimating effect size when there is clustering in one treatment group. </w:t>
-      </w:r>
-      <w:r>
-        <w:rPr>
-          <w:rFonts w:cs="Times New Roman"/>
-          <w:i/>
-          <w:iCs/>
-          <w:noProof/>
-          <w:szCs w:val="24"/>
-        </w:rPr>
-        <w:t>Behavior Research Methods</w:t>
+          <w:rFonts w:cs="Times New Roman"/>
+          <w:i/>
+          <w:iCs/>
+          <w:noProof/>
+          <w:szCs w:val="24"/>
+        </w:rPr>
+        <w:t>arch Methods</w:t>
       </w:r>
       <w:r>
         <w:rPr>
@@ -2045,6 +2097,88 @@
           <w:szCs w:val="24"/>
         </w:rPr>
         <w:t xml:space="preserve"> (0.2.7). CRAN. https://cran.r-project.org/package=puniform</w:t>
+      </w:r>
+    </w:p>
+    <w:p>
+      <w:pPr>
+        <w:widowControl w:val="0"/>
+        <w:autoSpaceDE w:val="0"/>
+        <w:autoSpaceDN w:val="0"/>
+        <w:adjustRightInd w:val="0"/>
+        <w:spacing w:line="240" w:lineRule="auto"/>
+        <w:ind w:left="480" w:hanging="480"/>
+        <w:rPr>
+          <w:rFonts w:cs="Times New Roman"/>
+          <w:noProof/>
+          <w:szCs w:val="24"/>
+        </w:rPr>
+      </w:pPr>
+      <w:r>
+        <w:rPr>
+          <w:rFonts w:cs="Times New Roman"/>
+          <w:noProof/>
+          <w:szCs w:val="24"/>
+        </w:rPr>
+        <w:t xml:space="preserve">Vembye, M. H. (2024a). </w:t>
+      </w:r>
+      <w:r>
+        <w:rPr>
+          <w:rFonts w:cs="Times New Roman"/>
+          <w:i/>
+          <w:iCs/>
+          <w:noProof/>
+          <w:szCs w:val="24"/>
+        </w:rPr>
+        <w:t>Variance calculation when there is clustering in one treatment group only</w:t>
+      </w:r>
+      <w:r>
+        <w:rPr>
+          <w:rFonts w:cs="Times New Roman"/>
+          <w:noProof/>
+          <w:szCs w:val="24"/>
+        </w:rPr>
+        <w:t>. https://mikkelvembye.github.io/VIVECampbell/reference/vgt_smd_1armcluster.html</w:t>
+      </w:r>
+    </w:p>
+    <w:p>
+      <w:pPr>
+        <w:widowControl w:val="0"/>
+        <w:autoSpaceDE w:val="0"/>
+        <w:autoSpaceDN w:val="0"/>
+        <w:adjustRightInd w:val="0"/>
+        <w:spacing w:line="240" w:lineRule="auto"/>
+        <w:ind w:left="480" w:hanging="480"/>
+        <w:rPr>
+          <w:rFonts w:cs="Times New Roman"/>
+          <w:noProof/>
+          <w:szCs w:val="24"/>
+        </w:rPr>
+      </w:pPr>
+      <w:r>
+        <w:rPr>
+          <w:rFonts w:cs="Times New Roman"/>
+          <w:noProof/>
+          <w:szCs w:val="24"/>
+        </w:rPr>
+        <w:t xml:space="preserve">Vembye, M. H. (2024b). </w:t>
+      </w:r>
+      <w:r>
+        <w:rPr>
+          <w:rFonts w:cs="Times New Roman"/>
+          <w:i/>
+          <w:iCs/>
+          <w:noProof/>
+          <w:szCs w:val="24"/>
+        </w:rPr>
+        <w:t>VIVECampbell: Functions for Campbell reviews in VIVE</w:t>
+      </w:r>
+      <w:r>
+        <w:rPr>
+          <w:rFonts w:cs="Times New Roman"/>
+          <w:noProof/>
+          <w:szCs w:val="24"/>
+        </w:rPr>
+        <w:t xml:space="preserve"> (0.0.1). GitHub. https://mikkelvembye.github.io/VIVECampbell/</w:t>
       </w:r>
     </w:p>
     <w:p>
@@ -3094,7 +3228,7 @@
 </file>
 
 <file path=customXml/itemProps1.xml><?xml version="1.0" encoding="utf-8"?>
-<ds:datastoreItem xmlns:ds="http://schemas.openxmlformats.org/officeDocument/2006/customXml" ds:itemID="{E7971A76-4173-4667-B065-911300DE0DF9}">
+<ds:datastoreItem xmlns:ds="http://schemas.openxmlformats.org/officeDocument/2006/customXml" ds:itemID="{B9E36191-4460-4E5E-A7FF-8C38C2777E15}">
   <ds:schemaRefs>
     <ds:schemaRef ds:uri="http://schemas.openxmlformats.org/officeDocument/2006/bibliography"/>
   </ds:schemaRefs>

</xml_diff>

<commit_message>
Working hybrid model with dependent effects
</commit_message>
<xml_diff>
--- a/Mikkels refs.docx
+++ b/Mikkels refs.docx
@@ -786,7 +786,7 @@
         <w:fldChar w:fldCharType="begin" w:fldLock="1"/>
       </w:r>
       <w:r>
-        <w:instrText>ADDIN CSL_CITATION {"citationItems":[{"id":"ITEM-1","itemData":{"URL":"https://mikkelvembye.github.io/VIVECampbell/reference/vgt_smd_1armcluster.html","author":[{"dropping-particle":"","family":"Vembye","given":"Mikkel H.","non-dropping-particle":"","parse-names":false,"suffix":""}],"id":"ITEM-1","issued":{"date-parts":[["2024"]]},"title":"Variance calculation when there is clustering in one treatment group only","type":"webpage"},"uris":["http://www.mendeley.com/documents/?uuid=9a98334b-50d5-4e14-b8a7-618ccba35fc8"]}],"mendeley":{"formattedCitation":"(Vembye, 2024a)","plainTextFormattedCitation":"(Vembye, 2024a)","previouslyFormattedCitation":"(Vembye, 2024)"},"properties":{"noteIndex":0},"schema":"https://github.com/citation-style-language/schema/raw/master/csl-citation.json"}</w:instrText>
+        <w:instrText>ADDIN CSL_CITATION {"citationItems":[{"id":"ITEM-1","itemData":{"URL":"https://mikkelvembye.github.io/VIVECampbell/reference/vgt_smd_1armcluster.html","author":[{"dropping-particle":"","family":"Vembye","given":"Mikkel H.","non-dropping-particle":"","parse-names":false,"suffix":""}],"id":"ITEM-1","issued":{"date-parts":[["2024"]]},"title":"Variance calculation when there is clustering in one treatment group only","type":"webpage"},"uris":["http://www.mendeley.com/documents/?uuid=9a98334b-50d5-4e14-b8a7-618ccba35fc8"]}],"mendeley":{"formattedCitation":"(Vembye, 2024a)","plainTextFormattedCitation":"(Vembye, 2024a)","previouslyFormattedCitation":"(Vembye, 2024a)"},"properties":{"noteIndex":0},"schema":"https://github.com/citation-style-language/schema/raw/master/csl-citation.json"}</w:instrText>
       </w:r>
       <w:r>
         <w:fldChar w:fldCharType="separate"/>
@@ -807,7 +807,7 @@
         <w:fldChar w:fldCharType="begin" w:fldLock="1"/>
       </w:r>
       <w:r>
-        <w:instrText>ADDIN CSL_CITATION {"citationItems":[{"id":"ITEM-1","itemData":{"author":[{"dropping-particle":"","family":"Vembye","given":"Mikkel H.","non-dropping-particle":"","parse-names":false,"suffix":""}],"id":"ITEM-1","issued":{"date-parts":[["2024"]]},"number":"0.0.1","publisher":"GitHub","title":"VIVECampbell: Functions for Campbell reviews in VIVE","type":"article"},"uris":["http://www.mendeley.com/documents/?uuid=71325e11-3ca8-472a-9ab3-e05829ecc21d"]}],"mendeley":{"formattedCitation":"(Vembye, 2024b)","plainTextFormattedCitation":"(Vembye, 2024b)"},"properties":{"noteIndex":0},"schema":"https://github.com/citation-style-language/schema/raw/master/csl-citation.json"}</w:instrText>
+        <w:instrText>ADDIN CSL_CITATION {"citationItems":[{"id":"ITEM-1","itemData":{"author":[{"dropping-particle":"","family":"Vembye","given":"Mikkel H.","non-dropping-particle":"","parse-names":false,"suffix":""}],"id":"ITEM-1","issued":{"date-parts":[["2024"]]},"number":"0.0.1","publisher":"GitHub","title":"VIVECampbell: Functions for Campbell reviews in VIVE","type":"article"},"uris":["http://www.mendeley.com/documents/?uuid=71325e11-3ca8-472a-9ab3-e05829ecc21d"]}],"mendeley":{"formattedCitation":"(Vembye, 2024b)","plainTextFormattedCitation":"(Vembye, 2024b)","previouslyFormattedCitation":"(Vembye, 2024b)"},"properties":{"noteIndex":0},"schema":"https://github.com/citation-style-language/schema/raw/master/csl-citation.json"}</w:instrText>
       </w:r>
       <w:r>
         <w:fldChar w:fldCharType="separate"/>
@@ -821,25 +821,58 @@
       <w:r>
         <w:fldChar w:fldCharType="end"/>
       </w:r>
-    </w:p>
-    <w:p>
-      <w:pPr>
-        <w:widowControl w:val="0"/>
-        <w:autoSpaceDE w:val="0"/>
-        <w:autoSpaceDN w:val="0"/>
-        <w:adjustRightInd w:val="0"/>
-        <w:spacing w:line="240" w:lineRule="auto"/>
-        <w:ind w:left="480" w:hanging="480"/>
-        <w:rPr>
-          <w:rFonts w:cs="Times New Roman"/>
-          <w:noProof/>
-          <w:szCs w:val="24"/>
-        </w:rPr>
-      </w:pPr>
+      <w:r>
+        <w:t xml:space="preserve"> </w:t>
+      </w:r>
+      <w:bookmarkStart w:id="15" w:name="_Hlk197079682"/>
       <w:r>
         <w:fldChar w:fldCharType="begin" w:fldLock="1"/>
       </w:r>
       <w:r>
+        <w:instrText>ADDIN CSL_CITATION {"citationItems":[{"id":"ITEM-1","itemData":{"author":[{"dropping-particle":"","family":"Higgins","given":"Julian P T","non-dropping-particle":"","parse-names":false,"suffix":""},{"dropping-particle":"","family":"Li","given":"Tianjing","non-dropping-particle":"","parse-names":false,"suffix":""},{"dropping-particle":"","family":"Deeks","given":"Jonathan J","non-dropping-particle":"","parse-names":false,"suffix":""}],"container-title":"Cochrane handbook for systematic reviews of interventions","id":"ITEM-1","issued":{"date-parts":[["2019"]]},"page":"143-176","publisher":"Wiley Online Library","title":"Choosing effect measures and computing estimates of effect","type":"article-journal"},"uris":["http://www.mendeley.com/documents/?uuid=ac2c33c7-747a-4d8e-b22a-6445f1549bbd"]}],"mendeley":{"formattedCitation":"(Higgins, Li, et al., 2019)","plainTextFormattedCitation":"(Higgins, Li, et al., 2019)"},"properties":{"noteIndex":0},"schema":"https://github.com/citation-style-language/schema/raw/master/csl-citation.json"}</w:instrText>
+      </w:r>
+      <w:r>
+        <w:fldChar w:fldCharType="separate"/>
+      </w:r>
+      <w:bookmarkStart w:id="16" w:name="_Hlk197079702"/>
+      <w:bookmarkStart w:id="17" w:name="_GoBack"/>
+      <w:r>
+        <w:rPr>
+          <w:noProof/>
+        </w:rPr>
+        <w:t>(Higgins, Li, et al., 2019</w:t>
+      </w:r>
+      <w:bookmarkEnd w:id="16"/>
+      <w:bookmarkEnd w:id="17"/>
+      <w:r>
+        <w:rPr>
+          <w:noProof/>
+        </w:rPr>
+        <w:t>)</w:t>
+      </w:r>
+      <w:r>
+        <w:fldChar w:fldCharType="end"/>
+      </w:r>
+      <w:bookmarkEnd w:id="15"/>
+    </w:p>
+    <w:p>
+      <w:pPr>
+        <w:widowControl w:val="0"/>
+        <w:autoSpaceDE w:val="0"/>
+        <w:autoSpaceDN w:val="0"/>
+        <w:adjustRightInd w:val="0"/>
+        <w:spacing w:line="240" w:lineRule="auto"/>
+        <w:ind w:left="480" w:hanging="480"/>
+        <w:rPr>
+          <w:rFonts w:cs="Times New Roman"/>
+          <w:noProof/>
+          <w:szCs w:val="24"/>
+        </w:rPr>
+      </w:pPr>
+      <w:r>
+        <w:fldChar w:fldCharType="begin" w:fldLock="1"/>
+      </w:r>
+      <w:r>
         <w:instrText xml:space="preserve">ADDIN Mendeley Bibliography CSL_BIBLIOGRAPHY </w:instrText>
       </w:r>
       <w:r>
@@ -1192,29 +1225,26 @@
           <w:noProof/>
           <w:szCs w:val="24"/>
         </w:rPr>
-        <w:t xml:space="preserve">Hedges, L. V., &amp; Citkowicz, M. (2015). Estimating effect size when there is clustering in one treatment group. </w:t>
-      </w:r>
-      <w:r>
-        <w:rPr>
-          <w:rFonts w:cs="Times New Roman"/>
-          <w:i/>
-          <w:iCs/>
-          <w:noProof/>
-          <w:szCs w:val="24"/>
-        </w:rPr>
-        <w:t>Behavior Rese</w:t>
-      </w:r>
-      <w:bookmarkStart w:id="15" w:name="_GoBack"/>
-      <w:bookmarkEnd w:id="15"/>
-      <w:r>
-        <w:rPr>
-          <w:rFonts w:cs="Times New Roman"/>
-          <w:i/>
-          <w:iCs/>
-          <w:noProof/>
-          <w:szCs w:val="24"/>
-        </w:rPr>
-        <w:t>arch Methods</w:t>
+        <w:t xml:space="preserve">Hedges, L. V., &amp; Citkowicz, M. (2015). Estimating effect size when there is clustering in one </w:t>
+      </w:r>
+      <w:r>
+        <w:rPr>
+          <w:rFonts w:cs="Times New Roman"/>
+          <w:noProof/>
+          <w:szCs w:val="24"/>
+        </w:rPr>
+        <w:lastRenderedPageBreak/>
+        <w:t xml:space="preserve">treatment group. </w:t>
+      </w:r>
+      <w:r>
+        <w:rPr>
+          <w:rFonts w:cs="Times New Roman"/>
+          <w:i/>
+          <w:iCs/>
+          <w:noProof/>
+          <w:szCs w:val="24"/>
+        </w:rPr>
+        <w:t>Behavior Research Methods</w:t>
       </w:r>
       <w:r>
         <w:rPr>
@@ -1240,7 +1270,617 @@
           <w:noProof/>
           <w:szCs w:val="24"/>
         </w:rPr>
-        <w:t xml:space="preserve">(4), 1295–1308. </w:t>
+        <w:t>(4), 1295–1308. https://doi.org/10.3758/s13428-014-0538-z</w:t>
+      </w:r>
+    </w:p>
+    <w:p>
+      <w:pPr>
+        <w:widowControl w:val="0"/>
+        <w:autoSpaceDE w:val="0"/>
+        <w:autoSpaceDN w:val="0"/>
+        <w:adjustRightInd w:val="0"/>
+        <w:spacing w:line="240" w:lineRule="auto"/>
+        <w:ind w:left="480" w:hanging="480"/>
+        <w:rPr>
+          <w:rFonts w:cs="Times New Roman"/>
+          <w:noProof/>
+          <w:szCs w:val="24"/>
+        </w:rPr>
+      </w:pPr>
+      <w:r>
+        <w:rPr>
+          <w:rFonts w:cs="Times New Roman"/>
+          <w:noProof/>
+          <w:szCs w:val="24"/>
+        </w:rPr>
+        <w:t xml:space="preserve">Hedges, L. V, Tipton, E., Zejnullahi, R., &amp; Diaz, K. G. (2023). Effect sizes in ANCOVA and difference-in-differences designs. </w:t>
+      </w:r>
+      <w:r>
+        <w:rPr>
+          <w:rFonts w:cs="Times New Roman"/>
+          <w:i/>
+          <w:iCs/>
+          <w:noProof/>
+          <w:szCs w:val="24"/>
+        </w:rPr>
+        <w:t>British Journal of Mathematical and Statistical Psychology</w:t>
+      </w:r>
+      <w:r>
+        <w:rPr>
+          <w:rFonts w:cs="Times New Roman"/>
+          <w:noProof/>
+          <w:szCs w:val="24"/>
+        </w:rPr>
+        <w:t>. https://doi.org/10.1111/bmsp.12296</w:t>
+      </w:r>
+    </w:p>
+    <w:p>
+      <w:pPr>
+        <w:widowControl w:val="0"/>
+        <w:autoSpaceDE w:val="0"/>
+        <w:autoSpaceDN w:val="0"/>
+        <w:adjustRightInd w:val="0"/>
+        <w:spacing w:line="240" w:lineRule="auto"/>
+        <w:ind w:left="480" w:hanging="480"/>
+        <w:rPr>
+          <w:rFonts w:cs="Times New Roman"/>
+          <w:noProof/>
+          <w:szCs w:val="24"/>
+        </w:rPr>
+      </w:pPr>
+      <w:r>
+        <w:rPr>
+          <w:rFonts w:cs="Times New Roman"/>
+          <w:noProof/>
+          <w:szCs w:val="24"/>
+        </w:rPr>
+        <w:t xml:space="preserve">Higgins, J. P. T., Eldridge, S., &amp; Li, T. (2019). Including variants on randomized trials. In J. P. T. Higgins, J. Thomas, J. Chandler, M. S. Cumpston, T. Li, M. Page, &amp; V. Welch (Eds.), </w:t>
+      </w:r>
+      <w:r>
+        <w:rPr>
+          <w:rFonts w:cs="Times New Roman"/>
+          <w:i/>
+          <w:iCs/>
+          <w:noProof/>
+          <w:szCs w:val="24"/>
+        </w:rPr>
+        <w:t>Cochrane handbook for systematic reviews of interventions</w:t>
+      </w:r>
+      <w:r>
+        <w:rPr>
+          <w:rFonts w:cs="Times New Roman"/>
+          <w:noProof/>
+          <w:szCs w:val="24"/>
+        </w:rPr>
+        <w:t xml:space="preserve"> (2nd ed., pp. 569–593). Wiley Online Library. https://doi.org/10.1002/9781119536604</w:t>
+      </w:r>
+    </w:p>
+    <w:p>
+      <w:pPr>
+        <w:widowControl w:val="0"/>
+        <w:autoSpaceDE w:val="0"/>
+        <w:autoSpaceDN w:val="0"/>
+        <w:adjustRightInd w:val="0"/>
+        <w:spacing w:line="240" w:lineRule="auto"/>
+        <w:ind w:left="480" w:hanging="480"/>
+        <w:rPr>
+          <w:rFonts w:cs="Times New Roman"/>
+          <w:noProof/>
+          <w:szCs w:val="24"/>
+        </w:rPr>
+      </w:pPr>
+      <w:r>
+        <w:rPr>
+          <w:rFonts w:cs="Times New Roman"/>
+          <w:noProof/>
+          <w:szCs w:val="24"/>
+        </w:rPr>
+        <w:t xml:space="preserve">Higgins, J. P. T., Li, T., &amp; Deeks, J. J. (2019). Choosing effect measures and computing estimates of effect. </w:t>
+      </w:r>
+      <w:r>
+        <w:rPr>
+          <w:rFonts w:cs="Times New Roman"/>
+          <w:i/>
+          <w:iCs/>
+          <w:noProof/>
+          <w:szCs w:val="24"/>
+        </w:rPr>
+        <w:t>Cochrane Handbook for Systematic Reviews of Interventions</w:t>
+      </w:r>
+      <w:r>
+        <w:rPr>
+          <w:rFonts w:cs="Times New Roman"/>
+          <w:noProof/>
+          <w:szCs w:val="24"/>
+        </w:rPr>
+        <w:t>, 143–176.</w:t>
+      </w:r>
+    </w:p>
+    <w:p>
+      <w:pPr>
+        <w:widowControl w:val="0"/>
+        <w:autoSpaceDE w:val="0"/>
+        <w:autoSpaceDN w:val="0"/>
+        <w:adjustRightInd w:val="0"/>
+        <w:spacing w:line="240" w:lineRule="auto"/>
+        <w:ind w:left="480" w:hanging="480"/>
+        <w:rPr>
+          <w:rFonts w:cs="Times New Roman"/>
+          <w:noProof/>
+          <w:szCs w:val="24"/>
+        </w:rPr>
+      </w:pPr>
+      <w:r>
+        <w:rPr>
+          <w:rFonts w:cs="Times New Roman"/>
+          <w:noProof/>
+          <w:szCs w:val="24"/>
+        </w:rPr>
+        <w:t xml:space="preserve">Joshi, M., &amp; Pustejovsky, J. E. (2022). </w:t>
+      </w:r>
+      <w:r>
+        <w:rPr>
+          <w:rFonts w:cs="Times New Roman"/>
+          <w:i/>
+          <w:iCs/>
+          <w:noProof/>
+          <w:szCs w:val="24"/>
+        </w:rPr>
+        <w:t>wildmeta: Cluster wild bootstrapping for meta-analysis</w:t>
+      </w:r>
+      <w:r>
+        <w:rPr>
+          <w:rFonts w:cs="Times New Roman"/>
+          <w:noProof/>
+          <w:szCs w:val="24"/>
+        </w:rPr>
+        <w:t>. https://github.com/meghapsimatrix/wildmeta</w:t>
+      </w:r>
+    </w:p>
+    <w:p>
+      <w:pPr>
+        <w:widowControl w:val="0"/>
+        <w:autoSpaceDE w:val="0"/>
+        <w:autoSpaceDN w:val="0"/>
+        <w:adjustRightInd w:val="0"/>
+        <w:spacing w:line="240" w:lineRule="auto"/>
+        <w:ind w:left="480" w:hanging="480"/>
+        <w:rPr>
+          <w:rFonts w:cs="Times New Roman"/>
+          <w:noProof/>
+          <w:szCs w:val="24"/>
+        </w:rPr>
+      </w:pPr>
+      <w:r>
+        <w:rPr>
+          <w:rFonts w:cs="Times New Roman"/>
+          <w:noProof/>
+          <w:szCs w:val="24"/>
+        </w:rPr>
+        <w:t xml:space="preserve">Logan, J. A. R., Hart, S. A., &amp; Schatschneider, C. (2021). Data sharing in education science. </w:t>
+      </w:r>
+      <w:r>
+        <w:rPr>
+          <w:rFonts w:cs="Times New Roman"/>
+          <w:i/>
+          <w:iCs/>
+          <w:noProof/>
+          <w:szCs w:val="24"/>
+        </w:rPr>
+        <w:t>AERA Open</w:t>
+      </w:r>
+      <w:r>
+        <w:rPr>
+          <w:rFonts w:cs="Times New Roman"/>
+          <w:noProof/>
+          <w:szCs w:val="24"/>
+        </w:rPr>
+        <w:t xml:space="preserve">, </w:t>
+      </w:r>
+      <w:r>
+        <w:rPr>
+          <w:rFonts w:cs="Times New Roman"/>
+          <w:i/>
+          <w:iCs/>
+          <w:noProof/>
+          <w:szCs w:val="24"/>
+        </w:rPr>
+        <w:t>7</w:t>
+      </w:r>
+      <w:r>
+        <w:rPr>
+          <w:rFonts w:cs="Times New Roman"/>
+          <w:noProof/>
+          <w:szCs w:val="24"/>
+        </w:rPr>
+        <w:t>, 23328584211006476.</w:t>
+      </w:r>
+    </w:p>
+    <w:p>
+      <w:pPr>
+        <w:widowControl w:val="0"/>
+        <w:autoSpaceDE w:val="0"/>
+        <w:autoSpaceDN w:val="0"/>
+        <w:adjustRightInd w:val="0"/>
+        <w:spacing w:line="240" w:lineRule="auto"/>
+        <w:ind w:left="480" w:hanging="480"/>
+        <w:rPr>
+          <w:rFonts w:cs="Times New Roman"/>
+          <w:noProof/>
+          <w:szCs w:val="24"/>
+        </w:rPr>
+      </w:pPr>
+      <w:r>
+        <w:rPr>
+          <w:rFonts w:cs="Times New Roman"/>
+          <w:noProof/>
+          <w:szCs w:val="24"/>
+        </w:rPr>
+        <w:t xml:space="preserve">Maassen, E., van Assen, M., Nuijten, M., Olsson Collentine, A., &amp; Wicherts, J. (2020). Reproducibility of individual effect sizes in meta-analyses in psychology. </w:t>
+      </w:r>
+      <w:r>
+        <w:rPr>
+          <w:rFonts w:cs="Times New Roman"/>
+          <w:i/>
+          <w:iCs/>
+          <w:noProof/>
+          <w:szCs w:val="24"/>
+        </w:rPr>
+        <w:t>PloS One</w:t>
+      </w:r>
+      <w:r>
+        <w:rPr>
+          <w:rFonts w:cs="Times New Roman"/>
+          <w:noProof/>
+          <w:szCs w:val="24"/>
+        </w:rPr>
+        <w:t xml:space="preserve">, </w:t>
+      </w:r>
+      <w:r>
+        <w:rPr>
+          <w:rFonts w:cs="Times New Roman"/>
+          <w:i/>
+          <w:iCs/>
+          <w:noProof/>
+          <w:szCs w:val="24"/>
+        </w:rPr>
+        <w:t>15</w:t>
+      </w:r>
+      <w:r>
+        <w:rPr>
+          <w:rFonts w:cs="Times New Roman"/>
+          <w:noProof/>
+          <w:szCs w:val="24"/>
+        </w:rPr>
+        <w:t>(5), e0233107. https://doi.org/10.1371/journal.pone.0233107</w:t>
+      </w:r>
+    </w:p>
+    <w:p>
+      <w:pPr>
+        <w:widowControl w:val="0"/>
+        <w:autoSpaceDE w:val="0"/>
+        <w:autoSpaceDN w:val="0"/>
+        <w:adjustRightInd w:val="0"/>
+        <w:spacing w:line="240" w:lineRule="auto"/>
+        <w:ind w:left="480" w:hanging="480"/>
+        <w:rPr>
+          <w:rFonts w:cs="Times New Roman"/>
+          <w:noProof/>
+          <w:szCs w:val="24"/>
+        </w:rPr>
+      </w:pPr>
+      <w:r>
+        <w:rPr>
+          <w:rFonts w:cs="Times New Roman"/>
+          <w:noProof/>
+          <w:szCs w:val="24"/>
+        </w:rPr>
+        <w:t xml:space="preserve">McGrath, S., Zhao, X., Steele, R., &amp; Benedetti, A. (2019). estmeansd: Estimating the sample mean and standard deviation from commonly reported quantiles in meta-analysis. </w:t>
+      </w:r>
+      <w:r>
+        <w:rPr>
+          <w:rFonts w:cs="Times New Roman"/>
+          <w:i/>
+          <w:iCs/>
+          <w:noProof/>
+          <w:szCs w:val="24"/>
+        </w:rPr>
+        <w:t>CRAN: Contributed Packages</w:t>
+      </w:r>
+      <w:r>
+        <w:rPr>
+          <w:rFonts w:cs="Times New Roman"/>
+          <w:noProof/>
+          <w:szCs w:val="24"/>
+        </w:rPr>
+        <w:t>.</w:t>
+      </w:r>
+    </w:p>
+    <w:p>
+      <w:pPr>
+        <w:widowControl w:val="0"/>
+        <w:autoSpaceDE w:val="0"/>
+        <w:autoSpaceDN w:val="0"/>
+        <w:adjustRightInd w:val="0"/>
+        <w:spacing w:line="240" w:lineRule="auto"/>
+        <w:ind w:left="480" w:hanging="480"/>
+        <w:rPr>
+          <w:rFonts w:cs="Times New Roman"/>
+          <w:noProof/>
+          <w:szCs w:val="24"/>
+        </w:rPr>
+      </w:pPr>
+      <w:r>
+        <w:rPr>
+          <w:rFonts w:cs="Times New Roman"/>
+          <w:noProof/>
+          <w:szCs w:val="24"/>
+        </w:rPr>
+        <w:t xml:space="preserve">Morris, S. B. (2008). Estimating effect sizes from pretest-posttest-control group designs. </w:t>
+      </w:r>
+      <w:r>
+        <w:rPr>
+          <w:rFonts w:cs="Times New Roman"/>
+          <w:i/>
+          <w:iCs/>
+          <w:noProof/>
+          <w:szCs w:val="24"/>
+        </w:rPr>
+        <w:t>Organizational Research Methods</w:t>
+      </w:r>
+      <w:r>
+        <w:rPr>
+          <w:rFonts w:cs="Times New Roman"/>
+          <w:noProof/>
+          <w:szCs w:val="24"/>
+        </w:rPr>
+        <w:t xml:space="preserve">, </w:t>
+      </w:r>
+      <w:r>
+        <w:rPr>
+          <w:rFonts w:cs="Times New Roman"/>
+          <w:i/>
+          <w:iCs/>
+          <w:noProof/>
+          <w:szCs w:val="24"/>
+        </w:rPr>
+        <w:t>11</w:t>
+      </w:r>
+      <w:r>
+        <w:rPr>
+          <w:rFonts w:cs="Times New Roman"/>
+          <w:noProof/>
+          <w:szCs w:val="24"/>
+        </w:rPr>
+        <w:t>(2), 364–386. https://doi.org/10.1177/1094428106291059</w:t>
+      </w:r>
+    </w:p>
+    <w:p>
+      <w:pPr>
+        <w:widowControl w:val="0"/>
+        <w:autoSpaceDE w:val="0"/>
+        <w:autoSpaceDN w:val="0"/>
+        <w:adjustRightInd w:val="0"/>
+        <w:spacing w:line="240" w:lineRule="auto"/>
+        <w:ind w:left="480" w:hanging="480"/>
+        <w:rPr>
+          <w:rFonts w:cs="Times New Roman"/>
+          <w:noProof/>
+          <w:szCs w:val="24"/>
+        </w:rPr>
+      </w:pPr>
+      <w:r>
+        <w:rPr>
+          <w:rFonts w:cs="Times New Roman"/>
+          <w:noProof/>
+          <w:szCs w:val="24"/>
+        </w:rPr>
+        <w:t xml:space="preserve">Pustejovsky, J. E. (2016). </w:t>
+      </w:r>
+      <w:r>
+        <w:rPr>
+          <w:rFonts w:cs="Times New Roman"/>
+          <w:i/>
+          <w:iCs/>
+          <w:noProof/>
+          <w:szCs w:val="24"/>
+        </w:rPr>
+        <w:t>Alternative formulas for the standardized mean difference</w:t>
+      </w:r>
+      <w:r>
+        <w:rPr>
+          <w:rFonts w:cs="Times New Roman"/>
+          <w:noProof/>
+          <w:szCs w:val="24"/>
+        </w:rPr>
+        <w:t>. https://www.jepusto.com/alternative-formulas-for-the-smd/</w:t>
+      </w:r>
+    </w:p>
+    <w:p>
+      <w:pPr>
+        <w:widowControl w:val="0"/>
+        <w:autoSpaceDE w:val="0"/>
+        <w:autoSpaceDN w:val="0"/>
+        <w:adjustRightInd w:val="0"/>
+        <w:spacing w:line="240" w:lineRule="auto"/>
+        <w:ind w:left="480" w:hanging="480"/>
+        <w:rPr>
+          <w:rFonts w:cs="Times New Roman"/>
+          <w:noProof/>
+          <w:szCs w:val="24"/>
+        </w:rPr>
+      </w:pPr>
+      <w:r>
+        <w:rPr>
+          <w:rFonts w:cs="Times New Roman"/>
+          <w:noProof/>
+          <w:szCs w:val="24"/>
+        </w:rPr>
+        <w:t xml:space="preserve">Pustejovsky, J. E. (2020). </w:t>
+      </w:r>
+      <w:r>
+        <w:rPr>
+          <w:rFonts w:cs="Times New Roman"/>
+          <w:i/>
+          <w:iCs/>
+          <w:noProof/>
+          <w:szCs w:val="24"/>
+        </w:rPr>
+        <w:t>clubSandwich: Cluster-robust (sandwich) variance estimators with small-sample corrections</w:t>
+      </w:r>
+      <w:r>
+        <w:rPr>
+          <w:rFonts w:cs="Times New Roman"/>
+          <w:noProof/>
+          <w:szCs w:val="24"/>
+        </w:rPr>
+        <w:t xml:space="preserve"> (0.5.5). cran.r-project.org. https://cran.r-project.org/web/packages/clubSandwich/index.html</w:t>
+      </w:r>
+    </w:p>
+    <w:p>
+      <w:pPr>
+        <w:widowControl w:val="0"/>
+        <w:autoSpaceDE w:val="0"/>
+        <w:autoSpaceDN w:val="0"/>
+        <w:adjustRightInd w:val="0"/>
+        <w:spacing w:line="240" w:lineRule="auto"/>
+        <w:ind w:left="480" w:hanging="480"/>
+        <w:rPr>
+          <w:rFonts w:cs="Times New Roman"/>
+          <w:noProof/>
+          <w:szCs w:val="24"/>
+        </w:rPr>
+      </w:pPr>
+      <w:r>
+        <w:rPr>
+          <w:rFonts w:cs="Times New Roman"/>
+          <w:noProof/>
+          <w:szCs w:val="24"/>
+        </w:rPr>
+        <w:t xml:space="preserve">Pustejovsky, J. E., Joshi, M., &amp; Citkowicz, M. (2025). </w:t>
+      </w:r>
+      <w:r>
+        <w:rPr>
+          <w:rFonts w:cs="Times New Roman"/>
+          <w:i/>
+          <w:iCs/>
+          <w:noProof/>
+          <w:szCs w:val="24"/>
+        </w:rPr>
+        <w:t>metaselection: Meta-analytic selection models with cluster-robust and cluster-bootstrap standard errors for dependent effect size estimates</w:t>
+      </w:r>
+      <w:r>
+        <w:rPr>
+          <w:rFonts w:cs="Times New Roman"/>
+          <w:noProof/>
+          <w:szCs w:val="24"/>
+        </w:rPr>
+        <w:t xml:space="preserve"> (0.1.5). https://github.com/jepusto/metaselection/tree/main</w:t>
+      </w:r>
+    </w:p>
+    <w:p>
+      <w:pPr>
+        <w:widowControl w:val="0"/>
+        <w:autoSpaceDE w:val="0"/>
+        <w:autoSpaceDN w:val="0"/>
+        <w:adjustRightInd w:val="0"/>
+        <w:spacing w:line="240" w:lineRule="auto"/>
+        <w:ind w:left="480" w:hanging="480"/>
+        <w:rPr>
+          <w:rFonts w:cs="Times New Roman"/>
+          <w:noProof/>
+          <w:szCs w:val="24"/>
+        </w:rPr>
+      </w:pPr>
+      <w:r>
+        <w:rPr>
+          <w:rFonts w:cs="Times New Roman"/>
+          <w:noProof/>
+          <w:szCs w:val="24"/>
+        </w:rPr>
+        <w:t xml:space="preserve">R Core Team. (2022). </w:t>
+      </w:r>
+      <w:r>
+        <w:rPr>
+          <w:rFonts w:cs="Times New Roman"/>
+          <w:i/>
+          <w:iCs/>
+          <w:noProof/>
+          <w:szCs w:val="24"/>
+        </w:rPr>
+        <w:t>R: A language and environment for statistical computing</w:t>
+      </w:r>
+      <w:r>
+        <w:rPr>
+          <w:rFonts w:cs="Times New Roman"/>
+          <w:noProof/>
+          <w:szCs w:val="24"/>
+        </w:rPr>
+        <w:t>. R Foundation for Statistical Computing, Vienna, Austria. https://www.r-project.org/</w:t>
+      </w:r>
+    </w:p>
+    <w:p>
+      <w:pPr>
+        <w:widowControl w:val="0"/>
+        <w:autoSpaceDE w:val="0"/>
+        <w:autoSpaceDN w:val="0"/>
+        <w:adjustRightInd w:val="0"/>
+        <w:spacing w:line="240" w:lineRule="auto"/>
+        <w:ind w:left="480" w:hanging="480"/>
+        <w:rPr>
+          <w:rFonts w:cs="Times New Roman"/>
+          <w:noProof/>
+          <w:szCs w:val="24"/>
+        </w:rPr>
+      </w:pPr>
+      <w:r>
+        <w:rPr>
+          <w:rFonts w:cs="Times New Roman"/>
+          <w:noProof/>
+          <w:szCs w:val="24"/>
+        </w:rPr>
+        <w:t xml:space="preserve">RStudio Team. (2015). </w:t>
+      </w:r>
+      <w:r>
+        <w:rPr>
+          <w:rFonts w:cs="Times New Roman"/>
+          <w:i/>
+          <w:iCs/>
+          <w:noProof/>
+          <w:szCs w:val="24"/>
+        </w:rPr>
+        <w:t>RStudio: Integrated development for R</w:t>
+      </w:r>
+      <w:r>
+        <w:rPr>
+          <w:rFonts w:cs="Times New Roman"/>
+          <w:noProof/>
+          <w:szCs w:val="24"/>
+        </w:rPr>
+        <w:t>. RStudio, Inc., Boston, MA. https://www.rstudio.com/</w:t>
+      </w:r>
+    </w:p>
+    <w:p>
+      <w:pPr>
+        <w:widowControl w:val="0"/>
+        <w:autoSpaceDE w:val="0"/>
+        <w:autoSpaceDN w:val="0"/>
+        <w:adjustRightInd w:val="0"/>
+        <w:spacing w:line="240" w:lineRule="auto"/>
+        <w:ind w:left="480" w:hanging="480"/>
+        <w:rPr>
+          <w:rFonts w:cs="Times New Roman"/>
+          <w:noProof/>
+          <w:szCs w:val="24"/>
+        </w:rPr>
+      </w:pPr>
+      <w:r>
+        <w:rPr>
+          <w:rFonts w:cs="Times New Roman"/>
+          <w:noProof/>
+          <w:szCs w:val="24"/>
+        </w:rPr>
+        <w:t xml:space="preserve">Sterne, J. A. C., Hernán, M. A., Reeves, B. C., Savović, J., Berkman, N. D., Viswanathan, M., Henry, D., Altman, D. G., Ansari, M. T., Boutron, I., Carpenter, J. R., Chan, A.-W., Churchill, R., Deeks, J. J., Hróbjartsson, A., Kirkham, J., Jüni, P., Loke, Y. K., Pigott, T. D., … Higgins, J. P. T. (2016). ROBINS-I: A tool for assessing risk of bias in non-randomised studies of </w:t>
       </w:r>
       <w:r>
         <w:rPr>
@@ -1249,204 +1889,17 @@
           <w:szCs w:val="24"/>
         </w:rPr>
         <w:lastRenderedPageBreak/>
-        <w:t>https://doi.org/10.3758/s13428-014-0538-z</w:t>
-      </w:r>
-    </w:p>
-    <w:p>
-      <w:pPr>
-        <w:widowControl w:val="0"/>
-        <w:autoSpaceDE w:val="0"/>
-        <w:autoSpaceDN w:val="0"/>
-        <w:adjustRightInd w:val="0"/>
-        <w:spacing w:line="240" w:lineRule="auto"/>
-        <w:ind w:left="480" w:hanging="480"/>
-        <w:rPr>
-          <w:rFonts w:cs="Times New Roman"/>
-          <w:noProof/>
-          <w:szCs w:val="24"/>
-        </w:rPr>
-      </w:pPr>
-      <w:r>
-        <w:rPr>
-          <w:rFonts w:cs="Times New Roman"/>
-          <w:noProof/>
-          <w:szCs w:val="24"/>
-        </w:rPr>
-        <w:t xml:space="preserve">Hedges, L. V, Tipton, E., Zejnullahi, R., &amp; Diaz, K. G. (2023). Effect sizes in ANCOVA and difference-in-differences designs. </w:t>
-      </w:r>
-      <w:r>
-        <w:rPr>
-          <w:rFonts w:cs="Times New Roman"/>
-          <w:i/>
-          <w:iCs/>
-          <w:noProof/>
-          <w:szCs w:val="24"/>
-        </w:rPr>
-        <w:t>British Journal of Mathematical and Statistical Psychology</w:t>
-      </w:r>
-      <w:r>
-        <w:rPr>
-          <w:rFonts w:cs="Times New Roman"/>
-          <w:noProof/>
-          <w:szCs w:val="24"/>
-        </w:rPr>
-        <w:t>. https://doi.org/10.1111/bmsp.12296</w:t>
-      </w:r>
-    </w:p>
-    <w:p>
-      <w:pPr>
-        <w:widowControl w:val="0"/>
-        <w:autoSpaceDE w:val="0"/>
-        <w:autoSpaceDN w:val="0"/>
-        <w:adjustRightInd w:val="0"/>
-        <w:spacing w:line="240" w:lineRule="auto"/>
-        <w:ind w:left="480" w:hanging="480"/>
-        <w:rPr>
-          <w:rFonts w:cs="Times New Roman"/>
-          <w:noProof/>
-          <w:szCs w:val="24"/>
-        </w:rPr>
-      </w:pPr>
-      <w:r>
-        <w:rPr>
-          <w:rFonts w:cs="Times New Roman"/>
-          <w:noProof/>
-          <w:szCs w:val="24"/>
-        </w:rPr>
-        <w:t xml:space="preserve">Higgins, J. P. T., Eldridge, S., &amp; Li, T. (2019). Including variants on randomized trials. In J. P. T. Higgins, J. Thomas, J. Chandler, M. S. Cumpston, T. Li, M. Page, &amp; V. Welch (Eds.), </w:t>
-      </w:r>
-      <w:r>
-        <w:rPr>
-          <w:rFonts w:cs="Times New Roman"/>
-          <w:i/>
-          <w:iCs/>
-          <w:noProof/>
-          <w:szCs w:val="24"/>
-        </w:rPr>
-        <w:t>Cochrane handbook for systematic reviews of interventions</w:t>
-      </w:r>
-      <w:r>
-        <w:rPr>
-          <w:rFonts w:cs="Times New Roman"/>
-          <w:noProof/>
-          <w:szCs w:val="24"/>
-        </w:rPr>
-        <w:t xml:space="preserve"> (2nd ed., pp. 569–593). Wiley Online Library. https://doi.org/10.1002/9781119536604</w:t>
-      </w:r>
-    </w:p>
-    <w:p>
-      <w:pPr>
-        <w:widowControl w:val="0"/>
-        <w:autoSpaceDE w:val="0"/>
-        <w:autoSpaceDN w:val="0"/>
-        <w:adjustRightInd w:val="0"/>
-        <w:spacing w:line="240" w:lineRule="auto"/>
-        <w:ind w:left="480" w:hanging="480"/>
-        <w:rPr>
-          <w:rFonts w:cs="Times New Roman"/>
-          <w:noProof/>
-          <w:szCs w:val="24"/>
-        </w:rPr>
-      </w:pPr>
-      <w:r>
-        <w:rPr>
-          <w:rFonts w:cs="Times New Roman"/>
-          <w:noProof/>
-          <w:szCs w:val="24"/>
-        </w:rPr>
-        <w:t xml:space="preserve">Higgins, J. P. T., Li, T., &amp; Deeks, J. J. (2019). Choosing effect measures and computing estimates of effect. </w:t>
-      </w:r>
-      <w:r>
-        <w:rPr>
-          <w:rFonts w:cs="Times New Roman"/>
-          <w:i/>
-          <w:iCs/>
-          <w:noProof/>
-          <w:szCs w:val="24"/>
-        </w:rPr>
-        <w:t>Cochrane Handbook for Systematic Reviews of Interventions</w:t>
-      </w:r>
-      <w:r>
-        <w:rPr>
-          <w:rFonts w:cs="Times New Roman"/>
-          <w:noProof/>
-          <w:szCs w:val="24"/>
-        </w:rPr>
-        <w:t>, 143–176.</w:t>
-      </w:r>
-    </w:p>
-    <w:p>
-      <w:pPr>
-        <w:widowControl w:val="0"/>
-        <w:autoSpaceDE w:val="0"/>
-        <w:autoSpaceDN w:val="0"/>
-        <w:adjustRightInd w:val="0"/>
-        <w:spacing w:line="240" w:lineRule="auto"/>
-        <w:ind w:left="480" w:hanging="480"/>
-        <w:rPr>
-          <w:rFonts w:cs="Times New Roman"/>
-          <w:noProof/>
-          <w:szCs w:val="24"/>
-        </w:rPr>
-      </w:pPr>
-      <w:r>
-        <w:rPr>
-          <w:rFonts w:cs="Times New Roman"/>
-          <w:noProof/>
-          <w:szCs w:val="24"/>
-        </w:rPr>
-        <w:t xml:space="preserve">Joshi, M., &amp; Pustejovsky, J. E. (2022). </w:t>
-      </w:r>
-      <w:r>
-        <w:rPr>
-          <w:rFonts w:cs="Times New Roman"/>
-          <w:i/>
-          <w:iCs/>
-          <w:noProof/>
-          <w:szCs w:val="24"/>
-        </w:rPr>
-        <w:t>wildmeta: Cluster wild bootstrapping for meta-analysis</w:t>
-      </w:r>
-      <w:r>
-        <w:rPr>
-          <w:rFonts w:cs="Times New Roman"/>
-          <w:noProof/>
-          <w:szCs w:val="24"/>
-        </w:rPr>
-        <w:t>. https://github.com/meghapsimatrix/wildmeta</w:t>
-      </w:r>
-    </w:p>
-    <w:p>
-      <w:pPr>
-        <w:widowControl w:val="0"/>
-        <w:autoSpaceDE w:val="0"/>
-        <w:autoSpaceDN w:val="0"/>
-        <w:adjustRightInd w:val="0"/>
-        <w:spacing w:line="240" w:lineRule="auto"/>
-        <w:ind w:left="480" w:hanging="480"/>
-        <w:rPr>
-          <w:rFonts w:cs="Times New Roman"/>
-          <w:noProof/>
-          <w:szCs w:val="24"/>
-        </w:rPr>
-      </w:pPr>
-      <w:r>
-        <w:rPr>
-          <w:rFonts w:cs="Times New Roman"/>
-          <w:noProof/>
-          <w:szCs w:val="24"/>
-        </w:rPr>
-        <w:t xml:space="preserve">Logan, J. A. R., Hart, S. A., &amp; Schatschneider, C. (2021). Data sharing in education science. </w:t>
-      </w:r>
-      <w:r>
-        <w:rPr>
-          <w:rFonts w:cs="Times New Roman"/>
-          <w:i/>
-          <w:iCs/>
-          <w:noProof/>
-          <w:szCs w:val="24"/>
-        </w:rPr>
-        <w:t>AERA Open</w:t>
+        <w:t xml:space="preserve">interventions. </w:t>
+      </w:r>
+      <w:r>
+        <w:rPr>
+          <w:rFonts w:cs="Times New Roman"/>
+          <w:i/>
+          <w:iCs/>
+          <w:noProof/>
+          <w:szCs w:val="24"/>
+        </w:rPr>
+        <w:t>BMJ</w:t>
       </w:r>
       <w:r>
         <w:rPr>
@@ -1464,429 +1917,6 @@
           <w:noProof/>
           <w:szCs w:val="24"/>
         </w:rPr>
-        <w:t>7</w:t>
-      </w:r>
-      <w:r>
-        <w:rPr>
-          <w:rFonts w:cs="Times New Roman"/>
-          <w:noProof/>
-          <w:szCs w:val="24"/>
-        </w:rPr>
-        <w:t>, 23328584211006476.</w:t>
-      </w:r>
-    </w:p>
-    <w:p>
-      <w:pPr>
-        <w:widowControl w:val="0"/>
-        <w:autoSpaceDE w:val="0"/>
-        <w:autoSpaceDN w:val="0"/>
-        <w:adjustRightInd w:val="0"/>
-        <w:spacing w:line="240" w:lineRule="auto"/>
-        <w:ind w:left="480" w:hanging="480"/>
-        <w:rPr>
-          <w:rFonts w:cs="Times New Roman"/>
-          <w:noProof/>
-          <w:szCs w:val="24"/>
-        </w:rPr>
-      </w:pPr>
-      <w:r>
-        <w:rPr>
-          <w:rFonts w:cs="Times New Roman"/>
-          <w:noProof/>
-          <w:szCs w:val="24"/>
-        </w:rPr>
-        <w:t xml:space="preserve">Maassen, E., van Assen, M., Nuijten, M., Olsson Collentine, A., &amp; Wicherts, J. (2020). Reproducibility of individual effect sizes in meta-analyses in psychology. </w:t>
-      </w:r>
-      <w:r>
-        <w:rPr>
-          <w:rFonts w:cs="Times New Roman"/>
-          <w:i/>
-          <w:iCs/>
-          <w:noProof/>
-          <w:szCs w:val="24"/>
-        </w:rPr>
-        <w:t>PloS One</w:t>
-      </w:r>
-      <w:r>
-        <w:rPr>
-          <w:rFonts w:cs="Times New Roman"/>
-          <w:noProof/>
-          <w:szCs w:val="24"/>
-        </w:rPr>
-        <w:t xml:space="preserve">, </w:t>
-      </w:r>
-      <w:r>
-        <w:rPr>
-          <w:rFonts w:cs="Times New Roman"/>
-          <w:i/>
-          <w:iCs/>
-          <w:noProof/>
-          <w:szCs w:val="24"/>
-        </w:rPr>
-        <w:t>15</w:t>
-      </w:r>
-      <w:r>
-        <w:rPr>
-          <w:rFonts w:cs="Times New Roman"/>
-          <w:noProof/>
-          <w:szCs w:val="24"/>
-        </w:rPr>
-        <w:t>(5), e0233107. https://doi.org/10.1371/journal.pone.0233107</w:t>
-      </w:r>
-    </w:p>
-    <w:p>
-      <w:pPr>
-        <w:widowControl w:val="0"/>
-        <w:autoSpaceDE w:val="0"/>
-        <w:autoSpaceDN w:val="0"/>
-        <w:adjustRightInd w:val="0"/>
-        <w:spacing w:line="240" w:lineRule="auto"/>
-        <w:ind w:left="480" w:hanging="480"/>
-        <w:rPr>
-          <w:rFonts w:cs="Times New Roman"/>
-          <w:noProof/>
-          <w:szCs w:val="24"/>
-        </w:rPr>
-      </w:pPr>
-      <w:r>
-        <w:rPr>
-          <w:rFonts w:cs="Times New Roman"/>
-          <w:noProof/>
-          <w:szCs w:val="24"/>
-        </w:rPr>
-        <w:t xml:space="preserve">McGrath, S., Zhao, X., Steele, R., &amp; Benedetti, A. (2019). estmeansd: Estimating the sample mean and standard deviation from commonly reported quantiles in meta-analysis. </w:t>
-      </w:r>
-      <w:r>
-        <w:rPr>
-          <w:rFonts w:cs="Times New Roman"/>
-          <w:i/>
-          <w:iCs/>
-          <w:noProof/>
-          <w:szCs w:val="24"/>
-        </w:rPr>
-        <w:t>CRAN: Contributed Packages</w:t>
-      </w:r>
-      <w:r>
-        <w:rPr>
-          <w:rFonts w:cs="Times New Roman"/>
-          <w:noProof/>
-          <w:szCs w:val="24"/>
-        </w:rPr>
-        <w:t>.</w:t>
-      </w:r>
-    </w:p>
-    <w:p>
-      <w:pPr>
-        <w:widowControl w:val="0"/>
-        <w:autoSpaceDE w:val="0"/>
-        <w:autoSpaceDN w:val="0"/>
-        <w:adjustRightInd w:val="0"/>
-        <w:spacing w:line="240" w:lineRule="auto"/>
-        <w:ind w:left="480" w:hanging="480"/>
-        <w:rPr>
-          <w:rFonts w:cs="Times New Roman"/>
-          <w:noProof/>
-          <w:szCs w:val="24"/>
-        </w:rPr>
-      </w:pPr>
-      <w:r>
-        <w:rPr>
-          <w:rFonts w:cs="Times New Roman"/>
-          <w:noProof/>
-          <w:szCs w:val="24"/>
-        </w:rPr>
-        <w:t xml:space="preserve">Morris, S. B. (2008). Estimating effect sizes from pretest-posttest-control group designs. </w:t>
-      </w:r>
-      <w:r>
-        <w:rPr>
-          <w:rFonts w:cs="Times New Roman"/>
-          <w:i/>
-          <w:iCs/>
-          <w:noProof/>
-          <w:szCs w:val="24"/>
-        </w:rPr>
-        <w:t>Organizational Research Methods</w:t>
-      </w:r>
-      <w:r>
-        <w:rPr>
-          <w:rFonts w:cs="Times New Roman"/>
-          <w:noProof/>
-          <w:szCs w:val="24"/>
-        </w:rPr>
-        <w:t xml:space="preserve">, </w:t>
-      </w:r>
-      <w:r>
-        <w:rPr>
-          <w:rFonts w:cs="Times New Roman"/>
-          <w:i/>
-          <w:iCs/>
-          <w:noProof/>
-          <w:szCs w:val="24"/>
-        </w:rPr>
-        <w:t>11</w:t>
-      </w:r>
-      <w:r>
-        <w:rPr>
-          <w:rFonts w:cs="Times New Roman"/>
-          <w:noProof/>
-          <w:szCs w:val="24"/>
-        </w:rPr>
-        <w:t>(2), 364–386. https://doi.org/10.1177/1094428106291059</w:t>
-      </w:r>
-    </w:p>
-    <w:p>
-      <w:pPr>
-        <w:widowControl w:val="0"/>
-        <w:autoSpaceDE w:val="0"/>
-        <w:autoSpaceDN w:val="0"/>
-        <w:adjustRightInd w:val="0"/>
-        <w:spacing w:line="240" w:lineRule="auto"/>
-        <w:ind w:left="480" w:hanging="480"/>
-        <w:rPr>
-          <w:rFonts w:cs="Times New Roman"/>
-          <w:noProof/>
-          <w:szCs w:val="24"/>
-        </w:rPr>
-      </w:pPr>
-      <w:r>
-        <w:rPr>
-          <w:rFonts w:cs="Times New Roman"/>
-          <w:noProof/>
-          <w:szCs w:val="24"/>
-        </w:rPr>
-        <w:t xml:space="preserve">Pustejovsky, J. E. (2016). </w:t>
-      </w:r>
-      <w:r>
-        <w:rPr>
-          <w:rFonts w:cs="Times New Roman"/>
-          <w:i/>
-          <w:iCs/>
-          <w:noProof/>
-          <w:szCs w:val="24"/>
-        </w:rPr>
-        <w:t>Alternative formulas for the standardized mean difference</w:t>
-      </w:r>
-      <w:r>
-        <w:rPr>
-          <w:rFonts w:cs="Times New Roman"/>
-          <w:noProof/>
-          <w:szCs w:val="24"/>
-        </w:rPr>
-        <w:t>. https://www.jepusto.com/alternative-formulas-for-the-smd/</w:t>
-      </w:r>
-    </w:p>
-    <w:p>
-      <w:pPr>
-        <w:widowControl w:val="0"/>
-        <w:autoSpaceDE w:val="0"/>
-        <w:autoSpaceDN w:val="0"/>
-        <w:adjustRightInd w:val="0"/>
-        <w:spacing w:line="240" w:lineRule="auto"/>
-        <w:ind w:left="480" w:hanging="480"/>
-        <w:rPr>
-          <w:rFonts w:cs="Times New Roman"/>
-          <w:noProof/>
-          <w:szCs w:val="24"/>
-        </w:rPr>
-      </w:pPr>
-      <w:r>
-        <w:rPr>
-          <w:rFonts w:cs="Times New Roman"/>
-          <w:noProof/>
-          <w:szCs w:val="24"/>
-        </w:rPr>
-        <w:t xml:space="preserve">Pustejovsky, J. E. (2020). </w:t>
-      </w:r>
-      <w:r>
-        <w:rPr>
-          <w:rFonts w:cs="Times New Roman"/>
-          <w:i/>
-          <w:iCs/>
-          <w:noProof/>
-          <w:szCs w:val="24"/>
-        </w:rPr>
-        <w:t>clubSandwich: Cluster-robust (sandwich) variance estimators with small-sample corrections</w:t>
-      </w:r>
-      <w:r>
-        <w:rPr>
-          <w:rFonts w:cs="Times New Roman"/>
-          <w:noProof/>
-          <w:szCs w:val="24"/>
-        </w:rPr>
-        <w:t xml:space="preserve"> (0.5.5). cran.r-project.org. https://cran.r-project.org/web/packages/clubSandwich/index.html</w:t>
-      </w:r>
-    </w:p>
-    <w:p>
-      <w:pPr>
-        <w:widowControl w:val="0"/>
-        <w:autoSpaceDE w:val="0"/>
-        <w:autoSpaceDN w:val="0"/>
-        <w:adjustRightInd w:val="0"/>
-        <w:spacing w:line="240" w:lineRule="auto"/>
-        <w:ind w:left="480" w:hanging="480"/>
-        <w:rPr>
-          <w:rFonts w:cs="Times New Roman"/>
-          <w:noProof/>
-          <w:szCs w:val="24"/>
-        </w:rPr>
-      </w:pPr>
-      <w:r>
-        <w:rPr>
-          <w:rFonts w:cs="Times New Roman"/>
-          <w:noProof/>
-          <w:szCs w:val="24"/>
-        </w:rPr>
-        <w:t xml:space="preserve">Pustejovsky, J. E., Joshi, M., &amp; Citkowicz, M. (2025). </w:t>
-      </w:r>
-      <w:r>
-        <w:rPr>
-          <w:rFonts w:cs="Times New Roman"/>
-          <w:i/>
-          <w:iCs/>
-          <w:noProof/>
-          <w:szCs w:val="24"/>
-        </w:rPr>
-        <w:t>metaselection: Meta-analytic selection models with cluster-robust and cluster-bootstrap standard errors for dependent effect size estimates</w:t>
-      </w:r>
-      <w:r>
-        <w:rPr>
-          <w:rFonts w:cs="Times New Roman"/>
-          <w:noProof/>
-          <w:szCs w:val="24"/>
-        </w:rPr>
-        <w:t xml:space="preserve"> (0.1.5). https://github.com/jepusto/metaselection/tree/main</w:t>
-      </w:r>
-    </w:p>
-    <w:p>
-      <w:pPr>
-        <w:widowControl w:val="0"/>
-        <w:autoSpaceDE w:val="0"/>
-        <w:autoSpaceDN w:val="0"/>
-        <w:adjustRightInd w:val="0"/>
-        <w:spacing w:line="240" w:lineRule="auto"/>
-        <w:ind w:left="480" w:hanging="480"/>
-        <w:rPr>
-          <w:rFonts w:cs="Times New Roman"/>
-          <w:noProof/>
-          <w:szCs w:val="24"/>
-        </w:rPr>
-      </w:pPr>
-      <w:r>
-        <w:rPr>
-          <w:rFonts w:cs="Times New Roman"/>
-          <w:noProof/>
-          <w:szCs w:val="24"/>
-        </w:rPr>
-        <w:t xml:space="preserve">R Core Team. (2022). </w:t>
-      </w:r>
-      <w:r>
-        <w:rPr>
-          <w:rFonts w:cs="Times New Roman"/>
-          <w:i/>
-          <w:iCs/>
-          <w:noProof/>
-          <w:szCs w:val="24"/>
-        </w:rPr>
-        <w:t>R: A language and environment for statistical computing</w:t>
-      </w:r>
-      <w:r>
-        <w:rPr>
-          <w:rFonts w:cs="Times New Roman"/>
-          <w:noProof/>
-          <w:szCs w:val="24"/>
-        </w:rPr>
-        <w:t>. R Foundation for Statistical Computing, Vienna, Austria. https://www.r-project.org/</w:t>
-      </w:r>
-    </w:p>
-    <w:p>
-      <w:pPr>
-        <w:widowControl w:val="0"/>
-        <w:autoSpaceDE w:val="0"/>
-        <w:autoSpaceDN w:val="0"/>
-        <w:adjustRightInd w:val="0"/>
-        <w:spacing w:line="240" w:lineRule="auto"/>
-        <w:ind w:left="480" w:hanging="480"/>
-        <w:rPr>
-          <w:rFonts w:cs="Times New Roman"/>
-          <w:noProof/>
-          <w:szCs w:val="24"/>
-        </w:rPr>
-      </w:pPr>
-      <w:r>
-        <w:rPr>
-          <w:rFonts w:cs="Times New Roman"/>
-          <w:noProof/>
-          <w:szCs w:val="24"/>
-        </w:rPr>
-        <w:t xml:space="preserve">RStudio Team. (2015). </w:t>
-      </w:r>
-      <w:r>
-        <w:rPr>
-          <w:rFonts w:cs="Times New Roman"/>
-          <w:i/>
-          <w:iCs/>
-          <w:noProof/>
-          <w:szCs w:val="24"/>
-        </w:rPr>
-        <w:t>RStudio: Integrated development for R</w:t>
-      </w:r>
-      <w:r>
-        <w:rPr>
-          <w:rFonts w:cs="Times New Roman"/>
-          <w:noProof/>
-          <w:szCs w:val="24"/>
-        </w:rPr>
-        <w:t>. RStudio, Inc., Boston, MA. https://www.rstudio.com/</w:t>
-      </w:r>
-    </w:p>
-    <w:p>
-      <w:pPr>
-        <w:widowControl w:val="0"/>
-        <w:autoSpaceDE w:val="0"/>
-        <w:autoSpaceDN w:val="0"/>
-        <w:adjustRightInd w:val="0"/>
-        <w:spacing w:line="240" w:lineRule="auto"/>
-        <w:ind w:left="480" w:hanging="480"/>
-        <w:rPr>
-          <w:rFonts w:cs="Times New Roman"/>
-          <w:noProof/>
-          <w:szCs w:val="24"/>
-        </w:rPr>
-      </w:pPr>
-      <w:r>
-        <w:rPr>
-          <w:rFonts w:cs="Times New Roman"/>
-          <w:noProof/>
-          <w:szCs w:val="24"/>
-        </w:rPr>
-        <w:t xml:space="preserve">Sterne, J. A. C., Hernán, M. A., Reeves, B. C., Savović, J., Berkman, N. D., Viswanathan, M., Henry, D., Altman, D. G., Ansari, M. T., Boutron, I., Carpenter, J. R., Chan, A.-W., Churchill, R., Deeks, J. J., Hróbjartsson, A., Kirkham, J., Jüni, P., Loke, Y. K., Pigott, T. D., … Higgins, J. P. T. (2016). ROBINS-I: A tool for assessing risk of bias in non-randomised studies of interventions. </w:t>
-      </w:r>
-      <w:r>
-        <w:rPr>
-          <w:rFonts w:cs="Times New Roman"/>
-          <w:i/>
-          <w:iCs/>
-          <w:noProof/>
-          <w:szCs w:val="24"/>
-        </w:rPr>
-        <w:t>BMJ</w:t>
-      </w:r>
-      <w:r>
-        <w:rPr>
-          <w:rFonts w:cs="Times New Roman"/>
-          <w:noProof/>
-          <w:szCs w:val="24"/>
-        </w:rPr>
-        <w:t xml:space="preserve">, </w:t>
-      </w:r>
-      <w:r>
-        <w:rPr>
-          <w:rFonts w:cs="Times New Roman"/>
-          <w:i/>
-          <w:iCs/>
-          <w:noProof/>
-          <w:szCs w:val="24"/>
-        </w:rPr>
         <w:t>355</w:t>
       </w:r>
       <w:r>
@@ -1918,7 +1948,6 @@
           <w:noProof/>
           <w:szCs w:val="24"/>
         </w:rPr>
-        <w:lastRenderedPageBreak/>
         <w:t xml:space="preserve">Sterne, J. A. C., Higgins, J. P., Elbers, R. G., &amp; Reeves, B. C. (2016). </w:t>
       </w:r>
       <w:r>
@@ -3228,7 +3257,7 @@
 </file>
 
 <file path=customXml/itemProps1.xml><?xml version="1.0" encoding="utf-8"?>
-<ds:datastoreItem xmlns:ds="http://schemas.openxmlformats.org/officeDocument/2006/customXml" ds:itemID="{B9E36191-4460-4E5E-A7FF-8C38C2777E15}">
+<ds:datastoreItem xmlns:ds="http://schemas.openxmlformats.org/officeDocument/2006/customXml" ds:itemID="{4ABF0748-4ECB-41F2-B803-38250775871A}">
   <ds:schemaRefs>
     <ds:schemaRef ds:uri="http://schemas.openxmlformats.org/officeDocument/2006/bibliography"/>
   </ds:schemaRefs>

</xml_diff>

<commit_message>
Working on publication bias test
</commit_message>
<xml_diff>
--- a/Mikkels refs.docx
+++ b/Mikkels refs.docx
@@ -20,7 +20,7 @@
         <w:fldChar w:fldCharType="begin" w:fldLock="1"/>
       </w:r>
       <w:r>
-        <w:instrText xml:space="preserve"> ADDIN ZOTERO_ITEM CSL_CITATION {"citationID":"o646ffvp","properties":{"formattedCitation":"(Aloe et al., 2024)","plainCitation":"(Aloe et al., 2024)","noteIndex":0},"citationItems":[{"id":"QDELFZYc/EgeKpmTz","uris":["http://www.mendeley.com/documents/?uuid=8677949e-f4c8-4a3a-9122-bb027440b4c9"],"itemData":{"DOI":"https://doi.org/10.1002/cl2.1445","abstract":"Abstract Introduction The authors formed a small working group to modernize the Methodological Expectations for Campbell Collaboration Intervention Reviews (MECCIR). We reviewed comments and feedback from editors, peer reviewers of Campbell submissions, and authors; for example, that the Campbell MECCIR was long and some of the items in the reporting and conduct checklists were difficult to cross-reference. We also wanted to make the checklist more relevant for reviews of associations or risk factors and other quantitative non-intervention review types, which we welcome in Campbell. Thus, our aim was to develop a shorter, more holistic guidance and checklist of Campbell Standards, encompassing both conduct and reporting of these standards within the same checklist. Methods Our updated Campbell Standards will be a living document. To develop this first iteration, we invited Campbell members to join a virtual working group; we sought experience in conducting Campbell systematic reviews and in conducting methods editor reviews for Campbell. We aligned the items from the MECCIR for conduct and reporting, then compared the principles of conduct that apply across review types to Preferred Reporting Items for Systematic Reviews and Meta-Analyses (PRISMA)-literature search extension (S) and PRISMA-2020 reporting standards. We discussed each section with the aim of developing a parsimonious checklist with explanatory guidance while avoiding losing important concepts that are relevant to all types of reviews. We held nine meetings to discuss each section in detail between September 2022 and March 2023. We circulated this initial checklist and guidance to all Campbell editors, methods editors, information specialists and co-chairs to seek their feedback. All feedback was discussed by the working group and incorporated to the Standards or, if not incorporated, a formal response was returned about the rationale for why the feedback was not incorporated. Campbell Policy The guidance includes seven main sections with 35 items multifaceted but distinct concepts that authors must adhere to when conducting Campbell reviews. Authors and reviewers must be mindful that multiple factors need to be assessed for each item. According to the Campbell Standards, the reporting of Campbell reviews must adhere to appropriate PRISMA reporting guidelines(s) such as PRISMA-2020. How to Use The editorial board recommends authors use the checklist during their work in formulating their p…","author":[{"dropping-particle":"","family":"Aloe","given":"Ariel M","non-dropping-particle":"","parse-names":false,"suffix":""},{"dropping-particle":"","family":"Dewidar","given":"Omar","non-dropping-particle":"","parse-names":false,"suffix":""},{"dropping-particle":"","family":"Hennessy","given":"Emily A","non-dropping-particle":"","parse-names":false,"suffix":""},{"dropping-particle":"","family":"Pigott","given":"Terri","non-dropping-particle":"","parse-names":false,"suffix":""},{"dropping-particle":"","family":"Stewart","given":"Gavin","non-dropping-particle":"","parse-names":false,"suffix":""},{"dropping-particle":"","family":"Welch","given":"Vivian","non-dropping-particle":"","parse-names":false,"suffix":""},{"dropping-particle":"","family":"Wilson","given":"David B","non-dropping-particle":"","parse-names":false,"suffix":""},{"dropping-particle":"","family":"Group","given":"Campbell MECCIR Working","non-dropping-particle":"","parse-names":false,"suffix":""}],"container-title":"Campbell Systematic Reviews","id":"ITEM-1","issue":"4","issued":{"date-parts":[["2024","12","1"]]},"page":"e1445","publisher":"John Wiley &amp; Sons, Ltd","title":"Campbell Standards: Modernizing Campbell's Methodologic Expectations for Campbell Collaboration Intervention Reviews (MECCIR)","type":"article-journal","volume":"20"}}],"schema":"https://github.com/citation-style-language/schema/raw/master/csl-citation.json"} </w:instrText>
+        <w:instrText xml:space="preserve"> ADDIN ZOTERO_ITEM CSL_CITATION {"citationID":"o646ffvp","properties":{"formattedCitation":"(Aloe et al., 2024)","plainCitation":"(Aloe et al., 2024)","noteIndex":0},"citationItems":[{"id":"yQhPZoOJ/ydhMdise","uris":["http://www.mendeley.com/documents/?uuid=8677949e-f4c8-4a3a-9122-bb027440b4c9"],"itemData":{"DOI":"https://doi.org/10.1002/cl2.1445","abstract":"Abstract Introduction The authors formed a small working group to modernize the Methodological Expectations for Campbell Collaboration Intervention Reviews (MECCIR). We reviewed comments and feedback from editors, peer reviewers of Campbell submissions, and authors; for example, that the Campbell MECCIR was long and some of the items in the reporting and conduct checklists were difficult to cross-reference. We also wanted to make the checklist more relevant for reviews of associations or risk factors and other quantitative non-intervention review types, which we welcome in Campbell. Thus, our aim was to develop a shorter, more holistic guidance and checklist of Campbell Standards, encompassing both conduct and reporting of these standards within the same checklist. Methods Our updated Campbell Standards will be a living document. To develop this first iteration, we invited Campbell members to join a virtual working group; we sought experience in conducting Campbell systematic reviews and in conducting methods editor reviews for Campbell. We aligned the items from the MECCIR for conduct and reporting, then compared the principles of conduct that apply across review types to Preferred Reporting Items for Systematic Reviews and Meta-Analyses (PRISMA)-literature search extension (S) and PRISMA-2020 reporting standards. We discussed each section with the aim of developing a parsimonious checklist with explanatory guidance while avoiding losing important concepts that are relevant to all types of reviews. We held nine meetings to discuss each section in detail between September 2022 and March 2023. We circulated this initial checklist and guidance to all Campbell editors, methods editors, information specialists and co-chairs to seek their feedback. All feedback was discussed by the working group and incorporated to the Standards or, if not incorporated, a formal response was returned about the rationale for why the feedback was not incorporated. Campbell Policy The guidance includes seven main sections with 35 items multifaceted but distinct concepts that authors must adhere to when conducting Campbell reviews. Authors and reviewers must be mindful that multiple factors need to be assessed for each item. According to the Campbell Standards, the reporting of Campbell reviews must adhere to appropriate PRISMA reporting guidelines(s) such as PRISMA-2020. How to Use The editorial board recommends authors use the checklist during their work in formulating their p…","author":[{"dropping-particle":"","family":"Aloe","given":"Ariel M","non-dropping-particle":"","parse-names":false,"suffix":""},{"dropping-particle":"","family":"Dewidar","given":"Omar","non-dropping-particle":"","parse-names":false,"suffix":""},{"dropping-particle":"","family":"Hennessy","given":"Emily A","non-dropping-particle":"","parse-names":false,"suffix":""},{"dropping-particle":"","family":"Pigott","given":"Terri","non-dropping-particle":"","parse-names":false,"suffix":""},{"dropping-particle":"","family":"Stewart","given":"Gavin","non-dropping-particle":"","parse-names":false,"suffix":""},{"dropping-particle":"","family":"Welch","given":"Vivian","non-dropping-particle":"","parse-names":false,"suffix":""},{"dropping-particle":"","family":"Wilson","given":"David B","non-dropping-particle":"","parse-names":false,"suffix":""},{"dropping-particle":"","family":"Group","given":"Campbell MECCIR Working","non-dropping-particle":"","parse-names":false,"suffix":""}],"container-title":"Campbell Systematic Reviews","id":"ITEM-1","issue":"4","issued":{"date-parts":[["2024","12","1"]]},"page":"e1445","publisher":"John Wiley &amp; Sons, Ltd","title":"Campbell Standards: Modernizing Campbell's Methodologic Expectations for Campbell Collaboration Intervention Reviews (MECCIR)","type":"article-journal","volume":"20"}}],"schema":"https://github.com/citation-style-language/schema/raw/master/csl-citation.json"} </w:instrText>
       </w:r>
       <w:r>
         <w:fldChar w:fldCharType="separate"/>
@@ -82,7 +82,7 @@
         <w:fldChar w:fldCharType="begin" w:fldLock="1"/>
       </w:r>
       <w:r>
-        <w:instrText xml:space="preserve"> ADDIN ZOTERO_ITEM CSL_CITATION {"citationID":"Vh0vUx5Y","properties":{"formattedCitation":"(Logan et al., 2021; Wilkinson et al., 2016)","plainCitation":"(Logan et al., 2021; Wilkinson et al., 2016)","noteIndex":0},"citationItems":[{"id":"QDELFZYc/0C7fZLry","uris":["http://www.mendeley.com/documents/?uuid=5747b790-5145-4624-8313-cf4c7cfb90e2"],"itemData":{"ISSN":"2332-8584","author":[{"dropping-particle":"","family":"Logan","given":"Jessica A R","non-dropping-particle":"","parse-names":false,"suffix":""},{"dropping-particle":"","family":"Hart","given":"Sara A","non-dropping-particle":"","parse-names":false,"suffix":""},{"dropping-particle":"","family":"Schatschneider","given":"Christopher","non-dropping-particle":"","parse-names":false,"suffix":""}],"container-title":"AERA open","id":"ITEM-1","issued":{"date-parts":[["2021"]]},"page":"23328584211006475","publisher":"SAGE Publications Sage CA: Los Angeles, CA","title":"Data sharing in education science","type":"article-journal","volume":"7"}},{"id":"QDELFZYc/A0hAwFuC","uris":["http://www.mendeley.com/documents/?uuid=8c02e142-d17b-4efb-a880-63b6cb75708d"],"itemData":{"DOI":"10.1038/sdata.2016.18","ISSN":"2052-4463","abstract":"There is an urgent need to improve the infrastructure supporting the reuse of scholarly data. A diverse set of stakeholders—representing academia, industry, funding agencies, and scholarly publishers—have come together to design and jointly endorse a concise and measureable set of principles that we refer to as the FAIR Data Principles. The intent is that these may act as a guideline for those wishing to enhance the reusability of their data holdings. Distinct from peer initiatives that focus on the human scholar, the FAIR Principles put specific emphasis on enhancing the ability of machines to automatically find and use the data, in addition to supporting its reuse by individuals. This Comment is the first formal publication of the FAIR Principles, and includes the rationale behind them, and some exemplar implementations in the community.","author":[{"dropping-particle":"","family":"Wilkinson","given":"Mark D","non-dropping-particle":"","parse-names":false,"suffix":""},{"dropping-particle":"","family":"Dumontier","given":"Michel","non-dropping-particle":"","parse-names":false,"suffix":""},{"dropping-particle":"","family":"Aalbersberg","given":"IJsbrand Jan","non-dropping-particle":"","parse-names":false,"suffix":""},{"dropping-particle":"","family":"Appleton","given":"Gabrielle","non-dropping-particle":"","parse-names":false,"suffix":""},{"dropping-particle":"","family":"Axton","given":"Myles","non-dropping-particle":"","parse-names":false,"suffix":""},{"dropping-particle":"","family":"Baak","given":"Arie","non-dropping-particle":"","parse-names":false,"suffix":""},{"dropping-particle":"","family":"Blomberg","given":"Niklas","non-dropping-particle":"","parse-names":false,"suffix":""},{"dropping-particle":"","family":"Boiten","given":"Jan-Willem","non-dropping-particle":"","parse-names":false,"suffix":""},{"dropping-particle":"","family":"Silva Santos","given":"Luiz Bonino","non-dropping-particle":"da","parse-names":false,"suffix":""},{"dropping-particle":"","family":"Bourne","given":"Philip E","non-dropping-particle":"","parse-names":false,"suffix":""},{"dropping-particle":"","family":"Bouwman","given":"Jildau","non-dropping-particle":"","parse-names":false,"suffix":""},{"dropping-particle":"","family":"Brookes","given":"Anthony J","non-dropping-particle":"","parse-names":false,"suffix":""},{"dropping-particle":"","family":"Clark","given":"Tim","non-dropping-particle":"","parse-names":false,"suffix":""},{"dropping-particle":"","family":"Crosas","given":"Mercè","non-dropping-particle":"","parse-names":false,"suffix":""},{"dropping-particle":"","family":"Dillo","given":"Ingrid","non-dropping-particle":"","parse-names":false,"suffix":""},{"dropping-particle":"","family":"Dumon","given":"Olivier","non-dropping-particle":"","parse-names":false,"suffix":""},{"dropping-particle":"","family":"Edmunds","given":"Scott","non-dropping-particle":"","parse-names":false,"suffix":""},{"dropping-particle":"","family":"Evelo","given":"Chris T","non-dropping-particle":"","parse-names":false,"suffix":""},{"dropping-particle":"","family":"Finkers","given":"Richard","non-dropping-particle":"","parse-names":false,"suffix":""},{"dropping-particle":"","family":"Gonzalez-Beltran","given":"Alejandra","non-dropping-particle":"","parse-names":false,"suffix":""},{"dropping-particle":"","family":"Gray","given":"Alasdair J G","non-dropping-particle":"","parse-names":false,"suffix":""},{"dropping-particle":"","family":"Groth","given":"Paul","non-dropping-particle":"","parse-names":false,"suffix":""},{"dropping-particle":"","family":"Goble","given":"Carole","non-dropping-particle":"","parse-names":false,"suffix":""},{"dropping-particle":"","family":"Grethe","given":"Jeffrey S","non-dropping-particle":"","parse-names":false,"suffix":""},{"dropping-particle":"","family":"Heringa","given":"Jaap","non-dropping-particle":"","parse-names":false,"suffix":""},{"dropping-particle":"","family":"’t Hoen","given":"Peter A C","non-dropping-particle":"","parse-names":false,"suffix":""},{"dropping-particle":"","family":"Hooft","given":"Rob","non-dropping-particle":"","parse-names":false,"suffix":""},{"dropping-particle":"","family":"Kuhn","given":"Tobias","non-dropping-particle":"","parse-names":false,"suffix":""},{"dropping-particle":"","family":"Kok","given":"Ruben","non-dropping-particle":"","parse-names":false,"suffix":""},{"dropping-particle":"","family":"Kok","given":"Joost","non-dropping-particle":"","parse-names":false,"suffix":""},{"dropping-particle":"","family":"Lusher","given":"Scott J","non-dropping-particle":"","parse-names":false,"suffix":""},{"dropping-particle":"","family":"Martone","given":"Maryann E","non-dropping-particle":"","parse-names":false,"suffix":""},{"dropping-particle":"","family":"Mons","given":"Albert","non-dropping-particle":"","parse-names":false,"suffix":""},{"dropping-particle":"","family":"Packer","given":"Abel L","non-dropping-particle":"","parse-names":false,"suffix":""},{"dropping-particle":"","family":"Persson","given":"Bengt","non-dropping-particle":"","parse-names":false,"suffix":""},{"dropping-particle":"","family":"Rocca-Serra","given":"Philippe","non-dropping-particle":"","parse-names":false,"suffix":""},{"dropping-particle":"","family":"Roos","given":"Marco","non-dropping-particle":"","parse-names":false,"suffix":""},{"dropping-particle":"","family":"Schaik","given":"Rene","non-dropping-particle":"van","parse-names":false,"suffix":""},{"dropping-particle":"","family":"Sansone","given":"Susanna-Assunta","non-dropping-particle":"","parse-names":false,"suffix":""},{"dropping-particle":"","family":"Schultes","given":"Erik","non-dropping-particle":"","parse-names":false,"suffix":""},{"dropping-particle":"","family":"Sengstag","given":"Thierry","non-dropping-particle":"","parse-names":false,"suffix":""},{"dropping-particle":"","family":"Slater","given":"Ted","non-dropping-particle":"","parse-names":false,"suffix":""},{"dropping-particle":"","family":"Strawn","given":"George","non-dropping-particle":"","parse-names":false,"suffix":""},{"dropping-particle":"","family":"Swertz","given":"Morris A","non-dropping-particle":"","parse-names":false,"suffix":""},{"dropping-particle":"","family":"Thompson","given":"Mark","non-dropping-particle":"","parse-names":false,"suffix":""},{"dropping-particle":"","family":"Lei","given":"Johan","non-dropping-particle":"van der","parse-names":false,"suffix":""},{"dropping-particle":"","family":"Mulligen","given":"Erik","non-dropping-particle":"van","parse-names":false,"suffix":""},{"dropping-particle":"","family":"Velterop","given":"Jan","non-dropping-particle":"","parse-names":false,"suffix":""},{"dropping-particle":"","family":"Waagmeester","given":"Andra","non-dropping-particle":"","parse-names":false,"suffix":""},{"dropping-particle":"","family":"Wittenburg","given":"Peter","non-dropping-particle":"","parse-names":false,"suffix":""},{"dropping-particle":"","family":"Wolstencroft","given":"Katherine","non-dropping-particle":"","parse-names":false,"suffix":""},{"dropping-particle":"","family":"Zhao","given":"Jun","non-dropping-particle":"","parse-names":false,"suffix":""},{"dropping-particle":"","family":"Mons","given":"Barend","non-dropping-particle":"","parse-names":false,"suffix":""}],"container-title":"Scientific Data","id":"ITEM-2","issue":"1","issued":{"date-parts":[["2016"]]},"page":"160018","title":"The FAIR Guiding Principles for scientific data management and stewardship","type":"article-journal","volume":"3"}}],"schema":"https://github.com/citation-style-language/schema/raw/master/csl-citation.json"} </w:instrText>
+        <w:instrText xml:space="preserve"> ADDIN ZOTERO_ITEM CSL_CITATION {"citationID":"Vh0vUx5Y","properties":{"formattedCitation":"(Logan et al., 2021; Wilkinson et al., 2016)","plainCitation":"(Logan et al., 2021; Wilkinson et al., 2016)","noteIndex":0},"citationItems":[{"id":"yQhPZoOJ/WVvd8f70","uris":["http://www.mendeley.com/documents/?uuid=5747b790-5145-4624-8313-cf4c7cfb90e2"],"itemData":{"ISSN":"2332-8584","author":[{"dropping-particle":"","family":"Logan","given":"Jessica A R","non-dropping-particle":"","parse-names":false,"suffix":""},{"dropping-particle":"","family":"Hart","given":"Sara A","non-dropping-particle":"","parse-names":false,"suffix":""},{"dropping-particle":"","family":"Schatschneider","given":"Christopher","non-dropping-particle":"","parse-names":false,"suffix":""}],"container-title":"AERA open","id":"ITEM-1","issued":{"date-parts":[["2021"]]},"page":"23328584211006475","publisher":"SAGE Publications Sage CA: Los Angeles, CA","title":"Data sharing in education science","type":"article-journal","volume":"7"}},{"id":"yQhPZoOJ/903w1T8L","uris":["http://www.mendeley.com/documents/?uuid=8c02e142-d17b-4efb-a880-63b6cb75708d"],"itemData":{"DOI":"10.1038/sdata.2016.18","ISSN":"2052-4463","abstract":"There is an urgent need to improve the infrastructure supporting the reuse of scholarly data. A diverse set of stakeholders—representing academia, industry, funding agencies, and scholarly publishers—have come together to design and jointly endorse a concise and measureable set of principles that we refer to as the FAIR Data Principles. The intent is that these may act as a guideline for those wishing to enhance the reusability of their data holdings. Distinct from peer initiatives that focus on the human scholar, the FAIR Principles put specific emphasis on enhancing the ability of machines to automatically find and use the data, in addition to supporting its reuse by individuals. This Comment is the first formal publication of the FAIR Principles, and includes the rationale behind them, and some exemplar implementations in the community.","author":[{"dropping-particle":"","family":"Wilkinson","given":"Mark D","non-dropping-particle":"","parse-names":false,"suffix":""},{"dropping-particle":"","family":"Dumontier","given":"Michel","non-dropping-particle":"","parse-names":false,"suffix":""},{"dropping-particle":"","family":"Aalbersberg","given":"IJsbrand Jan","non-dropping-particle":"","parse-names":false,"suffix":""},{"dropping-particle":"","family":"Appleton","given":"Gabrielle","non-dropping-particle":"","parse-names":false,"suffix":""},{"dropping-particle":"","family":"Axton","given":"Myles","non-dropping-particle":"","parse-names":false,"suffix":""},{"dropping-particle":"","family":"Baak","given":"Arie","non-dropping-particle":"","parse-names":false,"suffix":""},{"dropping-particle":"","family":"Blomberg","given":"Niklas","non-dropping-particle":"","parse-names":false,"suffix":""},{"dropping-particle":"","family":"Boiten","given":"Jan-Willem","non-dropping-particle":"","parse-names":false,"suffix":""},{"dropping-particle":"","family":"Silva Santos","given":"Luiz Bonino","non-dropping-particle":"da","parse-names":false,"suffix":""},{"dropping-particle":"","family":"Bourne","given":"Philip E","non-dropping-particle":"","parse-names":false,"suffix":""},{"dropping-particle":"","family":"Bouwman","given":"Jildau","non-dropping-particle":"","parse-names":false,"suffix":""},{"dropping-particle":"","family":"Brookes","given":"Anthony J","non-dropping-particle":"","parse-names":false,"suffix":""},{"dropping-particle":"","family":"Clark","given":"Tim","non-dropping-particle":"","parse-names":false,"suffix":""},{"dropping-particle":"","family":"Crosas","given":"Mercè","non-dropping-particle":"","parse-names":false,"suffix":""},{"dropping-particle":"","family":"Dillo","given":"Ingrid","non-dropping-particle":"","parse-names":false,"suffix":""},{"dropping-particle":"","family":"Dumon","given":"Olivier","non-dropping-particle":"","parse-names":false,"suffix":""},{"dropping-particle":"","family":"Edmunds","given":"Scott","non-dropping-particle":"","parse-names":false,"suffix":""},{"dropping-particle":"","family":"Evelo","given":"Chris T","non-dropping-particle":"","parse-names":false,"suffix":""},{"dropping-particle":"","family":"Finkers","given":"Richard","non-dropping-particle":"","parse-names":false,"suffix":""},{"dropping-particle":"","family":"Gonzalez-Beltran","given":"Alejandra","non-dropping-particle":"","parse-names":false,"suffix":""},{"dropping-particle":"","family":"Gray","given":"Alasdair J G","non-dropping-particle":"","parse-names":false,"suffix":""},{"dropping-particle":"","family":"Groth","given":"Paul","non-dropping-particle":"","parse-names":false,"suffix":""},{"dropping-particle":"","family":"Goble","given":"Carole","non-dropping-particle":"","parse-names":false,"suffix":""},{"dropping-particle":"","family":"Grethe","given":"Jeffrey S","non-dropping-particle":"","parse-names":false,"suffix":""},{"dropping-particle":"","family":"Heringa","given":"Jaap","non-dropping-particle":"","parse-names":false,"suffix":""},{"dropping-particle":"","family":"’t Hoen","given":"Peter A C","non-dropping-particle":"","parse-names":false,"suffix":""},{"dropping-particle":"","family":"Hooft","given":"Rob","non-dropping-particle":"","parse-names":false,"suffix":""},{"dropping-particle":"","family":"Kuhn","given":"Tobias","non-dropping-particle":"","parse-names":false,"suffix":""},{"dropping-particle":"","family":"Kok","given":"Ruben","non-dropping-particle":"","parse-names":false,"suffix":""},{"dropping-particle":"","family":"Kok","given":"Joost","non-dropping-particle":"","parse-names":false,"suffix":""},{"dropping-particle":"","family":"Lusher","given":"Scott J","non-dropping-particle":"","parse-names":false,"suffix":""},{"dropping-particle":"","family":"Martone","given":"Maryann E","non-dropping-particle":"","parse-names":false,"suffix":""},{"dropping-particle":"","family":"Mons","given":"Albert","non-dropping-particle":"","parse-names":false,"suffix":""},{"dropping-particle":"","family":"Packer","given":"Abel L","non-dropping-particle":"","parse-names":false,"suffix":""},{"dropping-particle":"","family":"Persson","given":"Bengt","non-dropping-particle":"","parse-names":false,"suffix":""},{"dropping-particle":"","family":"Rocca-Serra","given":"Philippe","non-dropping-particle":"","parse-names":false,"suffix":""},{"dropping-particle":"","family":"Roos","given":"Marco","non-dropping-particle":"","parse-names":false,"suffix":""},{"dropping-particle":"","family":"Schaik","given":"Rene","non-dropping-particle":"van","parse-names":false,"suffix":""},{"dropping-particle":"","family":"Sansone","given":"Susanna-Assunta","non-dropping-particle":"","parse-names":false,"suffix":""},{"dropping-particle":"","family":"Schultes","given":"Erik","non-dropping-particle":"","parse-names":false,"suffix":""},{"dropping-particle":"","family":"Sengstag","given":"Thierry","non-dropping-particle":"","parse-names":false,"suffix":""},{"dropping-particle":"","family":"Slater","given":"Ted","non-dropping-particle":"","parse-names":false,"suffix":""},{"dropping-particle":"","family":"Strawn","given":"George","non-dropping-particle":"","parse-names":false,"suffix":""},{"dropping-particle":"","family":"Swertz","given":"Morris A","non-dropping-particle":"","parse-names":false,"suffix":""},{"dropping-particle":"","family":"Thompson","given":"Mark","non-dropping-particle":"","parse-names":false,"suffix":""},{"dropping-particle":"","family":"Lei","given":"Johan","non-dropping-particle":"van der","parse-names":false,"suffix":""},{"dropping-particle":"","family":"Mulligen","given":"Erik","non-dropping-particle":"van","parse-names":false,"suffix":""},{"dropping-particle":"","family":"Velterop","given":"Jan","non-dropping-particle":"","parse-names":false,"suffix":""},{"dropping-particle":"","family":"Waagmeester","given":"Andra","non-dropping-particle":"","parse-names":false,"suffix":""},{"dropping-particle":"","family":"Wittenburg","given":"Peter","non-dropping-particle":"","parse-names":false,"suffix":""},{"dropping-particle":"","family":"Wolstencroft","given":"Katherine","non-dropping-particle":"","parse-names":false,"suffix":""},{"dropping-particle":"","family":"Zhao","given":"Jun","non-dropping-particle":"","parse-names":false,"suffix":""},{"dropping-particle":"","family":"Mons","given":"Barend","non-dropping-particle":"","parse-names":false,"suffix":""}],"container-title":"Scientific Data","id":"ITEM-2","issue":"1","issued":{"date-parts":[["2016"]]},"page":"160018","title":"The FAIR Guiding Principles for scientific data management and stewardship","type":"article-journal","volume":"3"}}],"schema":"https://github.com/citation-style-language/schema/raw/master/csl-citation.json"} </w:instrText>
       </w:r>
       <w:r>
         <w:fldChar w:fldCharType="separate"/>
@@ -102,7 +102,7 @@
         <w:fldChar w:fldCharType="begin" w:fldLock="1"/>
       </w:r>
       <w:r>
-        <w:instrText xml:space="preserve"> ADDIN ZOTERO_ITEM CSL_CITATION {"citationID":"Ez4QpdjO","properties":{"formattedCitation":"(Fitzgerald &amp; Tipton, 2024)","plainCitation":"(Fitzgerald &amp; Tipton, 2024)","noteIndex":0},"citationItems":[{"id":"QDELFZYc/DOVKTkzI","uris":["http://www.mendeley.com/documents/?uuid=35692fd6-0854-4f3a-b671-13abf15d4d88"],"itemData":{"DOI":"10.3102/10769986241238478","ISSN":"1076-9986","abstract":"This article presents methods for using extant data to improve the properties of estimators of the standardized mean difference (SMD) effect size. Because samples recruited into education research studies are often more homogeneous than the populations of policy interest, the variation in educational outcomes can be smaller in these samples than is reflective of the true variation in the population. This affects effect size estimation since the sample standard deviation is used in the denominator of the SMD. We propose leveraging extant data on sample variance estimates from multiple studies, made available via clearinghouse databases such as the What Works Clearinghouse, to standardize a mean difference. This allows effect sizes to be benchmarked across a common and broad population, thus enabling better comparability across studies and interventions. We derive the new estimators of the population variance and the corresponding SMD, which pool sample variances from multiple studies using both an analysis of variance and a meta-analytic framework. We demonstrate the properties of these estimators via analytic and simulation results and offer recommendations for when these estimators are appropriate in practice.","author":[{"dropping-particle":"","family":"Fitzgerald","given":"Kaitlyn G","non-dropping-particle":"","parse-names":false,"suffix":""},{"dropping-particle":"","family":"Tipton","given":"Elizabeth","non-dropping-particle":"","parse-names":false,"suffix":""}],"container-title":"Journal of Educational and Behavioral Statistics","id":"ITEM-1","issued":{"date-parts":[["2024","4","7"]]},"note":"doi: 10.3102/10769986241238478","page":"10769986241238478","publisher":"American Educational Research Association","title":"Using Extant Data to Improve Estimation of the Standardized Mean Difference","type":"article-journal"}}],"schema":"https://github.com/citation-style-language/schema/raw/master/csl-citation.json"} </w:instrText>
+        <w:instrText xml:space="preserve"> ADDIN ZOTERO_ITEM CSL_CITATION {"citationID":"Ez4QpdjO","properties":{"formattedCitation":"(Fitzgerald &amp; Tipton, 2024)","plainCitation":"(Fitzgerald &amp; Tipton, 2024)","noteIndex":0},"citationItems":[{"id":"yQhPZoOJ/7DVo0TLZ","uris":["http://www.mendeley.com/documents/?uuid=35692fd6-0854-4f3a-b671-13abf15d4d88"],"itemData":{"DOI":"10.3102/10769986241238478","ISSN":"1076-9986","abstract":"This article presents methods for using extant data to improve the properties of estimators of the standardized mean difference (SMD) effect size. Because samples recruited into education research studies are often more homogeneous than the populations of policy interest, the variation in educational outcomes can be smaller in these samples than is reflective of the true variation in the population. This affects effect size estimation since the sample standard deviation is used in the denominator of the SMD. We propose leveraging extant data on sample variance estimates from multiple studies, made available via clearinghouse databases such as the What Works Clearinghouse, to standardize a mean difference. This allows effect sizes to be benchmarked across a common and broad population, thus enabling better comparability across studies and interventions. We derive the new estimators of the population variance and the corresponding SMD, which pool sample variances from multiple studies using both an analysis of variance and a meta-analytic framework. We demonstrate the properties of these estimators via analytic and simulation results and offer recommendations for when these estimators are appropriate in practice.","author":[{"dropping-particle":"","family":"Fitzgerald","given":"Kaitlyn G","non-dropping-particle":"","parse-names":false,"suffix":""},{"dropping-particle":"","family":"Tipton","given":"Elizabeth","non-dropping-particle":"","parse-names":false,"suffix":""}],"container-title":"Journal of Educational and Behavioral Statistics","id":"ITEM-1","issued":{"date-parts":[["2024","4","7"]]},"note":"doi: 10.3102/10769986241238478","page":"10769986241238478","publisher":"American Educational Research Association","title":"Using Extant Data to Improve Estimation of the Standardized Mean Difference","type":"article-journal"}}],"schema":"https://github.com/citation-style-language/schema/raw/master/csl-citation.json"} </w:instrText>
       </w:r>
       <w:r>
         <w:fldChar w:fldCharType="separate"/>
@@ -143,7 +143,7 @@
         <w:fldChar w:fldCharType="begin" w:fldLock="1"/>
       </w:r>
       <w:r>
-        <w:instrText xml:space="preserve"> ADDIN ZOTERO_ITEM CSL_CITATION {"citationID":"oRMX8RC9","properties":{"formattedCitation":"(R Core Team, 2022)","plainCitation":"(R Core Team, 2022)","noteIndex":0},"citationItems":[{"id":"QDELFZYc/2jsCQYYb","uris":["http://www.mendeley.com/documents/?uuid=144b2ccb-eedb-49d1-a86c-72c8ab565320"],"itemData":{"author":[{"dropping-particle":"","family":"R Core Team","given":"","non-dropping-particle":"","parse-names":false,"suffix":""}],"id":"ITEM-1","issued":{"date-parts":[["2022"]]},"publisher":"R Foundation for Statistical Computing, Vienna, Austria","title":"R: A language and environment for statistical computing","type":"article"}}],"schema":"https://github.com/citation-style-language/schema/raw/master/csl-citation.json"} </w:instrText>
+        <w:instrText xml:space="preserve"> ADDIN ZOTERO_ITEM CSL_CITATION {"citationID":"oRMX8RC9","properties":{"formattedCitation":"(R Core Team, 2022)","plainCitation":"(R Core Team, 2022)","noteIndex":0},"citationItems":[{"id":"yQhPZoOJ/LFq1Dvrn","uris":["http://www.mendeley.com/documents/?uuid=144b2ccb-eedb-49d1-a86c-72c8ab565320"],"itemData":{"author":[{"dropping-particle":"","family":"R Core Team","given":"","non-dropping-particle":"","parse-names":false,"suffix":""}],"id":"ITEM-1","issued":{"date-parts":[["2022"]]},"publisher":"R Foundation for Statistical Computing, Vienna, Austria","title":"R: A language and environment for statistical computing","type":"article"}}],"schema":"https://github.com/citation-style-language/schema/raw/master/csl-citation.json"} </w:instrText>
       </w:r>
       <w:r>
         <w:fldChar w:fldCharType="separate"/>
@@ -164,7 +164,7 @@
         <w:fldChar w:fldCharType="begin" w:fldLock="1"/>
       </w:r>
       <w:r>
-        <w:instrText xml:space="preserve"> ADDIN ZOTERO_ITEM CSL_CITATION {"citationID":"A7ArtYDA","properties":{"formattedCitation":"(RStudio Team, 2015)","plainCitation":"(RStudio Team, 2015)","noteIndex":0},"citationItems":[{"id":"QDELFZYc/DILJOsXh","uris":["http://www.mendeley.com/documents/?uuid=bc9ec0ec-5a10-4d63-8c65-48175347e889"],"itemData":{"author":[{"dropping-particle":"","family":"RStudio Team","given":"","non-dropping-particle":"","parse-names":false,"suffix":""}],"id":"ITEM-1","issued":{"date-parts":[["2015"]]},"publisher":"RStudio, Inc., Boston, MA","title":"RStudio: Integrated development for R","type":"article"}}],"schema":"https://github.com/citation-style-language/schema/raw/master/csl-citation.json"} </w:instrText>
+        <w:instrText xml:space="preserve"> ADDIN ZOTERO_ITEM CSL_CITATION {"citationID":"A7ArtYDA","properties":{"formattedCitation":"(RStudio Team, 2015)","plainCitation":"(RStudio Team, 2015)","noteIndex":0},"citationItems":[{"id":"yQhPZoOJ/VCad9mHX","uris":["http://www.mendeley.com/documents/?uuid=bc9ec0ec-5a10-4d63-8c65-48175347e889"],"itemData":{"author":[{"dropping-particle":"","family":"RStudio Team","given":"","non-dropping-particle":"","parse-names":false,"suffix":""}],"id":"ITEM-1","issued":{"date-parts":[["2015"]]},"publisher":"RStudio, Inc., Boston, MA","title":"RStudio: Integrated development for R","type":"article"}}],"schema":"https://github.com/citation-style-language/schema/raw/master/csl-citation.json"} </w:instrText>
       </w:r>
       <w:r>
         <w:fldChar w:fldCharType="separate"/>
@@ -186,7 +186,7 @@
         <w:fldChar w:fldCharType="begin" w:fldLock="1"/>
       </w:r>
       <w:r>
-        <w:instrText xml:space="preserve"> ADDIN ZOTERO_ITEM CSL_CITATION {"citationID":"P5B6wu7H","properties":{"formattedCitation":"(Wickham et al., 2019)","plainCitation":"(Wickham et al., 2019)","noteIndex":0},"citationItems":[{"id":"QDELFZYc/WmCWvggh","uris":["http://www.mendeley.com/documents/?uuid=b9c287c1-b61a-4c4a-9b95-3da8c5d3be2d"],"itemData":{"ISSN":"2475-9066","author":[{"dropping-particle":"","family":"Wickham","given":"Hadley","non-dropping-particle":"","parse-names":false,"suffix":""},{"dropping-particle":"","family":"Averick","given":"Mara","non-dropping-particle":"","parse-names":false,"suffix":""},{"dropping-particle":"","family":"Bryan","given":"Jennifer","non-dropping-particle":"","parse-names":false,"suffix":""},{"dropping-particle":"","family":"Chang","given":"Winston","non-dropping-particle":"","parse-names":false,"suffix":""},{"dropping-particle":"","family":"McGowan","given":"Lucy D'Agostino","non-dropping-particle":"","parse-names":false,"suffix":""},{"dropping-particle":"","family":"François","given":"Romain","non-dropping-particle":"","parse-names":false,"suffix":""},{"dropping-particle":"","family":"Grolemund","given":"Garrett","non-dropping-particle":"","parse-names":false,"suffix":""},{"dropping-particle":"","family":"Hayes","given":"Alex","non-dropping-particle":"","parse-names":false,"suffix":""},{"dropping-particle":"","family":"Henry","given":"Lionel","non-dropping-particle":"","parse-names":false,"suffix":""},{"dropping-particle":"","family":"Hester","given":"Jim","non-dropping-particle":"","parse-names":false,"suffix":""}],"container-title":"Journal of open source software","id":"ITEM-1","issue":"43","issued":{"date-parts":[["2019"]]},"page":"1686","title":"Welcome to the Tidyverse","type":"article-journal","volume":"4"}}],"schema":"https://github.com/citation-style-language/schema/raw/master/csl-citation.json"} </w:instrText>
+        <w:instrText xml:space="preserve"> ADDIN ZOTERO_ITEM CSL_CITATION {"citationID":"P5B6wu7H","properties":{"formattedCitation":"(Wickham et al., 2019)","plainCitation":"(Wickham et al., 2019)","noteIndex":0},"citationItems":[{"id":"yQhPZoOJ/xYuX2HkZ","uris":["http://www.mendeley.com/documents/?uuid=b9c287c1-b61a-4c4a-9b95-3da8c5d3be2d"],"itemData":{"ISSN":"2475-9066","author":[{"dropping-particle":"","family":"Wickham","given":"Hadley","non-dropping-particle":"","parse-names":false,"suffix":""},{"dropping-particle":"","family":"Averick","given":"Mara","non-dropping-particle":"","parse-names":false,"suffix":""},{"dropping-particle":"","family":"Bryan","given":"Jennifer","non-dropping-particle":"","parse-names":false,"suffix":""},{"dropping-particle":"","family":"Chang","given":"Winston","non-dropping-particle":"","parse-names":false,"suffix":""},{"dropping-particle":"","family":"McGowan","given":"Lucy D'Agostino","non-dropping-particle":"","parse-names":false,"suffix":""},{"dropping-particle":"","family":"François","given":"Romain","non-dropping-particle":"","parse-names":false,"suffix":""},{"dropping-particle":"","family":"Grolemund","given":"Garrett","non-dropping-particle":"","parse-names":false,"suffix":""},{"dropping-particle":"","family":"Hayes","given":"Alex","non-dropping-particle":"","parse-names":false,"suffix":""},{"dropping-particle":"","family":"Henry","given":"Lionel","non-dropping-particle":"","parse-names":false,"suffix":""},{"dropping-particle":"","family":"Hester","given":"Jim","non-dropping-particle":"","parse-names":false,"suffix":""}],"container-title":"Journal of open source software","id":"ITEM-1","issue":"43","issued":{"date-parts":[["2019"]]},"page":"1686","title":"Welcome to the Tidyverse","type":"article-journal","volume":"4"}}],"schema":"https://github.com/citation-style-language/schema/raw/master/csl-citation.json"} </w:instrText>
       </w:r>
       <w:r>
         <w:fldChar w:fldCharType="separate"/>
@@ -206,7 +206,7 @@
         <w:fldChar w:fldCharType="begin" w:fldLock="1"/>
       </w:r>
       <w:r>
-        <w:instrText xml:space="preserve"> ADDIN ZOTERO_ITEM CSL_CITATION {"citationID":"PBfvVHiD","properties":{"formattedCitation":"(Sterne, Hern\\uc0\\u225{}n, et al., 2016)","plainCitation":"(Sterne, Hernán, et al., 2016)","noteIndex":0},"citationItems":[{"id":"QDELFZYc/Fzl3ZEA1","uris":["http://www.mendeley.com/documents/?uuid=40906c56-d754-4bcd-b7fa-75020eb5b4fa"],"itemData":{"DOI":"10.1136/bmj.i4919","abstract":"Non-randomised studies of the effects of interventions are critical to many areas of healthcare evaluation, but their results may be biased. It is therefore important to understand and appraise their strengths and weaknesses. We developed ROBINS-I (“Risk Of Bias In Non-randomised Studies - of Interventions”), a new tool for evaluating risk of bias in estimates of the comparative effectiveness (harm or benefit) of interventions from studies that did not use randomisation to allocate units (individuals or clusters of individuals) to comparison groups. The tool will be particularly useful to those undertaking systematic reviews that include non-randomised studies.Summary pointsNon-randomised studies of the effects of interventions are critical to many areas of healthcare evaluation but are subject to confounding and a range of other potential biasesWe developed, piloted, and refined a new tool, ROBINS-I, to assess “Risk Of Bias In Non-randomised Studies - of Interventions”The tool views each study as an attempt to emulate (mimic) a hypothetical pragmatic randomised trial, and covers seven distinct domains through which bias might be introducedWe use “signalling questions” to help users of ROBINS-I to judge risk of bias within each domainThe judgements within each domain carry forward to an overall risk of bias judgement across bias domains for the outcome being assessedNon-randomised studies of the effects of interventions (NRSI) are critical to many areas of healthcare evaluation. Designs of NRSI that can be used to evaluate the effects of interventions include observational studies such as cohort studies and case-control studies in which intervention groups are allocated during the course of usual treatment decisions, and quasi-randomised studies in which the method of allocation falls short of full randomisation. Non-randomised studies can provide evidence additional to that available from randomised trials about long term outcomes, rare events, adverse effects and populations that are …","author":[{"dropping-particle":"","family":"Sterne","given":"Jonathan A C.","non-dropping-particle":"","parse-names":false,"suffix":""},{"dropping-particle":"","family":"Hernán","given":"Miguel A","non-dropping-particle":"","parse-names":false,"suffix":""},{"dropping-particle":"","family":"Reeves","given":"Barnaby C","non-dropping-particle":"","parse-names":false,"suffix":""},{"dropping-particle":"","family":"Savović","given":"Jelena","non-dropping-particle":"","parse-names":false,"suffix":""},{"dropping-particle":"","family":"Berkman","given":"Nancy D","non-dropping-particle":"","parse-names":false,"suffix":""},{"dropping-particle":"","family":"Viswanathan","given":"Meera","non-dropping-particle":"","parse-names":false,"suffix":""},{"dropping-particle":"","family":"Henry","given":"David","non-dropping-particle":"","parse-names":false,"suffix":""},{"dropping-particle":"","family":"Altman","given":"Douglas G","non-dropping-particle":"","parse-names":false,"suffix":""},{"dropping-particle":"","family":"Ansari","given":"Mohammed T","non-dropping-particle":"","parse-names":false,"suffix":""},{"dropping-particle":"","family":"Boutron","given":"Isabelle","non-dropping-particle":"","parse-names":false,"suffix":""},{"dropping-particle":"","family":"Carpenter","given":"James R","non-dropping-particle":"","parse-names":false,"suffix":""},{"dropping-particle":"","family":"Chan","given":"An-Wen","non-dropping-particle":"","parse-names":false,"suffix":""},{"dropping-particle":"","family":"Churchill","given":"Rachel","non-dropping-particle":"","parse-names":false,"suffix":""},{"dropping-particle":"","family":"Deeks","given":"Jonathan J","non-dropping-particle":"","parse-names":false,"suffix":""},{"dropping-particle":"","family":"Hróbjartsson","given":"Asbjørn","non-dropping-particle":"","parse-names":false,"suffix":""},{"dropping-particle":"","family":"Kirkham","given":"Jamie","non-dropping-particle":"","parse-names":false,"suffix":""},{"dropping-particle":"","family":"Jüni","given":"Peter","non-dropping-particle":"","parse-names":false,"suffix":""},{"dropping-particle":"","family":"Loke","given":"Yoon K","non-dropping-particle":"","parse-names":false,"suffix":""},{"dropping-particle":"","family":"Pigott","given":"Therese D.","non-dropping-particle":"","parse-names":false,"suffix":""},{"dropping-particle":"","family":"Ramsay","given":"Craig R","non-dropping-particle":"","parse-names":false,"suffix":""},{"dropping-particle":"","family":"Regidor","given":"Deborah","non-dropping-particle":"","parse-names":false,"suffix":""},{"dropping-particle":"","family":"Rothstein","given":"Hannah R.","non-dropping-particle":"","parse-names":false,"suffix":""},{"dropping-particle":"","family":"Sandhu","given":"Lakhbir","non-dropping-particle":"","parse-names":false,"suffix":""},{"dropping-particle":"","family":"Santaguida","given":"Pasqualina L","non-dropping-particle":"","parse-names":false,"suffix":""},{"dropping-particle":"","family":"Schünemann","given":"Holger J","non-dropping-particle":"","parse-names":false,"suffix":""},{"dropping-particle":"","family":"Shea","given":"Beverly","non-dropping-particle":"","parse-names":false,"suffix":""},{"dropping-particle":"","family":"Shrier","given":"Ian","non-dropping-particle":"","parse-names":false,"suffix":""},{"dropping-particle":"","family":"Tugwell","given":"Peter","non-dropping-particle":"","parse-names":false,"suffix":""},{"dropping-particle":"","family":"Turner","given":"Lucy","non-dropping-particle":"","parse-names":false,"suffix":""},{"dropping-particle":"","family":"Valentine","given":"Jeffrey C","non-dropping-particle":"","parse-names":false,"suffix":""},{"dropping-particle":"","family":"Waddington","given":"Hugh","non-dropping-particle":"","parse-names":false,"suffix":""},{"dropping-particle":"","family":"Waters","given":"Elizabeth","non-dropping-particle":"","parse-names":false,"suffix":""},{"dropping-particle":"","family":"Wells","given":"George A","non-dropping-particle":"","parse-names":false,"suffix":""},{"dropping-particle":"","family":"Whiting","given":"Penny F","non-dropping-particle":"","parse-names":false,"suffix":""},{"dropping-particle":"","family":"Higgins","given":"Julian P T","non-dropping-particle":"","parse-names":false,"suffix":""}],"container-title":"BMJ","id":"ITEM-1","issued":{"date-parts":[["2016","10","12"]]},"page":"i4919","title":"ROBINS-I: A tool for assessing risk of bias in non-randomised studies of interventions","type":"article-journal","volume":"355"}}],"schema":"https://github.com/citation-style-language/schema/raw/master/csl-citation.json"} </w:instrText>
+        <w:instrText xml:space="preserve"> ADDIN ZOTERO_ITEM CSL_CITATION {"citationID":"PBfvVHiD","properties":{"formattedCitation":"(Sterne, Hern\\uc0\\u225{}n, et al., 2016)","plainCitation":"(Sterne, Hernán, et al., 2016)","noteIndex":0},"citationItems":[{"id":"yQhPZoOJ/Eb3NyzUg","uris":["http://www.mendeley.com/documents/?uuid=40906c56-d754-4bcd-b7fa-75020eb5b4fa"],"itemData":{"DOI":"10.1136/bmj.i4919","abstract":"Non-randomised studies of the effects of interventions are critical to many areas of healthcare evaluation, but their results may be biased. It is therefore important to understand and appraise their strengths and weaknesses. We developed ROBINS-I (“Risk Of Bias In Non-randomised Studies - of Interventions”), a new tool for evaluating risk of bias in estimates of the comparative effectiveness (harm or benefit) of interventions from studies that did not use randomisation to allocate units (individuals or clusters of individuals) to comparison groups. The tool will be particularly useful to those undertaking systematic reviews that include non-randomised studies.Summary pointsNon-randomised studies of the effects of interventions are critical to many areas of healthcare evaluation but are subject to confounding and a range of other potential biasesWe developed, piloted, and refined a new tool, ROBINS-I, to assess “Risk Of Bias In Non-randomised Studies - of Interventions”The tool views each study as an attempt to emulate (mimic) a hypothetical pragmatic randomised trial, and covers seven distinct domains through which bias might be introducedWe use “signalling questions” to help users of ROBINS-I to judge risk of bias within each domainThe judgements within each domain carry forward to an overall risk of bias judgement across bias domains for the outcome being assessedNon-randomised studies of the effects of interventions (NRSI) are critical to many areas of healthcare evaluation. Designs of NRSI that can be used to evaluate the effects of interventions include observational studies such as cohort studies and case-control studies in which intervention groups are allocated during the course of usual treatment decisions, and quasi-randomised studies in which the method of allocation falls short of full randomisation. Non-randomised studies can provide evidence additional to that available from randomised trials about long term outcomes, rare events, adverse effects and populations that are …","author":[{"dropping-particle":"","family":"Sterne","given":"Jonathan A C.","non-dropping-particle":"","parse-names":false,"suffix":""},{"dropping-particle":"","family":"Hernán","given":"Miguel A","non-dropping-particle":"","parse-names":false,"suffix":""},{"dropping-particle":"","family":"Reeves","given":"Barnaby C","non-dropping-particle":"","parse-names":false,"suffix":""},{"dropping-particle":"","family":"Savović","given":"Jelena","non-dropping-particle":"","parse-names":false,"suffix":""},{"dropping-particle":"","family":"Berkman","given":"Nancy D","non-dropping-particle":"","parse-names":false,"suffix":""},{"dropping-particle":"","family":"Viswanathan","given":"Meera","non-dropping-particle":"","parse-names":false,"suffix":""},{"dropping-particle":"","family":"Henry","given":"David","non-dropping-particle":"","parse-names":false,"suffix":""},{"dropping-particle":"","family":"Altman","given":"Douglas G","non-dropping-particle":"","parse-names":false,"suffix":""},{"dropping-particle":"","family":"Ansari","given":"Mohammed T","non-dropping-particle":"","parse-names":false,"suffix":""},{"dropping-particle":"","family":"Boutron","given":"Isabelle","non-dropping-particle":"","parse-names":false,"suffix":""},{"dropping-particle":"","family":"Carpenter","given":"James R","non-dropping-particle":"","parse-names":false,"suffix":""},{"dropping-particle":"","family":"Chan","given":"An-Wen","non-dropping-particle":"","parse-names":false,"suffix":""},{"dropping-particle":"","family":"Churchill","given":"Rachel","non-dropping-particle":"","parse-names":false,"suffix":""},{"dropping-particle":"","family":"Deeks","given":"Jonathan J","non-dropping-particle":"","parse-names":false,"suffix":""},{"dropping-particle":"","family":"Hróbjartsson","given":"Asbjørn","non-dropping-particle":"","parse-names":false,"suffix":""},{"dropping-particle":"","family":"Kirkham","given":"Jamie","non-dropping-particle":"","parse-names":false,"suffix":""},{"dropping-particle":"","family":"Jüni","given":"Peter","non-dropping-particle":"","parse-names":false,"suffix":""},{"dropping-particle":"","family":"Loke","given":"Yoon K","non-dropping-particle":"","parse-names":false,"suffix":""},{"dropping-particle":"","family":"Pigott","given":"Therese D.","non-dropping-particle":"","parse-names":false,"suffix":""},{"dropping-particle":"","family":"Ramsay","given":"Craig R","non-dropping-particle":"","parse-names":false,"suffix":""},{"dropping-particle":"","family":"Regidor","given":"Deborah","non-dropping-particle":"","parse-names":false,"suffix":""},{"dropping-particle":"","family":"Rothstein","given":"Hannah R.","non-dropping-particle":"","parse-names":false,"suffix":""},{"dropping-particle":"","family":"Sandhu","given":"Lakhbir","non-dropping-particle":"","parse-names":false,"suffix":""},{"dropping-particle":"","family":"Santaguida","given":"Pasqualina L","non-dropping-particle":"","parse-names":false,"suffix":""},{"dropping-particle":"","family":"Schünemann","given":"Holger J","non-dropping-particle":"","parse-names":false,"suffix":""},{"dropping-particle":"","family":"Shea","given":"Beverly","non-dropping-particle":"","parse-names":false,"suffix":""},{"dropping-particle":"","family":"Shrier","given":"Ian","non-dropping-particle":"","parse-names":false,"suffix":""},{"dropping-particle":"","family":"Tugwell","given":"Peter","non-dropping-particle":"","parse-names":false,"suffix":""},{"dropping-particle":"","family":"Turner","given":"Lucy","non-dropping-particle":"","parse-names":false,"suffix":""},{"dropping-particle":"","family":"Valentine","given":"Jeffrey C","non-dropping-particle":"","parse-names":false,"suffix":""},{"dropping-particle":"","family":"Waddington","given":"Hugh","non-dropping-particle":"","parse-names":false,"suffix":""},{"dropping-particle":"","family":"Waters","given":"Elizabeth","non-dropping-particle":"","parse-names":false,"suffix":""},{"dropping-particle":"","family":"Wells","given":"George A","non-dropping-particle":"","parse-names":false,"suffix":""},{"dropping-particle":"","family":"Whiting","given":"Penny F","non-dropping-particle":"","parse-names":false,"suffix":""},{"dropping-particle":"","family":"Higgins","given":"Julian P T","non-dropping-particle":"","parse-names":false,"suffix":""}],"container-title":"BMJ","id":"ITEM-1","issued":{"date-parts":[["2016","10","12"]]},"page":"i4919","title":"ROBINS-I: A tool for assessing risk of bias in non-randomised studies of interventions","type":"article-journal","volume":"355"}}],"schema":"https://github.com/citation-style-language/schema/raw/master/csl-citation.json"} </w:instrText>
       </w:r>
       <w:r>
         <w:fldChar w:fldCharType="separate"/>
@@ -228,7 +228,7 @@
         <w:fldChar w:fldCharType="begin" w:fldLock="1"/>
       </w:r>
       <w:r>
-        <w:instrText xml:space="preserve"> ADDIN ZOTERO_ITEM CSL_CITATION {"citationID":"zif053MV","properties":{"formattedCitation":"(Eldridge et al., 2021; Sterne et al., 2019)","plainCitation":"(Eldridge et al., 2021; Sterne et al., 2019)","noteIndex":0},"citationItems":[{"id":"QDELFZYc/38m8Stvw","uris":["http://www.mendeley.com/documents/?uuid=17e4c2ad-0204-43c8-a887-6f9d3170ac25"],"itemData":{"author":[{"dropping-particle":"","family":"Eldridge","given":"Sandra","non-dropping-particle":"","parse-names":false,"suffix":""},{"dropping-particle":"","family":"Campbell","given":"Marion K","non-dropping-particle":"","parse-names":false,"suffix":""},{"dropping-particle":"","family":"Campbell","given":"Michael J","non-dropping-particle":"","parse-names":false,"suffix":""},{"dropping-particle":"","family":"Drahota","given":"Amy K","non-dropping-particle":"","parse-names":false,"suffix":""},{"dropping-particle":"","family":"Giraudeau","given":"Bruno","non-dropping-particle":"","parse-names":false,"suffix":""},{"dropping-particle":"","family":"Reeves","given":"Barnaby C","non-dropping-particle":"","parse-names":false,"suffix":""},{"dropping-particle":"","family":"Siegfried","given":"Nandi","non-dropping-particle":"","parse-names":false,"suffix":""},{"dropping-particle":"","family":"Higgins","given":"Julian PT","non-dropping-particle":"","parse-names":false,"suffix":""}],"id":"ITEM-1","issued":{"date-parts":[["2021"]]},"number-of-pages":"1-22","publisher":"Cochrane Bias Methods Group","title":"Revised Cochrane risk of bias tool for randomized trials (RoB 2): Additional considerations for cluster-randomized trials (RoB 2 CRT)","type":"report"}},{"id":"QDELFZYc/ucUZlYAC","uris":["http://www.mendeley.com/documents/?uuid=0c4d923c-025d-4165-9f54-b59765f3ac15"],"itemData":{"DOI":"10.1136/bmj.l4898","ISSN":"0959-8138","author":[{"dropping-particle":"","family":"Sterne","given":"Jonathan A C.","non-dropping-particle":"","parse-names":false,"suffix":""},{"dropping-particle":"","family":"Savović","given":"Jelena","non-dropping-particle":"","parse-names":false,"suffix":""},{"dropping-particle":"","family":"Page","given":"Matthew J","non-dropping-particle":"","parse-names":false,"suffix":""},{"dropping-particle":"","family":"Elbers","given":"Roy G","non-dropping-particle":"","parse-names":false,"suffix":""},{"dropping-particle":"","family":"Blencowe","given":"Natalie S","non-dropping-particle":"","parse-names":false,"suffix":""},{"dropping-particle":"","family":"Boutron","given":"Isabelle","non-dropping-particle":"","parse-names":false,"suffix":""},{"dropping-particle":"","family":"Cates","given":"Christopher J","non-dropping-particle":"","parse-names":false,"suffix":""},{"dropping-particle":"","family":"Cheng","given":"Hung-Yuan","non-dropping-particle":"","parse-names":false,"suffix":""},{"dropping-particle":"","family":"Corbett","given":"Mark S","non-dropping-particle":"","parse-names":false,"suffix":""},{"dropping-particle":"","family":"Eldridge","given":"Sandra M","non-dropping-particle":"","parse-names":false,"suffix":""}],"container-title":"BMJ","id":"ITEM-2","issued":{"date-parts":[["2019"]]},"page":"l4898","publisher":"British Medical Journal Publishing Group","title":"RoB 2: A revised tool for assessing risk of bias in randomised trials","type":"article-journal","volume":"366"}}],"schema":"https://github.com/citation-style-language/schema/raw/master/csl-citation.json"} </w:instrText>
+        <w:instrText xml:space="preserve"> ADDIN ZOTERO_ITEM CSL_CITATION {"citationID":"zif053MV","properties":{"formattedCitation":"(Eldridge et al., 2021; Sterne et al., 2019)","plainCitation":"(Eldridge et al., 2021; Sterne et al., 2019)","noteIndex":0},"citationItems":[{"id":"yQhPZoOJ/3tcTqyRk","uris":["http://www.mendeley.com/documents/?uuid=17e4c2ad-0204-43c8-a887-6f9d3170ac25"],"itemData":{"author":[{"dropping-particle":"","family":"Eldridge","given":"Sandra","non-dropping-particle":"","parse-names":false,"suffix":""},{"dropping-particle":"","family":"Campbell","given":"Marion K","non-dropping-particle":"","parse-names":false,"suffix":""},{"dropping-particle":"","family":"Campbell","given":"Michael J","non-dropping-particle":"","parse-names":false,"suffix":""},{"dropping-particle":"","family":"Drahota","given":"Amy K","non-dropping-particle":"","parse-names":false,"suffix":""},{"dropping-particle":"","family":"Giraudeau","given":"Bruno","non-dropping-particle":"","parse-names":false,"suffix":""},{"dropping-particle":"","family":"Reeves","given":"Barnaby C","non-dropping-particle":"","parse-names":false,"suffix":""},{"dropping-particle":"","family":"Siegfried","given":"Nandi","non-dropping-particle":"","parse-names":false,"suffix":""},{"dropping-particle":"","family":"Higgins","given":"Julian PT","non-dropping-particle":"","parse-names":false,"suffix":""}],"id":"ITEM-1","issued":{"date-parts":[["2021"]]},"number-of-pages":"1-22","publisher":"Cochrane Bias Methods Group","title":"Revised Cochrane risk of bias tool for randomized trials (RoB 2): Additional considerations for cluster-randomized trials (RoB 2 CRT)","type":"report"}},{"id":"yQhPZoOJ/HmM9CKRD","uris":["http://www.mendeley.com/documents/?uuid=0c4d923c-025d-4165-9f54-b59765f3ac15"],"itemData":{"DOI":"10.1136/bmj.l4898","ISSN":"0959-8138","author":[{"dropping-particle":"","family":"Sterne","given":"Jonathan A C.","non-dropping-particle":"","parse-names":false,"suffix":""},{"dropping-particle":"","family":"Savović","given":"Jelena","non-dropping-particle":"","parse-names":false,"suffix":""},{"dropping-particle":"","family":"Page","given":"Matthew J","non-dropping-particle":"","parse-names":false,"suffix":""},{"dropping-particle":"","family":"Elbers","given":"Roy G","non-dropping-particle":"","parse-names":false,"suffix":""},{"dropping-particle":"","family":"Blencowe","given":"Natalie S","non-dropping-particle":"","parse-names":false,"suffix":""},{"dropping-particle":"","family":"Boutron","given":"Isabelle","non-dropping-particle":"","parse-names":false,"suffix":""},{"dropping-particle":"","family":"Cates","given":"Christopher J","non-dropping-particle":"","parse-names":false,"suffix":""},{"dropping-particle":"","family":"Cheng","given":"Hung-Yuan","non-dropping-particle":"","parse-names":false,"suffix":""},{"dropping-particle":"","family":"Corbett","given":"Mark S","non-dropping-particle":"","parse-names":false,"suffix":""},{"dropping-particle":"","family":"Eldridge","given":"Sandra M","non-dropping-particle":"","parse-names":false,"suffix":""}],"container-title":"BMJ","id":"ITEM-2","issued":{"date-parts":[["2019"]]},"page":"l4898","publisher":"British Medical Journal Publishing Group","title":"RoB 2: A revised tool for assessing risk of bias in randomised trials","type":"article-journal","volume":"366"}}],"schema":"https://github.com/citation-style-language/schema/raw/master/csl-citation.json"} </w:instrText>
       </w:r>
       <w:r>
         <w:fldChar w:fldCharType="separate"/>
@@ -251,7 +251,7 @@
         <w:fldChar w:fldCharType="begin" w:fldLock="1"/>
       </w:r>
       <w:r>
-        <w:instrText xml:space="preserve"> ADDIN ZOTERO_ITEM CSL_CITATION {"citationID":"a4YoHmWk","properties":{"formattedCitation":"(Sterne et al., 2019)","plainCitation":"(Sterne et al., 2019)","noteIndex":0},"citationItems":[{"id":"QDELFZYc/ucUZlYAC","uris":["http://www.mendeley.com/documents/?uuid=0c4d923c-025d-4165-9f54-b59765f3ac15"],"itemData":{"DOI":"10.1136/bmj.l4898","ISSN":"0959-8138","author":[{"dropping-particle":"","family":"Sterne","given":"Jonathan A C.","non-dropping-particle":"","parse-names":false,"suffix":""},{"dropping-particle":"","family":"Savović","given":"Jelena","non-dropping-particle":"","parse-names":false,"suffix":""},{"dropping-particle":"","family":"Page","given":"Matthew J","non-dropping-particle":"","parse-names":false,"suffix":""},{"dropping-particle":"","family":"Elbers","given":"Roy G","non-dropping-particle":"","parse-names":false,"suffix":""},{"dropping-particle":"","family":"Blencowe","given":"Natalie S","non-dropping-particle":"","parse-names":false,"suffix":""},{"dropping-particle":"","family":"Boutron","given":"Isabelle","non-dropping-particle":"","parse-names":false,"suffix":""},{"dropping-particle":"","family":"Cates","given":"Christopher J","non-dropping-particle":"","parse-names":false,"suffix":""},{"dropping-particle":"","family":"Cheng","given":"Hung-Yuan","non-dropping-particle":"","parse-names":false,"suffix":""},{"dropping-particle":"","family":"Corbett","given":"Mark S","non-dropping-particle":"","parse-names":false,"suffix":""},{"dropping-particle":"","family":"Eldridge","given":"Sandra M","non-dropping-particle":"","parse-names":false,"suffix":""}],"container-title":"BMJ","id":"ITEM-1","issued":{"date-parts":[["2019"]]},"page":"l4898","publisher":"British Medical Journal Publishing Group","title":"RoB 2: A revised tool for assessing risk of bias in randomised trials","type":"article-journal","volume":"366"}}],"schema":"https://github.com/citation-style-language/schema/raw/master/csl-citation.json"} </w:instrText>
+        <w:instrText xml:space="preserve"> ADDIN ZOTERO_ITEM CSL_CITATION {"citationID":"a4YoHmWk","properties":{"formattedCitation":"(Sterne et al., 2019)","plainCitation":"(Sterne et al., 2019)","noteIndex":0},"citationItems":[{"id":"yQhPZoOJ/HmM9CKRD","uris":["http://www.mendeley.com/documents/?uuid=0c4d923c-025d-4165-9f54-b59765f3ac15"],"itemData":{"DOI":"10.1136/bmj.l4898","ISSN":"0959-8138","author":[{"dropping-particle":"","family":"Sterne","given":"Jonathan A C.","non-dropping-particle":"","parse-names":false,"suffix":""},{"dropping-particle":"","family":"Savović","given":"Jelena","non-dropping-particle":"","parse-names":false,"suffix":""},{"dropping-particle":"","family":"Page","given":"Matthew J","non-dropping-particle":"","parse-names":false,"suffix":""},{"dropping-particle":"","family":"Elbers","given":"Roy G","non-dropping-particle":"","parse-names":false,"suffix":""},{"dropping-particle":"","family":"Blencowe","given":"Natalie S","non-dropping-particle":"","parse-names":false,"suffix":""},{"dropping-particle":"","family":"Boutron","given":"Isabelle","non-dropping-particle":"","parse-names":false,"suffix":""},{"dropping-particle":"","family":"Cates","given":"Christopher J","non-dropping-particle":"","parse-names":false,"suffix":""},{"dropping-particle":"","family":"Cheng","given":"Hung-Yuan","non-dropping-particle":"","parse-names":false,"suffix":""},{"dropping-particle":"","family":"Corbett","given":"Mark S","non-dropping-particle":"","parse-names":false,"suffix":""},{"dropping-particle":"","family":"Eldridge","given":"Sandra M","non-dropping-particle":"","parse-names":false,"suffix":""}],"container-title":"BMJ","id":"ITEM-1","issued":{"date-parts":[["2019"]]},"page":"l4898","publisher":"British Medical Journal Publishing Group","title":"RoB 2: A revised tool for assessing risk of bias in randomised trials","type":"article-journal","volume":"366"}}],"schema":"https://github.com/citation-style-language/schema/raw/master/csl-citation.json"} </w:instrText>
       </w:r>
       <w:r>
         <w:fldChar w:fldCharType="separate"/>
@@ -273,7 +273,7 @@
         <w:fldChar w:fldCharType="begin" w:fldLock="1"/>
       </w:r>
       <w:r>
-        <w:instrText xml:space="preserve"> ADDIN ZOTERO_ITEM CSL_CITATION {"citationID":"Im0sYFGh","properties":{"formattedCitation":"(Sterne, Higgins, et al., 2016)","plainCitation":"(Sterne, Higgins, et al., 2016)","noteIndex":0},"citationItems":[{"id":"QDELFZYc/F8pinB24","uris":["http://www.mendeley.com/documents/?uuid=68c33934-a165-4fa6-8175-7b2f85403fc3"],"itemData":{"author":[{"dropping-particle":"","family":"Sterne","given":"Jonathan A C.","non-dropping-particle":"","parse-names":false,"suffix":""},{"dropping-particle":"","family":"Higgins","given":"Julian PT","non-dropping-particle":"","parse-names":false,"suffix":""},{"dropping-particle":"","family":"Elbers","given":"Roy G","non-dropping-particle":"","parse-names":false,"suffix":""},{"dropping-particle":"","family":"Reeves","given":"Barnaby C","non-dropping-particle":"","parse-names":false,"suffix":""}],"id":"ITEM-1","issued":{"date-parts":[["2016"]]},"title":"Risk Of Bias In Non-randomized Studies of Interventions (ROBINS-I): detailed guidance","type":"article"}}],"schema":"https://github.com/citation-style-language/schema/raw/master/csl-citation.json"} </w:instrText>
+        <w:instrText xml:space="preserve"> ADDIN ZOTERO_ITEM CSL_CITATION {"citationID":"Im0sYFGh","properties":{"formattedCitation":"(Sterne, Higgins, et al., 2016)","plainCitation":"(Sterne, Higgins, et al., 2016)","noteIndex":0},"citationItems":[{"id":"yQhPZoOJ/3JcYRbkq","uris":["http://www.mendeley.com/documents/?uuid=68c33934-a165-4fa6-8175-7b2f85403fc3"],"itemData":{"author":[{"dropping-particle":"","family":"Sterne","given":"Jonathan A C.","non-dropping-particle":"","parse-names":false,"suffix":""},{"dropping-particle":"","family":"Higgins","given":"Julian PT","non-dropping-particle":"","parse-names":false,"suffix":""},{"dropping-particle":"","family":"Elbers","given":"Roy G","non-dropping-particle":"","parse-names":false,"suffix":""},{"dropping-particle":"","family":"Reeves","given":"Barnaby C","non-dropping-particle":"","parse-names":false,"suffix":""}],"id":"ITEM-1","issued":{"date-parts":[["2016"]]},"title":"Risk Of Bias In Non-randomized Studies of Interventions (ROBINS-I): detailed guidance","type":"article"}}],"schema":"https://github.com/citation-style-language/schema/raw/master/csl-citation.json"} </w:instrText>
       </w:r>
       <w:r>
         <w:fldChar w:fldCharType="separate"/>
@@ -296,7 +296,7 @@
         <w:fldChar w:fldCharType="begin" w:fldLock="1"/>
       </w:r>
       <w:r>
-        <w:instrText xml:space="preserve"> ADDIN ZOTERO_ITEM CSL_CITATION {"citationID":"Pxkzxfhb","properties":{"formattedCitation":"(McGrath et al., 2019)","plainCitation":"(McGrath et al., 2019)","noteIndex":0},"citationItems":[{"id":"QDELFZYc/RfeVfKbz","uris":["http://www.mendeley.com/documents/?uuid=397537b9-058d-4151-954a-77ef9b0b50b1"],"itemData":{"author":[{"dropping-particle":"","family":"McGrath","given":"Sean","non-dropping-particle":"","parse-names":false,"suffix":""},{"dropping-particle":"","family":"Zhao","given":"XiaoFei","non-dropping-particle":"","parse-names":false,"suffix":""},{"dropping-particle":"","family":"Steele","given":"Russell","non-dropping-particle":"","parse-names":false,"suffix":""},{"dropping-particle":"","family":"Benedetti","given":"Andrea","non-dropping-particle":"","parse-names":false,"suffix":""}],"container-title":"CRAN: Contributed Packages","id":"ITEM-1","issued":{"date-parts":[["2019"]]},"publisher":"The R Foundation","title":"estmeansd: Estimating the sample mean and standard deviation from commonly reported quantiles in meta-analysis","type":"article-journal"}}],"schema":"https://github.com/citation-style-language/schema/raw/master/csl-citation.json"} </w:instrText>
+        <w:instrText xml:space="preserve"> ADDIN ZOTERO_ITEM CSL_CITATION {"citationID":"Pxkzxfhb","properties":{"formattedCitation":"(McGrath et al., 2019)","plainCitation":"(McGrath et al., 2019)","noteIndex":0},"citationItems":[{"id":"yQhPZoOJ/u2v1AK57","uris":["http://www.mendeley.com/documents/?uuid=397537b9-058d-4151-954a-77ef9b0b50b1"],"itemData":{"author":[{"dropping-particle":"","family":"McGrath","given":"Sean","non-dropping-particle":"","parse-names":false,"suffix":""},{"dropping-particle":"","family":"Zhao","given":"XiaoFei","non-dropping-particle":"","parse-names":false,"suffix":""},{"dropping-particle":"","family":"Steele","given":"Russell","non-dropping-particle":"","parse-names":false,"suffix":""},{"dropping-particle":"","family":"Benedetti","given":"Andrea","non-dropping-particle":"","parse-names":false,"suffix":""}],"container-title":"CRAN: Contributed Packages","id":"ITEM-1","issued":{"date-parts":[["2019"]]},"publisher":"The R Foundation","title":"estmeansd: Estimating the sample mean and standard deviation from commonly reported quantiles in meta-analysis","type":"article-journal"}}],"schema":"https://github.com/citation-style-language/schema/raw/master/csl-citation.json"} </w:instrText>
       </w:r>
       <w:r>
         <w:fldChar w:fldCharType="separate"/>
@@ -317,7 +317,7 @@
         <w:fldChar w:fldCharType="begin" w:fldLock="1"/>
       </w:r>
       <w:r>
-        <w:instrText xml:space="preserve"> ADDIN ZOTERO_ITEM CSL_CITATION {"citationID":"JjIdEojW","properties":{"formattedCitation":"(Viechtbauer, 2010)","plainCitation":"(Viechtbauer, 2010)","noteIndex":0},"citationItems":[{"id":"QDELFZYc/TducpjZi","uris":["http://www.mendeley.com/documents/?uuid=60c380d8-2a14-4a62-8ade-8b2dfc8bd618"],"itemData":{"DOI":"10.18637/jss.v036.i03","ISSN":"1548-7660","author":[{"dropping-particle":"","family":"Viechtbauer","given":"Wolfgang","non-dropping-particle":"","parse-names":false,"suffix":""}],"container-title":"Journal of Statistical Software","editor":[{"dropping-particle":"","family":"Statistiek","given":"FHML Methodologie &amp;","non-dropping-particle":"","parse-names":false,"suffix":""},{"dropping-particle":"","family":"Care","given":"RS: CAPHRI School for Public Health and Primary","non-dropping-particle":"","parse-names":false,"suffix":""}],"id":"ITEM-1","issue":"3","issued":{"date-parts":[["2010"]]},"page":"1-48","title":"Conducting meta-analyses in R with the metafor package","type":"article-journal","volume":"36"}}],"schema":"https://github.com/citation-style-language/schema/raw/master/csl-citation.json"} </w:instrText>
+        <w:instrText xml:space="preserve"> ADDIN ZOTERO_ITEM CSL_CITATION {"citationID":"JjIdEojW","properties":{"formattedCitation":"(Viechtbauer, 2010)","plainCitation":"(Viechtbauer, 2010)","noteIndex":0},"citationItems":[{"id":"yQhPZoOJ/hcI99h4w","uris":["http://www.mendeley.com/documents/?uuid=60c380d8-2a14-4a62-8ade-8b2dfc8bd618"],"itemData":{"DOI":"10.18637/jss.v036.i03","ISSN":"1548-7660","author":[{"dropping-particle":"","family":"Viechtbauer","given":"Wolfgang","non-dropping-particle":"","parse-names":false,"suffix":""}],"container-title":"Journal of Statistical Software","editor":[{"dropping-particle":"","family":"Statistiek","given":"FHML Methodologie &amp;","non-dropping-particle":"","parse-names":false,"suffix":""},{"dropping-particle":"","family":"Care","given":"RS: CAPHRI School for Public Health and Primary","non-dropping-particle":"","parse-names":false,"suffix":""}],"id":"ITEM-1","issue":"3","issued":{"date-parts":[["2010"]]},"page":"1-48","title":"Conducting meta-analyses in R with the metafor package","type":"article-journal","volume":"36"}}],"schema":"https://github.com/citation-style-language/schema/raw/master/csl-citation.json"} </w:instrText>
       </w:r>
       <w:r>
         <w:fldChar w:fldCharType="separate"/>
@@ -338,7 +338,7 @@
         <w:fldChar w:fldCharType="begin" w:fldLock="1"/>
       </w:r>
       <w:r>
-        <w:instrText xml:space="preserve"> ADDIN ZOTERO_ITEM CSL_CITATION {"citationID":"sH00td1K","properties":{"formattedCitation":"(J. E. Pustejovsky, 2020)","plainCitation":"(J. E. Pustejovsky, 2020)","noteIndex":0},"citationItems":[{"id":"QDELFZYc/9Jpf5yhe","uris":["http://www.mendeley.com/documents/?uuid=c31e286c-698e-49b6-93a5-71a91a74bc72"],"itemData":{"author":[{"dropping-particle":"","family":"Pustejovsky","given":"James E.","non-dropping-particle":"","parse-names":false,"suffix":""}],"id":"ITEM-1","issued":{"date-parts":[["2020"]]},"number":"0.5.5","publisher":"cran.r-project.org","title":"clubSandwich: Cluster-robust (sandwich) variance estimators with small-sample corrections","type":"article"}}],"schema":"https://github.com/citation-style-language/schema/raw/master/csl-citation.json"} </w:instrText>
+        <w:instrText xml:space="preserve"> ADDIN ZOTERO_ITEM CSL_CITATION {"citationID":"sH00td1K","properties":{"formattedCitation":"(J. E. Pustejovsky, 2020)","plainCitation":"(J. E. Pustejovsky, 2020)","noteIndex":0},"citationItems":[{"id":"yQhPZoOJ/vrgWCXwl","uris":["http://www.mendeley.com/documents/?uuid=c31e286c-698e-49b6-93a5-71a91a74bc72"],"itemData":{"author":[{"dropping-particle":"","family":"Pustejovsky","given":"James E.","non-dropping-particle":"","parse-names":false,"suffix":""}],"id":"ITEM-1","issued":{"date-parts":[["2020"]]},"number":"0.5.5","publisher":"cran.r-project.org","title":"clubSandwich: Cluster-robust (sandwich) variance estimators with small-sample corrections","type":"article"}}],"schema":"https://github.com/citation-style-language/schema/raw/master/csl-citation.json"} </w:instrText>
       </w:r>
       <w:r>
         <w:fldChar w:fldCharType="separate"/>
@@ -359,7 +359,7 @@
         <w:fldChar w:fldCharType="begin" w:fldLock="1"/>
       </w:r>
       <w:r>
-        <w:instrText xml:space="preserve"> ADDIN ZOTERO_ITEM CSL_CITATION {"citationID":"T4NZESCf","properties":{"formattedCitation":"(Joshi &amp; Pustejovsky, 2022)","plainCitation":"(Joshi &amp; Pustejovsky, 2022)","noteIndex":0},"citationItems":[{"id":"QDELFZYc/ZsPqetYz","uris":["http://www.mendeley.com/documents/?uuid=ea86516a-9768-4c9c-a6fe-177a16c35a9f"],"itemData":{"URL":"https://github.com/meghapsimatrix/wildmeta","author":[{"dropping-particle":"","family":"Joshi","given":"Megha","non-dropping-particle":"","parse-names":false,"suffix":""},{"dropping-particle":"","family":"Pustejovsky","given":"James E.","non-dropping-particle":"","parse-names":false,"suffix":""}],"id":"ITEM-1","issued":{"date-parts":[["2022"]]},"title":"wildmeta: Cluster wild bootstrapping for meta-analysis","type":"webpage"}}],"schema":"https://github.com/citation-style-language/schema/raw/master/csl-citation.json"} </w:instrText>
+        <w:instrText xml:space="preserve"> ADDIN ZOTERO_ITEM CSL_CITATION {"citationID":"T4NZESCf","properties":{"formattedCitation":"(Joshi &amp; Pustejovsky, 2022)","plainCitation":"(Joshi &amp; Pustejovsky, 2022)","noteIndex":0},"citationItems":[{"id":"yQhPZoOJ/EnC5yJro","uris":["http://www.mendeley.com/documents/?uuid=ea86516a-9768-4c9c-a6fe-177a16c35a9f"],"itemData":{"URL":"https://github.com/meghapsimatrix/wildmeta","author":[{"dropping-particle":"","family":"Joshi","given":"Megha","non-dropping-particle":"","parse-names":false,"suffix":""},{"dropping-particle":"","family":"Pustejovsky","given":"James E.","non-dropping-particle":"","parse-names":false,"suffix":""}],"id":"ITEM-1","issued":{"date-parts":[["2022"]]},"title":"wildmeta: Cluster wild bootstrapping for meta-analysis","type":"webpage"}}],"schema":"https://github.com/citation-style-language/schema/raw/master/csl-citation.json"} </w:instrText>
       </w:r>
       <w:r>
         <w:fldChar w:fldCharType="separate"/>
@@ -380,7 +380,7 @@
         <w:fldChar w:fldCharType="begin" w:fldLock="1"/>
       </w:r>
       <w:r>
-        <w:instrText xml:space="preserve"> ADDIN ZOTERO_ITEM CSL_CITATION {"citationID":"d40HrVgS","properties":{"formattedCitation":"(J. E. Pustejovsky, Joshi, et al., 2025)","plainCitation":"(J. E. Pustejovsky, Joshi, et al., 2025)","noteIndex":0},"citationItems":[{"id":"QDELFZYc/CQ2IyaW5","uris":["http://www.mendeley.com/documents/?uuid=259bbfe9-5ed3-454b-bd9c-cbef95b6cc98"],"itemData":{"author":[{"dropping-particle":"","family":"Pustejovsky","given":"James E.","non-dropping-particle":"","parse-names":false,"suffix":""},{"dropping-particle":"","family":"Joshi","given":"Megha","non-dropping-particle":"","parse-names":false,"suffix":""},{"dropping-particle":"","family":"Citkowicz","given":"Martyna","non-dropping-particle":"","parse-names":false,"suffix":""}],"id":"ITEM-1","issued":{"date-parts":[["2025"]]},"number":"0.1.5","title":"metaselection: Meta-analytic selection models with cluster-robust and cluster-bootstrap standard errors for dependent effect size estimates","type":"article"}}],"schema":"https://github.com/citation-style-language/schema/raw/master/csl-citation.json"} </w:instrText>
+        <w:instrText xml:space="preserve"> ADDIN ZOTERO_ITEM CSL_CITATION {"citationID":"d40HrVgS","properties":{"formattedCitation":"(J. E. Pustejovsky, Joshi, et al., 2025)","plainCitation":"(J. E. Pustejovsky, Joshi, et al., 2025)","noteIndex":0},"citationItems":[{"id":"yQhPZoOJ/gqotGFYS","uris":["http://www.mendeley.com/documents/?uuid=259bbfe9-5ed3-454b-bd9c-cbef95b6cc98"],"itemData":{"author":[{"dropping-particle":"","family":"Pustejovsky","given":"James E.","non-dropping-particle":"","parse-names":false,"suffix":""},{"dropping-particle":"","family":"Joshi","given":"Megha","non-dropping-particle":"","parse-names":false,"suffix":""},{"dropping-particle":"","family":"Citkowicz","given":"Martyna","non-dropping-particle":"","parse-names":false,"suffix":""}],"id":"ITEM-1","issued":{"date-parts":[["2025"]]},"number":"0.1.5","title":"metaselection: Meta-analytic selection models with cluster-robust and cluster-bootstrap standard errors for dependent effect size estimates","type":"article"}}],"schema":"https://github.com/citation-style-language/schema/raw/master/csl-citation.json"} </w:instrText>
       </w:r>
       <w:r>
         <w:fldChar w:fldCharType="separate"/>
@@ -401,7 +401,7 @@
         <w:fldChar w:fldCharType="begin" w:fldLock="1"/>
       </w:r>
       <w:r>
-        <w:instrText xml:space="preserve"> ADDIN ZOTERO_ITEM CSL_CITATION {"citationID":"Eq5zszOt","properties":{"formattedCitation":"(van Aert, 2023)","plainCitation":"(van Aert, 2023)","noteIndex":0},"citationItems":[{"id":"QDELFZYc/UAuptTl9","uris":["http://www.mendeley.com/documents/?uuid=945eb4c4-5e83-45f5-9b8e-4b0f83564443"],"itemData":{"author":[{"dropping-particle":"","family":"Aert","given":"Robbie C M","non-dropping-particle":"van","parse-names":false,"suffix":""}],"id":"ITEM-1","issued":{"date-parts":[["2023"]]},"number":"0.2.7","publisher":"CRAN","title":"puniform: Meta-analysis methods correcting for publication bias","type":"article"}}],"schema":"https://github.com/citation-style-language/schema/raw/master/csl-citation.json"} </w:instrText>
+        <w:instrText xml:space="preserve"> ADDIN ZOTERO_ITEM CSL_CITATION {"citationID":"Eq5zszOt","properties":{"formattedCitation":"(van Aert, 2023)","plainCitation":"(van Aert, 2023)","noteIndex":0},"citationItems":[{"id":"yQhPZoOJ/EvA8wIbw","uris":["http://www.mendeley.com/documents/?uuid=945eb4c4-5e83-45f5-9b8e-4b0f83564443"],"itemData":{"author":[{"dropping-particle":"","family":"Aert","given":"Robbie C M","non-dropping-particle":"van","parse-names":false,"suffix":""}],"id":"ITEM-1","issued":{"date-parts":[["2023"]]},"number":"0.2.7","publisher":"CRAN","title":"puniform: Meta-analysis methods correcting for publication bias","type":"article"}}],"schema":"https://github.com/citation-style-language/schema/raw/master/csl-citation.json"} </w:instrText>
       </w:r>
       <w:r>
         <w:fldChar w:fldCharType="separate"/>
@@ -421,7 +421,7 @@
         <w:fldChar w:fldCharType="begin" w:fldLock="1"/>
       </w:r>
       <w:r>
-        <w:instrText xml:space="preserve"> ADDIN ZOTERO_ITEM CSL_CITATION {"citationID":"iFg0qBPJ","properties":{"formattedCitation":"(Maassen et al., 2020)","plainCitation":"(Maassen et al., 2020)","noteIndex":0},"citationItems":[{"id":"QDELFZYc/6jidHa05","uris":["http://www.mendeley.com/documents/?uuid=1c4d800a-f836-4d53-9af0-6975a35719bd"],"itemData":{"DOI":"10.1371/journal.pone.0233107","ISSN":"1932-6203","abstract":"To determine the reproducibility of psychological meta-analyses, we investigated whether we could reproduce 500 primary study effect sizes drawn from 33 published meta-analyses based on the information given in the meta-analyses, and whether recomputations of primary study effect sizes altered the overall results of the meta-analysis. Results showed that almost half (k = 224) of all sampled primary effect sizes could not be reproduced based on the reported information in the meta-analysis, mostly because of incomplete or missing information on how effect sizes from primary studies were selected and computed. Overall, this led to small discrepancies in the computation of mean effect sizes, confidence intervals and heterogeneity estimates in 13 out of 33 meta-analyses. We provide recommendations to improve transparancy in the reporting of the entire meta-analytic process, including the use of preregistration, data and workflow sharing, and explicit coding practices.","author":[{"dropping-particle":"","family":"Maassen","given":"Esther","non-dropping-particle":"","parse-names":false,"suffix":""},{"dropping-particle":"","family":"Assen","given":"Marcel","non-dropping-particle":"van","parse-names":false,"suffix":""},{"dropping-particle":"","family":"Nuijten","given":"Michèle","non-dropping-particle":"","parse-names":false,"suffix":""},{"dropping-particle":"","family":"Olsson Collentine","given":"Anton","non-dropping-particle":"","parse-names":false,"suffix":""},{"dropping-particle":"","family":"Wicherts","given":"Jelte","non-dropping-particle":"","parse-names":false,"suffix":""}],"container-title":"PloS one","id":"ITEM-1","issue":"5","issued":{"date-parts":[["2020"]]},"note":"Competing Interests: I have read the journal's policy and the authors of this manuscript have the following competing interests: Jelte M. Wicherts is a PLOS ONE Editorial Board member. This does not alter the authors’ adherence to PLOS ONE Editorial policies and criteria.","page":"e0233107","publisher":"Public Library of Science","publisher-place":"United States","title":"Reproducibility of individual effect sizes in meta-analyses in psychology","type":"article-journal","volume":"15"}}],"schema":"https://github.com/citation-style-language/schema/raw/master/csl-citation.json"} </w:instrText>
+        <w:instrText xml:space="preserve"> ADDIN ZOTERO_ITEM CSL_CITATION {"citationID":"iFg0qBPJ","properties":{"formattedCitation":"(Maassen et al., 2020)","plainCitation":"(Maassen et al., 2020)","noteIndex":0},"citationItems":[{"id":"yQhPZoOJ/qQq8HtAa","uris":["http://www.mendeley.com/documents/?uuid=1c4d800a-f836-4d53-9af0-6975a35719bd"],"itemData":{"DOI":"10.1371/journal.pone.0233107","ISSN":"1932-6203","abstract":"To determine the reproducibility of psychological meta-analyses, we investigated whether we could reproduce 500 primary study effect sizes drawn from 33 published meta-analyses based on the information given in the meta-analyses, and whether recomputations of primary study effect sizes altered the overall results of the meta-analysis. Results showed that almost half (k = 224) of all sampled primary effect sizes could not be reproduced based on the reported information in the meta-analysis, mostly because of incomplete or missing information on how effect sizes from primary studies were selected and computed. Overall, this led to small discrepancies in the computation of mean effect sizes, confidence intervals and heterogeneity estimates in 13 out of 33 meta-analyses. We provide recommendations to improve transparancy in the reporting of the entire meta-analytic process, including the use of preregistration, data and workflow sharing, and explicit coding practices.","author":[{"dropping-particle":"","family":"Maassen","given":"Esther","non-dropping-particle":"","parse-names":false,"suffix":""},{"dropping-particle":"","family":"Assen","given":"Marcel","non-dropping-particle":"van","parse-names":false,"suffix":""},{"dropping-particle":"","family":"Nuijten","given":"Michèle","non-dropping-particle":"","parse-names":false,"suffix":""},{"dropping-particle":"","family":"Olsson Collentine","given":"Anton","non-dropping-particle":"","parse-names":false,"suffix":""},{"dropping-particle":"","family":"Wicherts","given":"Jelte","non-dropping-particle":"","parse-names":false,"suffix":""}],"container-title":"PloS one","id":"ITEM-1","issue":"5","issued":{"date-parts":[["2020"]]},"note":"Competing Interests: I have read the journal's policy and the authors of this manuscript have the following competing interests: Jelte M. Wicherts is a PLOS ONE Editorial Board member. This does not alter the authors’ adherence to PLOS ONE Editorial policies and criteria.","page":"e0233107","publisher":"Public Library of Science","publisher-place":"United States","title":"Reproducibility of individual effect sizes in meta-analyses in psychology","type":"article-journal","volume":"15"}}],"schema":"https://github.com/citation-style-language/schema/raw/master/csl-citation.json"} </w:instrText>
       </w:r>
       <w:r>
         <w:fldChar w:fldCharType="separate"/>
@@ -441,7 +441,7 @@
         <w:fldChar w:fldCharType="begin" w:fldLock="1"/>
       </w:r>
       <w:r>
-        <w:instrText xml:space="preserve"> ADDIN ZOTERO_ITEM CSL_CITATION {"citationID":"LsEUDrxQ","properties":{"formattedCitation":"(L. V. Hedges, 1981)","plainCitation":"(L. V. Hedges, 1981)","noteIndex":0},"citationItems":[{"id":"QDELFZYc/W0J4JkhZ","uris":["http://www.mendeley.com/documents/?uuid=2e656e49-4e32-4e16-be60-30bab9cefcd3"],"itemData":{"DOI":"10.2307/1164588","ISSN":"0362-9791","author":[{"dropping-particle":"V.","family":"Hedges","given":"Larry","non-dropping-particle":"","parse-names":false,"suffix":""}],"container-title":"Journal of Educational Statistics","id":"ITEM-1","issue":"2","issued":{"date-parts":[["1981"]]},"page":"107-128","publisher":"Sage Publications Sage CA: Thousand Oaks, CA","title":"Distribution theory for Glass's estimator of effect size and related estimators","type":"article-journal","volume":"6"}}],"schema":"https://github.com/citation-style-language/schema/raw/master/csl-citation.json"} </w:instrText>
+        <w:instrText xml:space="preserve"> ADDIN ZOTERO_ITEM CSL_CITATION {"citationID":"LsEUDrxQ","properties":{"formattedCitation":"(L. V. Hedges, 1981)","plainCitation":"(L. V. Hedges, 1981)","noteIndex":0},"citationItems":[{"id":"yQhPZoOJ/ZNFuE3V5","uris":["http://www.mendeley.com/documents/?uuid=2e656e49-4e32-4e16-be60-30bab9cefcd3"],"itemData":{"DOI":"10.2307/1164588","ISSN":"0362-9791","author":[{"dropping-particle":"V.","family":"Hedges","given":"Larry","non-dropping-particle":"","parse-names":false,"suffix":""}],"container-title":"Journal of Educational Statistics","id":"ITEM-1","issue":"2","issued":{"date-parts":[["1981"]]},"page":"107-128","publisher":"Sage Publications Sage CA: Thousand Oaks, CA","title":"Distribution theory for Glass's estimator of effect size and related estimators","type":"article-journal","volume":"6"}}],"schema":"https://github.com/citation-style-language/schema/raw/master/csl-citation.json"} </w:instrText>
       </w:r>
       <w:r>
         <w:fldChar w:fldCharType="separate"/>
@@ -462,7 +462,7 @@
         <w:fldChar w:fldCharType="begin" w:fldLock="1"/>
       </w:r>
       <w:r>
-        <w:instrText xml:space="preserve"> ADDIN ZOTERO_ITEM CSL_CITATION {"citationID":"M14CmnFv","properties":{"formattedCitation":"(L. V Hedges et al., 2023; Morris, 2008; J. E. Pustejovsky, 2016; WWC, 2021)","plainCitation":"(L. V Hedges et al., 2023; Morris, 2008; J. E. Pustejovsky, 2016; WWC, 2021)","noteIndex":0},"citationItems":[{"id":"QDELFZYc/QOIbs2mW","uris":["http://www.mendeley.com/documents/?uuid=0fac4442-d316-4527-8210-3b553c4ed2e2"],"itemData":{"DOI":"10.1111/bmsp.12296","ISSN":"0007-1102","abstract":"Abstract It is common practice in both randomized and quasi-experiments to adjust for baseline characteristics when estimating the average effect of an intervention. The inclusion of a pre-test, for example, can reduce both the standard error of this estimate and?in non-randomized designs?its bias. At the same time, it is also standard to report the effect of an intervention in standardized effect size units, thereby making it comparable to other interventions and studies. Curiously, the estimation of this effect size, including covariate adjustment, has received little attention. In this article, we provide a framework for defining effect sizes in designs with a pre-test (e.g., difference-in-differences and analysis of covariance) and propose estimators of those effect sizes. The estimators and approximations to their sampling distributions are evaluated using a simulation study and then demonstrated using an example from published data.","author":[{"dropping-particle":"V","family":"Hedges","given":"Larry","non-dropping-particle":"","parse-names":false,"suffix":""},{"dropping-particle":"","family":"Tipton","given":"Elizabeth","non-dropping-particle":"","parse-names":false,"suffix":""},{"dropping-particle":"","family":"Zejnullahi","given":"Rrita","non-dropping-particle":"","parse-names":false,"suffix":""},{"dropping-particle":"","family":"Diaz","given":"Karina G","non-dropping-particle":"","parse-names":false,"suffix":""}],"container-title":"British Journal of Mathematical and Statistical Psychology","id":"ITEM-1","issued":{"date-parts":[["2023","1","2"]]},"note":"https://doi.org/10.1111/bmsp.12296","publisher":"John Wiley &amp; Sons, Ltd","title":"Effect sizes in ANCOVA and difference-in-differences designs","type":"article-journal"}},{"id":"QDELFZYc/XktZaHgn","uris":["http://www.mendeley.com/documents/?uuid=7627b063-f26c-453a-9f28-c681d73a900d"],"itemData":{"URL":"https://www.jepusto.com/alternative-formulas-for-the-smd/","author":[{"dropping-particle":"","family":"Pustejovsky","given":"James E.","non-dropping-particle":"","parse-names":false,"suffix":""}],"id":"ITEM-2","issued":{"date-parts":[["2016"]]},"title":"Alternative formulas for the standardized mean difference","type":"webpage"}},{"id":"QDELFZYc/8I75Jlpp","uris":["http://www.mendeley.com/documents/?uuid=89116b50-b5fa-41d4-af47-6ef362bc7e7d"],"itemData":{"author":[{"dropping-particle":"","family":"WWC","given":"","non-dropping-particle":"","parse-names":false,"suffix":""}],"id":"ITEM-3","issued":{"date-parts":[["2021"]]},"publisher":"Institute of Education Sciences","title":"Supplement document for Appendix E and the What Works Clearinghouse procedures handbook, version 4.1","type":"article"}},{"id":"QDELFZYc/r6HVKiGp","uris":["http://www.mendeley.com/documents/?uuid=f2d63b13-1173-4e2f-9781-223948b19ad6"],"itemData":{"DOI":"10.1177/1094428106291059","ISSN":"1094-4281","abstract":"Previous research has recommended several measures of effect size for studies with repeated measurements in both treatment and control groups. Three alternate effect size estimates were compared in terms of bias, precision, and robustness to heterogeneity of variance. The results favored an effect size based on the mean pre-post change in the treatment group minus the mean pre-post change in the control group, divided by the pooled pretest standard deviation.","author":[{"dropping-particle":"","family":"Morris","given":"Scott B","non-dropping-particle":"","parse-names":false,"suffix":""}],"container-title":"Organizational research methods","id":"ITEM-4","issue":"2","issued":{"date-parts":[["2008"]]},"page":"364-386","publisher":"Sage Publications","publisher-place":"London, England","title":"Estimating effect sizes from pretest-posttest-control group designs","type":"article-journal","volume":"11"}}],"schema":"https://github.com/citation-style-language/schema/raw/master/csl-citation.json"} </w:instrText>
+        <w:instrText xml:space="preserve"> ADDIN ZOTERO_ITEM CSL_CITATION {"citationID":"M14CmnFv","properties":{"formattedCitation":"(L. V Hedges et al., 2023; Morris, 2008; J. E. Pustejovsky, 2016; WWC, 2021)","plainCitation":"(L. V Hedges et al., 2023; Morris, 2008; J. E. Pustejovsky, 2016; WWC, 2021)","noteIndex":0},"citationItems":[{"id":"yQhPZoOJ/BC6B6PDn","uris":["http://www.mendeley.com/documents/?uuid=0fac4442-d316-4527-8210-3b553c4ed2e2"],"itemData":{"DOI":"10.1111/bmsp.12296","ISSN":"0007-1102","abstract":"Abstract It is common practice in both randomized and quasi-experiments to adjust for baseline characteristics when estimating the average effect of an intervention. The inclusion of a pre-test, for example, can reduce both the standard error of this estimate and?in non-randomized designs?its bias. At the same time, it is also standard to report the effect of an intervention in standardized effect size units, thereby making it comparable to other interventions and studies. Curiously, the estimation of this effect size, including covariate adjustment, has received little attention. In this article, we provide a framework for defining effect sizes in designs with a pre-test (e.g., difference-in-differences and analysis of covariance) and propose estimators of those effect sizes. The estimators and approximations to their sampling distributions are evaluated using a simulation study and then demonstrated using an example from published data.","author":[{"dropping-particle":"V","family":"Hedges","given":"Larry","non-dropping-particle":"","parse-names":false,"suffix":""},{"dropping-particle":"","family":"Tipton","given":"Elizabeth","non-dropping-particle":"","parse-names":false,"suffix":""},{"dropping-particle":"","family":"Zejnullahi","given":"Rrita","non-dropping-particle":"","parse-names":false,"suffix":""},{"dropping-particle":"","family":"Diaz","given":"Karina G","non-dropping-particle":"","parse-names":false,"suffix":""}],"container-title":"British Journal of Mathematical and Statistical Psychology","id":"ITEM-1","issued":{"date-parts":[["2023","1","2"]]},"note":"https://doi.org/10.1111/bmsp.12296","publisher":"John Wiley &amp; Sons, Ltd","title":"Effect sizes in ANCOVA and difference-in-differences designs","type":"article-journal"}},{"id":"yQhPZoOJ/mF8LP9Bx","uris":["http://www.mendeley.com/documents/?uuid=7627b063-f26c-453a-9f28-c681d73a900d"],"itemData":{"URL":"https://www.jepusto.com/alternative-formulas-for-the-smd/","author":[{"dropping-particle":"","family":"Pustejovsky","given":"James E.","non-dropping-particle":"","parse-names":false,"suffix":""}],"id":"ITEM-2","issued":{"date-parts":[["2016"]]},"title":"Alternative formulas for the standardized mean difference","type":"webpage"}},{"id":"yQhPZoOJ/v1AKR3CN","uris":["http://www.mendeley.com/documents/?uuid=89116b50-b5fa-41d4-af47-6ef362bc7e7d"],"itemData":{"author":[{"dropping-particle":"","family":"WWC","given":"","non-dropping-particle":"","parse-names":false,"suffix":""}],"id":"ITEM-3","issued":{"date-parts":[["2021"]]},"publisher":"Institute of Education Sciences","title":"Supplement document for Appendix E and the What Works Clearinghouse procedures handbook, version 4.1","type":"article"}},{"id":"yQhPZoOJ/EzndHO28","uris":["http://www.mendeley.com/documents/?uuid=f2d63b13-1173-4e2f-9781-223948b19ad6"],"itemData":{"DOI":"10.1177/1094428106291059","ISSN":"1094-4281","abstract":"Previous research has recommended several measures of effect size for studies with repeated measurements in both treatment and control groups. Three alternate effect size estimates were compared in terms of bias, precision, and robustness to heterogeneity of variance. The results favored an effect size based on the mean pre-post change in the treatment group minus the mean pre-post change in the control group, divided by the pooled pretest standard deviation.","author":[{"dropping-particle":"","family":"Morris","given":"Scott B","non-dropping-particle":"","parse-names":false,"suffix":""}],"container-title":"Organizational research methods","id":"ITEM-4","issue":"2","issued":{"date-parts":[["2008"]]},"page":"364-386","publisher":"Sage Publications","publisher-place":"London, England","title":"Estimating effect sizes from pretest-posttest-control group designs","type":"article-journal","volume":"11"}}],"schema":"https://github.com/citation-style-language/schema/raw/master/csl-citation.json"} </w:instrText>
       </w:r>
       <w:r>
         <w:fldChar w:fldCharType="separate"/>
@@ -483,7 +483,7 @@
         <w:fldChar w:fldCharType="begin" w:fldLock="1"/>
       </w:r>
       <w:r>
-        <w:instrText xml:space="preserve"> ADDIN ZOTERO_ITEM CSL_CITATION {"citationID":"zhiMr1UR","properties":{"formattedCitation":"(Fitzgerald &amp; Tipton, 2024)","plainCitation":"(Fitzgerald &amp; Tipton, 2024)","noteIndex":0},"citationItems":[{"id":"QDELFZYc/DOVKTkzI","uris":["http://www.mendeley.com/documents/?uuid=35692fd6-0854-4f3a-b671-13abf15d4d88"],"itemData":{"DOI":"10.3102/10769986241238478","ISSN":"1076-9986","abstract":"This article presents methods for using extant data to improve the properties of estimators of the standardized mean difference (SMD) effect size. Because samples recruited into education research studies are often more homogeneous than the populations of policy interest, the variation in educational outcomes can be smaller in these samples than is reflective of the true variation in the population. This affects effect size estimation since the sample standard deviation is used in the denominator of the SMD. We propose leveraging extant data on sample variance estimates from multiple studies, made available via clearinghouse databases such as the What Works Clearinghouse, to standardize a mean difference. This allows effect sizes to be benchmarked across a common and broad population, thus enabling better comparability across studies and interventions. We derive the new estimators of the population variance and the corresponding SMD, which pool sample variances from multiple studies using both an analysis of variance and a meta-analytic framework. We demonstrate the properties of these estimators via analytic and simulation results and offer recommendations for when these estimators are appropriate in practice.","author":[{"dropping-particle":"","family":"Fitzgerald","given":"Kaitlyn G","non-dropping-particle":"","parse-names":false,"suffix":""},{"dropping-particle":"","family":"Tipton","given":"Elizabeth","non-dropping-particle":"","parse-names":false,"suffix":""}],"container-title":"Journal of Educational and Behavioral Statistics","id":"ITEM-1","issued":{"date-parts":[["2024","4","7"]]},"note":"doi: 10.3102/10769986241238478","page":"10769986241238478","publisher":"American Educational Research Association","title":"Using Extant Data to Improve Estimation of the Standardized Mean Difference","type":"article-journal"}}],"schema":"https://github.com/citation-style-language/schema/raw/master/csl-citation.json"} </w:instrText>
+        <w:instrText xml:space="preserve"> ADDIN ZOTERO_ITEM CSL_CITATION {"citationID":"zhiMr1UR","properties":{"formattedCitation":"(Fitzgerald &amp; Tipton, 2024)","plainCitation":"(Fitzgerald &amp; Tipton, 2024)","noteIndex":0},"citationItems":[{"id":"yQhPZoOJ/7DVo0TLZ","uris":["http://www.mendeley.com/documents/?uuid=35692fd6-0854-4f3a-b671-13abf15d4d88"],"itemData":{"DOI":"10.3102/10769986241238478","ISSN":"1076-9986","abstract":"This article presents methods for using extant data to improve the properties of estimators of the standardized mean difference (SMD) effect size. Because samples recruited into education research studies are often more homogeneous than the populations of policy interest, the variation in educational outcomes can be smaller in these samples than is reflective of the true variation in the population. This affects effect size estimation since the sample standard deviation is used in the denominator of the SMD. We propose leveraging extant data on sample variance estimates from multiple studies, made available via clearinghouse databases such as the What Works Clearinghouse, to standardize a mean difference. This allows effect sizes to be benchmarked across a common and broad population, thus enabling better comparability across studies and interventions. We derive the new estimators of the population variance and the corresponding SMD, which pool sample variances from multiple studies using both an analysis of variance and a meta-analytic framework. We demonstrate the properties of these estimators via analytic and simulation results and offer recommendations for when these estimators are appropriate in practice.","author":[{"dropping-particle":"","family":"Fitzgerald","given":"Kaitlyn G","non-dropping-particle":"","parse-names":false,"suffix":""},{"dropping-particle":"","family":"Tipton","given":"Elizabeth","non-dropping-particle":"","parse-names":false,"suffix":""}],"container-title":"Journal of Educational and Behavioral Statistics","id":"ITEM-1","issued":{"date-parts":[["2024","4","7"]]},"note":"doi: 10.3102/10769986241238478","page":"10769986241238478","publisher":"American Educational Research Association","title":"Using Extant Data to Improve Estimation of the Standardized Mean Difference","type":"article-journal"}}],"schema":"https://github.com/citation-style-language/schema/raw/master/csl-citation.json"} </w:instrText>
       </w:r>
       <w:r>
         <w:fldChar w:fldCharType="separate"/>
@@ -504,7 +504,7 @@
         <w:fldChar w:fldCharType="begin" w:fldLock="1"/>
       </w:r>
       <w:r>
-        <w:instrText xml:space="preserve"> ADDIN ZOTERO_ITEM CSL_CITATION {"citationID":"QRdHOmJ3","properties":{"formattedCitation":"(Borenstein &amp; Hedges, 2019; Fitzgerald &amp; Tipton, 2024; L. V Hedges et al., 2023; Higgins, Li, et al., 2019; J. E. Pustejovsky, 2016; Wilson, 2016; WWC, 2021)","plainCitation":"(Borenstein &amp; Hedges, 2019; Fitzgerald &amp; Tipton, 2024; L. V Hedges et al., 2023; Higgins, Li, et al., 2019; J. E. Pustejovsky, 2016; Wilson, 2016; WWC, 2021)","noteIndex":0},"citationItems":[{"id":"QDELFZYc/QTNMNUaw","uris":["http://www.mendeley.com/documents/?uuid=ac2c33c7-747a-4d8e-b22a-6445f1549bbd"],"itemData":{"author":[{"dropping-particle":"","family":"Higgins","given":"Julian P T","non-dropping-particle":"","parse-names":false,"suffix":""},{"dropping-particle":"","family":"Li","given":"Tianjing","non-dropping-particle":"","parse-names":false,"suffix":""},{"dropping-particle":"","family":"Deeks","given":"Jonathan J","non-dropping-particle":"","parse-names":false,"suffix":""}],"container-title":"Cochrane handbook for systematic reviews of interventions","id":"ITEM-1","issued":{"date-parts":[["2019"]]},"page":"143-176","publisher":"Wiley Online Library","title":"Choosing effect measures and computing estimates of effect","type":"article-journal"}},{"id":"QDELFZYc/sj0MjZkP","uris":["http://www.mendeley.com/documents/?uuid=99835b90-6304-450c-b441-fedad16b1ed0"],"itemData":{"author":[{"dropping-particle":"","family":"Borenstein","given":"Micahel","non-dropping-particle":"","parse-names":false,"suffix":""},{"dropping-particle":"V.","family":"Hedges","given":"Larry","non-dropping-particle":"","parse-names":false,"suffix":""}],"chapter-number":"11","container-title":"The handbook of research synthesis and meta-analysis","edition":"3","editor":[{"dropping-particle":"","family":"Cooper","given":"Harris","non-dropping-particle":"","parse-names":false,"suffix":""},{"dropping-particle":"V.","family":"Hedges","given":"Larry","non-dropping-particle":"","parse-names":false,"suffix":""},{"dropping-particle":"","family":"Valentine","given":"Jeffrey C.","non-dropping-particle":"","parse-names":false,"suffix":""}],"id":"ITEM-2","issued":{"date-parts":[["2019"]]},"page":"207-242","publisher":"Russell Sage Foundation West Sussex","title":"Effect sizes for meta-analysis","type":"chapter"}},{"id":"QDELFZYc/XktZaHgn","uris":["http://www.mendeley.com/documents/?uuid=7627b063-f26c-453a-9f28-c681d73a900d"],"itemData":{"URL":"https://www.jepusto.com/alternative-formulas-for-the-smd/","author":[{"dropping-particle":"","family":"Pustejovsky","given":"James E.","non-dropping-particle":"","parse-names":false,"suffix":""}],"id":"ITEM-3","issued":{"date-parts":[["2016"]]},"title":"Alternative formulas for the standardized mean difference","type":"webpage"}},{"id":"QDELFZYc/BvstZ1yp","uris":["http://www.mendeley.com/documents/?uuid=65e4fdad-137b-45f6-bf94-c7bbc29a8be1"],"itemData":{"author":[{"dropping-particle":"","family":"Wilson","given":"David B","non-dropping-particle":"","parse-names":false,"suffix":""}],"id":"ITEM-4","issued":{"date-parts":[["2016"]]},"publisher":"Unpublished manuscript","title":"Formulas used by the \"Practical Meta-Analysis Effect Size Calculator\"","type":"article-journal"}},{"id":"QDELFZYc/8I75Jlpp","uris":["http://www.mendeley.com/documents/?uuid=89116b50-b5fa-41d4-af47-6ef362bc7e7d"],"itemData":{"author":[{"dropping-particle":"","family":"WWC","given":"","non-dropping-particle":"","parse-names":false,"suffix":""}],"id":"ITEM-5","issued":{"date-parts":[["2021"]]},"publisher":"Institute of Education Sciences","title":"Supplement document for Appendix E and the What Works Clearinghouse procedures handbook, version 4.1","type":"article"}},{"id":"QDELFZYc/QOIbs2mW","uris":["http://www.mendeley.com/documents/?uuid=0fac4442-d316-4527-8210-3b553c4ed2e2"],"itemData":{"DOI":"10.1111/bmsp.12296","ISSN":"0007-1102","abstract":"Abstract It is common practice in both randomized and quasi-experiments to adjust for baseline characteristics when estimating the average effect of an intervention. The inclusion of a pre-test, for example, can reduce both the standard error of this estimate and?in non-randomized designs?its bias. At the same time, it is also standard to report the effect of an intervention in standardized effect size units, thereby making it comparable to other interventions and studies. Curiously, the estimation of this effect size, including covariate adjustment, has received little attention. In this article, we provide a framework for defining effect sizes in designs with a pre-test (e.g., difference-in-differences and analysis of covariance) and propose estimators of those effect sizes. The estimators and approximations to their sampling distributions are evaluated using a simulation study and then demonstrated using an example from published data.","author":[{"dropping-particle":"V","family":"Hedges","given":"Larry","non-dropping-particle":"","parse-names":false,"suffix":""},{"dropping-particle":"","family":"Tipton","given":"Elizabeth","non-dropping-particle":"","parse-names":false,"suffix":""},{"dropping-particle":"","family":"Zejnullahi","given":"Rrita","non-dropping-particle":"","parse-names":false,"suffix":""},{"dropping-particle":"","family":"Diaz","given":"Karina G","non-dropping-particle":"","parse-names":false,"suffix":""}],"container-title":"British Journal of Mathematical and Statistical Psychology","id":"ITEM-6","issued":{"date-parts":[["2023","1","2"]]},"note":"https://doi.org/10.1111/bmsp.12296","publisher":"John Wiley &amp; Sons, Ltd","title":"Effect sizes in ANCOVA and difference-in-differences designs","type":"article-journal"}},{"id":"QDELFZYc/DOVKTkzI","uris":["http://www.mendeley.com/documents/?uuid=35692fd6-0854-4f3a-b671-13abf15d4d88"],"itemData":{"DOI":"10.3102/10769986241238478","ISSN":"1076-9986","abstract":"This article presents methods for using extant data to improve the properties of estimators of the standardized mean difference (SMD) effect size. Because samples recruited into education research studies are often more homogeneous than the populations of policy interest, the variation in educational outcomes can be smaller in these samples than is reflective of the true variation in the population. This affects effect size estimation since the sample standard deviation is used in the denominator of the SMD. We propose leveraging extant data on sample variance estimates from multiple studies, made available via clearinghouse databases such as the What Works Clearinghouse, to standardize a mean difference. This allows effect sizes to be benchmarked across a common and broad population, thus enabling better comparability across studies and interventions. We derive the new estimators of the population variance and the corresponding SMD, which pool sample variances from multiple studies using both an analysis of variance and a meta-analytic framework. We demonstrate the properties of these estimators via analytic and simulation results and offer recommendations for when these estimators are appropriate in practice.","author":[{"dropping-particle":"","family":"Fitzgerald","given":"Kaitlyn G","non-dropping-particle":"","parse-names":false,"suffix":""},{"dropping-particle":"","family":"Tipton","given":"Elizabeth","non-dropping-particle":"","parse-names":false,"suffix":""}],"container-title":"Journal of Educational and Behavioral Statistics","id":"ITEM-7","issued":{"date-parts":[["2024","4","7"]]},"note":"doi: 10.3102/10769986241238478","page":"10769986241238478","publisher":"American Educational Research Association","title":"Using Extant Data to Improve Estimation of the Standardized Mean Difference","type":"article-journal"}}],"schema":"https://github.com/citation-style-language/schema/raw/master/csl-citation.json"} </w:instrText>
+        <w:instrText xml:space="preserve"> ADDIN ZOTERO_ITEM CSL_CITATION {"citationID":"QRdHOmJ3","properties":{"formattedCitation":"(Borenstein &amp; Hedges, 2019; Fitzgerald &amp; Tipton, 2024; L. V Hedges et al., 2023; Higgins, Li, et al., 2019; J. E. Pustejovsky, 2016; Wilson, 2016; WWC, 2021)","plainCitation":"(Borenstein &amp; Hedges, 2019; Fitzgerald &amp; Tipton, 2024; L. V Hedges et al., 2023; Higgins, Li, et al., 2019; J. E. Pustejovsky, 2016; Wilson, 2016; WWC, 2021)","noteIndex":0},"citationItems":[{"id":"yQhPZoOJ/GxUUHxoD","uris":["http://www.mendeley.com/documents/?uuid=ac2c33c7-747a-4d8e-b22a-6445f1549bbd"],"itemData":{"author":[{"dropping-particle":"","family":"Higgins","given":"Julian P T","non-dropping-particle":"","parse-names":false,"suffix":""},{"dropping-particle":"","family":"Li","given":"Tianjing","non-dropping-particle":"","parse-names":false,"suffix":""},{"dropping-particle":"","family":"Deeks","given":"Jonathan J","non-dropping-particle":"","parse-names":false,"suffix":""}],"container-title":"Cochrane handbook for systematic reviews of interventions","id":"ITEM-1","issued":{"date-parts":[["2019"]]},"page":"143-176","publisher":"Wiley Online Library","title":"Choosing effect measures and computing estimates of effect","type":"article-journal"}},{"id":"yQhPZoOJ/eiVvsj1g","uris":["http://www.mendeley.com/documents/?uuid=99835b90-6304-450c-b441-fedad16b1ed0"],"itemData":{"author":[{"dropping-particle":"","family":"Borenstein","given":"Micahel","non-dropping-particle":"","parse-names":false,"suffix":""},{"dropping-particle":"V.","family":"Hedges","given":"Larry","non-dropping-particle":"","parse-names":false,"suffix":""}],"chapter-number":"11","container-title":"The handbook of research synthesis and meta-analysis","edition":"3","editor":[{"dropping-particle":"","family":"Cooper","given":"Harris","non-dropping-particle":"","parse-names":false,"suffix":""},{"dropping-particle":"V.","family":"Hedges","given":"Larry","non-dropping-particle":"","parse-names":false,"suffix":""},{"dropping-particle":"","family":"Valentine","given":"Jeffrey C.","non-dropping-particle":"","parse-names":false,"suffix":""}],"id":"ITEM-2","issued":{"date-parts":[["2019"]]},"page":"207-242","publisher":"Russell Sage Foundation West Sussex","title":"Effect sizes for meta-analysis","type":"chapter"}},{"id":"yQhPZoOJ/mF8LP9Bx","uris":["http://www.mendeley.com/documents/?uuid=7627b063-f26c-453a-9f28-c681d73a900d"],"itemData":{"URL":"https://www.jepusto.com/alternative-formulas-for-the-smd/","author":[{"dropping-particle":"","family":"Pustejovsky","given":"James E.","non-dropping-particle":"","parse-names":false,"suffix":""}],"id":"ITEM-3","issued":{"date-parts":[["2016"]]},"title":"Alternative formulas for the standardized mean difference","type":"webpage"}},{"id":"yQhPZoOJ/cB4UKOhB","uris":["http://www.mendeley.com/documents/?uuid=65e4fdad-137b-45f6-bf94-c7bbc29a8be1"],"itemData":{"author":[{"dropping-particle":"","family":"Wilson","given":"David B","non-dropping-particle":"","parse-names":false,"suffix":""}],"id":"ITEM-4","issued":{"date-parts":[["2016"]]},"publisher":"Unpublished manuscript","title":"Formulas used by the \"Practical Meta-Analysis Effect Size Calculator\"","type":"article-journal"}},{"id":"yQhPZoOJ/v1AKR3CN","uris":["http://www.mendeley.com/documents/?uuid=89116b50-b5fa-41d4-af47-6ef362bc7e7d"],"itemData":{"author":[{"dropping-particle":"","family":"WWC","given":"","non-dropping-particle":"","parse-names":false,"suffix":""}],"id":"ITEM-5","issued":{"date-parts":[["2021"]]},"publisher":"Institute of Education Sciences","title":"Supplement document for Appendix E and the What Works Clearinghouse procedures handbook, version 4.1","type":"article"}},{"id":"yQhPZoOJ/BC6B6PDn","uris":["http://www.mendeley.com/documents/?uuid=0fac4442-d316-4527-8210-3b553c4ed2e2"],"itemData":{"DOI":"10.1111/bmsp.12296","ISSN":"0007-1102","abstract":"Abstract It is common practice in both randomized and quasi-experiments to adjust for baseline characteristics when estimating the average effect of an intervention. The inclusion of a pre-test, for example, can reduce both the standard error of this estimate and?in non-randomized designs?its bias. At the same time, it is also standard to report the effect of an intervention in standardized effect size units, thereby making it comparable to other interventions and studies. Curiously, the estimation of this effect size, including covariate adjustment, has received little attention. In this article, we provide a framework for defining effect sizes in designs with a pre-test (e.g., difference-in-differences and analysis of covariance) and propose estimators of those effect sizes. The estimators and approximations to their sampling distributions are evaluated using a simulation study and then demonstrated using an example from published data.","author":[{"dropping-particle":"V","family":"Hedges","given":"Larry","non-dropping-particle":"","parse-names":false,"suffix":""},{"dropping-particle":"","family":"Tipton","given":"Elizabeth","non-dropping-particle":"","parse-names":false,"suffix":""},{"dropping-particle":"","family":"Zejnullahi","given":"Rrita","non-dropping-particle":"","parse-names":false,"suffix":""},{"dropping-particle":"","family":"Diaz","given":"Karina G","non-dropping-particle":"","parse-names":false,"suffix":""}],"container-title":"British Journal of Mathematical and Statistical Psychology","id":"ITEM-6","issued":{"date-parts":[["2023","1","2"]]},"note":"https://doi.org/10.1111/bmsp.12296","publisher":"John Wiley &amp; Sons, Ltd","title":"Effect sizes in ANCOVA and difference-in-differences designs","type":"article-journal"}},{"id":"yQhPZoOJ/7DVo0TLZ","uris":["http://www.mendeley.com/documents/?uuid=35692fd6-0854-4f3a-b671-13abf15d4d88"],"itemData":{"DOI":"10.3102/10769986241238478","ISSN":"1076-9986","abstract":"This article presents methods for using extant data to improve the properties of estimators of the standardized mean difference (SMD) effect size. Because samples recruited into education research studies are often more homogeneous than the populations of policy interest, the variation in educational outcomes can be smaller in these samples than is reflective of the true variation in the population. This affects effect size estimation since the sample standard deviation is used in the denominator of the SMD. We propose leveraging extant data on sample variance estimates from multiple studies, made available via clearinghouse databases such as the What Works Clearinghouse, to standardize a mean difference. This allows effect sizes to be benchmarked across a common and broad population, thus enabling better comparability across studies and interventions. We derive the new estimators of the population variance and the corresponding SMD, which pool sample variances from multiple studies using both an analysis of variance and a meta-analytic framework. We demonstrate the properties of these estimators via analytic and simulation results and offer recommendations for when these estimators are appropriate in practice.","author":[{"dropping-particle":"","family":"Fitzgerald","given":"Kaitlyn G","non-dropping-particle":"","parse-names":false,"suffix":""},{"dropping-particle":"","family":"Tipton","given":"Elizabeth","non-dropping-particle":"","parse-names":false,"suffix":""}],"container-title":"Journal of Educational and Behavioral Statistics","id":"ITEM-7","issued":{"date-parts":[["2024","4","7"]]},"note":"doi: 10.3102/10769986241238478","page":"10769986241238478","publisher":"American Educational Research Association","title":"Using Extant Data to Improve Estimation of the Standardized Mean Difference","type":"article-journal"}}],"schema":"https://github.com/citation-style-language/schema/raw/master/csl-citation.json"} </w:instrText>
       </w:r>
       <w:r>
         <w:fldChar w:fldCharType="separate"/>
@@ -525,7 +525,7 @@
         <w:fldChar w:fldCharType="begin" w:fldLock="1"/>
       </w:r>
       <w:r>
-        <w:instrText xml:space="preserve"> ADDIN ZOTERO_ITEM CSL_CITATION {"citationID":"osp5u5LI","properties":{"formattedCitation":"(Taylor et al., 2021)","plainCitation":"(Taylor et al., 2021)","noteIndex":0},"citationItems":[{"id":"QDELFZYc/fXpY2dfy","uris":["http://www.mendeley.com/documents/?uuid=b27b406c-122e-466c-bb05-811b7205967f"],"itemData":{"DOI":"10.3102/0013189X211051319","ISSN":"0013-189X","abstract":"Toward the goal of more rapid knowledge accumulation via better meta-analyses, this article explores statistical approaches intended to increase the precision and comparability of effect sizes from education research. The featured estimate of the proposed approach is a standardized mean difference effect size whose numerator is a mean difference that has been adjusted for baseline differences in the outcome measure, at a minimum, and whose denominator is the total variance. The article describes the utility and efficiency of covariate adjustment through baseline measures and the need to standardize effects on a total variance that accounts for variation at multiple levels. As computation of the total variance can be complex in multilevel studies, a shiny application is provided to assist with computation of the total variance and subsequent effect size. Examples are provided for how to interpret and input the required calculator inputs.","author":[{"dropping-particle":"","family":"Taylor","given":"Joseph A","non-dropping-particle":"","parse-names":false,"suffix":""},{"dropping-particle":"","family":"Pigott","given":"Therese D.","non-dropping-particle":"","parse-names":false,"suffix":""},{"dropping-particle":"","family":"Williams","given":"Ryan","non-dropping-particle":"","parse-names":false,"suffix":""}],"container-title":"Educational Researcher","id":"ITEM-1","issue":"1","issued":{"date-parts":[["2021","10","25"]]},"note":"doi: 10.3102/0013189X211051319","page":"72-80","publisher":"American Educational Research Association","title":"Promoting knowledge accumulation about intervention effects: Exploring strategies for standardizing statistical approaches and effect size reporting","type":"article-journal","volume":"51"}}],"schema":"https://github.com/citation-style-language/schema/raw/master/csl-citation.json"} </w:instrText>
+        <w:instrText xml:space="preserve"> ADDIN ZOTERO_ITEM CSL_CITATION {"citationID":"osp5u5LI","properties":{"formattedCitation":"(Taylor et al., 2021)","plainCitation":"(Taylor et al., 2021)","noteIndex":0},"citationItems":[{"id":"yQhPZoOJ/pWotCcBs","uris":["http://www.mendeley.com/documents/?uuid=b27b406c-122e-466c-bb05-811b7205967f"],"itemData":{"DOI":"10.3102/0013189X211051319","ISSN":"0013-189X","abstract":"Toward the goal of more rapid knowledge accumulation via better meta-analyses, this article explores statistical approaches intended to increase the precision and comparability of effect sizes from education research. The featured estimate of the proposed approach is a standardized mean difference effect size whose numerator is a mean difference that has been adjusted for baseline differences in the outcome measure, at a minimum, and whose denominator is the total variance. The article describes the utility and efficiency of covariate adjustment through baseline measures and the need to standardize effects on a total variance that accounts for variation at multiple levels. As computation of the total variance can be complex in multilevel studies, a shiny application is provided to assist with computation of the total variance and subsequent effect size. Examples are provided for how to interpret and input the required calculator inputs.","author":[{"dropping-particle":"","family":"Taylor","given":"Joseph A","non-dropping-particle":"","parse-names":false,"suffix":""},{"dropping-particle":"","family":"Pigott","given":"Therese D.","non-dropping-particle":"","parse-names":false,"suffix":""},{"dropping-particle":"","family":"Williams","given":"Ryan","non-dropping-particle":"","parse-names":false,"suffix":""}],"container-title":"Educational Researcher","id":"ITEM-1","issue":"1","issued":{"date-parts":[["2021","10","25"]]},"note":"doi: 10.3102/0013189X211051319","page":"72-80","publisher":"American Educational Research Association","title":"Promoting knowledge accumulation about intervention effects: Exploring strategies for standardizing statistical approaches and effect size reporting","type":"article-journal","volume":"51"}}],"schema":"https://github.com/citation-style-language/schema/raw/master/csl-citation.json"} </w:instrText>
       </w:r>
       <w:r>
         <w:fldChar w:fldCharType="separate"/>
@@ -546,7 +546,7 @@
         <w:fldChar w:fldCharType="begin" w:fldLock="1"/>
       </w:r>
       <w:r>
-        <w:instrText xml:space="preserve"> ADDIN ZOTERO_ITEM CSL_CITATION {"citationID":"rjHjYKCE","properties":{"formattedCitation":"(2015)","plainCitation":"(2015)","noteIndex":0},"citationItems":[{"id":"QDELFZYc/sWfZlNwd","uris":["http://www.mendeley.com/documents/?uuid=08974d2d-1120-4f6f-aa96-632969afa8c2"],"itemData":{"DOI":"10.3758/s13428-014-0538-z","ISSN":"1554-3528","abstract":"Some experimental designs involve clustering within only one treatment group. Such designs may involve group tutoring, therapy administered by multiple therapists, or interventions administered by clinics for the treatment group, whereas the control group receives no treatment. In such cases, the data analysis often proceeds as if there were no clustering within the treatment group. A consequence is that the actual significance level of the treatment effects is larger (i.e., actual p values are larger) than nominal. Additionally, biases will be introduced in estimates of the effect sizes and their variances, leading to inflated effects and underestimated variances when clustering in the treatment group is not taken into account. These consequences of clustering can seriously compromise the interpretation of study results. This article shows how information on the intraclass correlation can be used to obtain a correction for biases in the effect sizes and their variances, and also to obtain an adjustment to the significance test for the effects of clustering.","author":[{"dropping-particle":"V.","family":"Hedges","given":"Larry","non-dropping-particle":"","parse-names":false,"suffix":""},{"dropping-particle":"","family":"Citkowicz","given":"Martyna","non-dropping-particle":"","parse-names":false,"suffix":""}],"container-title":"Behavior Research Methods","id":"ITEM-1","issue":"4","issued":{"date-parts":[["2015"]]},"page":"1295-1308","title":"Estimating effect size when there is clustering in one treatment group","type":"article-journal","volume":"47"},"suppress-author":1}],"schema":"https://github.com/citation-style-language/schema/raw/master/csl-citation.json"} </w:instrText>
+        <w:instrText xml:space="preserve"> ADDIN ZOTERO_ITEM CSL_CITATION {"citationID":"rjHjYKCE","properties":{"formattedCitation":"(2015)","plainCitation":"(2015)","noteIndex":0},"citationItems":[{"id":"yQhPZoOJ/P4EFxfNR","uris":["http://www.mendeley.com/documents/?uuid=08974d2d-1120-4f6f-aa96-632969afa8c2"],"itemData":{"DOI":"10.3758/s13428-014-0538-z","ISSN":"1554-3528","abstract":"Some experimental designs involve clustering within only one treatment group. Such designs may involve group tutoring, therapy administered by multiple therapists, or interventions administered by clinics for the treatment group, whereas the control group receives no treatment. In such cases, the data analysis often proceeds as if there were no clustering within the treatment group. A consequence is that the actual significance level of the treatment effects is larger (i.e., actual p values are larger) than nominal. Additionally, biases will be introduced in estimates of the effect sizes and their variances, leading to inflated effects and underestimated variances when clustering in the treatment group is not taken into account. These consequences of clustering can seriously compromise the interpretation of study results. This article shows how information on the intraclass correlation can be used to obtain a correction for biases in the effect sizes and their variances, and also to obtain an adjustment to the significance test for the effects of clustering.","author":[{"dropping-particle":"V.","family":"Hedges","given":"Larry","non-dropping-particle":"","parse-names":false,"suffix":""},{"dropping-particle":"","family":"Citkowicz","given":"Martyna","non-dropping-particle":"","parse-names":false,"suffix":""}],"container-title":"Behavior Research Methods","id":"ITEM-1","issue":"4","issued":{"date-parts":[["2015"]]},"page":"1295-1308","title":"Estimating effect size when there is clustering in one treatment group","type":"article-journal","volume":"47"},"suppress-author":1}],"schema":"https://github.com/citation-style-language/schema/raw/master/csl-citation.json"} </w:instrText>
       </w:r>
       <w:r>
         <w:fldChar w:fldCharType="separate"/>
@@ -567,7 +567,7 @@
         <w:fldChar w:fldCharType="begin" w:fldLock="1"/>
       </w:r>
       <w:r>
-        <w:instrText xml:space="preserve"> ADDIN ZOTERO_ITEM CSL_CITATION {"citationID":"MbMBvhcs","properties":{"formattedCitation":"(Higgins, Eldridge, et al., 2019)","plainCitation":"(Higgins, Eldridge, et al., 2019)","noteIndex":0},"citationItems":[{"id":"QDELFZYc/0ciD0v3G","uris":["http://www.mendeley.com/documents/?uuid=30d84957-77c4-418a-9dbb-f386979b6b75"],"itemData":{"DOI":"10.1002/9781119536604","author":[{"dropping-particle":"","family":"Higgins","given":"Julian P T","non-dropping-particle":"","parse-names":false,"suffix":""},{"dropping-particle":"","family":"Eldridge","given":"Sandra","non-dropping-particle":"","parse-names":false,"suffix":""},{"dropping-particle":"","family":"Li","given":"Tianjing","non-dropping-particle":"","parse-names":false,"suffix":""}],"container-title":"Cochrane handbook for systematic reviews of interventions","edition":"2","editor":[{"dropping-particle":"","family":"Higgins","given":"Julian P T","non-dropping-particle":"","parse-names":false,"suffix":""},{"dropping-particle":"","family":"Thomas","given":"James","non-dropping-particle":"","parse-names":false,"suffix":""},{"dropping-particle":"","family":"Chandler","given":"Jacqueline","non-dropping-particle":"","parse-names":false,"suffix":""},{"dropping-particle":"","family":"Cumpston","given":"Miranda Sue","non-dropping-particle":"","parse-names":false,"suffix":""},{"dropping-particle":"","family":"Li","given":"Tianjing","non-dropping-particle":"","parse-names":false,"suffix":""},{"dropping-particle":"","family":"Page","given":"Matthew","non-dropping-particle":"","parse-names":false,"suffix":""},{"dropping-particle":"","family":"Welch","given":"Vivian","non-dropping-particle":"","parse-names":false,"suffix":""}],"id":"ITEM-1","issued":{"date-parts":[["2019"]]},"page":"569-593","publisher":"Wiley Online Library","title":"Including variants on randomized trials","type":"chapter"}}],"schema":"https://github.com/citation-style-language/schema/raw/master/csl-citation.json"} </w:instrText>
+        <w:instrText xml:space="preserve"> ADDIN ZOTERO_ITEM CSL_CITATION {"citationID":"MbMBvhcs","properties":{"formattedCitation":"(Higgins, Eldridge, et al., 2019)","plainCitation":"(Higgins, Eldridge, et al., 2019)","noteIndex":0},"citationItems":[{"id":"yQhPZoOJ/IYNc1Z2Y","uris":["http://www.mendeley.com/documents/?uuid=30d84957-77c4-418a-9dbb-f386979b6b75"],"itemData":{"DOI":"10.1002/9781119536604","author":[{"dropping-particle":"","family":"Higgins","given":"Julian P T","non-dropping-particle":"","parse-names":false,"suffix":""},{"dropping-particle":"","family":"Eldridge","given":"Sandra","non-dropping-particle":"","parse-names":false,"suffix":""},{"dropping-particle":"","family":"Li","given":"Tianjing","non-dropping-particle":"","parse-names":false,"suffix":""}],"container-title":"Cochrane handbook for systematic reviews of interventions","edition":"2","editor":[{"dropping-particle":"","family":"Higgins","given":"Julian P T","non-dropping-particle":"","parse-names":false,"suffix":""},{"dropping-particle":"","family":"Thomas","given":"James","non-dropping-particle":"","parse-names":false,"suffix":""},{"dropping-particle":"","family":"Chandler","given":"Jacqueline","non-dropping-particle":"","parse-names":false,"suffix":""},{"dropping-particle":"","family":"Cumpston","given":"Miranda Sue","non-dropping-particle":"","parse-names":false,"suffix":""},{"dropping-particle":"","family":"Li","given":"Tianjing","non-dropping-particle":"","parse-names":false,"suffix":""},{"dropping-particle":"","family":"Page","given":"Matthew","non-dropping-particle":"","parse-names":false,"suffix":""},{"dropping-particle":"","family":"Welch","given":"Vivian","non-dropping-particle":"","parse-names":false,"suffix":""}],"id":"ITEM-1","issued":{"date-parts":[["2019"]]},"page":"569-593","publisher":"Wiley Online Library","title":"Including variants on randomized trials","type":"chapter"}}],"schema":"https://github.com/citation-style-language/schema/raw/master/csl-citation.json"} </w:instrText>
       </w:r>
       <w:r>
         <w:fldChar w:fldCharType="separate"/>
@@ -588,7 +588,7 @@
         <w:fldChar w:fldCharType="begin" w:fldLock="1"/>
       </w:r>
       <w:r>
-        <w:instrText xml:space="preserve"> ADDIN ZOTERO_ITEM CSL_CITATION {"citationID":"fX4SfO7Y","properties":{"formattedCitation":"(L. V. Hedges, 2007)","plainCitation":"(L. V. Hedges, 2007)","noteIndex":0},"citationItems":[{"id":"QDELFZYc/cSowxFRV","uris":["http://www.mendeley.com/documents/?uuid=4446e166-4674-4fe5-9a76-dac0d75d50c4"],"itemData":{"DOI":"10.3102/1076998606298043","ISSN":"1076-9986","abstract":"Multisite research designs involving cluster randomization are becoming increasingly important in educational and behavioral research. Researchers would like to compute effect size indexes based on the standardized mean difference to compare the results of cluster-randomized studies (and corresponding quasi-experiments) with other studies and to combine information across studies in meta-analyses. This article addresses the problem of defining effect sizes in multilevel designs and computing estimates of those effect sizes and their standard errors from information that is likely to be reported in journal articles. Three effect sizes are defined corresponding to different standardizations. Estimators of each effect size index are also presented along with their sampling distributions (including standard errors).","author":[{"dropping-particle":"V.","family":"Hedges","given":"Larry","non-dropping-particle":"","parse-names":false,"suffix":""}],"container-title":"Journal of Educational and Behavioral Statistics","id":"ITEM-1","issue":"4","issued":{"date-parts":[["2007"]]},"page":"341-370","publisher":"SAGE Publications","publisher-place":"Thousand Oaks, CA","title":"Effect sizes in cluster-randomized designs","type":"article-journal","volume":"32"}}],"schema":"https://github.com/citation-style-language/schema/raw/master/csl-citation.json"} </w:instrText>
+        <w:instrText xml:space="preserve"> ADDIN ZOTERO_ITEM CSL_CITATION {"citationID":"fX4SfO7Y","properties":{"formattedCitation":"(L. V. Hedges, 2007)","plainCitation":"(L. V. Hedges, 2007)","noteIndex":0},"citationItems":[{"id":"yQhPZoOJ/nLQDSdT4","uris":["http://www.mendeley.com/documents/?uuid=4446e166-4674-4fe5-9a76-dac0d75d50c4"],"itemData":{"DOI":"10.3102/1076998606298043","ISSN":"1076-9986","abstract":"Multisite research designs involving cluster randomization are becoming increasingly important in educational and behavioral research. Researchers would like to compute effect size indexes based on the standardized mean difference to compare the results of cluster-randomized studies (and corresponding quasi-experiments) with other studies and to combine information across studies in meta-analyses. This article addresses the problem of defining effect sizes in multilevel designs and computing estimates of those effect sizes and their standard errors from information that is likely to be reported in journal articles. Three effect sizes are defined corresponding to different standardizations. Estimators of each effect size index are also presented along with their sampling distributions (including standard errors).","author":[{"dropping-particle":"V.","family":"Hedges","given":"Larry","non-dropping-particle":"","parse-names":false,"suffix":""}],"container-title":"Journal of Educational and Behavioral Statistics","id":"ITEM-1","issue":"4","issued":{"date-parts":[["2007"]]},"page":"341-370","publisher":"SAGE Publications","publisher-place":"Thousand Oaks, CA","title":"Effect sizes in cluster-randomized designs","type":"article-journal","volume":"32"}}],"schema":"https://github.com/citation-style-language/schema/raw/master/csl-citation.json"} </w:instrText>
       </w:r>
       <w:r>
         <w:fldChar w:fldCharType="separate"/>
@@ -608,7 +608,7 @@
         <w:fldChar w:fldCharType="begin" w:fldLock="1"/>
       </w:r>
       <w:r>
-        <w:instrText xml:space="preserve"> ADDIN ZOTERO_ITEM CSL_CITATION {"citationID":"bUFn5uDt","properties":{"formattedCitation":"(WWC, 2022)","plainCitation":"(WWC, 2022)","noteIndex":0},"citationItems":[{"id":"QDELFZYc/Y5gz2bBM","uris":["http://www.mendeley.com/documents/?uuid=c6890b46-0b03-4390-83c3-1ba5f6390692"],"itemData":{"author":[{"dropping-particle":"","family":"WWC","given":"","non-dropping-particle":"","parse-names":false,"suffix":""}],"edition":"5.0","id":"ITEM-1","issued":{"date-parts":[["2022"]]},"publisher":"Institute of Education Sciences","title":"WWC procedures and standards handbook","type":"book"}}],"schema":"https://github.com/citation-style-language/schema/raw/master/csl-citation.json"} </w:instrText>
+        <w:instrText xml:space="preserve"> ADDIN ZOTERO_ITEM CSL_CITATION {"citationID":"bUFn5uDt","properties":{"formattedCitation":"(WWC, 2022)","plainCitation":"(WWC, 2022)","noteIndex":0},"citationItems":[{"id":"yQhPZoOJ/N9KR0RHq","uris":["http://www.mendeley.com/documents/?uuid=c6890b46-0b03-4390-83c3-1ba5f6390692"],"itemData":{"author":[{"dropping-particle":"","family":"WWC","given":"","non-dropping-particle":"","parse-names":false,"suffix":""}],"edition":"5.0","id":"ITEM-1","issued":{"date-parts":[["2022"]]},"publisher":"Institute of Education Sciences","title":"WWC procedures and standards handbook","type":"book"}}],"schema":"https://github.com/citation-style-language/schema/raw/master/csl-citation.json"} </w:instrText>
       </w:r>
       <w:r>
         <w:fldChar w:fldCharType="separate"/>
@@ -629,7 +629,7 @@
         <w:fldChar w:fldCharType="begin" w:fldLock="1"/>
       </w:r>
       <w:r>
-        <w:instrText xml:space="preserve"> ADDIN ZOTERO_ITEM CSL_CITATION {"citationID":"ZRDtyE8D","properties":{"formattedCitation":"(Higgins, Li, et al., 2019)","plainCitation":"(Higgins, Li, et al., 2019)","noteIndex":0},"citationItems":[{"id":"QDELFZYc/QTNMNUaw","uris":["http://www.mendeley.com/documents/?uuid=ac2c33c7-747a-4d8e-b22a-6445f1549bbd"],"itemData":{"author":[{"dropping-particle":"","family":"Higgins","given":"Julian P T","non-dropping-particle":"","parse-names":false,"suffix":""},{"dropping-particle":"","family":"Li","given":"Tianjing","non-dropping-particle":"","parse-names":false,"suffix":""},{"dropping-particle":"","family":"Deeks","given":"Jonathan J","non-dropping-particle":"","parse-names":false,"suffix":""}],"container-title":"Cochrane handbook for systematic reviews of interventions","id":"ITEM-1","issued":{"date-parts":[["2019"]]},"page":"143-176","publisher":"Wiley Online Library","title":"Choosing effect measures and computing estimates of effect","type":"article-journal"}}],"schema":"https://github.com/citation-style-language/schema/raw/master/csl-citation.json"} </w:instrText>
+        <w:instrText xml:space="preserve"> ADDIN ZOTERO_ITEM CSL_CITATION {"citationID":"ZRDtyE8D","properties":{"formattedCitation":"(Higgins, Li, et al., 2019)","plainCitation":"(Higgins, Li, et al., 2019)","noteIndex":0},"citationItems":[{"id":"yQhPZoOJ/GxUUHxoD","uris":["http://www.mendeley.com/documents/?uuid=ac2c33c7-747a-4d8e-b22a-6445f1549bbd"],"itemData":{"author":[{"dropping-particle":"","family":"Higgins","given":"Julian P T","non-dropping-particle":"","parse-names":false,"suffix":""},{"dropping-particle":"","family":"Li","given":"Tianjing","non-dropping-particle":"","parse-names":false,"suffix":""},{"dropping-particle":"","family":"Deeks","given":"Jonathan J","non-dropping-particle":"","parse-names":false,"suffix":""}],"container-title":"Cochrane handbook for systematic reviews of interventions","id":"ITEM-1","issued":{"date-parts":[["2019"]]},"page":"143-176","publisher":"Wiley Online Library","title":"Choosing effect measures and computing estimates of effect","type":"article-journal"}}],"schema":"https://github.com/citation-style-language/schema/raw/master/csl-citation.json"} </w:instrText>
       </w:r>
       <w:r>
         <w:fldChar w:fldCharType="separate"/>
@@ -650,7 +650,7 @@
         <w:fldChar w:fldCharType="begin" w:fldLock="1"/>
       </w:r>
       <w:r>
-        <w:instrText xml:space="preserve"> ADDIN ZOTERO_ITEM CSL_CITATION {"citationID":"gleR86L6","properties":{"formattedCitation":"(Vembye, 2024a)","plainCitation":"(Vembye, 2024a)","noteIndex":0},"citationItems":[{"id":"QDELFZYc/1xKnVcGd","uris":["http://www.mendeley.com/documents/?uuid=9a98334b-50d5-4e14-b8a7-618ccba35fc8"],"itemData":{"URL":"https://mikkelvembye.github.io/VIVECampbell/reference/vgt_smd_1armcluster.html","author":[{"dropping-particle":"","family":"Vembye","given":"Mikkel H.","non-dropping-particle":"","parse-names":false,"suffix":""}],"id":"ITEM-1","issued":{"date-parts":[["2024"]]},"title":"Variance calculation when there is clustering in one treatment group only","type":"webpage"}}],"schema":"https://github.com/citation-style-language/schema/raw/master/csl-citation.json"} </w:instrText>
+        <w:instrText xml:space="preserve"> ADDIN ZOTERO_ITEM CSL_CITATION {"citationID":"gleR86L6","properties":{"formattedCitation":"(Vembye, 2024a)","plainCitation":"(Vembye, 2024a)","noteIndex":0},"citationItems":[{"id":"yQhPZoOJ/NlqRPGuT","uris":["http://www.mendeley.com/documents/?uuid=9a98334b-50d5-4e14-b8a7-618ccba35fc8"],"itemData":{"URL":"https://mikkelvembye.github.io/VIVECampbell/reference/vgt_smd_1armcluster.html","author":[{"dropping-particle":"","family":"Vembye","given":"Mikkel H.","non-dropping-particle":"","parse-names":false,"suffix":""}],"id":"ITEM-1","issued":{"date-parts":[["2024"]]},"title":"Variance calculation when there is clustering in one treatment group only","type":"webpage"}}],"schema":"https://github.com/citation-style-language/schema/raw/master/csl-citation.json"} </w:instrText>
       </w:r>
       <w:r>
         <w:fldChar w:fldCharType="separate"/>
@@ -671,7 +671,7 @@
         <w:fldChar w:fldCharType="begin" w:fldLock="1"/>
       </w:r>
       <w:r>
-        <w:instrText xml:space="preserve"> ADDIN ZOTERO_ITEM CSL_CITATION {"citationID":"NAwEbD3l","properties":{"formattedCitation":"(Vembye, 2024b)","plainCitation":"(Vembye, 2024b)","noteIndex":0},"citationItems":[{"id":"QDELFZYc/FwUvuzoU","uris":["http://www.mendeley.com/documents/?uuid=71325e11-3ca8-472a-9ab3-e05829ecc21d"],"itemData":{"author":[{"dropping-particle":"","family":"Vembye","given":"Mikkel H.","non-dropping-particle":"","parse-names":false,"suffix":""}],"id":"ITEM-1","issued":{"date-parts":[["2024"]]},"number":"0.0.1","publisher":"GitHub","title":"VIVECampbell: Functions for Campbell reviews in VIVE","type":"article"}}],"schema":"https://github.com/citation-style-language/schema/raw/master/csl-citation.json"} </w:instrText>
+        <w:instrText xml:space="preserve"> ADDIN ZOTERO_ITEM CSL_CITATION {"citationID":"NAwEbD3l","properties":{"formattedCitation":"(Vembye, 2024b)","plainCitation":"(Vembye, 2024b)","noteIndex":0},"citationItems":[{"id":"yQhPZoOJ/NAbbmetD","uris":["http://www.mendeley.com/documents/?uuid=71325e11-3ca8-472a-9ab3-e05829ecc21d"],"itemData":{"author":[{"dropping-particle":"","family":"Vembye","given":"Mikkel H.","non-dropping-particle":"","parse-names":false,"suffix":""}],"id":"ITEM-1","issued":{"date-parts":[["2024"]]},"number":"0.0.1","publisher":"GitHub","title":"VIVECampbell: Functions for Campbell reviews in VIVE","type":"article"}}],"schema":"https://github.com/citation-style-language/schema/raw/master/csl-citation.json"} </w:instrText>
       </w:r>
       <w:r>
         <w:fldChar w:fldCharType="separate"/>
@@ -693,7 +693,7 @@
         <w:fldChar w:fldCharType="begin" w:fldLock="1"/>
       </w:r>
       <w:r>
-        <w:instrText xml:space="preserve"> ADDIN ZOTERO_ITEM CSL_CITATION {"citationID":"UQ9LOUoG","properties":{"formattedCitation":"(Higgins, Li, et al., 2019)","plainCitation":"(Higgins, Li, et al., 2019)","noteIndex":0},"citationItems":[{"id":"QDELFZYc/QTNMNUaw","uris":["http://www.mendeley.com/documents/?uuid=ac2c33c7-747a-4d8e-b22a-6445f1549bbd"],"itemData":{"author":[{"dropping-particle":"","family":"Higgins","given":"Julian P T","non-dropping-particle":"","parse-names":false,"suffix":""},{"dropping-particle":"","family":"Li","given":"Tianjing","non-dropping-particle":"","parse-names":false,"suffix":""},{"dropping-particle":"","family":"Deeks","given":"Jonathan J","non-dropping-particle":"","parse-names":false,"suffix":""}],"container-title":"Cochrane handbook for systematic reviews of interventions","id":"ITEM-1","issued":{"date-parts":[["2019"]]},"page":"143-176","publisher":"Wiley Online Library","title":"Choosing effect measures and computing estimates of effect","type":"article-journal"}}],"schema":"https://github.com/citation-style-language/schema/raw/master/csl-citation.json"} </w:instrText>
+        <w:instrText xml:space="preserve"> ADDIN ZOTERO_ITEM CSL_CITATION {"citationID":"UQ9LOUoG","properties":{"formattedCitation":"(Higgins, Li, et al., 2019)","plainCitation":"(Higgins, Li, et al., 2019)","noteIndex":0},"citationItems":[{"id":"yQhPZoOJ/GxUUHxoD","uris":["http://www.mendeley.com/documents/?uuid=ac2c33c7-747a-4d8e-b22a-6445f1549bbd"],"itemData":{"author":[{"dropping-particle":"","family":"Higgins","given":"Julian P T","non-dropping-particle":"","parse-names":false,"suffix":""},{"dropping-particle":"","family":"Li","given":"Tianjing","non-dropping-particle":"","parse-names":false,"suffix":""},{"dropping-particle":"","family":"Deeks","given":"Jonathan J","non-dropping-particle":"","parse-names":false,"suffix":""}],"container-title":"Cochrane handbook for systematic reviews of interventions","id":"ITEM-1","issued":{"date-parts":[["2019"]]},"page":"143-176","publisher":"Wiley Online Library","title":"Choosing effect measures and computing estimates of effect","type":"article-journal"}}],"schema":"https://github.com/citation-style-language/schema/raw/master/csl-citation.json"} </w:instrText>
       </w:r>
       <w:r>
         <w:fldChar w:fldCharType="separate"/>
@@ -714,7 +714,7 @@
         <w:fldChar w:fldCharType="begin" w:fldLock="1"/>
       </w:r>
       <w:r>
-        <w:instrText xml:space="preserve"> ADDIN ZOTERO_ITEM CSL_CITATION {"citationID":"I7cpoiKT","properties":{"formattedCitation":"(Dalgaard et al., 2022)","plainCitation":"(Dalgaard et al., 2022)","noteIndex":0},"citationItems":[{"id":"QDELFZYc/wfkVfWhZ","uris":["http://www.mendeley.com/documents/?uuid=92431b4e-6549-4459-80db-b8206012c245"],"itemData":{"DOI":"10.1002/cl2.1254","ISSN":"1891-1803","author":[{"dropping-particle":"","family":"Dalgaard","given":"Nina T","non-dropping-particle":"","parse-names":false,"suffix":""},{"dropping-particle":"","family":"Flensborg Jensen","given":"Maya C","non-dropping-particle":"","parse-names":false,"suffix":""},{"dropping-particle":"","family":"Bengtsen","given":"Elizabeth","non-dropping-particle":"","parse-names":false,"suffix":""},{"dropping-particle":"","family":"Krassel","given":"Karl F","non-dropping-particle":"","parse-names":false,"suffix":""},{"dropping-particle":"","family":"Vembye","given":"Mikkel H","non-dropping-particle":"","parse-names":false,"suffix":""}],"container-title":"Campbell Systematic Reviews","id":"ITEM-1","issue":"3","issued":{"date-parts":[["2022"]]},"page":"e1254","publisher":"Wiley Online Library","title":"PROTOCOL: Group‐based community interventions to support the social reintegration of marginalised adults with mental illness","type":"article-journal","volume":"18"}}],"schema":"https://github.com/citation-style-language/schema/raw/master/csl-citation.json"} </w:instrText>
+        <w:instrText xml:space="preserve"> ADDIN ZOTERO_ITEM CSL_CITATION {"citationID":"I7cpoiKT","properties":{"formattedCitation":"(Dalgaard et al., 2022)","plainCitation":"(Dalgaard et al., 2022)","noteIndex":0},"citationItems":[{"id":"yQhPZoOJ/M69eyxrt","uris":["http://www.mendeley.com/documents/?uuid=92431b4e-6549-4459-80db-b8206012c245"],"itemData":{"DOI":"10.1002/cl2.1254","ISSN":"1891-1803","author":[{"dropping-particle":"","family":"Dalgaard","given":"Nina T","non-dropping-particle":"","parse-names":false,"suffix":""},{"dropping-particle":"","family":"Flensborg Jensen","given":"Maya C","non-dropping-particle":"","parse-names":false,"suffix":""},{"dropping-particle":"","family":"Bengtsen","given":"Elizabeth","non-dropping-particle":"","parse-names":false,"suffix":""},{"dropping-particle":"","family":"Krassel","given":"Karl F","non-dropping-particle":"","parse-names":false,"suffix":""},{"dropping-particle":"","family":"Vembye","given":"Mikkel H","non-dropping-particle":"","parse-names":false,"suffix":""}],"container-title":"Campbell Systematic Reviews","id":"ITEM-1","issue":"3","issued":{"date-parts":[["2022"]]},"page":"e1254","publisher":"Wiley Online Library","title":"PROTOCOL: Group‐based community interventions to support the social reintegration of marginalised adults with mental illness","type":"article-journal","volume":"18"}}],"schema":"https://github.com/citation-style-language/schema/raw/master/csl-citation.json"} </w:instrText>
       </w:r>
       <w:r>
         <w:fldChar w:fldCharType="separate"/>
@@ -1160,25 +1160,27 @@
       <w:r>
         <w:t xml:space="preserve"> </w:t>
       </w:r>
+      <w:bookmarkStart w:id="7" w:name="_Hlk208922032"/>
       <w:r>
         <w:fldChar w:fldCharType="begin"/>
       </w:r>
       <w:r>
-        <w:instrText xml:space="preserve"> ADDIN ZOTERO_ITEM CSL_CITATION {"citationID":"pBPcpc2p","properties":{"formattedCitation":"(L. V. Hedges &amp; Vevea, 2005)","plainCitation":"(L. V. Hedges &amp; Vevea, 2005)","noteIndex":0},"citationItems":[{"id":386,"uris":["http://zotero.org/users/17688719/items/LJ6GBX3J"],"itemData":{"id":386,"type":"chapter","container-title":"Publication bias in meta-analysis: Prevention, assessment and adjustments","ISBN":"0-470-87014-1","note":"DOI: 10.1002/0470870168.ch9\nCitation Key: Hedges2005","page":"145-174","publisher":"Wiley Online Library","title":"Selection method approaches","author":[{"family":"Hedges","given":"Larry V."},{"family":"Vevea","given":"Jack"}],"editor":[{"family":"Rothstein","given":"Hannah R"},{"family":"Sutton","given":"Alexander J"},{"family":"Borenstein","given":"Michael"}],"issued":{"date-parts":[["2005"]]}}}],"schema":"https://github.com/citation-style-language/schema/raw/master/csl-citation.json"} </w:instrText>
-      </w:r>
-      <w:r>
-        <w:fldChar w:fldCharType="separate"/>
-      </w:r>
-      <w:r>
-        <w:rPr>
-          <w:rFonts w:cs="Times New Roman"/>
-        </w:rPr>
-        <w:t>(L. V. Hedges &amp; Vevea, 2005)</w:t>
-      </w:r>
-      <w:r>
-        <w:fldChar w:fldCharType="end"/>
-      </w:r>
-    </w:p>
+        <w:instrText xml:space="preserve"> ADDIN ZOTERO_ITEM CSL_CITATION {"citationID":"Cr18YzGu","properties":{"formattedCitation":"(Carter et al., 2019; Chen &amp; Pustejovsky, 2025; L. V. Hedges &amp; Vevea, 2005; McShane et al., 2016)","plainCitation":"(Carter et al., 2019; Chen &amp; Pustejovsky, 2025; L. V. Hedges &amp; Vevea, 2005; McShane et al., 2016)","noteIndex":0},"citationItems":[{"id":1960,"uris":["http://zotero.org/users/17688719/items/LMLHQK66"],"itemData":{"id":1960,"type":"article-journal","container-title":"Advances in Methods and Practices in Psychological Science","DOI":"10.1177/2515245919847196","ISSN":"2515-2459","issue":"2","journalAbbreviation":"Advances in Methods and Practices in Psychological Science","note":"publisher: Sage Publications Sage CA: Los Angeles, CA","page":"115-144","title":"Correcting for bias in psychology: A comparison of meta-analytic methods","volume":"2","author":[{"family":"Carter","given":"Evan C"},{"family":"Schönbrodt","given":"Felix D"},{"family":"Gervais","given":"Will M"},{"family":"Hilgard","given":"Joseph"}],"issued":{"date-parts":[["2019"]]}}},{"id":1937,"uris":["http://zotero.org/users/17688719/items/I9M3SEH6"],"itemData":{"id":1937,"type":"article-journal","container-title":"Psychological Methods","DOI":"10.1037/met0000773","ISSN":"1939-1463","issue":"Online first","journalAbbreviation":"Psychological Methods","note":"publisher: American Psychological Association","title":"Adapting methods for correcting selective reporting bias in meta-analysis of dependent effect sizes.","author":[{"family":"Chen","given":"Man"},{"family":"Pustejovsky","given":"James E"}],"issued":{"date-parts":[["2025"]]}}},{"id":386,"uris":["http://zotero.org/users/17688719/items/LJ6GBX3J"],"itemData":{"id":386,"type":"chapter","container-title":"Publication bias in meta-analysis: Prevention, assessment and adjustments","ISBN":"0-470-87014-1","note":"DOI: 10.1002/0470870168.ch9\nCitation Key: Hedges2005","page":"145-174","publisher":"Wiley Online Library","title":"Selection method approaches","author":[{"family":"Hedges","given":"Larry V."},{"family":"Vevea","given":"Jack"}],"editor":[{"family":"Rothstein","given":"Hannah R"},{"family":"Sutton","given":"Alexander J"},{"family":"Borenstein","given":"Michael"}],"issued":{"date-parts":[["2005"]]}}},{"id":1959,"uris":["http://zotero.org/users/17688719/items/8RXGL9GS"],"itemData":{"id":1959,"type":"article-journal","container-title":"Perspectives on Psychological Science","ISSN":"1745-6916","issue":"5","journalAbbreviation":"Perspectives on Psychological Science","note":"publisher: Sage Publications Sage CA: Los Angeles, CA","page":"730-749","title":"Adjusting for publication bias in meta-analysis: An evaluation of selection methods and some cautionary notes","volume":"11","author":[{"family":"McShane","given":"Blakeley B"},{"family":"Böckenholt","given":"Ulf"},{"family":"Hansen","given":"Karsten T"}],"issued":{"date-parts":[["2016"]]}}}],"schema":"https://github.com/citation-style-language/schema/raw/master/csl-citation.json"} </w:instrText>
+      </w:r>
+      <w:r>
+        <w:fldChar w:fldCharType="separate"/>
+      </w:r>
+      <w:r>
+        <w:rPr>
+          <w:rFonts w:cs="Times New Roman"/>
+        </w:rPr>
+        <w:t>(Carter et al., 2019; Chen &amp; Pustejovsky, 2025; L. V. Hedges &amp; Vevea, 2005; McShane et al., 2016)</w:t>
+      </w:r>
+      <w:r>
+        <w:fldChar w:fldCharType="end"/>
+      </w:r>
+    </w:p>
+    <w:bookmarkEnd w:id="7"/>
     <w:p>
       <w:pPr>
         <w:rPr>
@@ -1223,7 +1225,7 @@
         <w:fldChar w:fldCharType="end"/>
       </w:r>
     </w:p>
-    <w:bookmarkStart w:id="7" w:name="_Hlk208323647"/>
+    <w:bookmarkStart w:id="8" w:name="_Hlk208323647"/>
     <w:p>
       <w:pPr>
         <w:rPr>
@@ -1266,7 +1268,8 @@
         </w:rPr>
         <w:t xml:space="preserve"> </w:t>
       </w:r>
-      <w:bookmarkStart w:id="8" w:name="_Hlk208405204"/>
+      <w:bookmarkStart w:id="9" w:name="_Hlk208405204"/>
+      <w:bookmarkStart w:id="10" w:name="_Hlk208928512"/>
       <w:r>
         <w:rPr>
           <w:b/>
@@ -1297,13 +1300,14 @@
         </w:rPr>
         <w:fldChar w:fldCharType="end"/>
       </w:r>
-      <w:r>
-        <w:rPr>
-          <w:b/>
-        </w:rPr>
-        <w:t xml:space="preserve"> </w:t>
-      </w:r>
-      <w:bookmarkStart w:id="9" w:name="_Hlk208417314"/>
+      <w:bookmarkEnd w:id="10"/>
+      <w:r>
+        <w:rPr>
+          <w:b/>
+        </w:rPr>
+        <w:t xml:space="preserve"> </w:t>
+      </w:r>
+      <w:bookmarkStart w:id="11" w:name="_Hlk208417314"/>
       <w:r>
         <w:rPr>
           <w:b/>
@@ -1334,7 +1338,7 @@
         </w:rPr>
         <w:fldChar w:fldCharType="end"/>
       </w:r>
-      <w:bookmarkEnd w:id="9"/>
+      <w:bookmarkEnd w:id="11"/>
       <w:r>
         <w:rPr>
           <w:b/>
@@ -1377,7 +1381,7 @@
         </w:rPr>
         <w:t xml:space="preserve"> </w:t>
       </w:r>
-      <w:bookmarkStart w:id="10" w:name="_Hlk208429931"/>
+      <w:bookmarkStart w:id="12" w:name="_Hlk208429931"/>
       <w:r>
         <w:rPr>
           <w:b/>
@@ -1408,7 +1412,7 @@
         </w:rPr>
         <w:fldChar w:fldCharType="end"/>
       </w:r>
-      <w:bookmarkEnd w:id="10"/>
+      <w:bookmarkEnd w:id="12"/>
       <w:r>
         <w:rPr>
           <w:b/>
@@ -1445,28 +1449,227 @@
         </w:rPr>
         <w:fldChar w:fldCharType="end"/>
       </w:r>
-      <w:bookmarkStart w:id="11" w:name="_GoBack"/>
-      <w:bookmarkEnd w:id="11"/>
-    </w:p>
-    <w:bookmarkEnd w:id="7"/>
+      <w:r>
+        <w:rPr>
+          <w:b/>
+        </w:rPr>
+        <w:t xml:space="preserve"> </w:t>
+      </w:r>
+      <w:r>
+        <w:rPr>
+          <w:b/>
+        </w:rPr>
+        <w:fldChar w:fldCharType="begin"/>
+      </w:r>
+      <w:r>
+        <w:rPr>
+          <w:b/>
+        </w:rPr>
+        <w:instrText xml:space="preserve"> ADDIN ZOTERO_ITEM CSL_CITATION {"citationID":"zGbm39Nb","properties":{"formattedCitation":"(Carter et al., 2019; McShane et al., 2016)","plainCitation":"(Carter et al., 2019; McShane et al., 2016)","noteIndex":0},"citationItems":[{"id":1960,"uris":["http://zotero.org/users/17688719/items/LMLHQK66"],"itemData":{"id":1960,"type":"article-journal","container-title":"Advances in Methods and Practices in Psychological Science","DOI":"10.1177/2515245919847196","ISSN":"2515-2459","issue":"2","journalAbbreviation":"Advances in Methods and Practices in Psychological Science","note":"publisher: Sage Publications Sage CA: Los Angeles, CA","page":"115-144","title":"Correcting for bias in psychology: A comparison of meta-analytic methods","volume":"2","author":[{"family":"Carter","given":"Evan C"},{"family":"Schönbrodt","given":"Felix D"},{"family":"Gervais","given":"Will M"},{"family":"Hilgard","given":"Joseph"}],"issued":{"date-parts":[["2019"]]}}},{"id":1959,"uris":["http://zotero.org/users/17688719/items/8RXGL9GS"],"itemData":{"id":1959,"type":"article-journal","container-title":"Perspectives on Psychological Science","ISSN":"1745-6916","issue":"5","journalAbbreviation":"Perspectives on Psychological Science","note":"publisher: Sage Publications Sage CA: Los Angeles, CA","page":"730-749","title":"Adjusting for publication bias in meta-analysis: An evaluation of selection methods and some cautionary notes","volume":"11","author":[{"family":"McShane","given":"Blakeley B"},{"family":"Böckenholt","given":"Ulf"},{"family":"Hansen","given":"Karsten T"}],"issued":{"date-parts":[["2016"]]}}}],"schema":"https://github.com/citation-style-language/schema/raw/master/csl-citation.json"} </w:instrText>
+      </w:r>
+      <w:r>
+        <w:rPr>
+          <w:b/>
+        </w:rPr>
+        <w:fldChar w:fldCharType="separate"/>
+      </w:r>
+      <w:r>
+        <w:rPr>
+          <w:rFonts w:cs="Times New Roman"/>
+        </w:rPr>
+        <w:t>(Carter et al., 2019; McShane et al., 2016)</w:t>
+      </w:r>
+      <w:r>
+        <w:rPr>
+          <w:b/>
+        </w:rPr>
+        <w:fldChar w:fldCharType="end"/>
+      </w:r>
+      <w:r>
+        <w:rPr>
+          <w:b/>
+        </w:rPr>
+        <w:t xml:space="preserve"> </w:t>
+      </w:r>
+      <w:bookmarkStart w:id="13" w:name="_Hlk208921809"/>
+      <w:r>
+        <w:rPr>
+          <w:b/>
+        </w:rPr>
+        <w:fldChar w:fldCharType="begin"/>
+      </w:r>
+      <w:r>
+        <w:rPr>
+          <w:b/>
+        </w:rPr>
+        <w:instrText xml:space="preserve"> ADDIN ZOTERO_ITEM CSL_CITATION {"citationID":"OcpAoDLr","properties":{"formattedCitation":"(Rothstein et al., 2005)","plainCitation":"(Rothstein et al., 2005)","noteIndex":0},"citationItems":[{"id":371,"uris":["http://zotero.org/users/17688719/items/GQSGL4BU"],"itemData":{"id":371,"type":"book","ISBN":"978-0-470-87014-3","note":"container-title: Publication bias in meta-analysis: Prevention, assessment and adjustments\nCitation Key: Rothstein2005","number-of-pages":"1-8","publisher":"Wiley Online Library","title":"Publication bias in meta-analysis","author":[{"family":"Rothstein","given":"Hannah R."},{"family":"Sutton","given":"Alexander J."},{"family":"Borenstein","given":"Michael"}],"editor":[{"family":"Rothstein","given":"Hannah R."},{"family":"Sutton","given":"Alexander J."},{"family":"Borenstein","given":"Michael"}],"issued":{"date-parts":[["2005"]]}}}],"schema":"https://github.com/citation-style-language/schema/raw/master/csl-citation.json"} </w:instrText>
+      </w:r>
+      <w:r>
+        <w:rPr>
+          <w:b/>
+        </w:rPr>
+        <w:fldChar w:fldCharType="separate"/>
+      </w:r>
+      <w:r>
+        <w:rPr>
+          <w:rFonts w:cs="Times New Roman"/>
+        </w:rPr>
+        <w:t>(Rothstein et al., 2005)</w:t>
+      </w:r>
+      <w:r>
+        <w:rPr>
+          <w:b/>
+        </w:rPr>
+        <w:fldChar w:fldCharType="end"/>
+      </w:r>
+      <w:r>
+        <w:rPr>
+          <w:b/>
+        </w:rPr>
+        <w:t xml:space="preserve"> </w:t>
+      </w:r>
+      <w:bookmarkStart w:id="14" w:name="_Hlk208948691"/>
+      <w:r>
+        <w:rPr>
+          <w:b/>
+        </w:rPr>
+        <w:fldChar w:fldCharType="begin"/>
+      </w:r>
+      <w:r>
+        <w:rPr>
+          <w:b/>
+        </w:rPr>
+        <w:instrText xml:space="preserve"> ADDIN ZOTERO_ITEM CSL_CITATION {"citationID":"0P4Hu1Nd","properties":{"formattedCitation":"(J. E. Pustejovsky &amp; Tipton, 2021; Vembye et al., 2023)","plainCitation":"(J. E. Pustejovsky &amp; Tipton, 2021; Vembye et al., 2023)","noteIndex":0},"citationItems":[{"id":1066,"uris":["http://zotero.org/users/17688719/items/CZ63AEWW"],"itemData":{"id":1066,"type":"article-journal","container-title":"Prevention Science","DOI":"10.1007/s11121-021-01246-3","ISSN":"1573-6695","issue":"1","note":"publisher: Springer\nCitation Key: Pustejovsky2021","page":"425–438","title":"Meta-analysis with robust variance estimation: Expanding the range of working models","volume":"23","author":[{"family":"Pustejovsky","given":"James E."},{"family":"Tipton","given":"Elizabeth"}],"issued":{"date-parts":[["2021"]]}}},{"id":1086,"uris":["http://zotero.org/users/17688719/items/3SGHZS8F"],"itemData":{"id":1086,"type":"article-journal","container-title":"Journal of Educational and Behavioral Statistics","DOI":"10769986221127379","issue":"1","note":"publisher: Sage\nCitation Key: Vembye2022","page":"70-102","title":"Power approximations for overall average effects in meta-analysis with dependent effect sizes","volume":"48","author":[{"family":"Vembye","given":"Mikkel H"},{"family":"Pustejovsky","given":"James E"},{"family":"Pigott","given":"Therese D."}],"issued":{"date-parts":[["2023"]]}}}],"schema":"https://github.com/citation-style-language/schema/raw/master/csl-citation.json"} </w:instrText>
+      </w:r>
+      <w:r>
+        <w:rPr>
+          <w:b/>
+        </w:rPr>
+        <w:fldChar w:fldCharType="separate"/>
+      </w:r>
+      <w:r>
+        <w:rPr>
+          <w:rFonts w:cs="Times New Roman"/>
+        </w:rPr>
+        <w:t>(J. E. Pustejovsky &amp; Tipton, 2021; Vembye et al., 2023)</w:t>
+      </w:r>
+      <w:r>
+        <w:rPr>
+          <w:b/>
+        </w:rPr>
+        <w:fldChar w:fldCharType="end"/>
+      </w:r>
+      <w:bookmarkEnd w:id="14"/>
+      <w:r>
+        <w:rPr>
+          <w:b/>
+        </w:rPr>
+        <w:t xml:space="preserve"> </w:t>
+      </w:r>
+      <w:r>
+        <w:rPr>
+          <w:b/>
+        </w:rPr>
+        <w:fldChar w:fldCharType="begin"/>
+      </w:r>
+      <w:r>
+        <w:rPr>
+          <w:b/>
+        </w:rPr>
+        <w:instrText xml:space="preserve"> ADDIN ZOTERO_ITEM CSL_CITATION {"citationID":"tA65rQjO","properties":{"formattedCitation":"(Tipton, 2015)","plainCitation":"(Tipton, 2015)","noteIndex":0},"citationItems":[{"id":393,"uris":["http://zotero.org/users/17688719/items/GBFU599C"],"itemData":{"id":393,"type":"article-journal","abstract":"Although primary studies often report multiple outcomes, the covariances between these outcomes are rarely reported. This leads to difficulties when combining studies in a meta-analysis. This problem was recently addressed with the introduction of robust variance estimation. This new method enables the estimation of meta-regression models with dependent effect sizes, even when the dependence structure is unknown. Although robust variance estimation has been shown to perform well when the number of studies in the meta-analysis is large, previous simulation studies suggest that the associated tests often have Type I error rates that are much larger than nominal. In this article, I introduce 6 estimators with better small sample properties and study the effectiveness of these estimators via 2 simulation studies. The results of these simulations suggest that the best estimator involves correcting both the residuals and degrees of freedom used in the robust variance estimator. These studies also suggest that the degrees of freedom depend on not only the number of studies but also the type of covariates in the meta-regression. The fact that the degrees of freedom can be small, even when the number of studies is large, suggests that these small-sample corrections should be used more generally. I conclude with an example comparing the results of a meta-regression with robust variance estimation with the results from the corrected estimator.","container-title":"Psychological Methods","DOI":"10.1037/met0000011","ISSN":"1082-989X","issue":"3","note":"publisher: American Psychological Association\nCitation Key: Tipton2015","page":"375-393","title":"Small sample adjustments for robust variance estimation with meta-regression","volume":"20","author":[{"family":"Tipton","given":"Elizabeth"}],"issued":{"date-parts":[["2015"]]}}}],"schema":"https://github.com/citation-style-language/schema/raw/master/csl-citation.json"} </w:instrText>
+      </w:r>
+      <w:r>
+        <w:rPr>
+          <w:b/>
+        </w:rPr>
+        <w:fldChar w:fldCharType="separate"/>
+      </w:r>
+      <w:r>
+        <w:rPr>
+          <w:rFonts w:cs="Times New Roman"/>
+        </w:rPr>
+        <w:t>(Tipton, 2015)</w:t>
+      </w:r>
+      <w:r>
+        <w:rPr>
+          <w:b/>
+        </w:rPr>
+        <w:fldChar w:fldCharType="end"/>
+      </w:r>
+      <w:r>
+        <w:rPr>
+          <w:b/>
+        </w:rPr>
+        <w:t xml:space="preserve"> </w:t>
+      </w:r>
+      <w:r>
+        <w:rPr>
+          <w:b/>
+        </w:rPr>
+        <w:fldChar w:fldCharType="begin"/>
+      </w:r>
+      <w:r>
+        <w:rPr>
+          <w:b/>
+        </w:rPr>
+        <w:instrText xml:space="preserve"> ADDIN ZOTERO_ITEM CSL_CITATION {"citationID":"EycNjFnd","properties":{"formattedCitation":"(Stanley &amp; Doucouliagos, 2014, p. 6)","plainCitation":"(Stanley &amp; Doucouliagos, 2014, p. 6)","noteIndex":0},"citationItems":[{"id":1961,"uris":["http://zotero.org/users/17688719/items/VTJ4BPJ8"],"itemData":{"id":1961,"type":"article-journal","abstract":"Publication selection bias is a serious challenge to the integrity of all empirical sciences. We derive meta-regression approximations to reduce this bias. Our approach employs Taylor polynomial approximations to the conditional mean of a truncated distribution. A quadratic approximation without a linear term, precision-effect estimate with standard error (PEESE), is shown to have the smallest bias and mean squared error in most cases and to outperform conventional meta-analysis estimators, often by a great deal. Monte Carlo simulations also demonstrate how a new hybrid estimator that conditionally combines PEESE and the Egger regression intercept can provide a practical solution to publication selection bias. PEESE is easily expanded to accommodate systematic heterogeneity along with complex and differential publication selection bias that is related to moderator variables. By providing an intuitive reason for these approximations, we can also explain why the Egger regression works so well and when it does not. These meta-regression methods are applied to several policy-relevant areas of research including antidepressant effectiveness, the value of a statistical life, the minimum wage, and nicotine replacement therapy. Copyright ? 2013 John Wiley &amp; Sons, Ltd.","container-title":"Research Synthesis Methods","DOI":"10.1002/jrsm.1095","ISSN":"1759-2879","issue":"1","journalAbbreviation":"Research Synthesis Methods","note":"publisher: John Wiley &amp; Sons, Ltd","page":"60-78","title":"Meta-regression approximations to reduce publication selection bias","volume":"5","author":[{"family":"Stanley","given":"T. D."},{"family":"Doucouliagos","given":"Hristos"}],"issued":{"date-parts":[["2014",3,1]]}},"locator":"6","label":"page"}],"schema":"https://github.com/citation-style-language/schema/raw/master/csl-citation.json"} </w:instrText>
+      </w:r>
+      <w:r>
+        <w:rPr>
+          <w:b/>
+        </w:rPr>
+        <w:fldChar w:fldCharType="separate"/>
+      </w:r>
+      <w:bookmarkStart w:id="15" w:name="_GoBack"/>
+      <w:bookmarkEnd w:id="15"/>
+      <w:r>
+        <w:rPr>
+          <w:rFonts w:cs="Times New Roman"/>
+        </w:rPr>
+        <w:t>(Stanley &amp; Doucouliagos, 2014, p. 6)</w:t>
+      </w:r>
+      <w:r>
+        <w:rPr>
+          <w:b/>
+        </w:rPr>
+        <w:fldChar w:fldCharType="end"/>
+      </w:r>
+    </w:p>
+    <w:bookmarkEnd w:id="13"/>
+    <w:p>
+      <w:pPr>
+        <w:rPr>
+          <w:b/>
+        </w:rPr>
+      </w:pPr>
+    </w:p>
+    <w:p>
+      <w:pPr>
+        <w:rPr>
+          <w:b/>
+        </w:rPr>
+      </w:pPr>
+    </w:p>
     <w:bookmarkEnd w:id="8"/>
-    <w:p>
-      <w:pPr>
-        <w:rPr>
-          <w:b/>
-        </w:rPr>
-      </w:pPr>
-    </w:p>
-    <w:p>
-      <w:pPr>
-        <w:rPr>
-          <w:b/>
-        </w:rPr>
-      </w:pPr>
-      <w:r>
-        <w:rPr>
-          <w:b/>
-        </w:rPr>
+    <w:bookmarkEnd w:id="9"/>
+    <w:p>
+      <w:pPr>
+        <w:rPr>
+          <w:b/>
+        </w:rPr>
+      </w:pPr>
+    </w:p>
+    <w:p>
+      <w:pPr>
+        <w:rPr>
+          <w:b/>
+        </w:rPr>
+      </w:pPr>
+      <w:r>
+        <w:rPr>
+          <w:b/>
+        </w:rPr>
+        <w:lastRenderedPageBreak/>
         <w:t xml:space="preserve">Literature: </w:t>
       </w:r>
     </w:p>
@@ -1484,18 +1687,284 @@
         <w:fldChar w:fldCharType="separate"/>
       </w:r>
       <w:r>
-        <w:t xml:space="preserve">Aloe, A. M., Dewidar, O., Hennessy, E. A., Pigott, T., Stewart, G., Welch, V., Wilson, D. B., &amp; Group, C. M. W. (2024). Campbell Standards: Modernizing Campbell’s Methodologic </w:t>
+        <w:t xml:space="preserve">Aloe, A. M., Dewidar, O., Hennessy, E. A., Pigott, T., Stewart, G., Welch, V., Wilson, D. B., &amp; Group, C. M. W. (2024). Campbell Standards: Modernizing Campbell’s Methodologic Expectations for Campbell Collaboration Intervention Reviews (MECCIR). </w:t>
+      </w:r>
+      <w:r>
+        <w:rPr>
+          <w:i/>
+          <w:iCs/>
+        </w:rPr>
+        <w:t>Campbell Systematic Reviews</w:t>
+      </w:r>
+      <w:r>
+        <w:t xml:space="preserve">, </w:t>
+      </w:r>
+      <w:r>
+        <w:rPr>
+          <w:i/>
+          <w:iCs/>
+        </w:rPr>
+        <w:t>20</w:t>
+      </w:r>
+      <w:r>
+        <w:t>(4), e1445. https://doi.org/10.1002/cl2.1445</w:t>
+      </w:r>
+    </w:p>
+    <w:p>
+      <w:pPr>
+        <w:pStyle w:val="Bibliography"/>
+      </w:pPr>
+      <w:r>
+        <w:t xml:space="preserve">Borenstein, M., &amp; Hedges, L. V. (2019). Effect sizes for meta-analysis. In H. Cooper, L. V. Hedges, &amp; J. C. Valentine (Eds.), </w:t>
+      </w:r>
+      <w:r>
+        <w:rPr>
+          <w:i/>
+          <w:iCs/>
+        </w:rPr>
+        <w:t>The handbook of research synthesis and meta-analysis</w:t>
+      </w:r>
+      <w:r>
+        <w:t xml:space="preserve"> (3rd ed., pp. 207–242). Russell Sage Foundation West Sussex.</w:t>
+      </w:r>
+    </w:p>
+    <w:p>
+      <w:pPr>
+        <w:pStyle w:val="Bibliography"/>
+      </w:pPr>
+      <w:r>
+        <w:t xml:space="preserve">Borenstein, M., Higgins, J. P. T., Hedges, L. V., &amp; Rothstein, H. R. (2017). Basics of meta-analysis: I2 is not an absolute measure of heterogeneity. </w:t>
+      </w:r>
+      <w:r>
+        <w:rPr>
+          <w:i/>
+          <w:iCs/>
+        </w:rPr>
+        <w:t>Research Synthesis Methods</w:t>
+      </w:r>
+      <w:r>
+        <w:t xml:space="preserve">, </w:t>
+      </w:r>
+      <w:r>
+        <w:rPr>
+          <w:i/>
+          <w:iCs/>
+        </w:rPr>
+        <w:t>8</w:t>
+      </w:r>
+      <w:r>
+        <w:t>(1), 5–18. https://doi.org/10.1002/jrsm.1230</w:t>
+      </w:r>
+    </w:p>
+    <w:p>
+      <w:pPr>
+        <w:pStyle w:val="Bibliography"/>
+      </w:pPr>
+      <w:r>
+        <w:t xml:space="preserve">Canty, A., &amp; Ripley, B. (2017). Package ‘boot.’ </w:t>
+      </w:r>
+      <w:r>
+        <w:rPr>
+          <w:i/>
+          <w:iCs/>
+        </w:rPr>
+        <w:t>Bootstrap Functions. CRAN R Proj</w:t>
+      </w:r>
+      <w:r>
+        <w:t>.</w:t>
+      </w:r>
+    </w:p>
+    <w:p>
+      <w:pPr>
+        <w:pStyle w:val="Bibliography"/>
+      </w:pPr>
+      <w:r>
+        <w:t xml:space="preserve">Carter, E. C., Schönbrodt, F. D., Gervais, W. M., &amp; Hilgard, J. (2019). Correcting for bias in psychology: A comparison of meta-analytic methods. </w:t>
+      </w:r>
+      <w:r>
+        <w:rPr>
+          <w:i/>
+          <w:iCs/>
+        </w:rPr>
+        <w:t>Advances in Methods and Practices in Psychological Science</w:t>
+      </w:r>
+      <w:r>
+        <w:t xml:space="preserve">, </w:t>
+      </w:r>
+      <w:r>
+        <w:rPr>
+          <w:i/>
+          <w:iCs/>
+        </w:rPr>
+        <w:t>2</w:t>
+      </w:r>
+      <w:r>
+        <w:t>(2), 115–144. https://doi.org/10.1177/2515245919847196</w:t>
+      </w:r>
+    </w:p>
+    <w:p>
+      <w:pPr>
+        <w:pStyle w:val="Bibliography"/>
+      </w:pPr>
+      <w:r>
+        <w:t xml:space="preserve">Chen, M., &amp; Pustejovsky, J. E. (2025). Adapting methods for correcting selective reporting bias in meta-analysis of dependent effect sizes. </w:t>
+      </w:r>
+      <w:r>
+        <w:rPr>
+          <w:i/>
+          <w:iCs/>
+        </w:rPr>
+        <w:t>Psychological Methods</w:t>
+      </w:r>
+      <w:r>
+        <w:t xml:space="preserve">, </w:t>
+      </w:r>
+      <w:r>
+        <w:rPr>
+          <w:i/>
+          <w:iCs/>
+        </w:rPr>
+        <w:t>Online first</w:t>
+      </w:r>
+      <w:r>
+        <w:t>. https://doi.org/10.1037/met0000773</w:t>
+      </w:r>
+    </w:p>
+    <w:p>
+      <w:pPr>
+        <w:pStyle w:val="Bibliography"/>
+      </w:pPr>
+      <w:r>
+        <w:t xml:space="preserve">Dalgaard, N. T., Flensborg Jensen, M. C., Bengtsen, E., Krassel, K. F., &amp; Vembye, M. H. (2022). PROTOCOL: Group‐based community interventions to support the social reintegration of marginalised adults with mental illness. </w:t>
+      </w:r>
+      <w:r>
+        <w:rPr>
+          <w:i/>
+          <w:iCs/>
+        </w:rPr>
+        <w:t>Campbell Systematic Reviews</w:t>
+      </w:r>
+      <w:r>
+        <w:t xml:space="preserve">, </w:t>
+      </w:r>
+      <w:r>
+        <w:rPr>
+          <w:i/>
+          <w:iCs/>
+        </w:rPr>
+        <w:t>18</w:t>
+      </w:r>
+      <w:r>
+        <w:t>(3), e1254. https://doi.org/10.1002/cl2.1254</w:t>
+      </w:r>
+    </w:p>
+    <w:p>
+      <w:pPr>
+        <w:pStyle w:val="Bibliography"/>
+      </w:pPr>
+      <w:r>
+        <w:t xml:space="preserve">Dietrichson, J., Seerup, J. K., Jensen, S. E. I., Klejs, J., Bengtsen, E., Strandby, M. W., &amp; Thomsen, M. K. (2025). School-Based Language, Math, and Reading Interventions for Executive </w:t>
       </w:r>
       <w:r>
         <w:lastRenderedPageBreak/>
-        <w:t xml:space="preserve">Expectations for Campbell Collaboration Intervention Reviews (MECCIR). </w:t>
-      </w:r>
-      <w:r>
-        <w:rPr>
-          <w:i/>
-          <w:iCs/>
-        </w:rPr>
-        <w:t>Campbell Systematic Reviews</w:t>
+        <w:t xml:space="preserve">Functions in Children and Adolescents: A Systematic Review. EdWorkingPaper No. 25-1198. </w:t>
+      </w:r>
+      <w:r>
+        <w:rPr>
+          <w:i/>
+          <w:iCs/>
+        </w:rPr>
+        <w:t>Annenberg Institute for School Reform at Brown University</w:t>
+      </w:r>
+      <w:r>
+        <w:t>.</w:t>
+      </w:r>
+    </w:p>
+    <w:p>
+      <w:pPr>
+        <w:pStyle w:val="Bibliography"/>
+      </w:pPr>
+      <w:r>
+        <w:t xml:space="preserve">Eldridge, S., Campbell, M. K., Campbell, M. J., Drahota, A. K., Giraudeau, B., Reeves, B. C., Siegfried, N., &amp; Higgins, J. P. (2021). </w:t>
+      </w:r>
+      <w:r>
+        <w:rPr>
+          <w:i/>
+          <w:iCs/>
+        </w:rPr>
+        <w:t>Revised Cochrane risk of bias tool for randomized trials (RoB 2): Additional considerations for cluster-randomized trials (RoB 2 CRT)</w:t>
+      </w:r>
+      <w:r>
+        <w:t>. Cochrane Bias Methods Group.</w:t>
+      </w:r>
+    </w:p>
+    <w:p>
+      <w:pPr>
+        <w:pStyle w:val="Bibliography"/>
+      </w:pPr>
+      <w:r>
+        <w:t xml:space="preserve">Fisher, Z., &amp; Tipton, E. (2015). </w:t>
+      </w:r>
+      <w:r>
+        <w:rPr>
+          <w:i/>
+          <w:iCs/>
+        </w:rPr>
+        <w:t>robumeta: An R-package for robust variance estimation in meta-analysis</w:t>
+      </w:r>
+      <w:r>
+        <w:t>.</w:t>
+      </w:r>
+    </w:p>
+    <w:p>
+      <w:pPr>
+        <w:pStyle w:val="Bibliography"/>
+      </w:pPr>
+      <w:r>
+        <w:t xml:space="preserve">Fitzgerald, K. G., &amp; Tipton, E. (2024). Using Extant Data to Improve Estimation of the Standardized Mean Difference. </w:t>
+      </w:r>
+      <w:r>
+        <w:rPr>
+          <w:i/>
+          <w:iCs/>
+        </w:rPr>
+        <w:t>Journal of Educational and Behavioral Statistics</w:t>
+      </w:r>
+      <w:r>
+        <w:t>, 10769986241238478. https://doi.org/10.3102/10769986241238478</w:t>
+      </w:r>
+    </w:p>
+    <w:p>
+      <w:pPr>
+        <w:pStyle w:val="Bibliography"/>
+      </w:pPr>
+      <w:r>
+        <w:t xml:space="preserve">Gleser, L., &amp; Olkin, I. (2009). Stochastically dependent effect sizes. In H. Cooper, L. V. Hedges, &amp; J. C. Valentine (Eds.), </w:t>
+      </w:r>
+      <w:r>
+        <w:rPr>
+          <w:i/>
+          <w:iCs/>
+        </w:rPr>
+        <w:t>The handbook of research synthesis and meta-analysis</w:t>
+      </w:r>
+      <w:r>
+        <w:t xml:space="preserve"> (pp. 357–376). Russell Sage Foundation. https://doi.org/10.7758/9781610441384</w:t>
+      </w:r>
+    </w:p>
+    <w:p>
+      <w:pPr>
+        <w:pStyle w:val="Bibliography"/>
+      </w:pPr>
+      <w:r>
+        <w:t xml:space="preserve">Gonzalez, J. M., &amp; Prihoda, T. J. (2007). A Case Study of Psychodynamic Group Psychotherapy for Bipolar Disorder. </w:t>
+      </w:r>
+      <w:r>
+        <w:rPr>
+          <w:i/>
+          <w:iCs/>
+        </w:rPr>
+        <w:t>American Journal of Psychotherapy</w:t>
       </w:r>
       <w:r>
         <w:t xml:space="preserve">, </w:t>
@@ -1505,36 +1974,1120 @@
           <w:i/>
           <w:iCs/>
         </w:rPr>
+        <w:t>61</w:t>
+      </w:r>
+      <w:r>
+        <w:t>(4), 405–422. https://doi.org/10.1176/appi.psychotherapy.2007.61.4.405</w:t>
+      </w:r>
+    </w:p>
+    <w:p>
+      <w:pPr>
+        <w:pStyle w:val="Bibliography"/>
+      </w:pPr>
+      <w:r>
+        <w:t xml:space="preserve">Gordon, A., Davis, P. J., Patterson, S., Pepping, C. A., Scott, J. G., Salter, K., &amp; Connell, M. (2018). A randomized waitlist control community study of Social Cognition and Interaction Training for people with schizophrenia. </w:t>
+      </w:r>
+      <w:r>
+        <w:rPr>
+          <w:i/>
+          <w:iCs/>
+        </w:rPr>
+        <w:t>British Journal of Clinical Psychology</w:t>
+      </w:r>
+      <w:r>
+        <w:t xml:space="preserve">, </w:t>
+      </w:r>
+      <w:r>
+        <w:rPr>
+          <w:i/>
+          <w:iCs/>
+        </w:rPr>
+        <w:t>57</w:t>
+      </w:r>
+      <w:r>
+        <w:t>(1), 116–130. https://doi.org/10.1111/bjc.12161</w:t>
+      </w:r>
+    </w:p>
+    <w:p>
+      <w:pPr>
+        <w:pStyle w:val="Bibliography"/>
+      </w:pPr>
+      <w:r>
+        <w:t xml:space="preserve">Hedges, L. V., Tipton, E., &amp; Johnson, M. C. (2010). Robust variance estimation in meta‐regression with dependent effect size estimates. </w:t>
+      </w:r>
+      <w:r>
+        <w:rPr>
+          <w:i/>
+          <w:iCs/>
+        </w:rPr>
+        <w:t>Research Synthesis Methods</w:t>
+      </w:r>
+      <w:r>
+        <w:t xml:space="preserve">, </w:t>
+      </w:r>
+      <w:r>
+        <w:rPr>
+          <w:i/>
+          <w:iCs/>
+        </w:rPr>
+        <w:t>1</w:t>
+      </w:r>
+      <w:r>
+        <w:t>(1), 39–65. https://doi.org/10.1002/jrsm.5</w:t>
+      </w:r>
+    </w:p>
+    <w:p>
+      <w:pPr>
+        <w:pStyle w:val="Bibliography"/>
+      </w:pPr>
+      <w:r>
+        <w:lastRenderedPageBreak/>
+        <w:t xml:space="preserve">Hedges, L. V., &amp; Vevea, J. (2005). Selection method approaches. In H. R. Rothstein, A. J. Sutton, &amp; M. Borenstein (Eds.), </w:t>
+      </w:r>
+      <w:r>
+        <w:rPr>
+          <w:i/>
+          <w:iCs/>
+        </w:rPr>
+        <w:t>Publication bias in meta-analysis: Prevention, assessment and adjustments</w:t>
+      </w:r>
+      <w:r>
+        <w:t xml:space="preserve"> (pp. 145–174). Wiley Online Library. https://doi.org/10.1002/0470870168.ch9</w:t>
+      </w:r>
+    </w:p>
+    <w:p>
+      <w:pPr>
+        <w:pStyle w:val="Bibliography"/>
+      </w:pPr>
+      <w:r>
+        <w:t xml:space="preserve">Hedges, L. V. (1981). Distribution theory for Glass’s estimator of effect size and related estimators. </w:t>
+      </w:r>
+      <w:r>
+        <w:rPr>
+          <w:i/>
+          <w:iCs/>
+        </w:rPr>
+        <w:t>Journal of Educational Statistics</w:t>
+      </w:r>
+      <w:r>
+        <w:t xml:space="preserve">, </w:t>
+      </w:r>
+      <w:r>
+        <w:rPr>
+          <w:i/>
+          <w:iCs/>
+        </w:rPr>
+        <w:t>6</w:t>
+      </w:r>
+      <w:r>
+        <w:t>(2), 107–128. https://doi.org/10.2307/1164588</w:t>
+      </w:r>
+    </w:p>
+    <w:p>
+      <w:pPr>
+        <w:pStyle w:val="Bibliography"/>
+      </w:pPr>
+      <w:r>
+        <w:t xml:space="preserve">Hedges, L. V. (2007). Effect sizes in cluster-randomized designs. </w:t>
+      </w:r>
+      <w:r>
+        <w:rPr>
+          <w:i/>
+          <w:iCs/>
+        </w:rPr>
+        <w:t>Journal of Educational and Behavioral Statistics</w:t>
+      </w:r>
+      <w:r>
+        <w:t xml:space="preserve">, </w:t>
+      </w:r>
+      <w:r>
+        <w:rPr>
+          <w:i/>
+          <w:iCs/>
+        </w:rPr>
+        <w:t>32</w:t>
+      </w:r>
+      <w:r>
+        <w:t>(4), 341–370. https://doi.org/10.3102/1076998606298043</w:t>
+      </w:r>
+    </w:p>
+    <w:p>
+      <w:pPr>
+        <w:pStyle w:val="Bibliography"/>
+      </w:pPr>
+      <w:r>
+        <w:t xml:space="preserve">Hedges, L. V., &amp; Citkowicz, M. (2015). Estimating effect size when there is clustering in one treatment group. </w:t>
+      </w:r>
+      <w:r>
+        <w:rPr>
+          <w:i/>
+          <w:iCs/>
+        </w:rPr>
+        <w:t>Behavior Research Methods</w:t>
+      </w:r>
+      <w:r>
+        <w:t xml:space="preserve">, </w:t>
+      </w:r>
+      <w:r>
+        <w:rPr>
+          <w:i/>
+          <w:iCs/>
+        </w:rPr>
+        <w:t>47</w:t>
+      </w:r>
+      <w:r>
+        <w:t>(4), 1295–1308. https://doi.org/10.3758/s13428-014-0538-z</w:t>
+      </w:r>
+    </w:p>
+    <w:p>
+      <w:pPr>
+        <w:pStyle w:val="Bibliography"/>
+      </w:pPr>
+      <w:r>
+        <w:t xml:space="preserve">Hedges, L. V, Tipton, E., Zejnullahi, R., &amp; Diaz, K. G. (2023). Effect sizes in ANCOVA and difference-in-differences designs. </w:t>
+      </w:r>
+      <w:r>
+        <w:rPr>
+          <w:i/>
+          <w:iCs/>
+        </w:rPr>
+        <w:t>British Journal of Mathematical and Statistical Psychology</w:t>
+      </w:r>
+      <w:r>
+        <w:t>. https://doi.org/10.1111/bmsp.12296</w:t>
+      </w:r>
+    </w:p>
+    <w:p>
+      <w:pPr>
+        <w:pStyle w:val="Bibliography"/>
+      </w:pPr>
+      <w:r>
+        <w:t xml:space="preserve">Higgins, J. P. T., Eldridge, S., &amp; Li, T. (2019). Including variants on randomized trials. In J. P. T. Higgins, J. Thomas, J. Chandler, M. S. Cumpston, T. Li, M. Page, &amp; V. Welch (Eds.), </w:t>
+      </w:r>
+      <w:r>
+        <w:rPr>
+          <w:i/>
+          <w:iCs/>
+        </w:rPr>
+        <w:t>Cochrane handbook for systematic reviews of interventions</w:t>
+      </w:r>
+      <w:r>
+        <w:t xml:space="preserve"> (2nd ed., pp. 569–593). Wiley Online Library. https://doi.org/10.1002/9781119536604</w:t>
+      </w:r>
+    </w:p>
+    <w:p>
+      <w:pPr>
+        <w:pStyle w:val="Bibliography"/>
+      </w:pPr>
+      <w:r>
+        <w:t xml:space="preserve">Higgins, J. P. T., Li, T., &amp; Deeks, J. J. (2019). Choosing effect measures and computing estimates of effect. </w:t>
+      </w:r>
+      <w:r>
+        <w:rPr>
+          <w:i/>
+          <w:iCs/>
+        </w:rPr>
+        <w:t>Cochrane Handbook for Systematic Reviews of Interventions</w:t>
+      </w:r>
+      <w:r>
+        <w:t>, 143–176.</w:t>
+      </w:r>
+    </w:p>
+    <w:p>
+      <w:pPr>
+        <w:pStyle w:val="Bibliography"/>
+      </w:pPr>
+      <w:r>
+        <w:t xml:space="preserve">Hofner, B., Schmid, M., &amp; Edler, L. (2016). Reproducible research in statistics: A review and guidelines for the Biometrical Journal. </w:t>
+      </w:r>
+      <w:r>
+        <w:rPr>
+          <w:i/>
+          <w:iCs/>
+        </w:rPr>
+        <w:t>Biometrical Journal</w:t>
+      </w:r>
+      <w:r>
+        <w:t xml:space="preserve">, </w:t>
+      </w:r>
+      <w:r>
+        <w:rPr>
+          <w:i/>
+          <w:iCs/>
+        </w:rPr>
+        <w:t>58</w:t>
+      </w:r>
+      <w:r>
+        <w:t>(2), 416–427. https://doi.org/10.1002/bimj.201500156</w:t>
+      </w:r>
+    </w:p>
+    <w:p>
+      <w:pPr>
+        <w:pStyle w:val="Bibliography"/>
+      </w:pPr>
+      <w:r>
+        <w:t xml:space="preserve">Joshi, M., &amp; Pustejovsky, J. E. (2022). </w:t>
+      </w:r>
+      <w:r>
+        <w:rPr>
+          <w:i/>
+          <w:iCs/>
+        </w:rPr>
+        <w:t>wildmeta: Cluster wild bootstrapping for meta-analysis</w:t>
+      </w:r>
+      <w:r>
+        <w:t>. https://github.com/meghapsimatrix/wildmeta</w:t>
+      </w:r>
+    </w:p>
+    <w:p>
+      <w:pPr>
+        <w:pStyle w:val="Bibliography"/>
+      </w:pPr>
+      <w:r>
+        <w:lastRenderedPageBreak/>
+        <w:t xml:space="preserve">Joshi, M., Pustejovsky, J. E., &amp; Beretvas, S. N. (2022). Cluster wild bootstrapping to handle dependent effect sizes in meta-analysis with a small number of studies. </w:t>
+      </w:r>
+      <w:r>
+        <w:rPr>
+          <w:i/>
+          <w:iCs/>
+        </w:rPr>
+        <w:t>Research Synthesis Methods</w:t>
+      </w:r>
+      <w:r>
+        <w:t xml:space="preserve">, </w:t>
+      </w:r>
+      <w:r>
+        <w:rPr>
+          <w:i/>
+          <w:iCs/>
+        </w:rPr>
+        <w:t>13</w:t>
+      </w:r>
+      <w:r>
+        <w:t>(4), 457–477. https://doi.org/10.1002/jrsm.1554</w:t>
+      </w:r>
+    </w:p>
+    <w:p>
+      <w:pPr>
+        <w:pStyle w:val="Bibliography"/>
+      </w:pPr>
+      <w:r>
+        <w:t xml:space="preserve">Logan, J. A. R., Hart, S. A., &amp; Schatschneider, C. (2021). Data sharing in education science. </w:t>
+      </w:r>
+      <w:r>
+        <w:rPr>
+          <w:i/>
+          <w:iCs/>
+        </w:rPr>
+        <w:t>AERA Open</w:t>
+      </w:r>
+      <w:r>
+        <w:t xml:space="preserve">, </w:t>
+      </w:r>
+      <w:r>
+        <w:rPr>
+          <w:i/>
+          <w:iCs/>
+        </w:rPr>
+        <w:t>7</w:t>
+      </w:r>
+      <w:r>
+        <w:t>, 23328584211006475.</w:t>
+      </w:r>
+    </w:p>
+    <w:p>
+      <w:pPr>
+        <w:pStyle w:val="Bibliography"/>
+      </w:pPr>
+      <w:r>
+        <w:t xml:space="preserve">Maassen, E., van Assen, M., Nuijten, M., Olsson Collentine, A., &amp; Wicherts, J. (2020). Reproducibility of individual effect sizes in meta-analyses in psychology. </w:t>
+      </w:r>
+      <w:r>
+        <w:rPr>
+          <w:i/>
+          <w:iCs/>
+        </w:rPr>
+        <w:t>PloS One</w:t>
+      </w:r>
+      <w:r>
+        <w:t xml:space="preserve">, </w:t>
+      </w:r>
+      <w:r>
+        <w:rPr>
+          <w:i/>
+          <w:iCs/>
+        </w:rPr>
+        <w:t>15</w:t>
+      </w:r>
+      <w:r>
+        <w:t>(5), e0233107. https://doi.org/10.1371/journal.pone.0233107</w:t>
+      </w:r>
+    </w:p>
+    <w:p>
+      <w:pPr>
+        <w:pStyle w:val="Bibliography"/>
+      </w:pPr>
+      <w:r>
+        <w:t xml:space="preserve">Mathur, M. B., &amp; VanderWeele, T. J. (2020). Sensitivity analysis for publication bias in meta‐analyses. </w:t>
+      </w:r>
+      <w:r>
+        <w:rPr>
+          <w:i/>
+          <w:iCs/>
+        </w:rPr>
+        <w:t>Journal of the Royal Statistical Society: Series C (Applied Statistics)</w:t>
+      </w:r>
+      <w:r>
+        <w:t xml:space="preserve">, </w:t>
+      </w:r>
+      <w:r>
+        <w:rPr>
+          <w:i/>
+          <w:iCs/>
+        </w:rPr>
+        <w:t>69</w:t>
+      </w:r>
+      <w:r>
+        <w:t>(5), 1091–1119. https://doi.org/10.1111/rssc.12440</w:t>
+      </w:r>
+    </w:p>
+    <w:p>
+      <w:pPr>
+        <w:pStyle w:val="Bibliography"/>
+      </w:pPr>
+      <w:r>
+        <w:t xml:space="preserve">McGrath, S., Zhao, X., Steele, R., &amp; Benedetti, A. (2019). estmeansd: Estimating the sample mean and standard deviation from commonly reported quantiles in meta-analysis. </w:t>
+      </w:r>
+      <w:r>
+        <w:rPr>
+          <w:i/>
+          <w:iCs/>
+        </w:rPr>
+        <w:t>CRAN: Contributed Packages</w:t>
+      </w:r>
+      <w:r>
+        <w:t>.</w:t>
+      </w:r>
+    </w:p>
+    <w:p>
+      <w:pPr>
+        <w:pStyle w:val="Bibliography"/>
+      </w:pPr>
+      <w:r>
+        <w:t xml:space="preserve">McShane, B. B., Böckenholt, U., &amp; Hansen, K. T. (2016). Adjusting for publication bias in meta-analysis: An evaluation of selection methods and some cautionary notes. </w:t>
+      </w:r>
+      <w:r>
+        <w:rPr>
+          <w:i/>
+          <w:iCs/>
+        </w:rPr>
+        <w:t>Perspectives on Psychological Science</w:t>
+      </w:r>
+      <w:r>
+        <w:t xml:space="preserve">, </w:t>
+      </w:r>
+      <w:r>
+        <w:rPr>
+          <w:i/>
+          <w:iCs/>
+        </w:rPr>
+        <w:t>11</w:t>
+      </w:r>
+      <w:r>
+        <w:t>(5), 730–749.</w:t>
+      </w:r>
+    </w:p>
+    <w:p>
+      <w:pPr>
+        <w:pStyle w:val="Bibliography"/>
+      </w:pPr>
+      <w:r>
+        <w:t xml:space="preserve">Michalak, J., Schultze, M., Heidenreich, T., &amp; Schramm, E. (2015). A randomized controlled trial on the efficacy of mindfulness-based cognitive therapy and a group version of cognitive behavioral analysis system of psychotherapy for chronically depressed patients. </w:t>
+      </w:r>
+      <w:r>
+        <w:rPr>
+          <w:i/>
+          <w:iCs/>
+        </w:rPr>
+        <w:t>Journal of Consulting and Clinical Psychology</w:t>
+      </w:r>
+      <w:r>
+        <w:t xml:space="preserve">, </w:t>
+      </w:r>
+      <w:r>
+        <w:rPr>
+          <w:i/>
+          <w:iCs/>
+        </w:rPr>
+        <w:t>83</w:t>
+      </w:r>
+      <w:r>
+        <w:t>(5), 951. https://doi.org/10.1037/ccp0000042</w:t>
+      </w:r>
+    </w:p>
+    <w:p>
+      <w:pPr>
+        <w:pStyle w:val="Bibliography"/>
+      </w:pPr>
+      <w:r>
+        <w:t xml:space="preserve">Morris, S. B. (2008). Estimating effect sizes from pretest-posttest-control group designs. </w:t>
+      </w:r>
+      <w:r>
+        <w:rPr>
+          <w:i/>
+          <w:iCs/>
+        </w:rPr>
+        <w:t>Organizational Research Methods</w:t>
+      </w:r>
+      <w:r>
+        <w:t xml:space="preserve">, </w:t>
+      </w:r>
+      <w:r>
+        <w:rPr>
+          <w:i/>
+          <w:iCs/>
+        </w:rPr>
+        <w:t>11</w:t>
+      </w:r>
+      <w:r>
+        <w:t>(2), 364–386. https://doi.org/10.1177/1094428106291059</w:t>
+      </w:r>
+    </w:p>
+    <w:p>
+      <w:pPr>
+        <w:pStyle w:val="Bibliography"/>
+      </w:pPr>
+      <w:r>
+        <w:lastRenderedPageBreak/>
+        <w:t xml:space="preserve">Pigott, T. D. (2019). Missing data in meta-analysis. In H. Cooper, L. V. Hedges, &amp; J. C. Valentine (Eds.), </w:t>
+      </w:r>
+      <w:r>
+        <w:rPr>
+          <w:i/>
+          <w:iCs/>
+        </w:rPr>
+        <w:t>The handbook of research synthesis and meta-analysis</w:t>
+      </w:r>
+      <w:r>
+        <w:t xml:space="preserve"> (pp. 367–382). Russell Sage Foundation. https://doi.org/10.7758/9781610448864</w:t>
+      </w:r>
+    </w:p>
+    <w:p>
+      <w:pPr>
+        <w:pStyle w:val="Bibliography"/>
+      </w:pPr>
+      <w:r>
+        <w:t xml:space="preserve">Pustejovsky, J., Citkowicz, M., &amp; Joshi, M. (2025). </w:t>
+      </w:r>
+      <w:r>
+        <w:rPr>
+          <w:i/>
+          <w:iCs/>
+        </w:rPr>
+        <w:t>Estimation and inference for step-function selection models in meta-analysis with dependent effects</w:t>
+      </w:r>
+      <w:r>
+        <w:t>. OSF. https://doi.org/10.31222/osf.io/qg5x6</w:t>
+      </w:r>
+    </w:p>
+    <w:p>
+      <w:pPr>
+        <w:pStyle w:val="Bibliography"/>
+      </w:pPr>
+      <w:r>
+        <w:t xml:space="preserve">Pustejovsky, J. E. (2016). </w:t>
+      </w:r>
+      <w:r>
+        <w:rPr>
+          <w:i/>
+          <w:iCs/>
+        </w:rPr>
+        <w:t>Alternative formulas for the standardized mean difference</w:t>
+      </w:r>
+      <w:r>
+        <w:t>. https://www.jepusto.com/alternative-formulas-for-the-smd/</w:t>
+      </w:r>
+    </w:p>
+    <w:p>
+      <w:pPr>
+        <w:pStyle w:val="Bibliography"/>
+      </w:pPr>
+      <w:r>
+        <w:t xml:space="preserve">Pustejovsky, J. E. (2020). </w:t>
+      </w:r>
+      <w:r>
+        <w:rPr>
+          <w:i/>
+          <w:iCs/>
+        </w:rPr>
+        <w:t>clubSandwich: Cluster-robust (sandwich) variance estimators with small-sample corrections</w:t>
+      </w:r>
+      <w:r>
+        <w:t xml:space="preserve"> (No. 0.5.5). cran.r-project.org.</w:t>
+      </w:r>
+    </w:p>
+    <w:p>
+      <w:pPr>
+        <w:pStyle w:val="Bibliography"/>
+      </w:pPr>
+      <w:r>
+        <w:t xml:space="preserve">Pustejovsky, J. E., &amp; Joshi, M. (2023). </w:t>
+      </w:r>
+      <w:r>
+        <w:rPr>
+          <w:i/>
+          <w:iCs/>
+        </w:rPr>
+        <w:t>Cluster-Bootstrapping a meta-analytic selection model</w:t>
+      </w:r>
+      <w:r>
+        <w:t>. https://jepusto.com/posts/cluster-bootstrap-selection-model/</w:t>
+      </w:r>
+    </w:p>
+    <w:p>
+      <w:pPr>
+        <w:pStyle w:val="Bibliography"/>
+      </w:pPr>
+      <w:r>
+        <w:t xml:space="preserve">Pustejovsky, J. E., Joshi, M., &amp; Citkowicz, M. (2025). </w:t>
+      </w:r>
+      <w:r>
+        <w:rPr>
+          <w:i/>
+          <w:iCs/>
+        </w:rPr>
+        <w:t>metaselection: Meta-analytic selection models with cluster-robust and cluster-bootstrap standard errors for dependent effect size estimates</w:t>
+      </w:r>
+      <w:r>
+        <w:t xml:space="preserve"> (No. 0.1.5).</w:t>
+      </w:r>
+    </w:p>
+    <w:p>
+      <w:pPr>
+        <w:pStyle w:val="Bibliography"/>
+      </w:pPr>
+      <w:r>
+        <w:t xml:space="preserve">Pustejovsky, J. E., &amp; Rodgers, M. A. (2019). Testing for funnel plot asymmetry of standardized mean differences. </w:t>
+      </w:r>
+      <w:r>
+        <w:rPr>
+          <w:i/>
+          <w:iCs/>
+        </w:rPr>
+        <w:t>Research Synthesis Methods</w:t>
+      </w:r>
+      <w:r>
+        <w:t xml:space="preserve">, </w:t>
+      </w:r>
+      <w:r>
+        <w:rPr>
+          <w:i/>
+          <w:iCs/>
+        </w:rPr>
+        <w:t>10</w:t>
+      </w:r>
+      <w:r>
+        <w:t>(1), 57–71. https://doi.org/10.1002/jrsm.1332</w:t>
+      </w:r>
+    </w:p>
+    <w:p>
+      <w:pPr>
+        <w:pStyle w:val="Bibliography"/>
+      </w:pPr>
+      <w:r>
+        <w:t xml:space="preserve">Pustejovsky, J. E., &amp; Tipton, E. (2021). Meta-analysis with robust variance estimation: Expanding the range of working models. </w:t>
+      </w:r>
+      <w:r>
+        <w:rPr>
+          <w:i/>
+          <w:iCs/>
+        </w:rPr>
+        <w:t>Prevention Science</w:t>
+      </w:r>
+      <w:r>
+        <w:t xml:space="preserve">, </w:t>
+      </w:r>
+      <w:r>
+        <w:rPr>
+          <w:i/>
+          <w:iCs/>
+        </w:rPr>
+        <w:t>23</w:t>
+      </w:r>
+      <w:r>
+        <w:t>(1), 425–438. https://doi.org/10.1007/s11121-021-01246-3</w:t>
+      </w:r>
+    </w:p>
+    <w:p>
+      <w:pPr>
+        <w:pStyle w:val="Bibliography"/>
+      </w:pPr>
+      <w:r>
+        <w:t xml:space="preserve">Pustejovsky, J. E., Zhang, J., &amp; Tipton, E. (2025). </w:t>
+      </w:r>
+      <w:r>
+        <w:rPr>
+          <w:i/>
+          <w:iCs/>
+        </w:rPr>
+        <w:t>A preliminary data analysis workflow for meta-analysis of dependent effect sizes</w:t>
+      </w:r>
+      <w:r>
+        <w:t>. OSF. https://doi.org/10.31222/osf.io/vfsqx_v1</w:t>
+      </w:r>
+    </w:p>
+    <w:p>
+      <w:pPr>
+        <w:pStyle w:val="Bibliography"/>
+      </w:pPr>
+      <w:r>
+        <w:lastRenderedPageBreak/>
+        <w:t xml:space="preserve">R Core Team. (2022). </w:t>
+      </w:r>
+      <w:r>
+        <w:rPr>
+          <w:i/>
+          <w:iCs/>
+        </w:rPr>
+        <w:t>R: A language and environment for statistical computing</w:t>
+      </w:r>
+      <w:r>
+        <w:t>. R Foundation for Statistical Computing, Vienna, Austria.</w:t>
+      </w:r>
+    </w:p>
+    <w:p>
+      <w:pPr>
+        <w:pStyle w:val="Bibliography"/>
+      </w:pPr>
+      <w:r>
+        <w:t xml:space="preserve">Rothstein, H. R., Sutton, A. J., &amp; Borenstein, M. (2005). Publication bias in meta-analysis. In H. R. Rothstein, A. J. Sutton, &amp; M. Borenstein (Eds.), </w:t>
+      </w:r>
+      <w:r>
+        <w:rPr>
+          <w:i/>
+          <w:iCs/>
+        </w:rPr>
+        <w:t>Publication bias in meta-analysis: Prevention, assessment and adjustments</w:t>
+      </w:r>
+      <w:r>
+        <w:t>. Wiley Online Library.</w:t>
+      </w:r>
+    </w:p>
+    <w:p>
+      <w:pPr>
+        <w:pStyle w:val="Bibliography"/>
+      </w:pPr>
+      <w:r>
+        <w:t xml:space="preserve">RStudio Team. (2015). </w:t>
+      </w:r>
+      <w:r>
+        <w:rPr>
+          <w:i/>
+          <w:iCs/>
+        </w:rPr>
+        <w:t>RStudio: Integrated development for R</w:t>
+      </w:r>
+      <w:r>
+        <w:t>. RStudio, Inc., Boston, MA.</w:t>
+      </w:r>
+    </w:p>
+    <w:p>
+      <w:pPr>
+        <w:pStyle w:val="Bibliography"/>
+      </w:pPr>
+      <w:r>
+        <w:t xml:space="preserve">Sacks, S., McKendrick, K., Vazan, P., Sacks, J. Y., &amp; Cleland, C. M. (2011). Modified therapeutic community aftercare for clients triply diagnosed with HIV/AIDS and co-occurring mental and substance use disorders. </w:t>
+      </w:r>
+      <w:r>
+        <w:rPr>
+          <w:i/>
+          <w:iCs/>
+        </w:rPr>
+        <w:t>AIDS Care</w:t>
+      </w:r>
+      <w:r>
+        <w:t xml:space="preserve">, </w:t>
+      </w:r>
+      <w:r>
+        <w:rPr>
+          <w:i/>
+          <w:iCs/>
+        </w:rPr>
+        <w:t>23</w:t>
+      </w:r>
+      <w:r>
+        <w:t>(12), 1676–1686. https://doi.org/10.1080/09540121.2011.582075</w:t>
+      </w:r>
+    </w:p>
+    <w:p>
+      <w:pPr>
+        <w:pStyle w:val="Bibliography"/>
+      </w:pPr>
+      <w:r>
+        <w:t xml:space="preserve">Shadish, W. R., Cook, T. D., &amp; Campbell, D. T. (2002). </w:t>
+      </w:r>
+      <w:r>
+        <w:rPr>
+          <w:i/>
+          <w:iCs/>
+        </w:rPr>
+        <w:t>Experimental and Quasi-Experimental Designs for Generalized Causal Inference</w:t>
+      </w:r>
+      <w:r>
+        <w:t>. Cengage Learning, Inc.</w:t>
+      </w:r>
+    </w:p>
+    <w:p>
+      <w:pPr>
+        <w:pStyle w:val="Bibliography"/>
+      </w:pPr>
+      <w:r>
+        <w:t xml:space="preserve">Somers, J. M., Moniruzzaman, A., Patterson, M., Currie, L., Rezansoff, S. N., Palepu, A., &amp; Fryer, K. (2017). A randomized trial examining housing first in congregate and scattered site formats. </w:t>
+      </w:r>
+      <w:r>
+        <w:rPr>
+          <w:i/>
+          <w:iCs/>
+        </w:rPr>
+        <w:t>PloS One</w:t>
+      </w:r>
+      <w:r>
+        <w:t xml:space="preserve">, </w:t>
+      </w:r>
+      <w:r>
+        <w:rPr>
+          <w:i/>
+          <w:iCs/>
+        </w:rPr>
+        <w:t>12</w:t>
+      </w:r>
+      <w:r>
+        <w:t>(1), e0168745. https://doi.org/10.1371/journal.pone.0168745</w:t>
+      </w:r>
+    </w:p>
+    <w:p>
+      <w:pPr>
+        <w:pStyle w:val="Bibliography"/>
+      </w:pPr>
+      <w:r>
+        <w:t xml:space="preserve">Stanley, T. D., &amp; Doucouliagos, H. (2014). Meta-regression approximations to reduce publication selection bias. </w:t>
+      </w:r>
+      <w:r>
+        <w:rPr>
+          <w:i/>
+          <w:iCs/>
+        </w:rPr>
+        <w:t>Research Synthesis Methods</w:t>
+      </w:r>
+      <w:r>
+        <w:t xml:space="preserve">, </w:t>
+      </w:r>
+      <w:r>
+        <w:rPr>
+          <w:i/>
+          <w:iCs/>
+        </w:rPr>
+        <w:t>5</w:t>
+      </w:r>
+      <w:r>
+        <w:t>(1), 60–78. https://doi.org/10.1002/jrsm.1095</w:t>
+      </w:r>
+    </w:p>
+    <w:p>
+      <w:pPr>
+        <w:pStyle w:val="Bibliography"/>
+      </w:pPr>
+      <w:r>
+        <w:t xml:space="preserve">Sterne, J. A. C., Hernán, M. A., Reeves, B. C., Savović, J., Berkman, N. D., Viswanathan, M., Henry, D., Altman, D. G., Ansari, M. T., Boutron, I., Carpenter, J. R., Chan, A.-W., Churchill, R., Deeks, J. J., Hróbjartsson, A., Kirkham, J., Jüni, P., Loke, Y. K., Pigott, T. D., … Higgins, J. P. T. (2016). ROBINS-I: A tool for assessing risk of bias in non-randomised studies of interventions. </w:t>
+      </w:r>
+      <w:r>
+        <w:rPr>
+          <w:i/>
+          <w:iCs/>
+        </w:rPr>
+        <w:t>BMJ</w:t>
+      </w:r>
+      <w:r>
+        <w:t xml:space="preserve">, </w:t>
+      </w:r>
+      <w:r>
+        <w:rPr>
+          <w:i/>
+          <w:iCs/>
+        </w:rPr>
+        <w:t>355</w:t>
+      </w:r>
+      <w:r>
+        <w:t>, i4919. https://doi.org/10.1136/bmj.i4919</w:t>
+      </w:r>
+    </w:p>
+    <w:p>
+      <w:pPr>
+        <w:pStyle w:val="Bibliography"/>
+      </w:pPr>
+      <w:r>
+        <w:t xml:space="preserve">Sterne, J. A. C., Higgins, J. P., Elbers, R. G., &amp; Reeves, B. C. (2016). </w:t>
+      </w:r>
+      <w:r>
+        <w:rPr>
+          <w:i/>
+          <w:iCs/>
+        </w:rPr>
+        <w:t>Risk Of Bias In Non-randomized Studies of Interventions (ROBINS-I): Detailed guidance</w:t>
+      </w:r>
+      <w:r>
+        <w:t>.</w:t>
+      </w:r>
+    </w:p>
+    <w:p>
+      <w:pPr>
+        <w:pStyle w:val="Bibliography"/>
+      </w:pPr>
+      <w:r>
+        <w:lastRenderedPageBreak/>
+        <w:t xml:space="preserve">Sterne, J. A. C., Savović, J., Page, M. J., Elbers, R. G., Blencowe, N. S., Boutron, I., Cates, C. J., Cheng, H.-Y., Corbett, M. S., &amp; Eldridge, S. M. (2019). RoB 2: A revised tool for assessing risk of bias in randomised trials. </w:t>
+      </w:r>
+      <w:r>
+        <w:rPr>
+          <w:i/>
+          <w:iCs/>
+        </w:rPr>
+        <w:t>BMJ</w:t>
+      </w:r>
+      <w:r>
+        <w:t xml:space="preserve">, </w:t>
+      </w:r>
+      <w:r>
+        <w:rPr>
+          <w:i/>
+          <w:iCs/>
+        </w:rPr>
+        <w:t>366</w:t>
+      </w:r>
+      <w:r>
+        <w:t>, l4898. https://doi.org/10.1136/bmj.l4898</w:t>
+      </w:r>
+    </w:p>
+    <w:p>
+      <w:pPr>
+        <w:pStyle w:val="Bibliography"/>
+      </w:pPr>
+      <w:r>
+        <w:t xml:space="preserve">Taylor, J. A., Pigott, T. D., &amp; Williams, R. (2021). Promoting knowledge accumulation about intervention effects: Exploring strategies for standardizing statistical approaches and effect size reporting. </w:t>
+      </w:r>
+      <w:r>
+        <w:rPr>
+          <w:i/>
+          <w:iCs/>
+        </w:rPr>
+        <w:t>Educational Researcher</w:t>
+      </w:r>
+      <w:r>
+        <w:t xml:space="preserve">, </w:t>
+      </w:r>
+      <w:r>
+        <w:rPr>
+          <w:i/>
+          <w:iCs/>
+        </w:rPr>
+        <w:t>51</w:t>
+      </w:r>
+      <w:r>
+        <w:t>(1), 72–80. https://doi.org/10.3102/0013189X211051319</w:t>
+      </w:r>
+    </w:p>
+    <w:p>
+      <w:pPr>
+        <w:pStyle w:val="Bibliography"/>
+      </w:pPr>
+      <w:r>
+        <w:t xml:space="preserve">Tipton, E. (2015). Small sample adjustments for robust variance estimation with meta-regression. </w:t>
+      </w:r>
+      <w:r>
+        <w:rPr>
+          <w:i/>
+          <w:iCs/>
+        </w:rPr>
+        <w:t>Psychological Methods</w:t>
+      </w:r>
+      <w:r>
+        <w:t xml:space="preserve">, </w:t>
+      </w:r>
+      <w:r>
+        <w:rPr>
+          <w:i/>
+          <w:iCs/>
+        </w:rPr>
         <w:t>20</w:t>
       </w:r>
       <w:r>
-        <w:t>(4), e1445. https://doi.org/10.1002/cl2.1445</w:t>
-      </w:r>
-    </w:p>
-    <w:p>
-      <w:pPr>
-        <w:pStyle w:val="Bibliography"/>
-      </w:pPr>
-      <w:r>
-        <w:t xml:space="preserve">Borenstein, M., &amp; Hedges, L. V. (2019). Effect sizes for meta-analysis. In H. Cooper, L. V. Hedges, &amp; J. C. Valentine (Eds.), </w:t>
-      </w:r>
-      <w:r>
-        <w:rPr>
-          <w:i/>
-          <w:iCs/>
-        </w:rPr>
-        <w:t>The handbook of research synthesis and meta-analysis</w:t>
-      </w:r>
-      <w:r>
-        <w:t xml:space="preserve"> (3rd ed., pp. 207–242). Russell Sage Foundation West Sussex.</w:t>
-      </w:r>
-    </w:p>
-    <w:p>
-      <w:pPr>
-        <w:pStyle w:val="Bibliography"/>
-      </w:pPr>
-      <w:r>
-        <w:t xml:space="preserve">Borenstein, M., Higgins, J. P. T., Hedges, L. V., &amp; Rothstein, H. R. (2017). Basics of meta-analysis: I2 is not an absolute measure of heterogeneity. </w:t>
+        <w:t>(3), 375–393. https://doi.org/10.1037/met0000011</w:t>
+      </w:r>
+    </w:p>
+    <w:p>
+      <w:pPr>
+        <w:pStyle w:val="Bibliography"/>
+      </w:pPr>
+      <w:r>
+        <w:t xml:space="preserve">Tipton, E., &amp; Pustejovsky, J. E. (2015). Small-sample adjustments for tests of moderators and model fit using robust variance estimation in meta-regression. </w:t>
+      </w:r>
+      <w:r>
+        <w:rPr>
+          <w:i/>
+          <w:iCs/>
+        </w:rPr>
+        <w:t>Journal of Educational and Behavioral Statistics</w:t>
+      </w:r>
+      <w:r>
+        <w:t xml:space="preserve">, </w:t>
+      </w:r>
+      <w:r>
+        <w:rPr>
+          <w:i/>
+          <w:iCs/>
+        </w:rPr>
+        <w:t>40</w:t>
+      </w:r>
+      <w:r>
+        <w:t>(6), 604–634. https://doi.org/10.3102/1076998615606099</w:t>
+      </w:r>
+    </w:p>
+    <w:p>
+      <w:pPr>
+        <w:pStyle w:val="Bibliography"/>
+      </w:pPr>
+      <w:r>
+        <w:t xml:space="preserve">van Aert, R. C. M. (2023). </w:t>
+      </w:r>
+      <w:r>
+        <w:rPr>
+          <w:i/>
+          <w:iCs/>
+        </w:rPr>
+        <w:t>puniform: Meta-analysis methods correcting for publication bias</w:t>
+      </w:r>
+      <w:r>
+        <w:t xml:space="preserve"> (No. 0.2.7). CRAN.</w:t>
+      </w:r>
+    </w:p>
+    <w:p>
+      <w:pPr>
+        <w:pStyle w:val="Bibliography"/>
+      </w:pPr>
+      <w:r>
+        <w:t xml:space="preserve">van Aert, R. C. M. (2025). Meta-analyzing nonpreregistered and preregistered studies. </w:t>
+      </w:r>
+      <w:r>
+        <w:rPr>
+          <w:i/>
+          <w:iCs/>
+        </w:rPr>
+        <w:t>Psychological Methods</w:t>
+      </w:r>
+      <w:r>
+        <w:t xml:space="preserve">, </w:t>
+      </w:r>
+      <w:r>
+        <w:rPr>
+          <w:i/>
+          <w:iCs/>
+        </w:rPr>
+        <w:t>Online first</w:t>
+      </w:r>
+      <w:r>
+        <w:t>. https://doi.org/10.1037/met0000719</w:t>
+      </w:r>
+    </w:p>
+    <w:p>
+      <w:pPr>
+        <w:pStyle w:val="Bibliography"/>
+      </w:pPr>
+      <w:r>
+        <w:t xml:space="preserve">van Aert, R. C. M., &amp; van Assen, M. A. (2025). </w:t>
+      </w:r>
+      <w:r>
+        <w:rPr>
+          <w:i/>
+          <w:iCs/>
+        </w:rPr>
+        <w:t>Correcting for publication bias in a meta-analysis with the p-uniform* method</w:t>
+      </w:r>
+      <w:r>
+        <w:t>. Center for Open Science. https://doi.org/10.31222/osf.io/zqjr9</w:t>
+      </w:r>
+    </w:p>
+    <w:p>
+      <w:pPr>
+        <w:pStyle w:val="Bibliography"/>
+      </w:pPr>
+      <w:r>
+        <w:t xml:space="preserve">Vembye, M. H. (2024a). </w:t>
+      </w:r>
+      <w:r>
+        <w:rPr>
+          <w:i/>
+          <w:iCs/>
+        </w:rPr>
+        <w:t>Variance calculation when there is clustering in one treatment group only</w:t>
+      </w:r>
+      <w:r>
+        <w:t>. https://mikkelvembye.github.io/VIVECampbell/reference/vgt_smd_1armcluster.html</w:t>
+      </w:r>
+    </w:p>
+    <w:p>
+      <w:pPr>
+        <w:pStyle w:val="Bibliography"/>
+      </w:pPr>
+      <w:r>
+        <w:t xml:space="preserve">Vembye, M. H. (2024b). </w:t>
+      </w:r>
+      <w:r>
+        <w:rPr>
+          <w:i/>
+          <w:iCs/>
+        </w:rPr>
+        <w:t>VIVECampbell: Functions for Campbell reviews in VIVE</w:t>
+      </w:r>
+      <w:r>
+        <w:t xml:space="preserve"> (No. 0.0.1). GitHub.</w:t>
+      </w:r>
+    </w:p>
+    <w:p>
+      <w:pPr>
+        <w:pStyle w:val="Bibliography"/>
+      </w:pPr>
+      <w:r>
+        <w:lastRenderedPageBreak/>
+        <w:t xml:space="preserve">Vembye, M. H., Pustejovsky, J. E., &amp; Pigott, T. D. (2023). Power approximations for overall average effects in meta-analysis with dependent effect sizes. </w:t>
+      </w:r>
+      <w:r>
+        <w:rPr>
+          <w:i/>
+          <w:iCs/>
+        </w:rPr>
+        <w:t>Journal of Educational and Behavioral Statistics</w:t>
+      </w:r>
+      <w:r>
+        <w:t xml:space="preserve">, </w:t>
+      </w:r>
+      <w:r>
+        <w:rPr>
+          <w:i/>
+          <w:iCs/>
+        </w:rPr>
+        <w:t>48</w:t>
+      </w:r>
+      <w:r>
+        <w:t>(1), 70–102. https://doi.org/10769986221127379</w:t>
+      </w:r>
+    </w:p>
+    <w:p>
+      <w:pPr>
+        <w:pStyle w:val="Bibliography"/>
+      </w:pPr>
+      <w:r>
+        <w:t xml:space="preserve">Vembye, M. H., Pustejovsky, J. E., &amp; Pigott, T. D. (2024). Conducting power analysis for meta-analysis with dependent effect sizes: Common guidelines and an introduction to the POMADE R package. </w:t>
       </w:r>
       <w:r>
         <w:rPr>
@@ -1551,43 +3104,25 @@
           <w:i/>
           <w:iCs/>
         </w:rPr>
-        <w:t>8</w:t>
-      </w:r>
-      <w:r>
-        <w:t>(1), 5–18. https://doi.org/10.1002/jrsm.1230</w:t>
-      </w:r>
-    </w:p>
-    <w:p>
-      <w:pPr>
-        <w:pStyle w:val="Bibliography"/>
-      </w:pPr>
-      <w:r>
-        <w:t xml:space="preserve">Canty, A., &amp; Ripley, B. (2017). Package ‘boot.’ </w:t>
-      </w:r>
-      <w:r>
-        <w:rPr>
-          <w:i/>
-          <w:iCs/>
-        </w:rPr>
-        <w:t>Bootstrap Functions. CRAN R Proj</w:t>
-      </w:r>
-      <w:r>
-        <w:t>.</w:t>
-      </w:r>
-    </w:p>
-    <w:p>
-      <w:pPr>
-        <w:pStyle w:val="Bibliography"/>
-      </w:pPr>
-      <w:r>
-        <w:t xml:space="preserve">Chen, M., &amp; Pustejovsky, J. E. (2025). Adapting methods for correcting selective reporting bias in meta-analysis of dependent effect sizes. </w:t>
-      </w:r>
-      <w:r>
-        <w:rPr>
-          <w:i/>
-          <w:iCs/>
-        </w:rPr>
-        <w:t>Psychological Methods</w:t>
+        <w:t>15</w:t>
+      </w:r>
+      <w:r>
+        <w:t>(6), 1214–1230. https://doi.org/10.1002/jrsm.1752</w:t>
+      </w:r>
+    </w:p>
+    <w:p>
+      <w:pPr>
+        <w:pStyle w:val="Bibliography"/>
+      </w:pPr>
+      <w:r>
+        <w:t xml:space="preserve">Vembye, M. H., Weiss, F., &amp; Hamilton Bhat, B. (2024). The effects of co-teaching and related collaborative models of instruction on student achievement: A systematic review and meta-analysis. </w:t>
+      </w:r>
+      <w:r>
+        <w:rPr>
+          <w:i/>
+          <w:iCs/>
+        </w:rPr>
+        <w:t>Review of Educational Research</w:t>
       </w:r>
       <w:r>
         <w:t xml:space="preserve">, </w:t>
@@ -1597,25 +3132,25 @@
           <w:i/>
           <w:iCs/>
         </w:rPr>
-        <w:t>Online first</w:t>
-      </w:r>
-      <w:r>
-        <w:t>. https://doi.org/10.1037/met0000773</w:t>
-      </w:r>
-    </w:p>
-    <w:p>
-      <w:pPr>
-        <w:pStyle w:val="Bibliography"/>
-      </w:pPr>
-      <w:r>
-        <w:t xml:space="preserve">Dalgaard, N. T., Flensborg Jensen, M. C., Bengtsen, E., Krassel, K. F., &amp; Vembye, M. H. (2022). PROTOCOL: Group‐based community interventions to support the social reintegration of marginalised adults with mental illness. </w:t>
-      </w:r>
-      <w:r>
-        <w:rPr>
-          <w:i/>
-          <w:iCs/>
-        </w:rPr>
-        <w:t>Campbell Systematic Reviews</w:t>
+        <w:t>94</w:t>
+      </w:r>
+      <w:r>
+        <w:t>(3), 376–422. https://doi.org/10.3102/00346543231186588</w:t>
+      </w:r>
+    </w:p>
+    <w:p>
+      <w:pPr>
+        <w:pStyle w:val="Bibliography"/>
+      </w:pPr>
+      <w:r>
+        <w:t xml:space="preserve">Viechtbauer, W. (2010). Conducting meta-analyses in R with the metafor package. </w:t>
+      </w:r>
+      <w:r>
+        <w:rPr>
+          <w:i/>
+          <w:iCs/>
+        </w:rPr>
+        <w:t>Journal of Statistical Software</w:t>
       </w:r>
       <w:r>
         <w:t xml:space="preserve">, </w:t>
@@ -1625,46 +3160,92 @@
           <w:i/>
           <w:iCs/>
         </w:rPr>
-        <w:t>18</w:t>
-      </w:r>
-      <w:r>
-        <w:t>(3), e1254. https://doi.org/10.1002/cl2.1254</w:t>
-      </w:r>
-    </w:p>
-    <w:p>
-      <w:pPr>
-        <w:pStyle w:val="Bibliography"/>
-      </w:pPr>
-      <w:r>
-        <w:t xml:space="preserve">Dietrichson, J., Seerup, J. K., Jensen, S. E. I., Klejs, J., Bengtsen, E., Strandby, M. W., &amp; Thomsen, M. K. (2025). School-Based Language, Math, and Reading Interventions for Executive Functions in Children and Adolescents: A Systematic Review. EdWorkingPaper No. 25-1198. </w:t>
-      </w:r>
-      <w:r>
-        <w:rPr>
-          <w:i/>
-          <w:iCs/>
-        </w:rPr>
-        <w:t>Annenberg Institute for School Reform at Brown University</w:t>
-      </w:r>
-      <w:r>
-        <w:t>.</w:t>
-      </w:r>
-    </w:p>
-    <w:p>
-      <w:pPr>
-        <w:pStyle w:val="Bibliography"/>
-      </w:pPr>
-      <w:r>
-        <w:t xml:space="preserve">Eldridge, S., Campbell, M. K., Campbell, M. J., Drahota, A. K., Giraudeau, B., Reeves, B. C., Siegfried, N., &amp; Higgins, J. P. (2021). </w:t>
-      </w:r>
-      <w:r>
-        <w:rPr>
-          <w:i/>
-          <w:iCs/>
-        </w:rPr>
-        <w:t>Revised Cochrane risk of bias tool for randomized trials (RoB 2): Additional considerations for cluster-randomized trials (RoB 2 CRT)</w:t>
-      </w:r>
-      <w:r>
-        <w:t>. Cochrane Bias Methods Group.</w:t>
+        <w:t>36</w:t>
+      </w:r>
+      <w:r>
+        <w:t>(3), 1–48. https://doi.org/10.18637/jss.v036.i03</w:t>
+      </w:r>
+    </w:p>
+    <w:p>
+      <w:pPr>
+        <w:pStyle w:val="Bibliography"/>
+      </w:pPr>
+      <w:r>
+        <w:t xml:space="preserve">Viechtbauer, W. (2021). </w:t>
+      </w:r>
+      <w:r>
+        <w:rPr>
+          <w:i/>
+          <w:iCs/>
+        </w:rPr>
+        <w:t>I2 for Multilevel and Multivariate Models</w:t>
+      </w:r>
+      <w:r>
+        <w:t>. https://www.metafor-project.org/doku.php/tips:i2_multilevel_multivariate</w:t>
+      </w:r>
+    </w:p>
+    <w:p>
+      <w:pPr>
+        <w:pStyle w:val="Bibliography"/>
+      </w:pPr>
+      <w:r>
+        <w:t xml:space="preserve">Viechtbauer, W. (2025). </w:t>
+      </w:r>
+      <w:r>
+        <w:rPr>
+          <w:i/>
+          <w:iCs/>
+        </w:rPr>
+        <w:t>Construct or approximate the variance-covariance matrix of dependent effect sizes or outcomes</w:t>
+      </w:r>
+      <w:r>
+        <w:t>. Metafor: A Meta-Analysis Package for R. https://wviechtb.github.io/metafor/reference/vcalc.html</w:t>
+      </w:r>
+    </w:p>
+    <w:p>
+      <w:pPr>
+        <w:pStyle w:val="Bibliography"/>
+      </w:pPr>
+      <w:r>
+        <w:t xml:space="preserve">Wei, Y., &amp; Higgins, J. P. T. (2013). Estimating within‐study covariances in multivariate meta‐analysis with multiple outcomes. </w:t>
+      </w:r>
+      <w:r>
+        <w:rPr>
+          <w:i/>
+          <w:iCs/>
+        </w:rPr>
+        <w:t>Statistics in Medicine</w:t>
+      </w:r>
+      <w:r>
+        <w:t xml:space="preserve">, </w:t>
+      </w:r>
+      <w:r>
+        <w:rPr>
+          <w:i/>
+          <w:iCs/>
+        </w:rPr>
+        <w:t>32</w:t>
+      </w:r>
+      <w:r>
+        <w:t>(7), 1191–1205. https://doi.org/10.1002/sim.5679</w:t>
+      </w:r>
+    </w:p>
+    <w:p>
+      <w:pPr>
+        <w:pStyle w:val="Bibliography"/>
+      </w:pPr>
+      <w:r>
+        <w:t xml:space="preserve">Wickham, H. (2016). </w:t>
+      </w:r>
+      <w:r>
+        <w:rPr>
+          <w:i/>
+          <w:iCs/>
+        </w:rPr>
+        <w:t>ggplot2: Elegant graphics for data analysis</w:t>
+      </w:r>
+      <w:r>
+        <w:t>. https://cran.r-project.org/web/packages/ggplot2/index.html</w:t>
       </w:r>
     </w:p>
     <w:p>
@@ -1673,1226 +3254,6 @@
       </w:pPr>
       <w:r>
         <w:lastRenderedPageBreak/>
-        <w:t xml:space="preserve">Fisher, Z., &amp; Tipton, E. (2015). </w:t>
-      </w:r>
-      <w:r>
-        <w:rPr>
-          <w:i/>
-          <w:iCs/>
-        </w:rPr>
-        <w:t>robumeta: An R-package for robust variance estimation in meta-analysis</w:t>
-      </w:r>
-      <w:r>
-        <w:t>.</w:t>
-      </w:r>
-    </w:p>
-    <w:p>
-      <w:pPr>
-        <w:pStyle w:val="Bibliography"/>
-      </w:pPr>
-      <w:r>
-        <w:t xml:space="preserve">Fitzgerald, K. G., &amp; Tipton, E. (2024). Using Extant Data to Improve Estimation of the Standardized Mean Difference. </w:t>
-      </w:r>
-      <w:r>
-        <w:rPr>
-          <w:i/>
-          <w:iCs/>
-        </w:rPr>
-        <w:t>Journal of Educational and Behavioral Statistics</w:t>
-      </w:r>
-      <w:r>
-        <w:t>, 10769986241238478. https://doi.org/10.3102/10769986241238478</w:t>
-      </w:r>
-    </w:p>
-    <w:p>
-      <w:pPr>
-        <w:pStyle w:val="Bibliography"/>
-      </w:pPr>
-      <w:r>
-        <w:t xml:space="preserve">Gleser, L., &amp; Olkin, I. (2009). Stochastically dependent effect sizes. In H. Cooper, L. V. Hedges, &amp; J. C. Valentine (Eds.), </w:t>
-      </w:r>
-      <w:r>
-        <w:rPr>
-          <w:i/>
-          <w:iCs/>
-        </w:rPr>
-        <w:t>The handbook of research synthesis and meta-analysis</w:t>
-      </w:r>
-      <w:r>
-        <w:t xml:space="preserve"> (pp. 357–376). Russell Sage Foundation. https://doi.org/10.7758/9781610441384</w:t>
-      </w:r>
-    </w:p>
-    <w:p>
-      <w:pPr>
-        <w:pStyle w:val="Bibliography"/>
-      </w:pPr>
-      <w:r>
-        <w:t xml:space="preserve">Gonzalez, J. M., &amp; Prihoda, T. J. (2007). A Case Study of Psychodynamic Group Psychotherapy for Bipolar Disorder. </w:t>
-      </w:r>
-      <w:r>
-        <w:rPr>
-          <w:i/>
-          <w:iCs/>
-        </w:rPr>
-        <w:t>American Journal of Psychotherapy</w:t>
-      </w:r>
-      <w:r>
-        <w:t xml:space="preserve">, </w:t>
-      </w:r>
-      <w:r>
-        <w:rPr>
-          <w:i/>
-          <w:iCs/>
-        </w:rPr>
-        <w:t>61</w:t>
-      </w:r>
-      <w:r>
-        <w:t>(4), 405–422. https://doi.org/10.1176/appi.psychotherapy.2007.61.4.405</w:t>
-      </w:r>
-    </w:p>
-    <w:p>
-      <w:pPr>
-        <w:pStyle w:val="Bibliography"/>
-      </w:pPr>
-      <w:r>
-        <w:t xml:space="preserve">Gordon, A., Davis, P. J., Patterson, S., Pepping, C. A., Scott, J. G., Salter, K., &amp; Connell, M. (2018). A randomized waitlist control community study of Social Cognition and Interaction Training for people with schizophrenia. </w:t>
-      </w:r>
-      <w:r>
-        <w:rPr>
-          <w:i/>
-          <w:iCs/>
-        </w:rPr>
-        <w:t>British Journal of Clinical Psychology</w:t>
-      </w:r>
-      <w:r>
-        <w:t xml:space="preserve">, </w:t>
-      </w:r>
-      <w:r>
-        <w:rPr>
-          <w:i/>
-          <w:iCs/>
-        </w:rPr>
-        <w:t>57</w:t>
-      </w:r>
-      <w:r>
-        <w:t>(1), 116–130. https://doi.org/10.1111/bjc.12161</w:t>
-      </w:r>
-    </w:p>
-    <w:p>
-      <w:pPr>
-        <w:pStyle w:val="Bibliography"/>
-      </w:pPr>
-      <w:r>
-        <w:t xml:space="preserve">Hedges, L. V., Tipton, E., &amp; Johnson, M. C. (2010). Robust variance estimation in meta‐regression with dependent effect size estimates. </w:t>
-      </w:r>
-      <w:r>
-        <w:rPr>
-          <w:i/>
-          <w:iCs/>
-        </w:rPr>
-        <w:t>Research Synthesis Methods</w:t>
-      </w:r>
-      <w:r>
-        <w:t xml:space="preserve">, </w:t>
-      </w:r>
-      <w:r>
-        <w:rPr>
-          <w:i/>
-          <w:iCs/>
-        </w:rPr>
-        <w:t>1</w:t>
-      </w:r>
-      <w:r>
-        <w:t>(1), 39–65. https://doi.org/10.1002/jrsm.5</w:t>
-      </w:r>
-    </w:p>
-    <w:p>
-      <w:pPr>
-        <w:pStyle w:val="Bibliography"/>
-      </w:pPr>
-      <w:r>
-        <w:t xml:space="preserve">Hedges, L. V., &amp; Vevea, J. (2005). Selection method approaches. In H. R. Rothstein, A. J. Sutton, &amp; M. Borenstein (Eds.), </w:t>
-      </w:r>
-      <w:r>
-        <w:rPr>
-          <w:i/>
-          <w:iCs/>
-        </w:rPr>
-        <w:t>Publication bias in meta-analysis: Prevention, assessment and adjustments</w:t>
-      </w:r>
-      <w:r>
-        <w:t xml:space="preserve"> (pp. 145–174). Wiley Online Library. https://doi.org/10.1002/0470870168.ch9</w:t>
-      </w:r>
-    </w:p>
-    <w:p>
-      <w:pPr>
-        <w:pStyle w:val="Bibliography"/>
-      </w:pPr>
-      <w:r>
-        <w:t xml:space="preserve">Hedges, L. V. (1981). Distribution theory for Glass’s estimator of effect size and related estimators. </w:t>
-      </w:r>
-      <w:r>
-        <w:rPr>
-          <w:i/>
-          <w:iCs/>
-        </w:rPr>
-        <w:t>Journal of Educational Statistics</w:t>
-      </w:r>
-      <w:r>
-        <w:t xml:space="preserve">, </w:t>
-      </w:r>
-      <w:r>
-        <w:rPr>
-          <w:i/>
-          <w:iCs/>
-        </w:rPr>
-        <w:t>6</w:t>
-      </w:r>
-      <w:r>
-        <w:t>(2), 107–128. https://doi.org/10.2307/1164588</w:t>
-      </w:r>
-    </w:p>
-    <w:p>
-      <w:pPr>
-        <w:pStyle w:val="Bibliography"/>
-      </w:pPr>
-      <w:r>
-        <w:lastRenderedPageBreak/>
-        <w:t xml:space="preserve">Hedges, L. V. (2007). Effect sizes in cluster-randomized designs. </w:t>
-      </w:r>
-      <w:r>
-        <w:rPr>
-          <w:i/>
-          <w:iCs/>
-        </w:rPr>
-        <w:t>Journal of Educational and Behavioral Statistics</w:t>
-      </w:r>
-      <w:r>
-        <w:t xml:space="preserve">, </w:t>
-      </w:r>
-      <w:r>
-        <w:rPr>
-          <w:i/>
-          <w:iCs/>
-        </w:rPr>
-        <w:t>32</w:t>
-      </w:r>
-      <w:r>
-        <w:t>(4), 341–370. https://doi.org/10.3102/1076998606298043</w:t>
-      </w:r>
-    </w:p>
-    <w:p>
-      <w:pPr>
-        <w:pStyle w:val="Bibliography"/>
-      </w:pPr>
-      <w:r>
-        <w:t xml:space="preserve">Hedges, L. V., &amp; Citkowicz, M. (2015). Estimating effect size when there is clustering in one treatment group. </w:t>
-      </w:r>
-      <w:r>
-        <w:rPr>
-          <w:i/>
-          <w:iCs/>
-        </w:rPr>
-        <w:t>Behavior Research Methods</w:t>
-      </w:r>
-      <w:r>
-        <w:t xml:space="preserve">, </w:t>
-      </w:r>
-      <w:r>
-        <w:rPr>
-          <w:i/>
-          <w:iCs/>
-        </w:rPr>
-        <w:t>47</w:t>
-      </w:r>
-      <w:r>
-        <w:t>(4), 1295–1308. https://doi.org/10.3758/s13428-014-0538-z</w:t>
-      </w:r>
-    </w:p>
-    <w:p>
-      <w:pPr>
-        <w:pStyle w:val="Bibliography"/>
-      </w:pPr>
-      <w:r>
-        <w:t xml:space="preserve">Hedges, L. V, Tipton, E., Zejnullahi, R., &amp; Diaz, K. G. (2023). Effect sizes in ANCOVA and difference-in-differences designs. </w:t>
-      </w:r>
-      <w:r>
-        <w:rPr>
-          <w:i/>
-          <w:iCs/>
-        </w:rPr>
-        <w:t>British Journal of Mathematical and Statistical Psychology</w:t>
-      </w:r>
-      <w:r>
-        <w:t>. https://doi.org/10.1111/bmsp.12296</w:t>
-      </w:r>
-    </w:p>
-    <w:p>
-      <w:pPr>
-        <w:pStyle w:val="Bibliography"/>
-      </w:pPr>
-      <w:r>
-        <w:t xml:space="preserve">Higgins, J. P. T., Eldridge, S., &amp; Li, T. (2019). Including variants on randomized trials. In J. P. T. Higgins, J. Thomas, J. Chandler, M. S. Cumpston, T. Li, M. Page, &amp; V. Welch (Eds.), </w:t>
-      </w:r>
-      <w:r>
-        <w:rPr>
-          <w:i/>
-          <w:iCs/>
-        </w:rPr>
-        <w:t>Cochrane handbook for systematic reviews of interventions</w:t>
-      </w:r>
-      <w:r>
-        <w:t xml:space="preserve"> (2nd ed., pp. 569–593). Wiley Online Library. https://doi.org/10.1002/9781119536604</w:t>
-      </w:r>
-    </w:p>
-    <w:p>
-      <w:pPr>
-        <w:pStyle w:val="Bibliography"/>
-      </w:pPr>
-      <w:r>
-        <w:t xml:space="preserve">Higgins, J. P. T., Li, T., &amp; Deeks, J. J. (2019). Choosing effect measures and computing estimates of effect. </w:t>
-      </w:r>
-      <w:r>
-        <w:rPr>
-          <w:i/>
-          <w:iCs/>
-        </w:rPr>
-        <w:t>Cochrane Handbook for Systematic Reviews of Interventions</w:t>
-      </w:r>
-      <w:r>
-        <w:t>, 143–176.</w:t>
-      </w:r>
-    </w:p>
-    <w:p>
-      <w:pPr>
-        <w:pStyle w:val="Bibliography"/>
-      </w:pPr>
-      <w:r>
-        <w:t xml:space="preserve">Hofner, B., Schmid, M., &amp; Edler, L. (2016). Reproducible research in statistics: A review and guidelines for the Biometrical Journal. </w:t>
-      </w:r>
-      <w:r>
-        <w:rPr>
-          <w:i/>
-          <w:iCs/>
-        </w:rPr>
-        <w:t>Biometrical Journal</w:t>
-      </w:r>
-      <w:r>
-        <w:t xml:space="preserve">, </w:t>
-      </w:r>
-      <w:r>
-        <w:rPr>
-          <w:i/>
-          <w:iCs/>
-        </w:rPr>
-        <w:t>58</w:t>
-      </w:r>
-      <w:r>
-        <w:t>(2), 416–427. https://doi.org/10.1002/bimj.201500156</w:t>
-      </w:r>
-    </w:p>
-    <w:p>
-      <w:pPr>
-        <w:pStyle w:val="Bibliography"/>
-      </w:pPr>
-      <w:r>
-        <w:t xml:space="preserve">Joshi, M., &amp; Pustejovsky, J. E. (2022). </w:t>
-      </w:r>
-      <w:r>
-        <w:rPr>
-          <w:i/>
-          <w:iCs/>
-        </w:rPr>
-        <w:t>wildmeta: Cluster wild bootstrapping for meta-analysis</w:t>
-      </w:r>
-      <w:r>
-        <w:t>. https://github.com/meghapsimatrix/wildmeta</w:t>
-      </w:r>
-    </w:p>
-    <w:p>
-      <w:pPr>
-        <w:pStyle w:val="Bibliography"/>
-      </w:pPr>
-      <w:r>
-        <w:t xml:space="preserve">Joshi, M., Pustejovsky, J. E., &amp; Beretvas, S. N. (2022). Cluster wild bootstrapping to handle dependent effect sizes in meta-analysis with a small number of studies. </w:t>
-      </w:r>
-      <w:r>
-        <w:rPr>
-          <w:i/>
-          <w:iCs/>
-        </w:rPr>
-        <w:t>Research Synthesis Methods</w:t>
-      </w:r>
-      <w:r>
-        <w:t xml:space="preserve">, </w:t>
-      </w:r>
-      <w:r>
-        <w:rPr>
-          <w:i/>
-          <w:iCs/>
-        </w:rPr>
-        <w:t>13</w:t>
-      </w:r>
-      <w:r>
-        <w:t>(4), 457–477. https://doi.org/10.1002/jrsm.1554</w:t>
-      </w:r>
-    </w:p>
-    <w:p>
-      <w:pPr>
-        <w:pStyle w:val="Bibliography"/>
-      </w:pPr>
-      <w:r>
-        <w:t xml:space="preserve">Logan, J. A. R., Hart, S. A., &amp; Schatschneider, C. (2021). Data sharing in education science. </w:t>
-      </w:r>
-      <w:r>
-        <w:rPr>
-          <w:i/>
-          <w:iCs/>
-        </w:rPr>
-        <w:t>AERA Open</w:t>
-      </w:r>
-      <w:r>
-        <w:t xml:space="preserve">, </w:t>
-      </w:r>
-      <w:r>
-        <w:rPr>
-          <w:i/>
-          <w:iCs/>
-        </w:rPr>
-        <w:t>7</w:t>
-      </w:r>
-      <w:r>
-        <w:t>, 23328584211006475.</w:t>
-      </w:r>
-    </w:p>
-    <w:p>
-      <w:pPr>
-        <w:pStyle w:val="Bibliography"/>
-      </w:pPr>
-      <w:r>
-        <w:lastRenderedPageBreak/>
-        <w:t xml:space="preserve">Maassen, E., van Assen, M., Nuijten, M., Olsson Collentine, A., &amp; Wicherts, J. (2020). Reproducibility of individual effect sizes in meta-analyses in psychology. </w:t>
-      </w:r>
-      <w:r>
-        <w:rPr>
-          <w:i/>
-          <w:iCs/>
-        </w:rPr>
-        <w:t>PloS One</w:t>
-      </w:r>
-      <w:r>
-        <w:t xml:space="preserve">, </w:t>
-      </w:r>
-      <w:r>
-        <w:rPr>
-          <w:i/>
-          <w:iCs/>
-        </w:rPr>
-        <w:t>15</w:t>
-      </w:r>
-      <w:r>
-        <w:t>(5), e0233107. https://doi.org/10.1371/journal.pone.0233107</w:t>
-      </w:r>
-    </w:p>
-    <w:p>
-      <w:pPr>
-        <w:pStyle w:val="Bibliography"/>
-      </w:pPr>
-      <w:r>
-        <w:t xml:space="preserve">Mathur, M. B., &amp; VanderWeele, T. J. (2020). Sensitivity analysis for publication bias in meta‐analyses. </w:t>
-      </w:r>
-      <w:r>
-        <w:rPr>
-          <w:i/>
-          <w:iCs/>
-        </w:rPr>
-        <w:t>Journal of the Royal Statistical Society: Series C (Applied Statistics)</w:t>
-      </w:r>
-      <w:r>
-        <w:t xml:space="preserve">, </w:t>
-      </w:r>
-      <w:r>
-        <w:rPr>
-          <w:i/>
-          <w:iCs/>
-        </w:rPr>
-        <w:t>69</w:t>
-      </w:r>
-      <w:r>
-        <w:t>(5), 1091–1119. https://doi.org/10.1111/rssc.12440</w:t>
-      </w:r>
-    </w:p>
-    <w:p>
-      <w:pPr>
-        <w:pStyle w:val="Bibliography"/>
-      </w:pPr>
-      <w:r>
-        <w:t xml:space="preserve">McGrath, S., Zhao, X., Steele, R., &amp; Benedetti, A. (2019). estmeansd: Estimating the sample mean and standard deviation from commonly reported quantiles in meta-analysis. </w:t>
-      </w:r>
-      <w:r>
-        <w:rPr>
-          <w:i/>
-          <w:iCs/>
-        </w:rPr>
-        <w:t>CRAN: Contributed Packages</w:t>
-      </w:r>
-      <w:r>
-        <w:t>.</w:t>
-      </w:r>
-    </w:p>
-    <w:p>
-      <w:pPr>
-        <w:pStyle w:val="Bibliography"/>
-      </w:pPr>
-      <w:r>
-        <w:t xml:space="preserve">Michalak, J., Schultze, M., Heidenreich, T., &amp; Schramm, E. (2015). A randomized controlled trial on the efficacy of mindfulness-based cognitive therapy and a group version of cognitive behavioral analysis system of psychotherapy for chronically depressed patients. </w:t>
-      </w:r>
-      <w:r>
-        <w:rPr>
-          <w:i/>
-          <w:iCs/>
-        </w:rPr>
-        <w:t>Journal of Consulting and Clinical Psychology</w:t>
-      </w:r>
-      <w:r>
-        <w:t xml:space="preserve">, </w:t>
-      </w:r>
-      <w:r>
-        <w:rPr>
-          <w:i/>
-          <w:iCs/>
-        </w:rPr>
-        <w:t>83</w:t>
-      </w:r>
-      <w:r>
-        <w:t>(5), 951. https://doi.org/10.1037/ccp0000042</w:t>
-      </w:r>
-    </w:p>
-    <w:p>
-      <w:pPr>
-        <w:pStyle w:val="Bibliography"/>
-      </w:pPr>
-      <w:r>
-        <w:t xml:space="preserve">Morris, S. B. (2008). Estimating effect sizes from pretest-posttest-control group designs. </w:t>
-      </w:r>
-      <w:r>
-        <w:rPr>
-          <w:i/>
-          <w:iCs/>
-        </w:rPr>
-        <w:t>Organizational Research Methods</w:t>
-      </w:r>
-      <w:r>
-        <w:t xml:space="preserve">, </w:t>
-      </w:r>
-      <w:r>
-        <w:rPr>
-          <w:i/>
-          <w:iCs/>
-        </w:rPr>
-        <w:t>11</w:t>
-      </w:r>
-      <w:r>
-        <w:t>(2), 364–386. https://doi.org/10.1177/1094428106291059</w:t>
-      </w:r>
-    </w:p>
-    <w:p>
-      <w:pPr>
-        <w:pStyle w:val="Bibliography"/>
-      </w:pPr>
-      <w:r>
-        <w:t xml:space="preserve">Pigott, T. D. (2019). Missing data in meta-analysis. In H. Cooper, L. V. Hedges, &amp; J. C. Valentine (Eds.), </w:t>
-      </w:r>
-      <w:r>
-        <w:rPr>
-          <w:i/>
-          <w:iCs/>
-        </w:rPr>
-        <w:t>The handbook of research synthesis and meta-analysis</w:t>
-      </w:r>
-      <w:r>
-        <w:t xml:space="preserve"> (pp. 367–382). Russell Sage Foundation. https://doi.org/10.7758/9781610448864</w:t>
-      </w:r>
-    </w:p>
-    <w:p>
-      <w:pPr>
-        <w:pStyle w:val="Bibliography"/>
-      </w:pPr>
-      <w:r>
-        <w:t xml:space="preserve">Pustejovsky, J., Citkowicz, M., &amp; Joshi, M. (2025). </w:t>
-      </w:r>
-      <w:r>
-        <w:rPr>
-          <w:i/>
-          <w:iCs/>
-        </w:rPr>
-        <w:t>Estimation and inference for step-function selection models in meta-analysis with dependent effects</w:t>
-      </w:r>
-      <w:r>
-        <w:t>. OSF. https://doi.org/10.31222/osf.io/qg5x6</w:t>
-      </w:r>
-    </w:p>
-    <w:p>
-      <w:pPr>
-        <w:pStyle w:val="Bibliography"/>
-      </w:pPr>
-      <w:r>
-        <w:t xml:space="preserve">Pustejovsky, J. E. (2016). </w:t>
-      </w:r>
-      <w:r>
-        <w:rPr>
-          <w:i/>
-          <w:iCs/>
-        </w:rPr>
-        <w:t>Alternative formulas for the standardized mean difference</w:t>
-      </w:r>
-      <w:r>
-        <w:t>. https://www.jepusto.com/alternative-formulas-for-the-smd/</w:t>
-      </w:r>
-    </w:p>
-    <w:p>
-      <w:pPr>
-        <w:pStyle w:val="Bibliography"/>
-      </w:pPr>
-      <w:r>
-        <w:lastRenderedPageBreak/>
-        <w:t xml:space="preserve">Pustejovsky, J. E. (2020). </w:t>
-      </w:r>
-      <w:r>
-        <w:rPr>
-          <w:i/>
-          <w:iCs/>
-        </w:rPr>
-        <w:t>clubSandwich: Cluster-robust (sandwich) variance estimators with small-sample corrections</w:t>
-      </w:r>
-      <w:r>
-        <w:t xml:space="preserve"> (No. 0.5.5). cran.r-project.org.</w:t>
-      </w:r>
-    </w:p>
-    <w:p>
-      <w:pPr>
-        <w:pStyle w:val="Bibliography"/>
-      </w:pPr>
-      <w:r>
-        <w:t xml:space="preserve">Pustejovsky, J. E., &amp; Joshi, M. (2023). </w:t>
-      </w:r>
-      <w:r>
-        <w:rPr>
-          <w:i/>
-          <w:iCs/>
-        </w:rPr>
-        <w:t>Cluster-Bootstrapping a meta-analytic selection model</w:t>
-      </w:r>
-      <w:r>
-        <w:t>. https://jepusto.com/posts/cluster-bootstrap-selection-model/</w:t>
-      </w:r>
-    </w:p>
-    <w:p>
-      <w:pPr>
-        <w:pStyle w:val="Bibliography"/>
-      </w:pPr>
-      <w:r>
-        <w:t xml:space="preserve">Pustejovsky, J. E., Joshi, M., &amp; Citkowicz, M. (2025). </w:t>
-      </w:r>
-      <w:r>
-        <w:rPr>
-          <w:i/>
-          <w:iCs/>
-        </w:rPr>
-        <w:t>metaselection: Meta-analytic selection models with cluster-robust and cluster-bootstrap standard errors for dependent effect size estimates</w:t>
-      </w:r>
-      <w:r>
-        <w:t xml:space="preserve"> (No. 0.1.5).</w:t>
-      </w:r>
-    </w:p>
-    <w:p>
-      <w:pPr>
-        <w:pStyle w:val="Bibliography"/>
-      </w:pPr>
-      <w:r>
-        <w:t xml:space="preserve">Pustejovsky, J. E., &amp; Rodgers, M. A. (2019). Testing for funnel plot asymmetry of standardized mean differences. </w:t>
-      </w:r>
-      <w:r>
-        <w:rPr>
-          <w:i/>
-          <w:iCs/>
-        </w:rPr>
-        <w:t>Research Synthesis Methods</w:t>
-      </w:r>
-      <w:r>
-        <w:t xml:space="preserve">, </w:t>
-      </w:r>
-      <w:r>
-        <w:rPr>
-          <w:i/>
-          <w:iCs/>
-        </w:rPr>
-        <w:t>10</w:t>
-      </w:r>
-      <w:r>
-        <w:t>(1), 57–71. https://doi.org/10.1002/jrsm.1332</w:t>
-      </w:r>
-    </w:p>
-    <w:p>
-      <w:pPr>
-        <w:pStyle w:val="Bibliography"/>
-      </w:pPr>
-      <w:r>
-        <w:t xml:space="preserve">Pustejovsky, J. E., Zhang, J., &amp; Tipton, E. (2025). </w:t>
-      </w:r>
-      <w:r>
-        <w:rPr>
-          <w:i/>
-          <w:iCs/>
-        </w:rPr>
-        <w:t>A preliminary data analysis workflow for meta-analysis of dependent effect sizes</w:t>
-      </w:r>
-      <w:r>
-        <w:t>. OSF. https://doi.org/10.31222/osf.io/vfsqx_v1</w:t>
-      </w:r>
-    </w:p>
-    <w:p>
-      <w:pPr>
-        <w:pStyle w:val="Bibliography"/>
-      </w:pPr>
-      <w:r>
-        <w:t xml:space="preserve">R Core Team. (2022). </w:t>
-      </w:r>
-      <w:r>
-        <w:rPr>
-          <w:i/>
-          <w:iCs/>
-        </w:rPr>
-        <w:t>R: A language and environment for statistical computing</w:t>
-      </w:r>
-      <w:r>
-        <w:t>. R Foundation for Statistical Computing, Vienna, Austria.</w:t>
-      </w:r>
-    </w:p>
-    <w:p>
-      <w:pPr>
-        <w:pStyle w:val="Bibliography"/>
-      </w:pPr>
-      <w:r>
-        <w:t xml:space="preserve">RStudio Team. (2015). </w:t>
-      </w:r>
-      <w:r>
-        <w:rPr>
-          <w:i/>
-          <w:iCs/>
-        </w:rPr>
-        <w:t>RStudio: Integrated development for R</w:t>
-      </w:r>
-      <w:r>
-        <w:t>. RStudio, Inc., Boston, MA.</w:t>
-      </w:r>
-    </w:p>
-    <w:p>
-      <w:pPr>
-        <w:pStyle w:val="Bibliography"/>
-      </w:pPr>
-      <w:r>
-        <w:t xml:space="preserve">Sacks, S., McKendrick, K., Vazan, P., Sacks, J. Y., &amp; Cleland, C. M. (2011). Modified therapeutic community aftercare for clients triply diagnosed with HIV/AIDS and co-occurring mental and substance use disorders. </w:t>
-      </w:r>
-      <w:r>
-        <w:rPr>
-          <w:i/>
-          <w:iCs/>
-        </w:rPr>
-        <w:t>AIDS Care</w:t>
-      </w:r>
-      <w:r>
-        <w:t xml:space="preserve">, </w:t>
-      </w:r>
-      <w:r>
-        <w:rPr>
-          <w:i/>
-          <w:iCs/>
-        </w:rPr>
-        <w:t>23</w:t>
-      </w:r>
-      <w:r>
-        <w:t>(12), 1676–1686. https://doi.org/10.1080/09540121.2011.582075</w:t>
-      </w:r>
-    </w:p>
-    <w:p>
-      <w:pPr>
-        <w:pStyle w:val="Bibliography"/>
-      </w:pPr>
-      <w:r>
-        <w:t xml:space="preserve">Shadish, W. R., Cook, T. D., &amp; Campbell, D. T. (2002). </w:t>
-      </w:r>
-      <w:r>
-        <w:rPr>
-          <w:i/>
-          <w:iCs/>
-        </w:rPr>
-        <w:t>Experimental and Quasi-Experimental Designs for Generalized Causal Inference</w:t>
-      </w:r>
-      <w:r>
-        <w:t>. Cengage Learning, Inc.</w:t>
-      </w:r>
-    </w:p>
-    <w:p>
-      <w:pPr>
-        <w:pStyle w:val="Bibliography"/>
-      </w:pPr>
-      <w:r>
-        <w:t xml:space="preserve">Somers, J. M., Moniruzzaman, A., Patterson, M., Currie, L., Rezansoff, S. N., Palepu, A., &amp; Fryer, K. (2017). A randomized trial examining housing first in congregate and scattered site formats. </w:t>
-      </w:r>
-      <w:r>
-        <w:rPr>
-          <w:i/>
-          <w:iCs/>
-        </w:rPr>
-        <w:t>PloS One</w:t>
-      </w:r>
-      <w:r>
-        <w:t xml:space="preserve">, </w:t>
-      </w:r>
-      <w:r>
-        <w:rPr>
-          <w:i/>
-          <w:iCs/>
-        </w:rPr>
-        <w:t>12</w:t>
-      </w:r>
-      <w:r>
-        <w:t>(1), e0168745. https://doi.org/10.1371/journal.pone.0168745</w:t>
-      </w:r>
-    </w:p>
-    <w:p>
-      <w:pPr>
-        <w:pStyle w:val="Bibliography"/>
-      </w:pPr>
-      <w:r>
-        <w:lastRenderedPageBreak/>
-        <w:t xml:space="preserve">Sterne, J. A. C., Hernán, M. A., Reeves, B. C., Savović, J., Berkman, N. D., Viswanathan, M., Henry, D., Altman, D. G., Ansari, M. T., Boutron, I., Carpenter, J. R., Chan, A.-W., Churchill, R., Deeks, J. J., Hróbjartsson, A., Kirkham, J., Jüni, P., Loke, Y. K., Pigott, T. D., … Higgins, J. P. T. (2016). ROBINS-I: A tool for assessing risk of bias in non-randomised studies of interventions. </w:t>
-      </w:r>
-      <w:r>
-        <w:rPr>
-          <w:i/>
-          <w:iCs/>
-        </w:rPr>
-        <w:t>BMJ</w:t>
-      </w:r>
-      <w:r>
-        <w:t xml:space="preserve">, </w:t>
-      </w:r>
-      <w:r>
-        <w:rPr>
-          <w:i/>
-          <w:iCs/>
-        </w:rPr>
-        <w:t>355</w:t>
-      </w:r>
-      <w:r>
-        <w:t>, i4919. https://doi.org/10.1136/bmj.i4919</w:t>
-      </w:r>
-    </w:p>
-    <w:p>
-      <w:pPr>
-        <w:pStyle w:val="Bibliography"/>
-      </w:pPr>
-      <w:r>
-        <w:t xml:space="preserve">Sterne, J. A. C., Higgins, J. P., Elbers, R. G., &amp; Reeves, B. C. (2016). </w:t>
-      </w:r>
-      <w:r>
-        <w:rPr>
-          <w:i/>
-          <w:iCs/>
-        </w:rPr>
-        <w:t>Risk Of Bias In Non-randomized Studies of Interventions (ROBINS-I): Detailed guidance</w:t>
-      </w:r>
-      <w:r>
-        <w:t>.</w:t>
-      </w:r>
-    </w:p>
-    <w:p>
-      <w:pPr>
-        <w:pStyle w:val="Bibliography"/>
-      </w:pPr>
-      <w:r>
-        <w:t xml:space="preserve">Sterne, J. A. C., Savović, J., Page, M. J., Elbers, R. G., Blencowe, N. S., Boutron, I., Cates, C. J., Cheng, H.-Y., Corbett, M. S., &amp; Eldridge, S. M. (2019). RoB 2: A revised tool for assessing risk of bias in randomised trials. </w:t>
-      </w:r>
-      <w:r>
-        <w:rPr>
-          <w:i/>
-          <w:iCs/>
-        </w:rPr>
-        <w:t>BMJ</w:t>
-      </w:r>
-      <w:r>
-        <w:t xml:space="preserve">, </w:t>
-      </w:r>
-      <w:r>
-        <w:rPr>
-          <w:i/>
-          <w:iCs/>
-        </w:rPr>
-        <w:t>366</w:t>
-      </w:r>
-      <w:r>
-        <w:t>, l4898. https://doi.org/10.1136/bmj.l4898</w:t>
-      </w:r>
-    </w:p>
-    <w:p>
-      <w:pPr>
-        <w:pStyle w:val="Bibliography"/>
-      </w:pPr>
-      <w:r>
-        <w:t xml:space="preserve">Taylor, J. A., Pigott, T. D., &amp; Williams, R. (2021). Promoting knowledge accumulation about intervention effects: Exploring strategies for standardizing statistical approaches and effect size reporting. </w:t>
-      </w:r>
-      <w:r>
-        <w:rPr>
-          <w:i/>
-          <w:iCs/>
-        </w:rPr>
-        <w:t>Educational Researcher</w:t>
-      </w:r>
-      <w:r>
-        <w:t xml:space="preserve">, </w:t>
-      </w:r>
-      <w:r>
-        <w:rPr>
-          <w:i/>
-          <w:iCs/>
-        </w:rPr>
-        <w:t>51</w:t>
-      </w:r>
-      <w:r>
-        <w:t>(1), 72–80. https://doi.org/10.3102/0013189X211051319</w:t>
-      </w:r>
-    </w:p>
-    <w:p>
-      <w:pPr>
-        <w:pStyle w:val="Bibliography"/>
-      </w:pPr>
-      <w:r>
-        <w:t xml:space="preserve">Tipton, E. (2015). Small sample adjustments for robust variance estimation with meta-regression. </w:t>
-      </w:r>
-      <w:r>
-        <w:rPr>
-          <w:i/>
-          <w:iCs/>
-        </w:rPr>
-        <w:t>Psychological Methods</w:t>
-      </w:r>
-      <w:r>
-        <w:t xml:space="preserve">, </w:t>
-      </w:r>
-      <w:r>
-        <w:rPr>
-          <w:i/>
-          <w:iCs/>
-        </w:rPr>
-        <w:t>20</w:t>
-      </w:r>
-      <w:r>
-        <w:t>(3), 375–393. https://doi.org/10.1037/met0000011</w:t>
-      </w:r>
-    </w:p>
-    <w:p>
-      <w:pPr>
-        <w:pStyle w:val="Bibliography"/>
-      </w:pPr>
-      <w:r>
-        <w:t xml:space="preserve">Tipton, E., &amp; Pustejovsky, J. E. (2015). Small-sample adjustments for tests of moderators and model fit using robust variance estimation in meta-regression. </w:t>
-      </w:r>
-      <w:r>
-        <w:rPr>
-          <w:i/>
-          <w:iCs/>
-        </w:rPr>
-        <w:t>Journal of Educational and Behavioral Statistics</w:t>
-      </w:r>
-      <w:r>
-        <w:t xml:space="preserve">, </w:t>
-      </w:r>
-      <w:r>
-        <w:rPr>
-          <w:i/>
-          <w:iCs/>
-        </w:rPr>
-        <w:t>40</w:t>
-      </w:r>
-      <w:r>
-        <w:t>(6), 604–634. https://doi.org/10.3102/1076998615606099</w:t>
-      </w:r>
-    </w:p>
-    <w:p>
-      <w:pPr>
-        <w:pStyle w:val="Bibliography"/>
-      </w:pPr>
-      <w:r>
-        <w:t xml:space="preserve">van Aert, R. C. M. (2023). </w:t>
-      </w:r>
-      <w:r>
-        <w:rPr>
-          <w:i/>
-          <w:iCs/>
-        </w:rPr>
-        <w:t>puniform: Meta-analysis methods correcting for publication bias</w:t>
-      </w:r>
-      <w:r>
-        <w:t xml:space="preserve"> (No. 0.2.7). CRAN.</w:t>
-      </w:r>
-    </w:p>
-    <w:p>
-      <w:pPr>
-        <w:pStyle w:val="Bibliography"/>
-      </w:pPr>
-      <w:r>
-        <w:t xml:space="preserve">van Aert, R. C. M. (2025). Meta-analyzing nonpreregistered and preregistered studies. </w:t>
-      </w:r>
-      <w:r>
-        <w:rPr>
-          <w:i/>
-          <w:iCs/>
-        </w:rPr>
-        <w:t>Psychological Methods</w:t>
-      </w:r>
-      <w:r>
-        <w:t xml:space="preserve">, </w:t>
-      </w:r>
-      <w:r>
-        <w:rPr>
-          <w:i/>
-          <w:iCs/>
-        </w:rPr>
-        <w:t>Online first</w:t>
-      </w:r>
-      <w:r>
-        <w:t>. https://doi.org/10.1037/met0000719</w:t>
-      </w:r>
-    </w:p>
-    <w:p>
-      <w:pPr>
-        <w:pStyle w:val="Bibliography"/>
-      </w:pPr>
-      <w:r>
-        <w:lastRenderedPageBreak/>
-        <w:t xml:space="preserve">van Aert, R. C. M., &amp; van Assen, M. A. (2025). </w:t>
-      </w:r>
-      <w:r>
-        <w:rPr>
-          <w:i/>
-          <w:iCs/>
-        </w:rPr>
-        <w:t>Correcting for publication bias in a meta-analysis with the p-uniform* method</w:t>
-      </w:r>
-      <w:r>
-        <w:t>. Center for Open Science. https://doi.org/10.31222/osf.io/zqjr9</w:t>
-      </w:r>
-    </w:p>
-    <w:p>
-      <w:pPr>
-        <w:pStyle w:val="Bibliography"/>
-      </w:pPr>
-      <w:r>
-        <w:t xml:space="preserve">Vembye, M. H. (2024a). </w:t>
-      </w:r>
-      <w:r>
-        <w:rPr>
-          <w:i/>
-          <w:iCs/>
-        </w:rPr>
-        <w:t>Variance calculation when there is clustering in one treatment group only</w:t>
-      </w:r>
-      <w:r>
-        <w:t>. https://mikkelvembye.github.io/VIVECampbell/reference/vgt_smd_1armcluster.html</w:t>
-      </w:r>
-    </w:p>
-    <w:p>
-      <w:pPr>
-        <w:pStyle w:val="Bibliography"/>
-      </w:pPr>
-      <w:r>
-        <w:t xml:space="preserve">Vembye, M. H. (2024b). </w:t>
-      </w:r>
-      <w:r>
-        <w:rPr>
-          <w:i/>
-          <w:iCs/>
-        </w:rPr>
-        <w:t>VIVECampbell: Functions for Campbell reviews in VIVE</w:t>
-      </w:r>
-      <w:r>
-        <w:t xml:space="preserve"> (No. 0.0.1). GitHub.</w:t>
-      </w:r>
-    </w:p>
-    <w:p>
-      <w:pPr>
-        <w:pStyle w:val="Bibliography"/>
-      </w:pPr>
-      <w:r>
-        <w:t xml:space="preserve">Vembye, M. H., Pustejovsky, J. E., &amp; Pigott, T. D. (2024). Conducting power analysis for meta-analysis with dependent effect sizes: Common guidelines and an introduction to the POMADE R package. </w:t>
-      </w:r>
-      <w:r>
-        <w:rPr>
-          <w:i/>
-          <w:iCs/>
-        </w:rPr>
-        <w:t>Research Synthesis Methods</w:t>
-      </w:r>
-      <w:r>
-        <w:t xml:space="preserve">, </w:t>
-      </w:r>
-      <w:r>
-        <w:rPr>
-          <w:i/>
-          <w:iCs/>
-        </w:rPr>
-        <w:t>15</w:t>
-      </w:r>
-      <w:r>
-        <w:t>(6), 1214–1230. https://doi.org/10.1002/jrsm.1752</w:t>
-      </w:r>
-    </w:p>
-    <w:p>
-      <w:pPr>
-        <w:pStyle w:val="Bibliography"/>
-      </w:pPr>
-      <w:r>
-        <w:t xml:space="preserve">Vembye, M. H., Weiss, F., &amp; Hamilton Bhat, B. (2024). The effects of co-teaching and related collaborative models of instruction on student achievement: A systematic review and meta-analysis. </w:t>
-      </w:r>
-      <w:r>
-        <w:rPr>
-          <w:i/>
-          <w:iCs/>
-        </w:rPr>
-        <w:t>Review of Educational Research</w:t>
-      </w:r>
-      <w:r>
-        <w:t xml:space="preserve">, </w:t>
-      </w:r>
-      <w:r>
-        <w:rPr>
-          <w:i/>
-          <w:iCs/>
-        </w:rPr>
-        <w:t>94</w:t>
-      </w:r>
-      <w:r>
-        <w:t>(3), 376–422. https://doi.org/10.3102/00346543231186588</w:t>
-      </w:r>
-    </w:p>
-    <w:p>
-      <w:pPr>
-        <w:pStyle w:val="Bibliography"/>
-      </w:pPr>
-      <w:r>
-        <w:t xml:space="preserve">Viechtbauer, W. (2010). Conducting meta-analyses in R with the metafor package. </w:t>
-      </w:r>
-      <w:r>
-        <w:rPr>
-          <w:i/>
-          <w:iCs/>
-        </w:rPr>
-        <w:t>Journal of Statistical Software</w:t>
-      </w:r>
-      <w:r>
-        <w:t xml:space="preserve">, </w:t>
-      </w:r>
-      <w:r>
-        <w:rPr>
-          <w:i/>
-          <w:iCs/>
-        </w:rPr>
-        <w:t>36</w:t>
-      </w:r>
-      <w:r>
-        <w:t>(3), 1–48. https://doi.org/10.18637/jss.v036.i03</w:t>
-      </w:r>
-    </w:p>
-    <w:p>
-      <w:pPr>
-        <w:pStyle w:val="Bibliography"/>
-      </w:pPr>
-      <w:r>
-        <w:t xml:space="preserve">Viechtbauer, W. (2021). </w:t>
-      </w:r>
-      <w:r>
-        <w:rPr>
-          <w:i/>
-          <w:iCs/>
-        </w:rPr>
-        <w:t>I2 for Multilevel and Multivariate Models</w:t>
-      </w:r>
-      <w:r>
-        <w:t>. https://www.metafor-project.org/doku.php/tips:i2_multilevel_multivariate</w:t>
-      </w:r>
-    </w:p>
-    <w:p>
-      <w:pPr>
-        <w:pStyle w:val="Bibliography"/>
-      </w:pPr>
-      <w:r>
-        <w:t xml:space="preserve">Viechtbauer, W. (2025). </w:t>
-      </w:r>
-      <w:r>
-        <w:rPr>
-          <w:i/>
-          <w:iCs/>
-        </w:rPr>
-        <w:t>Construct or approximate the variance-covariance matrix of dependent effect sizes or outcomes</w:t>
-      </w:r>
-      <w:r>
-        <w:t>. Metafor: A Meta-Analysis Package for R. https://wviechtb.github.io/metafor/reference/vcalc.html</w:t>
-      </w:r>
-    </w:p>
-    <w:p>
-      <w:pPr>
-        <w:pStyle w:val="Bibliography"/>
-      </w:pPr>
-      <w:r>
-        <w:t xml:space="preserve">Wei, Y., &amp; Higgins, J. P. T. (2013). Estimating within‐study covariances in multivariate meta‐analysis with multiple outcomes. </w:t>
-      </w:r>
-      <w:r>
-        <w:rPr>
-          <w:i/>
-          <w:iCs/>
-        </w:rPr>
-        <w:t>Statistics in Medicine</w:t>
-      </w:r>
-      <w:r>
-        <w:t xml:space="preserve">, </w:t>
-      </w:r>
-      <w:r>
-        <w:rPr>
-          <w:i/>
-          <w:iCs/>
-        </w:rPr>
-        <w:t>32</w:t>
-      </w:r>
-      <w:r>
-        <w:t>(7), 1191–1205. https://doi.org/10.1002/sim.5679</w:t>
-      </w:r>
-    </w:p>
-    <w:p>
-      <w:pPr>
-        <w:pStyle w:val="Bibliography"/>
-      </w:pPr>
-      <w:r>
-        <w:lastRenderedPageBreak/>
-        <w:t xml:space="preserve">Wickham, H. (2016). </w:t>
-      </w:r>
-      <w:r>
-        <w:rPr>
-          <w:i/>
-          <w:iCs/>
-        </w:rPr>
-        <w:t>ggplot2: Elegant graphics for data analysis</w:t>
-      </w:r>
-      <w:r>
-        <w:t>. https://cran.r-project.org/web/packages/ggplot2/index.html</w:t>
-      </w:r>
-    </w:p>
-    <w:p>
-      <w:pPr>
-        <w:pStyle w:val="Bibliography"/>
-      </w:pPr>
-      <w:r>
         <w:t xml:space="preserve">Wickham, H., Averick, M., Bryan, J., Chang, W., McGowan, L. D., François, R., Grolemund, G., Hayes, A., Henry, L., &amp; Hester, J. (2019). Welcome to the Tidyverse. </w:t>
       </w:r>
       <w:r>
@@ -3772,7 +4133,7 @@
 </file>
 
 <file path=customXml/itemProps1.xml><?xml version="1.0" encoding="utf-8"?>
-<ds:datastoreItem xmlns:ds="http://schemas.openxmlformats.org/officeDocument/2006/customXml" ds:itemID="{8329EC3C-6126-409A-B78F-5878FC70C08C}">
+<ds:datastoreItem xmlns:ds="http://schemas.openxmlformats.org/officeDocument/2006/customXml" ds:itemID="{41C92223-9E59-442B-A68A-FC6998D9DD0F}">
   <ds:schemaRefs>
     <ds:schemaRef ds:uri="http://schemas.openxmlformats.org/officeDocument/2006/bibliography"/>
   </ds:schemaRefs>

</xml_diff>

<commit_message>
Working on the final methods parts
</commit_message>
<xml_diff>
--- a/Mikkels refs.docx
+++ b/Mikkels refs.docx
@@ -20,7 +20,7 @@
         <w:fldChar w:fldCharType="begin" w:fldLock="1"/>
       </w:r>
       <w:r>
-        <w:instrText xml:space="preserve"> ADDIN ZOTERO_ITEM CSL_CITATION {"citationID":"o646ffvp","properties":{"formattedCitation":"(Aloe et al., 2024)","plainCitation":"(Aloe et al., 2024)","noteIndex":0},"citationItems":[{"id":"yQhPZoOJ/ydhMdise","uris":["http://www.mendeley.com/documents/?uuid=8677949e-f4c8-4a3a-9122-bb027440b4c9"],"itemData":{"DOI":"https://doi.org/10.1002/cl2.1445","abstract":"Abstract Introduction The authors formed a small working group to modernize the Methodological Expectations for Campbell Collaboration Intervention Reviews (MECCIR). We reviewed comments and feedback from editors, peer reviewers of Campbell submissions, and authors; for example, that the Campbell MECCIR was long and some of the items in the reporting and conduct checklists were difficult to cross-reference. We also wanted to make the checklist more relevant for reviews of associations or risk factors and other quantitative non-intervention review types, which we welcome in Campbell. Thus, our aim was to develop a shorter, more holistic guidance and checklist of Campbell Standards, encompassing both conduct and reporting of these standards within the same checklist. Methods Our updated Campbell Standards will be a living document. To develop this first iteration, we invited Campbell members to join a virtual working group; we sought experience in conducting Campbell systematic reviews and in conducting methods editor reviews for Campbell. We aligned the items from the MECCIR for conduct and reporting, then compared the principles of conduct that apply across review types to Preferred Reporting Items for Systematic Reviews and Meta-Analyses (PRISMA)-literature search extension (S) and PRISMA-2020 reporting standards. We discussed each section with the aim of developing a parsimonious checklist with explanatory guidance while avoiding losing important concepts that are relevant to all types of reviews. We held nine meetings to discuss each section in detail between September 2022 and March 2023. We circulated this initial checklist and guidance to all Campbell editors, methods editors, information specialists and co-chairs to seek their feedback. All feedback was discussed by the working group and incorporated to the Standards or, if not incorporated, a formal response was returned about the rationale for why the feedback was not incorporated. Campbell Policy The guidance includes seven main sections with 35 items multifaceted but distinct concepts that authors must adhere to when conducting Campbell reviews. Authors and reviewers must be mindful that multiple factors need to be assessed for each item. According to the Campbell Standards, the reporting of Campbell reviews must adhere to appropriate PRISMA reporting guidelines(s) such as PRISMA-2020. How to Use The editorial board recommends authors use the checklist during their work in formulating their p…","author":[{"dropping-particle":"","family":"Aloe","given":"Ariel M","non-dropping-particle":"","parse-names":false,"suffix":""},{"dropping-particle":"","family":"Dewidar","given":"Omar","non-dropping-particle":"","parse-names":false,"suffix":""},{"dropping-particle":"","family":"Hennessy","given":"Emily A","non-dropping-particle":"","parse-names":false,"suffix":""},{"dropping-particle":"","family":"Pigott","given":"Terri","non-dropping-particle":"","parse-names":false,"suffix":""},{"dropping-particle":"","family":"Stewart","given":"Gavin","non-dropping-particle":"","parse-names":false,"suffix":""},{"dropping-particle":"","family":"Welch","given":"Vivian","non-dropping-particle":"","parse-names":false,"suffix":""},{"dropping-particle":"","family":"Wilson","given":"David B","non-dropping-particle":"","parse-names":false,"suffix":""},{"dropping-particle":"","family":"Group","given":"Campbell MECCIR Working","non-dropping-particle":"","parse-names":false,"suffix":""}],"container-title":"Campbell Systematic Reviews","id":"ITEM-1","issue":"4","issued":{"date-parts":[["2024","12","1"]]},"page":"e1445","publisher":"John Wiley &amp; Sons, Ltd","title":"Campbell Standards: Modernizing Campbell's Methodologic Expectations for Campbell Collaboration Intervention Reviews (MECCIR)","type":"article-journal","volume":"20"}}],"schema":"https://github.com/citation-style-language/schema/raw/master/csl-citation.json"} </w:instrText>
+        <w:instrText xml:space="preserve"> ADDIN ZOTERO_ITEM CSL_CITATION {"citationID":"o646ffvp","properties":{"formattedCitation":"(Aloe et al., 2024)","plainCitation":"(Aloe et al., 2024)","noteIndex":0},"citationItems":[{"id":"D6E5Z167/SMVZNlRL","uris":["http://www.mendeley.com/documents/?uuid=8677949e-f4c8-4a3a-9122-bb027440b4c9"],"itemData":{"DOI":"https://doi.org/10.1002/cl2.1445","abstract":"Abstract Introduction The authors formed a small working group to modernize the Methodological Expectations for Campbell Collaboration Intervention Reviews (MECCIR). We reviewed comments and feedback from editors, peer reviewers of Campbell submissions, and authors; for example, that the Campbell MECCIR was long and some of the items in the reporting and conduct checklists were difficult to cross-reference. We also wanted to make the checklist more relevant for reviews of associations or risk factors and other quantitative non-intervention review types, which we welcome in Campbell. Thus, our aim was to develop a shorter, more holistic guidance and checklist of Campbell Standards, encompassing both conduct and reporting of these standards within the same checklist. Methods Our updated Campbell Standards will be a living document. To develop this first iteration, we invited Campbell members to join a virtual working group; we sought experience in conducting Campbell systematic reviews and in conducting methods editor reviews for Campbell. We aligned the items from the MECCIR for conduct and reporting, then compared the principles of conduct that apply across review types to Preferred Reporting Items for Systematic Reviews and Meta-Analyses (PRISMA)-literature search extension (S) and PRISMA-2020 reporting standards. We discussed each section with the aim of developing a parsimonious checklist with explanatory guidance while avoiding losing important concepts that are relevant to all types of reviews. We held nine meetings to discuss each section in detail between September 2022 and March 2023. We circulated this initial checklist and guidance to all Campbell editors, methods editors, information specialists and co-chairs to seek their feedback. All feedback was discussed by the working group and incorporated to the Standards or, if not incorporated, a formal response was returned about the rationale for why the feedback was not incorporated. Campbell Policy The guidance includes seven main sections with 35 items multifaceted but distinct concepts that authors must adhere to when conducting Campbell reviews. Authors and reviewers must be mindful that multiple factors need to be assessed for each item. According to the Campbell Standards, the reporting of Campbell reviews must adhere to appropriate PRISMA reporting guidelines(s) such as PRISMA-2020. How to Use The editorial board recommends authors use the checklist during their work in formulating their p…","author":[{"dropping-particle":"","family":"Aloe","given":"Ariel M","non-dropping-particle":"","parse-names":false,"suffix":""},{"dropping-particle":"","family":"Dewidar","given":"Omar","non-dropping-particle":"","parse-names":false,"suffix":""},{"dropping-particle":"","family":"Hennessy","given":"Emily A","non-dropping-particle":"","parse-names":false,"suffix":""},{"dropping-particle":"","family":"Pigott","given":"Terri","non-dropping-particle":"","parse-names":false,"suffix":""},{"dropping-particle":"","family":"Stewart","given":"Gavin","non-dropping-particle":"","parse-names":false,"suffix":""},{"dropping-particle":"","family":"Welch","given":"Vivian","non-dropping-particle":"","parse-names":false,"suffix":""},{"dropping-particle":"","family":"Wilson","given":"David B","non-dropping-particle":"","parse-names":false,"suffix":""},{"dropping-particle":"","family":"Group","given":"Campbell MECCIR Working","non-dropping-particle":"","parse-names":false,"suffix":""}],"container-title":"Campbell Systematic Reviews","id":"ITEM-1","issue":"4","issued":{"date-parts":[["2024","12","1"]]},"page":"e1445","publisher":"John Wiley &amp; Sons, Ltd","title":"Campbell Standards: Modernizing Campbell's Methodologic Expectations for Campbell Collaboration Intervention Reviews (MECCIR)","type":"article-journal","volume":"20"}}],"schema":"https://github.com/citation-style-language/schema/raw/master/csl-citation.json"} </w:instrText>
       </w:r>
       <w:r>
         <w:fldChar w:fldCharType="separate"/>
@@ -82,7 +82,7 @@
         <w:fldChar w:fldCharType="begin" w:fldLock="1"/>
       </w:r>
       <w:r>
-        <w:instrText xml:space="preserve"> ADDIN ZOTERO_ITEM CSL_CITATION {"citationID":"Vh0vUx5Y","properties":{"formattedCitation":"(Logan et al., 2021; Wilkinson et al., 2016)","plainCitation":"(Logan et al., 2021; Wilkinson et al., 2016)","noteIndex":0},"citationItems":[{"id":"yQhPZoOJ/WVvd8f70","uris":["http://www.mendeley.com/documents/?uuid=5747b790-5145-4624-8313-cf4c7cfb90e2"],"itemData":{"ISSN":"2332-8584","author":[{"dropping-particle":"","family":"Logan","given":"Jessica A R","non-dropping-particle":"","parse-names":false,"suffix":""},{"dropping-particle":"","family":"Hart","given":"Sara A","non-dropping-particle":"","parse-names":false,"suffix":""},{"dropping-particle":"","family":"Schatschneider","given":"Christopher","non-dropping-particle":"","parse-names":false,"suffix":""}],"container-title":"AERA open","id":"ITEM-1","issued":{"date-parts":[["2021"]]},"page":"23328584211006475","publisher":"SAGE Publications Sage CA: Los Angeles, CA","title":"Data sharing in education science","type":"article-journal","volume":"7"}},{"id":"yQhPZoOJ/903w1T8L","uris":["http://www.mendeley.com/documents/?uuid=8c02e142-d17b-4efb-a880-63b6cb75708d"],"itemData":{"DOI":"10.1038/sdata.2016.18","ISSN":"2052-4463","abstract":"There is an urgent need to improve the infrastructure supporting the reuse of scholarly data. A diverse set of stakeholders—representing academia, industry, funding agencies, and scholarly publishers—have come together to design and jointly endorse a concise and measureable set of principles that we refer to as the FAIR Data Principles. The intent is that these may act as a guideline for those wishing to enhance the reusability of their data holdings. Distinct from peer initiatives that focus on the human scholar, the FAIR Principles put specific emphasis on enhancing the ability of machines to automatically find and use the data, in addition to supporting its reuse by individuals. This Comment is the first formal publication of the FAIR Principles, and includes the rationale behind them, and some exemplar implementations in the community.","author":[{"dropping-particle":"","family":"Wilkinson","given":"Mark D","non-dropping-particle":"","parse-names":false,"suffix":""},{"dropping-particle":"","family":"Dumontier","given":"Michel","non-dropping-particle":"","parse-names":false,"suffix":""},{"dropping-particle":"","family":"Aalbersberg","given":"IJsbrand Jan","non-dropping-particle":"","parse-names":false,"suffix":""},{"dropping-particle":"","family":"Appleton","given":"Gabrielle","non-dropping-particle":"","parse-names":false,"suffix":""},{"dropping-particle":"","family":"Axton","given":"Myles","non-dropping-particle":"","parse-names":false,"suffix":""},{"dropping-particle":"","family":"Baak","given":"Arie","non-dropping-particle":"","parse-names":false,"suffix":""},{"dropping-particle":"","family":"Blomberg","given":"Niklas","non-dropping-particle":"","parse-names":false,"suffix":""},{"dropping-particle":"","family":"Boiten","given":"Jan-Willem","non-dropping-particle":"","parse-names":false,"suffix":""},{"dropping-particle":"","family":"Silva Santos","given":"Luiz Bonino","non-dropping-particle":"da","parse-names":false,"suffix":""},{"dropping-particle":"","family":"Bourne","given":"Philip E","non-dropping-particle":"","parse-names":false,"suffix":""},{"dropping-particle":"","family":"Bouwman","given":"Jildau","non-dropping-particle":"","parse-names":false,"suffix":""},{"dropping-particle":"","family":"Brookes","given":"Anthony J","non-dropping-particle":"","parse-names":false,"suffix":""},{"dropping-particle":"","family":"Clark","given":"Tim","non-dropping-particle":"","parse-names":false,"suffix":""},{"dropping-particle":"","family":"Crosas","given":"Mercè","non-dropping-particle":"","parse-names":false,"suffix":""},{"dropping-particle":"","family":"Dillo","given":"Ingrid","non-dropping-particle":"","parse-names":false,"suffix":""},{"dropping-particle":"","family":"Dumon","given":"Olivier","non-dropping-particle":"","parse-names":false,"suffix":""},{"dropping-particle":"","family":"Edmunds","given":"Scott","non-dropping-particle":"","parse-names":false,"suffix":""},{"dropping-particle":"","family":"Evelo","given":"Chris T","non-dropping-particle":"","parse-names":false,"suffix":""},{"dropping-particle":"","family":"Finkers","given":"Richard","non-dropping-particle":"","parse-names":false,"suffix":""},{"dropping-particle":"","family":"Gonzalez-Beltran","given":"Alejandra","non-dropping-particle":"","parse-names":false,"suffix":""},{"dropping-particle":"","family":"Gray","given":"Alasdair J G","non-dropping-particle":"","parse-names":false,"suffix":""},{"dropping-particle":"","family":"Groth","given":"Paul","non-dropping-particle":"","parse-names":false,"suffix":""},{"dropping-particle":"","family":"Goble","given":"Carole","non-dropping-particle":"","parse-names":false,"suffix":""},{"dropping-particle":"","family":"Grethe","given":"Jeffrey S","non-dropping-particle":"","parse-names":false,"suffix":""},{"dropping-particle":"","family":"Heringa","given":"Jaap","non-dropping-particle":"","parse-names":false,"suffix":""},{"dropping-particle":"","family":"’t Hoen","given":"Peter A C","non-dropping-particle":"","parse-names":false,"suffix":""},{"dropping-particle":"","family":"Hooft","given":"Rob","non-dropping-particle":"","parse-names":false,"suffix":""},{"dropping-particle":"","family":"Kuhn","given":"Tobias","non-dropping-particle":"","parse-names":false,"suffix":""},{"dropping-particle":"","family":"Kok","given":"Ruben","non-dropping-particle":"","parse-names":false,"suffix":""},{"dropping-particle":"","family":"Kok","given":"Joost","non-dropping-particle":"","parse-names":false,"suffix":""},{"dropping-particle":"","family":"Lusher","given":"Scott J","non-dropping-particle":"","parse-names":false,"suffix":""},{"dropping-particle":"","family":"Martone","given":"Maryann E","non-dropping-particle":"","parse-names":false,"suffix":""},{"dropping-particle":"","family":"Mons","given":"Albert","non-dropping-particle":"","parse-names":false,"suffix":""},{"dropping-particle":"","family":"Packer","given":"Abel L","non-dropping-particle":"","parse-names":false,"suffix":""},{"dropping-particle":"","family":"Persson","given":"Bengt","non-dropping-particle":"","parse-names":false,"suffix":""},{"dropping-particle":"","family":"Rocca-Serra","given":"Philippe","non-dropping-particle":"","parse-names":false,"suffix":""},{"dropping-particle":"","family":"Roos","given":"Marco","non-dropping-particle":"","parse-names":false,"suffix":""},{"dropping-particle":"","family":"Schaik","given":"Rene","non-dropping-particle":"van","parse-names":false,"suffix":""},{"dropping-particle":"","family":"Sansone","given":"Susanna-Assunta","non-dropping-particle":"","parse-names":false,"suffix":""},{"dropping-particle":"","family":"Schultes","given":"Erik","non-dropping-particle":"","parse-names":false,"suffix":""},{"dropping-particle":"","family":"Sengstag","given":"Thierry","non-dropping-particle":"","parse-names":false,"suffix":""},{"dropping-particle":"","family":"Slater","given":"Ted","non-dropping-particle":"","parse-names":false,"suffix":""},{"dropping-particle":"","family":"Strawn","given":"George","non-dropping-particle":"","parse-names":false,"suffix":""},{"dropping-particle":"","family":"Swertz","given":"Morris A","non-dropping-particle":"","parse-names":false,"suffix":""},{"dropping-particle":"","family":"Thompson","given":"Mark","non-dropping-particle":"","parse-names":false,"suffix":""},{"dropping-particle":"","family":"Lei","given":"Johan","non-dropping-particle":"van der","parse-names":false,"suffix":""},{"dropping-particle":"","family":"Mulligen","given":"Erik","non-dropping-particle":"van","parse-names":false,"suffix":""},{"dropping-particle":"","family":"Velterop","given":"Jan","non-dropping-particle":"","parse-names":false,"suffix":""},{"dropping-particle":"","family":"Waagmeester","given":"Andra","non-dropping-particle":"","parse-names":false,"suffix":""},{"dropping-particle":"","family":"Wittenburg","given":"Peter","non-dropping-particle":"","parse-names":false,"suffix":""},{"dropping-particle":"","family":"Wolstencroft","given":"Katherine","non-dropping-particle":"","parse-names":false,"suffix":""},{"dropping-particle":"","family":"Zhao","given":"Jun","non-dropping-particle":"","parse-names":false,"suffix":""},{"dropping-particle":"","family":"Mons","given":"Barend","non-dropping-particle":"","parse-names":false,"suffix":""}],"container-title":"Scientific Data","id":"ITEM-2","issue":"1","issued":{"date-parts":[["2016"]]},"page":"160018","title":"The FAIR Guiding Principles for scientific data management and stewardship","type":"article-journal","volume":"3"}}],"schema":"https://github.com/citation-style-language/schema/raw/master/csl-citation.json"} </w:instrText>
+        <w:instrText xml:space="preserve"> ADDIN ZOTERO_ITEM CSL_CITATION {"citationID":"Vh0vUx5Y","properties":{"formattedCitation":"(Logan et al., 2021; Wilkinson et al., 2016)","plainCitation":"(Logan et al., 2021; Wilkinson et al., 2016)","noteIndex":0},"citationItems":[{"id":"D6E5Z167/nBdO0B89","uris":["http://www.mendeley.com/documents/?uuid=5747b790-5145-4624-8313-cf4c7cfb90e2"],"itemData":{"ISSN":"2332-8584","author":[{"dropping-particle":"","family":"Logan","given":"Jessica A R","non-dropping-particle":"","parse-names":false,"suffix":""},{"dropping-particle":"","family":"Hart","given":"Sara A","non-dropping-particle":"","parse-names":false,"suffix":""},{"dropping-particle":"","family":"Schatschneider","given":"Christopher","non-dropping-particle":"","parse-names":false,"suffix":""}],"container-title":"AERA open","id":"ITEM-1","issued":{"date-parts":[["2021"]]},"page":"23328584211006475","publisher":"SAGE Publications Sage CA: Los Angeles, CA","title":"Data sharing in education science","type":"article-journal","volume":"7"}},{"id":"D6E5Z167/L9PA0DWw","uris":["http://www.mendeley.com/documents/?uuid=8c02e142-d17b-4efb-a880-63b6cb75708d"],"itemData":{"DOI":"10.1038/sdata.2016.18","ISSN":"2052-4463","abstract":"There is an urgent need to improve the infrastructure supporting the reuse of scholarly data. A diverse set of stakeholders—representing academia, industry, funding agencies, and scholarly publishers—have come together to design and jointly endorse a concise and measureable set of principles that we refer to as the FAIR Data Principles. The intent is that these may act as a guideline for those wishing to enhance the reusability of their data holdings. Distinct from peer initiatives that focus on the human scholar, the FAIR Principles put specific emphasis on enhancing the ability of machines to automatically find and use the data, in addition to supporting its reuse by individuals. This Comment is the first formal publication of the FAIR Principles, and includes the rationale behind them, and some exemplar implementations in the community.","author":[{"dropping-particle":"","family":"Wilkinson","given":"Mark D","non-dropping-particle":"","parse-names":false,"suffix":""},{"dropping-particle":"","family":"Dumontier","given":"Michel","non-dropping-particle":"","parse-names":false,"suffix":""},{"dropping-particle":"","family":"Aalbersberg","given":"IJsbrand Jan","non-dropping-particle":"","parse-names":false,"suffix":""},{"dropping-particle":"","family":"Appleton","given":"Gabrielle","non-dropping-particle":"","parse-names":false,"suffix":""},{"dropping-particle":"","family":"Axton","given":"Myles","non-dropping-particle":"","parse-names":false,"suffix":""},{"dropping-particle":"","family":"Baak","given":"Arie","non-dropping-particle":"","parse-names":false,"suffix":""},{"dropping-particle":"","family":"Blomberg","given":"Niklas","non-dropping-particle":"","parse-names":false,"suffix":""},{"dropping-particle":"","family":"Boiten","given":"Jan-Willem","non-dropping-particle":"","parse-names":false,"suffix":""},{"dropping-particle":"","family":"Silva Santos","given":"Luiz Bonino","non-dropping-particle":"da","parse-names":false,"suffix":""},{"dropping-particle":"","family":"Bourne","given":"Philip E","non-dropping-particle":"","parse-names":false,"suffix":""},{"dropping-particle":"","family":"Bouwman","given":"Jildau","non-dropping-particle":"","parse-names":false,"suffix":""},{"dropping-particle":"","family":"Brookes","given":"Anthony J","non-dropping-particle":"","parse-names":false,"suffix":""},{"dropping-particle":"","family":"Clark","given":"Tim","non-dropping-particle":"","parse-names":false,"suffix":""},{"dropping-particle":"","family":"Crosas","given":"Mercè","non-dropping-particle":"","parse-names":false,"suffix":""},{"dropping-particle":"","family":"Dillo","given":"Ingrid","non-dropping-particle":"","parse-names":false,"suffix":""},{"dropping-particle":"","family":"Dumon","given":"Olivier","non-dropping-particle":"","parse-names":false,"suffix":""},{"dropping-particle":"","family":"Edmunds","given":"Scott","non-dropping-particle":"","parse-names":false,"suffix":""},{"dropping-particle":"","family":"Evelo","given":"Chris T","non-dropping-particle":"","parse-names":false,"suffix":""},{"dropping-particle":"","family":"Finkers","given":"Richard","non-dropping-particle":"","parse-names":false,"suffix":""},{"dropping-particle":"","family":"Gonzalez-Beltran","given":"Alejandra","non-dropping-particle":"","parse-names":false,"suffix":""},{"dropping-particle":"","family":"Gray","given":"Alasdair J G","non-dropping-particle":"","parse-names":false,"suffix":""},{"dropping-particle":"","family":"Groth","given":"Paul","non-dropping-particle":"","parse-names":false,"suffix":""},{"dropping-particle":"","family":"Goble","given":"Carole","non-dropping-particle":"","parse-names":false,"suffix":""},{"dropping-particle":"","family":"Grethe","given":"Jeffrey S","non-dropping-particle":"","parse-names":false,"suffix":""},{"dropping-particle":"","family":"Heringa","given":"Jaap","non-dropping-particle":"","parse-names":false,"suffix":""},{"dropping-particle":"","family":"’t Hoen","given":"Peter A C","non-dropping-particle":"","parse-names":false,"suffix":""},{"dropping-particle":"","family":"Hooft","given":"Rob","non-dropping-particle":"","parse-names":false,"suffix":""},{"dropping-particle":"","family":"Kuhn","given":"Tobias","non-dropping-particle":"","parse-names":false,"suffix":""},{"dropping-particle":"","family":"Kok","given":"Ruben","non-dropping-particle":"","parse-names":false,"suffix":""},{"dropping-particle":"","family":"Kok","given":"Joost","non-dropping-particle":"","parse-names":false,"suffix":""},{"dropping-particle":"","family":"Lusher","given":"Scott J","non-dropping-particle":"","parse-names":false,"suffix":""},{"dropping-particle":"","family":"Martone","given":"Maryann E","non-dropping-particle":"","parse-names":false,"suffix":""},{"dropping-particle":"","family":"Mons","given":"Albert","non-dropping-particle":"","parse-names":false,"suffix":""},{"dropping-particle":"","family":"Packer","given":"Abel L","non-dropping-particle":"","parse-names":false,"suffix":""},{"dropping-particle":"","family":"Persson","given":"Bengt","non-dropping-particle":"","parse-names":false,"suffix":""},{"dropping-particle":"","family":"Rocca-Serra","given":"Philippe","non-dropping-particle":"","parse-names":false,"suffix":""},{"dropping-particle":"","family":"Roos","given":"Marco","non-dropping-particle":"","parse-names":false,"suffix":""},{"dropping-particle":"","family":"Schaik","given":"Rene","non-dropping-particle":"van","parse-names":false,"suffix":""},{"dropping-particle":"","family":"Sansone","given":"Susanna-Assunta","non-dropping-particle":"","parse-names":false,"suffix":""},{"dropping-particle":"","family":"Schultes","given":"Erik","non-dropping-particle":"","parse-names":false,"suffix":""},{"dropping-particle":"","family":"Sengstag","given":"Thierry","non-dropping-particle":"","parse-names":false,"suffix":""},{"dropping-particle":"","family":"Slater","given":"Ted","non-dropping-particle":"","parse-names":false,"suffix":""},{"dropping-particle":"","family":"Strawn","given":"George","non-dropping-particle":"","parse-names":false,"suffix":""},{"dropping-particle":"","family":"Swertz","given":"Morris A","non-dropping-particle":"","parse-names":false,"suffix":""},{"dropping-particle":"","family":"Thompson","given":"Mark","non-dropping-particle":"","parse-names":false,"suffix":""},{"dropping-particle":"","family":"Lei","given":"Johan","non-dropping-particle":"van der","parse-names":false,"suffix":""},{"dropping-particle":"","family":"Mulligen","given":"Erik","non-dropping-particle":"van","parse-names":false,"suffix":""},{"dropping-particle":"","family":"Velterop","given":"Jan","non-dropping-particle":"","parse-names":false,"suffix":""},{"dropping-particle":"","family":"Waagmeester","given":"Andra","non-dropping-particle":"","parse-names":false,"suffix":""},{"dropping-particle":"","family":"Wittenburg","given":"Peter","non-dropping-particle":"","parse-names":false,"suffix":""},{"dropping-particle":"","family":"Wolstencroft","given":"Katherine","non-dropping-particle":"","parse-names":false,"suffix":""},{"dropping-particle":"","family":"Zhao","given":"Jun","non-dropping-particle":"","parse-names":false,"suffix":""},{"dropping-particle":"","family":"Mons","given":"Barend","non-dropping-particle":"","parse-names":false,"suffix":""}],"container-title":"Scientific Data","id":"ITEM-2","issue":"1","issued":{"date-parts":[["2016"]]},"page":"160018","title":"The FAIR Guiding Principles for scientific data management and stewardship","type":"article-journal","volume":"3"}}],"schema":"https://github.com/citation-style-language/schema/raw/master/csl-citation.json"} </w:instrText>
       </w:r>
       <w:r>
         <w:fldChar w:fldCharType="separate"/>
@@ -102,7 +102,7 @@
         <w:fldChar w:fldCharType="begin" w:fldLock="1"/>
       </w:r>
       <w:r>
-        <w:instrText xml:space="preserve"> ADDIN ZOTERO_ITEM CSL_CITATION {"citationID":"Ez4QpdjO","properties":{"formattedCitation":"(Fitzgerald &amp; Tipton, 2024)","plainCitation":"(Fitzgerald &amp; Tipton, 2024)","noteIndex":0},"citationItems":[{"id":"yQhPZoOJ/7DVo0TLZ","uris":["http://www.mendeley.com/documents/?uuid=35692fd6-0854-4f3a-b671-13abf15d4d88"],"itemData":{"DOI":"10.3102/10769986241238478","ISSN":"1076-9986","abstract":"This article presents methods for using extant data to improve the properties of estimators of the standardized mean difference (SMD) effect size. Because samples recruited into education research studies are often more homogeneous than the populations of policy interest, the variation in educational outcomes can be smaller in these samples than is reflective of the true variation in the population. This affects effect size estimation since the sample standard deviation is used in the denominator of the SMD. We propose leveraging extant data on sample variance estimates from multiple studies, made available via clearinghouse databases such as the What Works Clearinghouse, to standardize a mean difference. This allows effect sizes to be benchmarked across a common and broad population, thus enabling better comparability across studies and interventions. We derive the new estimators of the population variance and the corresponding SMD, which pool sample variances from multiple studies using both an analysis of variance and a meta-analytic framework. We demonstrate the properties of these estimators via analytic and simulation results and offer recommendations for when these estimators are appropriate in practice.","author":[{"dropping-particle":"","family":"Fitzgerald","given":"Kaitlyn G","non-dropping-particle":"","parse-names":false,"suffix":""},{"dropping-particle":"","family":"Tipton","given":"Elizabeth","non-dropping-particle":"","parse-names":false,"suffix":""}],"container-title":"Journal of Educational and Behavioral Statistics","id":"ITEM-1","issued":{"date-parts":[["2024","4","7"]]},"note":"doi: 10.3102/10769986241238478","page":"10769986241238478","publisher":"American Educational Research Association","title":"Using Extant Data to Improve Estimation of the Standardized Mean Difference","type":"article-journal"}}],"schema":"https://github.com/citation-style-language/schema/raw/master/csl-citation.json"} </w:instrText>
+        <w:instrText xml:space="preserve"> ADDIN ZOTERO_ITEM CSL_CITATION {"citationID":"Ez4QpdjO","properties":{"formattedCitation":"(Fitzgerald &amp; Tipton, 2024)","plainCitation":"(Fitzgerald &amp; Tipton, 2024)","noteIndex":0},"citationItems":[{"id":"D6E5Z167/B4BTTTCR","uris":["http://www.mendeley.com/documents/?uuid=35692fd6-0854-4f3a-b671-13abf15d4d88"],"itemData":{"DOI":"10.3102/10769986241238478","ISSN":"1076-9986","abstract":"This article presents methods for using extant data to improve the properties of estimators of the standardized mean difference (SMD) effect size. Because samples recruited into education research studies are often more homogeneous than the populations of policy interest, the variation in educational outcomes can be smaller in these samples than is reflective of the true variation in the population. This affects effect size estimation since the sample standard deviation is used in the denominator of the SMD. We propose leveraging extant data on sample variance estimates from multiple studies, made available via clearinghouse databases such as the What Works Clearinghouse, to standardize a mean difference. This allows effect sizes to be benchmarked across a common and broad population, thus enabling better comparability across studies and interventions. We derive the new estimators of the population variance and the corresponding SMD, which pool sample variances from multiple studies using both an analysis of variance and a meta-analytic framework. We demonstrate the properties of these estimators via analytic and simulation results and offer recommendations for when these estimators are appropriate in practice.","author":[{"dropping-particle":"","family":"Fitzgerald","given":"Kaitlyn G","non-dropping-particle":"","parse-names":false,"suffix":""},{"dropping-particle":"","family":"Tipton","given":"Elizabeth","non-dropping-particle":"","parse-names":false,"suffix":""}],"container-title":"Journal of Educational and Behavioral Statistics","id":"ITEM-1","issued":{"date-parts":[["2024","4","7"]]},"note":"doi: 10.3102/10769986241238478","page":"10769986241238478","publisher":"American Educational Research Association","title":"Using Extant Data to Improve Estimation of the Standardized Mean Difference","type":"article-journal"}}],"schema":"https://github.com/citation-style-language/schema/raw/master/csl-citation.json"} </w:instrText>
       </w:r>
       <w:r>
         <w:fldChar w:fldCharType="separate"/>
@@ -143,7 +143,7 @@
         <w:fldChar w:fldCharType="begin" w:fldLock="1"/>
       </w:r>
       <w:r>
-        <w:instrText xml:space="preserve"> ADDIN ZOTERO_ITEM CSL_CITATION {"citationID":"oRMX8RC9","properties":{"formattedCitation":"(R Core Team, 2022)","plainCitation":"(R Core Team, 2022)","noteIndex":0},"citationItems":[{"id":"yQhPZoOJ/LFq1Dvrn","uris":["http://www.mendeley.com/documents/?uuid=144b2ccb-eedb-49d1-a86c-72c8ab565320"],"itemData":{"author":[{"dropping-particle":"","family":"R Core Team","given":"","non-dropping-particle":"","parse-names":false,"suffix":""}],"id":"ITEM-1","issued":{"date-parts":[["2022"]]},"publisher":"R Foundation for Statistical Computing, Vienna, Austria","title":"R: A language and environment for statistical computing","type":"article"}}],"schema":"https://github.com/citation-style-language/schema/raw/master/csl-citation.json"} </w:instrText>
+        <w:instrText xml:space="preserve"> ADDIN ZOTERO_ITEM CSL_CITATION {"citationID":"oRMX8RC9","properties":{"formattedCitation":"(R Core Team, 2022)","plainCitation":"(R Core Team, 2022)","noteIndex":0},"citationItems":[{"id":"D6E5Z167/BHGoWfX6","uris":["http://www.mendeley.com/documents/?uuid=144b2ccb-eedb-49d1-a86c-72c8ab565320"],"itemData":{"author":[{"dropping-particle":"","family":"R Core Team","given":"","non-dropping-particle":"","parse-names":false,"suffix":""}],"id":"ITEM-1","issued":{"date-parts":[["2022"]]},"publisher":"R Foundation for Statistical Computing, Vienna, Austria","title":"R: A language and environment for statistical computing","type":"article"}}],"schema":"https://github.com/citation-style-language/schema/raw/master/csl-citation.json"} </w:instrText>
       </w:r>
       <w:r>
         <w:fldChar w:fldCharType="separate"/>
@@ -164,7 +164,7 @@
         <w:fldChar w:fldCharType="begin" w:fldLock="1"/>
       </w:r>
       <w:r>
-        <w:instrText xml:space="preserve"> ADDIN ZOTERO_ITEM CSL_CITATION {"citationID":"A7ArtYDA","properties":{"formattedCitation":"(RStudio Team, 2015)","plainCitation":"(RStudio Team, 2015)","noteIndex":0},"citationItems":[{"id":"yQhPZoOJ/VCad9mHX","uris":["http://www.mendeley.com/documents/?uuid=bc9ec0ec-5a10-4d63-8c65-48175347e889"],"itemData":{"author":[{"dropping-particle":"","family":"RStudio Team","given":"","non-dropping-particle":"","parse-names":false,"suffix":""}],"id":"ITEM-1","issued":{"date-parts":[["2015"]]},"publisher":"RStudio, Inc., Boston, MA","title":"RStudio: Integrated development for R","type":"article"}}],"schema":"https://github.com/citation-style-language/schema/raw/master/csl-citation.json"} </w:instrText>
+        <w:instrText xml:space="preserve"> ADDIN ZOTERO_ITEM CSL_CITATION {"citationID":"A7ArtYDA","properties":{"formattedCitation":"(RStudio Team, 2015)","plainCitation":"(RStudio Team, 2015)","noteIndex":0},"citationItems":[{"id":"D6E5Z167/reMS2gzM","uris":["http://www.mendeley.com/documents/?uuid=bc9ec0ec-5a10-4d63-8c65-48175347e889"],"itemData":{"author":[{"dropping-particle":"","family":"RStudio Team","given":"","non-dropping-particle":"","parse-names":false,"suffix":""}],"id":"ITEM-1","issued":{"date-parts":[["2015"]]},"publisher":"RStudio, Inc., Boston, MA","title":"RStudio: Integrated development for R","type":"article"}}],"schema":"https://github.com/citation-style-language/schema/raw/master/csl-citation.json"} </w:instrText>
       </w:r>
       <w:r>
         <w:fldChar w:fldCharType="separate"/>
@@ -186,7 +186,7 @@
         <w:fldChar w:fldCharType="begin" w:fldLock="1"/>
       </w:r>
       <w:r>
-        <w:instrText xml:space="preserve"> ADDIN ZOTERO_ITEM CSL_CITATION {"citationID":"P5B6wu7H","properties":{"formattedCitation":"(Wickham et al., 2019)","plainCitation":"(Wickham et al., 2019)","noteIndex":0},"citationItems":[{"id":"yQhPZoOJ/xYuX2HkZ","uris":["http://www.mendeley.com/documents/?uuid=b9c287c1-b61a-4c4a-9b95-3da8c5d3be2d"],"itemData":{"ISSN":"2475-9066","author":[{"dropping-particle":"","family":"Wickham","given":"Hadley","non-dropping-particle":"","parse-names":false,"suffix":""},{"dropping-particle":"","family":"Averick","given":"Mara","non-dropping-particle":"","parse-names":false,"suffix":""},{"dropping-particle":"","family":"Bryan","given":"Jennifer","non-dropping-particle":"","parse-names":false,"suffix":""},{"dropping-particle":"","family":"Chang","given":"Winston","non-dropping-particle":"","parse-names":false,"suffix":""},{"dropping-particle":"","family":"McGowan","given":"Lucy D'Agostino","non-dropping-particle":"","parse-names":false,"suffix":""},{"dropping-particle":"","family":"François","given":"Romain","non-dropping-particle":"","parse-names":false,"suffix":""},{"dropping-particle":"","family":"Grolemund","given":"Garrett","non-dropping-particle":"","parse-names":false,"suffix":""},{"dropping-particle":"","family":"Hayes","given":"Alex","non-dropping-particle":"","parse-names":false,"suffix":""},{"dropping-particle":"","family":"Henry","given":"Lionel","non-dropping-particle":"","parse-names":false,"suffix":""},{"dropping-particle":"","family":"Hester","given":"Jim","non-dropping-particle":"","parse-names":false,"suffix":""}],"container-title":"Journal of open source software","id":"ITEM-1","issue":"43","issued":{"date-parts":[["2019"]]},"page":"1686","title":"Welcome to the Tidyverse","type":"article-journal","volume":"4"}}],"schema":"https://github.com/citation-style-language/schema/raw/master/csl-citation.json"} </w:instrText>
+        <w:instrText xml:space="preserve"> ADDIN ZOTERO_ITEM CSL_CITATION {"citationID":"P5B6wu7H","properties":{"formattedCitation":"(Wickham et al., 2019)","plainCitation":"(Wickham et al., 2019)","noteIndex":0},"citationItems":[{"id":"D6E5Z167/OVvgTee0","uris":["http://www.mendeley.com/documents/?uuid=b9c287c1-b61a-4c4a-9b95-3da8c5d3be2d"],"itemData":{"ISSN":"2475-9066","author":[{"dropping-particle":"","family":"Wickham","given":"Hadley","non-dropping-particle":"","parse-names":false,"suffix":""},{"dropping-particle":"","family":"Averick","given":"Mara","non-dropping-particle":"","parse-names":false,"suffix":""},{"dropping-particle":"","family":"Bryan","given":"Jennifer","non-dropping-particle":"","parse-names":false,"suffix":""},{"dropping-particle":"","family":"Chang","given":"Winston","non-dropping-particle":"","parse-names":false,"suffix":""},{"dropping-particle":"","family":"McGowan","given":"Lucy D'Agostino","non-dropping-particle":"","parse-names":false,"suffix":""},{"dropping-particle":"","family":"François","given":"Romain","non-dropping-particle":"","parse-names":false,"suffix":""},{"dropping-particle":"","family":"Grolemund","given":"Garrett","non-dropping-particle":"","parse-names":false,"suffix":""},{"dropping-particle":"","family":"Hayes","given":"Alex","non-dropping-particle":"","parse-names":false,"suffix":""},{"dropping-particle":"","family":"Henry","given":"Lionel","non-dropping-particle":"","parse-names":false,"suffix":""},{"dropping-particle":"","family":"Hester","given":"Jim","non-dropping-particle":"","parse-names":false,"suffix":""}],"container-title":"Journal of open source software","id":"ITEM-1","issue":"43","issued":{"date-parts":[["2019"]]},"page":"1686","title":"Welcome to the Tidyverse","type":"article-journal","volume":"4"}}],"schema":"https://github.com/citation-style-language/schema/raw/master/csl-citation.json"} </w:instrText>
       </w:r>
       <w:r>
         <w:fldChar w:fldCharType="separate"/>
@@ -206,7 +206,7 @@
         <w:fldChar w:fldCharType="begin" w:fldLock="1"/>
       </w:r>
       <w:r>
-        <w:instrText xml:space="preserve"> ADDIN ZOTERO_ITEM CSL_CITATION {"citationID":"PBfvVHiD","properties":{"formattedCitation":"(Sterne, Hern\\uc0\\u225{}n, et al., 2016)","plainCitation":"(Sterne, Hernán, et al., 2016)","noteIndex":0},"citationItems":[{"id":"yQhPZoOJ/Eb3NyzUg","uris":["http://www.mendeley.com/documents/?uuid=40906c56-d754-4bcd-b7fa-75020eb5b4fa"],"itemData":{"DOI":"10.1136/bmj.i4919","abstract":"Non-randomised studies of the effects of interventions are critical to many areas of healthcare evaluation, but their results may be biased. It is therefore important to understand and appraise their strengths and weaknesses. We developed ROBINS-I (“Risk Of Bias In Non-randomised Studies - of Interventions”), a new tool for evaluating risk of bias in estimates of the comparative effectiveness (harm or benefit) of interventions from studies that did not use randomisation to allocate units (individuals or clusters of individuals) to comparison groups. The tool will be particularly useful to those undertaking systematic reviews that include non-randomised studies.Summary pointsNon-randomised studies of the effects of interventions are critical to many areas of healthcare evaluation but are subject to confounding and a range of other potential biasesWe developed, piloted, and refined a new tool, ROBINS-I, to assess “Risk Of Bias In Non-randomised Studies - of Interventions”The tool views each study as an attempt to emulate (mimic) a hypothetical pragmatic randomised trial, and covers seven distinct domains through which bias might be introducedWe use “signalling questions” to help users of ROBINS-I to judge risk of bias within each domainThe judgements within each domain carry forward to an overall risk of bias judgement across bias domains for the outcome being assessedNon-randomised studies of the effects of interventions (NRSI) are critical to many areas of healthcare evaluation. Designs of NRSI that can be used to evaluate the effects of interventions include observational studies such as cohort studies and case-control studies in which intervention groups are allocated during the course of usual treatment decisions, and quasi-randomised studies in which the method of allocation falls short of full randomisation. Non-randomised studies can provide evidence additional to that available from randomised trials about long term outcomes, rare events, adverse effects and populations that are …","author":[{"dropping-particle":"","family":"Sterne","given":"Jonathan A C.","non-dropping-particle":"","parse-names":false,"suffix":""},{"dropping-particle":"","family":"Hernán","given":"Miguel A","non-dropping-particle":"","parse-names":false,"suffix":""},{"dropping-particle":"","family":"Reeves","given":"Barnaby C","non-dropping-particle":"","parse-names":false,"suffix":""},{"dropping-particle":"","family":"Savović","given":"Jelena","non-dropping-particle":"","parse-names":false,"suffix":""},{"dropping-particle":"","family":"Berkman","given":"Nancy D","non-dropping-particle":"","parse-names":false,"suffix":""},{"dropping-particle":"","family":"Viswanathan","given":"Meera","non-dropping-particle":"","parse-names":false,"suffix":""},{"dropping-particle":"","family":"Henry","given":"David","non-dropping-particle":"","parse-names":false,"suffix":""},{"dropping-particle":"","family":"Altman","given":"Douglas G","non-dropping-particle":"","parse-names":false,"suffix":""},{"dropping-particle":"","family":"Ansari","given":"Mohammed T","non-dropping-particle":"","parse-names":false,"suffix":""},{"dropping-particle":"","family":"Boutron","given":"Isabelle","non-dropping-particle":"","parse-names":false,"suffix":""},{"dropping-particle":"","family":"Carpenter","given":"James R","non-dropping-particle":"","parse-names":false,"suffix":""},{"dropping-particle":"","family":"Chan","given":"An-Wen","non-dropping-particle":"","parse-names":false,"suffix":""},{"dropping-particle":"","family":"Churchill","given":"Rachel","non-dropping-particle":"","parse-names":false,"suffix":""},{"dropping-particle":"","family":"Deeks","given":"Jonathan J","non-dropping-particle":"","parse-names":false,"suffix":""},{"dropping-particle":"","family":"Hróbjartsson","given":"Asbjørn","non-dropping-particle":"","parse-names":false,"suffix":""},{"dropping-particle":"","family":"Kirkham","given":"Jamie","non-dropping-particle":"","parse-names":false,"suffix":""},{"dropping-particle":"","family":"Jüni","given":"Peter","non-dropping-particle":"","parse-names":false,"suffix":""},{"dropping-particle":"","family":"Loke","given":"Yoon K","non-dropping-particle":"","parse-names":false,"suffix":""},{"dropping-particle":"","family":"Pigott","given":"Therese D.","non-dropping-particle":"","parse-names":false,"suffix":""},{"dropping-particle":"","family":"Ramsay","given":"Craig R","non-dropping-particle":"","parse-names":false,"suffix":""},{"dropping-particle":"","family":"Regidor","given":"Deborah","non-dropping-particle":"","parse-names":false,"suffix":""},{"dropping-particle":"","family":"Rothstein","given":"Hannah R.","non-dropping-particle":"","parse-names":false,"suffix":""},{"dropping-particle":"","family":"Sandhu","given":"Lakhbir","non-dropping-particle":"","parse-names":false,"suffix":""},{"dropping-particle":"","family":"Santaguida","given":"Pasqualina L","non-dropping-particle":"","parse-names":false,"suffix":""},{"dropping-particle":"","family":"Schünemann","given":"Holger J","non-dropping-particle":"","parse-names":false,"suffix":""},{"dropping-particle":"","family":"Shea","given":"Beverly","non-dropping-particle":"","parse-names":false,"suffix":""},{"dropping-particle":"","family":"Shrier","given":"Ian","non-dropping-particle":"","parse-names":false,"suffix":""},{"dropping-particle":"","family":"Tugwell","given":"Peter","non-dropping-particle":"","parse-names":false,"suffix":""},{"dropping-particle":"","family":"Turner","given":"Lucy","non-dropping-particle":"","parse-names":false,"suffix":""},{"dropping-particle":"","family":"Valentine","given":"Jeffrey C","non-dropping-particle":"","parse-names":false,"suffix":""},{"dropping-particle":"","family":"Waddington","given":"Hugh","non-dropping-particle":"","parse-names":false,"suffix":""},{"dropping-particle":"","family":"Waters","given":"Elizabeth","non-dropping-particle":"","parse-names":false,"suffix":""},{"dropping-particle":"","family":"Wells","given":"George A","non-dropping-particle":"","parse-names":false,"suffix":""},{"dropping-particle":"","family":"Whiting","given":"Penny F","non-dropping-particle":"","parse-names":false,"suffix":""},{"dropping-particle":"","family":"Higgins","given":"Julian P T","non-dropping-particle":"","parse-names":false,"suffix":""}],"container-title":"BMJ","id":"ITEM-1","issued":{"date-parts":[["2016","10","12"]]},"page":"i4919","title":"ROBINS-I: A tool for assessing risk of bias in non-randomised studies of interventions","type":"article-journal","volume":"355"}}],"schema":"https://github.com/citation-style-language/schema/raw/master/csl-citation.json"} </w:instrText>
+        <w:instrText xml:space="preserve"> ADDIN ZOTERO_ITEM CSL_CITATION {"citationID":"PBfvVHiD","properties":{"formattedCitation":"(Sterne, Hern\\uc0\\u225{}n, et al., 2016)","plainCitation":"(Sterne, Hernán, et al., 2016)","noteIndex":0},"citationItems":[{"id":"D6E5Z167/lsSRyP9J","uris":["http://www.mendeley.com/documents/?uuid=40906c56-d754-4bcd-b7fa-75020eb5b4fa"],"itemData":{"DOI":"10.1136/bmj.i4919","abstract":"Non-randomised studies of the effects of interventions are critical to many areas of healthcare evaluation, but their results may be biased. It is therefore important to understand and appraise their strengths and weaknesses. We developed ROBINS-I (“Risk Of Bias In Non-randomised Studies - of Interventions”), a new tool for evaluating risk of bias in estimates of the comparative effectiveness (harm or benefit) of interventions from studies that did not use randomisation to allocate units (individuals or clusters of individuals) to comparison groups. The tool will be particularly useful to those undertaking systematic reviews that include non-randomised studies.Summary pointsNon-randomised studies of the effects of interventions are critical to many areas of healthcare evaluation but are subject to confounding and a range of other potential biasesWe developed, piloted, and refined a new tool, ROBINS-I, to assess “Risk Of Bias In Non-randomised Studies - of Interventions”The tool views each study as an attempt to emulate (mimic) a hypothetical pragmatic randomised trial, and covers seven distinct domains through which bias might be introducedWe use “signalling questions” to help users of ROBINS-I to judge risk of bias within each domainThe judgements within each domain carry forward to an overall risk of bias judgement across bias domains for the outcome being assessedNon-randomised studies of the effects of interventions (NRSI) are critical to many areas of healthcare evaluation. Designs of NRSI that can be used to evaluate the effects of interventions include observational studies such as cohort studies and case-control studies in which intervention groups are allocated during the course of usual treatment decisions, and quasi-randomised studies in which the method of allocation falls short of full randomisation. Non-randomised studies can provide evidence additional to that available from randomised trials about long term outcomes, rare events, adverse effects and populations that are …","author":[{"dropping-particle":"","family":"Sterne","given":"Jonathan A C.","non-dropping-particle":"","parse-names":false,"suffix":""},{"dropping-particle":"","family":"Hernán","given":"Miguel A","non-dropping-particle":"","parse-names":false,"suffix":""},{"dropping-particle":"","family":"Reeves","given":"Barnaby C","non-dropping-particle":"","parse-names":false,"suffix":""},{"dropping-particle":"","family":"Savović","given":"Jelena","non-dropping-particle":"","parse-names":false,"suffix":""},{"dropping-particle":"","family":"Berkman","given":"Nancy D","non-dropping-particle":"","parse-names":false,"suffix":""},{"dropping-particle":"","family":"Viswanathan","given":"Meera","non-dropping-particle":"","parse-names":false,"suffix":""},{"dropping-particle":"","family":"Henry","given":"David","non-dropping-particle":"","parse-names":false,"suffix":""},{"dropping-particle":"","family":"Altman","given":"Douglas G","non-dropping-particle":"","parse-names":false,"suffix":""},{"dropping-particle":"","family":"Ansari","given":"Mohammed T","non-dropping-particle":"","parse-names":false,"suffix":""},{"dropping-particle":"","family":"Boutron","given":"Isabelle","non-dropping-particle":"","parse-names":false,"suffix":""},{"dropping-particle":"","family":"Carpenter","given":"James R","non-dropping-particle":"","parse-names":false,"suffix":""},{"dropping-particle":"","family":"Chan","given":"An-Wen","non-dropping-particle":"","parse-names":false,"suffix":""},{"dropping-particle":"","family":"Churchill","given":"Rachel","non-dropping-particle":"","parse-names":false,"suffix":""},{"dropping-particle":"","family":"Deeks","given":"Jonathan J","non-dropping-particle":"","parse-names":false,"suffix":""},{"dropping-particle":"","family":"Hróbjartsson","given":"Asbjørn","non-dropping-particle":"","parse-names":false,"suffix":""},{"dropping-particle":"","family":"Kirkham","given":"Jamie","non-dropping-particle":"","parse-names":false,"suffix":""},{"dropping-particle":"","family":"Jüni","given":"Peter","non-dropping-particle":"","parse-names":false,"suffix":""},{"dropping-particle":"","family":"Loke","given":"Yoon K","non-dropping-particle":"","parse-names":false,"suffix":""},{"dropping-particle":"","family":"Pigott","given":"Therese D.","non-dropping-particle":"","parse-names":false,"suffix":""},{"dropping-particle":"","family":"Ramsay","given":"Craig R","non-dropping-particle":"","parse-names":false,"suffix":""},{"dropping-particle":"","family":"Regidor","given":"Deborah","non-dropping-particle":"","parse-names":false,"suffix":""},{"dropping-particle":"","family":"Rothstein","given":"Hannah R.","non-dropping-particle":"","parse-names":false,"suffix":""},{"dropping-particle":"","family":"Sandhu","given":"Lakhbir","non-dropping-particle":"","parse-names":false,"suffix":""},{"dropping-particle":"","family":"Santaguida","given":"Pasqualina L","non-dropping-particle":"","parse-names":false,"suffix":""},{"dropping-particle":"","family":"Schünemann","given":"Holger J","non-dropping-particle":"","parse-names":false,"suffix":""},{"dropping-particle":"","family":"Shea","given":"Beverly","non-dropping-particle":"","parse-names":false,"suffix":""},{"dropping-particle":"","family":"Shrier","given":"Ian","non-dropping-particle":"","parse-names":false,"suffix":""},{"dropping-particle":"","family":"Tugwell","given":"Peter","non-dropping-particle":"","parse-names":false,"suffix":""},{"dropping-particle":"","family":"Turner","given":"Lucy","non-dropping-particle":"","parse-names":false,"suffix":""},{"dropping-particle":"","family":"Valentine","given":"Jeffrey C","non-dropping-particle":"","parse-names":false,"suffix":""},{"dropping-particle":"","family":"Waddington","given":"Hugh","non-dropping-particle":"","parse-names":false,"suffix":""},{"dropping-particle":"","family":"Waters","given":"Elizabeth","non-dropping-particle":"","parse-names":false,"suffix":""},{"dropping-particle":"","family":"Wells","given":"George A","non-dropping-particle":"","parse-names":false,"suffix":""},{"dropping-particle":"","family":"Whiting","given":"Penny F","non-dropping-particle":"","parse-names":false,"suffix":""},{"dropping-particle":"","family":"Higgins","given":"Julian P T","non-dropping-particle":"","parse-names":false,"suffix":""}],"container-title":"BMJ","id":"ITEM-1","issued":{"date-parts":[["2016","10","12"]]},"page":"i4919","title":"ROBINS-I: A tool for assessing risk of bias in non-randomised studies of interventions","type":"article-journal","volume":"355"}}],"schema":"https://github.com/citation-style-language/schema/raw/master/csl-citation.json"} </w:instrText>
       </w:r>
       <w:r>
         <w:fldChar w:fldCharType="separate"/>
@@ -228,7 +228,7 @@
         <w:fldChar w:fldCharType="begin" w:fldLock="1"/>
       </w:r>
       <w:r>
-        <w:instrText xml:space="preserve"> ADDIN ZOTERO_ITEM CSL_CITATION {"citationID":"zif053MV","properties":{"formattedCitation":"(Eldridge et al., 2021; Sterne et al., 2019)","plainCitation":"(Eldridge et al., 2021; Sterne et al., 2019)","noteIndex":0},"citationItems":[{"id":"yQhPZoOJ/3tcTqyRk","uris":["http://www.mendeley.com/documents/?uuid=17e4c2ad-0204-43c8-a887-6f9d3170ac25"],"itemData":{"author":[{"dropping-particle":"","family":"Eldridge","given":"Sandra","non-dropping-particle":"","parse-names":false,"suffix":""},{"dropping-particle":"","family":"Campbell","given":"Marion K","non-dropping-particle":"","parse-names":false,"suffix":""},{"dropping-particle":"","family":"Campbell","given":"Michael J","non-dropping-particle":"","parse-names":false,"suffix":""},{"dropping-particle":"","family":"Drahota","given":"Amy K","non-dropping-particle":"","parse-names":false,"suffix":""},{"dropping-particle":"","family":"Giraudeau","given":"Bruno","non-dropping-particle":"","parse-names":false,"suffix":""},{"dropping-particle":"","family":"Reeves","given":"Barnaby C","non-dropping-particle":"","parse-names":false,"suffix":""},{"dropping-particle":"","family":"Siegfried","given":"Nandi","non-dropping-particle":"","parse-names":false,"suffix":""},{"dropping-particle":"","family":"Higgins","given":"Julian PT","non-dropping-particle":"","parse-names":false,"suffix":""}],"id":"ITEM-1","issued":{"date-parts":[["2021"]]},"number-of-pages":"1-22","publisher":"Cochrane Bias Methods Group","title":"Revised Cochrane risk of bias tool for randomized trials (RoB 2): Additional considerations for cluster-randomized trials (RoB 2 CRT)","type":"report"}},{"id":"yQhPZoOJ/HmM9CKRD","uris":["http://www.mendeley.com/documents/?uuid=0c4d923c-025d-4165-9f54-b59765f3ac15"],"itemData":{"DOI":"10.1136/bmj.l4898","ISSN":"0959-8138","author":[{"dropping-particle":"","family":"Sterne","given":"Jonathan A C.","non-dropping-particle":"","parse-names":false,"suffix":""},{"dropping-particle":"","family":"Savović","given":"Jelena","non-dropping-particle":"","parse-names":false,"suffix":""},{"dropping-particle":"","family":"Page","given":"Matthew J","non-dropping-particle":"","parse-names":false,"suffix":""},{"dropping-particle":"","family":"Elbers","given":"Roy G","non-dropping-particle":"","parse-names":false,"suffix":""},{"dropping-particle":"","family":"Blencowe","given":"Natalie S","non-dropping-particle":"","parse-names":false,"suffix":""},{"dropping-particle":"","family":"Boutron","given":"Isabelle","non-dropping-particle":"","parse-names":false,"suffix":""},{"dropping-particle":"","family":"Cates","given":"Christopher J","non-dropping-particle":"","parse-names":false,"suffix":""},{"dropping-particle":"","family":"Cheng","given":"Hung-Yuan","non-dropping-particle":"","parse-names":false,"suffix":""},{"dropping-particle":"","family":"Corbett","given":"Mark S","non-dropping-particle":"","parse-names":false,"suffix":""},{"dropping-particle":"","family":"Eldridge","given":"Sandra M","non-dropping-particle":"","parse-names":false,"suffix":""}],"container-title":"BMJ","id":"ITEM-2","issued":{"date-parts":[["2019"]]},"page":"l4898","publisher":"British Medical Journal Publishing Group","title":"RoB 2: A revised tool for assessing risk of bias in randomised trials","type":"article-journal","volume":"366"}}],"schema":"https://github.com/citation-style-language/schema/raw/master/csl-citation.json"} </w:instrText>
+        <w:instrText xml:space="preserve"> ADDIN ZOTERO_ITEM CSL_CITATION {"citationID":"zif053MV","properties":{"formattedCitation":"(Eldridge et al., 2021; Sterne et al., 2019)","plainCitation":"(Eldridge et al., 2021; Sterne et al., 2019)","noteIndex":0},"citationItems":[{"id":"D6E5Z167/0DzQuSOp","uris":["http://www.mendeley.com/documents/?uuid=17e4c2ad-0204-43c8-a887-6f9d3170ac25"],"itemData":{"author":[{"dropping-particle":"","family":"Eldridge","given":"Sandra","non-dropping-particle":"","parse-names":false,"suffix":""},{"dropping-particle":"","family":"Campbell","given":"Marion K","non-dropping-particle":"","parse-names":false,"suffix":""},{"dropping-particle":"","family":"Campbell","given":"Michael J","non-dropping-particle":"","parse-names":false,"suffix":""},{"dropping-particle":"","family":"Drahota","given":"Amy K","non-dropping-particle":"","parse-names":false,"suffix":""},{"dropping-particle":"","family":"Giraudeau","given":"Bruno","non-dropping-particle":"","parse-names":false,"suffix":""},{"dropping-particle":"","family":"Reeves","given":"Barnaby C","non-dropping-particle":"","parse-names":false,"suffix":""},{"dropping-particle":"","family":"Siegfried","given":"Nandi","non-dropping-particle":"","parse-names":false,"suffix":""},{"dropping-particle":"","family":"Higgins","given":"Julian PT","non-dropping-particle":"","parse-names":false,"suffix":""}],"id":"ITEM-1","issued":{"date-parts":[["2021"]]},"number-of-pages":"1-22","publisher":"Cochrane Bias Methods Group","title":"Revised Cochrane risk of bias tool for randomized trials (RoB 2): Additional considerations for cluster-randomized trials (RoB 2 CRT)","type":"report"}},{"id":"D6E5Z167/6SLGX4PV","uris":["http://www.mendeley.com/documents/?uuid=0c4d923c-025d-4165-9f54-b59765f3ac15"],"itemData":{"DOI":"10.1136/bmj.l4898","ISSN":"0959-8138","author":[{"dropping-particle":"","family":"Sterne","given":"Jonathan A C.","non-dropping-particle":"","parse-names":false,"suffix":""},{"dropping-particle":"","family":"Savović","given":"Jelena","non-dropping-particle":"","parse-names":false,"suffix":""},{"dropping-particle":"","family":"Page","given":"Matthew J","non-dropping-particle":"","parse-names":false,"suffix":""},{"dropping-particle":"","family":"Elbers","given":"Roy G","non-dropping-particle":"","parse-names":false,"suffix":""},{"dropping-particle":"","family":"Blencowe","given":"Natalie S","non-dropping-particle":"","parse-names":false,"suffix":""},{"dropping-particle":"","family":"Boutron","given":"Isabelle","non-dropping-particle":"","parse-names":false,"suffix":""},{"dropping-particle":"","family":"Cates","given":"Christopher J","non-dropping-particle":"","parse-names":false,"suffix":""},{"dropping-particle":"","family":"Cheng","given":"Hung-Yuan","non-dropping-particle":"","parse-names":false,"suffix":""},{"dropping-particle":"","family":"Corbett","given":"Mark S","non-dropping-particle":"","parse-names":false,"suffix":""},{"dropping-particle":"","family":"Eldridge","given":"Sandra M","non-dropping-particle":"","parse-names":false,"suffix":""}],"container-title":"BMJ","id":"ITEM-2","issued":{"date-parts":[["2019"]]},"page":"l4898","publisher":"British Medical Journal Publishing Group","title":"RoB 2: A revised tool for assessing risk of bias in randomised trials","type":"article-journal","volume":"366"}}],"schema":"https://github.com/citation-style-language/schema/raw/master/csl-citation.json"} </w:instrText>
       </w:r>
       <w:r>
         <w:fldChar w:fldCharType="separate"/>
@@ -251,7 +251,7 @@
         <w:fldChar w:fldCharType="begin" w:fldLock="1"/>
       </w:r>
       <w:r>
-        <w:instrText xml:space="preserve"> ADDIN ZOTERO_ITEM CSL_CITATION {"citationID":"a4YoHmWk","properties":{"formattedCitation":"(Sterne et al., 2019)","plainCitation":"(Sterne et al., 2019)","noteIndex":0},"citationItems":[{"id":"yQhPZoOJ/HmM9CKRD","uris":["http://www.mendeley.com/documents/?uuid=0c4d923c-025d-4165-9f54-b59765f3ac15"],"itemData":{"DOI":"10.1136/bmj.l4898","ISSN":"0959-8138","author":[{"dropping-particle":"","family":"Sterne","given":"Jonathan A C.","non-dropping-particle":"","parse-names":false,"suffix":""},{"dropping-particle":"","family":"Savović","given":"Jelena","non-dropping-particle":"","parse-names":false,"suffix":""},{"dropping-particle":"","family":"Page","given":"Matthew J","non-dropping-particle":"","parse-names":false,"suffix":""},{"dropping-particle":"","family":"Elbers","given":"Roy G","non-dropping-particle":"","parse-names":false,"suffix":""},{"dropping-particle":"","family":"Blencowe","given":"Natalie S","non-dropping-particle":"","parse-names":false,"suffix":""},{"dropping-particle":"","family":"Boutron","given":"Isabelle","non-dropping-particle":"","parse-names":false,"suffix":""},{"dropping-particle":"","family":"Cates","given":"Christopher J","non-dropping-particle":"","parse-names":false,"suffix":""},{"dropping-particle":"","family":"Cheng","given":"Hung-Yuan","non-dropping-particle":"","parse-names":false,"suffix":""},{"dropping-particle":"","family":"Corbett","given":"Mark S","non-dropping-particle":"","parse-names":false,"suffix":""},{"dropping-particle":"","family":"Eldridge","given":"Sandra M","non-dropping-particle":"","parse-names":false,"suffix":""}],"container-title":"BMJ","id":"ITEM-1","issued":{"date-parts":[["2019"]]},"page":"l4898","publisher":"British Medical Journal Publishing Group","title":"RoB 2: A revised tool for assessing risk of bias in randomised trials","type":"article-journal","volume":"366"}}],"schema":"https://github.com/citation-style-language/schema/raw/master/csl-citation.json"} </w:instrText>
+        <w:instrText xml:space="preserve"> ADDIN ZOTERO_ITEM CSL_CITATION {"citationID":"a4YoHmWk","properties":{"formattedCitation":"(Sterne et al., 2019)","plainCitation":"(Sterne et al., 2019)","noteIndex":0},"citationItems":[{"id":"D6E5Z167/6SLGX4PV","uris":["http://www.mendeley.com/documents/?uuid=0c4d923c-025d-4165-9f54-b59765f3ac15"],"itemData":{"DOI":"10.1136/bmj.l4898","ISSN":"0959-8138","author":[{"dropping-particle":"","family":"Sterne","given":"Jonathan A C.","non-dropping-particle":"","parse-names":false,"suffix":""},{"dropping-particle":"","family":"Savović","given":"Jelena","non-dropping-particle":"","parse-names":false,"suffix":""},{"dropping-particle":"","family":"Page","given":"Matthew J","non-dropping-particle":"","parse-names":false,"suffix":""},{"dropping-particle":"","family":"Elbers","given":"Roy G","non-dropping-particle":"","parse-names":false,"suffix":""},{"dropping-particle":"","family":"Blencowe","given":"Natalie S","non-dropping-particle":"","parse-names":false,"suffix":""},{"dropping-particle":"","family":"Boutron","given":"Isabelle","non-dropping-particle":"","parse-names":false,"suffix":""},{"dropping-particle":"","family":"Cates","given":"Christopher J","non-dropping-particle":"","parse-names":false,"suffix":""},{"dropping-particle":"","family":"Cheng","given":"Hung-Yuan","non-dropping-particle":"","parse-names":false,"suffix":""},{"dropping-particle":"","family":"Corbett","given":"Mark S","non-dropping-particle":"","parse-names":false,"suffix":""},{"dropping-particle":"","family":"Eldridge","given":"Sandra M","non-dropping-particle":"","parse-names":false,"suffix":""}],"container-title":"BMJ","id":"ITEM-1","issued":{"date-parts":[["2019"]]},"page":"l4898","publisher":"British Medical Journal Publishing Group","title":"RoB 2: A revised tool for assessing risk of bias in randomised trials","type":"article-journal","volume":"366"}}],"schema":"https://github.com/citation-style-language/schema/raw/master/csl-citation.json"} </w:instrText>
       </w:r>
       <w:r>
         <w:fldChar w:fldCharType="separate"/>
@@ -273,7 +273,7 @@
         <w:fldChar w:fldCharType="begin" w:fldLock="1"/>
       </w:r>
       <w:r>
-        <w:instrText xml:space="preserve"> ADDIN ZOTERO_ITEM CSL_CITATION {"citationID":"Im0sYFGh","properties":{"formattedCitation":"(Sterne, Higgins, et al., 2016)","plainCitation":"(Sterne, Higgins, et al., 2016)","noteIndex":0},"citationItems":[{"id":"yQhPZoOJ/3JcYRbkq","uris":["http://www.mendeley.com/documents/?uuid=68c33934-a165-4fa6-8175-7b2f85403fc3"],"itemData":{"author":[{"dropping-particle":"","family":"Sterne","given":"Jonathan A C.","non-dropping-particle":"","parse-names":false,"suffix":""},{"dropping-particle":"","family":"Higgins","given":"Julian PT","non-dropping-particle":"","parse-names":false,"suffix":""},{"dropping-particle":"","family":"Elbers","given":"Roy G","non-dropping-particle":"","parse-names":false,"suffix":""},{"dropping-particle":"","family":"Reeves","given":"Barnaby C","non-dropping-particle":"","parse-names":false,"suffix":""}],"id":"ITEM-1","issued":{"date-parts":[["2016"]]},"title":"Risk Of Bias In Non-randomized Studies of Interventions (ROBINS-I): detailed guidance","type":"article"}}],"schema":"https://github.com/citation-style-language/schema/raw/master/csl-citation.json"} </w:instrText>
+        <w:instrText xml:space="preserve"> ADDIN ZOTERO_ITEM CSL_CITATION {"citationID":"Im0sYFGh","properties":{"formattedCitation":"(Sterne, Higgins, et al., 2016)","plainCitation":"(Sterne, Higgins, et al., 2016)","noteIndex":0},"citationItems":[{"id":"D6E5Z167/I0Gf4usV","uris":["http://www.mendeley.com/documents/?uuid=68c33934-a165-4fa6-8175-7b2f85403fc3"],"itemData":{"author":[{"dropping-particle":"","family":"Sterne","given":"Jonathan A C.","non-dropping-particle":"","parse-names":false,"suffix":""},{"dropping-particle":"","family":"Higgins","given":"Julian PT","non-dropping-particle":"","parse-names":false,"suffix":""},{"dropping-particle":"","family":"Elbers","given":"Roy G","non-dropping-particle":"","parse-names":false,"suffix":""},{"dropping-particle":"","family":"Reeves","given":"Barnaby C","non-dropping-particle":"","parse-names":false,"suffix":""}],"id":"ITEM-1","issued":{"date-parts":[["2016"]]},"title":"Risk Of Bias In Non-randomized Studies of Interventions (ROBINS-I): detailed guidance","type":"article"}}],"schema":"https://github.com/citation-style-language/schema/raw/master/csl-citation.json"} </w:instrText>
       </w:r>
       <w:r>
         <w:fldChar w:fldCharType="separate"/>
@@ -296,7 +296,7 @@
         <w:fldChar w:fldCharType="begin" w:fldLock="1"/>
       </w:r>
       <w:r>
-        <w:instrText xml:space="preserve"> ADDIN ZOTERO_ITEM CSL_CITATION {"citationID":"Pxkzxfhb","properties":{"formattedCitation":"(McGrath et al., 2019)","plainCitation":"(McGrath et al., 2019)","noteIndex":0},"citationItems":[{"id":"yQhPZoOJ/u2v1AK57","uris":["http://www.mendeley.com/documents/?uuid=397537b9-058d-4151-954a-77ef9b0b50b1"],"itemData":{"author":[{"dropping-particle":"","family":"McGrath","given":"Sean","non-dropping-particle":"","parse-names":false,"suffix":""},{"dropping-particle":"","family":"Zhao","given":"XiaoFei","non-dropping-particle":"","parse-names":false,"suffix":""},{"dropping-particle":"","family":"Steele","given":"Russell","non-dropping-particle":"","parse-names":false,"suffix":""},{"dropping-particle":"","family":"Benedetti","given":"Andrea","non-dropping-particle":"","parse-names":false,"suffix":""}],"container-title":"CRAN: Contributed Packages","id":"ITEM-1","issued":{"date-parts":[["2019"]]},"publisher":"The R Foundation","title":"estmeansd: Estimating the sample mean and standard deviation from commonly reported quantiles in meta-analysis","type":"article-journal"}}],"schema":"https://github.com/citation-style-language/schema/raw/master/csl-citation.json"} </w:instrText>
+        <w:instrText xml:space="preserve"> ADDIN ZOTERO_ITEM CSL_CITATION {"citationID":"Pxkzxfhb","properties":{"formattedCitation":"(McGrath et al., 2019)","plainCitation":"(McGrath et al., 2019)","noteIndex":0},"citationItems":[{"id":"D6E5Z167/zFAXGF1w","uris":["http://www.mendeley.com/documents/?uuid=397537b9-058d-4151-954a-77ef9b0b50b1"],"itemData":{"author":[{"dropping-particle":"","family":"McGrath","given":"Sean","non-dropping-particle":"","parse-names":false,"suffix":""},{"dropping-particle":"","family":"Zhao","given":"XiaoFei","non-dropping-particle":"","parse-names":false,"suffix":""},{"dropping-particle":"","family":"Steele","given":"Russell","non-dropping-particle":"","parse-names":false,"suffix":""},{"dropping-particle":"","family":"Benedetti","given":"Andrea","non-dropping-particle":"","parse-names":false,"suffix":""}],"container-title":"CRAN: Contributed Packages","id":"ITEM-1","issued":{"date-parts":[["2019"]]},"publisher":"The R Foundation","title":"estmeansd: Estimating the sample mean and standard deviation from commonly reported quantiles in meta-analysis","type":"article-journal"}}],"schema":"https://github.com/citation-style-language/schema/raw/master/csl-citation.json"} </w:instrText>
       </w:r>
       <w:r>
         <w:fldChar w:fldCharType="separate"/>
@@ -317,7 +317,7 @@
         <w:fldChar w:fldCharType="begin" w:fldLock="1"/>
       </w:r>
       <w:r>
-        <w:instrText xml:space="preserve"> ADDIN ZOTERO_ITEM CSL_CITATION {"citationID":"JjIdEojW","properties":{"formattedCitation":"(Viechtbauer, 2010)","plainCitation":"(Viechtbauer, 2010)","noteIndex":0},"citationItems":[{"id":"yQhPZoOJ/hcI99h4w","uris":["http://www.mendeley.com/documents/?uuid=60c380d8-2a14-4a62-8ade-8b2dfc8bd618"],"itemData":{"DOI":"10.18637/jss.v036.i03","ISSN":"1548-7660","author":[{"dropping-particle":"","family":"Viechtbauer","given":"Wolfgang","non-dropping-particle":"","parse-names":false,"suffix":""}],"container-title":"Journal of Statistical Software","editor":[{"dropping-particle":"","family":"Statistiek","given":"FHML Methodologie &amp;","non-dropping-particle":"","parse-names":false,"suffix":""},{"dropping-particle":"","family":"Care","given":"RS: CAPHRI School for Public Health and Primary","non-dropping-particle":"","parse-names":false,"suffix":""}],"id":"ITEM-1","issue":"3","issued":{"date-parts":[["2010"]]},"page":"1-48","title":"Conducting meta-analyses in R with the metafor package","type":"article-journal","volume":"36"}}],"schema":"https://github.com/citation-style-language/schema/raw/master/csl-citation.json"} </w:instrText>
+        <w:instrText xml:space="preserve"> ADDIN ZOTERO_ITEM CSL_CITATION {"citationID":"JjIdEojW","properties":{"formattedCitation":"(Viechtbauer, 2010)","plainCitation":"(Viechtbauer, 2010)","noteIndex":0},"citationItems":[{"id":"D6E5Z167/Q8ohXOU3","uris":["http://www.mendeley.com/documents/?uuid=60c380d8-2a14-4a62-8ade-8b2dfc8bd618"],"itemData":{"DOI":"10.18637/jss.v036.i03","ISSN":"1548-7660","author":[{"dropping-particle":"","family":"Viechtbauer","given":"Wolfgang","non-dropping-particle":"","parse-names":false,"suffix":""}],"container-title":"Journal of Statistical Software","editor":[{"dropping-particle":"","family":"Statistiek","given":"FHML Methodologie &amp;","non-dropping-particle":"","parse-names":false,"suffix":""},{"dropping-particle":"","family":"Care","given":"RS: CAPHRI School for Public Health and Primary","non-dropping-particle":"","parse-names":false,"suffix":""}],"id":"ITEM-1","issue":"3","issued":{"date-parts":[["2010"]]},"page":"1-48","title":"Conducting meta-analyses in R with the metafor package","type":"article-journal","volume":"36"}}],"schema":"https://github.com/citation-style-language/schema/raw/master/csl-citation.json"} </w:instrText>
       </w:r>
       <w:r>
         <w:fldChar w:fldCharType="separate"/>
@@ -338,7 +338,7 @@
         <w:fldChar w:fldCharType="begin" w:fldLock="1"/>
       </w:r>
       <w:r>
-        <w:instrText xml:space="preserve"> ADDIN ZOTERO_ITEM CSL_CITATION {"citationID":"sH00td1K","properties":{"formattedCitation":"(J. E. Pustejovsky, 2020)","plainCitation":"(J. E. Pustejovsky, 2020)","noteIndex":0},"citationItems":[{"id":"yQhPZoOJ/vrgWCXwl","uris":["http://www.mendeley.com/documents/?uuid=c31e286c-698e-49b6-93a5-71a91a74bc72"],"itemData":{"author":[{"dropping-particle":"","family":"Pustejovsky","given":"James E.","non-dropping-particle":"","parse-names":false,"suffix":""}],"id":"ITEM-1","issued":{"date-parts":[["2020"]]},"number":"0.5.5","publisher":"cran.r-project.org","title":"clubSandwich: Cluster-robust (sandwich) variance estimators with small-sample corrections","type":"article"}}],"schema":"https://github.com/citation-style-language/schema/raw/master/csl-citation.json"} </w:instrText>
+        <w:instrText xml:space="preserve"> ADDIN ZOTERO_ITEM CSL_CITATION {"citationID":"sH00td1K","properties":{"formattedCitation":"(J. E. Pustejovsky, 2020)","plainCitation":"(J. E. Pustejovsky, 2020)","noteIndex":0},"citationItems":[{"id":"D6E5Z167/rTP8mGlj","uris":["http://www.mendeley.com/documents/?uuid=c31e286c-698e-49b6-93a5-71a91a74bc72"],"itemData":{"author":[{"dropping-particle":"","family":"Pustejovsky","given":"James E.","non-dropping-particle":"","parse-names":false,"suffix":""}],"id":"ITEM-1","issued":{"date-parts":[["2020"]]},"number":"0.5.5","publisher":"cran.r-project.org","title":"clubSandwich: Cluster-robust (sandwich) variance estimators with small-sample corrections","type":"article"}}],"schema":"https://github.com/citation-style-language/schema/raw/master/csl-citation.json"} </w:instrText>
       </w:r>
       <w:r>
         <w:fldChar w:fldCharType="separate"/>
@@ -359,7 +359,7 @@
         <w:fldChar w:fldCharType="begin" w:fldLock="1"/>
       </w:r>
       <w:r>
-        <w:instrText xml:space="preserve"> ADDIN ZOTERO_ITEM CSL_CITATION {"citationID":"T4NZESCf","properties":{"formattedCitation":"(Joshi &amp; Pustejovsky, 2022)","plainCitation":"(Joshi &amp; Pustejovsky, 2022)","noteIndex":0},"citationItems":[{"id":"yQhPZoOJ/EnC5yJro","uris":["http://www.mendeley.com/documents/?uuid=ea86516a-9768-4c9c-a6fe-177a16c35a9f"],"itemData":{"URL":"https://github.com/meghapsimatrix/wildmeta","author":[{"dropping-particle":"","family":"Joshi","given":"Megha","non-dropping-particle":"","parse-names":false,"suffix":""},{"dropping-particle":"","family":"Pustejovsky","given":"James E.","non-dropping-particle":"","parse-names":false,"suffix":""}],"id":"ITEM-1","issued":{"date-parts":[["2022"]]},"title":"wildmeta: Cluster wild bootstrapping for meta-analysis","type":"webpage"}}],"schema":"https://github.com/citation-style-language/schema/raw/master/csl-citation.json"} </w:instrText>
+        <w:instrText xml:space="preserve"> ADDIN ZOTERO_ITEM CSL_CITATION {"citationID":"T4NZESCf","properties":{"formattedCitation":"(Joshi &amp; Pustejovsky, 2022)","plainCitation":"(Joshi &amp; Pustejovsky, 2022)","noteIndex":0},"citationItems":[{"id":"D6E5Z167/G2RMI34t","uris":["http://www.mendeley.com/documents/?uuid=ea86516a-9768-4c9c-a6fe-177a16c35a9f"],"itemData":{"URL":"https://github.com/meghapsimatrix/wildmeta","author":[{"dropping-particle":"","family":"Joshi","given":"Megha","non-dropping-particle":"","parse-names":false,"suffix":""},{"dropping-particle":"","family":"Pustejovsky","given":"James E.","non-dropping-particle":"","parse-names":false,"suffix":""}],"id":"ITEM-1","issued":{"date-parts":[["2022"]]},"title":"wildmeta: Cluster wild bootstrapping for meta-analysis","type":"webpage"}}],"schema":"https://github.com/citation-style-language/schema/raw/master/csl-citation.json"} </w:instrText>
       </w:r>
       <w:r>
         <w:fldChar w:fldCharType="separate"/>
@@ -380,7 +380,7 @@
         <w:fldChar w:fldCharType="begin" w:fldLock="1"/>
       </w:r>
       <w:r>
-        <w:instrText xml:space="preserve"> ADDIN ZOTERO_ITEM CSL_CITATION {"citationID":"d40HrVgS","properties":{"formattedCitation":"(J. E. Pustejovsky, Joshi, et al., 2025)","plainCitation":"(J. E. Pustejovsky, Joshi, et al., 2025)","noteIndex":0},"citationItems":[{"id":"yQhPZoOJ/gqotGFYS","uris":["http://www.mendeley.com/documents/?uuid=259bbfe9-5ed3-454b-bd9c-cbef95b6cc98"],"itemData":{"author":[{"dropping-particle":"","family":"Pustejovsky","given":"James E.","non-dropping-particle":"","parse-names":false,"suffix":""},{"dropping-particle":"","family":"Joshi","given":"Megha","non-dropping-particle":"","parse-names":false,"suffix":""},{"dropping-particle":"","family":"Citkowicz","given":"Martyna","non-dropping-particle":"","parse-names":false,"suffix":""}],"id":"ITEM-1","issued":{"date-parts":[["2025"]]},"number":"0.1.5","title":"metaselection: Meta-analytic selection models with cluster-robust and cluster-bootstrap standard errors for dependent effect size estimates","type":"article"}}],"schema":"https://github.com/citation-style-language/schema/raw/master/csl-citation.json"} </w:instrText>
+        <w:instrText xml:space="preserve"> ADDIN ZOTERO_ITEM CSL_CITATION {"citationID":"d40HrVgS","properties":{"formattedCitation":"(J. E. Pustejovsky, Joshi, et al., 2025)","plainCitation":"(J. E. Pustejovsky, Joshi, et al., 2025)","noteIndex":0},"citationItems":[{"id":"D6E5Z167/7xIqq0LK","uris":["http://www.mendeley.com/documents/?uuid=259bbfe9-5ed3-454b-bd9c-cbef95b6cc98"],"itemData":{"author":[{"dropping-particle":"","family":"Pustejovsky","given":"James E.","non-dropping-particle":"","parse-names":false,"suffix":""},{"dropping-particle":"","family":"Joshi","given":"Megha","non-dropping-particle":"","parse-names":false,"suffix":""},{"dropping-particle":"","family":"Citkowicz","given":"Martyna","non-dropping-particle":"","parse-names":false,"suffix":""}],"id":"ITEM-1","issued":{"date-parts":[["2025"]]},"number":"0.1.5","title":"metaselection: Meta-analytic selection models with cluster-robust and cluster-bootstrap standard errors for dependent effect size estimates","type":"article"}}],"schema":"https://github.com/citation-style-language/schema/raw/master/csl-citation.json"} </w:instrText>
       </w:r>
       <w:r>
         <w:fldChar w:fldCharType="separate"/>
@@ -401,7 +401,7 @@
         <w:fldChar w:fldCharType="begin" w:fldLock="1"/>
       </w:r>
       <w:r>
-        <w:instrText xml:space="preserve"> ADDIN ZOTERO_ITEM CSL_CITATION {"citationID":"Eq5zszOt","properties":{"formattedCitation":"(van Aert, 2023)","plainCitation":"(van Aert, 2023)","noteIndex":0},"citationItems":[{"id":"yQhPZoOJ/EvA8wIbw","uris":["http://www.mendeley.com/documents/?uuid=945eb4c4-5e83-45f5-9b8e-4b0f83564443"],"itemData":{"author":[{"dropping-particle":"","family":"Aert","given":"Robbie C M","non-dropping-particle":"van","parse-names":false,"suffix":""}],"id":"ITEM-1","issued":{"date-parts":[["2023"]]},"number":"0.2.7","publisher":"CRAN","title":"puniform: Meta-analysis methods correcting for publication bias","type":"article"}}],"schema":"https://github.com/citation-style-language/schema/raw/master/csl-citation.json"} </w:instrText>
+        <w:instrText xml:space="preserve"> ADDIN ZOTERO_ITEM CSL_CITATION {"citationID":"Eq5zszOt","properties":{"formattedCitation":"(van Aert, 2023)","plainCitation":"(van Aert, 2023)","noteIndex":0},"citationItems":[{"id":"D6E5Z167/n0Cdx4tL","uris":["http://www.mendeley.com/documents/?uuid=945eb4c4-5e83-45f5-9b8e-4b0f83564443"],"itemData":{"author":[{"dropping-particle":"","family":"Aert","given":"Robbie C M","non-dropping-particle":"van","parse-names":false,"suffix":""}],"id":"ITEM-1","issued":{"date-parts":[["2023"]]},"number":"0.2.7","publisher":"CRAN","title":"puniform: Meta-analysis methods correcting for publication bias","type":"article"}}],"schema":"https://github.com/citation-style-language/schema/raw/master/csl-citation.json"} </w:instrText>
       </w:r>
       <w:r>
         <w:fldChar w:fldCharType="separate"/>
@@ -421,7 +421,7 @@
         <w:fldChar w:fldCharType="begin" w:fldLock="1"/>
       </w:r>
       <w:r>
-        <w:instrText xml:space="preserve"> ADDIN ZOTERO_ITEM CSL_CITATION {"citationID":"iFg0qBPJ","properties":{"formattedCitation":"(Maassen et al., 2020)","plainCitation":"(Maassen et al., 2020)","noteIndex":0},"citationItems":[{"id":"yQhPZoOJ/qQq8HtAa","uris":["http://www.mendeley.com/documents/?uuid=1c4d800a-f836-4d53-9af0-6975a35719bd"],"itemData":{"DOI":"10.1371/journal.pone.0233107","ISSN":"1932-6203","abstract":"To determine the reproducibility of psychological meta-analyses, we investigated whether we could reproduce 500 primary study effect sizes drawn from 33 published meta-analyses based on the information given in the meta-analyses, and whether recomputations of primary study effect sizes altered the overall results of the meta-analysis. Results showed that almost half (k = 224) of all sampled primary effect sizes could not be reproduced based on the reported information in the meta-analysis, mostly because of incomplete or missing information on how effect sizes from primary studies were selected and computed. Overall, this led to small discrepancies in the computation of mean effect sizes, confidence intervals and heterogeneity estimates in 13 out of 33 meta-analyses. We provide recommendations to improve transparancy in the reporting of the entire meta-analytic process, including the use of preregistration, data and workflow sharing, and explicit coding practices.","author":[{"dropping-particle":"","family":"Maassen","given":"Esther","non-dropping-particle":"","parse-names":false,"suffix":""},{"dropping-particle":"","family":"Assen","given":"Marcel","non-dropping-particle":"van","parse-names":false,"suffix":""},{"dropping-particle":"","family":"Nuijten","given":"Michèle","non-dropping-particle":"","parse-names":false,"suffix":""},{"dropping-particle":"","family":"Olsson Collentine","given":"Anton","non-dropping-particle":"","parse-names":false,"suffix":""},{"dropping-particle":"","family":"Wicherts","given":"Jelte","non-dropping-particle":"","parse-names":false,"suffix":""}],"container-title":"PloS one","id":"ITEM-1","issue":"5","issued":{"date-parts":[["2020"]]},"note":"Competing Interests: I have read the journal's policy and the authors of this manuscript have the following competing interests: Jelte M. Wicherts is a PLOS ONE Editorial Board member. This does not alter the authors’ adherence to PLOS ONE Editorial policies and criteria.","page":"e0233107","publisher":"Public Library of Science","publisher-place":"United States","title":"Reproducibility of individual effect sizes in meta-analyses in psychology","type":"article-journal","volume":"15"}}],"schema":"https://github.com/citation-style-language/schema/raw/master/csl-citation.json"} </w:instrText>
+        <w:instrText xml:space="preserve"> ADDIN ZOTERO_ITEM CSL_CITATION {"citationID":"iFg0qBPJ","properties":{"formattedCitation":"(Maassen et al., 2020)","plainCitation":"(Maassen et al., 2020)","noteIndex":0},"citationItems":[{"id":"D6E5Z167/tL70e8eK","uris":["http://www.mendeley.com/documents/?uuid=1c4d800a-f836-4d53-9af0-6975a35719bd"],"itemData":{"DOI":"10.1371/journal.pone.0233107","ISSN":"1932-6203","abstract":"To determine the reproducibility of psychological meta-analyses, we investigated whether we could reproduce 500 primary study effect sizes drawn from 33 published meta-analyses based on the information given in the meta-analyses, and whether recomputations of primary study effect sizes altered the overall results of the meta-analysis. Results showed that almost half (k = 224) of all sampled primary effect sizes could not be reproduced based on the reported information in the meta-analysis, mostly because of incomplete or missing information on how effect sizes from primary studies were selected and computed. Overall, this led to small discrepancies in the computation of mean effect sizes, confidence intervals and heterogeneity estimates in 13 out of 33 meta-analyses. We provide recommendations to improve transparancy in the reporting of the entire meta-analytic process, including the use of preregistration, data and workflow sharing, and explicit coding practices.","author":[{"dropping-particle":"","family":"Maassen","given":"Esther","non-dropping-particle":"","parse-names":false,"suffix":""},{"dropping-particle":"","family":"Assen","given":"Marcel","non-dropping-particle":"van","parse-names":false,"suffix":""},{"dropping-particle":"","family":"Nuijten","given":"Michèle","non-dropping-particle":"","parse-names":false,"suffix":""},{"dropping-particle":"","family":"Olsson Collentine","given":"Anton","non-dropping-particle":"","parse-names":false,"suffix":""},{"dropping-particle":"","family":"Wicherts","given":"Jelte","non-dropping-particle":"","parse-names":false,"suffix":""}],"container-title":"PloS one","id":"ITEM-1","issue":"5","issued":{"date-parts":[["2020"]]},"note":"Competing Interests: I have read the journal's policy and the authors of this manuscript have the following competing interests: Jelte M. Wicherts is a PLOS ONE Editorial Board member. This does not alter the authors’ adherence to PLOS ONE Editorial policies and criteria.","page":"e0233107","publisher":"Public Library of Science","publisher-place":"United States","title":"Reproducibility of individual effect sizes in meta-analyses in psychology","type":"article-journal","volume":"15"}}],"schema":"https://github.com/citation-style-language/schema/raw/master/csl-citation.json"} </w:instrText>
       </w:r>
       <w:r>
         <w:fldChar w:fldCharType="separate"/>
@@ -441,7 +441,7 @@
         <w:fldChar w:fldCharType="begin" w:fldLock="1"/>
       </w:r>
       <w:r>
-        <w:instrText xml:space="preserve"> ADDIN ZOTERO_ITEM CSL_CITATION {"citationID":"LsEUDrxQ","properties":{"formattedCitation":"(L. V. Hedges, 1981)","plainCitation":"(L. V. Hedges, 1981)","noteIndex":0},"citationItems":[{"id":"yQhPZoOJ/ZNFuE3V5","uris":["http://www.mendeley.com/documents/?uuid=2e656e49-4e32-4e16-be60-30bab9cefcd3"],"itemData":{"DOI":"10.2307/1164588","ISSN":"0362-9791","author":[{"dropping-particle":"V.","family":"Hedges","given":"Larry","non-dropping-particle":"","parse-names":false,"suffix":""}],"container-title":"Journal of Educational Statistics","id":"ITEM-1","issue":"2","issued":{"date-parts":[["1981"]]},"page":"107-128","publisher":"Sage Publications Sage CA: Thousand Oaks, CA","title":"Distribution theory for Glass's estimator of effect size and related estimators","type":"article-journal","volume":"6"}}],"schema":"https://github.com/citation-style-language/schema/raw/master/csl-citation.json"} </w:instrText>
+        <w:instrText xml:space="preserve"> ADDIN ZOTERO_ITEM CSL_CITATION {"citationID":"LsEUDrxQ","properties":{"formattedCitation":"(L. V. Hedges, 1981)","plainCitation":"(L. V. Hedges, 1981)","noteIndex":0},"citationItems":[{"id":"D6E5Z167/bhBzMr3Q","uris":["http://www.mendeley.com/documents/?uuid=2e656e49-4e32-4e16-be60-30bab9cefcd3"],"itemData":{"DOI":"10.2307/1164588","ISSN":"0362-9791","author":[{"dropping-particle":"V.","family":"Hedges","given":"Larry","non-dropping-particle":"","parse-names":false,"suffix":""}],"container-title":"Journal of Educational Statistics","id":"ITEM-1","issue":"2","issued":{"date-parts":[["1981"]]},"page":"107-128","publisher":"Sage Publications Sage CA: Thousand Oaks, CA","title":"Distribution theory for Glass's estimator of effect size and related estimators","type":"article-journal","volume":"6"}}],"schema":"https://github.com/citation-style-language/schema/raw/master/csl-citation.json"} </w:instrText>
       </w:r>
       <w:r>
         <w:fldChar w:fldCharType="separate"/>
@@ -462,7 +462,7 @@
         <w:fldChar w:fldCharType="begin" w:fldLock="1"/>
       </w:r>
       <w:r>
-        <w:instrText xml:space="preserve"> ADDIN ZOTERO_ITEM CSL_CITATION {"citationID":"M14CmnFv","properties":{"formattedCitation":"(L. V Hedges et al., 2023; Morris, 2008; J. E. Pustejovsky, 2016; WWC, 2021)","plainCitation":"(L. V Hedges et al., 2023; Morris, 2008; J. E. Pustejovsky, 2016; WWC, 2021)","noteIndex":0},"citationItems":[{"id":"yQhPZoOJ/BC6B6PDn","uris":["http://www.mendeley.com/documents/?uuid=0fac4442-d316-4527-8210-3b553c4ed2e2"],"itemData":{"DOI":"10.1111/bmsp.12296","ISSN":"0007-1102","abstract":"Abstract It is common practice in both randomized and quasi-experiments to adjust for baseline characteristics when estimating the average effect of an intervention. The inclusion of a pre-test, for example, can reduce both the standard error of this estimate and?in non-randomized designs?its bias. At the same time, it is also standard to report the effect of an intervention in standardized effect size units, thereby making it comparable to other interventions and studies. Curiously, the estimation of this effect size, including covariate adjustment, has received little attention. In this article, we provide a framework for defining effect sizes in designs with a pre-test (e.g., difference-in-differences and analysis of covariance) and propose estimators of those effect sizes. The estimators and approximations to their sampling distributions are evaluated using a simulation study and then demonstrated using an example from published data.","author":[{"dropping-particle":"V","family":"Hedges","given":"Larry","non-dropping-particle":"","parse-names":false,"suffix":""},{"dropping-particle":"","family":"Tipton","given":"Elizabeth","non-dropping-particle":"","parse-names":false,"suffix":""},{"dropping-particle":"","family":"Zejnullahi","given":"Rrita","non-dropping-particle":"","parse-names":false,"suffix":""},{"dropping-particle":"","family":"Diaz","given":"Karina G","non-dropping-particle":"","parse-names":false,"suffix":""}],"container-title":"British Journal of Mathematical and Statistical Psychology","id":"ITEM-1","issued":{"date-parts":[["2023","1","2"]]},"note":"https://doi.org/10.1111/bmsp.12296","publisher":"John Wiley &amp; Sons, Ltd","title":"Effect sizes in ANCOVA and difference-in-differences designs","type":"article-journal"}},{"id":"yQhPZoOJ/mF8LP9Bx","uris":["http://www.mendeley.com/documents/?uuid=7627b063-f26c-453a-9f28-c681d73a900d"],"itemData":{"URL":"https://www.jepusto.com/alternative-formulas-for-the-smd/","author":[{"dropping-particle":"","family":"Pustejovsky","given":"James E.","non-dropping-particle":"","parse-names":false,"suffix":""}],"id":"ITEM-2","issued":{"date-parts":[["2016"]]},"title":"Alternative formulas for the standardized mean difference","type":"webpage"}},{"id":"yQhPZoOJ/v1AKR3CN","uris":["http://www.mendeley.com/documents/?uuid=89116b50-b5fa-41d4-af47-6ef362bc7e7d"],"itemData":{"author":[{"dropping-particle":"","family":"WWC","given":"","non-dropping-particle":"","parse-names":false,"suffix":""}],"id":"ITEM-3","issued":{"date-parts":[["2021"]]},"publisher":"Institute of Education Sciences","title":"Supplement document for Appendix E and the What Works Clearinghouse procedures handbook, version 4.1","type":"article"}},{"id":"yQhPZoOJ/EzndHO28","uris":["http://www.mendeley.com/documents/?uuid=f2d63b13-1173-4e2f-9781-223948b19ad6"],"itemData":{"DOI":"10.1177/1094428106291059","ISSN":"1094-4281","abstract":"Previous research has recommended several measures of effect size for studies with repeated measurements in both treatment and control groups. Three alternate effect size estimates were compared in terms of bias, precision, and robustness to heterogeneity of variance. The results favored an effect size based on the mean pre-post change in the treatment group minus the mean pre-post change in the control group, divided by the pooled pretest standard deviation.","author":[{"dropping-particle":"","family":"Morris","given":"Scott B","non-dropping-particle":"","parse-names":false,"suffix":""}],"container-title":"Organizational research methods","id":"ITEM-4","issue":"2","issued":{"date-parts":[["2008"]]},"page":"364-386","publisher":"Sage Publications","publisher-place":"London, England","title":"Estimating effect sizes from pretest-posttest-control group designs","type":"article-journal","volume":"11"}}],"schema":"https://github.com/citation-style-language/schema/raw/master/csl-citation.json"} </w:instrText>
+        <w:instrText xml:space="preserve"> ADDIN ZOTERO_ITEM CSL_CITATION {"citationID":"M14CmnFv","properties":{"formattedCitation":"(L. V Hedges et al., 2023; Morris, 2008; J. E. Pustejovsky, 2016; WWC, 2021)","plainCitation":"(L. V Hedges et al., 2023; Morris, 2008; J. E. Pustejovsky, 2016; WWC, 2021)","noteIndex":0},"citationItems":[{"id":"D6E5Z167/iTXakOSN","uris":["http://www.mendeley.com/documents/?uuid=0fac4442-d316-4527-8210-3b553c4ed2e2"],"itemData":{"DOI":"10.1111/bmsp.12296","ISSN":"0007-1102","abstract":"Abstract It is common practice in both randomized and quasi-experiments to adjust for baseline characteristics when estimating the average effect of an intervention. The inclusion of a pre-test, for example, can reduce both the standard error of this estimate and?in non-randomized designs?its bias. At the same time, it is also standard to report the effect of an intervention in standardized effect size units, thereby making it comparable to other interventions and studies. Curiously, the estimation of this effect size, including covariate adjustment, has received little attention. In this article, we provide a framework for defining effect sizes in designs with a pre-test (e.g., difference-in-differences and analysis of covariance) and propose estimators of those effect sizes. The estimators and approximations to their sampling distributions are evaluated using a simulation study and then demonstrated using an example from published data.","author":[{"dropping-particle":"V","family":"Hedges","given":"Larry","non-dropping-particle":"","parse-names":false,"suffix":""},{"dropping-particle":"","family":"Tipton","given":"Elizabeth","non-dropping-particle":"","parse-names":false,"suffix":""},{"dropping-particle":"","family":"Zejnullahi","given":"Rrita","non-dropping-particle":"","parse-names":false,"suffix":""},{"dropping-particle":"","family":"Diaz","given":"Karina G","non-dropping-particle":"","parse-names":false,"suffix":""}],"container-title":"British Journal of Mathematical and Statistical Psychology","id":"ITEM-1","issued":{"date-parts":[["2023","1","2"]]},"note":"https://doi.org/10.1111/bmsp.12296","publisher":"John Wiley &amp; Sons, Ltd","title":"Effect sizes in ANCOVA and difference-in-differences designs","type":"article-journal"}},{"id":"D6E5Z167/QVS4uft7","uris":["http://www.mendeley.com/documents/?uuid=7627b063-f26c-453a-9f28-c681d73a900d"],"itemData":{"URL":"https://www.jepusto.com/alternative-formulas-for-the-smd/","author":[{"dropping-particle":"","family":"Pustejovsky","given":"James E.","non-dropping-particle":"","parse-names":false,"suffix":""}],"id":"ITEM-2","issued":{"date-parts":[["2016"]]},"title":"Alternative formulas for the standardized mean difference","type":"webpage"}},{"id":"D6E5Z167/yXFxdrfW","uris":["http://www.mendeley.com/documents/?uuid=89116b50-b5fa-41d4-af47-6ef362bc7e7d"],"itemData":{"author":[{"dropping-particle":"","family":"WWC","given":"","non-dropping-particle":"","parse-names":false,"suffix":""}],"id":"ITEM-3","issued":{"date-parts":[["2021"]]},"publisher":"Institute of Education Sciences","title":"Supplement document for Appendix E and the What Works Clearinghouse procedures handbook, version 4.1","type":"article"}},{"id":"D6E5Z167/bAdDP826","uris":["http://www.mendeley.com/documents/?uuid=f2d63b13-1173-4e2f-9781-223948b19ad6"],"itemData":{"DOI":"10.1177/1094428106291059","ISSN":"1094-4281","abstract":"Previous research has recommended several measures of effect size for studies with repeated measurements in both treatment and control groups. Three alternate effect size estimates were compared in terms of bias, precision, and robustness to heterogeneity of variance. The results favored an effect size based on the mean pre-post change in the treatment group minus the mean pre-post change in the control group, divided by the pooled pretest standard deviation.","author":[{"dropping-particle":"","family":"Morris","given":"Scott B","non-dropping-particle":"","parse-names":false,"suffix":""}],"container-title":"Organizational research methods","id":"ITEM-4","issue":"2","issued":{"date-parts":[["2008"]]},"page":"364-386","publisher":"Sage Publications","publisher-place":"London, England","title":"Estimating effect sizes from pretest-posttest-control group designs","type":"article-journal","volume":"11"}}],"schema":"https://github.com/citation-style-language/schema/raw/master/csl-citation.json"} </w:instrText>
       </w:r>
       <w:r>
         <w:fldChar w:fldCharType="separate"/>
@@ -483,7 +483,7 @@
         <w:fldChar w:fldCharType="begin" w:fldLock="1"/>
       </w:r>
       <w:r>
-        <w:instrText xml:space="preserve"> ADDIN ZOTERO_ITEM CSL_CITATION {"citationID":"zhiMr1UR","properties":{"formattedCitation":"(Fitzgerald &amp; Tipton, 2024)","plainCitation":"(Fitzgerald &amp; Tipton, 2024)","noteIndex":0},"citationItems":[{"id":"yQhPZoOJ/7DVo0TLZ","uris":["http://www.mendeley.com/documents/?uuid=35692fd6-0854-4f3a-b671-13abf15d4d88"],"itemData":{"DOI":"10.3102/10769986241238478","ISSN":"1076-9986","abstract":"This article presents methods for using extant data to improve the properties of estimators of the standardized mean difference (SMD) effect size. Because samples recruited into education research studies are often more homogeneous than the populations of policy interest, the variation in educational outcomes can be smaller in these samples than is reflective of the true variation in the population. This affects effect size estimation since the sample standard deviation is used in the denominator of the SMD. We propose leveraging extant data on sample variance estimates from multiple studies, made available via clearinghouse databases such as the What Works Clearinghouse, to standardize a mean difference. This allows effect sizes to be benchmarked across a common and broad population, thus enabling better comparability across studies and interventions. We derive the new estimators of the population variance and the corresponding SMD, which pool sample variances from multiple studies using both an analysis of variance and a meta-analytic framework. We demonstrate the properties of these estimators via analytic and simulation results and offer recommendations for when these estimators are appropriate in practice.","author":[{"dropping-particle":"","family":"Fitzgerald","given":"Kaitlyn G","non-dropping-particle":"","parse-names":false,"suffix":""},{"dropping-particle":"","family":"Tipton","given":"Elizabeth","non-dropping-particle":"","parse-names":false,"suffix":""}],"container-title":"Journal of Educational and Behavioral Statistics","id":"ITEM-1","issued":{"date-parts":[["2024","4","7"]]},"note":"doi: 10.3102/10769986241238478","page":"10769986241238478","publisher":"American Educational Research Association","title":"Using Extant Data to Improve Estimation of the Standardized Mean Difference","type":"article-journal"}}],"schema":"https://github.com/citation-style-language/schema/raw/master/csl-citation.json"} </w:instrText>
+        <w:instrText xml:space="preserve"> ADDIN ZOTERO_ITEM CSL_CITATION {"citationID":"zhiMr1UR","properties":{"formattedCitation":"(Fitzgerald &amp; Tipton, 2024)","plainCitation":"(Fitzgerald &amp; Tipton, 2024)","noteIndex":0},"citationItems":[{"id":"D6E5Z167/B4BTTTCR","uris":["http://www.mendeley.com/documents/?uuid=35692fd6-0854-4f3a-b671-13abf15d4d88"],"itemData":{"DOI":"10.3102/10769986241238478","ISSN":"1076-9986","abstract":"This article presents methods for using extant data to improve the properties of estimators of the standardized mean difference (SMD) effect size. Because samples recruited into education research studies are often more homogeneous than the populations of policy interest, the variation in educational outcomes can be smaller in these samples than is reflective of the true variation in the population. This affects effect size estimation since the sample standard deviation is used in the denominator of the SMD. We propose leveraging extant data on sample variance estimates from multiple studies, made available via clearinghouse databases such as the What Works Clearinghouse, to standardize a mean difference. This allows effect sizes to be benchmarked across a common and broad population, thus enabling better comparability across studies and interventions. We derive the new estimators of the population variance and the corresponding SMD, which pool sample variances from multiple studies using both an analysis of variance and a meta-analytic framework. We demonstrate the properties of these estimators via analytic and simulation results and offer recommendations for when these estimators are appropriate in practice.","author":[{"dropping-particle":"","family":"Fitzgerald","given":"Kaitlyn G","non-dropping-particle":"","parse-names":false,"suffix":""},{"dropping-particle":"","family":"Tipton","given":"Elizabeth","non-dropping-particle":"","parse-names":false,"suffix":""}],"container-title":"Journal of Educational and Behavioral Statistics","id":"ITEM-1","issued":{"date-parts":[["2024","4","7"]]},"note":"doi: 10.3102/10769986241238478","page":"10769986241238478","publisher":"American Educational Research Association","title":"Using Extant Data to Improve Estimation of the Standardized Mean Difference","type":"article-journal"}}],"schema":"https://github.com/citation-style-language/schema/raw/master/csl-citation.json"} </w:instrText>
       </w:r>
       <w:r>
         <w:fldChar w:fldCharType="separate"/>
@@ -504,7 +504,7 @@
         <w:fldChar w:fldCharType="begin" w:fldLock="1"/>
       </w:r>
       <w:r>
-        <w:instrText xml:space="preserve"> ADDIN ZOTERO_ITEM CSL_CITATION {"citationID":"QRdHOmJ3","properties":{"formattedCitation":"(Borenstein &amp; Hedges, 2019; Fitzgerald &amp; Tipton, 2024; L. V Hedges et al., 2023; Higgins, Li, et al., 2019; J. E. Pustejovsky, 2016; Wilson, 2016; WWC, 2021)","plainCitation":"(Borenstein &amp; Hedges, 2019; Fitzgerald &amp; Tipton, 2024; L. V Hedges et al., 2023; Higgins, Li, et al., 2019; J. E. Pustejovsky, 2016; Wilson, 2016; WWC, 2021)","noteIndex":0},"citationItems":[{"id":"yQhPZoOJ/GxUUHxoD","uris":["http://www.mendeley.com/documents/?uuid=ac2c33c7-747a-4d8e-b22a-6445f1549bbd"],"itemData":{"author":[{"dropping-particle":"","family":"Higgins","given":"Julian P T","non-dropping-particle":"","parse-names":false,"suffix":""},{"dropping-particle":"","family":"Li","given":"Tianjing","non-dropping-particle":"","parse-names":false,"suffix":""},{"dropping-particle":"","family":"Deeks","given":"Jonathan J","non-dropping-particle":"","parse-names":false,"suffix":""}],"container-title":"Cochrane handbook for systematic reviews of interventions","id":"ITEM-1","issued":{"date-parts":[["2019"]]},"page":"143-176","publisher":"Wiley Online Library","title":"Choosing effect measures and computing estimates of effect","type":"article-journal"}},{"id":"yQhPZoOJ/eiVvsj1g","uris":["http://www.mendeley.com/documents/?uuid=99835b90-6304-450c-b441-fedad16b1ed0"],"itemData":{"author":[{"dropping-particle":"","family":"Borenstein","given":"Micahel","non-dropping-particle":"","parse-names":false,"suffix":""},{"dropping-particle":"V.","family":"Hedges","given":"Larry","non-dropping-particle":"","parse-names":false,"suffix":""}],"chapter-number":"11","container-title":"The handbook of research synthesis and meta-analysis","edition":"3","editor":[{"dropping-particle":"","family":"Cooper","given":"Harris","non-dropping-particle":"","parse-names":false,"suffix":""},{"dropping-particle":"V.","family":"Hedges","given":"Larry","non-dropping-particle":"","parse-names":false,"suffix":""},{"dropping-particle":"","family":"Valentine","given":"Jeffrey C.","non-dropping-particle":"","parse-names":false,"suffix":""}],"id":"ITEM-2","issued":{"date-parts":[["2019"]]},"page":"207-242","publisher":"Russell Sage Foundation West Sussex","title":"Effect sizes for meta-analysis","type":"chapter"}},{"id":"yQhPZoOJ/mF8LP9Bx","uris":["http://www.mendeley.com/documents/?uuid=7627b063-f26c-453a-9f28-c681d73a900d"],"itemData":{"URL":"https://www.jepusto.com/alternative-formulas-for-the-smd/","author":[{"dropping-particle":"","family":"Pustejovsky","given":"James E.","non-dropping-particle":"","parse-names":false,"suffix":""}],"id":"ITEM-3","issued":{"date-parts":[["2016"]]},"title":"Alternative formulas for the standardized mean difference","type":"webpage"}},{"id":"yQhPZoOJ/cB4UKOhB","uris":["http://www.mendeley.com/documents/?uuid=65e4fdad-137b-45f6-bf94-c7bbc29a8be1"],"itemData":{"author":[{"dropping-particle":"","family":"Wilson","given":"David B","non-dropping-particle":"","parse-names":false,"suffix":""}],"id":"ITEM-4","issued":{"date-parts":[["2016"]]},"publisher":"Unpublished manuscript","title":"Formulas used by the \"Practical Meta-Analysis Effect Size Calculator\"","type":"article-journal"}},{"id":"yQhPZoOJ/v1AKR3CN","uris":["http://www.mendeley.com/documents/?uuid=89116b50-b5fa-41d4-af47-6ef362bc7e7d"],"itemData":{"author":[{"dropping-particle":"","family":"WWC","given":"","non-dropping-particle":"","parse-names":false,"suffix":""}],"id":"ITEM-5","issued":{"date-parts":[["2021"]]},"publisher":"Institute of Education Sciences","title":"Supplement document for Appendix E and the What Works Clearinghouse procedures handbook, version 4.1","type":"article"}},{"id":"yQhPZoOJ/BC6B6PDn","uris":["http://www.mendeley.com/documents/?uuid=0fac4442-d316-4527-8210-3b553c4ed2e2"],"itemData":{"DOI":"10.1111/bmsp.12296","ISSN":"0007-1102","abstract":"Abstract It is common practice in both randomized and quasi-experiments to adjust for baseline characteristics when estimating the average effect of an intervention. The inclusion of a pre-test, for example, can reduce both the standard error of this estimate and?in non-randomized designs?its bias. At the same time, it is also standard to report the effect of an intervention in standardized effect size units, thereby making it comparable to other interventions and studies. Curiously, the estimation of this effect size, including covariate adjustment, has received little attention. In this article, we provide a framework for defining effect sizes in designs with a pre-test (e.g., difference-in-differences and analysis of covariance) and propose estimators of those effect sizes. The estimators and approximations to their sampling distributions are evaluated using a simulation study and then demonstrated using an example from published data.","author":[{"dropping-particle":"V","family":"Hedges","given":"Larry","non-dropping-particle":"","parse-names":false,"suffix":""},{"dropping-particle":"","family":"Tipton","given":"Elizabeth","non-dropping-particle":"","parse-names":false,"suffix":""},{"dropping-particle":"","family":"Zejnullahi","given":"Rrita","non-dropping-particle":"","parse-names":false,"suffix":""},{"dropping-particle":"","family":"Diaz","given":"Karina G","non-dropping-particle":"","parse-names":false,"suffix":""}],"container-title":"British Journal of Mathematical and Statistical Psychology","id":"ITEM-6","issued":{"date-parts":[["2023","1","2"]]},"note":"https://doi.org/10.1111/bmsp.12296","publisher":"John Wiley &amp; Sons, Ltd","title":"Effect sizes in ANCOVA and difference-in-differences designs","type":"article-journal"}},{"id":"yQhPZoOJ/7DVo0TLZ","uris":["http://www.mendeley.com/documents/?uuid=35692fd6-0854-4f3a-b671-13abf15d4d88"],"itemData":{"DOI":"10.3102/10769986241238478","ISSN":"1076-9986","abstract":"This article presents methods for using extant data to improve the properties of estimators of the standardized mean difference (SMD) effect size. Because samples recruited into education research studies are often more homogeneous than the populations of policy interest, the variation in educational outcomes can be smaller in these samples than is reflective of the true variation in the population. This affects effect size estimation since the sample standard deviation is used in the denominator of the SMD. We propose leveraging extant data on sample variance estimates from multiple studies, made available via clearinghouse databases such as the What Works Clearinghouse, to standardize a mean difference. This allows effect sizes to be benchmarked across a common and broad population, thus enabling better comparability across studies and interventions. We derive the new estimators of the population variance and the corresponding SMD, which pool sample variances from multiple studies using both an analysis of variance and a meta-analytic framework. We demonstrate the properties of these estimators via analytic and simulation results and offer recommendations for when these estimators are appropriate in practice.","author":[{"dropping-particle":"","family":"Fitzgerald","given":"Kaitlyn G","non-dropping-particle":"","parse-names":false,"suffix":""},{"dropping-particle":"","family":"Tipton","given":"Elizabeth","non-dropping-particle":"","parse-names":false,"suffix":""}],"container-title":"Journal of Educational and Behavioral Statistics","id":"ITEM-7","issued":{"date-parts":[["2024","4","7"]]},"note":"doi: 10.3102/10769986241238478","page":"10769986241238478","publisher":"American Educational Research Association","title":"Using Extant Data to Improve Estimation of the Standardized Mean Difference","type":"article-journal"}}],"schema":"https://github.com/citation-style-language/schema/raw/master/csl-citation.json"} </w:instrText>
+        <w:instrText xml:space="preserve"> ADDIN ZOTERO_ITEM CSL_CITATION {"citationID":"QRdHOmJ3","properties":{"formattedCitation":"(Borenstein &amp; Hedges, 2019; Fitzgerald &amp; Tipton, 2024; L. V Hedges et al., 2023; Higgins, Li, et al., 2019; J. E. Pustejovsky, 2016; Wilson, 2016; WWC, 2021)","plainCitation":"(Borenstein &amp; Hedges, 2019; Fitzgerald &amp; Tipton, 2024; L. V Hedges et al., 2023; Higgins, Li, et al., 2019; J. E. Pustejovsky, 2016; Wilson, 2016; WWC, 2021)","noteIndex":0},"citationItems":[{"id":"D6E5Z167/jqP3jHMk","uris":["http://www.mendeley.com/documents/?uuid=ac2c33c7-747a-4d8e-b22a-6445f1549bbd"],"itemData":{"author":[{"dropping-particle":"","family":"Higgins","given":"Julian P T","non-dropping-particle":"","parse-names":false,"suffix":""},{"dropping-particle":"","family":"Li","given":"Tianjing","non-dropping-particle":"","parse-names":false,"suffix":""},{"dropping-particle":"","family":"Deeks","given":"Jonathan J","non-dropping-particle":"","parse-names":false,"suffix":""}],"container-title":"Cochrane handbook for systematic reviews of interventions","id":"ITEM-1","issued":{"date-parts":[["2019"]]},"page":"143-176","publisher":"Wiley Online Library","title":"Choosing effect measures and computing estimates of effect","type":"article-journal"}},{"id":"D6E5Z167/SfrshP2f","uris":["http://www.mendeley.com/documents/?uuid=99835b90-6304-450c-b441-fedad16b1ed0"],"itemData":{"author":[{"dropping-particle":"","family":"Borenstein","given":"Micahel","non-dropping-particle":"","parse-names":false,"suffix":""},{"dropping-particle":"V.","family":"Hedges","given":"Larry","non-dropping-particle":"","parse-names":false,"suffix":""}],"chapter-number":"11","container-title":"The handbook of research synthesis and meta-analysis","edition":"3","editor":[{"dropping-particle":"","family":"Cooper","given":"Harris","non-dropping-particle":"","parse-names":false,"suffix":""},{"dropping-particle":"V.","family":"Hedges","given":"Larry","non-dropping-particle":"","parse-names":false,"suffix":""},{"dropping-particle":"","family":"Valentine","given":"Jeffrey C.","non-dropping-particle":"","parse-names":false,"suffix":""}],"id":"ITEM-2","issued":{"date-parts":[["2019"]]},"page":"207-242","publisher":"Russell Sage Foundation West Sussex","title":"Effect sizes for meta-analysis","type":"chapter"}},{"id":"D6E5Z167/QVS4uft7","uris":["http://www.mendeley.com/documents/?uuid=7627b063-f26c-453a-9f28-c681d73a900d"],"itemData":{"URL":"https://www.jepusto.com/alternative-formulas-for-the-smd/","author":[{"dropping-particle":"","family":"Pustejovsky","given":"James E.","non-dropping-particle":"","parse-names":false,"suffix":""}],"id":"ITEM-3","issued":{"date-parts":[["2016"]]},"title":"Alternative formulas for the standardized mean difference","type":"webpage"}},{"id":"D6E5Z167/EdoPC6WV","uris":["http://www.mendeley.com/documents/?uuid=65e4fdad-137b-45f6-bf94-c7bbc29a8be1"],"itemData":{"author":[{"dropping-particle":"","family":"Wilson","given":"David B","non-dropping-particle":"","parse-names":false,"suffix":""}],"id":"ITEM-4","issued":{"date-parts":[["2016"]]},"publisher":"Unpublished manuscript","title":"Formulas used by the \"Practical Meta-Analysis Effect Size Calculator\"","type":"article-journal"}},{"id":"D6E5Z167/yXFxdrfW","uris":["http://www.mendeley.com/documents/?uuid=89116b50-b5fa-41d4-af47-6ef362bc7e7d"],"itemData":{"author":[{"dropping-particle":"","family":"WWC","given":"","non-dropping-particle":"","parse-names":false,"suffix":""}],"id":"ITEM-5","issued":{"date-parts":[["2021"]]},"publisher":"Institute of Education Sciences","title":"Supplement document for Appendix E and the What Works Clearinghouse procedures handbook, version 4.1","type":"article"}},{"id":"D6E5Z167/iTXakOSN","uris":["http://www.mendeley.com/documents/?uuid=0fac4442-d316-4527-8210-3b553c4ed2e2"],"itemData":{"DOI":"10.1111/bmsp.12296","ISSN":"0007-1102","abstract":"Abstract It is common practice in both randomized and quasi-experiments to adjust for baseline characteristics when estimating the average effect of an intervention. The inclusion of a pre-test, for example, can reduce both the standard error of this estimate and?in non-randomized designs?its bias. At the same time, it is also standard to report the effect of an intervention in standardized effect size units, thereby making it comparable to other interventions and studies. Curiously, the estimation of this effect size, including covariate adjustment, has received little attention. In this article, we provide a framework for defining effect sizes in designs with a pre-test (e.g., difference-in-differences and analysis of covariance) and propose estimators of those effect sizes. The estimators and approximations to their sampling distributions are evaluated using a simulation study and then demonstrated using an example from published data.","author":[{"dropping-particle":"V","family":"Hedges","given":"Larry","non-dropping-particle":"","parse-names":false,"suffix":""},{"dropping-particle":"","family":"Tipton","given":"Elizabeth","non-dropping-particle":"","parse-names":false,"suffix":""},{"dropping-particle":"","family":"Zejnullahi","given":"Rrita","non-dropping-particle":"","parse-names":false,"suffix":""},{"dropping-particle":"","family":"Diaz","given":"Karina G","non-dropping-particle":"","parse-names":false,"suffix":""}],"container-title":"British Journal of Mathematical and Statistical Psychology","id":"ITEM-6","issued":{"date-parts":[["2023","1","2"]]},"note":"https://doi.org/10.1111/bmsp.12296","publisher":"John Wiley &amp; Sons, Ltd","title":"Effect sizes in ANCOVA and difference-in-differences designs","type":"article-journal"}},{"id":"D6E5Z167/B4BTTTCR","uris":["http://www.mendeley.com/documents/?uuid=35692fd6-0854-4f3a-b671-13abf15d4d88"],"itemData":{"DOI":"10.3102/10769986241238478","ISSN":"1076-9986","abstract":"This article presents methods for using extant data to improve the properties of estimators of the standardized mean difference (SMD) effect size. Because samples recruited into education research studies are often more homogeneous than the populations of policy interest, the variation in educational outcomes can be smaller in these samples than is reflective of the true variation in the population. This affects effect size estimation since the sample standard deviation is used in the denominator of the SMD. We propose leveraging extant data on sample variance estimates from multiple studies, made available via clearinghouse databases such as the What Works Clearinghouse, to standardize a mean difference. This allows effect sizes to be benchmarked across a common and broad population, thus enabling better comparability across studies and interventions. We derive the new estimators of the population variance and the corresponding SMD, which pool sample variances from multiple studies using both an analysis of variance and a meta-analytic framework. We demonstrate the properties of these estimators via analytic and simulation results and offer recommendations for when these estimators are appropriate in practice.","author":[{"dropping-particle":"","family":"Fitzgerald","given":"Kaitlyn G","non-dropping-particle":"","parse-names":false,"suffix":""},{"dropping-particle":"","family":"Tipton","given":"Elizabeth","non-dropping-particle":"","parse-names":false,"suffix":""}],"container-title":"Journal of Educational and Behavioral Statistics","id":"ITEM-7","issued":{"date-parts":[["2024","4","7"]]},"note":"doi: 10.3102/10769986241238478","page":"10769986241238478","publisher":"American Educational Research Association","title":"Using Extant Data to Improve Estimation of the Standardized Mean Difference","type":"article-journal"}}],"schema":"https://github.com/citation-style-language/schema/raw/master/csl-citation.json"} </w:instrText>
       </w:r>
       <w:r>
         <w:fldChar w:fldCharType="separate"/>
@@ -525,7 +525,7 @@
         <w:fldChar w:fldCharType="begin" w:fldLock="1"/>
       </w:r>
       <w:r>
-        <w:instrText xml:space="preserve"> ADDIN ZOTERO_ITEM CSL_CITATION {"citationID":"osp5u5LI","properties":{"formattedCitation":"(Taylor et al., 2021)","plainCitation":"(Taylor et al., 2021)","noteIndex":0},"citationItems":[{"id":"yQhPZoOJ/pWotCcBs","uris":["http://www.mendeley.com/documents/?uuid=b27b406c-122e-466c-bb05-811b7205967f"],"itemData":{"DOI":"10.3102/0013189X211051319","ISSN":"0013-189X","abstract":"Toward the goal of more rapid knowledge accumulation via better meta-analyses, this article explores statistical approaches intended to increase the precision and comparability of effect sizes from education research. The featured estimate of the proposed approach is a standardized mean difference effect size whose numerator is a mean difference that has been adjusted for baseline differences in the outcome measure, at a minimum, and whose denominator is the total variance. The article describes the utility and efficiency of covariate adjustment through baseline measures and the need to standardize effects on a total variance that accounts for variation at multiple levels. As computation of the total variance can be complex in multilevel studies, a shiny application is provided to assist with computation of the total variance and subsequent effect size. Examples are provided for how to interpret and input the required calculator inputs.","author":[{"dropping-particle":"","family":"Taylor","given":"Joseph A","non-dropping-particle":"","parse-names":false,"suffix":""},{"dropping-particle":"","family":"Pigott","given":"Therese D.","non-dropping-particle":"","parse-names":false,"suffix":""},{"dropping-particle":"","family":"Williams","given":"Ryan","non-dropping-particle":"","parse-names":false,"suffix":""}],"container-title":"Educational Researcher","id":"ITEM-1","issue":"1","issued":{"date-parts":[["2021","10","25"]]},"note":"doi: 10.3102/0013189X211051319","page":"72-80","publisher":"American Educational Research Association","title":"Promoting knowledge accumulation about intervention effects: Exploring strategies for standardizing statistical approaches and effect size reporting","type":"article-journal","volume":"51"}}],"schema":"https://github.com/citation-style-language/schema/raw/master/csl-citation.json"} </w:instrText>
+        <w:instrText xml:space="preserve"> ADDIN ZOTERO_ITEM CSL_CITATION {"citationID":"osp5u5LI","properties":{"formattedCitation":"(Taylor et al., 2021)","plainCitation":"(Taylor et al., 2021)","noteIndex":0},"citationItems":[{"id":"D6E5Z167/2UZ9ADl5","uris":["http://www.mendeley.com/documents/?uuid=b27b406c-122e-466c-bb05-811b7205967f"],"itemData":{"DOI":"10.3102/0013189X211051319","ISSN":"0013-189X","abstract":"Toward the goal of more rapid knowledge accumulation via better meta-analyses, this article explores statistical approaches intended to increase the precision and comparability of effect sizes from education research. The featured estimate of the proposed approach is a standardized mean difference effect size whose numerator is a mean difference that has been adjusted for baseline differences in the outcome measure, at a minimum, and whose denominator is the total variance. The article describes the utility and efficiency of covariate adjustment through baseline measures and the need to standardize effects on a total variance that accounts for variation at multiple levels. As computation of the total variance can be complex in multilevel studies, a shiny application is provided to assist with computation of the total variance and subsequent effect size. Examples are provided for how to interpret and input the required calculator inputs.","author":[{"dropping-particle":"","family":"Taylor","given":"Joseph A","non-dropping-particle":"","parse-names":false,"suffix":""},{"dropping-particle":"","family":"Pigott","given":"Therese D.","non-dropping-particle":"","parse-names":false,"suffix":""},{"dropping-particle":"","family":"Williams","given":"Ryan","non-dropping-particle":"","parse-names":false,"suffix":""}],"container-title":"Educational Researcher","id":"ITEM-1","issue":"1","issued":{"date-parts":[["2021","10","25"]]},"note":"doi: 10.3102/0013189X211051319","page":"72-80","publisher":"American Educational Research Association","title":"Promoting knowledge accumulation about intervention effects: Exploring strategies for standardizing statistical approaches and effect size reporting","type":"article-journal","volume":"51"}}],"schema":"https://github.com/citation-style-language/schema/raw/master/csl-citation.json"} </w:instrText>
       </w:r>
       <w:r>
         <w:fldChar w:fldCharType="separate"/>
@@ -546,7 +546,7 @@
         <w:fldChar w:fldCharType="begin" w:fldLock="1"/>
       </w:r>
       <w:r>
-        <w:instrText xml:space="preserve"> ADDIN ZOTERO_ITEM CSL_CITATION {"citationID":"rjHjYKCE","properties":{"formattedCitation":"(2015)","plainCitation":"(2015)","noteIndex":0},"citationItems":[{"id":"yQhPZoOJ/P4EFxfNR","uris":["http://www.mendeley.com/documents/?uuid=08974d2d-1120-4f6f-aa96-632969afa8c2"],"itemData":{"DOI":"10.3758/s13428-014-0538-z","ISSN":"1554-3528","abstract":"Some experimental designs involve clustering within only one treatment group. Such designs may involve group tutoring, therapy administered by multiple therapists, or interventions administered by clinics for the treatment group, whereas the control group receives no treatment. In such cases, the data analysis often proceeds as if there were no clustering within the treatment group. A consequence is that the actual significance level of the treatment effects is larger (i.e., actual p values are larger) than nominal. Additionally, biases will be introduced in estimates of the effect sizes and their variances, leading to inflated effects and underestimated variances when clustering in the treatment group is not taken into account. These consequences of clustering can seriously compromise the interpretation of study results. This article shows how information on the intraclass correlation can be used to obtain a correction for biases in the effect sizes and their variances, and also to obtain an adjustment to the significance test for the effects of clustering.","author":[{"dropping-particle":"V.","family":"Hedges","given":"Larry","non-dropping-particle":"","parse-names":false,"suffix":""},{"dropping-particle":"","family":"Citkowicz","given":"Martyna","non-dropping-particle":"","parse-names":false,"suffix":""}],"container-title":"Behavior Research Methods","id":"ITEM-1","issue":"4","issued":{"date-parts":[["2015"]]},"page":"1295-1308","title":"Estimating effect size when there is clustering in one treatment group","type":"article-journal","volume":"47"},"suppress-author":1}],"schema":"https://github.com/citation-style-language/schema/raw/master/csl-citation.json"} </w:instrText>
+        <w:instrText xml:space="preserve"> ADDIN ZOTERO_ITEM CSL_CITATION {"citationID":"rjHjYKCE","properties":{"formattedCitation":"(2015)","plainCitation":"(2015)","noteIndex":0},"citationItems":[{"id":"D6E5Z167/G0CIibSL","uris":["http://www.mendeley.com/documents/?uuid=08974d2d-1120-4f6f-aa96-632969afa8c2"],"itemData":{"DOI":"10.3758/s13428-014-0538-z","ISSN":"1554-3528","abstract":"Some experimental designs involve clustering within only one treatment group. Such designs may involve group tutoring, therapy administered by multiple therapists, or interventions administered by clinics for the treatment group, whereas the control group receives no treatment. In such cases, the data analysis often proceeds as if there were no clustering within the treatment group. A consequence is that the actual significance level of the treatment effects is larger (i.e., actual p values are larger) than nominal. Additionally, biases will be introduced in estimates of the effect sizes and their variances, leading to inflated effects and underestimated variances when clustering in the treatment group is not taken into account. These consequences of clustering can seriously compromise the interpretation of study results. This article shows how information on the intraclass correlation can be used to obtain a correction for biases in the effect sizes and their variances, and also to obtain an adjustment to the significance test for the effects of clustering.","author":[{"dropping-particle":"V.","family":"Hedges","given":"Larry","non-dropping-particle":"","parse-names":false,"suffix":""},{"dropping-particle":"","family":"Citkowicz","given":"Martyna","non-dropping-particle":"","parse-names":false,"suffix":""}],"container-title":"Behavior Research Methods","id":"ITEM-1","issue":"4","issued":{"date-parts":[["2015"]]},"page":"1295-1308","title":"Estimating effect size when there is clustering in one treatment group","type":"article-journal","volume":"47"},"suppress-author":1}],"schema":"https://github.com/citation-style-language/schema/raw/master/csl-citation.json"} </w:instrText>
       </w:r>
       <w:r>
         <w:fldChar w:fldCharType="separate"/>
@@ -567,7 +567,7 @@
         <w:fldChar w:fldCharType="begin" w:fldLock="1"/>
       </w:r>
       <w:r>
-        <w:instrText xml:space="preserve"> ADDIN ZOTERO_ITEM CSL_CITATION {"citationID":"MbMBvhcs","properties":{"formattedCitation":"(Higgins, Eldridge, et al., 2019)","plainCitation":"(Higgins, Eldridge, et al., 2019)","noteIndex":0},"citationItems":[{"id":"yQhPZoOJ/IYNc1Z2Y","uris":["http://www.mendeley.com/documents/?uuid=30d84957-77c4-418a-9dbb-f386979b6b75"],"itemData":{"DOI":"10.1002/9781119536604","author":[{"dropping-particle":"","family":"Higgins","given":"Julian P T","non-dropping-particle":"","parse-names":false,"suffix":""},{"dropping-particle":"","family":"Eldridge","given":"Sandra","non-dropping-particle":"","parse-names":false,"suffix":""},{"dropping-particle":"","family":"Li","given":"Tianjing","non-dropping-particle":"","parse-names":false,"suffix":""}],"container-title":"Cochrane handbook for systematic reviews of interventions","edition":"2","editor":[{"dropping-particle":"","family":"Higgins","given":"Julian P T","non-dropping-particle":"","parse-names":false,"suffix":""},{"dropping-particle":"","family":"Thomas","given":"James","non-dropping-particle":"","parse-names":false,"suffix":""},{"dropping-particle":"","family":"Chandler","given":"Jacqueline","non-dropping-particle":"","parse-names":false,"suffix":""},{"dropping-particle":"","family":"Cumpston","given":"Miranda Sue","non-dropping-particle":"","parse-names":false,"suffix":""},{"dropping-particle":"","family":"Li","given":"Tianjing","non-dropping-particle":"","parse-names":false,"suffix":""},{"dropping-particle":"","family":"Page","given":"Matthew","non-dropping-particle":"","parse-names":false,"suffix":""},{"dropping-particle":"","family":"Welch","given":"Vivian","non-dropping-particle":"","parse-names":false,"suffix":""}],"id":"ITEM-1","issued":{"date-parts":[["2019"]]},"page":"569-593","publisher":"Wiley Online Library","title":"Including variants on randomized trials","type":"chapter"}}],"schema":"https://github.com/citation-style-language/schema/raw/master/csl-citation.json"} </w:instrText>
+        <w:instrText xml:space="preserve"> ADDIN ZOTERO_ITEM CSL_CITATION {"citationID":"MbMBvhcs","properties":{"formattedCitation":"(Higgins, Eldridge, et al., 2019)","plainCitation":"(Higgins, Eldridge, et al., 2019)","noteIndex":0},"citationItems":[{"id":"D6E5Z167/kjOLkS2J","uris":["http://www.mendeley.com/documents/?uuid=30d84957-77c4-418a-9dbb-f386979b6b75"],"itemData":{"DOI":"10.1002/9781119536604","author":[{"dropping-particle":"","family":"Higgins","given":"Julian P T","non-dropping-particle":"","parse-names":false,"suffix":""},{"dropping-particle":"","family":"Eldridge","given":"Sandra","non-dropping-particle":"","parse-names":false,"suffix":""},{"dropping-particle":"","family":"Li","given":"Tianjing","non-dropping-particle":"","parse-names":false,"suffix":""}],"container-title":"Cochrane handbook for systematic reviews of interventions","edition":"2","editor":[{"dropping-particle":"","family":"Higgins","given":"Julian P T","non-dropping-particle":"","parse-names":false,"suffix":""},{"dropping-particle":"","family":"Thomas","given":"James","non-dropping-particle":"","parse-names":false,"suffix":""},{"dropping-particle":"","family":"Chandler","given":"Jacqueline","non-dropping-particle":"","parse-names":false,"suffix":""},{"dropping-particle":"","family":"Cumpston","given":"Miranda Sue","non-dropping-particle":"","parse-names":false,"suffix":""},{"dropping-particle":"","family":"Li","given":"Tianjing","non-dropping-particle":"","parse-names":false,"suffix":""},{"dropping-particle":"","family":"Page","given":"Matthew","non-dropping-particle":"","parse-names":false,"suffix":""},{"dropping-particle":"","family":"Welch","given":"Vivian","non-dropping-particle":"","parse-names":false,"suffix":""}],"id":"ITEM-1","issued":{"date-parts":[["2019"]]},"page":"569-593","publisher":"Wiley Online Library","title":"Including variants on randomized trials","type":"chapter"}}],"schema":"https://github.com/citation-style-language/schema/raw/master/csl-citation.json"} </w:instrText>
       </w:r>
       <w:r>
         <w:fldChar w:fldCharType="separate"/>
@@ -588,7 +588,7 @@
         <w:fldChar w:fldCharType="begin" w:fldLock="1"/>
       </w:r>
       <w:r>
-        <w:instrText xml:space="preserve"> ADDIN ZOTERO_ITEM CSL_CITATION {"citationID":"fX4SfO7Y","properties":{"formattedCitation":"(L. V. Hedges, 2007)","plainCitation":"(L. V. Hedges, 2007)","noteIndex":0},"citationItems":[{"id":"yQhPZoOJ/nLQDSdT4","uris":["http://www.mendeley.com/documents/?uuid=4446e166-4674-4fe5-9a76-dac0d75d50c4"],"itemData":{"DOI":"10.3102/1076998606298043","ISSN":"1076-9986","abstract":"Multisite research designs involving cluster randomization are becoming increasingly important in educational and behavioral research. Researchers would like to compute effect size indexes based on the standardized mean difference to compare the results of cluster-randomized studies (and corresponding quasi-experiments) with other studies and to combine information across studies in meta-analyses. This article addresses the problem of defining effect sizes in multilevel designs and computing estimates of those effect sizes and their standard errors from information that is likely to be reported in journal articles. Three effect sizes are defined corresponding to different standardizations. Estimators of each effect size index are also presented along with their sampling distributions (including standard errors).","author":[{"dropping-particle":"V.","family":"Hedges","given":"Larry","non-dropping-particle":"","parse-names":false,"suffix":""}],"container-title":"Journal of Educational and Behavioral Statistics","id":"ITEM-1","issue":"4","issued":{"date-parts":[["2007"]]},"page":"341-370","publisher":"SAGE Publications","publisher-place":"Thousand Oaks, CA","title":"Effect sizes in cluster-randomized designs","type":"article-journal","volume":"32"}}],"schema":"https://github.com/citation-style-language/schema/raw/master/csl-citation.json"} </w:instrText>
+        <w:instrText xml:space="preserve"> ADDIN ZOTERO_ITEM CSL_CITATION {"citationID":"fX4SfO7Y","properties":{"formattedCitation":"(L. V. Hedges, 2007)","plainCitation":"(L. V. Hedges, 2007)","noteIndex":0},"citationItems":[{"id":"D6E5Z167/UMA5PSBt","uris":["http://www.mendeley.com/documents/?uuid=4446e166-4674-4fe5-9a76-dac0d75d50c4"],"itemData":{"DOI":"10.3102/1076998606298043","ISSN":"1076-9986","abstract":"Multisite research designs involving cluster randomization are becoming increasingly important in educational and behavioral research. Researchers would like to compute effect size indexes based on the standardized mean difference to compare the results of cluster-randomized studies (and corresponding quasi-experiments) with other studies and to combine information across studies in meta-analyses. This article addresses the problem of defining effect sizes in multilevel designs and computing estimates of those effect sizes and their standard errors from information that is likely to be reported in journal articles. Three effect sizes are defined corresponding to different standardizations. Estimators of each effect size index are also presented along with their sampling distributions (including standard errors).","author":[{"dropping-particle":"V.","family":"Hedges","given":"Larry","non-dropping-particle":"","parse-names":false,"suffix":""}],"container-title":"Journal of Educational and Behavioral Statistics","id":"ITEM-1","issue":"4","issued":{"date-parts":[["2007"]]},"page":"341-370","publisher":"SAGE Publications","publisher-place":"Thousand Oaks, CA","title":"Effect sizes in cluster-randomized designs","type":"article-journal","volume":"32"}}],"schema":"https://github.com/citation-style-language/schema/raw/master/csl-citation.json"} </w:instrText>
       </w:r>
       <w:r>
         <w:fldChar w:fldCharType="separate"/>
@@ -608,7 +608,7 @@
         <w:fldChar w:fldCharType="begin" w:fldLock="1"/>
       </w:r>
       <w:r>
-        <w:instrText xml:space="preserve"> ADDIN ZOTERO_ITEM CSL_CITATION {"citationID":"bUFn5uDt","properties":{"formattedCitation":"(WWC, 2022)","plainCitation":"(WWC, 2022)","noteIndex":0},"citationItems":[{"id":"yQhPZoOJ/N9KR0RHq","uris":["http://www.mendeley.com/documents/?uuid=c6890b46-0b03-4390-83c3-1ba5f6390692"],"itemData":{"author":[{"dropping-particle":"","family":"WWC","given":"","non-dropping-particle":"","parse-names":false,"suffix":""}],"edition":"5.0","id":"ITEM-1","issued":{"date-parts":[["2022"]]},"publisher":"Institute of Education Sciences","title":"WWC procedures and standards handbook","type":"book"}}],"schema":"https://github.com/citation-style-language/schema/raw/master/csl-citation.json"} </w:instrText>
+        <w:instrText xml:space="preserve"> ADDIN ZOTERO_ITEM CSL_CITATION {"citationID":"bUFn5uDt","properties":{"formattedCitation":"(WWC, 2022)","plainCitation":"(WWC, 2022)","noteIndex":0},"citationItems":[{"id":"D6E5Z167/xAKiHl73","uris":["http://www.mendeley.com/documents/?uuid=c6890b46-0b03-4390-83c3-1ba5f6390692"],"itemData":{"author":[{"dropping-particle":"","family":"WWC","given":"","non-dropping-particle":"","parse-names":false,"suffix":""}],"edition":"5.0","id":"ITEM-1","issued":{"date-parts":[["2022"]]},"publisher":"Institute of Education Sciences","title":"WWC procedures and standards handbook","type":"book"}}],"schema":"https://github.com/citation-style-language/schema/raw/master/csl-citation.json"} </w:instrText>
       </w:r>
       <w:r>
         <w:fldChar w:fldCharType="separate"/>
@@ -629,7 +629,7 @@
         <w:fldChar w:fldCharType="begin" w:fldLock="1"/>
       </w:r>
       <w:r>
-        <w:instrText xml:space="preserve"> ADDIN ZOTERO_ITEM CSL_CITATION {"citationID":"ZRDtyE8D","properties":{"formattedCitation":"(Higgins, Li, et al., 2019)","plainCitation":"(Higgins, Li, et al., 2019)","noteIndex":0},"citationItems":[{"id":"yQhPZoOJ/GxUUHxoD","uris":["http://www.mendeley.com/documents/?uuid=ac2c33c7-747a-4d8e-b22a-6445f1549bbd"],"itemData":{"author":[{"dropping-particle":"","family":"Higgins","given":"Julian P T","non-dropping-particle":"","parse-names":false,"suffix":""},{"dropping-particle":"","family":"Li","given":"Tianjing","non-dropping-particle":"","parse-names":false,"suffix":""},{"dropping-particle":"","family":"Deeks","given":"Jonathan J","non-dropping-particle":"","parse-names":false,"suffix":""}],"container-title":"Cochrane handbook for systematic reviews of interventions","id":"ITEM-1","issued":{"date-parts":[["2019"]]},"page":"143-176","publisher":"Wiley Online Library","title":"Choosing effect measures and computing estimates of effect","type":"article-journal"}}],"schema":"https://github.com/citation-style-language/schema/raw/master/csl-citation.json"} </w:instrText>
+        <w:instrText xml:space="preserve"> ADDIN ZOTERO_ITEM CSL_CITATION {"citationID":"ZRDtyE8D","properties":{"formattedCitation":"(Higgins, Li, et al., 2019)","plainCitation":"(Higgins, Li, et al., 2019)","noteIndex":0},"citationItems":[{"id":"D6E5Z167/jqP3jHMk","uris":["http://www.mendeley.com/documents/?uuid=ac2c33c7-747a-4d8e-b22a-6445f1549bbd"],"itemData":{"author":[{"dropping-particle":"","family":"Higgins","given":"Julian P T","non-dropping-particle":"","parse-names":false,"suffix":""},{"dropping-particle":"","family":"Li","given":"Tianjing","non-dropping-particle":"","parse-names":false,"suffix":""},{"dropping-particle":"","family":"Deeks","given":"Jonathan J","non-dropping-particle":"","parse-names":false,"suffix":""}],"container-title":"Cochrane handbook for systematic reviews of interventions","id":"ITEM-1","issued":{"date-parts":[["2019"]]},"page":"143-176","publisher":"Wiley Online Library","title":"Choosing effect measures and computing estimates of effect","type":"article-journal"}}],"schema":"https://github.com/citation-style-language/schema/raw/master/csl-citation.json"} </w:instrText>
       </w:r>
       <w:r>
         <w:fldChar w:fldCharType="separate"/>
@@ -650,7 +650,7 @@
         <w:fldChar w:fldCharType="begin" w:fldLock="1"/>
       </w:r>
       <w:r>
-        <w:instrText xml:space="preserve"> ADDIN ZOTERO_ITEM CSL_CITATION {"citationID":"gleR86L6","properties":{"formattedCitation":"(Vembye, 2024a)","plainCitation":"(Vembye, 2024a)","noteIndex":0},"citationItems":[{"id":"yQhPZoOJ/NlqRPGuT","uris":["http://www.mendeley.com/documents/?uuid=9a98334b-50d5-4e14-b8a7-618ccba35fc8"],"itemData":{"URL":"https://mikkelvembye.github.io/VIVECampbell/reference/vgt_smd_1armcluster.html","author":[{"dropping-particle":"","family":"Vembye","given":"Mikkel H.","non-dropping-particle":"","parse-names":false,"suffix":""}],"id":"ITEM-1","issued":{"date-parts":[["2024"]]},"title":"Variance calculation when there is clustering in one treatment group only","type":"webpage"}}],"schema":"https://github.com/citation-style-language/schema/raw/master/csl-citation.json"} </w:instrText>
+        <w:instrText xml:space="preserve"> ADDIN ZOTERO_ITEM CSL_CITATION {"citationID":"gleR86L6","properties":{"formattedCitation":"(Vembye, 2024a)","plainCitation":"(Vembye, 2024a)","noteIndex":0},"citationItems":[{"id":"D6E5Z167/luUwTXwP","uris":["http://www.mendeley.com/documents/?uuid=9a98334b-50d5-4e14-b8a7-618ccba35fc8"],"itemData":{"URL":"https://mikkelvembye.github.io/VIVECampbell/reference/vgt_smd_1armcluster.html","author":[{"dropping-particle":"","family":"Vembye","given":"Mikkel H.","non-dropping-particle":"","parse-names":false,"suffix":""}],"id":"ITEM-1","issued":{"date-parts":[["2024"]]},"title":"Variance calculation when there is clustering in one treatment group only","type":"webpage"}}],"schema":"https://github.com/citation-style-language/schema/raw/master/csl-citation.json"} </w:instrText>
       </w:r>
       <w:r>
         <w:fldChar w:fldCharType="separate"/>
@@ -671,7 +671,7 @@
         <w:fldChar w:fldCharType="begin" w:fldLock="1"/>
       </w:r>
       <w:r>
-        <w:instrText xml:space="preserve"> ADDIN ZOTERO_ITEM CSL_CITATION {"citationID":"NAwEbD3l","properties":{"formattedCitation":"(Vembye, 2024b)","plainCitation":"(Vembye, 2024b)","noteIndex":0},"citationItems":[{"id":"yQhPZoOJ/NAbbmetD","uris":["http://www.mendeley.com/documents/?uuid=71325e11-3ca8-472a-9ab3-e05829ecc21d"],"itemData":{"author":[{"dropping-particle":"","family":"Vembye","given":"Mikkel H.","non-dropping-particle":"","parse-names":false,"suffix":""}],"id":"ITEM-1","issued":{"date-parts":[["2024"]]},"number":"0.0.1","publisher":"GitHub","title":"VIVECampbell: Functions for Campbell reviews in VIVE","type":"article"}}],"schema":"https://github.com/citation-style-language/schema/raw/master/csl-citation.json"} </w:instrText>
+        <w:instrText xml:space="preserve"> ADDIN ZOTERO_ITEM CSL_CITATION {"citationID":"NAwEbD3l","properties":{"formattedCitation":"(Vembye, 2024b)","plainCitation":"(Vembye, 2024b)","noteIndex":0},"citationItems":[{"id":"D6E5Z167/RBeGJRUP","uris":["http://www.mendeley.com/documents/?uuid=71325e11-3ca8-472a-9ab3-e05829ecc21d"],"itemData":{"author":[{"dropping-particle":"","family":"Vembye","given":"Mikkel H.","non-dropping-particle":"","parse-names":false,"suffix":""}],"id":"ITEM-1","issued":{"date-parts":[["2024"]]},"number":"0.0.1","publisher":"GitHub","title":"VIVECampbell: Functions for Campbell reviews in VIVE","type":"article"}}],"schema":"https://github.com/citation-style-language/schema/raw/master/csl-citation.json"} </w:instrText>
       </w:r>
       <w:r>
         <w:fldChar w:fldCharType="separate"/>
@@ -693,7 +693,7 @@
         <w:fldChar w:fldCharType="begin" w:fldLock="1"/>
       </w:r>
       <w:r>
-        <w:instrText xml:space="preserve"> ADDIN ZOTERO_ITEM CSL_CITATION {"citationID":"UQ9LOUoG","properties":{"formattedCitation":"(Higgins, Li, et al., 2019)","plainCitation":"(Higgins, Li, et al., 2019)","noteIndex":0},"citationItems":[{"id":"yQhPZoOJ/GxUUHxoD","uris":["http://www.mendeley.com/documents/?uuid=ac2c33c7-747a-4d8e-b22a-6445f1549bbd"],"itemData":{"author":[{"dropping-particle":"","family":"Higgins","given":"Julian P T","non-dropping-particle":"","parse-names":false,"suffix":""},{"dropping-particle":"","family":"Li","given":"Tianjing","non-dropping-particle":"","parse-names":false,"suffix":""},{"dropping-particle":"","family":"Deeks","given":"Jonathan J","non-dropping-particle":"","parse-names":false,"suffix":""}],"container-title":"Cochrane handbook for systematic reviews of interventions","id":"ITEM-1","issued":{"date-parts":[["2019"]]},"page":"143-176","publisher":"Wiley Online Library","title":"Choosing effect measures and computing estimates of effect","type":"article-journal"}}],"schema":"https://github.com/citation-style-language/schema/raw/master/csl-citation.json"} </w:instrText>
+        <w:instrText xml:space="preserve"> ADDIN ZOTERO_ITEM CSL_CITATION {"citationID":"UQ9LOUoG","properties":{"formattedCitation":"(Higgins, Li, et al., 2019)","plainCitation":"(Higgins, Li, et al., 2019)","noteIndex":0},"citationItems":[{"id":"D6E5Z167/jqP3jHMk","uris":["http://www.mendeley.com/documents/?uuid=ac2c33c7-747a-4d8e-b22a-6445f1549bbd"],"itemData":{"author":[{"dropping-particle":"","family":"Higgins","given":"Julian P T","non-dropping-particle":"","parse-names":false,"suffix":""},{"dropping-particle":"","family":"Li","given":"Tianjing","non-dropping-particle":"","parse-names":false,"suffix":""},{"dropping-particle":"","family":"Deeks","given":"Jonathan J","non-dropping-particle":"","parse-names":false,"suffix":""}],"container-title":"Cochrane handbook for systematic reviews of interventions","id":"ITEM-1","issued":{"date-parts":[["2019"]]},"page":"143-176","publisher":"Wiley Online Library","title":"Choosing effect measures and computing estimates of effect","type":"article-journal"}}],"schema":"https://github.com/citation-style-language/schema/raw/master/csl-citation.json"} </w:instrText>
       </w:r>
       <w:r>
         <w:fldChar w:fldCharType="separate"/>
@@ -714,7 +714,7 @@
         <w:fldChar w:fldCharType="begin" w:fldLock="1"/>
       </w:r>
       <w:r>
-        <w:instrText xml:space="preserve"> ADDIN ZOTERO_ITEM CSL_CITATION {"citationID":"I7cpoiKT","properties":{"formattedCitation":"(Dalgaard et al., 2022)","plainCitation":"(Dalgaard et al., 2022)","noteIndex":0},"citationItems":[{"id":"yQhPZoOJ/M69eyxrt","uris":["http://www.mendeley.com/documents/?uuid=92431b4e-6549-4459-80db-b8206012c245"],"itemData":{"DOI":"10.1002/cl2.1254","ISSN":"1891-1803","author":[{"dropping-particle":"","family":"Dalgaard","given":"Nina T","non-dropping-particle":"","parse-names":false,"suffix":""},{"dropping-particle":"","family":"Flensborg Jensen","given":"Maya C","non-dropping-particle":"","parse-names":false,"suffix":""},{"dropping-particle":"","family":"Bengtsen","given":"Elizabeth","non-dropping-particle":"","parse-names":false,"suffix":""},{"dropping-particle":"","family":"Krassel","given":"Karl F","non-dropping-particle":"","parse-names":false,"suffix":""},{"dropping-particle":"","family":"Vembye","given":"Mikkel H","non-dropping-particle":"","parse-names":false,"suffix":""}],"container-title":"Campbell Systematic Reviews","id":"ITEM-1","issue":"3","issued":{"date-parts":[["2022"]]},"page":"e1254","publisher":"Wiley Online Library","title":"PROTOCOL: Group‐based community interventions to support the social reintegration of marginalised adults with mental illness","type":"article-journal","volume":"18"}}],"schema":"https://github.com/citation-style-language/schema/raw/master/csl-citation.json"} </w:instrText>
+        <w:instrText xml:space="preserve"> ADDIN ZOTERO_ITEM CSL_CITATION {"citationID":"I7cpoiKT","properties":{"formattedCitation":"(Dalgaard et al., 2022)","plainCitation":"(Dalgaard et al., 2022)","noteIndex":0},"citationItems":[{"id":"D6E5Z167/d6OduRNQ","uris":["http://www.mendeley.com/documents/?uuid=92431b4e-6549-4459-80db-b8206012c245"],"itemData":{"DOI":"10.1002/cl2.1254","ISSN":"1891-1803","author":[{"dropping-particle":"","family":"Dalgaard","given":"Nina T","non-dropping-particle":"","parse-names":false,"suffix":""},{"dropping-particle":"","family":"Flensborg Jensen","given":"Maya C","non-dropping-particle":"","parse-names":false,"suffix":""},{"dropping-particle":"","family":"Bengtsen","given":"Elizabeth","non-dropping-particle":"","parse-names":false,"suffix":""},{"dropping-particle":"","family":"Krassel","given":"Karl F","non-dropping-particle":"","parse-names":false,"suffix":""},{"dropping-particle":"","family":"Vembye","given":"Mikkel H","non-dropping-particle":"","parse-names":false,"suffix":""}],"container-title":"Campbell Systematic Reviews","id":"ITEM-1","issue":"3","issued":{"date-parts":[["2022"]]},"page":"e1254","publisher":"Wiley Online Library","title":"PROTOCOL: Group‐based community interventions to support the social reintegration of marginalised adults with mental illness","type":"article-journal","volume":"18"}}],"schema":"https://github.com/citation-style-language/schema/raw/master/csl-citation.json"} </w:instrText>
       </w:r>
       <w:r>
         <w:fldChar w:fldCharType="separate"/>
@@ -1165,7 +1165,7 @@
         <w:fldChar w:fldCharType="begin"/>
       </w:r>
       <w:r>
-        <w:instrText xml:space="preserve"> ADDIN ZOTERO_ITEM CSL_CITATION {"citationID":"Cr18YzGu","properties":{"formattedCitation":"(Carter et al., 2019; Chen &amp; Pustejovsky, 2025; L. V. Hedges &amp; Vevea, 2005; McShane et al., 2016)","plainCitation":"(Carter et al., 2019; Chen &amp; Pustejovsky, 2025; L. V. Hedges &amp; Vevea, 2005; McShane et al., 2016)","noteIndex":0},"citationItems":[{"id":1960,"uris":["http://zotero.org/users/17688719/items/LMLHQK66"],"itemData":{"id":1960,"type":"article-journal","container-title":"Advances in Methods and Practices in Psychological Science","DOI":"10.1177/2515245919847196","ISSN":"2515-2459","issue":"2","journalAbbreviation":"Advances in Methods and Practices in Psychological Science","note":"publisher: Sage Publications Sage CA: Los Angeles, CA","page":"115-144","title":"Correcting for bias in psychology: A comparison of meta-analytic methods","volume":"2","author":[{"family":"Carter","given":"Evan C"},{"family":"Schönbrodt","given":"Felix D"},{"family":"Gervais","given":"Will M"},{"family":"Hilgard","given":"Joseph"}],"issued":{"date-parts":[["2019"]]}}},{"id":1937,"uris":["http://zotero.org/users/17688719/items/I9M3SEH6"],"itemData":{"id":1937,"type":"article-journal","container-title":"Psychological Methods","DOI":"10.1037/met0000773","ISSN":"1939-1463","issue":"Online first","journalAbbreviation":"Psychological Methods","note":"publisher: American Psychological Association","title":"Adapting methods for correcting selective reporting bias in meta-analysis of dependent effect sizes.","author":[{"family":"Chen","given":"Man"},{"family":"Pustejovsky","given":"James E"}],"issued":{"date-parts":[["2025"]]}}},{"id":386,"uris":["http://zotero.org/users/17688719/items/LJ6GBX3J"],"itemData":{"id":386,"type":"chapter","container-title":"Publication bias in meta-analysis: Prevention, assessment and adjustments","ISBN":"0-470-87014-1","note":"DOI: 10.1002/0470870168.ch9\nCitation Key: Hedges2005","page":"145-174","publisher":"Wiley Online Library","title":"Selection method approaches","author":[{"family":"Hedges","given":"Larry V."},{"family":"Vevea","given":"Jack"}],"editor":[{"family":"Rothstein","given":"Hannah R"},{"family":"Sutton","given":"Alexander J"},{"family":"Borenstein","given":"Michael"}],"issued":{"date-parts":[["2005"]]}}},{"id":1959,"uris":["http://zotero.org/users/17688719/items/8RXGL9GS"],"itemData":{"id":1959,"type":"article-journal","container-title":"Perspectives on Psychological Science","ISSN":"1745-6916","issue":"5","journalAbbreviation":"Perspectives on Psychological Science","note":"publisher: Sage Publications Sage CA: Los Angeles, CA","page":"730-749","title":"Adjusting for publication bias in meta-analysis: An evaluation of selection methods and some cautionary notes","volume":"11","author":[{"family":"McShane","given":"Blakeley B"},{"family":"Böckenholt","given":"Ulf"},{"family":"Hansen","given":"Karsten T"}],"issued":{"date-parts":[["2016"]]}}}],"schema":"https://github.com/citation-style-language/schema/raw/master/csl-citation.json"} </w:instrText>
+        <w:instrText xml:space="preserve"> ADDIN ZOTERO_ITEM CSL_CITATION {"citationID":"Cr18YzGu","properties":{"formattedCitation":"(Carter et al., 2019; Chen &amp; Pustejovsky, 2025; L. V. Hedges &amp; Vevea, 2005; McShane et al., 2016)","plainCitation":"(Carter et al., 2019; Chen &amp; Pustejovsky, 2025; L. V. Hedges &amp; Vevea, 2005; McShane et al., 2016)","noteIndex":0},"citationItems":[{"id":1960,"uris":["http://zotero.org/users/17688719/items/LMLHQK66"],"itemData":{"id":1960,"type":"article-journal","container-title":"Advances in Methods and Practices in Psychological Science","DOI":"10.1177/2515245919847196","ISSN":"2515-2459","issue":"2","journalAbbreviation":"Advances in Methods and Practices in Psychological Science","note":"publisher: Sage Publications Sage CA: Los Angeles, CA","page":"115-144","title":"Correcting for bias in psychology: A comparison of meta-analytic methods","volume":"2","author":[{"family":"Carter","given":"Evan C"},{"family":"Schönbrodt","given":"Felix D"},{"family":"Gervais","given":"Will M"},{"family":"Hilgard","given":"Joseph"}],"issued":{"date-parts":[["2019"]]}}},{"id":1937,"uris":["http://zotero.org/users/17688719/items/I9M3SEH6"],"itemData":{"id":1937,"type":"article-journal","container-title":"Psychological Methods","DOI":"10.1037/met0000773","ISSN":"1939-1463","issue":"Online first","journalAbbreviation":"Psychological Methods","note":"publisher: American Psychological Association","title":"Adapting methods for correcting selective reporting bias in meta-analysis of dependent effect sizes.","author":[{"family":"Chen","given":"Man"},{"family":"Pustejovsky","given":"James E"}],"issued":{"date-parts":[["2025"]]}}},{"id":386,"uris":["http://zotero.org/users/17688719/items/LJ6GBX3J"],"itemData":{"id":386,"type":"chapter","container-title":"Publication bias in meta-analysis: Prevention, assessment and adjustments","ISBN":"0-470-87014-1","note":"DOI: 10.1002/0470870168.ch9\nCitation Key: Hedges2005","page":"145-174","publisher":"Wiley Online Library","title":"Selection method approaches","author":[{"family":"Hedges","given":"Larry V."},{"family":"Vevea","given":"Jack"}],"editor":[{"family":"Rothstein","given":"Hannah R"},{"family":"Sutton","given":"Alexander J"},{"family":"Borenstein","given":"Michael"}],"issued":{"date-parts":[["2005"]]}}},{"id":1959,"uris":["http://zotero.org/users/17688719/items/8RXGL9GS"],"itemData":{"id":1959,"type":"article-journal","container-title":"Perspectives on Psychological Science","DOI":"10.1177/1745691616662243","ISSN":"1745-6916","issue":"5","journalAbbreviation":"Perspectives on Psychological Science","note":"publisher: Sage Publications Sage CA: Los Angeles, CA","page":"730-749","title":"Adjusting for publication bias in meta-analysis: An evaluation of selection methods and some cautionary notes","volume":"11","author":[{"family":"McShane","given":"Blakeley B"},{"family":"Böckenholt","given":"Ulf"},{"family":"Hansen","given":"Karsten T"}],"issued":{"date-parts":[["2016"]]}}}],"schema":"https://github.com/citation-style-language/schema/raw/master/csl-citation.json"} </w:instrText>
       </w:r>
       <w:r>
         <w:fldChar w:fldCharType="separate"/>
@@ -1179,8 +1179,53 @@
       <w:r>
         <w:fldChar w:fldCharType="end"/>
       </w:r>
+      <w:r>
+        <w:t xml:space="preserve"> </w:t>
+      </w:r>
+      <w:r>
+        <w:fldChar w:fldCharType="begin"/>
+      </w:r>
+      <w:r>
+        <w:instrText xml:space="preserve"> ADDIN ZOTERO_ITEM CSL_CITATION {"citationID":"9UnDhqqn","properties":{"formattedCitation":"(J. E. Pustejovsky &amp; Tipton, 2022)","plainCitation":"(J. E. Pustejovsky &amp; Tipton, 2022)","noteIndex":0},"citationItems":[{"id":1066,"uris":["http://zotero.org/users/17688719/items/CZ63AEWW"],"itemData":{"id":1066,"type":"article-journal","container-title":"Prevention Science","DOI":"10.1007/s11121-021-01246-3","ISSN":"1573-6695","issue":"1","note":"publisher: Springer\nCitation Key: Pustejovsky2021","page":"425–438","title":"Meta-analysis with robust variance estimation: Expanding the range of working models","volume":"23","author":[{"family":"Pustejovsky","given":"James E."},{"family":"Tipton","given":"Elizabeth"}],"issued":{"date-parts":[["2022"]]}}}],"schema":"https://github.com/citation-style-language/schema/raw/master/csl-citation.json"} </w:instrText>
+      </w:r>
+      <w:r>
+        <w:fldChar w:fldCharType="separate"/>
+      </w:r>
+      <w:r>
+        <w:rPr>
+          <w:rFonts w:cs="Times New Roman"/>
+        </w:rPr>
+        <w:t>(J. E. Pustejovsky &amp; Tipton, 2022)</w:t>
+      </w:r>
+      <w:r>
+        <w:fldChar w:fldCharType="end"/>
+      </w:r>
+      <w:r>
+        <w:t xml:space="preserve"> </w:t>
+      </w:r>
+      <w:bookmarkStart w:id="8" w:name="_Hlk209014175"/>
+      <w:r>
+        <w:fldChar w:fldCharType="begin"/>
+      </w:r>
+      <w:r>
+        <w:instrText xml:space="preserve"> ADDIN ZOTERO_ITEM CSL_CITATION {"citationID":"pFXHWfGm","properties":{"formattedCitation":"(Fern\\uc0\\u225{}ndez-Castilla et al., 2020; J. E. Pustejovsky &amp; Tipton, 2022; Vembye et al., 2023)","plainCitation":"(Fernández-Castilla et al., 2020; J. E. Pustejovsky &amp; Tipton, 2022; Vembye et al., 2023)","noteIndex":0},"citationItems":[{"id":1100,"uris":["http://zotero.org/users/17688719/items/N427Z9BF"],"itemData":{"id":1100,"type":"article-journal","abstract":"In meta-analysis, primary studies often include multiple, dependent effect sizes. Several methods address this dependency, such as the multivariate approach, three-level models, and the robust variance estimation (RVE) method. As for today, most simulation studies that explore the performance of these methods have focused on the estimation of the overall effect size. However, researchers are sometimes interested in obtaining separate effect size estimates for different types of outcomes. A recent simulation study (Park &amp; Beretvas, 2019 ) has compared the performance of the three-level approach and the RVE method in estimating outcome-specific effects when several effect sizes are reported for different types of outcomes within studies. The goal of this paper is to extend that study by incorporating additional simulation conditions and by exploring the performance of additional models, such as the multivariate model, a three-level model that specifies different study-effects for each type of outcome, a three-level model that specifies a common study-effect for all outcomes, and separate three-level models for each type of outcome. Additionally, we also tested whether the a posteriori application of the RV correction improves the standard error estimates and the 95% confidence intervals. Results show that the application of separate three-level models for each type of outcome is the only approach that consistently gives adequate standard error estimates. Also, the a posteriori application of the RV correction results in correct 95% confidence intervals in all models, even if they are misspecified, meaning that Type I error rate is adequate when the RV correction is implemented.","container-title":"Behavior research methods","DOI":"10.3758/s13428-020-01459-4","ISSN":"1554-3528","issue":"1","note":"publisher: Springer US\nCitation Key: Fernandez-Castilla2020a\npublisher-place: New York","page":"702-717","title":"Estimating outcome-specific effects in meta-analyses of multiple outcomes: A simulation study","volume":"53","author":[{"family":"Fernández-Castilla","given":"Belén"},{"family":"Aloe","given":"Ariel M."},{"family":"Declercq","given":"Lies"},{"family":"Jamshidi","given":"Laleh"},{"family":"Beretvas","given":"S Natasha"},{"family":"Onghena","given":"Patrick"},{"family":"Van den Noortgate","given":"Wim"}],"issued":{"date-parts":[["2020"]]}}},{"id":1066,"uris":["http://zotero.org/users/17688719/items/CZ63AEWW"],"itemData":{"id":1066,"type":"article-journal","container-title":"Prevention Science","DOI":"10.1007/s11121-021-01246-3","ISSN":"1573-6695","issue":"1","note":"publisher: Springer\nCitation Key: Pustejovsky2021","page":"425–438","title":"Meta-analysis with robust variance estimation: Expanding the range of working models","volume":"23","author":[{"family":"Pustejovsky","given":"James E."},{"family":"Tipton","given":"Elizabeth"}],"issued":{"date-parts":[["2022"]]}}},{"id":1086,"uris":["http://zotero.org/users/17688719/items/3SGHZS8F"],"itemData":{"id":1086,"type":"article-journal","container-title":"Journal of Educational and Behavioral Statistics","DOI":"10769986221127379","issue":"1","note":"publisher: Sage\nCitation Key: Vembye2022","page":"70-102","title":"Power approximations for overall average effects in meta-analysis with dependent effect sizes","volume":"48","author":[{"family":"Vembye","given":"Mikkel H"},{"family":"Pustejovsky","given":"James E"},{"family":"Pigott","given":"Therese D."}],"issued":{"date-parts":[["2023"]]}}}],"schema":"https://github.com/citation-style-language/schema/raw/master/csl-citation.json"} </w:instrText>
+      </w:r>
+      <w:r>
+        <w:fldChar w:fldCharType="separate"/>
+      </w:r>
+      <w:r>
+        <w:rPr>
+          <w:rFonts w:cs="Times New Roman"/>
+          <w:szCs w:val="24"/>
+        </w:rPr>
+        <w:t>(Fernández-Castilla et al., 2020; J. E. Pustejovsky &amp; Tipton, 2022; Vembye et al., 2023)</w:t>
+      </w:r>
+      <w:r>
+        <w:fldChar w:fldCharType="end"/>
+      </w:r>
     </w:p>
     <w:bookmarkEnd w:id="7"/>
+    <w:bookmarkEnd w:id="8"/>
     <w:p>
       <w:pPr>
         <w:rPr>
@@ -1225,7 +1270,7 @@
         <w:fldChar w:fldCharType="end"/>
       </w:r>
     </w:p>
-    <w:bookmarkStart w:id="8" w:name="_Hlk208323647"/>
+    <w:bookmarkStart w:id="9" w:name="_Hlk208323647"/>
     <w:p>
       <w:pPr>
         <w:rPr>
@@ -1268,8 +1313,8 @@
         </w:rPr>
         <w:t xml:space="preserve"> </w:t>
       </w:r>
-      <w:bookmarkStart w:id="9" w:name="_Hlk208405204"/>
       <w:bookmarkStart w:id="10" w:name="_Hlk208928512"/>
+      <w:bookmarkStart w:id="11" w:name="_Hlk208405204"/>
       <w:r>
         <w:rPr>
           <w:b/>
@@ -1307,7 +1352,7 @@
         </w:rPr>
         <w:t xml:space="preserve"> </w:t>
       </w:r>
-      <w:bookmarkStart w:id="11" w:name="_Hlk208417314"/>
+      <w:bookmarkStart w:id="12" w:name="_Hlk208417314"/>
       <w:r>
         <w:rPr>
           <w:b/>
@@ -1338,7 +1383,7 @@
         </w:rPr>
         <w:fldChar w:fldCharType="end"/>
       </w:r>
-      <w:bookmarkEnd w:id="11"/>
+      <w:bookmarkEnd w:id="12"/>
       <w:r>
         <w:rPr>
           <w:b/>
@@ -1381,7 +1426,7 @@
         </w:rPr>
         <w:t xml:space="preserve"> </w:t>
       </w:r>
-      <w:bookmarkStart w:id="12" w:name="_Hlk208429931"/>
+      <w:bookmarkStart w:id="13" w:name="_Hlk208429931"/>
       <w:r>
         <w:rPr>
           <w:b/>
@@ -1412,7 +1457,7 @@
         </w:rPr>
         <w:fldChar w:fldCharType="end"/>
       </w:r>
-      <w:bookmarkEnd w:id="12"/>
+      <w:bookmarkEnd w:id="13"/>
       <w:r>
         <w:rPr>
           <w:b/>
@@ -1465,7 +1510,7 @@
         <w:rPr>
           <w:b/>
         </w:rPr>
-        <w:instrText xml:space="preserve"> ADDIN ZOTERO_ITEM CSL_CITATION {"citationID":"zGbm39Nb","properties":{"formattedCitation":"(Carter et al., 2019; McShane et al., 2016)","plainCitation":"(Carter et al., 2019; McShane et al., 2016)","noteIndex":0},"citationItems":[{"id":1960,"uris":["http://zotero.org/users/17688719/items/LMLHQK66"],"itemData":{"id":1960,"type":"article-journal","container-title":"Advances in Methods and Practices in Psychological Science","DOI":"10.1177/2515245919847196","ISSN":"2515-2459","issue":"2","journalAbbreviation":"Advances in Methods and Practices in Psychological Science","note":"publisher: Sage Publications Sage CA: Los Angeles, CA","page":"115-144","title":"Correcting for bias in psychology: A comparison of meta-analytic methods","volume":"2","author":[{"family":"Carter","given":"Evan C"},{"family":"Schönbrodt","given":"Felix D"},{"family":"Gervais","given":"Will M"},{"family":"Hilgard","given":"Joseph"}],"issued":{"date-parts":[["2019"]]}}},{"id":1959,"uris":["http://zotero.org/users/17688719/items/8RXGL9GS"],"itemData":{"id":1959,"type":"article-journal","container-title":"Perspectives on Psychological Science","ISSN":"1745-6916","issue":"5","journalAbbreviation":"Perspectives on Psychological Science","note":"publisher: Sage Publications Sage CA: Los Angeles, CA","page":"730-749","title":"Adjusting for publication bias in meta-analysis: An evaluation of selection methods and some cautionary notes","volume":"11","author":[{"family":"McShane","given":"Blakeley B"},{"family":"Böckenholt","given":"Ulf"},{"family":"Hansen","given":"Karsten T"}],"issued":{"date-parts":[["2016"]]}}}],"schema":"https://github.com/citation-style-language/schema/raw/master/csl-citation.json"} </w:instrText>
+        <w:instrText xml:space="preserve"> ADDIN ZOTERO_ITEM CSL_CITATION {"citationID":"zGbm39Nb","properties":{"formattedCitation":"(Carter et al., 2019; McShane et al., 2016)","plainCitation":"(Carter et al., 2019; McShane et al., 2016)","noteIndex":0},"citationItems":[{"id":1960,"uris":["http://zotero.org/users/17688719/items/LMLHQK66"],"itemData":{"id":1960,"type":"article-journal","container-title":"Advances in Methods and Practices in Psychological Science","DOI":"10.1177/2515245919847196","ISSN":"2515-2459","issue":"2","journalAbbreviation":"Advances in Methods and Practices in Psychological Science","note":"publisher: Sage Publications Sage CA: Los Angeles, CA","page":"115-144","title":"Correcting for bias in psychology: A comparison of meta-analytic methods","volume":"2","author":[{"family":"Carter","given":"Evan C"},{"family":"Schönbrodt","given":"Felix D"},{"family":"Gervais","given":"Will M"},{"family":"Hilgard","given":"Joseph"}],"issued":{"date-parts":[["2019"]]}}},{"id":1959,"uris":["http://zotero.org/users/17688719/items/8RXGL9GS"],"itemData":{"id":1959,"type":"article-journal","container-title":"Perspectives on Psychological Science","DOI":"10.1177/1745691616662243","ISSN":"1745-6916","issue":"5","journalAbbreviation":"Perspectives on Psychological Science","note":"publisher: Sage Publications Sage CA: Los Angeles, CA","page":"730-749","title":"Adjusting for publication bias in meta-analysis: An evaluation of selection methods and some cautionary notes","volume":"11","author":[{"family":"McShane","given":"Blakeley B"},{"family":"Böckenholt","given":"Ulf"},{"family":"Hansen","given":"Karsten T"}],"issued":{"date-parts":[["2016"]]}}}],"schema":"https://github.com/citation-style-language/schema/raw/master/csl-citation.json"} </w:instrText>
       </w:r>
       <w:r>
         <w:rPr>
@@ -1491,7 +1536,7 @@
         </w:rPr>
         <w:t xml:space="preserve"> </w:t>
       </w:r>
-      <w:bookmarkStart w:id="13" w:name="_Hlk208921809"/>
+      <w:bookmarkStart w:id="14" w:name="_Hlk208921809"/>
       <w:r>
         <w:rPr>
           <w:b/>
@@ -1528,7 +1573,7 @@
         </w:rPr>
         <w:t xml:space="preserve"> </w:t>
       </w:r>
-      <w:bookmarkStart w:id="14" w:name="_Hlk208948691"/>
+      <w:bookmarkStart w:id="15" w:name="_Hlk208948691"/>
       <w:r>
         <w:rPr>
           <w:b/>
@@ -1539,27 +1584,27 @@
         <w:rPr>
           <w:b/>
         </w:rPr>
-        <w:instrText xml:space="preserve"> ADDIN ZOTERO_ITEM CSL_CITATION {"citationID":"0P4Hu1Nd","properties":{"formattedCitation":"(J. E. Pustejovsky &amp; Tipton, 2021; Vembye et al., 2023)","plainCitation":"(J. E. Pustejovsky &amp; Tipton, 2021; Vembye et al., 2023)","noteIndex":0},"citationItems":[{"id":1066,"uris":["http://zotero.org/users/17688719/items/CZ63AEWW"],"itemData":{"id":1066,"type":"article-journal","container-title":"Prevention Science","DOI":"10.1007/s11121-021-01246-3","ISSN":"1573-6695","issue":"1","note":"publisher: Springer\nCitation Key: Pustejovsky2021","page":"425–438","title":"Meta-analysis with robust variance estimation: Expanding the range of working models","volume":"23","author":[{"family":"Pustejovsky","given":"James E."},{"family":"Tipton","given":"Elizabeth"}],"issued":{"date-parts":[["2021"]]}}},{"id":1086,"uris":["http://zotero.org/users/17688719/items/3SGHZS8F"],"itemData":{"id":1086,"type":"article-journal","container-title":"Journal of Educational and Behavioral Statistics","DOI":"10769986221127379","issue":"1","note":"publisher: Sage\nCitation Key: Vembye2022","page":"70-102","title":"Power approximations for overall average effects in meta-analysis with dependent effect sizes","volume":"48","author":[{"family":"Vembye","given":"Mikkel H"},{"family":"Pustejovsky","given":"James E"},{"family":"Pigott","given":"Therese D."}],"issued":{"date-parts":[["2023"]]}}}],"schema":"https://github.com/citation-style-language/schema/raw/master/csl-citation.json"} </w:instrText>
-      </w:r>
-      <w:r>
-        <w:rPr>
-          <w:b/>
-        </w:rPr>
-        <w:fldChar w:fldCharType="separate"/>
-      </w:r>
-      <w:r>
-        <w:rPr>
-          <w:rFonts w:cs="Times New Roman"/>
-        </w:rPr>
-        <w:t>(J. E. Pustejovsky &amp; Tipton, 2021; Vembye et al., 2023)</w:t>
-      </w:r>
-      <w:r>
-        <w:rPr>
-          <w:b/>
-        </w:rPr>
-        <w:fldChar w:fldCharType="end"/>
-      </w:r>
-      <w:bookmarkEnd w:id="14"/>
+        <w:instrText xml:space="preserve"> ADDIN ZOTERO_ITEM CSL_CITATION {"citationID":"0P4Hu1Nd","properties":{"formattedCitation":"(J. E. Pustejovsky &amp; Tipton, 2022; Vembye et al., 2023)","plainCitation":"(J. E. Pustejovsky &amp; Tipton, 2022; Vembye et al., 2023)","noteIndex":0},"citationItems":[{"id":1066,"uris":["http://zotero.org/users/17688719/items/CZ63AEWW"],"itemData":{"id":1066,"type":"article-journal","container-title":"Prevention Science","DOI":"10.1007/s11121-021-01246-3","ISSN":"1573-6695","issue":"1","note":"publisher: Springer\nCitation Key: Pustejovsky2021","page":"425–438","title":"Meta-analysis with robust variance estimation: Expanding the range of working models","volume":"23","author":[{"family":"Pustejovsky","given":"James E."},{"family":"Tipton","given":"Elizabeth"}],"issued":{"date-parts":[["2022"]]}}},{"id":1086,"uris":["http://zotero.org/users/17688719/items/3SGHZS8F"],"itemData":{"id":1086,"type":"article-journal","container-title":"Journal of Educational and Behavioral Statistics","DOI":"10769986221127379","issue":"1","note":"publisher: Sage\nCitation Key: Vembye2022","page":"70-102","title":"Power approximations for overall average effects in meta-analysis with dependent effect sizes","volume":"48","author":[{"family":"Vembye","given":"Mikkel H"},{"family":"Pustejovsky","given":"James E"},{"family":"Pigott","given":"Therese D."}],"issued":{"date-parts":[["2023"]]}}}],"schema":"https://github.com/citation-style-language/schema/raw/master/csl-citation.json"} </w:instrText>
+      </w:r>
+      <w:r>
+        <w:rPr>
+          <w:b/>
+        </w:rPr>
+        <w:fldChar w:fldCharType="separate"/>
+      </w:r>
+      <w:r>
+        <w:rPr>
+          <w:rFonts w:cs="Times New Roman"/>
+        </w:rPr>
+        <w:t>(J. E. Pustejovsky &amp; Tipton, 2022; Vembye et al., 2023)</w:t>
+      </w:r>
+      <w:r>
+        <w:rPr>
+          <w:b/>
+        </w:rPr>
+        <w:fldChar w:fldCharType="end"/>
+      </w:r>
+      <w:bookmarkEnd w:id="15"/>
       <w:r>
         <w:rPr>
           <w:b/>
@@ -1620,8 +1665,6 @@
         </w:rPr>
         <w:fldChar w:fldCharType="separate"/>
       </w:r>
-      <w:bookmarkStart w:id="15" w:name="_GoBack"/>
-      <w:bookmarkEnd w:id="15"/>
       <w:r>
         <w:rPr>
           <w:rFonts w:cs="Times New Roman"/>
@@ -1634,42 +1677,123 @@
         </w:rPr>
         <w:fldChar w:fldCharType="end"/>
       </w:r>
-    </w:p>
-    <w:bookmarkEnd w:id="13"/>
-    <w:p>
-      <w:pPr>
-        <w:rPr>
-          <w:b/>
-        </w:rPr>
-      </w:pPr>
-    </w:p>
-    <w:p>
-      <w:pPr>
-        <w:rPr>
-          <w:b/>
-        </w:rPr>
-      </w:pPr>
-    </w:p>
-    <w:bookmarkEnd w:id="8"/>
+      <w:r>
+        <w:rPr>
+          <w:b/>
+        </w:rPr>
+        <w:t xml:space="preserve"> </w:t>
+      </w:r>
+      <w:bookmarkStart w:id="16" w:name="_Hlk208997962"/>
+      <w:r>
+        <w:rPr>
+          <w:b/>
+        </w:rPr>
+        <w:fldChar w:fldCharType="begin"/>
+      </w:r>
+      <w:r>
+        <w:rPr>
+          <w:b/>
+        </w:rPr>
+        <w:instrText xml:space="preserve"> ADDIN ZOTERO_ITEM CSL_CITATION {"citationID":"znqezmDg","properties":{"formattedCitation":"(Carter et al., 2019; Chen &amp; Pustejovsky, 2025; J. Pustejovsky, Citkowicz, et al., 2025; Rodgers &amp; Pustejovsky, 2021)","plainCitation":"(Carter et al., 2019; Chen &amp; Pustejovsky, 2025; J. Pustejovsky, Citkowicz, et al., 2025; Rodgers &amp; Pustejovsky, 2021)","noteIndex":0},"citationItems":[{"id":1960,"uris":["http://zotero.org/users/17688719/items/LMLHQK66"],"itemData":{"id":1960,"type":"article-journal","container-title":"Advances in Methods and Practices in Psychological Science","DOI":"10.1177/2515245919847196","ISSN":"2515-2459","issue":"2","journalAbbreviation":"Advances in Methods and Practices in Psychological Science","note":"publisher: Sage Publications Sage CA: Los Angeles, CA","page":"115-144","title":"Correcting for bias in psychology: A comparison of meta-analytic methods","volume":"2","author":[{"family":"Carter","given":"Evan C"},{"family":"Schönbrodt","given":"Felix D"},{"family":"Gervais","given":"Will M"},{"family":"Hilgard","given":"Joseph"}],"issued":{"date-parts":[["2019"]]}}},{"id":1937,"uris":["http://zotero.org/users/17688719/items/I9M3SEH6"],"itemData":{"id":1937,"type":"article-journal","container-title":"Psychological Methods","DOI":"10.1037/met0000773","ISSN":"1939-1463","issue":"Online first","journalAbbreviation":"Psychological Methods","note":"publisher: American Psychological Association","title":"Adapting methods for correcting selective reporting bias in meta-analysis of dependent effect sizes.","author":[{"family":"Chen","given":"Man"},{"family":"Pustejovsky","given":"James E"}],"issued":{"date-parts":[["2025"]]}}},{"id":1944,"uris":["http://zotero.org/users/17688719/items/W3SF9ZDT"],"itemData":{"id":1944,"type":"article","DOI":"10.31222/osf.io/qg5x6","note":"publisher: OSF","publisher":"OSF","title":"Estimation and inference for step-function selection models in meta-analysis with dependent effects","URL":"https://osf.io/preprints/metaarxiv/qg5x6_v1","author":[{"family":"Pustejovsky","given":"James"},{"family":"Citkowicz","given":"Martyna"},{"family":"Joshi","given":"Megha"}],"issued":{"date-parts":[["2025"]]}}},{"id":1459,"uris":["http://zotero.org/users/17688719/items/EWNEDSTP"],"itemData":{"id":1459,"type":"article-journal","container-title":"Psychological methods","DOI":"10.1037/met0000300","ISSN":"1939-1463","issue":"2","note":"publisher: American Psychological Association\nCitation Key: Rodgers2021","page":"141","title":"Evaluating meta-analytic methods to detect selective reporting in the presence of dependent effect sizes.","volume":"26","author":[{"family":"Rodgers","given":"Melissa A"},{"family":"Pustejovsky","given":"James E."}],"issued":{"date-parts":[["2021"]]}}}],"schema":"https://github.com/citation-style-language/schema/raw/master/csl-citation.json"} </w:instrText>
+      </w:r>
+      <w:r>
+        <w:rPr>
+          <w:b/>
+        </w:rPr>
+        <w:fldChar w:fldCharType="separate"/>
+      </w:r>
+      <w:r>
+        <w:rPr>
+          <w:rFonts w:cs="Times New Roman"/>
+        </w:rPr>
+        <w:t>(Carter et al., 2019; Chen &amp; Pustejovsky, 2025; J. Pustejovsky, Citkowicz, et al., 2025; Rodgers &amp; Pustejovsky, 2021)</w:t>
+      </w:r>
+      <w:r>
+        <w:rPr>
+          <w:b/>
+        </w:rPr>
+        <w:fldChar w:fldCharType="end"/>
+      </w:r>
+      <w:r>
+        <w:rPr>
+          <w:b/>
+        </w:rPr>
+        <w:t xml:space="preserve"> </w:t>
+      </w:r>
+      <w:bookmarkStart w:id="17" w:name="_Hlk209014948"/>
+      <w:r>
+        <w:rPr>
+          <w:b/>
+        </w:rPr>
+        <w:fldChar w:fldCharType="begin"/>
+      </w:r>
+      <w:r>
+        <w:rPr>
+          <w:b/>
+        </w:rPr>
+        <w:instrText xml:space="preserve"> ADDIN ZOTERO_ITEM CSL_CITATION {"citationID":"geNqwf9e","properties":{"formattedCitation":"(Viechtbauer, 2005, 2007)","plainCitation":"(Viechtbauer, 2005, 2007)","noteIndex":0},"citationItems":[{"id":397,"uris":["http://zotero.org/users/17688719/items/M86IPA7H"],"itemData":{"id":397,"type":"article-journal","abstract":"The meta-analytic random effects model assumes that the variability in effect size estimates drawn from a set of studies can be decomposed into two parts: heterogeneity due to random population effects and sampling variance. In this context, the usual goal is to estimate the central tendency and the amount of heterogeneity in the population effect sizes. The amount of heterogeneity in a set of effect sizes has implications regarding the interpretation of the meta-analytic findings and often serves as an indicator for the presence of potential moderator variables. Five population heterogeneity estimators were compared in this article analytically and via Monte Carlo simulations with respect to their bias and efficiency.","container-title":"Journal of Educational and Behavioral Statistics","DOI":"10.3102/10769986030003261","ISSN":"1076-9986","issue":"3","note":"publisher: SAGE Publications\nCitation Key: Viechtbauer2005\npublisher-place: Los Angeles, CA","page":"261-293","title":"Bias and efficiency of meta-analytic variance estimators in the random-effects model","volume":"30","author":[{"family":"Viechtbauer","given":"Wolfgang"}],"issued":{"date-parts":[["2005"]]}}},{"id":1962,"uris":["http://zotero.org/users/17688719/items/CCLNGLXN"],"itemData":{"id":1962,"type":"article-journal","container-title":"Zeitschrift für Psychologie/Journal of Psychology","ISSN":"0044-3409","issue":"2","journalAbbreviation":"Zeitschrift für Psychologie/Journal of Psychology","note":"publisher: Hogrefe &amp; Huber Publishers","page":"104-121","title":"Accounting for heterogeneity via random-effects models and moderator analyses in meta-analysis","volume":"215","author":[{"family":"Viechtbauer","given":"Wolfgang"}],"issued":{"date-parts":[["2007"]]}}}],"schema":"https://github.com/citation-style-language/schema/raw/master/csl-citation.json"} </w:instrText>
+      </w:r>
+      <w:r>
+        <w:rPr>
+          <w:b/>
+        </w:rPr>
+        <w:fldChar w:fldCharType="separate"/>
+      </w:r>
+      <w:r>
+        <w:rPr>
+          <w:rFonts w:cs="Times New Roman"/>
+        </w:rPr>
+        <w:t>(Viechtbauer, 2005, 2007)</w:t>
+      </w:r>
+      <w:r>
+        <w:rPr>
+          <w:b/>
+        </w:rPr>
+        <w:fldChar w:fldCharType="end"/>
+      </w:r>
+      <w:bookmarkEnd w:id="17"/>
+      <w:r>
+        <w:rPr>
+          <w:b/>
+        </w:rPr>
+        <w:tab/>
+      </w:r>
+    </w:p>
+    <w:bookmarkEnd w:id="14"/>
+    <w:bookmarkEnd w:id="16"/>
+    <w:p>
+      <w:pPr>
+        <w:rPr>
+          <w:b/>
+        </w:rPr>
+      </w:pPr>
+    </w:p>
+    <w:p>
+      <w:pPr>
+        <w:rPr>
+          <w:b/>
+        </w:rPr>
+      </w:pPr>
+    </w:p>
     <w:bookmarkEnd w:id="9"/>
-    <w:p>
-      <w:pPr>
-        <w:rPr>
-          <w:b/>
-        </w:rPr>
-      </w:pPr>
-    </w:p>
-    <w:p>
-      <w:pPr>
-        <w:rPr>
-          <w:b/>
-        </w:rPr>
-      </w:pPr>
-      <w:r>
-        <w:rPr>
-          <w:b/>
-        </w:rPr>
-        <w:lastRenderedPageBreak/>
+    <w:bookmarkEnd w:id="11"/>
+    <w:p>
+      <w:pPr>
+        <w:rPr>
+          <w:b/>
+        </w:rPr>
+      </w:pPr>
+    </w:p>
+    <w:p>
+      <w:pPr>
+        <w:rPr>
+          <w:b/>
+        </w:rPr>
+      </w:pPr>
+      <w:r>
+        <w:rPr>
+          <w:b/>
+        </w:rPr>
         <w:t xml:space="preserve">Literature: </w:t>
       </w:r>
     </w:p>
@@ -1903,6 +2027,34 @@
         <w:pStyle w:val="Bibliography"/>
       </w:pPr>
       <w:r>
+        <w:t xml:space="preserve">Fernández-Castilla, B., Aloe, A. M., Declercq, L., Jamshidi, L., Beretvas, S. N., Onghena, P., &amp; Van den Noortgate, W. (2020). Estimating outcome-specific effects in meta-analyses of multiple outcomes: A simulation study. </w:t>
+      </w:r>
+      <w:r>
+        <w:rPr>
+          <w:i/>
+          <w:iCs/>
+        </w:rPr>
+        <w:t>Behavior Research Methods</w:t>
+      </w:r>
+      <w:r>
+        <w:t xml:space="preserve">, </w:t>
+      </w:r>
+      <w:r>
+        <w:rPr>
+          <w:i/>
+          <w:iCs/>
+        </w:rPr>
+        <w:t>53</w:t>
+      </w:r>
+      <w:r>
+        <w:t>(1), 702–717. https://doi.org/10.3758/s13428-020-01459-4</w:t>
+      </w:r>
+    </w:p>
+    <w:p>
+      <w:pPr>
+        <w:pStyle w:val="Bibliography"/>
+      </w:pPr>
+      <w:r>
         <w:t xml:space="preserve">Fisher, Z., &amp; Tipton, E. (2015). </w:t>
       </w:r>
       <w:r>
@@ -1985,7 +2137,11 @@
         <w:pStyle w:val="Bibliography"/>
       </w:pPr>
       <w:r>
-        <w:t xml:space="preserve">Gordon, A., Davis, P. J., Patterson, S., Pepping, C. A., Scott, J. G., Salter, K., &amp; Connell, M. (2018). A randomized waitlist control community study of Social Cognition and Interaction Training for people with schizophrenia. </w:t>
+        <w:t xml:space="preserve">Gordon, A., Davis, P. J., Patterson, S., Pepping, C. A., Scott, J. G., Salter, K., &amp; Connell, M. (2018). A randomized waitlist control community study of Social Cognition and Interaction </w:t>
+      </w:r>
+      <w:r>
+        <w:lastRenderedPageBreak/>
+        <w:t xml:space="preserve">Training for people with schizophrenia. </w:t>
       </w:r>
       <w:r>
         <w:rPr>
@@ -2041,8 +2197,657 @@
         <w:pStyle w:val="Bibliography"/>
       </w:pPr>
       <w:r>
+        <w:t xml:space="preserve">Hedges, L. V., &amp; Vevea, J. (2005). Selection method approaches. In H. R. Rothstein, A. J. Sutton, &amp; M. Borenstein (Eds.), </w:t>
+      </w:r>
+      <w:r>
+        <w:rPr>
+          <w:i/>
+          <w:iCs/>
+        </w:rPr>
+        <w:t>Publication bias in meta-analysis: Prevention, assessment and adjustments</w:t>
+      </w:r>
+      <w:r>
+        <w:t xml:space="preserve"> (pp. 145–174). Wiley Online Library. https://doi.org/10.1002/0470870168.ch9</w:t>
+      </w:r>
+    </w:p>
+    <w:p>
+      <w:pPr>
+        <w:pStyle w:val="Bibliography"/>
+      </w:pPr>
+      <w:r>
+        <w:t xml:space="preserve">Hedges, L. V. (1981). Distribution theory for Glass’s estimator of effect size and related estimators. </w:t>
+      </w:r>
+      <w:r>
+        <w:rPr>
+          <w:i/>
+          <w:iCs/>
+        </w:rPr>
+        <w:t>Journal of Educational Statistics</w:t>
+      </w:r>
+      <w:r>
+        <w:t xml:space="preserve">, </w:t>
+      </w:r>
+      <w:r>
+        <w:rPr>
+          <w:i/>
+          <w:iCs/>
+        </w:rPr>
+        <w:t>6</w:t>
+      </w:r>
+      <w:r>
+        <w:t>(2), 107–128. https://doi.org/10.2307/1164588</w:t>
+      </w:r>
+    </w:p>
+    <w:p>
+      <w:pPr>
+        <w:pStyle w:val="Bibliography"/>
+      </w:pPr>
+      <w:r>
+        <w:t xml:space="preserve">Hedges, L. V. (2007). Effect sizes in cluster-randomized designs. </w:t>
+      </w:r>
+      <w:r>
+        <w:rPr>
+          <w:i/>
+          <w:iCs/>
+        </w:rPr>
+        <w:t>Journal of Educational and Behavioral Statistics</w:t>
+      </w:r>
+      <w:r>
+        <w:t xml:space="preserve">, </w:t>
+      </w:r>
+      <w:r>
+        <w:rPr>
+          <w:i/>
+          <w:iCs/>
+        </w:rPr>
+        <w:t>32</w:t>
+      </w:r>
+      <w:r>
+        <w:t>(4), 341–370. https://doi.org/10.3102/1076998606298043</w:t>
+      </w:r>
+    </w:p>
+    <w:p>
+      <w:pPr>
+        <w:pStyle w:val="Bibliography"/>
+      </w:pPr>
+      <w:r>
+        <w:t xml:space="preserve">Hedges, L. V., &amp; Citkowicz, M. (2015). Estimating effect size when there is clustering in one treatment group. </w:t>
+      </w:r>
+      <w:r>
+        <w:rPr>
+          <w:i/>
+          <w:iCs/>
+        </w:rPr>
+        <w:t>Behavior Research Methods</w:t>
+      </w:r>
+      <w:r>
+        <w:t xml:space="preserve">, </w:t>
+      </w:r>
+      <w:r>
+        <w:rPr>
+          <w:i/>
+          <w:iCs/>
+        </w:rPr>
+        <w:t>47</w:t>
+      </w:r>
+      <w:r>
+        <w:t>(4), 1295–1308. https://doi.org/10.3758/s13428-014-0538-z</w:t>
+      </w:r>
+    </w:p>
+    <w:p>
+      <w:pPr>
+        <w:pStyle w:val="Bibliography"/>
+      </w:pPr>
+      <w:r>
+        <w:t xml:space="preserve">Hedges, L. V, Tipton, E., Zejnullahi, R., &amp; Diaz, K. G. (2023). Effect sizes in ANCOVA and difference-in-differences designs. </w:t>
+      </w:r>
+      <w:r>
+        <w:rPr>
+          <w:i/>
+          <w:iCs/>
+        </w:rPr>
+        <w:t>British Journal of Mathematical and Statistical Psychology</w:t>
+      </w:r>
+      <w:r>
+        <w:t>. https://doi.org/10.1111/bmsp.12296</w:t>
+      </w:r>
+    </w:p>
+    <w:p>
+      <w:pPr>
+        <w:pStyle w:val="Bibliography"/>
+      </w:pPr>
+      <w:r>
+        <w:t xml:space="preserve">Higgins, J. P. T., Eldridge, S., &amp; Li, T. (2019). Including variants on randomized trials. In J. P. T. Higgins, J. Thomas, J. Chandler, M. S. Cumpston, T. Li, M. Page, &amp; V. Welch (Eds.), </w:t>
+      </w:r>
+      <w:r>
+        <w:rPr>
+          <w:i/>
+          <w:iCs/>
+        </w:rPr>
+        <w:t>Cochrane handbook for systematic reviews of interventions</w:t>
+      </w:r>
+      <w:r>
+        <w:t xml:space="preserve"> (2nd ed., pp. 569–593). Wiley Online Library. https://doi.org/10.1002/9781119536604</w:t>
+      </w:r>
+    </w:p>
+    <w:p>
+      <w:pPr>
+        <w:pStyle w:val="Bibliography"/>
+      </w:pPr>
+      <w:r>
+        <w:t xml:space="preserve">Higgins, J. P. T., Li, T., &amp; Deeks, J. J. (2019). Choosing effect measures and computing estimates of effect. </w:t>
+      </w:r>
+      <w:r>
+        <w:rPr>
+          <w:i/>
+          <w:iCs/>
+        </w:rPr>
+        <w:t>Cochrane Handbook for Systematic Reviews of Interventions</w:t>
+      </w:r>
+      <w:r>
+        <w:t>, 143–176.</w:t>
+      </w:r>
+    </w:p>
+    <w:p>
+      <w:pPr>
+        <w:pStyle w:val="Bibliography"/>
+      </w:pPr>
+      <w:r>
         <w:lastRenderedPageBreak/>
-        <w:t xml:space="preserve">Hedges, L. V., &amp; Vevea, J. (2005). Selection method approaches. In H. R. Rothstein, A. J. Sutton, &amp; M. Borenstein (Eds.), </w:t>
+        <w:t xml:space="preserve">Hofner, B., Schmid, M., &amp; Edler, L. (2016). Reproducible research in statistics: A review and guidelines for the Biometrical Journal. </w:t>
+      </w:r>
+      <w:r>
+        <w:rPr>
+          <w:i/>
+          <w:iCs/>
+        </w:rPr>
+        <w:t>Biometrical Journal</w:t>
+      </w:r>
+      <w:r>
+        <w:t xml:space="preserve">, </w:t>
+      </w:r>
+      <w:r>
+        <w:rPr>
+          <w:i/>
+          <w:iCs/>
+        </w:rPr>
+        <w:t>58</w:t>
+      </w:r>
+      <w:r>
+        <w:t>(2), 416–427. https://doi.org/10.1002/bimj.201500156</w:t>
+      </w:r>
+    </w:p>
+    <w:p>
+      <w:pPr>
+        <w:pStyle w:val="Bibliography"/>
+      </w:pPr>
+      <w:r>
+        <w:t xml:space="preserve">Joshi, M., &amp; Pustejovsky, J. E. (2022). </w:t>
+      </w:r>
+      <w:r>
+        <w:rPr>
+          <w:i/>
+          <w:iCs/>
+        </w:rPr>
+        <w:t>wildmeta: Cluster wild bootstrapping for meta-analysis</w:t>
+      </w:r>
+      <w:r>
+        <w:t>. https://github.com/meghapsimatrix/wildmeta</w:t>
+      </w:r>
+    </w:p>
+    <w:p>
+      <w:pPr>
+        <w:pStyle w:val="Bibliography"/>
+      </w:pPr>
+      <w:r>
+        <w:t xml:space="preserve">Joshi, M., Pustejovsky, J. E., &amp; Beretvas, S. N. (2022). Cluster wild bootstrapping to handle dependent effect sizes in meta-analysis with a small number of studies. </w:t>
+      </w:r>
+      <w:r>
+        <w:rPr>
+          <w:i/>
+          <w:iCs/>
+        </w:rPr>
+        <w:t>Research Synthesis Methods</w:t>
+      </w:r>
+      <w:r>
+        <w:t xml:space="preserve">, </w:t>
+      </w:r>
+      <w:r>
+        <w:rPr>
+          <w:i/>
+          <w:iCs/>
+        </w:rPr>
+        <w:t>13</w:t>
+      </w:r>
+      <w:r>
+        <w:t>(4), 457–477. https://doi.org/10.1002/jrsm.1554</w:t>
+      </w:r>
+    </w:p>
+    <w:p>
+      <w:pPr>
+        <w:pStyle w:val="Bibliography"/>
+      </w:pPr>
+      <w:r>
+        <w:t xml:space="preserve">Logan, J. A. R., Hart, S. A., &amp; Schatschneider, C. (2021). Data sharing in education science. </w:t>
+      </w:r>
+      <w:r>
+        <w:rPr>
+          <w:i/>
+          <w:iCs/>
+        </w:rPr>
+        <w:t>AERA Open</w:t>
+      </w:r>
+      <w:r>
+        <w:t xml:space="preserve">, </w:t>
+      </w:r>
+      <w:r>
+        <w:rPr>
+          <w:i/>
+          <w:iCs/>
+        </w:rPr>
+        <w:t>7</w:t>
+      </w:r>
+      <w:r>
+        <w:t>, 23328584211006475.</w:t>
+      </w:r>
+    </w:p>
+    <w:p>
+      <w:pPr>
+        <w:pStyle w:val="Bibliography"/>
+      </w:pPr>
+      <w:r>
+        <w:t xml:space="preserve">Maassen, E., van Assen, M., Nuijten, M., Olsson Collentine, A., &amp; Wicherts, J. (2020). Reproducibility of individual effect sizes in meta-analyses in psychology. </w:t>
+      </w:r>
+      <w:r>
+        <w:rPr>
+          <w:i/>
+          <w:iCs/>
+        </w:rPr>
+        <w:t>PloS One</w:t>
+      </w:r>
+      <w:r>
+        <w:t xml:space="preserve">, </w:t>
+      </w:r>
+      <w:r>
+        <w:rPr>
+          <w:i/>
+          <w:iCs/>
+        </w:rPr>
+        <w:t>15</w:t>
+      </w:r>
+      <w:r>
+        <w:t>(5), e0233107. https://doi.org/10.1371/journal.pone.0233107</w:t>
+      </w:r>
+    </w:p>
+    <w:p>
+      <w:pPr>
+        <w:pStyle w:val="Bibliography"/>
+      </w:pPr>
+      <w:r>
+        <w:t xml:space="preserve">Mathur, M. B., &amp; VanderWeele, T. J. (2020). Sensitivity analysis for publication bias in meta‐analyses. </w:t>
+      </w:r>
+      <w:r>
+        <w:rPr>
+          <w:i/>
+          <w:iCs/>
+        </w:rPr>
+        <w:t>Journal of the Royal Statistical Society: Series C (Applied Statistics)</w:t>
+      </w:r>
+      <w:r>
+        <w:t xml:space="preserve">, </w:t>
+      </w:r>
+      <w:r>
+        <w:rPr>
+          <w:i/>
+          <w:iCs/>
+        </w:rPr>
+        <w:t>69</w:t>
+      </w:r>
+      <w:r>
+        <w:t>(5), 1091–1119. https://doi.org/10.1111/rssc.12440</w:t>
+      </w:r>
+    </w:p>
+    <w:p>
+      <w:pPr>
+        <w:pStyle w:val="Bibliography"/>
+      </w:pPr>
+      <w:r>
+        <w:t xml:space="preserve">McGrath, S., Zhao, X., Steele, R., &amp; Benedetti, A. (2019). estmeansd: Estimating the sample mean and standard deviation from commonly reported quantiles in meta-analysis. </w:t>
+      </w:r>
+      <w:r>
+        <w:rPr>
+          <w:i/>
+          <w:iCs/>
+        </w:rPr>
+        <w:t>CRAN: Contributed Packages</w:t>
+      </w:r>
+      <w:r>
+        <w:t>.</w:t>
+      </w:r>
+    </w:p>
+    <w:p>
+      <w:pPr>
+        <w:pStyle w:val="Bibliography"/>
+      </w:pPr>
+      <w:r>
+        <w:t xml:space="preserve">McShane, B. B., Böckenholt, U., &amp; Hansen, K. T. (2016). Adjusting for publication bias in meta-analysis: An evaluation of selection methods and some cautionary notes. </w:t>
+      </w:r>
+      <w:r>
+        <w:rPr>
+          <w:i/>
+          <w:iCs/>
+        </w:rPr>
+        <w:t>Perspectives on Psychological Science</w:t>
+      </w:r>
+      <w:r>
+        <w:t xml:space="preserve">, </w:t>
+      </w:r>
+      <w:r>
+        <w:rPr>
+          <w:i/>
+          <w:iCs/>
+        </w:rPr>
+        <w:t>11</w:t>
+      </w:r>
+      <w:r>
+        <w:t>(5), 730–749. https://doi.org/10.1177/1745691616662243</w:t>
+      </w:r>
+    </w:p>
+    <w:p>
+      <w:pPr>
+        <w:pStyle w:val="Bibliography"/>
+      </w:pPr>
+      <w:r>
+        <w:t xml:space="preserve">Michalak, J., Schultze, M., Heidenreich, T., &amp; Schramm, E. (2015). A randomized controlled trial on the efficacy of mindfulness-based cognitive therapy and a group version of cognitive </w:t>
+      </w:r>
+      <w:r>
+        <w:lastRenderedPageBreak/>
+        <w:t xml:space="preserve">behavioral analysis system of psychotherapy for chronically depressed patients. </w:t>
+      </w:r>
+      <w:r>
+        <w:rPr>
+          <w:i/>
+          <w:iCs/>
+        </w:rPr>
+        <w:t>Journal of Consulting and Clinical Psychology</w:t>
+      </w:r>
+      <w:r>
+        <w:t xml:space="preserve">, </w:t>
+      </w:r>
+      <w:r>
+        <w:rPr>
+          <w:i/>
+          <w:iCs/>
+        </w:rPr>
+        <w:t>83</w:t>
+      </w:r>
+      <w:r>
+        <w:t>(5), 951. https://doi.org/10.1037/ccp0000042</w:t>
+      </w:r>
+    </w:p>
+    <w:p>
+      <w:pPr>
+        <w:pStyle w:val="Bibliography"/>
+      </w:pPr>
+      <w:r>
+        <w:t xml:space="preserve">Morris, S. B. (2008). Estimating effect sizes from pretest-posttest-control group designs. </w:t>
+      </w:r>
+      <w:r>
+        <w:rPr>
+          <w:i/>
+          <w:iCs/>
+        </w:rPr>
+        <w:t>Organizational Research Methods</w:t>
+      </w:r>
+      <w:r>
+        <w:t xml:space="preserve">, </w:t>
+      </w:r>
+      <w:r>
+        <w:rPr>
+          <w:i/>
+          <w:iCs/>
+        </w:rPr>
+        <w:t>11</w:t>
+      </w:r>
+      <w:r>
+        <w:t>(2), 364–386. https://doi.org/10.1177/1094428106291059</w:t>
+      </w:r>
+    </w:p>
+    <w:p>
+      <w:pPr>
+        <w:pStyle w:val="Bibliography"/>
+      </w:pPr>
+      <w:r>
+        <w:t xml:space="preserve">Pigott, T. D. (2019). Missing data in meta-analysis. In H. Cooper, L. V. Hedges, &amp; J. C. Valentine (Eds.), </w:t>
+      </w:r>
+      <w:r>
+        <w:rPr>
+          <w:i/>
+          <w:iCs/>
+        </w:rPr>
+        <w:t>The handbook of research synthesis and meta-analysis</w:t>
+      </w:r>
+      <w:r>
+        <w:t xml:space="preserve"> (pp. 367–382). Russell Sage Foundation. https://doi.org/10.7758/9781610448864</w:t>
+      </w:r>
+    </w:p>
+    <w:p>
+      <w:pPr>
+        <w:pStyle w:val="Bibliography"/>
+      </w:pPr>
+      <w:r>
+        <w:t xml:space="preserve">Pustejovsky, J., Citkowicz, M., &amp; Joshi, M. (2025). </w:t>
+      </w:r>
+      <w:r>
+        <w:rPr>
+          <w:i/>
+          <w:iCs/>
+        </w:rPr>
+        <w:t>Estimation and inference for step-function selection models in meta-analysis with dependent effects</w:t>
+      </w:r>
+      <w:r>
+        <w:t>. OSF. https://doi.org/10.31222/osf.io/qg5x6</w:t>
+      </w:r>
+    </w:p>
+    <w:p>
+      <w:pPr>
+        <w:pStyle w:val="Bibliography"/>
+      </w:pPr>
+      <w:r>
+        <w:t xml:space="preserve">Pustejovsky, J. E. (2016). </w:t>
+      </w:r>
+      <w:r>
+        <w:rPr>
+          <w:i/>
+          <w:iCs/>
+        </w:rPr>
+        <w:t>Alternative formulas for the standardized mean difference</w:t>
+      </w:r>
+      <w:r>
+        <w:t>. https://www.jepusto.com/alternative-formulas-for-the-smd/</w:t>
+      </w:r>
+    </w:p>
+    <w:p>
+      <w:pPr>
+        <w:pStyle w:val="Bibliography"/>
+      </w:pPr>
+      <w:r>
+        <w:t xml:space="preserve">Pustejovsky, J. E. (2020). </w:t>
+      </w:r>
+      <w:r>
+        <w:rPr>
+          <w:i/>
+          <w:iCs/>
+        </w:rPr>
+        <w:t>clubSandwich: Cluster-robust (sandwich) variance estimators with small-sample corrections</w:t>
+      </w:r>
+      <w:r>
+        <w:t xml:space="preserve"> (No. 0.5.5). cran.r-project.org.</w:t>
+      </w:r>
+    </w:p>
+    <w:p>
+      <w:pPr>
+        <w:pStyle w:val="Bibliography"/>
+      </w:pPr>
+      <w:r>
+        <w:t xml:space="preserve">Pustejovsky, J. E., &amp; Joshi, M. (2023). </w:t>
+      </w:r>
+      <w:r>
+        <w:rPr>
+          <w:i/>
+          <w:iCs/>
+        </w:rPr>
+        <w:t>Cluster-Bootstrapping a meta-analytic selection model</w:t>
+      </w:r>
+      <w:r>
+        <w:t>. https://jepusto.com/posts/cluster-bootstrap-selection-model/</w:t>
+      </w:r>
+    </w:p>
+    <w:p>
+      <w:pPr>
+        <w:pStyle w:val="Bibliography"/>
+      </w:pPr>
+      <w:r>
+        <w:t xml:space="preserve">Pustejovsky, J. E., Joshi, M., &amp; Citkowicz, M. (2025). </w:t>
+      </w:r>
+      <w:r>
+        <w:rPr>
+          <w:i/>
+          <w:iCs/>
+        </w:rPr>
+        <w:t>metaselection: Meta-analytic selection models with cluster-robust and cluster-bootstrap standard errors for dependent effect size estimates</w:t>
+      </w:r>
+      <w:r>
+        <w:t xml:space="preserve"> (No. 0.1.5).</w:t>
+      </w:r>
+    </w:p>
+    <w:p>
+      <w:pPr>
+        <w:pStyle w:val="Bibliography"/>
+      </w:pPr>
+      <w:r>
+        <w:t xml:space="preserve">Pustejovsky, J. E., &amp; Rodgers, M. A. (2019). Testing for funnel plot asymmetry of standardized mean differences. </w:t>
+      </w:r>
+      <w:r>
+        <w:rPr>
+          <w:i/>
+          <w:iCs/>
+        </w:rPr>
+        <w:t>Research Synthesis Methods</w:t>
+      </w:r>
+      <w:r>
+        <w:t xml:space="preserve">, </w:t>
+      </w:r>
+      <w:r>
+        <w:rPr>
+          <w:i/>
+          <w:iCs/>
+        </w:rPr>
+        <w:t>10</w:t>
+      </w:r>
+      <w:r>
+        <w:t>(1), 57–71. https://doi.org/10.1002/jrsm.1332</w:t>
+      </w:r>
+    </w:p>
+    <w:p>
+      <w:pPr>
+        <w:pStyle w:val="Bibliography"/>
+      </w:pPr>
+      <w:r>
+        <w:lastRenderedPageBreak/>
+        <w:t xml:space="preserve">Pustejovsky, J. E., &amp; Tipton, E. (2022). Meta-analysis with robust variance estimation: Expanding the range of working models. </w:t>
+      </w:r>
+      <w:r>
+        <w:rPr>
+          <w:i/>
+          <w:iCs/>
+        </w:rPr>
+        <w:t>Prevention Science</w:t>
+      </w:r>
+      <w:r>
+        <w:t xml:space="preserve">, </w:t>
+      </w:r>
+      <w:r>
+        <w:rPr>
+          <w:i/>
+          <w:iCs/>
+        </w:rPr>
+        <w:t>23</w:t>
+      </w:r>
+      <w:r>
+        <w:t>(1), 425–438. https://doi.org/10.1007/s11121-021-01246-3</w:t>
+      </w:r>
+    </w:p>
+    <w:p>
+      <w:pPr>
+        <w:pStyle w:val="Bibliography"/>
+      </w:pPr>
+      <w:r>
+        <w:t xml:space="preserve">Pustejovsky, J. E., Zhang, J., &amp; Tipton, E. (2025). </w:t>
+      </w:r>
+      <w:r>
+        <w:rPr>
+          <w:i/>
+          <w:iCs/>
+        </w:rPr>
+        <w:t>A preliminary data analysis workflow for meta-analysis of dependent effect sizes</w:t>
+      </w:r>
+      <w:r>
+        <w:t>. OSF. https://doi.org/10.31222/osf.io/vfsqx_v1</w:t>
+      </w:r>
+    </w:p>
+    <w:p>
+      <w:pPr>
+        <w:pStyle w:val="Bibliography"/>
+      </w:pPr>
+      <w:r>
+        <w:t xml:space="preserve">R Core Team. (2022). </w:t>
+      </w:r>
+      <w:r>
+        <w:rPr>
+          <w:i/>
+          <w:iCs/>
+        </w:rPr>
+        <w:t>R: A language and environment for statistical computing</w:t>
+      </w:r>
+      <w:r>
+        <w:t>. R Foundation for Statistical Computing, Vienna, Austria.</w:t>
+      </w:r>
+    </w:p>
+    <w:p>
+      <w:pPr>
+        <w:pStyle w:val="Bibliography"/>
+      </w:pPr>
+      <w:r>
+        <w:t xml:space="preserve">Rodgers, M. A., &amp; Pustejovsky, J. E. (2021). Evaluating meta-analytic methods to detect selective reporting in the presence of dependent effect sizes. </w:t>
+      </w:r>
+      <w:r>
+        <w:rPr>
+          <w:i/>
+          <w:iCs/>
+        </w:rPr>
+        <w:t>Psychological Methods</w:t>
+      </w:r>
+      <w:r>
+        <w:t xml:space="preserve">, </w:t>
+      </w:r>
+      <w:r>
+        <w:rPr>
+          <w:i/>
+          <w:iCs/>
+        </w:rPr>
+        <w:t>26</w:t>
+      </w:r>
+      <w:r>
+        <w:t>(2), 141. https://doi.org/10.1037/met0000300</w:t>
+      </w:r>
+    </w:p>
+    <w:p>
+      <w:pPr>
+        <w:pStyle w:val="Bibliography"/>
+      </w:pPr>
+      <w:r>
+        <w:t xml:space="preserve">Rothstein, H. R., Sutton, A. J., &amp; Borenstein, M. (2005). Publication bias in meta-analysis. In H. R. Rothstein, A. J. Sutton, &amp; M. Borenstein (Eds.), </w:t>
       </w:r>
       <w:r>
         <w:rPr>
@@ -2052,22 +2857,40 @@
         <w:t>Publication bias in meta-analysis: Prevention, assessment and adjustments</w:t>
       </w:r>
       <w:r>
-        <w:t xml:space="preserve"> (pp. 145–174). Wiley Online Library. https://doi.org/10.1002/0470870168.ch9</w:t>
-      </w:r>
-    </w:p>
-    <w:p>
-      <w:pPr>
-        <w:pStyle w:val="Bibliography"/>
-      </w:pPr>
-      <w:r>
-        <w:t xml:space="preserve">Hedges, L. V. (1981). Distribution theory for Glass’s estimator of effect size and related estimators. </w:t>
-      </w:r>
-      <w:r>
-        <w:rPr>
-          <w:i/>
-          <w:iCs/>
-        </w:rPr>
-        <w:t>Journal of Educational Statistics</w:t>
+        <w:t>. Wiley Online Library.</w:t>
+      </w:r>
+    </w:p>
+    <w:p>
+      <w:pPr>
+        <w:pStyle w:val="Bibliography"/>
+      </w:pPr>
+      <w:r>
+        <w:t xml:space="preserve">RStudio Team. (2015). </w:t>
+      </w:r>
+      <w:r>
+        <w:rPr>
+          <w:i/>
+          <w:iCs/>
+        </w:rPr>
+        <w:t>RStudio: Integrated development for R</w:t>
+      </w:r>
+      <w:r>
+        <w:t>. RStudio, Inc., Boston, MA.</w:t>
+      </w:r>
+    </w:p>
+    <w:p>
+      <w:pPr>
+        <w:pStyle w:val="Bibliography"/>
+      </w:pPr>
+      <w:r>
+        <w:t xml:space="preserve">Sacks, S., McKendrick, K., Vazan, P., Sacks, J. Y., &amp; Cleland, C. M. (2011). Modified therapeutic community aftercare for clients triply diagnosed with HIV/AIDS and co-occurring mental and substance use disorders. </w:t>
+      </w:r>
+      <w:r>
+        <w:rPr>
+          <w:i/>
+          <w:iCs/>
+        </w:rPr>
+        <w:t>AIDS Care</w:t>
       </w:r>
       <w:r>
         <w:t xml:space="preserve">, </w:t>
@@ -2077,18 +2900,223 @@
           <w:i/>
           <w:iCs/>
         </w:rPr>
-        <w:t>6</w:t>
-      </w:r>
-      <w:r>
-        <w:t>(2), 107–128. https://doi.org/10.2307/1164588</w:t>
-      </w:r>
-    </w:p>
-    <w:p>
-      <w:pPr>
-        <w:pStyle w:val="Bibliography"/>
-      </w:pPr>
-      <w:r>
-        <w:t xml:space="preserve">Hedges, L. V. (2007). Effect sizes in cluster-randomized designs. </w:t>
+        <w:t>23</w:t>
+      </w:r>
+      <w:r>
+        <w:t>(12), 1676–1686. https://doi.org/10.1080/09540121.2011.582075</w:t>
+      </w:r>
+    </w:p>
+    <w:p>
+      <w:pPr>
+        <w:pStyle w:val="Bibliography"/>
+      </w:pPr>
+      <w:r>
+        <w:t xml:space="preserve">Shadish, W. R., Cook, T. D., &amp; Campbell, D. T. (2002). </w:t>
+      </w:r>
+      <w:r>
+        <w:rPr>
+          <w:i/>
+          <w:iCs/>
+        </w:rPr>
+        <w:t>Experimental and Quasi-Experimental Designs for Generalized Causal Inference</w:t>
+      </w:r>
+      <w:r>
+        <w:t>. Cengage Learning, Inc.</w:t>
+      </w:r>
+    </w:p>
+    <w:p>
+      <w:pPr>
+        <w:pStyle w:val="Bibliography"/>
+      </w:pPr>
+      <w:r>
+        <w:t xml:space="preserve">Somers, J. M., Moniruzzaman, A., Patterson, M., Currie, L., Rezansoff, S. N., Palepu, A., &amp; Fryer, K. (2017). A randomized trial examining housing first in congregate and scattered site formats. </w:t>
+      </w:r>
+      <w:r>
+        <w:rPr>
+          <w:i/>
+          <w:iCs/>
+        </w:rPr>
+        <w:t>PloS One</w:t>
+      </w:r>
+      <w:r>
+        <w:t xml:space="preserve">, </w:t>
+      </w:r>
+      <w:r>
+        <w:rPr>
+          <w:i/>
+          <w:iCs/>
+        </w:rPr>
+        <w:t>12</w:t>
+      </w:r>
+      <w:r>
+        <w:t>(1), e0168745. https://doi.org/10.1371/journal.pone.0168745</w:t>
+      </w:r>
+    </w:p>
+    <w:p>
+      <w:pPr>
+        <w:pStyle w:val="Bibliography"/>
+      </w:pPr>
+      <w:r>
+        <w:lastRenderedPageBreak/>
+        <w:t xml:space="preserve">Stanley, T. D., &amp; Doucouliagos, H. (2014). Meta-regression approximations to reduce publication selection bias. </w:t>
+      </w:r>
+      <w:r>
+        <w:rPr>
+          <w:i/>
+          <w:iCs/>
+        </w:rPr>
+        <w:t>Research Synthesis Methods</w:t>
+      </w:r>
+      <w:r>
+        <w:t xml:space="preserve">, </w:t>
+      </w:r>
+      <w:r>
+        <w:rPr>
+          <w:i/>
+          <w:iCs/>
+        </w:rPr>
+        <w:t>5</w:t>
+      </w:r>
+      <w:r>
+        <w:t>(1), 60–78. https://doi.org/10.1002/jrsm.1095</w:t>
+      </w:r>
+    </w:p>
+    <w:p>
+      <w:pPr>
+        <w:pStyle w:val="Bibliography"/>
+      </w:pPr>
+      <w:r>
+        <w:t xml:space="preserve">Sterne, J. A. C., Hernán, M. A., Reeves, B. C., Savović, J., Berkman, N. D., Viswanathan, M., Henry, D., Altman, D. G., Ansari, M. T., Boutron, I., Carpenter, J. R., Chan, A.-W., Churchill, R., Deeks, J. J., Hróbjartsson, A., Kirkham, J., Jüni, P., Loke, Y. K., Pigott, T. D., … Higgins, J. P. T. (2016). ROBINS-I: A tool for assessing risk of bias in non-randomised studies of interventions. </w:t>
+      </w:r>
+      <w:r>
+        <w:rPr>
+          <w:i/>
+          <w:iCs/>
+        </w:rPr>
+        <w:t>BMJ</w:t>
+      </w:r>
+      <w:r>
+        <w:t xml:space="preserve">, </w:t>
+      </w:r>
+      <w:r>
+        <w:rPr>
+          <w:i/>
+          <w:iCs/>
+        </w:rPr>
+        <w:t>355</w:t>
+      </w:r>
+      <w:r>
+        <w:t>, i4919. https://doi.org/10.1136/bmj.i4919</w:t>
+      </w:r>
+    </w:p>
+    <w:p>
+      <w:pPr>
+        <w:pStyle w:val="Bibliography"/>
+      </w:pPr>
+      <w:r>
+        <w:t xml:space="preserve">Sterne, J. A. C., Higgins, J. P., Elbers, R. G., &amp; Reeves, B. C. (2016). </w:t>
+      </w:r>
+      <w:r>
+        <w:rPr>
+          <w:i/>
+          <w:iCs/>
+        </w:rPr>
+        <w:t>Risk Of Bias In Non-randomized Studies of Interventions (ROBINS-I): Detailed guidance</w:t>
+      </w:r>
+      <w:r>
+        <w:t>.</w:t>
+      </w:r>
+    </w:p>
+    <w:p>
+      <w:pPr>
+        <w:pStyle w:val="Bibliography"/>
+      </w:pPr>
+      <w:r>
+        <w:t xml:space="preserve">Sterne, J. A. C., Savović, J., Page, M. J., Elbers, R. G., Blencowe, N. S., Boutron, I., Cates, C. J., Cheng, H.-Y., Corbett, M. S., &amp; Eldridge, S. M. (2019). RoB 2: A revised tool for assessing risk of bias in randomised trials. </w:t>
+      </w:r>
+      <w:r>
+        <w:rPr>
+          <w:i/>
+          <w:iCs/>
+        </w:rPr>
+        <w:t>BMJ</w:t>
+      </w:r>
+      <w:r>
+        <w:t xml:space="preserve">, </w:t>
+      </w:r>
+      <w:r>
+        <w:rPr>
+          <w:i/>
+          <w:iCs/>
+        </w:rPr>
+        <w:t>366</w:t>
+      </w:r>
+      <w:r>
+        <w:t>, l4898. https://doi.org/10.1136/bmj.l4898</w:t>
+      </w:r>
+    </w:p>
+    <w:p>
+      <w:pPr>
+        <w:pStyle w:val="Bibliography"/>
+      </w:pPr>
+      <w:r>
+        <w:t xml:space="preserve">Taylor, J. A., Pigott, T. D., &amp; Williams, R. (2021). Promoting knowledge accumulation about intervention effects: Exploring strategies for standardizing statistical approaches and effect size reporting. </w:t>
+      </w:r>
+      <w:r>
+        <w:rPr>
+          <w:i/>
+          <w:iCs/>
+        </w:rPr>
+        <w:t>Educational Researcher</w:t>
+      </w:r>
+      <w:r>
+        <w:t xml:space="preserve">, </w:t>
+      </w:r>
+      <w:r>
+        <w:rPr>
+          <w:i/>
+          <w:iCs/>
+        </w:rPr>
+        <w:t>51</w:t>
+      </w:r>
+      <w:r>
+        <w:t>(1), 72–80. https://doi.org/10.3102/0013189X211051319</w:t>
+      </w:r>
+    </w:p>
+    <w:p>
+      <w:pPr>
+        <w:pStyle w:val="Bibliography"/>
+      </w:pPr>
+      <w:r>
+        <w:t xml:space="preserve">Tipton, E. (2015). Small sample adjustments for robust variance estimation with meta-regression. </w:t>
+      </w:r>
+      <w:r>
+        <w:rPr>
+          <w:i/>
+          <w:iCs/>
+        </w:rPr>
+        <w:t>Psychological Methods</w:t>
+      </w:r>
+      <w:r>
+        <w:t xml:space="preserve">, </w:t>
+      </w:r>
+      <w:r>
+        <w:rPr>
+          <w:i/>
+          <w:iCs/>
+        </w:rPr>
+        <w:t>20</w:t>
+      </w:r>
+      <w:r>
+        <w:t>(3), 375–393. https://doi.org/10.1037/met0000011</w:t>
+      </w:r>
+    </w:p>
+    <w:p>
+      <w:pPr>
+        <w:pStyle w:val="Bibliography"/>
+      </w:pPr>
+      <w:r>
+        <w:t xml:space="preserve">Tipton, E., &amp; Pustejovsky, J. E. (2015). Small-sample adjustments for tests of moderators and model fit using robust variance estimation in meta-regression. </w:t>
       </w:r>
       <w:r>
         <w:rPr>
@@ -2105,25 +3133,377 @@
           <w:i/>
           <w:iCs/>
         </w:rPr>
+        <w:t>40</w:t>
+      </w:r>
+      <w:r>
+        <w:t>(6), 604–634. https://doi.org/10.3102/1076998615606099</w:t>
+      </w:r>
+    </w:p>
+    <w:p>
+      <w:pPr>
+        <w:pStyle w:val="Bibliography"/>
+      </w:pPr>
+      <w:r>
+        <w:t xml:space="preserve">van Aert, R. C. M. (2023). </w:t>
+      </w:r>
+      <w:r>
+        <w:rPr>
+          <w:i/>
+          <w:iCs/>
+        </w:rPr>
+        <w:t>puniform: Meta-analysis methods correcting for publication bias</w:t>
+      </w:r>
+      <w:r>
+        <w:t xml:space="preserve"> (No. 0.2.7). CRAN.</w:t>
+      </w:r>
+    </w:p>
+    <w:p>
+      <w:pPr>
+        <w:pStyle w:val="Bibliography"/>
+      </w:pPr>
+      <w:r>
+        <w:lastRenderedPageBreak/>
+        <w:t xml:space="preserve">van Aert, R. C. M. (2025). Meta-analyzing nonpreregistered and preregistered studies. </w:t>
+      </w:r>
+      <w:r>
+        <w:rPr>
+          <w:i/>
+          <w:iCs/>
+        </w:rPr>
+        <w:t>Psychological Methods</w:t>
+      </w:r>
+      <w:r>
+        <w:t xml:space="preserve">, </w:t>
+      </w:r>
+      <w:r>
+        <w:rPr>
+          <w:i/>
+          <w:iCs/>
+        </w:rPr>
+        <w:t>Online first</w:t>
+      </w:r>
+      <w:r>
+        <w:t>. https://doi.org/10.1037/met0000719</w:t>
+      </w:r>
+    </w:p>
+    <w:p>
+      <w:pPr>
+        <w:pStyle w:val="Bibliography"/>
+      </w:pPr>
+      <w:r>
+        <w:t xml:space="preserve">van Aert, R. C. M., &amp; van Assen, M. A. (2025). </w:t>
+      </w:r>
+      <w:r>
+        <w:rPr>
+          <w:i/>
+          <w:iCs/>
+        </w:rPr>
+        <w:t>Correcting for publication bias in a meta-analysis with the p-uniform* method</w:t>
+      </w:r>
+      <w:r>
+        <w:t>. Center for Open Science. https://doi.org/10.31222/osf.io/zqjr9</w:t>
+      </w:r>
+    </w:p>
+    <w:p>
+      <w:pPr>
+        <w:pStyle w:val="Bibliography"/>
+      </w:pPr>
+      <w:r>
+        <w:t xml:space="preserve">Vembye, M. H. (2024a). </w:t>
+      </w:r>
+      <w:r>
+        <w:rPr>
+          <w:i/>
+          <w:iCs/>
+        </w:rPr>
+        <w:t>Variance calculation when there is clustering in one treatment group only</w:t>
+      </w:r>
+      <w:r>
+        <w:t>. https://mikkelvembye.github.io/VIVECampbell/reference/vgt_smd_1armcluster.html</w:t>
+      </w:r>
+    </w:p>
+    <w:p>
+      <w:pPr>
+        <w:pStyle w:val="Bibliography"/>
+      </w:pPr>
+      <w:r>
+        <w:t xml:space="preserve">Vembye, M. H. (2024b). </w:t>
+      </w:r>
+      <w:r>
+        <w:rPr>
+          <w:i/>
+          <w:iCs/>
+        </w:rPr>
+        <w:t>VIVECampbell: Functions for Campbell reviews in VIVE</w:t>
+      </w:r>
+      <w:r>
+        <w:t xml:space="preserve"> (No. 0.0.1). GitHub.</w:t>
+      </w:r>
+    </w:p>
+    <w:p>
+      <w:pPr>
+        <w:pStyle w:val="Bibliography"/>
+      </w:pPr>
+      <w:r>
+        <w:t xml:space="preserve">Vembye, M. H., Pustejovsky, J. E., &amp; Pigott, T. D. (2023). Power approximations for overall average effects in meta-analysis with dependent effect sizes. </w:t>
+      </w:r>
+      <w:r>
+        <w:rPr>
+          <w:i/>
+          <w:iCs/>
+        </w:rPr>
+        <w:t>Journal of Educational and Behavioral Statistics</w:t>
+      </w:r>
+      <w:r>
+        <w:t xml:space="preserve">, </w:t>
+      </w:r>
+      <w:r>
+        <w:rPr>
+          <w:i/>
+          <w:iCs/>
+        </w:rPr>
+        <w:t>48</w:t>
+      </w:r>
+      <w:r>
+        <w:t>(1), 70–102. https://doi.org/10769986221127379</w:t>
+      </w:r>
+    </w:p>
+    <w:p>
+      <w:pPr>
+        <w:pStyle w:val="Bibliography"/>
+      </w:pPr>
+      <w:r>
+        <w:t xml:space="preserve">Vembye, M. H., Pustejovsky, J. E., &amp; Pigott, T. D. (2024). Conducting power analysis for meta-analysis with dependent effect sizes: Common guidelines and an introduction to the POMADE R package. </w:t>
+      </w:r>
+      <w:r>
+        <w:rPr>
+          <w:i/>
+          <w:iCs/>
+        </w:rPr>
+        <w:t>Research Synthesis Methods</w:t>
+      </w:r>
+      <w:r>
+        <w:t xml:space="preserve">, </w:t>
+      </w:r>
+      <w:r>
+        <w:rPr>
+          <w:i/>
+          <w:iCs/>
+        </w:rPr>
+        <w:t>15</w:t>
+      </w:r>
+      <w:r>
+        <w:t>(6), 1214–1230. https://doi.org/10.1002/jrsm.1752</w:t>
+      </w:r>
+    </w:p>
+    <w:p>
+      <w:pPr>
+        <w:pStyle w:val="Bibliography"/>
+      </w:pPr>
+      <w:r>
+        <w:t xml:space="preserve">Vembye, M. H., Weiss, F., &amp; Hamilton Bhat, B. (2024). The effects of co-teaching and related collaborative models of instruction on student achievement: A systematic review and meta-analysis. </w:t>
+      </w:r>
+      <w:r>
+        <w:rPr>
+          <w:i/>
+          <w:iCs/>
+        </w:rPr>
+        <w:t>Review of Educational Research</w:t>
+      </w:r>
+      <w:r>
+        <w:t xml:space="preserve">, </w:t>
+      </w:r>
+      <w:r>
+        <w:rPr>
+          <w:i/>
+          <w:iCs/>
+        </w:rPr>
+        <w:t>94</w:t>
+      </w:r>
+      <w:r>
+        <w:t>(3), 376–422. https://doi.org/10.3102/00346543231186588</w:t>
+      </w:r>
+    </w:p>
+    <w:p>
+      <w:pPr>
+        <w:pStyle w:val="Bibliography"/>
+      </w:pPr>
+      <w:r>
+        <w:t xml:space="preserve">Viechtbauer, W. (2005). Bias and efficiency of meta-analytic variance estimators in the random-effects model. </w:t>
+      </w:r>
+      <w:r>
+        <w:rPr>
+          <w:i/>
+          <w:iCs/>
+        </w:rPr>
+        <w:t>Journal of Educational and Behavioral Statistics</w:t>
+      </w:r>
+      <w:r>
+        <w:t xml:space="preserve">, </w:t>
+      </w:r>
+      <w:r>
+        <w:rPr>
+          <w:i/>
+          <w:iCs/>
+        </w:rPr>
+        <w:t>30</w:t>
+      </w:r>
+      <w:r>
+        <w:t>(3), 261–293. https://doi.org/10.3102/10769986030003261</w:t>
+      </w:r>
+    </w:p>
+    <w:p>
+      <w:pPr>
+        <w:pStyle w:val="Bibliography"/>
+      </w:pPr>
+      <w:r>
+        <w:lastRenderedPageBreak/>
+        <w:t xml:space="preserve">Viechtbauer, W. (2007). Accounting for heterogeneity via random-effects models and moderator analyses in meta-analysis. </w:t>
+      </w:r>
+      <w:r>
+        <w:rPr>
+          <w:i/>
+          <w:iCs/>
+        </w:rPr>
+        <w:t>Zeitschrift Für Psychologie/Journal of Psychology</w:t>
+      </w:r>
+      <w:r>
+        <w:t xml:space="preserve">, </w:t>
+      </w:r>
+      <w:r>
+        <w:rPr>
+          <w:i/>
+          <w:iCs/>
+        </w:rPr>
+        <w:t>215</w:t>
+      </w:r>
+      <w:r>
+        <w:t>(2), 104–121.</w:t>
+      </w:r>
+    </w:p>
+    <w:p>
+      <w:pPr>
+        <w:pStyle w:val="Bibliography"/>
+      </w:pPr>
+      <w:r>
+        <w:t xml:space="preserve">Viechtbauer, W. (2010). Conducting meta-analyses in R with the metafor package. </w:t>
+      </w:r>
+      <w:r>
+        <w:rPr>
+          <w:i/>
+          <w:iCs/>
+        </w:rPr>
+        <w:t>Journal of Statistical Software</w:t>
+      </w:r>
+      <w:r>
+        <w:t xml:space="preserve">, </w:t>
+      </w:r>
+      <w:r>
+        <w:rPr>
+          <w:i/>
+          <w:iCs/>
+        </w:rPr>
+        <w:t>36</w:t>
+      </w:r>
+      <w:r>
+        <w:t>(3), 1–48. https://doi.org/10.18637/jss.v036.i03</w:t>
+      </w:r>
+    </w:p>
+    <w:p>
+      <w:pPr>
+        <w:pStyle w:val="Bibliography"/>
+      </w:pPr>
+      <w:r>
+        <w:t xml:space="preserve">Viechtbauer, W. (2021). </w:t>
+      </w:r>
+      <w:r>
+        <w:rPr>
+          <w:i/>
+          <w:iCs/>
+        </w:rPr>
+        <w:t>I2 for Multilevel and Multivariate Models</w:t>
+      </w:r>
+      <w:r>
+        <w:t>. https://www.metafor-project.org/doku.php/tips:i2_multilevel_multivariate</w:t>
+      </w:r>
+    </w:p>
+    <w:p>
+      <w:pPr>
+        <w:pStyle w:val="Bibliography"/>
+      </w:pPr>
+      <w:r>
+        <w:t xml:space="preserve">Viechtbauer, W. (2025). </w:t>
+      </w:r>
+      <w:r>
+        <w:rPr>
+          <w:i/>
+          <w:iCs/>
+        </w:rPr>
+        <w:t>Construct or approximate the variance-covariance matrix of dependent effect sizes or outcomes</w:t>
+      </w:r>
+      <w:r>
+        <w:t>. Metafor: A Meta-Analysis Package for R. https://wviechtb.github.io/metafor/reference/vcalc.html</w:t>
+      </w:r>
+    </w:p>
+    <w:p>
+      <w:pPr>
+        <w:pStyle w:val="Bibliography"/>
+      </w:pPr>
+      <w:r>
+        <w:t xml:space="preserve">Wei, Y., &amp; Higgins, J. P. T. (2013). Estimating within‐study covariances in multivariate meta‐analysis with multiple outcomes. </w:t>
+      </w:r>
+      <w:r>
+        <w:rPr>
+          <w:i/>
+          <w:iCs/>
+        </w:rPr>
+        <w:t>Statistics in Medicine</w:t>
+      </w:r>
+      <w:r>
+        <w:t xml:space="preserve">, </w:t>
+      </w:r>
+      <w:r>
+        <w:rPr>
+          <w:i/>
+          <w:iCs/>
+        </w:rPr>
         <w:t>32</w:t>
       </w:r>
       <w:r>
-        <w:t>(4), 341–370. https://doi.org/10.3102/1076998606298043</w:t>
-      </w:r>
-    </w:p>
-    <w:p>
-      <w:pPr>
-        <w:pStyle w:val="Bibliography"/>
-      </w:pPr>
-      <w:r>
-        <w:t xml:space="preserve">Hedges, L. V., &amp; Citkowicz, M. (2015). Estimating effect size when there is clustering in one treatment group. </w:t>
-      </w:r>
-      <w:r>
-        <w:rPr>
-          <w:i/>
-          <w:iCs/>
-        </w:rPr>
-        <w:t>Behavior Research Methods</w:t>
+        <w:t>(7), 1191–1205. https://doi.org/10.1002/sim.5679</w:t>
+      </w:r>
+    </w:p>
+    <w:p>
+      <w:pPr>
+        <w:pStyle w:val="Bibliography"/>
+      </w:pPr>
+      <w:r>
+        <w:t xml:space="preserve">Wickham, H. (2016). </w:t>
+      </w:r>
+      <w:r>
+        <w:rPr>
+          <w:i/>
+          <w:iCs/>
+        </w:rPr>
+        <w:t>ggplot2: Elegant graphics for data analysis</w:t>
+      </w:r>
+      <w:r>
+        <w:t>. https://cran.r-project.org/web/packages/ggplot2/index.html</w:t>
+      </w:r>
+    </w:p>
+    <w:p>
+      <w:pPr>
+        <w:pStyle w:val="Bibliography"/>
+      </w:pPr>
+      <w:r>
+        <w:t xml:space="preserve">Wickham, H., Averick, M., Bryan, J., Chang, W., McGowan, L. D., François, R., Grolemund, G., Hayes, A., Henry, L., &amp; Hester, J. (2019). Welcome to the Tidyverse. </w:t>
+      </w:r>
+      <w:r>
+        <w:rPr>
+          <w:i/>
+          <w:iCs/>
+        </w:rPr>
+        <w:t>Journal of Open Source Software</w:t>
       </w:r>
       <w:r>
         <w:t xml:space="preserve">, </w:t>
@@ -2133,79 +3513,25 @@
           <w:i/>
           <w:iCs/>
         </w:rPr>
-        <w:t>47</w:t>
-      </w:r>
-      <w:r>
-        <w:t>(4), 1295–1308. https://doi.org/10.3758/s13428-014-0538-z</w:t>
-      </w:r>
-    </w:p>
-    <w:p>
-      <w:pPr>
-        <w:pStyle w:val="Bibliography"/>
-      </w:pPr>
-      <w:r>
-        <w:t xml:space="preserve">Hedges, L. V, Tipton, E., Zejnullahi, R., &amp; Diaz, K. G. (2023). Effect sizes in ANCOVA and difference-in-differences designs. </w:t>
-      </w:r>
-      <w:r>
-        <w:rPr>
-          <w:i/>
-          <w:iCs/>
-        </w:rPr>
-        <w:t>British Journal of Mathematical and Statistical Psychology</w:t>
-      </w:r>
-      <w:r>
-        <w:t>. https://doi.org/10.1111/bmsp.12296</w:t>
-      </w:r>
-    </w:p>
-    <w:p>
-      <w:pPr>
-        <w:pStyle w:val="Bibliography"/>
-      </w:pPr>
-      <w:r>
-        <w:t xml:space="preserve">Higgins, J. P. T., Eldridge, S., &amp; Li, T. (2019). Including variants on randomized trials. In J. P. T. Higgins, J. Thomas, J. Chandler, M. S. Cumpston, T. Li, M. Page, &amp; V. Welch (Eds.), </w:t>
-      </w:r>
-      <w:r>
-        <w:rPr>
-          <w:i/>
-          <w:iCs/>
-        </w:rPr>
-        <w:t>Cochrane handbook for systematic reviews of interventions</w:t>
-      </w:r>
-      <w:r>
-        <w:t xml:space="preserve"> (2nd ed., pp. 569–593). Wiley Online Library. https://doi.org/10.1002/9781119536604</w:t>
-      </w:r>
-    </w:p>
-    <w:p>
-      <w:pPr>
-        <w:pStyle w:val="Bibliography"/>
-      </w:pPr>
-      <w:r>
-        <w:t xml:space="preserve">Higgins, J. P. T., Li, T., &amp; Deeks, J. J. (2019). Choosing effect measures and computing estimates of effect. </w:t>
-      </w:r>
-      <w:r>
-        <w:rPr>
-          <w:i/>
-          <w:iCs/>
-        </w:rPr>
-        <w:t>Cochrane Handbook for Systematic Reviews of Interventions</w:t>
-      </w:r>
-      <w:r>
-        <w:t>, 143–176.</w:t>
-      </w:r>
-    </w:p>
-    <w:p>
-      <w:pPr>
-        <w:pStyle w:val="Bibliography"/>
-      </w:pPr>
-      <w:r>
-        <w:t xml:space="preserve">Hofner, B., Schmid, M., &amp; Edler, L. (2016). Reproducible research in statistics: A review and guidelines for the Biometrical Journal. </w:t>
-      </w:r>
-      <w:r>
-        <w:rPr>
-          <w:i/>
-          <w:iCs/>
-        </w:rPr>
-        <w:t>Biometrical Journal</w:t>
+        <w:t>4</w:t>
+      </w:r>
+      <w:r>
+        <w:t>(43), 1686.</w:t>
+      </w:r>
+    </w:p>
+    <w:p>
+      <w:pPr>
+        <w:pStyle w:val="Bibliography"/>
+      </w:pPr>
+      <w:r>
+        <w:t xml:space="preserve">Wilkinson, M. D., Dumontier, M., Aalbersberg, Ij. J., Appleton, G., Axton, M., Baak, A., Blomberg, N., Boiten, J.-W., da Silva Santos, L. B., Bourne, P. E., Bouwman, J., Brookes, A. J., Clark, T., Crosas, M., Dillo, I., Dumon, O., Edmunds, S., Evelo, C. T., Finkers, R., … Mons, B. (2016). The FAIR Guiding Principles for scientific data management and stewardship. </w:t>
+      </w:r>
+      <w:r>
+        <w:rPr>
+          <w:i/>
+          <w:iCs/>
+        </w:rPr>
+        <w:t>Scientific Data</w:t>
       </w:r>
       <w:r>
         <w:t xml:space="preserve">, </w:t>
@@ -2215,28 +3541,25 @@
           <w:i/>
           <w:iCs/>
         </w:rPr>
-        <w:t>58</w:t>
-      </w:r>
-      <w:r>
-        <w:t>(2), 416–427. https://doi.org/10.1002/bimj.201500156</w:t>
-      </w:r>
-    </w:p>
-    <w:p>
-      <w:pPr>
-        <w:pStyle w:val="Bibliography"/>
-      </w:pPr>
-      <w:r>
-        <w:t xml:space="preserve">Joshi, M., &amp; Pustejovsky, J. E. (2022). </w:t>
-      </w:r>
-      <w:r>
-        <w:rPr>
-          <w:i/>
-          <w:iCs/>
-        </w:rPr>
-        <w:t>wildmeta: Cluster wild bootstrapping for meta-analysis</w:t>
-      </w:r>
-      <w:r>
-        <w:t>. https://github.com/meghapsimatrix/wildmeta</w:t>
+        <w:t>3</w:t>
+      </w:r>
+      <w:r>
+        <w:t>(1), 160018. https://doi.org/10.1038/sdata.2016.18</w:t>
+      </w:r>
+    </w:p>
+    <w:p>
+      <w:pPr>
+        <w:pStyle w:val="Bibliography"/>
+      </w:pPr>
+      <w:r>
+        <w:t xml:space="preserve">Wilson, D. B. (2016). </w:t>
+      </w:r>
+      <w:r>
+        <w:rPr>
+          <w:i/>
+          <w:iCs/>
+        </w:rPr>
+        <w:t>Formulas used by the “Practical Meta-Analysis Effect Size Calculator.”</w:t>
       </w:r>
     </w:p>
     <w:p>
@@ -2245,1094 +3568,23 @@
       </w:pPr>
       <w:r>
         <w:lastRenderedPageBreak/>
-        <w:t xml:space="preserve">Joshi, M., Pustejovsky, J. E., &amp; Beretvas, S. N. (2022). Cluster wild bootstrapping to handle dependent effect sizes in meta-analysis with a small number of studies. </w:t>
-      </w:r>
-      <w:r>
-        <w:rPr>
-          <w:i/>
-          <w:iCs/>
-        </w:rPr>
-        <w:t>Research Synthesis Methods</w:t>
-      </w:r>
-      <w:r>
-        <w:t xml:space="preserve">, </w:t>
-      </w:r>
-      <w:r>
-        <w:rPr>
-          <w:i/>
-          <w:iCs/>
-        </w:rPr>
-        <w:t>13</w:t>
-      </w:r>
-      <w:r>
-        <w:t>(4), 457–477. https://doi.org/10.1002/jrsm.1554</w:t>
-      </w:r>
-    </w:p>
-    <w:p>
-      <w:pPr>
-        <w:pStyle w:val="Bibliography"/>
-      </w:pPr>
-      <w:r>
-        <w:t xml:space="preserve">Logan, J. A. R., Hart, S. A., &amp; Schatschneider, C. (2021). Data sharing in education science. </w:t>
-      </w:r>
-      <w:r>
-        <w:rPr>
-          <w:i/>
-          <w:iCs/>
-        </w:rPr>
-        <w:t>AERA Open</w:t>
-      </w:r>
-      <w:r>
-        <w:t xml:space="preserve">, </w:t>
-      </w:r>
-      <w:r>
-        <w:rPr>
-          <w:i/>
-          <w:iCs/>
-        </w:rPr>
-        <w:t>7</w:t>
-      </w:r>
-      <w:r>
-        <w:t>, 23328584211006475.</w:t>
-      </w:r>
-    </w:p>
-    <w:p>
-      <w:pPr>
-        <w:pStyle w:val="Bibliography"/>
-      </w:pPr>
-      <w:r>
-        <w:t xml:space="preserve">Maassen, E., van Assen, M., Nuijten, M., Olsson Collentine, A., &amp; Wicherts, J. (2020). Reproducibility of individual effect sizes in meta-analyses in psychology. </w:t>
-      </w:r>
-      <w:r>
-        <w:rPr>
-          <w:i/>
-          <w:iCs/>
-        </w:rPr>
-        <w:t>PloS One</w:t>
-      </w:r>
-      <w:r>
-        <w:t xml:space="preserve">, </w:t>
-      </w:r>
-      <w:r>
-        <w:rPr>
-          <w:i/>
-          <w:iCs/>
-        </w:rPr>
-        <w:t>15</w:t>
-      </w:r>
-      <w:r>
-        <w:t>(5), e0233107. https://doi.org/10.1371/journal.pone.0233107</w:t>
-      </w:r>
-    </w:p>
-    <w:p>
-      <w:pPr>
-        <w:pStyle w:val="Bibliography"/>
-      </w:pPr>
-      <w:r>
-        <w:t xml:space="preserve">Mathur, M. B., &amp; VanderWeele, T. J. (2020). Sensitivity analysis for publication bias in meta‐analyses. </w:t>
-      </w:r>
-      <w:r>
-        <w:rPr>
-          <w:i/>
-          <w:iCs/>
-        </w:rPr>
-        <w:t>Journal of the Royal Statistical Society: Series C (Applied Statistics)</w:t>
-      </w:r>
-      <w:r>
-        <w:t xml:space="preserve">, </w:t>
-      </w:r>
-      <w:r>
-        <w:rPr>
-          <w:i/>
-          <w:iCs/>
-        </w:rPr>
-        <w:t>69</w:t>
-      </w:r>
-      <w:r>
-        <w:t>(5), 1091–1119. https://doi.org/10.1111/rssc.12440</w:t>
-      </w:r>
-    </w:p>
-    <w:p>
-      <w:pPr>
-        <w:pStyle w:val="Bibliography"/>
-      </w:pPr>
-      <w:r>
-        <w:t xml:space="preserve">McGrath, S., Zhao, X., Steele, R., &amp; Benedetti, A. (2019). estmeansd: Estimating the sample mean and standard deviation from commonly reported quantiles in meta-analysis. </w:t>
-      </w:r>
-      <w:r>
-        <w:rPr>
-          <w:i/>
-          <w:iCs/>
-        </w:rPr>
-        <w:t>CRAN: Contributed Packages</w:t>
-      </w:r>
-      <w:r>
-        <w:t>.</w:t>
-      </w:r>
-    </w:p>
-    <w:p>
-      <w:pPr>
-        <w:pStyle w:val="Bibliography"/>
-      </w:pPr>
-      <w:r>
-        <w:t xml:space="preserve">McShane, B. B., Böckenholt, U., &amp; Hansen, K. T. (2016). Adjusting for publication bias in meta-analysis: An evaluation of selection methods and some cautionary notes. </w:t>
-      </w:r>
-      <w:r>
-        <w:rPr>
-          <w:i/>
-          <w:iCs/>
-        </w:rPr>
-        <w:t>Perspectives on Psychological Science</w:t>
-      </w:r>
-      <w:r>
-        <w:t xml:space="preserve">, </w:t>
-      </w:r>
-      <w:r>
-        <w:rPr>
-          <w:i/>
-          <w:iCs/>
-        </w:rPr>
-        <w:t>11</w:t>
-      </w:r>
-      <w:r>
-        <w:t>(5), 730–749.</w:t>
-      </w:r>
-    </w:p>
-    <w:p>
-      <w:pPr>
-        <w:pStyle w:val="Bibliography"/>
-      </w:pPr>
-      <w:r>
-        <w:t xml:space="preserve">Michalak, J., Schultze, M., Heidenreich, T., &amp; Schramm, E. (2015). A randomized controlled trial on the efficacy of mindfulness-based cognitive therapy and a group version of cognitive behavioral analysis system of psychotherapy for chronically depressed patients. </w:t>
-      </w:r>
-      <w:r>
-        <w:rPr>
-          <w:i/>
-          <w:iCs/>
-        </w:rPr>
-        <w:t>Journal of Consulting and Clinical Psychology</w:t>
-      </w:r>
-      <w:r>
-        <w:t xml:space="preserve">, </w:t>
-      </w:r>
-      <w:r>
-        <w:rPr>
-          <w:i/>
-          <w:iCs/>
-        </w:rPr>
-        <w:t>83</w:t>
-      </w:r>
-      <w:r>
-        <w:t>(5), 951. https://doi.org/10.1037/ccp0000042</w:t>
-      </w:r>
-    </w:p>
-    <w:p>
-      <w:pPr>
-        <w:pStyle w:val="Bibliography"/>
-      </w:pPr>
-      <w:r>
-        <w:t xml:space="preserve">Morris, S. B. (2008). Estimating effect sizes from pretest-posttest-control group designs. </w:t>
-      </w:r>
-      <w:r>
-        <w:rPr>
-          <w:i/>
-          <w:iCs/>
-        </w:rPr>
-        <w:t>Organizational Research Methods</w:t>
-      </w:r>
-      <w:r>
-        <w:t xml:space="preserve">, </w:t>
-      </w:r>
-      <w:r>
-        <w:rPr>
-          <w:i/>
-          <w:iCs/>
-        </w:rPr>
-        <w:t>11</w:t>
-      </w:r>
-      <w:r>
-        <w:t>(2), 364–386. https://doi.org/10.1177/1094428106291059</w:t>
-      </w:r>
-    </w:p>
-    <w:p>
-      <w:pPr>
-        <w:pStyle w:val="Bibliography"/>
-      </w:pPr>
-      <w:r>
-        <w:lastRenderedPageBreak/>
-        <w:t xml:space="preserve">Pigott, T. D. (2019). Missing data in meta-analysis. In H. Cooper, L. V. Hedges, &amp; J. C. Valentine (Eds.), </w:t>
-      </w:r>
-      <w:r>
-        <w:rPr>
-          <w:i/>
-          <w:iCs/>
-        </w:rPr>
-        <w:t>The handbook of research synthesis and meta-analysis</w:t>
-      </w:r>
-      <w:r>
-        <w:t xml:space="preserve"> (pp. 367–382). Russell Sage Foundation. https://doi.org/10.7758/9781610448864</w:t>
-      </w:r>
-    </w:p>
-    <w:p>
-      <w:pPr>
-        <w:pStyle w:val="Bibliography"/>
-      </w:pPr>
-      <w:r>
-        <w:t xml:space="preserve">Pustejovsky, J., Citkowicz, M., &amp; Joshi, M. (2025). </w:t>
-      </w:r>
-      <w:r>
-        <w:rPr>
-          <w:i/>
-          <w:iCs/>
-        </w:rPr>
-        <w:t>Estimation and inference for step-function selection models in meta-analysis with dependent effects</w:t>
-      </w:r>
-      <w:r>
-        <w:t>. OSF. https://doi.org/10.31222/osf.io/qg5x6</w:t>
-      </w:r>
-    </w:p>
-    <w:p>
-      <w:pPr>
-        <w:pStyle w:val="Bibliography"/>
-      </w:pPr>
-      <w:r>
-        <w:t xml:space="preserve">Pustejovsky, J. E. (2016). </w:t>
-      </w:r>
-      <w:r>
-        <w:rPr>
-          <w:i/>
-          <w:iCs/>
-        </w:rPr>
-        <w:t>Alternative formulas for the standardized mean difference</w:t>
-      </w:r>
-      <w:r>
-        <w:t>. https://www.jepusto.com/alternative-formulas-for-the-smd/</w:t>
-      </w:r>
-    </w:p>
-    <w:p>
-      <w:pPr>
-        <w:pStyle w:val="Bibliography"/>
-      </w:pPr>
-      <w:r>
-        <w:t xml:space="preserve">Pustejovsky, J. E. (2020). </w:t>
-      </w:r>
-      <w:r>
-        <w:rPr>
-          <w:i/>
-          <w:iCs/>
-        </w:rPr>
-        <w:t>clubSandwich: Cluster-robust (sandwich) variance estimators with small-sample corrections</w:t>
-      </w:r>
-      <w:r>
-        <w:t xml:space="preserve"> (No. 0.5.5). cran.r-project.org.</w:t>
-      </w:r>
-    </w:p>
-    <w:p>
-      <w:pPr>
-        <w:pStyle w:val="Bibliography"/>
-      </w:pPr>
-      <w:r>
-        <w:t xml:space="preserve">Pustejovsky, J. E., &amp; Joshi, M. (2023). </w:t>
-      </w:r>
-      <w:r>
-        <w:rPr>
-          <w:i/>
-          <w:iCs/>
-        </w:rPr>
-        <w:t>Cluster-Bootstrapping a meta-analytic selection model</w:t>
-      </w:r>
-      <w:r>
-        <w:t>. https://jepusto.com/posts/cluster-bootstrap-selection-model/</w:t>
-      </w:r>
-    </w:p>
-    <w:p>
-      <w:pPr>
-        <w:pStyle w:val="Bibliography"/>
-      </w:pPr>
-      <w:r>
-        <w:t xml:space="preserve">Pustejovsky, J. E., Joshi, M., &amp; Citkowicz, M. (2025). </w:t>
-      </w:r>
-      <w:r>
-        <w:rPr>
-          <w:i/>
-          <w:iCs/>
-        </w:rPr>
-        <w:t>metaselection: Meta-analytic selection models with cluster-robust and cluster-bootstrap standard errors for dependent effect size estimates</w:t>
-      </w:r>
-      <w:r>
-        <w:t xml:space="preserve"> (No. 0.1.5).</w:t>
-      </w:r>
-    </w:p>
-    <w:p>
-      <w:pPr>
-        <w:pStyle w:val="Bibliography"/>
-      </w:pPr>
-      <w:r>
-        <w:t xml:space="preserve">Pustejovsky, J. E., &amp; Rodgers, M. A. (2019). Testing for funnel plot asymmetry of standardized mean differences. </w:t>
-      </w:r>
-      <w:r>
-        <w:rPr>
-          <w:i/>
-          <w:iCs/>
-        </w:rPr>
-        <w:t>Research Synthesis Methods</w:t>
-      </w:r>
-      <w:r>
-        <w:t xml:space="preserve">, </w:t>
-      </w:r>
-      <w:r>
-        <w:rPr>
-          <w:i/>
-          <w:iCs/>
-        </w:rPr>
-        <w:t>10</w:t>
-      </w:r>
-      <w:r>
-        <w:t>(1), 57–71. https://doi.org/10.1002/jrsm.1332</w:t>
-      </w:r>
-    </w:p>
-    <w:p>
-      <w:pPr>
-        <w:pStyle w:val="Bibliography"/>
-      </w:pPr>
-      <w:r>
-        <w:t xml:space="preserve">Pustejovsky, J. E., &amp; Tipton, E. (2021). Meta-analysis with robust variance estimation: Expanding the range of working models. </w:t>
-      </w:r>
-      <w:r>
-        <w:rPr>
-          <w:i/>
-          <w:iCs/>
-        </w:rPr>
-        <w:t>Prevention Science</w:t>
-      </w:r>
-      <w:r>
-        <w:t xml:space="preserve">, </w:t>
-      </w:r>
-      <w:r>
-        <w:rPr>
-          <w:i/>
-          <w:iCs/>
-        </w:rPr>
-        <w:t>23</w:t>
-      </w:r>
-      <w:r>
-        <w:t>(1), 425–438. https://doi.org/10.1007/s11121-021-01246-3</w:t>
-      </w:r>
-    </w:p>
-    <w:p>
-      <w:pPr>
-        <w:pStyle w:val="Bibliography"/>
-      </w:pPr>
-      <w:r>
-        <w:t xml:space="preserve">Pustejovsky, J. E., Zhang, J., &amp; Tipton, E. (2025). </w:t>
-      </w:r>
-      <w:r>
-        <w:rPr>
-          <w:i/>
-          <w:iCs/>
-        </w:rPr>
-        <w:t>A preliminary data analysis workflow for meta-analysis of dependent effect sizes</w:t>
-      </w:r>
-      <w:r>
-        <w:t>. OSF. https://doi.org/10.31222/osf.io/vfsqx_v1</w:t>
-      </w:r>
-    </w:p>
-    <w:p>
-      <w:pPr>
-        <w:pStyle w:val="Bibliography"/>
-      </w:pPr>
-      <w:r>
-        <w:lastRenderedPageBreak/>
-        <w:t xml:space="preserve">R Core Team. (2022). </w:t>
-      </w:r>
-      <w:r>
-        <w:rPr>
-          <w:i/>
-          <w:iCs/>
-        </w:rPr>
-        <w:t>R: A language and environment for statistical computing</w:t>
-      </w:r>
-      <w:r>
-        <w:t>. R Foundation for Statistical Computing, Vienna, Austria.</w:t>
-      </w:r>
-    </w:p>
-    <w:p>
-      <w:pPr>
-        <w:pStyle w:val="Bibliography"/>
-      </w:pPr>
-      <w:r>
-        <w:t xml:space="preserve">Rothstein, H. R., Sutton, A. J., &amp; Borenstein, M. (2005). Publication bias in meta-analysis. In H. R. Rothstein, A. J. Sutton, &amp; M. Borenstein (Eds.), </w:t>
-      </w:r>
-      <w:r>
-        <w:rPr>
-          <w:i/>
-          <w:iCs/>
-        </w:rPr>
-        <w:t>Publication bias in meta-analysis: Prevention, assessment and adjustments</w:t>
-      </w:r>
-      <w:r>
-        <w:t>. Wiley Online Library.</w:t>
-      </w:r>
-    </w:p>
-    <w:p>
-      <w:pPr>
-        <w:pStyle w:val="Bibliography"/>
-      </w:pPr>
-      <w:r>
-        <w:t xml:space="preserve">RStudio Team. (2015). </w:t>
-      </w:r>
-      <w:r>
-        <w:rPr>
-          <w:i/>
-          <w:iCs/>
-        </w:rPr>
-        <w:t>RStudio: Integrated development for R</w:t>
-      </w:r>
-      <w:r>
-        <w:t>. RStudio, Inc., Boston, MA.</w:t>
-      </w:r>
-    </w:p>
-    <w:p>
-      <w:pPr>
-        <w:pStyle w:val="Bibliography"/>
-      </w:pPr>
-      <w:r>
-        <w:t xml:space="preserve">Sacks, S., McKendrick, K., Vazan, P., Sacks, J. Y., &amp; Cleland, C. M. (2011). Modified therapeutic community aftercare for clients triply diagnosed with HIV/AIDS and co-occurring mental and substance use disorders. </w:t>
-      </w:r>
-      <w:r>
-        <w:rPr>
-          <w:i/>
-          <w:iCs/>
-        </w:rPr>
-        <w:t>AIDS Care</w:t>
-      </w:r>
-      <w:r>
-        <w:t xml:space="preserve">, </w:t>
-      </w:r>
-      <w:r>
-        <w:rPr>
-          <w:i/>
-          <w:iCs/>
-        </w:rPr>
-        <w:t>23</w:t>
-      </w:r>
-      <w:r>
-        <w:t>(12), 1676–1686. https://doi.org/10.1080/09540121.2011.582075</w:t>
-      </w:r>
-    </w:p>
-    <w:p>
-      <w:pPr>
-        <w:pStyle w:val="Bibliography"/>
-      </w:pPr>
-      <w:r>
-        <w:t xml:space="preserve">Shadish, W. R., Cook, T. D., &amp; Campbell, D. T. (2002). </w:t>
-      </w:r>
-      <w:r>
-        <w:rPr>
-          <w:i/>
-          <w:iCs/>
-        </w:rPr>
-        <w:t>Experimental and Quasi-Experimental Designs for Generalized Causal Inference</w:t>
-      </w:r>
-      <w:r>
-        <w:t>. Cengage Learning, Inc.</w:t>
-      </w:r>
-    </w:p>
-    <w:p>
-      <w:pPr>
-        <w:pStyle w:val="Bibliography"/>
-      </w:pPr>
-      <w:r>
-        <w:t xml:space="preserve">Somers, J. M., Moniruzzaman, A., Patterson, M., Currie, L., Rezansoff, S. N., Palepu, A., &amp; Fryer, K. (2017). A randomized trial examining housing first in congregate and scattered site formats. </w:t>
-      </w:r>
-      <w:r>
-        <w:rPr>
-          <w:i/>
-          <w:iCs/>
-        </w:rPr>
-        <w:t>PloS One</w:t>
-      </w:r>
-      <w:r>
-        <w:t xml:space="preserve">, </w:t>
-      </w:r>
-      <w:r>
-        <w:rPr>
-          <w:i/>
-          <w:iCs/>
-        </w:rPr>
-        <w:t>12</w:t>
-      </w:r>
-      <w:r>
-        <w:t>(1), e0168745. https://doi.org/10.1371/journal.pone.0168745</w:t>
-      </w:r>
-    </w:p>
-    <w:p>
-      <w:pPr>
-        <w:pStyle w:val="Bibliography"/>
-      </w:pPr>
-      <w:r>
-        <w:t xml:space="preserve">Stanley, T. D., &amp; Doucouliagos, H. (2014). Meta-regression approximations to reduce publication selection bias. </w:t>
-      </w:r>
-      <w:r>
-        <w:rPr>
-          <w:i/>
-          <w:iCs/>
-        </w:rPr>
-        <w:t>Research Synthesis Methods</w:t>
-      </w:r>
-      <w:r>
-        <w:t xml:space="preserve">, </w:t>
-      </w:r>
-      <w:r>
-        <w:rPr>
-          <w:i/>
-          <w:iCs/>
-        </w:rPr>
-        <w:t>5</w:t>
-      </w:r>
-      <w:r>
-        <w:t>(1), 60–78. https://doi.org/10.1002/jrsm.1095</w:t>
-      </w:r>
-    </w:p>
-    <w:p>
-      <w:pPr>
-        <w:pStyle w:val="Bibliography"/>
-      </w:pPr>
-      <w:r>
-        <w:t xml:space="preserve">Sterne, J. A. C., Hernán, M. A., Reeves, B. C., Savović, J., Berkman, N. D., Viswanathan, M., Henry, D., Altman, D. G., Ansari, M. T., Boutron, I., Carpenter, J. R., Chan, A.-W., Churchill, R., Deeks, J. J., Hróbjartsson, A., Kirkham, J., Jüni, P., Loke, Y. K., Pigott, T. D., … Higgins, J. P. T. (2016). ROBINS-I: A tool for assessing risk of bias in non-randomised studies of interventions. </w:t>
-      </w:r>
-      <w:r>
-        <w:rPr>
-          <w:i/>
-          <w:iCs/>
-        </w:rPr>
-        <w:t>BMJ</w:t>
-      </w:r>
-      <w:r>
-        <w:t xml:space="preserve">, </w:t>
-      </w:r>
-      <w:r>
-        <w:rPr>
-          <w:i/>
-          <w:iCs/>
-        </w:rPr>
-        <w:t>355</w:t>
-      </w:r>
-      <w:r>
-        <w:t>, i4919. https://doi.org/10.1136/bmj.i4919</w:t>
-      </w:r>
-    </w:p>
-    <w:p>
-      <w:pPr>
-        <w:pStyle w:val="Bibliography"/>
-      </w:pPr>
-      <w:r>
-        <w:t xml:space="preserve">Sterne, J. A. C., Higgins, J. P., Elbers, R. G., &amp; Reeves, B. C. (2016). </w:t>
-      </w:r>
-      <w:r>
-        <w:rPr>
-          <w:i/>
-          <w:iCs/>
-        </w:rPr>
-        <w:t>Risk Of Bias In Non-randomized Studies of Interventions (ROBINS-I): Detailed guidance</w:t>
-      </w:r>
-      <w:r>
-        <w:t>.</w:t>
-      </w:r>
-    </w:p>
-    <w:p>
-      <w:pPr>
-        <w:pStyle w:val="Bibliography"/>
-      </w:pPr>
-      <w:r>
-        <w:lastRenderedPageBreak/>
-        <w:t xml:space="preserve">Sterne, J. A. C., Savović, J., Page, M. J., Elbers, R. G., Blencowe, N. S., Boutron, I., Cates, C. J., Cheng, H.-Y., Corbett, M. S., &amp; Eldridge, S. M. (2019). RoB 2: A revised tool for assessing risk of bias in randomised trials. </w:t>
-      </w:r>
-      <w:r>
-        <w:rPr>
-          <w:i/>
-          <w:iCs/>
-        </w:rPr>
-        <w:t>BMJ</w:t>
-      </w:r>
-      <w:r>
-        <w:t xml:space="preserve">, </w:t>
-      </w:r>
-      <w:r>
-        <w:rPr>
-          <w:i/>
-          <w:iCs/>
-        </w:rPr>
-        <w:t>366</w:t>
-      </w:r>
-      <w:r>
-        <w:t>, l4898. https://doi.org/10.1136/bmj.l4898</w:t>
-      </w:r>
-    </w:p>
-    <w:p>
-      <w:pPr>
-        <w:pStyle w:val="Bibliography"/>
-      </w:pPr>
-      <w:r>
-        <w:t xml:space="preserve">Taylor, J. A., Pigott, T. D., &amp; Williams, R. (2021). Promoting knowledge accumulation about intervention effects: Exploring strategies for standardizing statistical approaches and effect size reporting. </w:t>
-      </w:r>
-      <w:r>
-        <w:rPr>
-          <w:i/>
-          <w:iCs/>
-        </w:rPr>
-        <w:t>Educational Researcher</w:t>
-      </w:r>
-      <w:r>
-        <w:t xml:space="preserve">, </w:t>
-      </w:r>
-      <w:r>
-        <w:rPr>
-          <w:i/>
-          <w:iCs/>
-        </w:rPr>
-        <w:t>51</w:t>
-      </w:r>
-      <w:r>
-        <w:t>(1), 72–80. https://doi.org/10.3102/0013189X211051319</w:t>
-      </w:r>
-    </w:p>
-    <w:p>
-      <w:pPr>
-        <w:pStyle w:val="Bibliography"/>
-      </w:pPr>
-      <w:r>
-        <w:t xml:space="preserve">Tipton, E. (2015). Small sample adjustments for robust variance estimation with meta-regression. </w:t>
-      </w:r>
-      <w:r>
-        <w:rPr>
-          <w:i/>
-          <w:iCs/>
-        </w:rPr>
-        <w:t>Psychological Methods</w:t>
-      </w:r>
-      <w:r>
-        <w:t xml:space="preserve">, </w:t>
-      </w:r>
-      <w:r>
-        <w:rPr>
-          <w:i/>
-          <w:iCs/>
-        </w:rPr>
-        <w:t>20</w:t>
-      </w:r>
-      <w:r>
-        <w:t>(3), 375–393. https://doi.org/10.1037/met0000011</w:t>
-      </w:r>
-    </w:p>
-    <w:p>
-      <w:pPr>
-        <w:pStyle w:val="Bibliography"/>
-      </w:pPr>
-      <w:r>
-        <w:t xml:space="preserve">Tipton, E., &amp; Pustejovsky, J. E. (2015). Small-sample adjustments for tests of moderators and model fit using robust variance estimation in meta-regression. </w:t>
-      </w:r>
-      <w:r>
-        <w:rPr>
-          <w:i/>
-          <w:iCs/>
-        </w:rPr>
-        <w:t>Journal of Educational and Behavioral Statistics</w:t>
-      </w:r>
-      <w:r>
-        <w:t xml:space="preserve">, </w:t>
-      </w:r>
-      <w:r>
-        <w:rPr>
-          <w:i/>
-          <w:iCs/>
-        </w:rPr>
-        <w:t>40</w:t>
-      </w:r>
-      <w:r>
-        <w:t>(6), 604–634. https://doi.org/10.3102/1076998615606099</w:t>
-      </w:r>
-    </w:p>
-    <w:p>
-      <w:pPr>
-        <w:pStyle w:val="Bibliography"/>
-      </w:pPr>
-      <w:r>
-        <w:t xml:space="preserve">van Aert, R. C. M. (2023). </w:t>
-      </w:r>
-      <w:r>
-        <w:rPr>
-          <w:i/>
-          <w:iCs/>
-        </w:rPr>
-        <w:t>puniform: Meta-analysis methods correcting for publication bias</w:t>
-      </w:r>
-      <w:r>
-        <w:t xml:space="preserve"> (No. 0.2.7). CRAN.</w:t>
-      </w:r>
-    </w:p>
-    <w:p>
-      <w:pPr>
-        <w:pStyle w:val="Bibliography"/>
-      </w:pPr>
-      <w:r>
-        <w:t xml:space="preserve">van Aert, R. C. M. (2025). Meta-analyzing nonpreregistered and preregistered studies. </w:t>
-      </w:r>
-      <w:r>
-        <w:rPr>
-          <w:i/>
-          <w:iCs/>
-        </w:rPr>
-        <w:t>Psychological Methods</w:t>
-      </w:r>
-      <w:r>
-        <w:t xml:space="preserve">, </w:t>
-      </w:r>
-      <w:r>
-        <w:rPr>
-          <w:i/>
-          <w:iCs/>
-        </w:rPr>
-        <w:t>Online first</w:t>
-      </w:r>
-      <w:r>
-        <w:t>. https://doi.org/10.1037/met0000719</w:t>
-      </w:r>
-    </w:p>
-    <w:p>
-      <w:pPr>
-        <w:pStyle w:val="Bibliography"/>
-      </w:pPr>
-      <w:r>
-        <w:t xml:space="preserve">van Aert, R. C. M., &amp; van Assen, M. A. (2025). </w:t>
-      </w:r>
-      <w:r>
-        <w:rPr>
-          <w:i/>
-          <w:iCs/>
-        </w:rPr>
-        <w:t>Correcting for publication bias in a meta-analysis with the p-uniform* method</w:t>
-      </w:r>
-      <w:r>
-        <w:t>. Center for Open Science. https://doi.org/10.31222/osf.io/zqjr9</w:t>
-      </w:r>
-    </w:p>
-    <w:p>
-      <w:pPr>
-        <w:pStyle w:val="Bibliography"/>
-      </w:pPr>
-      <w:r>
-        <w:t xml:space="preserve">Vembye, M. H. (2024a). </w:t>
-      </w:r>
-      <w:r>
-        <w:rPr>
-          <w:i/>
-          <w:iCs/>
-        </w:rPr>
-        <w:t>Variance calculation when there is clustering in one treatment group only</w:t>
-      </w:r>
-      <w:r>
-        <w:t>. https://mikkelvembye.github.io/VIVECampbell/reference/vgt_smd_1armcluster.html</w:t>
-      </w:r>
-    </w:p>
-    <w:p>
-      <w:pPr>
-        <w:pStyle w:val="Bibliography"/>
-      </w:pPr>
-      <w:r>
-        <w:t xml:space="preserve">Vembye, M. H. (2024b). </w:t>
-      </w:r>
-      <w:r>
-        <w:rPr>
-          <w:i/>
-          <w:iCs/>
-        </w:rPr>
-        <w:t>VIVECampbell: Functions for Campbell reviews in VIVE</w:t>
-      </w:r>
-      <w:r>
-        <w:t xml:space="preserve"> (No. 0.0.1). GitHub.</w:t>
-      </w:r>
-    </w:p>
-    <w:p>
-      <w:pPr>
-        <w:pStyle w:val="Bibliography"/>
-      </w:pPr>
-      <w:r>
-        <w:lastRenderedPageBreak/>
-        <w:t xml:space="preserve">Vembye, M. H., Pustejovsky, J. E., &amp; Pigott, T. D. (2023). Power approximations for overall average effects in meta-analysis with dependent effect sizes. </w:t>
-      </w:r>
-      <w:r>
-        <w:rPr>
-          <w:i/>
-          <w:iCs/>
-        </w:rPr>
-        <w:t>Journal of Educational and Behavioral Statistics</w:t>
-      </w:r>
-      <w:r>
-        <w:t xml:space="preserve">, </w:t>
-      </w:r>
-      <w:r>
-        <w:rPr>
-          <w:i/>
-          <w:iCs/>
-        </w:rPr>
-        <w:t>48</w:t>
-      </w:r>
-      <w:r>
-        <w:t>(1), 70–102. https://doi.org/10769986221127379</w:t>
-      </w:r>
-    </w:p>
-    <w:p>
-      <w:pPr>
-        <w:pStyle w:val="Bibliography"/>
-      </w:pPr>
-      <w:r>
-        <w:t xml:space="preserve">Vembye, M. H., Pustejovsky, J. E., &amp; Pigott, T. D. (2024). Conducting power analysis for meta-analysis with dependent effect sizes: Common guidelines and an introduction to the POMADE R package. </w:t>
-      </w:r>
-      <w:r>
-        <w:rPr>
-          <w:i/>
-          <w:iCs/>
-        </w:rPr>
-        <w:t>Research Synthesis Methods</w:t>
-      </w:r>
-      <w:r>
-        <w:t xml:space="preserve">, </w:t>
-      </w:r>
-      <w:r>
-        <w:rPr>
-          <w:i/>
-          <w:iCs/>
-        </w:rPr>
-        <w:t>15</w:t>
-      </w:r>
-      <w:r>
-        <w:t>(6), 1214–1230. https://doi.org/10.1002/jrsm.1752</w:t>
-      </w:r>
-    </w:p>
-    <w:p>
-      <w:pPr>
-        <w:pStyle w:val="Bibliography"/>
-      </w:pPr>
-      <w:r>
-        <w:t xml:space="preserve">Vembye, M. H., Weiss, F., &amp; Hamilton Bhat, B. (2024). The effects of co-teaching and related collaborative models of instruction on student achievement: A systematic review and meta-analysis. </w:t>
-      </w:r>
-      <w:r>
-        <w:rPr>
-          <w:i/>
-          <w:iCs/>
-        </w:rPr>
-        <w:t>Review of Educational Research</w:t>
-      </w:r>
-      <w:r>
-        <w:t xml:space="preserve">, </w:t>
-      </w:r>
-      <w:r>
-        <w:rPr>
-          <w:i/>
-          <w:iCs/>
-        </w:rPr>
-        <w:t>94</w:t>
-      </w:r>
-      <w:r>
-        <w:t>(3), 376–422. https://doi.org/10.3102/00346543231186588</w:t>
-      </w:r>
-    </w:p>
-    <w:p>
-      <w:pPr>
-        <w:pStyle w:val="Bibliography"/>
-      </w:pPr>
-      <w:r>
-        <w:t xml:space="preserve">Viechtbauer, W. (2010). Conducting meta-analyses in R with the metafor package. </w:t>
-      </w:r>
-      <w:r>
-        <w:rPr>
-          <w:i/>
-          <w:iCs/>
-        </w:rPr>
-        <w:t>Journal of Statistical Software</w:t>
-      </w:r>
-      <w:r>
-        <w:t xml:space="preserve">, </w:t>
-      </w:r>
-      <w:r>
-        <w:rPr>
-          <w:i/>
-          <w:iCs/>
-        </w:rPr>
-        <w:t>36</w:t>
-      </w:r>
-      <w:r>
-        <w:t>(3), 1–48. https://doi.org/10.18637/jss.v036.i03</w:t>
-      </w:r>
-    </w:p>
-    <w:p>
-      <w:pPr>
-        <w:pStyle w:val="Bibliography"/>
-      </w:pPr>
-      <w:r>
-        <w:t xml:space="preserve">Viechtbauer, W. (2021). </w:t>
-      </w:r>
-      <w:r>
-        <w:rPr>
-          <w:i/>
-          <w:iCs/>
-        </w:rPr>
-        <w:t>I2 for Multilevel and Multivariate Models</w:t>
-      </w:r>
-      <w:r>
-        <w:t>. https://www.metafor-project.org/doku.php/tips:i2_multilevel_multivariate</w:t>
-      </w:r>
-    </w:p>
-    <w:p>
-      <w:pPr>
-        <w:pStyle w:val="Bibliography"/>
-      </w:pPr>
-      <w:r>
-        <w:t xml:space="preserve">Viechtbauer, W. (2025). </w:t>
-      </w:r>
-      <w:r>
-        <w:rPr>
-          <w:i/>
-          <w:iCs/>
-        </w:rPr>
-        <w:t>Construct or approximate the variance-covariance matrix of dependent effect sizes or outcomes</w:t>
-      </w:r>
-      <w:r>
-        <w:t>. Metafor: A Meta-Analysis Package for R. https://wviechtb.github.io/metafor/reference/vcalc.html</w:t>
-      </w:r>
-    </w:p>
-    <w:p>
-      <w:pPr>
-        <w:pStyle w:val="Bibliography"/>
-      </w:pPr>
-      <w:r>
-        <w:t xml:space="preserve">Wei, Y., &amp; Higgins, J. P. T. (2013). Estimating within‐study covariances in multivariate meta‐analysis with multiple outcomes. </w:t>
-      </w:r>
-      <w:r>
-        <w:rPr>
-          <w:i/>
-          <w:iCs/>
-        </w:rPr>
-        <w:t>Statistics in Medicine</w:t>
-      </w:r>
-      <w:r>
-        <w:t xml:space="preserve">, </w:t>
-      </w:r>
-      <w:r>
-        <w:rPr>
-          <w:i/>
-          <w:iCs/>
-        </w:rPr>
-        <w:t>32</w:t>
-      </w:r>
-      <w:r>
-        <w:t>(7), 1191–1205. https://doi.org/10.1002/sim.5679</w:t>
-      </w:r>
-    </w:p>
-    <w:p>
-      <w:pPr>
-        <w:pStyle w:val="Bibliography"/>
-      </w:pPr>
-      <w:r>
-        <w:t xml:space="preserve">Wickham, H. (2016). </w:t>
-      </w:r>
-      <w:r>
-        <w:rPr>
-          <w:i/>
-          <w:iCs/>
-        </w:rPr>
-        <w:t>ggplot2: Elegant graphics for data analysis</w:t>
-      </w:r>
-      <w:r>
-        <w:t>. https://cran.r-project.org/web/packages/ggplot2/index.html</w:t>
-      </w:r>
-    </w:p>
-    <w:p>
-      <w:pPr>
-        <w:pStyle w:val="Bibliography"/>
-      </w:pPr>
-      <w:r>
-        <w:lastRenderedPageBreak/>
-        <w:t xml:space="preserve">Wickham, H., Averick, M., Bryan, J., Chang, W., McGowan, L. D., François, R., Grolemund, G., Hayes, A., Henry, L., &amp; Hester, J. (2019). Welcome to the Tidyverse. </w:t>
-      </w:r>
-      <w:r>
-        <w:rPr>
-          <w:i/>
-          <w:iCs/>
-        </w:rPr>
-        <w:t>Journal of Open Source Software</w:t>
-      </w:r>
-      <w:r>
-        <w:t xml:space="preserve">, </w:t>
-      </w:r>
-      <w:r>
-        <w:rPr>
-          <w:i/>
-          <w:iCs/>
-        </w:rPr>
-        <w:t>4</w:t>
-      </w:r>
-      <w:r>
-        <w:t>(43), 1686.</w:t>
-      </w:r>
-    </w:p>
-    <w:p>
-      <w:pPr>
-        <w:pStyle w:val="Bibliography"/>
-      </w:pPr>
-      <w:r>
-        <w:t xml:space="preserve">Wilkinson, M. D., Dumontier, M., Aalbersberg, Ij. J., Appleton, G., Axton, M., Baak, A., Blomberg, N., Boiten, J.-W., da Silva Santos, L. B., Bourne, P. E., Bouwman, J., Brookes, A. J., Clark, T., Crosas, M., Dillo, I., Dumon, O., Edmunds, S., Evelo, C. T., Finkers, R., … Mons, B. (2016). The FAIR Guiding Principles for scientific data management and stewardship. </w:t>
-      </w:r>
-      <w:r>
-        <w:rPr>
-          <w:i/>
-          <w:iCs/>
-        </w:rPr>
-        <w:t>Scientific Data</w:t>
-      </w:r>
-      <w:r>
-        <w:t xml:space="preserve">, </w:t>
-      </w:r>
-      <w:r>
-        <w:rPr>
-          <w:i/>
-          <w:iCs/>
-        </w:rPr>
-        <w:t>3</w:t>
-      </w:r>
-      <w:r>
-        <w:t>(1), 160018. https://doi.org/10.1038/sdata.2016.18</w:t>
-      </w:r>
-    </w:p>
-    <w:p>
-      <w:pPr>
-        <w:pStyle w:val="Bibliography"/>
-      </w:pPr>
-      <w:r>
-        <w:t xml:space="preserve">Wilson, D. B. (2016). </w:t>
-      </w:r>
-      <w:r>
-        <w:rPr>
-          <w:i/>
-          <w:iCs/>
-        </w:rPr>
-        <w:t>Formulas used by the “Practical Meta-Analysis Effect Size Calculator.”</w:t>
-      </w:r>
-    </w:p>
-    <w:p>
-      <w:pPr>
-        <w:pStyle w:val="Bibliography"/>
-      </w:pPr>
-      <w:r>
         <w:t xml:space="preserve">Wu, W., Duan, J., Reed, W. R., &amp; Tipton, E. (2025). </w:t>
       </w:r>
-      <w:r>
-        <w:rPr>
-          <w:i/>
-          <w:iCs/>
-        </w:rPr>
-        <w:t>What Can We Learn From 1000 Meta-Analyses Across 10 Different Disciplines?</w:t>
+      <w:bookmarkStart w:id="18" w:name="_GoBack"/>
+      <w:r>
+        <w:rPr>
+          <w:i/>
+          <w:iCs/>
+        </w:rPr>
+        <w:t>What</w:t>
+      </w:r>
+      <w:bookmarkEnd w:id="18"/>
+      <w:r>
+        <w:rPr>
+          <w:i/>
+          <w:iCs/>
+        </w:rPr>
+        <w:t xml:space="preserve"> Can We Learn From 1000 Meta-Analyses Across 10 Different Disciplines?</w:t>
       </w:r>
       <w:r>
         <w:t xml:space="preserve"> University of Canterbury. https://ideas.repec.org/p/cbt/econwp/25-07.html</w:t>
@@ -4133,7 +4385,7 @@
 </file>
 
 <file path=customXml/itemProps1.xml><?xml version="1.0" encoding="utf-8"?>
-<ds:datastoreItem xmlns:ds="http://schemas.openxmlformats.org/officeDocument/2006/customXml" ds:itemID="{41C92223-9E59-442B-A68A-FC6998D9DD0F}">
+<ds:datastoreItem xmlns:ds="http://schemas.openxmlformats.org/officeDocument/2006/customXml" ds:itemID="{71C03666-69E1-4847-BC4A-8A4DBD8FD191}">
   <ds:schemaRefs>
     <ds:schemaRef ds:uri="http://schemas.openxmlformats.org/officeDocument/2006/bibliography"/>
   </ds:schemaRefs>

</xml_diff>

<commit_message>
Working on the PECHE+ model
</commit_message>
<xml_diff>
--- a/Mikkels refs.docx
+++ b/Mikkels refs.docx
@@ -20,7 +20,7 @@
         <w:fldChar w:fldCharType="begin" w:fldLock="1"/>
       </w:r>
       <w:r>
-        <w:instrText xml:space="preserve"> ADDIN ZOTERO_ITEM CSL_CITATION {"citationID":"o646ffvp","properties":{"formattedCitation":"(Aloe et al., 2024)","plainCitation":"(Aloe et al., 2024)","noteIndex":0},"citationItems":[{"id":"f5knF4a1/su4m9w2m","uris":["http://www.mendeley.com/documents/?uuid=8677949e-f4c8-4a3a-9122-bb027440b4c9"],"itemData":{"DOI":"https://doi.org/10.1002/cl2.1445","abstract":"Abstract Introduction The authors formed a small working group to modernize the Methodological Expectations for Campbell Collaboration Intervention Reviews (MECCIR). We reviewed comments and feedback from editors, peer reviewers of Campbell submissions, and authors; for example, that the Campbell MECCIR was long and some of the items in the reporting and conduct checklists were difficult to cross-reference. We also wanted to make the checklist more relevant for reviews of associations or risk factors and other quantitative non-intervention review types, which we welcome in Campbell. Thus, our aim was to develop a shorter, more holistic guidance and checklist of Campbell Standards, encompassing both conduct and reporting of these standards within the same checklist. Methods Our updated Campbell Standards will be a living document. To develop this first iteration, we invited Campbell members to join a virtual working group; we sought experience in conducting Campbell systematic reviews and in conducting methods editor reviews for Campbell. We aligned the items from the MECCIR for conduct and reporting, then compared the principles of conduct that apply across review types to Preferred Reporting Items for Systematic Reviews and Meta-Analyses (PRISMA)-literature search extension (S) and PRISMA-2020 reporting standards. We discussed each section with the aim of developing a parsimonious checklist with explanatory guidance while avoiding losing important concepts that are relevant to all types of reviews. We held nine meetings to discuss each section in detail between September 2022 and March 2023. We circulated this initial checklist and guidance to all Campbell editors, methods editors, information specialists and co-chairs to seek their feedback. All feedback was discussed by the working group and incorporated to the Standards or, if not incorporated, a formal response was returned about the rationale for why the feedback was not incorporated. Campbell Policy The guidance includes seven main sections with 35 items multifaceted but distinct concepts that authors must adhere to when conducting Campbell reviews. Authors and reviewers must be mindful that multiple factors need to be assessed for each item. According to the Campbell Standards, the reporting of Campbell reviews must adhere to appropriate PRISMA reporting guidelines(s) such as PRISMA-2020. How to Use The editorial board recommends authors use the checklist during their work in formulating their p…","author":[{"dropping-particle":"","family":"Aloe","given":"Ariel M","non-dropping-particle":"","parse-names":false,"suffix":""},{"dropping-particle":"","family":"Dewidar","given":"Omar","non-dropping-particle":"","parse-names":false,"suffix":""},{"dropping-particle":"","family":"Hennessy","given":"Emily A","non-dropping-particle":"","parse-names":false,"suffix":""},{"dropping-particle":"","family":"Pigott","given":"Terri","non-dropping-particle":"","parse-names":false,"suffix":""},{"dropping-particle":"","family":"Stewart","given":"Gavin","non-dropping-particle":"","parse-names":false,"suffix":""},{"dropping-particle":"","family":"Welch","given":"Vivian","non-dropping-particle":"","parse-names":false,"suffix":""},{"dropping-particle":"","family":"Wilson","given":"David B","non-dropping-particle":"","parse-names":false,"suffix":""},{"dropping-particle":"","family":"Group","given":"Campbell MECCIR Working","non-dropping-particle":"","parse-names":false,"suffix":""}],"container-title":"Campbell Systematic Reviews","id":"ITEM-1","issue":"4","issued":{"date-parts":[["2024","12","1"]]},"page":"e1445","publisher":"John Wiley &amp; Sons, Ltd","title":"Campbell Standards: Modernizing Campbell's Methodologic Expectations for Campbell Collaboration Intervention Reviews (MECCIR)","type":"article-journal","volume":"20"}}],"schema":"https://github.com/citation-style-language/schema/raw/master/csl-citation.json"} </w:instrText>
+        <w:instrText xml:space="preserve"> ADDIN ZOTERO_ITEM CSL_CITATION {"citationID":"o646ffvp","properties":{"formattedCitation":"(Aloe et al., 2024)","plainCitation":"(Aloe et al., 2024)","noteIndex":0},"citationItems":[{"id":"HelNBwbQ/4RZjGwuJ","uris":["http://www.mendeley.com/documents/?uuid=8677949e-f4c8-4a3a-9122-bb027440b4c9"],"itemData":{"DOI":"https://doi.org/10.1002/cl2.1445","abstract":"Abstract Introduction The authors formed a small working group to modernize the Methodological Expectations for Campbell Collaboration Intervention Reviews (MECCIR). We reviewed comments and feedback from editors, peer reviewers of Campbell submissions, and authors; for example, that the Campbell MECCIR was long and some of the items in the reporting and conduct checklists were difficult to cross-reference. We also wanted to make the checklist more relevant for reviews of associations or risk factors and other quantitative non-intervention review types, which we welcome in Campbell. Thus, our aim was to develop a shorter, more holistic guidance and checklist of Campbell Standards, encompassing both conduct and reporting of these standards within the same checklist. Methods Our updated Campbell Standards will be a living document. To develop this first iteration, we invited Campbell members to join a virtual working group; we sought experience in conducting Campbell systematic reviews and in conducting methods editor reviews for Campbell. We aligned the items from the MECCIR for conduct and reporting, then compared the principles of conduct that apply across review types to Preferred Reporting Items for Systematic Reviews and Meta-Analyses (PRISMA)-literature search extension (S) and PRISMA-2020 reporting standards. We discussed each section with the aim of developing a parsimonious checklist with explanatory guidance while avoiding losing important concepts that are relevant to all types of reviews. We held nine meetings to discuss each section in detail between September 2022 and March 2023. We circulated this initial checklist and guidance to all Campbell editors, methods editors, information specialists and co-chairs to seek their feedback. All feedback was discussed by the working group and incorporated to the Standards or, if not incorporated, a formal response was returned about the rationale for why the feedback was not incorporated. Campbell Policy The guidance includes seven main sections with 35 items multifaceted but distinct concepts that authors must adhere to when conducting Campbell reviews. Authors and reviewers must be mindful that multiple factors need to be assessed for each item. According to the Campbell Standards, the reporting of Campbell reviews must adhere to appropriate PRISMA reporting guidelines(s) such as PRISMA-2020. How to Use The editorial board recommends authors use the checklist during their work in formulating their p…","author":[{"dropping-particle":"","family":"Aloe","given":"Ariel M","non-dropping-particle":"","parse-names":false,"suffix":""},{"dropping-particle":"","family":"Dewidar","given":"Omar","non-dropping-particle":"","parse-names":false,"suffix":""},{"dropping-particle":"","family":"Hennessy","given":"Emily A","non-dropping-particle":"","parse-names":false,"suffix":""},{"dropping-particle":"","family":"Pigott","given":"Terri","non-dropping-particle":"","parse-names":false,"suffix":""},{"dropping-particle":"","family":"Stewart","given":"Gavin","non-dropping-particle":"","parse-names":false,"suffix":""},{"dropping-particle":"","family":"Welch","given":"Vivian","non-dropping-particle":"","parse-names":false,"suffix":""},{"dropping-particle":"","family":"Wilson","given":"David B","non-dropping-particle":"","parse-names":false,"suffix":""},{"dropping-particle":"","family":"Group","given":"Campbell MECCIR Working","non-dropping-particle":"","parse-names":false,"suffix":""}],"container-title":"Campbell Systematic Reviews","id":"ITEM-1","issue":"4","issued":{"date-parts":[["2024","12","1"]]},"page":"e1445","publisher":"John Wiley &amp; Sons, Ltd","title":"Campbell Standards: Modernizing Campbell's Methodologic Expectations for Campbell Collaboration Intervention Reviews (MECCIR)","type":"article-journal","volume":"20"}}],"schema":"https://github.com/citation-style-language/schema/raw/master/csl-citation.json"} </w:instrText>
       </w:r>
       <w:r>
         <w:fldChar w:fldCharType="separate"/>
@@ -96,7 +96,7 @@
         <w:fldChar w:fldCharType="begin" w:fldLock="1"/>
       </w:r>
       <w:r>
-        <w:instrText xml:space="preserve"> ADDIN ZOTERO_ITEM CSL_CITATION {"citationID":"Vh0vUx5Y","properties":{"formattedCitation":"(Logan et al., 2021; Wilkinson et al., 2016)","plainCitation":"(Logan et al., 2021; Wilkinson et al., 2016)","noteIndex":0},"citationItems":[{"id":"f5knF4a1/hE2dUmYj","uris":["http://www.mendeley.com/documents/?uuid=5747b790-5145-4624-8313-cf4c7cfb90e2"],"itemData":{"ISSN":"2332-8584","author":[{"dropping-particle":"","family":"Logan","given":"Jessica A R","non-dropping-particle":"","parse-names":false,"suffix":""},{"dropping-particle":"","family":"Hart","given":"Sara A","non-dropping-particle":"","parse-names":false,"suffix":""},{"dropping-particle":"","family":"Schatschneider","given":"Christopher","non-dropping-particle":"","parse-names":false,"suffix":""}],"container-title":"AERA open","id":"ITEM-1","issued":{"date-parts":[["2021"]]},"page":"23328584211006475","publisher":"SAGE Publications Sage CA: Los Angeles, CA","title":"Data sharing in education science","type":"article-journal","volume":"7"}},{"id":"f5knF4a1/lBYV8gYc","uris":["http://www.mendeley.com/documents/?uuid=8c02e142-d17b-4efb-a880-63b6cb75708d"],"itemData":{"DOI":"10.1038/sdata.2016.18","ISSN":"2052-4463","abstract":"There is an urgent need to improve the infrastructure supporting the reuse of scholarly data. A diverse set of stakeholders—representing academia, industry, funding agencies, and scholarly publishers—have come together to design and jointly endorse a concise and measureable set of principles that we refer to as the FAIR Data Principles. The intent is that these may act as a guideline for those wishing to enhance the reusability of their data holdings. Distinct from peer initiatives that focus on the human scholar, the FAIR Principles put specific emphasis on enhancing the ability of machines to automatically find and use the data, in addition to supporting its reuse by individuals. This Comment is the first formal publication of the FAIR Principles, and includes the rationale behind them, and some exemplar implementations in the community.","author":[{"dropping-particle":"","family":"Wilkinson","given":"Mark D","non-dropping-particle":"","parse-names":false,"suffix":""},{"dropping-particle":"","family":"Dumontier","given":"Michel","non-dropping-particle":"","parse-names":false,"suffix":""},{"dropping-particle":"","family":"Aalbersberg","given":"IJsbrand Jan","non-dropping-particle":"","parse-names":false,"suffix":""},{"dropping-particle":"","family":"Appleton","given":"Gabrielle","non-dropping-particle":"","parse-names":false,"suffix":""},{"dropping-particle":"","family":"Axton","given":"Myles","non-dropping-particle":"","parse-names":false,"suffix":""},{"dropping-particle":"","family":"Baak","given":"Arie","non-dropping-particle":"","parse-names":false,"suffix":""},{"dropping-particle":"","family":"Blomberg","given":"Niklas","non-dropping-particle":"","parse-names":false,"suffix":""},{"dropping-particle":"","family":"Boiten","given":"Jan-Willem","non-dropping-particle":"","parse-names":false,"suffix":""},{"dropping-particle":"","family":"Silva Santos","given":"Luiz Bonino","non-dropping-particle":"da","parse-names":false,"suffix":""},{"dropping-particle":"","family":"Bourne","given":"Philip E","non-dropping-particle":"","parse-names":false,"suffix":""},{"dropping-particle":"","family":"Bouwman","given":"Jildau","non-dropping-particle":"","parse-names":false,"suffix":""},{"dropping-particle":"","family":"Brookes","given":"Anthony J","non-dropping-particle":"","parse-names":false,"suffix":""},{"dropping-particle":"","family":"Clark","given":"Tim","non-dropping-particle":"","parse-names":false,"suffix":""},{"dropping-particle":"","family":"Crosas","given":"Mercè","non-dropping-particle":"","parse-names":false,"suffix":""},{"dropping-particle":"","family":"Dillo","given":"Ingrid","non-dropping-particle":"","parse-names":false,"suffix":""},{"dropping-particle":"","family":"Dumon","given":"Olivier","non-dropping-particle":"","parse-names":false,"suffix":""},{"dropping-particle":"","family":"Edmunds","given":"Scott","non-dropping-particle":"","parse-names":false,"suffix":""},{"dropping-particle":"","family":"Evelo","given":"Chris T","non-dropping-particle":"","parse-names":false,"suffix":""},{"dropping-particle":"","family":"Finkers","given":"Richard","non-dropping-particle":"","parse-names":false,"suffix":""},{"dropping-particle":"","family":"Gonzalez-Beltran","given":"Alejandra","non-dropping-particle":"","parse-names":false,"suffix":""},{"dropping-particle":"","family":"Gray","given":"Alasdair J G","non-dropping-particle":"","parse-names":false,"suffix":""},{"dropping-particle":"","family":"Groth","given":"Paul","non-dropping-particle":"","parse-names":false,"suffix":""},{"dropping-particle":"","family":"Goble","given":"Carole","non-dropping-particle":"","parse-names":false,"suffix":""},{"dropping-particle":"","family":"Grethe","given":"Jeffrey S","non-dropping-particle":"","parse-names":false,"suffix":""},{"dropping-particle":"","family":"Heringa","given":"Jaap","non-dropping-particle":"","parse-names":false,"suffix":""},{"dropping-particle":"","family":"’t Hoen","given":"Peter A C","non-dropping-particle":"","parse-names":false,"suffix":""},{"dropping-particle":"","family":"Hooft","given":"Rob","non-dropping-particle":"","parse-names":false,"suffix":""},{"dropping-particle":"","family":"Kuhn","given":"Tobias","non-dropping-particle":"","parse-names":false,"suffix":""},{"dropping-particle":"","family":"Kok","given":"Ruben","non-dropping-particle":"","parse-names":false,"suffix":""},{"dropping-particle":"","family":"Kok","given":"Joost","non-dropping-particle":"","parse-names":false,"suffix":""},{"dropping-particle":"","family":"Lusher","given":"Scott J","non-dropping-particle":"","parse-names":false,"suffix":""},{"dropping-particle":"","family":"Martone","given":"Maryann E","non-dropping-particle":"","parse-names":false,"suffix":""},{"dropping-particle":"","family":"Mons","given":"Albert","non-dropping-particle":"","parse-names":false,"suffix":""},{"dropping-particle":"","family":"Packer","given":"Abel L","non-dropping-particle":"","parse-names":false,"suffix":""},{"dropping-particle":"","family":"Persson","given":"Bengt","non-dropping-particle":"","parse-names":false,"suffix":""},{"dropping-particle":"","family":"Rocca-Serra","given":"Philippe","non-dropping-particle":"","parse-names":false,"suffix":""},{"dropping-particle":"","family":"Roos","given":"Marco","non-dropping-particle":"","parse-names":false,"suffix":""},{"dropping-particle":"","family":"Schaik","given":"Rene","non-dropping-particle":"van","parse-names":false,"suffix":""},{"dropping-particle":"","family":"Sansone","given":"Susanna-Assunta","non-dropping-particle":"","parse-names":false,"suffix":""},{"dropping-particle":"","family":"Schultes","given":"Erik","non-dropping-particle":"","parse-names":false,"suffix":""},{"dropping-particle":"","family":"Sengstag","given":"Thierry","non-dropping-particle":"","parse-names":false,"suffix":""},{"dropping-particle":"","family":"Slater","given":"Ted","non-dropping-particle":"","parse-names":false,"suffix":""},{"dropping-particle":"","family":"Strawn","given":"George","non-dropping-particle":"","parse-names":false,"suffix":""},{"dropping-particle":"","family":"Swertz","given":"Morris A","non-dropping-particle":"","parse-names":false,"suffix":""},{"dropping-particle":"","family":"Thompson","given":"Mark","non-dropping-particle":"","parse-names":false,"suffix":""},{"dropping-particle":"","family":"Lei","given":"Johan","non-dropping-particle":"van der","parse-names":false,"suffix":""},{"dropping-particle":"","family":"Mulligen","given":"Erik","non-dropping-particle":"van","parse-names":false,"suffix":""},{"dropping-particle":"","family":"Velterop","given":"Jan","non-dropping-particle":"","parse-names":false,"suffix":""},{"dropping-particle":"","family":"Waagmeester","given":"Andra","non-dropping-particle":"","parse-names":false,"suffix":""},{"dropping-particle":"","family":"Wittenburg","given":"Peter","non-dropping-particle":"","parse-names":false,"suffix":""},{"dropping-particle":"","family":"Wolstencroft","given":"Katherine","non-dropping-particle":"","parse-names":false,"suffix":""},{"dropping-particle":"","family":"Zhao","given":"Jun","non-dropping-particle":"","parse-names":false,"suffix":""},{"dropping-particle":"","family":"Mons","given":"Barend","non-dropping-particle":"","parse-names":false,"suffix":""}],"container-title":"Scientific Data","id":"ITEM-2","issue":"1","issued":{"date-parts":[["2016"]]},"page":"160018","title":"The FAIR Guiding Principles for scientific data management and stewardship","type":"article-journal","volume":"3"}}],"schema":"https://github.com/citation-style-language/schema/raw/master/csl-citation.json"} </w:instrText>
+        <w:instrText xml:space="preserve"> ADDIN ZOTERO_ITEM CSL_CITATION {"citationID":"Vh0vUx5Y","properties":{"formattedCitation":"(Logan et al., 2021; Wilkinson et al., 2016)","plainCitation":"(Logan et al., 2021; Wilkinson et al., 2016)","noteIndex":0},"citationItems":[{"id":"HelNBwbQ/8SJZwM9E","uris":["http://www.mendeley.com/documents/?uuid=5747b790-5145-4624-8313-cf4c7cfb90e2"],"itemData":{"ISSN":"2332-8584","author":[{"dropping-particle":"","family":"Logan","given":"Jessica A R","non-dropping-particle":"","parse-names":false,"suffix":""},{"dropping-particle":"","family":"Hart","given":"Sara A","non-dropping-particle":"","parse-names":false,"suffix":""},{"dropping-particle":"","family":"Schatschneider","given":"Christopher","non-dropping-particle":"","parse-names":false,"suffix":""}],"container-title":"AERA open","id":"ITEM-1","issued":{"date-parts":[["2021"]]},"page":"23328584211006475","publisher":"SAGE Publications Sage CA: Los Angeles, CA","title":"Data sharing in education science","type":"article-journal","volume":"7"}},{"id":"HelNBwbQ/1zCOAJ8E","uris":["http://www.mendeley.com/documents/?uuid=8c02e142-d17b-4efb-a880-63b6cb75708d"],"itemData":{"DOI":"10.1038/sdata.2016.18","ISSN":"2052-4463","abstract":"There is an urgent need to improve the infrastructure supporting the reuse of scholarly data. A diverse set of stakeholders—representing academia, industry, funding agencies, and scholarly publishers—have come together to design and jointly endorse a concise and measureable set of principles that we refer to as the FAIR Data Principles. The intent is that these may act as a guideline for those wishing to enhance the reusability of their data holdings. Distinct from peer initiatives that focus on the human scholar, the FAIR Principles put specific emphasis on enhancing the ability of machines to automatically find and use the data, in addition to supporting its reuse by individuals. This Comment is the first formal publication of the FAIR Principles, and includes the rationale behind them, and some exemplar implementations in the community.","author":[{"dropping-particle":"","family":"Wilkinson","given":"Mark D","non-dropping-particle":"","parse-names":false,"suffix":""},{"dropping-particle":"","family":"Dumontier","given":"Michel","non-dropping-particle":"","parse-names":false,"suffix":""},{"dropping-particle":"","family":"Aalbersberg","given":"IJsbrand Jan","non-dropping-particle":"","parse-names":false,"suffix":""},{"dropping-particle":"","family":"Appleton","given":"Gabrielle","non-dropping-particle":"","parse-names":false,"suffix":""},{"dropping-particle":"","family":"Axton","given":"Myles","non-dropping-particle":"","parse-names":false,"suffix":""},{"dropping-particle":"","family":"Baak","given":"Arie","non-dropping-particle":"","parse-names":false,"suffix":""},{"dropping-particle":"","family":"Blomberg","given":"Niklas","non-dropping-particle":"","parse-names":false,"suffix":""},{"dropping-particle":"","family":"Boiten","given":"Jan-Willem","non-dropping-particle":"","parse-names":false,"suffix":""},{"dropping-particle":"","family":"Silva Santos","given":"Luiz Bonino","non-dropping-particle":"da","parse-names":false,"suffix":""},{"dropping-particle":"","family":"Bourne","given":"Philip E","non-dropping-particle":"","parse-names":false,"suffix":""},{"dropping-particle":"","family":"Bouwman","given":"Jildau","non-dropping-particle":"","parse-names":false,"suffix":""},{"dropping-particle":"","family":"Brookes","given":"Anthony J","non-dropping-particle":"","parse-names":false,"suffix":""},{"dropping-particle":"","family":"Clark","given":"Tim","non-dropping-particle":"","parse-names":false,"suffix":""},{"dropping-particle":"","family":"Crosas","given":"Mercè","non-dropping-particle":"","parse-names":false,"suffix":""},{"dropping-particle":"","family":"Dillo","given":"Ingrid","non-dropping-particle":"","parse-names":false,"suffix":""},{"dropping-particle":"","family":"Dumon","given":"Olivier","non-dropping-particle":"","parse-names":false,"suffix":""},{"dropping-particle":"","family":"Edmunds","given":"Scott","non-dropping-particle":"","parse-names":false,"suffix":""},{"dropping-particle":"","family":"Evelo","given":"Chris T","non-dropping-particle":"","parse-names":false,"suffix":""},{"dropping-particle":"","family":"Finkers","given":"Richard","non-dropping-particle":"","parse-names":false,"suffix":""},{"dropping-particle":"","family":"Gonzalez-Beltran","given":"Alejandra","non-dropping-particle":"","parse-names":false,"suffix":""},{"dropping-particle":"","family":"Gray","given":"Alasdair J G","non-dropping-particle":"","parse-names":false,"suffix":""},{"dropping-particle":"","family":"Groth","given":"Paul","non-dropping-particle":"","parse-names":false,"suffix":""},{"dropping-particle":"","family":"Goble","given":"Carole","non-dropping-particle":"","parse-names":false,"suffix":""},{"dropping-particle":"","family":"Grethe","given":"Jeffrey S","non-dropping-particle":"","parse-names":false,"suffix":""},{"dropping-particle":"","family":"Heringa","given":"Jaap","non-dropping-particle":"","parse-names":false,"suffix":""},{"dropping-particle":"","family":"’t Hoen","given":"Peter A C","non-dropping-particle":"","parse-names":false,"suffix":""},{"dropping-particle":"","family":"Hooft","given":"Rob","non-dropping-particle":"","parse-names":false,"suffix":""},{"dropping-particle":"","family":"Kuhn","given":"Tobias","non-dropping-particle":"","parse-names":false,"suffix":""},{"dropping-particle":"","family":"Kok","given":"Ruben","non-dropping-particle":"","parse-names":false,"suffix":""},{"dropping-particle":"","family":"Kok","given":"Joost","non-dropping-particle":"","parse-names":false,"suffix":""},{"dropping-particle":"","family":"Lusher","given":"Scott J","non-dropping-particle":"","parse-names":false,"suffix":""},{"dropping-particle":"","family":"Martone","given":"Maryann E","non-dropping-particle":"","parse-names":false,"suffix":""},{"dropping-particle":"","family":"Mons","given":"Albert","non-dropping-particle":"","parse-names":false,"suffix":""},{"dropping-particle":"","family":"Packer","given":"Abel L","non-dropping-particle":"","parse-names":false,"suffix":""},{"dropping-particle":"","family":"Persson","given":"Bengt","non-dropping-particle":"","parse-names":false,"suffix":""},{"dropping-particle":"","family":"Rocca-Serra","given":"Philippe","non-dropping-particle":"","parse-names":false,"suffix":""},{"dropping-particle":"","family":"Roos","given":"Marco","non-dropping-particle":"","parse-names":false,"suffix":""},{"dropping-particle":"","family":"Schaik","given":"Rene","non-dropping-particle":"van","parse-names":false,"suffix":""},{"dropping-particle":"","family":"Sansone","given":"Susanna-Assunta","non-dropping-particle":"","parse-names":false,"suffix":""},{"dropping-particle":"","family":"Schultes","given":"Erik","non-dropping-particle":"","parse-names":false,"suffix":""},{"dropping-particle":"","family":"Sengstag","given":"Thierry","non-dropping-particle":"","parse-names":false,"suffix":""},{"dropping-particle":"","family":"Slater","given":"Ted","non-dropping-particle":"","parse-names":false,"suffix":""},{"dropping-particle":"","family":"Strawn","given":"George","non-dropping-particle":"","parse-names":false,"suffix":""},{"dropping-particle":"","family":"Swertz","given":"Morris A","non-dropping-particle":"","parse-names":false,"suffix":""},{"dropping-particle":"","family":"Thompson","given":"Mark","non-dropping-particle":"","parse-names":false,"suffix":""},{"dropping-particle":"","family":"Lei","given":"Johan","non-dropping-particle":"van der","parse-names":false,"suffix":""},{"dropping-particle":"","family":"Mulligen","given":"Erik","non-dropping-particle":"van","parse-names":false,"suffix":""},{"dropping-particle":"","family":"Velterop","given":"Jan","non-dropping-particle":"","parse-names":false,"suffix":""},{"dropping-particle":"","family":"Waagmeester","given":"Andra","non-dropping-particle":"","parse-names":false,"suffix":""},{"dropping-particle":"","family":"Wittenburg","given":"Peter","non-dropping-particle":"","parse-names":false,"suffix":""},{"dropping-particle":"","family":"Wolstencroft","given":"Katherine","non-dropping-particle":"","parse-names":false,"suffix":""},{"dropping-particle":"","family":"Zhao","given":"Jun","non-dropping-particle":"","parse-names":false,"suffix":""},{"dropping-particle":"","family":"Mons","given":"Barend","non-dropping-particle":"","parse-names":false,"suffix":""}],"container-title":"Scientific Data","id":"ITEM-2","issue":"1","issued":{"date-parts":[["2016"]]},"page":"160018","title":"The FAIR Guiding Principles for scientific data management and stewardship","type":"article-journal","volume":"3"}}],"schema":"https://github.com/citation-style-language/schema/raw/master/csl-citation.json"} </w:instrText>
       </w:r>
       <w:r>
         <w:fldChar w:fldCharType="separate"/>
@@ -116,7 +116,7 @@
         <w:fldChar w:fldCharType="begin" w:fldLock="1"/>
       </w:r>
       <w:r>
-        <w:instrText xml:space="preserve"> ADDIN ZOTERO_ITEM CSL_CITATION {"citationID":"Ez4QpdjO","properties":{"formattedCitation":"(Fitzgerald &amp; Tipton, 2024)","plainCitation":"(Fitzgerald &amp; Tipton, 2024)","noteIndex":0},"citationItems":[{"id":"f5knF4a1/IMrNFgdB","uris":["http://www.mendeley.com/documents/?uuid=35692fd6-0854-4f3a-b671-13abf15d4d88"],"itemData":{"DOI":"10.3102/10769986241238478","ISSN":"1076-9986","abstract":"This article presents methods for using extant data to improve the properties of estimators of the standardized mean difference (SMD) effect size. Because samples recruited into education research studies are often more homogeneous than the populations of policy interest, the variation in educational outcomes can be smaller in these samples than is reflective of the true variation in the population. This affects effect size estimation since the sample standard deviation is used in the denominator of the SMD. We propose leveraging extant data on sample variance estimates from multiple studies, made available via clearinghouse databases such as the What Works Clearinghouse, to standardize a mean difference. This allows effect sizes to be benchmarked across a common and broad population, thus enabling better comparability across studies and interventions. We derive the new estimators of the population variance and the corresponding SMD, which pool sample variances from multiple studies using both an analysis of variance and a meta-analytic framework. We demonstrate the properties of these estimators via analytic and simulation results and offer recommendations for when these estimators are appropriate in practice.","author":[{"dropping-particle":"","family":"Fitzgerald","given":"Kaitlyn G","non-dropping-particle":"","parse-names":false,"suffix":""},{"dropping-particle":"","family":"Tipton","given":"Elizabeth","non-dropping-particle":"","parse-names":false,"suffix":""}],"container-title":"Journal of Educational and Behavioral Statistics","id":"ITEM-1","issued":{"date-parts":[["2024","4","7"]]},"note":"doi: 10.3102/10769986241238478","page":"10769986241238478","publisher":"American Educational Research Association","title":"Using Extant Data to Improve Estimation of the Standardized Mean Difference","type":"article-journal"}}],"schema":"https://github.com/citation-style-language/schema/raw/master/csl-citation.json"} </w:instrText>
+        <w:instrText xml:space="preserve"> ADDIN ZOTERO_ITEM CSL_CITATION {"citationID":"Ez4QpdjO","properties":{"formattedCitation":"(Fitzgerald &amp; Tipton, 2024)","plainCitation":"(Fitzgerald &amp; Tipton, 2024)","noteIndex":0},"citationItems":[{"id":"HelNBwbQ/jnE2UhrD","uris":["http://www.mendeley.com/documents/?uuid=35692fd6-0854-4f3a-b671-13abf15d4d88"],"itemData":{"DOI":"10.3102/10769986241238478","ISSN":"1076-9986","abstract":"This article presents methods for using extant data to improve the properties of estimators of the standardized mean difference (SMD) effect size. Because samples recruited into education research studies are often more homogeneous than the populations of policy interest, the variation in educational outcomes can be smaller in these samples than is reflective of the true variation in the population. This affects effect size estimation since the sample standard deviation is used in the denominator of the SMD. We propose leveraging extant data on sample variance estimates from multiple studies, made available via clearinghouse databases such as the What Works Clearinghouse, to standardize a mean difference. This allows effect sizes to be benchmarked across a common and broad population, thus enabling better comparability across studies and interventions. We derive the new estimators of the population variance and the corresponding SMD, which pool sample variances from multiple studies using both an analysis of variance and a meta-analytic framework. We demonstrate the properties of these estimators via analytic and simulation results and offer recommendations for when these estimators are appropriate in practice.","author":[{"dropping-particle":"","family":"Fitzgerald","given":"Kaitlyn G","non-dropping-particle":"","parse-names":false,"suffix":""},{"dropping-particle":"","family":"Tipton","given":"Elizabeth","non-dropping-particle":"","parse-names":false,"suffix":""}],"container-title":"Journal of Educational and Behavioral Statistics","id":"ITEM-1","issued":{"date-parts":[["2024","4","7"]]},"note":"doi: 10.3102/10769986241238478","page":"10769986241238478","publisher":"American Educational Research Association","title":"Using Extant Data to Improve Estimation of the Standardized Mean Difference","type":"article-journal"}}],"schema":"https://github.com/citation-style-language/schema/raw/master/csl-citation.json"} </w:instrText>
       </w:r>
       <w:r>
         <w:fldChar w:fldCharType="separate"/>
@@ -188,7 +188,7 @@
         <w:rPr>
           <w:lang w:val="en-US"/>
         </w:rPr>
-        <w:instrText xml:space="preserve"> ADDIN ZOTERO_ITEM CSL_CITATION {"citationID":"oRMX8RC9","properties":{"formattedCitation":"(R Core Team, 2022)","plainCitation":"(R Core Team, 2022)","noteIndex":0},"citationItems":[{"id":"f5knF4a1/KPNxFGZY","uris":["http://www.mendeley.com/documents/?uuid=144b2ccb-eedb-49d1-a86c-72c8ab565320"],"itemData":{"author":[{"dropping-particle":"","family":"R Core Team","given":"","non-dropping-particle":"","parse-names":false,"suffix":""}],"id":"ITEM-1","issued":{"date-parts":[["2022"]]},"publisher":"R Foundation for Statistical Computing, Vienna, Austria","title":"R: A language and envi</w:instrText>
+        <w:instrText xml:space="preserve"> ADDIN ZOTERO_ITEM CSL_CITATION {"citationID":"oRMX8RC9","properties":{"formattedCitation":"(R Core Team, 2022)","plainCitation":"(R Core Team, 2022)","noteIndex":0},"citationItems":[{"id":"HelNBwbQ/daGfjaZP","uris":["http://www.mendeley.com/documents/?uuid=144b2ccb-eedb-49d1-a86c-72c8ab565320"],"itemData":{"author":[{"dropping-particle":"","family":"R Core Team","given":"","non-dropping-particle":"","parse-names":false,"suffix":""}],"id":"ITEM-1","issued":{"date-parts":[["2022"]]},"publisher":"R Foundation for Statistical Computing, Vienna, Austria","title":"R: A language and envi</w:instrText>
       </w:r>
       <w:r>
         <w:rPr>
@@ -222,7 +222,7 @@
         <w:rPr>
           <w:lang w:val="en-US"/>
         </w:rPr>
-        <w:instrText xml:space="preserve"> ADDIN ZOTERO_ITEM CSL_CITATION {"citationID":"A7ArtYDA","properties":{"formattedCitation":"(RStudio Team, 2015)","plainCitation":"(RStudio Team, 2015)","noteIndex":0},"citationItems":[{"id":"f5knF4a1/UyTHpA3M","uris":["http://www.mendeley.com/documents/?uuid=bc9ec0ec-5a10-4d63-8c65-48175347e889"],"itemData":{"author":[{"dropping-particle":"","family":"RStudio Team","given":"","non-dropping-particle":"","parse-names":false,"suffix":""}],"id":"ITEM-1","issued":{"date-parts":[["2015"]]},"publisher":"RStudio, Inc., Boston, MA","title":"RStudio: Integrated development for R","type":"article"}}],"schema":"https://github.com/citation-style-language/schema/raw/master/csl-citation.json"} </w:instrText>
+        <w:instrText xml:space="preserve"> ADDIN ZOTERO_ITEM CSL_CITATION {"citationID":"A7ArtYDA","properties":{"formattedCitation":"(RStudio Team, 2015)","plainCitation":"(RStudio Team, 2015)","noteIndex":0},"citationItems":[{"id":"HelNBwbQ/Qtg1sboJ","uris":["http://www.mendeley.com/documents/?uuid=bc9ec0ec-5a10-4d63-8c65-48175347e889"],"itemData":{"author":[{"dropping-particle":"","family":"RStudio Team","given":"","non-dropping-particle":"","parse-names":false,"suffix":""}],"id":"ITEM-1","issued":{"date-parts":[["2015"]]},"publisher":"RStudio, Inc., Boston, MA","title":"RStudio: Integrated development for R","type":"article"}}],"schema":"https://github.com/citation-style-language/schema/raw/master/csl-citation.json"} </w:instrText>
       </w:r>
       <w:r>
         <w:fldChar w:fldCharType="separate"/>
@@ -251,7 +251,7 @@
         <w:rPr>
           <w:lang w:val="en-US"/>
         </w:rPr>
-        <w:instrText xml:space="preserve"> ADDIN ZOTERO_ITEM CSL_CITATION {"citationID":"P5B6wu7H","properties":{"formattedCitation":"(Wickham et al., 2019)","plainCitation":"(Wickham et al., 2019)","noteIndex":0},"citationItems":[{"id":"f5knF4a1/MJGRr6QP","uris":["http://www.mendeley.com/documents/?uuid=b9c287c1-b61a-4c4a-9b95-3da8c5d3be2d"],"itemData":{"ISSN":"2475-9066","author":[{"dropping-particle":"","family":"Wickham","given":"Hadley","non-dropping-particle":"","parse-names":false,"suffix":""},{"dropping-particle":"","family":"Averick","given":"Mara","non-dropping-particle":"","parse-names":false,"suffix":""},{"dropping-particle":"","family":"Bryan","given":"Jennifer","non-dropping-particle":"","parse-names":false,"suffix":""},{"dropping-particle":"","family":"Chang","given":"Winston","non-dropping-particle":"","parse-names":false,"suffix":""},{"dropping-particle":"","family":"McGowan","given":"Lucy D'Agostino","non-dropping-particle":"","parse-names":false,"suffix":""},{"dropping-particle":"","family":"François","given":"Romain","non-dropping-particle":"","parse-names":false,"suffix":""},{"dropping-particle":"","family":"Grolemund","given":"Garrett","non-dropping-particle":"","parse-names":false,"suffix":""},{"dropping-particle":"","family":"Hayes","given":"Alex","non-dropping-particle":"","parse-names":false,"suffix":""},{"dropping-particle":"","family":"Henry","given":"Lionel","non-dropping-particle":"","parse-names":false,"suffix":""},{"dropping-particle":"","family":"Hester","given":"Jim","non-dropping-particle":"","parse-names":false,"suffix":""}],"container-title":"Journal of open source software","id":"ITEM-1","issue":"43","issued":{"date-parts":[["2019"]]},"page":"1686","title":"Welcome to the Tidyverse","type":"article-journal","volume":"4"}}],"schema":"https://github.com/citation-style-language/schema/raw/master/csl-citation.json"} </w:instrText>
+        <w:instrText xml:space="preserve"> ADDIN ZOTERO_ITEM CSL_CITATION {"citationID":"P5B6wu7H","properties":{"formattedCitation":"(Wickham et al., 2019)","plainCitation":"(Wickham et al., 2019)","noteIndex":0},"citationItems":[{"id":"HelNBwbQ/0b7LSvsm","uris":["http://www.mendeley.com/documents/?uuid=b9c287c1-b61a-4c4a-9b95-3da8c5d3be2d"],"itemData":{"ISSN":"2475-9066","author":[{"dropping-particle":"","family":"Wickham","given":"Hadley","non-dropping-particle":"","parse-names":false,"suffix":""},{"dropping-particle":"","family":"Averick","given":"Mara","non-dropping-particle":"","parse-names":false,"suffix":""},{"dropping-particle":"","family":"Bryan","given":"Jennifer","non-dropping-particle":"","parse-names":false,"suffix":""},{"dropping-particle":"","family":"Chang","given":"Winston","non-dropping-particle":"","parse-names":false,"suffix":""},{"dropping-particle":"","family":"McGowan","given":"Lucy D'Agostino","non-dropping-particle":"","parse-names":false,"suffix":""},{"dropping-particle":"","family":"François","given":"Romain","non-dropping-particle":"","parse-names":false,"suffix":""},{"dropping-particle":"","family":"Grolemund","given":"Garrett","non-dropping-particle":"","parse-names":false,"suffix":""},{"dropping-particle":"","family":"Hayes","given":"Alex","non-dropping-particle":"","parse-names":false,"suffix":""},{"dropping-particle":"","family":"Henry","given":"Lionel","non-dropping-particle":"","parse-names":false,"suffix":""},{"dropping-particle":"","family":"Hester","given":"Jim","non-dropping-particle":"","parse-names":false,"suffix":""}],"container-title":"Journal of open source software","id":"ITEM-1","issue":"43","issued":{"date-parts":[["2019"]]},"page":"1686","title":"Welcome to the Tidyverse","type":"article-journal","volume":"4"}}],"schema":"https://github.com/citation-style-language/schema/raw/master/csl-citation.json"} </w:instrText>
       </w:r>
       <w:r>
         <w:fldChar w:fldCharType="separate"/>
@@ -285,7 +285,7 @@
         <w:fldChar w:fldCharType="begin" w:fldLock="1"/>
       </w:r>
       <w:r>
-        <w:instrText xml:space="preserve"> ADDIN ZOTERO_ITEM CSL_CITATION {"citationID":"PBfvVHiD","properties":{"formattedCitation":"(Sterne, Hern\\uc0\\u225{}n, et al., 2016)","plainCitation":"(Sterne, Hernán, et al., 2016)","noteIndex":0},"citationItems":[{"id":"f5knF4a1/yc4zmwij","uris":["http://www.mendeley.com/documents/?uuid=40906c56-d754-4bcd-b7fa-75020eb5b4fa"],"itemData":{"DOI":"10.1136/bmj.i4919","abstract":"Non-randomised studies of the effects of interventions are critical to many areas of healthcare evaluation, but their results may be biased. It is therefore important to understand and appraise their strengths and weaknesses. We developed ROBINS-I (“Risk Of Bias In Non-randomised Studies - of Interventions”), a new tool for evaluating risk of bias in estimates of the comparative effectiveness (harm or benefit) of interventions from studies that did not use randomisation to allocate units (individuals or clusters of individuals) to comparison groups. The tool will be particularly useful to those undertaking systematic reviews that include non-randomised studies.Summary pointsNon-randomised studies of the effects of interventions are critical to many areas of healthcare evaluation but are subject to confounding and a range of other potential biasesWe developed, piloted, and refined a new tool, ROBINS-I, to assess “Risk Of Bias In Non-randomised Studies - of Interventions”The tool views each study as an attempt to emulate (mimic) a hypothetical pragmatic randomised trial, and covers seven distinct domains through which bias might be introducedWe use “signalling questions” to help users of ROBINS-I to judge risk of bias within each domainThe judgements within each domain carry forward to an overall risk of bias judgement across bias domains for the outcome being assessedNon-randomised studies of the effects of interventions (NRSI) are critical to many areas of healthcare evaluation. Designs of NRSI that can be used to evaluate the effects of interventions include observational studies such as cohort studies and case-control studies in which intervention groups are allocated during the course of usual treatment decisions, and quasi-randomised studies in which the method of allocation falls short of full randomisation. Non-randomised studies can provide evidence additional to that available from randomised trials about long term outcomes, rare events, adverse effects and populations that are …","author":[{"dropping-particle":"","family":"Sterne","given":"Jonathan A C.","non-dropping-particle":"","parse-names":false,"suffix":""},{"dropping-particle":"","family":"Hernán","given":"Miguel A","non-dropping-particle":"","parse-names":false,"suffix":""},{"dropping-particle":"","family":"Reeves","given":"Barnaby C","non-dropping-particle":"","parse-names":false,"suffix":""},{"dropping-particle":"","family":"Savović","given":"Jelena","non-dropping-particle":"","parse-names":false,"suffix":""},{"dropping-particle":"","family":"Berkman","given":"Nancy D","non-dropping-particle":"","parse-names":false,"suffix":""},{"dropping-particle":"","family":"Viswanathan","given":"Meera","non-dropping-particle":"","parse-names":false,"suffix":""},{"dropping-particle":"","family":"Henry","given":"David","non-dropping-particle":"","parse-names":false,"suffix":""},{"dropping-particle":"","family":"Altman","given":"Douglas G","non-dropping-particle":"","parse-names":false,"suffix":""},{"dropping-particle":"","family":"Ansari","given":"Mohammed T","non-dropping-particle":"","parse-names":false,"suffix":""},{"dropping-particle":"","family":"Boutron","given":"Isabelle","non-dropping-particle":"","parse-names":false,"suffix":""},{"dropping-particle":"","family":"Carpenter","given":"James R","non-dropping-particle":"","parse-names":false,"suffix":""},{"dropping-particle":"","family":"Chan","given":"An-Wen","non-dropping-particle":"","parse-names":false,"suffix":""},{"dropping-particle":"","family":"Churchill","given":"Rachel","non-dropping-particle":"","parse-names":false,"suffix":""},{"dropping-particle":"","family":"Deeks","given":"Jonathan J","non-dropping-particle":"","parse-names":false,"suffix":""},{"dropping-particle":"","family":"Hróbjartsson","given":"Asbjørn","non-dropping-particle":"","parse-names":false,"suffix":""},{"dropping-particle":"","family":"Kirkham","given":"Jamie","non-dropping-particle":"","parse-names":false,"suffix":""},{"dropping-particle":"","family":"Jüni","given":"Peter","non-dropping-particle":"","parse-names":false,"suffix":""},{"dropping-particle":"","family":"Loke","given":"Yoon K","non-dropping-particle":"","parse-names":false,"suffix":""},{"dropping-particle":"","family":"Pigott","given":"Therese D.","non-dropping-particle":"","parse-names":false,"suffix":""},{"dropping-particle":"","family":"Ramsay","given":"Craig R","non-dropping-particle":"","parse-names":false,"suffix":""},{"dropping-particle":"","family":"Regidor","given":"Deborah","non-dropping-particle":"","parse-names":false,"suffix":""},{"dropping-particle":"","family":"Rothstein","given":"Hannah R.","non-dropping-particle":"","parse-names":false,"suffix":""},{"dropping-particle":"","family":"Sandhu","given":"Lakhbir","non-dropping-particle":"","parse-names":false,"suffix":""},{"dropping-particle":"","family":"Santaguida","given":"Pasqualina L","non-dropping-particle":"","parse-names":false,"suffix":""},{"dropping-particle":"","family":"Schünemann","given":"Holger J","non-dropping-particle":"","parse-names":false,"suffix":""},{"dropping-particle":"","family":"Shea","given":"Beverly","non-dropping-particle":"","parse-names":false,"suffix":""},{"dropping-particle":"","family":"Shrier","given":"Ian","non-dropping-particle":"","parse-names":false,"suffix":""},{"dropping-particle":"","family":"Tugwell","given":"Peter","non-dropping-particle":"","parse-names":false,"suffix":""},{"dropping-particle":"","family":"Turner","given":"Lucy","non-dropping-particle":"","parse-names":false,"suffix":""},{"dropping-particle":"","family":"Valentine","given":"Jeffrey C","non-dropping-particle":"","parse-names":false,"suffix":""},{"dropping-particle":"","family":"Waddington","given":"Hugh","non-dropping-particle":"","parse-names":false,"suffix":""},{"dropping-particle":"","family":"Waters","given":"Elizabeth","non-dropping-particle":"","parse-names":false,"suffix":""},{"dropping-particle":"","family":"Wells","given":"George A","non-dropping-particle":"","parse-names":false,"suffix":""},{"dropping-particle":"","family":"Whiting","given":"Penny F","non-dropping-particle":"","parse-names":false,"suffix":""},{"dropping-particle":"","family":"Higgins","given":"Julian P T","non-dropping-particle":"","parse-names":false,"suffix":""}],"container-title":"BMJ","id":"ITEM-1","issued":{"date-parts":[["2016","10","12"]]},"page":"i4919","title":"ROBINS-I: A tool for assessing risk of bias in non-randomised studies of interventions","type":"article-journal","volume":"355"}}],"schema":"https://github.com/citation-style-language/schema/raw/master/csl-citation.json"} </w:instrText>
+        <w:instrText xml:space="preserve"> ADDIN ZOTERO_ITEM CSL_CITATION {"citationID":"PBfvVHiD","properties":{"formattedCitation":"(Sterne, Hern\\uc0\\u225{}n, et al., 2016)","plainCitation":"(Sterne, Hernán, et al., 2016)","noteIndex":0},"citationItems":[{"id":"HelNBwbQ/oi9wDYjF","uris":["http://www.mendeley.com/documents/?uuid=40906c56-d754-4bcd-b7fa-75020eb5b4fa"],"itemData":{"DOI":"10.1136/bmj.i4919","abstract":"Non-randomised studies of the effects of interventions are critical to many areas of healthcare evaluation, but their results may be biased. It is therefore important to understand and appraise their strengths and weaknesses. We developed ROBINS-I (“Risk Of Bias In Non-randomised Studies - of Interventions”), a new tool for evaluating risk of bias in estimates of the comparative effectiveness (harm or benefit) of interventions from studies that did not use randomisation to allocate units (individuals or clusters of individuals) to comparison groups. The tool will be particularly useful to those undertaking systematic reviews that include non-randomised studies.Summary pointsNon-randomised studies of the effects of interventions are critical to many areas of healthcare evaluation but are subject to confounding and a range of other potential biasesWe developed, piloted, and refined a new tool, ROBINS-I, to assess “Risk Of Bias In Non-randomised Studies - of Interventions”The tool views each study as an attempt to emulate (mimic) a hypothetical pragmatic randomised trial, and covers seven distinct domains through which bias might be introducedWe use “signalling questions” to help users of ROBINS-I to judge risk of bias within each domainThe judgements within each domain carry forward to an overall risk of bias judgement across bias domains for the outcome being assessedNon-randomised studies of the effects of interventions (NRSI) are critical to many areas of healthcare evaluation. Designs of NRSI that can be used to evaluate the effects of interventions include observational studies such as cohort studies and case-control studies in which intervention groups are allocated during the course of usual treatment decisions, and quasi-randomised studies in which the method of allocation falls short of full randomisation. Non-randomised studies can provide evidence additional to that available from randomised trials about long term outcomes, rare events, adverse effects and populations that are …","author":[{"dropping-particle":"","family":"Sterne","given":"Jonathan A C.","non-dropping-particle":"","parse-names":false,"suffix":""},{"dropping-particle":"","family":"Hernán","given":"Miguel A","non-dropping-particle":"","parse-names":false,"suffix":""},{"dropping-particle":"","family":"Reeves","given":"Barnaby C","non-dropping-particle":"","parse-names":false,"suffix":""},{"dropping-particle":"","family":"Savović","given":"Jelena","non-dropping-particle":"","parse-names":false,"suffix":""},{"dropping-particle":"","family":"Berkman","given":"Nancy D","non-dropping-particle":"","parse-names":false,"suffix":""},{"dropping-particle":"","family":"Viswanathan","given":"Meera","non-dropping-particle":"","parse-names":false,"suffix":""},{"dropping-particle":"","family":"Henry","given":"David","non-dropping-particle":"","parse-names":false,"suffix":""},{"dropping-particle":"","family":"Altman","given":"Douglas G","non-dropping-particle":"","parse-names":false,"suffix":""},{"dropping-particle":"","family":"Ansari","given":"Mohammed T","non-dropping-particle":"","parse-names":false,"suffix":""},{"dropping-particle":"","family":"Boutron","given":"Isabelle","non-dropping-particle":"","parse-names":false,"suffix":""},{"dropping-particle":"","family":"Carpenter","given":"James R","non-dropping-particle":"","parse-names":false,"suffix":""},{"dropping-particle":"","family":"Chan","given":"An-Wen","non-dropping-particle":"","parse-names":false,"suffix":""},{"dropping-particle":"","family":"Churchill","given":"Rachel","non-dropping-particle":"","parse-names":false,"suffix":""},{"dropping-particle":"","family":"Deeks","given":"Jonathan J","non-dropping-particle":"","parse-names":false,"suffix":""},{"dropping-particle":"","family":"Hróbjartsson","given":"Asbjørn","non-dropping-particle":"","parse-names":false,"suffix":""},{"dropping-particle":"","family":"Kirkham","given":"Jamie","non-dropping-particle":"","parse-names":false,"suffix":""},{"dropping-particle":"","family":"Jüni","given":"Peter","non-dropping-particle":"","parse-names":false,"suffix":""},{"dropping-particle":"","family":"Loke","given":"Yoon K","non-dropping-particle":"","parse-names":false,"suffix":""},{"dropping-particle":"","family":"Pigott","given":"Therese D.","non-dropping-particle":"","parse-names":false,"suffix":""},{"dropping-particle":"","family":"Ramsay","given":"Craig R","non-dropping-particle":"","parse-names":false,"suffix":""},{"dropping-particle":"","family":"Regidor","given":"Deborah","non-dropping-particle":"","parse-names":false,"suffix":""},{"dropping-particle":"","family":"Rothstein","given":"Hannah R.","non-dropping-particle":"","parse-names":false,"suffix":""},{"dropping-particle":"","family":"Sandhu","given":"Lakhbir","non-dropping-particle":"","parse-names":false,"suffix":""},{"dropping-particle":"","family":"Santaguida","given":"Pasqualina L","non-dropping-particle":"","parse-names":false,"suffix":""},{"dropping-particle":"","family":"Schünemann","given":"Holger J","non-dropping-particle":"","parse-names":false,"suffix":""},{"dropping-particle":"","family":"Shea","given":"Beverly","non-dropping-particle":"","parse-names":false,"suffix":""},{"dropping-particle":"","family":"Shrier","given":"Ian","non-dropping-particle":"","parse-names":false,"suffix":""},{"dropping-particle":"","family":"Tugwell","given":"Peter","non-dropping-particle":"","parse-names":false,"suffix":""},{"dropping-particle":"","family":"Turner","given":"Lucy","non-dropping-particle":"","parse-names":false,"suffix":""},{"dropping-particle":"","family":"Valentine","given":"Jeffrey C","non-dropping-particle":"","parse-names":false,"suffix":""},{"dropping-particle":"","family":"Waddington","given":"Hugh","non-dropping-particle":"","parse-names":false,"suffix":""},{"dropping-particle":"","family":"Waters","given":"Elizabeth","non-dropping-particle":"","parse-names":false,"suffix":""},{"dropping-particle":"","family":"Wells","given":"George A","non-dropping-particle":"","parse-names":false,"suffix":""},{"dropping-particle":"","family":"Whiting","given":"Penny F","non-dropping-particle":"","parse-names":false,"suffix":""},{"dropping-particle":"","family":"Higgins","given":"Julian P T","non-dropping-particle":"","parse-names":false,"suffix":""}],"container-title":"BMJ","id":"ITEM-1","issued":{"date-parts":[["2016","10","12"]]},"page":"i4919","title":"ROBINS-I: A tool for assessing risk of bias in non-randomised studies of interventions","type":"article-journal","volume":"355"}}],"schema":"https://github.com/citation-style-language/schema/raw/master/csl-citation.json"} </w:instrText>
       </w:r>
       <w:r>
         <w:fldChar w:fldCharType="separate"/>
@@ -323,7 +323,7 @@
         <w:fldChar w:fldCharType="begin" w:fldLock="1"/>
       </w:r>
       <w:r>
-        <w:instrText xml:space="preserve"> ADDIN ZOTERO_ITEM CSL_CITATION {"citationID":"zif053MV","properties":{"formattedCitation":"(Eldridge et al., 2021; Sterne et al., 2019)","plainCitation":"(Eldridge et al., 2021; Sterne et al., 2019)","noteIndex":0},"citationItems":[{"id":"f5knF4a1/FMEacdyS","uris":["http://www.mendeley.com/documents/?uuid=17e4c2ad-0204-43c8-a887-6f9d3170ac25"],"itemData":{"author":[{"dropping-particle":"","family":"Eldridge","given":"Sandra","non-dropping-particle":"","parse-names":false,"suffix":""},{"dropping-particle":"","family":"Campbell","given":"Marion K","non-dropping-particle":"","parse-names":false,"suffix":""},{"dropping-particle":"","family":"Campbell","given":"Michael J","non-dropping-particle":"","parse-names":false,"suffix":""},{"dropping-particle":"","family":"Drahota","given":"Amy K","non-dropping-particle":"","parse-names":false,"suffix":""},{"dropping-particle":"","family":"Giraudeau","given":"Bruno","non-dropping-particle":"","parse-names":false,"suffix":""},{"dropping-particle":"","family":"Reeves","given":"Barnaby C","non-dropping-particle":"","parse-names":false,"suffix":""},{"dropping-particle":"","family":"Siegfried","given":"Nandi","non-dropping-particle":"","parse-names":false,"suffix":""},{"dropping-particle":"","family":"Higgins","given":"Julian PT","non-dropping-particle":"","parse-names":false,"suffix":""}],"id":"ITEM-1","issued":{"date-parts":[["2021"]]},"number-of-pages":"1-22","publisher":"Cochrane Bias Methods Group","title":"Revised Cochrane risk of bias tool for randomized trials (RoB 2): Additional considerations for cluster-randomized trials (RoB 2 CRT)","type":"report"}},{"id":"f5knF4a1/k1V1lpPY","uris":["http://www.mendeley.com/documents/?uuid=0c4d923c-025d-4165-9f54-b59765f3ac15"],"itemData":{"DOI":"10.1136/bmj.l4898","ISSN":"0959-8138","author":[{"dropping-particle":"","family":"Sterne","given":"Jonathan A C.","non-dropping-particle":"","parse-names":false,"suffix":""},{"dropping-particle":"","family":"Savović","given":"Jelena","non-dropping-particle":"","parse-names":false,"suffix":""},{"dropping-particle":"","family":"Page","given":"Matthew J","non-dropping-particle":"","parse-names":false,"suffix":""},{"dropping-particle":"","family":"Elbers","given":"Roy G","non-dropping-particle":"","parse-names":false,"suffix":""},{"dropping-particle":"","family":"Blencowe","given":"Natalie S","non-dropping-particle":"","parse-names":false,"suffix":""},{"dropping-particle":"","family":"Boutron","given":"Isabelle","non-dropping-particle":"","parse-names":false,"suffix":""},{"dropping-particle":"","family":"Cates","given":"Christopher J","non-dropping-particle":"","parse-names":false,"suffix":""},{"dropping-particle":"","family":"Cheng","given":"Hung-Yuan","non-dropping-particle":"","parse-names":false,"suffix":""},{"dropping-particle":"","family":"Corbett","given":"Mark S","non-dropping-particle":"","parse-names":false,"suffix":""},{"dropping-particle":"","family":"Eldridge","given":"Sandra M","non-dropping-particle":"","parse-names":false,"suffix":""}],"container-title":"BMJ","id":"ITEM-2","issued":{"date-parts":[["2019"]]},"page":"l4898","publisher":"British Medical Journal Publishing Group","title":"RoB 2: A revised tool for assessing risk of bias in randomised trials","type":"article-journal","volume":"366"}}],"schema":"https://github.com/citation-style-language/schema/raw/master/csl-citation.json"} </w:instrText>
+        <w:instrText xml:space="preserve"> ADDIN ZOTERO_ITEM CSL_CITATION {"citationID":"zif053MV","properties":{"formattedCitation":"(Eldridge et al., 2021; Sterne et al., 2019)","plainCitation":"(Eldridge et al., 2021; Sterne et al., 2019)","noteIndex":0},"citationItems":[{"id":"HelNBwbQ/Jpbg1hWP","uris":["http://www.mendeley.com/documents/?uuid=17e4c2ad-0204-43c8-a887-6f9d3170ac25"],"itemData":{"author":[{"dropping-particle":"","family":"Eldridge","given":"Sandra","non-dropping-particle":"","parse-names":false,"suffix":""},{"dropping-particle":"","family":"Campbell","given":"Marion K","non-dropping-particle":"","parse-names":false,"suffix":""},{"dropping-particle":"","family":"Campbell","given":"Michael J","non-dropping-particle":"","parse-names":false,"suffix":""},{"dropping-particle":"","family":"Drahota","given":"Amy K","non-dropping-particle":"","parse-names":false,"suffix":""},{"dropping-particle":"","family":"Giraudeau","given":"Bruno","non-dropping-particle":"","parse-names":false,"suffix":""},{"dropping-particle":"","family":"Reeves","given":"Barnaby C","non-dropping-particle":"","parse-names":false,"suffix":""},{"dropping-particle":"","family":"Siegfried","given":"Nandi","non-dropping-particle":"","parse-names":false,"suffix":""},{"dropping-particle":"","family":"Higgins","given":"Julian PT","non-dropping-particle":"","parse-names":false,"suffix":""}],"id":"ITEM-1","issued":{"date-parts":[["2021"]]},"number-of-pages":"1-22","publisher":"Cochrane Bias Methods Group","title":"Revised Cochrane risk of bias tool for randomized trials (RoB 2): Additional considerations for cluster-randomized trials (RoB 2 CRT)","type":"report"}},{"id":"HelNBwbQ/AfvvQ1Y4","uris":["http://www.mendeley.com/documents/?uuid=0c4d923c-025d-4165-9f54-b59765f3ac15"],"itemData":{"DOI":"10.1136/bmj.l4898","ISSN":"0959-8138","author":[{"dropping-particle":"","family":"Sterne","given":"Jonathan A C.","non-dropping-particle":"","parse-names":false,"suffix":""},{"dropping-particle":"","family":"Savović","given":"Jelena","non-dropping-particle":"","parse-names":false,"suffix":""},{"dropping-particle":"","family":"Page","given":"Matthew J","non-dropping-particle":"","parse-names":false,"suffix":""},{"dropping-particle":"","family":"Elbers","given":"Roy G","non-dropping-particle":"","parse-names":false,"suffix":""},{"dropping-particle":"","family":"Blencowe","given":"Natalie S","non-dropping-particle":"","parse-names":false,"suffix":""},{"dropping-particle":"","family":"Boutron","given":"Isabelle","non-dropping-particle":"","parse-names":false,"suffix":""},{"dropping-particle":"","family":"Cates","given":"Christopher J","non-dropping-particle":"","parse-names":false,"suffix":""},{"dropping-particle":"","family":"Cheng","given":"Hung-Yuan","non-dropping-particle":"","parse-names":false,"suffix":""},{"dropping-particle":"","family":"Corbett","given":"Mark S","non-dropping-particle":"","parse-names":false,"suffix":""},{"dropping-particle":"","family":"Eldridge","given":"Sandra M","non-dropping-particle":"","parse-names":false,"suffix":""}],"container-title":"BMJ","id":"ITEM-2","issued":{"date-parts":[["2019"]]},"page":"l4898","publisher":"British Medical Journal Publishing Group","title":"RoB 2: A revised tool for assessing risk of bias in randomised trials","type":"article-journal","volume":"366"}}],"schema":"https://github.com/citation-style-language/schema/raw/master/csl-citation.json"} </w:instrText>
       </w:r>
       <w:r>
         <w:fldChar w:fldCharType="separate"/>
@@ -360,7 +360,7 @@
         <w:fldChar w:fldCharType="begin" w:fldLock="1"/>
       </w:r>
       <w:r>
-        <w:instrText xml:space="preserve"> ADDIN ZOTERO_ITEM CSL_CITATION {"citationID":"a4YoHmWk","properties":{"formattedCitation":"(Sterne et al., 2019)","plainCitation":"(Sterne et al., 2019)","noteIndex":0},"citationItems":[{"id":"f5knF4a1/k1V1lpPY","uris":["http://www.mendeley.com/documents/?uuid=0c4d923c-025d-4165-9f54-b59765f3ac15"],"itemData":{"DOI":"10.1136/bmj.l4898","ISSN":"0959-8138","author":[{"dropping-particle":"","family":"Sterne","given":"Jonathan A C.","non-dropping-particle":"","parse-names":false,"suffix":""},{"dropping-particle":"","family":"Savović","given":"Jelena","non-dropping-particle":"","parse-names":false,"suffix":""},{"dropping-particle":"","family":"Page","given":"Matthew J","non-dropping-particle":"","parse-names":false,"suffix":""},{"dropping-particle":"","family":"Elbers","given":"Roy G","non-dropping-particle":"","parse-names":false,"suffix":""},{"dropping-particle":"","family":"Blencowe","given":"Natalie S","non-dropping-particle":"","parse-names":false,"suffix":""},{"dropping-particle":"","family":"Boutron","given":"Isabelle","non-dropping-particle":"","parse-names":false,"suffix":""},{"dropping-particle":"","family":"Cates","given":"Christopher J","non-dropping-particle":"","parse-names":false,"suffix":""},{"dropping-particle":"","family":"Cheng","given":"Hung-Yuan","non-dropping-particle":"","parse-names":false,"suffix":""},{"dropping-particle":"","family":"Corbett","given":"Mark S","non-dropping-particle":"","parse-names":false,"suffix":""},{"dropping-particle":"","family":"Eldridge","given":"Sandra M","non-dropping-particle":"","parse-names":false,"suffix":""}],"container-title":"BMJ","id":"ITEM-1","issued":{"date-parts":[["2019"]]},"page":"l4898","publisher":"British Medical Journal Publishing Group","title":"RoB 2: A revised tool for assessing risk of bias in randomised trials","type":"article-journal","volume":"366"}}],"schema":"https://github.com/citation-style-language/schema/raw/master/csl-citation.json"} </w:instrText>
+        <w:instrText xml:space="preserve"> ADDIN ZOTERO_ITEM CSL_CITATION {"citationID":"a4YoHmWk","properties":{"formattedCitation":"(Sterne et al., 2019)","plainCitation":"(Sterne et al., 2019)","noteIndex":0},"citationItems":[{"id":"HelNBwbQ/AfvvQ1Y4","uris":["http://www.mendeley.com/documents/?uuid=0c4d923c-025d-4165-9f54-b59765f3ac15"],"itemData":{"DOI":"10.1136/bmj.l4898","ISSN":"0959-8138","author":[{"dropping-particle":"","family":"Sterne","given":"Jonathan A C.","non-dropping-particle":"","parse-names":false,"suffix":""},{"dropping-particle":"","family":"Savović","given":"Jelena","non-dropping-particle":"","parse-names":false,"suffix":""},{"dropping-particle":"","family":"Page","given":"Matthew J","non-dropping-particle":"","parse-names":false,"suffix":""},{"dropping-particle":"","family":"Elbers","given":"Roy G","non-dropping-particle":"","parse-names":false,"suffix":""},{"dropping-particle":"","family":"Blencowe","given":"Natalie S","non-dropping-particle":"","parse-names":false,"suffix":""},{"dropping-particle":"","family":"Boutron","given":"Isabelle","non-dropping-particle":"","parse-names":false,"suffix":""},{"dropping-particle":"","family":"Cates","given":"Christopher J","non-dropping-particle":"","parse-names":false,"suffix":""},{"dropping-particle":"","family":"Cheng","given":"Hung-Yuan","non-dropping-particle":"","parse-names":false,"suffix":""},{"dropping-particle":"","family":"Corbett","given":"Mark S","non-dropping-particle":"","parse-names":false,"suffix":""},{"dropping-particle":"","family":"Eldridge","given":"Sandra M","non-dropping-particle":"","parse-names":false,"suffix":""}],"container-title":"BMJ","id":"ITEM-1","issued":{"date-parts":[["2019"]]},"page":"l4898","publisher":"British Medical Journal Publishing Group","title":"RoB 2: A revised tool for assessing risk of bias in randomised trials","type":"article-journal","volume":"366"}}],"schema":"https://github.com/citation-style-language/schema/raw/master/csl-citation.json"} </w:instrText>
       </w:r>
       <w:r>
         <w:fldChar w:fldCharType="separate"/>
@@ -382,7 +382,7 @@
         <w:fldChar w:fldCharType="begin" w:fldLock="1"/>
       </w:r>
       <w:r>
-        <w:instrText xml:space="preserve"> ADDIN ZOTERO_ITEM CSL_CITATION {"citationID":"Im0sYFGh","properties":{"formattedCitation":"(Sterne, Higgins, et al., 2016)","plainCitation":"(Sterne, Higgins, et al., 2016)","noteIndex":0},"citationItems":[{"id":"f5knF4a1/ELHe79tC","uris":["http://www.mendeley.com/documents/?uuid=68c33934-a165-4fa6-8175-7b2f85403fc3"],"itemData":{"author":[{"dropping-particle":"","family":"Sterne","given":"Jonathan A C.","non-dropping-particle":"","parse-names":false,"suffix":""},{"dropping-particle":"","family":"Higgins","given":"Julian PT","non-dropping-particle":"","parse-names":false,"suffix":""},{"dropping-particle":"","family":"Elbers","given":"Roy G","non-dropping-particle":"","parse-names":false,"suffix":""},{"dropping-particle":"","family":"Reeves","given":"Barnaby C","non-dropping-particle":"","parse-names":false,"suffix":""}],"id":"ITEM-1","issued":{"date-parts":[["2016"]]},"title":"Risk Of Bias In Non-randomized Studies of Interventions (ROBINS-I): detailed guidance","type":"article"}}],"schema":"https://github.com/citation-style-language/schema/raw/master/csl-citation.json"} </w:instrText>
+        <w:instrText xml:space="preserve"> ADDIN ZOTERO_ITEM CSL_CITATION {"citationID":"Im0sYFGh","properties":{"formattedCitation":"(Sterne, Higgins, et al., 2016)","plainCitation":"(Sterne, Higgins, et al., 2016)","noteIndex":0},"citationItems":[{"id":"HelNBwbQ/uUWI7fDP","uris":["http://www.mendeley.com/documents/?uuid=68c33934-a165-4fa6-8175-7b2f85403fc3"],"itemData":{"author":[{"dropping-particle":"","family":"Sterne","given":"Jonathan A C.","non-dropping-particle":"","parse-names":false,"suffix":""},{"dropping-particle":"","family":"Higgins","given":"Julian PT","non-dropping-particle":"","parse-names":false,"suffix":""},{"dropping-particle":"","family":"Elbers","given":"Roy G","non-dropping-particle":"","parse-names":false,"suffix":""},{"dropping-particle":"","family":"Reeves","given":"Barnaby C","non-dropping-particle":"","parse-names":false,"suffix":""}],"id":"ITEM-1","issued":{"date-parts":[["2016"]]},"title":"Risk Of Bias In Non-randomized Studies of Interventions (ROBINS-I): detailed guidance","type":"article"}}],"schema":"https://github.com/citation-style-language/schema/raw/master/csl-citation.json"} </w:instrText>
       </w:r>
       <w:r>
         <w:fldChar w:fldCharType="separate"/>
@@ -405,7 +405,7 @@
         <w:fldChar w:fldCharType="begin" w:fldLock="1"/>
       </w:r>
       <w:r>
-        <w:instrText xml:space="preserve"> ADDIN ZOTERO_ITEM CSL_CITATION {"citationID":"Pxkzxfhb","properties":{"formattedCitation":"(McGrath et al., 2019)","plainCitation":"(McGrath et al., 2019)","noteIndex":0},"citationItems":[{"id":"f5knF4a1/hyYvL1km","uris":["http://www.mendeley.com/documents/?uuid=397537b9-058d-4151-954a-77ef9b0b50b1"],"itemData":{"author":[{"dropping-particle":"","family":"McGrath","given":"Sean","non-dropping-particle":"","parse-names":false,"suffix":""},{"dropping-particle":"","family":"Zhao","given":"XiaoFei","non-dropping-particle":"","parse-names":false,"suffix":""},{"dropping-particle":"","family":"Steele","given":"Russell","non-dropping-particle":"","parse-names":false,"suffix":""},{"dropping-particle":"","family":"Benedetti","given":"Andrea","non-dropping-particle":"","parse-names":false,"suffix":""}],"container-title":"CRAN: Contributed Packages","id":"ITEM-1","issued":{"date-parts":[["2019"]]},"publisher":"The R Foundation","title":"estmeansd: Estimating the sample mean and standard deviation from commonly reported quantiles in meta-analysis","type":"article-journal"}}],"schema":"https://github.com/citation-style-language/schema/raw/master/csl-citation.json"} </w:instrText>
+        <w:instrText xml:space="preserve"> ADDIN ZOTERO_ITEM CSL_CITATION {"citationID":"Pxkzxfhb","properties":{"formattedCitation":"(McGrath et al., 2019)","plainCitation":"(McGrath et al., 2019)","noteIndex":0},"citationItems":[{"id":"HelNBwbQ/en0MZ8YS","uris":["http://www.mendeley.com/documents/?uuid=397537b9-058d-4151-954a-77ef9b0b50b1"],"itemData":{"author":[{"dropping-particle":"","family":"McGrath","given":"Sean","non-dropping-particle":"","parse-names":false,"suffix":""},{"dropping-particle":"","family":"Zhao","given":"XiaoFei","non-dropping-particle":"","parse-names":false,"suffix":""},{"dropping-particle":"","family":"Steele","given":"Russell","non-dropping-particle":"","parse-names":false,"suffix":""},{"dropping-particle":"","family":"Benedetti","given":"Andrea","non-dropping-particle":"","parse-names":false,"suffix":""}],"container-title":"CRAN: Contributed Packages","id":"ITEM-1","issued":{"date-parts":[["2019"]]},"publisher":"The R Foundation","title":"estmeansd: Estimating the sample mean and standard deviation from commonly reported quantiles in meta-analysis","type":"article-journal"}}],"schema":"https://github.com/citation-style-language/schema/raw/master/csl-citation.json"} </w:instrText>
       </w:r>
       <w:r>
         <w:fldChar w:fldCharType="separate"/>
@@ -426,7 +426,7 @@
         <w:fldChar w:fldCharType="begin" w:fldLock="1"/>
       </w:r>
       <w:r>
-        <w:instrText xml:space="preserve"> ADDIN ZOTERO_ITEM CSL_CITATION {"citationID":"JjIdEojW","properties":{"formattedCitation":"(Viechtbauer, 2010)","plainCitation":"(Viechtbauer, 2010)","noteIndex":0},"citationItems":[{"id":"f5knF4a1/YXWpoDil","uris":["http://www.mendeley.com/documents/?uuid=60c380d8-2a14-4a62-8ade-8b2dfc8bd618"],"itemData":{"DOI":"10.18637/jss.v036.i03","ISSN":"1548-7660","author":[{"dropping-particle":"","family":"Viechtbauer","given":"Wolfgang","non-dropping-particle":"","parse-names":false,"suffix":""}],"container-title":"Journal of Statistical Software","editor":[{"dropping-particle":"","family":"Statistiek","given":"FHML Methodologie &amp;","non-dropping-particle":"","parse-names":false,"suffix":""},{"dropping-particle":"","family":"Care","given":"RS: CAPHRI School for Public Health and Primary","non-dropping-particle":"","parse-names":false,"suffix":""}],"id":"ITEM-1","issue":"3","issued":{"date-parts":[["2010"]]},"page":"1-48","title":"Conducting meta-analyses in R with the metafor package","type":"article-journal","volume":"36"}}],"schema":"https://github.com/citation-style-language/schema/raw/master/csl-citation.json"} </w:instrText>
+        <w:instrText xml:space="preserve"> ADDIN ZOTERO_ITEM CSL_CITATION {"citationID":"JjIdEojW","properties":{"formattedCitation":"(Viechtbauer, 2010)","plainCitation":"(Viechtbauer, 2010)","noteIndex":0},"citationItems":[{"id":"HelNBwbQ/o6fFeXoc","uris":["http://www.mendeley.com/documents/?uuid=60c380d8-2a14-4a62-8ade-8b2dfc8bd618"],"itemData":{"DOI":"10.18637/jss.v036.i03","ISSN":"1548-7660","author":[{"dropping-particle":"","family":"Viechtbauer","given":"Wolfgang","non-dropping-particle":"","parse-names":false,"suffix":""}],"container-title":"Journal of Statistical Software","editor":[{"dropping-particle":"","family":"Statistiek","given":"FHML Methodologie &amp;","non-dropping-particle":"","parse-names":false,"suffix":""},{"dropping-particle":"","family":"Care","given":"RS: CAPHRI School for Public Health and Primary","non-dropping-particle":"","parse-names":false,"suffix":""}],"id":"ITEM-1","issue":"3","issued":{"date-parts":[["2010"]]},"page":"1-48","title":"Conducting meta-analyses in R with the metafor package","type":"article-journal","volume":"36"}}],"schema":"https://github.com/citation-style-language/schema/raw/master/csl-citation.json"} </w:instrText>
       </w:r>
       <w:r>
         <w:fldChar w:fldCharType="separate"/>
@@ -461,7 +461,7 @@
         <w:fldChar w:fldCharType="begin" w:fldLock="1"/>
       </w:r>
       <w:r>
-        <w:instrText xml:space="preserve"> ADDIN ZOTERO_ITEM CSL_CITATION {"citationID":"sH00td1K","properties":{"formattedCitation":"(J. E. Pustejovsky, 2020)","plainCitation":"(J. E. Pustejovsky, 2020)","noteIndex":0},"citationItems":[{"id":"f5knF4a1/5Rn3nZ1b","uris":["http://www.mendeley.com/documents/?uuid=c31e286c-698e-49b6-93a5-71a91a74bc72"],"itemData":{"author":[{"dropping-particle":"","family":"Pustejovsky","given":"James E.","non-dropping-particle":"","parse-names":false,"suffix":""}],"id":"ITEM-1","issued":{"date-parts":[["2020"]]},"number":"0.5.5","publisher":"cran.r-project.org","title":"clubSandwich: Cluster-robust (sandwich) variance estimators with small-sample corrections","type":"article"}}],"schema":"https://github.com/citation-style-language/schema/raw/master/csl-citation.json"} </w:instrText>
+        <w:instrText xml:space="preserve"> ADDIN ZOTERO_ITEM CSL_CITATION {"citationID":"sH00td1K","properties":{"formattedCitation":"(J. E. Pustejovsky, 2020a)","plainCitation":"(J. E. Pustejovsky, 2020a)","noteIndex":0},"citationItems":[{"id":"HelNBwbQ/KFTmAf5O","uris":["http://www.mendeley.com/documents/?uuid=c31e286c-698e-49b6-93a5-71a91a74bc72"],"itemData":{"author":[{"dropping-particle":"","family":"Pustejovsky","given":"James E.","non-dropping-particle":"","parse-names":false,"suffix":""}],"id":"ITEM-1","issued":{"date-parts":[["2020"]]},"number":"0.5.5","publisher":"cran.r-project.org","title":"clubSandwich: Cluster-robust (sandwich) variance estimators with small-sample corrections","type":"article"}}],"schema":"https://github.com/citation-style-language/schema/raw/master/csl-citation.json"} </w:instrText>
       </w:r>
       <w:r>
         <w:fldChar w:fldCharType="separate"/>
@@ -484,7 +484,7 @@
         <w:rPr>
           <w:rFonts w:cs="Times New Roman"/>
         </w:rPr>
-        <w:t>, 2020)</w:t>
+        <w:t>, 2020a)</w:t>
       </w:r>
       <w:r>
         <w:fldChar w:fldCharType="end"/>
@@ -496,7 +496,7 @@
         <w:fldChar w:fldCharType="begin" w:fldLock="1"/>
       </w:r>
       <w:r>
-        <w:instrText xml:space="preserve"> ADDIN ZOTERO_ITEM CSL_CITATION {"citationID":"T4NZESCf","properties":{"formattedCitation":"(Joshi &amp; Pustejovsky, 2022)","plainCitation":"(Joshi &amp; Pustejovsky, 2022)","noteIndex":0},"citationItems":[{"id":"f5knF4a1/me6Bvw4u","uris":["http://www.mendeley.com/documents/?uuid=ea86516a-9768-4c9c-a6fe-177a16c35a9f"],"itemData":{"URL":"https://github.com/meghapsimatrix/wildmeta","author":[{"dropping-particle":"","family":"Joshi","given":"Megha","non-dropping-particle":"","parse-names":false,"suffix":""},{"dropping-particle":"","family":"Pustejovsky","given":"James E.","non-dropping-particle":"","parse-names":false,"suffix":""}],"id":"ITEM-1","issued":{"date-parts":[["2022"]]},"title":"wildmeta: Cluster wild bootstrapping for meta-analysis","type":"webpage"}}],"schema":"https://github.com/citation-style-language/schema/raw/master/csl-citation.json"} </w:instrText>
+        <w:instrText xml:space="preserve"> ADDIN ZOTERO_ITEM CSL_CITATION {"citationID":"T4NZESCf","properties":{"formattedCitation":"(Joshi &amp; Pustejovsky, 2022)","plainCitation":"(Joshi &amp; Pustejovsky, 2022)","noteIndex":0},"citationItems":[{"id":"HelNBwbQ/isg1lnXf","uris":["http://www.mendeley.com/documents/?uuid=ea86516a-9768-4c9c-a6fe-177a16c35a9f"],"itemData":{"URL":"https://github.com/meghapsimatrix/wildmeta","author":[{"dropping-particle":"","family":"Joshi","given":"Megha","non-dropping-particle":"","parse-names":false,"suffix":""},{"dropping-particle":"","family":"Pustejovsky","given":"James E.","non-dropping-particle":"","parse-names":false,"suffix":""}],"id":"ITEM-1","issued":{"date-parts":[["2022"]]},"title":"wildmeta: Cluster wild bootstrapping for meta-analysis","type":"webpage"}}],"schema":"https://github.com/citation-style-language/schema/raw/master/csl-citation.json"} </w:instrText>
       </w:r>
       <w:r>
         <w:fldChar w:fldCharType="separate"/>
@@ -545,7 +545,7 @@
         <w:fldChar w:fldCharType="begin" w:fldLock="1"/>
       </w:r>
       <w:r>
-        <w:instrText xml:space="preserve"> ADDIN ZOTERO_ITEM CSL_CITATION {"citationID":"d40HrVgS","properties":{"formattedCitation":"(J. E. Pustejovsky, Joshi, et al., 2025)","plainCitation":"(J. E. Pustejovsky, Joshi, et al., 2025)","noteIndex":0},"citationItems":[{"id":"f5knF4a1/QYUHhTHm","uris":["http://www.mendeley.com/documents/?uuid=259bbfe9-5ed3-454b-bd9c-cbef95b6cc98"],"itemData":{"author":[{"dropping-particle":"","family":"Pustejovsky","given":"James E.","non-dropping-particle":"","parse-names":false,"suffix":""},{"dropping-particle":"","family":"Joshi","given":"Megha","non-dropping-particle":"","parse-names":false,"suffix":""},{"dropping-particle":"","family":"Citkowicz","given":"Martyna","non-dropping-particle":"","parse-names":false,"suffix":""}],"id":"ITEM-1","issued":{"date-parts":[["2025"]]},"number":"0.1.5","title":"metaselection: Meta-analytic selection models with cluster-robust and cluster-bootstrap standard errors for dependent effect size estimates","type":"article"}}],"schema":"https://github.com/citation-style-language/schema/raw/master/csl-citation.json"} </w:instrText>
+        <w:instrText xml:space="preserve"> ADDIN ZOTERO_ITEM CSL_CITATION {"citationID":"d40HrVgS","properties":{"formattedCitation":"(J. E. Pustejovsky, Joshi, et al., 2025)","plainCitation":"(J. E. Pustejovsky, Joshi, et al., 2025)","noteIndex":0},"citationItems":[{"id":"HelNBwbQ/p5fvTK78","uris":["http://www.mendeley.com/documents/?uuid=259bbfe9-5ed3-454b-bd9c-cbef95b6cc98"],"itemData":{"author":[{"dropping-particle":"","family":"Pustejovsky","given":"James E.","non-dropping-particle":"","parse-names":false,"suffix":""},{"dropping-particle":"","family":"Joshi","given":"Megha","non-dropping-particle":"","parse-names":false,"suffix":""},{"dropping-particle":"","family":"Citkowicz","given":"Martyna","non-dropping-particle":"","parse-names":false,"suffix":""}],"id":"ITEM-1","issued":{"date-parts":[["2025"]]},"number":"0.1.5","title":"metaselection: Meta-analytic selection models with cluster-robust and cluster-bootstrap standard errors for dependent effect size estimates","type":"article"}}],"schema":"https://github.com/citation-style-language/schema/raw/master/csl-citation.json"} </w:instrText>
       </w:r>
       <w:r>
         <w:fldChar w:fldCharType="separate"/>
@@ -594,7 +594,7 @@
         <w:fldChar w:fldCharType="begin" w:fldLock="1"/>
       </w:r>
       <w:r>
-        <w:instrText xml:space="preserve"> ADDIN ZOTERO_ITEM CSL_CITATION {"citationID":"Eq5zszOt","properties":{"formattedCitation":"(van Aert, 2023)","plainCitation":"(van Aert, 2023)","noteIndex":0},"citationItems":[{"id":"f5knF4a1/aOaM7YQv","uris":["http://www.mendeley.com/documents/?uuid=945eb4c4-5e83-45f5-9b8e-4b0f83564443"],"itemData":{"author":[{"dropping-particle":"","family":"Aert","given":"Robbie C M","non-dropping-particle":"van","parse-names":false,"suffix":""}],"id":"ITEM-1","issued":{"date-parts":[["2023"]]},"number":"0.2.7","publisher":"CRAN","title":"puniform: Meta-analysis methods correcting for publication bias","type":"article"}}],"schema":"https://github.com/citation-style-language/schema/raw/master/csl-citation.json"} </w:instrText>
+        <w:instrText xml:space="preserve"> ADDIN ZOTERO_ITEM CSL_CITATION {"citationID":"Eq5zszOt","properties":{"formattedCitation":"(van Aert, 2023)","plainCitation":"(van Aert, 2023)","noteIndex":0},"citationItems":[{"id":"HelNBwbQ/K4nXyBo3","uris":["http://www.mendeley.com/documents/?uuid=945eb4c4-5e83-45f5-9b8e-4b0f83564443"],"itemData":{"author":[{"dropping-particle":"","family":"Aert","given":"Robbie C M","non-dropping-particle":"van","parse-names":false,"suffix":""}],"id":"ITEM-1","issued":{"date-parts":[["2023"]]},"number":"0.2.7","publisher":"CRAN","title":"puniform: Meta-analysis methods correcting for publication bias","type":"article"}}],"schema":"https://github.com/citation-style-language/schema/raw/master/csl-citation.json"} </w:instrText>
       </w:r>
       <w:r>
         <w:fldChar w:fldCharType="separate"/>
@@ -628,7 +628,7 @@
         <w:fldChar w:fldCharType="begin" w:fldLock="1"/>
       </w:r>
       <w:r>
-        <w:instrText xml:space="preserve"> ADDIN ZOTERO_ITEM CSL_CITATION {"citationID":"iFg0qBPJ","properties":{"formattedCitation":"(Maassen et al., 2020)","plainCitation":"(Maassen et al., 2020)","noteIndex":0},"citationItems":[{"id":"f5knF4a1/khlc9z5i","uris":["http://www.mendeley.com/documents/?uuid=1c4d800a-f836-4d53-9af0-6975a35719bd"],"itemData":{"DOI":"10.1371/journal.pone.0233107","ISSN":"1932-6203","abstract":"To determine the reproducibility of psychological meta-analyses, we investigated whether we could reproduce 500 primary study effect sizes drawn from 33 published meta-analyses based on the information given in the meta-analyses, and whether recomputations of primary study effect sizes altered the overall results of the meta-analysis. Results showed that almost half (k = 224) of all sampled primary effect sizes could not be reproduced based on the reported information in the meta-analysis, mostly because of incomplete or missing information on how effect sizes from primary studies were selected and computed. Overall, this led to small discrepancies in the computation of mean effect sizes, confidence intervals and heterogeneity estimates in 13 out of 33 meta-analyses. We provide recommendations to improve transparancy in the reporting of the entire meta-analytic process, including the use of preregistration, data and workflow sharing, and explicit coding practices.","author":[{"dropping-particle":"","family":"Maassen","given":"Esther","non-dropping-particle":"","parse-names":false,"suffix":""},{"dropping-particle":"","family":"Assen","given":"Marcel","non-dropping-particle":"van","parse-names":false,"suffix":""},{"dropping-particle":"","family":"Nuijten","given":"Michèle","non-dropping-particle":"","parse-names":false,"suffix":""},{"dropping-particle":"","family":"Olsson Collentine","given":"Anton","non-dropping-particle":"","parse-names":false,"suffix":""},{"dropping-particle":"","family":"Wicherts","given":"Jelte","non-dropping-particle":"","parse-names":false,"suffix":""}],"container-title":"PloS one","id":"ITEM-1","issue":"5","issued":{"date-parts":[["2020"]]},"note":"Competing Interests: I have read the journal's policy and the authors of this manuscript have the following competing interests: Jelte M. Wicherts is a PLOS ONE Editorial Board member. This does not alter the authors’ adherence to PLOS ONE Editorial policies and criteria.","page":"e0233107","publisher":"Public Library of Science","publisher-place":"United States","title":"Reproducibility of individual effect sizes in meta-analyses in psychology","type":"article-journal","volume":"15"}}],"schema":"https://github.com/citation-style-language/schema/raw/master/csl-citation.json"} </w:instrText>
+        <w:instrText xml:space="preserve"> ADDIN ZOTERO_ITEM CSL_CITATION {"citationID":"iFg0qBPJ","properties":{"formattedCitation":"(Maassen et al., 2020)","plainCitation":"(Maassen et al., 2020)","noteIndex":0},"citationItems":[{"id":"HelNBwbQ/EMfKgBN9","uris":["http://www.mendeley.com/documents/?uuid=1c4d800a-f836-4d53-9af0-6975a35719bd"],"itemData":{"DOI":"10.1371/journal.pone.0233107","ISSN":"1932-6203","abstract":"To determine the reproducibility of psychological meta-analyses, we investigated whether we could reproduce 500 primary study effect sizes drawn from 33 published meta-analyses based on the information given in the meta-analyses, and whether recomputations of primary study effect sizes altered the overall results of the meta-analysis. Results showed that almost half (k = 224) of all sampled primary effect sizes could not be reproduced based on the reported information in the meta-analysis, mostly because of incomplete or missing information on how effect sizes from primary studies were selected and computed. Overall, this led to small discrepancies in the computation of mean effect sizes, confidence intervals and heterogeneity estimates in 13 out of 33 meta-analyses. We provide recommendations to improve transparancy in the reporting of the entire meta-analytic process, including the use of preregistration, data and workflow sharing, and explicit coding practices.","author":[{"dropping-particle":"","family":"Maassen","given":"Esther","non-dropping-particle":"","parse-names":false,"suffix":""},{"dropping-particle":"","family":"Assen","given":"Marcel","non-dropping-particle":"van","parse-names":false,"suffix":""},{"dropping-particle":"","family":"Nuijten","given":"Michèle","non-dropping-particle":"","parse-names":false,"suffix":""},{"dropping-particle":"","family":"Olsson Collentine","given":"Anton","non-dropping-particle":"","parse-names":false,"suffix":""},{"dropping-particle":"","family":"Wicherts","given":"Jelte","non-dropping-particle":"","parse-names":false,"suffix":""}],"container-title":"PloS one","id":"ITEM-1","issue":"5","issued":{"date-parts":[["2020"]]},"note":"Competing Interests: I have read the journal's policy and the authors of this manuscript have the following competing interests: Jelte M. Wicherts is a PLOS ONE Editorial Board member. This does not alter the authors’ adherence to PLOS ONE Editorial policies and criteria.","page":"e0233107","publisher":"Public Library of Science","publisher-place":"United States","title":"Reproducibility of individual effect sizes in meta-analyses in psychology","type":"article-journal","volume":"15"}}],"schema":"https://github.com/citation-style-language/schema/raw/master/csl-citation.json"} </w:instrText>
       </w:r>
       <w:r>
         <w:fldChar w:fldCharType="separate"/>
@@ -662,7 +662,7 @@
         <w:fldChar w:fldCharType="begin" w:fldLock="1"/>
       </w:r>
       <w:r>
-        <w:instrText xml:space="preserve"> ADDIN ZOTERO_ITEM CSL_CITATION {"citationID":"LsEUDrxQ","properties":{"formattedCitation":"(L. V. Hedges, 1981)","plainCitation":"(L. V. Hedges, 1981)","noteIndex":0},"citationItems":[{"id":"f5knF4a1/oYBpPlmp","uris":["http://www.mendeley.com/documents/?uuid=2e656e49-4e32-4e16-be60-30bab9cefcd3"],"itemData":{"DOI":"10.2307/1164588","ISSN":"0362-9791","author":[{"dropping-particle":"V.","family":"Hedges","given":"Larry","non-dropping-particle":"","parse-names":false,"suffix":""}],"container-title":"Journal of Educational Statistics","id":"ITEM-1","issue":"2","issued":{"date-parts":[["1981"]]},"page":"107-128","publisher":"Sage Publications Sage CA: Thousand Oaks, CA","title":"Distribution theory for Glass's estimator of effect size and related estimators","type":"article-journal","volume":"6"}}],"schema":"https://github.com/citation-style-language/schema/raw/master/csl-citation.json"} </w:instrText>
+        <w:instrText xml:space="preserve"> ADDIN ZOTERO_ITEM CSL_CITATION {"citationID":"LsEUDrxQ","properties":{"formattedCitation":"(L. V. Hedges, 1981)","plainCitation":"(L. V. Hedges, 1981)","noteIndex":0},"citationItems":[{"id":"HelNBwbQ/Hk5pFHWC","uris":["http://www.mendeley.com/documents/?uuid=2e656e49-4e32-4e16-be60-30bab9cefcd3"],"itemData":{"DOI":"10.2307/1164588","ISSN":"0362-9791","author":[{"dropping-particle":"V.","family":"Hedges","given":"Larry","non-dropping-particle":"","parse-names":false,"suffix":""}],"container-title":"Journal of Educational Statistics","id":"ITEM-1","issue":"2","issued":{"date-parts":[["1981"]]},"page":"107-128","publisher":"Sage Publications Sage CA: Thousand Oaks, CA","title":"Distribution theory for Glass's estimator of effect size and related estimators","type":"article-journal","volume":"6"}}],"schema":"https://github.com/citation-style-language/schema/raw/master/csl-citation.json"} </w:instrText>
       </w:r>
       <w:r>
         <w:fldChar w:fldCharType="separate"/>
@@ -683,7 +683,7 @@
         <w:fldChar w:fldCharType="begin" w:fldLock="1"/>
       </w:r>
       <w:r>
-        <w:instrText xml:space="preserve"> ADDIN ZOTERO_ITEM CSL_CITATION {"citationID":"M14CmnFv","properties":{"formattedCitation":"(L. V Hedges et al., 2023; Morris, 2008; J. E. Pustejovsky, 2016; WWC, 2021)","plainCitation":"(L. V Hedges et al., 2023; Morris, 2008; J. E. Pustejovsky, 2016; WWC, 2021)","noteIndex":0},"citationItems":[{"id":"f5knF4a1/9HBzLr9A","uris":["http://www.mendeley.com/documents/?uuid=0fac4442-d316-4527-8210-3b553c4ed2e2"],"itemData":{"DOI":"10.1111/bmsp.12296","ISSN":"0007-1102","abstract":"Abstract It is common practice in both randomized and quasi-experiments to adjust for baseline characteristics when estimating the average effect of an intervention. The inclusion of a pre-test, for example, can reduce both the standard error of this estimate and?in non-randomized designs?its bias. At the same time, it is also standard to report the effect of an intervention in standardized effect size units, thereby making it comparable to other interventions and studies. Curiously, the estimation of this effect size, including covariate adjustment, has received little attention. In this article, we provide a framework for defining effect sizes in designs with a pre-test (e.g., difference-in-differences and analysis of covariance) and propose estimators of those effect sizes. The estimators and approximations to their sampling distributions are evaluated using a simulation study and then demonstrated using an example from published data.","author":[{"dropping-particle":"V","family":"Hedges","given":"Larry","non-dropping-particle":"","parse-names":false,"suffix":""},{"dropping-particle":"","family":"Tipton","given":"Elizabeth","non-dropping-particle":"","parse-names":false,"suffix":""},{"dropping-particle":"","family":"Zejnullahi","given":"Rrita","non-dropping-particle":"","parse-names":false,"suffix":""},{"dropping-particle":"","family":"Diaz","given":"Karina G","non-dropping-particle":"","parse-names":false,"suffix":""}],"container-title":"British Journal of Mathematical and Statistical Psychology","id":"ITEM-1","issued":{"date-parts":[["2023","1","2"]]},"note":"https://doi.org/10.1111/bmsp.12296","publisher":"John Wiley &amp; Sons, Ltd","title":"Effect sizes in ANCOVA and difference-in-differences designs","type":"article-journal"}},{"id":"f5knF4a1/TWddtEPZ","uris":["http://www.mendeley.com/documents/?uuid=7627b063-f26c-453a-9f28-c681d73a900d"],"itemData":{"URL":"https://www.jepusto.com/alternative-formulas-for-the-smd/","author":[{"dropping-particle":"","family":"Pustejovsky","given":"James E.","non-dropping-particle":"","parse-names":false,"suffix":""}],"id":"ITEM-2","issued":{"date-parts":[["2016"]]},"title":"Alternative formulas for the standardized mean difference","type":"webpage"}},{"id":"f5knF4a1/PMPz74JC","uris":["http://www.mendeley.com/documents/?uuid=89116b50-b5fa-41d4-af47-6ef362bc7e7d"],"itemData":{"author":[{"dropping-particle":"","family":"WWC","given":"","non-dropping-particle":"","parse-names":false,"suffix":""}],"id":"ITEM-3","issued":{"date-parts":[["2021"]]},"publisher":"Institute of Education Sciences","title":"Supplement document for Appendix E and the What Works Clearinghouse procedures handbook, version 4.1","type":"article"}},{"id":"f5knF4a1/ea9hj1kf","uris":["http://www.mendeley.com/documents/?uuid=f2d63b13-1173-4e2f-9781-223948b19ad6"],"itemData":{"DOI":"10.1177/1094428106291059","ISSN":"1094-4281","abstract":"Previous research has recommended several measures of effect size for studies with repeated measurements in both treatment and control groups. Three alternate effect size estimates were compared in terms of bias, precision, and robustness to heterogeneity of variance. The results favored an effect size based on the mean pre-post change in the treatment group minus the mean pre-post change in the control group, divided by the pooled pretest standard deviation.","author":[{"dropping-particle":"","family":"Morris","given":"Scott B","non-dropping-particle":"","parse-names":false,"suffix":""}],"container-title":"Organizational research methods","id":"ITEM-4","issue":"2","issued":{"date-parts":[["2008"]]},"page":"364-386","publisher":"Sage Publications","publisher-place":"London, England","title":"Estimating effect sizes from pretest-posttest-control group designs","type":"article-journal","volume":"11"}}],"schema":"https://github.com/citation-style-language/schema/raw/master/csl-citation.json"} </w:instrText>
+        <w:instrText xml:space="preserve"> ADDIN ZOTERO_ITEM CSL_CITATION {"citationID":"M14CmnFv","properties":{"formattedCitation":"(L. V Hedges et al., 2023; Morris, 2008; J. E. Pustejovsky, 2016; WWC, 2021)","plainCitation":"(L. V Hedges et al., 2023; Morris, 2008; J. E. Pustejovsky, 2016; WWC, 2021)","noteIndex":0},"citationItems":[{"id":"HelNBwbQ/6awHwKR4","uris":["http://www.mendeley.com/documents/?uuid=0fac4442-d316-4527-8210-3b553c4ed2e2"],"itemData":{"DOI":"10.1111/bmsp.12296","ISSN":"0007-1102","abstract":"Abstract It is common practice in both randomized and quasi-experiments to adjust for baseline characteristics when estimating the average effect of an intervention. The inclusion of a pre-test, for example, can reduce both the standard error of this estimate and?in non-randomized designs?its bias. At the same time, it is also standard to report the effect of an intervention in standardized effect size units, thereby making it comparable to other interventions and studies. Curiously, the estimation of this effect size, including covariate adjustment, has received little attention. In this article, we provide a framework for defining effect sizes in designs with a pre-test (e.g., difference-in-differences and analysis of covariance) and propose estimators of those effect sizes. The estimators and approximations to their sampling distributions are evaluated using a simulation study and then demonstrated using an example from published data.","author":[{"dropping-particle":"V","family":"Hedges","given":"Larry","non-dropping-particle":"","parse-names":false,"suffix":""},{"dropping-particle":"","family":"Tipton","given":"Elizabeth","non-dropping-particle":"","parse-names":false,"suffix":""},{"dropping-particle":"","family":"Zejnullahi","given":"Rrita","non-dropping-particle":"","parse-names":false,"suffix":""},{"dropping-particle":"","family":"Diaz","given":"Karina G","non-dropping-particle":"","parse-names":false,"suffix":""}],"container-title":"British Journal of Mathematical and Statistical Psychology","id":"ITEM-1","issued":{"date-parts":[["2023","1","2"]]},"note":"https://doi.org/10.1111/bmsp.12296","publisher":"John Wiley &amp; Sons, Ltd","title":"Effect sizes in ANCOVA and difference-in-differences designs","type":"article-journal"}},{"id":"HelNBwbQ/wZhYDw47","uris":["http://www.mendeley.com/documents/?uuid=7627b063-f26c-453a-9f28-c681d73a900d"],"itemData":{"URL":"https://www.jepusto.com/alternative-formulas-for-the-smd/","author":[{"dropping-particle":"","family":"Pustejovsky","given":"James E.","non-dropping-particle":"","parse-names":false,"suffix":""}],"id":"ITEM-2","issued":{"date-parts":[["2016"]]},"title":"Alternative formulas for the standardized mean difference","type":"webpage"}},{"id":"HelNBwbQ/vfUctOJa","uris":["http://www.mendeley.com/documents/?uuid=89116b50-b5fa-41d4-af47-6ef362bc7e7d"],"itemData":{"author":[{"dropping-particle":"","family":"WWC","given":"","non-dropping-particle":"","parse-names":false,"suffix":""}],"id":"ITEM-3","issued":{"date-parts":[["2021"]]},"publisher":"Institute of Education Sciences","title":"Supplement document for Appendix E and the What Works Clearinghouse procedures handbook, version 4.1","type":"article"}},{"id":"HelNBwbQ/WAxVBwfX","uris":["http://www.mendeley.com/documents/?uuid=f2d63b13-1173-4e2f-9781-223948b19ad6"],"itemData":{"DOI":"10.1177/1094428106291059","ISSN":"1094-4281","abstract":"Previous research has recommended several measures of effect size for studies with repeated measurements in both treatment and control groups. Three alternate effect size estimates were compared in terms of bias, precision, and robustness to heterogeneity of variance. The results favored an effect size based on the mean pre-post change in the treatment group minus the mean pre-post change in the control group, divided by the pooled pretest standard deviation.","author":[{"dropping-particle":"","family":"Morris","given":"Scott B","non-dropping-particle":"","parse-names":false,"suffix":""}],"container-title":"Organizational research methods","id":"ITEM-4","issue":"2","issued":{"date-parts":[["2008"]]},"page":"364-386","publisher":"Sage Publications","publisher-place":"London, England","title":"Estimating effect sizes from pretest-posttest-control group designs","type":"article-journal","volume":"11"}}],"schema":"https://github.com/citation-style-language/schema/raw/master/csl-citation.json"} </w:instrText>
       </w:r>
       <w:r>
         <w:fldChar w:fldCharType="separate"/>
@@ -718,7 +718,7 @@
         <w:fldChar w:fldCharType="begin" w:fldLock="1"/>
       </w:r>
       <w:r>
-        <w:instrText xml:space="preserve"> ADDIN ZOTERO_ITEM CSL_CITATION {"citationID":"zhiMr1UR","properties":{"formattedCitation":"(Fitzgerald &amp; Tipton, 2024)","plainCitation":"(Fitzgerald &amp; Tipton, 2024)","noteIndex":0},"citationItems":[{"id":"f5knF4a1/IMrNFgdB","uris":["http://www.mendeley.com/documents/?uuid=35692fd6-0854-4f3a-b671-13abf15d4d88"],"itemData":{"DOI":"10.3102/10769986241238478","ISSN":"1076-9986","abstract":"This article presents methods for using extant data to improve the properties of estimators of the standardized mean difference (SMD) effect size. Because samples recruited into education research studies are often more homogeneous than the populations of policy interest, the variation in educational outcomes can be smaller in these samples than is reflective of the true variation in the population. This affects effect size estimation since the sample standard deviation is used in the denominator of the SMD. We propose leveraging extant data on sample variance estimates from multiple studies, made available via clearinghouse databases such as the What Works Clearinghouse, to standardize a mean difference. This allows effect sizes to be benchmarked across a common and broad population, thus enabling better comparability across studies and interventions. We derive the new estimators of the population variance and the corresponding SMD, which pool sample variances from multiple studies using both an analysis of variance and a meta-analytic framework. We demonstrate the properties of these estimators via analytic and simulation results and offer recommendations for when these estimators are appropriate in practice.","author":[{"dropping-particle":"","family":"Fitzgerald","given":"Kaitlyn G","non-dropping-particle":"","parse-names":false,"suffix":""},{"dropping-particle":"","family":"Tipton","given":"Elizabeth","non-dropping-particle":"","parse-names":false,"suffix":""}],"container-title":"Journal of Educational and Behavioral Statistics","id":"ITEM-1","issued":{"date-parts":[["2024","4","7"]]},"note":"doi: 10.3102/10769986241238478","page":"10769986241238478","publisher":"American Educational Research Association","title":"Using Extant Data to Improve Estimation of the Standardized Mean Difference","type":"article-journal"}}],"schema":"https://github.com/citation-style-language/schema/raw/master/csl-citation.json"} </w:instrText>
+        <w:instrText xml:space="preserve"> ADDIN ZOTERO_ITEM CSL_CITATION {"citationID":"zhiMr1UR","properties":{"formattedCitation":"(Fitzgerald &amp; Tipton, 2024)","plainCitation":"(Fitzgerald &amp; Tipton, 2024)","noteIndex":0},"citationItems":[{"id":"HelNBwbQ/jnE2UhrD","uris":["http://www.mendeley.com/documents/?uuid=35692fd6-0854-4f3a-b671-13abf15d4d88"],"itemData":{"DOI":"10.3102/10769986241238478","ISSN":"1076-9986","abstract":"This article presents methods for using extant data to improve the properties of estimators of the standardized mean difference (SMD) effect size. Because samples recruited into education research studies are often more homogeneous than the populations of policy interest, the variation in educational outcomes can be smaller in these samples than is reflective of the true variation in the population. This affects effect size estimation since the sample standard deviation is used in the denominator of the SMD. We propose leveraging extant data on sample variance estimates from multiple studies, made available via clearinghouse databases such as the What Works Clearinghouse, to standardize a mean difference. This allows effect sizes to be benchmarked across a common and broad population, thus enabling better comparability across studies and interventions. We derive the new estimators of the population variance and the corresponding SMD, which pool sample variances from multiple studies using both an analysis of variance and a meta-analytic framework. We demonstrate the properties of these estimators via analytic and simulation results and offer recommendations for when these estimators are appropriate in practice.","author":[{"dropping-particle":"","family":"Fitzgerald","given":"Kaitlyn G","non-dropping-particle":"","parse-names":false,"suffix":""},{"dropping-particle":"","family":"Tipton","given":"Elizabeth","non-dropping-particle":"","parse-names":false,"suffix":""}],"container-title":"Journal of Educational and Behavioral Statistics","id":"ITEM-1","issued":{"date-parts":[["2024","4","7"]]},"note":"doi: 10.3102/10769986241238478","page":"10769986241238478","publisher":"American Educational Research Association","title":"Using Extant Data to Improve Estimation of the Standardized Mean Difference","type":"article-journal"}}],"schema":"https://github.com/citation-style-language/schema/raw/master/csl-citation.json"} </w:instrText>
       </w:r>
       <w:r>
         <w:fldChar w:fldCharType="separate"/>
@@ -753,7 +753,7 @@
         <w:fldChar w:fldCharType="begin" w:fldLock="1"/>
       </w:r>
       <w:r>
-        <w:instrText xml:space="preserve"> ADDIN ZOTERO_ITEM CSL_CITATION {"citationID":"QRdHOmJ3","properties":{"formattedCitation":"(Borenstein &amp; Hedges, 2019; Fitzgerald &amp; Tipton, 2024; L. V Hedges et al., 2023; Higgins, Li, et al., 2019; J. E. Pustejovsky, 2016; Wilson, 2016; WWC, 2021)","plainCitation":"(Borenstein &amp; Hedges, 2019; Fitzgerald &amp; Tipton, 2024; L. V Hedges et al., 2023; Higgins, Li, et al., 2019; J. E. Pustejovsky, 2016; Wilson, 2016; WWC, 2021)","noteIndex":0},"citationItems":[{"id":"f5knF4a1/Rfx2mhCP","uris":["http://www.mendeley.com/documents/?uuid=ac2c33c7-747a-4d8e-b22a-6445f1549bbd"],"itemData":{"author":[{"dropping-particle":"","family":"Higgins","given":"Julian P T","non-dropping-particle":"","parse-names":false,"suffix":""},{"dropping-particle":"","family":"Li","given":"Tianjing","non-dropping-particle":"","parse-names":false,"suffix":""},{"dropping-particle":"","family":"Deeks","given":"Jonathan J","non-dropping-particle":"","parse-names":false,"suffix":""}],"container-title":"Cochrane handbook for systematic reviews of interventions","id":"ITEM-1","issued":{"date-parts":[["2019"]]},"page":"143-176","publisher":"Wiley Online Library","title":"Choosing effect measures and computing estimates of effect","type":"article-journal"}},{"id":"f5knF4a1/jQBqjr6H","uris":["http://www.mendeley.com/documents/?uuid=99835b90-6304-450c-b441-fedad16b1ed0"],"itemData":{"author":[{"dropping-particle":"","family":"Borenstein","given":"Micahel","non-dropping-particle":"","parse-names":false,"suffix":""},{"dropping-particle":"V.","family":"Hedges","given":"Larry","non-dropping-particle":"","parse-names":false,"suffix":""}],"chapter-number":"11","container-title":"The handbook of research synthesis and meta-analysis","edition":"3","editor":[{"dropping-particle":"","family":"Cooper","given":"Harris","non-dropping-particle":"","parse-names":false,"suffix":""},{"dropping-particle":"V.","family":"Hedges","given":"Larry","non-dropping-particle":"","parse-names":false,"suffix":""},{"dropping-particle":"","family":"Valentine","given":"Jeffrey C.","non-dropping-particle":"","parse-names":false,"suffix":""}],"id":"ITEM-2","issued":{"date-parts":[["2019"]]},"page":"207-242","publisher":"Russell Sage Foundation West Sussex","title":"Effect sizes for meta-analysis","type":"chapter"}},{"id":"f5knF4a1/TWddtEPZ","uris":["http://www.mendeley.com/documents/?uuid=7627b063-f26c-453a-9f28-c681d73a900d"],"itemData":{"URL":"https://www.jepusto.com/alternative-formulas-for-the-smd/","author":[{"dropping-particle":"","family":"Pustejovsky","given":"James E.","non-dropping-particle":"","parse-names":false,"suffix":""}],"id":"ITEM-3","issued":{"date-parts":[["2016"]]},"title":"Alternative formulas for the standardized mean difference","type":"webpage"}},{"id":"f5knF4a1/aQfimBA1","uris":["http://www.mendeley.com/documents/?uuid=65e4fdad-137b-45f6-bf94-c7bbc29a8be1"],"itemData":{"author":[{"dropping-particle":"","family":"Wilson","given":"David B","non-dropping-particle":"","parse-names":false,"suffix":""}],"id":"ITEM-4","issued":{"date-parts":[["2016"]]},"publisher":"Unpublished manuscript","title":"Formulas used by the \"Practical Meta-Analysis Effect Size Calculator\"","type":"article-journal"}},{"id":"f5knF4a1/PMPz74JC","uris":["http://www.mendeley.com/documents/?uuid=89116b50-b5fa-41d4-af47-6ef362bc7e7d"],"itemData":{"author":[{"dropping-particle":"","family":"WWC","given":"","non-dropping-particle":"","parse-names":false,"suffix":""}],"id":"ITEM-5","issued":{"date-parts":[["2021"]]},"publisher":"Institute of Education Sciences","title":"Supplement document for Appendix E and the What Works Clearinghouse procedures handbook, version 4.1","type":"article"}},{"id":"f5knF4a1/9HBzLr9A","uris":["http://www.mendeley.com/documents/?uuid=0fac4442-d316-4527-8210-3b553c4ed2e2"],"itemData":{"DOI":"10.1111/bmsp.12296","ISSN":"0007-1102","abstract":"Abstract It is common practice in both randomized and quasi-experiments to adjust for baseline characteristics when estimating the average effect of an intervention. The inclusion of a pre-test, for example, can reduce both the standard error of this estimate and?in non-randomized designs?its bias. At the same time, it is also standard to report the effect of an intervention in standardized effect size units, thereby making it comparable to other interventions and studies. Curiously, the estimation of this effect size, including covariate adjustment, has received little attention. In this article, we provide a framework for defining effect sizes in designs with a pre-test (e.g., difference-in-differences and analysis of covariance) and propose estimators of those effect sizes. The estimators and approximations to their sampling distributions are evaluated using a simulation study and then demonstrated using an example from published data.","author":[{"dropping-particle":"V","family":"Hedges","given":"Larry","non-dropping-particle":"","parse-names":false,"suffix":""},{"dropping-particle":"","family":"Tipton","given":"Elizabeth","non-dropping-particle":"","parse-names":false,"suffix":""},{"dropping-particle":"","family":"Zejnullahi","given":"Rrita","non-dropping-particle":"","parse-names":false,"suffix":""},{"dropping-particle":"","family":"Diaz","given":"Karina G","non-dropping-particle":"","parse-names":false,"suffix":""}],"container-title":"British Journal of Mathematical and Statistical Psychology","id":"ITEM-6","issued":{"date-parts":[["2023","1","2"]]},"note":"https://doi.org/10.1111/bmsp.12296","publisher":"John Wiley &amp; Sons, Ltd","title":"Effect sizes in ANCOVA and difference-in-differences designs","type":"article-journal"}},{"id":"f5knF4a1/IMrNFgdB","uris":["http://www.mendeley.com/documents/?uuid=35692fd6-0854-4f3a-b671-13abf15d4d88"],"itemData":{"DOI":"10.3102/10769986241238478","ISSN":"1076-9986","abstract":"This article presents methods for using extant data to improve the properties of estimators of the standardized mean difference (SMD) effect size. Because samples recruited into education research studies are often more homogeneous than the populations of policy interest, the variation in educational outcomes can be smaller in these samples than is reflective of the true variation in the population. This affects effect size estimation since the sample standard deviation is used in the denominator of the SMD. We propose leveraging extant data on sample variance estimates from multiple studies, made available via clearinghouse databases such as the What Works Clearinghouse, to standardize a mean difference. This allows effect sizes to be benchmarked across a common and broad population, thus enabling better comparability across studies and interventions. We derive the new estimators of the population variance and the corresponding SMD, which pool sample variances from multiple studies using both an analysis of variance and a meta-analytic framework. We demonstrate the properties of these estimators via analytic and simulation results and offer recommendations for when these estimators are appropriate in practice.","author":[{"dropping-particle":"","family":"Fitzgerald","given":"Kaitlyn G","non-dropping-particle":"","parse-names":false,"suffix":""},{"dropping-particle":"","family":"Tipton","given":"Elizabeth","non-dropping-particle":"","parse-names":false,"suffix":""}],"container-title":"Journal of Educational and Behavioral Statistics","id":"ITEM-7","issued":{"date-parts":[["2024","4","7"]]},"note":"doi: 10.3102/10769986241238478","page":"10769986241238478","publisher":"American Educational Research Association","title":"Using Extant Data to Improve Estimation of the Standardized Mean Difference","type":"article-journal"}}],"schema":"https://github.com/citation-style-language/schema/raw/master/csl-citation.json"} </w:instrText>
+        <w:instrText xml:space="preserve"> ADDIN ZOTERO_ITEM CSL_CITATION {"citationID":"QRdHOmJ3","properties":{"formattedCitation":"(Borenstein &amp; Hedges, 2019; Fitzgerald &amp; Tipton, 2024; L. V Hedges et al., 2023; Higgins, Li, et al., 2019; J. E. Pustejovsky, 2016; Wilson, 2016; WWC, 2021)","plainCitation":"(Borenstein &amp; Hedges, 2019; Fitzgerald &amp; Tipton, 2024; L. V Hedges et al., 2023; Higgins, Li, et al., 2019; J. E. Pustejovsky, 2016; Wilson, 2016; WWC, 2021)","noteIndex":0},"citationItems":[{"id":"HelNBwbQ/TB2t5sUb","uris":["http://www.mendeley.com/documents/?uuid=ac2c33c7-747a-4d8e-b22a-6445f1549bbd"],"itemData":{"author":[{"dropping-particle":"","family":"Higgins","given":"Julian P T","non-dropping-particle":"","parse-names":false,"suffix":""},{"dropping-particle":"","family":"Li","given":"Tianjing","non-dropping-particle":"","parse-names":false,"suffix":""},{"dropping-particle":"","family":"Deeks","given":"Jonathan J","non-dropping-particle":"","parse-names":false,"suffix":""}],"container-title":"Cochrane handbook for systematic reviews of interventions","id":"ITEM-1","issued":{"date-parts":[["2019"]]},"page":"143-176","publisher":"Wiley Online Library","title":"Choosing effect measures and computing estimates of effect","type":"article-journal"}},{"id":"HelNBwbQ/34Li8Z6d","uris":["http://www.mendeley.com/documents/?uuid=99835b90-6304-450c-b441-fedad16b1ed0"],"itemData":{"author":[{"dropping-particle":"","family":"Borenstein","given":"Micahel","non-dropping-particle":"","parse-names":false,"suffix":""},{"dropping-particle":"V.","family":"Hedges","given":"Larry","non-dropping-particle":"","parse-names":false,"suffix":""}],"chapter-number":"11","container-title":"The handbook of research synthesis and meta-analysis","edition":"3","editor":[{"dropping-particle":"","family":"Cooper","given":"Harris","non-dropping-particle":"","parse-names":false,"suffix":""},{"dropping-particle":"V.","family":"Hedges","given":"Larry","non-dropping-particle":"","parse-names":false,"suffix":""},{"dropping-particle":"","family":"Valentine","given":"Jeffrey C.","non-dropping-particle":"","parse-names":false,"suffix":""}],"id":"ITEM-2","issued":{"date-parts":[["2019"]]},"page":"207-242","publisher":"Russell Sage Foundation West Sussex","title":"Effect sizes for meta-analysis","type":"chapter"}},{"id":"HelNBwbQ/wZhYDw47","uris":["http://www.mendeley.com/documents/?uuid=7627b063-f26c-453a-9f28-c681d73a900d"],"itemData":{"URL":"https://www.jepusto.com/alternative-formulas-for-the-smd/","author":[{"dropping-particle":"","family":"Pustejovsky","given":"James E.","non-dropping-particle":"","parse-names":false,"suffix":""}],"id":"ITEM-3","issued":{"date-parts":[["2016"]]},"title":"Alternative formulas for the standardized mean difference","type":"webpage"}},{"id":"HelNBwbQ/JL9do6WO","uris":["http://www.mendeley.com/documents/?uuid=65e4fdad-137b-45f6-bf94-c7bbc29a8be1"],"itemData":{"author":[{"dropping-particle":"","family":"Wilson","given":"David B","non-dropping-particle":"","parse-names":false,"suffix":""}],"id":"ITEM-4","issued":{"date-parts":[["2016"]]},"publisher":"Unpublished manuscript","title":"Formulas used by the \"Practical Meta-Analysis Effect Size Calculator\"","type":"article-journal"}},{"id":"HelNBwbQ/vfUctOJa","uris":["http://www.mendeley.com/documents/?uuid=89116b50-b5fa-41d4-af47-6ef362bc7e7d"],"itemData":{"author":[{"dropping-particle":"","family":"WWC","given":"","non-dropping-particle":"","parse-names":false,"suffix":""}],"id":"ITEM-5","issued":{"date-parts":[["2021"]]},"publisher":"Institute of Education Sciences","title":"Supplement document for Appendix E and the What Works Clearinghouse procedures handbook, version 4.1","type":"article"}},{"id":"HelNBwbQ/6awHwKR4","uris":["http://www.mendeley.com/documents/?uuid=0fac4442-d316-4527-8210-3b553c4ed2e2"],"itemData":{"DOI":"10.1111/bmsp.12296","ISSN":"0007-1102","abstract":"Abstract It is common practice in both randomized and quasi-experiments to adjust for baseline characteristics when estimating the average effect of an intervention. The inclusion of a pre-test, for example, can reduce both the standard error of this estimate and?in non-randomized designs?its bias. At the same time, it is also standard to report the effect of an intervention in standardized effect size units, thereby making it comparable to other interventions and studies. Curiously, the estimation of this effect size, including covariate adjustment, has received little attention. In this article, we provide a framework for defining effect sizes in designs with a pre-test (e.g., difference-in-differences and analysis of covariance) and propose estimators of those effect sizes. The estimators and approximations to their sampling distributions are evaluated using a simulation study and then demonstrated using an example from published data.","author":[{"dropping-particle":"V","family":"Hedges","given":"Larry","non-dropping-particle":"","parse-names":false,"suffix":""},{"dropping-particle":"","family":"Tipton","given":"Elizabeth","non-dropping-particle":"","parse-names":false,"suffix":""},{"dropping-particle":"","family":"Zejnullahi","given":"Rrita","non-dropping-particle":"","parse-names":false,"suffix":""},{"dropping-particle":"","family":"Diaz","given":"Karina G","non-dropping-particle":"","parse-names":false,"suffix":""}],"container-title":"British Journal of Mathematical and Statistical Psychology","id":"ITEM-6","issued":{"date-parts":[["2023","1","2"]]},"note":"https://doi.org/10.1111/bmsp.12296","publisher":"John Wiley &amp; Sons, Ltd","title":"Effect sizes in ANCOVA and difference-in-differences designs","type":"article-journal"}},{"id":"HelNBwbQ/jnE2UhrD","uris":["http://www.mendeley.com/documents/?uuid=35692fd6-0854-4f3a-b671-13abf15d4d88"],"itemData":{"DOI":"10.3102/10769986241238478","ISSN":"1076-9986","abstract":"This article presents methods for using extant data to improve the properties of estimators of the standardized mean difference (SMD) effect size. Because samples recruited into education research studies are often more homogeneous than the populations of policy interest, the variation in educational outcomes can be smaller in these samples than is reflective of the true variation in the population. This affects effect size estimation since the sample standard deviation is used in the denominator of the SMD. We propose leveraging extant data on sample variance estimates from multiple studies, made available via clearinghouse databases such as the What Works Clearinghouse, to standardize a mean difference. This allows effect sizes to be benchmarked across a common and broad population, thus enabling better comparability across studies and interventions. We derive the new estimators of the population variance and the corresponding SMD, which pool sample variances from multiple studies using both an analysis of variance and a meta-analytic framework. We demonstrate the properties of these estimators via analytic and simulation results and offer recommendations for when these estimators are appropriate in practice.","author":[{"dropping-particle":"","family":"Fitzgerald","given":"Kaitlyn G","non-dropping-particle":"","parse-names":false,"suffix":""},{"dropping-particle":"","family":"Tipton","given":"Elizabeth","non-dropping-particle":"","parse-names":false,"suffix":""}],"container-title":"Journal of Educational and Behavioral Statistics","id":"ITEM-7","issued":{"date-parts":[["2024","4","7"]]},"note":"doi: 10.3102/10769986241238478","page":"10769986241238478","publisher":"American Educational Research Association","title":"Using Extant Data to Improve Estimation of the Standardized Mean Difference","type":"article-journal"}}],"schema":"https://github.com/citation-style-language/schema/raw/master/csl-citation.json"} </w:instrText>
       </w:r>
       <w:r>
         <w:fldChar w:fldCharType="separate"/>
@@ -816,7 +816,7 @@
         <w:fldChar w:fldCharType="begin" w:fldLock="1"/>
       </w:r>
       <w:r>
-        <w:instrText xml:space="preserve"> ADDIN ZOTERO_ITEM CSL_CITATION {"citationID":"osp5u5LI","properties":{"formattedCitation":"(Taylor et al., 2021)","plainCitation":"(Taylor et al., 2021)","noteIndex":0},"citationItems":[{"id":"f5knF4a1/Pg6IpcYV","uris":["http://www.mendeley.com/documents/?uuid=b27b406c-122e-466c-bb05-811b7205967f"],"itemData":{"DOI":"10.3102/0013189X211051319","ISSN":"0013-189X","abstract":"Toward the goal of more rapid knowledge accumulation via better meta-analyses, this article explores statistical approaches intended to increase the precision and comparability of effect sizes from education research. The featured estimate of the proposed approach is a standardized mean difference effect size whose numerator is a mean difference that has been adjusted for baseline differences in the outcome measure, at a minimum, and whose denominator is the total variance. The article describes the utility and efficiency of covariate adjustment through baseline measures and the need to standardize effects on a total variance that accounts for variation at multiple levels. As computation of the total variance can be complex in multilevel studies, a shiny application is provided to assist with computation of the total variance and subsequent effect size. Examples are provided for how to interpret and input the required calculator inputs.","author":[{"dropping-particle":"","family":"Taylor","given":"Joseph A","non-dropping-particle":"","parse-names":false,"suffix":""},{"dropping-particle":"","family":"Pigott","given":"Therese D.","non-dropping-particle":"","parse-names":false,"suffix":""},{"dropping-particle":"","family":"Williams","given":"Ryan","non-dropping-particle":"","parse-names":false,"suffix":""}],"container-title":"Educational Researcher","id":"ITEM-1","issue":"1","issued":{"date-parts":[["2021","10","25"]]},"note":"doi: 10.3102/0013189X211051319","page":"72-80","publisher":"American Educational Research Association","title":"Promoting knowledge accumulation about intervention effects: Exploring strategies for standardizing statistical approaches and effect size reporting","type":"article-journal","volume":"51"}}],"schema":"https://github.com/citation-style-language/schema/raw/master/csl-citation.json"} </w:instrText>
+        <w:instrText xml:space="preserve"> ADDIN ZOTERO_ITEM CSL_CITATION {"citationID":"osp5u5LI","properties":{"formattedCitation":"(Taylor et al., 2021)","plainCitation":"(Taylor et al., 2021)","noteIndex":0},"citationItems":[{"id":"HelNBwbQ/LAIERtc2","uris":["http://www.mendeley.com/documents/?uuid=b27b406c-122e-466c-bb05-811b7205967f"],"itemData":{"DOI":"10.3102/0013189X211051319","ISSN":"0013-189X","abstract":"Toward the goal of more rapid knowledge accumulation via better meta-analyses, this article explores statistical approaches intended to increase the precision and comparability of effect sizes from education research. The featured estimate of the proposed approach is a standardized mean difference effect size whose numerator is a mean difference that has been adjusted for baseline differences in the outcome measure, at a minimum, and whose denominator is the total variance. The article describes the utility and efficiency of covariate adjustment through baseline measures and the need to standardize effects on a total variance that accounts for variation at multiple levels. As computation of the total variance can be complex in multilevel studies, a shiny application is provided to assist with computation of the total variance and subsequent effect size. Examples are provided for how to interpret and input the required calculator inputs.","author":[{"dropping-particle":"","family":"Taylor","given":"Joseph A","non-dropping-particle":"","parse-names":false,"suffix":""},{"dropping-particle":"","family":"Pigott","given":"Therese D.","non-dropping-particle":"","parse-names":false,"suffix":""},{"dropping-particle":"","family":"Williams","given":"Ryan","non-dropping-particle":"","parse-names":false,"suffix":""}],"container-title":"Educational Researcher","id":"ITEM-1","issue":"1","issued":{"date-parts":[["2021","10","25"]]},"note":"doi: 10.3102/0013189X211051319","page":"72-80","publisher":"American Educational Research Association","title":"Promoting knowledge accumulation about intervention effects: Exploring strategies for standardizing statistical approaches and effect size reporting","type":"article-journal","volume":"51"}}],"schema":"https://github.com/citation-style-language/schema/raw/master/csl-citation.json"} </w:instrText>
       </w:r>
       <w:r>
         <w:fldChar w:fldCharType="separate"/>
@@ -837,7 +837,7 @@
         <w:fldChar w:fldCharType="begin" w:fldLock="1"/>
       </w:r>
       <w:r>
-        <w:instrText xml:space="preserve"> ADDIN ZOTERO_ITEM CSL_CITATION {"citationID":"rjHjYKCE","properties":{"formattedCitation":"(2015)","plainCitation":"(2015)","noteIndex":0},"citationItems":[{"id":"f5knF4a1/L6ajiKjI","uris":["http://www.mendeley.com/documents/?uuid=08974d2d-1120-4f6f-aa96-632969afa8c2"],"itemData":{"DOI":"10.3758/s13428-014-0538-z","ISSN":"1554-3528","abstract":"Some experimental designs involve clustering within only one treatment group. Such designs may involve group tutoring, therapy administered by multiple therapists, or interventions administered by clinics for the treatment group, whereas the control group receives no treatment. In such cases, the data analysis often proceeds as if there were no clustering within the treatment group. A consequence is that the actual significance level of the treatment effects is larger (i.e., actual p values are larger) than nominal. Additionally, biases will be introduced in estimates of the effect sizes and their variances, leading to inflated effects and underestimated variances when clustering in the treatment group is not taken into account. These consequences of clustering can seriously compromise the interpretation of study results. This article shows how information on the intraclass correlation can be used to obtain a correction for biases in the effect sizes and their variances, and also to obtain an adjustment to the significance test for the effects of clustering.","author":[{"dropping-particle":"V.","family":"Hedges","given":"Larry","non-dropping-particle":"","parse-names":false,"suffix":""},{"dropping-particle":"","family":"Citkowicz","given":"Martyna","non-dropping-particle":"","parse-names":false,"suffix":""}],"container-title":"Behavior Research Methods","id":"ITEM-1","issue":"4","issued":{"date-parts":[["2015"]]},"page":"1295-1308","title":"Estimating effect size when there is clustering in one treatment group","type":"article-journal","volume":"47"},"suppress-author":1}],"schema":"https://github.com/citation-style-language/schema/raw/master/csl-citation.json"} </w:instrText>
+        <w:instrText xml:space="preserve"> ADDIN ZOTERO_ITEM CSL_CITATION {"citationID":"rjHjYKCE","properties":{"formattedCitation":"(2015)","plainCitation":"(2015)","noteIndex":0},"citationItems":[{"id":"HelNBwbQ/0cN20oMz","uris":["http://www.mendeley.com/documents/?uuid=08974d2d-1120-4f6f-aa96-632969afa8c2"],"itemData":{"DOI":"10.3758/s13428-014-0538-z","ISSN":"1554-3528","abstract":"Some experimental designs involve clustering within only one treatment group. Such designs may involve group tutoring, therapy administered by multiple therapists, or interventions administered by clinics for the treatment group, whereas the control group receives no treatment. In such cases, the data analysis often proceeds as if there were no clustering within the treatment group. A consequence is that the actual significance level of the treatment effects is larger (i.e., actual p values are larger) than nominal. Additionally, biases will be introduced in estimates of the effect sizes and their variances, leading to inflated effects and underestimated variances when clustering in the treatment group is not taken into account. These consequences of clustering can seriously compromise the interpretation of study results. This article shows how information on the intraclass correlation can be used to obtain a correction for biases in the effect sizes and their variances, and also to obtain an adjustment to the significance test for the effects of clustering.","author":[{"dropping-particle":"V.","family":"Hedges","given":"Larry","non-dropping-particle":"","parse-names":false,"suffix":""},{"dropping-particle":"","family":"Citkowicz","given":"Martyna","non-dropping-particle":"","parse-names":false,"suffix":""}],"container-title":"Behavior Research Methods","id":"ITEM-1","issue":"4","issued":{"date-parts":[["2015"]]},"page":"1295-1308","title":"Estimating effect size when there is clustering in one treatment group","type":"article-journal","volume":"47"},"suppress-author":1}],"schema":"https://github.com/citation-style-language/schema/raw/master/csl-citation.json"} </w:instrText>
       </w:r>
       <w:r>
         <w:fldChar w:fldCharType="separate"/>
@@ -858,7 +858,7 @@
         <w:fldChar w:fldCharType="begin" w:fldLock="1"/>
       </w:r>
       <w:r>
-        <w:instrText xml:space="preserve"> ADDIN ZOTERO_ITEM CSL_CITATION {"citationID":"MbMBvhcs","properties":{"formattedCitation":"(Higgins, Eldridge, et al., 2019)","plainCitation":"(Higgins, Eldridge, et al., 2019)","noteIndex":0},"citationItems":[{"id":"f5knF4a1/PDhFFVvv","uris":["http://www.mendeley.com/documents/?uuid=30d84957-77c4-418a-9dbb-f386979b6b75"],"itemData":{"DOI":"10.1002/9781119536604","author":[{"dropping-particle":"","family":"Higgins","given":"Julian P T","non-dropping-particle":"","parse-names":false,"suffix":""},{"dropping-particle":"","family":"Eldridge","given":"Sandra","non-dropping-particle":"","parse-names":false,"suffix":""},{"dropping-particle":"","family":"Li","given":"Tianjing","non-dropping-particle":"","parse-names":false,"suffix":""}],"container-title":"Cochrane handbook for systematic reviews of interventions","edition":"2","editor":[{"dropping-particle":"","family":"Higgins","given":"Julian P T","non-dropping-particle":"","parse-names":false,"suffix":""},{"dropping-particle":"","family":"Thomas","given":"James","non-dropping-particle":"","parse-names":false,"suffix":""},{"dropping-particle":"","family":"Chandler","given":"Jacqueline","non-dropping-particle":"","parse-names":false,"suffix":""},{"dropping-particle":"","family":"Cumpston","given":"Miranda Sue","non-dropping-particle":"","parse-names":false,"suffix":""},{"dropping-particle":"","family":"Li","given":"Tianjing","non-dropping-particle":"","parse-names":false,"suffix":""},{"dropping-particle":"","family":"Page","given":"Matthew","non-dropping-particle":"","parse-names":false,"suffix":""},{"dropping-particle":"","family":"Welch","given":"Vivian","non-dropping-particle":"","parse-names":false,"suffix":""}],"id":"ITEM-1","issued":{"date-parts":[["2019"]]},"page":"569-593","publisher":"Wiley Online Library","title":"Including variants on randomized trials","type":"chapter"}}],"schema":"https://github.com/citation-style-language/schema/raw/master/csl-citation.json"} </w:instrText>
+        <w:instrText xml:space="preserve"> ADDIN ZOTERO_ITEM CSL_CITATION {"citationID":"MbMBvhcs","properties":{"formattedCitation":"(Higgins, Eldridge, et al., 2019)","plainCitation":"(Higgins, Eldridge, et al., 2019)","noteIndex":0},"citationItems":[{"id":"HelNBwbQ/u8NMMPgh","uris":["http://www.mendeley.com/documents/?uuid=30d84957-77c4-418a-9dbb-f386979b6b75"],"itemData":{"DOI":"10.1002/9781119536604","author":[{"dropping-particle":"","family":"Higgins","given":"Julian P T","non-dropping-particle":"","parse-names":false,"suffix":""},{"dropping-particle":"","family":"Eldridge","given":"Sandra","non-dropping-particle":"","parse-names":false,"suffix":""},{"dropping-particle":"","family":"Li","given":"Tianjing","non-dropping-particle":"","parse-names":false,"suffix":""}],"container-title":"Cochrane handbook for systematic reviews of interventions","edition":"2","editor":[{"dropping-particle":"","family":"Higgins","given":"Julian P T","non-dropping-particle":"","parse-names":false,"suffix":""},{"dropping-particle":"","family":"Thomas","given":"James","non-dropping-particle":"","parse-names":false,"suffix":""},{"dropping-particle":"","family":"Chandler","given":"Jacqueline","non-dropping-particle":"","parse-names":false,"suffix":""},{"dropping-particle":"","family":"Cumpston","given":"Miranda Sue","non-dropping-particle":"","parse-names":false,"suffix":""},{"dropping-particle":"","family":"Li","given":"Tianjing","non-dropping-particle":"","parse-names":false,"suffix":""},{"dropping-particle":"","family":"Page","given":"Matthew","non-dropping-particle":"","parse-names":false,"suffix":""},{"dropping-particle":"","family":"Welch","given":"Vivian","non-dropping-particle":"","parse-names":false,"suffix":""}],"id":"ITEM-1","issued":{"date-parts":[["2019"]]},"page":"569-593","publisher":"Wiley Online Library","title":"Including variants on randomized trials","type":"chapter"}}],"schema":"https://github.com/citation-style-language/schema/raw/master/csl-citation.json"} </w:instrText>
       </w:r>
       <w:r>
         <w:fldChar w:fldCharType="separate"/>
@@ -893,7 +893,7 @@
         <w:fldChar w:fldCharType="begin" w:fldLock="1"/>
       </w:r>
       <w:r>
-        <w:instrText xml:space="preserve"> ADDIN ZOTERO_ITEM CSL_CITATION {"citationID":"fX4SfO7Y","properties":{"formattedCitation":"(L. V. Hedges, 2007)","plainCitation":"(L. V. Hedges, 2007)","noteIndex":0},"citationItems":[{"id":"f5knF4a1/GHxwimBA","uris":["http://www.mendeley.com/documents/?uuid=4446e166-4674-4fe5-9a76-dac0d75d50c4"],"itemData":{"DOI":"10.3102/1076998606298043","ISSN":"1076-9986","abstract":"Multisite research designs involving cluster randomization are becoming increasingly important in educational and behavioral research. Researchers would like to compute effect size indexes based on the standardized mean difference to compare the results of cluster-randomized studies (and corresponding quasi-experiments) with other studies and to combine information across studies in meta-analyses. This article addresses the problem of defining effect sizes in multilevel designs and computing estimates of those effect sizes and their standard errors from information that is likely to be reported in journal articles. Three effect sizes are defined corresponding to different standardizations. Estimators of each effect size index are also presented along with their sampling distributions (including standard errors).","author":[{"dropping-particle":"V.","family":"Hedges","given":"Larry","non-dropping-particle":"","parse-names":false,"suffix":""}],"container-title":"Journal of Educational and Behavioral Statistics","id":"ITEM-1","issue":"4","issued":{"date-parts":[["2007"]]},"page":"341-370","publisher":"SAGE Publications","publisher-place":"Thousand Oaks, CA","title":"Effect sizes in cluster-randomized designs","type":"article-journal","volume":"32"}}],"schema":"https://github.com/citation-style-language/schema/raw/master/csl-citation.json"} </w:instrText>
+        <w:instrText xml:space="preserve"> ADDIN ZOTERO_ITEM CSL_CITATION {"citationID":"fX4SfO7Y","properties":{"formattedCitation":"(L. V. Hedges, 2007)","plainCitation":"(L. V. Hedges, 2007)","noteIndex":0},"citationItems":[{"id":"HelNBwbQ/HWQUp74G","uris":["http://www.mendeley.com/documents/?uuid=4446e166-4674-4fe5-9a76-dac0d75d50c4"],"itemData":{"DOI":"10.3102/1076998606298043","ISSN":"1076-9986","abstract":"Multisite research designs involving cluster randomization are becoming increasingly important in educational and behavioral research. Researchers would like to compute effect size indexes based on the standardized mean difference to compare the results of cluster-randomized studies (and corresponding quasi-experiments) with other studies and to combine information across studies in meta-analyses. This article addresses the problem of defining effect sizes in multilevel designs and computing estimates of those effect sizes and their standard errors from information that is likely to be reported in journal articles. Three effect sizes are defined corresponding to different standardizations. Estimators of each effect size index are also presented along with their sampling distributions (including standard errors).","author":[{"dropping-particle":"V.","family":"Hedges","given":"Larry","non-dropping-particle":"","parse-names":false,"suffix":""}],"container-title":"Journal of Educational and Behavioral Statistics","id":"ITEM-1","issue":"4","issued":{"date-parts":[["2007"]]},"page":"341-370","publisher":"SAGE Publications","publisher-place":"Thousand Oaks, CA","title":"Effect sizes in cluster-randomized designs","type":"article-journal","volume":"32"}}],"schema":"https://github.com/citation-style-language/schema/raw/master/csl-citation.json"} </w:instrText>
       </w:r>
       <w:r>
         <w:fldChar w:fldCharType="separate"/>
@@ -913,7 +913,7 @@
         <w:fldChar w:fldCharType="begin" w:fldLock="1"/>
       </w:r>
       <w:r>
-        <w:instrText xml:space="preserve"> ADDIN ZOTERO_ITEM CSL_CITATION {"citationID":"bUFn5uDt","properties":{"formattedCitation":"(WWC, 2022)","plainCitation":"(WWC, 2022)","noteIndex":0},"citationItems":[{"id":"f5knF4a1/SoovxiTs","uris":["http://www.mendeley.com/documents/?uuid=c6890b46-0b03-4390-83c3-1ba5f6390692"],"itemData":{"author":[{"dropping-particle":"","family":"WWC","given":"","non-dropping-particle":"","parse-names":false,"suffix":""}],"edition":"5.0","id":"ITEM-1","issued":{"date-parts":[["2022"]]},"publisher":"Institute of Education Sciences","title":"WWC procedures and standards handbook","type":"book"}}],"schema":"https://github.com/citation-style-language/schema/raw/master/csl-citation.json"} </w:instrText>
+        <w:instrText xml:space="preserve"> ADDIN ZOTERO_ITEM CSL_CITATION {"citationID":"bUFn5uDt","properties":{"formattedCitation":"(WWC, 2022)","plainCitation":"(WWC, 2022)","noteIndex":0},"citationItems":[{"id":"HelNBwbQ/Fa20wFRr","uris":["http://www.mendeley.com/documents/?uuid=c6890b46-0b03-4390-83c3-1ba5f6390692"],"itemData":{"author":[{"dropping-particle":"","family":"WWC","given":"","non-dropping-particle":"","parse-names":false,"suffix":""}],"edition":"5.0","id":"ITEM-1","issued":{"date-parts":[["2022"]]},"publisher":"Institute of Education Sciences","title":"WWC procedures and standards handbook","type":"book"}}],"schema":"https://github.com/citation-style-language/schema/raw/master/csl-citation.json"} </w:instrText>
       </w:r>
       <w:r>
         <w:fldChar w:fldCharType="separate"/>
@@ -934,7 +934,7 @@
         <w:fldChar w:fldCharType="begin" w:fldLock="1"/>
       </w:r>
       <w:r>
-        <w:instrText xml:space="preserve"> ADDIN ZOTERO_ITEM CSL_CITATION {"citationID":"ZRDtyE8D","properties":{"formattedCitation":"(Higgins, Li, et al., 2019)","plainCitation":"(Higgins, Li, et al., 2019)","noteIndex":0},"citationItems":[{"id":"f5knF4a1/Rfx2mhCP","uris":["http://www.mendeley.com/documents/?uuid=ac2c33c7-747a-4d8e-b22a-6445f1549bbd"],"itemData":{"author":[{"dropping-particle":"","family":"Higgins","given":"Julian P T","non-dropping-particle":"","parse-names":false,"suffix":""},{"dropping-particle":"","family":"Li","given":"Tianjing","non-dropping-particle":"","parse-names":false,"suffix":""},{"dropping-particle":"","family":"Deeks","given":"Jonathan J","non-dropping-particle":"","parse-names":false,"suffix":""}],"container-title":"Cochrane handbook for systematic reviews of interventions","id":"ITEM-1","issued":{"date-parts":[["2019"]]},"page":"143-176","publisher":"Wiley Online Library","title":"Choosing effect measures and computing estimates of effect","type":"article-journal"}}],"schema":"https://github.com/citation-style-language/schema/raw/master/csl-citation.json"} </w:instrText>
+        <w:instrText xml:space="preserve"> ADDIN ZOTERO_ITEM CSL_CITATION {"citationID":"ZRDtyE8D","properties":{"formattedCitation":"(Higgins, Li, et al., 2019)","plainCitation":"(Higgins, Li, et al., 2019)","noteIndex":0},"citationItems":[{"id":"HelNBwbQ/TB2t5sUb","uris":["http://www.mendeley.com/documents/?uuid=ac2c33c7-747a-4d8e-b22a-6445f1549bbd"],"itemData":{"author":[{"dropping-particle":"","family":"Higgins","given":"Julian P T","non-dropping-particle":"","parse-names":false,"suffix":""},{"dropping-particle":"","family":"Li","given":"Tianjing","non-dropping-particle":"","parse-names":false,"suffix":""},{"dropping-particle":"","family":"Deeks","given":"Jonathan J","non-dropping-particle":"","parse-names":false,"suffix":""}],"container-title":"Cochrane handbook for systematic reviews of interventions","id":"ITEM-1","issued":{"date-parts":[["2019"]]},"page":"143-176","publisher":"Wiley Online Library","title":"Choosing effect measures and computing estimates of effect","type":"article-journal"}}],"schema":"https://github.com/citation-style-language/schema/raw/master/csl-citation.json"} </w:instrText>
       </w:r>
       <w:r>
         <w:fldChar w:fldCharType="separate"/>
@@ -955,7 +955,7 @@
         <w:fldChar w:fldCharType="begin" w:fldLock="1"/>
       </w:r>
       <w:r>
-        <w:instrText xml:space="preserve"> ADDIN ZOTERO_ITEM CSL_CITATION {"citationID":"gleR86L6","properties":{"formattedCitation":"(Vembye, 2024a)","plainCitation":"(Vembye, 2024a)","noteIndex":0},"citationItems":[{"id":"f5knF4a1/CrzCmNDe","uris":["http://www.mendeley.com/documents/?uuid=9a98334b-50d5-4e14-b8a7-618ccba35fc8"],"itemData":{"URL":"https://mikkelvembye.github.io/VIVECampbell/reference/vgt_smd_1armcluster.html","author":[{"dropping-particle":"","family":"Vembye","given":"Mikkel H.","non-dropping-particle":"","parse-names":false,"suffix":""}],"id":"ITEM-1","issued":{"date-parts":[["2024"]]},"title":"Variance calculation when there is clustering in one treatment group only","type":"webpage"}}],"schema":"https://github.com/citation-style-language/schema/raw/master/csl-citation.json"} </w:instrText>
+        <w:instrText xml:space="preserve"> ADDIN ZOTERO_ITEM CSL_CITATION {"citationID":"gleR86L6","properties":{"formattedCitation":"(Vembye, 2024a)","plainCitation":"(Vembye, 2024a)","noteIndex":0},"citationItems":[{"id":"HelNBwbQ/e4oULR6c","uris":["http://www.mendeley.com/documents/?uuid=9a98334b-50d5-4e14-b8a7-618ccba35fc8"],"itemData":{"URL":"https://mikkelvembye.github.io/VIVECampbell/reference/vgt_smd_1armcluster.html","author":[{"dropping-particle":"","family":"Vembye","given":"Mikkel H.","non-dropping-particle":"","parse-names":false,"suffix":""}],"id":"ITEM-1","issued":{"date-parts":[["2024"]]},"title":"Variance calculation when there is clustering in one treatment group only","type":"webpage"}}],"schema":"https://github.com/citation-style-language/schema/raw/master/csl-citation.json"} </w:instrText>
       </w:r>
       <w:r>
         <w:fldChar w:fldCharType="separate"/>
@@ -976,7 +976,7 @@
         <w:fldChar w:fldCharType="begin" w:fldLock="1"/>
       </w:r>
       <w:r>
-        <w:instrText xml:space="preserve"> ADDIN ZOTERO_ITEM CSL_CITATION {"citationID":"NAwEbD3l","properties":{"formattedCitation":"(Vembye, 2024b)","plainCitation":"(Vembye, 2024b)","noteIndex":0},"citationItems":[{"id":"f5knF4a1/kbIMvs35","uris":["http://www.mendeley.com/documents/?uuid=71325e11-3ca8-472a-9ab3-e05829ecc21d"],"itemData":{"author":[{"dropping-particle":"","family":"Vembye","given":"Mikkel H.","non-dropping-particle":"","parse-names":false,"suffix":""}],"id":"ITEM-1","issued":{"date-parts":[["2024"]]},"number":"0.0.1","publisher":"GitHub","title":"VIVECampbell: Functions for Campbell reviews in VIVE","type":"article"}}],"schema":"https://github.com/citation-style-language/schema/raw/master/csl-citation.json"} </w:instrText>
+        <w:instrText xml:space="preserve"> ADDIN ZOTERO_ITEM CSL_CITATION {"citationID":"NAwEbD3l","properties":{"formattedCitation":"(Vembye, 2024b)","plainCitation":"(Vembye, 2024b)","noteIndex":0},"citationItems":[{"id":"HelNBwbQ/l7wLlx26","uris":["http://www.mendeley.com/documents/?uuid=71325e11-3ca8-472a-9ab3-e05829ecc21d"],"itemData":{"author":[{"dropping-particle":"","family":"Vembye","given":"Mikkel H.","non-dropping-particle":"","parse-names":false,"suffix":""}],"id":"ITEM-1","issued":{"date-parts":[["2024"]]},"number":"0.0.1","publisher":"GitHub","title":"VIVECampbell: Functions for Campbell reviews in VIVE","type":"article"}}],"schema":"https://github.com/citation-style-language/schema/raw/master/csl-citation.json"} </w:instrText>
       </w:r>
       <w:r>
         <w:fldChar w:fldCharType="separate"/>
@@ -998,7 +998,7 @@
         <w:fldChar w:fldCharType="begin" w:fldLock="1"/>
       </w:r>
       <w:r>
-        <w:instrText xml:space="preserve"> ADDIN ZOTERO_ITEM CSL_CITATION {"citationID":"UQ9LOUoG","properties":{"formattedCitation":"(Higgins, Li, et al., 2019)","plainCitation":"(Higgins, Li, et al., 2019)","noteIndex":0},"citationItems":[{"id":"f5knF4a1/Rfx2mhCP","uris":["http://www.mendeley.com/documents/?uuid=ac2c33c7-747a-4d8e-b22a-6445f1549bbd"],"itemData":{"author":[{"dropping-particle":"","family":"Higgins","given":"Julian P T","non-dropping-particle":"","parse-names":false,"suffix":""},{"dropping-particle":"","family":"Li","given":"Tianjing","non-dropping-particle":"","parse-names":false,"suffix":""},{"dropping-particle":"","family":"Deeks","given":"Jonathan J","non-dropping-particle":"","parse-names":false,"suffix":""}],"container-title":"Cochrane handbook for systematic reviews of interventions","id":"ITEM-1","issued":{"date-parts":[["2019"]]},"page":"143-176","publisher":"Wiley Online Library","title":"Choosing effect measures and computing estimates of effect","type":"article-journal"}}],"schema":"https://github.com/citation-style-language/schema/raw/master/csl-citation.json"} </w:instrText>
+        <w:instrText xml:space="preserve"> ADDIN ZOTERO_ITEM CSL_CITATION {"citationID":"UQ9LOUoG","properties":{"formattedCitation":"(Higgins, Li, et al., 2019)","plainCitation":"(Higgins, Li, et al., 2019)","noteIndex":0},"citationItems":[{"id":"HelNBwbQ/TB2t5sUb","uris":["http://www.mendeley.com/documents/?uuid=ac2c33c7-747a-4d8e-b22a-6445f1549bbd"],"itemData":{"author":[{"dropping-particle":"","family":"Higgins","given":"Julian P T","non-dropping-particle":"","parse-names":false,"suffix":""},{"dropping-particle":"","family":"Li","given":"Tianjing","non-dropping-particle":"","parse-names":false,"suffix":""},{"dropping-particle":"","family":"Deeks","given":"Jonathan J","non-dropping-particle":"","parse-names":false,"suffix":""}],"container-title":"Cochrane handbook for systematic reviews of interventions","id":"ITEM-1","issued":{"date-parts":[["2019"]]},"page":"143-176","publisher":"Wiley Online Library","title":"Choosing effect measures and computing estimates of effect","type":"article-journal"}}],"schema":"https://github.com/citation-style-language/schema/raw/master/csl-citation.json"} </w:instrText>
       </w:r>
       <w:r>
         <w:fldChar w:fldCharType="separate"/>
@@ -1019,7 +1019,7 @@
         <w:fldChar w:fldCharType="begin" w:fldLock="1"/>
       </w:r>
       <w:r>
-        <w:instrText xml:space="preserve"> ADDIN ZOTERO_ITEM CSL_CITATION {"citationID":"I7cpoiKT","properties":{"formattedCitation":"(Dalgaard et al., 2022)","plainCitation":"(Dalgaard et al., 2022)","noteIndex":0},"citationItems":[{"id":"f5knF4a1/8AxKIbhq","uris":["http://www.mendeley.com/documents/?uuid=92431b4e-6549-4459-80db-b8206012c245"],"itemData":{"DOI":"10.1002/cl2.1254","ISSN":"1891-1803","author":[{"dropping-particle":"","family":"Dalgaard","given":"Nina T","non-dropping-particle":"","parse-names":false,"suffix":""},{"dropping-particle":"","family":"Flensborg Jensen","given":"Maya C","non-dropping-particle":"","parse-names":false,"suffix":""},{"dropping-particle":"","family":"Bengtsen","given":"Elizabeth","non-dropping-particle":"","parse-names":false,"suffix":""},{"dropping-particle":"","family":"Krassel","given":"Karl F","non-dropping-particle":"","parse-names":false,"suffix":""},{"dropping-particle":"","family":"Vembye","given":"Mikkel H","non-dropping-particle":"","parse-names":false,"suffix":""}],"container-title":"Campbell Systematic Reviews","id":"ITEM-1","issue":"3","issued":{"date-parts":[["2022"]]},"page":"e1254","publisher":"Wiley Online Library","title":"PROTOCOL: Group‐based community interventions to support the social reintegration of marginalised adults with mental illness","type":"article-journal","volume":"18"}}],"schema":"https://github.com/citation-style-language/schema/raw/master/csl-citation.json"} </w:instrText>
+        <w:instrText xml:space="preserve"> ADDIN ZOTERO_ITEM CSL_CITATION {"citationID":"I7cpoiKT","properties":{"formattedCitation":"(Dalgaard et al., 2022)","plainCitation":"(Dalgaard et al., 2022)","noteIndex":0},"citationItems":[{"id":"HelNBwbQ/3Qg1NRQy","uris":["http://www.mendeley.com/documents/?uuid=92431b4e-6549-4459-80db-b8206012c245"],"itemData":{"DOI":"10.1002/cl2.1254","ISSN":"1891-1803","author":[{"dropping-particle":"","family":"Dalgaard","given":"Nina T","non-dropping-particle":"","parse-names":false,"suffix":""},{"dropping-particle":"","family":"Flensborg Jensen","given":"Maya C","non-dropping-particle":"","parse-names":false,"suffix":""},{"dropping-particle":"","family":"Bengtsen","given":"Elizabeth","non-dropping-particle":"","parse-names":false,"suffix":""},{"dropping-particle":"","family":"Krassel","given":"Karl F","non-dropping-particle":"","parse-names":false,"suffix":""},{"dropping-particle":"","family":"Vembye","given":"Mikkel H","non-dropping-particle":"","parse-names":false,"suffix":""}],"container-title":"Campbell Systematic Reviews","id":"ITEM-1","issue":"3","issued":{"date-parts":[["2022"]]},"page":"e1254","publisher":"Wiley Online Library","title":"PROTOCOL: Group‐based community interventions to support the social reintegration of marginalised adults with mental illness","type":"article-journal","volume":"18"}}],"schema":"https://github.com/citation-style-language/schema/raw/master/csl-citation.json"} </w:instrText>
       </w:r>
       <w:r>
         <w:fldChar w:fldCharType="separate"/>
@@ -2555,7 +2555,14 @@
           <w:b/>
           <w:lang w:val="en-US"/>
         </w:rPr>
-        <w:instrText xml:space="preserve">nce estimation has been shown to perform well when the number of studies in the meta-analysis is large, previous simulation studies suggest that the associated tests often have Type I error rates that are much larger than nominal. In this article, I introduce 6 estimators with better small sample properties and study the effectiveness of these estimators via 2 simulation studies. The results of these simulations suggest that the best estimator involves correcting both the residuals and degrees of freedom used in the robust variance estimator. These studies also suggest that the degrees of freedom depend on not only the number of studies but also the type of covariates in the meta-regression. The fact that the degrees of freedom can be small, even when the number of studies is large, suggests that these small-sample corrections should be used more generally. I conclude with an example comparing the results of a meta-regression with robust variance estimation with the results from the corrected estimator.","container-title":"Psychological Methods","DOI":"10.1037/met0000011","ISSN":"1082-989X","issue":"3","note":"publisher: American Psychological Association\nCitation Key: Tipton2015","page":"375-393","title":"Small sample adjustments for robust variance estimation with meta-regression","volume":"20","author":[{"family":"Tipton","given":"Elizabeth"}],"issued":{"date-parts":[["2015"]]}}}],"schema":"https://github.com/citation-style-language/schema/raw/master/csl-citation.json"} </w:instrText>
+        <w:instrText>nce estimation has been shown to perform well when the number of studies in the meta-analysis is large, previous simulation studies suggest that the associated tests often have Type I error rates that are much larger than nominal. In this article, I introduce 6 estimators with better small sample properties and study the effectiveness of these estimators via 2 simulation studies. The results of these simulations suggest that the best estimator involves correcting both the residuals and degrees of freedom used in the robust variance estimator. These studies also suggest that the degrees of freedom depend on not only the number of studies but also the type of covariates in the meta-regression. T</w:instrText>
+      </w:r>
+      <w:r>
+        <w:rPr>
+          <w:b/>
+          <w:lang w:val="en-US"/>
+        </w:rPr>
+        <w:instrText xml:space="preserve">he fact that the degrees of freedom can be small, even when the number of studies is large, suggests that these small-sample corrections should be used more generally. I conclude with an example comparing the results of a meta-regression with robust variance estimation with the results from the corrected estimator.","container-title":"Psychological Methods","DOI":"10.1037/met0000011","ISSN":"1082-989X","issue":"3","note":"publisher: American Psychological Association\nCitation Key: Tipton2015","page":"375-393","title":"Small sample adjustments for robust variance estimation with meta-regression","volume":"20","author":[{"family":"Tipton","given":"Elizabeth"}],"issued":{"date-parts":[["2015"]]}}}],"schema":"https://github.com/citation-style-language/schema/raw/master/csl-citation.json"} </w:instrText>
       </w:r>
       <w:r>
         <w:rPr>
@@ -2650,7 +2657,14 @@
           <w:b/>
           <w:lang w:val="en-US"/>
         </w:rPr>
-        <w:instrText xml:space="preserve"> ADDIN ZOTERO_ITEM CSL_CITATION {"citationID":"znqezmDg","properties":{"formattedCitation":"(Carter et al., 2019; Chen &amp; Pustejovsky, 2025; J. Pustejovsky, Citkowicz, et al., 2025; Rodgers &amp; Pustejovsky, 2021)","plainCitation":"(Carter et al., 2019; Chen &amp; Pustejovsky, 2025; J. Pustejovsky, Citkowicz, et al., 2025; Rodgers &amp; Pustejovsky, 2021)","noteIndex":0},"citationItems":[{"id":1193,"uris":["http://zotero.org/users/17688719/items/LMLHQK66"],"itemData":{"id":1193,"type":"article-journal","container-title":"Advances in Methods and Practices in Psychological Science","DOI":"10.1177/2515245919847196","ISSN":"2515-2459","issue":"2","journalAbbreviation":"Advances in Methods and Practices in Psychological Science","note":"publisher: Sage Publications Sage CA: Los Angeles, CA","page":"115-144","title":"Correcting for bias in psychology: A comparison of meta-analytic methods","volume":"2","author":[{"family":"Carter","given":"Evan C"},{"family":"Schönbrodt","given":"Felix D"},{"family":"Gervais","given":"Will M"},{"family":"Hilgard","given":"Joseph"}],"issued":{"date-parts":[["2019"]]}}},{"id":1218,"uris":["http://zotero.org/users/17688719/items/I9M3SEH6"],"itemData":{"id":1218,"type":"article-journal","container-title":"Psychological Methods","DOI":"10.1037/met0000773","ISSN":"1939-1463","issue":"Online first","journalAbbreviation":"Psychological Methods","note":"publisher: American Psychological Association","title":"Adapting methods for correcting selective reporting bias in meta-analysis of dependent effect sizes.","author":[{"family":"Chen","given":"Man"},{"family":"Pustejovsky","given":"James E"}],"issued":{"date-parts":[["2025"]]}}},{"id":1207,"uris":["http://zotero.org/users/17688719/items/W3SF9ZDT"],"itemData":{"id":1207,"type":"article","DOI":"10.31222/osf.io/qg5x6","note":"publisher: OSF","publisher":"OSF","title":"Estimation and inference for step-function selection models in meta-analysis with dependent effects","URL":"https://osf.io/preprints/metaarxiv/qg5x6_v1","author":[{"family":"Pustejovsky","given":"James"},{"family":"Citkowicz","given":"Martyna"},{"family":"Joshi","given":"Megha"}],"issued":{"date-parts":[["2025"]]}}},{"id":834,"uris":["http://zotero.org/users/17688719/items/EWNEDSTP"],"itemData":{"id":834,"type":"article-journal","container-title":"Psychological methods","DOI":"10.1037/met0000300","ISSN":"1939-1463","issue":"2","note":"publisher: American Psychological Association\nCitation Key: Rodgers2021","page":"141","title":"Evaluating meta-analytic methods to detect selective reporting in the presence of dependent effect sizes.","volume":"26","author":[{"family":"Rodgers","given":"Melissa A"},{"family":"Pustejovsky","given":"James E."}],"issued":{"date-parts":[["2021"]]}}}],"schema":"https://github.com/citation-style-language/schema/raw/master/csl-citation.json"} </w:instrText>
+        <w:instrText xml:space="preserve"> ADDIN ZOTERO_ITEM CSL_CITATION {"citationID":"znqezmDg","properties":{"formattedCitation":"(Carter et al., 2019; Chen &amp; Pustejovsky, 2025; J. Pustejovsky, Citkowicz, et al., 2025; Rodgers &amp; Pustejovsky, 2021)","plainCitation":"(Carter et al., 2019; Chen &amp; Pustejovsky, 2025; J. Pustejovsky, Citkowicz, et al., 2025; Rodgers &amp; Pustejovsky, 2021)","noteIndex":0},"citationItems":[{"id":1193,"uris":["http://zotero.org/users/17688719/items/LMLHQK66"],"itemData":{"id":1193,"type":"article-journal","container-title":"Advances in Methods and Practices in Psychological Science","DOI":"10.1177/2515245919847196","ISSN":"2515-2459","issue":"2","journalAbbreviation":"Advances in Methods and Practices in Psychological Science","note":"publisher: Sage Publications Sage CA: Los Angeles, CA","page":"115-144","title":"Correcting for bias in psychology: A comparison of meta-analytic methods","volume":"2","author":[{"family":"Carter","given":"Evan C"},{"family":"Schönbrodt","given":"Felix D"},{"family":"Gervais","given":"Will M"},{"family":"Hilgard","given":"Joseph"}],"issued":{"date-parts":[["2019"]]}}},{"id":1218,"uris":["http://zotero.org/users/17688719/items/I9M3SEH6"],"itemData":{"id":1218,"type":"article-journal","container-title":"Psychological Methods","DOI":"10.1037/met0000773","ISSN":"1939-1463","issue":"Online first","journalAbbreviation":"Psychological Methods","note":"publisher: American Psychological As</w:instrText>
+      </w:r>
+      <w:r>
+        <w:rPr>
+          <w:b/>
+          <w:lang w:val="en-US"/>
+        </w:rPr>
+        <w:instrText xml:space="preserve">sociation","title":"Adapting methods for correcting selective reporting bias in meta-analysis of dependent effect sizes.","author":[{"family":"Chen","given":"Man"},{"family":"Pustejovsky","given":"James E"}],"issued":{"date-parts":[["2025"]]}}},{"id":1207,"uris":["http://zotero.org/users/17688719/items/W3SF9ZDT"],"itemData":{"id":1207,"type":"article","DOI":"10.31222/osf.io/qg5x6","note":"publisher: OSF","publisher":"OSF","title":"Estimation and inference for step-function selection models in meta-analysis with dependent effects","URL":"https://osf.io/preprints/metaarxiv/qg5x6_v1","author":[{"family":"Pustejovsky","given":"James"},{"family":"Citkowicz","given":"Martyna"},{"family":"Joshi","given":"Megha"}],"issued":{"date-parts":[["2025"]]}}},{"id":834,"uris":["http://zotero.org/users/17688719/items/EWNEDSTP"],"itemData":{"id":834,"type":"article-journal","container-title":"Psychological methods","DOI":"10.1037/met0000300","ISSN":"1939-1463","issue":"2","note":"publisher: American Psychological Association\nCitation Key: Rodgers2021","page":"141","title":"Evaluating meta-analytic methods to detect selective reporting in the presence of dependent effect sizes.","volume":"26","author":[{"family":"Rodgers","given":"Melissa A"},{"family":"Pustejovsky","given":"James E."}],"issued":{"date-parts":[["2021"]]}}}],"schema":"https://github.com/citation-style-language/schema/raw/master/csl-citation.json"} </w:instrText>
       </w:r>
       <w:r>
         <w:rPr>
@@ -2663,7 +2677,23 @@
           <w:rFonts w:cs="Times New Roman"/>
           <w:lang w:val="en-US"/>
         </w:rPr>
-        <w:t>(Carter et al., 2019; Chen &amp; Pustejovsky, 2025; J. Pustejovsky, Citkowicz, et al., 2025; Rodgers &amp; Pustejovsky, 2021)</w:t>
+        <w:t xml:space="preserve">(Carter et al., 2019; Chen &amp; Pustejovsky, 2025; J. Pustejovsky, </w:t>
+      </w:r>
+      <w:proofErr w:type="spellStart"/>
+      <w:r>
+        <w:rPr>
+          <w:rFonts w:cs="Times New Roman"/>
+          <w:lang w:val="en-US"/>
+        </w:rPr>
+        <w:t>Citkowicz</w:t>
+      </w:r>
+      <w:proofErr w:type="spellEnd"/>
+      <w:r>
+        <w:rPr>
+          <w:rFonts w:cs="Times New Roman"/>
+          <w:lang w:val="en-US"/>
+        </w:rPr>
+        <w:t>, et al., 2025; Rodgers &amp; Pustejovsky, 2021)</w:t>
       </w:r>
       <w:r>
         <w:rPr>
@@ -2690,7 +2720,14 @@
           <w:b/>
           <w:lang w:val="en-US"/>
         </w:rPr>
-        <w:instrText xml:space="preserve"> ADDIN ZOTERO_ITEM CSL_CITATION {"citationID":"geNqwf9e","properties":{"formattedCitation":"(Viechtbauer, 2005, 2007)","plainCitation":"(Viechtbauer, 2005, 2007)","noteIndex":0},"citationItems":[{"id":1033,"uris":["http://zotero.org/users/17688719/items/M86IPA7H"],"itemData":{"id":1033,"type":"article-journal","abstract":"The meta-analytic random effects model assumes that the variability in effect size estimates drawn from a set of studies can be decomposed into two parts: heterogeneity due to random population effects and sampling variance. In this context, the usual goal is to estimate the central tendency and the amount of heterogeneity in the population effect sizes. The amount of heterogeneity in a set of effect sizes has implications regarding the interpretation of the meta-analytic findings and often serves as an indicator for the presence of potential moderator variables. Five population heterogeneity estimators were compared in this article analytically and via Monte Carlo simulations with respect to their bias and efficiency.","container-title":"Journal of Educational and Behavioral Statistics","DOI":"10.3102/10769986030003261","ISSN":"1076-9986","issue":"3","note":"publisher: SAGE Publications\nCitation Key: Viechtbauer2005\npublisher-place: Los Angeles, CA","page":"261-293","title":"Bias and efficiency of meta-analytic variance estimators in the random-effects model","volume":"30","author":[{"family":"Viechtbauer","given":"Wolfgang"}],"issued":{"date-parts":[["2005"]]}}},{"id":1189,"uris":["http://zotero.org/users/17688719/items/CCLNGLXN"],"itemData":{"id":1189,"type":"article-journal","container-title":"Zeitschrift für Psychologie/Journal of Psychology","ISSN":"0044-3409","issue":"2","journalAbbreviation":"Zeitschrift für Psychologie/Journal of Psychology","note":"publisher: Hogrefe &amp; Huber Publishers","page":"104-121","title":"Accounting for heterogeneity via random-effects models and moderator analyses in meta-analysis","volume":"215","author":[{"family":"Viechtbauer","given":"Wolfgang"}],"issued":{"date-parts":[["2007"]]}}}],"schema":"https://github.com/citation-style-language/schema/raw/master/csl-citation.json"} </w:instrText>
+        <w:instrText xml:space="preserve"> ADDIN ZOTERO_ITEM CSL_CITATION {"citationID":"geNqwf9e","properties":{"formattedCitation":"(Viechtbauer, 2005, 2007)","plainCitation":"(Viechtbauer, 2005, 2007)","noteIndex":0},"citationItems":[{"id":1033,"uris":["http://zotero.org/users/17688719/items/M86IPA7H"],"itemData":{"id":1033,"type":"article-journal","abstract":"The meta-analytic random effects model assumes that the variability in effect size estimates drawn from a set of studies can be decomposed into two parts: heterogeneity due to random population effects and sampling variance. In this context, the usual goal is to estimate the central tendency and the amount of heterogeneity in the population effect sizes. The amount of heterogeneity in a set of effect sizes has implications regarding the interpretation of the meta-analytic findings and often serves as an indicator for the presence of potential moderator variables. Five population heterogeneity estimators were compared in this article analytically and via Monte Carlo simulations with respect to their bias and efficiency.","container-title":"Journal of Educational and Behavioral Statistics","DOI":"10.3102/10769986030003261","ISSN":"1076-9986","issue":"3","note":"publisher: SAGE Publications\nCitation Key: Viechtbauer2005\npublisher-place: Los Angeles, CA","page":"261-293","title":"Bias and efficiency of meta-analytic variance estimators in the random-effects model","volume":"30","author":[{"family":"Viechtbauer","given":"W</w:instrText>
+      </w:r>
+      <w:r>
+        <w:rPr>
+          <w:b/>
+          <w:lang w:val="en-US"/>
+        </w:rPr>
+        <w:instrText xml:space="preserve">olfgang"}],"issued":{"date-parts":[["2005"]]}}},{"id":1189,"uris":["http://zotero.org/users/17688719/items/CCLNGLXN"],"itemData":{"id":1189,"type":"article-journal","container-title":"Zeitschrift für Psychologie/Journal of Psychology","ISSN":"0044-3409","issue":"2","journalAbbreviation":"Zeitschrift für Psychologie/Journal of Psychology","note":"publisher: Hogrefe &amp; Huber Publishers","page":"104-121","title":"Accounting for heterogeneity via random-effects models and moderator analyses in meta-analysis","volume":"215","author":[{"family":"Viechtbauer","given":"Wolfgang"}],"issued":{"date-parts":[["2007"]]}}}],"schema":"https://github.com/citation-style-language/schema/raw/master/csl-citation.json"} </w:instrText>
       </w:r>
       <w:r>
         <w:rPr>
@@ -2775,8 +2812,52 @@
           <w:b/>
           <w:lang w:val="en-US"/>
         </w:rPr>
+        <w:t xml:space="preserve"> </w:t>
+      </w:r>
+      <w:bookmarkStart w:id="18" w:name="_Hlk209446513"/>
+      <w:r>
+        <w:rPr>
+          <w:b/>
+          <w:lang w:val="en-US"/>
+        </w:rPr>
+        <w:fldChar w:fldCharType="begin"/>
+      </w:r>
+      <w:r>
+        <w:rPr>
+          <w:b/>
+          <w:lang w:val="en-US"/>
+        </w:rPr>
+        <w:instrText xml:space="preserve"> ADDIN ZOTERO_ITEM CSL_CITATION {"citationID":"kU7RStZ9","properties":{"formattedCitation":"(J. E. Pustejovsky, 2020b; Supplementary material in J. E. Pustejovsky &amp; Tipton, 2022)","plainCitation":"(J. E. Pustejovsky, 2020b; Supplementary material in J. E. Pustejovsky &amp; Tipton, 2022)","noteIndex":0},"citationItems":[{"id":444,"uris":["http://zotero.org/users/17688719/items/K9C4ML8E"],"itemData":{"id":444,"type":"webpage","note":"Citation Key: Puste_weight","title":"Weighting in multivariate meta-analysis","URL":"https://www.jepusto.com/weighting-in-multivariate-meta-analysis/","author":[{"family":"Pustejovsky","given":"James E."}],"issued":{"date-parts":[["2020"]]}}},{"id":1190,"uris":["http://zotero.org/users/17688719/items/CZ63AEWW"],"itemData":{"id":1190,"type":"article-journal","container-title":"Prevention Science","DOI":"10.1007/s11121-021-01246-3","ISSN":"1573-6695","issue":"1","note":"publisher: Springer\nCitation Key: Pustejovsky2021","page":"425–438","title":"Meta-analysis with robust variance estimation: Expanding the range of working models","volume":"23","author":[{"family":"Pustejovsky","given":"James E."},{"family":"Tipton","given":"Elizabeth"}],"issued":{"date-parts":[["2022"]]}},"prefix":"Supplementary material in "}],"schema":"https://github.com/citation-style-language/schema/raw/master/csl-citation.json"} </w:instrText>
+      </w:r>
+      <w:r>
+        <w:rPr>
+          <w:b/>
+          <w:lang w:val="en-US"/>
+        </w:rPr>
+        <w:fldChar w:fldCharType="separate"/>
+      </w:r>
+      <w:r>
+        <w:rPr>
+          <w:rFonts w:cs="Times New Roman"/>
+          <w:lang w:val="en-US"/>
+        </w:rPr>
+        <w:t>(J. E. Pustejovsky, 2020b; Supplementary material in J. E. Pustejovsky &amp; Tipton, 2022)</w:t>
+      </w:r>
+      <w:r>
+        <w:rPr>
+          <w:b/>
+          <w:lang w:val="en-US"/>
+        </w:rPr>
+        <w:fldChar w:fldCharType="end"/>
+      </w:r>
+      <w:r>
+        <w:rPr>
+          <w:b/>
+          <w:lang w:val="en-US"/>
+        </w:rPr>
         <w:tab/>
       </w:r>
+      <w:bookmarkEnd w:id="18"/>
     </w:p>
     <w:bookmarkEnd w:id="14"/>
     <w:bookmarkEnd w:id="16"/>
@@ -2823,7 +2904,7 @@
     </w:p>
     <w:p>
       <w:pPr>
-        <w:pStyle w:val="Bibliografi"/>
+        <w:pStyle w:val="Bibliography"/>
         <w:rPr>
           <w:lang w:val="en-US"/>
         </w:rPr>
@@ -2891,16 +2972,24 @@
     </w:p>
     <w:p>
       <w:pPr>
-        <w:pStyle w:val="Bibliografi"/>
-        <w:rPr>
-          <w:lang w:val="en-US"/>
-        </w:rPr>
-      </w:pPr>
-      <w:r>
-        <w:rPr>
-          <w:lang w:val="en-US"/>
-        </w:rPr>
-        <w:t xml:space="preserve">Borenstein, M., &amp; Hedges, L. V. (2019). Effect sizes for meta-analysis. In H. Cooper, L. V. Hedges, &amp; J. C. Valentine (Eds.), </w:t>
+        <w:pStyle w:val="Bibliography"/>
+        <w:rPr>
+          <w:lang w:val="en-US"/>
+        </w:rPr>
+      </w:pPr>
+      <w:proofErr w:type="spellStart"/>
+      <w:r>
+        <w:rPr>
+          <w:lang w:val="en-US"/>
+        </w:rPr>
+        <w:t>Borenstein</w:t>
+      </w:r>
+      <w:proofErr w:type="spellEnd"/>
+      <w:r>
+        <w:rPr>
+          <w:lang w:val="en-US"/>
+        </w:rPr>
+        <w:t xml:space="preserve">, M., &amp; Hedges, L. V. (2019). Effect sizes for meta-analysis. In H. Cooper, L. V. Hedges, &amp; J. C. Valentine (Eds.), </w:t>
       </w:r>
       <w:r>
         <w:rPr>
@@ -2919,16 +3008,24 @@
     </w:p>
     <w:p>
       <w:pPr>
-        <w:pStyle w:val="Bibliografi"/>
-        <w:rPr>
-          <w:lang w:val="en-US"/>
-        </w:rPr>
-      </w:pPr>
-      <w:r>
-        <w:rPr>
-          <w:lang w:val="en-US"/>
-        </w:rPr>
-        <w:t xml:space="preserve">Borenstein, M., Higgins, J. P. T., Hedges, L. V., &amp; Rothstein, H. R. (2017). Basics of meta-analysis: I2 is not an absolute measure of heterogeneity. </w:t>
+        <w:pStyle w:val="Bibliography"/>
+        <w:rPr>
+          <w:lang w:val="en-US"/>
+        </w:rPr>
+      </w:pPr>
+      <w:proofErr w:type="spellStart"/>
+      <w:r>
+        <w:rPr>
+          <w:lang w:val="en-US"/>
+        </w:rPr>
+        <w:t>Borenstein</w:t>
+      </w:r>
+      <w:proofErr w:type="spellEnd"/>
+      <w:r>
+        <w:rPr>
+          <w:lang w:val="en-US"/>
+        </w:rPr>
+        <w:t xml:space="preserve">, M., Higgins, J. P. T., Hedges, L. V., &amp; Rothstein, H. R. (2017). Basics of meta-analysis: I2 is not an absolute measure of heterogeneity. </w:t>
       </w:r>
       <w:r>
         <w:rPr>
@@ -2961,7 +3058,7 @@
     </w:p>
     <w:p>
       <w:pPr>
-        <w:pStyle w:val="Bibliografi"/>
+        <w:pStyle w:val="Bibliography"/>
         <w:rPr>
           <w:lang w:val="en-US"/>
         </w:rPr>
@@ -2978,8 +3075,18 @@
           <w:iCs/>
           <w:lang w:val="en-US"/>
         </w:rPr>
-        <w:t>Bootstrap Functions. CRAN R Proj</w:t>
-      </w:r>
+        <w:t xml:space="preserve">Bootstrap Functions. CRAN R </w:t>
+      </w:r>
+      <w:proofErr w:type="spellStart"/>
+      <w:r>
+        <w:rPr>
+          <w:i/>
+          <w:iCs/>
+          <w:lang w:val="en-US"/>
+        </w:rPr>
+        <w:t>Proj</w:t>
+      </w:r>
+      <w:proofErr w:type="spellEnd"/>
       <w:r>
         <w:rPr>
           <w:lang w:val="en-US"/>
@@ -2989,16 +3096,30 @@
     </w:p>
     <w:p>
       <w:pPr>
-        <w:pStyle w:val="Bibliografi"/>
-        <w:rPr>
-          <w:lang w:val="en-US"/>
-        </w:rPr>
-      </w:pPr>
-      <w:r>
-        <w:rPr>
-          <w:lang w:val="en-US"/>
-        </w:rPr>
-        <w:t xml:space="preserve">Carter, E. C., Schönbrodt, F. D., Gervais, W. M., &amp; Hilgard, J. (2019). Correcting for bias in psychology: A comparison of meta-analytic methods. </w:t>
+        <w:pStyle w:val="Bibliography"/>
+        <w:rPr>
+          <w:lang w:val="en-US"/>
+        </w:rPr>
+      </w:pPr>
+      <w:r>
+        <w:rPr>
+          <w:lang w:val="en-US"/>
+        </w:rPr>
+        <w:t xml:space="preserve">Carter, E. C., </w:t>
+      </w:r>
+      <w:proofErr w:type="spellStart"/>
+      <w:r>
+        <w:rPr>
+          <w:lang w:val="en-US"/>
+        </w:rPr>
+        <w:t>Schönbrodt</w:t>
+      </w:r>
+      <w:proofErr w:type="spellEnd"/>
+      <w:r>
+        <w:rPr>
+          <w:lang w:val="en-US"/>
+        </w:rPr>
+        <w:t xml:space="preserve">, F. D., Gervais, W. M., &amp; Hilgard, J. (2019). Correcting for bias in psychology: A comparison of meta-analytic methods. </w:t>
       </w:r>
       <w:r>
         <w:rPr>
@@ -3031,67 +3152,59 @@
     </w:p>
     <w:p>
       <w:pPr>
-        <w:pStyle w:val="Bibliografi"/>
-      </w:pPr>
-      <w:r>
-        <w:t xml:space="preserve">Chen, M., &amp; </w:t>
-      </w:r>
-      <w:proofErr w:type="spellStart"/>
-      <w:r>
-        <w:t>Pustejovsky</w:t>
-      </w:r>
-      <w:proofErr w:type="spellEnd"/>
-      <w:r>
-        <w:t xml:space="preserve">, J. E. (2025). </w:t>
-      </w:r>
-      <w:r>
-        <w:rPr>
-          <w:lang w:val="en-US"/>
-        </w:rPr>
-        <w:t xml:space="preserve">Adapting methods for correcting selective reporting bias in meta-analysis of dependent effect sizes. </w:t>
-      </w:r>
-      <w:proofErr w:type="spellStart"/>
-      <w:r>
-        <w:rPr>
-          <w:i/>
-          <w:iCs/>
-        </w:rPr>
-        <w:t>Psychological</w:t>
-      </w:r>
-      <w:proofErr w:type="spellEnd"/>
-      <w:r>
-        <w:rPr>
-          <w:i/>
-          <w:iCs/>
-        </w:rPr>
-        <w:t xml:space="preserve"> Methods</w:t>
-      </w:r>
-      <w:r>
+        <w:pStyle w:val="Bibliography"/>
+      </w:pPr>
+      <w:r>
+        <w:rPr>
+          <w:lang w:val="en-US"/>
+        </w:rPr>
+        <w:t xml:space="preserve">Chen, M., &amp; Pustejovsky, J. E. (2025). Adapting methods for correcting selective reporting bias in meta-analysis of dependent effect sizes. </w:t>
+      </w:r>
+      <w:r>
+        <w:rPr>
+          <w:i/>
+          <w:iCs/>
+          <w:lang w:val="en-US"/>
+        </w:rPr>
+        <w:t>Psychological Methods</w:t>
+      </w:r>
+      <w:r>
+        <w:rPr>
+          <w:lang w:val="en-US"/>
+        </w:rPr>
         <w:t xml:space="preserve">, </w:t>
       </w:r>
-      <w:r>
-        <w:rPr>
-          <w:i/>
-          <w:iCs/>
-        </w:rPr>
-        <w:t xml:space="preserve">Online </w:t>
-      </w:r>
-      <w:proofErr w:type="spellStart"/>
-      <w:r>
-        <w:rPr>
-          <w:i/>
-          <w:iCs/>
-        </w:rPr>
-        <w:t>first</w:t>
-      </w:r>
-      <w:proofErr w:type="spellEnd"/>
-      <w:r>
-        <w:t>. https://doi.org/10.1037/met0000773</w:t>
-      </w:r>
-    </w:p>
-    <w:p>
-      <w:pPr>
-        <w:pStyle w:val="Bibliografi"/>
+      <w:proofErr w:type="gramStart"/>
+      <w:r>
+        <w:rPr>
+          <w:i/>
+          <w:iCs/>
+          <w:lang w:val="en-US"/>
+        </w:rPr>
+        <w:t>Online</w:t>
+      </w:r>
+      <w:proofErr w:type="gramEnd"/>
+      <w:r>
+        <w:rPr>
+          <w:i/>
+          <w:iCs/>
+          <w:lang w:val="en-US"/>
+        </w:rPr>
+        <w:t xml:space="preserve"> first</w:t>
+      </w:r>
+      <w:r>
+        <w:rPr>
+          <w:lang w:val="en-US"/>
+        </w:rPr>
+        <w:t>. https://d</w:t>
+      </w:r>
+      <w:r>
+        <w:t>oi.org/10.1037/met0000773</w:t>
+      </w:r>
+    </w:p>
+    <w:p>
+      <w:pPr>
+        <w:pStyle w:val="Bibliography"/>
         <w:rPr>
           <w:lang w:val="en-US"/>
         </w:rPr>
@@ -3111,7 +3224,21 @@
         <w:rPr>
           <w:lang w:val="en-US"/>
         </w:rPr>
-        <w:t xml:space="preserve">PROTOCOL: Group‐based community interventions to support the social reintegration of marginalised adults with mental illness. </w:t>
+        <w:t xml:space="preserve">PROTOCOL: Group‐based community interventions to support the social reintegration of </w:t>
+      </w:r>
+      <w:proofErr w:type="spellStart"/>
+      <w:r>
+        <w:rPr>
+          <w:lang w:val="en-US"/>
+        </w:rPr>
+        <w:t>marginalised</w:t>
+      </w:r>
+      <w:proofErr w:type="spellEnd"/>
+      <w:r>
+        <w:rPr>
+          <w:lang w:val="en-US"/>
+        </w:rPr>
+        <w:t xml:space="preserve"> adults with mental illness. </w:t>
       </w:r>
       <w:r>
         <w:rPr>
@@ -3144,23 +3271,79 @@
     </w:p>
     <w:p>
       <w:pPr>
-        <w:pStyle w:val="Bibliografi"/>
-        <w:rPr>
-          <w:lang w:val="en-US"/>
-        </w:rPr>
-      </w:pPr>
-      <w:r>
-        <w:rPr>
-          <w:lang w:val="en-US"/>
-        </w:rPr>
-        <w:t xml:space="preserve">Dietrichson, J., Seerup, J. K., Jensen, S. E. I., Klejs, J., Bengtsen, E., Strandby, M. W., &amp; Thomsen, M. K. (2025). School-Based Language, Math, and Reading Interventions for Executive </w:t>
+        <w:pStyle w:val="Bibliography"/>
+        <w:rPr>
+          <w:lang w:val="en-US"/>
+        </w:rPr>
+      </w:pPr>
+      <w:r>
+        <w:rPr>
+          <w:lang w:val="en-US"/>
+        </w:rPr>
+        <w:t xml:space="preserve">Dietrichson, J., Seerup, J. K., Jensen, S. E. I., </w:t>
+      </w:r>
+      <w:proofErr w:type="spellStart"/>
+      <w:r>
+        <w:rPr>
+          <w:lang w:val="en-US"/>
+        </w:rPr>
+        <w:t>Klejs</w:t>
+      </w:r>
+      <w:proofErr w:type="spellEnd"/>
+      <w:r>
+        <w:rPr>
+          <w:lang w:val="en-US"/>
+        </w:rPr>
+        <w:t xml:space="preserve">, J., </w:t>
+      </w:r>
+      <w:proofErr w:type="spellStart"/>
+      <w:r>
+        <w:rPr>
+          <w:lang w:val="en-US"/>
+        </w:rPr>
+        <w:t>Bengtsen</w:t>
+      </w:r>
+      <w:proofErr w:type="spellEnd"/>
+      <w:r>
+        <w:rPr>
+          <w:lang w:val="en-US"/>
+        </w:rPr>
+        <w:t xml:space="preserve">, E., </w:t>
+      </w:r>
+      <w:proofErr w:type="spellStart"/>
+      <w:r>
+        <w:rPr>
+          <w:lang w:val="en-US"/>
+        </w:rPr>
+        <w:t>Strandby</w:t>
+      </w:r>
+      <w:proofErr w:type="spellEnd"/>
+      <w:r>
+        <w:rPr>
+          <w:lang w:val="en-US"/>
+        </w:rPr>
+        <w:t xml:space="preserve">, M. W., &amp; Thomsen, M. K. (2025). School-Based Language, Math, and Reading Interventions for Executive </w:t>
       </w:r>
       <w:r>
         <w:rPr>
           <w:lang w:val="en-US"/>
         </w:rPr>
         <w:lastRenderedPageBreak/>
-        <w:t xml:space="preserve">Functions in Children and Adolescents: A Systematic Review. EdWorkingPaper No. 25-1198. </w:t>
+        <w:t xml:space="preserve">Functions in Children and Adolescents: A Systematic Review. </w:t>
+      </w:r>
+      <w:proofErr w:type="spellStart"/>
+      <w:r>
+        <w:rPr>
+          <w:lang w:val="en-US"/>
+        </w:rPr>
+        <w:t>EdWorkingPaper</w:t>
+      </w:r>
+      <w:proofErr w:type="spellEnd"/>
+      <w:r>
+        <w:rPr>
+          <w:lang w:val="en-US"/>
+        </w:rPr>
+        <w:t xml:space="preserve"> No. 25-1198. </w:t>
       </w:r>
       <w:r>
         <w:rPr>
@@ -3179,24 +3362,88 @@
     </w:p>
     <w:p>
       <w:pPr>
-        <w:pStyle w:val="Bibliografi"/>
-        <w:rPr>
-          <w:lang w:val="en-US"/>
-        </w:rPr>
-      </w:pPr>
-      <w:r>
-        <w:rPr>
-          <w:lang w:val="en-US"/>
-        </w:rPr>
-        <w:t xml:space="preserve">Eldridge, S., Campbell, M. K., Campbell, M. J., Drahota, A. K., Giraudeau, B., Reeves, B. C., Siegfried, N., &amp; Higgins, J. P. (2021). </w:t>
-      </w:r>
-      <w:r>
-        <w:rPr>
-          <w:i/>
-          <w:iCs/>
-          <w:lang w:val="en-US"/>
-        </w:rPr>
-        <w:t>Revised Cochrane risk of bias tool for randomized trials (RoB 2): Additional considerations for cluster-randomized trials (RoB 2 CRT)</w:t>
+        <w:pStyle w:val="Bibliography"/>
+        <w:rPr>
+          <w:lang w:val="en-US"/>
+        </w:rPr>
+      </w:pPr>
+      <w:r>
+        <w:rPr>
+          <w:lang w:val="en-US"/>
+        </w:rPr>
+        <w:t xml:space="preserve">Eldridge, S., Campbell, M. K., Campbell, M. J., </w:t>
+      </w:r>
+      <w:proofErr w:type="spellStart"/>
+      <w:r>
+        <w:rPr>
+          <w:lang w:val="en-US"/>
+        </w:rPr>
+        <w:t>Drahota</w:t>
+      </w:r>
+      <w:proofErr w:type="spellEnd"/>
+      <w:r>
+        <w:rPr>
+          <w:lang w:val="en-US"/>
+        </w:rPr>
+        <w:t xml:space="preserve">, A. K., </w:t>
+      </w:r>
+      <w:proofErr w:type="spellStart"/>
+      <w:r>
+        <w:rPr>
+          <w:lang w:val="en-US"/>
+        </w:rPr>
+        <w:t>Giraudeau</w:t>
+      </w:r>
+      <w:proofErr w:type="spellEnd"/>
+      <w:r>
+        <w:rPr>
+          <w:lang w:val="en-US"/>
+        </w:rPr>
+        <w:t xml:space="preserve">, B., Reeves, B. C., Siegfried, N., &amp; Higgins, J. P. (2021). </w:t>
+      </w:r>
+      <w:r>
+        <w:rPr>
+          <w:i/>
+          <w:iCs/>
+          <w:lang w:val="en-US"/>
+        </w:rPr>
+        <w:t>Revised Cochrane risk of bias tool for randomized trials (</w:t>
+      </w:r>
+      <w:proofErr w:type="spellStart"/>
+      <w:r>
+        <w:rPr>
+          <w:i/>
+          <w:iCs/>
+          <w:lang w:val="en-US"/>
+        </w:rPr>
+        <w:t>RoB</w:t>
+      </w:r>
+      <w:proofErr w:type="spellEnd"/>
+      <w:r>
+        <w:rPr>
+          <w:i/>
+          <w:iCs/>
+          <w:lang w:val="en-US"/>
+        </w:rPr>
+        <w:t xml:space="preserve"> 2): Additional considerations for cluster-randomized trials (</w:t>
+      </w:r>
+      <w:proofErr w:type="spellStart"/>
+      <w:r>
+        <w:rPr>
+          <w:i/>
+          <w:iCs/>
+          <w:lang w:val="en-US"/>
+        </w:rPr>
+        <w:t>RoB</w:t>
+      </w:r>
+      <w:proofErr w:type="spellEnd"/>
+      <w:r>
+        <w:rPr>
+          <w:i/>
+          <w:iCs/>
+          <w:lang w:val="en-US"/>
+        </w:rPr>
+        <w:t xml:space="preserve"> 2 CRT)</w:t>
       </w:r>
       <w:r>
         <w:rPr>
@@ -3207,16 +3454,86 @@
     </w:p>
     <w:p>
       <w:pPr>
-        <w:pStyle w:val="Bibliografi"/>
-        <w:rPr>
-          <w:lang w:val="en-US"/>
-        </w:rPr>
-      </w:pPr>
-      <w:r>
-        <w:rPr>
-          <w:lang w:val="en-US"/>
-        </w:rPr>
-        <w:t xml:space="preserve">Fernández-Castilla, B., Aloe, A. M., Declercq, L., Jamshidi, L., Beretvas, S. N., Onghena, P., &amp; Van den Noortgate, W. (2020). Estimating outcome-specific effects in meta-analyses of multiple outcomes: A simulation study. </w:t>
+        <w:pStyle w:val="Bibliography"/>
+        <w:rPr>
+          <w:lang w:val="en-US"/>
+        </w:rPr>
+      </w:pPr>
+      <w:r>
+        <w:rPr>
+          <w:lang w:val="en-US"/>
+        </w:rPr>
+        <w:t xml:space="preserve">Fernández-Castilla, B., Aloe, A. M., </w:t>
+      </w:r>
+      <w:proofErr w:type="spellStart"/>
+      <w:r>
+        <w:rPr>
+          <w:lang w:val="en-US"/>
+        </w:rPr>
+        <w:t>Declercq</w:t>
+      </w:r>
+      <w:proofErr w:type="spellEnd"/>
+      <w:r>
+        <w:rPr>
+          <w:lang w:val="en-US"/>
+        </w:rPr>
+        <w:t xml:space="preserve">, L., </w:t>
+      </w:r>
+      <w:proofErr w:type="spellStart"/>
+      <w:r>
+        <w:rPr>
+          <w:lang w:val="en-US"/>
+        </w:rPr>
+        <w:t>Jamshidi</w:t>
+      </w:r>
+      <w:proofErr w:type="spellEnd"/>
+      <w:r>
+        <w:rPr>
+          <w:lang w:val="en-US"/>
+        </w:rPr>
+        <w:t xml:space="preserve">, L., </w:t>
+      </w:r>
+      <w:proofErr w:type="spellStart"/>
+      <w:r>
+        <w:rPr>
+          <w:lang w:val="en-US"/>
+        </w:rPr>
+        <w:t>Beretvas</w:t>
+      </w:r>
+      <w:proofErr w:type="spellEnd"/>
+      <w:r>
+        <w:rPr>
+          <w:lang w:val="en-US"/>
+        </w:rPr>
+        <w:t xml:space="preserve">, S. N., </w:t>
+      </w:r>
+      <w:proofErr w:type="spellStart"/>
+      <w:r>
+        <w:rPr>
+          <w:lang w:val="en-US"/>
+        </w:rPr>
+        <w:t>Onghena</w:t>
+      </w:r>
+      <w:proofErr w:type="spellEnd"/>
+      <w:r>
+        <w:rPr>
+          <w:lang w:val="en-US"/>
+        </w:rPr>
+        <w:t xml:space="preserve">, P., &amp; Van den </w:t>
+      </w:r>
+      <w:proofErr w:type="spellStart"/>
+      <w:r>
+        <w:rPr>
+          <w:lang w:val="en-US"/>
+        </w:rPr>
+        <w:t>Noortgate</w:t>
+      </w:r>
+      <w:proofErr w:type="spellEnd"/>
+      <w:r>
+        <w:rPr>
+          <w:lang w:val="en-US"/>
+        </w:rPr>
+        <w:t xml:space="preserve">, W. (2020). Estimating outcome-specific effects in meta-analyses of multiple outcomes: A simulation study. </w:t>
       </w:r>
       <w:r>
         <w:rPr>
@@ -3249,7 +3566,7 @@
     </w:p>
     <w:p>
       <w:pPr>
-        <w:pStyle w:val="Bibliografi"/>
+        <w:pStyle w:val="Bibliography"/>
         <w:rPr>
           <w:lang w:val="en-US"/>
         </w:rPr>
@@ -3260,13 +3577,23 @@
         </w:rPr>
         <w:t xml:space="preserve">Fisher, Z., &amp; Tipton, E. (2015). </w:t>
       </w:r>
-      <w:r>
-        <w:rPr>
-          <w:i/>
-          <w:iCs/>
-          <w:lang w:val="en-US"/>
-        </w:rPr>
-        <w:t>robumeta: An R-package for robust variance estimation in meta-analysis</w:t>
+      <w:proofErr w:type="spellStart"/>
+      <w:r>
+        <w:rPr>
+          <w:i/>
+          <w:iCs/>
+          <w:lang w:val="en-US"/>
+        </w:rPr>
+        <w:t>robumeta</w:t>
+      </w:r>
+      <w:proofErr w:type="spellEnd"/>
+      <w:r>
+        <w:rPr>
+          <w:i/>
+          <w:iCs/>
+          <w:lang w:val="en-US"/>
+        </w:rPr>
+        <w:t>: An R-package for robust variance estimation in meta-analysis</w:t>
       </w:r>
       <w:r>
         <w:rPr>
@@ -3277,7 +3604,7 @@
     </w:p>
     <w:p>
       <w:pPr>
-        <w:pStyle w:val="Bibliografi"/>
+        <w:pStyle w:val="Bibliography"/>
         <w:rPr>
           <w:lang w:val="en-US"/>
         </w:rPr>
@@ -3305,16 +3632,24 @@
     </w:p>
     <w:p>
       <w:pPr>
-        <w:pStyle w:val="Bibliografi"/>
-        <w:rPr>
-          <w:lang w:val="en-US"/>
-        </w:rPr>
-      </w:pPr>
-      <w:r>
-        <w:rPr>
-          <w:lang w:val="en-US"/>
-        </w:rPr>
-        <w:t xml:space="preserve">Gleser, L., &amp; Olkin, I. (2009). Stochastically dependent effect sizes. In H. Cooper, L. V. Hedges, &amp; J. C. Valentine (Eds.), </w:t>
+        <w:pStyle w:val="Bibliography"/>
+        <w:rPr>
+          <w:lang w:val="en-US"/>
+        </w:rPr>
+      </w:pPr>
+      <w:proofErr w:type="spellStart"/>
+      <w:r>
+        <w:rPr>
+          <w:lang w:val="en-US"/>
+        </w:rPr>
+        <w:t>Gleser</w:t>
+      </w:r>
+      <w:proofErr w:type="spellEnd"/>
+      <w:r>
+        <w:rPr>
+          <w:lang w:val="en-US"/>
+        </w:rPr>
+        <w:t xml:space="preserve">, L., &amp; Olkin, I. (2009). Stochastically dependent effect sizes. In H. Cooper, L. V. Hedges, &amp; J. C. Valentine (Eds.), </w:t>
       </w:r>
       <w:r>
         <w:rPr>
@@ -3333,7 +3668,7 @@
     </w:p>
     <w:p>
       <w:pPr>
-        <w:pStyle w:val="Bibliografi"/>
+        <w:pStyle w:val="Bibliography"/>
         <w:rPr>
           <w:lang w:val="en-US"/>
         </w:rPr>
@@ -3375,7 +3710,7 @@
     </w:p>
     <w:p>
       <w:pPr>
-        <w:pStyle w:val="Bibliografi"/>
+        <w:pStyle w:val="Bibliography"/>
         <w:rPr>
           <w:lang w:val="en-US"/>
         </w:rPr>
@@ -3424,7 +3759,7 @@
     </w:p>
     <w:p>
       <w:pPr>
-        <w:pStyle w:val="Bibliografi"/>
+        <w:pStyle w:val="Bibliography"/>
         <w:rPr>
           <w:lang w:val="en-US"/>
         </w:rPr>
@@ -3466,16 +3801,44 @@
     </w:p>
     <w:p>
       <w:pPr>
-        <w:pStyle w:val="Bibliografi"/>
-        <w:rPr>
-          <w:lang w:val="en-US"/>
-        </w:rPr>
-      </w:pPr>
-      <w:r>
-        <w:rPr>
-          <w:lang w:val="en-US"/>
-        </w:rPr>
-        <w:t xml:space="preserve">Hedges, L. V., &amp; Vevea, J. (2005). Selection method approaches. In H. R. Rothstein, A. J. Sutton, &amp; M. Borenstein (Eds.), </w:t>
+        <w:pStyle w:val="Bibliography"/>
+        <w:rPr>
+          <w:lang w:val="en-US"/>
+        </w:rPr>
+      </w:pPr>
+      <w:r>
+        <w:rPr>
+          <w:lang w:val="en-US"/>
+        </w:rPr>
+        <w:t xml:space="preserve">Hedges, L. V., &amp; </w:t>
+      </w:r>
+      <w:proofErr w:type="spellStart"/>
+      <w:r>
+        <w:rPr>
+          <w:lang w:val="en-US"/>
+        </w:rPr>
+        <w:t>Vevea</w:t>
+      </w:r>
+      <w:proofErr w:type="spellEnd"/>
+      <w:r>
+        <w:rPr>
+          <w:lang w:val="en-US"/>
+        </w:rPr>
+        <w:t xml:space="preserve">, J. (2005). Selection method approaches. In H. R. Rothstein, A. J. Sutton, &amp; M. </w:t>
+      </w:r>
+      <w:proofErr w:type="spellStart"/>
+      <w:r>
+        <w:rPr>
+          <w:lang w:val="en-US"/>
+        </w:rPr>
+        <w:t>Borenstein</w:t>
+      </w:r>
+      <w:proofErr w:type="spellEnd"/>
+      <w:r>
+        <w:rPr>
+          <w:lang w:val="en-US"/>
+        </w:rPr>
+        <w:t xml:space="preserve"> (Eds.), </w:t>
       </w:r>
       <w:r>
         <w:rPr>
@@ -3494,7 +3857,7 @@
     </w:p>
     <w:p>
       <w:pPr>
-        <w:pStyle w:val="Bibliografi"/>
+        <w:pStyle w:val="Bibliography"/>
         <w:rPr>
           <w:lang w:val="en-US"/>
         </w:rPr>
@@ -3536,7 +3899,7 @@
     </w:p>
     <w:p>
       <w:pPr>
-        <w:pStyle w:val="Bibliografi"/>
+        <w:pStyle w:val="Bibliography"/>
         <w:rPr>
           <w:lang w:val="en-US"/>
         </w:rPr>
@@ -3578,16 +3941,30 @@
     </w:p>
     <w:p>
       <w:pPr>
-        <w:pStyle w:val="Bibliografi"/>
-        <w:rPr>
-          <w:lang w:val="en-US"/>
-        </w:rPr>
-      </w:pPr>
-      <w:r>
-        <w:rPr>
-          <w:lang w:val="en-US"/>
-        </w:rPr>
-        <w:t xml:space="preserve">Hedges, L. V., &amp; Citkowicz, M. (2015). Estimating effect size when there is clustering in one treatment group. </w:t>
+        <w:pStyle w:val="Bibliography"/>
+        <w:rPr>
+          <w:lang w:val="en-US"/>
+        </w:rPr>
+      </w:pPr>
+      <w:r>
+        <w:rPr>
+          <w:lang w:val="en-US"/>
+        </w:rPr>
+        <w:t xml:space="preserve">Hedges, L. V., &amp; </w:t>
+      </w:r>
+      <w:proofErr w:type="spellStart"/>
+      <w:r>
+        <w:rPr>
+          <w:lang w:val="en-US"/>
+        </w:rPr>
+        <w:t>Citkowicz</w:t>
+      </w:r>
+      <w:proofErr w:type="spellEnd"/>
+      <w:r>
+        <w:rPr>
+          <w:lang w:val="en-US"/>
+        </w:rPr>
+        <w:t xml:space="preserve">, M. (2015). Estimating effect size when there is clustering in one treatment group. </w:t>
       </w:r>
       <w:r>
         <w:rPr>
@@ -3620,16 +3997,30 @@
     </w:p>
     <w:p>
       <w:pPr>
-        <w:pStyle w:val="Bibliografi"/>
-        <w:rPr>
-          <w:lang w:val="en-US"/>
-        </w:rPr>
-      </w:pPr>
-      <w:r>
-        <w:rPr>
-          <w:lang w:val="en-US"/>
-        </w:rPr>
-        <w:t xml:space="preserve">Hedges, L. V, Tipton, E., Zejnullahi, R., &amp; Diaz, K. G. (2023). Effect sizes in ANCOVA and difference-in-differences designs. </w:t>
+        <w:pStyle w:val="Bibliography"/>
+        <w:rPr>
+          <w:lang w:val="en-US"/>
+        </w:rPr>
+      </w:pPr>
+      <w:r>
+        <w:rPr>
+          <w:lang w:val="en-US"/>
+        </w:rPr>
+        <w:t xml:space="preserve">Hedges, L. V, Tipton, E., </w:t>
+      </w:r>
+      <w:proofErr w:type="spellStart"/>
+      <w:r>
+        <w:rPr>
+          <w:lang w:val="en-US"/>
+        </w:rPr>
+        <w:t>Zejnullahi</w:t>
+      </w:r>
+      <w:proofErr w:type="spellEnd"/>
+      <w:r>
+        <w:rPr>
+          <w:lang w:val="en-US"/>
+        </w:rPr>
+        <w:t xml:space="preserve">, R., &amp; Diaz, K. G. (2023). Effect sizes in ANCOVA and difference-in-differences designs. </w:t>
       </w:r>
       <w:r>
         <w:rPr>
@@ -3648,16 +4039,30 @@
     </w:p>
     <w:p>
       <w:pPr>
-        <w:pStyle w:val="Bibliografi"/>
-        <w:rPr>
-          <w:lang w:val="en-US"/>
-        </w:rPr>
-      </w:pPr>
-      <w:r>
-        <w:rPr>
-          <w:lang w:val="en-US"/>
-        </w:rPr>
-        <w:t xml:space="preserve">Higgins, J. P. T., Eldridge, S., &amp; Li, T. (2019). Including variants on randomized trials. In J. P. T. Higgins, J. Thomas, J. Chandler, M. S. Cumpston, T. Li, M. Page, &amp; V. Welch (Eds.), </w:t>
+        <w:pStyle w:val="Bibliography"/>
+        <w:rPr>
+          <w:lang w:val="en-US"/>
+        </w:rPr>
+      </w:pPr>
+      <w:r>
+        <w:rPr>
+          <w:lang w:val="en-US"/>
+        </w:rPr>
+        <w:t xml:space="preserve">Higgins, J. P. T., Eldridge, S., &amp; Li, T. (2019). Including variants on randomized trials. In J. P. T. Higgins, J. Thomas, J. Chandler, M. S. </w:t>
+      </w:r>
+      <w:proofErr w:type="spellStart"/>
+      <w:r>
+        <w:rPr>
+          <w:lang w:val="en-US"/>
+        </w:rPr>
+        <w:t>Cumpston</w:t>
+      </w:r>
+      <w:proofErr w:type="spellEnd"/>
+      <w:r>
+        <w:rPr>
+          <w:lang w:val="en-US"/>
+        </w:rPr>
+        <w:t xml:space="preserve">, T. Li, M. Page, &amp; V. Welch (Eds.), </w:t>
       </w:r>
       <w:r>
         <w:rPr>
@@ -3676,7 +4081,7 @@
     </w:p>
     <w:p>
       <w:pPr>
-        <w:pStyle w:val="Bibliografi"/>
+        <w:pStyle w:val="Bibliography"/>
         <w:rPr>
           <w:lang w:val="en-US"/>
         </w:rPr>
@@ -3704,17 +4109,39 @@
     </w:p>
     <w:p>
       <w:pPr>
-        <w:pStyle w:val="Bibliografi"/>
-        <w:rPr>
-          <w:lang w:val="en-US"/>
-        </w:rPr>
-      </w:pPr>
+        <w:pStyle w:val="Bibliography"/>
+        <w:rPr>
+          <w:lang w:val="en-US"/>
+        </w:rPr>
+      </w:pPr>
+      <w:proofErr w:type="spellStart"/>
       <w:r>
         <w:rPr>
           <w:lang w:val="en-US"/>
         </w:rPr>
         <w:lastRenderedPageBreak/>
-        <w:t xml:space="preserve">Hofner, B., Schmid, M., &amp; Edler, L. (2016). Reproducible research in statistics: A review and guidelines for the Biometrical Journal. </w:t>
+        <w:t>Hofner</w:t>
+      </w:r>
+      <w:proofErr w:type="spellEnd"/>
+      <w:r>
+        <w:rPr>
+          <w:lang w:val="en-US"/>
+        </w:rPr>
+        <w:t xml:space="preserve">, B., Schmid, M., &amp; </w:t>
+      </w:r>
+      <w:proofErr w:type="spellStart"/>
+      <w:r>
+        <w:rPr>
+          <w:lang w:val="en-US"/>
+        </w:rPr>
+        <w:t>Edler</w:t>
+      </w:r>
+      <w:proofErr w:type="spellEnd"/>
+      <w:r>
+        <w:rPr>
+          <w:lang w:val="en-US"/>
+        </w:rPr>
+        <w:t xml:space="preserve">, L. (2016). Reproducible research in statistics: A review and guidelines for the Biometrical Journal. </w:t>
       </w:r>
       <w:r>
         <w:rPr>
@@ -3747,7 +4174,7 @@
     </w:p>
     <w:p>
       <w:pPr>
-        <w:pStyle w:val="Bibliografi"/>
+        <w:pStyle w:val="Bibliography"/>
         <w:rPr>
           <w:lang w:val="en-US"/>
         </w:rPr>
@@ -3758,13 +4185,23 @@
         </w:rPr>
         <w:t xml:space="preserve">Joshi, M., &amp; Pustejovsky, J. E. (2022). </w:t>
       </w:r>
-      <w:r>
-        <w:rPr>
-          <w:i/>
-          <w:iCs/>
-          <w:lang w:val="en-US"/>
-        </w:rPr>
-        <w:t>wildmeta: Cluster wild bootstrapping for meta-analysis</w:t>
+      <w:proofErr w:type="spellStart"/>
+      <w:r>
+        <w:rPr>
+          <w:i/>
+          <w:iCs/>
+          <w:lang w:val="en-US"/>
+        </w:rPr>
+        <w:t>wildmeta</w:t>
+      </w:r>
+      <w:proofErr w:type="spellEnd"/>
+      <w:r>
+        <w:rPr>
+          <w:i/>
+          <w:iCs/>
+          <w:lang w:val="en-US"/>
+        </w:rPr>
+        <w:t>: Cluster wild bootstrapping for meta-analysis</w:t>
       </w:r>
       <w:r>
         <w:rPr>
@@ -3775,7 +4212,7 @@
     </w:p>
     <w:p>
       <w:pPr>
-        <w:pStyle w:val="Bibliografi"/>
+        <w:pStyle w:val="Bibliography"/>
         <w:rPr>
           <w:lang w:val="en-US"/>
         </w:rPr>
@@ -3841,7 +4278,7 @@
     </w:p>
     <w:p>
       <w:pPr>
-        <w:pStyle w:val="Bibliografi"/>
+        <w:pStyle w:val="Bibliography"/>
         <w:rPr>
           <w:lang w:val="en-US"/>
         </w:rPr>
@@ -3883,24 +4320,84 @@
     </w:p>
     <w:p>
       <w:pPr>
-        <w:pStyle w:val="Bibliografi"/>
-        <w:rPr>
-          <w:lang w:val="en-US"/>
-        </w:rPr>
-      </w:pPr>
-      <w:r>
-        <w:rPr>
-          <w:lang w:val="en-US"/>
-        </w:rPr>
-        <w:t xml:space="preserve">Maassen, E., van Assen, M., Nuijten, M., Olsson Collentine, A., &amp; Wicherts, J. (2020). Reproducibility of individual effect sizes in meta-analyses in psychology. </w:t>
-      </w:r>
-      <w:r>
-        <w:rPr>
-          <w:i/>
-          <w:iCs/>
-          <w:lang w:val="en-US"/>
-        </w:rPr>
-        <w:t>PloS One</w:t>
+        <w:pStyle w:val="Bibliography"/>
+        <w:rPr>
+          <w:lang w:val="en-US"/>
+        </w:rPr>
+      </w:pPr>
+      <w:proofErr w:type="spellStart"/>
+      <w:r>
+        <w:rPr>
+          <w:lang w:val="en-US"/>
+        </w:rPr>
+        <w:t>Maassen</w:t>
+      </w:r>
+      <w:proofErr w:type="spellEnd"/>
+      <w:r>
+        <w:rPr>
+          <w:lang w:val="en-US"/>
+        </w:rPr>
+        <w:t xml:space="preserve">, E., van Assen, M., </w:t>
+      </w:r>
+      <w:proofErr w:type="spellStart"/>
+      <w:r>
+        <w:rPr>
+          <w:lang w:val="en-US"/>
+        </w:rPr>
+        <w:t>Nuijten</w:t>
+      </w:r>
+      <w:proofErr w:type="spellEnd"/>
+      <w:r>
+        <w:rPr>
+          <w:lang w:val="en-US"/>
+        </w:rPr>
+        <w:t xml:space="preserve">, M., Olsson </w:t>
+      </w:r>
+      <w:proofErr w:type="spellStart"/>
+      <w:r>
+        <w:rPr>
+          <w:lang w:val="en-US"/>
+        </w:rPr>
+        <w:t>Collentine</w:t>
+      </w:r>
+      <w:proofErr w:type="spellEnd"/>
+      <w:r>
+        <w:rPr>
+          <w:lang w:val="en-US"/>
+        </w:rPr>
+        <w:t xml:space="preserve">, A., &amp; </w:t>
+      </w:r>
+      <w:proofErr w:type="spellStart"/>
+      <w:r>
+        <w:rPr>
+          <w:lang w:val="en-US"/>
+        </w:rPr>
+        <w:t>Wicherts</w:t>
+      </w:r>
+      <w:proofErr w:type="spellEnd"/>
+      <w:r>
+        <w:rPr>
+          <w:lang w:val="en-US"/>
+        </w:rPr>
+        <w:t xml:space="preserve">, J. (2020). Reproducibility of individual effect sizes in meta-analyses in psychology. </w:t>
+      </w:r>
+      <w:proofErr w:type="spellStart"/>
+      <w:r>
+        <w:rPr>
+          <w:i/>
+          <w:iCs/>
+          <w:lang w:val="en-US"/>
+        </w:rPr>
+        <w:t>PloS</w:t>
+      </w:r>
+      <w:proofErr w:type="spellEnd"/>
+      <w:r>
+        <w:rPr>
+          <w:i/>
+          <w:iCs/>
+          <w:lang w:val="en-US"/>
+        </w:rPr>
+        <w:t xml:space="preserve"> One</w:t>
       </w:r>
       <w:r>
         <w:rPr>
@@ -3925,16 +4422,30 @@
     </w:p>
     <w:p>
       <w:pPr>
-        <w:pStyle w:val="Bibliografi"/>
-        <w:rPr>
-          <w:lang w:val="en-US"/>
-        </w:rPr>
-      </w:pPr>
-      <w:r>
-        <w:rPr>
-          <w:lang w:val="en-US"/>
-        </w:rPr>
-        <w:t xml:space="preserve">Mathur, M. B., &amp; VanderWeele, T. J. (2020). Sensitivity analysis for publication bias in meta‐analyses. </w:t>
+        <w:pStyle w:val="Bibliography"/>
+        <w:rPr>
+          <w:lang w:val="en-US"/>
+        </w:rPr>
+      </w:pPr>
+      <w:r>
+        <w:rPr>
+          <w:lang w:val="en-US"/>
+        </w:rPr>
+        <w:t xml:space="preserve">Mathur, M. B., &amp; </w:t>
+      </w:r>
+      <w:proofErr w:type="spellStart"/>
+      <w:r>
+        <w:rPr>
+          <w:lang w:val="en-US"/>
+        </w:rPr>
+        <w:t>VanderWeele</w:t>
+      </w:r>
+      <w:proofErr w:type="spellEnd"/>
+      <w:r>
+        <w:rPr>
+          <w:lang w:val="en-US"/>
+        </w:rPr>
+        <w:t xml:space="preserve">, T. J. (2020). Sensitivity analysis for publication bias in meta‐analyses. </w:t>
       </w:r>
       <w:r>
         <w:rPr>
@@ -3967,16 +4478,30 @@
     </w:p>
     <w:p>
       <w:pPr>
-        <w:pStyle w:val="Bibliografi"/>
-        <w:rPr>
-          <w:lang w:val="en-US"/>
-        </w:rPr>
-      </w:pPr>
-      <w:r>
-        <w:rPr>
-          <w:lang w:val="en-US"/>
-        </w:rPr>
-        <w:t xml:space="preserve">McGrath, S., Zhao, X., Steele, R., &amp; Benedetti, A. (2019). estmeansd: Estimating the sample mean and standard deviation from commonly reported quantiles in meta-analysis. </w:t>
+        <w:pStyle w:val="Bibliography"/>
+        <w:rPr>
+          <w:lang w:val="en-US"/>
+        </w:rPr>
+      </w:pPr>
+      <w:r>
+        <w:rPr>
+          <w:lang w:val="en-US"/>
+        </w:rPr>
+        <w:t xml:space="preserve">McGrath, S., Zhao, X., Steele, R., &amp; Benedetti, A. (2019). </w:t>
+      </w:r>
+      <w:proofErr w:type="spellStart"/>
+      <w:r>
+        <w:rPr>
+          <w:lang w:val="en-US"/>
+        </w:rPr>
+        <w:t>estmeansd</w:t>
+      </w:r>
+      <w:proofErr w:type="spellEnd"/>
+      <w:r>
+        <w:rPr>
+          <w:lang w:val="en-US"/>
+        </w:rPr>
+        <w:t xml:space="preserve">: Estimating the sample mean and standard deviation from commonly reported quantiles in meta-analysis. </w:t>
       </w:r>
       <w:r>
         <w:rPr>
@@ -3995,16 +4520,30 @@
     </w:p>
     <w:p>
       <w:pPr>
-        <w:pStyle w:val="Bibliografi"/>
-        <w:rPr>
-          <w:lang w:val="en-US"/>
-        </w:rPr>
-      </w:pPr>
-      <w:r>
-        <w:rPr>
-          <w:lang w:val="en-US"/>
-        </w:rPr>
-        <w:t xml:space="preserve">McShane, B. B., Böckenholt, U., &amp; Hansen, K. T. (2016). Adjusting for publication bias in meta-analysis: An evaluation of selection methods and some cautionary notes. </w:t>
+        <w:pStyle w:val="Bibliography"/>
+        <w:rPr>
+          <w:lang w:val="en-US"/>
+        </w:rPr>
+      </w:pPr>
+      <w:r>
+        <w:rPr>
+          <w:lang w:val="en-US"/>
+        </w:rPr>
+        <w:t xml:space="preserve">McShane, B. B., </w:t>
+      </w:r>
+      <w:proofErr w:type="spellStart"/>
+      <w:r>
+        <w:rPr>
+          <w:lang w:val="en-US"/>
+        </w:rPr>
+        <w:t>Böckenholt</w:t>
+      </w:r>
+      <w:proofErr w:type="spellEnd"/>
+      <w:r>
+        <w:rPr>
+          <w:lang w:val="en-US"/>
+        </w:rPr>
+        <w:t xml:space="preserve">, U., &amp; Hansen, K. T. (2016). Adjusting for publication bias in meta-analysis: An evaluation of selection methods and some cautionary notes. </w:t>
       </w:r>
       <w:r>
         <w:rPr>
@@ -4037,7 +4576,7 @@
     </w:p>
     <w:p>
       <w:pPr>
-        <w:pStyle w:val="Bibliografi"/>
+        <w:pStyle w:val="Bibliography"/>
         <w:rPr>
           <w:lang w:val="en-US"/>
         </w:rPr>
@@ -4086,7 +4625,7 @@
     </w:p>
     <w:p>
       <w:pPr>
-        <w:pStyle w:val="Bibliografi"/>
+        <w:pStyle w:val="Bibliography"/>
         <w:rPr>
           <w:lang w:val="en-US"/>
         </w:rPr>
@@ -4128,7 +4667,7 @@
     </w:p>
     <w:p>
       <w:pPr>
-        <w:pStyle w:val="Bibliografi"/>
+        <w:pStyle w:val="Bibliography"/>
         <w:rPr>
           <w:lang w:val="en-US"/>
         </w:rPr>
@@ -4156,16 +4695,30 @@
     </w:p>
     <w:p>
       <w:pPr>
-        <w:pStyle w:val="Bibliografi"/>
-        <w:rPr>
-          <w:lang w:val="en-US"/>
-        </w:rPr>
-      </w:pPr>
-      <w:r>
-        <w:rPr>
-          <w:lang w:val="en-US"/>
-        </w:rPr>
-        <w:t xml:space="preserve">Pustejovsky, J., Citkowicz, M., &amp; Joshi, M. (2025). </w:t>
+        <w:pStyle w:val="Bibliography"/>
+        <w:rPr>
+          <w:lang w:val="en-US"/>
+        </w:rPr>
+      </w:pPr>
+      <w:r>
+        <w:rPr>
+          <w:lang w:val="en-US"/>
+        </w:rPr>
+        <w:t xml:space="preserve">Pustejovsky, J., </w:t>
+      </w:r>
+      <w:proofErr w:type="spellStart"/>
+      <w:r>
+        <w:rPr>
+          <w:lang w:val="en-US"/>
+        </w:rPr>
+        <w:t>Citkowicz</w:t>
+      </w:r>
+      <w:proofErr w:type="spellEnd"/>
+      <w:r>
+        <w:rPr>
+          <w:lang w:val="en-US"/>
+        </w:rPr>
+        <w:t xml:space="preserve">, M., &amp; Joshi, M. (2025). </w:t>
       </w:r>
       <w:r>
         <w:rPr>
@@ -4184,7 +4737,7 @@
     </w:p>
     <w:p>
       <w:pPr>
-        <w:pStyle w:val="Bibliografi"/>
+        <w:pStyle w:val="Bibliography"/>
         <w:rPr>
           <w:lang w:val="en-US"/>
         </w:rPr>
@@ -4212,24 +4765,34 @@
     </w:p>
     <w:p>
       <w:pPr>
-        <w:pStyle w:val="Bibliografi"/>
-        <w:rPr>
-          <w:lang w:val="en-US"/>
-        </w:rPr>
-      </w:pPr>
-      <w:r>
-        <w:rPr>
-          <w:lang w:val="en-US"/>
-        </w:rPr>
-        <w:t xml:space="preserve">Pustejovsky, J. E. (2020). </w:t>
-      </w:r>
-      <w:r>
-        <w:rPr>
-          <w:i/>
-          <w:iCs/>
-          <w:lang w:val="en-US"/>
-        </w:rPr>
-        <w:t>clubSandwich: Cluster-robust (sandwich) variance estimators with small-sample corrections</w:t>
+        <w:pStyle w:val="Bibliography"/>
+        <w:rPr>
+          <w:lang w:val="en-US"/>
+        </w:rPr>
+      </w:pPr>
+      <w:r>
+        <w:rPr>
+          <w:lang w:val="en-US"/>
+        </w:rPr>
+        <w:t xml:space="preserve">Pustejovsky, J. E. (2020a). </w:t>
+      </w:r>
+      <w:proofErr w:type="spellStart"/>
+      <w:r>
+        <w:rPr>
+          <w:i/>
+          <w:iCs/>
+          <w:lang w:val="en-US"/>
+        </w:rPr>
+        <w:t>clubSandwich</w:t>
+      </w:r>
+      <w:proofErr w:type="spellEnd"/>
+      <w:r>
+        <w:rPr>
+          <w:i/>
+          <w:iCs/>
+          <w:lang w:val="en-US"/>
+        </w:rPr>
+        <w:t>: Cluster-robust (sandwich) variance estimators with small-sample corrections</w:t>
       </w:r>
       <w:r>
         <w:rPr>
@@ -4240,7 +4803,35 @@
     </w:p>
     <w:p>
       <w:pPr>
-        <w:pStyle w:val="Bibliografi"/>
+        <w:pStyle w:val="Bibliography"/>
+        <w:rPr>
+          <w:lang w:val="en-US"/>
+        </w:rPr>
+      </w:pPr>
+      <w:r>
+        <w:rPr>
+          <w:lang w:val="en-US"/>
+        </w:rPr>
+        <w:t xml:space="preserve">Pustejovsky, J. E. (2020b). </w:t>
+      </w:r>
+      <w:r>
+        <w:rPr>
+          <w:i/>
+          <w:iCs/>
+          <w:lang w:val="en-US"/>
+        </w:rPr>
+        <w:t>Weighting in multivariate meta-analysis</w:t>
+      </w:r>
+      <w:r>
+        <w:rPr>
+          <w:lang w:val="en-US"/>
+        </w:rPr>
+        <w:t>. https://www.jepusto.com/weighting-in-multivariate-meta-analysis/</w:t>
+      </w:r>
+    </w:p>
+    <w:p>
+      <w:pPr>
+        <w:pStyle w:val="Bibliography"/>
         <w:rPr>
           <w:lang w:val="en-US"/>
         </w:rPr>
@@ -4278,24 +4869,48 @@
     </w:p>
     <w:p>
       <w:pPr>
-        <w:pStyle w:val="Bibliografi"/>
-        <w:rPr>
-          <w:lang w:val="en-US"/>
-        </w:rPr>
-      </w:pPr>
-      <w:r>
-        <w:rPr>
-          <w:lang w:val="en-US"/>
-        </w:rPr>
-        <w:t xml:space="preserve">Pustejovsky, J. E., Joshi, M., &amp; Citkowicz, M. (2025). </w:t>
-      </w:r>
-      <w:r>
-        <w:rPr>
-          <w:i/>
-          <w:iCs/>
-          <w:lang w:val="en-US"/>
-        </w:rPr>
-        <w:t>metaselection: Meta-analytic selection models with cluster-robust and cluster-bootstrap standard errors for dependent effect size estimates</w:t>
+        <w:pStyle w:val="Bibliography"/>
+        <w:rPr>
+          <w:lang w:val="en-US"/>
+        </w:rPr>
+      </w:pPr>
+      <w:r>
+        <w:rPr>
+          <w:lang w:val="en-US"/>
+        </w:rPr>
+        <w:t xml:space="preserve">Pustejovsky, J. E., Joshi, M., &amp; </w:t>
+      </w:r>
+      <w:proofErr w:type="spellStart"/>
+      <w:r>
+        <w:rPr>
+          <w:lang w:val="en-US"/>
+        </w:rPr>
+        <w:t>Citkowicz</w:t>
+      </w:r>
+      <w:proofErr w:type="spellEnd"/>
+      <w:r>
+        <w:rPr>
+          <w:lang w:val="en-US"/>
+        </w:rPr>
+        <w:t xml:space="preserve">, M. (2025). </w:t>
+      </w:r>
+      <w:proofErr w:type="spellStart"/>
+      <w:r>
+        <w:rPr>
+          <w:i/>
+          <w:iCs/>
+          <w:lang w:val="en-US"/>
+        </w:rPr>
+        <w:t>metaselection</w:t>
+      </w:r>
+      <w:proofErr w:type="spellEnd"/>
+      <w:r>
+        <w:rPr>
+          <w:i/>
+          <w:iCs/>
+          <w:lang w:val="en-US"/>
+        </w:rPr>
+        <w:t>: Meta-analytic selection models with cluster-robust and cluster-bootstrap standard errors for dependent effect size estimates</w:t>
       </w:r>
       <w:r>
         <w:rPr>
@@ -4306,15 +4921,16 @@
     </w:p>
     <w:p>
       <w:pPr>
-        <w:pStyle w:val="Bibliografi"/>
-        <w:rPr>
-          <w:lang w:val="en-US"/>
-        </w:rPr>
-      </w:pPr>
-      <w:r>
-        <w:rPr>
-          <w:lang w:val="en-US"/>
-        </w:rPr>
+        <w:pStyle w:val="Bibliography"/>
+        <w:rPr>
+          <w:lang w:val="en-US"/>
+        </w:rPr>
+      </w:pPr>
+      <w:r>
+        <w:rPr>
+          <w:lang w:val="en-US"/>
+        </w:rPr>
+        <w:lastRenderedPageBreak/>
         <w:t xml:space="preserve">Pustejovsky, J. E., &amp; Rodgers, M. A. (2019). Testing for funnel plot asymmetry of standardized mean differences. </w:t>
       </w:r>
       <w:r>
@@ -4348,7 +4964,323 @@
     </w:p>
     <w:p>
       <w:pPr>
-        <w:pStyle w:val="Bibliografi"/>
+        <w:pStyle w:val="Bibliography"/>
+        <w:rPr>
+          <w:lang w:val="en-US"/>
+        </w:rPr>
+      </w:pPr>
+      <w:r>
+        <w:rPr>
+          <w:lang w:val="en-US"/>
+        </w:rPr>
+        <w:t xml:space="preserve">Pustejovsky, J. E., &amp; Tipton, E. (2022). Meta-analysis with robust variance estimation: Expanding the range of working models. </w:t>
+      </w:r>
+      <w:r>
+        <w:rPr>
+          <w:i/>
+          <w:iCs/>
+          <w:lang w:val="en-US"/>
+        </w:rPr>
+        <w:t>Prevention Science</w:t>
+      </w:r>
+      <w:r>
+        <w:rPr>
+          <w:lang w:val="en-US"/>
+        </w:rPr>
+        <w:t xml:space="preserve">, </w:t>
+      </w:r>
+      <w:r>
+        <w:rPr>
+          <w:i/>
+          <w:iCs/>
+          <w:lang w:val="en-US"/>
+        </w:rPr>
+        <w:t>23</w:t>
+      </w:r>
+      <w:r>
+        <w:rPr>
+          <w:lang w:val="en-US"/>
+        </w:rPr>
+        <w:t>(1), 425–438. https://doi.org/10.1007/s11121-021-01246-3</w:t>
+      </w:r>
+    </w:p>
+    <w:p>
+      <w:pPr>
+        <w:pStyle w:val="Bibliography"/>
+        <w:rPr>
+          <w:lang w:val="en-US"/>
+        </w:rPr>
+      </w:pPr>
+      <w:r>
+        <w:rPr>
+          <w:lang w:val="en-US"/>
+        </w:rPr>
+        <w:t xml:space="preserve">Pustejovsky, J. E., Zhang, J., &amp; Tipton, E. (2025). </w:t>
+      </w:r>
+      <w:r>
+        <w:rPr>
+          <w:i/>
+          <w:iCs/>
+          <w:lang w:val="en-US"/>
+        </w:rPr>
+        <w:t>A preliminary data analysis workflow for meta-analysis of dependent effect sizes</w:t>
+      </w:r>
+      <w:r>
+        <w:rPr>
+          <w:lang w:val="en-US"/>
+        </w:rPr>
+        <w:t>. OSF. https://doi.org/10.31222/osf.io/vfsqx_v1</w:t>
+      </w:r>
+    </w:p>
+    <w:p>
+      <w:pPr>
+        <w:pStyle w:val="Bibliography"/>
+        <w:rPr>
+          <w:lang w:val="en-US"/>
+        </w:rPr>
+      </w:pPr>
+      <w:r>
+        <w:rPr>
+          <w:lang w:val="en-US"/>
+        </w:rPr>
+        <w:t xml:space="preserve">R Core Team. (2022). </w:t>
+      </w:r>
+      <w:r>
+        <w:rPr>
+          <w:i/>
+          <w:iCs/>
+          <w:lang w:val="en-US"/>
+        </w:rPr>
+        <w:t>R: A language and environment for statistical computing</w:t>
+      </w:r>
+      <w:r>
+        <w:rPr>
+          <w:lang w:val="en-US"/>
+        </w:rPr>
+        <w:t>. R Foundation for Statistical Computing, Vienna, Austria.</w:t>
+      </w:r>
+    </w:p>
+    <w:p>
+      <w:pPr>
+        <w:pStyle w:val="Bibliography"/>
+        <w:rPr>
+          <w:lang w:val="en-US"/>
+        </w:rPr>
+      </w:pPr>
+      <w:r>
+        <w:rPr>
+          <w:lang w:val="en-US"/>
+        </w:rPr>
+        <w:t xml:space="preserve">Rodgers, M. A., &amp; Pustejovsky, J. E. (2021). Evaluating meta-analytic methods to detect selective reporting in the presence of dependent effect sizes. </w:t>
+      </w:r>
+      <w:r>
+        <w:rPr>
+          <w:i/>
+          <w:iCs/>
+          <w:lang w:val="en-US"/>
+        </w:rPr>
+        <w:t>Psychological Methods</w:t>
+      </w:r>
+      <w:r>
+        <w:rPr>
+          <w:lang w:val="en-US"/>
+        </w:rPr>
+        <w:t xml:space="preserve">, </w:t>
+      </w:r>
+      <w:r>
+        <w:rPr>
+          <w:i/>
+          <w:iCs/>
+          <w:lang w:val="en-US"/>
+        </w:rPr>
+        <w:t>26</w:t>
+      </w:r>
+      <w:r>
+        <w:rPr>
+          <w:lang w:val="en-US"/>
+        </w:rPr>
+        <w:t>(2), 141. https://doi.org/10.1037/met0000300</w:t>
+      </w:r>
+    </w:p>
+    <w:p>
+      <w:pPr>
+        <w:pStyle w:val="Bibliography"/>
+        <w:rPr>
+          <w:lang w:val="en-US"/>
+        </w:rPr>
+      </w:pPr>
+      <w:r>
+        <w:rPr>
+          <w:lang w:val="en-US"/>
+        </w:rPr>
+        <w:t xml:space="preserve">Rothstein, H. R., Sutton, A. J., &amp; </w:t>
+      </w:r>
+      <w:proofErr w:type="spellStart"/>
+      <w:r>
+        <w:rPr>
+          <w:lang w:val="en-US"/>
+        </w:rPr>
+        <w:t>Borenstein</w:t>
+      </w:r>
+      <w:proofErr w:type="spellEnd"/>
+      <w:r>
+        <w:rPr>
+          <w:lang w:val="en-US"/>
+        </w:rPr>
+        <w:t xml:space="preserve">, M. (2005). Publication bias in meta-analysis. In H. R. Rothstein, A. J. Sutton, &amp; M. </w:t>
+      </w:r>
+      <w:proofErr w:type="spellStart"/>
+      <w:r>
+        <w:rPr>
+          <w:lang w:val="en-US"/>
+        </w:rPr>
+        <w:t>Borenstein</w:t>
+      </w:r>
+      <w:proofErr w:type="spellEnd"/>
+      <w:r>
+        <w:rPr>
+          <w:lang w:val="en-US"/>
+        </w:rPr>
+        <w:t xml:space="preserve"> (Eds.), </w:t>
+      </w:r>
+      <w:r>
+        <w:rPr>
+          <w:i/>
+          <w:iCs/>
+          <w:lang w:val="en-US"/>
+        </w:rPr>
+        <w:t>Publication bias in meta-analysis: Prevention, assessment and adjustments</w:t>
+      </w:r>
+      <w:r>
+        <w:rPr>
+          <w:lang w:val="en-US"/>
+        </w:rPr>
+        <w:t>. Wiley Online Library.</w:t>
+      </w:r>
+    </w:p>
+    <w:p>
+      <w:pPr>
+        <w:pStyle w:val="Bibliography"/>
+        <w:rPr>
+          <w:lang w:val="en-US"/>
+        </w:rPr>
+      </w:pPr>
+      <w:r>
+        <w:rPr>
+          <w:lang w:val="en-US"/>
+        </w:rPr>
+        <w:t xml:space="preserve">RStudio Team. (2015). </w:t>
+      </w:r>
+      <w:r>
+        <w:rPr>
+          <w:i/>
+          <w:iCs/>
+          <w:lang w:val="en-US"/>
+        </w:rPr>
+        <w:t>RStudio: Integrated development for R</w:t>
+      </w:r>
+      <w:r>
+        <w:rPr>
+          <w:lang w:val="en-US"/>
+        </w:rPr>
+        <w:t>. RStudio, Inc., Boston, MA.</w:t>
+      </w:r>
+    </w:p>
+    <w:p>
+      <w:pPr>
+        <w:pStyle w:val="Bibliography"/>
+        <w:rPr>
+          <w:lang w:val="en-US"/>
+        </w:rPr>
+      </w:pPr>
+      <w:r>
+        <w:rPr>
+          <w:lang w:val="en-US"/>
+        </w:rPr>
+        <w:t xml:space="preserve">Sacks, S., McKendrick, K., </w:t>
+      </w:r>
+      <w:proofErr w:type="spellStart"/>
+      <w:r>
+        <w:rPr>
+          <w:lang w:val="en-US"/>
+        </w:rPr>
+        <w:t>Vazan</w:t>
+      </w:r>
+      <w:proofErr w:type="spellEnd"/>
+      <w:r>
+        <w:rPr>
+          <w:lang w:val="en-US"/>
+        </w:rPr>
+        <w:t xml:space="preserve">, P., Sacks, J. Y., &amp; Cleland, C. M. (2011). Modified therapeutic community aftercare for clients triply diagnosed with HIV/AIDS and co-occurring mental and substance use disorders. </w:t>
+      </w:r>
+      <w:r>
+        <w:rPr>
+          <w:i/>
+          <w:iCs/>
+          <w:lang w:val="en-US"/>
+        </w:rPr>
+        <w:t>AIDS Care</w:t>
+      </w:r>
+      <w:r>
+        <w:rPr>
+          <w:lang w:val="en-US"/>
+        </w:rPr>
+        <w:t xml:space="preserve">, </w:t>
+      </w:r>
+      <w:r>
+        <w:rPr>
+          <w:i/>
+          <w:iCs/>
+          <w:lang w:val="en-US"/>
+        </w:rPr>
+        <w:t>23</w:t>
+      </w:r>
+      <w:r>
+        <w:rPr>
+          <w:lang w:val="en-US"/>
+        </w:rPr>
+        <w:t>(12), 1676–1686. https://doi.org/10.1080/09540121.2011.582075</w:t>
+      </w:r>
+    </w:p>
+    <w:p>
+      <w:pPr>
+        <w:pStyle w:val="Bibliography"/>
+        <w:rPr>
+          <w:lang w:val="en-US"/>
+        </w:rPr>
+      </w:pPr>
+      <w:proofErr w:type="spellStart"/>
+      <w:r>
+        <w:rPr>
+          <w:lang w:val="en-US"/>
+        </w:rPr>
+        <w:t>Shadish</w:t>
+      </w:r>
+      <w:proofErr w:type="spellEnd"/>
+      <w:r>
+        <w:rPr>
+          <w:lang w:val="en-US"/>
+        </w:rPr>
+        <w:t xml:space="preserve">, W. R., Cook, T. D., &amp; Campbell, D. T. (2002). </w:t>
+      </w:r>
+      <w:r>
+        <w:rPr>
+          <w:i/>
+          <w:iCs/>
+          <w:lang w:val="en-US"/>
+        </w:rPr>
+        <w:t>Experimental and Quasi-Experimental Designs for Generalized Causal Inference</w:t>
+      </w:r>
+      <w:r>
+        <w:rPr>
+          <w:lang w:val="en-US"/>
+        </w:rPr>
+        <w:t>. Cengage Learning, Inc.</w:t>
+      </w:r>
+    </w:p>
+    <w:p>
+      <w:pPr>
+        <w:pStyle w:val="Bibliography"/>
         <w:rPr>
           <w:lang w:val="en-US"/>
         </w:rPr>
@@ -4358,15 +5290,53 @@
           <w:lang w:val="en-US"/>
         </w:rPr>
         <w:lastRenderedPageBreak/>
-        <w:t xml:space="preserve">Pustejovsky, J. E., &amp; Tipton, E. (2022). Meta-analysis with robust variance estimation: Expanding the range of working models. </w:t>
-      </w:r>
-      <w:r>
-        <w:rPr>
-          <w:i/>
-          <w:iCs/>
-          <w:lang w:val="en-US"/>
-        </w:rPr>
-        <w:t>Prevention Science</w:t>
+        <w:t xml:space="preserve">Somers, J. M., </w:t>
+      </w:r>
+      <w:proofErr w:type="spellStart"/>
+      <w:r>
+        <w:rPr>
+          <w:lang w:val="en-US"/>
+        </w:rPr>
+        <w:t>Moniruzzaman</w:t>
+      </w:r>
+      <w:proofErr w:type="spellEnd"/>
+      <w:r>
+        <w:rPr>
+          <w:lang w:val="en-US"/>
+        </w:rPr>
+        <w:t xml:space="preserve">, A., Patterson, M., Currie, L., </w:t>
+      </w:r>
+      <w:proofErr w:type="spellStart"/>
+      <w:r>
+        <w:rPr>
+          <w:lang w:val="en-US"/>
+        </w:rPr>
+        <w:t>Rezansoff</w:t>
+      </w:r>
+      <w:proofErr w:type="spellEnd"/>
+      <w:r>
+        <w:rPr>
+          <w:lang w:val="en-US"/>
+        </w:rPr>
+        <w:t xml:space="preserve">, S. N., Palepu, A., &amp; Fryer, K. (2017). A randomized trial examining housing first in congregate and scattered site formats. </w:t>
+      </w:r>
+      <w:proofErr w:type="spellStart"/>
+      <w:r>
+        <w:rPr>
+          <w:i/>
+          <w:iCs/>
+          <w:lang w:val="en-US"/>
+        </w:rPr>
+        <w:t>PloS</w:t>
+      </w:r>
+      <w:proofErr w:type="spellEnd"/>
+      <w:r>
+        <w:rPr>
+          <w:i/>
+          <w:iCs/>
+          <w:lang w:val="en-US"/>
+        </w:rPr>
+        <w:t xml:space="preserve"> One</w:t>
       </w:r>
       <w:r>
         <w:rPr>
@@ -4380,83 +5350,446 @@
           <w:iCs/>
           <w:lang w:val="en-US"/>
         </w:rPr>
-        <w:t>23</w:t>
-      </w:r>
-      <w:r>
-        <w:rPr>
-          <w:lang w:val="en-US"/>
-        </w:rPr>
-        <w:t>(1), 425–438. https://doi.org/10.1007/s11121-021-01246-3</w:t>
-      </w:r>
-    </w:p>
-    <w:p>
-      <w:pPr>
-        <w:pStyle w:val="Bibliografi"/>
-        <w:rPr>
-          <w:lang w:val="en-US"/>
-        </w:rPr>
-      </w:pPr>
-      <w:r>
-        <w:rPr>
-          <w:lang w:val="en-US"/>
-        </w:rPr>
-        <w:t xml:space="preserve">Pustejovsky, J. E., Zhang, J., &amp; Tipton, E. (2025). </w:t>
-      </w:r>
-      <w:r>
-        <w:rPr>
-          <w:i/>
-          <w:iCs/>
-          <w:lang w:val="en-US"/>
-        </w:rPr>
-        <w:t>A preliminary data analysis workflow for meta-analysis of dependent effect sizes</w:t>
-      </w:r>
-      <w:r>
-        <w:rPr>
-          <w:lang w:val="en-US"/>
-        </w:rPr>
-        <w:t>. OSF. https://doi.org/10.31222/osf.io/vfsqx_v1</w:t>
-      </w:r>
-    </w:p>
-    <w:p>
-      <w:pPr>
-        <w:pStyle w:val="Bibliografi"/>
-        <w:rPr>
-          <w:lang w:val="en-US"/>
-        </w:rPr>
-      </w:pPr>
-      <w:r>
-        <w:rPr>
-          <w:lang w:val="en-US"/>
-        </w:rPr>
-        <w:t xml:space="preserve">R Core Team. (2022). </w:t>
-      </w:r>
-      <w:r>
-        <w:rPr>
-          <w:i/>
-          <w:iCs/>
-          <w:lang w:val="en-US"/>
-        </w:rPr>
-        <w:t>R: A language and environment for statistical computing</w:t>
-      </w:r>
-      <w:r>
-        <w:rPr>
-          <w:lang w:val="en-US"/>
-        </w:rPr>
-        <w:t>. R Foundation for Statistical Computing, Vienna, Austria.</w:t>
-      </w:r>
-    </w:p>
-    <w:p>
-      <w:pPr>
-        <w:pStyle w:val="Bibliografi"/>
-        <w:rPr>
-          <w:lang w:val="en-US"/>
-        </w:rPr>
-      </w:pPr>
-      <w:r>
-        <w:rPr>
-          <w:lang w:val="en-US"/>
-        </w:rPr>
-        <w:t xml:space="preserve">Rodgers, M. A., &amp; Pustejovsky, J. E. (2021). Evaluating meta-analytic methods to detect selective reporting in the presence of dependent effect sizes. </w:t>
+        <w:t>12</w:t>
+      </w:r>
+      <w:r>
+        <w:rPr>
+          <w:lang w:val="en-US"/>
+        </w:rPr>
+        <w:t>(1), e0168745. https://doi.org/10.1371/journal.pone.0168745</w:t>
+      </w:r>
+    </w:p>
+    <w:p>
+      <w:pPr>
+        <w:pStyle w:val="Bibliography"/>
+        <w:rPr>
+          <w:lang w:val="en-US"/>
+        </w:rPr>
+      </w:pPr>
+      <w:r>
+        <w:rPr>
+          <w:lang w:val="en-US"/>
+        </w:rPr>
+        <w:t xml:space="preserve">Stanley, T. D., &amp; </w:t>
+      </w:r>
+      <w:proofErr w:type="spellStart"/>
+      <w:r>
+        <w:rPr>
+          <w:lang w:val="en-US"/>
+        </w:rPr>
+        <w:t>Doucouliagos</w:t>
+      </w:r>
+      <w:proofErr w:type="spellEnd"/>
+      <w:r>
+        <w:rPr>
+          <w:lang w:val="en-US"/>
+        </w:rPr>
+        <w:t xml:space="preserve">, H. (2014). Meta-regression approximations to reduce publication selection bias. </w:t>
+      </w:r>
+      <w:r>
+        <w:rPr>
+          <w:i/>
+          <w:iCs/>
+          <w:lang w:val="en-US"/>
+        </w:rPr>
+        <w:t>Research Synthesis Methods</w:t>
+      </w:r>
+      <w:r>
+        <w:rPr>
+          <w:lang w:val="en-US"/>
+        </w:rPr>
+        <w:t xml:space="preserve">, </w:t>
+      </w:r>
+      <w:r>
+        <w:rPr>
+          <w:i/>
+          <w:iCs/>
+          <w:lang w:val="en-US"/>
+        </w:rPr>
+        <w:t>5</w:t>
+      </w:r>
+      <w:r>
+        <w:rPr>
+          <w:lang w:val="en-US"/>
+        </w:rPr>
+        <w:t>(1), 60–78. https://doi.org/10.1002/jrsm.1095</w:t>
+      </w:r>
+    </w:p>
+    <w:p>
+      <w:pPr>
+        <w:pStyle w:val="Bibliography"/>
+        <w:rPr>
+          <w:lang w:val="en-US"/>
+        </w:rPr>
+      </w:pPr>
+      <w:r>
+        <w:rPr>
+          <w:lang w:val="en-US"/>
+        </w:rPr>
+        <w:t xml:space="preserve">Sterne, J. A. C., </w:t>
+      </w:r>
+      <w:proofErr w:type="spellStart"/>
+      <w:r>
+        <w:rPr>
+          <w:lang w:val="en-US"/>
+        </w:rPr>
+        <w:t>Hernán</w:t>
+      </w:r>
+      <w:proofErr w:type="spellEnd"/>
+      <w:r>
+        <w:rPr>
+          <w:lang w:val="en-US"/>
+        </w:rPr>
+        <w:t xml:space="preserve">, M. A., Reeves, B. C., </w:t>
+      </w:r>
+      <w:proofErr w:type="spellStart"/>
+      <w:r>
+        <w:rPr>
+          <w:lang w:val="en-US"/>
+        </w:rPr>
+        <w:t>Savović</w:t>
+      </w:r>
+      <w:proofErr w:type="spellEnd"/>
+      <w:r>
+        <w:rPr>
+          <w:lang w:val="en-US"/>
+        </w:rPr>
+        <w:t xml:space="preserve">, J., Berkman, N. D., Viswanathan, M., Henry, D., Altman, D. G., Ansari, M. T., </w:t>
+      </w:r>
+      <w:proofErr w:type="spellStart"/>
+      <w:r>
+        <w:rPr>
+          <w:lang w:val="en-US"/>
+        </w:rPr>
+        <w:t>Boutron</w:t>
+      </w:r>
+      <w:proofErr w:type="spellEnd"/>
+      <w:r>
+        <w:rPr>
+          <w:lang w:val="en-US"/>
+        </w:rPr>
+        <w:t xml:space="preserve">, I., Carpenter, J. R., Chan, A.-W., Churchill, R., Deeks, J. J., </w:t>
+      </w:r>
+      <w:proofErr w:type="spellStart"/>
+      <w:r>
+        <w:rPr>
+          <w:lang w:val="en-US"/>
+        </w:rPr>
+        <w:t>Hróbjartsson</w:t>
+      </w:r>
+      <w:proofErr w:type="spellEnd"/>
+      <w:r>
+        <w:rPr>
+          <w:lang w:val="en-US"/>
+        </w:rPr>
+        <w:t xml:space="preserve">, A., Kirkham, J., </w:t>
+      </w:r>
+      <w:proofErr w:type="spellStart"/>
+      <w:r>
+        <w:rPr>
+          <w:lang w:val="en-US"/>
+        </w:rPr>
+        <w:t>Jüni</w:t>
+      </w:r>
+      <w:proofErr w:type="spellEnd"/>
+      <w:r>
+        <w:rPr>
+          <w:lang w:val="en-US"/>
+        </w:rPr>
+        <w:t xml:space="preserve">, P., Loke, Y. K., Pigott, T. D., … </w:t>
+      </w:r>
+      <w:r>
+        <w:t xml:space="preserve">Higgins, J. P. T. (2016). </w:t>
+      </w:r>
+      <w:r>
+        <w:rPr>
+          <w:lang w:val="en-US"/>
+        </w:rPr>
+        <w:t>ROBINS-I: A tool for assessing risk of bias in non-</w:t>
+      </w:r>
+      <w:proofErr w:type="spellStart"/>
+      <w:r>
+        <w:rPr>
+          <w:lang w:val="en-US"/>
+        </w:rPr>
+        <w:t>randomised</w:t>
+      </w:r>
+      <w:proofErr w:type="spellEnd"/>
+      <w:r>
+        <w:rPr>
+          <w:lang w:val="en-US"/>
+        </w:rPr>
+        <w:t xml:space="preserve"> studies of interventions. </w:t>
+      </w:r>
+      <w:r>
+        <w:rPr>
+          <w:i/>
+          <w:iCs/>
+          <w:lang w:val="en-US"/>
+        </w:rPr>
+        <w:t>BMJ</w:t>
+      </w:r>
+      <w:r>
+        <w:rPr>
+          <w:lang w:val="en-US"/>
+        </w:rPr>
+        <w:t xml:space="preserve">, </w:t>
+      </w:r>
+      <w:r>
+        <w:rPr>
+          <w:i/>
+          <w:iCs/>
+          <w:lang w:val="en-US"/>
+        </w:rPr>
+        <w:t>355</w:t>
+      </w:r>
+      <w:r>
+        <w:rPr>
+          <w:lang w:val="en-US"/>
+        </w:rPr>
+        <w:t>, i4919. https://doi.org/10.1136/bmj.i4919</w:t>
+      </w:r>
+    </w:p>
+    <w:p>
+      <w:pPr>
+        <w:pStyle w:val="Bibliography"/>
+        <w:rPr>
+          <w:lang w:val="en-US"/>
+        </w:rPr>
+      </w:pPr>
+      <w:r>
+        <w:rPr>
+          <w:lang w:val="en-US"/>
+        </w:rPr>
+        <w:t xml:space="preserve">Sterne, J. A. C., Higgins, J. P., </w:t>
+      </w:r>
+      <w:proofErr w:type="spellStart"/>
+      <w:r>
+        <w:rPr>
+          <w:lang w:val="en-US"/>
+        </w:rPr>
+        <w:t>Elbers</w:t>
+      </w:r>
+      <w:proofErr w:type="spellEnd"/>
+      <w:r>
+        <w:rPr>
+          <w:lang w:val="en-US"/>
+        </w:rPr>
+        <w:t xml:space="preserve">, R. G., &amp; Reeves, B. C. (2016). </w:t>
+      </w:r>
+      <w:r>
+        <w:rPr>
+          <w:i/>
+          <w:iCs/>
+          <w:lang w:val="en-US"/>
+        </w:rPr>
+        <w:t xml:space="preserve">Risk Of Bias </w:t>
+      </w:r>
+      <w:proofErr w:type="gramStart"/>
+      <w:r>
+        <w:rPr>
+          <w:i/>
+          <w:iCs/>
+          <w:lang w:val="en-US"/>
+        </w:rPr>
+        <w:t>In</w:t>
+      </w:r>
+      <w:proofErr w:type="gramEnd"/>
+      <w:r>
+        <w:rPr>
+          <w:i/>
+          <w:iCs/>
+          <w:lang w:val="en-US"/>
+        </w:rPr>
+        <w:t xml:space="preserve"> Non-randomized Studies of Interventions (ROBINS-I): Detailed guidance</w:t>
+      </w:r>
+      <w:r>
+        <w:rPr>
+          <w:lang w:val="en-US"/>
+        </w:rPr>
+        <w:t>.</w:t>
+      </w:r>
+    </w:p>
+    <w:p>
+      <w:pPr>
+        <w:pStyle w:val="Bibliography"/>
+        <w:rPr>
+          <w:lang w:val="en-US"/>
+        </w:rPr>
+      </w:pPr>
+      <w:r>
+        <w:rPr>
+          <w:lang w:val="en-US"/>
+        </w:rPr>
+        <w:t xml:space="preserve">Sterne, J. A. C., </w:t>
+      </w:r>
+      <w:proofErr w:type="spellStart"/>
+      <w:r>
+        <w:rPr>
+          <w:lang w:val="en-US"/>
+        </w:rPr>
+        <w:t>Savović</w:t>
+      </w:r>
+      <w:proofErr w:type="spellEnd"/>
+      <w:r>
+        <w:rPr>
+          <w:lang w:val="en-US"/>
+        </w:rPr>
+        <w:t xml:space="preserve">, J., Page, M. J., </w:t>
+      </w:r>
+      <w:proofErr w:type="spellStart"/>
+      <w:r>
+        <w:rPr>
+          <w:lang w:val="en-US"/>
+        </w:rPr>
+        <w:t>Elbers</w:t>
+      </w:r>
+      <w:proofErr w:type="spellEnd"/>
+      <w:r>
+        <w:rPr>
+          <w:lang w:val="en-US"/>
+        </w:rPr>
+        <w:t xml:space="preserve">, R. G., </w:t>
+      </w:r>
+      <w:proofErr w:type="spellStart"/>
+      <w:r>
+        <w:rPr>
+          <w:lang w:val="en-US"/>
+        </w:rPr>
+        <w:t>Blencowe</w:t>
+      </w:r>
+      <w:proofErr w:type="spellEnd"/>
+      <w:r>
+        <w:rPr>
+          <w:lang w:val="en-US"/>
+        </w:rPr>
+        <w:t xml:space="preserve">, N. S., </w:t>
+      </w:r>
+      <w:proofErr w:type="spellStart"/>
+      <w:r>
+        <w:rPr>
+          <w:lang w:val="en-US"/>
+        </w:rPr>
+        <w:t>Boutron</w:t>
+      </w:r>
+      <w:proofErr w:type="spellEnd"/>
+      <w:r>
+        <w:rPr>
+          <w:lang w:val="en-US"/>
+        </w:rPr>
+        <w:t xml:space="preserve">, I., Cates, C. J., Cheng, H.-Y., Corbett, M. S., &amp; Eldridge, S. M. (2019). </w:t>
+      </w:r>
+      <w:proofErr w:type="spellStart"/>
+      <w:r>
+        <w:rPr>
+          <w:lang w:val="en-US"/>
+        </w:rPr>
+        <w:t>RoB</w:t>
+      </w:r>
+      <w:proofErr w:type="spellEnd"/>
+      <w:r>
+        <w:rPr>
+          <w:lang w:val="en-US"/>
+        </w:rPr>
+        <w:t xml:space="preserve"> 2: A revised tool for assessing risk of bias in </w:t>
+      </w:r>
+      <w:proofErr w:type="spellStart"/>
+      <w:r>
+        <w:rPr>
+          <w:lang w:val="en-US"/>
+        </w:rPr>
+        <w:t>randomised</w:t>
+      </w:r>
+      <w:proofErr w:type="spellEnd"/>
+      <w:r>
+        <w:rPr>
+          <w:lang w:val="en-US"/>
+        </w:rPr>
+        <w:t xml:space="preserve"> trials. </w:t>
+      </w:r>
+      <w:r>
+        <w:rPr>
+          <w:i/>
+          <w:iCs/>
+          <w:lang w:val="en-US"/>
+        </w:rPr>
+        <w:t>BMJ</w:t>
+      </w:r>
+      <w:r>
+        <w:rPr>
+          <w:lang w:val="en-US"/>
+        </w:rPr>
+        <w:t xml:space="preserve">, </w:t>
+      </w:r>
+      <w:r>
+        <w:rPr>
+          <w:i/>
+          <w:iCs/>
+          <w:lang w:val="en-US"/>
+        </w:rPr>
+        <w:t>366</w:t>
+      </w:r>
+      <w:r>
+        <w:rPr>
+          <w:lang w:val="en-US"/>
+        </w:rPr>
+        <w:t>, l4898. https://doi.org/10.1136/bmj.l4898</w:t>
+      </w:r>
+    </w:p>
+    <w:p>
+      <w:pPr>
+        <w:pStyle w:val="Bibliography"/>
+        <w:rPr>
+          <w:lang w:val="en-US"/>
+        </w:rPr>
+      </w:pPr>
+      <w:r>
+        <w:rPr>
+          <w:lang w:val="en-US"/>
+        </w:rPr>
+        <w:t xml:space="preserve">Taylor, J. A., Pigott, T. D., &amp; Williams, R. (2021). Promoting knowledge accumulation about intervention effects: Exploring strategies for standardizing statistical approaches and effect size reporting. </w:t>
+      </w:r>
+      <w:r>
+        <w:rPr>
+          <w:i/>
+          <w:iCs/>
+          <w:lang w:val="en-US"/>
+        </w:rPr>
+        <w:t>Educational Researcher</w:t>
+      </w:r>
+      <w:r>
+        <w:rPr>
+          <w:lang w:val="en-US"/>
+        </w:rPr>
+        <w:t xml:space="preserve">, </w:t>
+      </w:r>
+      <w:r>
+        <w:rPr>
+          <w:i/>
+          <w:iCs/>
+          <w:lang w:val="en-US"/>
+        </w:rPr>
+        <w:t>51</w:t>
+      </w:r>
+      <w:r>
+        <w:rPr>
+          <w:lang w:val="en-US"/>
+        </w:rPr>
+        <w:t>(1), 72–80. https://doi.org/10.3102/0013189X211051319</w:t>
+      </w:r>
+    </w:p>
+    <w:p>
+      <w:pPr>
+        <w:pStyle w:val="Bibliography"/>
+        <w:rPr>
+          <w:lang w:val="en-US"/>
+        </w:rPr>
+      </w:pPr>
+      <w:r>
+        <w:rPr>
+          <w:lang w:val="en-US"/>
+        </w:rPr>
+        <w:t xml:space="preserve">Tipton, E. (2015). Small sample adjustments for robust variance estimation with meta-regression. </w:t>
       </w:r>
       <w:r>
         <w:rPr>
@@ -4478,91 +5811,35 @@
           <w:iCs/>
           <w:lang w:val="en-US"/>
         </w:rPr>
-        <w:t>26</w:t>
-      </w:r>
-      <w:r>
-        <w:rPr>
-          <w:lang w:val="en-US"/>
-        </w:rPr>
-        <w:t>(2), 141. https://doi.org/10.1037/met0000300</w:t>
-      </w:r>
-    </w:p>
-    <w:p>
-      <w:pPr>
-        <w:pStyle w:val="Bibliografi"/>
-        <w:rPr>
-          <w:lang w:val="en-US"/>
-        </w:rPr>
-      </w:pPr>
-      <w:r>
-        <w:rPr>
-          <w:lang w:val="en-US"/>
-        </w:rPr>
-        <w:t xml:space="preserve">Rothstein, H. R., Sutton, A. J., &amp; Borenstein, M. (2005). Publication bias in meta-analysis. In H. R. Rothstein, A. J. Sutton, &amp; M. Borenstein (Eds.), </w:t>
-      </w:r>
-      <w:r>
-        <w:rPr>
-          <w:i/>
-          <w:iCs/>
-          <w:lang w:val="en-US"/>
-        </w:rPr>
-        <w:t>Publication bias in meta-analysis: Prevention, assessment and adjustments</w:t>
-      </w:r>
-      <w:r>
-        <w:rPr>
-          <w:lang w:val="en-US"/>
-        </w:rPr>
-        <w:t>. Wiley Online Library.</w:t>
-      </w:r>
-    </w:p>
-    <w:p>
-      <w:pPr>
-        <w:pStyle w:val="Bibliografi"/>
-        <w:rPr>
-          <w:lang w:val="en-US"/>
-        </w:rPr>
-      </w:pPr>
-      <w:r>
-        <w:rPr>
-          <w:lang w:val="en-US"/>
-        </w:rPr>
-        <w:t xml:space="preserve">RStudio Team. (2015). </w:t>
-      </w:r>
-      <w:r>
-        <w:rPr>
-          <w:i/>
-          <w:iCs/>
-          <w:lang w:val="en-US"/>
-        </w:rPr>
-        <w:t>RStudio: Integrated development for R</w:t>
-      </w:r>
-      <w:r>
-        <w:rPr>
-          <w:lang w:val="en-US"/>
-        </w:rPr>
-        <w:t>. RStudio, Inc., Boston, MA.</w:t>
-      </w:r>
-    </w:p>
-    <w:p>
-      <w:pPr>
-        <w:pStyle w:val="Bibliografi"/>
-        <w:rPr>
-          <w:lang w:val="en-US"/>
-        </w:rPr>
-      </w:pPr>
-      <w:r>
-        <w:rPr>
-          <w:lang w:val="en-US"/>
-        </w:rPr>
-        <w:t xml:space="preserve">Sacks, S., McKendrick, K., Vazan, P., Sacks, J. Y., &amp; Cleland, C. M. (2011). Modified therapeutic community aftercare for clients triply diagnosed with HIV/AIDS and co-occurring mental and substance use disorders. </w:t>
-      </w:r>
-      <w:r>
-        <w:rPr>
-          <w:i/>
-          <w:iCs/>
-          <w:lang w:val="en-US"/>
-        </w:rPr>
-        <w:t>AIDS Care</w:t>
+        <w:t>20</w:t>
+      </w:r>
+      <w:r>
+        <w:rPr>
+          <w:lang w:val="en-US"/>
+        </w:rPr>
+        <w:t>(3), 375–393. https://doi.org/10.1037/met0000011</w:t>
+      </w:r>
+    </w:p>
+    <w:p>
+      <w:pPr>
+        <w:pStyle w:val="Bibliography"/>
+        <w:rPr>
+          <w:lang w:val="en-US"/>
+        </w:rPr>
+      </w:pPr>
+      <w:r>
+        <w:rPr>
+          <w:lang w:val="en-US"/>
+        </w:rPr>
+        <w:t xml:space="preserve">Tipton, E., &amp; Pustejovsky, J. E. (2015). Small-sample adjustments for tests of moderators and model fit using robust variance estimation in meta-regression. </w:t>
+      </w:r>
+      <w:r>
+        <w:rPr>
+          <w:i/>
+          <w:iCs/>
+          <w:lang w:val="en-US"/>
+        </w:rPr>
+        <w:t>Journal of Educational and Behavioral Statistics</w:t>
       </w:r>
       <w:r>
         <w:rPr>
@@ -4576,63 +5853,116 @@
           <w:iCs/>
           <w:lang w:val="en-US"/>
         </w:rPr>
-        <w:t>23</w:t>
-      </w:r>
-      <w:r>
-        <w:rPr>
-          <w:lang w:val="en-US"/>
-        </w:rPr>
-        <w:t>(12), 1676–1686. https://doi.org/10.1080/09540121.2011.582075</w:t>
-      </w:r>
-    </w:p>
-    <w:p>
-      <w:pPr>
-        <w:pStyle w:val="Bibliografi"/>
-        <w:rPr>
-          <w:lang w:val="en-US"/>
-        </w:rPr>
-      </w:pPr>
-      <w:r>
-        <w:rPr>
-          <w:lang w:val="en-US"/>
-        </w:rPr>
-        <w:t xml:space="preserve">Shadish, W. R., Cook, T. D., &amp; Campbell, D. T. (2002). </w:t>
-      </w:r>
-      <w:r>
-        <w:rPr>
-          <w:i/>
-          <w:iCs/>
-          <w:lang w:val="en-US"/>
-        </w:rPr>
-        <w:t>Experimental and Quasi-Experimental Designs for Generalized Causal Inference</w:t>
-      </w:r>
-      <w:r>
-        <w:rPr>
-          <w:lang w:val="en-US"/>
-        </w:rPr>
-        <w:t>. Cengage Learning, Inc.</w:t>
-      </w:r>
-    </w:p>
-    <w:p>
-      <w:pPr>
-        <w:pStyle w:val="Bibliografi"/>
-        <w:rPr>
-          <w:lang w:val="en-US"/>
-        </w:rPr>
-      </w:pPr>
-      <w:r>
-        <w:rPr>
-          <w:lang w:val="en-US"/>
-        </w:rPr>
-        <w:t xml:space="preserve">Somers, J. M., Moniruzzaman, A., Patterson, M., Currie, L., Rezansoff, S. N., Palepu, A., &amp; Fryer, K. (2017). A randomized trial examining housing first in congregate and scattered site formats. </w:t>
-      </w:r>
-      <w:r>
-        <w:rPr>
-          <w:i/>
-          <w:iCs/>
-          <w:lang w:val="en-US"/>
-        </w:rPr>
-        <w:t>PloS One</w:t>
+        <w:t>40</w:t>
+      </w:r>
+      <w:r>
+        <w:rPr>
+          <w:lang w:val="en-US"/>
+        </w:rPr>
+        <w:t>(6), 604–634. https://doi.org/10.3102/1076998615606099</w:t>
+      </w:r>
+    </w:p>
+    <w:p>
+      <w:pPr>
+        <w:pStyle w:val="Bibliography"/>
+        <w:rPr>
+          <w:lang w:val="en-US"/>
+        </w:rPr>
+      </w:pPr>
+      <w:r>
+        <w:rPr>
+          <w:lang w:val="en-US"/>
+        </w:rPr>
+        <w:lastRenderedPageBreak/>
+        <w:t xml:space="preserve">van </w:t>
+      </w:r>
+      <w:proofErr w:type="spellStart"/>
+      <w:r>
+        <w:rPr>
+          <w:lang w:val="en-US"/>
+        </w:rPr>
+        <w:t>Aert</w:t>
+      </w:r>
+      <w:proofErr w:type="spellEnd"/>
+      <w:r>
+        <w:rPr>
+          <w:lang w:val="en-US"/>
+        </w:rPr>
+        <w:t xml:space="preserve">, R. C. M. (2023). </w:t>
+      </w:r>
+      <w:proofErr w:type="spellStart"/>
+      <w:r>
+        <w:rPr>
+          <w:i/>
+          <w:iCs/>
+          <w:lang w:val="en-US"/>
+        </w:rPr>
+        <w:t>puniform</w:t>
+      </w:r>
+      <w:proofErr w:type="spellEnd"/>
+      <w:r>
+        <w:rPr>
+          <w:i/>
+          <w:iCs/>
+          <w:lang w:val="en-US"/>
+        </w:rPr>
+        <w:t>: Meta-analysis methods correcting for publication bias</w:t>
+      </w:r>
+      <w:r>
+        <w:rPr>
+          <w:lang w:val="en-US"/>
+        </w:rPr>
+        <w:t xml:space="preserve"> (No. 0.2.7). CRAN.</w:t>
+      </w:r>
+    </w:p>
+    <w:p>
+      <w:pPr>
+        <w:pStyle w:val="Bibliography"/>
+        <w:rPr>
+          <w:lang w:val="en-US"/>
+        </w:rPr>
+      </w:pPr>
+      <w:r>
+        <w:rPr>
+          <w:lang w:val="en-US"/>
+        </w:rPr>
+        <w:t xml:space="preserve">van </w:t>
+      </w:r>
+      <w:proofErr w:type="spellStart"/>
+      <w:r>
+        <w:rPr>
+          <w:lang w:val="en-US"/>
+        </w:rPr>
+        <w:t>Aert</w:t>
+      </w:r>
+      <w:proofErr w:type="spellEnd"/>
+      <w:r>
+        <w:rPr>
+          <w:lang w:val="en-US"/>
+        </w:rPr>
+        <w:t xml:space="preserve">, R. C. M. (2025). Meta-analyzing </w:t>
+      </w:r>
+      <w:proofErr w:type="spellStart"/>
+      <w:r>
+        <w:rPr>
+          <w:lang w:val="en-US"/>
+        </w:rPr>
+        <w:t>nonpreregistered</w:t>
+      </w:r>
+      <w:proofErr w:type="spellEnd"/>
+      <w:r>
+        <w:rPr>
+          <w:lang w:val="en-US"/>
+        </w:rPr>
+        <w:t xml:space="preserve"> and preregistered studies. </w:t>
+      </w:r>
+      <w:r>
+        <w:rPr>
+          <w:i/>
+          <w:iCs/>
+          <w:lang w:val="en-US"/>
+        </w:rPr>
+        <w:t>Psychological Methods</w:t>
       </w:r>
       <w:r>
         <w:rPr>
@@ -4640,42 +5970,390 @@
         </w:rPr>
         <w:t xml:space="preserve">, </w:t>
       </w:r>
-      <w:r>
-        <w:rPr>
-          <w:i/>
-          <w:iCs/>
-          <w:lang w:val="en-US"/>
-        </w:rPr>
-        <w:t>12</w:t>
-      </w:r>
-      <w:r>
-        <w:rPr>
-          <w:lang w:val="en-US"/>
-        </w:rPr>
-        <w:t>(1), e0168745. https://doi.org/10.1371/journal.pone.0168745</w:t>
-      </w:r>
-    </w:p>
-    <w:p>
-      <w:pPr>
-        <w:pStyle w:val="Bibliografi"/>
-        <w:rPr>
-          <w:lang w:val="en-US"/>
-        </w:rPr>
-      </w:pPr>
+      <w:proofErr w:type="gramStart"/>
+      <w:r>
+        <w:rPr>
+          <w:i/>
+          <w:iCs/>
+          <w:lang w:val="en-US"/>
+        </w:rPr>
+        <w:t>Online</w:t>
+      </w:r>
+      <w:proofErr w:type="gramEnd"/>
+      <w:r>
+        <w:rPr>
+          <w:i/>
+          <w:iCs/>
+          <w:lang w:val="en-US"/>
+        </w:rPr>
+        <w:t xml:space="preserve"> first</w:t>
+      </w:r>
+      <w:r>
+        <w:rPr>
+          <w:lang w:val="en-US"/>
+        </w:rPr>
+        <w:t>. https://doi.org/10.1037/met0000719</w:t>
+      </w:r>
+    </w:p>
+    <w:p>
+      <w:pPr>
+        <w:pStyle w:val="Bibliography"/>
+        <w:rPr>
+          <w:lang w:val="en-US"/>
+        </w:rPr>
+      </w:pPr>
+      <w:r>
+        <w:t xml:space="preserve">van </w:t>
+      </w:r>
+      <w:proofErr w:type="spellStart"/>
+      <w:r>
+        <w:t>Aert</w:t>
+      </w:r>
+      <w:proofErr w:type="spellEnd"/>
+      <w:r>
+        <w:t xml:space="preserve">, R. C. M., &amp; van </w:t>
+      </w:r>
+      <w:proofErr w:type="spellStart"/>
+      <w:r>
+        <w:t>Assen</w:t>
+      </w:r>
+      <w:proofErr w:type="spellEnd"/>
+      <w:r>
+        <w:t xml:space="preserve">, M. A. (2025). </w:t>
+      </w:r>
+      <w:r>
+        <w:rPr>
+          <w:i/>
+          <w:iCs/>
+          <w:lang w:val="en-US"/>
+        </w:rPr>
+        <w:t>Correcting for publication bias in a meta-analysis with the p-uniform* method</w:t>
+      </w:r>
+      <w:r>
+        <w:rPr>
+          <w:lang w:val="en-US"/>
+        </w:rPr>
+        <w:t>. Center for Open Science. https://doi.org/10.31222/osf.io/zqjr9</w:t>
+      </w:r>
+    </w:p>
+    <w:p>
+      <w:pPr>
+        <w:pStyle w:val="Bibliography"/>
+        <w:rPr>
+          <w:lang w:val="en-US"/>
+        </w:rPr>
+      </w:pPr>
+      <w:r>
+        <w:rPr>
+          <w:lang w:val="en-US"/>
+        </w:rPr>
+        <w:t xml:space="preserve">Vembye, M. H. (2024a). </w:t>
+      </w:r>
+      <w:r>
+        <w:rPr>
+          <w:i/>
+          <w:iCs/>
+          <w:lang w:val="en-US"/>
+        </w:rPr>
+        <w:t>Variance calculation when there is clustering in one treatment group only</w:t>
+      </w:r>
+      <w:r>
+        <w:rPr>
+          <w:lang w:val="en-US"/>
+        </w:rPr>
+        <w:t>. https://mikkelvembye.github.io/VIVECampbell/reference/vgt_smd_1armcluster.html</w:t>
+      </w:r>
+    </w:p>
+    <w:p>
+      <w:pPr>
+        <w:pStyle w:val="Bibliography"/>
+      </w:pPr>
+      <w:r>
+        <w:rPr>
+          <w:lang w:val="en-US"/>
+        </w:rPr>
+        <w:t xml:space="preserve">Vembye, M. H. (2024b). </w:t>
+      </w:r>
+      <w:proofErr w:type="spellStart"/>
+      <w:r>
+        <w:rPr>
+          <w:i/>
+          <w:iCs/>
+          <w:lang w:val="en-US"/>
+        </w:rPr>
+        <w:t>VIVECampbell</w:t>
+      </w:r>
+      <w:proofErr w:type="spellEnd"/>
+      <w:r>
+        <w:rPr>
+          <w:i/>
+          <w:iCs/>
+          <w:lang w:val="en-US"/>
+        </w:rPr>
+        <w:t>: Functions for Campbell reviews in VIVE</w:t>
+      </w:r>
+      <w:r>
+        <w:rPr>
+          <w:lang w:val="en-US"/>
+        </w:rPr>
+        <w:t xml:space="preserve"> (No. 0.0.1). </w:t>
+      </w:r>
+      <w:r>
+        <w:t>GitHub.</w:t>
+      </w:r>
+    </w:p>
+    <w:p>
+      <w:pPr>
+        <w:pStyle w:val="Bibliography"/>
+        <w:rPr>
+          <w:lang w:val="en-US"/>
+        </w:rPr>
+      </w:pPr>
+      <w:r>
+        <w:t xml:space="preserve">Vembye, M. H., </w:t>
+      </w:r>
+      <w:proofErr w:type="spellStart"/>
+      <w:r>
+        <w:t>Pustejovsky</w:t>
+      </w:r>
+      <w:proofErr w:type="spellEnd"/>
+      <w:r>
+        <w:t xml:space="preserve">, J. E., &amp; </w:t>
+      </w:r>
+      <w:proofErr w:type="spellStart"/>
+      <w:r>
+        <w:t>Pigott</w:t>
+      </w:r>
+      <w:proofErr w:type="spellEnd"/>
+      <w:r>
+        <w:t xml:space="preserve">, T. D. (2023). </w:t>
+      </w:r>
+      <w:r>
+        <w:rPr>
+          <w:lang w:val="en-US"/>
+        </w:rPr>
+        <w:t xml:space="preserve">Power approximations for overall average effects in meta-analysis with dependent effect sizes. </w:t>
+      </w:r>
+      <w:r>
+        <w:rPr>
+          <w:i/>
+          <w:iCs/>
+          <w:lang w:val="en-US"/>
+        </w:rPr>
+        <w:t>Journal of Educational and Behavioral Statistics</w:t>
+      </w:r>
+      <w:r>
+        <w:rPr>
+          <w:lang w:val="en-US"/>
+        </w:rPr>
+        <w:t xml:space="preserve">, </w:t>
+      </w:r>
+      <w:r>
+        <w:rPr>
+          <w:i/>
+          <w:iCs/>
+          <w:lang w:val="en-US"/>
+        </w:rPr>
+        <w:t>48</w:t>
+      </w:r>
+      <w:r>
+        <w:rPr>
+          <w:lang w:val="en-US"/>
+        </w:rPr>
+        <w:t>(1), 70–102. https://doi.org/10769986221127379</w:t>
+      </w:r>
+    </w:p>
+    <w:p>
+      <w:pPr>
+        <w:pStyle w:val="Bibliography"/>
+        <w:rPr>
+          <w:lang w:val="en-US"/>
+        </w:rPr>
+      </w:pPr>
+      <w:r>
+        <w:rPr>
+          <w:lang w:val="en-US"/>
+        </w:rPr>
+        <w:t xml:space="preserve">Vembye, M. H., Pustejovsky, J. E., &amp; Pigott, T. D. (2024). Conducting power analysis for meta-analysis with dependent effect sizes: Common guidelines and an introduction to the POMADE R package. </w:t>
+      </w:r>
+      <w:r>
+        <w:rPr>
+          <w:i/>
+          <w:iCs/>
+          <w:lang w:val="en-US"/>
+        </w:rPr>
+        <w:t>Research Synthesis Methods</w:t>
+      </w:r>
+      <w:r>
+        <w:rPr>
+          <w:lang w:val="en-US"/>
+        </w:rPr>
+        <w:t xml:space="preserve">, </w:t>
+      </w:r>
+      <w:r>
+        <w:rPr>
+          <w:i/>
+          <w:iCs/>
+          <w:lang w:val="en-US"/>
+        </w:rPr>
+        <w:t>15</w:t>
+      </w:r>
+      <w:r>
+        <w:rPr>
+          <w:lang w:val="en-US"/>
+        </w:rPr>
+        <w:t>(6), 1214–1230. https://doi.org/10.1002/jrsm.1752</w:t>
+      </w:r>
+    </w:p>
+    <w:p>
+      <w:pPr>
+        <w:pStyle w:val="Bibliography"/>
+        <w:rPr>
+          <w:lang w:val="en-US"/>
+        </w:rPr>
+      </w:pPr>
+      <w:r>
+        <w:rPr>
+          <w:lang w:val="en-US"/>
+        </w:rPr>
+        <w:t xml:space="preserve">Vembye, M. H., Weiss, F., &amp; Hamilton Bhat, B. (2024). The effects of co-teaching and related collaborative models of instruction on student achievement: A systematic review and meta-analysis. </w:t>
+      </w:r>
+      <w:r>
+        <w:rPr>
+          <w:i/>
+          <w:iCs/>
+          <w:lang w:val="en-US"/>
+        </w:rPr>
+        <w:t>Review of Educational Research</w:t>
+      </w:r>
+      <w:r>
+        <w:rPr>
+          <w:lang w:val="en-US"/>
+        </w:rPr>
+        <w:t xml:space="preserve">, </w:t>
+      </w:r>
+      <w:r>
+        <w:rPr>
+          <w:i/>
+          <w:iCs/>
+          <w:lang w:val="en-US"/>
+        </w:rPr>
+        <w:t>94</w:t>
+      </w:r>
+      <w:r>
+        <w:rPr>
+          <w:lang w:val="en-US"/>
+        </w:rPr>
+        <w:t>(3), 376–422. https://doi.org/10.3102/00346543231186588</w:t>
+      </w:r>
+    </w:p>
+    <w:p>
+      <w:pPr>
+        <w:pStyle w:val="Bibliography"/>
+        <w:rPr>
+          <w:lang w:val="en-US"/>
+        </w:rPr>
+      </w:pPr>
+      <w:proofErr w:type="spellStart"/>
+      <w:r>
+        <w:rPr>
+          <w:lang w:val="en-US"/>
+        </w:rPr>
+        <w:t>Viechtbauer</w:t>
+      </w:r>
+      <w:proofErr w:type="spellEnd"/>
+      <w:r>
+        <w:rPr>
+          <w:lang w:val="en-US"/>
+        </w:rPr>
+        <w:t xml:space="preserve">, W. (2005). Bias and efficiency of meta-analytic variance estimators in the random-effects model. </w:t>
+      </w:r>
+      <w:r>
+        <w:rPr>
+          <w:i/>
+          <w:iCs/>
+          <w:lang w:val="en-US"/>
+        </w:rPr>
+        <w:t>Journal of Educational and Behavioral Statistics</w:t>
+      </w:r>
+      <w:r>
+        <w:rPr>
+          <w:lang w:val="en-US"/>
+        </w:rPr>
+        <w:t xml:space="preserve">, </w:t>
+      </w:r>
+      <w:r>
+        <w:rPr>
+          <w:i/>
+          <w:iCs/>
+          <w:lang w:val="en-US"/>
+        </w:rPr>
+        <w:t>30</w:t>
+      </w:r>
+      <w:r>
+        <w:rPr>
+          <w:lang w:val="en-US"/>
+        </w:rPr>
+        <w:t>(3), 261–293. https://doi.org/10.3102/10769986030003261</w:t>
+      </w:r>
+    </w:p>
+    <w:p>
+      <w:pPr>
+        <w:pStyle w:val="Bibliography"/>
+        <w:rPr>
+          <w:lang w:val="en-US"/>
+        </w:rPr>
+      </w:pPr>
+      <w:proofErr w:type="spellStart"/>
       <w:r>
         <w:rPr>
           <w:lang w:val="en-US"/>
         </w:rPr>
         <w:lastRenderedPageBreak/>
-        <w:t xml:space="preserve">Stanley, T. D., &amp; Doucouliagos, H. (2014). Meta-regression approximations to reduce publication selection bias. </w:t>
-      </w:r>
-      <w:r>
-        <w:rPr>
-          <w:i/>
-          <w:iCs/>
-          <w:lang w:val="en-US"/>
-        </w:rPr>
-        <w:t>Research Synthesis Methods</w:t>
+        <w:t>Viechtbauer</w:t>
+      </w:r>
+      <w:proofErr w:type="spellEnd"/>
+      <w:r>
+        <w:rPr>
+          <w:lang w:val="en-US"/>
+        </w:rPr>
+        <w:t xml:space="preserve">, W. (2007). Accounting for heterogeneity via random-effects models and moderator analyses in meta-analysis. </w:t>
+      </w:r>
+      <w:proofErr w:type="spellStart"/>
+      <w:r>
+        <w:rPr>
+          <w:i/>
+          <w:iCs/>
+          <w:lang w:val="en-US"/>
+        </w:rPr>
+        <w:t>Zeitschrift</w:t>
+      </w:r>
+      <w:proofErr w:type="spellEnd"/>
+      <w:r>
+        <w:rPr>
+          <w:i/>
+          <w:iCs/>
+          <w:lang w:val="en-US"/>
+        </w:rPr>
+        <w:t xml:space="preserve"> Für </w:t>
+      </w:r>
+      <w:proofErr w:type="spellStart"/>
+      <w:r>
+        <w:rPr>
+          <w:i/>
+          <w:iCs/>
+          <w:lang w:val="en-US"/>
+        </w:rPr>
+        <w:t>Psychologie</w:t>
+      </w:r>
+      <w:proofErr w:type="spellEnd"/>
+      <w:r>
+        <w:rPr>
+          <w:i/>
+          <w:iCs/>
+          <w:lang w:val="en-US"/>
+        </w:rPr>
+        <w:t>/Journal of Psychology</w:t>
       </w:r>
       <w:r>
         <w:rPr>
@@ -4689,35 +6367,57 @@
           <w:iCs/>
           <w:lang w:val="en-US"/>
         </w:rPr>
-        <w:t>5</w:t>
-      </w:r>
-      <w:r>
-        <w:rPr>
-          <w:lang w:val="en-US"/>
-        </w:rPr>
-        <w:t>(1), 60–78. https://doi.org/10.1002/jrsm.1095</w:t>
-      </w:r>
-    </w:p>
-    <w:p>
-      <w:pPr>
-        <w:pStyle w:val="Bibliografi"/>
-        <w:rPr>
-          <w:lang w:val="en-US"/>
-        </w:rPr>
-      </w:pPr>
-      <w:r>
-        <w:rPr>
-          <w:lang w:val="en-US"/>
-        </w:rPr>
-        <w:t xml:space="preserve">Sterne, J. A. C., Hernán, M. A., Reeves, B. C., Savović, J., Berkman, N. D., Viswanathan, M., Henry, D., Altman, D. G., Ansari, M. T., Boutron, I., Carpenter, J. R., Chan, A.-W., Churchill, R., Deeks, J. J., Hróbjartsson, A., Kirkham, J., Jüni, P., Loke, Y. K., Pigott, T. D., … Higgins, J. P. T. (2016). ROBINS-I: A tool for assessing risk of bias in non-randomised studies of interventions. </w:t>
-      </w:r>
-      <w:r>
-        <w:rPr>
-          <w:i/>
-          <w:iCs/>
-          <w:lang w:val="en-US"/>
-        </w:rPr>
-        <w:t>BMJ</w:t>
+        <w:t>215</w:t>
+      </w:r>
+      <w:r>
+        <w:rPr>
+          <w:lang w:val="en-US"/>
+        </w:rPr>
+        <w:t>(2), 104–121.</w:t>
+      </w:r>
+    </w:p>
+    <w:p>
+      <w:pPr>
+        <w:pStyle w:val="Bibliography"/>
+        <w:rPr>
+          <w:lang w:val="en-US"/>
+        </w:rPr>
+      </w:pPr>
+      <w:proofErr w:type="spellStart"/>
+      <w:r>
+        <w:rPr>
+          <w:lang w:val="en-US"/>
+        </w:rPr>
+        <w:t>Viechtbauer</w:t>
+      </w:r>
+      <w:proofErr w:type="spellEnd"/>
+      <w:r>
+        <w:rPr>
+          <w:lang w:val="en-US"/>
+        </w:rPr>
+        <w:t xml:space="preserve">, W. (2010). Conducting meta-analyses in R with the </w:t>
+      </w:r>
+      <w:proofErr w:type="spellStart"/>
+      <w:r>
+        <w:rPr>
+          <w:lang w:val="en-US"/>
+        </w:rPr>
+        <w:t>metafor</w:t>
+      </w:r>
+      <w:proofErr w:type="spellEnd"/>
+      <w:r>
+        <w:rPr>
+          <w:lang w:val="en-US"/>
+        </w:rPr>
+        <w:t xml:space="preserve"> package. </w:t>
+      </w:r>
+      <w:r>
+        <w:rPr>
+          <w:i/>
+          <w:iCs/>
+          <w:lang w:val="en-US"/>
+        </w:rPr>
+        <w:t>Journal of Statistical Software</w:t>
       </w:r>
       <w:r>
         <w:rPr>
@@ -4731,35 +6431,233 @@
           <w:iCs/>
           <w:lang w:val="en-US"/>
         </w:rPr>
-        <w:t>355</w:t>
-      </w:r>
-      <w:r>
-        <w:rPr>
-          <w:lang w:val="en-US"/>
-        </w:rPr>
-        <w:t>, i4919. https://doi.org/10.1136/bmj.i4919</w:t>
-      </w:r>
-    </w:p>
-    <w:p>
-      <w:pPr>
-        <w:pStyle w:val="Bibliografi"/>
-        <w:rPr>
-          <w:lang w:val="en-US"/>
-        </w:rPr>
-      </w:pPr>
-      <w:r>
-        <w:rPr>
-          <w:lang w:val="en-US"/>
-        </w:rPr>
-        <w:t xml:space="preserve">Sterne, J. A. C., Higgins, J. P., Elbers, R. G., &amp; Reeves, B. C. (2016). </w:t>
-      </w:r>
-      <w:r>
-        <w:rPr>
-          <w:i/>
-          <w:iCs/>
-          <w:lang w:val="en-US"/>
-        </w:rPr>
-        <w:t xml:space="preserve">Risk Of Bias </w:t>
+        <w:t>36</w:t>
+      </w:r>
+      <w:r>
+        <w:rPr>
+          <w:lang w:val="en-US"/>
+        </w:rPr>
+        <w:t>(3), 1–48. https://doi.org/10.18637/jss.v036.i03</w:t>
+      </w:r>
+    </w:p>
+    <w:p>
+      <w:pPr>
+        <w:pStyle w:val="Bibliography"/>
+        <w:rPr>
+          <w:lang w:val="en-US"/>
+        </w:rPr>
+      </w:pPr>
+      <w:proofErr w:type="spellStart"/>
+      <w:r>
+        <w:rPr>
+          <w:lang w:val="en-US"/>
+        </w:rPr>
+        <w:t>Viechtbauer</w:t>
+      </w:r>
+      <w:proofErr w:type="spellEnd"/>
+      <w:r>
+        <w:rPr>
+          <w:lang w:val="en-US"/>
+        </w:rPr>
+        <w:t xml:space="preserve">, W. (2021). </w:t>
+      </w:r>
+      <w:r>
+        <w:rPr>
+          <w:i/>
+          <w:iCs/>
+          <w:lang w:val="en-US"/>
+        </w:rPr>
+        <w:t>I2 for Multilevel and Multivariate Models</w:t>
+      </w:r>
+      <w:r>
+        <w:rPr>
+          <w:lang w:val="en-US"/>
+        </w:rPr>
+        <w:t>. https://www.metafor-project.org/doku.php/tips:i2_multilevel_multivariate</w:t>
+      </w:r>
+    </w:p>
+    <w:p>
+      <w:pPr>
+        <w:pStyle w:val="Bibliography"/>
+        <w:rPr>
+          <w:lang w:val="en-US"/>
+        </w:rPr>
+      </w:pPr>
+      <w:proofErr w:type="spellStart"/>
+      <w:r>
+        <w:rPr>
+          <w:lang w:val="en-US"/>
+        </w:rPr>
+        <w:t>Viechtbauer</w:t>
+      </w:r>
+      <w:proofErr w:type="spellEnd"/>
+      <w:r>
+        <w:rPr>
+          <w:lang w:val="en-US"/>
+        </w:rPr>
+        <w:t xml:space="preserve">, W. (2025). </w:t>
+      </w:r>
+      <w:r>
+        <w:rPr>
+          <w:i/>
+          <w:iCs/>
+          <w:lang w:val="en-US"/>
+        </w:rPr>
+        <w:t>Construct or approximate the variance-covariance matrix of dependent effect sizes or outcomes</w:t>
+      </w:r>
+      <w:r>
+        <w:rPr>
+          <w:lang w:val="en-US"/>
+        </w:rPr>
+        <w:t xml:space="preserve">. </w:t>
+      </w:r>
+      <w:proofErr w:type="spellStart"/>
+      <w:r>
+        <w:rPr>
+          <w:lang w:val="en-US"/>
+        </w:rPr>
+        <w:t>Metafor</w:t>
+      </w:r>
+      <w:proofErr w:type="spellEnd"/>
+      <w:r>
+        <w:rPr>
+          <w:lang w:val="en-US"/>
+        </w:rPr>
+        <w:t>: A Meta-Analysis Package for R. https://wviechtb.github.io/metafor/reference/vcalc.html</w:t>
+      </w:r>
+    </w:p>
+    <w:p>
+      <w:pPr>
+        <w:pStyle w:val="Bibliography"/>
+        <w:rPr>
+          <w:lang w:val="en-US"/>
+        </w:rPr>
+      </w:pPr>
+      <w:r>
+        <w:rPr>
+          <w:lang w:val="en-US"/>
+        </w:rPr>
+        <w:t xml:space="preserve">Wei, Y., &amp; Higgins, J. P. T. (2013). Estimating within‐study covariances in multivariate meta‐analysis with multiple outcomes. </w:t>
+      </w:r>
+      <w:r>
+        <w:rPr>
+          <w:i/>
+          <w:iCs/>
+          <w:lang w:val="en-US"/>
+        </w:rPr>
+        <w:t>Statistics in Medicine</w:t>
+      </w:r>
+      <w:r>
+        <w:rPr>
+          <w:lang w:val="en-US"/>
+        </w:rPr>
+        <w:t xml:space="preserve">, </w:t>
+      </w:r>
+      <w:r>
+        <w:rPr>
+          <w:i/>
+          <w:iCs/>
+          <w:lang w:val="en-US"/>
+        </w:rPr>
+        <w:t>32</w:t>
+      </w:r>
+      <w:r>
+        <w:rPr>
+          <w:lang w:val="en-US"/>
+        </w:rPr>
+        <w:t>(7), 1191–1205. https://doi.org/10.1002/sim.5679</w:t>
+      </w:r>
+    </w:p>
+    <w:p>
+      <w:pPr>
+        <w:pStyle w:val="Bibliography"/>
+        <w:rPr>
+          <w:lang w:val="en-US"/>
+        </w:rPr>
+      </w:pPr>
+      <w:r>
+        <w:rPr>
+          <w:lang w:val="en-US"/>
+        </w:rPr>
+        <w:t xml:space="preserve">Wickham, H. (2016). </w:t>
+      </w:r>
+      <w:r>
+        <w:rPr>
+          <w:i/>
+          <w:iCs/>
+          <w:lang w:val="en-US"/>
+        </w:rPr>
+        <w:t>ggplot2: Elegant graphics for data analysis</w:t>
+      </w:r>
+      <w:r>
+        <w:rPr>
+          <w:lang w:val="en-US"/>
+        </w:rPr>
+        <w:t>. https://cran.r-project.org/web/packages/ggplot2/index.html</w:t>
+      </w:r>
+    </w:p>
+    <w:p>
+      <w:pPr>
+        <w:pStyle w:val="Bibliography"/>
+        <w:rPr>
+          <w:lang w:val="en-US"/>
+        </w:rPr>
+      </w:pPr>
+      <w:r>
+        <w:rPr>
+          <w:lang w:val="en-US"/>
+        </w:rPr>
+        <w:t xml:space="preserve">Wickham, H., </w:t>
+      </w:r>
+      <w:proofErr w:type="spellStart"/>
+      <w:r>
+        <w:rPr>
+          <w:lang w:val="en-US"/>
+        </w:rPr>
+        <w:t>Averick</w:t>
+      </w:r>
+      <w:proofErr w:type="spellEnd"/>
+      <w:r>
+        <w:rPr>
+          <w:lang w:val="en-US"/>
+        </w:rPr>
+        <w:t xml:space="preserve">, M., Bryan, J., Chang, W., McGowan, L. D., François, R., </w:t>
+      </w:r>
+      <w:proofErr w:type="spellStart"/>
+      <w:r>
+        <w:rPr>
+          <w:lang w:val="en-US"/>
+        </w:rPr>
+        <w:t>Grolemund</w:t>
+      </w:r>
+      <w:proofErr w:type="spellEnd"/>
+      <w:r>
+        <w:rPr>
+          <w:lang w:val="en-US"/>
+        </w:rPr>
+        <w:t xml:space="preserve">, G., Hayes, A., Henry, L., &amp; Hester, J. (2019). Welcome to the </w:t>
+      </w:r>
+      <w:proofErr w:type="spellStart"/>
+      <w:r>
+        <w:rPr>
+          <w:lang w:val="en-US"/>
+        </w:rPr>
+        <w:t>Tidyverse</w:t>
+      </w:r>
+      <w:proofErr w:type="spellEnd"/>
+      <w:r>
+        <w:rPr>
+          <w:lang w:val="en-US"/>
+        </w:rPr>
+        <w:t xml:space="preserve">. </w:t>
+      </w:r>
+      <w:r>
+        <w:rPr>
+          <w:i/>
+          <w:iCs/>
+          <w:lang w:val="en-US"/>
+        </w:rPr>
+        <w:t xml:space="preserve">Journal of </w:t>
       </w:r>
       <w:proofErr w:type="gramStart"/>
       <w:r>
@@ -4768,7 +6666,7 @@
           <w:iCs/>
           <w:lang w:val="en-US"/>
         </w:rPr>
-        <w:t>In</w:t>
+        <w:t>Open Source</w:t>
       </w:r>
       <w:proofErr w:type="gramEnd"/>
       <w:r>
@@ -4777,35 +6675,7 @@
           <w:iCs/>
           <w:lang w:val="en-US"/>
         </w:rPr>
-        <w:t xml:space="preserve"> Non-randomized Studies of Interventions (ROBINS-I): Detailed guidance</w:t>
-      </w:r>
-      <w:r>
-        <w:rPr>
-          <w:lang w:val="en-US"/>
-        </w:rPr>
-        <w:t>.</w:t>
-      </w:r>
-    </w:p>
-    <w:p>
-      <w:pPr>
-        <w:pStyle w:val="Bibliografi"/>
-        <w:rPr>
-          <w:lang w:val="en-US"/>
-        </w:rPr>
-      </w:pPr>
-      <w:r>
-        <w:rPr>
-          <w:lang w:val="en-US"/>
-        </w:rPr>
-        <w:t xml:space="preserve">Sterne, J. A. C., Savović, J., Page, M. J., Elbers, R. G., Blencowe, N. S., Boutron, I., Cates, C. J., Cheng, H.-Y., Corbett, M. S., &amp; Eldridge, S. M. (2019). RoB 2: A revised tool for assessing risk of bias in randomised trials. </w:t>
-      </w:r>
-      <w:r>
-        <w:rPr>
-          <w:i/>
-          <w:iCs/>
-          <w:lang w:val="en-US"/>
-        </w:rPr>
-        <w:t>BMJ</w:t>
+        <w:t xml:space="preserve"> Software</w:t>
       </w:r>
       <w:r>
         <w:rPr>
@@ -4819,77 +6689,189 @@
           <w:iCs/>
           <w:lang w:val="en-US"/>
         </w:rPr>
-        <w:t>366</w:t>
-      </w:r>
-      <w:r>
-        <w:rPr>
-          <w:lang w:val="en-US"/>
-        </w:rPr>
-        <w:t>, l4898. https://doi.org/10.1136/bmj.l4898</w:t>
-      </w:r>
-    </w:p>
-    <w:p>
-      <w:pPr>
-        <w:pStyle w:val="Bibliografi"/>
-        <w:rPr>
-          <w:lang w:val="en-US"/>
-        </w:rPr>
-      </w:pPr>
-      <w:r>
-        <w:rPr>
-          <w:lang w:val="en-US"/>
-        </w:rPr>
-        <w:t xml:space="preserve">Taylor, J. A., Pigott, T. D., &amp; Williams, R. (2021). Promoting knowledge accumulation about intervention effects: Exploring strategies for standardizing statistical approaches and effect size reporting. </w:t>
-      </w:r>
-      <w:r>
-        <w:rPr>
-          <w:i/>
-          <w:iCs/>
-          <w:lang w:val="en-US"/>
-        </w:rPr>
-        <w:t>Educational Researcher</w:t>
-      </w:r>
+        <w:t>4</w:t>
+      </w:r>
+      <w:r>
+        <w:rPr>
+          <w:lang w:val="en-US"/>
+        </w:rPr>
+        <w:t>(43), 1686.</w:t>
+      </w:r>
+    </w:p>
+    <w:p>
+      <w:pPr>
+        <w:pStyle w:val="Bibliography"/>
+        <w:rPr>
+          <w:lang w:val="en-US"/>
+        </w:rPr>
+      </w:pPr>
+      <w:r>
+        <w:rPr>
+          <w:lang w:val="en-US"/>
+        </w:rPr>
+        <w:t xml:space="preserve">Wilkinson, M. D., Dumontier, M., </w:t>
+      </w:r>
+      <w:proofErr w:type="spellStart"/>
+      <w:r>
+        <w:rPr>
+          <w:lang w:val="en-US"/>
+        </w:rPr>
+        <w:t>Aalbersberg</w:t>
+      </w:r>
+      <w:proofErr w:type="spellEnd"/>
       <w:r>
         <w:rPr>
           <w:lang w:val="en-US"/>
         </w:rPr>
         <w:t xml:space="preserve">, </w:t>
       </w:r>
-      <w:r>
-        <w:rPr>
-          <w:i/>
-          <w:iCs/>
-          <w:lang w:val="en-US"/>
-        </w:rPr>
-        <w:t>51</w:t>
-      </w:r>
-      <w:r>
-        <w:rPr>
-          <w:lang w:val="en-US"/>
-        </w:rPr>
-        <w:t>(1), 72–80. https://doi.org/10.3102/0013189X211051319</w:t>
-      </w:r>
-    </w:p>
-    <w:p>
-      <w:pPr>
-        <w:pStyle w:val="Bibliografi"/>
-        <w:rPr>
-          <w:lang w:val="en-US"/>
-        </w:rPr>
-      </w:pPr>
-      <w:r>
-        <w:rPr>
-          <w:lang w:val="en-US"/>
-        </w:rPr>
-        <w:t xml:space="preserve">Tipton, E. (2015). Small sample adjustments for robust variance estimation with meta-regression. </w:t>
-      </w:r>
-      <w:r>
-        <w:rPr>
-          <w:i/>
-          <w:iCs/>
-          <w:lang w:val="en-US"/>
-        </w:rPr>
-        <w:t>Psychological Methods</w:t>
+      <w:proofErr w:type="spellStart"/>
+      <w:r>
+        <w:rPr>
+          <w:lang w:val="en-US"/>
+        </w:rPr>
+        <w:t>Ij</w:t>
+      </w:r>
+      <w:proofErr w:type="spellEnd"/>
+      <w:r>
+        <w:rPr>
+          <w:lang w:val="en-US"/>
+        </w:rPr>
+        <w:t xml:space="preserve">. J., Appleton, G., Axton, M., </w:t>
+      </w:r>
+      <w:proofErr w:type="spellStart"/>
+      <w:r>
+        <w:rPr>
+          <w:lang w:val="en-US"/>
+        </w:rPr>
+        <w:t>Baak</w:t>
+      </w:r>
+      <w:proofErr w:type="spellEnd"/>
+      <w:r>
+        <w:rPr>
+          <w:lang w:val="en-US"/>
+        </w:rPr>
+        <w:t xml:space="preserve">, A., Blomberg, N., </w:t>
+      </w:r>
+      <w:proofErr w:type="spellStart"/>
+      <w:r>
+        <w:rPr>
+          <w:lang w:val="en-US"/>
+        </w:rPr>
+        <w:t>Boiten</w:t>
+      </w:r>
+      <w:proofErr w:type="spellEnd"/>
+      <w:r>
+        <w:rPr>
+          <w:lang w:val="en-US"/>
+        </w:rPr>
+        <w:t xml:space="preserve">, J.-W., da Silva Santos, L. B., </w:t>
+      </w:r>
+      <w:proofErr w:type="spellStart"/>
+      <w:r>
+        <w:rPr>
+          <w:lang w:val="en-US"/>
+        </w:rPr>
+        <w:t>Bourne</w:t>
+      </w:r>
+      <w:proofErr w:type="spellEnd"/>
+      <w:r>
+        <w:rPr>
+          <w:lang w:val="en-US"/>
+        </w:rPr>
+        <w:t xml:space="preserve">, P. E., </w:t>
+      </w:r>
+      <w:proofErr w:type="spellStart"/>
+      <w:r>
+        <w:rPr>
+          <w:lang w:val="en-US"/>
+        </w:rPr>
+        <w:t>Bouwman</w:t>
+      </w:r>
+      <w:proofErr w:type="spellEnd"/>
+      <w:r>
+        <w:rPr>
+          <w:lang w:val="en-US"/>
+        </w:rPr>
+        <w:t xml:space="preserve">, J., Brookes, A. J., Clark, T., </w:t>
+      </w:r>
+      <w:proofErr w:type="spellStart"/>
+      <w:r>
+        <w:rPr>
+          <w:lang w:val="en-US"/>
+        </w:rPr>
+        <w:t>Crosas</w:t>
+      </w:r>
+      <w:proofErr w:type="spellEnd"/>
+      <w:r>
+        <w:rPr>
+          <w:lang w:val="en-US"/>
+        </w:rPr>
+        <w:t xml:space="preserve">, M., </w:t>
+      </w:r>
+      <w:proofErr w:type="spellStart"/>
+      <w:r>
+        <w:rPr>
+          <w:lang w:val="en-US"/>
+        </w:rPr>
+        <w:t>Dillo</w:t>
+      </w:r>
+      <w:proofErr w:type="spellEnd"/>
+      <w:r>
+        <w:rPr>
+          <w:lang w:val="en-US"/>
+        </w:rPr>
+        <w:t xml:space="preserve">, I., </w:t>
+      </w:r>
+      <w:proofErr w:type="spellStart"/>
+      <w:r>
+        <w:rPr>
+          <w:lang w:val="en-US"/>
+        </w:rPr>
+        <w:t>Dumon</w:t>
+      </w:r>
+      <w:proofErr w:type="spellEnd"/>
+      <w:r>
+        <w:rPr>
+          <w:lang w:val="en-US"/>
+        </w:rPr>
+        <w:t xml:space="preserve">, O., Edmunds, S., </w:t>
+      </w:r>
+      <w:proofErr w:type="spellStart"/>
+      <w:r>
+        <w:rPr>
+          <w:lang w:val="en-US"/>
+        </w:rPr>
+        <w:t>Evelo</w:t>
+      </w:r>
+      <w:proofErr w:type="spellEnd"/>
+      <w:r>
+        <w:rPr>
+          <w:lang w:val="en-US"/>
+        </w:rPr>
+        <w:t xml:space="preserve">, C. T., </w:t>
+      </w:r>
+      <w:proofErr w:type="spellStart"/>
+      <w:r>
+        <w:rPr>
+          <w:lang w:val="en-US"/>
+        </w:rPr>
+        <w:t>Finkers</w:t>
+      </w:r>
+      <w:proofErr w:type="spellEnd"/>
+      <w:r>
+        <w:rPr>
+          <w:lang w:val="en-US"/>
+        </w:rPr>
+        <w:t xml:space="preserve">, R., … Mons, B. (2016). The FAIR Guiding Principles for scientific data management and stewardship. </w:t>
+      </w:r>
+      <w:r>
+        <w:rPr>
+          <w:i/>
+          <w:iCs/>
+          <w:lang w:val="en-US"/>
+        </w:rPr>
+        <w:t>Scientific Data</w:t>
       </w:r>
       <w:r>
         <w:rPr>
@@ -4903,707 +6885,6 @@
           <w:iCs/>
           <w:lang w:val="en-US"/>
         </w:rPr>
-        <w:t>20</w:t>
-      </w:r>
-      <w:r>
-        <w:rPr>
-          <w:lang w:val="en-US"/>
-        </w:rPr>
-        <w:t>(3), 375–393. https://doi.org/10.1037/met0000011</w:t>
-      </w:r>
-    </w:p>
-    <w:p>
-      <w:pPr>
-        <w:pStyle w:val="Bibliografi"/>
-        <w:rPr>
-          <w:lang w:val="en-US"/>
-        </w:rPr>
-      </w:pPr>
-      <w:r>
-        <w:rPr>
-          <w:lang w:val="en-US"/>
-        </w:rPr>
-        <w:t xml:space="preserve">Tipton, E., &amp; Pustejovsky, J. E. (2015). Small-sample adjustments for tests of moderators and model fit using robust variance estimation in meta-regression. </w:t>
-      </w:r>
-      <w:r>
-        <w:rPr>
-          <w:i/>
-          <w:iCs/>
-          <w:lang w:val="en-US"/>
-        </w:rPr>
-        <w:t>Journal of Educational and Behavioral Statistics</w:t>
-      </w:r>
-      <w:r>
-        <w:rPr>
-          <w:lang w:val="en-US"/>
-        </w:rPr>
-        <w:t xml:space="preserve">, </w:t>
-      </w:r>
-      <w:r>
-        <w:rPr>
-          <w:i/>
-          <w:iCs/>
-          <w:lang w:val="en-US"/>
-        </w:rPr>
-        <w:t>40</w:t>
-      </w:r>
-      <w:r>
-        <w:rPr>
-          <w:lang w:val="en-US"/>
-        </w:rPr>
-        <w:t>(6), 604–634. https://doi.org/10.3102/1076998615606099</w:t>
-      </w:r>
-    </w:p>
-    <w:p>
-      <w:pPr>
-        <w:pStyle w:val="Bibliografi"/>
-        <w:rPr>
-          <w:lang w:val="en-US"/>
-        </w:rPr>
-      </w:pPr>
-      <w:r>
-        <w:rPr>
-          <w:lang w:val="en-US"/>
-        </w:rPr>
-        <w:t xml:space="preserve">van Aert, R. C. M. (2023). </w:t>
-      </w:r>
-      <w:r>
-        <w:rPr>
-          <w:i/>
-          <w:iCs/>
-          <w:lang w:val="en-US"/>
-        </w:rPr>
-        <w:t>puniform: Meta-analysis methods correcting for publication bias</w:t>
-      </w:r>
-      <w:r>
-        <w:rPr>
-          <w:lang w:val="en-US"/>
-        </w:rPr>
-        <w:t xml:space="preserve"> (No. 0.2.7). CRAN.</w:t>
-      </w:r>
-    </w:p>
-    <w:p>
-      <w:pPr>
-        <w:pStyle w:val="Bibliografi"/>
-        <w:rPr>
-          <w:lang w:val="en-US"/>
-        </w:rPr>
-      </w:pPr>
-      <w:r>
-        <w:rPr>
-          <w:lang w:val="en-US"/>
-        </w:rPr>
-        <w:lastRenderedPageBreak/>
-        <w:t xml:space="preserve">van Aert, R. C. M. (2025). Meta-analyzing nonpreregistered and preregistered studies. </w:t>
-      </w:r>
-      <w:r>
-        <w:rPr>
-          <w:i/>
-          <w:iCs/>
-          <w:lang w:val="en-US"/>
-        </w:rPr>
-        <w:t>Psychological Methods</w:t>
-      </w:r>
-      <w:r>
-        <w:rPr>
-          <w:lang w:val="en-US"/>
-        </w:rPr>
-        <w:t xml:space="preserve">, </w:t>
-      </w:r>
-      <w:r>
-        <w:rPr>
-          <w:i/>
-          <w:iCs/>
-          <w:lang w:val="en-US"/>
-        </w:rPr>
-        <w:t>Online first</w:t>
-      </w:r>
-      <w:r>
-        <w:rPr>
-          <w:lang w:val="en-US"/>
-        </w:rPr>
-        <w:t>. https://doi.org/10.1037/met0000719</w:t>
-      </w:r>
-    </w:p>
-    <w:p>
-      <w:pPr>
-        <w:pStyle w:val="Bibliografi"/>
-        <w:rPr>
-          <w:lang w:val="en-US"/>
-        </w:rPr>
-      </w:pPr>
-      <w:r>
-        <w:t xml:space="preserve">van </w:t>
-      </w:r>
-      <w:proofErr w:type="spellStart"/>
-      <w:r>
-        <w:t>Aert</w:t>
-      </w:r>
-      <w:proofErr w:type="spellEnd"/>
-      <w:r>
-        <w:t xml:space="preserve">, R. C. M., &amp; van </w:t>
-      </w:r>
-      <w:proofErr w:type="spellStart"/>
-      <w:r>
-        <w:t>Assen</w:t>
-      </w:r>
-      <w:proofErr w:type="spellEnd"/>
-      <w:r>
-        <w:t xml:space="preserve">, M. A. (2025). </w:t>
-      </w:r>
-      <w:r>
-        <w:rPr>
-          <w:i/>
-          <w:iCs/>
-          <w:lang w:val="en-US"/>
-        </w:rPr>
-        <w:t>Correcting for publication bias in a meta-analysis with the p-uniform* method</w:t>
-      </w:r>
-      <w:r>
-        <w:rPr>
-          <w:lang w:val="en-US"/>
-        </w:rPr>
-        <w:t>. Center for Open Science. https://doi.org/10.31222/osf.io/zqjr9</w:t>
-      </w:r>
-    </w:p>
-    <w:p>
-      <w:pPr>
-        <w:pStyle w:val="Bibliografi"/>
-        <w:rPr>
-          <w:lang w:val="en-US"/>
-        </w:rPr>
-      </w:pPr>
-      <w:r>
-        <w:rPr>
-          <w:lang w:val="en-US"/>
-        </w:rPr>
-        <w:t xml:space="preserve">Vembye, M. H. (2024a). </w:t>
-      </w:r>
-      <w:r>
-        <w:rPr>
-          <w:i/>
-          <w:iCs/>
-          <w:lang w:val="en-US"/>
-        </w:rPr>
-        <w:t>Variance calculation when there is clustering in one treatment group only</w:t>
-      </w:r>
-      <w:r>
-        <w:rPr>
-          <w:lang w:val="en-US"/>
-        </w:rPr>
-        <w:t>. https://mikkelvembye.github.io/VIVECampbell/reference/vgt_smd_1armcluster.html</w:t>
-      </w:r>
-    </w:p>
-    <w:p>
-      <w:pPr>
-        <w:pStyle w:val="Bibliografi"/>
-      </w:pPr>
-      <w:r>
-        <w:rPr>
-          <w:lang w:val="en-US"/>
-        </w:rPr>
-        <w:t xml:space="preserve">Vembye, M. H. (2024b). </w:t>
-      </w:r>
-      <w:r>
-        <w:rPr>
-          <w:i/>
-          <w:iCs/>
-          <w:lang w:val="en-US"/>
-        </w:rPr>
-        <w:t>VIVECampbell: Functions for Campbell reviews in VIVE</w:t>
-      </w:r>
-      <w:r>
-        <w:rPr>
-          <w:lang w:val="en-US"/>
-        </w:rPr>
-        <w:t xml:space="preserve"> (No. 0.0.1). </w:t>
-      </w:r>
-      <w:r>
-        <w:t>GitHub.</w:t>
-      </w:r>
-    </w:p>
-    <w:p>
-      <w:pPr>
-        <w:pStyle w:val="Bibliografi"/>
-        <w:rPr>
-          <w:lang w:val="en-US"/>
-        </w:rPr>
-      </w:pPr>
-      <w:r>
-        <w:t xml:space="preserve">Vembye, M. H., </w:t>
-      </w:r>
-      <w:proofErr w:type="spellStart"/>
-      <w:r>
-        <w:t>Pustejovsky</w:t>
-      </w:r>
-      <w:proofErr w:type="spellEnd"/>
-      <w:r>
-        <w:t xml:space="preserve">, J. E., &amp; </w:t>
-      </w:r>
-      <w:proofErr w:type="spellStart"/>
-      <w:r>
-        <w:t>Pigott</w:t>
-      </w:r>
-      <w:proofErr w:type="spellEnd"/>
-      <w:r>
-        <w:t xml:space="preserve">, T. D. (2023). </w:t>
-      </w:r>
-      <w:r>
-        <w:rPr>
-          <w:lang w:val="en-US"/>
-        </w:rPr>
-        <w:t xml:space="preserve">Power approximations for overall average effects in meta-analysis with dependent effect sizes. </w:t>
-      </w:r>
-      <w:r>
-        <w:rPr>
-          <w:i/>
-          <w:iCs/>
-          <w:lang w:val="en-US"/>
-        </w:rPr>
-        <w:t>Journal of Educational and Behavioral Statistics</w:t>
-      </w:r>
-      <w:r>
-        <w:rPr>
-          <w:lang w:val="en-US"/>
-        </w:rPr>
-        <w:t xml:space="preserve">, </w:t>
-      </w:r>
-      <w:r>
-        <w:rPr>
-          <w:i/>
-          <w:iCs/>
-          <w:lang w:val="en-US"/>
-        </w:rPr>
-        <w:t>48</w:t>
-      </w:r>
-      <w:r>
-        <w:rPr>
-          <w:lang w:val="en-US"/>
-        </w:rPr>
-        <w:t>(1), 70–102. https://doi.org/10769986221127379</w:t>
-      </w:r>
-    </w:p>
-    <w:p>
-      <w:pPr>
-        <w:pStyle w:val="Bibliografi"/>
-        <w:rPr>
-          <w:lang w:val="en-US"/>
-        </w:rPr>
-      </w:pPr>
-      <w:r>
-        <w:rPr>
-          <w:lang w:val="en-US"/>
-        </w:rPr>
-        <w:t xml:space="preserve">Vembye, M. H., Pustejovsky, J. E., &amp; Pigott, T. D. (2024). Conducting power analysis for meta-analysis with dependent effect sizes: Common guidelines and an introduction to the POMADE R package. </w:t>
-      </w:r>
-      <w:r>
-        <w:rPr>
-          <w:i/>
-          <w:iCs/>
-          <w:lang w:val="en-US"/>
-        </w:rPr>
-        <w:t>Research Synthesis Methods</w:t>
-      </w:r>
-      <w:r>
-        <w:rPr>
-          <w:lang w:val="en-US"/>
-        </w:rPr>
-        <w:t xml:space="preserve">, </w:t>
-      </w:r>
-      <w:r>
-        <w:rPr>
-          <w:i/>
-          <w:iCs/>
-          <w:lang w:val="en-US"/>
-        </w:rPr>
-        <w:t>15</w:t>
-      </w:r>
-      <w:r>
-        <w:rPr>
-          <w:lang w:val="en-US"/>
-        </w:rPr>
-        <w:t>(6), 1214–1230. https://doi.org/10.1002/jrsm.1752</w:t>
-      </w:r>
-    </w:p>
-    <w:p>
-      <w:pPr>
-        <w:pStyle w:val="Bibliografi"/>
-        <w:rPr>
-          <w:lang w:val="en-US"/>
-        </w:rPr>
-      </w:pPr>
-      <w:r>
-        <w:rPr>
-          <w:lang w:val="en-US"/>
-        </w:rPr>
-        <w:t xml:space="preserve">Vembye, M. H., Weiss, F., &amp; Hamilton Bhat, B. (2024). The effects of co-teaching and related collaborative models of instruction on student achievement: A systematic review and meta-analysis. </w:t>
-      </w:r>
-      <w:r>
-        <w:rPr>
-          <w:i/>
-          <w:iCs/>
-          <w:lang w:val="en-US"/>
-        </w:rPr>
-        <w:t>Review of Educational Research</w:t>
-      </w:r>
-      <w:r>
-        <w:rPr>
-          <w:lang w:val="en-US"/>
-        </w:rPr>
-        <w:t xml:space="preserve">, </w:t>
-      </w:r>
-      <w:r>
-        <w:rPr>
-          <w:i/>
-          <w:iCs/>
-          <w:lang w:val="en-US"/>
-        </w:rPr>
-        <w:t>94</w:t>
-      </w:r>
-      <w:r>
-        <w:rPr>
-          <w:lang w:val="en-US"/>
-        </w:rPr>
-        <w:t>(3), 376–422. https://doi.org/10.3102/00346543231186588</w:t>
-      </w:r>
-    </w:p>
-    <w:p>
-      <w:pPr>
-        <w:pStyle w:val="Bibliografi"/>
-        <w:rPr>
-          <w:lang w:val="en-US"/>
-        </w:rPr>
-      </w:pPr>
-      <w:r>
-        <w:rPr>
-          <w:lang w:val="en-US"/>
-        </w:rPr>
-        <w:t xml:space="preserve">Viechtbauer, W. (2005). Bias and efficiency of meta-analytic variance estimators in the random-effects model. </w:t>
-      </w:r>
-      <w:r>
-        <w:rPr>
-          <w:i/>
-          <w:iCs/>
-          <w:lang w:val="en-US"/>
-        </w:rPr>
-        <w:t>Journal of Educational and Behavioral Statistics</w:t>
-      </w:r>
-      <w:r>
-        <w:rPr>
-          <w:lang w:val="en-US"/>
-        </w:rPr>
-        <w:t xml:space="preserve">, </w:t>
-      </w:r>
-      <w:r>
-        <w:rPr>
-          <w:i/>
-          <w:iCs/>
-          <w:lang w:val="en-US"/>
-        </w:rPr>
-        <w:t>30</w:t>
-      </w:r>
-      <w:r>
-        <w:rPr>
-          <w:lang w:val="en-US"/>
-        </w:rPr>
-        <w:t>(3), 261–293. https://doi.org/10.3102/10769986030003261</w:t>
-      </w:r>
-    </w:p>
-    <w:p>
-      <w:pPr>
-        <w:pStyle w:val="Bibliografi"/>
-        <w:rPr>
-          <w:lang w:val="en-US"/>
-        </w:rPr>
-      </w:pPr>
-      <w:r>
-        <w:rPr>
-          <w:lang w:val="en-US"/>
-        </w:rPr>
-        <w:lastRenderedPageBreak/>
-        <w:t xml:space="preserve">Viechtbauer, W. (2007). Accounting for heterogeneity via random-effects models and moderator analyses in meta-analysis. </w:t>
-      </w:r>
-      <w:r>
-        <w:rPr>
-          <w:i/>
-          <w:iCs/>
-          <w:lang w:val="en-US"/>
-        </w:rPr>
-        <w:t>Zeitschrift Für Psychologie/Journal of Psychology</w:t>
-      </w:r>
-      <w:r>
-        <w:rPr>
-          <w:lang w:val="en-US"/>
-        </w:rPr>
-        <w:t xml:space="preserve">, </w:t>
-      </w:r>
-      <w:r>
-        <w:rPr>
-          <w:i/>
-          <w:iCs/>
-          <w:lang w:val="en-US"/>
-        </w:rPr>
-        <w:t>215</w:t>
-      </w:r>
-      <w:r>
-        <w:rPr>
-          <w:lang w:val="en-US"/>
-        </w:rPr>
-        <w:t>(2), 104–121.</w:t>
-      </w:r>
-    </w:p>
-    <w:p>
-      <w:pPr>
-        <w:pStyle w:val="Bibliografi"/>
-        <w:rPr>
-          <w:lang w:val="en-US"/>
-        </w:rPr>
-      </w:pPr>
-      <w:r>
-        <w:rPr>
-          <w:lang w:val="en-US"/>
-        </w:rPr>
-        <w:t xml:space="preserve">Viechtbauer, W. (2010). Conducting meta-analyses in R with the metafor package. </w:t>
-      </w:r>
-      <w:r>
-        <w:rPr>
-          <w:i/>
-          <w:iCs/>
-          <w:lang w:val="en-US"/>
-        </w:rPr>
-        <w:t>Journal of Statistical Software</w:t>
-      </w:r>
-      <w:r>
-        <w:rPr>
-          <w:lang w:val="en-US"/>
-        </w:rPr>
-        <w:t xml:space="preserve">, </w:t>
-      </w:r>
-      <w:r>
-        <w:rPr>
-          <w:i/>
-          <w:iCs/>
-          <w:lang w:val="en-US"/>
-        </w:rPr>
-        <w:t>36</w:t>
-      </w:r>
-      <w:r>
-        <w:rPr>
-          <w:lang w:val="en-US"/>
-        </w:rPr>
-        <w:t>(3), 1–48. https://doi.org/10.18637/jss.v036.i03</w:t>
-      </w:r>
-    </w:p>
-    <w:p>
-      <w:pPr>
-        <w:pStyle w:val="Bibliografi"/>
-        <w:rPr>
-          <w:lang w:val="en-US"/>
-        </w:rPr>
-      </w:pPr>
-      <w:r>
-        <w:rPr>
-          <w:lang w:val="en-US"/>
-        </w:rPr>
-        <w:t xml:space="preserve">Viechtbauer, W. (2021). </w:t>
-      </w:r>
-      <w:r>
-        <w:rPr>
-          <w:i/>
-          <w:iCs/>
-          <w:lang w:val="en-US"/>
-        </w:rPr>
-        <w:t>I2 for Multilevel and Multivariate Models</w:t>
-      </w:r>
-      <w:r>
-        <w:rPr>
-          <w:lang w:val="en-US"/>
-        </w:rPr>
-        <w:t>. https://www.metafor-project.org/doku.php/tips:i2_multilevel_multivariate</w:t>
-      </w:r>
-    </w:p>
-    <w:p>
-      <w:pPr>
-        <w:pStyle w:val="Bibliografi"/>
-        <w:rPr>
-          <w:lang w:val="en-US"/>
-        </w:rPr>
-      </w:pPr>
-      <w:r>
-        <w:rPr>
-          <w:lang w:val="en-US"/>
-        </w:rPr>
-        <w:t xml:space="preserve">Viechtbauer, W. (2025). </w:t>
-      </w:r>
-      <w:r>
-        <w:rPr>
-          <w:i/>
-          <w:iCs/>
-          <w:lang w:val="en-US"/>
-        </w:rPr>
-        <w:t>Construct or approximate the variance-covariance matrix of dependent effect sizes or outcomes</w:t>
-      </w:r>
-      <w:r>
-        <w:rPr>
-          <w:lang w:val="en-US"/>
-        </w:rPr>
-        <w:t>. Metafor: A Meta-Analysis Package for R. https://wviechtb.github.io/metafor/reference/vcalc.html</w:t>
-      </w:r>
-    </w:p>
-    <w:p>
-      <w:pPr>
-        <w:pStyle w:val="Bibliografi"/>
-        <w:rPr>
-          <w:lang w:val="en-US"/>
-        </w:rPr>
-      </w:pPr>
-      <w:r>
-        <w:rPr>
-          <w:lang w:val="en-US"/>
-        </w:rPr>
-        <w:t xml:space="preserve">Wei, Y., &amp; Higgins, J. P. T. (2013). Estimating within‐study covariances in multivariate meta‐analysis with multiple outcomes. </w:t>
-      </w:r>
-      <w:r>
-        <w:rPr>
-          <w:i/>
-          <w:iCs/>
-          <w:lang w:val="en-US"/>
-        </w:rPr>
-        <w:t>Statistics in Medicine</w:t>
-      </w:r>
-      <w:r>
-        <w:rPr>
-          <w:lang w:val="en-US"/>
-        </w:rPr>
-        <w:t xml:space="preserve">, </w:t>
-      </w:r>
-      <w:r>
-        <w:rPr>
-          <w:i/>
-          <w:iCs/>
-          <w:lang w:val="en-US"/>
-        </w:rPr>
-        <w:t>32</w:t>
-      </w:r>
-      <w:r>
-        <w:rPr>
-          <w:lang w:val="en-US"/>
-        </w:rPr>
-        <w:t>(7), 1191–1205. https://doi.org/10.1002/sim.5679</w:t>
-      </w:r>
-    </w:p>
-    <w:p>
-      <w:pPr>
-        <w:pStyle w:val="Bibliografi"/>
-        <w:rPr>
-          <w:lang w:val="en-US"/>
-        </w:rPr>
-      </w:pPr>
-      <w:r>
-        <w:rPr>
-          <w:lang w:val="en-US"/>
-        </w:rPr>
-        <w:t xml:space="preserve">Wickham, H. (2016). </w:t>
-      </w:r>
-      <w:r>
-        <w:rPr>
-          <w:i/>
-          <w:iCs/>
-          <w:lang w:val="en-US"/>
-        </w:rPr>
-        <w:t>ggplot2: Elegant graphics for data analysis</w:t>
-      </w:r>
-      <w:r>
-        <w:rPr>
-          <w:lang w:val="en-US"/>
-        </w:rPr>
-        <w:t>. https://cran.r-project.org/web/packages/ggplot2/index.html</w:t>
-      </w:r>
-    </w:p>
-    <w:p>
-      <w:pPr>
-        <w:pStyle w:val="Bibliografi"/>
-        <w:rPr>
-          <w:lang w:val="en-US"/>
-        </w:rPr>
-      </w:pPr>
-      <w:r>
-        <w:rPr>
-          <w:lang w:val="en-US"/>
-        </w:rPr>
-        <w:t xml:space="preserve">Wickham, H., Averick, M., Bryan, J., Chang, W., McGowan, L. D., François, R., Grolemund, G., Hayes, A., Henry, L., &amp; Hester, J. (2019). Welcome to the Tidyverse. </w:t>
-      </w:r>
-      <w:r>
-        <w:rPr>
-          <w:i/>
-          <w:iCs/>
-          <w:lang w:val="en-US"/>
-        </w:rPr>
-        <w:t>Journal of Open Source Software</w:t>
-      </w:r>
-      <w:r>
-        <w:rPr>
-          <w:lang w:val="en-US"/>
-        </w:rPr>
-        <w:t xml:space="preserve">, </w:t>
-      </w:r>
-      <w:r>
-        <w:rPr>
-          <w:i/>
-          <w:iCs/>
-          <w:lang w:val="en-US"/>
-        </w:rPr>
-        <w:t>4</w:t>
-      </w:r>
-      <w:r>
-        <w:rPr>
-          <w:lang w:val="en-US"/>
-        </w:rPr>
-        <w:t>(43), 1686.</w:t>
-      </w:r>
-    </w:p>
-    <w:p>
-      <w:pPr>
-        <w:pStyle w:val="Bibliografi"/>
-        <w:rPr>
-          <w:lang w:val="en-US"/>
-        </w:rPr>
-      </w:pPr>
-      <w:r>
-        <w:rPr>
-          <w:lang w:val="en-US"/>
-        </w:rPr>
-        <w:t xml:space="preserve">Wilkinson, M. D., Dumontier, M., Aalbersberg, Ij. J., Appleton, G., Axton, M., Baak, A., Blomberg, N., Boiten, J.-W., da Silva Santos, L. B., Bourne, P. E., Bouwman, J., Brookes, A. J., Clark, T., Crosas, M., Dillo, I., Dumon, O., Edmunds, S., Evelo, C. T., Finkers, R., … </w:t>
-      </w:r>
-      <w:r>
-        <w:t xml:space="preserve">Mons, B. (2016). </w:t>
-      </w:r>
-      <w:r>
-        <w:rPr>
-          <w:lang w:val="en-US"/>
-        </w:rPr>
-        <w:t xml:space="preserve">The FAIR Guiding Principles for scientific data management and stewardship. </w:t>
-      </w:r>
-      <w:r>
-        <w:rPr>
-          <w:i/>
-          <w:iCs/>
-          <w:lang w:val="en-US"/>
-        </w:rPr>
-        <w:t>Scientific Data</w:t>
-      </w:r>
-      <w:r>
-        <w:rPr>
-          <w:lang w:val="en-US"/>
-        </w:rPr>
-        <w:t xml:space="preserve">, </w:t>
-      </w:r>
-      <w:r>
-        <w:rPr>
-          <w:i/>
-          <w:iCs/>
-          <w:lang w:val="en-US"/>
-        </w:rPr>
         <w:t>3</w:t>
       </w:r>
       <w:r>
@@ -5615,7 +6896,7 @@
     </w:p>
     <w:p>
       <w:pPr>
-        <w:pStyle w:val="Bibliografi"/>
+        <w:pStyle w:val="Bibliography"/>
         <w:rPr>
           <w:lang w:val="en-US"/>
         </w:rPr>
@@ -5637,7 +6918,7 @@
     </w:p>
     <w:p>
       <w:pPr>
-        <w:pStyle w:val="Bibliografi"/>
+        <w:pStyle w:val="Bibliography"/>
         <w:rPr>
           <w:lang w:val="en-US"/>
         </w:rPr>
@@ -5666,7 +6947,7 @@
     </w:p>
     <w:p>
       <w:pPr>
-        <w:pStyle w:val="Bibliografi"/>
+        <w:pStyle w:val="Bibliography"/>
         <w:rPr>
           <w:lang w:val="en-US"/>
         </w:rPr>
@@ -5694,7 +6975,7 @@
     </w:p>
     <w:p>
       <w:pPr>
-        <w:pStyle w:val="Bibliografi"/>
+        <w:pStyle w:val="Bibliography"/>
       </w:pPr>
       <w:r>
         <w:rPr>
@@ -6139,11 +7420,11 @@
       <w:sz w:val="24"/>
     </w:rPr>
   </w:style>
-  <w:style w:type="paragraph" w:styleId="Overskrift1">
+  <w:style w:type="paragraph" w:styleId="Heading1">
     <w:name w:val="heading 1"/>
     <w:basedOn w:val="Normal"/>
     <w:next w:val="Normal"/>
-    <w:link w:val="Overskrift1Tegn"/>
+    <w:link w:val="Heading1Char"/>
     <w:uiPriority w:val="9"/>
     <w:qFormat/>
     <w:rsid w:val="009867F7"/>
@@ -6160,12 +7441,12 @@
       <w:szCs w:val="32"/>
     </w:rPr>
   </w:style>
-  <w:style w:type="character" w:default="1" w:styleId="Standardskrifttypeiafsnit">
+  <w:style w:type="character" w:default="1" w:styleId="DefaultParagraphFont">
     <w:name w:val="Default Paragraph Font"/>
     <w:uiPriority w:val="1"/>
     <w:unhideWhenUsed/>
   </w:style>
-  <w:style w:type="table" w:default="1" w:styleId="Tabel-Normal">
+  <w:style w:type="table" w:default="1" w:styleId="TableNormal">
     <w:name w:val="Normal Table"/>
     <w:uiPriority w:val="99"/>
     <w:semiHidden/>
@@ -6180,16 +7461,16 @@
       </w:tblCellMar>
     </w:tblPr>
   </w:style>
-  <w:style w:type="numbering" w:default="1" w:styleId="Ingenoversigt">
+  <w:style w:type="numbering" w:default="1" w:styleId="NoList">
     <w:name w:val="No List"/>
     <w:uiPriority w:val="99"/>
     <w:semiHidden/>
     <w:unhideWhenUsed/>
   </w:style>
-  <w:style w:type="character" w:customStyle="1" w:styleId="Overskrift1Tegn">
-    <w:name w:val="Overskrift 1 Tegn"/>
-    <w:basedOn w:val="Standardskrifttypeiafsnit"/>
-    <w:link w:val="Overskrift1"/>
+  <w:style w:type="character" w:customStyle="1" w:styleId="Heading1Char">
+    <w:name w:val="Heading 1 Char"/>
+    <w:basedOn w:val="DefaultParagraphFont"/>
+    <w:link w:val="Heading1"/>
     <w:uiPriority w:val="9"/>
     <w:rsid w:val="009867F7"/>
     <w:rPr>
@@ -6199,7 +7480,7 @@
       <w:szCs w:val="32"/>
     </w:rPr>
   </w:style>
-  <w:style w:type="paragraph" w:styleId="Bibliografi">
+  <w:style w:type="paragraph" w:styleId="Bibliography">
     <w:name w:val="Bibliography"/>
     <w:basedOn w:val="Normal"/>
     <w:next w:val="Normal"/>

</xml_diff>

<commit_message>
Working on main results
</commit_message>
<xml_diff>
--- a/Mikkels refs.docx
+++ b/Mikkels refs.docx
@@ -20,7 +20,7 @@
         <w:fldChar w:fldCharType="begin" w:fldLock="1"/>
       </w:r>
       <w:r>
-        <w:instrText xml:space="preserve"> ADDIN ZOTERO_ITEM CSL_CITATION {"citationID":"o646ffvp","properties":{"formattedCitation":"(Aloe et al., 2024)","plainCitation":"(Aloe et al., 2024)","noteIndex":0},"citationItems":[{"id":"bpYFEgFX/rcH5SQcJ","uris":["http://www.mendeley.com/documents/?uuid=8677949e-f4c8-4a3a-9122-bb027440b4c9"],"itemData":{"DOI":"https://doi.org/10.1002/cl2.1445","abstract":"Abstract Introduction The authors formed a small working group to modernize the Methodological Expectations for Campbell Collaboration Intervention Reviews (MECCIR). We reviewed comments and feedback from editors, peer reviewers of Campbell submissions, and authors; for example, that the Campbell MECCIR was long and some of the items in the reporting and conduct checklists were difficult to cross-reference. We also wanted to make the checklist more relevant for reviews of associations or risk factors and other quantitative non-intervention review types, which we welcome in Campbell. Thus, our aim was to develop a shorter, more holistic guidance and checklist of Campbell Standards, encompassing both conduct and reporting of these standards within the same checklist. Methods Our updated Campbell Standards will be a living document. To develop this first iteration, we invited Campbell members to join a virtual working group; we sought experience in conducting Campbell systematic reviews and in conducting methods editor reviews for Campbell. We aligned the items from the MECCIR for conduct and reporting, then compared the principles of conduct that apply across review types to Preferred Reporting Items for Systematic Reviews and Meta-Analyses (PRISMA)-literature search extension (S) and PRISMA-2020 reporting standards. We discussed each section with the aim of developing a parsimonious checklist with explanatory guidance while avoiding losing important concepts that are relevant to all types of reviews. We held nine meetings to discuss each section in detail between September 2022 and March 2023. We circulated this initial checklist and guidance to all Campbell editors, methods editors, information specialists and co-chairs to seek their feedback. All feedback was discussed by the working group and incorporated to the Standards or, if not incorporated, a formal response was returned about the rationale for why the feedback was not incorporated. Campbell Policy The guidance includes seven main sections with 35 items multifaceted but distinct concepts that authors must adhere to when conducting Campbell reviews. Authors and reviewers must be mindful that multiple factors need to be assessed for each item. According to the Campbell Standards, the reporting of Campbell reviews must adhere to appropriate PRISMA reporting guidelines(s) such as PRISMA-2020. How to Use The editorial board recommends authors use the checklist during their work in formulating their p…","author":[{"dropping-particle":"","family":"Aloe","given":"Ariel M","non-dropping-particle":"","parse-names":false,"suffix":""},{"dropping-particle":"","family":"Dewidar","given":"Omar","non-dropping-particle":"","parse-names":false,"suffix":""},{"dropping-particle":"","family":"Hennessy","given":"Emily A","non-dropping-particle":"","parse-names":false,"suffix":""},{"dropping-particle":"","family":"Pigott","given":"Terri","non-dropping-particle":"","parse-names":false,"suffix":""},{"dropping-particle":"","family":"Stewart","given":"Gavin","non-dropping-particle":"","parse-names":false,"suffix":""},{"dropping-particle":"","family":"Welch","given":"Vivian","non-dropping-particle":"","parse-names":false,"suffix":""},{"dropping-particle":"","family":"Wilson","given":"David B","non-dropping-particle":"","parse-names":false,"suffix":""},{"dropping-particle":"","family":"Group","given":"Campbell MECCIR Working","non-dropping-particle":"","parse-names":false,"suffix":""}],"container-title":"Campbell Systematic Reviews","id":"ITEM-1","issue":"4","issued":{"date-parts":[["2024","12","1"]]},"page":"e1445","publisher":"John Wiley &amp; Sons, Ltd","title":"Campbell Standards: Modernizing Campbell's Methodologic Expectations for Campbell Collaboration Intervention Reviews (MECCIR)","type":"article-journal","volume":"20"}}],"schema":"https://github.com/citation-style-language/schema/raw/master/csl-citation.json"} </w:instrText>
+        <w:instrText xml:space="preserve"> ADDIN ZOTERO_ITEM CSL_CITATION {"citationID":"o646ffvp","properties":{"formattedCitation":"(Aloe et al., 2024)","plainCitation":"(Aloe et al., 2024)","noteIndex":0},"citationItems":[{"id":"323vnEaB/1yF5dLEt","uris":["http://www.mendeley.com/documents/?uuid=8677949e-f4c8-4a3a-9122-bb027440b4c9"],"itemData":{"DOI":"https://doi.org/10.1002/cl2.1445","abstract":"Abstract Introduction The authors formed a small working group to modernize the Methodological Expectations for Campbell Collaboration Intervention Reviews (MECCIR). We reviewed comments and feedback from editors, peer reviewers of Campbell submissions, and authors; for example, that the Campbell MECCIR was long and some of the items in the reporting and conduct checklists were difficult to cross-reference. We also wanted to make the checklist more relevant for reviews of associations or risk factors and other quantitative non-intervention review types, which we welcome in Campbell. Thus, our aim was to develop a shorter, more holistic guidance and checklist of Campbell Standards, encompassing both conduct and reporting of these standards within the same checklist. Methods Our updated Campbell Standards will be a living document. To develop this first iteration, we invited Campbell members to join a virtual working group; we sought experience in conducting Campbell systematic reviews and in conducting methods editor reviews for Campbell. We aligned the items from the MECCIR for conduct and reporting, then compared the principles of conduct that apply across review types to Preferred Reporting Items for Systematic Reviews and Meta-Analyses (PRISMA)-literature search extension (S) and PRISMA-2020 reporting standards. We discussed each section with the aim of developing a parsimonious checklist with explanatory guidance while avoiding losing important concepts that are relevant to all types of reviews. We held nine meetings to discuss each section in detail between September 2022 and March 2023. We circulated this initial checklist and guidance to all Campbell editors, methods editors, information specialists and co-chairs to seek their feedback. All feedback was discussed by the working group and incorporated to the Standards or, if not incorporated, a formal response was returned about the rationale for why the feedback was not incorporated. Campbell Policy The guidance includes seven main sections with 35 items multifaceted but distinct concepts that authors must adhere to when conducting Campbell reviews. Authors and reviewers must be mindful that multiple factors need to be assessed for each item. According to the Campbell Standards, the reporting of Campbell reviews must adhere to appropriate PRISMA reporting guidelines(s) such as PRISMA-2020. How to Use The editorial board recommends authors use the checklist during their work in formulating their p…","author":[{"dropping-particle":"","family":"Aloe","given":"Ariel M","non-dropping-particle":"","parse-names":false,"suffix":""},{"dropping-particle":"","family":"Dewidar","given":"Omar","non-dropping-particle":"","parse-names":false,"suffix":""},{"dropping-particle":"","family":"Hennessy","given":"Emily A","non-dropping-particle":"","parse-names":false,"suffix":""},{"dropping-particle":"","family":"Pigott","given":"Terri","non-dropping-particle":"","parse-names":false,"suffix":""},{"dropping-particle":"","family":"Stewart","given":"Gavin","non-dropping-particle":"","parse-names":false,"suffix":""},{"dropping-particle":"","family":"Welch","given":"Vivian","non-dropping-particle":"","parse-names":false,"suffix":""},{"dropping-particle":"","family":"Wilson","given":"David B","non-dropping-particle":"","parse-names":false,"suffix":""},{"dropping-particle":"","family":"Group","given":"Campbell MECCIR Working","non-dropping-particle":"","parse-names":false,"suffix":""}],"container-title":"Campbell Systematic Reviews","id":"ITEM-1","issue":"4","issued":{"date-parts":[["2024","12","1"]]},"page":"e1445","publisher":"John Wiley &amp; Sons, Ltd","title":"Campbell Standards: Modernizing Campbell's Methodologic Expectations for Campbell Collaboration Intervention Reviews (MECCIR)","type":"article-journal","volume":"20"}}],"schema":"https://github.com/citation-style-language/schema/raw/master/csl-citation.json"} </w:instrText>
       </w:r>
       <w:r>
         <w:fldChar w:fldCharType="separate"/>
@@ -96,7 +96,7 @@
         <w:fldChar w:fldCharType="begin" w:fldLock="1"/>
       </w:r>
       <w:r>
-        <w:instrText xml:space="preserve"> ADDIN ZOTERO_ITEM CSL_CITATION {"citationID":"Vh0vUx5Y","properties":{"formattedCitation":"(Logan et al., 2021; Wilkinson et al., 2016)","plainCitation":"(Logan et al., 2021; Wilkinson et al., 2016)","noteIndex":0},"citationItems":[{"id":"bpYFEgFX/GX25VKAh","uris":["http://www.mendeley.com/documents/?uuid=5747b790-5145-4624-8313-cf4c7cfb90e2"],"itemData":{"ISSN":"2332-8584","author":[{"dropping-particle":"","family":"Logan","given":"Jessica A R","non-dropping-particle":"","parse-names":false,"suffix":""},{"dropping-particle":"","family":"Hart","given":"Sara A","non-dropping-particle":"","parse-names":false,"suffix":""},{"dropping-particle":"","family":"Schatschneider","given":"Christopher","non-dropping-particle":"","parse-names":false,"suffix":""}],"container-title":"AERA open","id":"ITEM-1","issued":{"date-parts":[["2021"]]},"page":"23328584211006475","publisher":"SAGE Publications Sage CA: Los Angeles, CA","title":"Data sharing in education science","type":"article-journal","volume":"7"}},{"id":"bpYFEgFX/aZtZA9zX","uris":["http://www.mendeley.com/documents/?uuid=8c02e142-d17b-4efb-a880-63b6cb75708d"],"itemData":{"DOI":"10.1038/sdata.2016.18","ISSN":"2052-4463","abstract":"There is an urgent need to improve the infrastructure supporting the reuse of scholarly data. A diverse set of stakeholders—representing academia, industry, funding agencies, and scholarly publishers—have come together to design and jointly endorse a concise and measureable set of principles that we refer to as the FAIR Data Principles. The intent is that these may act as a guideline for those wishing to enhance the reusability of their data holdings. Distinct from peer initiatives that focus on the human scholar, the FAIR Principles put specific emphasis on enhancing the ability of machines to automatically find and use the data, in addition to supporting its reuse by individuals. This Comment is the first formal publication of the FAIR Principles, and includes the rationale behind them, and some exemplar implementations in the community.","author":[{"dropping-particle":"","family":"Wilkinson","given":"Mark D","non-dropping-particle":"","parse-names":false,"suffix":""},{"dropping-particle":"","family":"Dumontier","given":"Michel","non-dropping-particle":"","parse-names":false,"suffix":""},{"dropping-particle":"","family":"Aalbersberg","given":"IJsbrand Jan","non-dropping-particle":"","parse-names":false,"suffix":""},{"dropping-particle":"","family":"Appleton","given":"Gabrielle","non-dropping-particle":"","parse-names":false,"suffix":""},{"dropping-particle":"","family":"Axton","given":"Myles","non-dropping-particle":"","parse-names":false,"suffix":""},{"dropping-particle":"","family":"Baak","given":"Arie","non-dropping-particle":"","parse-names":false,"suffix":""},{"dropping-particle":"","family":"Blomberg","given":"Niklas","non-dropping-particle":"","parse-names":false,"suffix":""},{"dropping-particle":"","family":"Boiten","given":"Jan-Willem","non-dropping-particle":"","parse-names":false,"suffix":""},{"dropping-particle":"","family":"Silva Santos","given":"Luiz Bonino","non-dropping-particle":"da","parse-names":false,"suffix":""},{"dropping-particle":"","family":"Bourne","given":"Philip E","non-dropping-particle":"","parse-names":false,"suffix":""},{"dropping-particle":"","family":"Bouwman","given":"Jildau","non-dropping-particle":"","parse-names":false,"suffix":""},{"dropping-particle":"","family":"Brookes","given":"Anthony J","non-dropping-particle":"","parse-names":false,"suffix":""},{"dropping-particle":"","family":"Clark","given":"Tim","non-dropping-particle":"","parse-names":false,"suffix":""},{"dropping-particle":"","family":"Crosas","given":"Mercè","non-dropping-particle":"","parse-names":false,"suffix":""},{"dropping-particle":"","family":"Dillo","given":"Ingrid","non-dropping-particle":"","parse-names":false,"suffix":""},{"dropping-particle":"","family":"Dumon","given":"Olivier","non-dropping-particle":"","parse-names":false,"suffix":""},{"dropping-particle":"","family":"Edmunds","given":"Scott","non-dropping-particle":"","parse-names":false,"suffix":""},{"dropping-particle":"","family":"Evelo","given":"Chris T","non-dropping-particle":"","parse-names":false,"suffix":""},{"dropping-particle":"","family":"Finkers","given":"Richard","non-dropping-particle":"","parse-names":false,"suffix":""},{"dropping-particle":"","family":"Gonzalez-Beltran","given":"Alejandra","non-dropping-particle":"","parse-names":false,"suffix":""},{"dropping-particle":"","family":"Gray","given":"Alasdair J G","non-dropping-particle":"","parse-names":false,"suffix":""},{"dropping-particle":"","family":"Groth","given":"Paul","non-dropping-particle":"","parse-names":false,"suffix":""},{"dropping-particle":"","family":"Goble","given":"Carole","non-dropping-particle":"","parse-names":false,"suffix":""},{"dropping-particle":"","family":"Grethe","given":"Jeffrey S","non-dropping-particle":"","parse-names":false,"suffix":""},{"dropping-particle":"","family":"Heringa","given":"Jaap","non-dropping-particle":"","parse-names":false,"suffix":""},{"dropping-particle":"","family":"’t Hoen","given":"Peter A C","non-dropping-particle":"","parse-names":false,"suffix":""},{"dropping-particle":"","family":"Hooft","given":"Rob","non-dropping-particle":"","parse-names":false,"suffix":""},{"dropping-particle":"","family":"Kuhn","given":"Tobias","non-dropping-particle":"","parse-names":false,"suffix":""},{"dropping-particle":"","family":"Kok","given":"Ruben","non-dropping-particle":"","parse-names":false,"suffix":""},{"dropping-particle":"","family":"Kok","given":"Joost","non-dropping-particle":"","parse-names":false,"suffix":""},{"dropping-particle":"","family":"Lusher","given":"Scott J","non-dropping-particle":"","parse-names":false,"suffix":""},{"dropping-particle":"","family":"Martone","given":"Maryann E","non-dropping-particle":"","parse-names":false,"suffix":""},{"dropping-particle":"","family":"Mons","given":"Albert","non-dropping-particle":"","parse-names":false,"suffix":""},{"dropping-particle":"","family":"Packer","given":"Abel L","non-dropping-particle":"","parse-names":false,"suffix":""},{"dropping-particle":"","family":"Persson","given":"Bengt","non-dropping-particle":"","parse-names":false,"suffix":""},{"dropping-particle":"","family":"Rocca-Serra","given":"Philippe","non-dropping-particle":"","parse-names":false,"suffix":""},{"dropping-particle":"","family":"Roos","given":"Marco","non-dropping-particle":"","parse-names":false,"suffix":""},{"dropping-particle":"","family":"Schaik","given":"Rene","non-dropping-particle":"van","parse-names":false,"suffix":""},{"dropping-particle":"","family":"Sansone","given":"Susanna-Assunta","non-dropping-particle":"","parse-names":false,"suffix":""},{"dropping-particle":"","family":"Schultes","given":"Erik","non-dropping-particle":"","parse-names":false,"suffix":""},{"dropping-particle":"","family":"Sengstag","given":"Thierry","non-dropping-particle":"","parse-names":false,"suffix":""},{"dropping-particle":"","family":"Slater","given":"Ted","non-dropping-particle":"","parse-names":false,"suffix":""},{"dropping-particle":"","family":"Strawn","given":"George","non-dropping-particle":"","parse-names":false,"suffix":""},{"dropping-particle":"","family":"Swertz","given":"Morris A","non-dropping-particle":"","parse-names":false,"suffix":""},{"dropping-particle":"","family":"Thompson","given":"Mark","non-dropping-particle":"","parse-names":false,"suffix":""},{"dropping-particle":"","family":"Lei","given":"Johan","non-dropping-particle":"van der","parse-names":false,"suffix":""},{"dropping-particle":"","family":"Mulligen","given":"Erik","non-dropping-particle":"van","parse-names":false,"suffix":""},{"dropping-particle":"","family":"Velterop","given":"Jan","non-dropping-particle":"","parse-names":false,"suffix":""},{"dropping-particle":"","family":"Waagmeester","given":"Andra","non-dropping-particle":"","parse-names":false,"suffix":""},{"dropping-particle":"","family":"Wittenburg","given":"Peter","non-dropping-particle":"","parse-names":false,"suffix":""},{"dropping-particle":"","family":"Wolstencroft","given":"Katherine","non-dropping-particle":"","parse-names":false,"suffix":""},{"dropping-particle":"","family":"Zhao","given":"Jun","non-dropping-particle":"","parse-names":false,"suffix":""},{"dropping-particle":"","family":"Mons","given":"Barend","non-dropping-particle":"","parse-names":false,"suffix":""}],"container-title":"Scientific Data","id":"ITEM-2","issue":"1","issued":{"date-parts":[["2016"]]},"page":"160018","title":"The FAIR Guiding Principles for scientific data management and stewardship","type":"article-journal","volume":"3"}}],"schema":"https://github.com/citation-style-language/schema/raw/master/csl-citation.json"} </w:instrText>
+        <w:instrText xml:space="preserve"> ADDIN ZOTERO_ITEM CSL_CITATION {"citationID":"Vh0vUx5Y","properties":{"formattedCitation":"(Logan et al., 2021; Wilkinson et al., 2016)","plainCitation":"(Logan et al., 2021; Wilkinson et al., 2016)","noteIndex":0},"citationItems":[{"id":"323vnEaB/Bqc0FxDI","uris":["http://www.mendeley.com/documents/?uuid=5747b790-5145-4624-8313-cf4c7cfb90e2"],"itemData":{"ISSN":"2332-8584","author":[{"dropping-particle":"","family":"Logan","given":"Jessica A R","non-dropping-particle":"","parse-names":false,"suffix":""},{"dropping-particle":"","family":"Hart","given":"Sara A","non-dropping-particle":"","parse-names":false,"suffix":""},{"dropping-particle":"","family":"Schatschneider","given":"Christopher","non-dropping-particle":"","parse-names":false,"suffix":""}],"container-title":"AERA open","id":"ITEM-1","issued":{"date-parts":[["2021"]]},"page":"23328584211006475","publisher":"SAGE Publications Sage CA: Los Angeles, CA","title":"Data sharing in education science","type":"article-journal","volume":"7"}},{"id":"323vnEaB/C0JqRXch","uris":["http://www.mendeley.com/documents/?uuid=8c02e142-d17b-4efb-a880-63b6cb75708d"],"itemData":{"DOI":"10.1038/sdata.2016.18","ISSN":"2052-4463","abstract":"There is an urgent need to improve the infrastructure supporting the reuse of scholarly data. A diverse set of stakeholders—representing academia, industry, funding agencies, and scholarly publishers—have come together to design and jointly endorse a concise and measureable set of principles that we refer to as the FAIR Data Principles. The intent is that these may act as a guideline for those wishing to enhance the reusability of their data holdings. Distinct from peer initiatives that focus on the human scholar, the FAIR Principles put specific emphasis on enhancing the ability of machines to automatically find and use the data, in addition to supporting its reuse by individuals. This Comment is the first formal publication of the FAIR Principles, and includes the rationale behind them, and some exemplar implementations in the community.","author":[{"dropping-particle":"","family":"Wilkinson","given":"Mark D","non-dropping-particle":"","parse-names":false,"suffix":""},{"dropping-particle":"","family":"Dumontier","given":"Michel","non-dropping-particle":"","parse-names":false,"suffix":""},{"dropping-particle":"","family":"Aalbersberg","given":"IJsbrand Jan","non-dropping-particle":"","parse-names":false,"suffix":""},{"dropping-particle":"","family":"Appleton","given":"Gabrielle","non-dropping-particle":"","parse-names":false,"suffix":""},{"dropping-particle":"","family":"Axton","given":"Myles","non-dropping-particle":"","parse-names":false,"suffix":""},{"dropping-particle":"","family":"Baak","given":"Arie","non-dropping-particle":"","parse-names":false,"suffix":""},{"dropping-particle":"","family":"Blomberg","given":"Niklas","non-dropping-particle":"","parse-names":false,"suffix":""},{"dropping-particle":"","family":"Boiten","given":"Jan-Willem","non-dropping-particle":"","parse-names":false,"suffix":""},{"dropping-particle":"","family":"Silva Santos","given":"Luiz Bonino","non-dropping-particle":"da","parse-names":false,"suffix":""},{"dropping-particle":"","family":"Bourne","given":"Philip E","non-dropping-particle":"","parse-names":false,"suffix":""},{"dropping-particle":"","family":"Bouwman","given":"Jildau","non-dropping-particle":"","parse-names":false,"suffix":""},{"dropping-particle":"","family":"Brookes","given":"Anthony J","non-dropping-particle":"","parse-names":false,"suffix":""},{"dropping-particle":"","family":"Clark","given":"Tim","non-dropping-particle":"","parse-names":false,"suffix":""},{"dropping-particle":"","family":"Crosas","given":"Mercè","non-dropping-particle":"","parse-names":false,"suffix":""},{"dropping-particle":"","family":"Dillo","given":"Ingrid","non-dropping-particle":"","parse-names":false,"suffix":""},{"dropping-particle":"","family":"Dumon","given":"Olivier","non-dropping-particle":"","parse-names":false,"suffix":""},{"dropping-particle":"","family":"Edmunds","given":"Scott","non-dropping-particle":"","parse-names":false,"suffix":""},{"dropping-particle":"","family":"Evelo","given":"Chris T","non-dropping-particle":"","parse-names":false,"suffix":""},{"dropping-particle":"","family":"Finkers","given":"Richard","non-dropping-particle":"","parse-names":false,"suffix":""},{"dropping-particle":"","family":"Gonzalez-Beltran","given":"Alejandra","non-dropping-particle":"","parse-names":false,"suffix":""},{"dropping-particle":"","family":"Gray","given":"Alasdair J G","non-dropping-particle":"","parse-names":false,"suffix":""},{"dropping-particle":"","family":"Groth","given":"Paul","non-dropping-particle":"","parse-names":false,"suffix":""},{"dropping-particle":"","family":"Goble","given":"Carole","non-dropping-particle":"","parse-names":false,"suffix":""},{"dropping-particle":"","family":"Grethe","given":"Jeffrey S","non-dropping-particle":"","parse-names":false,"suffix":""},{"dropping-particle":"","family":"Heringa","given":"Jaap","non-dropping-particle":"","parse-names":false,"suffix":""},{"dropping-particle":"","family":"’t Hoen","given":"Peter A C","non-dropping-particle":"","parse-names":false,"suffix":""},{"dropping-particle":"","family":"Hooft","given":"Rob","non-dropping-particle":"","parse-names":false,"suffix":""},{"dropping-particle":"","family":"Kuhn","given":"Tobias","non-dropping-particle":"","parse-names":false,"suffix":""},{"dropping-particle":"","family":"Kok","given":"Ruben","non-dropping-particle":"","parse-names":false,"suffix":""},{"dropping-particle":"","family":"Kok","given":"Joost","non-dropping-particle":"","parse-names":false,"suffix":""},{"dropping-particle":"","family":"Lusher","given":"Scott J","non-dropping-particle":"","parse-names":false,"suffix":""},{"dropping-particle":"","family":"Martone","given":"Maryann E","non-dropping-particle":"","parse-names":false,"suffix":""},{"dropping-particle":"","family":"Mons","given":"Albert","non-dropping-particle":"","parse-names":false,"suffix":""},{"dropping-particle":"","family":"Packer","given":"Abel L","non-dropping-particle":"","parse-names":false,"suffix":""},{"dropping-particle":"","family":"Persson","given":"Bengt","non-dropping-particle":"","parse-names":false,"suffix":""},{"dropping-particle":"","family":"Rocca-Serra","given":"Philippe","non-dropping-particle":"","parse-names":false,"suffix":""},{"dropping-particle":"","family":"Roos","given":"Marco","non-dropping-particle":"","parse-names":false,"suffix":""},{"dropping-particle":"","family":"Schaik","given":"Rene","non-dropping-particle":"van","parse-names":false,"suffix":""},{"dropping-particle":"","family":"Sansone","given":"Susanna-Assunta","non-dropping-particle":"","parse-names":false,"suffix":""},{"dropping-particle":"","family":"Schultes","given":"Erik","non-dropping-particle":"","parse-names":false,"suffix":""},{"dropping-particle":"","family":"Sengstag","given":"Thierry","non-dropping-particle":"","parse-names":false,"suffix":""},{"dropping-particle":"","family":"Slater","given":"Ted","non-dropping-particle":"","parse-names":false,"suffix":""},{"dropping-particle":"","family":"Strawn","given":"George","non-dropping-particle":"","parse-names":false,"suffix":""},{"dropping-particle":"","family":"Swertz","given":"Morris A","non-dropping-particle":"","parse-names":false,"suffix":""},{"dropping-particle":"","family":"Thompson","given":"Mark","non-dropping-particle":"","parse-names":false,"suffix":""},{"dropping-particle":"","family":"Lei","given":"Johan","non-dropping-particle":"van der","parse-names":false,"suffix":""},{"dropping-particle":"","family":"Mulligen","given":"Erik","non-dropping-particle":"van","parse-names":false,"suffix":""},{"dropping-particle":"","family":"Velterop","given":"Jan","non-dropping-particle":"","parse-names":false,"suffix":""},{"dropping-particle":"","family":"Waagmeester","given":"Andra","non-dropping-particle":"","parse-names":false,"suffix":""},{"dropping-particle":"","family":"Wittenburg","given":"Peter","non-dropping-particle":"","parse-names":false,"suffix":""},{"dropping-particle":"","family":"Wolstencroft","given":"Katherine","non-dropping-particle":"","parse-names":false,"suffix":""},{"dropping-particle":"","family":"Zhao","given":"Jun","non-dropping-particle":"","parse-names":false,"suffix":""},{"dropping-particle":"","family":"Mons","given":"Barend","non-dropping-particle":"","parse-names":false,"suffix":""}],"container-title":"Scientific Data","id":"ITEM-2","issue":"1","issued":{"date-parts":[["2016"]]},"page":"160018","title":"The FAIR Guiding Principles for scientific data management and stewardship","type":"article-journal","volume":"3"}}],"schema":"https://github.com/citation-style-language/schema/raw/master/csl-citation.json"} </w:instrText>
       </w:r>
       <w:r>
         <w:fldChar w:fldCharType="separate"/>
@@ -116,7 +116,7 @@
         <w:fldChar w:fldCharType="begin" w:fldLock="1"/>
       </w:r>
       <w:r>
-        <w:instrText xml:space="preserve"> ADDIN ZOTERO_ITEM CSL_CITATION {"citationID":"Ez4QpdjO","properties":{"formattedCitation":"(Fitzgerald &amp; Tipton, 2024)","plainCitation":"(Fitzgerald &amp; Tipton, 2024)","noteIndex":0},"citationItems":[{"id":"bpYFEgFX/JWtWdeYn","uris":["http://www.mendeley.com/documents/?uuid=35692fd6-0854-4f3a-b671-13abf15d4d88"],"itemData":{"DOI":"10.3102/10769986241238478","ISSN":"1076-9986","abstract":"This article presents methods for using extant data to improve the properties of estimators of the standardized mean difference (SMD) effect size. Because samples recruited into education research studies are often more homogeneous than the populations of policy interest, the variation in educational outcomes can be smaller in these samples than is reflective of the true variation in the population. This affects effect size estimation since the sample standard deviation is used in the denominator of the SMD. We propose leveraging extant data on sample variance estimates from multiple studies, made available via clearinghouse databases such as the What Works Clearinghouse, to standardize a mean difference. This allows effect sizes to be benchmarked across a common and broad population, thus enabling better comparability across studies and interventions. We derive the new estimators of the population variance and the corresponding SMD, which pool sample variances from multiple studies using both an analysis of variance and a meta-analytic framework. We demonstrate the properties of these estimators via analytic and simulation results and offer recommendations for when these estimators are appropriate in practice.","author":[{"dropping-particle":"","family":"Fitzgerald","given":"Kaitlyn G","non-dropping-particle":"","parse-names":false,"suffix":""},{"dropping-particle":"","family":"Tipton","given":"Elizabeth","non-dropping-particle":"","parse-names":false,"suffix":""}],"container-title":"Journal of Educational and Behavioral Statistics","id":"ITEM-1","issued":{"date-parts":[["2024","4","7"]]},"note":"doi: 10.3102/10769986241238478","page":"10769986241238478","publisher":"American Educational Research Association","title":"Using Extant Data to Improve Estimation of the Standardized Mean Difference","type":"article-journal"}}],"schema":"https://github.com/citation-style-language/schema/raw/master/csl-citation.json"} </w:instrText>
+        <w:instrText xml:space="preserve"> ADDIN ZOTERO_ITEM CSL_CITATION {"citationID":"Ez4QpdjO","properties":{"formattedCitation":"(Fitzgerald &amp; Tipton, 2024)","plainCitation":"(Fitzgerald &amp; Tipton, 2024)","noteIndex":0},"citationItems":[{"id":"323vnEaB/OoCQMyby","uris":["http://www.mendeley.com/documents/?uuid=35692fd6-0854-4f3a-b671-13abf15d4d88"],"itemData":{"DOI":"10.3102/10769986241238478","ISSN":"1076-9986","abstract":"This article presents methods for using extant data to improve the properties of estimators of the standardized mean difference (SMD) effect size. Because samples recruited into education research studies are often more homogeneous than the populations of policy interest, the variation in educational outcomes can be smaller in these samples than is reflective of the true variation in the population. This affects effect size estimation since the sample standard deviation is used in the denominator of the SMD. We propose leveraging extant data on sample variance estimates from multiple studies, made available via clearinghouse databases such as the What Works Clearinghouse, to standardize a mean difference. This allows effect sizes to be benchmarked across a common and broad population, thus enabling better comparability across studies and interventions. We derive the new estimators of the population variance and the corresponding SMD, which pool sample variances from multiple studies using both an analysis of variance and a meta-analytic framework. We demonstrate the properties of these estimators via analytic and simulation results and offer recommendations for when these estimators are appropriate in practice.","author":[{"dropping-particle":"","family":"Fitzgerald","given":"Kaitlyn G","non-dropping-particle":"","parse-names":false,"suffix":""},{"dropping-particle":"","family":"Tipton","given":"Elizabeth","non-dropping-particle":"","parse-names":false,"suffix":""}],"container-title":"Journal of Educational and Behavioral Statistics","id":"ITEM-1","issued":{"date-parts":[["2024","4","7"]]},"note":"doi: 10.3102/10769986241238478","page":"10769986241238478","publisher":"American Educational Research Association","title":"Using Extant Data to Improve Estimation of the Standardized Mean Difference","type":"article-journal"}}],"schema":"https://github.com/citation-style-language/schema/raw/master/csl-citation.json"} </w:instrText>
       </w:r>
       <w:r>
         <w:fldChar w:fldCharType="separate"/>
@@ -125,21 +125,7 @@
         <w:rPr>
           <w:rFonts w:cs="Times New Roman"/>
         </w:rPr>
-        <w:t xml:space="preserve">(Fitzgerald &amp; </w:t>
-      </w:r>
-      <w:proofErr w:type="spellStart"/>
-      <w:r>
-        <w:rPr>
-          <w:rFonts w:cs="Times New Roman"/>
-        </w:rPr>
-        <w:t>Tipton</w:t>
-      </w:r>
-      <w:proofErr w:type="spellEnd"/>
-      <w:r>
-        <w:rPr>
-          <w:rFonts w:cs="Times New Roman"/>
-        </w:rPr>
-        <w:t>, 2024)</w:t>
+        <w:t>(Fitzgerald &amp; Tipton, 2024)</w:t>
       </w:r>
       <w:r>
         <w:fldChar w:fldCharType="end"/>
@@ -174,7 +160,7 @@
         <w:rPr>
           <w:lang w:val="en-US"/>
         </w:rPr>
-        <w:instrText xml:space="preserve"> ADDIN ZOTERO_ITEM CSL_CITATION {"citationID":"oRMX8RC9","properties":{"formattedCitation":"(R Core Team, 2022)","plainCitation":"(R Core Team, 2022)","noteIndex":0},"citationItems":[{"id":"bpYFEgFX/SRXgvnur","uris":["http://www.mendeley.com/documents/?uuid=144b2ccb-eedb-49d1-a86c-72c8ab565320"],"itemData":{"author":[{"dropping-particle":"","family":"R Core Team","given":"","non-dropping-particle":"","parse-names":false,"suffix":""}],"id":"ITEM-1","issued":{"date-parts":[["2022"]]},"publisher":"R Foundation for Statistical Computing, Vienna, Austria","title":"R: A language and envi</w:instrText>
+        <w:instrText xml:space="preserve"> ADDIN ZOTERO_ITEM CSL_CITATION {"citationID":"oRMX8RC9","properties":{"formattedCitation":"(R Core Team, 2022)","plainCitation":"(R Core Team, 2022)","noteIndex":0},"citationItems":[{"id":"323vnEaB/lDzzWgbZ","uris":["http://www.mendeley.com/documents/?uuid=144b2ccb-eedb-49d1-a86c-72c8ab565320"],"itemData":{"author":[{"dropping-particle":"","family":"R Core Team","given":"","non-dropping-particle":"","parse-names":false,"suffix":""}],"id":"ITEM-1","issued":{"date-parts":[["2022"]]},"publisher":"R Foundation for Statistical Computing, Vienna, Austria","title":"R: A language and envi</w:instrText>
       </w:r>
       <w:r>
         <w:rPr>
@@ -208,7 +194,7 @@
         <w:rPr>
           <w:lang w:val="en-US"/>
         </w:rPr>
-        <w:instrText xml:space="preserve"> ADDIN ZOTERO_ITEM CSL_CITATION {"citationID":"A7ArtYDA","properties":{"formattedCitation":"(RStudio Team, 2015)","plainCitation":"(RStudio Team, 2015)","noteIndex":0},"citationItems":[{"id":"bpYFEgFX/BkXum54N","uris":["http://www.mendeley.com/documents/?uuid=bc9ec0ec-5a10-4d63-8c65-48175347e889"],"itemData":{"author":[{"dropping-particle":"","family":"RStudio Team","given":"","non-dropping-particle":"","parse-names":false,"suffix":""}],"id":"ITEM-1","issued":{"date-parts":[["2015"]]},"publisher":"RStudio, Inc., Boston, MA","title":"RStudio: Integrated development for R","type":"article"}}],"schema":"https://github.com/citation-style-language/schema/raw/master/csl-citation.json"} </w:instrText>
+        <w:instrText xml:space="preserve"> ADDIN ZOTERO_ITEM CSL_CITATION {"citationID":"A7ArtYDA","properties":{"formattedCitation":"(RStudio Team, 2015)","plainCitation":"(RStudio Team, 2015)","noteIndex":0},"citationItems":[{"id":"323vnEaB/aF7apoWi","uris":["http://www.mendeley.com/documents/?uuid=bc9ec0ec-5a10-4d63-8c65-48175347e889"],"itemData":{"author":[{"dropping-particle":"","family":"RStudio Team","given":"","non-dropping-particle":"","parse-names":false,"suffix":""}],"id":"ITEM-1","issued":{"date-parts":[["2015"]]},"publisher":"RStudio, Inc., Boston, MA","title":"RStudio: Integrated development for R","type":"article"}}],"schema":"https://github.com/citation-style-language/schema/raw/master/csl-citation.json"} </w:instrText>
       </w:r>
       <w:r>
         <w:fldChar w:fldCharType="separate"/>
@@ -237,7 +223,7 @@
         <w:rPr>
           <w:lang w:val="en-US"/>
         </w:rPr>
-        <w:instrText xml:space="preserve"> ADDIN ZOTERO_ITEM CSL_CITATION {"citationID":"P5B6wu7H","properties":{"formattedCitation":"(Wickham et al., 2019)","plainCitation":"(Wickham et al., 2019)","noteIndex":0},"citationItems":[{"id":"bpYFEgFX/eLiuu5ZP","uris":["http://www.mendeley.com/documents/?uuid=b9c287c1-b61a-4c4a-9b95-3da8c5d3be2d"],"itemData":{"ISSN":"2475-9066","author":[{"dropping-particle":"","family":"Wickham","given":"Hadley","non-dropping-particle":"","parse-names":false,"suffix":""},{"dropping-particle":"","family":"Averick","given":"Mara","non-dropping-particle":"","parse-names":false,"suffix":""},{"dropping-particle":"","family":"Bryan","given":"Jennifer","non-dropping-particle":"","parse-names":false,"suffix":""},{"dropping-particle":"","family":"Chang","given":"Winston","non-dropping-particle":"","parse-names":false,"suffix":""},{"dropping-particle":"","family":"McGowan","given":"Lucy D'Agostino","non-dropping-particle":"","parse-names":false,"suffix":""},{"dropping-particle":"","family":"François","given":"Romain","non-dropping-particle":"","parse-names":false,"suffix":""},{"dropping-particle":"","family":"Grolemund","given":"Garrett","non-dropping-particle":"","parse-names":false,"suffix":""},{"dropping-particle":"","family":"Hayes","given":"Alex","non-dropping-particle":"","parse-names":false,"suffix":""},{"dropping-particle":"","family":"Henry","given":"Lionel","non-dropping-particle":"","parse-names":false,"suffix":""},{"dropping-particle":"","family":"Hester","given":"Jim","non-dropping-particle":"","parse-names":false,"suffix":""}],"container-title":"Journal of open source software","id":"ITEM-1","issue":"43","issued":{"date-parts":[["2019"]]},"page":"1686","title":"Welcome to the Tidyverse","type":"article-journal","volume":"4"}}],"schema":"https://github.com/citation-style-language/schema/raw/master/csl-citation.json"} </w:instrText>
+        <w:instrText xml:space="preserve"> ADDIN ZOTERO_ITEM CSL_CITATION {"citationID":"P5B6wu7H","properties":{"formattedCitation":"(Wickham et al., 2019)","plainCitation":"(Wickham et al., 2019)","noteIndex":0},"citationItems":[{"id":"323vnEaB/BbM0pU61","uris":["http://www.mendeley.com/documents/?uuid=b9c287c1-b61a-4c4a-9b95-3da8c5d3be2d"],"itemData":{"ISSN":"2475-9066","author":[{"dropping-particle":"","family":"Wickham","given":"Hadley","non-dropping-particle":"","parse-names":false,"suffix":""},{"dropping-particle":"","family":"Averick","given":"Mara","non-dropping-particle":"","parse-names":false,"suffix":""},{"dropping-particle":"","family":"Bryan","given":"Jennifer","non-dropping-particle":"","parse-names":false,"suffix":""},{"dropping-particle":"","family":"Chang","given":"Winston","non-dropping-particle":"","parse-names":false,"suffix":""},{"dropping-particle":"","family":"McGowan","given":"Lucy D'Agostino","non-dropping-particle":"","parse-names":false,"suffix":""},{"dropping-particle":"","family":"François","given":"Romain","non-dropping-particle":"","parse-names":false,"suffix":""},{"dropping-particle":"","family":"Grolemund","given":"Garrett","non-dropping-particle":"","parse-names":false,"suffix":""},{"dropping-particle":"","family":"Hayes","given":"Alex","non-dropping-particle":"","parse-names":false,"suffix":""},{"dropping-particle":"","family":"Henry","given":"Lionel","non-dropping-particle":"","parse-names":false,"suffix":""},{"dropping-particle":"","family":"Hester","given":"Jim","non-dropping-particle":"","parse-names":false,"suffix":""}],"container-title":"Journal of open source software","id":"ITEM-1","issue":"43","issued":{"date-parts":[["2019"]]},"page":"1686","title":"Welcome to the Tidyverse","type":"article-journal","volume":"4"}}],"schema":"https://github.com/citation-style-language/schema/raw/master/csl-citation.json"} </w:instrText>
       </w:r>
       <w:r>
         <w:fldChar w:fldCharType="separate"/>
@@ -246,7 +232,21 @@
         <w:rPr>
           <w:rFonts w:cs="Times New Roman"/>
         </w:rPr>
-        <w:t>(Wickham et al., 2019)</w:t>
+        <w:t>(</w:t>
+      </w:r>
+      <w:proofErr w:type="spellStart"/>
+      <w:r>
+        <w:rPr>
+          <w:rFonts w:cs="Times New Roman"/>
+        </w:rPr>
+        <w:t>Wickham</w:t>
+      </w:r>
+      <w:proofErr w:type="spellEnd"/>
+      <w:r>
+        <w:rPr>
+          <w:rFonts w:cs="Times New Roman"/>
+        </w:rPr>
+        <w:t xml:space="preserve"> et al., 2019)</w:t>
       </w:r>
       <w:r>
         <w:fldChar w:fldCharType="end"/>
@@ -257,7 +257,7 @@
         <w:fldChar w:fldCharType="begin" w:fldLock="1"/>
       </w:r>
       <w:r>
-        <w:instrText xml:space="preserve"> ADDIN ZOTERO_ITEM CSL_CITATION {"citationID":"PBfvVHiD","properties":{"formattedCitation":"(Sterne, Hern\\uc0\\u225{}n, et al., 2016)","plainCitation":"(Sterne, Hernán, et al., 2016)","noteIndex":0},"citationItems":[{"id":"bpYFEgFX/maK0WOtH","uris":["http://www.mendeley.com/documents/?uuid=40906c56-d754-4bcd-b7fa-75020eb5b4fa"],"itemData":{"DOI":"10.1136/bmj.i4919","abstract":"Non-randomised studies of the effects of interventions are critical to many areas of healthcare evaluation, but their results may be biased. It is therefore important to understand and appraise their strengths and weaknesses. We developed ROBINS-I (“Risk Of Bias In Non-randomised Studies - of Interventions”), a new tool for evaluating risk of bias in estimates of the comparative effectiveness (harm or benefit) of interventions from studies that did not use randomisation to allocate units (individuals or clusters of individuals) to comparison groups. The tool will be particularly useful to those undertaking systematic reviews that include non-randomised studies.Summary pointsNon-randomised studies of the effects of interventions are critical to many areas of healthcare evaluation but are subject to confounding and a range of other potential biasesWe developed, piloted, and refined a new tool, ROBINS-I, to assess “Risk Of Bias In Non-randomised Studies - of Interventions”The tool views each study as an attempt to emulate (mimic) a hypothetical pragmatic randomised trial, and covers seven distinct domains through which bias might be introducedWe use “signalling questions” to help users of ROBINS-I to judge risk of bias within each domainThe judgements within each domain carry forward to an overall risk of bias judgement across bias domains for the outcome being assessedNon-randomised studies of the effects of interventions (NRSI) are critical to many areas of healthcare evaluation. Designs of NRSI that can be used to evaluate the effects of interventions include observational studies such as cohort studies and case-control studies in which intervention groups are allocated during the course of usual treatment decisions, and quasi-randomised studies in which the method of allocation falls short of full randomisation. Non-randomised studies can provide evidence additional to that available from randomised trials about long term outcomes, rare events, adverse effects and populations that are …","author":[{"dropping-particle":"","family":"Sterne","given":"Jonathan A C.","non-dropping-particle":"","parse-names":false,"suffix":""},{"dropping-particle":"","family":"Hernán","given":"Miguel A","non-dropping-particle":"","parse-names":false,"suffix":""},{"dropping-particle":"","family":"Reeves","given":"Barnaby C","non-dropping-particle":"","parse-names":false,"suffix":""},{"dropping-particle":"","family":"Savović","given":"Jelena","non-dropping-particle":"","parse-names":false,"suffix":""},{"dropping-particle":"","family":"Berkman","given":"Nancy D","non-dropping-particle":"","parse-names":false,"suffix":""},{"dropping-particle":"","family":"Viswanathan","given":"Meera","non-dropping-particle":"","parse-names":false,"suffix":""},{"dropping-particle":"","family":"Henry","given":"David","non-dropping-particle":"","parse-names":false,"suffix":""},{"dropping-particle":"","family":"Altman","given":"Douglas G","non-dropping-particle":"","parse-names":false,"suffix":""},{"dropping-particle":"","family":"Ansari","given":"Mohammed T","non-dropping-particle":"","parse-names":false,"suffix":""},{"dropping-particle":"","family":"Boutron","given":"Isabelle","non-dropping-particle":"","parse-names":false,"suffix":""},{"dropping-particle":"","family":"Carpenter","given":"James R","non-dropping-particle":"","parse-names":false,"suffix":""},{"dropping-particle":"","family":"Chan","given":"An-Wen","non-dropping-particle":"","parse-names":false,"suffix":""},{"dropping-particle":"","family":"Churchill","given":"Rachel","non-dropping-particle":"","parse-names":false,"suffix":""},{"dropping-particle":"","family":"Deeks","given":"Jonathan J","non-dropping-particle":"","parse-names":false,"suffix":""},{"dropping-particle":"","family":"Hróbjartsson","given":"Asbjørn","non-dropping-particle":"","parse-names":false,"suffix":""},{"dropping-particle":"","family":"Kirkham","given":"Jamie","non-dropping-particle":"","parse-names":false,"suffix":""},{"dropping-particle":"","family":"Jüni","given":"Peter","non-dropping-particle":"","parse-names":false,"suffix":""},{"dropping-particle":"","family":"Loke","given":"Yoon K","non-dropping-particle":"","parse-names":false,"suffix":""},{"dropping-particle":"","family":"Pigott","given":"Therese D.","non-dropping-particle":"","parse-names":false,"suffix":""},{"dropping-particle":"","family":"Ramsay","given":"Craig R","non-dropping-particle":"","parse-names":false,"suffix":""},{"dropping-particle":"","family":"Regidor","given":"Deborah","non-dropping-particle":"","parse-names":false,"suffix":""},{"dropping-particle":"","family":"Rothstein","given":"Hannah R.","non-dropping-particle":"","parse-names":false,"suffix":""},{"dropping-particle":"","family":"Sandhu","given":"Lakhbir","non-dropping-particle":"","parse-names":false,"suffix":""},{"dropping-particle":"","family":"Santaguida","given":"Pasqualina L","non-dropping-particle":"","parse-names":false,"suffix":""},{"dropping-particle":"","family":"Schünemann","given":"Holger J","non-dropping-particle":"","parse-names":false,"suffix":""},{"dropping-particle":"","family":"Shea","given":"Beverly","non-dropping-particle":"","parse-names":false,"suffix":""},{"dropping-particle":"","family":"Shrier","given":"Ian","non-dropping-particle":"","parse-names":false,"suffix":""},{"dropping-particle":"","family":"Tugwell","given":"Peter","non-dropping-particle":"","parse-names":false,"suffix":""},{"dropping-particle":"","family":"Turner","given":"Lucy","non-dropping-particle":"","parse-names":false,"suffix":""},{"dropping-particle":"","family":"Valentine","given":"Jeffrey C","non-dropping-particle":"","parse-names":false,"suffix":""},{"dropping-particle":"","family":"Waddington","given":"Hugh","non-dropping-particle":"","parse-names":false,"suffix":""},{"dropping-particle":"","family":"Waters","given":"Elizabeth","non-dropping-particle":"","parse-names":false,"suffix":""},{"dropping-particle":"","family":"Wells","given":"George A","non-dropping-particle":"","parse-names":false,"suffix":""},{"dropping-particle":"","family":"Whiting","given":"Penny F","non-dropping-particle":"","parse-names":false,"suffix":""},{"dropping-particle":"","family":"Higgins","given":"Julian P T","non-dropping-particle":"","parse-names":false,"suffix":""}],"container-title":"BMJ","id":"ITEM-1","issued":{"date-parts":[["2016","10","12"]]},"page":"i4919","title":"ROBINS-I: A tool for assessing risk of bias in non-randomised studies of interventions","type":"article-journal","volume":"355"}}],"schema":"https://github.com/citation-style-language/schema/raw/master/csl-citation.json"} </w:instrText>
+        <w:instrText xml:space="preserve"> ADDIN ZOTERO_ITEM CSL_CITATION {"citationID":"PBfvVHiD","properties":{"formattedCitation":"(Sterne, Hern\\uc0\\u225{}n, et al., 2016)","plainCitation":"(Sterne, Hernán, et al., 2016)","noteIndex":0},"citationItems":[{"id":"323vnEaB/Aa7SNQs8","uris":["http://www.mendeley.com/documents/?uuid=40906c56-d754-4bcd-b7fa-75020eb5b4fa"],"itemData":{"DOI":"10.1136/bmj.i4919","abstract":"Non-randomised studies of the effects of interventions are critical to many areas of healthcare evaluation, but their results may be biased. It is therefore important to understand and appraise their strengths and weaknesses. We developed ROBINS-I (“Risk Of Bias In Non-randomised Studies - of Interventions”), a new tool for evaluating risk of bias in estimates of the comparative effectiveness (harm or benefit) of interventions from studies that did not use randomisation to allocate units (individuals or clusters of individuals) to comparison groups. The tool will be particularly useful to those undertaking systematic reviews that include non-randomised studies.Summary pointsNon-randomised studies of the effects of interventions are critical to many areas of healthcare evaluation but are subject to confounding and a range of other potential biasesWe developed, piloted, and refined a new tool, ROBINS-I, to assess “Risk Of Bias In Non-randomised Studies - of Interventions”The tool views each study as an attempt to emulate (mimic) a hypothetical pragmatic randomised trial, and covers seven distinct domains through which bias might be introducedWe use “signalling questions” to help users of ROBINS-I to judge risk of bias within each domainThe judgements within each domain carry forward to an overall risk of bias judgement across bias domains for the outcome being assessedNon-randomised studies of the effects of interventions (NRSI) are critical to many areas of healthcare evaluation. Designs of NRSI that can be used to evaluate the effects of interventions include observational studies such as cohort studies and case-control studies in which intervention groups are allocated during the course of usual treatment decisions, and quasi-randomised studies in which the method of allocation falls short of full randomisation. Non-randomised studies can provide evidence additional to that available from randomised trials about long term outcomes, rare events, adverse effects and populations that are …","author":[{"dropping-particle":"","family":"Sterne","given":"Jonathan A C.","non-dropping-particle":"","parse-names":false,"suffix":""},{"dropping-particle":"","family":"Hernán","given":"Miguel A","non-dropping-particle":"","parse-names":false,"suffix":""},{"dropping-particle":"","family":"Reeves","given":"Barnaby C","non-dropping-particle":"","parse-names":false,"suffix":""},{"dropping-particle":"","family":"Savović","given":"Jelena","non-dropping-particle":"","parse-names":false,"suffix":""},{"dropping-particle":"","family":"Berkman","given":"Nancy D","non-dropping-particle":"","parse-names":false,"suffix":""},{"dropping-particle":"","family":"Viswanathan","given":"Meera","non-dropping-particle":"","parse-names":false,"suffix":""},{"dropping-particle":"","family":"Henry","given":"David","non-dropping-particle":"","parse-names":false,"suffix":""},{"dropping-particle":"","family":"Altman","given":"Douglas G","non-dropping-particle":"","parse-names":false,"suffix":""},{"dropping-particle":"","family":"Ansari","given":"Mohammed T","non-dropping-particle":"","parse-names":false,"suffix":""},{"dropping-particle":"","family":"Boutron","given":"Isabelle","non-dropping-particle":"","parse-names":false,"suffix":""},{"dropping-particle":"","family":"Carpenter","given":"James R","non-dropping-particle":"","parse-names":false,"suffix":""},{"dropping-particle":"","family":"Chan","given":"An-Wen","non-dropping-particle":"","parse-names":false,"suffix":""},{"dropping-particle":"","family":"Churchill","given":"Rachel","non-dropping-particle":"","parse-names":false,"suffix":""},{"dropping-particle":"","family":"Deeks","given":"Jonathan J","non-dropping-particle":"","parse-names":false,"suffix":""},{"dropping-particle":"","family":"Hróbjartsson","given":"Asbjørn","non-dropping-particle":"","parse-names":false,"suffix":""},{"dropping-particle":"","family":"Kirkham","given":"Jamie","non-dropping-particle":"","parse-names":false,"suffix":""},{"dropping-particle":"","family":"Jüni","given":"Peter","non-dropping-particle":"","parse-names":false,"suffix":""},{"dropping-particle":"","family":"Loke","given":"Yoon K","non-dropping-particle":"","parse-names":false,"suffix":""},{"dropping-particle":"","family":"Pigott","given":"Therese D.","non-dropping-particle":"","parse-names":false,"suffix":""},{"dropping-particle":"","family":"Ramsay","given":"Craig R","non-dropping-particle":"","parse-names":false,"suffix":""},{"dropping-particle":"","family":"Regidor","given":"Deborah","non-dropping-particle":"","parse-names":false,"suffix":""},{"dropping-particle":"","family":"Rothstein","given":"Hannah R.","non-dropping-particle":"","parse-names":false,"suffix":""},{"dropping-particle":"","family":"Sandhu","given":"Lakhbir","non-dropping-particle":"","parse-names":false,"suffix":""},{"dropping-particle":"","family":"Santaguida","given":"Pasqualina L","non-dropping-particle":"","parse-names":false,"suffix":""},{"dropping-particle":"","family":"Schünemann","given":"Holger J","non-dropping-particle":"","parse-names":false,"suffix":""},{"dropping-particle":"","family":"Shea","given":"Beverly","non-dropping-particle":"","parse-names":false,"suffix":""},{"dropping-particle":"","family":"Shrier","given":"Ian","non-dropping-particle":"","parse-names":false,"suffix":""},{"dropping-particle":"","family":"Tugwell","given":"Peter","non-dropping-particle":"","parse-names":false,"suffix":""},{"dropping-particle":"","family":"Turner","given":"Lucy","non-dropping-particle":"","parse-names":false,"suffix":""},{"dropping-particle":"","family":"Valentine","given":"Jeffrey C","non-dropping-particle":"","parse-names":false,"suffix":""},{"dropping-particle":"","family":"Waddington","given":"Hugh","non-dropping-particle":"","parse-names":false,"suffix":""},{"dropping-particle":"","family":"Waters","given":"Elizabeth","non-dropping-particle":"","parse-names":false,"suffix":""},{"dropping-particle":"","family":"Wells","given":"George A","non-dropping-particle":"","parse-names":false,"suffix":""},{"dropping-particle":"","family":"Whiting","given":"Penny F","non-dropping-particle":"","parse-names":false,"suffix":""},{"dropping-particle":"","family":"Higgins","given":"Julian P T","non-dropping-particle":"","parse-names":false,"suffix":""}],"container-title":"BMJ","id":"ITEM-1","issued":{"date-parts":[["2016","10","12"]]},"page":"i4919","title":"ROBINS-I: A tool for assessing risk of bias in non-randomised studies of interventions","type":"article-journal","volume":"355"}}],"schema":"https://github.com/citation-style-language/schema/raw/master/csl-citation.json"} </w:instrText>
       </w:r>
       <w:r>
         <w:fldChar w:fldCharType="separate"/>
@@ -267,7 +267,23 @@
           <w:rFonts w:cs="Times New Roman"/>
           <w:szCs w:val="24"/>
         </w:rPr>
-        <w:t>(Sterne, Hernán, et al., 2016)</w:t>
+        <w:t xml:space="preserve">(Sterne, </w:t>
+      </w:r>
+      <w:proofErr w:type="spellStart"/>
+      <w:r>
+        <w:rPr>
+          <w:rFonts w:cs="Times New Roman"/>
+          <w:szCs w:val="24"/>
+        </w:rPr>
+        <w:t>Hernán</w:t>
+      </w:r>
+      <w:proofErr w:type="spellEnd"/>
+      <w:r>
+        <w:rPr>
+          <w:rFonts w:cs="Times New Roman"/>
+          <w:szCs w:val="24"/>
+        </w:rPr>
+        <w:t>, et al., 2016)</w:t>
       </w:r>
       <w:r>
         <w:fldChar w:fldCharType="end"/>
@@ -279,7 +295,7 @@
         <w:fldChar w:fldCharType="begin" w:fldLock="1"/>
       </w:r>
       <w:r>
-        <w:instrText xml:space="preserve"> ADDIN ZOTERO_ITEM CSL_CITATION {"citationID":"zif053MV","properties":{"formattedCitation":"(Eldridge et al., 2021; Sterne et al., 2019)","plainCitation":"(Eldridge et al., 2021; Sterne et al., 2019)","noteIndex":0},"citationItems":[{"id":"bpYFEgFX/H9YZkV2S","uris":["http://www.mendeley.com/documents/?uuid=17e4c2ad-0204-43c8-a887-6f9d3170ac25"],"itemData":{"author":[{"dropping-particle":"","family":"Eldridge","given":"Sandra","non-dropping-particle":"","parse-names":false,"suffix":""},{"dropping-particle":"","family":"Campbell","given":"Marion K","non-dropping-particle":"","parse-names":false,"suffix":""},{"dropping-particle":"","family":"Campbell","given":"Michael J","non-dropping-particle":"","parse-names":false,"suffix":""},{"dropping-particle":"","family":"Drahota","given":"Amy K","non-dropping-particle":"","parse-names":false,"suffix":""},{"dropping-particle":"","family":"Giraudeau","given":"Bruno","non-dropping-particle":"","parse-names":false,"suffix":""},{"dropping-particle":"","family":"Reeves","given":"Barnaby C","non-dropping-particle":"","parse-names":false,"suffix":""},{"dropping-particle":"","family":"Siegfried","given":"Nandi","non-dropping-particle":"","parse-names":false,"suffix":""},{"dropping-particle":"","family":"Higgins","given":"Julian PT","non-dropping-particle":"","parse-names":false,"suffix":""}],"id":"ITEM-1","issued":{"date-parts":[["2021"]]},"number-of-pages":"1-22","publisher":"Cochrane Bias Methods Group","title":"Revised Cochrane risk of bias tool for randomized trials (RoB 2): Additional considerations for cluster-randomized trials (RoB 2 CRT)","type":"report"}},{"id":"bpYFEgFX/hU9o2GzY","uris":["http://www.mendeley.com/documents/?uuid=0c4d923c-025d-4165-9f54-b59765f3ac15"],"itemData":{"DOI":"10.1136/bmj.l4898","ISSN":"0959-8138","author":[{"dropping-particle":"","family":"Sterne","given":"Jonathan A C.","non-dropping-particle":"","parse-names":false,"suffix":""},{"dropping-particle":"","family":"Savović","given":"Jelena","non-dropping-particle":"","parse-names":false,"suffix":""},{"dropping-particle":"","family":"Page","given":"Matthew J","non-dropping-particle":"","parse-names":false,"suffix":""},{"dropping-particle":"","family":"Elbers","given":"Roy G","non-dropping-particle":"","parse-names":false,"suffix":""},{"dropping-particle":"","family":"Blencowe","given":"Natalie S","non-dropping-particle":"","parse-names":false,"suffix":""},{"dropping-particle":"","family":"Boutron","given":"Isabelle","non-dropping-particle":"","parse-names":false,"suffix":""},{"dropping-particle":"","family":"Cates","given":"Christopher J","non-dropping-particle":"","parse-names":false,"suffix":""},{"dropping-particle":"","family":"Cheng","given":"Hung-Yuan","non-dropping-particle":"","parse-names":false,"suffix":""},{"dropping-particle":"","family":"Corbett","given":"Mark S","non-dropping-particle":"","parse-names":false,"suffix":""},{"dropping-particle":"","family":"Eldridge","given":"Sandra M","non-dropping-particle":"","parse-names":false,"suffix":""}],"container-title":"BMJ","id":"ITEM-2","issued":{"date-parts":[["2019"]]},"page":"l4898","publisher":"British Medical Journal Publishing Group","title":"RoB 2: A revised tool for assessing risk of bias in randomised trials","type":"article-journal","volume":"366"}}],"schema":"https://github.com/citation-style-language/schema/raw/master/csl-citation.json"} </w:instrText>
+        <w:instrText xml:space="preserve"> ADDIN ZOTERO_ITEM CSL_CITATION {"citationID":"zif053MV","properties":{"formattedCitation":"(Eldridge et al., 2021; Sterne et al., 2019)","plainCitation":"(Eldridge et al., 2021; Sterne et al., 2019)","noteIndex":0},"citationItems":[{"id":"323vnEaB/xFoPryDz","uris":["http://www.mendeley.com/documents/?uuid=17e4c2ad-0204-43c8-a887-6f9d3170ac25"],"itemData":{"author":[{"dropping-particle":"","family":"Eldridge","given":"Sandra","non-dropping-particle":"","parse-names":false,"suffix":""},{"dropping-particle":"","family":"Campbell","given":"Marion K","non-dropping-particle":"","parse-names":false,"suffix":""},{"dropping-particle":"","family":"Campbell","given":"Michael J","non-dropping-particle":"","parse-names":false,"suffix":""},{"dropping-particle":"","family":"Drahota","given":"Amy K","non-dropping-particle":"","parse-names":false,"suffix":""},{"dropping-particle":"","family":"Giraudeau","given":"Bruno","non-dropping-particle":"","parse-names":false,"suffix":""},{"dropping-particle":"","family":"Reeves","given":"Barnaby C","non-dropping-particle":"","parse-names":false,"suffix":""},{"dropping-particle":"","family":"Siegfried","given":"Nandi","non-dropping-particle":"","parse-names":false,"suffix":""},{"dropping-particle":"","family":"Higgins","given":"Julian PT","non-dropping-particle":"","parse-names":false,"suffix":""}],"id":"ITEM-1","issued":{"date-parts":[["2021"]]},"number-of-pages":"1-22","publisher":"Cochrane Bias Methods Group","title":"Revised Cochrane risk of bias tool for randomized trials (RoB 2): Additional considerations for cluster-randomized trials (RoB 2 CRT)","type":"report"}},{"id":"323vnEaB/ETkh6jEA","uris":["http://www.mendeley.com/documents/?uuid=0c4d923c-025d-4165-9f54-b59765f3ac15"],"itemData":{"DOI":"10.1136/bmj.l4898","ISSN":"0959-8138","author":[{"dropping-particle":"","family":"Sterne","given":"Jonathan A C.","non-dropping-particle":"","parse-names":false,"suffix":""},{"dropping-particle":"","family":"Savović","given":"Jelena","non-dropping-particle":"","parse-names":false,"suffix":""},{"dropping-particle":"","family":"Page","given":"Matthew J","non-dropping-particle":"","parse-names":false,"suffix":""},{"dropping-particle":"","family":"Elbers","given":"Roy G","non-dropping-particle":"","parse-names":false,"suffix":""},{"dropping-particle":"","family":"Blencowe","given":"Natalie S","non-dropping-particle":"","parse-names":false,"suffix":""},{"dropping-particle":"","family":"Boutron","given":"Isabelle","non-dropping-particle":"","parse-names":false,"suffix":""},{"dropping-particle":"","family":"Cates","given":"Christopher J","non-dropping-particle":"","parse-names":false,"suffix":""},{"dropping-particle":"","family":"Cheng","given":"Hung-Yuan","non-dropping-particle":"","parse-names":false,"suffix":""},{"dropping-particle":"","family":"Corbett","given":"Mark S","non-dropping-particle":"","parse-names":false,"suffix":""},{"dropping-particle":"","family":"Eldridge","given":"Sandra M","non-dropping-particle":"","parse-names":false,"suffix":""}],"container-title":"BMJ","id":"ITEM-2","issued":{"date-parts":[["2019"]]},"page":"l4898","publisher":"British Medical Journal Publishing Group","title":"RoB 2: A revised tool for assessing risk of bias in randomised trials","type":"article-journal","volume":"366"}}],"schema":"https://github.com/citation-style-language/schema/raw/master/csl-citation.json"} </w:instrText>
       </w:r>
       <w:r>
         <w:fldChar w:fldCharType="separate"/>
@@ -288,7 +304,21 @@
         <w:rPr>
           <w:rFonts w:cs="Times New Roman"/>
         </w:rPr>
-        <w:t>(Eldridge et al., 2021; Sterne et al., 2019)</w:t>
+        <w:t>(</w:t>
+      </w:r>
+      <w:proofErr w:type="spellStart"/>
+      <w:r>
+        <w:rPr>
+          <w:rFonts w:cs="Times New Roman"/>
+        </w:rPr>
+        <w:t>Eldridge</w:t>
+      </w:r>
+      <w:proofErr w:type="spellEnd"/>
+      <w:r>
+        <w:rPr>
+          <w:rFonts w:cs="Times New Roman"/>
+        </w:rPr>
+        <w:t xml:space="preserve"> et al., 2021; Sterne et al., 2019)</w:t>
       </w:r>
       <w:r>
         <w:fldChar w:fldCharType="end"/>
@@ -302,7 +332,7 @@
         <w:fldChar w:fldCharType="begin" w:fldLock="1"/>
       </w:r>
       <w:r>
-        <w:instrText xml:space="preserve"> ADDIN ZOTERO_ITEM CSL_CITATION {"citationID":"a4YoHmWk","properties":{"formattedCitation":"(Sterne et al., 2019)","plainCitation":"(Sterne et al., 2019)","noteIndex":0},"citationItems":[{"id":"bpYFEgFX/hU9o2GzY","uris":["http://www.mendeley.com/documents/?uuid=0c4d923c-025d-4165-9f54-b59765f3ac15"],"itemData":{"DOI":"10.1136/bmj.l4898","ISSN":"0959-8138","author":[{"dropping-particle":"","family":"Sterne","given":"Jonathan A C.","non-dropping-particle":"","parse-names":false,"suffix":""},{"dropping-particle":"","family":"Savović","given":"Jelena","non-dropping-particle":"","parse-names":false,"suffix":""},{"dropping-particle":"","family":"Page","given":"Matthew J","non-dropping-particle":"","parse-names":false,"suffix":""},{"dropping-particle":"","family":"Elbers","given":"Roy G","non-dropping-particle":"","parse-names":false,"suffix":""},{"dropping-particle":"","family":"Blencowe","given":"Natalie S","non-dropping-particle":"","parse-names":false,"suffix":""},{"dropping-particle":"","family":"Boutron","given":"Isabelle","non-dropping-particle":"","parse-names":false,"suffix":""},{"dropping-particle":"","family":"Cates","given":"Christopher J","non-dropping-particle":"","parse-names":false,"suffix":""},{"dropping-particle":"","family":"Cheng","given":"Hung-Yuan","non-dropping-particle":"","parse-names":false,"suffix":""},{"dropping-particle":"","family":"Corbett","given":"Mark S","non-dropping-particle":"","parse-names":false,"suffix":""},{"dropping-particle":"","family":"Eldridge","given":"Sandra M","non-dropping-particle":"","parse-names":false,"suffix":""}],"container-title":"BMJ","id":"ITEM-1","issued":{"date-parts":[["2019"]]},"page":"l4898","publisher":"British Medical Journal Publishing Group","title":"RoB 2: A revised tool for assessing risk of bias in randomised trials","type":"article-journal","volume":"366"}}],"schema":"https://github.com/citation-style-language/schema/raw/master/csl-citation.json"} </w:instrText>
+        <w:instrText xml:space="preserve"> ADDIN ZOTERO_ITEM CSL_CITATION {"citationID":"a4YoHmWk","properties":{"formattedCitation":"(Sterne et al., 2019)","plainCitation":"(Sterne et al., 2019)","noteIndex":0},"citationItems":[{"id":"323vnEaB/ETkh6jEA","uris":["http://www.mendeley.com/documents/?uuid=0c4d923c-025d-4165-9f54-b59765f3ac15"],"itemData":{"DOI":"10.1136/bmj.l4898","ISSN":"0959-8138","author":[{"dropping-particle":"","family":"Sterne","given":"Jonathan A C.","non-dropping-particle":"","parse-names":false,"suffix":""},{"dropping-particle":"","family":"Savović","given":"Jelena","non-dropping-particle":"","parse-names":false,"suffix":""},{"dropping-particle":"","family":"Page","given":"Matthew J","non-dropping-particle":"","parse-names":false,"suffix":""},{"dropping-particle":"","family":"Elbers","given":"Roy G","non-dropping-particle":"","parse-names":false,"suffix":""},{"dropping-particle":"","family":"Blencowe","given":"Natalie S","non-dropping-particle":"","parse-names":false,"suffix":""},{"dropping-particle":"","family":"Boutron","given":"Isabelle","non-dropping-particle":"","parse-names":false,"suffix":""},{"dropping-particle":"","family":"Cates","given":"Christopher J","non-dropping-particle":"","parse-names":false,"suffix":""},{"dropping-particle":"","family":"Cheng","given":"Hung-Yuan","non-dropping-particle":"","parse-names":false,"suffix":""},{"dropping-particle":"","family":"Corbett","given":"Mark S","non-dropping-particle":"","parse-names":false,"suffix":""},{"dropping-particle":"","family":"Eldridge","given":"Sandra M","non-dropping-particle":"","parse-names":false,"suffix":""}],"container-title":"BMJ","id":"ITEM-1","issued":{"date-parts":[["2019"]]},"page":"l4898","publisher":"British Medical Journal Publishing Group","title":"RoB 2: A revised tool for assessing risk of bias in randomised trials","type":"article-journal","volume":"366"}}],"schema":"https://github.com/citation-style-language/schema/raw/master/csl-citation.json"} </w:instrText>
       </w:r>
       <w:r>
         <w:fldChar w:fldCharType="separate"/>
@@ -324,7 +354,7 @@
         <w:fldChar w:fldCharType="begin" w:fldLock="1"/>
       </w:r>
       <w:r>
-        <w:instrText xml:space="preserve"> ADDIN ZOTERO_ITEM CSL_CITATION {"citationID":"Im0sYFGh","properties":{"formattedCitation":"(Sterne, Higgins, et al., 2016)","plainCitation":"(Sterne, Higgins, et al., 2016)","noteIndex":0},"citationItems":[{"id":"bpYFEgFX/scafNDQV","uris":["http://www.mendeley.com/documents/?uuid=68c33934-a165-4fa6-8175-7b2f85403fc3"],"itemData":{"author":[{"dropping-particle":"","family":"Sterne","given":"Jonathan A C.","non-dropping-particle":"","parse-names":false,"suffix":""},{"dropping-particle":"","family":"Higgins","given":"Julian PT","non-dropping-particle":"","parse-names":false,"suffix":""},{"dropping-particle":"","family":"Elbers","given":"Roy G","non-dropping-particle":"","parse-names":false,"suffix":""},{"dropping-particle":"","family":"Reeves","given":"Barnaby C","non-dropping-particle":"","parse-names":false,"suffix":""}],"id":"ITEM-1","issued":{"date-parts":[["2016"]]},"title":"Risk Of Bias In Non-randomized Studies of Interventions (ROBINS-I): detailed guidance","type":"article"}}],"schema":"https://github.com/citation-style-language/schema/raw/master/csl-citation.json"} </w:instrText>
+        <w:instrText xml:space="preserve"> ADDIN ZOTERO_ITEM CSL_CITATION {"citationID":"Im0sYFGh","properties":{"formattedCitation":"(Sterne, Higgins, et al., 2016)","plainCitation":"(Sterne, Higgins, et al., 2016)","noteIndex":0},"citationItems":[{"id":"323vnEaB/4TUIn9MJ","uris":["http://www.mendeley.com/documents/?uuid=68c33934-a165-4fa6-8175-7b2f85403fc3"],"itemData":{"author":[{"dropping-particle":"","family":"Sterne","given":"Jonathan A C.","non-dropping-particle":"","parse-names":false,"suffix":""},{"dropping-particle":"","family":"Higgins","given":"Julian PT","non-dropping-particle":"","parse-names":false,"suffix":""},{"dropping-particle":"","family":"Elbers","given":"Roy G","non-dropping-particle":"","parse-names":false,"suffix":""},{"dropping-particle":"","family":"Reeves","given":"Barnaby C","non-dropping-particle":"","parse-names":false,"suffix":""}],"id":"ITEM-1","issued":{"date-parts":[["2016"]]},"title":"Risk Of Bias In Non-randomized Studies of Interventions (ROBINS-I): detailed guidance","type":"article"}}],"schema":"https://github.com/citation-style-language/schema/raw/master/csl-citation.json"} </w:instrText>
       </w:r>
       <w:r>
         <w:fldChar w:fldCharType="separate"/>
@@ -347,7 +377,7 @@
         <w:fldChar w:fldCharType="begin" w:fldLock="1"/>
       </w:r>
       <w:r>
-        <w:instrText xml:space="preserve"> ADDIN ZOTERO_ITEM CSL_CITATION {"citationID":"Pxkzxfhb","properties":{"formattedCitation":"(McGrath et al., 2019)","plainCitation":"(McGrath et al., 2019)","noteIndex":0},"citationItems":[{"id":"bpYFEgFX/7MzH92ZU","uris":["http://www.mendeley.com/documents/?uuid=397537b9-058d-4151-954a-77ef9b0b50b1"],"itemData":{"author":[{"dropping-particle":"","family":"McGrath","given":"Sean","non-dropping-particle":"","parse-names":false,"suffix":""},{"dropping-particle":"","family":"Zhao","given":"XiaoFei","non-dropping-particle":"","parse-names":false,"suffix":""},{"dropping-particle":"","family":"Steele","given":"Russell","non-dropping-particle":"","parse-names":false,"suffix":""},{"dropping-particle":"","family":"Benedetti","given":"Andrea","non-dropping-particle":"","parse-names":false,"suffix":""}],"container-title":"CRAN: Contributed Packages","id":"ITEM-1","issued":{"date-parts":[["2019"]]},"publisher":"The R Foundation","title":"estmeansd: Estimating the sample mean and standard deviation from commonly reported quantiles in meta-analysis","type":"article-journal"}}],"schema":"https://github.com/citation-style-language/schema/raw/master/csl-citation.json"} </w:instrText>
+        <w:instrText xml:space="preserve"> ADDIN ZOTERO_ITEM CSL_CITATION {"citationID":"Pxkzxfhb","properties":{"formattedCitation":"(McGrath et al., 2019)","plainCitation":"(McGrath et al., 2019)","noteIndex":0},"citationItems":[{"id":"323vnEaB/R3MDzRnm","uris":["http://www.mendeley.com/documents/?uuid=397537b9-058d-4151-954a-77ef9b0b50b1"],"itemData":{"author":[{"dropping-particle":"","family":"McGrath","given":"Sean","non-dropping-particle":"","parse-names":false,"suffix":""},{"dropping-particle":"","family":"Zhao","given":"XiaoFei","non-dropping-particle":"","parse-names":false,"suffix":""},{"dropping-particle":"","family":"Steele","given":"Russell","non-dropping-particle":"","parse-names":false,"suffix":""},{"dropping-particle":"","family":"Benedetti","given":"Andrea","non-dropping-particle":"","parse-names":false,"suffix":""}],"container-title":"CRAN: Contributed Packages","id":"ITEM-1","issued":{"date-parts":[["2019"]]},"publisher":"The R Foundation","title":"estmeansd: Estimating the sample mean and standard deviation from commonly reported quantiles in meta-analysis","type":"article-journal"}}],"schema":"https://github.com/citation-style-language/schema/raw/master/csl-citation.json"} </w:instrText>
       </w:r>
       <w:r>
         <w:fldChar w:fldCharType="separate"/>
@@ -368,7 +398,7 @@
         <w:fldChar w:fldCharType="begin" w:fldLock="1"/>
       </w:r>
       <w:r>
-        <w:instrText xml:space="preserve"> ADDIN ZOTERO_ITEM CSL_CITATION {"citationID":"JjIdEojW","properties":{"formattedCitation":"(Viechtbauer, 2010)","plainCitation":"(Viechtbauer, 2010)","noteIndex":0},"citationItems":[{"id":"bpYFEgFX/ysEGCrtc","uris":["http://www.mendeley.com/documents/?uuid=60c380d8-2a14-4a62-8ade-8b2dfc8bd618"],"itemData":{"DOI":"10.18637/jss.v036.i03","ISSN":"1548-7660","author":[{"dropping-particle":"","family":"Viechtbauer","given":"Wolfgang","non-dropping-particle":"","parse-names":false,"suffix":""}],"container-title":"Journal of Statistical Software","editor":[{"dropping-particle":"","family":"Statistiek","given":"FHML Methodologie &amp;","non-dropping-particle":"","parse-names":false,"suffix":""},{"dropping-particle":"","family":"Care","given":"RS: CAPHRI School for Public Health and Primary","non-dropping-particle":"","parse-names":false,"suffix":""}],"id":"ITEM-1","issue":"3","issued":{"date-parts":[["2010"]]},"page":"1-48","title":"Conducting meta-analyses in R with the metafor package","type":"article-journal","volume":"36"}}],"schema":"https://github.com/citation-style-language/schema/raw/master/csl-citation.json"} </w:instrText>
+        <w:instrText xml:space="preserve"> ADDIN ZOTERO_ITEM CSL_CITATION {"citationID":"JjIdEojW","properties":{"formattedCitation":"(Viechtbauer, 2010)","plainCitation":"(Viechtbauer, 2010)","noteIndex":0},"citationItems":[{"id":"323vnEaB/dVhEEkyP","uris":["http://www.mendeley.com/documents/?uuid=60c380d8-2a14-4a62-8ade-8b2dfc8bd618"],"itemData":{"DOI":"10.18637/jss.v036.i03","ISSN":"1548-7660","author":[{"dropping-particle":"","family":"Viechtbauer","given":"Wolfgang","non-dropping-particle":"","parse-names":false,"suffix":""}],"container-title":"Journal of Statistical Software","editor":[{"dropping-particle":"","family":"Statistiek","given":"FHML Methodologie &amp;","non-dropping-particle":"","parse-names":false,"suffix":""},{"dropping-particle":"","family":"Care","given":"RS: CAPHRI School for Public Health and Primary","non-dropping-particle":"","parse-names":false,"suffix":""}],"id":"ITEM-1","issue":"3","issued":{"date-parts":[["2010"]]},"page":"1-48","title":"Conducting meta-analyses in R with the metafor package","type":"article-journal","volume":"36"}}],"schema":"https://github.com/citation-style-language/schema/raw/master/csl-citation.json"} </w:instrText>
       </w:r>
       <w:r>
         <w:fldChar w:fldCharType="separate"/>
@@ -377,7 +407,21 @@
         <w:rPr>
           <w:rFonts w:cs="Times New Roman"/>
         </w:rPr>
-        <w:t>(Viechtbauer, 2010)</w:t>
+        <w:t>(</w:t>
+      </w:r>
+      <w:proofErr w:type="spellStart"/>
+      <w:r>
+        <w:rPr>
+          <w:rFonts w:cs="Times New Roman"/>
+        </w:rPr>
+        <w:t>Viechtbauer</w:t>
+      </w:r>
+      <w:proofErr w:type="spellEnd"/>
+      <w:r>
+        <w:rPr>
+          <w:rFonts w:cs="Times New Roman"/>
+        </w:rPr>
+        <w:t>, 2010)</w:t>
       </w:r>
       <w:r>
         <w:fldChar w:fldCharType="end"/>
@@ -389,7 +433,7 @@
         <w:fldChar w:fldCharType="begin" w:fldLock="1"/>
       </w:r>
       <w:r>
-        <w:instrText xml:space="preserve"> ADDIN ZOTERO_ITEM CSL_CITATION {"citationID":"sH00td1K","properties":{"formattedCitation":"(J. E. Pustejovsky, 2020a)","plainCitation":"(J. E. Pustejovsky, 2020a)","noteIndex":0},"citationItems":[{"id":"bpYFEgFX/qjdQbsFJ","uris":["http://www.mendeley.com/documents/?uuid=c31e286c-698e-49b6-93a5-71a91a74bc72"],"itemData":{"author":[{"dropping-particle":"","family":"Pustejovsky","given":"James E.","non-dropping-particle":"","parse-names":false,"suffix":""}],"id":"ITEM-1","issued":{"date-parts":[["2020"]]},"number":"0.5.5","publisher":"cran.r-project.org","title":"clubSandwich: Cluster-robust (sandwich) variance estimators with small-sample corrections","type":"article"}}],"schema":"https://github.com/citation-style-language/schema/raw/master/csl-citation.json"} </w:instrText>
+        <w:instrText xml:space="preserve"> ADDIN ZOTERO_ITEM CSL_CITATION {"citationID":"sH00td1K","properties":{"formattedCitation":"(J. E. Pustejovsky, 2020a)","plainCitation":"(J. E. Pustejovsky, 2020a)","noteIndex":0},"citationItems":[{"id":"323vnEaB/YYnJbkGz","uris":["http://www.mendeley.com/documents/?uuid=c31e286c-698e-49b6-93a5-71a91a74bc72"],"itemData":{"author":[{"dropping-particle":"","family":"Pustejovsky","given":"James E.","non-dropping-particle":"","parse-names":false,"suffix":""}],"id":"ITEM-1","issued":{"date-parts":[["2020"]]},"number":"0.5.5","publisher":"cran.r-project.org","title":"clubSandwich: Cluster-robust (sandwich) variance estimators with small-sample corrections","type":"article"}}],"schema":"https://github.com/citation-style-language/schema/raw/master/csl-citation.json"} </w:instrText>
       </w:r>
       <w:r>
         <w:fldChar w:fldCharType="separate"/>
@@ -410,7 +454,7 @@
         <w:fldChar w:fldCharType="begin" w:fldLock="1"/>
       </w:r>
       <w:r>
-        <w:instrText xml:space="preserve"> ADDIN ZOTERO_ITEM CSL_CITATION {"citationID":"T4NZESCf","properties":{"formattedCitation":"(Joshi &amp; Pustejovsky, 2022)","plainCitation":"(Joshi &amp; Pustejovsky, 2022)","noteIndex":0},"citationItems":[{"id":"bpYFEgFX/Sflo1E2s","uris":["http://www.mendeley.com/documents/?uuid=ea86516a-9768-4c9c-a6fe-177a16c35a9f"],"itemData":{"URL":"https://github.com/meghapsimatrix/wildmeta","author":[{"dropping-particle":"","family":"Joshi","given":"Megha","non-dropping-particle":"","parse-names":false,"suffix":""},{"dropping-particle":"","family":"Pustejovsky","given":"James E.","non-dropping-particle":"","parse-names":false,"suffix":""}],"id":"ITEM-1","issued":{"date-parts":[["2022"]]},"title":"wildmeta: Cluster wild bootstrapping for meta-analysis","type":"webpage"}}],"schema":"https://github.com/citation-style-language/schema/raw/master/csl-citation.json"} </w:instrText>
+        <w:instrText xml:space="preserve"> ADDIN ZOTERO_ITEM CSL_CITATION {"citationID":"T4NZESCf","properties":{"formattedCitation":"(Joshi &amp; Pustejovsky, 2022)","plainCitation":"(Joshi &amp; Pustejovsky, 2022)","noteIndex":0},"citationItems":[{"id":"323vnEaB/JooJKM8i","uris":["http://www.mendeley.com/documents/?uuid=ea86516a-9768-4c9c-a6fe-177a16c35a9f"],"itemData":{"URL":"https://github.com/meghapsimatrix/wildmeta","author":[{"dropping-particle":"","family":"Joshi","given":"Megha","non-dropping-particle":"","parse-names":false,"suffix":""},{"dropping-particle":"","family":"Pustejovsky","given":"James E.","non-dropping-particle":"","parse-names":false,"suffix":""}],"id":"ITEM-1","issued":{"date-parts":[["2022"]]},"title":"wildmeta: Cluster wild bootstrapping for meta-analysis","type":"webpage"}}],"schema":"https://github.com/citation-style-language/schema/raw/master/csl-citation.json"} </w:instrText>
       </w:r>
       <w:r>
         <w:fldChar w:fldCharType="separate"/>
@@ -419,7 +463,21 @@
         <w:rPr>
           <w:rFonts w:cs="Times New Roman"/>
         </w:rPr>
-        <w:t>(Joshi &amp; Pustejovsky, 2022)</w:t>
+        <w:t>(</w:t>
+      </w:r>
+      <w:proofErr w:type="spellStart"/>
+      <w:r>
+        <w:rPr>
+          <w:rFonts w:cs="Times New Roman"/>
+        </w:rPr>
+        <w:t>Joshi</w:t>
+      </w:r>
+      <w:proofErr w:type="spellEnd"/>
+      <w:r>
+        <w:rPr>
+          <w:rFonts w:cs="Times New Roman"/>
+        </w:rPr>
+        <w:t xml:space="preserve"> &amp; Pustejovsky, 2022)</w:t>
       </w:r>
       <w:r>
         <w:fldChar w:fldCharType="end"/>
@@ -431,7 +489,7 @@
         <w:fldChar w:fldCharType="begin" w:fldLock="1"/>
       </w:r>
       <w:r>
-        <w:instrText xml:space="preserve"> ADDIN ZOTERO_ITEM CSL_CITATION {"citationID":"d40HrVgS","properties":{"formattedCitation":"(J. E. Pustejovsky, Joshi, et al., 2025)","plainCitation":"(J. E. Pustejovsky, Joshi, et al., 2025)","noteIndex":0},"citationItems":[{"id":"bpYFEgFX/gIkH9BOM","uris":["http://www.mendeley.com/documents/?uuid=259bbfe9-5ed3-454b-bd9c-cbef95b6cc98"],"itemData":{"author":[{"dropping-particle":"","family":"Pustejovsky","given":"James E.","non-dropping-particle":"","parse-names":false,"suffix":""},{"dropping-particle":"","family":"Joshi","given":"Megha","non-dropping-particle":"","parse-names":false,"suffix":""},{"dropping-particle":"","family":"Citkowicz","given":"Martyna","non-dropping-particle":"","parse-names":false,"suffix":""}],"id":"ITEM-1","issued":{"date-parts":[["2025"]]},"number":"0.1.5","title":"metaselection: Meta-analytic selection models with cluster-robust and cluster-bootstrap standard errors for dependent effect size estimates","type":"article"}}],"schema":"https://github.com/citation-style-language/schema/raw/master/csl-citation.json"} </w:instrText>
+        <w:instrText xml:space="preserve"> ADDIN ZOTERO_ITEM CSL_CITATION {"citationID":"d40HrVgS","properties":{"formattedCitation":"(J. E. Pustejovsky, Joshi, et al., 2025)","plainCitation":"(J. E. Pustejovsky, Joshi, et al., 2025)","noteIndex":0},"citationItems":[{"id":"323vnEaB/6ZkzPSCa","uris":["http://www.mendeley.com/documents/?uuid=259bbfe9-5ed3-454b-bd9c-cbef95b6cc98"],"itemData":{"author":[{"dropping-particle":"","family":"Pustejovsky","given":"James E.","non-dropping-particle":"","parse-names":false,"suffix":""},{"dropping-particle":"","family":"Joshi","given":"Megha","non-dropping-particle":"","parse-names":false,"suffix":""},{"dropping-particle":"","family":"Citkowicz","given":"Martyna","non-dropping-particle":"","parse-names":false,"suffix":""}],"id":"ITEM-1","issued":{"date-parts":[["2025"]]},"number":"0.1.5","title":"metaselection: Meta-analytic selection models with cluster-robust and cluster-bootstrap standard errors for dependent effect size estimates","type":"article"}}],"schema":"https://github.com/citation-style-language/schema/raw/master/csl-citation.json"} </w:instrText>
       </w:r>
       <w:r>
         <w:fldChar w:fldCharType="separate"/>
@@ -440,7 +498,21 @@
         <w:rPr>
           <w:rFonts w:cs="Times New Roman"/>
         </w:rPr>
-        <w:t>(J. E. Pustejovsky, Joshi, et al., 2025)</w:t>
+        <w:t xml:space="preserve">(J. E. Pustejovsky, </w:t>
+      </w:r>
+      <w:proofErr w:type="spellStart"/>
+      <w:r>
+        <w:rPr>
+          <w:rFonts w:cs="Times New Roman"/>
+        </w:rPr>
+        <w:t>Joshi</w:t>
+      </w:r>
+      <w:proofErr w:type="spellEnd"/>
+      <w:r>
+        <w:rPr>
+          <w:rFonts w:cs="Times New Roman"/>
+        </w:rPr>
+        <w:t>, et al., 2025)</w:t>
       </w:r>
       <w:r>
         <w:fldChar w:fldCharType="end"/>
@@ -452,7 +524,7 @@
         <w:fldChar w:fldCharType="begin" w:fldLock="1"/>
       </w:r>
       <w:r>
-        <w:instrText xml:space="preserve"> ADDIN ZOTERO_ITEM CSL_CITATION {"citationID":"Eq5zszOt","properties":{"formattedCitation":"(van Aert, 2023)","plainCitation":"(van Aert, 2023)","noteIndex":0},"citationItems":[{"id":"bpYFEgFX/epSjSVFg","uris":["http://www.mendeley.com/documents/?uuid=945eb4c4-5e83-45f5-9b8e-4b0f83564443"],"itemData":{"author":[{"dropping-particle":"","family":"Aert","given":"Robbie C M","non-dropping-particle":"van","parse-names":false,"suffix":""}],"id":"ITEM-1","issued":{"date-parts":[["2023"]]},"number":"0.2.7","publisher":"CRAN","title":"puniform: Meta-analysis methods correcting for publication bias","type":"article"}}],"schema":"https://github.com/citation-style-language/schema/raw/master/csl-citation.json"} </w:instrText>
+        <w:instrText xml:space="preserve"> ADDIN ZOTERO_ITEM CSL_CITATION {"citationID":"Eq5zszOt","properties":{"formattedCitation":"(van Aert, 2023)","plainCitation":"(van Aert, 2023)","noteIndex":0},"citationItems":[{"id":"323vnEaB/Re6UKrqZ","uris":["http://www.mendeley.com/documents/?uuid=945eb4c4-5e83-45f5-9b8e-4b0f83564443"],"itemData":{"author":[{"dropping-particle":"","family":"Aert","given":"Robbie C M","non-dropping-particle":"van","parse-names":false,"suffix":""}],"id":"ITEM-1","issued":{"date-parts":[["2023"]]},"number":"0.2.7","publisher":"CRAN","title":"puniform: Meta-analysis methods correcting for publication bias","type":"article"}}],"schema":"https://github.com/citation-style-language/schema/raw/master/csl-citation.json"} </w:instrText>
       </w:r>
       <w:r>
         <w:fldChar w:fldCharType="separate"/>
@@ -461,7 +533,21 @@
         <w:rPr>
           <w:rFonts w:cs="Times New Roman"/>
         </w:rPr>
-        <w:t>(van Aert, 2023)</w:t>
+        <w:t xml:space="preserve">(van </w:t>
+      </w:r>
+      <w:proofErr w:type="spellStart"/>
+      <w:r>
+        <w:rPr>
+          <w:rFonts w:cs="Times New Roman"/>
+        </w:rPr>
+        <w:t>Aert</w:t>
+      </w:r>
+      <w:proofErr w:type="spellEnd"/>
+      <w:r>
+        <w:rPr>
+          <w:rFonts w:cs="Times New Roman"/>
+        </w:rPr>
+        <w:t>, 2023)</w:t>
       </w:r>
       <w:r>
         <w:fldChar w:fldCharType="end"/>
@@ -472,7 +558,7 @@
         <w:fldChar w:fldCharType="begin" w:fldLock="1"/>
       </w:r>
       <w:r>
-        <w:instrText xml:space="preserve"> ADDIN ZOTERO_ITEM CSL_CITATION {"citationID":"iFg0qBPJ","properties":{"formattedCitation":"(Maassen et al., 2020)","plainCitation":"(Maassen et al., 2020)","noteIndex":0},"citationItems":[{"id":"bpYFEgFX/8mDWx7JO","uris":["http://www.mendeley.com/documents/?uuid=1c4d800a-f836-4d53-9af0-6975a35719bd"],"itemData":{"DOI":"10.1371/journal.pone.0233107","ISSN":"1932-6203","abstract":"To determine the reproducibility of psychological meta-analyses, we investigated whether we could reproduce 500 primary study effect sizes drawn from 33 published meta-analyses based on the information given in the meta-analyses, and whether recomputations of primary study effect sizes altered the overall results of the meta-analysis. Results showed that almost half (k = 224) of all sampled primary effect sizes could not be reproduced based on the reported information in the meta-analysis, mostly because of incomplete or missing information on how effect sizes from primary studies were selected and computed. Overall, this led to small discrepancies in the computation of mean effect sizes, confidence intervals and heterogeneity estimates in 13 out of 33 meta-analyses. We provide recommendations to improve transparancy in the reporting of the entire meta-analytic process, including the use of preregistration, data and workflow sharing, and explicit coding practices.","author":[{"dropping-particle":"","family":"Maassen","given":"Esther","non-dropping-particle":"","parse-names":false,"suffix":""},{"dropping-particle":"","family":"Assen","given":"Marcel","non-dropping-particle":"van","parse-names":false,"suffix":""},{"dropping-particle":"","family":"Nuijten","given":"Michèle","non-dropping-particle":"","parse-names":false,"suffix":""},{"dropping-particle":"","family":"Olsson Collentine","given":"Anton","non-dropping-particle":"","parse-names":false,"suffix":""},{"dropping-particle":"","family":"Wicherts","given":"Jelte","non-dropping-particle":"","parse-names":false,"suffix":""}],"container-title":"PloS one","id":"ITEM-1","issue":"5","issued":{"date-parts":[["2020"]]},"note":"Competing Interests: I have read the journal's policy and the authors of this manuscript have the following competing interests: Jelte M. Wicherts is a PLOS ONE Editorial Board member. This does not alter the authors’ adherence to PLOS ONE Editorial policies and criteria.","page":"e0233107","publisher":"Public Library of Science","publisher-place":"United States","title":"Reproducibility of individual effect sizes in meta-analyses in psychology","type":"article-journal","volume":"15"}}],"schema":"https://github.com/citation-style-language/schema/raw/master/csl-citation.json"} </w:instrText>
+        <w:instrText xml:space="preserve"> ADDIN ZOTERO_ITEM CSL_CITATION {"citationID":"iFg0qBPJ","properties":{"formattedCitation":"(Maassen et al., 2020)","plainCitation":"(Maassen et al., 2020)","noteIndex":0},"citationItems":[{"id":"323vnEaB/nhHBMORj","uris":["http://www.mendeley.com/documents/?uuid=1c4d800a-f836-4d53-9af0-6975a35719bd"],"itemData":{"DOI":"10.1371/journal.pone.0233107","ISSN":"1932-6203","abstract":"To determine the reproducibility of psychological meta-analyses, we investigated whether we could reproduce 500 primary study effect sizes drawn from 33 published meta-analyses based on the information given in the meta-analyses, and whether recomputations of primary study effect sizes altered the overall results of the meta-analysis. Results showed that almost half (k = 224) of all sampled primary effect sizes could not be reproduced based on the reported information in the meta-analysis, mostly because of incomplete or missing information on how effect sizes from primary studies were selected and computed. Overall, this led to small discrepancies in the computation of mean effect sizes, confidence intervals and heterogeneity estimates in 13 out of 33 meta-analyses. We provide recommendations to improve transparancy in the reporting of the entire meta-analytic process, including the use of preregistration, data and workflow sharing, and explicit coding practices.","author":[{"dropping-particle":"","family":"Maassen","given":"Esther","non-dropping-particle":"","parse-names":false,"suffix":""},{"dropping-particle":"","family":"Assen","given":"Marcel","non-dropping-particle":"van","parse-names":false,"suffix":""},{"dropping-particle":"","family":"Nuijten","given":"Michèle","non-dropping-particle":"","parse-names":false,"suffix":""},{"dropping-particle":"","family":"Olsson Collentine","given":"Anton","non-dropping-particle":"","parse-names":false,"suffix":""},{"dropping-particle":"","family":"Wicherts","given":"Jelte","non-dropping-particle":"","parse-names":false,"suffix":""}],"container-title":"PloS one","id":"ITEM-1","issue":"5","issued":{"date-parts":[["2020"]]},"note":"Competing Interests: I have read the journal's policy and the authors of this manuscript have the following competing interests: Jelte M. Wicherts is a PLOS ONE Editorial Board member. This does not alter the authors’ adherence to PLOS ONE Editorial policies and criteria.","page":"e0233107","publisher":"Public Library of Science","publisher-place":"United States","title":"Reproducibility of individual effect sizes in meta-analyses in psychology","type":"article-journal","volume":"15"}}],"schema":"https://github.com/citation-style-language/schema/raw/master/csl-citation.json"} </w:instrText>
       </w:r>
       <w:r>
         <w:fldChar w:fldCharType="separate"/>
@@ -481,7 +567,21 @@
         <w:rPr>
           <w:rFonts w:cs="Times New Roman"/>
         </w:rPr>
-        <w:t>(Maassen et al., 2020)</w:t>
+        <w:t>(</w:t>
+      </w:r>
+      <w:proofErr w:type="spellStart"/>
+      <w:r>
+        <w:rPr>
+          <w:rFonts w:cs="Times New Roman"/>
+        </w:rPr>
+        <w:t>Maassen</w:t>
+      </w:r>
+      <w:proofErr w:type="spellEnd"/>
+      <w:r>
+        <w:rPr>
+          <w:rFonts w:cs="Times New Roman"/>
+        </w:rPr>
+        <w:t xml:space="preserve"> et al., 2020)</w:t>
       </w:r>
       <w:r>
         <w:fldChar w:fldCharType="end"/>
@@ -492,7 +592,7 @@
         <w:fldChar w:fldCharType="begin" w:fldLock="1"/>
       </w:r>
       <w:r>
-        <w:instrText xml:space="preserve"> ADDIN ZOTERO_ITEM CSL_CITATION {"citationID":"LsEUDrxQ","properties":{"formattedCitation":"(L. V. Hedges, 1981)","plainCitation":"(L. V. Hedges, 1981)","noteIndex":0},"citationItems":[{"id":"bpYFEgFX/bYrOi5MB","uris":["http://www.mendeley.com/documents/?uuid=2e656e49-4e32-4e16-be60-30bab9cefcd3"],"itemData":{"DOI":"10.2307/1164588","ISSN":"0362-9791","author":[{"dropping-particle":"V.","family":"Hedges","given":"Larry","non-dropping-particle":"","parse-names":false,"suffix":""}],"container-title":"Journal of Educational Statistics","id":"ITEM-1","issue":"2","issued":{"date-parts":[["1981"]]},"page":"107-128","publisher":"Sage Publications Sage CA: Thousand Oaks, CA","title":"Distribution theory for Glass's estimator of effect size and related estimators","type":"article-journal","volume":"6"}}],"schema":"https://github.com/citation-style-language/schema/raw/master/csl-citation.json"} </w:instrText>
+        <w:instrText xml:space="preserve"> ADDIN ZOTERO_ITEM CSL_CITATION {"citationID":"LsEUDrxQ","properties":{"formattedCitation":"(L. V. Hedges, 1981)","plainCitation":"(L. V. Hedges, 1981)","noteIndex":0},"citationItems":[{"id":"323vnEaB/HjC2BalU","uris":["http://www.mendeley.com/documents/?uuid=2e656e49-4e32-4e16-be60-30bab9cefcd3"],"itemData":{"DOI":"10.2307/1164588","ISSN":"0362-9791","author":[{"dropping-particle":"V.","family":"Hedges","given":"Larry","non-dropping-particle":"","parse-names":false,"suffix":""}],"container-title":"Journal of Educational Statistics","id":"ITEM-1","issue":"2","issued":{"date-parts":[["1981"]]},"page":"107-128","publisher":"Sage Publications Sage CA: Thousand Oaks, CA","title":"Distribution theory for Glass's estimator of effect size and related estimators","type":"article-journal","volume":"6"}}],"schema":"https://github.com/citation-style-language/schema/raw/master/csl-citation.json"} </w:instrText>
       </w:r>
       <w:r>
         <w:fldChar w:fldCharType="separate"/>
@@ -513,7 +613,7 @@
         <w:fldChar w:fldCharType="begin" w:fldLock="1"/>
       </w:r>
       <w:r>
-        <w:instrText xml:space="preserve"> ADDIN ZOTERO_ITEM CSL_CITATION {"citationID":"M14CmnFv","properties":{"formattedCitation":"(L. V Hedges et al., 2023; Morris, 2008; J. E. Pustejovsky, 2016; WWC, 2021)","plainCitation":"(L. V Hedges et al., 2023; Morris, 2008; J. E. Pustejovsky, 2016; WWC, 2021)","noteIndex":0},"citationItems":[{"id":"bpYFEgFX/QwGxRQwl","uris":["http://www.mendeley.com/documents/?uuid=0fac4442-d316-4527-8210-3b553c4ed2e2"],"itemData":{"DOI":"10.1111/bmsp.12296","ISSN":"0007-1102","abstract":"Abstract It is common practice in both randomized and quasi-experiments to adjust for baseline characteristics when estimating the average effect of an intervention. The inclusion of a pre-test, for example, can reduce both the standard error of this estimate and?in non-randomized designs?its bias. At the same time, it is also standard to report the effect of an intervention in standardized effect size units, thereby making it comparable to other interventions and studies. Curiously, the estimation of this effect size, including covariate adjustment, has received little attention. In this article, we provide a framework for defining effect sizes in designs with a pre-test (e.g., difference-in-differences and analysis of covariance) and propose estimators of those effect sizes. The estimators and approximations to their sampling distributions are evaluated using a simulation study and then demonstrated using an example from published data.","author":[{"dropping-particle":"V","family":"Hedges","given":"Larry","non-dropping-particle":"","parse-names":false,"suffix":""},{"dropping-particle":"","family":"Tipton","given":"Elizabeth","non-dropping-particle":"","parse-names":false,"suffix":""},{"dropping-particle":"","family":"Zejnullahi","given":"Rrita","non-dropping-particle":"","parse-names":false,"suffix":""},{"dropping-particle":"","family":"Diaz","given":"Karina G","non-dropping-particle":"","parse-names":false,"suffix":""}],"container-title":"British Journal of Mathematical and Statistical Psychology","id":"ITEM-1","issued":{"date-parts":[["2023","1","2"]]},"note":"https://doi.org/10.1111/bmsp.12296","publisher":"John Wiley &amp; Sons, Ltd","title":"Effect sizes in ANCOVA and difference-in-differences designs","type":"article-journal"}},{"id":"bpYFEgFX/MboT6UwA","uris":["http://www.mendeley.com/documents/?uuid=7627b063-f26c-453a-9f28-c681d73a900d"],"itemData":{"URL":"https://www.jepusto.com/alternative-formulas-for-the-smd/","author":[{"dropping-particle":"","family":"Pustejovsky","given":"James E.","non-dropping-particle":"","parse-names":false,"suffix":""}],"id":"ITEM-2","issued":{"date-parts":[["2016"]]},"title":"Alternative formulas for the standardized mean difference","type":"webpage"}},{"id":"bpYFEgFX/5BhsGySV","uris":["http://www.mendeley.com/documents/?uuid=89116b50-b5fa-41d4-af47-6ef362bc7e7d"],"itemData":{"author":[{"dropping-particle":"","family":"WWC","given":"","non-dropping-particle":"","parse-names":false,"suffix":""}],"id":"ITEM-3","issued":{"date-parts":[["2021"]]},"publisher":"Institute of Education Sciences","title":"Supplement document for Appendix E and the What Works Clearinghouse procedures handbook, version 4.1","type":"article"}},{"id":"bpYFEgFX/4jJOLvSJ","uris":["http://www.mendeley.com/documents/?uuid=f2d63b13-1173-4e2f-9781-223948b19ad6"],"itemData":{"DOI":"10.1177/1094428106291059","ISSN":"1094-4281","abstract":"Previous research has recommended several measures of effect size for studies with repeated measurements in both treatment and control groups. Three alternate effect size estimates were compared in terms of bias, precision, and robustness to heterogeneity of variance. The results favored an effect size based on the mean pre-post change in the treatment group minus the mean pre-post change in the control group, divided by the pooled pretest standard deviation.","author":[{"dropping-particle":"","family":"Morris","given":"Scott B","non-dropping-particle":"","parse-names":false,"suffix":""}],"container-title":"Organizational research methods","id":"ITEM-4","issue":"2","issued":{"date-parts":[["2008"]]},"page":"364-386","publisher":"Sage Publications","publisher-place":"London, England","title":"Estimating effect sizes from pretest-posttest-control group designs","type":"article-journal","volume":"11"}}],"schema":"https://github.com/citation-style-language/schema/raw/master/csl-citation.json"} </w:instrText>
+        <w:instrText xml:space="preserve"> ADDIN ZOTERO_ITEM CSL_CITATION {"citationID":"M14CmnFv","properties":{"formattedCitation":"(L. V Hedges et al., 2023; Morris, 2008; J. E. Pustejovsky, 2016; WWC, 2021)","plainCitation":"(L. V Hedges et al., 2023; Morris, 2008; J. E. Pustejovsky, 2016; WWC, 2021)","noteIndex":0},"citationItems":[{"id":"323vnEaB/d9jzx5Lc","uris":["http://www.mendeley.com/documents/?uuid=0fac4442-d316-4527-8210-3b553c4ed2e2"],"itemData":{"DOI":"10.1111/bmsp.12296","ISSN":"0007-1102","abstract":"Abstract It is common practice in both randomized and quasi-experiments to adjust for baseline characteristics when estimating the average effect of an intervention. The inclusion of a pre-test, for example, can reduce both the standard error of this estimate and?in non-randomized designs?its bias. At the same time, it is also standard to report the effect of an intervention in standardized effect size units, thereby making it comparable to other interventions and studies. Curiously, the estimation of this effect size, including covariate adjustment, has received little attention. In this article, we provide a framework for defining effect sizes in designs with a pre-test (e.g., difference-in-differences and analysis of covariance) and propose estimators of those effect sizes. The estimators and approximations to their sampling distributions are evaluated using a simulation study and then demonstrated using an example from published data.","author":[{"dropping-particle":"V","family":"Hedges","given":"Larry","non-dropping-particle":"","parse-names":false,"suffix":""},{"dropping-particle":"","family":"Tipton","given":"Elizabeth","non-dropping-particle":"","parse-names":false,"suffix":""},{"dropping-particle":"","family":"Zejnullahi","given":"Rrita","non-dropping-particle":"","parse-names":false,"suffix":""},{"dropping-particle":"","family":"Diaz","given":"Karina G","non-dropping-particle":"","parse-names":false,"suffix":""}],"container-title":"British Journal of Mathematical and Statistical Psychology","id":"ITEM-1","issued":{"date-parts":[["2023","1","2"]]},"note":"https://doi.org/10.1111/bmsp.12296","publisher":"John Wiley &amp; Sons, Ltd","title":"Effect sizes in ANCOVA and difference-in-differences designs","type":"article-journal"}},{"id":"323vnEaB/yN1kz3PY","uris":["http://www.mendeley.com/documents/?uuid=7627b063-f26c-453a-9f28-c681d73a900d"],"itemData":{"URL":"https://www.jepusto.com/alternative-formulas-for-the-smd/","author":[{"dropping-particle":"","family":"Pustejovsky","given":"James E.","non-dropping-particle":"","parse-names":false,"suffix":""}],"id":"ITEM-2","issued":{"date-parts":[["2016"]]},"title":"Alternative formulas for the standardized mean difference","type":"webpage"}},{"id":"323vnEaB/mcnLOQ5h","uris":["http://www.mendeley.com/documents/?uuid=89116b50-b5fa-41d4-af47-6ef362bc7e7d"],"itemData":{"author":[{"dropping-particle":"","family":"WWC","given":"","non-dropping-particle":"","parse-names":false,"suffix":""}],"id":"ITEM-3","issued":{"date-parts":[["2021"]]},"publisher":"Institute of Education Sciences","title":"Supplement document for Appendix E and the What Works Clearinghouse procedures handbook, version 4.1","type":"article"}},{"id":"323vnEaB/vByvXe2e","uris":["http://www.mendeley.com/documents/?uuid=f2d63b13-1173-4e2f-9781-223948b19ad6"],"itemData":{"DOI":"10.1177/1094428106291059","ISSN":"1094-4281","abstract":"Previous research has recommended several measures of effect size for studies with repeated measurements in both treatment and control groups. Three alternate effect size estimates were compared in terms of bias, precision, and robustness to heterogeneity of variance. The results favored an effect size based on the mean pre-post change in the treatment group minus the mean pre-post change in the control group, divided by the pooled pretest standard deviation.","author":[{"dropping-particle":"","family":"Morris","given":"Scott B","non-dropping-particle":"","parse-names":false,"suffix":""}],"container-title":"Organizational research methods","id":"ITEM-4","issue":"2","issued":{"date-parts":[["2008"]]},"page":"364-386","publisher":"Sage Publications","publisher-place":"London, England","title":"Estimating effect sizes from pretest-posttest-control group designs","type":"article-journal","volume":"11"}}],"schema":"https://github.com/citation-style-language/schema/raw/master/csl-citation.json"} </w:instrText>
       </w:r>
       <w:r>
         <w:fldChar w:fldCharType="separate"/>
@@ -534,7 +634,7 @@
         <w:fldChar w:fldCharType="begin" w:fldLock="1"/>
       </w:r>
       <w:r>
-        <w:instrText xml:space="preserve"> ADDIN ZOTERO_ITEM CSL_CITATION {"citationID":"zhiMr1UR","properties":{"formattedCitation":"(Fitzgerald &amp; Tipton, 2024)","plainCitation":"(Fitzgerald &amp; Tipton, 2024)","noteIndex":0},"citationItems":[{"id":"bpYFEgFX/JWtWdeYn","uris":["http://www.mendeley.com/documents/?uuid=35692fd6-0854-4f3a-b671-13abf15d4d88"],"itemData":{"DOI":"10.3102/10769986241238478","ISSN":"1076-9986","abstract":"This article presents methods for using extant data to improve the properties of estimators of the standardized mean difference (SMD) effect size. Because samples recruited into education research studies are often more homogeneous than the populations of policy interest, the variation in educational outcomes can be smaller in these samples than is reflective of the true variation in the population. This affects effect size estimation since the sample standard deviation is used in the denominator of the SMD. We propose leveraging extant data on sample variance estimates from multiple studies, made available via clearinghouse databases such as the What Works Clearinghouse, to standardize a mean difference. This allows effect sizes to be benchmarked across a common and broad population, thus enabling better comparability across studies and interventions. We derive the new estimators of the population variance and the corresponding SMD, which pool sample variances from multiple studies using both an analysis of variance and a meta-analytic framework. We demonstrate the properties of these estimators via analytic and simulation results and offer recommendations for when these estimators are appropriate in practice.","author":[{"dropping-particle":"","family":"Fitzgerald","given":"Kaitlyn G","non-dropping-particle":"","parse-names":false,"suffix":""},{"dropping-particle":"","family":"Tipton","given":"Elizabeth","non-dropping-particle":"","parse-names":false,"suffix":""}],"container-title":"Journal of Educational and Behavioral Statistics","id":"ITEM-1","issued":{"date-parts":[["2024","4","7"]]},"note":"doi: 10.3102/10769986241238478","page":"10769986241238478","publisher":"American Educational Research Association","title":"Using Extant Data to Improve Estimation of the Standardized Mean Difference","type":"article-journal"}}],"schema":"https://github.com/citation-style-language/schema/raw/master/csl-citation.json"} </w:instrText>
+        <w:instrText xml:space="preserve"> ADDIN ZOTERO_ITEM CSL_CITATION {"citationID":"zhiMr1UR","properties":{"formattedCitation":"(Fitzgerald &amp; Tipton, 2024)","plainCitation":"(Fitzgerald &amp; Tipton, 2024)","noteIndex":0},"citationItems":[{"id":"323vnEaB/OoCQMyby","uris":["http://www.mendeley.com/documents/?uuid=35692fd6-0854-4f3a-b671-13abf15d4d88"],"itemData":{"DOI":"10.3102/10769986241238478","ISSN":"1076-9986","abstract":"This article presents methods for using extant data to improve the properties of estimators of the standardized mean difference (SMD) effect size. Because samples recruited into education research studies are often more homogeneous than the populations of policy interest, the variation in educational outcomes can be smaller in these samples than is reflective of the true variation in the population. This affects effect size estimation since the sample standard deviation is used in the denominator of the SMD. We propose leveraging extant data on sample variance estimates from multiple studies, made available via clearinghouse databases such as the What Works Clearinghouse, to standardize a mean difference. This allows effect sizes to be benchmarked across a common and broad population, thus enabling better comparability across studies and interventions. We derive the new estimators of the population variance and the corresponding SMD, which pool sample variances from multiple studies using both an analysis of variance and a meta-analytic framework. We demonstrate the properties of these estimators via analytic and simulation results and offer recommendations for when these estimators are appropriate in practice.","author":[{"dropping-particle":"","family":"Fitzgerald","given":"Kaitlyn G","non-dropping-particle":"","parse-names":false,"suffix":""},{"dropping-particle":"","family":"Tipton","given":"Elizabeth","non-dropping-particle":"","parse-names":false,"suffix":""}],"container-title":"Journal of Educational and Behavioral Statistics","id":"ITEM-1","issued":{"date-parts":[["2024","4","7"]]},"note":"doi: 10.3102/10769986241238478","page":"10769986241238478","publisher":"American Educational Research Association","title":"Using Extant Data to Improve Estimation of the Standardized Mean Difference","type":"article-journal"}}],"schema":"https://github.com/citation-style-language/schema/raw/master/csl-citation.json"} </w:instrText>
       </w:r>
       <w:r>
         <w:fldChar w:fldCharType="separate"/>
@@ -555,7 +655,7 @@
         <w:fldChar w:fldCharType="begin" w:fldLock="1"/>
       </w:r>
       <w:r>
-        <w:instrText xml:space="preserve"> ADDIN ZOTERO_ITEM CSL_CITATION {"citationID":"QRdHOmJ3","properties":{"formattedCitation":"(Borenstein &amp; Hedges, 2019; Fitzgerald &amp; Tipton, 2024; L. V Hedges et al., 2023; Higgins, Li, et al., 2019; J. E. Pustejovsky, 2016; Wilson, 2016; WWC, 2021)","plainCitation":"(Borenstein &amp; Hedges, 2019; Fitzgerald &amp; Tipton, 2024; L. V Hedges et al., 2023; Higgins, Li, et al., 2019; J. E. Pustejovsky, 2016; Wilson, 2016; WWC, 2021)","noteIndex":0},"citationItems":[{"id":"bpYFEgFX/ZpMznfZF","uris":["http://www.mendeley.com/documents/?uuid=ac2c33c7-747a-4d8e-b22a-6445f1549bbd"],"itemData":{"author":[{"dropping-particle":"","family":"Higgins","given":"Julian P T","non-dropping-particle":"","parse-names":false,"suffix":""},{"dropping-particle":"","family":"Li","given":"Tianjing","non-dropping-particle":"","parse-names":false,"suffix":""},{"dropping-particle":"","family":"Deeks","given":"Jonathan J","non-dropping-particle":"","parse-names":false,"suffix":""}],"container-title":"Cochrane handbook for systematic reviews of interventions","id":"ITEM-1","issued":{"date-parts":[["2019"]]},"page":"143-176","publisher":"Wiley Online Library","title":"Choosing effect measures and computing estimates of effect","type":"article-journal"}},{"id":"bpYFEgFX/E24aLAeV","uris":["http://www.mendeley.com/documents/?uuid=99835b90-6304-450c-b441-fedad16b1ed0"],"itemData":{"author":[{"dropping-particle":"","family":"Borenstein","given":"Micahel","non-dropping-particle":"","parse-names":false,"suffix":""},{"dropping-particle":"V.","family":"Hedges","given":"Larry","non-dropping-particle":"","parse-names":false,"suffix":""}],"chapter-number":"11","container-title":"The handbook of research synthesis and meta-analysis","edition":"3","editor":[{"dropping-particle":"","family":"Cooper","given":"Harris","non-dropping-particle":"","parse-names":false,"suffix":""},{"dropping-particle":"V.","family":"Hedges","given":"Larry","non-dropping-particle":"","parse-names":false,"suffix":""},{"dropping-particle":"","family":"Valentine","given":"Jeffrey C.","non-dropping-particle":"","parse-names":false,"suffix":""}],"id":"ITEM-2","issued":{"date-parts":[["2019"]]},"page":"207-242","publisher":"Russell Sage Foundation West Sussex","title":"Effect sizes for meta-analysis","type":"chapter"}},{"id":"bpYFEgFX/MboT6UwA","uris":["http://www.mendeley.com/documents/?uuid=7627b063-f26c-453a-9f28-c681d73a900d"],"itemData":{"URL":"https://www.jepusto.com/alternative-formulas-for-the-smd/","author":[{"dropping-particle":"","family":"Pustejovsky","given":"James E.","non-dropping-particle":"","parse-names":false,"suffix":""}],"id":"ITEM-3","issued":{"date-parts":[["2016"]]},"title":"Alternative formulas for the standardized mean difference","type":"webpage"}},{"id":"bpYFEgFX/q3KxcqTh","uris":["http://www.mendeley.com/documents/?uuid=65e4fdad-137b-45f6-bf94-c7bbc29a8be1"],"itemData":{"author":[{"dropping-particle":"","family":"Wilson","given":"David B","non-dropping-particle":"","parse-names":false,"suffix":""}],"id":"ITEM-4","issued":{"date-parts":[["2016"]]},"publisher":"Unpublished manuscript","title":"Formulas used by the \"Practical Meta-Analysis Effect Size Calculator\"","type":"article-journal"}},{"id":"bpYFEgFX/5BhsGySV","uris":["http://www.mendeley.com/documents/?uuid=89116b50-b5fa-41d4-af47-6ef362bc7e7d"],"itemData":{"author":[{"dropping-particle":"","family":"WWC","given":"","non-dropping-particle":"","parse-names":false,"suffix":""}],"id":"ITEM-5","issued":{"date-parts":[["2021"]]},"publisher":"Institute of Education Sciences","title":"Supplement document for Appendix E and the What Works Clearinghouse procedures handbook, version 4.1","type":"article"}},{"id":"bpYFEgFX/QwGxRQwl","uris":["http://www.mendeley.com/documents/?uuid=0fac4442-d316-4527-8210-3b553c4ed2e2"],"itemData":{"DOI":"10.1111/bmsp.12296","ISSN":"0007-1102","abstract":"Abstract It is common practice in both randomized and quasi-experiments to adjust for baseline characteristics when estimating the average effect of an intervention. The inclusion of a pre-test, for example, can reduce both the standard error of this estimate and?in non-randomized designs?its bias. At the same time, it is also standard to report the effect of an intervention in standardized effect size units, thereby making it comparable to other interventions and studies. Curiously, the estimation of this effect size, including covariate adjustment, has received little attention. In this article, we provide a framework for defining effect sizes in designs with a pre-test (e.g., difference-in-differences and analysis of covariance) and propose estimators of those effect sizes. The estimators and approximations to their sampling distributions are evaluated using a simulation study and then demonstrated using an example from published data.","author":[{"dropping-particle":"V","family":"Hedges","given":"Larry","non-dropping-particle":"","parse-names":false,"suffix":""},{"dropping-particle":"","family":"Tipton","given":"Elizabeth","non-dropping-particle":"","parse-names":false,"suffix":""},{"dropping-particle":"","family":"Zejnullahi","given":"Rrita","non-dropping-particle":"","parse-names":false,"suffix":""},{"dropping-particle":"","family":"Diaz","given":"Karina G","non-dropping-particle":"","parse-names":false,"suffix":""}],"container-title":"British Journal of Mathematical and Statistical Psychology","id":"ITEM-6","issued":{"date-parts":[["2023","1","2"]]},"note":"https://doi.org/10.1111/bmsp.12296","publisher":"John Wiley &amp; Sons, Ltd","title":"Effect sizes in ANCOVA and difference-in-differences designs","type":"article-journal"}},{"id":"bpYFEgFX/JWtWdeYn","uris":["http://www.mendeley.com/documents/?uuid=35692fd6-0854-4f3a-b671-13abf15d4d88"],"itemData":{"DOI":"10.3102/10769986241238478","ISSN":"1076-9986","abstract":"This article presents methods for using extant data to improve the properties of estimators of the standardized mean difference (SMD) effect size. Because samples recruited into education research studies are often more homogeneous than the populations of policy interest, the variation in educational outcomes can be smaller in these samples than is reflective of the true variation in the population. This affects effect size estimation since the sample standard deviation is used in the denominator of the SMD. We propose leveraging extant data on sample variance estimates from multiple studies, made available via clearinghouse databases such as the What Works Clearinghouse, to standardize a mean difference. This allows effect sizes to be benchmarked across a common and broad population, thus enabling better comparability across studies and interventions. We derive the new estimators of the population variance and the corresponding SMD, which pool sample variances from multiple studies using both an analysis of variance and a meta-analytic framework. We demonstrate the properties of these estimators via analytic and simulation results and offer recommendations for when these estimators are appropriate in practice.","author":[{"dropping-particle":"","family":"Fitzgerald","given":"Kaitlyn G","non-dropping-particle":"","parse-names":false,"suffix":""},{"dropping-particle":"","family":"Tipton","given":"Elizabeth","non-dropping-particle":"","parse-names":false,"suffix":""}],"container-title":"Journal of Educational and Behavioral Statistics","id":"ITEM-7","issued":{"date-parts":[["2024","4","7"]]},"note":"doi: 10.3102/10769986241238478","page":"10769986241238478","publisher":"American Educational Research Association","title":"Using Extant Data to Improve Estimation of the Standardized Mean Difference","type":"article-journal"}}],"schema":"https://github.com/citation-style-language/schema/raw/master/csl-citation.json"} </w:instrText>
+        <w:instrText xml:space="preserve"> ADDIN ZOTERO_ITEM CSL_CITATION {"citationID":"QRdHOmJ3","properties":{"formattedCitation":"(Borenstein &amp; Hedges, 2019; Fitzgerald &amp; Tipton, 2024; L. V Hedges et al., 2023; Higgins, Li, et al., 2019; J. E. Pustejovsky, 2016; Wilson, 2016; WWC, 2021)","plainCitation":"(Borenstein &amp; Hedges, 2019; Fitzgerald &amp; Tipton, 2024; L. V Hedges et al., 2023; Higgins, Li, et al., 2019; J. E. Pustejovsky, 2016; Wilson, 2016; WWC, 2021)","noteIndex":0},"citationItems":[{"id":"323vnEaB/yFWy8Kyh","uris":["http://www.mendeley.com/documents/?uuid=ac2c33c7-747a-4d8e-b22a-6445f1549bbd"],"itemData":{"author":[{"dropping-particle":"","family":"Higgins","given":"Julian P T","non-dropping-particle":"","parse-names":false,"suffix":""},{"dropping-particle":"","family":"Li","given":"Tianjing","non-dropping-particle":"","parse-names":false,"suffix":""},{"dropping-particle":"","family":"Deeks","given":"Jonathan J","non-dropping-particle":"","parse-names":false,"suffix":""}],"container-title":"Cochrane handbook for systematic reviews of interventions","id":"ITEM-1","issued":{"date-parts":[["2019"]]},"page":"143-176","publisher":"Wiley Online Library","title":"Choosing effect measures and computing estimates of effect","type":"article-journal"}},{"id":"323vnEaB/WjLY6K1E","uris":["http://www.mendeley.com/documents/?uuid=99835b90-6304-450c-b441-fedad16b1ed0"],"itemData":{"author":[{"dropping-particle":"","family":"Borenstein","given":"Micahel","non-dropping-particle":"","parse-names":false,"suffix":""},{"dropping-particle":"V.","family":"Hedges","given":"Larry","non-dropping-particle":"","parse-names":false,"suffix":""}],"chapter-number":"11","container-title":"The handbook of research synthesis and meta-analysis","edition":"3","editor":[{"dropping-particle":"","family":"Cooper","given":"Harris","non-dropping-particle":"","parse-names":false,"suffix":""},{"dropping-particle":"V.","family":"Hedges","given":"Larry","non-dropping-particle":"","parse-names":false,"suffix":""},{"dropping-particle":"","family":"Valentine","given":"Jeffrey C.","non-dropping-particle":"","parse-names":false,"suffix":""}],"id":"ITEM-2","issued":{"date-parts":[["2019"]]},"page":"207-242","publisher":"Russell Sage Foundation West Sussex","title":"Effect sizes for meta-analysis","type":"chapter"}},{"id":"323vnEaB/yN1kz3PY","uris":["http://www.mendeley.com/documents/?uuid=7627b063-f26c-453a-9f28-c681d73a900d"],"itemData":{"URL":"https://www.jepusto.com/alternative-formulas-for-the-smd/","author":[{"dropping-particle":"","family":"Pustejovsky","given":"James E.","non-dropping-particle":"","parse-names":false,"suffix":""}],"id":"ITEM-3","issued":{"date-parts":[["2016"]]},"title":"Alternative formulas for the standardized mean difference","type":"webpage"}},{"id":"323vnEaB/rGQgGqdj","uris":["http://www.mendeley.com/documents/?uuid=65e4fdad-137b-45f6-bf94-c7bbc29a8be1"],"itemData":{"author":[{"dropping-particle":"","family":"Wilson","given":"David B","non-dropping-particle":"","parse-names":false,"suffix":""}],"id":"ITEM-4","issued":{"date-parts":[["2016"]]},"publisher":"Unpublished manuscript","title":"Formulas used by the \"Practical Meta-Analysis Effect Size Calculator\"","type":"article-journal"}},{"id":"323vnEaB/mcnLOQ5h","uris":["http://www.mendeley.com/documents/?uuid=89116b50-b5fa-41d4-af47-6ef362bc7e7d"],"itemData":{"author":[{"dropping-particle":"","family":"WWC","given":"","non-dropping-particle":"","parse-names":false,"suffix":""}],"id":"ITEM-5","issued":{"date-parts":[["2021"]]},"publisher":"Institute of Education Sciences","title":"Supplement document for Appendix E and the What Works Clearinghouse procedures handbook, version 4.1","type":"article"}},{"id":"323vnEaB/d9jzx5Lc","uris":["http://www.mendeley.com/documents/?uuid=0fac4442-d316-4527-8210-3b553c4ed2e2"],"itemData":{"DOI":"10.1111/bmsp.12296","ISSN":"0007-1102","abstract":"Abstract It is common practice in both randomized and quasi-experiments to adjust for baseline characteristics when estimating the average effect of an intervention. The inclusion of a pre-test, for example, can reduce both the standard error of this estimate and?in non-randomized designs?its bias. At the same time, it is also standard to report the effect of an intervention in standardized effect size units, thereby making it comparable to other interventions and studies. Curiously, the estimation of this effect size, including covariate adjustment, has received little attention. In this article, we provide a framework for defining effect sizes in designs with a pre-test (e.g., difference-in-differences and analysis of covariance) and propose estimators of those effect sizes. The estimators and approximations to their sampling distributions are evaluated using a simulation study and then demonstrated using an example from published data.","author":[{"dropping-particle":"V","family":"Hedges","given":"Larry","non-dropping-particle":"","parse-names":false,"suffix":""},{"dropping-particle":"","family":"Tipton","given":"Elizabeth","non-dropping-particle":"","parse-names":false,"suffix":""},{"dropping-particle":"","family":"Zejnullahi","given":"Rrita","non-dropping-particle":"","parse-names":false,"suffix":""},{"dropping-particle":"","family":"Diaz","given":"Karina G","non-dropping-particle":"","parse-names":false,"suffix":""}],"container-title":"British Journal of Mathematical and Statistical Psychology","id":"ITEM-6","issued":{"date-parts":[["2023","1","2"]]},"note":"https://doi.org/10.1111/bmsp.12296","publisher":"John Wiley &amp; Sons, Ltd","title":"Effect sizes in ANCOVA and difference-in-differences designs","type":"article-journal"}},{"id":"323vnEaB/OoCQMyby","uris":["http://www.mendeley.com/documents/?uuid=35692fd6-0854-4f3a-b671-13abf15d4d88"],"itemData":{"DOI":"10.3102/10769986241238478","ISSN":"1076-9986","abstract":"This article presents methods for using extant data to improve the properties of estimators of the standardized mean difference (SMD) effect size. Because samples recruited into education research studies are often more homogeneous than the populations of policy interest, the variation in educational outcomes can be smaller in these samples than is reflective of the true variation in the population. This affects effect size estimation since the sample standard deviation is used in the denominator of the SMD. We propose leveraging extant data on sample variance estimates from multiple studies, made available via clearinghouse databases such as the What Works Clearinghouse, to standardize a mean difference. This allows effect sizes to be benchmarked across a common and broad population, thus enabling better comparability across studies and interventions. We derive the new estimators of the population variance and the corresponding SMD, which pool sample variances from multiple studies using both an analysis of variance and a meta-analytic framework. We demonstrate the properties of these estimators via analytic and simulation results and offer recommendations for when these estimators are appropriate in practice.","author":[{"dropping-particle":"","family":"Fitzgerald","given":"Kaitlyn G","non-dropping-particle":"","parse-names":false,"suffix":""},{"dropping-particle":"","family":"Tipton","given":"Elizabeth","non-dropping-particle":"","parse-names":false,"suffix":""}],"container-title":"Journal of Educational and Behavioral Statistics","id":"ITEM-7","issued":{"date-parts":[["2024","4","7"]]},"note":"doi: 10.3102/10769986241238478","page":"10769986241238478","publisher":"American Educational Research Association","title":"Using Extant Data to Improve Estimation of the Standardized Mean Difference","type":"article-journal"}}],"schema":"https://github.com/citation-style-language/schema/raw/master/csl-citation.json"} </w:instrText>
       </w:r>
       <w:r>
         <w:fldChar w:fldCharType="separate"/>
@@ -564,7 +664,21 @@
         <w:rPr>
           <w:rFonts w:cs="Times New Roman"/>
         </w:rPr>
-        <w:t>(Borenstein &amp; Hedges, 2019; Fitzgerald &amp; Tipton, 2024; L. V Hedges et al., 2023; Higgins, Li, et al., 2019; J. E. Pustejovsky, 2016; Wilson, 2016; WWC, 2021)</w:t>
+        <w:t>(</w:t>
+      </w:r>
+      <w:proofErr w:type="spellStart"/>
+      <w:r>
+        <w:rPr>
+          <w:rFonts w:cs="Times New Roman"/>
+        </w:rPr>
+        <w:t>Borenstein</w:t>
+      </w:r>
+      <w:proofErr w:type="spellEnd"/>
+      <w:r>
+        <w:rPr>
+          <w:rFonts w:cs="Times New Roman"/>
+        </w:rPr>
+        <w:t xml:space="preserve"> &amp; Hedges, 2019; Fitzgerald &amp; Tipton, 2024; L. V Hedges et al., 2023; Higgins, Li, et al., 2019; J. E. Pustejovsky, 2016; Wilson, 2016; WWC, 2021)</w:t>
       </w:r>
       <w:r>
         <w:fldChar w:fldCharType="end"/>
@@ -576,7 +690,7 @@
         <w:fldChar w:fldCharType="begin" w:fldLock="1"/>
       </w:r>
       <w:r>
-        <w:instrText xml:space="preserve"> ADDIN ZOTERO_ITEM CSL_CITATION {"citationID":"osp5u5LI","properties":{"formattedCitation":"(Taylor et al., 2021)","plainCitation":"(Taylor et al., 2021)","noteIndex":0},"citationItems":[{"id":"bpYFEgFX/wIBSvT3G","uris":["http://www.mendeley.com/documents/?uuid=b27b406c-122e-466c-bb05-811b7205967f"],"itemData":{"DOI":"10.3102/0013189X211051319","ISSN":"0013-189X","abstract":"Toward the goal of more rapid knowledge accumulation via better meta-analyses, this article explores statistical approaches intended to increase the precision and comparability of effect sizes from education research. The featured estimate of the proposed approach is a standardized mean difference effect size whose numerator is a mean difference that has been adjusted for baseline differences in the outcome measure, at a minimum, and whose denominator is the total variance. The article describes the utility and efficiency of covariate adjustment through baseline measures and the need to standardize effects on a total variance that accounts for variation at multiple levels. As computation of the total variance can be complex in multilevel studies, a shiny application is provided to assist with computation of the total variance and subsequent effect size. Examples are provided for how to interpret and input the required calculator inputs.","author":[{"dropping-particle":"","family":"Taylor","given":"Joseph A","non-dropping-particle":"","parse-names":false,"suffix":""},{"dropping-particle":"","family":"Pigott","given":"Therese D.","non-dropping-particle":"","parse-names":false,"suffix":""},{"dropping-particle":"","family":"Williams","given":"Ryan","non-dropping-particle":"","parse-names":false,"suffix":""}],"container-title":"Educational Researcher","id":"ITEM-1","issue":"1","issued":{"date-parts":[["2021","10","25"]]},"note":"doi: 10.3102/0013189X211051319","page":"72-80","publisher":"American Educational Research Association","title":"Promoting knowledge accumulation about intervention effects: Exploring strategies for standardizing statistical approaches and effect size reporting","type":"article-journal","volume":"51"}}],"schema":"https://github.com/citation-style-language/schema/raw/master/csl-citation.json"} </w:instrText>
+        <w:instrText xml:space="preserve"> ADDIN ZOTERO_ITEM CSL_CITATION {"citationID":"osp5u5LI","properties":{"formattedCitation":"(Taylor et al., 2021)","plainCitation":"(Taylor et al., 2021)","noteIndex":0},"citationItems":[{"id":"323vnEaB/yNITrCD5","uris":["http://www.mendeley.com/documents/?uuid=b27b406c-122e-466c-bb05-811b7205967f"],"itemData":{"DOI":"10.3102/0013189X211051319","ISSN":"0013-189X","abstract":"Toward the goal of more rapid knowledge accumulation via better meta-analyses, this article explores statistical approaches intended to increase the precision and comparability of effect sizes from education research. The featured estimate of the proposed approach is a standardized mean difference effect size whose numerator is a mean difference that has been adjusted for baseline differences in the outcome measure, at a minimum, and whose denominator is the total variance. The article describes the utility and efficiency of covariate adjustment through baseline measures and the need to standardize effects on a total variance that accounts for variation at multiple levels. As computation of the total variance can be complex in multilevel studies, a shiny application is provided to assist with computation of the total variance and subsequent effect size. Examples are provided for how to interpret and input the required calculator inputs.","author":[{"dropping-particle":"","family":"Taylor","given":"Joseph A","non-dropping-particle":"","parse-names":false,"suffix":""},{"dropping-particle":"","family":"Pigott","given":"Therese D.","non-dropping-particle":"","parse-names":false,"suffix":""},{"dropping-particle":"","family":"Williams","given":"Ryan","non-dropping-particle":"","parse-names":false,"suffix":""}],"container-title":"Educational Researcher","id":"ITEM-1","issue":"1","issued":{"date-parts":[["2021","10","25"]]},"note":"doi: 10.3102/0013189X211051319","page":"72-80","publisher":"American Educational Research Association","title":"Promoting knowledge accumulation about intervention effects: Exploring strategies for standardizing statistical approaches and effect size reporting","type":"article-journal","volume":"51"}}],"schema":"https://github.com/citation-style-language/schema/raw/master/csl-citation.json"} </w:instrText>
       </w:r>
       <w:r>
         <w:fldChar w:fldCharType="separate"/>
@@ -597,7 +711,7 @@
         <w:fldChar w:fldCharType="begin" w:fldLock="1"/>
       </w:r>
       <w:r>
-        <w:instrText xml:space="preserve"> ADDIN ZOTERO_ITEM CSL_CITATION {"citationID":"rjHjYKCE","properties":{"formattedCitation":"(2015)","plainCitation":"(2015)","noteIndex":0},"citationItems":[{"id":"bpYFEgFX/5tBMQQeM","uris":["http://www.mendeley.com/documents/?uuid=08974d2d-1120-4f6f-aa96-632969afa8c2"],"itemData":{"DOI":"10.3758/s13428-014-0538-z","ISSN":"1554-3528","abstract":"Some experimental designs involve clustering within only one treatment group. Such designs may involve group tutoring, therapy administered by multiple therapists, or interventions administered by clinics for the treatment group, whereas the control group receives no treatment. In such cases, the data analysis often proceeds as if there were no clustering within the treatment group. A consequence is that the actual significance level of the treatment effects is larger (i.e., actual p values are larger) than nominal. Additionally, biases will be introduced in estimates of the effect sizes and their variances, leading to inflated effects and underestimated variances when clustering in the treatment group is not taken into account. These consequences of clustering can seriously compromise the interpretation of study results. This article shows how information on the intraclass correlation can be used to obtain a correction for biases in the effect sizes and their variances, and also to obtain an adjustment to the significance test for the effects of clustering.","author":[{"dropping-particle":"V.","family":"Hedges","given":"Larry","non-dropping-particle":"","parse-names":false,"suffix":""},{"dropping-particle":"","family":"Citkowicz","given":"Martyna","non-dropping-particle":"","parse-names":false,"suffix":""}],"container-title":"Behavior Research Methods","id":"ITEM-1","issue":"4","issued":{"date-parts":[["2015"]]},"page":"1295-1308","title":"Estimating effect size when there is clustering in one treatment group","type":"article-journal","volume":"47"},"suppress-author":1}],"schema":"https://github.com/citation-style-language/schema/raw/master/csl-citation.json"} </w:instrText>
+        <w:instrText xml:space="preserve"> ADDIN ZOTERO_ITEM CSL_CITATION {"citationID":"rjHjYKCE","properties":{"formattedCitation":"(2015)","plainCitation":"(2015)","noteIndex":0},"citationItems":[{"id":"323vnEaB/MRdnvnm1","uris":["http://www.mendeley.com/documents/?uuid=08974d2d-1120-4f6f-aa96-632969afa8c2"],"itemData":{"DOI":"10.3758/s13428-014-0538-z","ISSN":"1554-3528","abstract":"Some experimental designs involve clustering within only one treatment group. Such designs may involve group tutoring, therapy administered by multiple therapists, or interventions administered by clinics for the treatment group, whereas the control group receives no treatment. In such cases, the data analysis often proceeds as if there were no clustering within the treatment group. A consequence is that the actual significance level of the treatment effects is larger (i.e., actual p values are larger) than nominal. Additionally, biases will be introduced in estimates of the effect sizes and their variances, leading to inflated effects and underestimated variances when clustering in the treatment group is not taken into account. These consequences of clustering can seriously compromise the interpretation of study results. This article shows how information on the intraclass correlation can be used to obtain a correction for biases in the effect sizes and their variances, and also to obtain an adjustment to the significance test for the effects of clustering.","author":[{"dropping-particle":"V.","family":"Hedges","given":"Larry","non-dropping-particle":"","parse-names":false,"suffix":""},{"dropping-particle":"","family":"Citkowicz","given":"Martyna","non-dropping-particle":"","parse-names":false,"suffix":""}],"container-title":"Behavior Research Methods","id":"ITEM-1","issue":"4","issued":{"date-parts":[["2015"]]},"page":"1295-1308","title":"Estimating effect size when there is clustering in one treatment group","type":"article-journal","volume":"47"},"suppress-author":1}],"schema":"https://github.com/citation-style-language/schema/raw/master/csl-citation.json"} </w:instrText>
       </w:r>
       <w:r>
         <w:fldChar w:fldCharType="separate"/>
@@ -618,7 +732,7 @@
         <w:fldChar w:fldCharType="begin" w:fldLock="1"/>
       </w:r>
       <w:r>
-        <w:instrText xml:space="preserve"> ADDIN ZOTERO_ITEM CSL_CITATION {"citationID":"MbMBvhcs","properties":{"formattedCitation":"(Higgins, Eldridge, et al., 2019)","plainCitation":"(Higgins, Eldridge, et al., 2019)","noteIndex":0},"citationItems":[{"id":"bpYFEgFX/sBgpWye7","uris":["http://www.mendeley.com/documents/?uuid=30d84957-77c4-418a-9dbb-f386979b6b75"],"itemData":{"DOI":"10.1002/9781119536604","author":[{"dropping-particle":"","family":"Higgins","given":"Julian P T","non-dropping-particle":"","parse-names":false,"suffix":""},{"dropping-particle":"","family":"Eldridge","given":"Sandra","non-dropping-particle":"","parse-names":false,"suffix":""},{"dropping-particle":"","family":"Li","given":"Tianjing","non-dropping-particle":"","parse-names":false,"suffix":""}],"container-title":"Cochrane handbook for systematic reviews of interventions","edition":"2","editor":[{"dropping-particle":"","family":"Higgins","given":"Julian P T","non-dropping-particle":"","parse-names":false,"suffix":""},{"dropping-particle":"","family":"Thomas","given":"James","non-dropping-particle":"","parse-names":false,"suffix":""},{"dropping-particle":"","family":"Chandler","given":"Jacqueline","non-dropping-particle":"","parse-names":false,"suffix":""},{"dropping-particle":"","family":"Cumpston","given":"Miranda Sue","non-dropping-particle":"","parse-names":false,"suffix":""},{"dropping-particle":"","family":"Li","given":"Tianjing","non-dropping-particle":"","parse-names":false,"suffix":""},{"dropping-particle":"","family":"Page","given":"Matthew","non-dropping-particle":"","parse-names":false,"suffix":""},{"dropping-particle":"","family":"Welch","given":"Vivian","non-dropping-particle":"","parse-names":false,"suffix":""}],"id":"ITEM-1","issued":{"date-parts":[["2019"]]},"page":"569-593","publisher":"Wiley Online Library","title":"Including variants on randomized trials","type":"chapter"}}],"schema":"https://github.com/citation-style-language/schema/raw/master/csl-citation.json"} </w:instrText>
+        <w:instrText xml:space="preserve"> ADDIN ZOTERO_ITEM CSL_CITATION {"citationID":"MbMBvhcs","properties":{"formattedCitation":"(Higgins, Eldridge, et al., 2019)","plainCitation":"(Higgins, Eldridge, et al., 2019)","noteIndex":0},"citationItems":[{"id":"323vnEaB/ZcPGwAbV","uris":["http://www.mendeley.com/documents/?uuid=30d84957-77c4-418a-9dbb-f386979b6b75"],"itemData":{"DOI":"10.1002/9781119536604","author":[{"dropping-particle":"","family":"Higgins","given":"Julian P T","non-dropping-particle":"","parse-names":false,"suffix":""},{"dropping-particle":"","family":"Eldridge","given":"Sandra","non-dropping-particle":"","parse-names":false,"suffix":""},{"dropping-particle":"","family":"Li","given":"Tianjing","non-dropping-particle":"","parse-names":false,"suffix":""}],"container-title":"Cochrane handbook for systematic reviews of interventions","edition":"2","editor":[{"dropping-particle":"","family":"Higgins","given":"Julian P T","non-dropping-particle":"","parse-names":false,"suffix":""},{"dropping-particle":"","family":"Thomas","given":"James","non-dropping-particle":"","parse-names":false,"suffix":""},{"dropping-particle":"","family":"Chandler","given":"Jacqueline","non-dropping-particle":"","parse-names":false,"suffix":""},{"dropping-particle":"","family":"Cumpston","given":"Miranda Sue","non-dropping-particle":"","parse-names":false,"suffix":""},{"dropping-particle":"","family":"Li","given":"Tianjing","non-dropping-particle":"","parse-names":false,"suffix":""},{"dropping-particle":"","family":"Page","given":"Matthew","non-dropping-particle":"","parse-names":false,"suffix":""},{"dropping-particle":"","family":"Welch","given":"Vivian","non-dropping-particle":"","parse-names":false,"suffix":""}],"id":"ITEM-1","issued":{"date-parts":[["2019"]]},"page":"569-593","publisher":"Wiley Online Library","title":"Including variants on randomized trials","type":"chapter"}}],"schema":"https://github.com/citation-style-language/schema/raw/master/csl-citation.json"} </w:instrText>
       </w:r>
       <w:r>
         <w:fldChar w:fldCharType="separate"/>
@@ -627,7 +741,21 @@
         <w:rPr>
           <w:rFonts w:cs="Times New Roman"/>
         </w:rPr>
-        <w:t>(Higgins, Eldridge, et al., 2019)</w:t>
+        <w:t xml:space="preserve">(Higgins, </w:t>
+      </w:r>
+      <w:proofErr w:type="spellStart"/>
+      <w:r>
+        <w:rPr>
+          <w:rFonts w:cs="Times New Roman"/>
+        </w:rPr>
+        <w:t>Eldridge</w:t>
+      </w:r>
+      <w:proofErr w:type="spellEnd"/>
+      <w:r>
+        <w:rPr>
+          <w:rFonts w:cs="Times New Roman"/>
+        </w:rPr>
+        <w:t>, et al., 2019)</w:t>
       </w:r>
       <w:r>
         <w:fldChar w:fldCharType="end"/>
@@ -639,7 +767,7 @@
         <w:fldChar w:fldCharType="begin" w:fldLock="1"/>
       </w:r>
       <w:r>
-        <w:instrText xml:space="preserve"> ADDIN ZOTERO_ITEM CSL_CITATION {"citationID":"fX4SfO7Y","properties":{"formattedCitation":"(L. V. Hedges, 2007)","plainCitation":"(L. V. Hedges, 2007)","noteIndex":0},"citationItems":[{"id":"bpYFEgFX/ex4DlzZI","uris":["http://www.mendeley.com/documents/?uuid=4446e166-4674-4fe5-9a76-dac0d75d50c4"],"itemData":{"DOI":"10.3102/1076998606298043","ISSN":"1076-9986","abstract":"Multisite research designs involving cluster randomization are becoming increasingly important in educational and behavioral research. Researchers would like to compute effect size indexes based on the standardized mean difference to compare the results of cluster-randomized studies (and corresponding quasi-experiments) with other studies and to combine information across studies in meta-analyses. This article addresses the problem of defining effect sizes in multilevel designs and computing estimates of those effect sizes and their standard errors from information that is likely to be reported in journal articles. Three effect sizes are defined corresponding to different standardizations. Estimators of each effect size index are also presented along with their sampling distributions (including standard errors).","author":[{"dropping-particle":"V.","family":"Hedges","given":"Larry","non-dropping-particle":"","parse-names":false,"suffix":""}],"container-title":"Journal of Educational and Behavioral Statistics","id":"ITEM-1","issue":"4","issued":{"date-parts":[["2007"]]},"page":"341-370","publisher":"SAGE Publications","publisher-place":"Thousand Oaks, CA","title":"Effect sizes in cluster-randomized designs","type":"article-journal","volume":"32"}}],"schema":"https://github.com/citation-style-language/schema/raw/master/csl-citation.json"} </w:instrText>
+        <w:instrText xml:space="preserve"> ADDIN ZOTERO_ITEM CSL_CITATION {"citationID":"fX4SfO7Y","properties":{"formattedCitation":"(L. V. Hedges, 2007)","plainCitation":"(L. V. Hedges, 2007)","noteIndex":0},"citationItems":[{"id":"323vnEaB/DkZu2j9F","uris":["http://www.mendeley.com/documents/?uuid=4446e166-4674-4fe5-9a76-dac0d75d50c4"],"itemData":{"DOI":"10.3102/1076998606298043","ISSN":"1076-9986","abstract":"Multisite research designs involving cluster randomization are becoming increasingly important in educational and behavioral research. Researchers would like to compute effect size indexes based on the standardized mean difference to compare the results of cluster-randomized studies (and corresponding quasi-experiments) with other studies and to combine information across studies in meta-analyses. This article addresses the problem of defining effect sizes in multilevel designs and computing estimates of those effect sizes and their standard errors from information that is likely to be reported in journal articles. Three effect sizes are defined corresponding to different standardizations. Estimators of each effect size index are also presented along with their sampling distributions (including standard errors).","author":[{"dropping-particle":"V.","family":"Hedges","given":"Larry","non-dropping-particle":"","parse-names":false,"suffix":""}],"container-title":"Journal of Educational and Behavioral Statistics","id":"ITEM-1","issue":"4","issued":{"date-parts":[["2007"]]},"page":"341-370","publisher":"SAGE Publications","publisher-place":"Thousand Oaks, CA","title":"Effect sizes in cluster-randomized designs","type":"article-journal","volume":"32"}}],"schema":"https://github.com/citation-style-language/schema/raw/master/csl-citation.json"} </w:instrText>
       </w:r>
       <w:r>
         <w:fldChar w:fldCharType="separate"/>
@@ -659,7 +787,7 @@
         <w:fldChar w:fldCharType="begin" w:fldLock="1"/>
       </w:r>
       <w:r>
-        <w:instrText xml:space="preserve"> ADDIN ZOTERO_ITEM CSL_CITATION {"citationID":"bUFn5uDt","properties":{"formattedCitation":"(WWC, 2022)","plainCitation":"(WWC, 2022)","noteIndex":0},"citationItems":[{"id":"bpYFEgFX/HElBS8jv","uris":["http://www.mendeley.com/documents/?uuid=c6890b46-0b03-4390-83c3-1ba5f6390692"],"itemData":{"author":[{"dropping-particle":"","family":"WWC","given":"","non-dropping-particle":"","parse-names":false,"suffix":""}],"edition":"5.0","id":"ITEM-1","issued":{"date-parts":[["2022"]]},"publisher":"Institute of Education Sciences","title":"WWC procedures and standards handbook","type":"book"}}],"schema":"https://github.com/citation-style-language/schema/raw/master/csl-citation.json"} </w:instrText>
+        <w:instrText xml:space="preserve"> ADDIN ZOTERO_ITEM CSL_CITATION {"citationID":"bUFn5uDt","properties":{"formattedCitation":"(WWC, 2022)","plainCitation":"(WWC, 2022)","noteIndex":0},"citationItems":[{"id":"323vnEaB/q6kGUOoN","uris":["http://www.mendeley.com/documents/?uuid=c6890b46-0b03-4390-83c3-1ba5f6390692"],"itemData":{"author":[{"dropping-particle":"","family":"WWC","given":"","non-dropping-particle":"","parse-names":false,"suffix":""}],"edition":"5.0","id":"ITEM-1","issued":{"date-parts":[["2022"]]},"publisher":"Institute of Education Sciences","title":"WWC procedures and standards handbook","type":"book"}}],"schema":"https://github.com/citation-style-language/schema/raw/master/csl-citation.json"} </w:instrText>
       </w:r>
       <w:r>
         <w:fldChar w:fldCharType="separate"/>
@@ -680,7 +808,7 @@
         <w:fldChar w:fldCharType="begin" w:fldLock="1"/>
       </w:r>
       <w:r>
-        <w:instrText xml:space="preserve"> ADDIN ZOTERO_ITEM CSL_CITATION {"citationID":"ZRDtyE8D","properties":{"formattedCitation":"(Higgins, Li, et al., 2019)","plainCitation":"(Higgins, Li, et al., 2019)","noteIndex":0},"citationItems":[{"id":"bpYFEgFX/ZpMznfZF","uris":["http://www.mendeley.com/documents/?uuid=ac2c33c7-747a-4d8e-b22a-6445f1549bbd"],"itemData":{"author":[{"dropping-particle":"","family":"Higgins","given":"Julian P T","non-dropping-particle":"","parse-names":false,"suffix":""},{"dropping-particle":"","family":"Li","given":"Tianjing","non-dropping-particle":"","parse-names":false,"suffix":""},{"dropping-particle":"","family":"Deeks","given":"Jonathan J","non-dropping-particle":"","parse-names":false,"suffix":""}],"container-title":"Cochrane handbook for systematic reviews of interventions","id":"ITEM-1","issued":{"date-parts":[["2019"]]},"page":"143-176","publisher":"Wiley Online Library","title":"Choosing effect measures and computing estimates of effect","type":"article-journal"}}],"schema":"https://github.com/citation-style-language/schema/raw/master/csl-citation.json"} </w:instrText>
+        <w:instrText xml:space="preserve"> ADDIN ZOTERO_ITEM CSL_CITATION {"citationID":"ZRDtyE8D","properties":{"formattedCitation":"(Higgins, Li, et al., 2019)","plainCitation":"(Higgins, Li, et al., 2019)","noteIndex":0},"citationItems":[{"id":"323vnEaB/yFWy8Kyh","uris":["http://www.mendeley.com/documents/?uuid=ac2c33c7-747a-4d8e-b22a-6445f1549bbd"],"itemData":{"author":[{"dropping-particle":"","family":"Higgins","given":"Julian P T","non-dropping-particle":"","parse-names":false,"suffix":""},{"dropping-particle":"","family":"Li","given":"Tianjing","non-dropping-particle":"","parse-names":false,"suffix":""},{"dropping-particle":"","family":"Deeks","given":"Jonathan J","non-dropping-particle":"","parse-names":false,"suffix":""}],"container-title":"Cochrane handbook for systematic reviews of interventions","id":"ITEM-1","issued":{"date-parts":[["2019"]]},"page":"143-176","publisher":"Wiley Online Library","title":"Choosing effect measures and computing estimates of effect","type":"article-journal"}}],"schema":"https://github.com/citation-style-language/schema/raw/master/csl-citation.json"} </w:instrText>
       </w:r>
       <w:r>
         <w:fldChar w:fldCharType="separate"/>
@@ -701,7 +829,7 @@
         <w:fldChar w:fldCharType="begin" w:fldLock="1"/>
       </w:r>
       <w:r>
-        <w:instrText xml:space="preserve"> ADDIN ZOTERO_ITEM CSL_CITATION {"citationID":"gleR86L6","properties":{"formattedCitation":"(Vembye, 2024a)","plainCitation":"(Vembye, 2024a)","noteIndex":0},"citationItems":[{"id":"bpYFEgFX/Ph4o5S53","uris":["http://www.mendeley.com/documents/?uuid=9a98334b-50d5-4e14-b8a7-618ccba35fc8"],"itemData":{"URL":"https://mikkelvembye.github.io/VIVECampbell/reference/vgt_smd_1armcluster.html","author":[{"dropping-particle":"","family":"Vembye","given":"Mikkel H.","non-dropping-particle":"","parse-names":false,"suffix":""}],"id":"ITEM-1","issued":{"date-parts":[["2024"]]},"title":"Variance calculation when there is clustering in one treatment group only","type":"webpage"}}],"schema":"https://github.com/citation-style-language/schema/raw/master/csl-citation.json"} </w:instrText>
+        <w:instrText xml:space="preserve"> ADDIN ZOTERO_ITEM CSL_CITATION {"citationID":"gleR86L6","properties":{"formattedCitation":"(Vembye, 2024a)","plainCitation":"(Vembye, 2024a)","noteIndex":0},"citationItems":[{"id":"323vnEaB/V8EU9xGM","uris":["http://www.mendeley.com/documents/?uuid=9a98334b-50d5-4e14-b8a7-618ccba35fc8"],"itemData":{"URL":"https://mikkelvembye.github.io/VIVECampbell/reference/vgt_smd_1armcluster.html","author":[{"dropping-particle":"","family":"Vembye","given":"Mikkel H.","non-dropping-particle":"","parse-names":false,"suffix":""}],"id":"ITEM-1","issued":{"date-parts":[["2024"]]},"title":"Variance calculation when there is clustering in one treatment group only","type":"webpage"}}],"schema":"https://github.com/citation-style-language/schema/raw/master/csl-citation.json"} </w:instrText>
       </w:r>
       <w:r>
         <w:fldChar w:fldCharType="separate"/>
@@ -722,7 +850,7 @@
         <w:fldChar w:fldCharType="begin" w:fldLock="1"/>
       </w:r>
       <w:r>
-        <w:instrText xml:space="preserve"> ADDIN ZOTERO_ITEM CSL_CITATION {"citationID":"NAwEbD3l","properties":{"formattedCitation":"(Vembye, 2024b)","plainCitation":"(Vembye, 2024b)","noteIndex":0},"citationItems":[{"id":"bpYFEgFX/d61XI57w","uris":["http://www.mendeley.com/documents/?uuid=71325e11-3ca8-472a-9ab3-e05829ecc21d"],"itemData":{"author":[{"dropping-particle":"","family":"Vembye","given":"Mikkel H.","non-dropping-particle":"","parse-names":false,"suffix":""}],"id":"ITEM-1","issued":{"date-parts":[["2024"]]},"number":"0.0.1","publisher":"GitHub","title":"VIVECampbell: Functions for Campbell reviews in VIVE","type":"article"}}],"schema":"https://github.com/citation-style-language/schema/raw/master/csl-citation.json"} </w:instrText>
+        <w:instrText xml:space="preserve"> ADDIN ZOTERO_ITEM CSL_CITATION {"citationID":"NAwEbD3l","properties":{"formattedCitation":"(Vembye, 2024b)","plainCitation":"(Vembye, 2024b)","noteIndex":0},"citationItems":[{"id":"323vnEaB/0QB36oNy","uris":["http://www.mendeley.com/documents/?uuid=71325e11-3ca8-472a-9ab3-e05829ecc21d"],"itemData":{"author":[{"dropping-particle":"","family":"Vembye","given":"Mikkel H.","non-dropping-particle":"","parse-names":false,"suffix":""}],"id":"ITEM-1","issued":{"date-parts":[["2024"]]},"number":"0.0.1","publisher":"GitHub","title":"VIVECampbell: Functions for Campbell reviews in VIVE","type":"article"}}],"schema":"https://github.com/citation-style-language/schema/raw/master/csl-citation.json"} </w:instrText>
       </w:r>
       <w:r>
         <w:fldChar w:fldCharType="separate"/>
@@ -744,7 +872,7 @@
         <w:fldChar w:fldCharType="begin" w:fldLock="1"/>
       </w:r>
       <w:r>
-        <w:instrText xml:space="preserve"> ADDIN ZOTERO_ITEM CSL_CITATION {"citationID":"UQ9LOUoG","properties":{"formattedCitation":"(Higgins, Li, et al., 2019)","plainCitation":"(Higgins, Li, et al., 2019)","noteIndex":0},"citationItems":[{"id":"bpYFEgFX/ZpMznfZF","uris":["http://www.mendeley.com/documents/?uuid=ac2c33c7-747a-4d8e-b22a-6445f1549bbd"],"itemData":{"author":[{"dropping-particle":"","family":"Higgins","given":"Julian P T","non-dropping-particle":"","parse-names":false,"suffix":""},{"dropping-particle":"","family":"Li","given":"Tianjing","non-dropping-particle":"","parse-names":false,"suffix":""},{"dropping-particle":"","family":"Deeks","given":"Jonathan J","non-dropping-particle":"","parse-names":false,"suffix":""}],"container-title":"Cochrane handbook for systematic reviews of interventions","id":"ITEM-1","issued":{"date-parts":[["2019"]]},"page":"143-176","publisher":"Wiley Online Library","title":"Choosing effect measures and computing estimates of effect","type":"article-journal"}}],"schema":"https://github.com/citation-style-language/schema/raw/master/csl-citation.json"} </w:instrText>
+        <w:instrText xml:space="preserve"> ADDIN ZOTERO_ITEM CSL_CITATION {"citationID":"UQ9LOUoG","properties":{"formattedCitation":"(Higgins, Li, et al., 2019)","plainCitation":"(Higgins, Li, et al., 2019)","noteIndex":0},"citationItems":[{"id":"323vnEaB/yFWy8Kyh","uris":["http://www.mendeley.com/documents/?uuid=ac2c33c7-747a-4d8e-b22a-6445f1549bbd"],"itemData":{"author":[{"dropping-particle":"","family":"Higgins","given":"Julian P T","non-dropping-particle":"","parse-names":false,"suffix":""},{"dropping-particle":"","family":"Li","given":"Tianjing","non-dropping-particle":"","parse-names":false,"suffix":""},{"dropping-particle":"","family":"Deeks","given":"Jonathan J","non-dropping-particle":"","parse-names":false,"suffix":""}],"container-title":"Cochrane handbook for systematic reviews of interventions","id":"ITEM-1","issued":{"date-parts":[["2019"]]},"page":"143-176","publisher":"Wiley Online Library","title":"Choosing effect measures and computing estimates of effect","type":"article-journal"}}],"schema":"https://github.com/citation-style-language/schema/raw/master/csl-citation.json"} </w:instrText>
       </w:r>
       <w:r>
         <w:fldChar w:fldCharType="separate"/>
@@ -765,7 +893,7 @@
         <w:fldChar w:fldCharType="begin" w:fldLock="1"/>
       </w:r>
       <w:r>
-        <w:instrText xml:space="preserve"> ADDIN ZOTERO_ITEM CSL_CITATION {"citationID":"I7cpoiKT","properties":{"formattedCitation":"(Dalgaard et al., 2022)","plainCitation":"(Dalgaard et al., 2022)","noteIndex":0},"citationItems":[{"id":"bpYFEgFX/acgCcUux","uris":["http://www.mendeley.com/documents/?uuid=92431b4e-6549-4459-80db-b8206012c245"],"itemData":{"DOI":"10.1002/cl2.1254","ISSN":"1891-1803","author":[{"dropping-particle":"","family":"Dalgaard","given":"Nina T","non-dropping-particle":"","parse-names":false,"suffix":""},{"dropping-particle":"","family":"Flensborg Jensen","given":"Maya C","non-dropping-particle":"","parse-names":false,"suffix":""},{"dropping-particle":"","family":"Bengtsen","given":"Elizabeth","non-dropping-particle":"","parse-names":false,"suffix":""},{"dropping-particle":"","family":"Krassel","given":"Karl F","non-dropping-particle":"","parse-names":false,"suffix":""},{"dropping-particle":"","family":"Vembye","given":"Mikkel H","non-dropping-particle":"","parse-names":false,"suffix":""}],"container-title":"Campbell Systematic Reviews","id":"ITEM-1","issue":"3","issued":{"date-parts":[["2022"]]},"page":"e1254","publisher":"Wiley Online Library","title":"PROTOCOL: Group‐based community interventions to support the social reintegration of marginalised adults with mental illness","type":"article-journal","volume":"18"}}],"schema":"https://github.com/citation-style-language/schema/raw/master/csl-citation.json"} </w:instrText>
+        <w:instrText xml:space="preserve"> ADDIN ZOTERO_ITEM CSL_CITATION {"citationID":"I7cpoiKT","properties":{"formattedCitation":"(Dalgaard et al., 2022)","plainCitation":"(Dalgaard et al., 2022)","noteIndex":0},"citationItems":[{"id":"323vnEaB/QZabmR8d","uris":["http://www.mendeley.com/documents/?uuid=92431b4e-6549-4459-80db-b8206012c245"],"itemData":{"DOI":"10.1002/cl2.1254","ISSN":"1891-1803","author":[{"dropping-particle":"","family":"Dalgaard","given":"Nina T","non-dropping-particle":"","parse-names":false,"suffix":""},{"dropping-particle":"","family":"Flensborg Jensen","given":"Maya C","non-dropping-particle":"","parse-names":false,"suffix":""},{"dropping-particle":"","family":"Bengtsen","given":"Elizabeth","non-dropping-particle":"","parse-names":false,"suffix":""},{"dropping-particle":"","family":"Krassel","given":"Karl F","non-dropping-particle":"","parse-names":false,"suffix":""},{"dropping-particle":"","family":"Vembye","given":"Mikkel H","non-dropping-particle":"","parse-names":false,"suffix":""}],"container-title":"Campbell Systematic Reviews","id":"ITEM-1","issue":"3","issued":{"date-parts":[["2022"]]},"page":"e1254","publisher":"Wiley Online Library","title":"PROTOCOL: Group‐based community interventions to support the social reintegration of marginalised adults with mental illness","type":"article-journal","volume":"18"}}],"schema":"https://github.com/citation-style-language/schema/raw/master/csl-citation.json"} </w:instrText>
       </w:r>
       <w:r>
         <w:fldChar w:fldCharType="separate"/>
@@ -797,7 +925,21 @@
         <w:rPr>
           <w:rFonts w:cs="Times New Roman"/>
         </w:rPr>
-        <w:t>(Shadish et al., 2002)</w:t>
+        <w:t>(</w:t>
+      </w:r>
+      <w:proofErr w:type="spellStart"/>
+      <w:r>
+        <w:rPr>
+          <w:rFonts w:cs="Times New Roman"/>
+        </w:rPr>
+        <w:t>Shadish</w:t>
+      </w:r>
+      <w:proofErr w:type="spellEnd"/>
+      <w:r>
+        <w:rPr>
+          <w:rFonts w:cs="Times New Roman"/>
+        </w:rPr>
+        <w:t xml:space="preserve"> et al., 2002)</w:t>
       </w:r>
       <w:r>
         <w:fldChar w:fldCharType="end"/>
@@ -862,7 +1004,21 @@
         <w:rPr>
           <w:rFonts w:cs="Times New Roman"/>
         </w:rPr>
-        <w:t>(Gordon et al., 2018; Somers et al., 2017)</w:t>
+        <w:t xml:space="preserve">(Gordon et al., 2018; </w:t>
+      </w:r>
+      <w:proofErr w:type="spellStart"/>
+      <w:r>
+        <w:rPr>
+          <w:rFonts w:cs="Times New Roman"/>
+        </w:rPr>
+        <w:t>Somers</w:t>
+      </w:r>
+      <w:proofErr w:type="spellEnd"/>
+      <w:r>
+        <w:rPr>
+          <w:rFonts w:cs="Times New Roman"/>
+        </w:rPr>
+        <w:t xml:space="preserve"> et al., 2017)</w:t>
       </w:r>
       <w:r>
         <w:fldChar w:fldCharType="end"/>
@@ -930,7 +1086,21 @@
         <w:rPr>
           <w:rFonts w:cs="Times New Roman"/>
         </w:rPr>
-        <w:t>(Wickham, 2016)</w:t>
+        <w:t>(</w:t>
+      </w:r>
+      <w:proofErr w:type="spellStart"/>
+      <w:r>
+        <w:rPr>
+          <w:rFonts w:cs="Times New Roman"/>
+        </w:rPr>
+        <w:t>Wickham</w:t>
+      </w:r>
+      <w:proofErr w:type="spellEnd"/>
+      <w:r>
+        <w:rPr>
+          <w:rFonts w:cs="Times New Roman"/>
+        </w:rPr>
+        <w:t>, 2016)</w:t>
       </w:r>
       <w:r>
         <w:rPr>
@@ -1002,7 +1172,21 @@
         <w:rPr>
           <w:rFonts w:cs="Times New Roman"/>
         </w:rPr>
-        <w:t>(Sacks et al., 2011)</w:t>
+        <w:t>(</w:t>
+      </w:r>
+      <w:proofErr w:type="spellStart"/>
+      <w:r>
+        <w:rPr>
+          <w:rFonts w:cs="Times New Roman"/>
+        </w:rPr>
+        <w:t>Sacks</w:t>
+      </w:r>
+      <w:proofErr w:type="spellEnd"/>
+      <w:r>
+        <w:rPr>
+          <w:rFonts w:cs="Times New Roman"/>
+        </w:rPr>
+        <w:t xml:space="preserve"> et al., 2011)</w:t>
       </w:r>
       <w:r>
         <w:rPr>
@@ -1039,7 +1223,35 @@
         <w:rPr>
           <w:rFonts w:cs="Times New Roman"/>
         </w:rPr>
-        <w:t>(Gonzalez &amp; Prihoda, 2007; Michalak et al., 2015)</w:t>
+        <w:t xml:space="preserve">(Gonzalez &amp; </w:t>
+      </w:r>
+      <w:proofErr w:type="spellStart"/>
+      <w:r>
+        <w:rPr>
+          <w:rFonts w:cs="Times New Roman"/>
+        </w:rPr>
+        <w:t>Prihoda</w:t>
+      </w:r>
+      <w:proofErr w:type="spellEnd"/>
+      <w:r>
+        <w:rPr>
+          <w:rFonts w:cs="Times New Roman"/>
+        </w:rPr>
+        <w:t xml:space="preserve">, 2007; </w:t>
+      </w:r>
+      <w:proofErr w:type="spellStart"/>
+      <w:r>
+        <w:rPr>
+          <w:rFonts w:cs="Times New Roman"/>
+        </w:rPr>
+        <w:t>Michalak</w:t>
+      </w:r>
+      <w:proofErr w:type="spellEnd"/>
+      <w:r>
+        <w:rPr>
+          <w:rFonts w:cs="Times New Roman"/>
+        </w:rPr>
+        <w:t xml:space="preserve"> et al., 2015)</w:t>
       </w:r>
       <w:r>
         <w:rPr>
@@ -1120,7 +1332,23 @@
           <w:rFonts w:cs="Times New Roman"/>
           <w:lang w:val="en-US"/>
         </w:rPr>
-        <w:t>(Gleser &amp; Olkin, 2009 Formula 19.19; Wei &amp; Higgins, 2013)</w:t>
+        <w:t>(</w:t>
+      </w:r>
+      <w:proofErr w:type="spellStart"/>
+      <w:r>
+        <w:rPr>
+          <w:rFonts w:cs="Times New Roman"/>
+          <w:lang w:val="en-US"/>
+        </w:rPr>
+        <w:t>Gleser</w:t>
+      </w:r>
+      <w:proofErr w:type="spellEnd"/>
+      <w:r>
+        <w:rPr>
+          <w:rFonts w:cs="Times New Roman"/>
+          <w:lang w:val="en-US"/>
+        </w:rPr>
+        <w:t xml:space="preserve"> &amp; Olkin, 2009 Formula 19.19; Wei &amp; Higgins, 2013)</w:t>
       </w:r>
       <w:r>
         <w:rPr>
@@ -1151,7 +1379,21 @@
         <w:rPr>
           <w:lang w:val="en-US"/>
         </w:rPr>
-        <w:t>(Hofner et al., 2016)</w:t>
+        <w:t>(</w:t>
+      </w:r>
+      <w:proofErr w:type="spellStart"/>
+      <w:r>
+        <w:rPr>
+          <w:lang w:val="en-US"/>
+        </w:rPr>
+        <w:t>Hofner</w:t>
+      </w:r>
+      <w:proofErr w:type="spellEnd"/>
+      <w:r>
+        <w:rPr>
+          <w:lang w:val="en-US"/>
+        </w:rPr>
+        <w:t xml:space="preserve"> et al., 2016)</w:t>
       </w:r>
       <w:r>
         <w:fldChar w:fldCharType="end"/>
@@ -1179,7 +1421,23 @@
           <w:rFonts w:cs="Times New Roman"/>
           <w:lang w:val="en-US"/>
         </w:rPr>
-        <w:t>(Viechtbauer, 2025)</w:t>
+        <w:t>(</w:t>
+      </w:r>
+      <w:proofErr w:type="spellStart"/>
+      <w:r>
+        <w:rPr>
+          <w:rFonts w:cs="Times New Roman"/>
+          <w:lang w:val="en-US"/>
+        </w:rPr>
+        <w:t>Viechtbauer</w:t>
+      </w:r>
+      <w:proofErr w:type="spellEnd"/>
+      <w:r>
+        <w:rPr>
+          <w:rFonts w:cs="Times New Roman"/>
+          <w:lang w:val="en-US"/>
+        </w:rPr>
+        <w:t>, 2025)</w:t>
       </w:r>
       <w:r>
         <w:fldChar w:fldCharType="end"/>
@@ -1208,7 +1466,23 @@
           <w:rFonts w:cs="Times New Roman"/>
           <w:lang w:val="en-US"/>
         </w:rPr>
-        <w:t>(Viechtbauer, 202</w:t>
+        <w:t>(</w:t>
+      </w:r>
+      <w:proofErr w:type="spellStart"/>
+      <w:r>
+        <w:rPr>
+          <w:rFonts w:cs="Times New Roman"/>
+          <w:lang w:val="en-US"/>
+        </w:rPr>
+        <w:t>Viechtbauer</w:t>
+      </w:r>
+      <w:proofErr w:type="spellEnd"/>
+      <w:r>
+        <w:rPr>
+          <w:rFonts w:cs="Times New Roman"/>
+          <w:lang w:val="en-US"/>
+        </w:rPr>
+        <w:t>, 202</w:t>
       </w:r>
       <w:r>
         <w:rPr>
@@ -1237,7 +1511,21 @@
         <w:rPr>
           <w:rFonts w:cs="Times New Roman"/>
         </w:rPr>
-        <w:t>(Borenstein et al., 2017)</w:t>
+        <w:t>(</w:t>
+      </w:r>
+      <w:proofErr w:type="spellStart"/>
+      <w:r>
+        <w:rPr>
+          <w:rFonts w:cs="Times New Roman"/>
+        </w:rPr>
+        <w:t>Borenstein</w:t>
+      </w:r>
+      <w:proofErr w:type="spellEnd"/>
+      <w:r>
+        <w:rPr>
+          <w:rFonts w:cs="Times New Roman"/>
+        </w:rPr>
+        <w:t xml:space="preserve"> et al., 2017)</w:t>
       </w:r>
       <w:r>
         <w:fldChar w:fldCharType="end"/>
@@ -1260,7 +1548,35 @@
         <w:rPr>
           <w:rFonts w:cs="Times New Roman"/>
         </w:rPr>
-        <w:t>(Carter et al., 2019; Chen &amp; Pustejovsky, 2025; L. V. Hedges &amp; Vevea, 2005; McShane et al., 2016)</w:t>
+        <w:t xml:space="preserve">(Carter et al., 2019; Chen &amp; Pustejovsky, 2025; L. V. Hedges &amp; </w:t>
+      </w:r>
+      <w:proofErr w:type="spellStart"/>
+      <w:r>
+        <w:rPr>
+          <w:rFonts w:cs="Times New Roman"/>
+        </w:rPr>
+        <w:t>Vevea</w:t>
+      </w:r>
+      <w:proofErr w:type="spellEnd"/>
+      <w:r>
+        <w:rPr>
+          <w:rFonts w:cs="Times New Roman"/>
+        </w:rPr>
+        <w:t xml:space="preserve">, 2005; </w:t>
+      </w:r>
+      <w:proofErr w:type="spellStart"/>
+      <w:r>
+        <w:rPr>
+          <w:rFonts w:cs="Times New Roman"/>
+        </w:rPr>
+        <w:t>McShane</w:t>
+      </w:r>
+      <w:proofErr w:type="spellEnd"/>
+      <w:r>
+        <w:rPr>
+          <w:rFonts w:cs="Times New Roman"/>
+        </w:rPr>
+        <w:t xml:space="preserve"> et al., 2016)</w:t>
       </w:r>
       <w:r>
         <w:fldChar w:fldCharType="end"/>
@@ -1294,7 +1610,7 @@
         <w:fldChar w:fldCharType="begin"/>
       </w:r>
       <w:r>
-        <w:instrText xml:space="preserve"> ADDIN ZOTERO_ITEM CSL_CITATION {"citationID":"pFXHWfGm","properties":{"formattedCitation":"(Fern\\uc0\\u225{}ndez-Castilla et al., 2020; J. E. Pustejovsky &amp; Tipton, 2022; Vembye et al., 2023)","plainCitation":"(Fernández-Castilla et al., 2020; J. E. Pustejovsky &amp; Tipton, 2022; Vembye et al., 2023)","noteIndex":0},"citationItems":[{"id":103,"uris":["http://zotero.org/users/17688719/items/N427Z9BF"],"itemData":{"id":103,"type":"article-journal","abstract":"In meta-analysis, primary studies often include multiple, dependent effect sizes. Several methods address this dependency, such as the multivariate approach, three-level models, and the robust variance estimation (RVE) method. As for today, most simulation studies that explore the performance of these methods have focused on the estimation of the overall effect size. However, researchers are sometimes interested in obtaining separate effect size estimates for different types of outcomes. A recent simulation study (Park &amp; Beretvas, 2019 ) has compared the performance of the three-level approach and the RVE method in estimating outcome-specific effects when several effect sizes are reported for different types of outcomes within studies. The goal of this paper is to extend that study by incorporating additional simulation conditions and by exploring the performance of additional models, such as the multivariate model, a three-level model that specifies different study-effects for each type of outcome, a three-level model that specifies a common study-effect for all outcomes, and separate three-level models for each type of outcome. Additionally, we also tested whether the a posteriori application of the RV correction improves the standard error estimates and the 95% confidence intervals. Results show that the application of separate three-level models for each type of outcome is the only approach that consistently gives adequate standard error estimates. Also, the a posteriori application of the RV correction results in correct 95% confidence intervals in all models, even if they are misspecified, meaning that Type I error rate is adequate when the RV correction is implemented.","container-title":"Behavior research methods","DOI":"10.3758/s13428-020-01459-4","ISSN":"1554-3528","issue":"1","note":"publisher: Springer US\nCitation Key: Fernandez-Castilla2020a\npublisher-place: New York","page":"702-717","title":"Estimating outcome-specific effects in meta-analyses of multiple outcomes: A simulation study","volume":"53","author":[{"family":"Fernández-Castilla","given":"Belén"},{"family":"Aloe","given":"Ariel M."},{"family":"Declercq","given":"Lies"},{"family":"Jamshidi","given":"Laleh"},{"family":"Beretvas","given":"S Natasha"},{"family":"Onghena","given":"Patrick"},{"family":"Van den Noortgate","given":"Wim"}],"issued":{"date-parts":[["2020"]]}}},{"id":1190,"uris":["http://zotero.org/users/17688719/items/CZ63AEWW"],"itemData":{"id":1190,"type":"article-journal","container-title":"Prevention Science","DOI":"10.1007/s11121-021-01246-3","ISSN":"1573-6695","issue":"1","note":"publisher: Springer\nCitation Key: Pustejovsky2021","page":"425–438","title":"Meta-analysis with robust variance estimation: Expanding the range of working models","volume":"23","author":[{"family":"Pustejovsky","given":"James E."},{"family":"Tipton","given":"Elizabeth"}],"issued":{"date-parts":[["2022"]]}}},{"id":1219,"uris":["http://zotero.org/users/17688719/items/3SGHZS8F"],"itemData":{"id":1219,"type":"article-journal","container-title":"Journal of Educational and Behavioral Statistics","DOI":"10769986221127379","issue":"1","note":"publisher: Sage\nCitation Key: Vembye2022","page":"70-102","title":"Power approximations for overall average effects in meta-analysis with dependent effect sizes","volume":"48","author":[{"family":"Vembye","given":"Mikkel H"},{"family":"Pustejovsky","given":"James E"},{"family":"Pigott","given":"Therese D."}],"issued":{"date-parts":[["2023"]]}}}],"schema":"https://github.com/citation-style-language/schema/raw/master/csl-citation.json"} </w:instrText>
+        <w:instrText xml:space="preserve"> ADDIN ZOTERO_ITEM CSL_CITATION {"citationID":"pFXHWfGm","properties":{"formattedCitation":"(Fern\\uc0\\u225{}ndez-Castilla, Aloe, et al., 2020; J. E. Pustejovsky &amp; Tipton, 2022; Vembye et al., 2023)","plainCitation":"(Fernández-Castilla, Aloe, et al., 2020; J. E. Pustejovsky &amp; Tipton, 2022; Vembye et al., 2023)","noteIndex":0},"citationItems":[{"id":103,"uris":["http://zotero.org/users/17688719/items/N427Z9BF"],"itemData":{"id":103,"type":"article-journal","abstract":"In meta-analysis, primary studies often include multiple, dependent effect sizes. Several methods address this dependency, such as the multivariate approach, three-level models, and the robust variance estimation (RVE) method. As for today, most simulation studies that explore the performance of these methods have focused on the estimation of the overall effect size. However, researchers are sometimes interested in obtaining separate effect size estimates for different types of outcomes. A recent simulation study (Park &amp; Beretvas, 2019 ) has compared the performance of the three-level approach and the RVE method in estimating outcome-specific effects when several effect sizes are reported for different types of outcomes within studies. The goal of this paper is to extend that study by incorporating additional simulation conditions and by exploring the performance of additional models, such as the multivariate model, a three-level model that specifies different study-effects for each type of outcome, a three-level model that specifies a common study-effect for all outcomes, and separate three-level models for each type of outcome. Additionally, we also tested whether the a posteriori application of the RV correction improves the standard error estimates and the 95% confidence intervals. Results show that the application of separate three-level models for each type of outcome is the only approach that consistently gives adequate standard error estimates. Also, the a posteriori application of the RV correction results in correct 95% confidence intervals in all models, even if they are misspecified, meaning that Type I error rate is adequate when the RV correction is implemented.","container-title":"Behavior research methods","DOI":"10.3758/s13428-020-01459-4","ISSN":"1554-3528","issue":"1","note":"publisher: Springer US\nCitation Key: Fernandez-Castilla2020a\npublisher-place: New York","page":"702-717","title":"Estimating outcome-specific effects in meta-analyses of multiple outcomes: A simulation study","volume":"53","author":[{"family":"Fernández-Castilla","given":"Belén"},{"family":"Aloe","given":"Ariel M."},{"family":"Declercq","given":"Lies"},{"family":"Jamshidi","given":"Laleh"},{"family":"Beretvas","given":"S Natasha"},{"family":"Onghena","given":"Patrick"},{"family":"Van den Noortgate","given":"Wim"}],"issued":{"date-parts":[["2020"]]}}},{"id":1190,"uris":["http://zotero.org/users/17688719/items/CZ63AEWW"],"itemData":{"id":1190,"type":"article-journal","container-title":"Prevention Science","DOI":"10.1007/s11121-021-01246-3","ISSN":"1573-6695","issue":"1","note":"publisher: Springer\nCitation Key: Pustejovsky2021","page":"425–438","title":"Meta-analysis with robust variance estimation: Expanding the range of working models","volume":"23","author":[{"family":"Pustejovsky","given":"James E."},{"family":"Tipton","given":"Elizabeth"}],"issued":{"date-parts":[["2022"]]}}},{"id":1219,"uris":["http://zotero.org/users/17688719/items/3SGHZS8F"],"itemData":{"id":1219,"type":"article-journal","container-title":"Journal of Educational and Behavioral Statistics","DOI":"10769986221127379","issue":"1","note":"publisher: Sage\nCitation Key: Vembye2022","page":"70-102","title":"Power approximations for overall average effects in meta-analysis with dependent effect sizes","volume":"48","author":[{"family":"Vembye","given":"Mikkel H"},{"family":"Pustejovsky","given":"James E"},{"family":"Pigott","given":"Therese D."}],"issued":{"date-parts":[["2023"]]}}}],"schema":"https://github.com/citation-style-language/schema/raw/master/csl-citation.json"} </w:instrText>
       </w:r>
       <w:r>
         <w:fldChar w:fldCharType="separate"/>
@@ -1302,9 +1618,22 @@
       <w:r>
         <w:rPr>
           <w:rFonts w:cs="Times New Roman"/>
-          <w:szCs w:val="24"/>
-        </w:rPr>
-        <w:t>(Fernández-Castilla et al., 2020; J. E. Pustejovsky &amp; Tipton, 2022; Vembye et al., 2023)</w:t>
+        </w:rPr>
+        <w:t>(</w:t>
+      </w:r>
+      <w:proofErr w:type="spellStart"/>
+      <w:r>
+        <w:rPr>
+          <w:rFonts w:cs="Times New Roman"/>
+        </w:rPr>
+        <w:t>Fernández-Castilla</w:t>
+      </w:r>
+      <w:proofErr w:type="spellEnd"/>
+      <w:r>
+        <w:rPr>
+          <w:rFonts w:cs="Times New Roman"/>
+        </w:rPr>
+        <w:t>, Aloe, et al., 2020; J. E. Pustejovsky &amp; Tipton, 2022; Vembye et al., 2023)</w:t>
       </w:r>
       <w:r>
         <w:fldChar w:fldCharType="end"/>
@@ -1361,7 +1690,6 @@
       <w:pPr>
         <w:rPr>
           <w:b/>
-          <w:lang w:val="en-US"/>
         </w:rPr>
       </w:pPr>
       <w:r>
@@ -1374,7 +1702,7 @@
         <w:rPr>
           <w:b/>
         </w:rPr>
-        <w:instrText xml:space="preserve"> ADDIN ZOTERO_ITEM CSL_CITATION {"citationID":"OJS4x3T9","properties":{"formattedCitation":"(Joshi et al., 2022; J. Pustejovsky, Citkowicz, et al., 2025; J. E. Pustejovsky &amp; Joshi, 2023)","plainCitation":"(Joshi et al., 2022; J. Pustejovsky, Citkowicz, et al., 2025; J. E. Pustejovsky &amp; Joshi, 2023)","noteIndex":0},"citationItems":[{"id":1215,"uris":["http://zotero.org/users/17688719/items/TZN2NRAL"],"itemData":{"id":1215,"type":"article-journal","abstract":"Abstract The most common and well-known meta-regression models work under the assumption that there is only one effect size estimate per study and that the estimates are independent. However, meta-analytic reviews of social science research often include multiple effect size estimates per primary study, leading to dependence in the estimates. Some meta-analyses also include multiple studies conducted by the same lab or investigator, creating another potential source of dependence. An increasingly popular method to handle dependence is robust variance estimation (RVE), but this method can result in inflated Type I error rates when the number of studies is small. Small-sample correction methods for RVE have been shown to control Type I error rates adequately but may be overly conservative, especially for tests of multiple-contrast hypotheses. We evaluated an alternative method for handling dependence, cluster wild bootstrapping, which has been examined in the econometrics literature but not in the context of meta-analysis. Results from two simulation studies indicate that cluster wild bootstrapping maintains adequate Type I error rates and provides more power than extant small-sample correction methods, particularly for multiple-contrast hypothesis tests. We recommend using cluster wild bootstrapping to conduct hypothesis tests for meta-analyses with a small number of studies. We have also created an R package that implements such tests.","container-title":"Research Synthesis Methods","DOI":"10.1002/jrsm.1554","ISSN":"1759-2879","issue":"4","journalAbbreviation":"Research Synthesis Methods","note":"publisher: John Wiley &amp; Sons, Ltd\nCitation Key: Joshi2022a","page":"457-477","title":"Cluster wild bootstrapping to handle dependent effect sizes in meta-analysis with a small number of studies","volume":"13","author":[{"family":"Joshi","given":"Megha"},{"family":"Pustejovsky","given":"James E."},{"family":"Beretvas","given":"S Natasha"}],"issued":{"date-parts":[["2022",2,25]]}}},{"id":1207,"uris":["http://zotero.org/users/17688719/items/W3SF9ZDT"],"itemData":{"id":1207,"type":"article","DOI":"10.31222/osf.io/qg5x6","note":"publisher: OSF","publisher":"OSF","title":"Estimation and inference for step-function selection models in meta-analysis with dependent effects","URL":"https://osf.io/preprints/metaarxiv/qg5x6_v1","author":[{"family":"Pustejovsky","given":"James"},{"family":"Citkowicz","given":"Martyna"},{"family":"Joshi","given":"Megha"}],"issued":{"date-parts":[["2025"]]}}},{"id":1250,"uris":["http://zotero.org/users/17688719/items/P6KW4XMY"],"itemData":{"id":1250,"type":"webpage","note":"Citation Key: jepusto_clusterbootselmodel","title":"Cluster-Bootstrapping a meta-analytic selection model","URL":"https://jepusto.com/posts/cluster-bootstrap-selection-model/","author":[{"family":"Pustejovsky","given":"James E."},{"family":"Joshi","given":"Megha"}],"issued":{"date-parts":[["2023"]]}}}],"schema":"https://github.com/citation-style-language/schema/raw/master/csl-citation.json"} </w:instrText>
+        <w:instrText xml:space="preserve"> ADDIN ZOTERO_ITEM CSL_CITATION {"citationID":"OJS4x3T9","properties":{"formattedCitation":"(Joshi et al., 2022; J. Pustejovsky et al., 2025; J. E. Pustejovsky &amp; Joshi, 2023)","plainCitation":"(Joshi et al., 2022; J. Pustejovsky et al., 2025; J. E. Pustejovsky &amp; Joshi, 2023)","noteIndex":0},"citationItems":[{"id":1215,"uris":["http://zotero.org/users/17688719/items/TZN2NRAL"],"itemData":{"id":1215,"type":"article-journal","abstract":"Abstract The most common and well-known meta-regression models work under the assumption that there is only one effect size estimate per study and that the estimates are independent. However, meta-analytic reviews of social science research often include multiple effect size estimates per primary study, leading to dependence in the estimates. Some meta-analyses also include multiple studies conducted by the same lab or investigator, creating another potential source of dependence. An increasingly popular method to handle dependence is robust variance estimation (RVE), but this method can result in inflated Type I error rates when the number of studies is small. Small-sample correction methods for RVE have been shown to control Type I error rates adequately but may be overly conservative, especially for tests of multiple-contrast hypotheses. We evaluated an alternative method for handling dependence, cluster wild bootstrapping, which has been examined in the econometrics literature but not in the context of meta-analysis. Results from two simulation studies indicate that cluster wild bootstrapping maintains adequate Type I error rates and provides more power than extant small-sample correction methods, particularly for multiple-contrast hypothesis tests. We recommend using cluster wild bootstrapping to conduct hypothesis tests for meta-analyses with a small number of studies. We have also created an R package that implements such tests.","container-title":"Research Synthesis Methods","DOI":"10.1002/jrsm.1554","ISSN":"1759-2879","issue":"4","journalAbbreviation":"Research Synthesis Methods","note":"publisher: John Wiley &amp; Sons, Ltd\nCitation Key: Joshi2022a","page":"457-477","title":"Cluster wild bootstrapping to handle dependent effect sizes in meta-analysis with a small number of studies","volume":"13","author":[{"family":"Joshi","given":"Megha"},{"family":"Pustejovsky","given":"James E."},{"family":"Beretvas","given":"S Natasha"}],"issued":{"date-parts":[["2022",2,25]]}}},{"id":1207,"uris":["http://zotero.org/users/17688719/items/W3SF9ZDT"],"itemData":{"id":1207,"type":"article","DOI":"10.31222/osf.io/qg5x6","note":"publisher: OSF","publisher":"OSF","title":"Estimation and inference for step-function selection models in meta-analysis with dependent effects","URL":"https://osf.io/preprints/metaarxiv/qg5x6_v1","author":[{"family":"Pustejovsky","given":"James"},{"family":"Citkowicz","given":"Martyna"},{"family":"Joshi","given":"Megha"}],"issued":{"date-parts":[["2025"]]}}},{"id":1250,"uris":["http://zotero.org/users/17688719/items/P6KW4XMY"],"itemData":{"id":1250,"type":"webpage","note":"Citation Key: jepusto_clusterbootselmodel","title":"Cluster-Bootstrapping a meta-analytic selection model","URL":"https://jepusto.com/posts/cluster-bootstrap-selection-model/","author":[{"family":"Pustejovsky","given":"James E."},{"family":"Joshi","given":"Megha"}],"issued":{"date-parts":[["2023"]]}}}],"schema":"https://github.com/citation-style-language/schema/raw/master/csl-citation.json"} </w:instrText>
       </w:r>
       <w:r>
         <w:rPr>
@@ -1386,7 +1714,35 @@
         <w:rPr>
           <w:rFonts w:cs="Times New Roman"/>
         </w:rPr>
-        <w:t>(Joshi et al., 2022; J. Pustejovsky, Citkowicz, et al., 2025; J. E. Pustejovsky &amp; Joshi, 2023)</w:t>
+        <w:t>(</w:t>
+      </w:r>
+      <w:proofErr w:type="spellStart"/>
+      <w:r>
+        <w:rPr>
+          <w:rFonts w:cs="Times New Roman"/>
+        </w:rPr>
+        <w:t>Joshi</w:t>
+      </w:r>
+      <w:proofErr w:type="spellEnd"/>
+      <w:r>
+        <w:rPr>
+          <w:rFonts w:cs="Times New Roman"/>
+        </w:rPr>
+        <w:t xml:space="preserve"> et al., 2022; J. Pustejovsky et al., 2025; J. E. Pustejovsky &amp; </w:t>
+      </w:r>
+      <w:proofErr w:type="spellStart"/>
+      <w:r>
+        <w:rPr>
+          <w:rFonts w:cs="Times New Roman"/>
+        </w:rPr>
+        <w:t>Joshi</w:t>
+      </w:r>
+      <w:proofErr w:type="spellEnd"/>
+      <w:r>
+        <w:rPr>
+          <w:rFonts w:cs="Times New Roman"/>
+        </w:rPr>
+        <w:t>, 2023)</w:t>
       </w:r>
       <w:r>
         <w:rPr>
@@ -1424,7 +1780,35 @@
         <w:rPr>
           <w:rFonts w:cs="Times New Roman"/>
         </w:rPr>
-        <w:t>(Mathur &amp; VanderWeele, 2020)</w:t>
+        <w:t>(</w:t>
+      </w:r>
+      <w:proofErr w:type="spellStart"/>
+      <w:r>
+        <w:rPr>
+          <w:rFonts w:cs="Times New Roman"/>
+        </w:rPr>
+        <w:t>Mathur</w:t>
+      </w:r>
+      <w:proofErr w:type="spellEnd"/>
+      <w:r>
+        <w:rPr>
+          <w:rFonts w:cs="Times New Roman"/>
+        </w:rPr>
+        <w:t xml:space="preserve"> &amp; </w:t>
+      </w:r>
+      <w:proofErr w:type="spellStart"/>
+      <w:r>
+        <w:rPr>
+          <w:rFonts w:cs="Times New Roman"/>
+        </w:rPr>
+        <w:t>VanderWeele</w:t>
+      </w:r>
+      <w:proofErr w:type="spellEnd"/>
+      <w:r>
+        <w:rPr>
+          <w:rFonts w:cs="Times New Roman"/>
+        </w:rPr>
+        <w:t>, 2020)</w:t>
       </w:r>
       <w:r>
         <w:rPr>
@@ -1462,7 +1846,35 @@
         <w:rPr>
           <w:rFonts w:cs="Times New Roman"/>
         </w:rPr>
-        <w:t>(van Aert &amp; van Assen, 2025)</w:t>
+        <w:t xml:space="preserve">(van </w:t>
+      </w:r>
+      <w:proofErr w:type="spellStart"/>
+      <w:r>
+        <w:rPr>
+          <w:rFonts w:cs="Times New Roman"/>
+        </w:rPr>
+        <w:t>Aert</w:t>
+      </w:r>
+      <w:proofErr w:type="spellEnd"/>
+      <w:r>
+        <w:rPr>
+          <w:rFonts w:cs="Times New Roman"/>
+        </w:rPr>
+        <w:t xml:space="preserve"> &amp; van </w:t>
+      </w:r>
+      <w:proofErr w:type="spellStart"/>
+      <w:r>
+        <w:rPr>
+          <w:rFonts w:cs="Times New Roman"/>
+        </w:rPr>
+        <w:t>Assen</w:t>
+      </w:r>
+      <w:proofErr w:type="spellEnd"/>
+      <w:r>
+        <w:rPr>
+          <w:rFonts w:cs="Times New Roman"/>
+        </w:rPr>
+        <w:t>, 2025)</w:t>
       </w:r>
       <w:r>
         <w:rPr>
@@ -1499,7 +1911,21 @@
         <w:rPr>
           <w:rFonts w:cs="Times New Roman"/>
         </w:rPr>
-        <w:t>(J. E. Pustejovsky &amp; Rodgers, 2019)</w:t>
+        <w:t xml:space="preserve">(J. E. Pustejovsky &amp; </w:t>
+      </w:r>
+      <w:proofErr w:type="spellStart"/>
+      <w:r>
+        <w:rPr>
+          <w:rFonts w:cs="Times New Roman"/>
+        </w:rPr>
+        <w:t>Rodgers</w:t>
+      </w:r>
+      <w:proofErr w:type="spellEnd"/>
+      <w:r>
+        <w:rPr>
+          <w:rFonts w:cs="Times New Roman"/>
+        </w:rPr>
+        <w:t>, 2019)</w:t>
       </w:r>
       <w:r>
         <w:rPr>
@@ -1536,7 +1962,21 @@
         <w:rPr>
           <w:rFonts w:cs="Times New Roman"/>
         </w:rPr>
-        <w:t>(Canty &amp; Ripley, 2017)</w:t>
+        <w:t>(</w:t>
+      </w:r>
+      <w:proofErr w:type="spellStart"/>
+      <w:r>
+        <w:rPr>
+          <w:rFonts w:cs="Times New Roman"/>
+        </w:rPr>
+        <w:t>Canty</w:t>
+      </w:r>
+      <w:proofErr w:type="spellEnd"/>
+      <w:r>
+        <w:rPr>
+          <w:rFonts w:cs="Times New Roman"/>
+        </w:rPr>
+        <w:t xml:space="preserve"> &amp; Ripley, 2017)</w:t>
       </w:r>
       <w:r>
         <w:rPr>
@@ -1609,7 +2049,21 @@
         <w:rPr>
           <w:rFonts w:cs="Times New Roman"/>
         </w:rPr>
-        <w:t>(Carter et al., 2019; McShane et al., 2016)</w:t>
+        <w:t xml:space="preserve">(Carter et al., 2019; </w:t>
+      </w:r>
+      <w:proofErr w:type="spellStart"/>
+      <w:r>
+        <w:rPr>
+          <w:rFonts w:cs="Times New Roman"/>
+        </w:rPr>
+        <w:t>McShane</w:t>
+      </w:r>
+      <w:proofErr w:type="spellEnd"/>
+      <w:r>
+        <w:rPr>
+          <w:rFonts w:cs="Times New Roman"/>
+        </w:rPr>
+        <w:t xml:space="preserve"> et al., 2016)</w:t>
       </w:r>
       <w:r>
         <w:rPr>
@@ -1774,7 +2228,23 @@
           <w:rFonts w:cs="Times New Roman"/>
           <w:lang w:val="en-US"/>
         </w:rPr>
-        <w:t>(Stanley &amp; Doucouliagos, 2014, p. 6)</w:t>
+        <w:t xml:space="preserve">(Stanley &amp; </w:t>
+      </w:r>
+      <w:proofErr w:type="spellStart"/>
+      <w:r>
+        <w:rPr>
+          <w:rFonts w:cs="Times New Roman"/>
+          <w:lang w:val="en-US"/>
+        </w:rPr>
+        <w:t>Doucouliagos</w:t>
+      </w:r>
+      <w:proofErr w:type="spellEnd"/>
+      <w:r>
+        <w:rPr>
+          <w:rFonts w:cs="Times New Roman"/>
+          <w:lang w:val="en-US"/>
+        </w:rPr>
+        <w:t>, 2014, p. 6)</w:t>
       </w:r>
       <w:r>
         <w:rPr>
@@ -1801,14 +2271,7 @@
           <w:b/>
           <w:lang w:val="en-US"/>
         </w:rPr>
-        <w:instrText xml:space="preserve"> ADDIN ZOTERO_ITEM CSL_CITATION {"citationID":"znqezmDg","properties":{"formattedCitation":"(Carter et al., 2019; Chen &amp; Pustejovsky, 2025; J. Pustejovsky, Citkowicz, et al., 2025; Rodgers &amp; Pustejovsky, 2021)","plainCitation":"(Carter et al., 2019; Chen &amp; Pustejovsky, 2025; J. Pustejovsky, Citkowicz, et al., 2025; Rodgers &amp; Pustejovsky, 2021)","noteIndex":0},"citationItems":[{"id":1193,"uris":["http://zotero.org/users/17688719/items/LMLHQK66"],"itemData":{"id":1193,"type":"article-journal","container-title":"Advances in Methods and Practices in Psychological Science","DOI":"10.1177/2515245919847196","ISSN":"2515-2459","issue":"2","journalAbbreviation":"Advances in Methods and Practices in Psychological Science","note":"publisher: Sage Publications Sage CA: Los Angeles, CA","page":"115-144","title":"Correcting for bias in psychology: A comparison of meta-analytic methods","volume":"2","author":[{"family":"Carter","given":"Evan C"},{"family":"Schönbrodt","given":"Felix D"},{"family":"Gervais","given":"Will M"},{"family":"Hilgard","given":"Joseph"}],"issued":{"date-parts":[["2019"]]}}},{"id":1218,"uris":["http://zotero.org/users/17688719/items/I9M3SEH6"],"itemData":{"id":1218,"type":"article-journal","container-title":"Psychological Methods","DOI":"10.1037/met0000773","ISSN":"1939-1463","issue":"Online first","journalAbbreviation":"Psychological Methods","note":"publisher: American Psychological As</w:instrText>
-      </w:r>
-      <w:r>
-        <w:rPr>
-          <w:b/>
-          <w:lang w:val="en-US"/>
-        </w:rPr>
-        <w:instrText xml:space="preserve">sociation","title":"Adapting methods for correcting selective reporting bias in meta-analysis of dependent effect sizes.","author":[{"family":"Chen","given":"Man"},{"family":"Pustejovsky","given":"James E"}],"issued":{"date-parts":[["2025"]]}}},{"id":1207,"uris":["http://zotero.org/users/17688719/items/W3SF9ZDT"],"itemData":{"id":1207,"type":"article","DOI":"10.31222/osf.io/qg5x6","note":"publisher: OSF","publisher":"OSF","title":"Estimation and inference for step-function selection models in meta-analysis with dependent effects","URL":"https://osf.io/preprints/metaarxiv/qg5x6_v1","author":[{"family":"Pustejovsky","given":"James"},{"family":"Citkowicz","given":"Martyna"},{"family":"Joshi","given":"Megha"}],"issued":{"date-parts":[["2025"]]}}},{"id":834,"uris":["http://zotero.org/users/17688719/items/EWNEDSTP"],"itemData":{"id":834,"type":"article-journal","container-title":"Psychological methods","DOI":"10.1037/met0000300","ISSN":"1939-1463","issue":"2","note":"publisher: American Psychological Association\nCitation Key: Rodgers2021","page":"141","title":"Evaluating meta-analytic methods to detect selective reporting in the presence of dependent effect sizes.","volume":"26","author":[{"family":"Rodgers","given":"Melissa A"},{"family":"Pustejovsky","given":"James E."}],"issued":{"date-parts":[["2021"]]}}}],"schema":"https://github.com/citation-style-language/schema/raw/master/csl-citation.json"} </w:instrText>
+        <w:instrText xml:space="preserve"> ADDIN ZOTERO_ITEM CSL_CITATION {"citationID":"znqezmDg","properties":{"formattedCitation":"(Carter et al., 2019; Chen &amp; Pustejovsky, 2025; J. Pustejovsky et al., 2025; Rodgers &amp; Pustejovsky, 2021)","plainCitation":"(Carter et al., 2019; Chen &amp; Pustejovsky, 2025; J. Pustejovsky et al., 2025; Rodgers &amp; Pustejovsky, 2021)","noteIndex":0},"citationItems":[{"id":1193,"uris":["http://zotero.org/users/17688719/items/LMLHQK66"],"itemData":{"id":1193,"type":"article-journal","container-title":"Advances in Methods and Practices in Psychological Science","DOI":"10.1177/2515245919847196","ISSN":"2515-2459","issue":"2","journalAbbreviation":"Advances in Methods and Practices in Psychological Science","note":"publisher: Sage Publications Sage CA: Los Angeles, CA","page":"115-144","title":"Correcting for bias in psychology: A comparison of meta-analytic methods","volume":"2","author":[{"family":"Carter","given":"Evan C"},{"family":"Schönbrodt","given":"Felix D"},{"family":"Gervais","given":"Will M"},{"family":"Hilgard","given":"Joseph"}],"issued":{"date-parts":[["2019"]]}}},{"id":1218,"uris":["http://zotero.org/users/17688719/items/I9M3SEH6"],"itemData":{"id":1218,"type":"article-journal","container-title":"Psychological Methods","DOI":"10.1037/met0000773","ISSN":"1939-1463","issue":"Online first","journalAbbreviation":"Psychological Methods","note":"publisher: American Psychological Association","title":"Adapting methods for correcting selective reporting bias in meta-analysis of dependent effect sizes.","author":[{"family":"Chen","given":"Man"},{"family":"Pustejovsky","given":"James E"}],"issued":{"date-parts":[["2025"]]}}},{"id":1207,"uris":["http://zotero.org/users/17688719/items/W3SF9ZDT"],"itemData":{"id":1207,"type":"article","DOI":"10.31222/osf.io/qg5x6","note":"publisher: OSF","publisher":"OSF","title":"Estimation and inference for step-function selection models in meta-analysis with dependent effects","URL":"https://osf.io/preprints/metaarxiv/qg5x6_v1","author":[{"family":"Pustejovsky","given":"James"},{"family":"Citkowicz","given":"Martyna"},{"family":"Joshi","given":"Megha"}],"issued":{"date-parts":[["2025"]]}}},{"id":834,"uris":["http://zotero.org/users/17688719/items/EWNEDSTP"],"itemData":{"id":834,"type":"article-journal","container-title":"Psychological methods","DOI":"10.1037/met0000300","ISSN":"1939-1463","issue":"2","note":"publisher: American Psychological Association\nCitation Key: Rodgers2021","page":"141","title":"Evaluating meta-analytic methods to detect selective reporting in the presence of dependent effect sizes.","volume":"26","author":[{"family":"Rodgers","given":"Melissa A"},{"family":"Pustejovsky","given":"James E."}],"issued":{"date-parts":[["2021"]]}}}],"schema":"https://github.com/citation-style-language/schema/raw/master/csl-citation.json"} </w:instrText>
       </w:r>
       <w:r>
         <w:rPr>
@@ -1821,7 +2284,7 @@
           <w:rFonts w:cs="Times New Roman"/>
           <w:lang w:val="en-US"/>
         </w:rPr>
-        <w:t>(Carter et al., 2019; Chen &amp; Pustejovsky, 2025; J. Pustejovsky, Citkowicz, et al., 2025; Rodgers &amp; Pustejovsky, 2021)</w:t>
+        <w:t>(Carter et al., 2019; Chen &amp; Pustejovsky, 2025; J. Pustejovsky et al., 2025; Rodgers &amp; Pustejovsky, 2021)</w:t>
       </w:r>
       <w:r>
         <w:rPr>
@@ -1868,7 +2331,23 @@
           <w:rFonts w:cs="Times New Roman"/>
           <w:lang w:val="en-US"/>
         </w:rPr>
-        <w:t>(Viechtbauer, 2005, 2007)</w:t>
+        <w:t>(</w:t>
+      </w:r>
+      <w:proofErr w:type="spellStart"/>
+      <w:r>
+        <w:rPr>
+          <w:rFonts w:cs="Times New Roman"/>
+          <w:lang w:val="en-US"/>
+        </w:rPr>
+        <w:t>Viechtbauer</w:t>
+      </w:r>
+      <w:proofErr w:type="spellEnd"/>
+      <w:r>
+        <w:rPr>
+          <w:rFonts w:cs="Times New Roman"/>
+          <w:lang w:val="en-US"/>
+        </w:rPr>
+        <w:t>, 2005, 2007)</w:t>
       </w:r>
       <w:r>
         <w:rPr>
@@ -2024,19 +2503,13 @@
           <w:b/>
           <w:lang w:val="en-US"/>
         </w:rPr>
-        <w:instrText xml:space="preserve"> ADDIN ZOTERO_ITEM CSL_CITATION {"citationID":"XZNhTjcx","properties":{"formattedCitation":"(Fern\\uc0\\u225{}ndez-Castilla et al., 2020; Van den Noortgate et al., 2013)","plainCitation":"(Fernández-Castilla et al., 2020; Van den Noortgate et al., 2013)","noteIndex":0},"citationItems":[{"id":103,"uris":["http://zotero.org/users/17688719/items/N427Z9BF"],"itemData":{"id":103,"type":"article-journal","abstract":"In meta-analysis, primary studies often include multiple, dependent effect sizes. Several methods address this dependency, such as the multivariate approach, three-level models, and the robust variance estimation (RVE) method. As for today, most simulation studies that explore the performance of these methods have focused on the estimation of the overall effect size. However, researchers are sometimes interested in obtaining separate effect size estimates for different types of outcomes. A recent simulation study (Park &amp; Beretvas, 2019 ) has compared the performance of the three-level approach and the RVE method in estimating outcome-specific effects when several effect sizes are reported for different types of outcomes within studies. The goal of this paper is to extend that study by incorporating additional simulation conditions and by exploring the performance of additional models, such as the multivariate model, a three-level model that specifies different study-effects for each type of outcome, a three-level model that specifies a common study-effect for all outcomes, and separate three-level models for each type of outcome. Additionally, we also tested whether the a posteriori application of the RV correction improves the standard error estimates and the 95% confidence intervals. Results show that the application of separate three-level models for each type of outcome is the only approach that consistently gives adequate standard error estimates. Also, the a posteriori application of the RV correction results in correct 95% confidence intervals in all models, even if they are misspecified, meaning that Type I error rate is adequate when the RV correction is implemented.","container-title":"Behavior research methods","DOI":"10.3758/s13428-020-01459-4","ISSN":"1554-3528","issue":"1","note":"publisher: Springer US\nCitation Key: Fernandez-Castilla2020a\npublisher-place: New York","page":"702-717","title":"Estimating outcome-specific effects in meta-analyses of multiple outcomes: A simulation study","volume":"53","author":[{"family":"Fernández-Castilla","given":"Belén"},{"family":"Aloe","given":"Ariel M."},{"family":"Declercq","given":"Lies"},{"family":"Jamshidi","given":"Laleh"},{"family":"Beretvas","given":"S Natasha"},{"family":"Onghena","given":"Patrick"},{"family":"Van den Noortgate","given":"Wim"}],"issued":{"date-parts":[["2020"]]}}},{"id":633,"uris":["http://zotero.org/users/17688719/items/EKNLMFU7"],"itemData":{"id":633,"type":"article-journal","abstract":"Although dependence in effect siz</w:instrText>
-      </w:r>
-      <w:r>
-        <w:rPr>
-          <w:b/>
-        </w:rPr>
-        <w:instrText>es is ubiquitous, commonly used meta-analytic methods assu</w:instrText>
-      </w:r>
-      <w:r>
-        <w:rPr>
-          <w:b/>
-        </w:rPr>
-        <w:instrText xml:space="preserve">me independent effect sizes. We describe and illustrate three-level extensions of a mixed effects meta-analytic model that accounts for various sources of dependence within and across studies, because multilevel extensions of meta-analytic models still are not well known. We also present a three-level model for the common case where, within studies, multiple effect sizes are calculated using the same sample. Whereas this approach is relatively simple and does not require imputing values for the unknown sampling covariances, it has hardly been used, and its performance has not been empirically investigated. Therefore, we set up a simulation study, showing that also in this situation, a three-level approach yields valid results: Estimates of the treatment effects and the corresponding standard errors are unbiased.","container-title":"Behavior Research Methods","DOI":"10.3758/s13428-012-0261-6","ISSN":"1554351X","issue":"2","note":"publisher: Springer-Verlag\nCitation Key: VandenNoortgate2013\npublisher-place: New York","page":"576-594","title":"Three-level meta-analysis of dependent effect sizes","volume":"45","author":[{"family":"Van den Noortgate","given":"Wim"},{"family":"López-López","given":"José"},{"family":"Marín-Martínez","given":"Fulgencio"},{"family":"Sánchez-Meca","given":"Julio"}],"issued":{"date-parts":[["2013"]]}}}],"schema":"https://github.com/citation-style-language/schema/raw/master/csl-citation.json"} </w:instrText>
+        <w:instrText xml:space="preserve"> ADDIN ZOTERO_ITEM CSL_CITATION {"citationID":"XZNhTjcx","properties":{"formattedCitation":"(Fern\\uc0\\u225{}ndez-Castilla, Aloe, et al., 2020; Van den Noortgate et al., 2013)","plainCitation":"(Fernández-Castilla, Aloe, et al., 2020; Van den Noortgate et al., 2013)","noteIndex":0},"citationItems":[{"id":103,"uris":["http://zotero.org/users/17688719/items/N427Z9BF"],"itemData":{"id":103,"type":"article-journal","abstract":"In meta-analysis, primary studies often include multiple, dependent effect sizes. Several methods address this dependency, such as the multivariate approach, three-level models, and the robust variance estimation (RVE) method. As for today, most simulation studies that explore the performance of these methods have focused on the estimation of the overall effect size. However, researchers are sometimes interested in obtaining separate effect size estimates for different types of outcomes. A recent simulation study (Park &amp; Beretvas, 2019 ) has compared the performance of the three-level approach and the RVE method in estimating outcome-specific effects when several effect sizes are reported for different types of outcomes within studies. The goal of this paper is to extend that study by incorporating additional simulation conditions and by exploring the performance of additional models, such as the multivariate model, a three-level model that specifies different study-effects for each type of outcome, a three-level model that specifies a common study-effect for all outcomes, and separate three-level models for each type of outcome. Additionally, we also tested whether the a posteriori application of the RV correction improves the standard error estimates and the 95% confidence intervals. Results show that the application of separate three-level models for each type of outcome is the only approach that consistently gives adequate standard error estimates. Also, the a posteriori application of the RV correction results in correct 95% confidence intervals in all models, even if they are misspecified, meaning that Type I error rate is adequate when the RV correction is implemented.","container-title":"Behavior research methods","DOI":"10.3758/s13428-020-01459-4","ISSN":"1554-3528","issue":"1","note":"publisher: Springer US\nCitation Key: Fernandez-Castilla2020a\npublisher-place: New York","page":"702-717","title":"Estimating outcome-specific effects in meta-analyses of multiple outcomes: A simulation study","volume":"53","author":[{"family":"Fernández-Castilla","given":"Belén"},{"family":"Aloe","given":"Ariel M."},{"family":"Declercq","given":"Lies"},{"family":"Jamshidi","given":"Laleh"},{"family":"Beretvas","given":"S Natasha"},{"family":"Onghena","given":"Patrick"},{"family":"Van den Noortgate","given":"Wim"}],"issued":{"date-parts":[["2020"]]}}},{"id":633,"uris":["http://zotero.org/users/17688719/items/EKNLMFU7"],"itemData":{"id":633,"type":"article-journal","abstract":"Although dependence in effect siz</w:instrText>
+      </w:r>
+      <w:r>
+        <w:rPr>
+          <w:b/>
+        </w:rPr>
+        <w:instrText xml:space="preserve">es is ubiquitous, commonly used meta-analytic methods assume independent effect sizes. We describe and illustrate three-level extensions of a mixed effects meta-analytic model that accounts for various sources of dependence within and across studies, because multilevel extensions of meta-analytic models still are not well known. We also present a three-level model for the common case where, within studies, multiple effect sizes are calculated using the same sample. Whereas this approach is relatively simple and does not require imputing values for the unknown sampling covariances, it has hardly been used, and its performance has not been empirically investigated. Therefore, we set up a simulation study, showing that also in this situation, a three-level approach yields valid results: Estimates of the treatment effects and the corresponding standard errors are unbiased.","container-title":"Behavior Research Methods","DOI":"10.3758/s13428-012-0261-6","ISSN":"1554351X","issue":"2","note":"publisher: Springer-Verlag\nCitation Key: VandenNoortgate2013\npublisher-place: New York","page":"576-594","title":"Three-level meta-analysis of dependent effect sizes","volume":"45","author":[{"family":"Van den Noortgate","given":"Wim"},{"family":"López-López","given":"José"},{"family":"Marín-Martínez","given":"Fulgencio"},{"family":"Sánchez-Meca","given":"Julio"}],"issued":{"date-parts":[["2013"]]}}}],"schema":"https://github.com/citation-style-language/schema/raw/master/csl-citation.json"} </w:instrText>
       </w:r>
       <w:r>
         <w:rPr>
@@ -2051,34 +2524,108 @@
         </w:rPr>
         <w:t>(</w:t>
       </w:r>
-      <w:bookmarkStart w:id="19" w:name="_Hlk209526489"/>
-      <w:r>
-        <w:rPr>
-          <w:rFonts w:cs="Times New Roman"/>
-        </w:rPr>
-        <w:t>Fernández-Castilla et al., 2020; Van den Noortgate et al., 2013</w:t>
+      <w:proofErr w:type="spellStart"/>
+      <w:r>
+        <w:rPr>
+          <w:rFonts w:cs="Times New Roman"/>
+        </w:rPr>
+        <w:t>Fernández-Castilla</w:t>
+      </w:r>
+      <w:proofErr w:type="spellEnd"/>
+      <w:r>
+        <w:rPr>
+          <w:rFonts w:cs="Times New Roman"/>
+        </w:rPr>
+        <w:t xml:space="preserve">, Aloe, et al., 2020; Van den </w:t>
+      </w:r>
+      <w:proofErr w:type="spellStart"/>
+      <w:r>
+        <w:rPr>
+          <w:rFonts w:cs="Times New Roman"/>
+        </w:rPr>
+        <w:t>Noortgate</w:t>
+      </w:r>
+      <w:proofErr w:type="spellEnd"/>
+      <w:r>
+        <w:rPr>
+          <w:rFonts w:cs="Times New Roman"/>
+        </w:rPr>
+        <w:t xml:space="preserve"> et al., 2013)</w:t>
+      </w:r>
+      <w:r>
+        <w:rPr>
+          <w:b/>
+          <w:lang w:val="en-US"/>
+        </w:rPr>
+        <w:fldChar w:fldCharType="end"/>
+      </w:r>
+      <w:r>
+        <w:rPr>
+          <w:b/>
+        </w:rPr>
+        <w:t xml:space="preserve"> </w:t>
+      </w:r>
+      <w:bookmarkStart w:id="19" w:name="_Hlk209532342"/>
+      <w:r>
+        <w:rPr>
+          <w:b/>
+          <w:lang w:val="en-US"/>
+        </w:rPr>
+        <w:fldChar w:fldCharType="begin"/>
+      </w:r>
+      <w:r>
+        <w:rPr>
+          <w:b/>
+        </w:rPr>
+        <w:instrText xml:space="preserve"> ADDIN ZOTERO_ITEM CSL_CITATION {"citationID":"uAzOE63c","properties":{"formattedCitation":"(J. E. Pustejovsky, Zhang, et al., 2025; Tukey, 1977)","plainCitation":"(J. E. Pustejovsky, Zhang, et al., 2025; Tukey, 1977)","noteIndex":0},"citationItems":[{"id":1209,"uris":["http://zotero.org/users/17688719/items/N2VZEDVF"],"itemData":{"id":1209,"type":"article","DOI":"10.31222/osf.io/vfsqx_v1","note":"publisher: OSF","publisher":"OSF","title":"A preliminary data analysis workflow for meta-analysis of dependent effect sizes","URL":"https://osf.io/preprints/metaarxiv/vfsqx_v1","author":[{</w:instrText>
+      </w:r>
+      <w:r>
+        <w:rPr>
+          <w:b/>
+        </w:rPr>
+        <w:instrText xml:space="preserve">"family":"Pustejovsky","given":"James E"},{"family":"Zhang","given":"Jingru"},{"family":"Tipton","given":"Elizabeth"}],"issued":{"date-parts":[["2025"]]}}},{"id":1038,"uris":["http://zotero.org/users/17688719/items/L3P3JDBV"],"itemData":{"id":1038,"type":"book","note":"Citation Key: Tukey1977","publisher":"Pearson Modern Classic","title":"Exploratory data analysis","author":[{"family":"Tukey","given":"John W"}],"issued":{"date-parts":[["1977"]]}}}],"schema":"https://github.com/citation-style-language/schema/raw/master/csl-citation.json"} </w:instrText>
+      </w:r>
+      <w:r>
+        <w:rPr>
+          <w:b/>
+          <w:lang w:val="en-US"/>
+        </w:rPr>
+        <w:fldChar w:fldCharType="separate"/>
+      </w:r>
+      <w:r>
+        <w:rPr>
+          <w:rFonts w:cs="Times New Roman"/>
+        </w:rPr>
+        <w:t xml:space="preserve">(J. E. Pustejovsky, Zhang, et al., 2025; </w:t>
+      </w:r>
+      <w:proofErr w:type="spellStart"/>
+      <w:r>
+        <w:rPr>
+          <w:rFonts w:cs="Times New Roman"/>
+        </w:rPr>
+        <w:t>Tukey</w:t>
+      </w:r>
+      <w:proofErr w:type="spellEnd"/>
+      <w:r>
+        <w:rPr>
+          <w:rFonts w:cs="Times New Roman"/>
+        </w:rPr>
+        <w:t>, 1977)</w:t>
+      </w:r>
+      <w:r>
+        <w:rPr>
+          <w:b/>
+          <w:lang w:val="en-US"/>
+        </w:rPr>
+        <w:fldChar w:fldCharType="end"/>
       </w:r>
       <w:bookmarkEnd w:id="19"/>
       <w:r>
         <w:rPr>
-          <w:rFonts w:cs="Times New Roman"/>
-        </w:rPr>
-        <w:t>)</w:t>
-      </w:r>
-      <w:r>
-        <w:rPr>
-          <w:b/>
-          <w:lang w:val="en-US"/>
-        </w:rPr>
-        <w:fldChar w:fldCharType="end"/>
-      </w:r>
-      <w:r>
-        <w:rPr>
           <w:b/>
         </w:rPr>
         <w:t xml:space="preserve"> </w:t>
       </w:r>
-      <w:bookmarkStart w:id="20" w:name="_Hlk209532342"/>
       <w:r>
         <w:rPr>
           <w:b/>
@@ -2090,14 +2637,7 @@
         <w:rPr>
           <w:b/>
         </w:rPr>
-        <w:instrText xml:space="preserve"> ADDIN ZOTERO_ITEM CSL_CITATION {"citationID":"uAzOE63c","properties":{"formattedCitation":"(J. E. Pustejovsky, Zhang, et al., 2025; Tukey, 1977)","plainCitation":"(J. E. Pustejovsky, Zhang, et al., 2025; Tukey, 1977)","noteIndex":0},"citationItems":[{"id":1209,"uris":["http://zotero.org/users/17688719/items/N2VZEDVF"],"itemData":{"id":1209,"type":"article","DOI":"10.31222/osf.io/vfsqx_v1","note":"publisher: OSF","publisher":"OSF","title":"A preliminary data analysis workflow for meta-analysis of dependent effect sizes","URL":"https://osf.io/preprints/metaarxiv/vfsqx_v1","author":[{</w:instrText>
-      </w:r>
-      <w:r>
-        <w:rPr>
-          <w:b/>
-          <w:lang w:val="en-US"/>
-        </w:rPr>
-        <w:instrText xml:space="preserve">"family":"Pustejovsky","given":"James E"},{"family":"Zhang","given":"Jingru"},{"family":"Tipton","given":"Elizabeth"}],"issued":{"date-parts":[["2025"]]}}},{"id":1038,"uris":["http://zotero.org/users/17688719/items/L3P3JDBV"],"itemData":{"id":1038,"type":"book","note":"Citation Key: Tukey1977","publisher":"Pearson Modern Classic","title":"Exploratory data analysis","author":[{"family":"Tukey","given":"John W"}],"issued":{"date-parts":[["1977"]]}}}],"schema":"https://github.com/citation-style-language/schema/raw/master/csl-citation.json"} </w:instrText>
+        <w:instrText xml:space="preserve"> ADDIN ZOTERO_ITEM CSL_CITATION {"citationID":"6t0GQcYu","properties":{"formattedCitation":"(Eklund et al., 2017)","plainCitation":"(Eklund et al., 2017)","noteIndex":0},"citationItems":[{"id":52,"uris":["http://zotero.org/users/17688719/items/GDUFX24T"],"itemData":{"id":52,"type":"article-journal","container-title":"BMC psychiatry","issue":"1","note":"publisher: BioMed Central","page":"1-12","title":"Effectiveness of Balancing Everyday Life (BEL) versus standard occupational therapy for activity engagement and functioning among people with mental illness--a cluster RCT study","volume":"17","author":[{"family":"Eklund","given":"Mona"},{"family":"Tjörnstrand","given":"Carina"},{"family":"Sandlund","given":"Mikael"},{"family":"Argentzell","given":"Elisabeth"}],"issued":{"date-parts":[["2017"]]}}}],"schema":"https://github.com/citation-style-language/schema/raw/master/csl-citation.json"} </w:instrText>
       </w:r>
       <w:r>
         <w:rPr>
@@ -2109,57 +2649,6 @@
       <w:r>
         <w:rPr>
           <w:rFonts w:cs="Times New Roman"/>
-          <w:lang w:val="en-US"/>
-        </w:rPr>
-        <w:t>(J. E. Pustejovsky, Zhang, et al., 2025; Tukey, 1977)</w:t>
-      </w:r>
-      <w:r>
-        <w:rPr>
-          <w:b/>
-          <w:lang w:val="en-US"/>
-        </w:rPr>
-        <w:fldChar w:fldCharType="end"/>
-      </w:r>
-      <w:bookmarkEnd w:id="20"/>
-      <w:r>
-        <w:rPr>
-          <w:b/>
-          <w:lang w:val="en-US"/>
-        </w:rPr>
-        <w:t xml:space="preserve"> </w:t>
-      </w:r>
-      <w:r>
-        <w:rPr>
-          <w:b/>
-          <w:lang w:val="en-US"/>
-        </w:rPr>
-        <w:fldChar w:fldCharType="begin"/>
-      </w:r>
-      <w:r>
-        <w:rPr>
-          <w:b/>
-          <w:lang w:val="en-US"/>
-        </w:rPr>
-        <w:instrText xml:space="preserve"> ADDIN ZOTERO_ITEM CSL_CITATION {"citationID":"6t0GQcYu","properties":{"formattedCitation":"(Eklund et al., 2017)","plainCitation":"(Eklund et al., 2017)","noteIndex":0},"citationItems":[{"id":52,"uris":["http://zotero.org/users/17688719/item</w:instrText>
-      </w:r>
-      <w:r>
-        <w:rPr>
-          <w:b/>
-          <w:lang w:val="en-US"/>
-        </w:rPr>
-        <w:instrText xml:space="preserve">s/GDUFX24T"],"itemData":{"id":52,"type":"article-journal","container-title":"BMC psychiatry","issue":"1","note":"publisher: BioMed Central","page":"1-12","title":"Effectiveness of Balancing Everyday Life (BEL) versus standard occupational therapy for activity engagement and functioning among people with mental illness--a cluster RCT study","volume":"17","author":[{"family":"Eklund","given":"Mona"},{"family":"Tjörnstrand","given":"Carina"},{"family":"Sandlund","given":"Mikael"},{"family":"Argentzell","given":"Elisabeth"}],"issued":{"date-parts":[["2017"]]}}}],"schema":"https://github.com/citation-style-language/schema/raw/master/csl-citation.json"} </w:instrText>
-      </w:r>
-      <w:r>
-        <w:rPr>
-          <w:b/>
-          <w:lang w:val="en-US"/>
-        </w:rPr>
-        <w:fldChar w:fldCharType="separate"/>
-      </w:r>
-      <w:r>
-        <w:rPr>
-          <w:rFonts w:cs="Times New Roman"/>
-          <w:lang w:val="en-US"/>
         </w:rPr>
         <w:t>(Eklund et al., 2017)</w:t>
       </w:r>
@@ -2177,7 +2666,6 @@
       <w:r>
         <w:rPr>
           <w:b/>
-          <w:lang w:val="en-US"/>
         </w:rPr>
         <w:t xml:space="preserve"> </w:t>
       </w:r>
@@ -2191,7 +2679,6 @@
       <w:r>
         <w:rPr>
           <w:b/>
-          <w:lang w:val="en-US"/>
         </w:rPr>
         <w:instrText xml:space="preserve"> ADDIN ZOTERO_ITEM CSL_CITATION {"citationID":"NvS3ecs3","properties":{"formattedCitation":"(Fern\\uc0\\u225{}ndez-Castilla, Declercq, et al., 2020)","plainCitation":"(Fernández-Castilla, Declercq, et al., 2020)","noteIndex":0},"citationItems":[{"id":882,"uris":["http://zotero.org/users/17688719/items/FHAV2Z4L"],"itemData":{"id":882,"type":"article-journal","container-title":"Methodology","DOI":"10.5964/meth.4013","ISSN":"1614-2241","issue":"4","note":"Citation Key: Fernandez-Castilla2020","page":"299-315","title":"Visual representations of meta-analyses of multiple outcomes: Extensions to forest plots, funnel plots, and caterpillar plots","volume":"16","author":[{"family":"Fernández-Castilla","given":"Belén"},{"family":"Declercq","given":"Lies"},{"family":"Jamshidi","given":"Laleh"},{"family":"Beretvas","given":"Natasha"},{"family":"Onghena","given":"Patrick"},{"family":"Van den Noortgate","given":"Wim"}],"issued":{"date-parts":[["2020"]]}}}],"schema":"https://github.com/citation-style-language/schema/raw/master/csl-citation.json"} </w:instrText>
       </w:r>
@@ -2205,23 +2692,28 @@
       <w:r>
         <w:rPr>
           <w:rFonts w:cs="Times New Roman"/>
-          <w:lang w:val="en-US"/>
         </w:rPr>
         <w:t>(</w:t>
       </w:r>
-      <w:bookmarkStart w:id="21" w:name="_Hlk210996035"/>
-      <w:r>
-        <w:rPr>
-          <w:rFonts w:cs="Times New Roman"/>
-          <w:lang w:val="en-US"/>
-        </w:rPr>
-        <w:t xml:space="preserve">Fernández-Castilla, </w:t>
-      </w:r>
-      <w:proofErr w:type="spellStart"/>
-      <w:r>
-        <w:rPr>
-          <w:rFonts w:cs="Times New Roman"/>
-          <w:lang w:val="en-US"/>
+      <w:bookmarkStart w:id="20" w:name="_Hlk210996035"/>
+      <w:proofErr w:type="spellStart"/>
+      <w:r>
+        <w:rPr>
+          <w:rFonts w:cs="Times New Roman"/>
+        </w:rPr>
+        <w:t>Fernández-Castilla</w:t>
+      </w:r>
+      <w:proofErr w:type="spellEnd"/>
+      <w:r>
+        <w:rPr>
+          <w:rFonts w:cs="Times New Roman"/>
+        </w:rPr>
+        <w:t xml:space="preserve">, </w:t>
+      </w:r>
+      <w:proofErr w:type="spellStart"/>
+      <w:r>
+        <w:rPr>
+          <w:rFonts w:cs="Times New Roman"/>
         </w:rPr>
         <w:t>Declercq</w:t>
       </w:r>
@@ -2229,15 +2721,13 @@
       <w:r>
         <w:rPr>
           <w:rFonts w:cs="Times New Roman"/>
-          <w:lang w:val="en-US"/>
         </w:rPr>
         <w:t>, et al., 2020</w:t>
       </w:r>
-      <w:bookmarkEnd w:id="21"/>
-      <w:r>
-        <w:rPr>
-          <w:rFonts w:cs="Times New Roman"/>
-          <w:lang w:val="en-US"/>
+      <w:bookmarkEnd w:id="20"/>
+      <w:r>
+        <w:rPr>
+          <w:rFonts w:cs="Times New Roman"/>
         </w:rPr>
         <w:t>)</w:t>
       </w:r>
@@ -2262,6 +2752,48 @@
           <w:lang w:val="en-US"/>
         </w:rPr>
         <w:lastRenderedPageBreak/>
+        <w:fldChar w:fldCharType="begin"/>
+      </w:r>
+      <w:r>
+        <w:rPr>
+          <w:b/>
+        </w:rPr>
+        <w:instrText xml:space="preserve"> ADDIN ZOTERO_ITEM CSL_CITATION {"citationID":"NDqH8h68","properties":{"formattedCitation":"(NICE, 2025)","plainCitation":"(NICE, 2025)","noteIndex":0},"citationItems":[{"id":1959,"uris":["http://zotero.org/users/17688719/items/P9ZN4DLK"],"itemData":{"id":1959,"type":"article-journal","title":"Gambling related-harms: identification, assessment and management","author":[{"family":"NICE","given":""}],"issued":{"date-parts":[["2025"]]}}}],"schema":"https://github.com/citation-style-language/schema/raw/master/csl-citation.json"} </w:instrText>
+      </w:r>
+      <w:r>
+        <w:rPr>
+          <w:b/>
+          <w:lang w:val="en-US"/>
+        </w:rPr>
+        <w:fldChar w:fldCharType="separate"/>
+      </w:r>
+      <w:r>
+        <w:rPr>
+          <w:rFonts w:cs="Times New Roman"/>
+          <w:lang w:val="en-US"/>
+        </w:rPr>
+        <w:t>(NICE, 2025)</w:t>
+      </w:r>
+      <w:r>
+        <w:rPr>
+          <w:b/>
+          <w:lang w:val="en-US"/>
+        </w:rPr>
+        <w:fldChar w:fldCharType="end"/>
+      </w:r>
+    </w:p>
+    <w:p>
+      <w:pPr>
+        <w:rPr>
+          <w:b/>
+          <w:lang w:val="en-US"/>
+        </w:rPr>
+      </w:pPr>
+      <w:r>
+        <w:rPr>
+          <w:b/>
+          <w:lang w:val="en-US"/>
+        </w:rPr>
         <w:t xml:space="preserve">Literature: </w:t>
       </w:r>
     </w:p>
@@ -4201,6 +4733,34 @@
         <w:rPr>
           <w:lang w:val="en-US"/>
         </w:rPr>
+        <w:t xml:space="preserve">NICE. (2025). </w:t>
+      </w:r>
+      <w:r>
+        <w:rPr>
+          <w:i/>
+          <w:iCs/>
+          <w:lang w:val="en-US"/>
+        </w:rPr>
+        <w:t>Gambling related-harms: Identification, assessment and management</w:t>
+      </w:r>
+      <w:r>
+        <w:rPr>
+          <w:lang w:val="en-US"/>
+        </w:rPr>
+        <w:t>.</w:t>
+      </w:r>
+    </w:p>
+    <w:p>
+      <w:pPr>
+        <w:pStyle w:val="Bibliography"/>
+        <w:rPr>
+          <w:lang w:val="en-US"/>
+        </w:rPr>
+      </w:pPr>
+      <w:r>
+        <w:rPr>
+          <w:lang w:val="en-US"/>
+        </w:rPr>
         <w:t xml:space="preserve">Pigott, T. D. (2019). Missing data in meta-analysis. In H. Cooper, L. V. Hedges, &amp; J. C. Valentine (Eds.), </w:t>
       </w:r>
       <w:r>
@@ -4271,6 +4831,7 @@
         <w:rPr>
           <w:lang w:val="en-US"/>
         </w:rPr>
+        <w:lastRenderedPageBreak/>
         <w:t xml:space="preserve">Pustejovsky, J. E. (2016). </w:t>
       </w:r>
       <w:r>
@@ -4299,7 +4860,6 @@
         <w:rPr>
           <w:lang w:val="en-US"/>
         </w:rPr>
-        <w:lastRenderedPageBreak/>
         <w:t xml:space="preserve">Pustejovsky, J. E. (2020a). </w:t>
       </w:r>
       <w:proofErr w:type="spellStart"/>
@@ -5422,143 +5982,81 @@
         <w:rPr>
           <w:lang w:val="en-US"/>
         </w:rPr>
+        <w:t xml:space="preserve">van Aert, R. C. M. (2023). </w:t>
+      </w:r>
+      <w:r>
+        <w:rPr>
+          <w:i/>
+          <w:iCs/>
+          <w:lang w:val="en-US"/>
+        </w:rPr>
+        <w:t>puniform: Meta-analysis methods correcting for publication bias</w:t>
+      </w:r>
+      <w:r>
+        <w:rPr>
+          <w:lang w:val="en-US"/>
+        </w:rPr>
+        <w:t xml:space="preserve"> (No. 0.2.7). CRAN.</w:t>
+      </w:r>
+    </w:p>
+    <w:p>
+      <w:pPr>
+        <w:pStyle w:val="Bibliography"/>
+        <w:rPr>
+          <w:lang w:val="en-US"/>
+        </w:rPr>
+      </w:pPr>
+      <w:r>
+        <w:rPr>
+          <w:lang w:val="en-US"/>
+        </w:rPr>
+        <w:t xml:space="preserve">van Aert, R. C. M. (2025). Meta-analyzing nonpreregistered and preregistered studies. </w:t>
+      </w:r>
+      <w:r>
+        <w:rPr>
+          <w:i/>
+          <w:iCs/>
+          <w:lang w:val="en-US"/>
+        </w:rPr>
+        <w:t>Psychological Methods</w:t>
+      </w:r>
+      <w:r>
+        <w:rPr>
+          <w:lang w:val="en-US"/>
+        </w:rPr>
+        <w:t xml:space="preserve">, </w:t>
+      </w:r>
+      <w:r>
+        <w:rPr>
+          <w:i/>
+          <w:iCs/>
+          <w:lang w:val="en-US"/>
+        </w:rPr>
+        <w:t>Online first</w:t>
+      </w:r>
+      <w:r>
+        <w:rPr>
+          <w:lang w:val="en-US"/>
+        </w:rPr>
+        <w:t>. https://doi.org/10.1037/met0000719</w:t>
+      </w:r>
+    </w:p>
+    <w:p>
+      <w:pPr>
+        <w:pStyle w:val="Bibliography"/>
+        <w:rPr>
+          <w:lang w:val="en-US"/>
+        </w:rPr>
+      </w:pPr>
+      <w:r>
         <w:t xml:space="preserve">van </w:t>
       </w:r>
       <w:proofErr w:type="spellStart"/>
       <w:r>
-        <w:rPr>
-          <w:lang w:val="en-US"/>
-        </w:rPr>
         <w:t>Aert</w:t>
       </w:r>
       <w:proofErr w:type="spellEnd"/>
       <w:r>
-        <w:rPr>
-          <w:lang w:val="en-US"/>
-        </w:rPr>
-        <w:t xml:space="preserve">, R. C. M. (2023). </w:t>
-      </w:r>
-      <w:proofErr w:type="spellStart"/>
-      <w:r>
-        <w:rPr>
-          <w:i/>
-          <w:iCs/>
-          <w:lang w:val="en-US"/>
-        </w:rPr>
-        <w:t>puniform</w:t>
-      </w:r>
-      <w:proofErr w:type="spellEnd"/>
-      <w:r>
-        <w:rPr>
-          <w:i/>
-          <w:iCs/>
-          <w:lang w:val="en-US"/>
-        </w:rPr>
-        <w:t>: Meta-analysis methods correcting for publication bias</w:t>
-      </w:r>
-      <w:r>
-        <w:rPr>
-          <w:lang w:val="en-US"/>
-        </w:rPr>
-        <w:t xml:space="preserve"> (No. 0.2.7). CRAN.</w:t>
-      </w:r>
-    </w:p>
-    <w:p>
-      <w:pPr>
-        <w:pStyle w:val="Bibliography"/>
-        <w:rPr>
-          <w:lang w:val="en-US"/>
-        </w:rPr>
-      </w:pPr>
-      <w:r>
-        <w:rPr>
-          <w:lang w:val="en-US"/>
-        </w:rPr>
-        <w:t xml:space="preserve">van </w:t>
-      </w:r>
-      <w:proofErr w:type="spellStart"/>
-      <w:r>
-        <w:rPr>
-          <w:lang w:val="en-US"/>
-        </w:rPr>
-        <w:t>Aert</w:t>
-      </w:r>
-      <w:proofErr w:type="spellEnd"/>
-      <w:r>
-        <w:rPr>
-          <w:lang w:val="en-US"/>
-        </w:rPr>
-        <w:t xml:space="preserve">, R. C. M. (2025). Meta-analyzing </w:t>
-      </w:r>
-      <w:proofErr w:type="spellStart"/>
-      <w:r>
-        <w:rPr>
-          <w:lang w:val="en-US"/>
-        </w:rPr>
-        <w:t>nonpreregistered</w:t>
-      </w:r>
-      <w:proofErr w:type="spellEnd"/>
-      <w:r>
-        <w:rPr>
-          <w:lang w:val="en-US"/>
-        </w:rPr>
-        <w:t xml:space="preserve"> and preregistered studies. </w:t>
-      </w:r>
-      <w:r>
-        <w:rPr>
-          <w:i/>
-          <w:iCs/>
-          <w:lang w:val="en-US"/>
-        </w:rPr>
-        <w:t>Psychological Methods</w:t>
-      </w:r>
-      <w:r>
-        <w:rPr>
-          <w:lang w:val="en-US"/>
-        </w:rPr>
-        <w:t xml:space="preserve">, </w:t>
-      </w:r>
-      <w:proofErr w:type="gramStart"/>
-      <w:r>
-        <w:rPr>
-          <w:i/>
-          <w:iCs/>
-          <w:lang w:val="en-US"/>
-        </w:rPr>
-        <w:t>Online</w:t>
-      </w:r>
-      <w:proofErr w:type="gramEnd"/>
-      <w:r>
-        <w:rPr>
-          <w:i/>
-          <w:iCs/>
-          <w:lang w:val="en-US"/>
-        </w:rPr>
-        <w:t xml:space="preserve"> first</w:t>
-      </w:r>
-      <w:r>
-        <w:rPr>
-          <w:lang w:val="en-US"/>
-        </w:rPr>
-        <w:t>. https://doi.org/10.1037/met0000719</w:t>
-      </w:r>
-    </w:p>
-    <w:p>
-      <w:pPr>
-        <w:pStyle w:val="Bibliography"/>
-        <w:rPr>
-          <w:lang w:val="en-US"/>
-        </w:rPr>
-      </w:pPr>
-      <w:r>
-        <w:t xml:space="preserve">van </w:t>
-      </w:r>
-      <w:proofErr w:type="spellStart"/>
-      <w:r>
-        <w:t>Aert</w:t>
-      </w:r>
-      <w:proofErr w:type="spellEnd"/>
-      <w:r>
         <w:t xml:space="preserve">, R. C. M., &amp; van </w:t>
       </w:r>
       <w:proofErr w:type="spellStart"/>
@@ -5595,35 +6093,7 @@
         <w:rPr>
           <w:lang w:val="en-US"/>
         </w:rPr>
-        <w:t xml:space="preserve">Van den </w:t>
-      </w:r>
-      <w:proofErr w:type="spellStart"/>
-      <w:r>
-        <w:rPr>
-          <w:lang w:val="en-US"/>
-        </w:rPr>
-        <w:t>Noortgate</w:t>
-      </w:r>
-      <w:proofErr w:type="spellEnd"/>
-      <w:r>
-        <w:rPr>
-          <w:lang w:val="en-US"/>
-        </w:rPr>
-        <w:t>, W., López-López, J., Marín-Martínez, F., &amp; Sánchez-</w:t>
-      </w:r>
-      <w:proofErr w:type="spellStart"/>
-      <w:r>
-        <w:rPr>
-          <w:lang w:val="en-US"/>
-        </w:rPr>
-        <w:t>Meca</w:t>
-      </w:r>
-      <w:proofErr w:type="spellEnd"/>
-      <w:r>
-        <w:rPr>
-          <w:lang w:val="en-US"/>
-        </w:rPr>
-        <w:t xml:space="preserve">, J. (2013). Three-level meta-analysis of dependent effect sizes. </w:t>
+        <w:t xml:space="preserve">Van den Noortgate, W., López-López, J., Marín-Martínez, F., &amp; Sánchez-Meca, J. (2013). Three-level meta-analysis of dependent effect sizes. </w:t>
       </w:r>
       <w:r>
         <w:rPr>
@@ -5693,23 +6163,13 @@
         <w:lastRenderedPageBreak/>
         <w:t xml:space="preserve">Vembye, M. H. (2024b). </w:t>
       </w:r>
-      <w:proofErr w:type="spellStart"/>
-      <w:r>
-        <w:rPr>
-          <w:i/>
-          <w:iCs/>
-          <w:lang w:val="en-US"/>
-        </w:rPr>
-        <w:t>VIVECampbell</w:t>
-      </w:r>
-      <w:proofErr w:type="spellEnd"/>
-      <w:r>
-        <w:rPr>
-          <w:i/>
-          <w:iCs/>
-          <w:lang w:val="en-US"/>
-        </w:rPr>
-        <w:t>: Functions for Campbell reviews in VIVE</w:t>
+      <w:r>
+        <w:rPr>
+          <w:i/>
+          <w:iCs/>
+          <w:lang w:val="en-US"/>
+        </w:rPr>
+        <w:t>VIVECampbell: Functions for Campbell reviews in VIVE</w:t>
       </w:r>
       <w:r>
         <w:rPr>
@@ -5857,19 +6317,11 @@
           <w:lang w:val="en-US"/>
         </w:rPr>
       </w:pPr>
-      <w:proofErr w:type="spellStart"/>
-      <w:r>
-        <w:rPr>
-          <w:lang w:val="en-US"/>
-        </w:rPr>
-        <w:t>Viechtbauer</w:t>
-      </w:r>
-      <w:proofErr w:type="spellEnd"/>
-      <w:r>
-        <w:rPr>
-          <w:lang w:val="en-US"/>
-        </w:rPr>
-        <w:t xml:space="preserve">, W. (2005). Bias and efficiency of meta-analytic variance estimators in the random-effects model. </w:t>
+      <w:r>
+        <w:rPr>
+          <w:lang w:val="en-US"/>
+        </w:rPr>
+        <w:t xml:space="preserve">Viechtbauer, W. (2005). Bias and efficiency of meta-analytic variance estimators in the random-effects model. </w:t>
       </w:r>
       <w:r>
         <w:rPr>
@@ -5907,55 +6359,19 @@
           <w:lang w:val="en-US"/>
         </w:rPr>
       </w:pPr>
-      <w:proofErr w:type="spellStart"/>
-      <w:r>
-        <w:rPr>
-          <w:lang w:val="en-US"/>
-        </w:rPr>
-        <w:t>Viechtbauer</w:t>
-      </w:r>
-      <w:proofErr w:type="spellEnd"/>
-      <w:r>
-        <w:rPr>
-          <w:lang w:val="en-US"/>
-        </w:rPr>
-        <w:t xml:space="preserve">, W. (2007). Accounting for heterogeneity via random-effects models and moderator analyses in meta-analysis. </w:t>
-      </w:r>
-      <w:proofErr w:type="spellStart"/>
-      <w:r>
-        <w:rPr>
-          <w:i/>
-          <w:iCs/>
-          <w:lang w:val="en-US"/>
-        </w:rPr>
-        <w:t>Zeitschrift</w:t>
-      </w:r>
-      <w:proofErr w:type="spellEnd"/>
-      <w:r>
-        <w:rPr>
-          <w:i/>
-          <w:iCs/>
-          <w:lang w:val="en-US"/>
-        </w:rPr>
-        <w:t xml:space="preserve"> Für </w:t>
-      </w:r>
-      <w:proofErr w:type="spellStart"/>
-      <w:r>
-        <w:rPr>
-          <w:i/>
-          <w:iCs/>
-          <w:lang w:val="en-US"/>
-        </w:rPr>
-        <w:t>Psychologie</w:t>
-      </w:r>
-      <w:proofErr w:type="spellEnd"/>
-      <w:r>
-        <w:rPr>
-          <w:i/>
-          <w:iCs/>
-          <w:lang w:val="en-US"/>
-        </w:rPr>
-        <w:t>/Journal of Psychology</w:t>
+      <w:r>
+        <w:rPr>
+          <w:lang w:val="en-US"/>
+        </w:rPr>
+        <w:t xml:space="preserve">Viechtbauer, W. (2007). Accounting for heterogeneity via random-effects models and moderator analyses in meta-analysis. </w:t>
+      </w:r>
+      <w:r>
+        <w:rPr>
+          <w:i/>
+          <w:iCs/>
+          <w:lang w:val="en-US"/>
+        </w:rPr>
+        <w:t>Zeitschrift Für Psychologie/Journal of Psychology</w:t>
       </w:r>
       <w:r>
         <w:rPr>
@@ -5985,33 +6401,11 @@
           <w:lang w:val="en-US"/>
         </w:rPr>
       </w:pPr>
-      <w:proofErr w:type="spellStart"/>
-      <w:r>
-        <w:rPr>
-          <w:lang w:val="en-US"/>
-        </w:rPr>
-        <w:t>Viechtbauer</w:t>
-      </w:r>
-      <w:proofErr w:type="spellEnd"/>
-      <w:r>
-        <w:rPr>
-          <w:lang w:val="en-US"/>
-        </w:rPr>
-        <w:t xml:space="preserve">, W. (2010). Conducting meta-analyses in R with the </w:t>
-      </w:r>
-      <w:proofErr w:type="spellStart"/>
-      <w:r>
-        <w:rPr>
-          <w:lang w:val="en-US"/>
-        </w:rPr>
-        <w:t>metafor</w:t>
-      </w:r>
-      <w:proofErr w:type="spellEnd"/>
-      <w:r>
-        <w:rPr>
-          <w:lang w:val="en-US"/>
-        </w:rPr>
-        <w:t xml:space="preserve"> package. </w:t>
+      <w:r>
+        <w:rPr>
+          <w:lang w:val="en-US"/>
+        </w:rPr>
+        <w:t xml:space="preserve">Viechtbauer, W. (2010). Conducting meta-analyses in R with the metafor package. </w:t>
       </w:r>
       <w:r>
         <w:rPr>
@@ -6049,19 +6443,11 @@
           <w:lang w:val="en-US"/>
         </w:rPr>
       </w:pPr>
-      <w:proofErr w:type="spellStart"/>
-      <w:r>
-        <w:rPr>
-          <w:lang w:val="en-US"/>
-        </w:rPr>
-        <w:t>Viechtbauer</w:t>
-      </w:r>
-      <w:proofErr w:type="spellEnd"/>
-      <w:r>
-        <w:rPr>
-          <w:lang w:val="en-US"/>
-        </w:rPr>
-        <w:t xml:space="preserve">, W. (2021). </w:t>
+      <w:r>
+        <w:rPr>
+          <w:lang w:val="en-US"/>
+        </w:rPr>
+        <w:t xml:space="preserve">Viechtbauer, W. (2021). </w:t>
       </w:r>
       <w:r>
         <w:rPr>
@@ -6085,20 +6471,12 @@
           <w:lang w:val="en-US"/>
         </w:rPr>
       </w:pPr>
-      <w:proofErr w:type="spellStart"/>
       <w:r>
         <w:rPr>
           <w:lang w:val="en-US"/>
         </w:rPr>
         <w:lastRenderedPageBreak/>
-        <w:t>Viechtbauer</w:t>
-      </w:r>
-      <w:proofErr w:type="spellEnd"/>
-      <w:r>
-        <w:rPr>
-          <w:lang w:val="en-US"/>
-        </w:rPr>
-        <w:t xml:space="preserve">, W. (2025). </w:t>
+        <w:t xml:space="preserve">Viechtbauer, W. (2025). </w:t>
       </w:r>
       <w:r>
         <w:rPr>
@@ -6112,21 +6490,7 @@
         <w:rPr>
           <w:lang w:val="en-US"/>
         </w:rPr>
-        <w:t xml:space="preserve">. </w:t>
-      </w:r>
-      <w:proofErr w:type="spellStart"/>
-      <w:r>
-        <w:rPr>
-          <w:lang w:val="en-US"/>
-        </w:rPr>
-        <w:t>Metafor</w:t>
-      </w:r>
-      <w:proofErr w:type="spellEnd"/>
-      <w:r>
-        <w:rPr>
-          <w:lang w:val="en-US"/>
-        </w:rPr>
-        <w:t>: A Meta-Analysis Package for R. https://wviechtb.github.io/metafor/reference/vcalc.html</w:t>
+        <w:t>. Metafor: A Meta-Analysis Package for R. https://wviechtb.github.io/metafor/reference/vcalc.html</w:t>
       </w:r>
     </w:p>
     <w:p>
@@ -6182,21 +6546,7 @@
         <w:rPr>
           <w:lang w:val="en-US"/>
         </w:rPr>
-        <w:t xml:space="preserve">Weiss, M. J., Lockwood, J. R., &amp; McCaffrey, D. F. (2016). Estimating the Standard Error of the Impact Estimator in Individually Randomized Trials </w:t>
-      </w:r>
-      <w:proofErr w:type="gramStart"/>
-      <w:r>
-        <w:rPr>
-          <w:lang w:val="en-US"/>
-        </w:rPr>
-        <w:t>With</w:t>
-      </w:r>
-      <w:proofErr w:type="gramEnd"/>
-      <w:r>
-        <w:rPr>
-          <w:lang w:val="en-US"/>
-        </w:rPr>
-        <w:t xml:space="preserve"> Clustering. </w:t>
+        <w:t xml:space="preserve">Weiss, M. J., Lockwood, J. R., &amp; McCaffrey, D. F. (2016). Estimating the Standard Error of the Impact Estimator in Individually Randomized Trials With Clustering. </w:t>
       </w:r>
       <w:r>
         <w:rPr>
@@ -6266,75 +6616,15 @@
         <w:rPr>
           <w:lang w:val="en-US"/>
         </w:rPr>
-        <w:t xml:space="preserve">Wickham, H., </w:t>
-      </w:r>
-      <w:proofErr w:type="spellStart"/>
-      <w:r>
-        <w:rPr>
-          <w:lang w:val="en-US"/>
-        </w:rPr>
-        <w:t>Averick</w:t>
-      </w:r>
-      <w:proofErr w:type="spellEnd"/>
-      <w:r>
-        <w:rPr>
-          <w:lang w:val="en-US"/>
-        </w:rPr>
-        <w:t xml:space="preserve">, M., Bryan, J., Chang, W., McGowan, L. D., François, R., </w:t>
-      </w:r>
-      <w:proofErr w:type="spellStart"/>
-      <w:r>
-        <w:rPr>
-          <w:lang w:val="en-US"/>
-        </w:rPr>
-        <w:t>Grolemund</w:t>
-      </w:r>
-      <w:proofErr w:type="spellEnd"/>
-      <w:r>
-        <w:rPr>
-          <w:lang w:val="en-US"/>
-        </w:rPr>
-        <w:t xml:space="preserve">, G., Hayes, A., Henry, L., &amp; Hester, J. (2019). Welcome to the </w:t>
-      </w:r>
-      <w:proofErr w:type="spellStart"/>
-      <w:r>
-        <w:rPr>
-          <w:lang w:val="en-US"/>
-        </w:rPr>
-        <w:t>Tidyverse</w:t>
-      </w:r>
-      <w:proofErr w:type="spellEnd"/>
-      <w:r>
-        <w:rPr>
-          <w:lang w:val="en-US"/>
-        </w:rPr>
-        <w:t xml:space="preserve">. </w:t>
-      </w:r>
-      <w:r>
-        <w:rPr>
-          <w:i/>
-          <w:iCs/>
-          <w:lang w:val="en-US"/>
-        </w:rPr>
-        <w:t xml:space="preserve">Journal of </w:t>
-      </w:r>
-      <w:proofErr w:type="gramStart"/>
-      <w:r>
-        <w:rPr>
-          <w:i/>
-          <w:iCs/>
-          <w:lang w:val="en-US"/>
-        </w:rPr>
-        <w:t>Open Source</w:t>
-      </w:r>
-      <w:proofErr w:type="gramEnd"/>
-      <w:r>
-        <w:rPr>
-          <w:i/>
-          <w:iCs/>
-          <w:lang w:val="en-US"/>
-        </w:rPr>
-        <w:t xml:space="preserve"> Software</w:t>
+        <w:t xml:space="preserve">Wickham, H., Averick, M., Bryan, J., Chang, W., McGowan, L. D., François, R., Grolemund, G., Hayes, A., Henry, L., &amp; Hester, J. (2019). Welcome to the Tidyverse. </w:t>
+      </w:r>
+      <w:r>
+        <w:rPr>
+          <w:i/>
+          <w:iCs/>
+          <w:lang w:val="en-US"/>
+        </w:rPr>
+        <w:t>Journal of Open Source Software</w:t>
       </w:r>
       <w:r>
         <w:rPr>
@@ -6368,170 +6658,7 @@
         <w:rPr>
           <w:lang w:val="en-US"/>
         </w:rPr>
-        <w:t xml:space="preserve">Wilkinson, M. D., Dumontier, M., </w:t>
-      </w:r>
-      <w:proofErr w:type="spellStart"/>
-      <w:r>
-        <w:rPr>
-          <w:lang w:val="en-US"/>
-        </w:rPr>
-        <w:t>Aalbersberg</w:t>
-      </w:r>
-      <w:proofErr w:type="spellEnd"/>
-      <w:r>
-        <w:rPr>
-          <w:lang w:val="en-US"/>
-        </w:rPr>
-        <w:t xml:space="preserve">, </w:t>
-      </w:r>
-      <w:proofErr w:type="spellStart"/>
-      <w:r>
-        <w:rPr>
-          <w:lang w:val="en-US"/>
-        </w:rPr>
-        <w:t>Ij</w:t>
-      </w:r>
-      <w:proofErr w:type="spellEnd"/>
-      <w:r>
-        <w:rPr>
-          <w:lang w:val="en-US"/>
-        </w:rPr>
-        <w:t xml:space="preserve">. J., Appleton, G., Axton, M., </w:t>
-      </w:r>
-      <w:proofErr w:type="spellStart"/>
-      <w:r>
-        <w:rPr>
-          <w:lang w:val="en-US"/>
-        </w:rPr>
-        <w:t>Baak</w:t>
-      </w:r>
-      <w:proofErr w:type="spellEnd"/>
-      <w:r>
-        <w:rPr>
-          <w:lang w:val="en-US"/>
-        </w:rPr>
-        <w:t xml:space="preserve">, A., Blomberg, N., </w:t>
-      </w:r>
-      <w:proofErr w:type="spellStart"/>
-      <w:r>
-        <w:rPr>
-          <w:lang w:val="en-US"/>
-        </w:rPr>
-        <w:t>Boiten</w:t>
-      </w:r>
-      <w:proofErr w:type="spellEnd"/>
-      <w:r>
-        <w:rPr>
-          <w:lang w:val="en-US"/>
-        </w:rPr>
-        <w:t xml:space="preserve">, J.-W., da Silva Santos, L. B., </w:t>
-      </w:r>
-      <w:proofErr w:type="spellStart"/>
-      <w:r>
-        <w:rPr>
-          <w:lang w:val="en-US"/>
-        </w:rPr>
-        <w:t>Bourne</w:t>
-      </w:r>
-      <w:proofErr w:type="spellEnd"/>
-      <w:r>
-        <w:rPr>
-          <w:lang w:val="en-US"/>
-        </w:rPr>
-        <w:t xml:space="preserve">, P. E., </w:t>
-      </w:r>
-      <w:proofErr w:type="spellStart"/>
-      <w:r>
-        <w:rPr>
-          <w:lang w:val="en-US"/>
-        </w:rPr>
-        <w:t>Bouwman</w:t>
-      </w:r>
-      <w:proofErr w:type="spellEnd"/>
-      <w:r>
-        <w:rPr>
-          <w:lang w:val="en-US"/>
-        </w:rPr>
-        <w:t xml:space="preserve">, J., Brookes, A. J., Clark, T., </w:t>
-      </w:r>
-      <w:proofErr w:type="spellStart"/>
-      <w:r>
-        <w:rPr>
-          <w:lang w:val="en-US"/>
-        </w:rPr>
-        <w:t>Crosas</w:t>
-      </w:r>
-      <w:proofErr w:type="spellEnd"/>
-      <w:r>
-        <w:rPr>
-          <w:lang w:val="en-US"/>
-        </w:rPr>
-        <w:t xml:space="preserve">, M., </w:t>
-      </w:r>
-      <w:proofErr w:type="spellStart"/>
-      <w:r>
-        <w:rPr>
-          <w:lang w:val="en-US"/>
-        </w:rPr>
-        <w:t>Dillo</w:t>
-      </w:r>
-      <w:proofErr w:type="spellEnd"/>
-      <w:r>
-        <w:rPr>
-          <w:lang w:val="en-US"/>
-        </w:rPr>
-        <w:t xml:space="preserve">, I., </w:t>
-      </w:r>
-      <w:proofErr w:type="spellStart"/>
-      <w:r>
-        <w:rPr>
-          <w:lang w:val="en-US"/>
-        </w:rPr>
-        <w:t>Dumon</w:t>
-      </w:r>
-      <w:proofErr w:type="spellEnd"/>
-      <w:r>
-        <w:rPr>
-          <w:lang w:val="en-US"/>
-        </w:rPr>
-        <w:t xml:space="preserve">, O., Edmunds, S., </w:t>
-      </w:r>
-      <w:proofErr w:type="spellStart"/>
-      <w:r>
-        <w:rPr>
-          <w:lang w:val="en-US"/>
-        </w:rPr>
-        <w:t>Evelo</w:t>
-      </w:r>
-      <w:proofErr w:type="spellEnd"/>
-      <w:r>
-        <w:rPr>
-          <w:lang w:val="en-US"/>
-        </w:rPr>
-        <w:t xml:space="preserve">, C. T., </w:t>
-      </w:r>
-      <w:proofErr w:type="spellStart"/>
-      <w:r>
-        <w:rPr>
-          <w:lang w:val="en-US"/>
-        </w:rPr>
-        <w:t>Finkers</w:t>
-      </w:r>
-      <w:proofErr w:type="spellEnd"/>
-      <w:r>
-        <w:rPr>
-          <w:lang w:val="en-US"/>
-        </w:rPr>
-        <w:t xml:space="preserve">, R., … </w:t>
-      </w:r>
-      <w:r>
-        <w:t xml:space="preserve">Mons, B. (2016). </w:t>
-      </w:r>
-      <w:r>
-        <w:rPr>
-          <w:lang w:val="en-US"/>
-        </w:rPr>
-        <w:t xml:space="preserve">The FAIR Guiding Principles for scientific data management and stewardship. </w:t>
+        <w:t xml:space="preserve">Wilkinson, M. D., Dumontier, M., Aalbersberg, Ij. J., Appleton, G., Axton, M., Baak, A., Blomberg, N., Boiten, J.-W., da Silva Santos, L. B., Bourne, P. E., Bouwman, J., Brookes, A. J., Clark, T., Crosas, M., Dillo, I., Dumon, O., Edmunds, S., Evelo, C. T., Finkers, R., … Mons, B. (2016). The FAIR Guiding Principles for scientific data management and stewardship. </w:t>
       </w:r>
       <w:r>
         <w:rPr>
@@ -7112,7 +7239,6 @@
   <w:style w:type="character" w:default="1" w:styleId="DefaultParagraphFont">
     <w:name w:val="Default Paragraph Font"/>
     <w:uiPriority w:val="1"/>
-    <w:semiHidden/>
     <w:unhideWhenUsed/>
   </w:style>
   <w:style w:type="table" w:default="1" w:styleId="TableNormal">

</xml_diff>

<commit_message>
Working on moderator analyses
</commit_message>
<xml_diff>
--- a/Mikkels refs.docx
+++ b/Mikkels refs.docx
@@ -20,7 +20,7 @@
         <w:fldChar w:fldCharType="begin" w:fldLock="1"/>
       </w:r>
       <w:r>
-        <w:instrText xml:space="preserve"> ADDIN ZOTERO_ITEM CSL_CITATION {"citationID":"o646ffvp","properties":{"formattedCitation":"(Aloe et al., 2024)","plainCitation":"(Aloe et al., 2024)","noteIndex":0},"citationItems":[{"id":"323vnEaB/1yF5dLEt","uris":["http://www.mendeley.com/documents/?uuid=8677949e-f4c8-4a3a-9122-bb027440b4c9"],"itemData":{"DOI":"https://doi.org/10.1002/cl2.1445","abstract":"Abstract Introduction The authors formed a small working group to modernize the Methodological Expectations for Campbell Collaboration Intervention Reviews (MECCIR). We reviewed comments and feedback from editors, peer reviewers of Campbell submissions, and authors; for example, that the Campbell MECCIR was long and some of the items in the reporting and conduct checklists were difficult to cross-reference. We also wanted to make the checklist more relevant for reviews of associations or risk factors and other quantitative non-intervention review types, which we welcome in Campbell. Thus, our aim was to develop a shorter, more holistic guidance and checklist of Campbell Standards, encompassing both conduct and reporting of these standards within the same checklist. Methods Our updated Campbell Standards will be a living document. To develop this first iteration, we invited Campbell members to join a virtual working group; we sought experience in conducting Campbell systematic reviews and in conducting methods editor reviews for Campbell. We aligned the items from the MECCIR for conduct and reporting, then compared the principles of conduct that apply across review types to Preferred Reporting Items for Systematic Reviews and Meta-Analyses (PRISMA)-literature search extension (S) and PRISMA-2020 reporting standards. We discussed each section with the aim of developing a parsimonious checklist with explanatory guidance while avoiding losing important concepts that are relevant to all types of reviews. We held nine meetings to discuss each section in detail between September 2022 and March 2023. We circulated this initial checklist and guidance to all Campbell editors, methods editors, information specialists and co-chairs to seek their feedback. All feedback was discussed by the working group and incorporated to the Standards or, if not incorporated, a formal response was returned about the rationale for why the feedback was not incorporated. Campbell Policy The guidance includes seven main sections with 35 items multifaceted but distinct concepts that authors must adhere to when conducting Campbell reviews. Authors and reviewers must be mindful that multiple factors need to be assessed for each item. According to the Campbell Standards, the reporting of Campbell reviews must adhere to appropriate PRISMA reporting guidelines(s) such as PRISMA-2020. How to Use The editorial board recommends authors use the checklist during their work in formulating their p…","author":[{"dropping-particle":"","family":"Aloe","given":"Ariel M","non-dropping-particle":"","parse-names":false,"suffix":""},{"dropping-particle":"","family":"Dewidar","given":"Omar","non-dropping-particle":"","parse-names":false,"suffix":""},{"dropping-particle":"","family":"Hennessy","given":"Emily A","non-dropping-particle":"","parse-names":false,"suffix":""},{"dropping-particle":"","family":"Pigott","given":"Terri","non-dropping-particle":"","parse-names":false,"suffix":""},{"dropping-particle":"","family":"Stewart","given":"Gavin","non-dropping-particle":"","parse-names":false,"suffix":""},{"dropping-particle":"","family":"Welch","given":"Vivian","non-dropping-particle":"","parse-names":false,"suffix":""},{"dropping-particle":"","family":"Wilson","given":"David B","non-dropping-particle":"","parse-names":false,"suffix":""},{"dropping-particle":"","family":"Group","given":"Campbell MECCIR Working","non-dropping-particle":"","parse-names":false,"suffix":""}],"container-title":"Campbell Systematic Reviews","id":"ITEM-1","issue":"4","issued":{"date-parts":[["2024","12","1"]]},"page":"e1445","publisher":"John Wiley &amp; Sons, Ltd","title":"Campbell Standards: Modernizing Campbell's Methodologic Expectations for Campbell Collaboration Intervention Reviews (MECCIR)","type":"article-journal","volume":"20"}}],"schema":"https://github.com/citation-style-language/schema/raw/master/csl-citation.json"} </w:instrText>
+        <w:instrText xml:space="preserve"> ADDIN ZOTERO_ITEM CSL_CITATION {"citationID":"o646ffvp","properties":{"formattedCitation":"(Aloe et al., 2024)","plainCitation":"(Aloe et al., 2024)","noteIndex":0},"citationItems":[{"id":"IWCqHIQb/BGx0OVDP","uris":["http://www.mendeley.com/documents/?uuid=8677949e-f4c8-4a3a-9122-bb027440b4c9"],"itemData":{"DOI":"https://doi.org/10.1002/cl2.1445","abstract":"Abstract Introduction The authors formed a small working group to modernize the Methodological Expectations for Campbell Collaboration Intervention Reviews (MECCIR). We reviewed comments and feedback from editors, peer reviewers of Campbell submissions, and authors; for example, that the Campbell MECCIR was long and some of the items in the reporting and conduct checklists were difficult to cross-reference. We also wanted to make the checklist more relevant for reviews of associations or risk factors and other quantitative non-intervention review types, which we welcome in Campbell. Thus, our aim was to develop a shorter, more holistic guidance and checklist of Campbell Standards, encompassing both conduct and reporting of these standards within the same checklist. Methods Our updated Campbell Standards will be a living document. To develop this first iteration, we invited Campbell members to join a virtual working group; we sought experience in conducting Campbell systematic reviews and in conducting methods editor reviews for Campbell. We aligned the items from the MECCIR for conduct and reporting, then compared the principles of conduct that apply across review types to Preferred Reporting Items for Systematic Reviews and Meta-Analyses (PRISMA)-literature search extension (S) and PRISMA-2020 reporting standards. We discussed each section with the aim of developing a parsimonious checklist with explanatory guidance while avoiding losing important concepts that are relevant to all types of reviews. We held nine meetings to discuss each section in detail between September 2022 and March 2023. We circulated this initial checklist and guidance to all Campbell editors, methods editors, information specialists and co-chairs to seek their feedback. All feedback was discussed by the working group and incorporated to the Standards or, if not incorporated, a formal response was returned about the rationale for why the feedback was not incorporated. Campbell Policy The guidance includes seven main sections with 35 items multifaceted but distinct concepts that authors must adhere to when conducting Campbell reviews. Authors and reviewers must be mindful that multiple factors need to be assessed for each item. According to the Campbell Standards, the reporting of Campbell reviews must adhere to appropriate PRISMA reporting guidelines(s) such as PRISMA-2020. How to Use The editorial board recommends authors use the checklist during their work in formulating their p…","author":[{"dropping-particle":"","family":"Aloe","given":"Ariel M","non-dropping-particle":"","parse-names":false,"suffix":""},{"dropping-particle":"","family":"Dewidar","given":"Omar","non-dropping-particle":"","parse-names":false,"suffix":""},{"dropping-particle":"","family":"Hennessy","given":"Emily A","non-dropping-particle":"","parse-names":false,"suffix":""},{"dropping-particle":"","family":"Pigott","given":"Terri","non-dropping-particle":"","parse-names":false,"suffix":""},{"dropping-particle":"","family":"Stewart","given":"Gavin","non-dropping-particle":"","parse-names":false,"suffix":""},{"dropping-particle":"","family":"Welch","given":"Vivian","non-dropping-particle":"","parse-names":false,"suffix":""},{"dropping-particle":"","family":"Wilson","given":"David B","non-dropping-particle":"","parse-names":false,"suffix":""},{"dropping-particle":"","family":"Group","given":"Campbell MECCIR Working","non-dropping-particle":"","parse-names":false,"suffix":""}],"container-title":"Campbell Systematic Reviews","id":"ITEM-1","issue":"4","issued":{"date-parts":[["2024","12","1"]]},"page":"e1445","publisher":"John Wiley &amp; Sons, Ltd","title":"Campbell Standards: Modernizing Campbell's Methodologic Expectations for Campbell Collaboration Intervention Reviews (MECCIR)","type":"article-journal","volume":"20"}}],"schema":"https://github.com/citation-style-language/schema/raw/master/csl-citation.json"} </w:instrText>
       </w:r>
       <w:r>
         <w:fldChar w:fldCharType="separate"/>
@@ -82,7 +82,7 @@
         <w:fldChar w:fldCharType="begin" w:fldLock="1"/>
       </w:r>
       <w:r>
-        <w:instrText xml:space="preserve"> ADDIN ZOTERO_ITEM CSL_CITATION {"citationID":"Vh0vUx5Y","properties":{"formattedCitation":"(Logan et al., 2021; Wilkinson et al., 2016)","plainCitation":"(Logan et al., 2021; Wilkinson et al., 2016)","noteIndex":0},"citationItems":[{"id":"awe6mxvV/HpST1SWp","uris":["http://www.mendeley.com/documents/?uuid=5747b790-5145-4624-8313-cf4c7cfb90e2"],"itemData":{"ISSN":"2332-8584","author":[{"dropping-particle":"","family":"Logan","given":"Jessica A R","non-dropping-particle":"","parse-names":false,"suffix":""},{"dropping-particle":"","family":"Hart","given":"Sara A","non-dropping-particle":"","parse-names":false,"suffix":""},{"dropping-particle":"","family":"Schatschneider","given":"Christopher","non-dropping-particle":"","parse-names":false,"suffix":""}],"container-title":"AERA open","id":"ITEM-1","issued":{"date-parts":[["2021"]]},"page":"23328584211006475","publisher":"SAGE Publications Sage CA: Los Angeles, CA","title":"Data sharing in education science","type":"article-journal","volume":"7"}},{"id":"awe6mxvV/F5TdCg9A","uris":["http://www.mendeley.com/documents/?uuid=8c02e142-d17b-4efb-a880-63b6cb75708d"],"itemData":{"DOI":"10.1038/sdata.2016.18","ISSN":"2052-4463","abstract":"There is an urgent need to improve the infrastructure supporting the reuse of scholarly data. A diverse set of stakeholders—representing academia, industry, funding agencies, and scholarly publishers—have come together to design and jointly endorse a concise and measureable set of principles that we refer to as the FAIR Data Principles. The intent is that these may act as a guideline for those wishing to enhance the reusability of their data holdings. Distinct from peer initiatives that focus on the human scholar, the FAIR Principles put specific emphasis on enhancing the ability of machines to automatically find and use the data, in addition to supporting its reuse by individuals. This Comment is the first formal publication of the FAIR Principles, and includes the rationale behind them, and some exemplar implementations in the community.","author":[{"dropping-particle":"","family":"Wilkinson","given":"Mark D","non-dropping-particle":"","parse-names":false,"suffix":""},{"dropping-particle":"","family":"Dumontier","given":"Michel","non-dropping-particle":"","parse-names":false,"suffix":""},{"dropping-particle":"","family":"Aalbersberg","given":"IJsbrand Jan","non-dropping-particle":"","parse-names":false,"suffix":""},{"dropping-particle":"","family":"Appleton","given":"Gabrielle","non-dropping-particle":"","parse-names":false,"suffix":""},{"dropping-particle":"","family":"Axton","given":"Myles","non-dropping-particle":"","parse-names":false,"suffix":""},{"dropping-particle":"","family":"Baak","given":"Arie","non-dropping-particle":"","parse-names":false,"suffix":""},{"dropping-particle":"","family":"Blomberg","given":"Niklas","non-dropping-particle":"","parse-names":false,"suffix":""},{"dropping-particle":"","family":"Boiten","given":"Jan-Willem","non-dropping-particle":"","parse-names":false,"suffix":""},{"dropping-particle":"","family":"Silva Santos","given":"Luiz Bonino","non-dropping-particle":"da","parse-names":false,"suffix":""},{"dropping-particle":"","family":"Bourne","given":"Philip E","non-dropping-particle":"","parse-names":false,"suffix":""},{"dropping-particle":"","family":"Bouwman","given":"Jildau","non-dropping-particle":"","parse-names":false,"suffix":""},{"dropping-particle":"","family":"Brookes","given":"Anthony J","non-dropping-particle":"","parse-names":false,"suffix":""},{"dropping-particle":"","family":"Clark","given":"Tim","non-dropping-particle":"","parse-names":false,"suffix":""},{"dropping-particle":"","family":"Crosas","given":"Mercè","non-dropping-particle":"","parse-names":false,"suffix":""},{"dropping-particle":"","family":"Dillo","given":"Ingrid","non-dropping-particle":"","parse-names":false,"suffix":""},{"dropping-particle":"","family":"Dumon","given":"Olivier","non-dropping-particle":"","parse-names":false,"suffix":""},{"dropping-particle":"","family":"Edmunds","given":"Scott","non-dropping-particle":"","parse-names":false,"suffix":""},{"dropping-particle":"","family":"Evelo","given":"Chris T","non-dropping-particle":"","parse-names":false,"suffix":""},{"dropping-particle":"","family":"Finkers","given":"Richard","non-dropping-particle":"","parse-names":false,"suffix":""},{"dropping-particle":"","family":"Gonzalez-Beltran","given":"Alejandra","non-dropping-particle":"","parse-names":false,"suffix":""},{"dropping-particle":"","family":"Gray","given":"Alasdair J G","non-dropping-particle":"","parse-names":false,"suffix":""},{"dropping-particle":"","family":"Groth","given":"Paul","non-dropping-particle":"","parse-names":false,"suffix":""},{"dropping-particle":"","family":"Goble","given":"Carole","non-dropping-particle":"","parse-names":false,"suffix":""},{"dropping-particle":"","family":"Grethe","given":"Jeffrey S","non-dropping-particle":"","parse-names":false,"suffix":""},{"dropping-particle":"","family":"Heringa","given":"Jaap","non-dropping-particle":"","parse-names":false,"suffix":""},{"dropping-particle":"","family":"’t Hoen","given":"Peter A C","non-dropping-particle":"","parse-names":false,"suffix":""},{"dropping-particle":"","family":"Hooft","given":"Rob","non-dropping-particle":"","parse-names":false,"suffix":""},{"dropping-particle":"","family":"Kuhn","given":"Tobias","non-dropping-particle":"","parse-names":false,"suffix":""},{"dropping-particle":"","family":"Kok","given":"Ruben","non-dropping-particle":"","parse-names":false,"suffix":""},{"dropping-particle":"","family":"Kok","given":"Joost","non-dropping-particle":"","parse-names":false,"suffix":""},{"dropping-particle":"","family":"Lusher","given":"Scott J","non-dropping-particle":"","parse-names":false,"suffix":""},{"dropping-particle":"","family":"Martone","given":"Maryann E","non-dropping-particle":"","parse-names":false,"suffix":""},{"dropping-particle":"","family":"Mons","given":"Albert","non-dropping-particle":"","parse-names":false,"suffix":""},{"dropping-particle":"","family":"Packer","given":"Abel L","non-dropping-particle":"","parse-names":false,"suffix":""},{"dropping-particle":"","family":"Persson","given":"Bengt","non-dropping-particle":"","parse-names":false,"suffix":""},{"dropping-particle":"","family":"Rocca-Serra","given":"Philippe","non-dropping-particle":"","parse-names":false,"suffix":""},{"dropping-particle":"","family":"Roos","given":"Marco","non-dropping-particle":"","parse-names":false,"suffix":""},{"dropping-particle":"","family":"Schaik","given":"Rene","non-dropping-particle":"van","parse-names":false,"suffix":""},{"dropping-particle":"","family":"Sansone","given":"Susanna-Assunta","non-dropping-particle":"","parse-names":false,"suffix":""},{"dropping-particle":"","family":"Schultes","given":"Erik","non-dropping-particle":"","parse-names":false,"suffix":""},{"dropping-particle":"","family":"Sengstag","given":"Thierry","non-dropping-particle":"","parse-names":false,"suffix":""},{"dropping-particle":"","family":"Slater","given":"Ted","non-dropping-particle":"","parse-names":false,"suffix":""},{"dropping-particle":"","family":"Strawn","given":"George","non-dropping-particle":"","parse-names":false,"suffix":""},{"dropping-particle":"","family":"Swertz","given":"Morris A","non-dropping-particle":"","parse-names":false,"suffix":""},{"dropping-particle":"","family":"Thompson","given":"Mark","non-dropping-particle":"","parse-names":false,"suffix":""},{"dropping-particle":"","family":"Lei","given":"Johan","non-dropping-particle":"van der","parse-names":false,"suffix":""},{"dropping-particle":"","family":"Mulligen","given":"Erik","non-dropping-particle":"van","parse-names":false,"suffix":""},{"dropping-particle":"","family":"Velterop","given":"Jan","non-dropping-particle":"","parse-names":false,"suffix":""},{"dropping-particle":"","family":"Waagmeester","given":"Andra","non-dropping-particle":"","parse-names":false,"suffix":""},{"dropping-particle":"","family":"Wittenburg","given":"Peter","non-dropping-particle":"","parse-names":false,"suffix":""},{"dropping-particle":"","family":"Wolstencroft","given":"Katherine","non-dropping-particle":"","parse-names":false,"suffix":""},{"dropping-particle":"","family":"Zhao","given":"Jun","non-dropping-particle":"","parse-names":false,"suffix":""},{"dropping-particle":"","family":"Mons","given":"Barend","non-dropping-particle":"","parse-names":false,"suffix":""}],"container-title":"Scientific Data","id":"ITEM-2","issue":"1","issued":{"date-parts":[["2016"]]},"page":"160018","title":"The FAIR Guiding Principles for scientific data management and stewardship","type":"article-journal","volume":"3"}}],"schema":"https://github.com/citation-style-language/schema/raw/master/csl-citation.json"} </w:instrText>
+        <w:instrText xml:space="preserve"> ADDIN ZOTERO_ITEM CSL_CITATION {"citationID":"Vh0vUx5Y","properties":{"formattedCitation":"(Logan et al., 2021; Wilkinson et al., 2016)","plainCitation":"(Logan et al., 2021; Wilkinson et al., 2016)","noteIndex":0},"citationItems":[{"id":"IWCqHIQb/vOuFOuiO","uris":["http://www.mendeley.com/documents/?uuid=5747b790-5145-4624-8313-cf4c7cfb90e2"],"itemData":{"ISSN":"2332-8584","author":[{"dropping-particle":"","family":"Logan","given":"Jessica A R","non-dropping-particle":"","parse-names":false,"suffix":""},{"dropping-particle":"","family":"Hart","given":"Sara A","non-dropping-particle":"","parse-names":false,"suffix":""},{"dropping-particle":"","family":"Schatschneider","given":"Christopher","non-dropping-particle":"","parse-names":false,"suffix":""}],"container-title":"AERA open","id":"ITEM-1","issued":{"date-parts":[["2021"]]},"page":"23328584211006475","publisher":"SAGE Publications Sage CA: Los Angeles, CA","title":"Data sharing in education science","type":"article-journal","volume":"7"}},{"id":"IWCqHIQb/8b80PIRe","uris":["http://www.mendeley.com/documents/?uuid=8c02e142-d17b-4efb-a880-63b6cb75708d"],"itemData":{"DOI":"10.1038/sdata.2016.18","ISSN":"2052-4463","abstract":"There is an urgent need to improve the infrastructure supporting the reuse of scholarly data. A diverse set of stakeholders—representing academia, industry, funding agencies, and scholarly publishers—have come together to design and jointly endorse a concise and measureable set of principles that we refer to as the FAIR Data Principles. The intent is that these may act as a guideline for those wishing to enhance the reusability of their data holdings. Distinct from peer initiatives that focus on the human scholar, the FAIR Principles put specific emphasis on enhancing the ability of machines to automatically find and use the data, in addition to supporting its reuse by individuals. This Comment is the first formal publication of the FAIR Principles, and includes the rationale behind them, and some exemplar implementations in the community.","author":[{"dropping-particle":"","family":"Wilkinson","given":"Mark D","non-dropping-particle":"","parse-names":false,"suffix":""},{"dropping-particle":"","family":"Dumontier","given":"Michel","non-dropping-particle":"","parse-names":false,"suffix":""},{"dropping-particle":"","family":"Aalbersberg","given":"IJsbrand Jan","non-dropping-particle":"","parse-names":false,"suffix":""},{"dropping-particle":"","family":"Appleton","given":"Gabrielle","non-dropping-particle":"","parse-names":false,"suffix":""},{"dropping-particle":"","family":"Axton","given":"Myles","non-dropping-particle":"","parse-names":false,"suffix":""},{"dropping-particle":"","family":"Baak","given":"Arie","non-dropping-particle":"","parse-names":false,"suffix":""},{"dropping-particle":"","family":"Blomberg","given":"Niklas","non-dropping-particle":"","parse-names":false,"suffix":""},{"dropping-particle":"","family":"Boiten","given":"Jan-Willem","non-dropping-particle":"","parse-names":false,"suffix":""},{"dropping-particle":"","family":"Silva Santos","given":"Luiz Bonino","non-dropping-particle":"da","parse-names":false,"suffix":""},{"dropping-particle":"","family":"Bourne","given":"Philip E","non-dropping-particle":"","parse-names":false,"suffix":""},{"dropping-particle":"","family":"Bouwman","given":"Jildau","non-dropping-particle":"","parse-names":false,"suffix":""},{"dropping-particle":"","family":"Brookes","given":"Anthony J","non-dropping-particle":"","parse-names":false,"suffix":""},{"dropping-particle":"","family":"Clark","given":"Tim","non-dropping-particle":"","parse-names":false,"suffix":""},{"dropping-particle":"","family":"Crosas","given":"Mercè","non-dropping-particle":"","parse-names":false,"suffix":""},{"dropping-particle":"","family":"Dillo","given":"Ingrid","non-dropping-particle":"","parse-names":false,"suffix":""},{"dropping-particle":"","family":"Dumon","given":"Olivier","non-dropping-particle":"","parse-names":false,"suffix":""},{"dropping-particle":"","family":"Edmunds","given":"Scott","non-dropping-particle":"","parse-names":false,"suffix":""},{"dropping-particle":"","family":"Evelo","given":"Chris T","non-dropping-particle":"","parse-names":false,"suffix":""},{"dropping-particle":"","family":"Finkers","given":"Richard","non-dropping-particle":"","parse-names":false,"suffix":""},{"dropping-particle":"","family":"Gonzalez-Beltran","given":"Alejandra","non-dropping-particle":"","parse-names":false,"suffix":""},{"dropping-particle":"","family":"Gray","given":"Alasdair J G","non-dropping-particle":"","parse-names":false,"suffix":""},{"dropping-particle":"","family":"Groth","given":"Paul","non-dropping-particle":"","parse-names":false,"suffix":""},{"dropping-particle":"","family":"Goble","given":"Carole","non-dropping-particle":"","parse-names":false,"suffix":""},{"dropping-particle":"","family":"Grethe","given":"Jeffrey S","non-dropping-particle":"","parse-names":false,"suffix":""},{"dropping-particle":"","family":"Heringa","given":"Jaap","non-dropping-particle":"","parse-names":false,"suffix":""},{"dropping-particle":"","family":"’t Hoen","given":"Peter A C","non-dropping-particle":"","parse-names":false,"suffix":""},{"dropping-particle":"","family":"Hooft","given":"Rob","non-dropping-particle":"","parse-names":false,"suffix":""},{"dropping-particle":"","family":"Kuhn","given":"Tobias","non-dropping-particle":"","parse-names":false,"suffix":""},{"dropping-particle":"","family":"Kok","given":"Ruben","non-dropping-particle":"","parse-names":false,"suffix":""},{"dropping-particle":"","family":"Kok","given":"Joost","non-dropping-particle":"","parse-names":false,"suffix":""},{"dropping-particle":"","family":"Lusher","given":"Scott J","non-dropping-particle":"","parse-names":false,"suffix":""},{"dropping-particle":"","family":"Martone","given":"Maryann E","non-dropping-particle":"","parse-names":false,"suffix":""},{"dropping-particle":"","family":"Mons","given":"Albert","non-dropping-particle":"","parse-names":false,"suffix":""},{"dropping-particle":"","family":"Packer","given":"Abel L","non-dropping-particle":"","parse-names":false,"suffix":""},{"dropping-particle":"","family":"Persson","given":"Bengt","non-dropping-particle":"","parse-names":false,"suffix":""},{"dropping-particle":"","family":"Rocca-Serra","given":"Philippe","non-dropping-particle":"","parse-names":false,"suffix":""},{"dropping-particle":"","family":"Roos","given":"Marco","non-dropping-particle":"","parse-names":false,"suffix":""},{"dropping-particle":"","family":"Schaik","given":"Rene","non-dropping-particle":"van","parse-names":false,"suffix":""},{"dropping-particle":"","family":"Sansone","given":"Susanna-Assunta","non-dropping-particle":"","parse-names":false,"suffix":""},{"dropping-particle":"","family":"Schultes","given":"Erik","non-dropping-particle":"","parse-names":false,"suffix":""},{"dropping-particle":"","family":"Sengstag","given":"Thierry","non-dropping-particle":"","parse-names":false,"suffix":""},{"dropping-particle":"","family":"Slater","given":"Ted","non-dropping-particle":"","parse-names":false,"suffix":""},{"dropping-particle":"","family":"Strawn","given":"George","non-dropping-particle":"","parse-names":false,"suffix":""},{"dropping-particle":"","family":"Swertz","given":"Morris A","non-dropping-particle":"","parse-names":false,"suffix":""},{"dropping-particle":"","family":"Thompson","given":"Mark","non-dropping-particle":"","parse-names":false,"suffix":""},{"dropping-particle":"","family":"Lei","given":"Johan","non-dropping-particle":"van der","parse-names":false,"suffix":""},{"dropping-particle":"","family":"Mulligen","given":"Erik","non-dropping-particle":"van","parse-names":false,"suffix":""},{"dropping-particle":"","family":"Velterop","given":"Jan","non-dropping-particle":"","parse-names":false,"suffix":""},{"dropping-particle":"","family":"Waagmeester","given":"Andra","non-dropping-particle":"","parse-names":false,"suffix":""},{"dropping-particle":"","family":"Wittenburg","given":"Peter","non-dropping-particle":"","parse-names":false,"suffix":""},{"dropping-particle":"","family":"Wolstencroft","given":"Katherine","non-dropping-particle":"","parse-names":false,"suffix":""},{"dropping-particle":"","family":"Zhao","given":"Jun","non-dropping-particle":"","parse-names":false,"suffix":""},{"dropping-particle":"","family":"Mons","given":"Barend","non-dropping-particle":"","parse-names":false,"suffix":""}],"container-title":"Scientific Data","id":"ITEM-2","issue":"1","issued":{"date-parts":[["2016"]]},"page":"160018","title":"The FAIR Guiding Principles for scientific data management and stewardship","type":"article-journal","volume":"3"}}],"schema":"https://github.com/citation-style-language/schema/raw/master/csl-citation.json"} </w:instrText>
       </w:r>
       <w:r>
         <w:fldChar w:fldCharType="separate"/>
@@ -102,7 +102,7 @@
         <w:fldChar w:fldCharType="begin" w:fldLock="1"/>
       </w:r>
       <w:r>
-        <w:instrText xml:space="preserve"> ADDIN ZOTERO_ITEM CSL_CITATION {"citationID":"Ez4QpdjO","properties":{"formattedCitation":"(Fitzgerald &amp; Tipton, 2024)","plainCitation":"(Fitzgerald &amp; Tipton, 2024)","noteIndex":0},"citationItems":[{"id":"awe6mxvV/vFeohgKu","uris":["http://www.mendeley.com/documents/?uuid=35692fd6-0854-4f3a-b671-13abf15d4d88"],"itemData":{"DOI":"10.3102/10769986241238478","ISSN":"1076-9986","abstract":"This article presents methods for using extant data to improve the properties of estimators of the standardized mean difference (SMD) effect size. Because samples recruited into education research studies are often more homogeneous than the populations of policy interest, the variation in educational outcomes can be smaller in these samples than is reflective of the true variation in the population. This affects effect size estimation since the sample standard deviation is used in the denominator of the SMD. We propose leveraging extant data on sample variance estimates from multiple studies, made available via clearinghouse databases such as the What Works Clearinghouse, to standardize a mean difference. This allows effect sizes to be benchmarked across a common and broad population, thus enabling better comparability across studies and interventions. We derive the new estimators of the population variance and the corresponding SMD, which pool sample variances from multiple studies using both an analysis of variance and a meta-analytic framework. We demonstrate the properties of these estimators via analytic and simulation results and offer recommendations for when these estimators are appropriate in practice.","author":[{"dropping-particle":"","family":"Fitzgerald","given":"Kaitlyn G","non-dropping-particle":"","parse-names":false,"suffix":""},{"dropping-particle":"","family":"Tipton","given":"Elizabeth","non-dropping-particle":"","parse-names":false,"suffix":""}],"container-title":"Journal of Educational and Behavioral Statistics","id":"ITEM-1","issued":{"date-parts":[["2024","4","7"]]},"note":"doi: 10.3102/10769986241238478","page":"10769986241238478","publisher":"American Educational Research Association","title":"Using Extant Data to Improve Estimation of the Standardized Mean Difference","type":"article-journal"}}],"schema":"https://github.com/citation-style-language/schema/raw/master/csl-citation.json"} </w:instrText>
+        <w:instrText xml:space="preserve"> ADDIN ZOTERO_ITEM CSL_CITATION {"citationID":"Ez4QpdjO","properties":{"formattedCitation":"(Fitzgerald &amp; Tipton, 2024)","plainCitation":"(Fitzgerald &amp; Tipton, 2024)","noteIndex":0},"citationItems":[{"id":"IWCqHIQb/ViSyRfAI","uris":["http://www.mendeley.com/documents/?uuid=35692fd6-0854-4f3a-b671-13abf15d4d88"],"itemData":{"DOI":"10.3102/10769986241238478","ISSN":"1076-9986","abstract":"This article presents methods for using extant data to improve the properties of estimators of the standardized mean difference (SMD) effect size. Because samples recruited into education research studies are often more homogeneous than the populations of policy interest, the variation in educational outcomes can be smaller in these samples than is reflective of the true variation in the population. This affects effect size estimation since the sample standard deviation is used in the denominator of the SMD. We propose leveraging extant data on sample variance estimates from multiple studies, made available via clearinghouse databases such as the What Works Clearinghouse, to standardize a mean difference. This allows effect sizes to be benchmarked across a common and broad population, thus enabling better comparability across studies and interventions. We derive the new estimators of the population variance and the corresponding SMD, which pool sample variances from multiple studies using both an analysis of variance and a meta-analytic framework. We demonstrate the properties of these estimators via analytic and simulation results and offer recommendations for when these estimators are appropriate in practice.","author":[{"dropping-particle":"","family":"Fitzgerald","given":"Kaitlyn G","non-dropping-particle":"","parse-names":false,"suffix":""},{"dropping-particle":"","family":"Tipton","given":"Elizabeth","non-dropping-particle":"","parse-names":false,"suffix":""}],"container-title":"Journal of Educational and Behavioral Statistics","id":"ITEM-1","issued":{"date-parts":[["2024","4","7"]]},"note":"doi: 10.3102/10769986241238478","page":"10769986241238478","publisher":"American Educational Research Association","title":"Using Extant Data to Improve Estimation of the Standardized Mean Difference","type":"article-journal"}}],"schema":"https://github.com/citation-style-language/schema/raw/master/csl-citation.json"} </w:instrText>
       </w:r>
       <w:r>
         <w:fldChar w:fldCharType="separate"/>
@@ -146,7 +146,7 @@
         <w:rPr>
           <w:lang w:val="en-US"/>
         </w:rPr>
-        <w:instrText xml:space="preserve"> ADDIN ZOTERO_ITEM CSL_CITATION {"citationID":"oRMX8RC9","properties":{"formattedCitation":"(R Core Team, 2022)","plainCitation":"(R Core Team, 2022)","noteIndex":0},"citationItems":[{"id":"awe6mxvV/RHTF9nEy","uris":["http://www.mendeley.com/documents/?uuid=144b2ccb-eedb-49d1-a86c-72c8ab565320"],"itemData":{"author":[{"dropping-particle":"","family":"R Core Team","given":"","non-dropping-particle":"","parse-names":false,"suffix":""}],"id":"ITEM-1","issued":{"date-parts":[["2022"]]},"publisher":"R Foundation for Statistical Computing, Vienna, Austria","title":"R: A language and envi</w:instrText>
+        <w:instrText xml:space="preserve"> ADDIN ZOTERO_ITEM CSL_CITATION {"citationID":"oRMX8RC9","properties":{"formattedCitation":"(R Core Team, 2022)","plainCitation":"(R Core Team, 2022)","noteIndex":0},"citationItems":[{"id":"IWCqHIQb/b9bolTo2","uris":["http://www.mendeley.com/documents/?uuid=144b2ccb-eedb-49d1-a86c-72c8ab565320"],"itemData":{"author":[{"dropping-particle":"","family":"R Core Team","given":"","non-dropping-particle":"","parse-names":false,"suffix":""}],"id":"ITEM-1","issued":{"date-parts":[["2022"]]},"publisher":"R Foundation for Statistical Computing, Vienna, Austria","title":"R: A language and envi</w:instrText>
       </w:r>
       <w:r>
         <w:rPr>
@@ -180,7 +180,7 @@
         <w:rPr>
           <w:lang w:val="en-US"/>
         </w:rPr>
-        <w:instrText xml:space="preserve"> ADDIN ZOTERO_ITEM CSL_CITATION {"citationID":"A7ArtYDA","properties":{"formattedCitation":"(RStudio Team, 2015)","plainCitation":"(RStudio Team, 2015)","noteIndex":0},"citationItems":[{"id":"awe6mxvV/qbTqeEKd","uris":["http://www.mendeley.com/documents/?uuid=bc9ec0ec-5a10-4d63-8c65-48175347e889"],"itemData":{"author":[{"dropping-particle":"","family":"RStudio Team","given":"","non-dropping-particle":"","parse-names":false,"suffix":""}],"id":"ITEM-1","issued":{"date-parts":[["2015"]]},"publisher":"RStudio, Inc., Boston, MA","title":"RStudio: Integrated development for R","type":"article"}}],"schema":"https://github.com/citation-style-language/schema/raw/master/csl-citation.json"} </w:instrText>
+        <w:instrText xml:space="preserve"> ADDIN ZOTERO_ITEM CSL_CITATION {"citationID":"A7ArtYDA","properties":{"formattedCitation":"(RStudio Team, 2015)","plainCitation":"(RStudio Team, 2015)","noteIndex":0},"citationItems":[{"id":"IWCqHIQb/0KXMUklU","uris":["http://www.mendeley.com/documents/?uuid=bc9ec0ec-5a10-4d63-8c65-48175347e889"],"itemData":{"author":[{"dropping-particle":"","family":"RStudio Team","given":"","non-dropping-particle":"","parse-names":false,"suffix":""}],"id":"ITEM-1","issued":{"date-parts":[["2015"]]},"publisher":"RStudio, Inc., Boston, MA","title":"RStudio: Integrated development for R","type":"article"}}],"schema":"https://github.com/citation-style-language/schema/raw/master/csl-citation.json"} </w:instrText>
       </w:r>
       <w:r>
         <w:fldChar w:fldCharType="separate"/>
@@ -209,7 +209,7 @@
         <w:rPr>
           <w:lang w:val="en-US"/>
         </w:rPr>
-        <w:instrText xml:space="preserve"> ADDIN ZOTERO_ITEM CSL_CITATION {"citationID":"P5B6wu7H","properties":{"formattedCitation":"(Wickham et al., 2019)","plainCitation":"(Wickham et al., 2019)","noteIndex":0},"citationItems":[{"id":"awe6mxvV/pmqh8PAK","uris":["http://www.mendeley.com/documents/?uuid=b9c287c1-b61a-4c4a-9b95-3da8c5d3be2d"],"itemData":{"ISSN":"2475-9066","author":[{"dropping-particle":"","family":"Wickham","given":"Hadley","non-dropping-particle":"","parse-names":false,"suffix":""},{"dropping-particle":"","family":"Averick","given":"Mara","non-dropping-particle":"","parse-names":false,"suffix":""},{"dropping-particle":"","family":"Bryan","given":"Jennifer","non-dropping-particle":"","parse-names":false,"suffix":""},{"dropping-particle":"","family":"Chang","given":"Winston","non-dropping-particle":"","parse-names":false,"suffix":""},{"dropping-particle":"","family":"McGowan","given":"Lucy D'Agostino","non-dropping-particle":"","parse-names":false,"suffix":""},{"dropping-particle":"","family":"François","given":"Romain","non-dropping-particle":"","parse-names":false,"suffix":""},{"dropping-particle":"","family":"Grolemund","given":"Garrett","non-dropping-particle":"","parse-names":false,"suffix":""},{"dropping-particle":"","family":"Hayes","given":"Alex","non-dropping-particle":"","parse-names":false,"suffix":""},{"dropping-particle":"","family":"Henry","given":"Lionel","non-dropping-particle":"","parse-names":false,"suffix":""},{"dropping-particle":"","family":"Hester","given":"Jim","non-dropping-particle":"","parse-names":false,"suffix":""}],"container-title":"Journal of open source software","id":"ITEM-1","issue":"43","issued":{"date-parts":[["2019"]]},"page":"1686","title":"Welcome to the Tidyverse","type":"article-journal","volume":"4"}}],"schema":"https://github.com/citation-style-language/schema/raw/master/csl-citation.json"} </w:instrText>
+        <w:instrText xml:space="preserve"> ADDIN ZOTERO_ITEM CSL_CITATION {"citationID":"P5B6wu7H","properties":{"formattedCitation":"(Wickham et al., 2019)","plainCitation":"(Wickham et al., 2019)","noteIndex":0},"citationItems":[{"id":"IWCqHIQb/zjDJfBx8","uris":["http://www.mendeley.com/documents/?uuid=b9c287c1-b61a-4c4a-9b95-3da8c5d3be2d"],"itemData":{"ISSN":"2475-9066","author":[{"dropping-particle":"","family":"Wickham","given":"Hadley","non-dropping-particle":"","parse-names":false,"suffix":""},{"dropping-particle":"","family":"Averick","given":"Mara","non-dropping-particle":"","parse-names":false,"suffix":""},{"dropping-particle":"","family":"Bryan","given":"Jennifer","non-dropping-particle":"","parse-names":false,"suffix":""},{"dropping-particle":"","family":"Chang","given":"Winston","non-dropping-particle":"","parse-names":false,"suffix":""},{"dropping-particle":"","family":"McGowan","given":"Lucy D'Agostino","non-dropping-particle":"","parse-names":false,"suffix":""},{"dropping-particle":"","family":"François","given":"Romain","non-dropping-particle":"","parse-names":false,"suffix":""},{"dropping-particle":"","family":"Grolemund","given":"Garrett","non-dropping-particle":"","parse-names":false,"suffix":""},{"dropping-particle":"","family":"Hayes","given":"Alex","non-dropping-particle":"","parse-names":false,"suffix":""},{"dropping-particle":"","family":"Henry","given":"Lionel","non-dropping-particle":"","parse-names":false,"suffix":""},{"dropping-particle":"","family":"Hester","given":"Jim","non-dropping-particle":"","parse-names":false,"suffix":""}],"container-title":"Journal of open source software","id":"ITEM-1","issue":"43","issued":{"date-parts":[["2019"]]},"page":"1686","title":"Welcome to the Tidyverse","type":"article-journal","volume":"4"}}],"schema":"https://github.com/citation-style-language/schema/raw/master/csl-citation.json"} </w:instrText>
       </w:r>
       <w:r>
         <w:fldChar w:fldCharType="separate"/>
@@ -229,7 +229,7 @@
         <w:fldChar w:fldCharType="begin" w:fldLock="1"/>
       </w:r>
       <w:r>
-        <w:instrText xml:space="preserve"> ADDIN ZOTERO_ITEM CSL_CITATION {"citationID":"PBfvVHiD","properties":{"formattedCitation":"(Sterne, Hern\\uc0\\u225{}n, et al., 2016)","plainCitation":"(Sterne, Hernán, et al., 2016)","noteIndex":0},"citationItems":[{"id":"awe6mxvV/oAzwKIVA","uris":["http://www.mendeley.com/documents/?uuid=40906c56-d754-4bcd-b7fa-75020eb5b4fa"],"itemData":{"DOI":"10.1136/bmj.i4919","abstract":"Non-randomised studies of the effects of interventions are critical to many areas of healthcare evaluation, but their results may be biased. It is therefore important to understand and appraise their strengths and weaknesses. We developed ROBINS-I (“Risk Of Bias In Non-randomised Studies - of Interventions”), a new tool for evaluating risk of bias in estimates of the comparative effectiveness (harm or benefit) of interventions from studies that did not use randomisation to allocate units (individuals or clusters of individuals) to comparison groups. The tool will be particularly useful to those undertaking systematic reviews that include non-randomised studies.Summary pointsNon-randomised studies of the effects of interventions are critical to many areas of healthcare evaluation but are subject to confounding and a range of other potential biasesWe developed, piloted, and refined a new tool, ROBINS-I, to assess “Risk Of Bias In Non-randomised Studies - of Interventions”The tool views each study as an attempt to emulate (mimic) a hypothetical pragmatic randomised trial, and covers seven distinct domains through which bias might be introducedWe use “signalling questions” to help users of ROBINS-I to judge risk of bias within each domainThe judgements within each domain carry forward to an overall risk of bias judgement across bias domains for the outcome being assessedNon-randomised studies of the effects of interventions (NRSI) are critical to many areas of healthcare evaluation. Designs of NRSI that can be used to evaluate the effects of interventions include observational studies such as cohort studies and case-control studies in which intervention groups are allocated during the course of usual treatment decisions, and quasi-randomised studies in which the method of allocation falls short of full randomisation. Non-randomised studies can provide evidence additional to that available from randomised trials about long term outcomes, rare events, adverse effects and populations that are …","author":[{"dropping-particle":"","family":"Sterne","given":"Jonathan A C.","non-dropping-particle":"","parse-names":false,"suffix":""},{"dropping-particle":"","family":"Hernán","given":"Miguel A","non-dropping-particle":"","parse-names":false,"suffix":""},{"dropping-particle":"","family":"Reeves","given":"Barnaby C","non-dropping-particle":"","parse-names":false,"suffix":""},{"dropping-particle":"","family":"Savović","given":"Jelena","non-dropping-particle":"","parse-names":false,"suffix":""},{"dropping-particle":"","family":"Berkman","given":"Nancy D","non-dropping-particle":"","parse-names":false,"suffix":""},{"dropping-particle":"","family":"Viswanathan","given":"Meera","non-dropping-particle":"","parse-names":false,"suffix":""},{"dropping-particle":"","family":"Henry","given":"David","non-dropping-particle":"","parse-names":false,"suffix":""},{"dropping-particle":"","family":"Altman","given":"Douglas G","non-dropping-particle":"","parse-names":false,"suffix":""},{"dropping-particle":"","family":"Ansari","given":"Mohammed T","non-dropping-particle":"","parse-names":false,"suffix":""},{"dropping-particle":"","family":"Boutron","given":"Isabelle","non-dropping-particle":"","parse-names":false,"suffix":""},{"dropping-particle":"","family":"Carpenter","given":"James R","non-dropping-particle":"","parse-names":false,"suffix":""},{"dropping-particle":"","family":"Chan","given":"An-Wen","non-dropping-particle":"","parse-names":false,"suffix":""},{"dropping-particle":"","family":"Churchill","given":"Rachel","non-dropping-particle":"","parse-names":false,"suffix":""},{"dropping-particle":"","family":"Deeks","given":"Jonathan J","non-dropping-particle":"","parse-names":false,"suffix":""},{"dropping-particle":"","family":"Hróbjartsson","given":"Asbjørn","non-dropping-particle":"","parse-names":false,"suffix":""},{"dropping-particle":"","family":"Kirkham","given":"Jamie","non-dropping-particle":"","parse-names":false,"suffix":""},{"dropping-particle":"","family":"Jüni","given":"Peter","non-dropping-particle":"","parse-names":false,"suffix":""},{"dropping-particle":"","family":"Loke","given":"Yoon K","non-dropping-particle":"","parse-names":false,"suffix":""},{"dropping-particle":"","family":"Pigott","given":"Therese D.","non-dropping-particle":"","parse-names":false,"suffix":""},{"dropping-particle":"","family":"Ramsay","given":"Craig R","non-dropping-particle":"","parse-names":false,"suffix":""},{"dropping-particle":"","family":"Regidor","given":"Deborah","non-dropping-particle":"","parse-names":false,"suffix":""},{"dropping-particle":"","family":"Rothstein","given":"Hannah R.","non-dropping-particle":"","parse-names":false,"suffix":""},{"dropping-particle":"","family":"Sandhu","given":"Lakhbir","non-dropping-particle":"","parse-names":false,"suffix":""},{"dropping-particle":"","family":"Santaguida","given":"Pasqualina L","non-dropping-particle":"","parse-names":false,"suffix":""},{"dropping-particle":"","family":"Schünemann","given":"Holger J","non-dropping-particle":"","parse-names":false,"suffix":""},{"dropping-particle":"","family":"Shea","given":"Beverly","non-dropping-particle":"","parse-names":false,"suffix":""},{"dropping-particle":"","family":"Shrier","given":"Ian","non-dropping-particle":"","parse-names":false,"suffix":""},{"dropping-particle":"","family":"Tugwell","given":"Peter","non-dropping-particle":"","parse-names":false,"suffix":""},{"dropping-particle":"","family":"Turner","given":"Lucy","non-dropping-particle":"","parse-names":false,"suffix":""},{"dropping-particle":"","family":"Valentine","given":"Jeffrey C","non-dropping-particle":"","parse-names":false,"suffix":""},{"dropping-particle":"","family":"Waddington","given":"Hugh","non-dropping-particle":"","parse-names":false,"suffix":""},{"dropping-particle":"","family":"Waters","given":"Elizabeth","non-dropping-particle":"","parse-names":false,"suffix":""},{"dropping-particle":"","family":"Wells","given":"George A","non-dropping-particle":"","parse-names":false,"suffix":""},{"dropping-particle":"","family":"Whiting","given":"Penny F","non-dropping-particle":"","parse-names":false,"suffix":""},{"dropping-particle":"","family":"Higgins","given":"Julian P T","non-dropping-particle":"","parse-names":false,"suffix":""}],"container-title":"BMJ","id":"ITEM-1","issued":{"date-parts":[["2016","10","12"]]},"page":"i4919","title":"ROBINS-I: A tool for assessing risk of bias in non-randomised studies of interventions","type":"article-journal","volume":"355"}}],"schema":"https://github.com/citation-style-language/schema/raw/master/csl-citation.json"} </w:instrText>
+        <w:instrText xml:space="preserve"> ADDIN ZOTERO_ITEM CSL_CITATION {"citationID":"PBfvVHiD","properties":{"formattedCitation":"(Sterne, Hern\\uc0\\u225{}n, et al., 2016)","plainCitation":"(Sterne, Hernán, et al., 2016)","noteIndex":0},"citationItems":[{"id":"IWCqHIQb/yvYKNMMV","uris":["http://www.mendeley.com/documents/?uuid=40906c56-d754-4bcd-b7fa-75020eb5b4fa"],"itemData":{"DOI":"10.1136/bmj.i4919","abstract":"Non-randomised studies of the effects of interventions are critical to many areas of healthcare evaluation, but their results may be biased. It is therefore important to understand and appraise their strengths and weaknesses. We developed ROBINS-I (“Risk Of Bias In Non-randomised Studies - of Interventions”), a new tool for evaluating risk of bias in estimates of the comparative effectiveness (harm or benefit) of interventions from studies that did not use randomisation to allocate units (individuals or clusters of individuals) to comparison groups. The tool will be particularly useful to those undertaking systematic reviews that include non-randomised studies.Summary pointsNon-randomised studies of the effects of interventions are critical to many areas of healthcare evaluation but are subject to confounding and a range of other potential biasesWe developed, piloted, and refined a new tool, ROBINS-I, to assess “Risk Of Bias In Non-randomised Studies - of Interventions”The tool views each study as an attempt to emulate (mimic) a hypothetical pragmatic randomised trial, and covers seven distinct domains through which bias might be introducedWe use “signalling questions” to help users of ROBINS-I to judge risk of bias within each domainThe judgements within each domain carry forward to an overall risk of bias judgement across bias domains for the outcome being assessedNon-randomised studies of the effects of interventions (NRSI) are critical to many areas of healthcare evaluation. Designs of NRSI that can be used to evaluate the effects of interventions include observational studies such as cohort studies and case-control studies in which intervention groups are allocated during the course of usual treatment decisions, and quasi-randomised studies in which the method of allocation falls short of full randomisation. Non-randomised studies can provide evidence additional to that available from randomised trials about long term outcomes, rare events, adverse effects and populations that are …","author":[{"dropping-particle":"","family":"Sterne","given":"Jonathan A C.","non-dropping-particle":"","parse-names":false,"suffix":""},{"dropping-particle":"","family":"Hernán","given":"Miguel A","non-dropping-particle":"","parse-names":false,"suffix":""},{"dropping-particle":"","family":"Reeves","given":"Barnaby C","non-dropping-particle":"","parse-names":false,"suffix":""},{"dropping-particle":"","family":"Savović","given":"Jelena","non-dropping-particle":"","parse-names":false,"suffix":""},{"dropping-particle":"","family":"Berkman","given":"Nancy D","non-dropping-particle":"","parse-names":false,"suffix":""},{"dropping-particle":"","family":"Viswanathan","given":"Meera","non-dropping-particle":"","parse-names":false,"suffix":""},{"dropping-particle":"","family":"Henry","given":"David","non-dropping-particle":"","parse-names":false,"suffix":""},{"dropping-particle":"","family":"Altman","given":"Douglas G","non-dropping-particle":"","parse-names":false,"suffix":""},{"dropping-particle":"","family":"Ansari","given":"Mohammed T","non-dropping-particle":"","parse-names":false,"suffix":""},{"dropping-particle":"","family":"Boutron","given":"Isabelle","non-dropping-particle":"","parse-names":false,"suffix":""},{"dropping-particle":"","family":"Carpenter","given":"James R","non-dropping-particle":"","parse-names":false,"suffix":""},{"dropping-particle":"","family":"Chan","given":"An-Wen","non-dropping-particle":"","parse-names":false,"suffix":""},{"dropping-particle":"","family":"Churchill","given":"Rachel","non-dropping-particle":"","parse-names":false,"suffix":""},{"dropping-particle":"","family":"Deeks","given":"Jonathan J","non-dropping-particle":"","parse-names":false,"suffix":""},{"dropping-particle":"","family":"Hróbjartsson","given":"Asbjørn","non-dropping-particle":"","parse-names":false,"suffix":""},{"dropping-particle":"","family":"Kirkham","given":"Jamie","non-dropping-particle":"","parse-names":false,"suffix":""},{"dropping-particle":"","family":"Jüni","given":"Peter","non-dropping-particle":"","parse-names":false,"suffix":""},{"dropping-particle":"","family":"Loke","given":"Yoon K","non-dropping-particle":"","parse-names":false,"suffix":""},{"dropping-particle":"","family":"Pigott","given":"Therese D.","non-dropping-particle":"","parse-names":false,"suffix":""},{"dropping-particle":"","family":"Ramsay","given":"Craig R","non-dropping-particle":"","parse-names":false,"suffix":""},{"dropping-particle":"","family":"Regidor","given":"Deborah","non-dropping-particle":"","parse-names":false,"suffix":""},{"dropping-particle":"","family":"Rothstein","given":"Hannah R.","non-dropping-particle":"","parse-names":false,"suffix":""},{"dropping-particle":"","family":"Sandhu","given":"Lakhbir","non-dropping-particle":"","parse-names":false,"suffix":""},{"dropping-particle":"","family":"Santaguida","given":"Pasqualina L","non-dropping-particle":"","parse-names":false,"suffix":""},{"dropping-particle":"","family":"Schünemann","given":"Holger J","non-dropping-particle":"","parse-names":false,"suffix":""},{"dropping-particle":"","family":"Shea","given":"Beverly","non-dropping-particle":"","parse-names":false,"suffix":""},{"dropping-particle":"","family":"Shrier","given":"Ian","non-dropping-particle":"","parse-names":false,"suffix":""},{"dropping-particle":"","family":"Tugwell","given":"Peter","non-dropping-particle":"","parse-names":false,"suffix":""},{"dropping-particle":"","family":"Turner","given":"Lucy","non-dropping-particle":"","parse-names":false,"suffix":""},{"dropping-particle":"","family":"Valentine","given":"Jeffrey C","non-dropping-particle":"","parse-names":false,"suffix":""},{"dropping-particle":"","family":"Waddington","given":"Hugh","non-dropping-particle":"","parse-names":false,"suffix":""},{"dropping-particle":"","family":"Waters","given":"Elizabeth","non-dropping-particle":"","parse-names":false,"suffix":""},{"dropping-particle":"","family":"Wells","given":"George A","non-dropping-particle":"","parse-names":false,"suffix":""},{"dropping-particle":"","family":"Whiting","given":"Penny F","non-dropping-particle":"","parse-names":false,"suffix":""},{"dropping-particle":"","family":"Higgins","given":"Julian P T","non-dropping-particle":"","parse-names":false,"suffix":""}],"container-title":"BMJ","id":"ITEM-1","issued":{"date-parts":[["2016","10","12"]]},"page":"i4919","title":"ROBINS-I: A tool for assessing risk of bias in non-randomised studies of interventions","type":"article-journal","volume":"355"}}],"schema":"https://github.com/citation-style-language/schema/raw/master/csl-citation.json"} </w:instrText>
       </w:r>
       <w:r>
         <w:fldChar w:fldCharType="separate"/>
@@ -251,7 +251,7 @@
         <w:fldChar w:fldCharType="begin" w:fldLock="1"/>
       </w:r>
       <w:r>
-        <w:instrText xml:space="preserve"> ADDIN ZOTERO_ITEM CSL_CITATION {"citationID":"zif053MV","properties":{"formattedCitation":"(Eldridge et al., 2021; Sterne et al., 2019)","plainCitation":"(Eldridge et al., 2021; Sterne et al., 2019)","noteIndex":0},"citationItems":[{"id":"awe6mxvV/8NQ42QPv","uris":["http://www.mendeley.com/documents/?uuid=17e4c2ad-0204-43c8-a887-6f9d3170ac25"],"itemData":{"author":[{"dropping-particle":"","family":"Eldridge","given":"Sandra","non-dropping-particle":"","parse-names":false,"suffix":""},{"dropping-particle":"","family":"Campbell","given":"Marion K","non-dropping-particle":"","parse-names":false,"suffix":""},{"dropping-particle":"","family":"Campbell","given":"Michael J","non-dropping-particle":"","parse-names":false,"suffix":""},{"dropping-particle":"","family":"Drahota","given":"Amy K","non-dropping-particle":"","parse-names":false,"suffix":""},{"dropping-particle":"","family":"Giraudeau","given":"Bruno","non-dropping-particle":"","parse-names":false,"suffix":""},{"dropping-particle":"","family":"Reeves","given":"Barnaby C","non-dropping-particle":"","parse-names":false,"suffix":""},{"dropping-particle":"","family":"Siegfried","given":"Nandi","non-dropping-particle":"","parse-names":false,"suffix":""},{"dropping-particle":"","family":"Higgins","given":"Julian PT","non-dropping-particle":"","parse-names":false,"suffix":""}],"id":"ITEM-1","issued":{"date-parts":[["2021"]]},"number-of-pages":"1-22","publisher":"Cochrane Bias Methods Group","title":"Revised Cochrane risk of bias tool for randomized trials (RoB 2): Additional considerations for cluster-randomized trials (RoB 2 CRT)","type":"report"}},{"id":"awe6mxvV/26z75jxy","uris":["http://www.mendeley.com/documents/?uuid=0c4d923c-025d-4165-9f54-b59765f3ac15"],"itemData":{"DOI":"10.1136/bmj.l4898","ISSN":"0959-8138","author":[{"dropping-particle":"","family":"Sterne","given":"Jonathan A C.","non-dropping-particle":"","parse-names":false,"suffix":""},{"dropping-particle":"","family":"Savović","given":"Jelena","non-dropping-particle":"","parse-names":false,"suffix":""},{"dropping-particle":"","family":"Page","given":"Matthew J","non-dropping-particle":"","parse-names":false,"suffix":""},{"dropping-particle":"","family":"Elbers","given":"Roy G","non-dropping-particle":"","parse-names":false,"suffix":""},{"dropping-particle":"","family":"Blencowe","given":"Natalie S","non-dropping-particle":"","parse-names":false,"suffix":""},{"dropping-particle":"","family":"Boutron","given":"Isabelle","non-dropping-particle":"","parse-names":false,"suffix":""},{"dropping-particle":"","family":"Cates","given":"Christopher J","non-dropping-particle":"","parse-names":false,"suffix":""},{"dropping-particle":"","family":"Cheng","given":"Hung-Yuan","non-dropping-particle":"","parse-names":false,"suffix":""},{"dropping-particle":"","family":"Corbett","given":"Mark S","non-dropping-particle":"","parse-names":false,"suffix":""},{"dropping-particle":"","family":"Eldridge","given":"Sandra M","non-dropping-particle":"","parse-names":false,"suffix":""}],"container-title":"BMJ","id":"ITEM-2","issued":{"date-parts":[["2019"]]},"page":"l4898","publisher":"British Medical Journal Publishing Group","title":"RoB 2: A revised tool for assessing risk of bias in randomised trials","type":"article-journal","volume":"366"}}],"schema":"https://github.com/citation-style-language/schema/raw/master/csl-citation.json"} </w:instrText>
+        <w:instrText xml:space="preserve"> ADDIN ZOTERO_ITEM CSL_CITATION {"citationID":"zif053MV","properties":{"formattedCitation":"(Eldridge et al., 2021; Sterne et al., 2019)","plainCitation":"(Eldridge et al., 2021; Sterne et al., 2019)","noteIndex":0},"citationItems":[{"id":"IWCqHIQb/gyldfcOY","uris":["http://www.mendeley.com/documents/?uuid=17e4c2ad-0204-43c8-a887-6f9d3170ac25"],"itemData":{"author":[{"dropping-particle":"","family":"Eldridge","given":"Sandra","non-dropping-particle":"","parse-names":false,"suffix":""},{"dropping-particle":"","family":"Campbell","given":"Marion K","non-dropping-particle":"","parse-names":false,"suffix":""},{"dropping-particle":"","family":"Campbell","given":"Michael J","non-dropping-particle":"","parse-names":false,"suffix":""},{"dropping-particle":"","family":"Drahota","given":"Amy K","non-dropping-particle":"","parse-names":false,"suffix":""},{"dropping-particle":"","family":"Giraudeau","given":"Bruno","non-dropping-particle":"","parse-names":false,"suffix":""},{"dropping-particle":"","family":"Reeves","given":"Barnaby C","non-dropping-particle":"","parse-names":false,"suffix":""},{"dropping-particle":"","family":"Siegfried","given":"Nandi","non-dropping-particle":"","parse-names":false,"suffix":""},{"dropping-particle":"","family":"Higgins","given":"Julian PT","non-dropping-particle":"","parse-names":false,"suffix":""}],"id":"ITEM-1","issued":{"date-parts":[["2021"]]},"number-of-pages":"1-22","publisher":"Cochrane Bias Methods Group","title":"Revised Cochrane risk of bias tool for randomized trials (RoB 2): Additional considerations for cluster-randomized trials (RoB 2 CRT)","type":"report"}},{"id":"IWCqHIQb/6L5Z5W6y","uris":["http://www.mendeley.com/documents/?uuid=0c4d923c-025d-4165-9f54-b59765f3ac15"],"itemData":{"DOI":"10.1136/bmj.l4898","ISSN":"0959-8138","author":[{"dropping-particle":"","family":"Sterne","given":"Jonathan A C.","non-dropping-particle":"","parse-names":false,"suffix":""},{"dropping-particle":"","family":"Savović","given":"Jelena","non-dropping-particle":"","parse-names":false,"suffix":""},{"dropping-particle":"","family":"Page","given":"Matthew J","non-dropping-particle":"","parse-names":false,"suffix":""},{"dropping-particle":"","family":"Elbers","given":"Roy G","non-dropping-particle":"","parse-names":false,"suffix":""},{"dropping-particle":"","family":"Blencowe","given":"Natalie S","non-dropping-particle":"","parse-names":false,"suffix":""},{"dropping-particle":"","family":"Boutron","given":"Isabelle","non-dropping-particle":"","parse-names":false,"suffix":""},{"dropping-particle":"","family":"Cates","given":"Christopher J","non-dropping-particle":"","parse-names":false,"suffix":""},{"dropping-particle":"","family":"Cheng","given":"Hung-Yuan","non-dropping-particle":"","parse-names":false,"suffix":""},{"dropping-particle":"","family":"Corbett","given":"Mark S","non-dropping-particle":"","parse-names":false,"suffix":""},{"dropping-particle":"","family":"Eldridge","given":"Sandra M","non-dropping-particle":"","parse-names":false,"suffix":""}],"container-title":"BMJ","id":"ITEM-2","issued":{"date-parts":[["2019"]]},"page":"l4898","publisher":"British Medical Journal Publishing Group","title":"RoB 2: A revised tool for assessing risk of bias in randomised trials","type":"article-journal","volume":"366"}}],"schema":"https://github.com/citation-style-language/schema/raw/master/csl-citation.json"} </w:instrText>
       </w:r>
       <w:r>
         <w:fldChar w:fldCharType="separate"/>
@@ -274,7 +274,7 @@
         <w:fldChar w:fldCharType="begin" w:fldLock="1"/>
       </w:r>
       <w:r>
-        <w:instrText xml:space="preserve"> ADDIN ZOTERO_ITEM CSL_CITATION {"citationID":"a4YoHmWk","properties":{"formattedCitation":"(Sterne et al., 2019)","plainCitation":"(Sterne et al., 2019)","noteIndex":0},"citationItems":[{"id":"awe6mxvV/26z75jxy","uris":["http://www.mendeley.com/documents/?uuid=0c4d923c-025d-4165-9f54-b59765f3ac15"],"itemData":{"DOI":"10.1136/bmj.l4898","ISSN":"0959-8138","author":[{"dropping-particle":"","family":"Sterne","given":"Jonathan A C.","non-dropping-particle":"","parse-names":false,"suffix":""},{"dropping-particle":"","family":"Savović","given":"Jelena","non-dropping-particle":"","parse-names":false,"suffix":""},{"dropping-particle":"","family":"Page","given":"Matthew J","non-dropping-particle":"","parse-names":false,"suffix":""},{"dropping-particle":"","family":"Elbers","given":"Roy G","non-dropping-particle":"","parse-names":false,"suffix":""},{"dropping-particle":"","family":"Blencowe","given":"Natalie S","non-dropping-particle":"","parse-names":false,"suffix":""},{"dropping-particle":"","family":"Boutron","given":"Isabelle","non-dropping-particle":"","parse-names":false,"suffix":""},{"dropping-particle":"","family":"Cates","given":"Christopher J","non-dropping-particle":"","parse-names":false,"suffix":""},{"dropping-particle":"","family":"Cheng","given":"Hung-Yuan","non-dropping-particle":"","parse-names":false,"suffix":""},{"dropping-particle":"","family":"Corbett","given":"Mark S","non-dropping-particle":"","parse-names":false,"suffix":""},{"dropping-particle":"","family":"Eldridge","given":"Sandra M","non-dropping-particle":"","parse-names":false,"suffix":""}],"container-title":"BMJ","id":"ITEM-1","issued":{"date-parts":[["2019"]]},"page":"l4898","publisher":"British Medical Journal Publishing Group","title":"RoB 2: A revised tool for assessing risk of bias in randomised trials","type":"article-journal","volume":"366"}}],"schema":"https://github.com/citation-style-language/schema/raw/master/csl-citation.json"} </w:instrText>
+        <w:instrText xml:space="preserve"> ADDIN ZOTERO_ITEM CSL_CITATION {"citationID":"a4YoHmWk","properties":{"formattedCitation":"(Sterne et al., 2019)","plainCitation":"(Sterne et al., 2019)","noteIndex":0},"citationItems":[{"id":"IWCqHIQb/6L5Z5W6y","uris":["http://www.mendeley.com/documents/?uuid=0c4d923c-025d-4165-9f54-b59765f3ac15"],"itemData":{"DOI":"10.1136/bmj.l4898","ISSN":"0959-8138","author":[{"dropping-particle":"","family":"Sterne","given":"Jonathan A C.","non-dropping-particle":"","parse-names":false,"suffix":""},{"dropping-particle":"","family":"Savović","given":"Jelena","non-dropping-particle":"","parse-names":false,"suffix":""},{"dropping-particle":"","family":"Page","given":"Matthew J","non-dropping-particle":"","parse-names":false,"suffix":""},{"dropping-particle":"","family":"Elbers","given":"Roy G","non-dropping-particle":"","parse-names":false,"suffix":""},{"dropping-particle":"","family":"Blencowe","given":"Natalie S","non-dropping-particle":"","parse-names":false,"suffix":""},{"dropping-particle":"","family":"Boutron","given":"Isabelle","non-dropping-particle":"","parse-names":false,"suffix":""},{"dropping-particle":"","family":"Cates","given":"Christopher J","non-dropping-particle":"","parse-names":false,"suffix":""},{"dropping-particle":"","family":"Cheng","given":"Hung-Yuan","non-dropping-particle":"","parse-names":false,"suffix":""},{"dropping-particle":"","family":"Corbett","given":"Mark S","non-dropping-particle":"","parse-names":false,"suffix":""},{"dropping-particle":"","family":"Eldridge","given":"Sandra M","non-dropping-particle":"","parse-names":false,"suffix":""}],"container-title":"BMJ","id":"ITEM-1","issued":{"date-parts":[["2019"]]},"page":"l4898","publisher":"British Medical Journal Publishing Group","title":"RoB 2: A revised tool for assessing risk of bias in randomised trials","type":"article-journal","volume":"366"}}],"schema":"https://github.com/citation-style-language/schema/raw/master/csl-citation.json"} </w:instrText>
       </w:r>
       <w:r>
         <w:fldChar w:fldCharType="separate"/>
@@ -296,7 +296,7 @@
         <w:fldChar w:fldCharType="begin" w:fldLock="1"/>
       </w:r>
       <w:r>
-        <w:instrText xml:space="preserve"> ADDIN ZOTERO_ITEM CSL_CITATION {"citationID":"Im0sYFGh","properties":{"formattedCitation":"(Sterne, Higgins, et al., 2016)","plainCitation":"(Sterne, Higgins, et al., 2016)","noteIndex":0},"citationItems":[{"id":"awe6mxvV/KEdvYezf","uris":["http://www.mendeley.com/documents/?uuid=68c33934-a165-4fa6-8175-7b2f85403fc3"],"itemData":{"author":[{"dropping-particle":"","family":"Sterne","given":"Jonathan A C.","non-dropping-particle":"","parse-names":false,"suffix":""},{"dropping-particle":"","family":"Higgins","given":"Julian PT","non-dropping-particle":"","parse-names":false,"suffix":""},{"dropping-particle":"","family":"Elbers","given":"Roy G","non-dropping-particle":"","parse-names":false,"suffix":""},{"dropping-particle":"","family":"Reeves","given":"Barnaby C","non-dropping-particle":"","parse-names":false,"suffix":""}],"id":"ITEM-1","issued":{"date-parts":[["2016"]]},"title":"Risk Of Bias In Non-randomized Studies of Interventions (ROBINS-I): detailed guidance","type":"article"}}],"schema":"https://github.com/citation-style-language/schema/raw/master/csl-citation.json"} </w:instrText>
+        <w:instrText xml:space="preserve"> ADDIN ZOTERO_ITEM CSL_CITATION {"citationID":"Im0sYFGh","properties":{"formattedCitation":"(Sterne, Higgins, et al., 2016)","plainCitation":"(Sterne, Higgins, et al., 2016)","noteIndex":0},"citationItems":[{"id":"IWCqHIQb/fdq5RlEO","uris":["http://www.mendeley.com/documents/?uuid=68c33934-a165-4fa6-8175-7b2f85403fc3"],"itemData":{"author":[{"dropping-particle":"","family":"Sterne","given":"Jonathan A C.","non-dropping-particle":"","parse-names":false,"suffix":""},{"dropping-particle":"","family":"Higgins","given":"Julian PT","non-dropping-particle":"","parse-names":false,"suffix":""},{"dropping-particle":"","family":"Elbers","given":"Roy G","non-dropping-particle":"","parse-names":false,"suffix":""},{"dropping-particle":"","family":"Reeves","given":"Barnaby C","non-dropping-particle":"","parse-names":false,"suffix":""}],"id":"ITEM-1","issued":{"date-parts":[["2016"]]},"title":"Risk Of Bias In Non-randomized Studies of Interventions (ROBINS-I): detailed guidance","type":"article"}}],"schema":"https://github.com/citation-style-language/schema/raw/master/csl-citation.json"} </w:instrText>
       </w:r>
       <w:r>
         <w:fldChar w:fldCharType="separate"/>
@@ -315,16 +315,11 @@
       </w:r>
     </w:p>
     <w:p>
-      <w:pPr>
-        <w:rPr>
-          <w:lang w:val="en-US"/>
-        </w:rPr>
-      </w:pPr>
       <w:r>
         <w:fldChar w:fldCharType="begin" w:fldLock="1"/>
       </w:r>
       <w:r>
-        <w:instrText xml:space="preserve"> ADDIN ZOTERO_ITEM CSL_CITATION {"citationID":"Pxkzxfhb","properties":{"formattedCitation":"(McGrath et al., 2019)","plainCitation":"(McGrath et al., 2019)","noteIndex":0},"citationItems":[{"id":"awe6mxvV/kIb2y5Lp","uris":["http://www.mendeley.com/documents/?uuid=397537b9-058d-4151-954a-77ef9b0b50b1"],"itemData":{"author":[{"dropping-particle":"","family":"McGrath","given":"Sean","non-dropping-particle":"","parse-names":false,"suffix":""},{"dropping-particle":"","family":"Zhao","given":"XiaoFei","non-dropping-particle":"","parse-names":false,"suffix":""},{"dropping-particle":"","family":"Steele","given":"Russell","non-dropping-particle":"","parse-names":false,"suffix":""},{"dropping-particle":"","family":"Benedetti","given":"Andrea","non-dropping-particle":"","parse-names":false,"suffix":""}],"container-title":"CRAN: Contributed Packages","id":"ITEM-1","issued":{"date-parts":[["2019"]]},"publisher":"The R Foundation","title":"estmeansd: Estimating the sample mean and standard deviation from commonly reported quantiles in meta-analysis","type":"article-journal"}}],"schema":"https://github.com/citation-style-language/schema/raw/master/csl-citation.json"} </w:instrText>
+        <w:instrText xml:space="preserve"> ADDIN ZOTERO_ITEM CSL_CITATION {"citationID":"Pxkzxfhb","properties":{"formattedCitation":"(McGrath et al., 2019)","plainCitation":"(McGrath et al., 2019)","noteIndex":0},"citationItems":[{"id":"IWCqHIQb/5bI02RZq","uris":["http://www.mendeley.com/documents/?uuid=397537b9-058d-4151-954a-77ef9b0b50b1"],"itemData":{"author":[{"dropping-particle":"","family":"McGrath","given":"Sean","non-dropping-particle":"","parse-names":false,"suffix":""},{"dropping-particle":"","family":"Zhao","given":"XiaoFei","non-dropping-particle":"","parse-names":false,"suffix":""},{"dropping-particle":"","family":"Steele","given":"Russell","non-dropping-particle":"","parse-names":false,"suffix":""},{"dropping-particle":"","family":"Benedetti","given":"Andrea","non-dropping-particle":"","parse-names":false,"suffix":""}],"container-title":"CRAN: Contributed Packages","id":"ITEM-1","issued":{"date-parts":[["2019"]]},"publisher":"The R Foundation","title":"estmeansd: Estimating the sample mean and standard deviation from commonly reported quantiles in meta-analysis","type":"article-journal"}}],"schema":"https://github.com/citation-style-language/schema/raw/master/csl-citation.json"} </w:instrText>
       </w:r>
       <w:r>
         <w:fldChar w:fldCharType="separate"/>
@@ -345,21 +340,14 @@
         <w:fldChar w:fldCharType="begin" w:fldLock="1"/>
       </w:r>
       <w:r>
-        <w:instrText xml:space="preserve"> ADDIN ZOTERO_ITEM CSL_CITATION {"citationID":"JjIdEojW","properties":{"formattedCitation":"(Viechtbauer, 2010)","plainCitation":"(Viechtbauer, 2010)","noteIndex":0},"citationItems":[{"id":"awe6mxvV/H8FlRNqP","uris":["http://www.mendeley.com/documents/?uuid=60c380d8-2a14-4a62-8ade-8b2dfc8bd618"],"itemData":{"DOI":"10.18637/jss.v036.i03","ISSN":"1548-7660","author":[{"dropping-particle":"","family":"Viechtbauer","giv</w:instrText>
-      </w:r>
-      <w:r>
-        <w:rPr>
-          <w:lang w:val="en-US"/>
-        </w:rPr>
-        <w:instrText xml:space="preserve">en":"Wolfgang","non-dropping-particle":"","parse-names":false,"suffix":""}],"container-title":"Journal of Statistical Software","editor":[{"dropping-particle":"","family":"Statistiek","given":"FHML Methodologie &amp;","non-dropping-particle":"","parse-names":false,"suffix":""},{"dropping-particle":"","family":"Care","given":"RS: CAPHRI School for Public Health and Primary","non-dropping-particle":"","parse-names":false,"suffix":""}],"id":"ITEM-1","issue":"3","issued":{"date-parts":[["2010"]]},"page":"1-48","title":"Conducting meta-analyses in R with the metafor package","type":"article-journal","volume":"36"}}],"schema":"https://github.com/citation-style-language/schema/raw/master/csl-citation.json"} </w:instrText>
-      </w:r>
-      <w:r>
-        <w:fldChar w:fldCharType="separate"/>
-      </w:r>
-      <w:r>
-        <w:rPr>
-          <w:rFonts w:cs="Times New Roman"/>
-          <w:lang w:val="en-US"/>
+        <w:instrText xml:space="preserve"> ADDIN ZOTERO_ITEM CSL_CITATION {"citationID":"JjIdEojW","properties":{"formattedCitation":"(Viechtbauer, 2010)","plainCitation":"(Viechtbauer, 2010)","noteIndex":0},"citationItems":[{"id":"IWCqHIQb/HXA7etC3","uris":["http://www.mendeley.com/documents/?uuid=60c380d8-2a14-4a62-8ade-8b2dfc8bd618"],"itemData":{"DOI":"10.18637/jss.v036.i03","ISSN":"1548-7660","author":[{"dropping-particle":"","family":"Viechtbauer","given":"Wolfgang","non-dropping-particle":"","parse-names":false,"suffix":""}],"container-title":"Journal of Statistical Software","editor":[{"dropping-particle":"","family":"Statistiek","given":"FHML Methodologie &amp;","non-dropping-particle":"","parse-names":false,"suffix":""},{"dropping-particle":"","family":"Care","given":"RS: CAPHRI School for Public Health and Primary","non-dropping-particle":"","parse-names":false,"suffix":""}],"id":"ITEM-1","issue":"3","issued":{"date-parts":[["2010"]]},"page":"1-48","title":"Conducting meta-analyses in R with the metafor package","type":"article-journal","volume":"36"}}],"schema":"https://github.com/citation-style-language/schema/raw/master/csl-citation.json"} </w:instrText>
+      </w:r>
+      <w:r>
+        <w:fldChar w:fldCharType="separate"/>
+      </w:r>
+      <w:r>
+        <w:rPr>
+          <w:rFonts w:cs="Times New Roman"/>
         </w:rPr>
         <w:t>(Viechtbauer, 2010)</w:t>
       </w:r>
@@ -367,27 +355,20 @@
         <w:fldChar w:fldCharType="end"/>
       </w:r>
       <w:r>
-        <w:rPr>
-          <w:lang w:val="en-US"/>
-        </w:rPr>
         <w:t xml:space="preserve"> </w:t>
       </w:r>
       <w:r>
         <w:fldChar w:fldCharType="begin" w:fldLock="1"/>
       </w:r>
       <w:r>
-        <w:rPr>
-          <w:lang w:val="en-US"/>
-        </w:rPr>
-        <w:instrText xml:space="preserve"> ADDIN ZOTERO_ITEM CSL_CITATION {"citationID":"sH00td1K","properties":{"formattedCitation":"(J. E. Pustejovsky, 2020a)","plainCitation":"(J. E. Pustejovsky, 2020a)","noteIndex":0},"citationItems":[{"id":"awe6mxvV/mKq4myZV","uris":["http://www.mendeley.com/documents/?uuid=c31e286c-698e-49b6-93a5-71a91a74bc72"],"itemData":{"author":[{"dropping-particle":"","family":"Pustejovsky","given":"James E.","non-dropping-particle":"","parse-names":false,"suffix":""}],"id":"ITEM-1","issued":{"date-parts":[["2020"]]},"number":"0.5.5","publisher":"cran.r-project.org","title":"clubSandwich: Cluster-robust (sandwich) variance estimators with small-sample corrections","type":"article"}}],"schema":"https://github.com/citation-style-language/schema/raw/master/csl-citation.json"} </w:instrText>
-      </w:r>
-      <w:r>
-        <w:fldChar w:fldCharType="separate"/>
-      </w:r>
-      <w:r>
-        <w:rPr>
-          <w:rFonts w:cs="Times New Roman"/>
-          <w:lang w:val="en-US"/>
+        <w:instrText xml:space="preserve"> ADDIN ZOTERO_ITEM CSL_CITATION {"citationID":"sH00td1K","properties":{"formattedCitation":"(J. E. Pustejovsky, 2020a)","plainCitation":"(J. E. Pustejovsky, 2020a)","noteIndex":0},"citationItems":[{"id":"IWCqHIQb/dZ433fii","uris":["http://www.mendeley.com/documents/?uuid=c31e286c-698e-49b6-93a5-71a91a74bc72"],"itemData":{"author":[{"dropping-particle":"","family":"Pustejovsky","given":"James E.","non-dropping-particle":"","parse-names":false,"suffix":""}],"id":"ITEM-1","issued":{"date-parts":[["2020"]]},"number":"0.5.5","publisher":"cran.r-project.org","title":"clubSandwich: Cluster-robust (sandwich) variance estimators with small-sample corrections","type":"article"}}],"schema":"https://github.com/citation-style-language/schema/raw/master/csl-citation.json"} </w:instrText>
+      </w:r>
+      <w:r>
+        <w:fldChar w:fldCharType="separate"/>
+      </w:r>
+      <w:r>
+        <w:rPr>
+          <w:rFonts w:cs="Times New Roman"/>
         </w:rPr>
         <w:t>(J. E. Pustejovsky, 2020a)</w:t>
       </w:r>
@@ -395,27 +376,20 @@
         <w:fldChar w:fldCharType="end"/>
       </w:r>
       <w:r>
-        <w:rPr>
-          <w:lang w:val="en-US"/>
-        </w:rPr>
         <w:t xml:space="preserve"> </w:t>
       </w:r>
       <w:r>
         <w:fldChar w:fldCharType="begin" w:fldLock="1"/>
       </w:r>
       <w:r>
-        <w:rPr>
-          <w:lang w:val="en-US"/>
-        </w:rPr>
-        <w:instrText xml:space="preserve"> ADDIN ZOTERO_ITEM CSL_CITATION {"citationID":"T4NZESCf","properties":{"formattedCitation":"(Joshi &amp; Pustejovsky, 2022)","plainCitation":"(Joshi &amp; Pustejovsky, 2022)","noteIndex":0},"citationItems":[{"id":"awe6mxvV/JyqChWsV","uris":["http://www.mendeley.com/documents/?uuid=ea86516a-9768-4c9c-a6fe-177a16c35a9f"],"itemData":{"URL":"https://github.com/meghapsimatrix/wildmeta","author":[{"dropping-particle":"","family":"Joshi","given":"Megha","non-dropping-particle":"","parse-names":false,"suffix":""},{"dropping-particle":"","family":"Pustejovsky","given":"James E.","non-dropping-particle":"","parse-names":false,"suffix":""}],"id":"ITEM-1","issued":{"date-parts":[["2022"]]},"title":"wildmeta: Cluster wild bootstrapping for meta-analysis","type":"webpage"}}],"schema":"https://github.com/citation-style-language/schema/raw/master/csl-citation.json"} </w:instrText>
-      </w:r>
-      <w:r>
-        <w:fldChar w:fldCharType="separate"/>
-      </w:r>
-      <w:r>
-        <w:rPr>
-          <w:rFonts w:cs="Times New Roman"/>
-          <w:lang w:val="en-US"/>
+        <w:instrText xml:space="preserve"> ADDIN ZOTERO_ITEM CSL_CITATION {"citationID":"T4NZESCf","properties":{"formattedCitation":"(Joshi &amp; Pustejovsky, 2022)","plainCitation":"(Joshi &amp; Pustejovsky, 2022)","noteIndex":0},"citationItems":[{"id":"IWCqHIQb/oLQEKKgO","uris":["http://www.mendeley.com/documents/?uuid=ea86516a-9768-4c9c-a6fe-177a16c35a9f"],"itemData":{"URL":"https://github.com/meghapsimatrix/wildmeta","author":[{"dropping-particle":"","family":"Joshi","given":"Megha","non-dropping-particle":"","parse-names":false,"suffix":""},{"dropping-particle":"","family":"Pustejovsky","given":"James E.","non-dropping-particle":"","parse-names":false,"suffix":""}],"id":"ITEM-1","issued":{"date-parts":[["2022"]]},"title":"wildmeta: Cluster wild bootstrapping for meta-analysis","type":"webpage"}}],"schema":"https://github.com/citation-style-language/schema/raw/master/csl-citation.json"} </w:instrText>
+      </w:r>
+      <w:r>
+        <w:fldChar w:fldCharType="separate"/>
+      </w:r>
+      <w:r>
+        <w:rPr>
+          <w:rFonts w:cs="Times New Roman"/>
         </w:rPr>
         <w:t>(Joshi &amp; Pustejovsky, 2022)</w:t>
       </w:r>
@@ -423,27 +397,20 @@
         <w:fldChar w:fldCharType="end"/>
       </w:r>
       <w:r>
-        <w:rPr>
-          <w:lang w:val="en-US"/>
-        </w:rPr>
         <w:t xml:space="preserve"> </w:t>
       </w:r>
       <w:r>
         <w:fldChar w:fldCharType="begin" w:fldLock="1"/>
       </w:r>
       <w:r>
-        <w:rPr>
-          <w:lang w:val="en-US"/>
-        </w:rPr>
-        <w:instrText xml:space="preserve"> ADDIN ZOTERO_ITEM CSL_CITATION {"citationID":"d40HrVgS","properties":{"formattedCitation":"(J. E. Pustejovsky, Joshi, et al., 2025)","plainCitation":"(J. E. Pustejovsky, Joshi, et al., 2025)","noteIndex":0},"citationItems":[{"id":"awe6mxvV/UeugBDSd","uris":["http://www.mendeley.com/documents/?uuid=259bbfe9-5ed3-454b-bd9c-cbef95b6cc98"],"itemData":{"author":[{"dropping-particle":"","family":"Pustejovsky","given":"James E.","non-dropping-particle":"","parse-names":false,"suffix":""},{"dropping-particle":"","family":"Joshi","given":"Megha","non-dropping-particle":"","parse-names":false,"suffix":""},{"dropping-particle":"","family":"Citkowicz","given":"Martyna","non-dropping-particle":"","parse-names":false,"suffix":""}],"id":"ITEM-1","issued":{"date-parts":[["2025"]]},"number":"0.1.5","title":"metaselection: Meta-analytic selection models with cluster-robust and cluster-bootstrap standard errors for dependent effect size estimates","type":"article"}}],"schema":"https://github.com/citation-style-language/schema/raw/master/csl-citation.json"} </w:instrText>
-      </w:r>
-      <w:r>
-        <w:fldChar w:fldCharType="separate"/>
-      </w:r>
-      <w:r>
-        <w:rPr>
-          <w:rFonts w:cs="Times New Roman"/>
-          <w:lang w:val="en-US"/>
+        <w:instrText xml:space="preserve"> ADDIN ZOTERO_ITEM CSL_CITATION {"citationID":"d40HrVgS","properties":{"formattedCitation":"(J. E. Pustejovsky, Joshi, et al., 2025)","plainCitation":"(J. E. Pustejovsky, Joshi, et al., 2025)","noteIndex":0},"citationItems":[{"id":"IWCqHIQb/d1EASQFj","uris":["http://www.mendeley.com/documents/?uuid=259bbfe9-5ed3-454b-bd9c-cbef95b6cc98"],"itemData":{"author":[{"dropping-particle":"","family":"Pustejovsky","given":"James E.","non-dropping-particle":"","parse-names":false,"suffix":""},{"dropping-particle":"","family":"Joshi","given":"Megha","non-dropping-particle":"","parse-names":false,"suffix":""},{"dropping-particle":"","family":"Citkowicz","given":"Martyna","non-dropping-particle":"","parse-names":false,"suffix":""}],"id":"ITEM-1","issued":{"date-parts":[["2025"]]},"number":"0.1.5","title":"metaselection: Meta-analytic selection models with cluster-robust and cluster-bootstrap standard errors for dependent effect size estimates","type":"article"}}],"schema":"https://github.com/citation-style-language/schema/raw/master/csl-citation.json"} </w:instrText>
+      </w:r>
+      <w:r>
+        <w:fldChar w:fldCharType="separate"/>
+      </w:r>
+      <w:r>
+        <w:rPr>
+          <w:rFonts w:cs="Times New Roman"/>
         </w:rPr>
         <w:t>(J. E. Pustejovsky, Joshi, et al., 2025)</w:t>
       </w:r>
@@ -451,27 +418,20 @@
         <w:fldChar w:fldCharType="end"/>
       </w:r>
       <w:r>
-        <w:rPr>
-          <w:lang w:val="en-US"/>
-        </w:rPr>
         <w:t xml:space="preserve"> </w:t>
       </w:r>
       <w:r>
         <w:fldChar w:fldCharType="begin" w:fldLock="1"/>
       </w:r>
       <w:r>
-        <w:rPr>
-          <w:lang w:val="en-US"/>
-        </w:rPr>
-        <w:instrText xml:space="preserve"> ADDIN ZOTERO_ITEM CSL_CITATION {"citationID":"Eq5zszOt","properties":{"formattedCitation":"(van Aert, 2023)","plainCitation":"(van Aert, 2023)","noteIndex":0},"citationItems":[{"id":"awe6mxvV/GwIK9Zyq","uris":["http://www.mendeley.com/documents/?uuid=945eb4c4-5e83-45f5-9b8e-4b0f83564443"],"itemData":{"author":[{"dropping-particle":"","family":"Aert","given":"Robbie C M","non-dropping-particle":"van","parse-names":false,"suffix":""}],"id":"ITEM-1","issued":{"date-parts":[["2023"]]},"number":"0.2.7","publisher":"CRAN","title":"puniform: Meta-analysis methods correcting for publication bias","type":"article"}}],"schema":"https://github.com/citation-style-language/schema/raw/master/csl-citation.json"} </w:instrText>
-      </w:r>
-      <w:r>
-        <w:fldChar w:fldCharType="separate"/>
-      </w:r>
-      <w:r>
-        <w:rPr>
-          <w:rFonts w:cs="Times New Roman"/>
-          <w:lang w:val="en-US"/>
+        <w:instrText xml:space="preserve"> ADDIN ZOTERO_ITEM CSL_CITATION {"citationID":"Eq5zszOt","properties":{"formattedCitation":"(van Aert, 2023)","plainCitation":"(van Aert, 2023)","noteIndex":0},"citationItems":[{"id":"IWCqHIQb/rUl4lgJg","uris":["http://www.mendeley.com/documents/?uuid=945eb4c4-5e83-45f5-9b8e-4b0f83564443"],"itemData":{"author":[{"dropping-particle":"","family":"Aert","given":"Robbie C M","non-dropping-particle":"van","parse-names":false,"suffix":""}],"id":"ITEM-1","issued":{"date-parts":[["2023"]]},"number":"0.2.7","publisher":"CRAN","title":"puniform: Meta-analysis methods correcting for publication bias","type":"article"}}],"schema":"https://github.com/citation-style-language/schema/raw/master/csl-citation.json"} </w:instrText>
+      </w:r>
+      <w:r>
+        <w:fldChar w:fldCharType="separate"/>
+      </w:r>
+      <w:r>
+        <w:rPr>
+          <w:rFonts w:cs="Times New Roman"/>
         </w:rPr>
         <w:t>(van Aert, 2023)</w:t>
       </w:r>
@@ -484,10 +444,7 @@
         <w:fldChar w:fldCharType="begin" w:fldLock="1"/>
       </w:r>
       <w:r>
-        <w:instrText xml:space="preserve"> ADDIN ZOTERO_ITEM CSL_CITATION {"citationID":"iFg0qBPJ","properties":{"formattedCitation":"(Maassen et al., 2020)","plainCitation":"(Maassen et al., 2020)","noteIndex":0},"citationItems":[{"id":"awe6mxvV/Shz2aIUx","uris":["http://www.mendeley.com/documents/?uuid=1c4d800a-f836-4d53-9af0-6975a35719bd"],"itemData":{"DOI":"10.1371/journal.pone.0233107","ISSN":"1932-6203","abstract":"To determine the reproducibility of psychological meta-analyses, we investigated whether we could reproduce 500 primary study effect sizes drawn from 33 published meta-analyses based on the information given in the meta-analyses, and whether recomputations of primary study effect sizes altered the overall results of the meta-analysis. Results s</w:instrText>
-      </w:r>
-      <w:r>
-        <w:instrText xml:space="preserve">howed that almost half (k = 224) of all sampled primary effect sizes could not be reproduced based on the reported information in the meta-analysis, mostly because of incomplete or missing information on how effect sizes from primary studies were selected and computed. Overall, this led to small discrepancies in the computation of mean effect sizes, confidence intervals and heterogeneity estimates in 13 out of 33 meta-analyses. We provide recommendations to improve transparancy in the reporting of the entire meta-analytic process, including the use of preregistration, data and workflow sharing, and explicit coding practices.","author":[{"dropping-particle":"","family":"Maassen","given":"Esther","non-dropping-particle":"","parse-names":false,"suffix":""},{"dropping-particle":"","family":"Assen","given":"Marcel","non-dropping-particle":"van","parse-names":false,"suffix":""},{"dropping-particle":"","family":"Nuijten","given":"Michèle","non-dropping-particle":"","parse-names":false,"suffix":""},{"dropping-particle":"","family":"Olsson Collentine","given":"Anton","non-dropping-particle":"","parse-names":false,"suffix":""},{"dropping-particle":"","family":"Wicherts","given":"Jelte","non-dropping-particle":"","parse-names":false,"suffix":""}],"container-title":"PloS one","id":"ITEM-1","issue":"5","issued":{"date-parts":[["2020"]]},"note":"Competing Interests: I have read the journal's policy and the authors of this manuscript have the following competing interests: Jelte M. Wicherts is a PLOS ONE Editorial Board member. This does not alter the authors’ adherence to PLOS ONE Editorial policies and criteria.","page":"e0233107","publisher":"Public Library of Science","publisher-place":"United States","title":"Reproducibility of individual effect sizes in meta-analyses in psychology","type":"article-journal","volume":"15"}}],"schema":"https://github.com/citation-style-language/schema/raw/master/csl-citation.json"} </w:instrText>
+        <w:instrText xml:space="preserve"> ADDIN ZOTERO_ITEM CSL_CITATION {"citationID":"iFg0qBPJ","properties":{"formattedCitation":"(Maassen et al., 2020)","plainCitation":"(Maassen et al., 2020)","noteIndex":0},"citationItems":[{"id":"IWCqHIQb/iAn1vuTY","uris":["http://www.mendeley.com/documents/?uuid=1c4d800a-f836-4d53-9af0-6975a35719bd"],"itemData":{"DOI":"10.1371/journal.pone.0233107","ISSN":"1932-6203","abstract":"To determine the reproducibility of psychological meta-analyses, we investigated whether we could reproduce 500 primary study effect sizes drawn from 33 published meta-analyses based on the information given in the meta-analyses, and whether recomputations of primary study effect sizes altered the overall results of the meta-analysis. Results showed that almost half (k = 224) of all sampled primary effect sizes could not be reproduced based on the reported information in the meta-analysis, mostly because of incomplete or missing information on how effect sizes from primary studies were selected and computed. Overall, this led to small discrepancies in the computation of mean effect sizes, confidence intervals and heterogeneity estimates in 13 out of 33 meta-analyses. We provide recommendations to improve transparancy in the reporting of the entire meta-analytic process, including the use of preregistration, data and workflow sharing, and explicit coding practices.","author":[{"dropping-particle":"","family":"Maassen","given":"Esther","non-dropping-particle":"","parse-names":false,"suffix":""},{"dropping-particle":"","family":"Assen","given":"Marcel","non-dropping-particle":"van","parse-names":false,"suffix":""},{"dropping-particle":"","family":"Nuijten","given":"Michèle","non-dropping-particle":"","parse-names":false,"suffix":""},{"dropping-particle":"","family":"Olsson Collentine","given":"Anton","non-dropping-particle":"","parse-names":false,"suffix":""},{"dropping-particle":"","family":"Wicherts","given":"Jelte","non-dropping-particle":"","parse-names":false,"suffix":""}],"container-title":"PloS one","id":"ITEM-1","issue":"5","issued":{"date-parts":[["2020"]]},"note":"Competing Interests: I have read the journal's policy and the authors of this manuscript have the following competing interests: Jelte M. Wicherts is a PLOS ONE Editorial Board member. This does not alter the authors’ adherence to PLOS ONE Editorial policies and criteria.","page":"e0233107","publisher":"Public Library of Science","publisher-place":"United States","title":"Reproducibility of individual effect sizes in meta-analyses in psychology","type":"article-journal","volume":"15"}}],"schema":"https://github.com/citation-style-language/schema/raw/master/csl-citation.json"} </w:instrText>
       </w:r>
       <w:r>
         <w:fldChar w:fldCharType="separate"/>
@@ -507,7 +464,7 @@
         <w:fldChar w:fldCharType="begin" w:fldLock="1"/>
       </w:r>
       <w:r>
-        <w:instrText xml:space="preserve"> ADDIN ZOTERO_ITEM CSL_CITATION {"citationID":"LsEUDrxQ","properties":{"formattedCitation":"(L. V. Hedges, 1981)","plainCitation":"(L. V. Hedges, 1981)","noteIndex":0},"citationItems":[{"id":"awe6mxvV/VXNohxKJ","uris":["http://www.mendeley.com/documents/?uuid=2e656e49-4e32-4e16-be60-30bab9cefcd3"],"itemData":{"DOI":"10.2307/1164588","ISSN":"0362-9791","author":[{"dropping-particle":"V.","family":"Hedges","given":"Larry","non-dropping-particle":"","parse-names":false,"suffix":""}],"container-title":"Journal of Educational Statistics","id":"ITEM-1","issue":"2","issued":{"date-parts":[["1981"]]},"page":"107-128","publisher":"Sage Publications Sage CA: Thousand Oaks, CA","title":"Distribution theory for Glass's estimator of effect size and related estimators","type":"article-journal","volume":"6"}}],"schema":"https://github.com/citation-style-language/schema/raw/master/csl-citation.json"} </w:instrText>
+        <w:instrText xml:space="preserve"> ADDIN ZOTERO_ITEM CSL_CITATION {"citationID":"LsEUDrxQ","properties":{"formattedCitation":"(L. V. Hedges, 1981)","plainCitation":"(L. V. Hedges, 1981)","noteIndex":0},"citationItems":[{"id":"IWCqHIQb/2b8DSx8X","uris":["http://www.mendeley.com/documents/?uuid=2e656e49-4e32-4e16-be60-30bab9cefcd3"],"itemData":{"DOI":"10.2307/1164588","ISSN":"0362-9791","author":[{"dropping-particle":"V.","family":"Hedges","given":"Larry","non-dropping-particle":"","parse-names":false,"suffix":""}],"container-title":"Journal of Educational Statistics","id":"ITEM-1","issue":"2","issued":{"date-parts":[["1981"]]},"page":"107-128","publisher":"Sage Publications Sage CA: Thousand Oaks, CA","title":"Distribution theory for Glass's estimator of effect size and related estimators","type":"article-journal","volume":"6"}}],"schema":"https://github.com/citation-style-language/schema/raw/master/csl-citation.json"} </w:instrText>
       </w:r>
       <w:r>
         <w:fldChar w:fldCharType="separate"/>
@@ -528,7 +485,7 @@
         <w:fldChar w:fldCharType="begin" w:fldLock="1"/>
       </w:r>
       <w:r>
-        <w:instrText xml:space="preserve"> ADDIN ZOTERO_ITEM CSL_CITATION {"citationID":"M14CmnFv","properties":{"formattedCitation":"(L. V Hedges et al., 2023; Morris, 2008; J. E. Pustejovsky, 2016; WWC, 2021)","plainCitation":"(L. V Hedges et al., 2023; Morris, 2008; J. E. Pustejovsky, 2016; WWC, 2021)","noteIndex":0},"citationItems":[{"id":"awe6mxvV/kU1Asjq8","uris":["http://www.mendeley.com/documents/?uuid=0fac4442-d316-4527-8210-3b553c4ed2e2"],"itemData":{"DOI":"10.1111/bmsp.12296","ISSN":"0007-1102","abstract":"Abstract It is common practice in both randomized and quasi-experiments to adjust for baseline characteristics when estimating the average effect of an intervention. The inclusion of a pre-test, for example, can reduce both the standard error of this estimate and?in non-randomized designs?its bias. At the same time, it is also standard to report the effect of an intervention in standardized effect size units, thereby making it comparable to other interventions and studies. Curiously, the estimation of this effect size, including covariate adjustment, has received little attention. In this article, we provide a framework for defining effect sizes in designs with a pre-test (e.g., difference-in-differences and analysis of covariance) and propose estimators of those effect sizes. The estimators and approximations to their sampling distributions are evaluated using a simulation study and then demonstrated using an example from published data.","author":[{"dropping-particle":"V","family":"Hedges","given":"Larry","non-dropping-particle":"","parse-names":false,"suffix":""},{"dropping-particle":"","family":"Tipton","given":"Elizabeth","non-dropping-particle":"","parse-names":false,"suffix":""},{"dropping-particle":"","family":"Zejnullahi","given":"Rrita","non-dropping-particle":"","parse-names":false,"suffix":""},{"dropping-particle":"","family":"Diaz","given":"Karina G","non-dropping-particle":"","parse-names":false,"suffix":""}],"container-title":"British Journal of Mathematical and Statistical Psychology","id":"ITEM-1","issued":{"date-parts":[["2023","1","2"]]},"note":"https://doi.org/10.1111/bmsp.12296","publisher":"John Wiley &amp; Sons, Ltd","title":"Effect sizes in ANCOVA and difference-in-differences designs","type":"article-journal"}},{"id":"awe6mxvV/cYIougbr","uris":["http://www.mendeley.com/documents/?uuid=7627b063-f26c-453a-9f28-c681d73a900d"],"itemData":{"URL":"https://www.jepusto.com/alternative-formulas-for-the-smd/","author":[{"dropping-particle":"","family":"Pustejovsky","given":"James E.","non-dropping-particle":"","parse-names":false,"suffix":""}],"id":"ITEM-2","issued":{"date-parts":[["2016"]]},"title":"Alternative formulas for the standardized mean difference","type":"webpage"}},{"id":"awe6mxvV/P9R1DNwF","uris":["http://www.mendeley.com/documents/?uuid=89116b50-b5fa-41d4-af47-6ef362bc7e7d"],"itemData":{"author":[{"dropping-particle":"","family":"WWC","given":"","non-dropping-particle":"","parse-names":false,"suffix":""}],"id":"ITEM-3","issued":{"date-parts":[["2021"]]},"publisher":"Institute of Education Sciences","title":"Supplement document for Appendix E and the What Works Clearinghouse procedures handbook, version 4.1","type":"article"}},{"id":"awe6mxvV/eKaq9lGx","uris":["http://www.mendeley.com/documents/?uuid=f2d63b13-1173-4e2f-9781-223948b19ad6"],"itemData":{"DOI":"10.1177/1094428106291059","ISSN":"1094-4281","abstract":"Previous research has recommended several measures of effect size for studies with repeated measurements in both treatment and control groups. Three alternate effect size estimates were compared in terms of bias, precision, and robustness to heterogeneity of variance. The results favored an effect size based on the mean pre-post change in the treatment group minus the mean pre-post change in the control group, divided by the pooled pretest standard deviation.","author":[{"dropping-particle":"","family":"Morris","given":"Scott B","non-dropping-particle":"","parse-names":false,"suffix":""}],"container-title":"Organizational research methods","id":"ITEM-4","issue":"2","issued":{"date-parts":[["2008"]]},"page":"364-386","publisher":"Sage Publications","publisher-place":"London, England","title":"Estimating effect sizes from pretest-posttest-control group designs","type":"article-journal","volume":"11"}}],"schema":"https://github.com/citation-style-language/schema/raw/master/csl-citation.json"} </w:instrText>
+        <w:instrText xml:space="preserve"> ADDIN ZOTERO_ITEM CSL_CITATION {"citationID":"M14CmnFv","properties":{"formattedCitation":"(L. V Hedges et al., 2023; Morris, 2008; J. E. Pustejovsky, 2016; WWC, 2021)","plainCitation":"(L. V Hedges et al., 2023; Morris, 2008; J. E. Pustejovsky, 2016; WWC, 2021)","noteIndex":0},"citationItems":[{"id":"IWCqHIQb/LB3ZvhVq","uris":["http://www.mendeley.com/documents/?uuid=0fac4442-d316-4527-8210-3b553c4ed2e2"],"itemData":{"DOI":"10.1111/bmsp.12296","ISSN":"0007-1102","abstract":"Abstract It is common practice in both randomized and quasi-experiments to adjust for baseline characteristics when estimating the average effect of an intervention. The inclusion of a pre-test, for example, can reduce both the standard error of this estimate and?in non-randomized designs?its bias. At the same time, it is also standard to report the effect of an intervention in standardized effect size units, thereby making it comparable to other interventions and studies. Curiously, the estimation of this effect size, including covariate adjustment, has received little attention. In this article, we provide a framework for defining effect sizes in designs with a pre-test (e.g., difference-in-differences and analysis of covariance) and propose estimators of those effect sizes. The estimators and approximations to their sampling distributions are evaluated using a simulation study and then demonstrated using an example from published data.","author":[{"dropping-particle":"V","family":"Hedges","given":"Larry","non-dropping-particle":"","parse-names":false,"suffix":""},{"dropping-particle":"","family":"Tipton","given":"Elizabeth","non-dropping-particle":"","parse-names":false,"suffix":""},{"dropping-particle":"","family":"Zejnullahi","given":"Rrita","non-dropping-particle":"","parse-names":false,"suffix":""},{"dropping-particle":"","family":"Diaz","given":"Karina G","non-dropping-particle":"","parse-names":false,"suffix":""}],"container-title":"British Journal of Mathematical and Statistical Psychology","id":"ITEM-1","issued":{"date-parts":[["2023","1","2"]]},"note":"https://doi.org/10.1111/bmsp.12296","publisher":"John Wiley &amp; Sons, Ltd","title":"Effect sizes in ANCOVA and difference-in-differences designs","type":"article-journal"}},{"id":"IWCqHIQb/MPH8c1LS","uris":["http://www.mendeley.com/documents/?uuid=7627b063-f26c-453a-9f28-c681d73a900d"],"itemData":{"URL":"https://www.jepusto.com/alternative-formulas-for-the-smd/","author":[{"dropping-particle":"","family":"Pustejovsky","given":"James E.","non-dropping-particle":"","parse-names":false,"suffix":""}],"id":"ITEM-2","issued":{"date-parts":[["2016"]]},"title":"Alternative formulas for the standardized mean difference","type":"webpage"}},{"id":"IWCqHIQb/LzykHW07","uris":["http://www.mendeley.com/documents/?uuid=89116b50-b5fa-41d4-af47-6ef362bc7e7d"],"itemData":{"author":[{"dropping-particle":"","family":"WWC","given":"","non-dropping-particle":"","parse-names":false,"suffix":""}],"id":"ITEM-3","issued":{"date-parts":[["2021"]]},"publisher":"Institute of Education Sciences","title":"Supplement document for Appendix E and the What Works Clearinghouse procedures handbook, version 4.1","type":"article"}},{"id":"IWCqHIQb/wxvQYbzh","uris":["http://www.mendeley.com/documents/?uuid=f2d63b13-1173-4e2f-9781-223948b19ad6"],"itemData":{"DOI":"10.1177/1094428106291059","ISSN":"1094-4281","abstract":"Previous research has recommended several measures of effect size for studies with repeated measurements in both treatment and control groups. Three alternate effect size estimates were compared in terms of bias, precision, and robustness to heterogeneity of variance. The results favored an effect size based on the mean pre-post change in the treatment group minus the mean pre-post change in the control group, divided by the pooled pretest standard deviation.","author":[{"dropping-particle":"","family":"Morris","given":"Scott B","non-dropping-particle":"","parse-names":false,"suffix":""}],"container-title":"Organizational research methods","id":"ITEM-4","issue":"2","issued":{"date-parts":[["2008"]]},"page":"364-386","publisher":"Sage Publications","publisher-place":"London, England","title":"Estimating effect sizes from pretest-posttest-control group designs","type":"article-journal","volume":"11"}}],"schema":"https://github.com/citation-style-language/schema/raw/master/csl-citation.json"} </w:instrText>
       </w:r>
       <w:r>
         <w:fldChar w:fldCharType="separate"/>
@@ -549,7 +506,7 @@
         <w:fldChar w:fldCharType="begin" w:fldLock="1"/>
       </w:r>
       <w:r>
-        <w:instrText xml:space="preserve"> ADDIN ZOTERO_ITEM CSL_CITATION {"citationID":"zhiMr1UR","properties":{"formattedCitation":"(Fitzgerald &amp; Tipton, 2024)","plainCitation":"(Fitzgerald &amp; Tipton, 2024)","noteIndex":0},"citationItems":[{"id":"awe6mxvV/vFeohgKu","uris":["http://www.mendeley.com/documents/?uuid=35692fd6-0854-4f3a-b671-13abf15d4d88"],"itemData":{"DOI":"10.3102/10769986241238478","ISSN":"1076-9986","abstract":"This article presents methods for using extant data to improve the properties of estimators of the standardized mean difference (SMD) effect size. Because samples recruited into education research studies are often more homogeneous than the populations of policy interest, the variation in educational outcomes can be smaller in these samples than is reflective of the true variation in the population. This affects effect size estimation since the sample standard deviation is used in the denominator of the SMD. We propose leveraging extant data on sample variance estimates from multiple studies, made available via clearinghouse databases such as the What Works Clearinghouse, to standardize a mean difference. This allows effect sizes to be benchmarked across a common and broad population, thus enabling better comparability across studies and interventions. We derive the new estimators of the population variance and the corresponding SMD, which pool sample variances from multiple studies using both an analysis of variance and a meta-analytic framework. We demonstrate the properties of these estimators via analytic and simulation results and offer recommendations for when these estimators are appropriate in practice.","author":[{"dropping-particle":"","family":"Fitzgerald","given":"Kaitlyn G","non-dropping-particle":"","parse-names":false,"suffix":""},{"dropping-particle":"","family":"Tipton","given":"Elizabeth","non-dropping-particle":"","parse-names":false,"suffix":""}],"container-title":"Journal of Educational and Behavioral Statistics","id":"ITEM-1","issued":{"date-parts":[["2024","4","7"]]},"note":"doi: 10.3102/10769986241238478","page":"10769986241238478","publisher":"American Educational Research Association","title":"Using Extant Data to Improve Estimation of the Standardized Mean Difference","type":"article-journal"}}],"schema":"https://github.com/citation-style-language/schema/raw/master/csl-citation.json"} </w:instrText>
+        <w:instrText xml:space="preserve"> ADDIN ZOTERO_ITEM CSL_CITATION {"citationID":"zhiMr1UR","properties":{"formattedCitation":"(Fitzgerald &amp; Tipton, 2024)","plainCitation":"(Fitzgerald &amp; Tipton, 2024)","noteIndex":0},"citationItems":[{"id":"IWCqHIQb/ViSyRfAI","uris":["http://www.mendeley.com/documents/?uuid=35692fd6-0854-4f3a-b671-13abf15d4d88"],"itemData":{"DOI":"10.3102/10769986241238478","ISSN":"1076-9986","abstract":"This article presents methods for using extant data to improve the properties of estimators of the standardized mean difference (SMD) effect size. Because samples recruited into education research studies are often more homogeneous than the populations of policy interest, the variation in educational outcomes can be smaller in these samples than is reflective of the true variation in the population. This affects effect size estimation since the sample standard deviation is used in the denominator of the SMD. We propose leveraging extant data on sample variance estimates from multiple studies, made available via clearinghouse databases such as the What Works Clearinghouse, to standardize a mean difference. This allows effect sizes to be benchmarked across a common and broad population, thus enabling better comparability across studies and interventions. We derive the new estimators of the population variance and the corresponding SMD, which pool sample variances from multiple studies using both an analysis of variance and a meta-analytic framework. We demonstrate the properties of these estimators via analytic and simulation results and offer recommendations for when these estimators are appropriate in practice.","author":[{"dropping-particle":"","family":"Fitzgerald","given":"Kaitlyn G","non-dropping-particle":"","parse-names":false,"suffix":""},{"dropping-particle":"","family":"Tipton","given":"Elizabeth","non-dropping-particle":"","parse-names":false,"suffix":""}],"container-title":"Journal of Educational and Behavioral Statistics","id":"ITEM-1","issued":{"date-parts":[["2024","4","7"]]},"note":"doi: 10.3102/10769986241238478","page":"10769986241238478","publisher":"American Educational Research Association","title":"Using Extant Data to Improve Estimation of the Standardized Mean Difference","type":"article-journal"}}],"schema":"https://github.com/citation-style-language/schema/raw/master/csl-citation.json"} </w:instrText>
       </w:r>
       <w:r>
         <w:fldChar w:fldCharType="separate"/>
@@ -570,7 +527,7 @@
         <w:fldChar w:fldCharType="begin" w:fldLock="1"/>
       </w:r>
       <w:r>
-        <w:instrText xml:space="preserve"> ADDIN ZOTERO_ITEM CSL_CITATION {"citationID":"QRdHOmJ3","properties":{"formattedCitation":"(Borenstein &amp; Hedges, 2019; Fitzgerald &amp; Tipton, 2024; L. V Hedges et al., 2023; Higgins, Li, et al., 2019; J. E. Pustejovsky, 2016; Wilson, 2016; WWC, 2021)","plainCitation":"(Borenstein &amp; Hedges, 2019; Fitzgerald &amp; Tipton, 2024; L. V Hedges et al., 2023; Higgins, Li, et al., 2019; J. E. Pustejovsky, 2016; Wilson, 2016; WWC, 2021)","noteIndex":0},"citationItems":[{"id":"awe6mxvV/ZBV7BWic","uris":["http://www.mendeley.com/documents/?uuid=ac2c33c7-747a-4d8e-b22a-6445f1549bbd"],"itemData":{"author":[{"dropping-particle":"","family":"Higgins","given":"Julian P T","non-dropping-particle":"","parse-names":false,"suffix":""},{"dropping-particle":"","family":"Li","given":"Tianjing","non-dropping-particle":"","parse-names":false,"suffix":""},{"dropping-particle":"","family":"Deeks","given":"Jonathan J","non-dropping-particle":"","parse-names":false,"suffix":""}],"container-title":"Cochrane handbook for systematic reviews of interventions","id":"ITEM-1","issued":{"date-parts":[["2019"]]},"page":"143-176","publisher":"Wiley Online Library","title":"Choosing effect measures and computing estimates of effect","type":"article-journal"}},{"id":"awe6mxvV/cm67qlLV","uris":["http://www.mendeley.com/documents/?uuid=99835b90-6304-450c-b441-fedad16b1ed0"],"itemData":{"author":[{"dropping-particle":"","family":"Borenstein","given":"Micahel","non-dropping-particle":"","parse-names":false,"suffix":""},{"dropping-particle":"V.","family":"Hedges","given":"Larry","non-dropping-particle":"","parse-names":false,"suffix":""}],"chapter-number":"11","container-title":"The handbook of research synthesis and meta-analysis","edition":"3","editor":[{"dropping-particle":"","family":"Cooper","given":"Harris","non-dropping-particle":"","parse-names":false,"suffix":""},{"dropping-particle":"V.","family":"Hedges","given":"Larry","non-dropping-particle":"","parse-names":false,"suffix":""},{"dropping-particle":"","family":"Valentine","given":"Jeffrey C.","non-dropping-particle":"","parse-names":false,"suffix":""}],"id":"ITEM-2","issued":{"date-parts":[["2019"]]},"page":"207-242","publisher":"Russell Sage Foundation West Sussex","title":"Effect sizes for meta-analysis","type":"chapter"}},{"id":"awe6mxvV/cYIougbr","uris":["http://www.mendeley.com/documents/?uuid=7627b063-f26c-453a-9f28-c681d73a900d"],"itemData":{"URL":"https://www.jepusto.com/alternative-formulas-for-the-smd/","author":[{"dropping-particle":"","family":"Pustejovsky","given":"James E.","non-dropping-particle":"","parse-names":false,"suffix":""}],"id":"ITEM-3","issued":{"date-parts":[["2016"]]},"title":"Alternative formulas for the standardized mean difference","type":"webpage"}},{"id":"awe6mxvV/hUocGU5i","uris":["http://www.mendeley.com/documents/?uuid=65e4fdad-137b-45f6-bf94-c7bbc29a8be1"],"itemData":{"author":[{"dropping-particle":"","family":"Wilson","given":"David B","non-dropping-particle":"","parse-names":false,"suffix":""}],"id":"ITEM-4","issued":{"date-parts":[["2016"]]},"publisher":"Unpublished manuscript","title":"Formulas used by the \"Practical Meta-Analysis Effect Size Calculator\"","type":"article-journal"}},{"id":"awe6mxvV/P9R1DNwF","uris":["http://www.mendeley.com/documents/?uuid=89116b50-b5fa-41d4-af47-6ef362bc7e7d"],"itemData":{"author":[{"dropping-particle":"","family":"WWC","given":"","non-dropping-particle":"","parse-names":false,"suffix":""}],"id":"ITEM-5","issued":{"date-parts":[["2021"]]},"publisher":"Institute of Education Sciences","title":"Supplement document for Appendix E and the What Works Clearinghouse procedures handbook, version 4.1","type":"article"}},{"id":"awe6mxvV/kU1Asjq8","uris":["http://www.mendeley.com/documents/?uuid=0fac4442-d316-4527-8210-3b553c4ed2e2"],"itemData":{"DOI":"10.1111/bmsp.12296","ISSN":"0007-1102","abstract":"Abstract It is common practice in both randomized and quasi-experiments to adjust for baseline characteristics when estimating the average effect of an intervention. The inclusion of a pre-test, for example, can reduce both the standard error of this estimate and?in non-randomized designs?its bias. At the same time, it is also standard to report the effect of an intervention in standardized effect size units, thereby making it comparable to other interventions and studies. Curiously, the estimation of this effect size, including covariate adjustment, has received little attention. In this article, we provide a framework for defining effect sizes in designs with a pre-test (e.g., difference-in-differences and analysis of covariance) and propose estimators of those effect sizes. The estimators and approximations to their sampling distributions are evaluated using a simulation study and then demonstrated using an example from published data.","author":[{"dropping-particle":"V","family":"Hedges","given":"Larry","non-dropping-particle":"","parse-names":false,"suffix":""},{"dropping-particle":"","family":"Tipton","given":"Elizabeth","non-dropping-particle":"","parse-names":false,"suffix":""},{"dropping-particle":"","family":"Zejnullahi","given":"Rrita","non-dropping-particle":"","parse-names":false,"suffix":""},{"dropping-particle":"","family":"Diaz","given":"Karina G","non-dropping-particle":"","parse-names":false,"suffix":""}],"container-title":"British Journal of Mathematical and Statistical Psychology","id":"ITEM-6","issued":{"date-parts":[["2023","1","2"]]},"note":"https://doi.org/10.1111/bmsp.12296","publisher":"John Wiley &amp; Sons, Ltd","title":"Effect sizes in ANCOVA and difference-in-differences designs","type":"article-journal"}},{"id":"awe6mxvV/vFeohgKu","uris":["http://www.mendeley.com/documents/?uuid=35692fd6-0854-4f3a-b671-13abf15d4d88"],"itemData":{"DOI":"10.3102/10769986241238478","ISSN":"1076-9986","abstract":"This article presents methods for using extant data to improve the properties of estimators of the standardized mean difference (SMD) effect size. Because samples recruited into education research studies are often more homogeneous than the populations of policy interest, the variation in educational outcomes can be smaller in these samples than is reflective of the true variation in the population. This affects effect size estimation since the sample standard deviation is used in the denominator of the SMD. We propose leveraging extant data on sample variance estimates from multiple studies, made available via clearinghouse databases such as the What Works Clearinghouse, to standardize a mean difference. This allows effect sizes to be benchmarked across a common and broad population, thus enabling better comparability across studies and interventions. We derive the new estimators of the population variance and the corresponding SMD, which pool sample variances from multiple studies using both an analysis of variance and a meta-analytic framework. We demonstrate the properties of these estimators via analytic and simulation results and offer recommendations for when these estimators are appropriate in practice.","author":[{"dropping-particle":"","family":"Fitzgerald","given":"Kaitlyn G","non-dropping-particle":"","parse-names":false,"suffix":""},{"dropping-particle":"","family":"Tipton","given":"Elizabeth","non-dropping-particle":"","parse-names":false,"suffix":""}],"container-title":"Journal of Educational and Behavioral Statistics","id":"ITEM-7","issued":{"date-parts":[["2024","4","7"]]},"note":"doi: 10.3102/10769986241238478","page":"10769986241238478","publisher":"American Educational Research Association","title":"Using Extant Data to Improve Estimation of the Standardized Mean Difference","type":"article-journal"}}],"schema":"https://github.com/citation-style-language/schema/raw/master/csl-citation.json"} </w:instrText>
+        <w:instrText xml:space="preserve"> ADDIN ZOTERO_ITEM CSL_CITATION {"citationID":"QRdHOmJ3","properties":{"formattedCitation":"(Borenstein &amp; Hedges, 2019; Fitzgerald &amp; Tipton, 2024; L. V Hedges et al., 2023; Higgins, Li, et al., 2019; J. E. Pustejovsky, 2016; Wilson, 2016; WWC, 2021)","plainCitation":"(Borenstein &amp; Hedges, 2019; Fitzgerald &amp; Tipton, 2024; L. V Hedges et al., 2023; Higgins, Li, et al., 2019; J. E. Pustejovsky, 2016; Wilson, 2016; WWC, 2021)","noteIndex":0},"citationItems":[{"id":"IWCqHIQb/QQDKjROW","uris":["http://www.mendeley.com/documents/?uuid=ac2c33c7-747a-4d8e-b22a-6445f1549bbd"],"itemData":{"author":[{"dropping-particle":"","family":"Higgins","given":"Julian P T","non-dropping-particle":"","parse-names":false,"suffix":""},{"dropping-particle":"","family":"Li","given":"Tianjing","non-dropping-particle":"","parse-names":false,"suffix":""},{"dropping-particle":"","family":"Deeks","given":"Jonathan J","non-dropping-particle":"","parse-names":false,"suffix":""}],"container-title":"Cochrane handbook for systematic reviews of interventions","id":"ITEM-1","issued":{"date-parts":[["2019"]]},"page":"143-176","publisher":"Wiley Online Library","title":"Choosing effect measures and computing estimates of effect","type":"article-journal"}},{"id":"IWCqHIQb/8ou8wKIc","uris":["http://www.mendeley.com/documents/?uuid=99835b90-6304-450c-b441-fedad16b1ed0"],"itemData":{"author":[{"dropping-particle":"","family":"Borenstein","given":"Micahel","non-dropping-particle":"","parse-names":false,"suffix":""},{"dropping-particle":"V.","family":"Hedges","given":"Larry","non-dropping-particle":"","parse-names":false,"suffix":""}],"chapter-number":"11","container-title":"The handbook of research synthesis and meta-analysis","edition":"3","editor":[{"dropping-particle":"","family":"Cooper","given":"Harris","non-dropping-particle":"","parse-names":false,"suffix":""},{"dropping-particle":"V.","family":"Hedges","given":"Larry","non-dropping-particle":"","parse-names":false,"suffix":""},{"dropping-particle":"","family":"Valentine","given":"Jeffrey C.","non-dropping-particle":"","parse-names":false,"suffix":""}],"id":"ITEM-2","issued":{"date-parts":[["2019"]]},"page":"207-242","publisher":"Russell Sage Foundation West Sussex","title":"Effect sizes for meta-analysis","type":"chapter"}},{"id":"IWCqHIQb/MPH8c1LS","uris":["http://www.mendeley.com/documents/?uuid=7627b063-f26c-453a-9f28-c681d73a900d"],"itemData":{"URL":"https://www.jepusto.com/alternative-formulas-for-the-smd/","author":[{"dropping-particle":"","family":"Pustejovsky","given":"James E.","non-dropping-particle":"","parse-names":false,"suffix":""}],"id":"ITEM-3","issued":{"date-parts":[["2016"]]},"title":"Alternative formulas for the standardized mean difference","type":"webpage"}},{"id":"IWCqHIQb/nju2Tjhd","uris":["http://www.mendeley.com/documents/?uuid=65e4fdad-137b-45f6-bf94-c7bbc29a8be1"],"itemData":{"author":[{"dropping-particle":"","family":"Wilson","given":"David B","non-dropping-particle":"","parse-names":false,"suffix":""}],"id":"ITEM-4","issued":{"date-parts":[["2016"]]},"publisher":"Unpublished manuscript","title":"Formulas used by the \"Practical Meta-Analysis Effect Size Calculator\"","type":"article-journal"}},{"id":"IWCqHIQb/LzykHW07","uris":["http://www.mendeley.com/documents/?uuid=89116b50-b5fa-41d4-af47-6ef362bc7e7d"],"itemData":{"author":[{"dropping-particle":"","family":"WWC","given":"","non-dropping-particle":"","parse-names":false,"suffix":""}],"id":"ITEM-5","issued":{"date-parts":[["2021"]]},"publisher":"Institute of Education Sciences","title":"Supplement document for Appendix E and the What Works Clearinghouse procedures handbook, version 4.1","type":"article"}},{"id":"IWCqHIQb/LB3ZvhVq","uris":["http://www.mendeley.com/documents/?uuid=0fac4442-d316-4527-8210-3b553c4ed2e2"],"itemData":{"DOI":"10.1111/bmsp.12296","ISSN":"0007-1102","abstract":"Abstract It is common practice in both randomized and quasi-experiments to adjust for baseline characteristics when estimating the average effect of an intervention. The inclusion of a pre-test, for example, can reduce both the standard error of this estimate and?in non-randomized designs?its bias. At the same time, it is also standard to report the effect of an intervention in standardized effect size units, thereby making it comparable to other interventions and studies. Curiously, the estimation of this effect size, including covariate adjustment, has received little attention. In this article, we provide a framework for defining effect sizes in designs with a pre-test (e.g., difference-in-differences and analysis of covariance) and propose estimators of those effect sizes. The estimators and approximations to their sampling distributions are evaluated using a simulation study and then demonstrated using an example from published data.","author":[{"dropping-particle":"V","family":"Hedges","given":"Larry","non-dropping-particle":"","parse-names":false,"suffix":""},{"dropping-particle":"","family":"Tipton","given":"Elizabeth","non-dropping-particle":"","parse-names":false,"suffix":""},{"dropping-particle":"","family":"Zejnullahi","given":"Rrita","non-dropping-particle":"","parse-names":false,"suffix":""},{"dropping-particle":"","family":"Diaz","given":"Karina G","non-dropping-particle":"","parse-names":false,"suffix":""}],"container-title":"British Journal of Mathematical and Statistical Psychology","id":"ITEM-6","issued":{"date-parts":[["2023","1","2"]]},"note":"https://doi.org/10.1111/bmsp.12296","publisher":"John Wiley &amp; Sons, Ltd","title":"Effect sizes in ANCOVA and difference-in-differences designs","type":"article-journal"}},{"id":"IWCqHIQb/ViSyRfAI","uris":["http://www.mendeley.com/documents/?uuid=35692fd6-0854-4f3a-b671-13abf15d4d88"],"itemData":{"DOI":"10.3102/10769986241238478","ISSN":"1076-9986","abstract":"This article presents methods for using extant data to improve the properties of estimators of the standardized mean difference (SMD) effect size. Because samples recruited into education research studies are often more homogeneous than the populations of policy interest, the variation in educational outcomes can be smaller in these samples than is reflective of the true variation in the population. This affects effect size estimation since the sample standard deviation is used in the denominator of the SMD. We propose leveraging extant data on sample variance estimates from multiple studies, made available via clearinghouse databases such as the What Works Clearinghouse, to standardize a mean difference. This allows effect sizes to be benchmarked across a common and broad population, thus enabling better comparability across studies and interventions. We derive the new estimators of the population variance and the corresponding SMD, which pool sample variances from multiple studies using both an analysis of variance and a meta-analytic framework. We demonstrate the properties of these estimators via analytic and simulation results and offer recommendations for when these estimators are appropriate in practice.","author":[{"dropping-particle":"","family":"Fitzgerald","given":"Kaitlyn G","non-dropping-particle":"","parse-names":false,"suffix":""},{"dropping-particle":"","family":"Tipton","given":"Elizabeth","non-dropping-particle":"","parse-names":false,"suffix":""}],"container-title":"Journal of Educational and Behavioral Statistics","id":"ITEM-7","issued":{"date-parts":[["2024","4","7"]]},"note":"doi: 10.3102/10769986241238478","page":"10769986241238478","publisher":"American Educational Research Association","title":"Using Extant Data to Improve Estimation of the Standardized Mean Difference","type":"article-journal"}}],"schema":"https://github.com/citation-style-language/schema/raw/master/csl-citation.json"} </w:instrText>
       </w:r>
       <w:r>
         <w:fldChar w:fldCharType="separate"/>
@@ -591,7 +548,7 @@
         <w:fldChar w:fldCharType="begin" w:fldLock="1"/>
       </w:r>
       <w:r>
-        <w:instrText xml:space="preserve"> ADDIN ZOTERO_ITEM CSL_CITATION {"citationID":"osp5u5LI","properties":{"formattedCitation":"(Taylor et al., 2021)","plainCitation":"(Taylor et al., 2021)","noteIndex":0},"citationItems":[{"id":"awe6mxvV/JopHwl35","uris":["http://www.mendeley.com/documents/?uuid=b27b406c-122e-466c-bb05-811b7205967f"],"itemData":{"DOI":"10.3102/0013189X211051319","ISSN":"0013-189X","abstract":"Toward the goal of more rapid knowledge accumulation via better meta-analyses, this article explores statistical approaches intended to increase the precision and comparability of effect sizes from education research. The featured estimate of the proposed approach is a standardized mean difference effect size whose numerator is a mean difference that has been adjusted for baseline differences in the outcome measure, at a minimum, and whose denominator is the total variance. The article describes the utility and efficiency of covariate adjustment through baseline measures and the need to standardize effects on a total variance that accounts for variation at multiple levels. As computation of the total variance can be complex in multilevel studies, a shiny application is provided to assist with computation of the total variance and subsequent effect size. Examples are provided for how to interpret and input the required calculator inputs.","author":[{"dropping-particle":"","family":"Taylor","given":"Joseph A","non-dropping-particle":"","parse-names":false,"suffix":""},{"dropping-particle":"","family":"Pigott","given":"Therese D.","non-dropping-particle":"","parse-names":false,"suffix":""},{"dropping-particle":"","family":"Williams","given":"Ryan","non-dropping-particle":"","parse-names":false,"suffix":""}],"container-title":"Educational Researcher","id":"ITEM-1","issue":"1","issued":{"date-parts":[["2021","10","25"]]},"note":"doi: 10.3102/0013189X211051319","page":"72-80","publisher":"American Educational Research Association","title":"Promoting knowledge accumulation about intervention effects: Exploring strategies for standardizing statistical approaches and effect size reporting","type":"article-journal","volume":"51"}}],"schema":"https://github.com/citation-style-language/schema/raw/master/csl-citation.json"} </w:instrText>
+        <w:instrText xml:space="preserve"> ADDIN ZOTERO_ITEM CSL_CITATION {"citationID":"osp5u5LI","properties":{"formattedCitation":"(Taylor et al., 2021)","plainCitation":"(Taylor et al., 2021)","noteIndex":0},"citationItems":[{"id":"IWCqHIQb/mFnXZtze","uris":["http://www.mendeley.com/documents/?uuid=b27b406c-122e-466c-bb05-811b7205967f"],"itemData":{"DOI":"10.3102/0013189X211051319","ISSN":"0013-189X","abstract":"Toward the goal of more rapid knowledge accumulation via better meta-analyses, this article explores statistical approaches intended to increase the precision and comparability of effect sizes from education research. The featured estimate of the proposed approach is a standardized mean difference effect size whose numerator is a mean difference that has been adjusted for baseline differences in the outcome measure, at a minimum, and whose denominator is the total variance. The article describes the utility and efficiency of covariate adjustment through baseline measures and the need to standardize effects on a total variance that accounts for variation at multiple levels. As computation of the total variance can be complex in multilevel studies, a shiny application is provided to assist with computation of the total variance and subsequent effect size. Examples are provided for how to interpret and input the required calculator inputs.","author":[{"dropping-particle":"","family":"Taylor","given":"Joseph A","non-dropping-particle":"","parse-names":false,"suffix":""},{"dropping-particle":"","family":"Pigott","given":"Therese D.","non-dropping-particle":"","parse-names":false,"suffix":""},{"dropping-particle":"","family":"Williams","given":"Ryan","non-dropping-particle":"","parse-names":false,"suffix":""}],"container-title":"Educational Researcher","id":"ITEM-1","issue":"1","issued":{"date-parts":[["2021","10","25"]]},"note":"doi: 10.3102/0013189X211051319","page":"72-80","publisher":"American Educational Research Association","title":"Promoting knowledge accumulation about intervention effects: Exploring strategies for standardizing statistical approaches and effect size reporting","type":"article-journal","volume":"51"}}],"schema":"https://github.com/citation-style-language/schema/raw/master/csl-citation.json"} </w:instrText>
       </w:r>
       <w:r>
         <w:fldChar w:fldCharType="separate"/>
@@ -612,7 +569,7 @@
         <w:fldChar w:fldCharType="begin" w:fldLock="1"/>
       </w:r>
       <w:r>
-        <w:instrText xml:space="preserve"> ADDIN ZOTERO_ITEM CSL_CITATION {"citationID":"rjHjYKCE","properties":{"formattedCitation":"(2015)","plainCitation":"(2015)","noteIndex":0},"citationItems":[{"id":"awe6mxvV/RW2kw6pu","uris":["http://www.mendeley.com/documents/?uuid=08974d2d-1120-4f6f-aa96-632969afa8c2"],"itemData":{"DOI":"10.3758/s13428-014-0538-z","ISSN":"1554-3528","abstract":"Some experimental designs involve clustering within only one treatment group. Such designs may involve group tutoring, therapy administered by multiple therapists, or interventions administered by clinics for the treatment group, whereas the control group receives no treatment. In such cases, the data analysis often proceeds as if there were no clustering within the treatment group. A consequence is that the actual significance level of the treatment effects is larger (i.e., actual p values are larger) than nominal. Additionally, biases will be introduced in estimates of the effect sizes and their variances, leading to inflated effects and underestimated variances when clustering in the treatment group is not taken into account. These consequences of clustering can seriously compromise the interpretation of study results. This article shows how information on the intraclass correlation can be used to obtain a correction for biases in the effect sizes and their variances, and also to obtain an adjustment to the significance test for the effects of clustering.","author":[{"dropping-particle":"V.","family":"Hedges","given":"Larry","non-dropping-particle":"","parse-names":false,"suffix":""},{"dropping-particle":"","family":"Citkowicz","given":"Martyna","non-dropping-particle":"","parse-names":false,"suffix":""}],"container-title":"Behavior Research Methods","id":"ITEM-1","issue":"4","issued":{"date-parts":[["2015"]]},"page":"1295-1308","title":"Estimating effect size when there is clustering in one treatment group","type":"article-journal","volume":"47"},"suppress-author":1}],"schema":"https://github.com/citation-style-language/schema/raw/master/csl-citation.json"} </w:instrText>
+        <w:instrText xml:space="preserve"> ADDIN ZOTERO_ITEM CSL_CITATION {"citationID":"rjHjYKCE","properties":{"formattedCitation":"(2015)","plainCitation":"(2015)","noteIndex":0},"citationItems":[{"id":"IWCqHIQb/NxhCbwsu","uris":["http://www.mendeley.com/documents/?uuid=08974d2d-1120-4f6f-aa96-632969afa8c2"],"itemData":{"DOI":"10.3758/s13428-014-0538-z","ISSN":"1554-3528","abstract":"Some experimental designs involve clustering within only one treatment group. Such designs may involve group tutoring, therapy administered by multiple therapists, or interventions administered by clinics for the treatment group, whereas the control group receives no treatment. In such cases, the data analysis often proceeds as if there were no clustering within the treatment group. A consequence is that the actual significance level of the treatment effects is larger (i.e., actual p values are larger) than nominal. Additionally, biases will be introduced in estimates of the effect sizes and their variances, leading to inflated effects and underestimated variances when clustering in the treatment group is not taken into account. These consequences of clustering can seriously compromise the interpretation of study results. This article shows how information on the intraclass correlation can be used to obtain a correction for biases in the effect sizes and their variances, and also to obtain an adjustment to the significance test for the effects of clustering.","author":[{"dropping-particle":"V.","family":"Hedges","given":"Larry","non-dropping-particle":"","parse-names":false,"suffix":""},{"dropping-particle":"","family":"Citkowicz","given":"Martyna","non-dropping-particle":"","parse-names":false,"suffix":""}],"container-title":"Behavior Research Methods","id":"ITEM-1","issue":"4","issued":{"date-parts":[["2015"]]},"page":"1295-1308","title":"Estimating effect size when there is clustering in one treatment group","type":"article-journal","volume":"47"},"suppress-author":1}],"schema":"https://github.com/citation-style-language/schema/raw/master/csl-citation.json"} </w:instrText>
       </w:r>
       <w:r>
         <w:fldChar w:fldCharType="separate"/>
@@ -633,7 +590,7 @@
         <w:fldChar w:fldCharType="begin" w:fldLock="1"/>
       </w:r>
       <w:r>
-        <w:instrText xml:space="preserve"> ADDIN ZOTERO_ITEM CSL_CITATION {"citationID":"MbMBvhcs","properties":{"formattedCitation":"(Higgins, Eldridge, et al., 2019)","plainCitation":"(Higgins, Eldridge, et al., 2019)","noteIndex":0},"citationItems":[{"id":"awe6mxvV/4B9meB4T","uris":["http://www.mendeley.com/documents/?uuid=30d84957-77c4-418a-9dbb-f386979b6b75"],"itemData":{"DOI":"10.1002/9781119536604","author":[{"dropping-particle":"","family":"Higgins","given":"Julian P T","non-dropping-particle":"","parse-names":false,"suffix":""},{"dropping-particle":"","family":"Eldridge","given":"Sandra","non-dropping-particle":"","parse-names":false,"suffix":""},{"dropping-particle":"","family":"Li","given":"Tianjing","non-dropping-particle":"","parse-names":false,"suffix":""}],"container-title":"Cochrane handbook for systematic reviews of interventions","edition":"2","editor":[{"dropping-particle":"","family":"Higgins","given":"Julian P T","non-dropping-particle":"","parse-names":false,"suffix":""},{"dropping-particle":"","family":"Thomas","given":"James","non-dropping-particle":"","parse-names":false,"suffix":""},{"dropping-particle":"","family":"Chandler","given":"Jacqueline","non-dropping-particle":"","parse-names":false,"suffix":""},{"dropping-particle":"","family":"Cumpston","given":"Miranda Sue","non-dropping-particle":"","parse-names":false,"suffix":""},{"dropping-particle":"","family":"Li","given":"Tianjing","non-dropping-particle":"","parse-names":false,"suffix":""},{"dropping-particle":"","family":"Page","given":"Matthew","non-dropping-particle":"","parse-names":false,"suffix":""},{"dropping-particle":"","family":"Welch","given":"Vivian","non-dropping-particle":"","parse-names":false,"suffix":""}],"id":"ITEM-1","issued":{"date-parts":[["2019"]]},"page":"569-593","publisher":"Wiley Online Library","title":"Including variants on randomized trials","type":"chapter"}}],"schema":"https://github.com/citation-style-language/schema/raw/master/csl-citation.json"} </w:instrText>
+        <w:instrText xml:space="preserve"> ADDIN ZOTERO_ITEM CSL_CITATION {"citationID":"MbMBvhcs","properties":{"formattedCitation":"(Higgins, Eldridge, et al., 2019)","plainCitation":"(Higgins, Eldridge, et al., 2019)","noteIndex":0},"citationItems":[{"id":"IWCqHIQb/DSXlC6KA","uris":["http://www.mendeley.com/documents/?uuid=30d84957-77c4-418a-9dbb-f386979b6b75"],"itemData":{"DOI":"10.1002/9781119536604","author":[{"dropping-particle":"","family":"Higgins","given":"Julian P T","non-dropping-particle":"","parse-names":false,"suffix":""},{"dropping-particle":"","family":"Eldridge","given":"Sandra","non-dropping-particle":"","parse-names":false,"suffix":""},{"dropping-particle":"","family":"Li","given":"Tianjing","non-dropping-particle":"","parse-names":false,"suffix":""}],"container-title":"Cochrane handbook for systematic reviews of interventions","edition":"2","editor":[{"dropping-particle":"","family":"Higgins","given":"Julian P T","non-dropping-particle":"","parse-names":false,"suffix":""},{"dropping-particle":"","family":"Thomas","given":"James","non-dropping-particle":"","parse-names":false,"suffix":""},{"dropping-particle":"","family":"Chandler","given":"Jacqueline","non-dropping-particle":"","parse-names":false,"suffix":""},{"dropping-particle":"","family":"Cumpston","given":"Miranda Sue","non-dropping-particle":"","parse-names":false,"suffix":""},{"dropping-particle":"","family":"Li","given":"Tianjing","non-dropping-particle":"","parse-names":false,"suffix":""},{"dropping-particle":"","family":"Page","given":"Matthew","non-dropping-particle":"","parse-names":false,"suffix":""},{"dropping-particle":"","family":"Welch","given":"Vivian","non-dropping-particle":"","parse-names":false,"suffix":""}],"id":"ITEM-1","issued":{"date-parts":[["2019"]]},"page":"569-593","publisher":"Wiley Online Library","title":"Including variants on randomized trials","type":"chapter"}}],"schema":"https://github.com/citation-style-language/schema/raw/master/csl-citation.json"} </w:instrText>
       </w:r>
       <w:r>
         <w:fldChar w:fldCharType="separate"/>
@@ -654,7 +611,7 @@
         <w:fldChar w:fldCharType="begin" w:fldLock="1"/>
       </w:r>
       <w:r>
-        <w:instrText xml:space="preserve"> ADDIN ZOTERO_ITEM CSL_CITATION {"citationID":"fX4SfO7Y","properties":{"formattedCitation":"(L. V. Hedges, 2007)","plainCitation":"(L. V. Hedges, 2007)","noteIndex":0},"citationItems":[{"id":"awe6mxvV/L6UU78wr","uris":["http://www.mendeley.com/documents/?uuid=4446e166-4674-4fe5-9a76-dac0d75d50c4"],"itemData":{"DOI":"10.3102/1076998606298043","ISSN":"1076-9986","abstract":"Multisite research designs involving cluster randomization are becoming increasingly important in educational and behavioral research. Researchers would like to compute effect size indexes based on the standardized mean difference to compare the results of cluster-randomized studies (and corresponding quasi-experiments) with other studies and to combine information across studies in meta-analyses. This article addresses the problem of defining effect sizes in multilevel designs and computing estimates of those effect sizes and their standard errors from information that is likely to be reported in journal articles. Three effect sizes are defined corresponding to different standardizations. Estimators of each effect size index are also presented along with their sampling distributions (including standard errors).","author":[{"dropping-particle":"V.","family":"Hedges","given":"Larry","non-dropping-particle":"","parse-names":false,"suffix":""}],"container-title":"Journal of Educational and Behavioral Statistics","id":"ITEM-1","issue":"4","issued":{"date-parts":[["2007"]]},"page":"341-370","publisher":"SAGE Publications","publisher-place":"Thousand Oaks, CA","title":"Effect sizes in cluster-randomized designs","type":"article-journal","volume":"32"}}],"schema":"https://github.com/citation-style-language/schema/raw/master/csl-citation.json"} </w:instrText>
+        <w:instrText xml:space="preserve"> ADDIN ZOTERO_ITEM CSL_CITATION {"citationID":"fX4SfO7Y","properties":{"formattedCitation":"(L. V. Hedges, 2007)","plainCitation":"(L. V. Hedges, 2007)","noteIndex":0},"citationItems":[{"id":"IWCqHIQb/ouVcMold","uris":["http://www.mendeley.com/documents/?uuid=4446e166-4674-4fe5-9a76-dac0d75d50c4"],"itemData":{"DOI":"10.3102/1076998606298043","ISSN":"1076-9986","abstract":"Multisite research designs involving cluster randomization are becoming increasingly important in educational and behavioral research. Researchers would like to compute effect size indexes based on the standardized mean difference to compare the results of cluster-randomized studies (and corresponding quasi-experiments) with other studies and to combine information across studies in meta-analyses. This article addresses the problem of defining effect sizes in multilevel designs and computing estimates of those effect sizes and their standard errors from information that is likely to be reported in journal articles. Three effect sizes are defined corresponding to different standardizations. Estimators of each effect size index are also presented along with their sampling distributions (including standard errors).","author":[{"dropping-particle":"V.","family":"Hedges","given":"Larry","non-dropping-particle":"","parse-names":false,"suffix":""}],"container-title":"Journal of Educational and Behavioral Statistics","id":"ITEM-1","issue":"4","issued":{"date-parts":[["2007"]]},"page":"341-370","publisher":"SAGE Publications","publisher-place":"Thousand Oaks, CA","title":"Effect sizes in cluster-randomized designs","type":"article-journal","volume":"32"}}],"schema":"https://github.com/citation-style-language/schema/raw/master/csl-citation.json"} </w:instrText>
       </w:r>
       <w:r>
         <w:fldChar w:fldCharType="separate"/>
@@ -674,7 +631,7 @@
         <w:fldChar w:fldCharType="begin" w:fldLock="1"/>
       </w:r>
       <w:r>
-        <w:instrText xml:space="preserve"> ADDIN ZOTERO_ITEM CSL_CITATION {"citationID":"bUFn5uDt","properties":{"formattedCitation":"(WWC, 2022)","plainCitation":"(WWC, 2022)","noteIndex":0},"citationItems":[{"id":"awe6mxvV/LK5G3WlU","uris":["http://www.mendeley.com/documents/?uuid=c6890b46-0b03-4390-83c3-1ba5f6390692"],"itemData":{"author":[{"dropping-particle":"","family":"WWC","given":"","non-dropping-particle":"","parse-names":false,"suffix":""}],"edition":"5.0","id":"ITEM-1","issued":{"date-parts":[["2022"]]},"publisher":"Institute of Education Sciences","title":"WWC procedures and standards handbook","type":"book"}}],"schema":"https://github.com/citation-style-language/schema/raw/master/csl-citation.json"} </w:instrText>
+        <w:instrText xml:space="preserve"> ADDIN ZOTERO_ITEM CSL_CITATION {"citationID":"bUFn5uDt","properties":{"formattedCitation":"(WWC, 2022)","plainCitation":"(WWC, 2022)","noteIndex":0},"citationItems":[{"id":"IWCqHIQb/dTeWYD0s","uris":["http://www.mendeley.com/documents/?uuid=c6890b46-0b03-4390-83c3-1ba5f6390692"],"itemData":{"author":[{"dropping-particle":"","family":"WWC","given":"","non-dropping-particle":"","parse-names":false,"suffix":""}],"edition":"5.0","id":"ITEM-1","issued":{"date-parts":[["2022"]]},"publisher":"Institute of Education Sciences","title":"WWC procedures and standards handbook","type":"book"}}],"schema":"https://github.com/citation-style-language/schema/raw/master/csl-citation.json"} </w:instrText>
       </w:r>
       <w:r>
         <w:fldChar w:fldCharType="separate"/>
@@ -695,7 +652,7 @@
         <w:fldChar w:fldCharType="begin" w:fldLock="1"/>
       </w:r>
       <w:r>
-        <w:instrText xml:space="preserve"> ADDIN ZOTERO_ITEM CSL_CITATION {"citationID":"ZRDtyE8D","properties":{"formattedCitation":"(Higgins, Li, et al., 2019)","plainCitation":"(Higgins, Li, et al., 2019)","noteIndex":0},"citationItems":[{"id":"awe6mxvV/ZBV7BWic","uris":["http://www.mendeley.com/documents/?uuid=ac2c33c7-747a-4d8e-b22a-6445f1549bbd"],"itemData":{"author":[{"dropping-particle":"","family":"Higgins","given":"Julian P T","non-dropping-particle":"","parse-names":false,"suffix":""},{"dropping-particle":"","family":"Li","given":"Tianjing","non-dropping-particle":"","parse-names":false,"suffix":""},{"dropping-particle":"","family":"Deeks","given":"Jonathan J","non-dropping-particle":"","parse-names":false,"suffix":""}],"container-title":"Cochrane handbook for systematic reviews of interventions","id":"ITEM-1","issued":{"date-parts":[["2019"]]},"page":"143-176","publisher":"Wiley Online Library","title":"Choosing effect measures and computing estimates of effect","type":"article-journal"}}],"schema":"https://github.com/citation-style-language/schema/raw/master/csl-citation.json"} </w:instrText>
+        <w:instrText xml:space="preserve"> ADDIN ZOTERO_ITEM CSL_CITATION {"citationID":"ZRDtyE8D","properties":{"formattedCitation":"(Higgins, Li, et al., 2019)","plainCitation":"(Higgins, Li, et al., 2019)","noteIndex":0},"citationItems":[{"id":"IWCqHIQb/QQDKjROW","uris":["http://www.mendeley.com/documents/?uuid=ac2c33c7-747a-4d8e-b22a-6445f1549bbd"],"itemData":{"author":[{"dropping-particle":"","family":"Higgins","given":"Julian P T","non-dropping-particle":"","parse-names":false,"suffix":""},{"dropping-particle":"","family":"Li","given":"Tianjing","non-dropping-particle":"","parse-names":false,"suffix":""},{"dropping-particle":"","family":"Deeks","given":"Jonathan J","non-dropping-particle":"","parse-names":false,"suffix":""}],"container-title":"Cochrane handbook for systematic reviews of interventions","id":"ITEM-1","issued":{"date-parts":[["2019"]]},"page":"143-176","publisher":"Wiley Online Library","title":"Choosing effect measures and computing estimates of effect","type":"article-journal"}}],"schema":"https://github.com/citation-style-language/schema/raw/master/csl-citation.json"} </w:instrText>
       </w:r>
       <w:r>
         <w:fldChar w:fldCharType="separate"/>
@@ -716,7 +673,7 @@
         <w:fldChar w:fldCharType="begin" w:fldLock="1"/>
       </w:r>
       <w:r>
-        <w:instrText xml:space="preserve"> ADDIN ZOTERO_ITEM CSL_CITATION {"citationID":"gleR86L6","properties":{"formattedCitation":"(Vembye, 2024a)","plainCitation":"(Vembye, 2024a)","noteIndex":0},"citationItems":[{"id":"awe6mxvV/dMRwQYYD","uris":["http://www.mendeley.com/documents/?uuid=9a98334b-50d5-4e14-b8a7-618ccba35fc8"],"itemData":{"URL":"https://mikkelvembye.github.io/VIVECampbell/reference/vgt_smd_1armcluster.html","author":[{"dropping-particle":"","family":"Vembye","given":"Mikkel H.","non-dropping-particle":"","parse-names":false,"suffix":""}],"id":"ITEM-1","issued":{"date-parts":[["2024"]]},"title":"Variance calculation when there is clustering in one treatment group only","type":"webpage"}}],"schema":"https://github.com/citation-style-language/schema/raw/master/csl-citation.json"} </w:instrText>
+        <w:instrText xml:space="preserve"> ADDIN ZOTERO_ITEM CSL_CITATION {"citationID":"gleR86L6","properties":{"formattedCitation":"(Vembye, 2024a)","plainCitation":"(Vembye, 2024a)","noteIndex":0},"citationItems":[{"id":"IWCqHIQb/JCLsqZMs","uris":["http://www.mendeley.com/documents/?uuid=9a98334b-50d5-4e14-b8a7-618ccba35fc8"],"itemData":{"URL":"https://mikkelvembye.github.io/VIVECampbell/reference/vgt_smd_1armcluster.html","author":[{"dropping-particle":"","family":"Vembye","given":"Mikkel H.","non-dropping-particle":"","parse-names":false,"suffix":""}],"id":"ITEM-1","issued":{"date-parts":[["2024"]]},"title":"Variance calculation when there is clustering in one treatment group only","type":"webpage"}}],"schema":"https://github.com/citation-style-language/schema/raw/master/csl-citation.json"} </w:instrText>
       </w:r>
       <w:r>
         <w:fldChar w:fldCharType="separate"/>
@@ -737,7 +694,7 @@
         <w:fldChar w:fldCharType="begin" w:fldLock="1"/>
       </w:r>
       <w:r>
-        <w:instrText xml:space="preserve"> ADDIN ZOTERO_ITEM CSL_CITATION {"citationID":"NAwEbD3l","properties":{"formattedCitation":"(Vembye, 2024b)","plainCitation":"(Vembye, 2024b)","noteIndex":0},"citationItems":[{"id":"awe6mxvV/8Z5vSkAg","uris":["http://www.mendeley.com/documents/?uuid=71325e11-3ca8-472a-9ab3-e05829ecc21d"],"itemData":{"author":[{"dropping-particle":"","family":"Vembye","given":"Mikkel H.","non-dropping-particle":"","parse-names":false,"suffix":""}],"id":"ITEM-1","issued":{"date-parts":[["2024"]]},"number":"0.0.1","publisher":"GitHub","title":"VIVECampbell: Functions for Campbell reviews in VIVE","type":"article"}}],"schema":"https://github.com/citation-style-language/schema/raw/master/csl-citation.json"} </w:instrText>
+        <w:instrText xml:space="preserve"> ADDIN ZOTERO_ITEM CSL_CITATION {"citationID":"NAwEbD3l","properties":{"formattedCitation":"(Vembye, 2024b)","plainCitation":"(Vembye, 2024b)","noteIndex":0},"citationItems":[{"id":"IWCqHIQb/cEtjScmS","uris":["http://www.mendeley.com/documents/?uuid=71325e11-3ca8-472a-9ab3-e05829ecc21d"],"itemData":{"author":[{"dropping-particle":"","family":"Vembye","given":"Mikkel H.","non-dropping-particle":"","parse-names":false,"suffix":""}],"id":"ITEM-1","issued":{"date-parts":[["2024"]]},"number":"0.0.1","publisher":"GitHub","title":"VIVECampbell: Functions for Campbell reviews in VIVE","type":"article"}}],"schema":"https://github.com/citation-style-language/schema/raw/master/csl-citation.json"} </w:instrText>
       </w:r>
       <w:r>
         <w:fldChar w:fldCharType="separate"/>
@@ -759,7 +716,7 @@
         <w:fldChar w:fldCharType="begin" w:fldLock="1"/>
       </w:r>
       <w:r>
-        <w:instrText xml:space="preserve"> ADDIN ZOTERO_ITEM CSL_CITATION {"citationID":"UQ9LOUoG","properties":{"formattedCitation":"(Higgins, Li, et al., 2019)","plainCitation":"(Higgins, Li, et al., 2019)","noteIndex":0},"citationItems":[{"id":"awe6mxvV/ZBV7BWic","uris":["http://www.mendeley.com/documents/?uuid=ac2c33c7-747a-4d8e-b22a-6445f1549bbd"],"itemData":{"author":[{"dropping-particle":"","family":"Higgins","given":"Julian P T","non-dropping-particle":"","parse-names":false,"suffix":""},{"dropping-particle":"","family":"Li","given":"Tianjing","non-dropping-particle":"","parse-names":false,"suffix":""},{"dropping-particle":"","family":"Deeks","given":"Jonathan J","non-dropping-particle":"","parse-names":false,"suffix":""}],"container-title":"Cochrane handbook for systematic reviews of interventions","id":"ITEM-1","issued":{"date-parts":[["2019"]]},"page":"143-176","publisher":"Wiley Online Library","title":"Choosing effect measures and computing estimates of effect","type":"article-journal"}}],"schema":"https://github.com/citation-style-language/schema/raw/master/csl-citation.json"} </w:instrText>
+        <w:instrText xml:space="preserve"> ADDIN ZOTERO_ITEM CSL_CITATION {"citationID":"UQ9LOUoG","properties":{"formattedCitation":"(Higgins, Li, et al., 2019)","plainCitation":"(Higgins, Li, et al., 2019)","noteIndex":0},"citationItems":[{"id":"IWCqHIQb/QQDKjROW","uris":["http://www.mendeley.com/documents/?uuid=ac2c33c7-747a-4d8e-b22a-6445f1549bbd"],"itemData":{"author":[{"dropping-particle":"","family":"Higgins","given":"Julian P T","non-dropping-particle":"","parse-names":false,"suffix":""},{"dropping-particle":"","family":"Li","given":"Tianjing","non-dropping-particle":"","parse-names":false,"suffix":""},{"dropping-particle":"","family":"Deeks","given":"Jonathan J","non-dropping-particle":"","parse-names":false,"suffix":""}],"container-title":"Cochrane handbook for systematic reviews of interventions","id":"ITEM-1","issued":{"date-parts":[["2019"]]},"page":"143-176","publisher":"Wiley Online Library","title":"Choosing effect measures and computing estimates of effect","type":"article-journal"}}],"schema":"https://github.com/citation-style-language/schema/raw/master/csl-citation.json"} </w:instrText>
       </w:r>
       <w:r>
         <w:fldChar w:fldCharType="separate"/>
@@ -780,7 +737,7 @@
         <w:fldChar w:fldCharType="begin" w:fldLock="1"/>
       </w:r>
       <w:r>
-        <w:instrText xml:space="preserve"> ADDIN ZOTERO_ITEM CSL_CITATION {"citationID":"I7cpoiKT","properties":{"formattedCitation":"(Dalgaard et al., 2022)","plainCitation":"(Dalgaard et al., 2022)","noteIndex":0},"citationItems":[{"id":"awe6mxvV/YLuaZtpr","uris":["http://www.mendeley.com/documents/?uuid=92431b4e-6549-4459-80db-b8206012c245"],"itemData":{"DOI":"10.1002/cl2.1254","ISSN":"1891-1803","author":[{"dropping-particle":"","family":"Dalgaard","given":"Nina T","non-dropping-particle":"","parse-names":false,"suffix":""},{"dropping-particle":"","family":"Flensborg Jensen","given":"Maya C","non-dropping-particle":"","parse-names":false,"suffix":""},{"dropping-particle":"","family":"Bengtsen","given":"Elizabeth","non-dropping-particle":"","parse-names":false,"suffix":""},{"dropping-particle":"","family":"Krassel","given":"Karl F","non-dropping-particle":"","parse-names":false,"suffix":""},{"dropping-particle":"","family":"Vembye","given":"Mikkel H","non-dropping-particle":"","parse-names":false,"suffix":""}],"container-title":"Campbell Systematic Reviews","id":"ITEM-1","issue":"3","issued":{"date-parts":[["2022"]]},"page":"e1254","publisher":"Wiley Online Library","title":"PROTOCOL: Group‐based community interventions to support the social reintegration of marginalised adults with mental illness","type":"article-journal","volume":"18"}}],"schema":"https://github.com/citation-style-language/schema/raw/master/csl-citation.json"} </w:instrText>
+        <w:instrText xml:space="preserve"> ADDIN ZOTERO_ITEM CSL_CITATION {"citationID":"I7cpoiKT","properties":{"formattedCitation":"(Dalgaard et al., 2022)","plainCitation":"(Dalgaard et al., 2022)","noteIndex":0},"citationItems":[{"id":"IWCqHIQb/qgiQyf8s","uris":["http://www.mendeley.com/documents/?uuid=92431b4e-6549-4459-80db-b8206012c245"],"itemData":{"DOI":"10.1002/cl2.1254","ISSN":"1891-1803","author":[{"dropping-particle":"","family":"Dalgaard","given":"Nina T","non-dropping-particle":"","parse-names":false,"suffix":""},{"dropping-particle":"","family":"Flensborg Jensen","given":"Maya C","non-dropping-particle":"","parse-names":false,"suffix":""},{"dropping-particle":"","family":"Bengtsen","given":"Elizabeth","non-dropping-particle":"","parse-names":false,"suffix":""},{"dropping-particle":"","family":"Krassel","given":"Karl F","non-dropping-particle":"","parse-names":false,"suffix":""},{"dropping-particle":"","family":"Vembye","given":"Mikkel H","non-dropping-particle":"","parse-names":false,"suffix":""}],"container-title":"Campbell Systematic Reviews","id":"ITEM-1","issue":"3","issued":{"date-parts":[["2022"]]},"page":"e1254","publisher":"Wiley Online Library","title":"PROTOCOL: Group‐based community interventions to support the social reintegration of marginalised adults with mental illness","type":"article-journal","volume":"18"}}],"schema":"https://github.com/citation-style-language/schema/raw/master/csl-citation.json"} </w:instrText>
       </w:r>
       <w:r>
         <w:fldChar w:fldCharType="separate"/>
@@ -887,6 +844,11 @@
       </w:r>
     </w:p>
     <w:p>
+      <w:pPr>
+        <w:rPr>
+          <w:lang w:val="en-US"/>
+        </w:rPr>
+      </w:pPr>
       <w:r>
         <w:rPr>
           <w:b/>
@@ -1309,14 +1271,21 @@
         <w:fldChar w:fldCharType="begin"/>
       </w:r>
       <w:r>
-        <w:instrText xml:space="preserve"> ADDIN ZOTERO_ITEM CSL_CITATION {"citationID":"pFXHWfGm","properties":{"formattedCitation":"(Fern\\uc0\\u225{}ndez-Castilla, Aloe, et al., 2020; J. E. Pustejovsky &amp; Tipton, 2022; Vembye et al., 2023)","plainCitation":"(Fernández-Castilla, Aloe, et al., 2020; J. E. Pustejovsky &amp; Tipton, 2022; Vembye et al., 2023)","noteIndex":0},"citationItems":[{"id":103,"uris":["http://zotero.org/users/17688719/items/N427Z9BF"],"itemData":{"id":103,"type":"article-journal","abstract":"In meta-analysis, primary studies often include multiple, dependent effect sizes. Several methods address this dependency, such as the multivariate approach, three-level models, and the robust variance estimation (RVE) method. As for today, most simulation studies that explore the performance of these methods have focused on the estimation of the overall effect size. However, researchers are sometimes interested in obtaining separate effect size estimates for different types of outcomes. A recent simulation study (Park &amp; Beretvas, 2019 ) has compared the performance of the three-level approach and the RVE method in estimating outcome-specific effects when several effect sizes are reported for different types of outcomes within studies. The goal of this paper is to extend that study by incorporating additional simulation conditions and by exploring the performance of additional models, such as the multivariate model, a three-level model that specifies different study-effects for each type of outcome, a three-level model that specifies a common study-effect for all outcomes, and separate three-level models for each type of outcome. Additionally, we also tested whether the a posteriori application of the RV correction improves the standard error estimates and the 95% confidence intervals. Results show that the application of separate three-level models for each type of outcome is the only approach that consistently gives adequate standard error estimates. Also, the a posteriori application of the RV correction results in correct 95% confidence intervals in all models, even if they are misspecified, meaning that Type I error rate is adequate when the RV correction is implemented.","container-title":"Behavior research methods","DOI":"10.3758/s13428-020-01459-4","ISSN":"1554-3528","issue":"1","note":"publisher: Springer US\nCitation Key: Fernandez-Castilla2020a\npublisher-place: New York","page":"702-717","title":"Estimating outcome-specific effects in meta-analyses of multiple outcomes: A simulation study","volume":"53","author":[{"family":"Fernández-Castilla","given":"Belén"},{"family":"Aloe","given":"Ariel M."},{"family":"Declercq","given":"Lies"},{"family":"Jamshidi","given":"Laleh"},{"family":"Beretvas","given":"S Natasha"},{"family":"Onghena","given":"Patrick"},{"family":"Van den Noortgate","given":"Wim"}],"issued":{"date-parts":[["2020"]]}}},{"id":1190,"uris":["http://zotero.org/users/17688719/items/CZ63AEWW"],"itemData":{"id":1190,"type":"article-journal","container-title":"Prevention Science","DOI":"10.1007/s11121-021-01246-3","ISSN":"1573-6695","issue":"1","note":"publisher: Springer\nCitation Key: Pustejovsky2021","page":"425–438","title":"Meta-analysis with robust variance estimation: Expanding the range of working models","volume":"23","author":[{"family":"Pustejovsky","given":"James E."},{"family":"Tipton","given":"Elizabeth"}],"issued":{"date-parts":[["2022"]]}}},{"id":1219,"uris":["http://zotero.org/users/17688719/items/3SGHZS8F"],"itemData":{"id":1219,"type":"article-journal","container-title":"Journal of Educational and Behavioral Statistics","DOI":"10769986221127379","issue":"1","note":"publisher: Sage\nCitation Key: Vembye2022","page":"70-102","title":"Power approximations for overall average effects in meta-analysis with dependent effect sizes","volume":"48","author":[{"family":"Vembye","given":"Mikkel H"},{"family":"Pustejovsky","given":"James E"},{"family":"Pigott","given":"Therese D."}],"issued":{"date-parts":[["2023"]]}}}],"schema":"https://github.com/citation-style-language/schema/raw/master/csl-citation.json"} </w:instrText>
-      </w:r>
-      <w:r>
-        <w:fldChar w:fldCharType="separate"/>
-      </w:r>
-      <w:r>
-        <w:rPr>
-          <w:rFonts w:cs="Times New Roman"/>
+        <w:instrText xml:space="preserve"> ADDIN ZOTERO_ITEM CSL_CITATION {"citationID":"pFXHWfGm","properties":{"formattedCitation":"(Fern\\uc0\\u225{}ndez-Castilla, Aloe, et al., 2020; J. E. Pustejovsky &amp; Tipton, 2022; Vembye et al., 2023)","plainCitation":"(Fernández-Castilla, Aloe, et al., 2020; J. E. Pustejovsky &amp; Tipton, 2022; Vembye et al., 2023)","noteIndex":0},"citationItems":[{"id":103,"uris":["http://zotero.org/users/17688719/items/N427Z9BF"],"itemData":{"id":103,"type":"article-journal","abstract":"In meta-analysis, primary studies often include multiple, dependent effect sizes. Several methods address this dependency, such as the multivariate approach, three-level models, and the robust variance estimation (RVE) method. As for today, most simulation studies that explore the performance of these methods have focused on the estimation of the overall effect size. However, researchers are sometimes interested in obtaining separate effect size estimates for different types of outcomes. A recent simulation study (Park &amp; Beretvas, 2019 ) has compared the performance of the three-level approach and the RVE method in estimating outcome-specific effects when several effect sizes are reported for different types of outcomes within studies. The goal of this paper is to extend that study by incorporating additional simulation conditions and by exploring the performance of additional models, such as the multivariate model, a three-level model that specifies different study-effects for each type of outcome, a three-level model that specifies a common study-effect for all outcomes, and separate three-level models for each type of outcome. Additionally, we also tested whether the a posteriori application of the RV correction improves the standard error estimates and the 95% confidence intervals. Results show that the application of separate three-level models for each type of outcome is the only approach that consistently gives adequate standard error estimates. Also, the a posteriori application of the RV correction results in correct 95% confidence intervals in all models, even if they are misspecified, meaning that Type I error rate is adequate when the RV correction is implemented.","container-title":"Behavior research methods","DOI":"10.3758/s13428-020-01459-4","ISSN":"1554-3528","issue":"1","note":"publisher: Springer US\nCitation Key: Fernandez-Castilla2020a\npublisher-place: New York","page":"702-717","title":"Estimating outcome-specific effects in meta-analyses of multiple outcomes: A simulation study","volume":"53","author":[{"family":"Fernández-Castilla","given</w:instrText>
+      </w:r>
+      <w:r>
+        <w:rPr>
+          <w:lang w:val="en-US"/>
+        </w:rPr>
+        <w:instrText xml:space="preserve">":"Belén"},{"family":"Aloe","given":"Ariel M."},{"family":"Declercq","given":"Lies"},{"family":"Jamshidi","given":"Laleh"},{"family":"Beretvas","given":"S Natasha"},{"family":"Onghena","given":"Patrick"},{"family":"Van den Noortgate","given":"Wim"}],"issued":{"date-parts":[["2020"]]}}},{"id":1190,"uris":["http://zotero.org/users/17688719/items/CZ63AEWW"],"itemData":{"id":1190,"type":"article-journal","container-title":"Prevention Science","DOI":"10.1007/s11121-021-01246-3","ISSN":"1573-6695","issue":"1","note":"publisher: Springer\nCitation Key: Pustejovsky2021","page":"425–438","title":"Meta-analysis with robust variance estimation: Expanding the range of working models","volume":"23","author":[{"family":"Pustejovsky","given":"James E."},{"family":"Tipton","given":"Elizabeth"}],"issued":{"date-parts":[["2022"]]}}},{"id":1219,"uris":["http://zotero.org/users/17688719/items/3SGHZS8F"],"itemData":{"id":1219,"type":"article-journal","container-title":"Journal of Educational and Behavioral Statistics","DOI":"10769986221127379","issue":"1","note":"publisher: Sage\nCitation Key: Vembye2022","page":"70-102","title":"Power approximations for overall average effects in meta-analysis with dependent effect sizes","volume":"48","author":[{"family":"Vembye","given":"Mikkel H"},{"family":"Pustejovsky","given":"James E"},{"family":"Pigott","given":"Therese D."}],"issued":{"date-parts":[["2023"]]}}}],"schema":"https://github.com/citation-style-language/schema/raw/master/csl-citation.json"} </w:instrText>
+      </w:r>
+      <w:r>
+        <w:fldChar w:fldCharType="separate"/>
+      </w:r>
+      <w:r>
+        <w:rPr>
+          <w:rFonts w:cs="Times New Roman"/>
+          <w:lang w:val="en-US"/>
         </w:rPr>
         <w:t>(Fernández-Castilla, Aloe, et al., 2020; J. E. Pustejovsky &amp; Tipton, 2022; Vembye et al., 2023)</w:t>
       </w:r>
@@ -1330,6 +1299,7 @@
       <w:pPr>
         <w:rPr>
           <w:b/>
+          <w:lang w:val="en-US"/>
         </w:rPr>
       </w:pPr>
     </w:p>
@@ -1348,8 +1318,15 @@
       <w:r>
         <w:rPr>
           <w:b/>
-        </w:rPr>
-        <w:instrText xml:space="preserve"> ADDIN ZOTERO_ITEM CSL_CITATION {"citationID":"MBgsZKhT","properties":{"formattedCitation":"(L. V. Hedges et al., 2010; Tipton, 2015; Tipton &amp; Pustejovsky, 2015)","plainCitation":"(L. V. Hedges et al., 2010; Tipton, 2015; Tipton &amp; Pustejovsky, 2015)","noteIndex":0},"citationItems":[{"id":874,"uris":["http://zotero.org/users/17688719/items/CZBGM8Y8"],"itemData":{"id":874,"type":"article-journal","abstract":"Conventional meta‐analytic techniques rely on the assumption that effect size estimates from different studies are independent and have sampling distributions with known conditional variances. The independence assumption is violated when studies produce several estimates based on the same individuals or there are clusters of studies that are not independent (such as those carried out by the same investigator or laboratory). This paper provides an estimator of the covariance matrix of meta‐regression coefficients that are applicable when there are clusters of internally correlated estimates. It makes no assumptions about the specific form of the sampling distributions of the effect sizes, nor does it require knowledge of the covariance structure of the dependent estimates. Moreover, this paper demonstrates that the meta‐regression coefficients are consistent and asymptotically normally distributed and that the robust variance estimator is valid even when the covariates are random. The theory is asymptotic in the number of studies, but simulations suggest that the theory may yield accurate results with as few as 20–40 studies. Copyright © 2010 John Wiley &amp; Sons, Ltd.","container-title":"Research Synthesis Methods","DOI":"10.1002/jrsm.5","ISSN":"1759-2879","issue":"1","note":"publisher: John Wiley &amp; Sons, Ltd.\nCitation Key: Hedges2010\npublisher-place: Chichester, UK","page":"39-65","title":"Robust variance estimation in meta‐regression with dependent effect size estimates","volume":"1","author":[{"family":"Hedges","given":"Larry V."},{"family":"Tipton","given":"Elizabeth"},{"family":"Johnson","given":"Matthew C"}],"issued":{"date-parts":[["2010"]]}}},{"id":1047,"uris":["http://zotero.org/users/17688719/items/GBFU599C"],"itemData":{"id":1047,"type":"article-journal","abstract":"Although primary studies often report multiple outcomes, the covariances between these outcomes are rarely reported. This leads to difficulties when combining studies in a meta-analysis. This problem was recently addressed with the introduction of robust variance estimation. This new method enables the estimation of meta-regression models with dependent effect sizes, even when the dependence structure is unknown. Although robust variance estimation has been shown to perform well when the number of studies in the meta-analysis is large, previous simulation studies suggest that the associated tests often have Type I error rates that are much larger than nominal. In this article, I introduce 6 estimators with better small sample properties and study the effectiveness of these estimators via 2 simulation studies. The results of these simulations suggest that the best estimator involves correcting both the residuals and degrees of freedom used in the robust variance estimator. These studies also suggest that the degrees of freedom depend on not only the number of studies but also the type of covariates in the meta-regression. The fact that the degrees of freedom can be small, even when the number of studies is large, suggests that these small-sample corrections should be used more generally. I conclude with an example comparing the results of a meta-regression with robust variance estimation with the results from the corrected estimator.","container-title":"Psychological Methods","DOI":"10.1037/met0000011","ISSN":"1082-989X","issue":"3","note":"publisher: American Psychological Association\nCitation Key: Tipton2015","page":"375-393","title":"Small sample adjustments for robust variance estimation with meta-regression","volume":"20","author":[{"family":"Tipton","given":"Elizabeth"}],"issued":{"date-parts":[["2015"]]}}},{"id":857,"uris":["http://zotero.org/users/17688719/items/JRHJX95P"],"itemData":{"id":857,"type":"article-journal","abstract":"Meta-analyses often include studies that report multiple effect sizes based on a common pool of subjects or that report effect sizes from several samples that were treated with very similar research protocols. The inclusion of such studies introduces dependence among the effect size estimates. When the number of studies is large, robust variance estimation (RVE) provides a method for pooling dependent effects, even when information on the exact dependence structure is not available. When the number of studies is small or moderate, however, test statistics and confidence intervals based on RVE can have inflated Type I error. This article describes and investigates several small-sample adjustments to F-statistics based on RVE. Simulation results demonstrate that one such test, which approximates the test statistic using Hotelling’s T2 distribution, is level-α and uniformly more powerful than the others. An empirical application demonstrates how results based on this test compare...","container-title":"Journal of Educational and Behavioral Statistics","DOI":"10.3102/1076998615606099","ISSN":"1076-9986","issue":"6","note":"publisher: SAGE Publications\nCitation Key: Tipton2015a\npublisher-place: Los Angeles, CA","page":"604-634","title":"Small-sample adjustments for tests of moderators and model fit using robust variance estimation in meta-regression","volume":"40","author":[{"family":"Tipton","given":"Elizabeth"},{"family":"Pustejovsky","given":"James E."}],"issued":{"date-parts":[["2015"]]}}}],"schema":"https://github.com/citation-style-language/schema/raw/master/csl-citation.json"} </w:instrText>
+          <w:lang w:val="en-US"/>
+        </w:rPr>
+        <w:instrText xml:space="preserve"> ADDIN ZOTERO_ITEM CSL_CITATION {"citationID":"MBgsZKhT","properties":{"formattedCitation":"(L. V. Hedges et al., 2010; Tipton, 2015; Tipton &amp; Pustejovsky, 2015)","plainCitation":"(L. V. Hedges et al., 2010; Tipton, 2015; Tipton &amp; Pustejovsky, 2015)","noteIndex":0},"citationItems":[{"id":874,"uris":["http://zotero.org/users/17688719/items/CZBGM8Y8"],"itemData":{"id":874,"type":"article-journal","abstract":"Conventional meta‐analytic techniques rely on the assumption that effect size estimates from different studies are independent and have sampling distributions with known conditional variances. The independence assumption is violated when studies produce several estimates based on the same individuals or there are clusters of studies that are not independent (such as those carried out by the same investigator or laboratory). This paper provides an estimator of the covariance matrix of meta‐regression coefficients that are applicable when there are clusters of internally correlated estimates. It makes no assumptions about the specific form of the sampling distributions of the effect sizes, nor does it require knowledge of the covariance structure of the dependent estimates. Moreover, this paper demonstrates that the meta‐regression coefficients are consistent and asymptotically normally distributed and that</w:instrText>
+      </w:r>
+      <w:r>
+        <w:rPr>
+          <w:b/>
+        </w:rPr>
+        <w:instrText xml:space="preserve"> the robust variance estimator is valid even when the covariates are random. The theory is asymptotic in the number of studies, but simulations suggest that the theory may yield accurate results with as few as 20–40 studies. Copyright © 2010 John Wiley &amp; Sons, Ltd.","container-title":"Research Synthesis Methods","DOI":"10.1002/jrsm.5","ISSN":"1759-2879","issue":"1","note":"publisher: John Wiley &amp; Sons, Ltd.\nCitation Key: Hedges2010\npublisher-place: Chichester, UK","page":"39-65","title":"Robust variance estimation in meta‐regression with dependent effect size estimates","volume":"1","author":[{"family":"Hedges","given":"Larry V."},{"family":"Tipton","given":"Elizabeth"},{"family":"Johnson","given":"Matthew C"}],"issued":{"date-parts":[["2010"]]}}},{"id":1047,"uris":["http://zotero.org/users/17688719/items/GBFU599C"],"itemData":{"id":1047,"type":"article-journal","abstract":"Although primary studies often report multiple outcomes, the covariances between these outcomes are rarely reported. This leads to difficulties when combining studies in a meta-analysis. This problem was recently addressed with the introduction of robust variance estimation. This new method enables the estimation of meta-regression models with dependent effect sizes, even when the dependence structure is unknown. Although robust variance estimation has been shown to perform well when the number of studies in the meta-analysis is large, previous simulation studies suggest that the associated tests often have Type I error rates that are much larger than nominal. In this article, I introduce 6 estimators with better small sample properties and study the effectiveness of these estimators via 2 simulation studies. The results of these simulations suggest that the best estimator involves correcting both the residuals and degrees of freedom used in the robust variance estimator. These studies also suggest that the degrees of freedom depend on not only the number of studies but also the type of covariates in the meta-regression. The fact that the degrees of freedom can be small, even when the number of studies is large, suggests that these small-sample corrections should be used more generally. I conclude with an example comparing the results of a meta-regression with robust variance estimation with the results from the corrected estimator.","container-title":"Psychological Methods","DOI":"10.1037/met0000011","ISSN":"1082-989X","issue":"3","note":"publisher: American Psychological Association\nCitation Key: Tipton2015","page":"375-393","title":"Small sample adjustments for robust variance estimation with meta-regression","volume":"20","author":[{"family":"Tipton","given":"Elizabeth"}],"issued":{"date-parts":[["2015"]]}}},{"id":857,"uris":["http://zotero.org/users/17688719/items/JRHJX95P"],"itemData":{"id":857,"type":"article-journal","abstract":"Meta-analyses often include studies that report multiple effect sizes based on a common pool of subjects or that report effect sizes from several samples that were treated with very similar research protocols. The inclusion of such studies introduces dependence among the effect size estimates. When the number of studies is large, robust variance estimation (RVE) provides a method for pooling dependent effects, even when information on the exact dependence structure is not available. When the number of studies is small or moderate, however, test statistics and confidence intervals based on RVE can have inflated Type I error. This article describes and investigates several small-sample adjustments to F-statistics based on RVE. Simulation results demonstrate that one such test, which approximates the test statistic using Hotelling’s T2 distribution, is level-α and uniformly more powerful than the others. An empirical application demonstrates how results based on this test compare...","container-title":"Journal of Educational and Behavioral Statistics","DOI":"10.3102/1076998615606099","ISSN":"1076-9986","issue":"6","note":"publisher: SAGE Publications\nCitation Key: Tipton2015a\npublisher-place: Los Angeles, CA","page":"604-634","title":"Small-sample adjustments for tests of moderators and model fit using robust variance estimation in meta-regression","volume":"40","author":[{"family":"Tipton","given":"Elizabeth"},{"family":"Pustejovsky","given":"James E."}],"issued":{"date-parts":[["2015"]]}}}],"schema":"https://github.com/citation-style-language/schema/raw/master/csl-citation.json"} </w:instrText>
       </w:r>
       <w:r>
         <w:rPr>
@@ -2220,23 +2197,29 @@
       <w:r>
         <w:rPr>
           <w:bCs/>
-          <w:lang w:val="en-US"/>
-        </w:rPr>
-        <w:instrText xml:space="preserve"> ADDIN ZOTERO_ITEM CSL_CITATION {"citationID":"NDqH8h68","properties":{"formattedCitation":"(NICE, 2025)","plainCitation":"(NICE, 2025)","noteIndex":0},"citationItems":[{"id":1959,"uris":["http://zotero.org/users/17688719/items/P9ZN4DLK"],"itemData":{"id":1959,"type":"article-journal","container-title":"National Institute for Health and Care Excellence","title":"Gambling related-harms: identification, assessment and management","volume":"NG248","author":[{"family":"NICE","given":""}],"issued":{"date-parts":[["2025"]]}}}],"schema":"https://github.com/citation-style-language/schema/raw/master/csl-citation.json"} </w:instrText>
+        </w:rPr>
+        <w:instrText xml:space="preserve"> ADDIN ZOTERO_ITEM CSL_CITATION {"citationID":"NDqH8h68","properties":{"formattedCitation":"(NICE, 2025)","plainCitation":"(NICE, 2025)","noteIndex":0},"citationItems":[{"id":1959,"uris":["http://zotero.org/users/17688719/items/P9ZN4DLK"],"itemData":{"id":1959,"type":"article-journal","container-title":"National Institute for Health and Care Excellence","title":"Gambling relat</w:instrText>
       </w:r>
       <w:r>
         <w:rPr>
           <w:bCs/>
           <w:lang w:val="en-US"/>
         </w:rPr>
-        <w:fldChar w:fldCharType="separate"/>
-      </w:r>
-      <w:r>
-        <w:rPr>
-          <w:rFonts w:cs="Times New Roman"/>
+        <w:instrText xml:space="preserve">ed-harms: identification, assessment and management","volume":"NG248","author":[{"family":"NICE","given":""}],"issued":{"date-parts":[["2025"]]}}}],"schema":"https://github.com/citation-style-language/schema/raw/master/csl-citation.json"} </w:instrText>
+      </w:r>
+      <w:r>
+        <w:rPr>
           <w:bCs/>
           <w:lang w:val="en-US"/>
         </w:rPr>
+        <w:fldChar w:fldCharType="separate"/>
+      </w:r>
+      <w:r>
+        <w:rPr>
+          <w:rFonts w:cs="Times New Roman"/>
+          <w:bCs/>
+          <w:lang w:val="en-US"/>
+        </w:rPr>
         <w:t>(NICE, 2025)</w:t>
       </w:r>
       <w:r>
@@ -2307,6 +2290,100 @@
         </w:rPr>
         <w:fldChar w:fldCharType="end"/>
       </w:r>
+      <w:r>
+        <w:rPr>
+          <w:rFonts w:cs="Times New Roman"/>
+          <w:bCs/>
+          <w:lang w:val="en-US"/>
+        </w:rPr>
+        <w:t xml:space="preserve"> </w:t>
+      </w:r>
+      <w:r>
+        <w:rPr>
+          <w:rFonts w:cs="Times New Roman"/>
+          <w:bCs/>
+          <w:lang w:val="en-US"/>
+        </w:rPr>
+        <w:fldChar w:fldCharType="begin"/>
+      </w:r>
+      <w:r>
+        <w:rPr>
+          <w:rFonts w:cs="Times New Roman"/>
+          <w:bCs/>
+          <w:lang w:val="en-US"/>
+        </w:rPr>
+        <w:instrText xml:space="preserve"> ADDIN ZOTERO_ITEM CSL_CITATION {"citationID":"UCmBjyTB","properties":{"formattedCitation":"(Cheung &amp; Slavin, 2016)","plainCitation":"(Cheung &amp; Slavin, 2016)","noteIndex":0},"citationItems":[{"id":913,"uris":["http://zotero.org/users/17688719/items/QUZCF5BQ"],"itemData":{"id":913,"type":"article-journal","abstract":"As evidence becomes increasingly important in educational policy, it is essential to understand how research design might contribute to reported effect sizes in experiments evaluating educational programs. A total of 645 studies from 12 recent reviews of evaluations of preschool, reading, mathematics, and science programs were studied. Effect sizes were roughly twice as large for published articles, small-scale trials, and experimenter-made measures, compared to unpublished documents, large-scale studies, and independent measures, respectively. Effect sizes were significantly higher in quasi-experiments than in randomized experiments. Excluding tutoring studies, there were no significant differences in effect sizes between elementary and middle/high studies. Regression analyses found that effects of all factors maintained after controlling for all other factors. Explanations for the effects of methodological features on effect sizes are discussed, as are implications for evidence-based policy.","container-title":"Educational Researcher","DOI":"10.3102/0013189X16656615","ISSN":"0013-189X","issue":"5","note":"publisher: American Educational Research Association\nCitation Key: Cheung2016a","page":"283-292","title":"How methodological features affect effect sizes in education","volume":"45","author":[{"family":"Cheung","given":"Alan C. K."},{"family":"Slavin","given":"Robert E."}],"issued":{"date-parts":[["2016"]]}}}],"schema":"https://github.com/citation-style-language/schema/raw/master/csl-citation.json"} </w:instrText>
+      </w:r>
+      <w:r>
+        <w:rPr>
+          <w:rFonts w:cs="Times New Roman"/>
+          <w:bCs/>
+          <w:lang w:val="en-US"/>
+        </w:rPr>
+        <w:fldChar w:fldCharType="separate"/>
+      </w:r>
+      <w:r>
+        <w:rPr>
+          <w:rFonts w:cs="Times New Roman"/>
+          <w:lang w:val="en-US"/>
+        </w:rPr>
+        <w:t>(Cheung &amp; Slavin, 2016)</w:t>
+      </w:r>
+      <w:r>
+        <w:rPr>
+          <w:rFonts w:cs="Times New Roman"/>
+          <w:bCs/>
+          <w:lang w:val="en-US"/>
+        </w:rPr>
+        <w:fldChar w:fldCharType="end"/>
+      </w:r>
+      <w:r>
+        <w:rPr>
+          <w:rFonts w:cs="Times New Roman"/>
+          <w:bCs/>
+          <w:lang w:val="en-US"/>
+        </w:rPr>
+        <w:t xml:space="preserve"> </w:t>
+      </w:r>
+      <w:r>
+        <w:rPr>
+          <w:rFonts w:cs="Times New Roman"/>
+          <w:bCs/>
+          <w:lang w:val="en-US"/>
+        </w:rPr>
+        <w:fldChar w:fldCharType="begin"/>
+      </w:r>
+      <w:r>
+        <w:rPr>
+          <w:rFonts w:cs="Times New Roman"/>
+          <w:bCs/>
+          <w:lang w:val="en-US"/>
+        </w:rPr>
+        <w:instrText xml:space="preserve"> ADDIN ZOTERO_ITEM CSL_CITATION {"citationID":"SsaVwp5Q","properties":{"formattedCitation":"(Laws et al., 2022)","plainCitation":"(Laws et al., 2022)","noteIndex":0},"citationItems":[{"id":1961,"uris":["http://zotero.org/users/17688719/items/IWP8IXJX"],"itemData":{"id":1961,"type":"article-journal","container-title":"Frontiers in psychiatry","DOI":"10.3389/fpsyt.2022.877089","ISSN":"1664-0640","journalAbbreviation":"Front Psychiatry","language":"eng","note":"publisher-place: Switzerland\nPMID: 35815038 \nPMCID: PMC9257237","page":"877089","title":"The Inflating Impact of Waiting-List Controls on Effect Size Estimates.","volume":"13","author":[{"family":"Laws","given":"Keith R."},{"family":"Pellegrini","given":"Luca"},{"family":"Reid","given":"Jemma E."},{"family":"Drummond","given":"Lynne M."},{"family":"Fineberg","given":"Naomi A."}],"issued":{"date-parts":[["2022"]]}}}],"schema":"https://github.com/citation-style-language/schema/raw/master/csl-citation.json"} </w:instrText>
+      </w:r>
+      <w:r>
+        <w:rPr>
+          <w:rFonts w:cs="Times New Roman"/>
+          <w:bCs/>
+          <w:lang w:val="en-US"/>
+        </w:rPr>
+        <w:fldChar w:fldCharType="separate"/>
+      </w:r>
+      <w:r>
+        <w:rPr>
+          <w:rFonts w:cs="Times New Roman"/>
+          <w:lang w:val="en-US"/>
+        </w:rPr>
+        <w:t>(Laws et al., 2022)</w:t>
+      </w:r>
+      <w:r>
+        <w:rPr>
+          <w:rFonts w:cs="Times New Roman"/>
+          <w:bCs/>
+          <w:lang w:val="en-US"/>
+        </w:rPr>
+        <w:fldChar w:fldCharType="end"/>
+      </w:r>
     </w:p>
     <w:p>
       <w:pPr>
@@ -2525,10 +2602,13 @@
         </w:rPr>
       </w:pPr>
       <w:r>
-        <w:rPr>
-          <w:lang w:val="en-US"/>
-        </w:rPr>
-        <w:t xml:space="preserve">Chen, M., &amp; Pustejovsky, J. E. (2025). Adapting methods for correcting selective reporting bias in meta-analysis of dependent effect sizes. </w:t>
+        <w:t xml:space="preserve">Chen, M., &amp; Pustejovsky, J. E. (2025). </w:t>
+      </w:r>
+      <w:r>
+        <w:rPr>
+          <w:lang w:val="en-US"/>
+        </w:rPr>
+        <w:t xml:space="preserve">Adapting methods for correcting selective reporting bias in meta-analysis of dependent effect sizes. </w:t>
       </w:r>
       <w:r>
         <w:rPr>
@@ -2562,24 +2642,56 @@
     <w:p>
       <w:pPr>
         <w:pStyle w:val="Bibliography"/>
-        <w:rPr>
-          <w:lang w:val="en-US"/>
-        </w:rPr>
-      </w:pPr>
-      <w:r>
-        <w:rPr>
-          <w:lang w:val="en-US"/>
-        </w:rPr>
-        <w:t>Dalgaard, N. T., Flensborg Jensen, M. C., B</w:t>
-      </w:r>
-      <w:r>
-        <w:t xml:space="preserve">engtsen, E., Krassel, K. F., &amp; Vembye, M. H. (2022). </w:t>
-      </w:r>
-      <w:r>
-        <w:rPr>
-          <w:lang w:val="en-US"/>
-        </w:rPr>
-        <w:t xml:space="preserve">PROTOCOL: Group‐based community interventions to support the social reintegration of marginalised adults with mental illness. </w:t>
+      </w:pPr>
+      <w:r>
+        <w:rPr>
+          <w:lang w:val="en-US"/>
+        </w:rPr>
+        <w:t xml:space="preserve">Cheung, A. C. K., &amp; Slavin, R. E. (2016). How methodological features affect effect sizes in education. </w:t>
+      </w:r>
+      <w:r>
+        <w:rPr>
+          <w:i/>
+          <w:iCs/>
+        </w:rPr>
+        <w:t>Educational Researcher</w:t>
+      </w:r>
+      <w:r>
+        <w:t xml:space="preserve">, </w:t>
+      </w:r>
+      <w:r>
+        <w:rPr>
+          <w:i/>
+          <w:iCs/>
+        </w:rPr>
+        <w:t>45</w:t>
+      </w:r>
+      <w:r>
+        <w:t>(5), 283–292. https://doi.org/10.3102/0013189X16656615</w:t>
+      </w:r>
+    </w:p>
+    <w:p>
+      <w:pPr>
+        <w:pStyle w:val="Bibliography"/>
+        <w:rPr>
+          <w:lang w:val="en-US"/>
+        </w:rPr>
+      </w:pPr>
+      <w:r>
+        <w:t xml:space="preserve">Dalgaard, N. T., Flensborg Jensen, M. C., Bengtsen, E., Krassel, K. F., &amp; Vembye, M. H. (2022). </w:t>
+      </w:r>
+      <w:r>
+        <w:rPr>
+          <w:lang w:val="en-US"/>
+        </w:rPr>
+        <w:t xml:space="preserve">PROTOCOL: Group‐based community interventions to support the social reintegration of </w:t>
+      </w:r>
+      <w:r>
+        <w:rPr>
+          <w:lang w:val="en-US"/>
+        </w:rPr>
+        <w:lastRenderedPageBreak/>
+        <w:t xml:space="preserve">marginalised adults with mental illness. </w:t>
       </w:r>
       <w:r>
         <w:rPr>
@@ -2621,2057 +2733,1821 @@
         <w:rPr>
           <w:lang w:val="en-US"/>
         </w:rPr>
-        <w:t xml:space="preserve">Dietrichson, J., Seerup, J. K., Jensen, S. E. I., Klejs, J., Bengtsen, E., Strandby, M. W., &amp; Thomsen, M. K. (2025). School-Based Language, Math, and Reading Interventions for Executive </w:t>
-      </w:r>
-      <w:r>
-        <w:rPr>
-          <w:lang w:val="en-US"/>
-        </w:rPr>
+        <w:t xml:space="preserve">Dietrichson, J., Seerup, J. K., Jensen, S. E. I., Klejs, J., Bengtsen, E., Strandby, M. W., &amp; Thomsen, M. K. (2025). School-Based Language, Math, and Reading Interventions for Executive Functions in Children and Adolescents: A Systematic Review. EdWorkingPaper No. 25-1198. </w:t>
+      </w:r>
+      <w:r>
+        <w:rPr>
+          <w:i/>
+          <w:iCs/>
+          <w:lang w:val="en-US"/>
+        </w:rPr>
+        <w:t>Annenberg Institute for School Reform at Brown University</w:t>
+      </w:r>
+      <w:r>
+        <w:rPr>
+          <w:lang w:val="en-US"/>
+        </w:rPr>
+        <w:t>.</w:t>
+      </w:r>
+    </w:p>
+    <w:p>
+      <w:pPr>
+        <w:pStyle w:val="Bibliography"/>
+        <w:rPr>
+          <w:lang w:val="en-US"/>
+        </w:rPr>
+      </w:pPr>
+      <w:r>
+        <w:rPr>
+          <w:lang w:val="en-US"/>
+        </w:rPr>
+        <w:t xml:space="preserve">Eklund, M., Tjörnstrand, C., Sandlund, M., &amp; Argentzell, E. (2017). Effectiveness of Balancing Everyday Life (BEL) versus standard occupational therapy for activity engagement and functioning among people with mental illness—A cluster RCT study. </w:t>
+      </w:r>
+      <w:r>
+        <w:rPr>
+          <w:i/>
+          <w:iCs/>
+          <w:lang w:val="en-US"/>
+        </w:rPr>
+        <w:t>BMC Psychiatry</w:t>
+      </w:r>
+      <w:r>
+        <w:rPr>
+          <w:lang w:val="en-US"/>
+        </w:rPr>
+        <w:t xml:space="preserve">, </w:t>
+      </w:r>
+      <w:r>
+        <w:rPr>
+          <w:i/>
+          <w:iCs/>
+          <w:lang w:val="en-US"/>
+        </w:rPr>
+        <w:t>17</w:t>
+      </w:r>
+      <w:r>
+        <w:rPr>
+          <w:lang w:val="en-US"/>
+        </w:rPr>
+        <w:t>(1), 1–12.</w:t>
+      </w:r>
+    </w:p>
+    <w:p>
+      <w:pPr>
+        <w:pStyle w:val="Bibliography"/>
+        <w:rPr>
+          <w:lang w:val="en-US"/>
+        </w:rPr>
+      </w:pPr>
+      <w:r>
+        <w:rPr>
+          <w:lang w:val="en-US"/>
+        </w:rPr>
+        <w:t xml:space="preserve">Eldridge, S., Campbell, M. K., Campbell, M. J., Drahota, A. K., Giraudeau, B., Reeves, B. C., Siegfried, N., &amp; Higgins, J. P. (2021). </w:t>
+      </w:r>
+      <w:r>
+        <w:rPr>
+          <w:i/>
+          <w:iCs/>
+          <w:lang w:val="en-US"/>
+        </w:rPr>
+        <w:t>Revised Cochrane risk of bias tool for randomized trials (RoB 2): Additional considerations for cluster-randomized trials (RoB 2 CRT)</w:t>
+      </w:r>
+      <w:r>
+        <w:rPr>
+          <w:lang w:val="en-US"/>
+        </w:rPr>
+        <w:t>. Cochrane Bias Methods Group.</w:t>
+      </w:r>
+    </w:p>
+    <w:p>
+      <w:pPr>
+        <w:pStyle w:val="Bibliography"/>
+        <w:rPr>
+          <w:lang w:val="en-US"/>
+        </w:rPr>
+      </w:pPr>
+      <w:r>
+        <w:rPr>
+          <w:lang w:val="en-US"/>
+        </w:rPr>
+        <w:t xml:space="preserve">Fernández-Castilla, B., Aloe, A. M., Declercq, L., Jamshidi, L., Beretvas, S. N., Onghena, P., &amp; Van den Noortgate, W. (2020). Estimating outcome-specific effects in meta-analyses of multiple outcomes: A simulation study. </w:t>
+      </w:r>
+      <w:r>
+        <w:rPr>
+          <w:i/>
+          <w:iCs/>
+          <w:lang w:val="en-US"/>
+        </w:rPr>
+        <w:t>Behavior Research Methods</w:t>
+      </w:r>
+      <w:r>
+        <w:rPr>
+          <w:lang w:val="en-US"/>
+        </w:rPr>
+        <w:t xml:space="preserve">, </w:t>
+      </w:r>
+      <w:r>
+        <w:rPr>
+          <w:i/>
+          <w:iCs/>
+          <w:lang w:val="en-US"/>
+        </w:rPr>
+        <w:t>53</w:t>
+      </w:r>
+      <w:r>
+        <w:rPr>
+          <w:lang w:val="en-US"/>
+        </w:rPr>
+        <w:t>(1), 702–717. https://doi.org/10.3758/s13428-020-01459-4</w:t>
+      </w:r>
+    </w:p>
+    <w:p>
+      <w:pPr>
+        <w:pStyle w:val="Bibliography"/>
+      </w:pPr>
+      <w:r>
+        <w:rPr>
+          <w:lang w:val="en-US"/>
+        </w:rPr>
+        <w:t xml:space="preserve">Fernández-Castilla, B., Declercq, L., Jamshidi, L., Beretvas, N., Onghena, P., &amp; Van den Noortgate, W. (2020). Visual representations of meta-analyses of multiple outcomes: Extensions to forest plots, funnel plots, and caterpillar plots. </w:t>
+      </w:r>
+      <w:r>
+        <w:rPr>
+          <w:i/>
+          <w:iCs/>
+        </w:rPr>
+        <w:t>Methodology</w:t>
+      </w:r>
+      <w:r>
+        <w:t xml:space="preserve">, </w:t>
+      </w:r>
+      <w:r>
+        <w:rPr>
+          <w:i/>
+          <w:iCs/>
+        </w:rPr>
+        <w:t>16</w:t>
+      </w:r>
+      <w:r>
+        <w:t>(4), 299–315. https://doi.org/10.5964/meth.4013</w:t>
+      </w:r>
+    </w:p>
+    <w:p>
+      <w:pPr>
+        <w:pStyle w:val="Bibliography"/>
+      </w:pPr>
+      <w:r>
+        <w:t xml:space="preserve">Fisher, Z., &amp; Tipton, E. (2015). </w:t>
+      </w:r>
+      <w:r>
+        <w:rPr>
+          <w:i/>
+          <w:iCs/>
+        </w:rPr>
+        <w:t>robumeta: An R-package for robust variance estimation in meta-analysis</w:t>
+      </w:r>
+      <w:r>
+        <w:t>.</w:t>
+      </w:r>
+    </w:p>
+    <w:p>
+      <w:pPr>
+        <w:pStyle w:val="Bibliography"/>
+      </w:pPr>
+      <w:r>
         <w:lastRenderedPageBreak/>
-        <w:t xml:space="preserve">Functions in Children and Adolescents: A Systematic Review. EdWorkingPaper No. 25-1198. </w:t>
-      </w:r>
-      <w:r>
-        <w:rPr>
-          <w:i/>
-          <w:iCs/>
-          <w:lang w:val="en-US"/>
-        </w:rPr>
-        <w:t>Annenberg Institute for School Reform at Brown University</w:t>
-      </w:r>
-      <w:r>
-        <w:rPr>
-          <w:lang w:val="en-US"/>
-        </w:rPr>
+        <w:t xml:space="preserve">Fitzgerald, K. G., &amp; Tipton, E. (2024). Using Extant Data to Improve Estimation of the Standardized Mean Difference. </w:t>
+      </w:r>
+      <w:r>
+        <w:rPr>
+          <w:i/>
+          <w:iCs/>
+        </w:rPr>
+        <w:t>Journal of Educational and Behavioral Statistics</w:t>
+      </w:r>
+      <w:r>
+        <w:t>, 10769986241238478. https://doi.org/10.3102/10769986241238478</w:t>
+      </w:r>
+    </w:p>
+    <w:p>
+      <w:pPr>
+        <w:pStyle w:val="Bibliography"/>
+      </w:pPr>
+      <w:r>
+        <w:t xml:space="preserve">Gleser, L., &amp; Olkin, I. (2009). Stochastically dependent effect sizes. In H. Cooper, L. V. Hedges, &amp; J. C. Valentine (Eds.), </w:t>
+      </w:r>
+      <w:r>
+        <w:rPr>
+          <w:i/>
+          <w:iCs/>
+        </w:rPr>
+        <w:t>The handbook of research synthesis and meta-analysis</w:t>
+      </w:r>
+      <w:r>
+        <w:t xml:space="preserve"> (pp. 357–376). Russell Sage Foundation. https://doi.org/10.7758/9781610441384</w:t>
+      </w:r>
+    </w:p>
+    <w:p>
+      <w:pPr>
+        <w:pStyle w:val="Bibliography"/>
+      </w:pPr>
+      <w:r>
+        <w:t xml:space="preserve">Gonzalez, J. M., &amp; Prihoda, T. J. (2007). A Case Study of Psychodynamic Group Psychotherapy for Bipolar Disorder. </w:t>
+      </w:r>
+      <w:r>
+        <w:rPr>
+          <w:i/>
+          <w:iCs/>
+        </w:rPr>
+        <w:t>American Journal of Psychotherapy</w:t>
+      </w:r>
+      <w:r>
+        <w:t xml:space="preserve">, </w:t>
+      </w:r>
+      <w:r>
+        <w:rPr>
+          <w:i/>
+          <w:iCs/>
+        </w:rPr>
+        <w:t>61</w:t>
+      </w:r>
+      <w:r>
+        <w:t>(4), 405–422. https://doi.org/10.1176/appi.psychotherapy.2007.61.4.405</w:t>
+      </w:r>
+    </w:p>
+    <w:p>
+      <w:pPr>
+        <w:pStyle w:val="Bibliography"/>
+      </w:pPr>
+      <w:r>
+        <w:t xml:space="preserve">Gordon, A., Davis, P. J., Patterson, S., Pepping, C. A., Scott, J. G., Salter, K., &amp; Connell, M. (2018). A randomized waitlist control community study of Social Cognition and Interaction Training for people with schizophrenia. </w:t>
+      </w:r>
+      <w:r>
+        <w:rPr>
+          <w:i/>
+          <w:iCs/>
+        </w:rPr>
+        <w:t>British Journal of Clinical Psychology</w:t>
+      </w:r>
+      <w:r>
+        <w:t xml:space="preserve">, </w:t>
+      </w:r>
+      <w:r>
+        <w:rPr>
+          <w:i/>
+          <w:iCs/>
+        </w:rPr>
+        <w:t>57</w:t>
+      </w:r>
+      <w:r>
+        <w:t>(1), 116–130. https://doi.org/10.1111/bjc.12161</w:t>
+      </w:r>
+    </w:p>
+    <w:p>
+      <w:pPr>
+        <w:pStyle w:val="Bibliography"/>
+      </w:pPr>
+      <w:r>
+        <w:t xml:space="preserve">Hedges, L. V., Tipton, E., &amp; Johnson, M. C. (2010). Robust variance estimation in meta‐regression with dependent effect size estimates. </w:t>
+      </w:r>
+      <w:r>
+        <w:rPr>
+          <w:i/>
+          <w:iCs/>
+        </w:rPr>
+        <w:t>Research Synthesis Methods</w:t>
+      </w:r>
+      <w:r>
+        <w:t xml:space="preserve">, </w:t>
+      </w:r>
+      <w:r>
+        <w:rPr>
+          <w:i/>
+          <w:iCs/>
+        </w:rPr>
+        <w:t>1</w:t>
+      </w:r>
+      <w:r>
+        <w:t>(1), 39–65. https://doi.org/10.1002/jrsm.5</w:t>
+      </w:r>
+    </w:p>
+    <w:p>
+      <w:pPr>
+        <w:pStyle w:val="Bibliography"/>
+      </w:pPr>
+      <w:r>
+        <w:t xml:space="preserve">Hedges, L. V., &amp; Vevea, J. (2005). Selection method approaches. In H. R. Rothstein, A. J. Sutton, &amp; M. Borenstein (Eds.), </w:t>
+      </w:r>
+      <w:r>
+        <w:rPr>
+          <w:i/>
+          <w:iCs/>
+        </w:rPr>
+        <w:t>Publication bias in meta-analysis: Prevention, assessment and adjustments</w:t>
+      </w:r>
+      <w:r>
+        <w:t xml:space="preserve"> (pp. 145–174). Wiley Online Library. https://doi.org/10.1002/0470870168.ch9</w:t>
+      </w:r>
+    </w:p>
+    <w:p>
+      <w:pPr>
+        <w:pStyle w:val="Bibliography"/>
+      </w:pPr>
+      <w:r>
+        <w:t xml:space="preserve">Hedges, L. V. (1981). Distribution theory for Glass’s estimator of effect size and related estimators. </w:t>
+      </w:r>
+      <w:r>
+        <w:rPr>
+          <w:i/>
+          <w:iCs/>
+        </w:rPr>
+        <w:t>Journal of Educational Statistics</w:t>
+      </w:r>
+      <w:r>
+        <w:t xml:space="preserve">, </w:t>
+      </w:r>
+      <w:r>
+        <w:rPr>
+          <w:i/>
+          <w:iCs/>
+        </w:rPr>
+        <w:t>6</w:t>
+      </w:r>
+      <w:r>
+        <w:t>(2), 107–128. https://doi.org/10.2307/1164588</w:t>
+      </w:r>
+    </w:p>
+    <w:p>
+      <w:pPr>
+        <w:pStyle w:val="Bibliography"/>
+      </w:pPr>
+      <w:r>
+        <w:t xml:space="preserve">Hedges, L. V. (2007). Effect sizes in cluster-randomized designs. </w:t>
+      </w:r>
+      <w:r>
+        <w:rPr>
+          <w:i/>
+          <w:iCs/>
+        </w:rPr>
+        <w:t>Journal of Educational and Behavioral Statistics</w:t>
+      </w:r>
+      <w:r>
+        <w:t xml:space="preserve">, </w:t>
+      </w:r>
+      <w:r>
+        <w:rPr>
+          <w:i/>
+          <w:iCs/>
+        </w:rPr>
+        <w:t>32</w:t>
+      </w:r>
+      <w:r>
+        <w:t>(4), 341–370. https://doi.org/10.3102/1076998606298043</w:t>
+      </w:r>
+    </w:p>
+    <w:p>
+      <w:pPr>
+        <w:pStyle w:val="Bibliography"/>
+      </w:pPr>
+      <w:r>
+        <w:lastRenderedPageBreak/>
+        <w:t xml:space="preserve">Hedges, L. V., &amp; Citkowicz, M. (2015). Estimating effect size when there is clustering in one treatment group. </w:t>
+      </w:r>
+      <w:r>
+        <w:rPr>
+          <w:i/>
+          <w:iCs/>
+        </w:rPr>
+        <w:t>Behavior Research Methods</w:t>
+      </w:r>
+      <w:r>
+        <w:t xml:space="preserve">, </w:t>
+      </w:r>
+      <w:r>
+        <w:rPr>
+          <w:i/>
+          <w:iCs/>
+        </w:rPr>
+        <w:t>47</w:t>
+      </w:r>
+      <w:r>
+        <w:t>(4), 1295–1308. https://doi.org/10.3758/s13428-014-0538-z</w:t>
+      </w:r>
+    </w:p>
+    <w:p>
+      <w:pPr>
+        <w:pStyle w:val="Bibliography"/>
+      </w:pPr>
+      <w:r>
+        <w:t xml:space="preserve">Hedges, L. V, Tipton, E., Zejnullahi, R., &amp; Diaz, K. G. (2023). Effect sizes in ANCOVA and difference-in-differences designs. </w:t>
+      </w:r>
+      <w:r>
+        <w:rPr>
+          <w:i/>
+          <w:iCs/>
+        </w:rPr>
+        <w:t>British Journal of Mathematical and Statistical Psychology</w:t>
+      </w:r>
+      <w:r>
+        <w:t>. https://doi.org/10.1111/bmsp.12296</w:t>
+      </w:r>
+    </w:p>
+    <w:p>
+      <w:pPr>
+        <w:pStyle w:val="Bibliography"/>
+      </w:pPr>
+      <w:r>
+        <w:t xml:space="preserve">Higgins, J. P. T., Eldridge, S., &amp; Li, T. (2019). Including variants on randomized trials. In J. P. T. Higgins, J. Thomas, J. Chandler, M. S. Cumpston, T. Li, M. Page, &amp; V. Welch (Eds.), </w:t>
+      </w:r>
+      <w:r>
+        <w:rPr>
+          <w:i/>
+          <w:iCs/>
+        </w:rPr>
+        <w:t>Cochrane handbook for systematic reviews of interventions</w:t>
+      </w:r>
+      <w:r>
+        <w:t xml:space="preserve"> (2nd ed., pp. 569–593). Wiley Online Library. https://doi.org/10.1002/9781119536604</w:t>
+      </w:r>
+    </w:p>
+    <w:p>
+      <w:pPr>
+        <w:pStyle w:val="Bibliography"/>
+      </w:pPr>
+      <w:r>
+        <w:t xml:space="preserve">Higgins, J. P. T., Li, T., &amp; Deeks, J. J. (2019). Choosing effect measures and computing estimates of effect. </w:t>
+      </w:r>
+      <w:r>
+        <w:rPr>
+          <w:i/>
+          <w:iCs/>
+        </w:rPr>
+        <w:t>Cochrane Handbook for Systematic Reviews of Interventions</w:t>
+      </w:r>
+      <w:r>
+        <w:t>, 143–176.</w:t>
+      </w:r>
+    </w:p>
+    <w:p>
+      <w:pPr>
+        <w:pStyle w:val="Bibliography"/>
+      </w:pPr>
+      <w:r>
+        <w:t xml:space="preserve">Hofner, B., Schmid, M., &amp; Edler, L. (2016). Reproducible research in statistics: A review and guidelines for the Biometrical Journal. </w:t>
+      </w:r>
+      <w:r>
+        <w:rPr>
+          <w:i/>
+          <w:iCs/>
+        </w:rPr>
+        <w:t>Biometrical Journal</w:t>
+      </w:r>
+      <w:r>
+        <w:t xml:space="preserve">, </w:t>
+      </w:r>
+      <w:r>
+        <w:rPr>
+          <w:i/>
+          <w:iCs/>
+        </w:rPr>
+        <w:t>58</w:t>
+      </w:r>
+      <w:r>
+        <w:t>(2), 416–427. https://doi.org/10.1002/bimj.201500156</w:t>
+      </w:r>
+    </w:p>
+    <w:p>
+      <w:pPr>
+        <w:pStyle w:val="Bibliography"/>
+      </w:pPr>
+      <w:r>
+        <w:t xml:space="preserve">Joshi, M., &amp; Pustejovsky, J. E. (2022). </w:t>
+      </w:r>
+      <w:r>
+        <w:rPr>
+          <w:i/>
+          <w:iCs/>
+        </w:rPr>
+        <w:t>wildmeta: Cluster wild bootstrapping for meta-analysis</w:t>
+      </w:r>
+      <w:r>
+        <w:t>. https://github.com/meghapsimatrix/wildmeta</w:t>
+      </w:r>
+    </w:p>
+    <w:p>
+      <w:pPr>
+        <w:pStyle w:val="Bibliography"/>
+      </w:pPr>
+      <w:r>
+        <w:t xml:space="preserve">Joshi, M., Pustejovsky, J. E., &amp; Beretvas, S. N. (2022). Cluster wild bootstrapping to handle dependent effect sizes in meta-analysis with a small number of studies. </w:t>
+      </w:r>
+      <w:r>
+        <w:rPr>
+          <w:i/>
+          <w:iCs/>
+        </w:rPr>
+        <w:t>Research Synthesis Methods</w:t>
+      </w:r>
+      <w:r>
+        <w:t xml:space="preserve">, </w:t>
+      </w:r>
+      <w:r>
+        <w:rPr>
+          <w:i/>
+          <w:iCs/>
+        </w:rPr>
+        <w:t>13</w:t>
+      </w:r>
+      <w:r>
+        <w:t>(4), 457–477. https://doi.org/10.1002/jrsm.1554</w:t>
+      </w:r>
+    </w:p>
+    <w:p>
+      <w:pPr>
+        <w:pStyle w:val="Bibliography"/>
+      </w:pPr>
+      <w:r>
+        <w:t xml:space="preserve">Laws, K. R., Pellegrini, L., Reid, J. E., Drummond, L. M., &amp; Fineberg, N. A. (2022). The Inflating Impact of Waiting-List Controls on Effect Size Estimates. </w:t>
+      </w:r>
+      <w:r>
+        <w:rPr>
+          <w:i/>
+          <w:iCs/>
+        </w:rPr>
+        <w:t>Frontiers in Psychiatry</w:t>
+      </w:r>
+      <w:r>
+        <w:t xml:space="preserve">, </w:t>
+      </w:r>
+      <w:r>
+        <w:rPr>
+          <w:i/>
+          <w:iCs/>
+        </w:rPr>
+        <w:t>13</w:t>
+      </w:r>
+      <w:r>
+        <w:t>, 877089. https://doi.org/10.3389/fpsyt.2022.877089</w:t>
+      </w:r>
+    </w:p>
+    <w:p>
+      <w:pPr>
+        <w:pStyle w:val="Bibliography"/>
+      </w:pPr>
+      <w:r>
+        <w:lastRenderedPageBreak/>
+        <w:t xml:space="preserve">Logan, J. A. R., Hart, S. A., &amp; Schatschneider, C. (2021). Data sharing in education science. </w:t>
+      </w:r>
+      <w:r>
+        <w:rPr>
+          <w:i/>
+          <w:iCs/>
+        </w:rPr>
+        <w:t>AERA Open</w:t>
+      </w:r>
+      <w:r>
+        <w:t xml:space="preserve">, </w:t>
+      </w:r>
+      <w:r>
+        <w:rPr>
+          <w:i/>
+          <w:iCs/>
+        </w:rPr>
+        <w:t>7</w:t>
+      </w:r>
+      <w:r>
+        <w:t>, 23328584211006475.</w:t>
+      </w:r>
+    </w:p>
+    <w:p>
+      <w:pPr>
+        <w:pStyle w:val="Bibliography"/>
+      </w:pPr>
+      <w:r>
+        <w:t xml:space="preserve">Maassen, E., van Assen, M., Nuijten, M., Olsson Collentine, A., &amp; Wicherts, J. (2020). Reproducibility of individual effect sizes in meta-analyses in psychology. </w:t>
+      </w:r>
+      <w:r>
+        <w:rPr>
+          <w:i/>
+          <w:iCs/>
+        </w:rPr>
+        <w:t>PloS One</w:t>
+      </w:r>
+      <w:r>
+        <w:t xml:space="preserve">, </w:t>
+      </w:r>
+      <w:r>
+        <w:rPr>
+          <w:i/>
+          <w:iCs/>
+        </w:rPr>
+        <w:t>15</w:t>
+      </w:r>
+      <w:r>
+        <w:t>(5), e0233107. https://doi.org/10.1371/journal.pone.0233107</w:t>
+      </w:r>
+    </w:p>
+    <w:p>
+      <w:pPr>
+        <w:pStyle w:val="Bibliography"/>
+      </w:pPr>
+      <w:r>
+        <w:t xml:space="preserve">Mathur, M. B., &amp; VanderWeele, T. J. (2020). Sensitivity analysis for publication bias in meta‐analyses. </w:t>
+      </w:r>
+      <w:r>
+        <w:rPr>
+          <w:i/>
+          <w:iCs/>
+        </w:rPr>
+        <w:t>Journal of the Royal Statistical Society: Series C (Applied Statistics)</w:t>
+      </w:r>
+      <w:r>
+        <w:t xml:space="preserve">, </w:t>
+      </w:r>
+      <w:r>
+        <w:rPr>
+          <w:i/>
+          <w:iCs/>
+        </w:rPr>
+        <w:t>69</w:t>
+      </w:r>
+      <w:r>
+        <w:t>(5), 1091–1119. https://doi.org/10.1111/rssc.12440</w:t>
+      </w:r>
+    </w:p>
+    <w:p>
+      <w:pPr>
+        <w:pStyle w:val="Bibliography"/>
+      </w:pPr>
+      <w:r>
+        <w:t xml:space="preserve">McGrath, S., Zhao, X., Steele, R., &amp; Benedetti, A. (2019). estmeansd: Estimating the sample mean and standard deviation from commonly reported quantiles in meta-analysis. </w:t>
+      </w:r>
+      <w:r>
+        <w:rPr>
+          <w:i/>
+          <w:iCs/>
+        </w:rPr>
+        <w:t>CRAN: Contributed Packages</w:t>
+      </w:r>
+      <w:r>
         <w:t>.</w:t>
       </w:r>
     </w:p>
     <w:p>
       <w:pPr>
         <w:pStyle w:val="Bibliography"/>
-        <w:rPr>
-          <w:lang w:val="en-US"/>
-        </w:rPr>
-      </w:pPr>
-      <w:r>
-        <w:rPr>
-          <w:lang w:val="en-US"/>
-        </w:rPr>
-        <w:t xml:space="preserve">Eklund, M., Tjörnstrand, C., Sandlund, M., &amp; Argentzell, E. (2017). Effectiveness of Balancing Everyday Life (BEL) versus standard occupational therapy for activity engagement and functioning among people with mental illness—A cluster RCT study. </w:t>
-      </w:r>
-      <w:r>
-        <w:rPr>
-          <w:i/>
-          <w:iCs/>
-          <w:lang w:val="en-US"/>
-        </w:rPr>
-        <w:t>BMC Psychiatry</w:t>
-      </w:r>
-      <w:r>
-        <w:rPr>
-          <w:lang w:val="en-US"/>
-        </w:rPr>
+      </w:pPr>
+      <w:r>
+        <w:t xml:space="preserve">McShane, B. B., Böckenholt, U., &amp; Hansen, K. T. (2016). Adjusting for publication bias in meta-analysis: An evaluation of selection methods and some cautionary notes. </w:t>
+      </w:r>
+      <w:r>
+        <w:rPr>
+          <w:i/>
+          <w:iCs/>
+        </w:rPr>
+        <w:t>Perspectives on Psychological Science</w:t>
+      </w:r>
+      <w:r>
         <w:t xml:space="preserve">, </w:t>
       </w:r>
       <w:r>
         <w:rPr>
           <w:i/>
           <w:iCs/>
-          <w:lang w:val="en-US"/>
-        </w:rPr>
-        <w:t>17</w:t>
-      </w:r>
-      <w:r>
-        <w:rPr>
-          <w:lang w:val="en-US"/>
-        </w:rPr>
-        <w:t>(1), 1–12.</w:t>
-      </w:r>
-    </w:p>
-    <w:p>
-      <w:pPr>
-        <w:pStyle w:val="Bibliography"/>
-        <w:rPr>
-          <w:lang w:val="en-US"/>
-        </w:rPr>
-      </w:pPr>
-      <w:r>
-        <w:rPr>
-          <w:lang w:val="en-US"/>
-        </w:rPr>
-        <w:t xml:space="preserve">Eldridge, S., Campbell, M. K., Campbell, M. J., Drahota, A. K., Giraudeau, B., Reeves, B. C., Siegfried, N., &amp; Higgins, J. P. (2021). </w:t>
-      </w:r>
-      <w:r>
-        <w:rPr>
-          <w:i/>
-          <w:iCs/>
-          <w:lang w:val="en-US"/>
-        </w:rPr>
-        <w:t>Revised Cochrane risk of bias tool for randomized trials (RoB 2): Additional considerations for cluster-randomized trials (RoB 2 CRT)</w:t>
-      </w:r>
-      <w:r>
-        <w:rPr>
-          <w:lang w:val="en-US"/>
-        </w:rPr>
-        <w:t>. Cochrane Bias Methods Group.</w:t>
-      </w:r>
-    </w:p>
-    <w:p>
-      <w:pPr>
-        <w:pStyle w:val="Bibliography"/>
-        <w:rPr>
-          <w:lang w:val="en-US"/>
-        </w:rPr>
-      </w:pPr>
-      <w:r>
-        <w:rPr>
-          <w:lang w:val="en-US"/>
-        </w:rPr>
-        <w:t xml:space="preserve">Fernández-Castilla, B., Aloe, A. M., Declercq, L., Jamshidi, L., Beretvas, S. N., Onghena, P., &amp; Van den Noortgate, W. (2020). Estimating outcome-specific effects in meta-analyses of multiple outcomes: A simulation study. </w:t>
-      </w:r>
-      <w:r>
-        <w:rPr>
-          <w:i/>
-          <w:iCs/>
-          <w:lang w:val="en-US"/>
+        </w:rPr>
+        <w:t>11</w:t>
+      </w:r>
+      <w:r>
+        <w:t>(5), 730–749. https://doi.org/10.1177/1745691616662243</w:t>
+      </w:r>
+    </w:p>
+    <w:p>
+      <w:pPr>
+        <w:pStyle w:val="Bibliography"/>
+      </w:pPr>
+      <w:r>
+        <w:t xml:space="preserve">Michalak, J., Schultze, M., Heidenreich, T., &amp; Schramm, E. (2015). A randomized controlled trial on the efficacy of mindfulness-based cognitive therapy and a group version of cognitive behavioral analysis system of psychotherapy for chronically depressed patients. </w:t>
+      </w:r>
+      <w:r>
+        <w:rPr>
+          <w:i/>
+          <w:iCs/>
+        </w:rPr>
+        <w:t>Journal of Consulting and Clinical Psychology</w:t>
+      </w:r>
+      <w:r>
+        <w:t xml:space="preserve">, </w:t>
+      </w:r>
+      <w:r>
+        <w:rPr>
+          <w:i/>
+          <w:iCs/>
+        </w:rPr>
+        <w:t>83</w:t>
+      </w:r>
+      <w:r>
+        <w:t>(5), 951. https://doi.org/10.1037/ccp0000042</w:t>
+      </w:r>
+    </w:p>
+    <w:p>
+      <w:pPr>
+        <w:pStyle w:val="Bibliography"/>
+      </w:pPr>
+      <w:r>
+        <w:t xml:space="preserve">Morris, S. B. (2008). Estimating effect sizes from pretest-posttest-control group designs. </w:t>
+      </w:r>
+      <w:r>
+        <w:rPr>
+          <w:i/>
+          <w:iCs/>
+        </w:rPr>
+        <w:t>Organizational Research Methods</w:t>
+      </w:r>
+      <w:r>
+        <w:t xml:space="preserve">, </w:t>
+      </w:r>
+      <w:r>
+        <w:rPr>
+          <w:i/>
+          <w:iCs/>
+        </w:rPr>
+        <w:t>11</w:t>
+      </w:r>
+      <w:r>
+        <w:t>(2), 364–386. https://doi.org/10.1177/1094428106291059</w:t>
+      </w:r>
+    </w:p>
+    <w:p>
+      <w:pPr>
+        <w:pStyle w:val="Bibliography"/>
+      </w:pPr>
+      <w:r>
+        <w:t xml:space="preserve">NICE. (2025). Gambling related-harms: Identification, assessment and management. </w:t>
+      </w:r>
+      <w:r>
+        <w:rPr>
+          <w:i/>
+          <w:iCs/>
+        </w:rPr>
+        <w:t>National Institute for Health and Care Excellence</w:t>
+      </w:r>
+      <w:r>
+        <w:t xml:space="preserve">, </w:t>
+      </w:r>
+      <w:r>
+        <w:rPr>
+          <w:i/>
+          <w:iCs/>
+        </w:rPr>
+        <w:t>NG248</w:t>
+      </w:r>
+      <w:r>
+        <w:t>.</w:t>
+      </w:r>
+    </w:p>
+    <w:p>
+      <w:pPr>
+        <w:pStyle w:val="Bibliography"/>
+      </w:pPr>
+      <w:r>
+        <w:lastRenderedPageBreak/>
+        <w:t xml:space="preserve">Pigott, T. D. (2019). Missing data in meta-analysis. In H. Cooper, L. V. Hedges, &amp; J. C. Valentine (Eds.), </w:t>
+      </w:r>
+      <w:r>
+        <w:rPr>
+          <w:i/>
+          <w:iCs/>
+        </w:rPr>
+        <w:t>The handbook of research synthesis and meta-analysis</w:t>
+      </w:r>
+      <w:r>
+        <w:t xml:space="preserve"> (pp. 367–382). Russell Sage Foundation. https://doi.org/10.7758/9781610448864</w:t>
+      </w:r>
+    </w:p>
+    <w:p>
+      <w:pPr>
+        <w:pStyle w:val="Bibliography"/>
+      </w:pPr>
+      <w:r>
+        <w:t xml:space="preserve">Pustejovsky, J., Citkowicz, M., &amp; Joshi, M. (2025). </w:t>
+      </w:r>
+      <w:r>
+        <w:rPr>
+          <w:i/>
+          <w:iCs/>
+        </w:rPr>
+        <w:t>Estimation and inference for step-function selection models in meta-analysis with dependent effects</w:t>
+      </w:r>
+      <w:r>
+        <w:t>. OSF. https://doi.org/10.31222/osf.io/qg5x6</w:t>
+      </w:r>
+    </w:p>
+    <w:p>
+      <w:pPr>
+        <w:pStyle w:val="Bibliography"/>
+      </w:pPr>
+      <w:r>
+        <w:t xml:space="preserve">Pustejovsky, J. E. (2016). </w:t>
+      </w:r>
+      <w:r>
+        <w:rPr>
+          <w:i/>
+          <w:iCs/>
+        </w:rPr>
+        <w:t>Alternative formulas for the standardized mean difference</w:t>
+      </w:r>
+      <w:r>
+        <w:t>. https://www.jepusto.com/alternative-formulas-for-the-smd/</w:t>
+      </w:r>
+    </w:p>
+    <w:p>
+      <w:pPr>
+        <w:pStyle w:val="Bibliography"/>
+      </w:pPr>
+      <w:r>
+        <w:t xml:space="preserve">Pustejovsky, J. E. (2020a). </w:t>
+      </w:r>
+      <w:r>
+        <w:rPr>
+          <w:i/>
+          <w:iCs/>
+        </w:rPr>
+        <w:t>clubSandwich: Cluster-robust (sandwich) variance estimators with small-sample corrections</w:t>
+      </w:r>
+      <w:r>
+        <w:t xml:space="preserve"> (No. 0.5.5). cran.r-project.org.</w:t>
+      </w:r>
+    </w:p>
+    <w:p>
+      <w:pPr>
+        <w:pStyle w:val="Bibliography"/>
+      </w:pPr>
+      <w:r>
+        <w:t xml:space="preserve">Pustejovsky, J. E. (2020b). </w:t>
+      </w:r>
+      <w:r>
+        <w:rPr>
+          <w:i/>
+          <w:iCs/>
+        </w:rPr>
+        <w:t>Weighting in multivariate meta-analysis</w:t>
+      </w:r>
+      <w:r>
+        <w:t>. https://www.jepusto.com/weighting-in-multivariate-meta-analysis/</w:t>
+      </w:r>
+    </w:p>
+    <w:p>
+      <w:pPr>
+        <w:pStyle w:val="Bibliography"/>
+      </w:pPr>
+      <w:r>
+        <w:t xml:space="preserve">Pustejovsky, J. E., &amp; Joshi, M. (2023). </w:t>
+      </w:r>
+      <w:r>
+        <w:rPr>
+          <w:i/>
+          <w:iCs/>
+        </w:rPr>
+        <w:t>Cluster-Bootstrapping a meta-analytic selection model</w:t>
+      </w:r>
+      <w:r>
+        <w:t>. https://jepusto.com/posts/cluster-bootstrap-selection-model/</w:t>
+      </w:r>
+    </w:p>
+    <w:p>
+      <w:pPr>
+        <w:pStyle w:val="Bibliography"/>
+      </w:pPr>
+      <w:r>
+        <w:t xml:space="preserve">Pustejovsky, J. E., Joshi, M., &amp; Citkowicz, M. (2025). </w:t>
+      </w:r>
+      <w:r>
+        <w:rPr>
+          <w:i/>
+          <w:iCs/>
+        </w:rPr>
+        <w:t>metaselection: Meta-analytic selection models with cluster-robust and cluster-bootstrap standard errors for dependent effect size estimates</w:t>
+      </w:r>
+      <w:r>
+        <w:t xml:space="preserve"> (No. 0.1.5).</w:t>
+      </w:r>
+    </w:p>
+    <w:p>
+      <w:pPr>
+        <w:pStyle w:val="Bibliography"/>
+      </w:pPr>
+      <w:r>
+        <w:t xml:space="preserve">Pustejovsky, J. E., &amp; Rodgers, M. A. (2019). Testing for funnel plot asymmetry of standardized mean differences. </w:t>
+      </w:r>
+      <w:r>
+        <w:rPr>
+          <w:i/>
+          <w:iCs/>
+        </w:rPr>
+        <w:t>Research Synthesis Methods</w:t>
+      </w:r>
+      <w:r>
+        <w:t xml:space="preserve">, </w:t>
+      </w:r>
+      <w:r>
+        <w:rPr>
+          <w:i/>
+          <w:iCs/>
+        </w:rPr>
+        <w:t>10</w:t>
+      </w:r>
+      <w:r>
+        <w:t>(1), 57–71. https://doi.org/10.1002/jrsm.1332</w:t>
+      </w:r>
+    </w:p>
+    <w:p>
+      <w:pPr>
+        <w:pStyle w:val="Bibliography"/>
+      </w:pPr>
+      <w:r>
+        <w:t xml:space="preserve">Pustejovsky, J. E., &amp; Tipton, E. (2022). Meta-analysis with robust variance estimation: Expanding the range of working models. </w:t>
+      </w:r>
+      <w:r>
+        <w:rPr>
+          <w:i/>
+          <w:iCs/>
+        </w:rPr>
+        <w:t>Prevention Science</w:t>
+      </w:r>
+      <w:r>
+        <w:t xml:space="preserve">, </w:t>
+      </w:r>
+      <w:r>
+        <w:rPr>
+          <w:i/>
+          <w:iCs/>
+        </w:rPr>
+        <w:t>23</w:t>
+      </w:r>
+      <w:r>
+        <w:t>(1), 425–438. https://doi.org/10.1007/s11121-021-01246-3</w:t>
+      </w:r>
+    </w:p>
+    <w:p>
+      <w:pPr>
+        <w:pStyle w:val="Bibliography"/>
+      </w:pPr>
+      <w:r>
+        <w:lastRenderedPageBreak/>
+        <w:t xml:space="preserve">Pustejovsky, J. E., Zhang, J., &amp; Tipton, E. (2025). </w:t>
+      </w:r>
+      <w:r>
+        <w:rPr>
+          <w:i/>
+          <w:iCs/>
+        </w:rPr>
+        <w:t>A preliminary data analysis workflow for meta-analysis of dependent effect sizes</w:t>
+      </w:r>
+      <w:r>
+        <w:t>. OSF. https://doi.org/10.31222/osf.io/vfsqx_v1</w:t>
+      </w:r>
+    </w:p>
+    <w:p>
+      <w:pPr>
+        <w:pStyle w:val="Bibliography"/>
+      </w:pPr>
+      <w:r>
+        <w:t xml:space="preserve">R Core Team. (2022). </w:t>
+      </w:r>
+      <w:r>
+        <w:rPr>
+          <w:i/>
+          <w:iCs/>
+        </w:rPr>
+        <w:t>R: A language and environment for statistical computing</w:t>
+      </w:r>
+      <w:r>
+        <w:t>. R Foundation for Statistical Computing, Vienna, Austria.</w:t>
+      </w:r>
+    </w:p>
+    <w:p>
+      <w:pPr>
+        <w:pStyle w:val="Bibliography"/>
+      </w:pPr>
+      <w:r>
+        <w:t xml:space="preserve">Rodgers, M. A., &amp; Pustejovsky, J. E. (2021). Evaluating meta-analytic methods to detect selective reporting in the presence of dependent effect sizes. </w:t>
+      </w:r>
+      <w:r>
+        <w:rPr>
+          <w:i/>
+          <w:iCs/>
+        </w:rPr>
+        <w:t>Psychological Methods</w:t>
+      </w:r>
+      <w:r>
+        <w:t xml:space="preserve">, </w:t>
+      </w:r>
+      <w:r>
+        <w:rPr>
+          <w:i/>
+          <w:iCs/>
+        </w:rPr>
+        <w:t>26</w:t>
+      </w:r>
+      <w:r>
+        <w:t>(2), 141. https://doi.org/10.1037/met0000300</w:t>
+      </w:r>
+    </w:p>
+    <w:p>
+      <w:pPr>
+        <w:pStyle w:val="Bibliography"/>
+      </w:pPr>
+      <w:r>
+        <w:t xml:space="preserve">Rothstein, H. R., Sutton, A. J., &amp; Borenstein, M. (2005). Publication bias in meta-analysis. In H. R. Rothstein, A. J. Sutton, &amp; M. Borenstein (Eds.), </w:t>
+      </w:r>
+      <w:r>
+        <w:rPr>
+          <w:i/>
+          <w:iCs/>
+        </w:rPr>
+        <w:t>Publication bias in meta-analysis: Prevention, assessment and adjustments</w:t>
+      </w:r>
+      <w:r>
+        <w:t>. Wiley Online Library.</w:t>
+      </w:r>
+    </w:p>
+    <w:p>
+      <w:pPr>
+        <w:pStyle w:val="Bibliography"/>
+      </w:pPr>
+      <w:r>
+        <w:t xml:space="preserve">RStudio Team. (2015). </w:t>
+      </w:r>
+      <w:r>
+        <w:rPr>
+          <w:i/>
+          <w:iCs/>
+        </w:rPr>
+        <w:t>RStudio: Integrated development for R</w:t>
+      </w:r>
+      <w:r>
+        <w:t>. RStudio, Inc., Boston, MA.</w:t>
+      </w:r>
+    </w:p>
+    <w:p>
+      <w:pPr>
+        <w:pStyle w:val="Bibliography"/>
+      </w:pPr>
+      <w:r>
+        <w:t xml:space="preserve">Sacks, S., McKendrick, K., Vazan, P., Sacks, J. Y., &amp; Cleland, C. M. (2011). Modified therapeutic community aftercare for clients triply diagnosed with HIV/AIDS and co-occurring mental and substance use disorders. </w:t>
+      </w:r>
+      <w:r>
+        <w:rPr>
+          <w:i/>
+          <w:iCs/>
+        </w:rPr>
+        <w:t>AIDS Care</w:t>
+      </w:r>
+      <w:r>
+        <w:t xml:space="preserve">, </w:t>
+      </w:r>
+      <w:r>
+        <w:rPr>
+          <w:i/>
+          <w:iCs/>
+        </w:rPr>
+        <w:t>23</w:t>
+      </w:r>
+      <w:r>
+        <w:t>(12), 1676–1686. https://doi.org/10.1080/09540121.2011.582075</w:t>
+      </w:r>
+    </w:p>
+    <w:p>
+      <w:pPr>
+        <w:pStyle w:val="Bibliography"/>
+      </w:pPr>
+      <w:r>
+        <w:t xml:space="preserve">Shadish, W. R., Cook, T. D., &amp; Campbell, D. T. (2002). </w:t>
+      </w:r>
+      <w:r>
+        <w:rPr>
+          <w:i/>
+          <w:iCs/>
+        </w:rPr>
+        <w:t>Experimental and Quasi-Experimental Designs for Generalized Causal Inference</w:t>
+      </w:r>
+      <w:r>
+        <w:t>. Cengage Learning, Inc.</w:t>
+      </w:r>
+    </w:p>
+    <w:p>
+      <w:pPr>
+        <w:pStyle w:val="Bibliography"/>
+      </w:pPr>
+      <w:r>
+        <w:t xml:space="preserve">Somers, J. M., Moniruzzaman, A., Patterson, M., Currie, L., Rezansoff, S. N., Palepu, A., &amp; Fryer, K. (2017). A randomized trial examining housing first in congregate and scattered site formats. </w:t>
+      </w:r>
+      <w:r>
+        <w:rPr>
+          <w:i/>
+          <w:iCs/>
+        </w:rPr>
+        <w:t>PloS One</w:t>
+      </w:r>
+      <w:r>
+        <w:t xml:space="preserve">, </w:t>
+      </w:r>
+      <w:r>
+        <w:rPr>
+          <w:i/>
+          <w:iCs/>
+        </w:rPr>
+        <w:t>12</w:t>
+      </w:r>
+      <w:r>
+        <w:t>(1), e0168745. https://doi.org/10.1371/journal.pone.0168745</w:t>
+      </w:r>
+    </w:p>
+    <w:p>
+      <w:pPr>
+        <w:pStyle w:val="Bibliography"/>
+      </w:pPr>
+      <w:r>
+        <w:t xml:space="preserve">Stanley, T. D., &amp; Doucouliagos, H. (2014). Meta-regression approximations to reduce publication selection bias. </w:t>
+      </w:r>
+      <w:r>
+        <w:rPr>
+          <w:i/>
+          <w:iCs/>
+        </w:rPr>
+        <w:t>Research Synthesis Methods</w:t>
+      </w:r>
+      <w:r>
+        <w:t xml:space="preserve">, </w:t>
+      </w:r>
+      <w:r>
+        <w:rPr>
+          <w:i/>
+          <w:iCs/>
+        </w:rPr>
+        <w:t>5</w:t>
+      </w:r>
+      <w:r>
+        <w:t>(1), 60–78. https://doi.org/10.1002/jrsm.1095</w:t>
+      </w:r>
+    </w:p>
+    <w:p>
+      <w:pPr>
+        <w:pStyle w:val="Bibliography"/>
+      </w:pPr>
+      <w:r>
+        <w:t xml:space="preserve">Sterne, J. A. C., Hernán, M. A., Reeves, B. C., Savović, J., Berkman, N. D., Viswanathan, M., Henry, D., Altman, D. G., Ansari, M. T., Boutron, I., Carpenter, J. R., Chan, A.-W., </w:t>
+      </w:r>
+      <w:r>
+        <w:lastRenderedPageBreak/>
+        <w:t xml:space="preserve">Churchill, R., Deeks, J. J., Hróbjartsson, A., Kirkham, J., Jüni, P., Loke, Y. K., Pigott, T. D., … Higgins, J. P. T. (2016). ROBINS-I: A tool for assessing risk of bias in non-randomised studies of interventions. </w:t>
+      </w:r>
+      <w:r>
+        <w:rPr>
+          <w:i/>
+          <w:iCs/>
+        </w:rPr>
+        <w:t>BMJ</w:t>
+      </w:r>
+      <w:r>
+        <w:t xml:space="preserve">, </w:t>
+      </w:r>
+      <w:r>
+        <w:rPr>
+          <w:i/>
+          <w:iCs/>
+        </w:rPr>
+        <w:t>355</w:t>
+      </w:r>
+      <w:r>
+        <w:t>, i4919. https://doi.org/10.1136/bmj.i4919</w:t>
+      </w:r>
+    </w:p>
+    <w:p>
+      <w:pPr>
+        <w:pStyle w:val="Bibliography"/>
+      </w:pPr>
+      <w:r>
+        <w:t xml:space="preserve">Sterne, J. A. C., Higgins, J. P., Elbers, R. G., &amp; Reeves, B. C. (2016). </w:t>
+      </w:r>
+      <w:r>
+        <w:rPr>
+          <w:i/>
+          <w:iCs/>
+        </w:rPr>
+        <w:t>Risk Of Bias In Non-randomized Studies of Interventions (ROBINS-I): Detailed guidance</w:t>
+      </w:r>
+      <w:r>
+        <w:t>.</w:t>
+      </w:r>
+    </w:p>
+    <w:p>
+      <w:pPr>
+        <w:pStyle w:val="Bibliography"/>
+      </w:pPr>
+      <w:r>
+        <w:t xml:space="preserve">Sterne, J. A. C., Savović, J., Page, M. J., Elbers, R. G., Blencowe, N. S., Boutron, I., Cates, C. J., Cheng, H.-Y., Corbett, M. S., &amp; Eldridge, S. M. (2019). RoB 2: A revised tool for assessing risk of bias in randomised trials. </w:t>
+      </w:r>
+      <w:r>
+        <w:rPr>
+          <w:i/>
+          <w:iCs/>
+        </w:rPr>
+        <w:t>BMJ</w:t>
+      </w:r>
+      <w:r>
+        <w:t xml:space="preserve">, </w:t>
+      </w:r>
+      <w:r>
+        <w:rPr>
+          <w:i/>
+          <w:iCs/>
+        </w:rPr>
+        <w:t>366</w:t>
+      </w:r>
+      <w:r>
+        <w:t>, l4898. https://doi.org/10.1136/bmj.l4898</w:t>
+      </w:r>
+    </w:p>
+    <w:p>
+      <w:pPr>
+        <w:pStyle w:val="Bibliography"/>
+      </w:pPr>
+      <w:r>
+        <w:t xml:space="preserve">Taylor, J. A., Pigott, T. D., &amp; Williams, R. (2021). Promoting knowledge accumulation about intervention effects: Exploring strategies for standardizing statistical approaches and effect size reporting. </w:t>
+      </w:r>
+      <w:r>
+        <w:rPr>
+          <w:i/>
+          <w:iCs/>
+        </w:rPr>
+        <w:t>Educational Researcher</w:t>
+      </w:r>
+      <w:r>
+        <w:t xml:space="preserve">, </w:t>
+      </w:r>
+      <w:r>
+        <w:rPr>
+          <w:i/>
+          <w:iCs/>
+        </w:rPr>
+        <w:t>51</w:t>
+      </w:r>
+      <w:r>
+        <w:t>(1), 72–80. https://doi.org/10.3102/0013189X211051319</w:t>
+      </w:r>
+    </w:p>
+    <w:p>
+      <w:pPr>
+        <w:pStyle w:val="Bibliography"/>
+      </w:pPr>
+      <w:r>
+        <w:t xml:space="preserve">Tipton, E. (2015). Small sample adjustments for robust variance estimation with meta-regression. </w:t>
+      </w:r>
+      <w:r>
+        <w:rPr>
+          <w:i/>
+          <w:iCs/>
+        </w:rPr>
+        <w:t>Psychological Methods</w:t>
+      </w:r>
+      <w:r>
+        <w:t xml:space="preserve">, </w:t>
+      </w:r>
+      <w:r>
+        <w:rPr>
+          <w:i/>
+          <w:iCs/>
+        </w:rPr>
+        <w:t>20</w:t>
+      </w:r>
+      <w:r>
+        <w:t>(3), 375–393. https://doi.org/10.1037/met0000011</w:t>
+      </w:r>
+    </w:p>
+    <w:p>
+      <w:pPr>
+        <w:pStyle w:val="Bibliography"/>
+      </w:pPr>
+      <w:r>
+        <w:t xml:space="preserve">Tipton, E., &amp; Pustejovsky, J. E. (2015). Small-sample adjustments for tests of moderators and model fit using robust variance estimation in meta-regression. </w:t>
+      </w:r>
+      <w:r>
+        <w:rPr>
+          <w:i/>
+          <w:iCs/>
+        </w:rPr>
+        <w:t>Journal of Educational and Behavioral Statistics</w:t>
+      </w:r>
+      <w:r>
+        <w:t xml:space="preserve">, </w:t>
+      </w:r>
+      <w:r>
+        <w:rPr>
+          <w:i/>
+          <w:iCs/>
+        </w:rPr>
+        <w:t>40</w:t>
+      </w:r>
+      <w:r>
+        <w:t>(6), 604–634. https://doi.org/10.3102/1076998615606099</w:t>
+      </w:r>
+    </w:p>
+    <w:p>
+      <w:pPr>
+        <w:pStyle w:val="Bibliography"/>
+      </w:pPr>
+      <w:r>
+        <w:t xml:space="preserve">Treves, I. N., Chen, Y.-Y., Wilson, C. L., Verdonk, C., Qina’au, J., Pustejovsky, J. E., Goldberg, S. B., Mehling, W., Schuman-Olivier, Z., &amp; Khalsa, S. S. (2025). </w:t>
+      </w:r>
+      <w:r>
+        <w:rPr>
+          <w:i/>
+          <w:iCs/>
+        </w:rPr>
+        <w:t>Minding the Body: A Meta-analysis of the Effects of Mindfulness Meditation Training on Self-reported Interoception.</w:t>
+      </w:r>
+      <w:r>
+        <w:t xml:space="preserve"> https://doi.org/10.21203/rs.3.rs-6792067/v1</w:t>
+      </w:r>
+    </w:p>
+    <w:p>
+      <w:pPr>
+        <w:pStyle w:val="Bibliography"/>
+      </w:pPr>
+      <w:r>
+        <w:t xml:space="preserve">Tukey, J. W. (1977). </w:t>
+      </w:r>
+      <w:r>
+        <w:rPr>
+          <w:i/>
+          <w:iCs/>
+        </w:rPr>
+        <w:t>Exploratory data analysis</w:t>
+      </w:r>
+      <w:r>
+        <w:t>. Pearson Modern Classic.</w:t>
+      </w:r>
+    </w:p>
+    <w:p>
+      <w:pPr>
+        <w:pStyle w:val="Bibliography"/>
+      </w:pPr>
+      <w:r>
+        <w:t xml:space="preserve">van Aert, R. C. M. (2023). </w:t>
+      </w:r>
+      <w:r>
+        <w:rPr>
+          <w:i/>
+          <w:iCs/>
+        </w:rPr>
+        <w:t>puniform: Meta-analysis methods correcting for publication bias</w:t>
+      </w:r>
+      <w:r>
+        <w:t xml:space="preserve"> (No. 0.2.7). CRAN.</w:t>
+      </w:r>
+    </w:p>
+    <w:p>
+      <w:pPr>
+        <w:pStyle w:val="Bibliography"/>
+      </w:pPr>
+      <w:r>
+        <w:lastRenderedPageBreak/>
+        <w:t xml:space="preserve">van Aert, R. C. M. (2025). Meta-analyzing nonpreregistered and preregistered studies. </w:t>
+      </w:r>
+      <w:r>
+        <w:rPr>
+          <w:i/>
+          <w:iCs/>
+        </w:rPr>
+        <w:t>Psychological Methods</w:t>
+      </w:r>
+      <w:r>
+        <w:t xml:space="preserve">, </w:t>
+      </w:r>
+      <w:r>
+        <w:rPr>
+          <w:i/>
+          <w:iCs/>
+        </w:rPr>
+        <w:t>Online first</w:t>
+      </w:r>
+      <w:r>
+        <w:t>. https://doi.org/10.1037/met0000719</w:t>
+      </w:r>
+    </w:p>
+    <w:p>
+      <w:pPr>
+        <w:pStyle w:val="Bibliography"/>
+      </w:pPr>
+      <w:r>
+        <w:t xml:space="preserve">van Aert, R. C. M., &amp; van Assen, M. A. (2025). </w:t>
+      </w:r>
+      <w:r>
+        <w:rPr>
+          <w:i/>
+          <w:iCs/>
+        </w:rPr>
+        <w:t>Correcting for publication bias in a meta-analysis with the p-uniform* method</w:t>
+      </w:r>
+      <w:r>
+        <w:t>. Center for Open Science. https://doi.org/10.31222/osf.io/zqjr9</w:t>
+      </w:r>
+    </w:p>
+    <w:p>
+      <w:pPr>
+        <w:pStyle w:val="Bibliography"/>
+      </w:pPr>
+      <w:r>
+        <w:t xml:space="preserve">Van den Noortgate, W., López-López, J., Marín-Martínez, F., &amp; Sánchez-Meca, J. (2013). Three-level meta-analysis of dependent effect sizes. </w:t>
+      </w:r>
+      <w:r>
+        <w:rPr>
+          <w:i/>
+          <w:iCs/>
         </w:rPr>
         <w:t>Behavior Research Methods</w:t>
       </w:r>
       <w:r>
-        <w:rPr>
-          <w:lang w:val="en-US"/>
-        </w:rPr>
         <w:t xml:space="preserve">, </w:t>
       </w:r>
       <w:r>
         <w:rPr>
           <w:i/>
           <w:iCs/>
-          <w:lang w:val="en-US"/>
-        </w:rPr>
-        <w:t>53</w:t>
-      </w:r>
-      <w:r>
-        <w:rPr>
-          <w:lang w:val="en-US"/>
-        </w:rPr>
-        <w:t>(1), 702–717. https://doi.org/10.3758/s13428-020-01459-4</w:t>
-      </w:r>
-    </w:p>
-    <w:p>
-      <w:pPr>
-        <w:pStyle w:val="Bibliography"/>
-        <w:rPr>
-          <w:lang w:val="en-US"/>
-        </w:rPr>
-      </w:pPr>
-      <w:r>
-        <w:rPr>
-          <w:lang w:val="en-US"/>
-        </w:rPr>
-        <w:t xml:space="preserve">Fernández-Castilla, B., Declercq, L., Jamshidi, L., Beretvas, N., Onghena, P., &amp; Van den Noortgate, W. (2020). Visual representations of meta-analyses of multiple outcomes: Extensions to forest plots, funnel plots, and caterpillar plots. </w:t>
-      </w:r>
-      <w:r>
-        <w:rPr>
-          <w:i/>
-          <w:iCs/>
-          <w:lang w:val="en-US"/>
-        </w:rPr>
-        <w:t>Methodology</w:t>
-      </w:r>
-      <w:r>
-        <w:rPr>
-          <w:lang w:val="en-US"/>
-        </w:rPr>
+        </w:rPr>
+        <w:t>45</w:t>
+      </w:r>
+      <w:r>
+        <w:t>(2), 576–594. https://doi.org/10.3758/s13428-012-0261-6</w:t>
+      </w:r>
+    </w:p>
+    <w:p>
+      <w:pPr>
+        <w:pStyle w:val="Bibliography"/>
+      </w:pPr>
+      <w:r>
+        <w:t xml:space="preserve">Vembye, M. H. (2024a). </w:t>
+      </w:r>
+      <w:r>
+        <w:rPr>
+          <w:i/>
+          <w:iCs/>
+        </w:rPr>
+        <w:t>Variance calculation when there is clustering in one treatment group only</w:t>
+      </w:r>
+      <w:r>
+        <w:t>. https://mikkelvembye.github.io/VIVECampbell/reference/vgt_smd_1armcluster.html</w:t>
+      </w:r>
+    </w:p>
+    <w:p>
+      <w:pPr>
+        <w:pStyle w:val="Bibliography"/>
+      </w:pPr>
+      <w:r>
+        <w:t xml:space="preserve">Vembye, M. H. (2024b). </w:t>
+      </w:r>
+      <w:r>
+        <w:rPr>
+          <w:i/>
+          <w:iCs/>
+        </w:rPr>
+        <w:t>VIVECampbell: Functions for Campbell reviews in VIVE</w:t>
+      </w:r>
+      <w:r>
+        <w:t xml:space="preserve"> (No. 0.0.1). GitHub.</w:t>
+      </w:r>
+    </w:p>
+    <w:p>
+      <w:pPr>
+        <w:pStyle w:val="Bibliography"/>
+      </w:pPr>
+      <w:r>
+        <w:t xml:space="preserve">Vembye, M. H., Pustejovsky, J. E., &amp; Pigott, T. D. (2023). Power approximations for overall average effects in meta-analysis with dependent effect sizes. </w:t>
+      </w:r>
+      <w:r>
+        <w:rPr>
+          <w:i/>
+          <w:iCs/>
+        </w:rPr>
+        <w:t>Journal of Educational and Behavioral Statistics</w:t>
+      </w:r>
+      <w:r>
         <w:t xml:space="preserve">, </w:t>
       </w:r>
       <w:r>
         <w:rPr>
           <w:i/>
           <w:iCs/>
-          <w:lang w:val="en-US"/>
-        </w:rPr>
-        <w:t>16</w:t>
-      </w:r>
-      <w:r>
-        <w:rPr>
-          <w:lang w:val="en-US"/>
-        </w:rPr>
-        <w:t>(4), 299–315. https://doi.org/10.5964/meth.4013</w:t>
-      </w:r>
-    </w:p>
-    <w:p>
-      <w:pPr>
-        <w:pStyle w:val="Bibliography"/>
-        <w:rPr>
-          <w:lang w:val="en-US"/>
-        </w:rPr>
-      </w:pPr>
-      <w:r>
-        <w:rPr>
-          <w:lang w:val="en-US"/>
-        </w:rPr>
-        <w:t xml:space="preserve">Fisher, Z., &amp; Tipton, E. (2015). </w:t>
-      </w:r>
-      <w:r>
-        <w:rPr>
-          <w:i/>
-          <w:iCs/>
-          <w:lang w:val="en-US"/>
-        </w:rPr>
-        <w:t>robumeta: An R-package for robust variance estimation in meta-analysis</w:t>
-      </w:r>
-      <w:r>
-        <w:rPr>
-          <w:lang w:val="en-US"/>
-        </w:rPr>
-        <w:t>.</w:t>
-      </w:r>
-    </w:p>
-    <w:p>
-      <w:pPr>
-        <w:pStyle w:val="Bibliography"/>
-        <w:rPr>
-          <w:lang w:val="en-US"/>
-        </w:rPr>
-      </w:pPr>
-      <w:r>
-        <w:rPr>
-          <w:lang w:val="en-US"/>
-        </w:rPr>
-        <w:t xml:space="preserve">Fitzgerald, K. G., &amp; Tipton, E. (2024). Using Extant Data to Improve Estimation of the Standardized Mean Difference. </w:t>
-      </w:r>
-      <w:r>
-        <w:rPr>
-          <w:i/>
-          <w:iCs/>
-          <w:lang w:val="en-US"/>
+        </w:rPr>
+        <w:t>48</w:t>
+      </w:r>
+      <w:r>
+        <w:t>(1), 70–102. https://doi.org/10769986221127379</w:t>
+      </w:r>
+    </w:p>
+    <w:p>
+      <w:pPr>
+        <w:pStyle w:val="Bibliography"/>
+      </w:pPr>
+      <w:r>
+        <w:t xml:space="preserve">Vembye, M. H., Pustejovsky, J. E., &amp; Pigott, T. D. (2024). Conducting power analysis for meta-analysis with dependent effect sizes: Common guidelines and an introduction to the POMADE R package. </w:t>
+      </w:r>
+      <w:r>
+        <w:rPr>
+          <w:i/>
+          <w:iCs/>
+        </w:rPr>
+        <w:t>Research Synthesis Methods</w:t>
+      </w:r>
+      <w:r>
+        <w:t xml:space="preserve">, </w:t>
+      </w:r>
+      <w:r>
+        <w:rPr>
+          <w:i/>
+          <w:iCs/>
+        </w:rPr>
+        <w:t>15</w:t>
+      </w:r>
+      <w:r>
+        <w:t>(6), 1214–1230. https://doi.org/10.1002/jrsm.1752</w:t>
+      </w:r>
+    </w:p>
+    <w:p>
+      <w:pPr>
+        <w:pStyle w:val="Bibliography"/>
+      </w:pPr>
+      <w:r>
+        <w:t xml:space="preserve">Vembye, M. H., Weiss, F., &amp; Hamilton Bhat, B. (2024). The effects of co-teaching and related collaborative models of instruction on student achievement: A systematic review and meta-analysis. </w:t>
+      </w:r>
+      <w:r>
+        <w:rPr>
+          <w:i/>
+          <w:iCs/>
+        </w:rPr>
+        <w:t>Review of Educational Research</w:t>
+      </w:r>
+      <w:r>
+        <w:t xml:space="preserve">, </w:t>
+      </w:r>
+      <w:r>
+        <w:rPr>
+          <w:i/>
+          <w:iCs/>
+        </w:rPr>
+        <w:t>94</w:t>
+      </w:r>
+      <w:r>
+        <w:t>(3), 376–422. https://doi.org/10.3102/00346543231186588</w:t>
+      </w:r>
+    </w:p>
+    <w:p>
+      <w:pPr>
+        <w:pStyle w:val="Bibliography"/>
+      </w:pPr>
+      <w:r>
+        <w:lastRenderedPageBreak/>
+        <w:t xml:space="preserve">Viechtbauer, W. (2005). Bias and efficiency of meta-analytic variance estimators in the random-effects model. </w:t>
+      </w:r>
+      <w:r>
+        <w:rPr>
+          <w:i/>
+          <w:iCs/>
         </w:rPr>
         <w:t>Journal of Educational and Behavioral Statistics</w:t>
       </w:r>
       <w:r>
-        <w:rPr>
-          <w:lang w:val="en-US"/>
-        </w:rPr>
-        <w:t>, 10769986241238478. https://doi.org/10.3102/10769986241238478</w:t>
-      </w:r>
-    </w:p>
-    <w:p>
-      <w:pPr>
-        <w:pStyle w:val="Bibliography"/>
-        <w:rPr>
-          <w:lang w:val="en-US"/>
-        </w:rPr>
-      </w:pPr>
-      <w:r>
-        <w:rPr>
-          <w:lang w:val="en-US"/>
-        </w:rPr>
+        <w:t xml:space="preserve">, </w:t>
+      </w:r>
+      <w:r>
+        <w:rPr>
+          <w:i/>
+          <w:iCs/>
+        </w:rPr>
+        <w:t>30</w:t>
+      </w:r>
+      <w:r>
+        <w:t>(3), 261–293. https://doi.org/10.3102/10769986030003261</w:t>
+      </w:r>
+    </w:p>
+    <w:p>
+      <w:pPr>
+        <w:pStyle w:val="Bibliography"/>
+      </w:pPr>
+      <w:r>
+        <w:t xml:space="preserve">Viechtbauer, W. (2007). Accounting for heterogeneity via random-effects models and moderator analyses in meta-analysis. </w:t>
+      </w:r>
+      <w:r>
+        <w:rPr>
+          <w:i/>
+          <w:iCs/>
+        </w:rPr>
+        <w:t>Zeitschrift Für Psychologie/Journal of Psychology</w:t>
+      </w:r>
+      <w:r>
+        <w:t xml:space="preserve">, </w:t>
+      </w:r>
+      <w:r>
+        <w:rPr>
+          <w:i/>
+          <w:iCs/>
+        </w:rPr>
+        <w:t>215</w:t>
+      </w:r>
+      <w:r>
+        <w:t>(2), 104–121.</w:t>
+      </w:r>
+    </w:p>
+    <w:p>
+      <w:pPr>
+        <w:pStyle w:val="Bibliography"/>
+      </w:pPr>
+      <w:r>
+        <w:t xml:space="preserve">Viechtbauer, W. (2010). Conducting meta-analyses in R with the metafor package. </w:t>
+      </w:r>
+      <w:r>
+        <w:rPr>
+          <w:i/>
+          <w:iCs/>
+        </w:rPr>
+        <w:t>Journal of Statistical Software</w:t>
+      </w:r>
+      <w:r>
+        <w:t xml:space="preserve">, </w:t>
+      </w:r>
+      <w:r>
+        <w:rPr>
+          <w:i/>
+          <w:iCs/>
+        </w:rPr>
+        <w:t>36</w:t>
+      </w:r>
+      <w:r>
+        <w:t>(3), 1–48. https://doi.org/10.18637/jss.v036.i03</w:t>
+      </w:r>
+    </w:p>
+    <w:p>
+      <w:pPr>
+        <w:pStyle w:val="Bibliography"/>
+      </w:pPr>
+      <w:r>
+        <w:t xml:space="preserve">Viechtbauer, W. (2021). </w:t>
+      </w:r>
+      <w:r>
+        <w:rPr>
+          <w:i/>
+          <w:iCs/>
+        </w:rPr>
+        <w:t>I2 for Multilevel and Multivariate Models</w:t>
+      </w:r>
+      <w:r>
+        <w:t>. https://www.metafor-project.org/doku.php/tips:i2_multilevel_multivariate</w:t>
+      </w:r>
+    </w:p>
+    <w:p>
+      <w:pPr>
+        <w:pStyle w:val="Bibliography"/>
+      </w:pPr>
+      <w:r>
+        <w:t xml:space="preserve">Viechtbauer, W. (2025). </w:t>
+      </w:r>
+      <w:r>
+        <w:rPr>
+          <w:i/>
+          <w:iCs/>
+        </w:rPr>
+        <w:t>Construct or approximate the variance-covariance matrix of dependent effect sizes or outcomes</w:t>
+      </w:r>
+      <w:r>
+        <w:t>. Metafor: A Meta-Analysis Package for R. https://wviechtb.github.io/metafor/reference/vcalc.html</w:t>
+      </w:r>
+    </w:p>
+    <w:p>
+      <w:pPr>
+        <w:pStyle w:val="Bibliography"/>
+      </w:pPr>
+      <w:r>
+        <w:t xml:space="preserve">Wei, Y., &amp; Higgins, J. P. T. (2013). Estimating within‐study covariances in multivariate meta‐analysis with multiple outcomes. </w:t>
+      </w:r>
+      <w:r>
+        <w:rPr>
+          <w:i/>
+          <w:iCs/>
+        </w:rPr>
+        <w:t>Statistics in Medicine</w:t>
+      </w:r>
+      <w:r>
+        <w:t xml:space="preserve">, </w:t>
+      </w:r>
+      <w:r>
+        <w:rPr>
+          <w:i/>
+          <w:iCs/>
+        </w:rPr>
+        <w:t>32</w:t>
+      </w:r>
+      <w:r>
+        <w:t>(7), 1191–1205. https://doi.org/10.1002/sim.5679</w:t>
+      </w:r>
+    </w:p>
+    <w:p>
+      <w:pPr>
+        <w:pStyle w:val="Bibliography"/>
+      </w:pPr>
+      <w:r>
+        <w:t xml:space="preserve">Weiss, M. J., Lockwood, J. R., &amp; McCaffrey, D. F. (2016). Estimating the Standard Error of the Impact Estimator in Individually Randomized Trials With Clustering. </w:t>
+      </w:r>
+      <w:r>
+        <w:rPr>
+          <w:i/>
+          <w:iCs/>
+        </w:rPr>
+        <w:t>Journal of Research on Educational Effectiveness</w:t>
+      </w:r>
+      <w:r>
+        <w:t xml:space="preserve">, </w:t>
+      </w:r>
+      <w:r>
+        <w:rPr>
+          <w:i/>
+          <w:iCs/>
+        </w:rPr>
+        <w:t>9</w:t>
+      </w:r>
+      <w:r>
+        <w:t>(3), 421–444. https://doi.org/10.1080/19345747.2015.1086911</w:t>
+      </w:r>
+    </w:p>
+    <w:p>
+      <w:pPr>
+        <w:pStyle w:val="Bibliography"/>
+      </w:pPr>
+      <w:r>
+        <w:t xml:space="preserve">Wickham, H. (2016). </w:t>
+      </w:r>
+      <w:r>
+        <w:rPr>
+          <w:i/>
+          <w:iCs/>
+        </w:rPr>
+        <w:t>ggplot2: Elegant graphics for data analysis</w:t>
+      </w:r>
+      <w:r>
+        <w:t>. https://cran.r-project.org/web/packages/ggplot2/index.html</w:t>
+      </w:r>
+    </w:p>
+    <w:p>
+      <w:pPr>
+        <w:pStyle w:val="Bibliography"/>
+      </w:pPr>
+      <w:r>
         <w:lastRenderedPageBreak/>
-        <w:t xml:space="preserve">Gleser, L., &amp; Olkin, I. (2009). Stochastically dependent effect sizes. In H. Cooper, L. V. Hedges, &amp; J. C. Valentine (Eds.), </w:t>
-      </w:r>
-      <w:r>
-        <w:rPr>
-          <w:i/>
-          <w:iCs/>
-          <w:lang w:val="en-US"/>
-        </w:rPr>
-        <w:t>The handbook of research synthesis and meta-analysis</w:t>
-      </w:r>
-      <w:r>
-        <w:rPr>
-          <w:lang w:val="en-US"/>
-        </w:rPr>
-        <w:t xml:space="preserve"> (pp. 357–376). Russell Sage Foundation. https://doi.org/10.7758/9781610441384</w:t>
-      </w:r>
-    </w:p>
-    <w:p>
-      <w:pPr>
-        <w:pStyle w:val="Bibliography"/>
-        <w:rPr>
-          <w:lang w:val="en-US"/>
-        </w:rPr>
-      </w:pPr>
-      <w:r>
-        <w:rPr>
-          <w:lang w:val="en-US"/>
-        </w:rPr>
-        <w:t xml:space="preserve">Gonzalez, J. M., &amp; Prihoda, T. J. (2007). A Case Study of Psychodynamic Group Psychotherapy for Bipolar Disorder. </w:t>
-      </w:r>
-      <w:r>
-        <w:rPr>
-          <w:i/>
-          <w:iCs/>
-          <w:lang w:val="en-US"/>
-        </w:rPr>
-        <w:t>American Journal of Psychotherapy</w:t>
-      </w:r>
-      <w:r>
-        <w:rPr>
-          <w:lang w:val="en-US"/>
-        </w:rPr>
+        <w:t xml:space="preserve">Wickham, H., Averick, M., Bryan, J., Chang, W., McGowan, L. D., François, R., Grolemund, G., Hayes, A., Henry, L., &amp; Hester, J. (2019). Welcome to the Tidyverse. </w:t>
+      </w:r>
+      <w:r>
+        <w:rPr>
+          <w:i/>
+          <w:iCs/>
+        </w:rPr>
+        <w:t>Journal of Open Source Software</w:t>
+      </w:r>
+      <w:r>
         <w:t xml:space="preserve">, </w:t>
       </w:r>
       <w:r>
         <w:rPr>
           <w:i/>
           <w:iCs/>
-          <w:lang w:val="en-US"/>
-        </w:rPr>
-        <w:t>61</w:t>
-      </w:r>
-      <w:r>
-        <w:rPr>
-          <w:lang w:val="en-US"/>
-        </w:rPr>
-        <w:t>(4), 405–422. https://doi.org/10.1176/appi.psychotherapy.2007.61.4.405</w:t>
-      </w:r>
-    </w:p>
-    <w:p>
-      <w:pPr>
-        <w:pStyle w:val="Bibliography"/>
-        <w:rPr>
-          <w:lang w:val="en-US"/>
-        </w:rPr>
-      </w:pPr>
-      <w:r>
-        <w:rPr>
-          <w:lang w:val="en-US"/>
-        </w:rPr>
-        <w:t xml:space="preserve">Gordon, A., Davis, P. J., Patterson, S., Pepping, C. A., Scott, J. G., Salter, K., &amp; Connell, M. (2018). A randomized waitlist control community study of Social Cognition and Interaction Training for people with schizophrenia. </w:t>
-      </w:r>
-      <w:r>
-        <w:rPr>
-          <w:i/>
-          <w:iCs/>
-          <w:lang w:val="en-US"/>
-        </w:rPr>
-        <w:t>British Journal of Clinical Psychology</w:t>
-      </w:r>
-      <w:r>
-        <w:rPr>
-          <w:lang w:val="en-US"/>
-        </w:rPr>
+        </w:rPr>
+        <w:t>4</w:t>
+      </w:r>
+      <w:r>
+        <w:t>(43), 1686.</w:t>
+      </w:r>
+    </w:p>
+    <w:p>
+      <w:pPr>
+        <w:pStyle w:val="Bibliography"/>
+      </w:pPr>
+      <w:r>
+        <w:t xml:space="preserve">Wilkinson, M. D., Dumontier, M., Aalbersberg, Ij. J., Appleton, G., Axton, M., Baak, A., Blomberg, N., Boiten, J.-W., da Silva Santos, L. B., Bourne, P. E., Bouwman, J., Brookes, A. J., Clark, T., Crosas, M., Dillo, I., Dumon, O., Edmunds, S., Evelo, C. T., Finkers, R., … Mons, B. (2016). The FAIR Guiding Principles for scientific data management and stewardship. </w:t>
+      </w:r>
+      <w:r>
+        <w:rPr>
+          <w:i/>
+          <w:iCs/>
+        </w:rPr>
+        <w:t>Scientific Data</w:t>
+      </w:r>
+      <w:r>
         <w:t xml:space="preserve">, </w:t>
       </w:r>
       <w:r>
         <w:rPr>
           <w:i/>
           <w:iCs/>
-          <w:lang w:val="en-US"/>
-        </w:rPr>
-        <w:t>57</w:t>
-      </w:r>
-      <w:r>
-        <w:rPr>
-          <w:lang w:val="en-US"/>
-        </w:rPr>
-        <w:t>(1), 116–130. https://doi.org/10.1111/bjc.12161</w:t>
-      </w:r>
-    </w:p>
-    <w:p>
-      <w:pPr>
-        <w:pStyle w:val="Bibliography"/>
-        <w:rPr>
-          <w:lang w:val="en-US"/>
-        </w:rPr>
-      </w:pPr>
-      <w:r>
-        <w:rPr>
-          <w:lang w:val="en-US"/>
-        </w:rPr>
-        <w:t xml:space="preserve">Hedges, L. V., Tipton, E., &amp; Johnson, M. C. (2010). Robust variance estimation in meta‐regression with dependent effect size estimates. </w:t>
-      </w:r>
-      <w:r>
-        <w:rPr>
-          <w:i/>
-          <w:iCs/>
-          <w:lang w:val="en-US"/>
-        </w:rPr>
-        <w:t>Research Synthesis Methods</w:t>
-      </w:r>
-      <w:r>
-        <w:rPr>
-          <w:lang w:val="en-US"/>
-        </w:rPr>
-        <w:t xml:space="preserve">, </w:t>
-      </w:r>
-      <w:r>
-        <w:rPr>
-          <w:i/>
-          <w:iCs/>
-          <w:lang w:val="en-US"/>
-        </w:rPr>
-        <w:t>1</w:t>
-      </w:r>
-      <w:r>
-        <w:rPr>
-          <w:lang w:val="en-US"/>
-        </w:rPr>
-        <w:t>(1), 39–65. https://doi.org/10.1002/jrsm.5</w:t>
-      </w:r>
-    </w:p>
-    <w:p>
-      <w:pPr>
-        <w:pStyle w:val="Bibliography"/>
-        <w:rPr>
-          <w:lang w:val="en-US"/>
-        </w:rPr>
-      </w:pPr>
-      <w:r>
-        <w:rPr>
-          <w:lang w:val="en-US"/>
-        </w:rPr>
-        <w:t xml:space="preserve">Hedges, L. V., &amp; Vevea, J. (2005). Selection method approaches. In H. R. Rothstein, A. J. Sutton, &amp; M. Borenstein (Eds.), </w:t>
-      </w:r>
-      <w:r>
-        <w:rPr>
-          <w:i/>
-          <w:iCs/>
-          <w:lang w:val="en-US"/>
-        </w:rPr>
-        <w:t>Publication bias in meta-analysis: Prevention, assessment and adjustments</w:t>
-      </w:r>
-      <w:r>
-        <w:rPr>
-          <w:lang w:val="en-US"/>
-        </w:rPr>
-        <w:t xml:space="preserve"> (pp. 145–174). Wiley Online Library. https://doi.org/10.1002/0470870168.ch9</w:t>
-      </w:r>
-    </w:p>
-    <w:p>
-      <w:pPr>
-        <w:pStyle w:val="Bibliography"/>
-        <w:rPr>
-          <w:lang w:val="en-US"/>
-        </w:rPr>
-      </w:pPr>
-      <w:r>
-        <w:rPr>
-          <w:lang w:val="en-US"/>
-        </w:rPr>
-        <w:t xml:space="preserve">Hedges, L. V. (1981). Distribution theory for Glass’s estimator of effect size and related estimators. </w:t>
-      </w:r>
-      <w:r>
-        <w:rPr>
-          <w:i/>
-          <w:iCs/>
-          <w:lang w:val="en-US"/>
-        </w:rPr>
-        <w:t>Journal of Educational Statistics</w:t>
-      </w:r>
-      <w:r>
-        <w:rPr>
-          <w:lang w:val="en-US"/>
-        </w:rPr>
-        <w:t xml:space="preserve">, </w:t>
-      </w:r>
-      <w:r>
-        <w:rPr>
-          <w:i/>
-          <w:iCs/>
-          <w:lang w:val="en-US"/>
-        </w:rPr>
-        <w:t>6</w:t>
-      </w:r>
-      <w:r>
-        <w:rPr>
-          <w:lang w:val="en-US"/>
-        </w:rPr>
-        <w:t>(2), 107–128. https://doi.org/10.2307/1164588</w:t>
-      </w:r>
-    </w:p>
-    <w:p>
-      <w:pPr>
-        <w:pStyle w:val="Bibliography"/>
-        <w:rPr>
-          <w:lang w:val="en-US"/>
-        </w:rPr>
-      </w:pPr>
-      <w:r>
-        <w:rPr>
-          <w:lang w:val="en-US"/>
-        </w:rPr>
-        <w:t xml:space="preserve">Hedges, L. V. (2007). Effect sizes in cluster-randomized designs. </w:t>
-      </w:r>
-      <w:r>
-        <w:rPr>
-          <w:i/>
-          <w:iCs/>
-          <w:lang w:val="en-US"/>
-        </w:rPr>
-        <w:t>Journal of Educational and Behavioral Statistics</w:t>
-      </w:r>
-      <w:r>
-        <w:rPr>
-          <w:lang w:val="en-US"/>
-        </w:rPr>
-        <w:t xml:space="preserve">, </w:t>
-      </w:r>
-      <w:r>
-        <w:rPr>
-          <w:i/>
-          <w:iCs/>
-          <w:lang w:val="en-US"/>
-        </w:rPr>
-        <w:t>32</w:t>
-      </w:r>
-      <w:r>
-        <w:rPr>
-          <w:lang w:val="en-US"/>
-        </w:rPr>
-        <w:t>(4), 341–370. https://doi.org/10.3102/1076998606298043</w:t>
-      </w:r>
-    </w:p>
-    <w:p>
-      <w:pPr>
-        <w:pStyle w:val="Bibliography"/>
-        <w:rPr>
-          <w:lang w:val="en-US"/>
-        </w:rPr>
-      </w:pPr>
-      <w:r>
-        <w:rPr>
-          <w:lang w:val="en-US"/>
-        </w:rPr>
-        <w:t xml:space="preserve">Hedges, L. V., &amp; Citkowicz, M. (2015). Estimating effect size when there is clustering in one treatment group. </w:t>
-      </w:r>
-      <w:r>
-        <w:rPr>
-          <w:i/>
-          <w:iCs/>
-          <w:lang w:val="en-US"/>
-        </w:rPr>
-        <w:t>Behavior Research Methods</w:t>
-      </w:r>
-      <w:r>
-        <w:rPr>
-          <w:lang w:val="en-US"/>
-        </w:rPr>
-        <w:t xml:space="preserve">, </w:t>
-      </w:r>
-      <w:r>
-        <w:rPr>
-          <w:i/>
-          <w:iCs/>
-          <w:lang w:val="en-US"/>
-        </w:rPr>
-        <w:t>47</w:t>
-      </w:r>
-      <w:r>
-        <w:rPr>
-          <w:lang w:val="en-US"/>
-        </w:rPr>
-        <w:t>(4), 1295–1308. https://doi.org/10.3758/s13428-014-0538-z</w:t>
-      </w:r>
-    </w:p>
-    <w:p>
-      <w:pPr>
-        <w:pStyle w:val="Bibliography"/>
-        <w:rPr>
-          <w:lang w:val="en-US"/>
-        </w:rPr>
-      </w:pPr>
-      <w:r>
-        <w:rPr>
-          <w:lang w:val="en-US"/>
-        </w:rPr>
-        <w:lastRenderedPageBreak/>
-        <w:t xml:space="preserve">Hedges, L. V, Tipton, E., Zejnullahi, R., &amp; Diaz, K. G. (2023). Effect sizes in ANCOVA and difference-in-differences designs. </w:t>
-      </w:r>
-      <w:r>
-        <w:rPr>
-          <w:i/>
-          <w:iCs/>
-          <w:lang w:val="en-US"/>
-        </w:rPr>
-        <w:t>British Journal of Mathematical and Statistical Psychology</w:t>
-      </w:r>
-      <w:r>
-        <w:rPr>
-          <w:lang w:val="en-US"/>
-        </w:rPr>
-        <w:t>. https://doi.org/10.1111/bmsp.12296</w:t>
-      </w:r>
-    </w:p>
-    <w:p>
-      <w:pPr>
-        <w:pStyle w:val="Bibliography"/>
-        <w:rPr>
-          <w:lang w:val="en-US"/>
-        </w:rPr>
-      </w:pPr>
-      <w:r>
-        <w:rPr>
-          <w:lang w:val="en-US"/>
-        </w:rPr>
-        <w:t xml:space="preserve">Higgins, J. P. T., Eldridge, S., &amp; Li, T. (2019). Including variants on randomized trials. In J. P. T. Higgins, J. Thomas, J. Chandler, M. S. Cumpston, T. Li, M. Page, &amp; V. Welch (Eds.), </w:t>
-      </w:r>
-      <w:r>
-        <w:rPr>
-          <w:i/>
-          <w:iCs/>
-          <w:lang w:val="en-US"/>
-        </w:rPr>
-        <w:t>Cochrane handbook for systematic reviews of interventions</w:t>
-      </w:r>
-      <w:r>
-        <w:rPr>
-          <w:lang w:val="en-US"/>
-        </w:rPr>
-        <w:t xml:space="preserve"> (2nd ed., pp. 569–593). Wiley Online Library. https://doi.org/10.1002/9781119536604</w:t>
-      </w:r>
-    </w:p>
-    <w:p>
-      <w:pPr>
-        <w:pStyle w:val="Bibliography"/>
-        <w:rPr>
-          <w:lang w:val="en-US"/>
-        </w:rPr>
-      </w:pPr>
-      <w:r>
-        <w:rPr>
-          <w:lang w:val="en-US"/>
-        </w:rPr>
-        <w:t xml:space="preserve">Higgins, J. P. T., Li, T., &amp; Deeks, J. J. (2019). Choosing effect measures and computing estimates of effect. </w:t>
-      </w:r>
-      <w:r>
-        <w:rPr>
-          <w:i/>
-          <w:iCs/>
-          <w:lang w:val="en-US"/>
-        </w:rPr>
-        <w:t>Cochrane Handbook for Systematic Reviews of Interventions</w:t>
-      </w:r>
-      <w:r>
-        <w:rPr>
-          <w:lang w:val="en-US"/>
-        </w:rPr>
-        <w:t>, 143–176.</w:t>
-      </w:r>
-    </w:p>
-    <w:p>
-      <w:pPr>
-        <w:pStyle w:val="Bibliography"/>
-        <w:rPr>
-          <w:lang w:val="en-US"/>
-        </w:rPr>
-      </w:pPr>
-      <w:r>
-        <w:rPr>
-          <w:lang w:val="en-US"/>
-        </w:rPr>
-        <w:t xml:space="preserve">Hofner, B., Schmid, M., &amp; Edler, L. (2016). Reproducible research in statistics: A review and guidelines for the Biometrical Journal. </w:t>
-      </w:r>
-      <w:r>
-        <w:rPr>
-          <w:i/>
-          <w:iCs/>
-          <w:lang w:val="en-US"/>
-        </w:rPr>
-        <w:t>Biometrical Journal</w:t>
-      </w:r>
-      <w:r>
-        <w:rPr>
-          <w:lang w:val="en-US"/>
-        </w:rPr>
-        <w:t xml:space="preserve">, </w:t>
-      </w:r>
-      <w:r>
-        <w:rPr>
-          <w:i/>
-          <w:iCs/>
-          <w:lang w:val="en-US"/>
-        </w:rPr>
-        <w:t>58</w:t>
-      </w:r>
-      <w:r>
-        <w:rPr>
-          <w:lang w:val="en-US"/>
-        </w:rPr>
-        <w:t>(2), 416–427. https://doi.org/10.1002/bimj.201500156</w:t>
-      </w:r>
-    </w:p>
-    <w:p>
-      <w:pPr>
-        <w:pStyle w:val="Bibliography"/>
-        <w:rPr>
-          <w:lang w:val="en-US"/>
-        </w:rPr>
-      </w:pPr>
-      <w:r>
-        <w:rPr>
-          <w:lang w:val="en-US"/>
-        </w:rPr>
-        <w:t xml:space="preserve">Joshi, M., &amp; Pustejovsky, J. E. (2022). </w:t>
-      </w:r>
-      <w:r>
-        <w:rPr>
-          <w:i/>
-          <w:iCs/>
-          <w:lang w:val="en-US"/>
-        </w:rPr>
-        <w:t>wildmeta: Cluster wild bootstrapping for meta-analysis</w:t>
-      </w:r>
-      <w:r>
-        <w:rPr>
-          <w:lang w:val="en-US"/>
-        </w:rPr>
-        <w:t>. https://github.com/meghapsimatrix/wildmeta</w:t>
-      </w:r>
-    </w:p>
-    <w:p>
-      <w:pPr>
-        <w:pStyle w:val="Bibliography"/>
-        <w:rPr>
-          <w:lang w:val="en-US"/>
-        </w:rPr>
-      </w:pPr>
-      <w:r>
-        <w:t xml:space="preserve">Joshi, M., Pustejovsky, J. E., &amp; Beretvas, S. N. (2022). </w:t>
-      </w:r>
-      <w:r>
-        <w:rPr>
-          <w:lang w:val="en-US"/>
-        </w:rPr>
-        <w:t xml:space="preserve">Cluster wild bootstrapping to handle dependent effect sizes in meta-analysis with a small number of studies. </w:t>
-      </w:r>
-      <w:r>
-        <w:rPr>
-          <w:i/>
-          <w:iCs/>
-          <w:lang w:val="en-US"/>
-        </w:rPr>
-        <w:t>Research Synthesis Methods</w:t>
-      </w:r>
-      <w:r>
-        <w:rPr>
-          <w:lang w:val="en-US"/>
-        </w:rPr>
-        <w:t xml:space="preserve">, </w:t>
-      </w:r>
-      <w:r>
-        <w:rPr>
-          <w:i/>
-          <w:iCs/>
-          <w:lang w:val="en-US"/>
-        </w:rPr>
-        <w:t>13</w:t>
-      </w:r>
-      <w:r>
-        <w:rPr>
-          <w:lang w:val="en-US"/>
-        </w:rPr>
-        <w:t>(4), 457–477. https://doi.org/10.1002/jrsm.1554</w:t>
-      </w:r>
-    </w:p>
-    <w:p>
-      <w:pPr>
-        <w:pStyle w:val="Bibliography"/>
-        <w:rPr>
-          <w:lang w:val="en-US"/>
-        </w:rPr>
-      </w:pPr>
-      <w:r>
-        <w:rPr>
-          <w:lang w:val="en-US"/>
-        </w:rPr>
-        <w:t xml:space="preserve">Logan, J. A. R., Hart, S. A., &amp; Schatschneider, C. (2021). Data sharing in education science. </w:t>
-      </w:r>
-      <w:r>
-        <w:rPr>
-          <w:i/>
-          <w:iCs/>
-          <w:lang w:val="en-US"/>
-        </w:rPr>
-        <w:t>AERA Open</w:t>
-      </w:r>
-      <w:r>
-        <w:rPr>
-          <w:lang w:val="en-US"/>
-        </w:rPr>
-        <w:t xml:space="preserve">, </w:t>
-      </w:r>
-      <w:r>
-        <w:rPr>
-          <w:i/>
-          <w:iCs/>
-          <w:lang w:val="en-US"/>
-        </w:rPr>
-        <w:t>7</w:t>
-      </w:r>
-      <w:r>
-        <w:rPr>
-          <w:lang w:val="en-US"/>
-        </w:rPr>
-        <w:t>, 23328584211006475.</w:t>
-      </w:r>
-    </w:p>
-    <w:p>
-      <w:pPr>
-        <w:pStyle w:val="Bibliography"/>
-        <w:rPr>
-          <w:lang w:val="en-US"/>
-        </w:rPr>
-      </w:pPr>
-      <w:r>
-        <w:rPr>
-          <w:lang w:val="en-US"/>
-        </w:rPr>
-        <w:t xml:space="preserve">Maassen, E., van Assen, M., Nuijten, M., Olsson Collentine, A., &amp; Wicherts, J. (2020). Reproducibility of individual effect sizes in meta-analyses in psychology. </w:t>
-      </w:r>
-      <w:r>
-        <w:rPr>
-          <w:i/>
-          <w:iCs/>
-          <w:lang w:val="en-US"/>
-        </w:rPr>
-        <w:t>PloS One</w:t>
-      </w:r>
-      <w:r>
-        <w:rPr>
-          <w:lang w:val="en-US"/>
-        </w:rPr>
-        <w:t xml:space="preserve">, </w:t>
-      </w:r>
-      <w:r>
-        <w:rPr>
-          <w:i/>
-          <w:iCs/>
-          <w:lang w:val="en-US"/>
-        </w:rPr>
-        <w:t>15</w:t>
-      </w:r>
-      <w:r>
-        <w:rPr>
-          <w:lang w:val="en-US"/>
-        </w:rPr>
-        <w:t>(5), e0233107. https://doi.org/10.1371/journal.pone.0233107</w:t>
-      </w:r>
-    </w:p>
-    <w:p>
-      <w:pPr>
-        <w:pStyle w:val="Bibliography"/>
-        <w:rPr>
-          <w:lang w:val="en-US"/>
-        </w:rPr>
-      </w:pPr>
-      <w:r>
-        <w:rPr>
-          <w:lang w:val="en-US"/>
-        </w:rPr>
-        <w:lastRenderedPageBreak/>
-        <w:t xml:space="preserve">Mathur, M. B., &amp; VanderWeele, T. J. (2020). Sensitivity analysis for publication bias in meta‐analyses. </w:t>
-      </w:r>
-      <w:r>
-        <w:rPr>
-          <w:i/>
-          <w:iCs/>
-          <w:lang w:val="en-US"/>
-        </w:rPr>
-        <w:t>Journal of the Royal Statistical Society: Series C (Applied Statistics)</w:t>
-      </w:r>
-      <w:r>
-        <w:rPr>
-          <w:lang w:val="en-US"/>
-        </w:rPr>
-        <w:t xml:space="preserve">, </w:t>
-      </w:r>
-      <w:r>
-        <w:rPr>
-          <w:i/>
-          <w:iCs/>
-          <w:lang w:val="en-US"/>
-        </w:rPr>
-        <w:t>69</w:t>
-      </w:r>
-      <w:r>
-        <w:rPr>
-          <w:lang w:val="en-US"/>
-        </w:rPr>
-        <w:t>(5), 1091–1119. https://doi.org/10.1111/rssc.12440</w:t>
-      </w:r>
-    </w:p>
-    <w:p>
-      <w:pPr>
-        <w:pStyle w:val="Bibliography"/>
-        <w:rPr>
-          <w:lang w:val="en-US"/>
-        </w:rPr>
-      </w:pPr>
-      <w:r>
-        <w:rPr>
-          <w:lang w:val="en-US"/>
-        </w:rPr>
-        <w:t xml:space="preserve">McGrath, S., Zhao, X., Steele, R., &amp; Benedetti, A. (2019). estmeansd: Estimating the sample mean and standard deviation from commonly reported quantiles in meta-analysis. </w:t>
-      </w:r>
-      <w:r>
-        <w:rPr>
-          <w:i/>
-          <w:iCs/>
-          <w:lang w:val="en-US"/>
-        </w:rPr>
-        <w:t>CRAN: Contributed Packages</w:t>
-      </w:r>
-      <w:r>
-        <w:rPr>
-          <w:lang w:val="en-US"/>
-        </w:rPr>
-        <w:t>.</w:t>
-      </w:r>
-    </w:p>
-    <w:p>
-      <w:pPr>
-        <w:pStyle w:val="Bibliography"/>
-      </w:pPr>
-      <w:r>
-        <w:rPr>
-          <w:lang w:val="en-US"/>
-        </w:rPr>
-        <w:t xml:space="preserve">McShane, B. B., Böckenholt, U., &amp; Hansen, K. T. (2016). Adjusting for publication bias in meta-analysis: An evaluation of selection methods and some cautionary notes. </w:t>
-      </w:r>
-      <w:r>
-        <w:rPr>
-          <w:i/>
-          <w:iCs/>
-        </w:rPr>
-        <w:t>Perspectives on Psychological Science</w:t>
-      </w:r>
-      <w:r>
-        <w:t xml:space="preserve">, </w:t>
-      </w:r>
-      <w:r>
-        <w:rPr>
-          <w:i/>
-          <w:iCs/>
-        </w:rPr>
-        <w:t>11</w:t>
-      </w:r>
-      <w:r>
-        <w:t>(5), 730–749. https://doi.org/10.1177/1745691616662243</w:t>
-      </w:r>
-    </w:p>
-    <w:p>
-      <w:pPr>
-        <w:pStyle w:val="Bibliography"/>
-      </w:pPr>
-      <w:r>
-        <w:t xml:space="preserve">Michalak, J., Schultze, M., Heidenreich, T., &amp; Schramm, E. (2015). A randomized controlled trial on the efficacy of mindfulness-based cognitive therapy and a group version of cognitive behavioral analysis system of psychotherapy for chronically depressed patients. </w:t>
-      </w:r>
-      <w:r>
-        <w:rPr>
-          <w:i/>
-          <w:iCs/>
-        </w:rPr>
-        <w:t>Journal of Consulting and Clinical Psychology</w:t>
-      </w:r>
-      <w:r>
-        <w:t xml:space="preserve">, </w:t>
-      </w:r>
-      <w:r>
-        <w:rPr>
-          <w:i/>
-          <w:iCs/>
-        </w:rPr>
-        <w:t>83</w:t>
-      </w:r>
-      <w:r>
-        <w:t>(5), 951. https://doi.org/10.1037/ccp0000042</w:t>
-      </w:r>
-    </w:p>
-    <w:p>
-      <w:pPr>
-        <w:pStyle w:val="Bibliography"/>
-      </w:pPr>
-      <w:r>
-        <w:t xml:space="preserve">Morris, S. B. (2008). Estimating effect sizes from pretest-posttest-control group designs. </w:t>
-      </w:r>
-      <w:r>
-        <w:rPr>
-          <w:i/>
-          <w:iCs/>
-        </w:rPr>
-        <w:t>Organizational Research Methods</w:t>
-      </w:r>
-      <w:r>
-        <w:t xml:space="preserve">, </w:t>
-      </w:r>
-      <w:r>
-        <w:rPr>
-          <w:i/>
-          <w:iCs/>
-        </w:rPr>
-        <w:t>11</w:t>
-      </w:r>
-      <w:r>
-        <w:t>(2), 364–386. https://doi.org/10.1177/1094428106291059</w:t>
-      </w:r>
-    </w:p>
-    <w:p>
-      <w:pPr>
-        <w:pStyle w:val="Bibliography"/>
-      </w:pPr>
-      <w:r>
-        <w:t xml:space="preserve">NICE. (2025). Gambling related-harms: Identification, assessment and management. </w:t>
-      </w:r>
-      <w:r>
-        <w:rPr>
-          <w:i/>
-          <w:iCs/>
-        </w:rPr>
-        <w:t>National Institute for Health and Care Excellence</w:t>
-      </w:r>
-      <w:r>
-        <w:t xml:space="preserve">, </w:t>
-      </w:r>
-      <w:r>
-        <w:rPr>
-          <w:i/>
-          <w:iCs/>
-        </w:rPr>
-        <w:t>NG248</w:t>
-      </w:r>
-      <w:r>
-        <w:t>.</w:t>
-      </w:r>
-    </w:p>
-    <w:p>
-      <w:pPr>
-        <w:pStyle w:val="Bibliography"/>
-      </w:pPr>
-      <w:r>
-        <w:t xml:space="preserve">Pigott, T. D. (2019). Missing data in meta-analysis. In H. Cooper, L. V. Hedges, &amp; J. C. Valentine (Eds.), </w:t>
-      </w:r>
-      <w:r>
-        <w:rPr>
-          <w:i/>
-          <w:iCs/>
-        </w:rPr>
-        <w:t>The handbook of research synthesis and meta-analysis</w:t>
-      </w:r>
-      <w:r>
-        <w:t xml:space="preserve"> (pp. 367–382). Russell Sage Foundation. https://doi.org/10.7758/9781610448864</w:t>
-      </w:r>
-    </w:p>
-    <w:p>
-      <w:pPr>
-        <w:pStyle w:val="Bibliography"/>
-      </w:pPr>
-      <w:r>
-        <w:t xml:space="preserve">Pustejovsky, J., Citkowicz, M., &amp; Joshi, M. (2025). </w:t>
-      </w:r>
-      <w:r>
-        <w:rPr>
-          <w:i/>
-          <w:iCs/>
-        </w:rPr>
-        <w:t>Estimation and inference for step-function selection models in meta-analysis with dependent effects</w:t>
-      </w:r>
-      <w:r>
-        <w:t>. OSF. https://doi.org/10.31222/osf.io/qg5x6</w:t>
-      </w:r>
-    </w:p>
-    <w:p>
-      <w:pPr>
-        <w:pStyle w:val="Bibliography"/>
-      </w:pPr>
-      <w:r>
-        <w:lastRenderedPageBreak/>
-        <w:t xml:space="preserve">Pustejovsky, J. E. (2016). </w:t>
-      </w:r>
-      <w:r>
-        <w:rPr>
-          <w:i/>
-          <w:iCs/>
-        </w:rPr>
-        <w:t>Alternative formulas for the standardized mean difference</w:t>
-      </w:r>
-      <w:r>
-        <w:t>. https://www.jepusto.com/alternative-formulas-for-the-smd/</w:t>
-      </w:r>
-    </w:p>
-    <w:p>
-      <w:pPr>
-        <w:pStyle w:val="Bibliography"/>
-      </w:pPr>
-      <w:r>
-        <w:t xml:space="preserve">Pustejovsky, J. E. (2020a). </w:t>
-      </w:r>
-      <w:r>
-        <w:rPr>
-          <w:i/>
-          <w:iCs/>
-        </w:rPr>
-        <w:t>clubSandwich: Cluster-robust (sandwich) variance estimators with small-sample corrections</w:t>
-      </w:r>
-      <w:r>
-        <w:t xml:space="preserve"> (No. 0.5.5). cran.r-project.org.</w:t>
-      </w:r>
-    </w:p>
-    <w:p>
-      <w:pPr>
-        <w:pStyle w:val="Bibliography"/>
-      </w:pPr>
-      <w:r>
-        <w:t xml:space="preserve">Pustejovsky, J. E. (2020b). </w:t>
-      </w:r>
-      <w:r>
-        <w:rPr>
-          <w:i/>
-          <w:iCs/>
-        </w:rPr>
-        <w:t>Weighting in multivariate meta-analysis</w:t>
-      </w:r>
-      <w:r>
-        <w:t>. https://www.jepusto.com/weighting-in-multivariate-meta-analysis/</w:t>
-      </w:r>
-    </w:p>
-    <w:p>
-      <w:pPr>
-        <w:pStyle w:val="Bibliography"/>
-      </w:pPr>
-      <w:r>
-        <w:t xml:space="preserve">Pustejovsky, J. E., &amp; Joshi, M. (2023). </w:t>
-      </w:r>
-      <w:r>
-        <w:rPr>
-          <w:i/>
-          <w:iCs/>
-        </w:rPr>
-        <w:t>Cluster-Bootstrapping a meta-analytic selection model</w:t>
-      </w:r>
-      <w:r>
-        <w:t>. https://jepusto.com/posts/cluster-bootstrap-selection-model/</w:t>
-      </w:r>
-    </w:p>
-    <w:p>
-      <w:pPr>
-        <w:pStyle w:val="Bibliography"/>
-      </w:pPr>
-      <w:r>
-        <w:t xml:space="preserve">Pustejovsky, J. E., Joshi, M., &amp; Citkowicz, M. (2025). </w:t>
-      </w:r>
-      <w:r>
-        <w:rPr>
-          <w:i/>
-          <w:iCs/>
-        </w:rPr>
-        <w:t>metaselection: Meta-analytic selection models with cluster-robust and cluster-bootstrap standard errors for dependent effect size estimates</w:t>
-      </w:r>
-      <w:r>
-        <w:t xml:space="preserve"> (No. 0.1.5).</w:t>
-      </w:r>
-    </w:p>
-    <w:p>
-      <w:pPr>
-        <w:pStyle w:val="Bibliography"/>
-      </w:pPr>
-      <w:r>
-        <w:t xml:space="preserve">Pustejovsky, J. E., &amp; Rodgers, M. A. (2019). Testing for funnel plot asymmetry of standardized mean differences. </w:t>
-      </w:r>
-      <w:r>
-        <w:rPr>
-          <w:i/>
-          <w:iCs/>
-        </w:rPr>
-        <w:t>Research Synthesis Methods</w:t>
-      </w:r>
-      <w:r>
-        <w:t xml:space="preserve">, </w:t>
-      </w:r>
-      <w:r>
-        <w:rPr>
-          <w:i/>
-          <w:iCs/>
-        </w:rPr>
-        <w:t>10</w:t>
-      </w:r>
-      <w:r>
-        <w:t>(1), 57–71. https://doi.org/10.1002/jrsm.1332</w:t>
-      </w:r>
-    </w:p>
-    <w:p>
-      <w:pPr>
-        <w:pStyle w:val="Bibliography"/>
-      </w:pPr>
-      <w:r>
-        <w:t xml:space="preserve">Pustejovsky, J. E., &amp; Tipton, E. (2022). Meta-analysis with robust variance estimation: Expanding the range of working models. </w:t>
-      </w:r>
-      <w:r>
-        <w:rPr>
-          <w:i/>
-          <w:iCs/>
-        </w:rPr>
-        <w:t>Prevention Science</w:t>
-      </w:r>
-      <w:r>
-        <w:t xml:space="preserve">, </w:t>
-      </w:r>
-      <w:r>
-        <w:rPr>
-          <w:i/>
-          <w:iCs/>
-        </w:rPr>
-        <w:t>23</w:t>
-      </w:r>
-      <w:r>
-        <w:t>(1), 425–438. https://doi.org/10.1007/s11121-021-01246-3</w:t>
-      </w:r>
-    </w:p>
-    <w:p>
-      <w:pPr>
-        <w:pStyle w:val="Bibliography"/>
-      </w:pPr>
-      <w:r>
-        <w:t xml:space="preserve">Pustejovsky, J. E., Zhang, J., &amp; Tipton, E. (2025). </w:t>
-      </w:r>
-      <w:r>
-        <w:rPr>
-          <w:i/>
-          <w:iCs/>
-        </w:rPr>
-        <w:t>A preliminary data analysis workflow for meta-analysis of dependent effect sizes</w:t>
-      </w:r>
-      <w:r>
-        <w:t>. OSF. https://doi.org/10.31222/osf.io/vfsqx_v1</w:t>
-      </w:r>
-    </w:p>
-    <w:p>
-      <w:pPr>
-        <w:pStyle w:val="Bibliography"/>
-      </w:pPr>
-      <w:r>
-        <w:t xml:space="preserve">R Core Team. (2022). </w:t>
-      </w:r>
-      <w:r>
-        <w:rPr>
-          <w:i/>
-          <w:iCs/>
-        </w:rPr>
-        <w:t>R: A language and environment for statistical computing</w:t>
-      </w:r>
-      <w:r>
-        <w:t>. R Foundation for Statistical Computing, Vienna, Austria.</w:t>
-      </w:r>
-    </w:p>
-    <w:p>
-      <w:pPr>
-        <w:pStyle w:val="Bibliography"/>
-      </w:pPr>
-      <w:r>
-        <w:t xml:space="preserve">Rodgers, M. A., &amp; Pustejovsky, J. E. (2021). Evaluating meta-analytic methods to detect selective reporting in the presence of dependent effect sizes. </w:t>
-      </w:r>
-      <w:r>
-        <w:rPr>
-          <w:i/>
-          <w:iCs/>
-        </w:rPr>
-        <w:t>Psychological Methods</w:t>
-      </w:r>
-      <w:r>
-        <w:t xml:space="preserve">, </w:t>
-      </w:r>
-      <w:r>
-        <w:rPr>
-          <w:i/>
-          <w:iCs/>
-        </w:rPr>
-        <w:t>26</w:t>
-      </w:r>
-      <w:r>
-        <w:t>(2), 141. https://doi.org/10.1037/met0000300</w:t>
-      </w:r>
-    </w:p>
-    <w:p>
-      <w:pPr>
-        <w:pStyle w:val="Bibliography"/>
-      </w:pPr>
-      <w:r>
-        <w:lastRenderedPageBreak/>
-        <w:t xml:space="preserve">Rothstein, H. R., Sutton, A. J., &amp; Borenstein, M. (2005). Publication bias in meta-analysis. In H. R. Rothstein, A. J. Sutton, &amp; M. Borenstein (Eds.), </w:t>
-      </w:r>
-      <w:r>
-        <w:rPr>
-          <w:i/>
-          <w:iCs/>
-        </w:rPr>
-        <w:t>Publication bias in meta-analysis: Prevention, assessment and adjustments</w:t>
-      </w:r>
-      <w:r>
-        <w:t>. Wiley Online Library.</w:t>
-      </w:r>
-    </w:p>
-    <w:p>
-      <w:pPr>
-        <w:pStyle w:val="Bibliography"/>
-      </w:pPr>
-      <w:r>
-        <w:t xml:space="preserve">RStudio Team. (2015). </w:t>
-      </w:r>
-      <w:r>
-        <w:rPr>
-          <w:i/>
-          <w:iCs/>
-        </w:rPr>
-        <w:t>RStudio: Integrated development for R</w:t>
-      </w:r>
-      <w:r>
-        <w:t>. RStudio, Inc., Boston, MA.</w:t>
-      </w:r>
-    </w:p>
-    <w:p>
-      <w:pPr>
-        <w:pStyle w:val="Bibliography"/>
-      </w:pPr>
-      <w:r>
-        <w:t xml:space="preserve">Sacks, S., McKendrick, K., Vazan, P., Sacks, J. Y., &amp; Cleland, C. M. (2011). Modified therapeutic community aftercare for clients triply diagnosed with HIV/AIDS and co-occurring mental and substance use disorders. </w:t>
-      </w:r>
-      <w:r>
-        <w:rPr>
-          <w:i/>
-          <w:iCs/>
-        </w:rPr>
-        <w:t>AIDS Care</w:t>
-      </w:r>
-      <w:r>
-        <w:t xml:space="preserve">, </w:t>
-      </w:r>
-      <w:r>
-        <w:rPr>
-          <w:i/>
-          <w:iCs/>
-        </w:rPr>
-        <w:t>23</w:t>
-      </w:r>
-      <w:r>
-        <w:t>(12), 1676–1686. https://doi.org/10.1080/09540121.2011.582075</w:t>
-      </w:r>
-    </w:p>
-    <w:p>
-      <w:pPr>
-        <w:pStyle w:val="Bibliography"/>
-      </w:pPr>
-      <w:r>
-        <w:t xml:space="preserve">Shadish, W. R., Cook, T. D., &amp; Campbell, D. T. (2002). </w:t>
-      </w:r>
-      <w:r>
-        <w:rPr>
-          <w:i/>
-          <w:iCs/>
-        </w:rPr>
-        <w:t>Experimental and Quasi-Experimental Designs for Generalized Causal Inference</w:t>
-      </w:r>
-      <w:r>
-        <w:t>. Cengage Learning, Inc.</w:t>
-      </w:r>
-    </w:p>
-    <w:p>
-      <w:pPr>
-        <w:pStyle w:val="Bibliography"/>
-      </w:pPr>
-      <w:r>
-        <w:t xml:space="preserve">Somers, J. M., Moniruzzaman, A., Patterson, M., Currie, L., Rezansoff, S. N., Palepu, A., &amp; Fryer, K. (2017). A randomized trial examining housing first in congregate and scattered site formats. </w:t>
-      </w:r>
-      <w:r>
-        <w:rPr>
-          <w:i/>
-          <w:iCs/>
-        </w:rPr>
-        <w:t>PloS One</w:t>
-      </w:r>
-      <w:r>
-        <w:t xml:space="preserve">, </w:t>
-      </w:r>
-      <w:r>
-        <w:rPr>
-          <w:i/>
-          <w:iCs/>
-        </w:rPr>
-        <w:t>12</w:t>
-      </w:r>
-      <w:r>
-        <w:t>(1), e0168745. https://doi.org/10.1371/journal.pone.0168745</w:t>
-      </w:r>
-    </w:p>
-    <w:p>
-      <w:pPr>
-        <w:pStyle w:val="Bibliography"/>
-      </w:pPr>
-      <w:r>
-        <w:t xml:space="preserve">Stanley, T. D., &amp; Doucouliagos, H. (2014). Meta-regression approximations to reduce publication selection bias. </w:t>
-      </w:r>
-      <w:r>
-        <w:rPr>
-          <w:i/>
-          <w:iCs/>
-        </w:rPr>
-        <w:t>Research Synthesis Methods</w:t>
-      </w:r>
-      <w:r>
-        <w:t xml:space="preserve">, </w:t>
-      </w:r>
-      <w:r>
-        <w:rPr>
-          <w:i/>
-          <w:iCs/>
-        </w:rPr>
-        <w:t>5</w:t>
-      </w:r>
-      <w:r>
-        <w:t>(1), 60–78. https://doi.org/10.1002/jrsm.1095</w:t>
-      </w:r>
-    </w:p>
-    <w:p>
-      <w:pPr>
-        <w:pStyle w:val="Bibliography"/>
-      </w:pPr>
-      <w:r>
-        <w:t xml:space="preserve">Sterne, J. A. C., Hernán, M. A., Reeves, B. C., Savović, J., Berkman, N. D., Viswanathan, M., Henry, D., Altman, D. G., Ansari, M. T., Boutron, I., Carpenter, J. R., Chan, A.-W., Churchill, R., Deeks, J. J., Hróbjartsson, A., Kirkham, J., Jüni, P., Loke, Y. K., Pigott, T. D., … Higgins, J. P. T. (2016). ROBINS-I: A tool for assessing risk of bias in non-randomised studies of interventions. </w:t>
-      </w:r>
-      <w:r>
-        <w:rPr>
-          <w:i/>
-          <w:iCs/>
-        </w:rPr>
-        <w:t>BMJ</w:t>
-      </w:r>
-      <w:r>
-        <w:t xml:space="preserve">, </w:t>
-      </w:r>
-      <w:r>
-        <w:rPr>
-          <w:i/>
-          <w:iCs/>
-        </w:rPr>
-        <w:t>355</w:t>
-      </w:r>
-      <w:r>
-        <w:t>, i4919. https://doi.org/10.1136/bmj.i4919</w:t>
-      </w:r>
-    </w:p>
-    <w:p>
-      <w:pPr>
-        <w:pStyle w:val="Bibliography"/>
-      </w:pPr>
-      <w:r>
-        <w:t xml:space="preserve">Sterne, J. A. C., Higgins, J. P., Elbers, R. G., &amp; Reeves, B. C. (2016). </w:t>
-      </w:r>
-      <w:r>
-        <w:rPr>
-          <w:i/>
-          <w:iCs/>
-        </w:rPr>
-        <w:t>Risk Of Bias In Non-randomized Studies of Interventions (ROBINS-I): Detailed guidance</w:t>
-      </w:r>
-      <w:r>
-        <w:t>.</w:t>
-      </w:r>
-    </w:p>
-    <w:p>
-      <w:pPr>
-        <w:pStyle w:val="Bibliography"/>
-      </w:pPr>
-      <w:r>
-        <w:lastRenderedPageBreak/>
-        <w:t xml:space="preserve">Sterne, J. A. C., Savović, J., Page, M. J., Elbers, R. G., Blencowe, N. S., Boutron, I., Cates, C. J., Cheng, H.-Y., Corbett, M. S., &amp; Eldridge, S. M. (2019). RoB 2: A revised tool for assessing risk of bias in randomised trials. </w:t>
-      </w:r>
-      <w:r>
-        <w:rPr>
-          <w:i/>
-          <w:iCs/>
-        </w:rPr>
-        <w:t>BMJ</w:t>
-      </w:r>
-      <w:r>
-        <w:t xml:space="preserve">, </w:t>
-      </w:r>
-      <w:r>
-        <w:rPr>
-          <w:i/>
-          <w:iCs/>
-        </w:rPr>
-        <w:t>366</w:t>
-      </w:r>
-      <w:r>
-        <w:t>, l4898. https://doi.org/10.1136/bmj.l4898</w:t>
-      </w:r>
-    </w:p>
-    <w:p>
-      <w:pPr>
-        <w:pStyle w:val="Bibliography"/>
-      </w:pPr>
-      <w:r>
-        <w:t xml:space="preserve">Taylor, J. A., Pigott, T. D., &amp; Williams, R. (2021). Promoting knowledge accumulation about intervention effects: Exploring strategies for standardizing statistical approaches and effect size reporting. </w:t>
-      </w:r>
-      <w:r>
-        <w:rPr>
-          <w:i/>
-          <w:iCs/>
-        </w:rPr>
-        <w:t>Educational Researcher</w:t>
-      </w:r>
-      <w:r>
-        <w:t xml:space="preserve">, </w:t>
-      </w:r>
-      <w:r>
-        <w:rPr>
-          <w:i/>
-          <w:iCs/>
-        </w:rPr>
-        <w:t>51</w:t>
-      </w:r>
-      <w:r>
-        <w:t>(1), 72–80. https://doi.org/10.3102/0013189X211051319</w:t>
-      </w:r>
-    </w:p>
-    <w:p>
-      <w:pPr>
-        <w:pStyle w:val="Bibliography"/>
-      </w:pPr>
-      <w:r>
-        <w:t xml:space="preserve">Tipton, E. (2015). Small sample adjustments for robust variance estimation with meta-regression. </w:t>
-      </w:r>
-      <w:r>
-        <w:rPr>
-          <w:i/>
-          <w:iCs/>
-        </w:rPr>
-        <w:t>Psychological Methods</w:t>
-      </w:r>
-      <w:r>
-        <w:t xml:space="preserve">, </w:t>
-      </w:r>
-      <w:r>
-        <w:rPr>
-          <w:i/>
-          <w:iCs/>
-        </w:rPr>
-        <w:t>20</w:t>
-      </w:r>
-      <w:r>
-        <w:t>(3), 375–393. https://doi.org/10.1037/met0000011</w:t>
-      </w:r>
-    </w:p>
-    <w:p>
-      <w:pPr>
-        <w:pStyle w:val="Bibliography"/>
-      </w:pPr>
-      <w:r>
-        <w:t xml:space="preserve">Tipton, E., &amp; Pustejovsky, J. E. (2015). Small-sample adjustments for tests of moderators and model fit using robust variance estimation in meta-regression. </w:t>
-      </w:r>
-      <w:r>
-        <w:rPr>
-          <w:i/>
-          <w:iCs/>
-        </w:rPr>
-        <w:t>Journal of Educational and Behavioral Statistics</w:t>
-      </w:r>
-      <w:r>
-        <w:t xml:space="preserve">, </w:t>
-      </w:r>
-      <w:r>
-        <w:rPr>
-          <w:i/>
-          <w:iCs/>
-        </w:rPr>
-        <w:t>40</w:t>
-      </w:r>
-      <w:r>
-        <w:t>(6), 604–634. https://doi.org/10.3102/1076998615606099</w:t>
-      </w:r>
-    </w:p>
-    <w:p>
-      <w:pPr>
-        <w:pStyle w:val="Bibliography"/>
-      </w:pPr>
-      <w:r>
-        <w:t xml:space="preserve">Treves, I. N., Chen, Y.-Y., Wilson, C. L., Verdonk, C., Qina’au, J., Pustejovsky, J. E., Goldberg, S. B., Mehling, W., Schuman-Olivier, Z., &amp; Khalsa, S. S. (2025). </w:t>
-      </w:r>
-      <w:r>
-        <w:rPr>
-          <w:i/>
-          <w:iCs/>
-        </w:rPr>
-        <w:t>Minding the Body: A Meta-analysis of the Effects of Mindfulness Meditation Training on Self-reported Interoception.</w:t>
-      </w:r>
-      <w:r>
-        <w:t xml:space="preserve"> https://doi.org/10.21203/rs.3.rs-6792067/v1</w:t>
-      </w:r>
-    </w:p>
-    <w:p>
-      <w:pPr>
-        <w:pStyle w:val="Bibliography"/>
-      </w:pPr>
-      <w:r>
-        <w:t xml:space="preserve">Tukey, J. W. (1977). </w:t>
-      </w:r>
-      <w:r>
-        <w:rPr>
-          <w:i/>
-          <w:iCs/>
-        </w:rPr>
-        <w:t>Exploratory data analysis</w:t>
-      </w:r>
-      <w:r>
-        <w:t>. Pearson Modern Classic.</w:t>
-      </w:r>
-    </w:p>
-    <w:p>
-      <w:pPr>
-        <w:pStyle w:val="Bibliography"/>
-      </w:pPr>
-      <w:r>
-        <w:t xml:space="preserve">van Aert, R. C. M. (2023). </w:t>
-      </w:r>
-      <w:r>
-        <w:rPr>
-          <w:i/>
-          <w:iCs/>
-        </w:rPr>
-        <w:t>puniform: Meta-analysis methods correcting for publication bias</w:t>
-      </w:r>
-      <w:r>
-        <w:t xml:space="preserve"> (No. 0.2.7). CRAN.</w:t>
-      </w:r>
-    </w:p>
-    <w:p>
-      <w:pPr>
-        <w:pStyle w:val="Bibliography"/>
-      </w:pPr>
-      <w:r>
-        <w:t xml:space="preserve">van Aert, R. C. M. (2025). Meta-analyzing nonpreregistered and preregistered studies. </w:t>
-      </w:r>
-      <w:r>
-        <w:rPr>
-          <w:i/>
-          <w:iCs/>
-        </w:rPr>
-        <w:t>Psychological Methods</w:t>
-      </w:r>
-      <w:r>
-        <w:t xml:space="preserve">, </w:t>
-      </w:r>
-      <w:r>
-        <w:rPr>
-          <w:i/>
-          <w:iCs/>
-        </w:rPr>
-        <w:t>Online first</w:t>
-      </w:r>
-      <w:r>
-        <w:t>. https://doi.org/10.1037/met0000719</w:t>
-      </w:r>
-    </w:p>
-    <w:p>
-      <w:pPr>
-        <w:pStyle w:val="Bibliography"/>
-      </w:pPr>
-      <w:r>
-        <w:t xml:space="preserve">van Aert, R. C. M., &amp; van Assen, M. A. (2025). </w:t>
-      </w:r>
-      <w:r>
-        <w:rPr>
-          <w:i/>
-          <w:iCs/>
-        </w:rPr>
-        <w:t>Correcting for publication bias in a meta-analysis with the p-uniform* method</w:t>
-      </w:r>
-      <w:r>
-        <w:t>. Center for Open Science. https://doi.org/10.31222/osf.io/zqjr9</w:t>
-      </w:r>
-    </w:p>
-    <w:p>
-      <w:pPr>
-        <w:pStyle w:val="Bibliography"/>
-      </w:pPr>
-      <w:r>
-        <w:lastRenderedPageBreak/>
-        <w:t xml:space="preserve">Van den Noortgate, W., López-López, J., Marín-Martínez, F., &amp; Sánchez-Meca, J. (2013). Three-level meta-analysis of dependent effect sizes. </w:t>
-      </w:r>
-      <w:r>
-        <w:rPr>
-          <w:i/>
-          <w:iCs/>
-        </w:rPr>
-        <w:t>Behavior Research Methods</w:t>
-      </w:r>
-      <w:r>
-        <w:t xml:space="preserve">, </w:t>
-      </w:r>
-      <w:r>
-        <w:rPr>
-          <w:i/>
-          <w:iCs/>
-        </w:rPr>
-        <w:t>45</w:t>
-      </w:r>
-      <w:r>
-        <w:t>(2), 576–594. https://doi.org/10.3758/s13428-012-0261-6</w:t>
-      </w:r>
-    </w:p>
-    <w:p>
-      <w:pPr>
-        <w:pStyle w:val="Bibliography"/>
-      </w:pPr>
-      <w:r>
-        <w:t xml:space="preserve">Vembye, M. H. (2024a). </w:t>
-      </w:r>
-      <w:r>
-        <w:rPr>
-          <w:i/>
-          <w:iCs/>
-        </w:rPr>
-        <w:t>Variance calculation when there is clustering in one treatment group only</w:t>
-      </w:r>
-      <w:r>
-        <w:t>. https://mikkelvembye.github.io/VIVECampbell/reference/vgt_smd_1armcluster.html</w:t>
-      </w:r>
-    </w:p>
-    <w:p>
-      <w:pPr>
-        <w:pStyle w:val="Bibliography"/>
-      </w:pPr>
-      <w:r>
-        <w:t xml:space="preserve">Vembye, M. H. (2024b). </w:t>
-      </w:r>
-      <w:r>
-        <w:rPr>
-          <w:i/>
-          <w:iCs/>
-        </w:rPr>
-        <w:t>VIVECampbell: Functions for Campbell reviews in VIVE</w:t>
-      </w:r>
-      <w:r>
-        <w:t xml:space="preserve"> (No. 0.0.1). GitHub.</w:t>
-      </w:r>
-    </w:p>
-    <w:p>
-      <w:pPr>
-        <w:pStyle w:val="Bibliography"/>
-      </w:pPr>
-      <w:r>
-        <w:t xml:space="preserve">Vembye, M. H., Pustejovsky, J. E., &amp; Pigott, T. D. (2023). Power approximations for overall average effects in meta-analysis with dependent effect sizes. </w:t>
-      </w:r>
-      <w:r>
-        <w:rPr>
-          <w:i/>
-          <w:iCs/>
-        </w:rPr>
-        <w:t>Journal of Educational and Behavioral Statistics</w:t>
-      </w:r>
-      <w:r>
-        <w:t xml:space="preserve">, </w:t>
-      </w:r>
-      <w:r>
-        <w:rPr>
-          <w:i/>
-          <w:iCs/>
-        </w:rPr>
-        <w:t>48</w:t>
-      </w:r>
-      <w:r>
-        <w:t>(1), 70–102. https://doi.org/10769986221127379</w:t>
-      </w:r>
-    </w:p>
-    <w:p>
-      <w:pPr>
-        <w:pStyle w:val="Bibliography"/>
-      </w:pPr>
-      <w:r>
-        <w:t xml:space="preserve">Vembye, M. H., Pustejovsky, J. E., &amp; Pigott, T. D. (2024). Conducting power analysis for meta-analysis with dependent effect sizes: Common guidelines and an introduction to the POMADE R package. </w:t>
-      </w:r>
-      <w:r>
-        <w:rPr>
-          <w:i/>
-          <w:iCs/>
-        </w:rPr>
-        <w:t>Research Synthesis Methods</w:t>
-      </w:r>
-      <w:r>
-        <w:t xml:space="preserve">, </w:t>
-      </w:r>
-      <w:r>
-        <w:rPr>
-          <w:i/>
-          <w:iCs/>
-        </w:rPr>
-        <w:t>15</w:t>
-      </w:r>
-      <w:r>
-        <w:t>(6), 1214–1230. https://doi.org/10.1002/jrsm.1752</w:t>
-      </w:r>
-    </w:p>
-    <w:p>
-      <w:pPr>
-        <w:pStyle w:val="Bibliography"/>
-      </w:pPr>
-      <w:r>
-        <w:t xml:space="preserve">Vembye, M. H., Weiss, F., &amp; Hamilton Bhat, B. (2024). The effects of co-teaching and related collaborative models of instruction on student achievement: A systematic review and meta-analysis. </w:t>
-      </w:r>
-      <w:r>
-        <w:rPr>
-          <w:i/>
-          <w:iCs/>
-        </w:rPr>
-        <w:t>Review of Educational Research</w:t>
-      </w:r>
-      <w:r>
-        <w:t xml:space="preserve">, </w:t>
-      </w:r>
-      <w:r>
-        <w:rPr>
-          <w:i/>
-          <w:iCs/>
-        </w:rPr>
-        <w:t>94</w:t>
-      </w:r>
-      <w:r>
-        <w:t>(3), 376–422. https://doi.org/10.3102/00346543231186588</w:t>
-      </w:r>
-    </w:p>
-    <w:p>
-      <w:pPr>
-        <w:pStyle w:val="Bibliography"/>
-      </w:pPr>
-      <w:r>
-        <w:t xml:space="preserve">Viechtbauer, W. (2005). Bias and efficiency of meta-analytic variance estimators in the random-effects model. </w:t>
-      </w:r>
-      <w:r>
-        <w:rPr>
-          <w:i/>
-          <w:iCs/>
-        </w:rPr>
-        <w:t>Journal of Educational and Behavioral Statistics</w:t>
-      </w:r>
-      <w:r>
-        <w:t xml:space="preserve">, </w:t>
-      </w:r>
-      <w:r>
-        <w:rPr>
-          <w:i/>
-          <w:iCs/>
-        </w:rPr>
-        <w:t>30</w:t>
-      </w:r>
-      <w:r>
-        <w:t>(3), 261–293. https://doi.org/10.3102/10769986030003261</w:t>
-      </w:r>
-    </w:p>
-    <w:p>
-      <w:pPr>
-        <w:pStyle w:val="Bibliography"/>
-      </w:pPr>
-      <w:r>
-        <w:t xml:space="preserve">Viechtbauer, W. (2007). Accounting for heterogeneity via random-effects models and moderator analyses in meta-analysis. </w:t>
-      </w:r>
-      <w:r>
-        <w:rPr>
-          <w:i/>
-          <w:iCs/>
-        </w:rPr>
-        <w:t>Zeitschrift Für Psychologie/Journal of Psychology</w:t>
-      </w:r>
-      <w:r>
-        <w:t xml:space="preserve">, </w:t>
-      </w:r>
-      <w:r>
-        <w:rPr>
-          <w:i/>
-          <w:iCs/>
-        </w:rPr>
-        <w:t>215</w:t>
-      </w:r>
-      <w:r>
-        <w:t>(2), 104–121.</w:t>
-      </w:r>
-    </w:p>
-    <w:p>
-      <w:pPr>
-        <w:pStyle w:val="Bibliography"/>
-      </w:pPr>
-      <w:r>
-        <w:lastRenderedPageBreak/>
-        <w:t xml:space="preserve">Viechtbauer, W. (2010). Conducting meta-analyses in R with the metafor package. </w:t>
-      </w:r>
-      <w:r>
-        <w:rPr>
-          <w:i/>
-          <w:iCs/>
-        </w:rPr>
-        <w:t>Journal of Statistical Software</w:t>
-      </w:r>
-      <w:r>
-        <w:t xml:space="preserve">, </w:t>
-      </w:r>
-      <w:r>
-        <w:rPr>
-          <w:i/>
-          <w:iCs/>
-        </w:rPr>
-        <w:t>36</w:t>
-      </w:r>
-      <w:r>
-        <w:t>(3), 1–48. https://doi.org/10.18637/jss.v036.i03</w:t>
-      </w:r>
-    </w:p>
-    <w:p>
-      <w:pPr>
-        <w:pStyle w:val="Bibliography"/>
-      </w:pPr>
-      <w:r>
-        <w:t xml:space="preserve">Viechtbauer, W. (2021). </w:t>
-      </w:r>
-      <w:r>
-        <w:rPr>
-          <w:i/>
-          <w:iCs/>
-        </w:rPr>
-        <w:t>I2 for Multilevel and Multivariate Models</w:t>
-      </w:r>
-      <w:r>
-        <w:t>. https://www.metafor-project.org/doku.php/tips:i2_multilevel_multivariate</w:t>
-      </w:r>
-    </w:p>
-    <w:p>
-      <w:pPr>
-        <w:pStyle w:val="Bibliography"/>
-      </w:pPr>
-      <w:r>
-        <w:t xml:space="preserve">Viechtbauer, W. (2025). </w:t>
-      </w:r>
-      <w:r>
-        <w:rPr>
-          <w:i/>
-          <w:iCs/>
-        </w:rPr>
-        <w:t>Construct or approximate the variance-covariance matrix of dependent effect sizes or outcomes</w:t>
-      </w:r>
-      <w:r>
-        <w:t>. Metafor: A Meta-Analysis Package for R. https://wviechtb.github.io/metafor/reference/vcalc.html</w:t>
-      </w:r>
-    </w:p>
-    <w:p>
-      <w:pPr>
-        <w:pStyle w:val="Bibliography"/>
-      </w:pPr>
-      <w:r>
-        <w:t xml:space="preserve">Wei, Y., &amp; Higgins, J. P. T. (2013). Estimating within‐study covariances in multivariate meta‐analysis with multiple outcomes. </w:t>
-      </w:r>
-      <w:r>
-        <w:rPr>
-          <w:i/>
-          <w:iCs/>
-        </w:rPr>
-        <w:t>Statistics in Medicine</w:t>
-      </w:r>
-      <w:r>
-        <w:t xml:space="preserve">, </w:t>
-      </w:r>
-      <w:r>
-        <w:rPr>
-          <w:i/>
-          <w:iCs/>
-        </w:rPr>
-        <w:t>32</w:t>
-      </w:r>
-      <w:r>
-        <w:t>(7), 1191–1205. https://doi.org/10.1002/sim.5679</w:t>
-      </w:r>
-    </w:p>
-    <w:p>
-      <w:pPr>
-        <w:pStyle w:val="Bibliography"/>
-      </w:pPr>
-      <w:r>
-        <w:t xml:space="preserve">Weiss, M. J., Lockwood, J. R., &amp; McCaffrey, D. F. (2016). Estimating the Standard Error of the Impact Estimator in Individually Randomized Trials With Clustering. </w:t>
-      </w:r>
-      <w:r>
-        <w:rPr>
-          <w:i/>
-          <w:iCs/>
-        </w:rPr>
-        <w:t>Journal of Research on Educational Effectiveness</w:t>
-      </w:r>
-      <w:r>
-        <w:t xml:space="preserve">, </w:t>
-      </w:r>
-      <w:r>
-        <w:rPr>
-          <w:i/>
-          <w:iCs/>
-        </w:rPr>
-        <w:t>9</w:t>
-      </w:r>
-      <w:r>
-        <w:t>(3), 421–444. https://doi.org/10.1080/19345747.2015.1086911</w:t>
-      </w:r>
-    </w:p>
-    <w:p>
-      <w:pPr>
-        <w:pStyle w:val="Bibliography"/>
-      </w:pPr>
-      <w:r>
-        <w:t xml:space="preserve">Wickham, H. (2016). </w:t>
-      </w:r>
-      <w:r>
-        <w:rPr>
-          <w:i/>
-          <w:iCs/>
-        </w:rPr>
-        <w:t>ggplot2: Elegant graphics for data analysis</w:t>
-      </w:r>
-      <w:r>
-        <w:t>. https://cran.r-project.org/web/packages/ggplot2/index.html</w:t>
-      </w:r>
-    </w:p>
-    <w:p>
-      <w:pPr>
-        <w:pStyle w:val="Bibliography"/>
-      </w:pPr>
-      <w:r>
-        <w:t xml:space="preserve">Wickham, H., Averick, M., Bryan, J., Chang, W., McGowan, L. D., François, R., Grolemund, G., Hayes, A., Henry, L., &amp; Hester, J. (2019). Welcome to the Tidyverse. </w:t>
-      </w:r>
-      <w:r>
-        <w:rPr>
-          <w:i/>
-          <w:iCs/>
-        </w:rPr>
-        <w:t>Journal of Open Source Software</w:t>
-      </w:r>
-      <w:r>
-        <w:t xml:space="preserve">, </w:t>
-      </w:r>
-      <w:r>
-        <w:rPr>
-          <w:i/>
-          <w:iCs/>
-        </w:rPr>
-        <w:t>4</w:t>
-      </w:r>
-      <w:r>
-        <w:t>(43), 1686.</w:t>
-      </w:r>
-    </w:p>
-    <w:p>
-      <w:pPr>
-        <w:pStyle w:val="Bibliography"/>
-      </w:pPr>
-      <w:r>
-        <w:t xml:space="preserve">Wilkinson, M. D., Dumontier, M., Aalbersberg, Ij. J., Appleton, G., Axton, M., Baak, A., Blomberg, N., Boiten, J.-W., da Silva Santos, L. B., Bourne, P. E., Bouwman, J., Brookes, A. J., Clark, T., Crosas, M., Dillo, I., Dumon, O., Edmunds, S., Evelo, C. T., Finkers, R., … Mons, B. (2016). The FAIR Guiding Principles for scientific data management and stewardship. </w:t>
-      </w:r>
-      <w:r>
-        <w:rPr>
-          <w:i/>
-          <w:iCs/>
-        </w:rPr>
-        <w:t>Scientific Data</w:t>
-      </w:r>
-      <w:r>
-        <w:t xml:space="preserve">, </w:t>
-      </w:r>
-      <w:r>
-        <w:rPr>
-          <w:i/>
-          <w:iCs/>
         </w:rPr>
         <w:t>3</w:t>
       </w:r>
@@ -4684,7 +4560,6 @@
         <w:pStyle w:val="Bibliography"/>
       </w:pPr>
       <w:r>
-        <w:lastRenderedPageBreak/>
         <w:t xml:space="preserve">Wilson, D. B. (2016). </w:t>
       </w:r>
       <w:r>

</xml_diff>

<commit_message>
Working on sensitivity analyses continued
</commit_message>
<xml_diff>
--- a/Mikkels refs.docx
+++ b/Mikkels refs.docx
@@ -20,7 +20,7 @@
         <w:fldChar w:fldCharType="begin" w:fldLock="1"/>
       </w:r>
       <w:r>
-        <w:instrText xml:space="preserve"> ADDIN ZOTERO_ITEM CSL_CITATION {"citationID":"o646ffvp","properties":{"formattedCitation":"(Aloe et al., 2024)","plainCitation":"(Aloe et al., 2024)","noteIndex":0},"citationItems":[{"id":"IWCqHIQb/BGx0OVDP","uris":["http://www.mendeley.com/documents/?uuid=8677949e-f4c8-4a3a-9122-bb027440b4c9"],"itemData":{"DOI":"https://doi.org/10.1002/cl2.1445","abstract":"Abstract Introduction The authors formed a small working group to modernize the Methodological Expectations for Campbell Collaboration Intervention Reviews (MECCIR). We reviewed comments and feedback from editors, peer reviewers of Campbell submissions, and authors; for example, that the Campbell MECCIR was long and some of the items in the reporting and conduct checklists were difficult to cross-reference. We also wanted to make the checklist more relevant for reviews of associations or risk factors and other quantitative non-intervention review types, which we welcome in Campbell. Thus, our aim was to develop a shorter, more holistic guidance and checklist of Campbell Standards, encompassing both conduct and reporting of these standards within the same checklist. Methods Our updated Campbell Standards will be a living document. To develop this first iteration, we invited Campbell members to join a virtual working group; we sought experience in conducting Campbell systematic reviews and in conducting methods editor reviews for Campbell. We aligned the items from the MECCIR for conduct and reporting, then compared the principles of conduct that apply across review types to Preferred Reporting Items for Systematic Reviews and Meta-Analyses (PRISMA)-literature search extension (S) and PRISMA-2020 reporting standards. We discussed each section with the aim of developing a parsimonious checklist with explanatory guidance while avoiding losing important concepts that are relevant to all types of reviews. We held nine meetings to discuss each section in detail between September 2022 and March 2023. We circulated this initial checklist and guidance to all Campbell editors, methods editors, information specialists and co-chairs to seek their feedback. All feedback was discussed by the working group and incorporated to the Standards or, if not incorporated, a formal response was returned about the rationale for why the feedback was not incorporated. Campbell Policy The guidance includes seven main sections with 35 items multifaceted but distinct concepts that authors must adhere to when conducting Campbell reviews. Authors and reviewers must be mindful that multiple factors need to be assessed for each item. According to the Campbell Standards, the reporting of Campbell reviews must adhere to appropriate PRISMA reporting guidelines(s) such as PRISMA-2020. How to Use The editorial board recommends authors use the checklist during their work in formulating their p…","author":[{"dropping-particle":"","family":"Aloe","given":"Ariel M","non-dropping-particle":"","parse-names":false,"suffix":""},{"dropping-particle":"","family":"Dewidar","given":"Omar","non-dropping-particle":"","parse-names":false,"suffix":""},{"dropping-particle":"","family":"Hennessy","given":"Emily A","non-dropping-particle":"","parse-names":false,"suffix":""},{"dropping-particle":"","family":"Pigott","given":"Terri","non-dropping-particle":"","parse-names":false,"suffix":""},{"dropping-particle":"","family":"Stewart","given":"Gavin","non-dropping-particle":"","parse-names":false,"suffix":""},{"dropping-particle":"","family":"Welch","given":"Vivian","non-dropping-particle":"","parse-names":false,"suffix":""},{"dropping-particle":"","family":"Wilson","given":"David B","non-dropping-particle":"","parse-names":false,"suffix":""},{"dropping-particle":"","family":"Group","given":"Campbell MECCIR Working","non-dropping-particle":"","parse-names":false,"suffix":""}],"container-title":"Campbell Systematic Reviews","id":"ITEM-1","issue":"4","issued":{"date-parts":[["2024","12","1"]]},"page":"e1445","publisher":"John Wiley &amp; Sons, Ltd","title":"Campbell Standards: Modernizing Campbell's Methodologic Expectations for Campbell Collaboration Intervention Reviews (MECCIR)","type":"article-journal","volume":"20"}}],"schema":"https://github.com/citation-style-language/schema/raw/master/csl-citation.json"} </w:instrText>
+        <w:instrText xml:space="preserve"> ADDIN ZOTERO_ITEM CSL_CITATION {"citationID":"o646ffvp","properties":{"formattedCitation":"(Aloe et al., 2024)","plainCitation":"(Aloe et al., 2024)","noteIndex":0},"citationItems":[{"id":"Jm3aFJpO/7ZvEt2oa","uris":["http://www.mendeley.com/documents/?uuid=8677949e-f4c8-4a3a-9122-bb027440b4c9"],"itemData":{"DOI":"https://doi.org/10.1002/cl2.1445","abstract":"Abstract Introduction The authors formed a small working group to modernize the Methodological Expectations for Campbell Collaboration Intervention Reviews (MECCIR). We reviewed comments and feedback from editors, peer reviewers of Campbell submissions, and authors; for example, that the Campbell MECCIR was long and some of the items in the reporting and conduct checklists were difficult to cross-reference. We also wanted to make the checklist more relevant for reviews of associations or risk factors and other quantitative non-intervention review types, which we welcome in Campbell. Thus, our aim was to develop a shorter, more holistic guidance and checklist of Campbell Standards, encompassing both conduct and reporting of these standards within the same checklist. Methods Our updated Campbell Standards will be a living document. To develop this first iteration, we invited Campbell members to join a virtual working group; we sought experience in conducting Campbell systematic reviews and in conducting methods editor reviews for Campbell. We aligned the items from the MECCIR for conduct and reporting, then compared the principles of conduct that apply across review types to Preferred Reporting Items for Systematic Reviews and Meta-Analyses (PRISMA)-literature search extension (S) and PRISMA-2020 reporting standards. We discussed each section with the aim of developing a parsimonious checklist with explanatory guidance while avoiding losing important concepts that are relevant to all types of reviews. We held nine meetings to discuss each section in detail between September 2022 and March 2023. We circulated this initial checklist and guidance to all Campbell editors, methods editors, information specialists and co-chairs to seek their feedback. All feedback was discussed by the working group and incorporated to the Standards or, if not incorporated, a formal response was returned about the rationale for why the feedback was not incorporated. Campbell Policy The guidance includes seven main sections with 35 items multifaceted but distinct concepts that authors must adhere to when conducting Campbell reviews. Authors and reviewers must be mindful that multiple factors need to be assessed for each item. According to the Campbell Standards, the reporting of Campbell reviews must adhere to appropriate PRISMA reporting guidelines(s) such as PRISMA-2020. How to Use The editorial board recommends authors use the checklist during their work in formulating their p…","author":[{"dropping-particle":"","family":"Aloe","given":"Ariel M","non-dropping-particle":"","parse-names":false,"suffix":""},{"dropping-particle":"","family":"Dewidar","given":"Omar","non-dropping-particle":"","parse-names":false,"suffix":""},{"dropping-particle":"","family":"Hennessy","given":"Emily A","non-dropping-particle":"","parse-names":false,"suffix":""},{"dropping-particle":"","family":"Pigott","given":"Terri","non-dropping-particle":"","parse-names":false,"suffix":""},{"dropping-particle":"","family":"Stewart","given":"Gavin","non-dropping-particle":"","parse-names":false,"suffix":""},{"dropping-particle":"","family":"Welch","given":"Vivian","non-dropping-particle":"","parse-names":false,"suffix":""},{"dropping-particle":"","family":"Wilson","given":"David B","non-dropping-particle":"","parse-names":false,"suffix":""},{"dropping-particle":"","family":"Group","given":"Campbell MECCIR Working","non-dropping-particle":"","parse-names":false,"suffix":""}],"container-title":"Campbell Systematic Reviews","id":"ITEM-1","issue":"4","issued":{"date-parts":[["2024","12","1"]]},"page":"e1445","publisher":"John Wiley &amp; Sons, Ltd","title":"Campbell Standards: Modernizing Campbell's Methodologic Expectations for Campbell Collaboration Intervention Reviews (MECCIR)","type":"article-journal","volume":"20"}}],"schema":"https://github.com/citation-style-language/schema/raw/master/csl-citation.json"} </w:instrText>
       </w:r>
       <w:r>
         <w:fldChar w:fldCharType="separate"/>
@@ -82,7 +82,7 @@
         <w:fldChar w:fldCharType="begin" w:fldLock="1"/>
       </w:r>
       <w:r>
-        <w:instrText xml:space="preserve"> ADDIN ZOTERO_ITEM CSL_CITATION {"citationID":"Vh0vUx5Y","properties":{"formattedCitation":"(Logan et al., 2021; Wilkinson et al., 2016)","plainCitation":"(Logan et al., 2021; Wilkinson et al., 2016)","noteIndex":0},"citationItems":[{"id":"IWCqHIQb/vOuFOuiO","uris":["http://www.mendeley.com/documents/?uuid=5747b790-5145-4624-8313-cf4c7cfb90e2"],"itemData":{"ISSN":"2332-8584","author":[{"dropping-particle":"","family":"Logan","given":"Jessica A R","non-dropping-particle":"","parse-names":false,"suffix":""},{"dropping-particle":"","family":"Hart","given":"Sara A","non-dropping-particle":"","parse-names":false,"suffix":""},{"dropping-particle":"","family":"Schatschneider","given":"Christopher","non-dropping-particle":"","parse-names":false,"suffix":""}],"container-title":"AERA open","id":"ITEM-1","issued":{"date-parts":[["2021"]]},"page":"23328584211006475","publisher":"SAGE Publications Sage CA: Los Angeles, CA","title":"Data sharing in education science","type":"article-journal","volume":"7"}},{"id":"IWCqHIQb/8b80PIRe","uris":["http://www.mendeley.com/documents/?uuid=8c02e142-d17b-4efb-a880-63b6cb75708d"],"itemData":{"DOI":"10.1038/sdata.2016.18","ISSN":"2052-4463","abstract":"There is an urgent need to improve the infrastructure supporting the reuse of scholarly data. A diverse set of stakeholders—representing academia, industry, funding agencies, and scholarly publishers—have come together to design and jointly endorse a concise and measureable set of principles that we refer to as the FAIR Data Principles. The intent is that these may act as a guideline for those wishing to enhance the reusability of their data holdings. Distinct from peer initiatives that focus on the human scholar, the FAIR Principles put specific emphasis on enhancing the ability of machines to automatically find and use the data, in addition to supporting its reuse by individuals. This Comment is the first formal publication of the FAIR Principles, and includes the rationale behind them, and some exemplar implementations in the community.","author":[{"dropping-particle":"","family":"Wilkinson","given":"Mark D","non-dropping-particle":"","parse-names":false,"suffix":""},{"dropping-particle":"","family":"Dumontier","given":"Michel","non-dropping-particle":"","parse-names":false,"suffix":""},{"dropping-particle":"","family":"Aalbersberg","given":"IJsbrand Jan","non-dropping-particle":"","parse-names":false,"suffix":""},{"dropping-particle":"","family":"Appleton","given":"Gabrielle","non-dropping-particle":"","parse-names":false,"suffix":""},{"dropping-particle":"","family":"Axton","given":"Myles","non-dropping-particle":"","parse-names":false,"suffix":""},{"dropping-particle":"","family":"Baak","given":"Arie","non-dropping-particle":"","parse-names":false,"suffix":""},{"dropping-particle":"","family":"Blomberg","given":"Niklas","non-dropping-particle":"","parse-names":false,"suffix":""},{"dropping-particle":"","family":"Boiten","given":"Jan-Willem","non-dropping-particle":"","parse-names":false,"suffix":""},{"dropping-particle":"","family":"Silva Santos","given":"Luiz Bonino","non-dropping-particle":"da","parse-names":false,"suffix":""},{"dropping-particle":"","family":"Bourne","given":"Philip E","non-dropping-particle":"","parse-names":false,"suffix":""},{"dropping-particle":"","family":"Bouwman","given":"Jildau","non-dropping-particle":"","parse-names":false,"suffix":""},{"dropping-particle":"","family":"Brookes","given":"Anthony J","non-dropping-particle":"","parse-names":false,"suffix":""},{"dropping-particle":"","family":"Clark","given":"Tim","non-dropping-particle":"","parse-names":false,"suffix":""},{"dropping-particle":"","family":"Crosas","given":"Mercè","non-dropping-particle":"","parse-names":false,"suffix":""},{"dropping-particle":"","family":"Dillo","given":"Ingrid","non-dropping-particle":"","parse-names":false,"suffix":""},{"dropping-particle":"","family":"Dumon","given":"Olivier","non-dropping-particle":"","parse-names":false,"suffix":""},{"dropping-particle":"","family":"Edmunds","given":"Scott","non-dropping-particle":"","parse-names":false,"suffix":""},{"dropping-particle":"","family":"Evelo","given":"Chris T","non-dropping-particle":"","parse-names":false,"suffix":""},{"dropping-particle":"","family":"Finkers","given":"Richard","non-dropping-particle":"","parse-names":false,"suffix":""},{"dropping-particle":"","family":"Gonzalez-Beltran","given":"Alejandra","non-dropping-particle":"","parse-names":false,"suffix":""},{"dropping-particle":"","family":"Gray","given":"Alasdair J G","non-dropping-particle":"","parse-names":false,"suffix":""},{"dropping-particle":"","family":"Groth","given":"Paul","non-dropping-particle":"","parse-names":false,"suffix":""},{"dropping-particle":"","family":"Goble","given":"Carole","non-dropping-particle":"","parse-names":false,"suffix":""},{"dropping-particle":"","family":"Grethe","given":"Jeffrey S","non-dropping-particle":"","parse-names":false,"suffix":""},{"dropping-particle":"","family":"Heringa","given":"Jaap","non-dropping-particle":"","parse-names":false,"suffix":""},{"dropping-particle":"","family":"’t Hoen","given":"Peter A C","non-dropping-particle":"","parse-names":false,"suffix":""},{"dropping-particle":"","family":"Hooft","given":"Rob","non-dropping-particle":"","parse-names":false,"suffix":""},{"dropping-particle":"","family":"Kuhn","given":"Tobias","non-dropping-particle":"","parse-names":false,"suffix":""},{"dropping-particle":"","family":"Kok","given":"Ruben","non-dropping-particle":"","parse-names":false,"suffix":""},{"dropping-particle":"","family":"Kok","given":"Joost","non-dropping-particle":"","parse-names":false,"suffix":""},{"dropping-particle":"","family":"Lusher","given":"Scott J","non-dropping-particle":"","parse-names":false,"suffix":""},{"dropping-particle":"","family":"Martone","given":"Maryann E","non-dropping-particle":"","parse-names":false,"suffix":""},{"dropping-particle":"","family":"Mons","given":"Albert","non-dropping-particle":"","parse-names":false,"suffix":""},{"dropping-particle":"","family":"Packer","given":"Abel L","non-dropping-particle":"","parse-names":false,"suffix":""},{"dropping-particle":"","family":"Persson","given":"Bengt","non-dropping-particle":"","parse-names":false,"suffix":""},{"dropping-particle":"","family":"Rocca-Serra","given":"Philippe","non-dropping-particle":"","parse-names":false,"suffix":""},{"dropping-particle":"","family":"Roos","given":"Marco","non-dropping-particle":"","parse-names":false,"suffix":""},{"dropping-particle":"","family":"Schaik","given":"Rene","non-dropping-particle":"van","parse-names":false,"suffix":""},{"dropping-particle":"","family":"Sansone","given":"Susanna-Assunta","non-dropping-particle":"","parse-names":false,"suffix":""},{"dropping-particle":"","family":"Schultes","given":"Erik","non-dropping-particle":"","parse-names":false,"suffix":""},{"dropping-particle":"","family":"Sengstag","given":"Thierry","non-dropping-particle":"","parse-names":false,"suffix":""},{"dropping-particle":"","family":"Slater","given":"Ted","non-dropping-particle":"","parse-names":false,"suffix":""},{"dropping-particle":"","family":"Strawn","given":"George","non-dropping-particle":"","parse-names":false,"suffix":""},{"dropping-particle":"","family":"Swertz","given":"Morris A","non-dropping-particle":"","parse-names":false,"suffix":""},{"dropping-particle":"","family":"Thompson","given":"Mark","non-dropping-particle":"","parse-names":false,"suffix":""},{"dropping-particle":"","family":"Lei","given":"Johan","non-dropping-particle":"van der","parse-names":false,"suffix":""},{"dropping-particle":"","family":"Mulligen","given":"Erik","non-dropping-particle":"van","parse-names":false,"suffix":""},{"dropping-particle":"","family":"Velterop","given":"Jan","non-dropping-particle":"","parse-names":false,"suffix":""},{"dropping-particle":"","family":"Waagmeester","given":"Andra","non-dropping-particle":"","parse-names":false,"suffix":""},{"dropping-particle":"","family":"Wittenburg","given":"Peter","non-dropping-particle":"","parse-names":false,"suffix":""},{"dropping-particle":"","family":"Wolstencroft","given":"Katherine","non-dropping-particle":"","parse-names":false,"suffix":""},{"dropping-particle":"","family":"Zhao","given":"Jun","non-dropping-particle":"","parse-names":false,"suffix":""},{"dropping-particle":"","family":"Mons","given":"Barend","non-dropping-particle":"","parse-names":false,"suffix":""}],"container-title":"Scientific Data","id":"ITEM-2","issue":"1","issued":{"date-parts":[["2016"]]},"page":"160018","title":"The FAIR Guiding Principles for scientific data management and stewardship","type":"article-journal","volume":"3"}}],"schema":"https://github.com/citation-style-language/schema/raw/master/csl-citation.json"} </w:instrText>
+        <w:instrText xml:space="preserve"> ADDIN ZOTERO_ITEM CSL_CITATION {"citationID":"Vh0vUx5Y","properties":{"formattedCitation":"(Logan et al., 2021; Wilkinson et al., 2016)","plainCitation":"(Logan et al., 2021; Wilkinson et al., 2016)","noteIndex":0},"citationItems":[{"id":"Jm3aFJpO/1Ksi9tbM","uris":["http://www.mendeley.com/documents/?uuid=5747b790-5145-4624-8313-cf4c7cfb90e2"],"itemData":{"ISSN":"2332-8584","author":[{"dropping-particle":"","family":"Logan","given":"Jessica A R","non-dropping-particle":"","parse-names":false,"suffix":""},{"dropping-particle":"","family":"Hart","given":"Sara A","non-dropping-particle":"","parse-names":false,"suffix":""},{"dropping-particle":"","family":"Schatschneider","given":"Christopher","non-dropping-particle":"","parse-names":false,"suffix":""}],"container-title":"AERA open","id":"ITEM-1","issued":{"date-parts":[["2021"]]},"page":"23328584211006475","publisher":"SAGE Publications Sage CA: Los Angeles, CA","title":"Data sharing in education science","type":"article-journal","volume":"7"}},{"id":"Jm3aFJpO/peZW4tyx","uris":["http://www.mendeley.com/documents/?uuid=8c02e142-d17b-4efb-a880-63b6cb75708d"],"itemData":{"DOI":"10.1038/sdata.2016.18","ISSN":"2052-4463","abstract":"There is an urgent need to improve the infrastructure supporting the reuse of scholarly data. A diverse set of stakeholders—representing academia, industry, funding agencies, and scholarly publishers—have come together to design and jointly endorse a concise and measureable set of principles that we refer to as the FAIR Data Principles. The intent is that these may act as a guideline for those wishing to enhance the reusability of their data holdings. Distinct from peer initiatives that focus on the human scholar, the FAIR Principles put specific emphasis on enhancing the ability of machines to automatically find and use the data, in addition to supporting its reuse by individuals. This Comment is the first formal publication of the FAIR Principles, and includes the rationale behind them, and some exemplar implementations in the community.","author":[{"dropping-particle":"","family":"Wilkinson","given":"Mark D","non-dropping-particle":"","parse-names":false,"suffix":""},{"dropping-particle":"","family":"Dumontier","given":"Michel","non-dropping-particle":"","parse-names":false,"suffix":""},{"dropping-particle":"","family":"Aalbersberg","given":"IJsbrand Jan","non-dropping-particle":"","parse-names":false,"suffix":""},{"dropping-particle":"","family":"Appleton","given":"Gabrielle","non-dropping-particle":"","parse-names":false,"suffix":""},{"dropping-particle":"","family":"Axton","given":"Myles","non-dropping-particle":"","parse-names":false,"suffix":""},{"dropping-particle":"","family":"Baak","given":"Arie","non-dropping-particle":"","parse-names":false,"suffix":""},{"dropping-particle":"","family":"Blomberg","given":"Niklas","non-dropping-particle":"","parse-names":false,"suffix":""},{"dropping-particle":"","family":"Boiten","given":"Jan-Willem","non-dropping-particle":"","parse-names":false,"suffix":""},{"dropping-particle":"","family":"Silva Santos","given":"Luiz Bonino","non-dropping-particle":"da","parse-names":false,"suffix":""},{"dropping-particle":"","family":"Bourne","given":"Philip E","non-dropping-particle":"","parse-names":false,"suffix":""},{"dropping-particle":"","family":"Bouwman","given":"Jildau","non-dropping-particle":"","parse-names":false,"suffix":""},{"dropping-particle":"","family":"Brookes","given":"Anthony J","non-dropping-particle":"","parse-names":false,"suffix":""},{"dropping-particle":"","family":"Clark","given":"Tim","non-dropping-particle":"","parse-names":false,"suffix":""},{"dropping-particle":"","family":"Crosas","given":"Mercè","non-dropping-particle":"","parse-names":false,"suffix":""},{"dropping-particle":"","family":"Dillo","given":"Ingrid","non-dropping-particle":"","parse-names":false,"suffix":""},{"dropping-particle":"","family":"Dumon","given":"Olivier","non-dropping-particle":"","parse-names":false,"suffix":""},{"dropping-particle":"","family":"Edmunds","given":"Scott","non-dropping-particle":"","parse-names":false,"suffix":""},{"dropping-particle":"","family":"Evelo","given":"Chris T","non-dropping-particle":"","parse-names":false,"suffix":""},{"dropping-particle":"","family":"Finkers","given":"Richard","non-dropping-particle":"","parse-names":false,"suffix":""},{"dropping-particle":"","family":"Gonzalez-Beltran","given":"Alejandra","non-dropping-particle":"","parse-names":false,"suffix":""},{"dropping-particle":"","family":"Gray","given":"Alasdair J G","non-dropping-particle":"","parse-names":false,"suffix":""},{"dropping-particle":"","family":"Groth","given":"Paul","non-dropping-particle":"","parse-names":false,"suffix":""},{"dropping-particle":"","family":"Goble","given":"Carole","non-dropping-particle":"","parse-names":false,"suffix":""},{"dropping-particle":"","family":"Grethe","given":"Jeffrey S","non-dropping-particle":"","parse-names":false,"suffix":""},{"dropping-particle":"","family":"Heringa","given":"Jaap","non-dropping-particle":"","parse-names":false,"suffix":""},{"dropping-particle":"","family":"’t Hoen","given":"Peter A C","non-dropping-particle":"","parse-names":false,"suffix":""},{"dropping-particle":"","family":"Hooft","given":"Rob","non-dropping-particle":"","parse-names":false,"suffix":""},{"dropping-particle":"","family":"Kuhn","given":"Tobias","non-dropping-particle":"","parse-names":false,"suffix":""},{"dropping-particle":"","family":"Kok","given":"Ruben","non-dropping-particle":"","parse-names":false,"suffix":""},{"dropping-particle":"","family":"Kok","given":"Joost","non-dropping-particle":"","parse-names":false,"suffix":""},{"dropping-particle":"","family":"Lusher","given":"Scott J","non-dropping-particle":"","parse-names":false,"suffix":""},{"dropping-particle":"","family":"Martone","given":"Maryann E","non-dropping-particle":"","parse-names":false,"suffix":""},{"dropping-particle":"","family":"Mons","given":"Albert","non-dropping-particle":"","parse-names":false,"suffix":""},{"dropping-particle":"","family":"Packer","given":"Abel L","non-dropping-particle":"","parse-names":false,"suffix":""},{"dropping-particle":"","family":"Persson","given":"Bengt","non-dropping-particle":"","parse-names":false,"suffix":""},{"dropping-particle":"","family":"Rocca-Serra","given":"Philippe","non-dropping-particle":"","parse-names":false,"suffix":""},{"dropping-particle":"","family":"Roos","given":"Marco","non-dropping-particle":"","parse-names":false,"suffix":""},{"dropping-particle":"","family":"Schaik","given":"Rene","non-dropping-particle":"van","parse-names":false,"suffix":""},{"dropping-particle":"","family":"Sansone","given":"Susanna-Assunta","non-dropping-particle":"","parse-names":false,"suffix":""},{"dropping-particle":"","family":"Schultes","given":"Erik","non-dropping-particle":"","parse-names":false,"suffix":""},{"dropping-particle":"","family":"Sengstag","given":"Thierry","non-dropping-particle":"","parse-names":false,"suffix":""},{"dropping-particle":"","family":"Slater","given":"Ted","non-dropping-particle":"","parse-names":false,"suffix":""},{"dropping-particle":"","family":"Strawn","given":"George","non-dropping-particle":"","parse-names":false,"suffix":""},{"dropping-particle":"","family":"Swertz","given":"Morris A","non-dropping-particle":"","parse-names":false,"suffix":""},{"dropping-particle":"","family":"Thompson","given":"Mark","non-dropping-particle":"","parse-names":false,"suffix":""},{"dropping-particle":"","family":"Lei","given":"Johan","non-dropping-particle":"van der","parse-names":false,"suffix":""},{"dropping-particle":"","family":"Mulligen","given":"Erik","non-dropping-particle":"van","parse-names":false,"suffix":""},{"dropping-particle":"","family":"Velterop","given":"Jan","non-dropping-particle":"","parse-names":false,"suffix":""},{"dropping-particle":"","family":"Waagmeester","given":"Andra","non-dropping-particle":"","parse-names":false,"suffix":""},{"dropping-particle":"","family":"Wittenburg","given":"Peter","non-dropping-particle":"","parse-names":false,"suffix":""},{"dropping-particle":"","family":"Wolstencroft","given":"Katherine","non-dropping-particle":"","parse-names":false,"suffix":""},{"dropping-particle":"","family":"Zhao","given":"Jun","non-dropping-particle":"","parse-names":false,"suffix":""},{"dropping-particle":"","family":"Mons","given":"Barend","non-dropping-particle":"","parse-names":false,"suffix":""}],"container-title":"Scientific Data","id":"ITEM-2","issue":"1","issued":{"date-parts":[["2016"]]},"page":"160018","title":"The FAIR Guiding Principles for scientific data management and stewardship","type":"article-journal","volume":"3"}}],"schema":"https://github.com/citation-style-language/schema/raw/master/csl-citation.json"} </w:instrText>
       </w:r>
       <w:r>
         <w:fldChar w:fldCharType="separate"/>
@@ -102,7 +102,7 @@
         <w:fldChar w:fldCharType="begin" w:fldLock="1"/>
       </w:r>
       <w:r>
-        <w:instrText xml:space="preserve"> ADDIN ZOTERO_ITEM CSL_CITATION {"citationID":"Ez4QpdjO","properties":{"formattedCitation":"(Fitzgerald &amp; Tipton, 2024)","plainCitation":"(Fitzgerald &amp; Tipton, 2024)","noteIndex":0},"citationItems":[{"id":"IWCqHIQb/ViSyRfAI","uris":["http://www.mendeley.com/documents/?uuid=35692fd6-0854-4f3a-b671-13abf15d4d88"],"itemData":{"DOI":"10.3102/10769986241238478","ISSN":"1076-9986","abstract":"This article presents methods for using extant data to improve the properties of estimators of the standardized mean difference (SMD) effect size. Because samples recruited into education research studies are often more homogeneous than the populations of policy interest, the variation in educational outcomes can be smaller in these samples than is reflective of the true variation in the population. This affects effect size estimation since the sample standard deviation is used in the denominator of the SMD. We propose leveraging extant data on sample variance estimates from multiple studies, made available via clearinghouse databases such as the What Works Clearinghouse, to standardize a mean difference. This allows effect sizes to be benchmarked across a common and broad population, thus enabling better comparability across studies and interventions. We derive the new estimators of the population variance and the corresponding SMD, which pool sample variances from multiple studies using both an analysis of variance and a meta-analytic framework. We demonstrate the properties of these estimators via analytic and simulation results and offer recommendations for when these estimators are appropriate in practice.","author":[{"dropping-particle":"","family":"Fitzgerald","given":"Kaitlyn G","non-dropping-particle":"","parse-names":false,"suffix":""},{"dropping-particle":"","family":"Tipton","given":"Elizabeth","non-dropping-particle":"","parse-names":false,"suffix":""}],"container-title":"Journal of Educational and Behavioral Statistics","id":"ITEM-1","issued":{"date-parts":[["2024","4","7"]]},"note":"doi: 10.3102/10769986241238478","page":"10769986241238478","publisher":"American Educational Research Association","title":"Using Extant Data to Improve Estimation of the Standardized Mean Difference","type":"article-journal"}}],"schema":"https://github.com/citation-style-language/schema/raw/master/csl-citation.json"} </w:instrText>
+        <w:instrText xml:space="preserve"> ADDIN ZOTERO_ITEM CSL_CITATION {"citationID":"Ez4QpdjO","properties":{"formattedCitation":"(Fitzgerald &amp; Tipton, 2024)","plainCitation":"(Fitzgerald &amp; Tipton, 2024)","noteIndex":0},"citationItems":[{"id":"Jm3aFJpO/Z66bHX7q","uris":["http://www.mendeley.com/documents/?uuid=35692fd6-0854-4f3a-b671-13abf15d4d88"],"itemData":{"DOI":"10.3102/10769986241238478","ISSN":"1076-9986","abstract":"This article presents methods for using extant data to improve the properties of estimators of the standardized mean difference (SMD) effect size. Because samples recruited into education research studies are often more homogeneous than the populations of policy interest, the variation in educational outcomes can be smaller in these samples than is reflective of the true variation in the population. This affects effect size estimation since the sample standard deviation is used in the denominator of the SMD. We propose leveraging extant data on sample variance estimates from multiple studies, made available via clearinghouse databases such as the What Works Clearinghouse, to standardize a mean difference. This allows effect sizes to be benchmarked across a common and broad population, thus enabling better comparability across studies and interventions. We derive the new estimators of the population variance and the corresponding SMD, which pool sample variances from multiple studies using both an analysis of variance and a meta-analytic framework. We demonstrate the properties of these estimators via analytic and simulation results and offer recommendations for when these estimators are appropriate in practice.","author":[{"dropping-particle":"","family":"Fitzgerald","given":"Kaitlyn G","non-dropping-particle":"","parse-names":false,"suffix":""},{"dropping-particle":"","family":"Tipton","given":"Elizabeth","non-dropping-particle":"","parse-names":false,"suffix":""}],"container-title":"Journal of Educational and Behavioral Statistics","id":"ITEM-1","issued":{"date-parts":[["2024","4","7"]]},"note":"doi: 10.3102/10769986241238478","page":"10769986241238478","publisher":"American Educational Research Association","title":"Using Extant Data to Improve Estimation of the Standardized Mean Difference","type":"article-journal"}}],"schema":"https://github.com/citation-style-language/schema/raw/master/csl-citation.json"} </w:instrText>
       </w:r>
       <w:r>
         <w:fldChar w:fldCharType="separate"/>
@@ -146,7 +146,7 @@
         <w:rPr>
           <w:lang w:val="en-US"/>
         </w:rPr>
-        <w:instrText xml:space="preserve"> ADDIN ZOTERO_ITEM CSL_CITATION {"citationID":"oRMX8RC9","properties":{"formattedCitation":"(R Core Team, 2022)","plainCitation":"(R Core Team, 2022)","noteIndex":0},"citationItems":[{"id":"IWCqHIQb/b9bolTo2","uris":["http://www.mendeley.com/documents/?uuid=144b2ccb-eedb-49d1-a86c-72c8ab565320"],"itemData":{"author":[{"dropping-particle":"","family":"R Core Team","given":"","non-dropping-particle":"","parse-names":false,"suffix":""}],"id":"ITEM-1","issued":{"date-parts":[["2022"]]},"publisher":"R Foundation for Statistical Computing, Vienna, Austria","title":"R: A language and envi</w:instrText>
+        <w:instrText xml:space="preserve"> ADDIN ZOTERO_ITEM CSL_CITATION {"citationID":"oRMX8RC9","properties":{"formattedCitation":"(R Core Team, 2022)","plainCitation":"(R Core Team, 2022)","noteIndex":0},"citationItems":[{"id":"Jm3aFJpO/0DymelTi","uris":["http://www.mendeley.com/documents/?uuid=144b2ccb-eedb-49d1-a86c-72c8ab565320"],"itemData":{"author":[{"dropping-particle":"","family":"R Core Team","given":"","non-dropping-particle":"","parse-names":false,"suffix":""}],"id":"ITEM-1","issued":{"date-parts":[["2022"]]},"publisher":"R Foundation for Statistical Computing, Vienna, Austria","title":"R: A language and envi</w:instrText>
       </w:r>
       <w:r>
         <w:rPr>
@@ -180,7 +180,7 @@
         <w:rPr>
           <w:lang w:val="en-US"/>
         </w:rPr>
-        <w:instrText xml:space="preserve"> ADDIN ZOTERO_ITEM CSL_CITATION {"citationID":"A7ArtYDA","properties":{"formattedCitation":"(RStudio Team, 2015)","plainCitation":"(RStudio Team, 2015)","noteIndex":0},"citationItems":[{"id":"IWCqHIQb/0KXMUklU","uris":["http://www.mendeley.com/documents/?uuid=bc9ec0ec-5a10-4d63-8c65-48175347e889"],"itemData":{"author":[{"dropping-particle":"","family":"RStudio Team","given":"","non-dropping-particle":"","parse-names":false,"suffix":""}],"id":"ITEM-1","issued":{"date-parts":[["2015"]]},"publisher":"RStudio, Inc., Boston, MA","title":"RStudio: Integrated development for R","type":"article"}}],"schema":"https://github.com/citation-style-language/schema/raw/master/csl-citation.json"} </w:instrText>
+        <w:instrText xml:space="preserve"> ADDIN ZOTERO_ITEM CSL_CITATION {"citationID":"A7ArtYDA","properties":{"formattedCitation":"(RStudio Team, 2015)","plainCitation":"(RStudio Team, 2015)","noteIndex":0},"citationItems":[{"id":"Jm3aFJpO/x3CObJ3P","uris":["http://www.mendeley.com/documents/?uuid=bc9ec0ec-5a10-4d63-8c65-48175347e889"],"itemData":{"author":[{"dropping-particle":"","family":"RStudio Team","given":"","non-dropping-particle":"","parse-names":false,"suffix":""}],"id":"ITEM-1","issued":{"date-parts":[["2015"]]},"publisher":"RStudio, Inc., Boston, MA","title":"RStudio: Integrated development for R","type":"article"}}],"schema":"https://github.com/citation-style-language/schema/raw/master/csl-citation.json"} </w:instrText>
       </w:r>
       <w:r>
         <w:fldChar w:fldCharType="separate"/>
@@ -209,7 +209,7 @@
         <w:rPr>
           <w:lang w:val="en-US"/>
         </w:rPr>
-        <w:instrText xml:space="preserve"> ADDIN ZOTERO_ITEM CSL_CITATION {"citationID":"P5B6wu7H","properties":{"formattedCitation":"(Wickham et al., 2019)","plainCitation":"(Wickham et al., 2019)","noteIndex":0},"citationItems":[{"id":"IWCqHIQb/zjDJfBx8","uris":["http://www.mendeley.com/documents/?uuid=b9c287c1-b61a-4c4a-9b95-3da8c5d3be2d"],"itemData":{"ISSN":"2475-9066","author":[{"dropping-particle":"","family":"Wickham","given":"Hadley","non-dropping-particle":"","parse-names":false,"suffix":""},{"dropping-particle":"","family":"Averick","given":"Mara","non-dropping-particle":"","parse-names":false,"suffix":""},{"dropping-particle":"","family":"Bryan","given":"Jennifer","non-dropping-particle":"","parse-names":false,"suffix":""},{"dropping-particle":"","family":"Chang","given":"Winston","non-dropping-particle":"","parse-names":false,"suffix":""},{"dropping-particle":"","family":"McGowan","given":"Lucy D'Agostino","non-dropping-particle":"","parse-names":false,"suffix":""},{"dropping-particle":"","family":"François","given":"Romain","non-dropping-particle":"","parse-names":false,"suffix":""},{"dropping-particle":"","family":"Grolemund","given":"Garrett","non-dropping-particle":"","parse-names":false,"suffix":""},{"dropping-particle":"","family":"Hayes","given":"Alex","non-dropping-particle":"","parse-names":false,"suffix":""},{"dropping-particle":"","family":"Henry","given":"Lionel","non-dropping-particle":"","parse-names":false,"suffix":""},{"dropping-particle":"","family":"Hester","given":"Jim","non-dropping-particle":"","parse-names":false,"suffix":""}],"container-title":"Journal of open source software","id":"ITEM-1","issue":"43","issued":{"date-parts":[["2019"]]},"page":"1686","title":"Welcome to the Tidyverse","type":"article-journal","volume":"4"}}],"schema":"https://github.com/citation-style-language/schema/raw/master/csl-citation.json"} </w:instrText>
+        <w:instrText xml:space="preserve"> ADDIN ZOTERO_ITEM CSL_CITATION {"citationID":"P5B6wu7H","properties":{"formattedCitation":"(Wickham et al., 2019)","plainCitation":"(Wickham et al., 2019)","noteIndex":0},"citationItems":[{"id":"Jm3aFJpO/8XVgL5CB","uris":["http://www.mendeley.com/documents/?uuid=b9c287c1-b61a-4c4a-9b95-3da8c5d3be2d"],"itemData":{"ISSN":"2475-9066","author":[{"dropping-particle":"","family":"Wickham","given":"Hadley","non-dropping-particle":"","parse-names":false,"suffix":""},{"dropping-particle":"","family":"Averick","given":"Mara","non-dropping-particle":"","parse-names":false,"suffix":""},{"dropping-particle":"","family":"Bryan","given":"Jennifer","non-dropping-particle":"","parse-names":false,"suffix":""},{"dropping-particle":"","family":"Chang","given":"Winston","non-dropping-particle":"","parse-names":false,"suffix":""},{"dropping-particle":"","family":"McGowan","given":"Lucy D'Agostino","non-dropping-particle":"","parse-names":false,"suffix":""},{"dropping-particle":"","family":"François","given":"Romain","non-dropping-particle":"","parse-names":false,"suffix":""},{"dropping-particle":"","family":"Grolemund","given":"Garrett","non-dropping-particle":"","parse-names":false,"suffix":""},{"dropping-particle":"","family":"Hayes","given":"Alex","non-dropping-particle":"","parse-names":false,"suffix":""},{"dropping-particle":"","family":"Henry","given":"Lionel","non-dropping-particle":"","parse-names":false,"suffix":""},{"dropping-particle":"","family":"Hester","given":"Jim","non-dropping-particle":"","parse-names":false,"suffix":""}],"container-title":"Journal of open source software","id":"ITEM-1","issue":"43","issued":{"date-parts":[["2019"]]},"page":"1686","title":"Welcome to the Tidyverse","type":"article-journal","volume":"4"}}],"schema":"https://github.com/citation-style-language/schema/raw/master/csl-citation.json"} </w:instrText>
       </w:r>
       <w:r>
         <w:fldChar w:fldCharType="separate"/>
@@ -229,7 +229,7 @@
         <w:fldChar w:fldCharType="begin" w:fldLock="1"/>
       </w:r>
       <w:r>
-        <w:instrText xml:space="preserve"> ADDIN ZOTERO_ITEM CSL_CITATION {"citationID":"PBfvVHiD","properties":{"formattedCitation":"(Sterne, Hern\\uc0\\u225{}n, et al., 2016)","plainCitation":"(Sterne, Hernán, et al., 2016)","noteIndex":0},"citationItems":[{"id":"IWCqHIQb/yvYKNMMV","uris":["http://www.mendeley.com/documents/?uuid=40906c56-d754-4bcd-b7fa-75020eb5b4fa"],"itemData":{"DOI":"10.1136/bmj.i4919","abstract":"Non-randomised studies of the effects of interventions are critical to many areas of healthcare evaluation, but their results may be biased. It is therefore important to understand and appraise their strengths and weaknesses. We developed ROBINS-I (“Risk Of Bias In Non-randomised Studies - of Interventions”), a new tool for evaluating risk of bias in estimates of the comparative effectiveness (harm or benefit) of interventions from studies that did not use randomisation to allocate units (individuals or clusters of individuals) to comparison groups. The tool will be particularly useful to those undertaking systematic reviews that include non-randomised studies.Summary pointsNon-randomised studies of the effects of interventions are critical to many areas of healthcare evaluation but are subject to confounding and a range of other potential biasesWe developed, piloted, and refined a new tool, ROBINS-I, to assess “Risk Of Bias In Non-randomised Studies - of Interventions”The tool views each study as an attempt to emulate (mimic) a hypothetical pragmatic randomised trial, and covers seven distinct domains through which bias might be introducedWe use “signalling questions” to help users of ROBINS-I to judge risk of bias within each domainThe judgements within each domain carry forward to an overall risk of bias judgement across bias domains for the outcome being assessedNon-randomised studies of the effects of interventions (NRSI) are critical to many areas of healthcare evaluation. Designs of NRSI that can be used to evaluate the effects of interventions include observational studies such as cohort studies and case-control studies in which intervention groups are allocated during the course of usual treatment decisions, and quasi-randomised studies in which the method of allocation falls short of full randomisation. Non-randomised studies can provide evidence additional to that available from randomised trials about long term outcomes, rare events, adverse effects and populations that are …","author":[{"dropping-particle":"","family":"Sterne","given":"Jonathan A C.","non-dropping-particle":"","parse-names":false,"suffix":""},{"dropping-particle":"","family":"Hernán","given":"Miguel A","non-dropping-particle":"","parse-names":false,"suffix":""},{"dropping-particle":"","family":"Reeves","given":"Barnaby C","non-dropping-particle":"","parse-names":false,"suffix":""},{"dropping-particle":"","family":"Savović","given":"Jelena","non-dropping-particle":"","parse-names":false,"suffix":""},{"dropping-particle":"","family":"Berkman","given":"Nancy D","non-dropping-particle":"","parse-names":false,"suffix":""},{"dropping-particle":"","family":"Viswanathan","given":"Meera","non-dropping-particle":"","parse-names":false,"suffix":""},{"dropping-particle":"","family":"Henry","given":"David","non-dropping-particle":"","parse-names":false,"suffix":""},{"dropping-particle":"","family":"Altman","given":"Douglas G","non-dropping-particle":"","parse-names":false,"suffix":""},{"dropping-particle":"","family":"Ansari","given":"Mohammed T","non-dropping-particle":"","parse-names":false,"suffix":""},{"dropping-particle":"","family":"Boutron","given":"Isabelle","non-dropping-particle":"","parse-names":false,"suffix":""},{"dropping-particle":"","family":"Carpenter","given":"James R","non-dropping-particle":"","parse-names":false,"suffix":""},{"dropping-particle":"","family":"Chan","given":"An-Wen","non-dropping-particle":"","parse-names":false,"suffix":""},{"dropping-particle":"","family":"Churchill","given":"Rachel","non-dropping-particle":"","parse-names":false,"suffix":""},{"dropping-particle":"","family":"Deeks","given":"Jonathan J","non-dropping-particle":"","parse-names":false,"suffix":""},{"dropping-particle":"","family":"Hróbjartsson","given":"Asbjørn","non-dropping-particle":"","parse-names":false,"suffix":""},{"dropping-particle":"","family":"Kirkham","given":"Jamie","non-dropping-particle":"","parse-names":false,"suffix":""},{"dropping-particle":"","family":"Jüni","given":"Peter","non-dropping-particle":"","parse-names":false,"suffix":""},{"dropping-particle":"","family":"Loke","given":"Yoon K","non-dropping-particle":"","parse-names":false,"suffix":""},{"dropping-particle":"","family":"Pigott","given":"Therese D.","non-dropping-particle":"","parse-names":false,"suffix":""},{"dropping-particle":"","family":"Ramsay","given":"Craig R","non-dropping-particle":"","parse-names":false,"suffix":""},{"dropping-particle":"","family":"Regidor","given":"Deborah","non-dropping-particle":"","parse-names":false,"suffix":""},{"dropping-particle":"","family":"Rothstein","given":"Hannah R.","non-dropping-particle":"","parse-names":false,"suffix":""},{"dropping-particle":"","family":"Sandhu","given":"Lakhbir","non-dropping-particle":"","parse-names":false,"suffix":""},{"dropping-particle":"","family":"Santaguida","given":"Pasqualina L","non-dropping-particle":"","parse-names":false,"suffix":""},{"dropping-particle":"","family":"Schünemann","given":"Holger J","non-dropping-particle":"","parse-names":false,"suffix":""},{"dropping-particle":"","family":"Shea","given":"Beverly","non-dropping-particle":"","parse-names":false,"suffix":""},{"dropping-particle":"","family":"Shrier","given":"Ian","non-dropping-particle":"","parse-names":false,"suffix":""},{"dropping-particle":"","family":"Tugwell","given":"Peter","non-dropping-particle":"","parse-names":false,"suffix":""},{"dropping-particle":"","family":"Turner","given":"Lucy","non-dropping-particle":"","parse-names":false,"suffix":""},{"dropping-particle":"","family":"Valentine","given":"Jeffrey C","non-dropping-particle":"","parse-names":false,"suffix":""},{"dropping-particle":"","family":"Waddington","given":"Hugh","non-dropping-particle":"","parse-names":false,"suffix":""},{"dropping-particle":"","family":"Waters","given":"Elizabeth","non-dropping-particle":"","parse-names":false,"suffix":""},{"dropping-particle":"","family":"Wells","given":"George A","non-dropping-particle":"","parse-names":false,"suffix":""},{"dropping-particle":"","family":"Whiting","given":"Penny F","non-dropping-particle":"","parse-names":false,"suffix":""},{"dropping-particle":"","family":"Higgins","given":"Julian P T","non-dropping-particle":"","parse-names":false,"suffix":""}],"container-title":"BMJ","id":"ITEM-1","issued":{"date-parts":[["2016","10","12"]]},"page":"i4919","title":"ROBINS-I: A tool for assessing risk of bias in non-randomised studies of interventions","type":"article-journal","volume":"355"}}],"schema":"https://github.com/citation-style-language/schema/raw/master/csl-citation.json"} </w:instrText>
+        <w:instrText xml:space="preserve"> ADDIN ZOTERO_ITEM CSL_CITATION {"citationID":"PBfvVHiD","properties":{"formattedCitation":"(Sterne, Hern\\uc0\\u225{}n, et al., 2016)","plainCitation":"(Sterne, Hernán, et al., 2016)","noteIndex":0},"citationItems":[{"id":"Jm3aFJpO/QTRpVkxT","uris":["http://www.mendeley.com/documents/?uuid=40906c56-d754-4bcd-b7fa-75020eb5b4fa"],"itemData":{"DOI":"10.1136/bmj.i4919","abstract":"Non-randomised studies of the effects of interventions are critical to many areas of healthcare evaluation, but their results may be biased. It is therefore important to understand and appraise their strengths and weaknesses. We developed ROBINS-I (“Risk Of Bias In Non-randomised Studies - of Interventions”), a new tool for evaluating risk of bias in estimates of the comparative effectiveness (harm or benefit) of interventions from studies that did not use randomisation to allocate units (individuals or clusters of individuals) to comparison groups. The tool will be particularly useful to those undertaking systematic reviews that include non-randomised studies.Summary pointsNon-randomised studies of the effects of interventions are critical to many areas of healthcare evaluation but are subject to confounding and a range of other potential biasesWe developed, piloted, and refined a new tool, ROBINS-I, to assess “Risk Of Bias In Non-randomised Studies - of Interventions”The tool views each study as an attempt to emulate (mimic) a hypothetical pragmatic randomised trial, and covers seven distinct domains through which bias might be introducedWe use “signalling questions” to help users of ROBINS-I to judge risk of bias within each domainThe judgements within each domain carry forward to an overall risk of bias judgement across bias domains for the outcome being assessedNon-randomised studies of the effects of interventions (NRSI) are critical to many areas of healthcare evaluation. Designs of NRSI that can be used to evaluate the effects of interventions include observational studies such as cohort studies and case-control studies in which intervention groups are allocated during the course of usual treatment decisions, and quasi-randomised studies in which the method of allocation falls short of full randomisation. Non-randomised studies can provide evidence additional to that available from randomised trials about long term outcomes, rare events, adverse effects and populations that are …","author":[{"dropping-particle":"","family":"Sterne","given":"Jonathan A C.","non-dropping-particle":"","parse-names":false,"suffix":""},{"dropping-particle":"","family":"Hernán","given":"Miguel A","non-dropping-particle":"","parse-names":false,"suffix":""},{"dropping-particle":"","family":"Reeves","given":"Barnaby C","non-dropping-particle":"","parse-names":false,"suffix":""},{"dropping-particle":"","family":"Savović","given":"Jelena","non-dropping-particle":"","parse-names":false,"suffix":""},{"dropping-particle":"","family":"Berkman","given":"Nancy D","non-dropping-particle":"","parse-names":false,"suffix":""},{"dropping-particle":"","family":"Viswanathan","given":"Meera","non-dropping-particle":"","parse-names":false,"suffix":""},{"dropping-particle":"","family":"Henry","given":"David","non-dropping-particle":"","parse-names":false,"suffix":""},{"dropping-particle":"","family":"Altman","given":"Douglas G","non-dropping-particle":"","parse-names":false,"suffix":""},{"dropping-particle":"","family":"Ansari","given":"Mohammed T","non-dropping-particle":"","parse-names":false,"suffix":""},{"dropping-particle":"","family":"Boutron","given":"Isabelle","non-dropping-particle":"","parse-names":false,"suffix":""},{"dropping-particle":"","family":"Carpenter","given":"James R","non-dropping-particle":"","parse-names":false,"suffix":""},{"dropping-particle":"","family":"Chan","given":"An-Wen","non-dropping-particle":"","parse-names":false,"suffix":""},{"dropping-particle":"","family":"Churchill","given":"Rachel","non-dropping-particle":"","parse-names":false,"suffix":""},{"dropping-particle":"","family":"Deeks","given":"Jonathan J","non-dropping-particle":"","parse-names":false,"suffix":""},{"dropping-particle":"","family":"Hróbjartsson","given":"Asbjørn","non-dropping-particle":"","parse-names":false,"suffix":""},{"dropping-particle":"","family":"Kirkham","given":"Jamie","non-dropping-particle":"","parse-names":false,"suffix":""},{"dropping-particle":"","family":"Jüni","given":"Peter","non-dropping-particle":"","parse-names":false,"suffix":""},{"dropping-particle":"","family":"Loke","given":"Yoon K","non-dropping-particle":"","parse-names":false,"suffix":""},{"dropping-particle":"","family":"Pigott","given":"Therese D.","non-dropping-particle":"","parse-names":false,"suffix":""},{"dropping-particle":"","family":"Ramsay","given":"Craig R","non-dropping-particle":"","parse-names":false,"suffix":""},{"dropping-particle":"","family":"Regidor","given":"Deborah","non-dropping-particle":"","parse-names":false,"suffix":""},{"dropping-particle":"","family":"Rothstein","given":"Hannah R.","non-dropping-particle":"","parse-names":false,"suffix":""},{"dropping-particle":"","family":"Sandhu","given":"Lakhbir","non-dropping-particle":"","parse-names":false,"suffix":""},{"dropping-particle":"","family":"Santaguida","given":"Pasqualina L","non-dropping-particle":"","parse-names":false,"suffix":""},{"dropping-particle":"","family":"Schünemann","given":"Holger J","non-dropping-particle":"","parse-names":false,"suffix":""},{"dropping-particle":"","family":"Shea","given":"Beverly","non-dropping-particle":"","parse-names":false,"suffix":""},{"dropping-particle":"","family":"Shrier","given":"Ian","non-dropping-particle":"","parse-names":false,"suffix":""},{"dropping-particle":"","family":"Tugwell","given":"Peter","non-dropping-particle":"","parse-names":false,"suffix":""},{"dropping-particle":"","family":"Turner","given":"Lucy","non-dropping-particle":"","parse-names":false,"suffix":""},{"dropping-particle":"","family":"Valentine","given":"Jeffrey C","non-dropping-particle":"","parse-names":false,"suffix":""},{"dropping-particle":"","family":"Waddington","given":"Hugh","non-dropping-particle":"","parse-names":false,"suffix":""},{"dropping-particle":"","family":"Waters","given":"Elizabeth","non-dropping-particle":"","parse-names":false,"suffix":""},{"dropping-particle":"","family":"Wells","given":"George A","non-dropping-particle":"","parse-names":false,"suffix":""},{"dropping-particle":"","family":"Whiting","given":"Penny F","non-dropping-particle":"","parse-names":false,"suffix":""},{"dropping-particle":"","family":"Higgins","given":"Julian P T","non-dropping-particle":"","parse-names":false,"suffix":""}],"container-title":"BMJ","id":"ITEM-1","issued":{"date-parts":[["2016","10","12"]]},"page":"i4919","title":"ROBINS-I: A tool for assessing risk of bias in non-randomised studies of interventions","type":"article-journal","volume":"355"}}],"schema":"https://github.com/citation-style-language/schema/raw/master/csl-citation.json"} </w:instrText>
       </w:r>
       <w:r>
         <w:fldChar w:fldCharType="separate"/>
@@ -251,7 +251,7 @@
         <w:fldChar w:fldCharType="begin" w:fldLock="1"/>
       </w:r>
       <w:r>
-        <w:instrText xml:space="preserve"> ADDIN ZOTERO_ITEM CSL_CITATION {"citationID":"zif053MV","properties":{"formattedCitation":"(Eldridge et al., 2021; Sterne et al., 2019)","plainCitation":"(Eldridge et al., 2021; Sterne et al., 2019)","noteIndex":0},"citationItems":[{"id":"IWCqHIQb/gyldfcOY","uris":["http://www.mendeley.com/documents/?uuid=17e4c2ad-0204-43c8-a887-6f9d3170ac25"],"itemData":{"author":[{"dropping-particle":"","family":"Eldridge","given":"Sandra","non-dropping-particle":"","parse-names":false,"suffix":""},{"dropping-particle":"","family":"Campbell","given":"Marion K","non-dropping-particle":"","parse-names":false,"suffix":""},{"dropping-particle":"","family":"Campbell","given":"Michael J","non-dropping-particle":"","parse-names":false,"suffix":""},{"dropping-particle":"","family":"Drahota","given":"Amy K","non-dropping-particle":"","parse-names":false,"suffix":""},{"dropping-particle":"","family":"Giraudeau","given":"Bruno","non-dropping-particle":"","parse-names":false,"suffix":""},{"dropping-particle":"","family":"Reeves","given":"Barnaby C","non-dropping-particle":"","parse-names":false,"suffix":""},{"dropping-particle":"","family":"Siegfried","given":"Nandi","non-dropping-particle":"","parse-names":false,"suffix":""},{"dropping-particle":"","family":"Higgins","given":"Julian PT","non-dropping-particle":"","parse-names":false,"suffix":""}],"id":"ITEM-1","issued":{"date-parts":[["2021"]]},"number-of-pages":"1-22","publisher":"Cochrane Bias Methods Group","title":"Revised Cochrane risk of bias tool for randomized trials (RoB 2): Additional considerations for cluster-randomized trials (RoB 2 CRT)","type":"report"}},{"id":"IWCqHIQb/6L5Z5W6y","uris":["http://www.mendeley.com/documents/?uuid=0c4d923c-025d-4165-9f54-b59765f3ac15"],"itemData":{"DOI":"10.1136/bmj.l4898","ISSN":"0959-8138","author":[{"dropping-particle":"","family":"Sterne","given":"Jonathan A C.","non-dropping-particle":"","parse-names":false,"suffix":""},{"dropping-particle":"","family":"Savović","given":"Jelena","non-dropping-particle":"","parse-names":false,"suffix":""},{"dropping-particle":"","family":"Page","given":"Matthew J","non-dropping-particle":"","parse-names":false,"suffix":""},{"dropping-particle":"","family":"Elbers","given":"Roy G","non-dropping-particle":"","parse-names":false,"suffix":""},{"dropping-particle":"","family":"Blencowe","given":"Natalie S","non-dropping-particle":"","parse-names":false,"suffix":""},{"dropping-particle":"","family":"Boutron","given":"Isabelle","non-dropping-particle":"","parse-names":false,"suffix":""},{"dropping-particle":"","family":"Cates","given":"Christopher J","non-dropping-particle":"","parse-names":false,"suffix":""},{"dropping-particle":"","family":"Cheng","given":"Hung-Yuan","non-dropping-particle":"","parse-names":false,"suffix":""},{"dropping-particle":"","family":"Corbett","given":"Mark S","non-dropping-particle":"","parse-names":false,"suffix":""},{"dropping-particle":"","family":"Eldridge","given":"Sandra M","non-dropping-particle":"","parse-names":false,"suffix":""}],"container-title":"BMJ","id":"ITEM-2","issued":{"date-parts":[["2019"]]},"page":"l4898","publisher":"British Medical Journal Publishing Group","title":"RoB 2: A revised tool for assessing risk of bias in randomised trials","type":"article-journal","volume":"366"}}],"schema":"https://github.com/citation-style-language/schema/raw/master/csl-citation.json"} </w:instrText>
+        <w:instrText xml:space="preserve"> ADDIN ZOTERO_ITEM CSL_CITATION {"citationID":"zif053MV","properties":{"formattedCitation":"(Eldridge et al., 2021; Sterne et al., 2019)","plainCitation":"(Eldridge et al., 2021; Sterne et al., 2019)","noteIndex":0},"citationItems":[{"id":"Jm3aFJpO/SrVxUwR5","uris":["http://www.mendeley.com/documents/?uuid=17e4c2ad-0204-43c8-a887-6f9d3170ac25"],"itemData":{"author":[{"dropping-particle":"","family":"Eldridge","given":"Sandra","non-dropping-particle":"","parse-names":false,"suffix":""},{"dropping-particle":"","family":"Campbell","given":"Marion K","non-dropping-particle":"","parse-names":false,"suffix":""},{"dropping-particle":"","family":"Campbell","given":"Michael J","non-dropping-particle":"","parse-names":false,"suffix":""},{"dropping-particle":"","family":"Drahota","given":"Amy K","non-dropping-particle":"","parse-names":false,"suffix":""},{"dropping-particle":"","family":"Giraudeau","given":"Bruno","non-dropping-particle":"","parse-names":false,"suffix":""},{"dropping-particle":"","family":"Reeves","given":"Barnaby C","non-dropping-particle":"","parse-names":false,"suffix":""},{"dropping-particle":"","family":"Siegfried","given":"Nandi","non-dropping-particle":"","parse-names":false,"suffix":""},{"dropping-particle":"","family":"Higgins","given":"Julian PT","non-dropping-particle":"","parse-names":false,"suffix":""}],"id":"ITEM-1","issued":{"date-parts":[["2021"]]},"number-of-pages":"1-22","publisher":"Cochrane Bias Methods Group","title":"Revised Cochrane risk of bias tool for randomized trials (RoB 2): Additional considerations for cluster-randomized trials (RoB 2 CRT)","type":"report"}},{"id":"Jm3aFJpO/9qeztbaX","uris":["http://www.mendeley.com/documents/?uuid=0c4d923c-025d-4165-9f54-b59765f3ac15"],"itemData":{"DOI":"10.1136/bmj.l4898","ISSN":"0959-8138","author":[{"dropping-particle":"","family":"Sterne","given":"Jonathan A C.","non-dropping-particle":"","parse-names":false,"suffix":""},{"dropping-particle":"","family":"Savović","given":"Jelena","non-dropping-particle":"","parse-names":false,"suffix":""},{"dropping-particle":"","family":"Page","given":"Matthew J","non-dropping-particle":"","parse-names":false,"suffix":""},{"dropping-particle":"","family":"Elbers","given":"Roy G","non-dropping-particle":"","parse-names":false,"suffix":""},{"dropping-particle":"","family":"Blencowe","given":"Natalie S","non-dropping-particle":"","parse-names":false,"suffix":""},{"dropping-particle":"","family":"Boutron","given":"Isabelle","non-dropping-particle":"","parse-names":false,"suffix":""},{"dropping-particle":"","family":"Cates","given":"Christopher J","non-dropping-particle":"","parse-names":false,"suffix":""},{"dropping-particle":"","family":"Cheng","given":"Hung-Yuan","non-dropping-particle":"","parse-names":false,"suffix":""},{"dropping-particle":"","family":"Corbett","given":"Mark S","non-dropping-particle":"","parse-names":false,"suffix":""},{"dropping-particle":"","family":"Eldridge","given":"Sandra M","non-dropping-particle":"","parse-names":false,"suffix":""}],"container-title":"BMJ","id":"ITEM-2","issued":{"date-parts":[["2019"]]},"page":"l4898","publisher":"British Medical Journal Publishing Group","title":"RoB 2: A revised tool for assessing risk of bias in randomised trials","type":"article-journal","volume":"366"}}],"schema":"https://github.com/citation-style-language/schema/raw/master/csl-citation.json"} </w:instrText>
       </w:r>
       <w:r>
         <w:fldChar w:fldCharType="separate"/>
@@ -274,7 +274,7 @@
         <w:fldChar w:fldCharType="begin" w:fldLock="1"/>
       </w:r>
       <w:r>
-        <w:instrText xml:space="preserve"> ADDIN ZOTERO_ITEM CSL_CITATION {"citationID":"a4YoHmWk","properties":{"formattedCitation":"(Sterne et al., 2019)","plainCitation":"(Sterne et al., 2019)","noteIndex":0},"citationItems":[{"id":"IWCqHIQb/6L5Z5W6y","uris":["http://www.mendeley.com/documents/?uuid=0c4d923c-025d-4165-9f54-b59765f3ac15"],"itemData":{"DOI":"10.1136/bmj.l4898","ISSN":"0959-8138","author":[{"dropping-particle":"","family":"Sterne","given":"Jonathan A C.","non-dropping-particle":"","parse-names":false,"suffix":""},{"dropping-particle":"","family":"Savović","given":"Jelena","non-dropping-particle":"","parse-names":false,"suffix":""},{"dropping-particle":"","family":"Page","given":"Matthew J","non-dropping-particle":"","parse-names":false,"suffix":""},{"dropping-particle":"","family":"Elbers","given":"Roy G","non-dropping-particle":"","parse-names":false,"suffix":""},{"dropping-particle":"","family":"Blencowe","given":"Natalie S","non-dropping-particle":"","parse-names":false,"suffix":""},{"dropping-particle":"","family":"Boutron","given":"Isabelle","non-dropping-particle":"","parse-names":false,"suffix":""},{"dropping-particle":"","family":"Cates","given":"Christopher J","non-dropping-particle":"","parse-names":false,"suffix":""},{"dropping-particle":"","family":"Cheng","given":"Hung-Yuan","non-dropping-particle":"","parse-names":false,"suffix":""},{"dropping-particle":"","family":"Corbett","given":"Mark S","non-dropping-particle":"","parse-names":false,"suffix":""},{"dropping-particle":"","family":"Eldridge","given":"Sandra M","non-dropping-particle":"","parse-names":false,"suffix":""}],"container-title":"BMJ","id":"ITEM-1","issued":{"date-parts":[["2019"]]},"page":"l4898","publisher":"British Medical Journal Publishing Group","title":"RoB 2: A revised tool for assessing risk of bias in randomised trials","type":"article-journal","volume":"366"}}],"schema":"https://github.com/citation-style-language/schema/raw/master/csl-citation.json"} </w:instrText>
+        <w:instrText xml:space="preserve"> ADDIN ZOTERO_ITEM CSL_CITATION {"citationID":"a4YoHmWk","properties":{"formattedCitation":"(Sterne et al., 2019)","plainCitation":"(Sterne et al., 2019)","noteIndex":0},"citationItems":[{"id":"Jm3aFJpO/9qeztbaX","uris":["http://www.mendeley.com/documents/?uuid=0c4d923c-025d-4165-9f54-b59765f3ac15"],"itemData":{"DOI":"10.1136/bmj.l4898","ISSN":"0959-8138","author":[{"dropping-particle":"","family":"Sterne","given":"Jonathan A C.","non-dropping-particle":"","parse-names":false,"suffix":""},{"dropping-particle":"","family":"Savović","given":"Jelena","non-dropping-particle":"","parse-names":false,"suffix":""},{"dropping-particle":"","family":"Page","given":"Matthew J","non-dropping-particle":"","parse-names":false,"suffix":""},{"dropping-particle":"","family":"Elbers","given":"Roy G","non-dropping-particle":"","parse-names":false,"suffix":""},{"dropping-particle":"","family":"Blencowe","given":"Natalie S","non-dropping-particle":"","parse-names":false,"suffix":""},{"dropping-particle":"","family":"Boutron","given":"Isabelle","non-dropping-particle":"","parse-names":false,"suffix":""},{"dropping-particle":"","family":"Cates","given":"Christopher J","non-dropping-particle":"","parse-names":false,"suffix":""},{"dropping-particle":"","family":"Cheng","given":"Hung-Yuan","non-dropping-particle":"","parse-names":false,"suffix":""},{"dropping-particle":"","family":"Corbett","given":"Mark S","non-dropping-particle":"","parse-names":false,"suffix":""},{"dropping-particle":"","family":"Eldridge","given":"Sandra M","non-dropping-particle":"","parse-names":false,"suffix":""}],"container-title":"BMJ","id":"ITEM-1","issued":{"date-parts":[["2019"]]},"page":"l4898","publisher":"British Medical Journal Publishing Group","title":"RoB 2: A revised tool for assessing risk of bias in randomised trials","type":"article-journal","volume":"366"}}],"schema":"https://github.com/citation-style-language/schema/raw/master/csl-citation.json"} </w:instrText>
       </w:r>
       <w:r>
         <w:fldChar w:fldCharType="separate"/>
@@ -296,7 +296,7 @@
         <w:fldChar w:fldCharType="begin" w:fldLock="1"/>
       </w:r>
       <w:r>
-        <w:instrText xml:space="preserve"> ADDIN ZOTERO_ITEM CSL_CITATION {"citationID":"Im0sYFGh","properties":{"formattedCitation":"(Sterne, Higgins, et al., 2016)","plainCitation":"(Sterne, Higgins, et al., 2016)","noteIndex":0},"citationItems":[{"id":"IWCqHIQb/fdq5RlEO","uris":["http://www.mendeley.com/documents/?uuid=68c33934-a165-4fa6-8175-7b2f85403fc3"],"itemData":{"author":[{"dropping-particle":"","family":"Sterne","given":"Jonathan A C.","non-dropping-particle":"","parse-names":false,"suffix":""},{"dropping-particle":"","family":"Higgins","given":"Julian PT","non-dropping-particle":"","parse-names":false,"suffix":""},{"dropping-particle":"","family":"Elbers","given":"Roy G","non-dropping-particle":"","parse-names":false,"suffix":""},{"dropping-particle":"","family":"Reeves","given":"Barnaby C","non-dropping-particle":"","parse-names":false,"suffix":""}],"id":"ITEM-1","issued":{"date-parts":[["2016"]]},"title":"Risk Of Bias In Non-randomized Studies of Interventions (ROBINS-I): detailed guidance","type":"article"}}],"schema":"https://github.com/citation-style-language/schema/raw/master/csl-citation.json"} </w:instrText>
+        <w:instrText xml:space="preserve"> ADDIN ZOTERO_ITEM CSL_CITATION {"citationID":"Im0sYFGh","properties":{"formattedCitation":"(Sterne, Higgins, et al., 2016)","plainCitation":"(Sterne, Higgins, et al., 2016)","noteIndex":0},"citationItems":[{"id":"Jm3aFJpO/H5dvha5w","uris":["http://www.mendeley.com/documents/?uuid=68c33934-a165-4fa6-8175-7b2f85403fc3"],"itemData":{"author":[{"dropping-particle":"","family":"Sterne","given":"Jonathan A C.","non-dropping-particle":"","parse-names":false,"suffix":""},{"dropping-particle":"","family":"Higgins","given":"Julian PT","non-dropping-particle":"","parse-names":false,"suffix":""},{"dropping-particle":"","family":"Elbers","given":"Roy G","non-dropping-particle":"","parse-names":false,"suffix":""},{"dropping-particle":"","family":"Reeves","given":"Barnaby C","non-dropping-particle":"","parse-names":false,"suffix":""}],"id":"ITEM-1","issued":{"date-parts":[["2016"]]},"title":"Risk Of Bias In Non-randomized Studies of Interventions (ROBINS-I): detailed guidance","type":"article"}}],"schema":"https://github.com/citation-style-language/schema/raw/master/csl-citation.json"} </w:instrText>
       </w:r>
       <w:r>
         <w:fldChar w:fldCharType="separate"/>
@@ -319,7 +319,7 @@
         <w:fldChar w:fldCharType="begin" w:fldLock="1"/>
       </w:r>
       <w:r>
-        <w:instrText xml:space="preserve"> ADDIN ZOTERO_ITEM CSL_CITATION {"citationID":"Pxkzxfhb","properties":{"formattedCitation":"(McGrath et al., 2019)","plainCitation":"(McGrath et al., 2019)","noteIndex":0},"citationItems":[{"id":"IWCqHIQb/5bI02RZq","uris":["http://www.mendeley.com/documents/?uuid=397537b9-058d-4151-954a-77ef9b0b50b1"],"itemData":{"author":[{"dropping-particle":"","family":"McGrath","given":"Sean","non-dropping-particle":"","parse-names":false,"suffix":""},{"dropping-particle":"","family":"Zhao","given":"XiaoFei","non-dropping-particle":"","parse-names":false,"suffix":""},{"dropping-particle":"","family":"Steele","given":"Russell","non-dropping-particle":"","parse-names":false,"suffix":""},{"dropping-particle":"","family":"Benedetti","given":"Andrea","non-dropping-particle":"","parse-names":false,"suffix":""}],"container-title":"CRAN: Contributed Packages","id":"ITEM-1","issued":{"date-parts":[["2019"]]},"publisher":"The R Foundation","title":"estmeansd: Estimating the sample mean and standard deviation from commonly reported quantiles in meta-analysis","type":"article-journal"}}],"schema":"https://github.com/citation-style-language/schema/raw/master/csl-citation.json"} </w:instrText>
+        <w:instrText xml:space="preserve"> ADDIN ZOTERO_ITEM CSL_CITATION {"citationID":"Pxkzxfhb","properties":{"formattedCitation":"(McGrath et al., 2019)","plainCitation":"(McGrath et al., 2019)","noteIndex":0},"citationItems":[{"id":"Jm3aFJpO/62ojfk4P","uris":["http://www.mendeley.com/documents/?uuid=397537b9-058d-4151-954a-77ef9b0b50b1"],"itemData":{"author":[{"dropping-particle":"","family":"McGrath","given":"Sean","non-dropping-particle":"","parse-names":false,"suffix":""},{"dropping-particle":"","family":"Zhao","given":"XiaoFei","non-dropping-particle":"","parse-names":false,"suffix":""},{"dropping-particle":"","family":"Steele","given":"Russell","non-dropping-particle":"","parse-names":false,"suffix":""},{"dropping-particle":"","family":"Benedetti","given":"Andrea","non-dropping-particle":"","parse-names":false,"suffix":""}],"container-title":"CRAN: Contributed Packages","id":"ITEM-1","issued":{"date-parts":[["2019"]]},"publisher":"The R Foundation","title":"estmeansd: Estimating the sample mean and standard deviation from commonly reported quantiles in meta-analysis","type":"article-journal"}}],"schema":"https://github.com/citation-style-language/schema/raw/master/csl-citation.json"} </w:instrText>
       </w:r>
       <w:r>
         <w:fldChar w:fldCharType="separate"/>
@@ -340,7 +340,7 @@
         <w:fldChar w:fldCharType="begin" w:fldLock="1"/>
       </w:r>
       <w:r>
-        <w:instrText xml:space="preserve"> ADDIN ZOTERO_ITEM CSL_CITATION {"citationID":"JjIdEojW","properties":{"formattedCitation":"(Viechtbauer, 2010)","plainCitation":"(Viechtbauer, 2010)","noteIndex":0},"citationItems":[{"id":"IWCqHIQb/HXA7etC3","uris":["http://www.mendeley.com/documents/?uuid=60c380d8-2a14-4a62-8ade-8b2dfc8bd618"],"itemData":{"DOI":"10.18637/jss.v036.i03","ISSN":"1548-7660","author":[{"dropping-particle":"","family":"Viechtbauer","given":"Wolfgang","non-dropping-particle":"","parse-names":false,"suffix":""}],"container-title":"Journal of Statistical Software","editor":[{"dropping-particle":"","family":"Statistiek","given":"FHML Methodologie &amp;","non-dropping-particle":"","parse-names":false,"suffix":""},{"dropping-particle":"","family":"Care","given":"RS: CAPHRI School for Public Health and Primary","non-dropping-particle":"","parse-names":false,"suffix":""}],"id":"ITEM-1","issue":"3","issued":{"date-parts":[["2010"]]},"page":"1-48","title":"Conducting meta-analyses in R with the metafor package","type":"article-journal","volume":"36"}}],"schema":"https://github.com/citation-style-language/schema/raw/master/csl-citation.json"} </w:instrText>
+        <w:instrText xml:space="preserve"> ADDIN ZOTERO_ITEM CSL_CITATION {"citationID":"JjIdEojW","properties":{"formattedCitation":"(Viechtbauer, 2010)","plainCitation":"(Viechtbauer, 2010)","noteIndex":0},"citationItems":[{"id":"Jm3aFJpO/kjuBqT1D","uris":["http://www.mendeley.com/documents/?uuid=60c380d8-2a14-4a62-8ade-8b2dfc8bd618"],"itemData":{"DOI":"10.18637/jss.v036.i03","ISSN":"1548-7660","author":[{"dropping-particle":"","family":"Viechtbauer","given":"Wolfgang","non-dropping-particle":"","parse-names":false,"suffix":""}],"container-title":"Journal of Statistical Software","editor":[{"dropping-particle":"","family":"Statistiek","given":"FHML Methodologie &amp;","non-dropping-particle":"","parse-names":false,"suffix":""},{"dropping-particle":"","family":"Care","given":"RS: CAPHRI School for Public Health and Primary","non-dropping-particle":"","parse-names":false,"suffix":""}],"id":"ITEM-1","issue":"3","issued":{"date-parts":[["2010"]]},"page":"1-48","title":"Conducting meta-analyses in R with the metafor package","type":"article-journal","volume":"36"}}],"schema":"https://github.com/citation-style-language/schema/raw/master/csl-citation.json"} </w:instrText>
       </w:r>
       <w:r>
         <w:fldChar w:fldCharType="separate"/>
@@ -361,7 +361,7 @@
         <w:fldChar w:fldCharType="begin" w:fldLock="1"/>
       </w:r>
       <w:r>
-        <w:instrText xml:space="preserve"> ADDIN ZOTERO_ITEM CSL_CITATION {"citationID":"sH00td1K","properties":{"formattedCitation":"(J. E. Pustejovsky, 2020a)","plainCitation":"(J. E. Pustejovsky, 2020a)","noteIndex":0},"citationItems":[{"id":"IWCqHIQb/dZ433fii","uris":["http://www.mendeley.com/documents/?uuid=c31e286c-698e-49b6-93a5-71a91a74bc72"],"itemData":{"author":[{"dropping-particle":"","family":"Pustejovsky","given":"James E.","non-dropping-particle":"","parse-names":false,"suffix":""}],"id":"ITEM-1","issued":{"date-parts":[["2020"]]},"number":"0.5.5","publisher":"cran.r-project.org","title":"clubSandwich: Cluster-robust (sandwich) variance estimators with small-sample corrections","type":"article"}}],"schema":"https://github.com/citation-style-language/schema/raw/master/csl-citation.json"} </w:instrText>
+        <w:instrText xml:space="preserve"> ADDIN ZOTERO_ITEM CSL_CITATION {"citationID":"sH00td1K","properties":{"formattedCitation":"(J. E. Pustejovsky, 2020a)","plainCitation":"(J. E. Pustejovsky, 2020a)","noteIndex":0},"citationItems":[{"id":"Jm3aFJpO/Ikc4oNg1","uris":["http://www.mendeley.com/documents/?uuid=c31e286c-698e-49b6-93a5-71a91a74bc72"],"itemData":{"author":[{"dropping-particle":"","family":"Pustejovsky","given":"James E.","non-dropping-particle":"","parse-names":false,"suffix":""}],"id":"ITEM-1","issued":{"date-parts":[["2020"]]},"number":"0.5.5","publisher":"cran.r-project.org","title":"clubSandwich: Cluster-robust (sandwich) variance estimators with small-sample corrections","type":"article"}}],"schema":"https://github.com/citation-style-language/schema/raw/master/csl-citation.json"} </w:instrText>
       </w:r>
       <w:r>
         <w:fldChar w:fldCharType="separate"/>
@@ -382,7 +382,7 @@
         <w:fldChar w:fldCharType="begin" w:fldLock="1"/>
       </w:r>
       <w:r>
-        <w:instrText xml:space="preserve"> ADDIN ZOTERO_ITEM CSL_CITATION {"citationID":"T4NZESCf","properties":{"formattedCitation":"(Joshi &amp; Pustejovsky, 2022)","plainCitation":"(Joshi &amp; Pustejovsky, 2022)","noteIndex":0},"citationItems":[{"id":"IWCqHIQb/oLQEKKgO","uris":["http://www.mendeley.com/documents/?uuid=ea86516a-9768-4c9c-a6fe-177a16c35a9f"],"itemData":{"URL":"https://github.com/meghapsimatrix/wildmeta","author":[{"dropping-particle":"","family":"Joshi","given":"Megha","non-dropping-particle":"","parse-names":false,"suffix":""},{"dropping-particle":"","family":"Pustejovsky","given":"James E.","non-dropping-particle":"","parse-names":false,"suffix":""}],"id":"ITEM-1","issued":{"date-parts":[["2022"]]},"title":"wildmeta: Cluster wild bootstrapping for meta-analysis","type":"webpage"}}],"schema":"https://github.com/citation-style-language/schema/raw/master/csl-citation.json"} </w:instrText>
+        <w:instrText xml:space="preserve"> ADDIN ZOTERO_ITEM CSL_CITATION {"citationID":"T4NZESCf","properties":{"formattedCitation":"(Joshi &amp; Pustejovsky, 2022)","plainCitation":"(Joshi &amp; Pustejovsky, 2022)","noteIndex":0},"citationItems":[{"id":"Jm3aFJpO/q6hbKZWH","uris":["http://www.mendeley.com/documents/?uuid=ea86516a-9768-4c9c-a6fe-177a16c35a9f"],"itemData":{"URL":"https://github.com/meghapsimatrix/wildmeta","author":[{"dropping-particle":"","family":"Joshi","given":"Megha","non-dropping-particle":"","parse-names":false,"suffix":""},{"dropping-particle":"","family":"Pustejovsky","given":"James E.","non-dropping-particle":"","parse-names":false,"suffix":""}],"id":"ITEM-1","issued":{"date-parts":[["2022"]]},"title":"wildmeta: Cluster wild bootstrapping for meta-analysis","type":"webpage"}}],"schema":"https://github.com/citation-style-language/schema/raw/master/csl-citation.json"} </w:instrText>
       </w:r>
       <w:r>
         <w:fldChar w:fldCharType="separate"/>
@@ -403,7 +403,7 @@
         <w:fldChar w:fldCharType="begin" w:fldLock="1"/>
       </w:r>
       <w:r>
-        <w:instrText xml:space="preserve"> ADDIN ZOTERO_ITEM CSL_CITATION {"citationID":"d40HrVgS","properties":{"formattedCitation":"(J. E. Pustejovsky, Joshi, et al., 2025)","plainCitation":"(J. E. Pustejovsky, Joshi, et al., 2025)","noteIndex":0},"citationItems":[{"id":"IWCqHIQb/d1EASQFj","uris":["http://www.mendeley.com/documents/?uuid=259bbfe9-5ed3-454b-bd9c-cbef95b6cc98"],"itemData":{"author":[{"dropping-particle":"","family":"Pustejovsky","given":"James E.","non-dropping-particle":"","parse-names":false,"suffix":""},{"dropping-particle":"","family":"Joshi","given":"Megha","non-dropping-particle":"","parse-names":false,"suffix":""},{"dropping-particle":"","family":"Citkowicz","given":"Martyna","non-dropping-particle":"","parse-names":false,"suffix":""}],"id":"ITEM-1","issued":{"date-parts":[["2025"]]},"number":"0.1.5","title":"metaselection: Meta-analytic selection models with cluster-robust and cluster-bootstrap standard errors for dependent effect size estimates","type":"article"}}],"schema":"https://github.com/citation-style-language/schema/raw/master/csl-citation.json"} </w:instrText>
+        <w:instrText xml:space="preserve"> ADDIN ZOTERO_ITEM CSL_CITATION {"citationID":"d40HrVgS","properties":{"formattedCitation":"(J. E. Pustejovsky, Joshi, et al., 2025)","plainCitation":"(J. E. Pustejovsky, Joshi, et al., 2025)","noteIndex":0},"citationItems":[{"id":"Jm3aFJpO/gnJCPxQz","uris":["http://www.mendeley.com/documents/?uuid=259bbfe9-5ed3-454b-bd9c-cbef95b6cc98"],"itemData":{"author":[{"dropping-particle":"","family":"Pustejovsky","given":"James E.","non-dropping-particle":"","parse-names":false,"suffix":""},{"dropping-particle":"","family":"Joshi","given":"Megha","non-dropping-particle":"","parse-names":false,"suffix":""},{"dropping-particle":"","family":"Citkowicz","given":"Martyna","non-dropping-particle":"","parse-names":false,"suffix":""}],"id":"ITEM-1","issued":{"date-parts":[["2025"]]},"number":"0.1.5","title":"metaselection: Meta-analytic selection models with cluster-robust and cluster-bootstrap standard errors for dependent effect size estimates","type":"article"}}],"schema":"https://github.com/citation-style-language/schema/raw/master/csl-citation.json"} </w:instrText>
       </w:r>
       <w:r>
         <w:fldChar w:fldCharType="separate"/>
@@ -424,7 +424,7 @@
         <w:fldChar w:fldCharType="begin" w:fldLock="1"/>
       </w:r>
       <w:r>
-        <w:instrText xml:space="preserve"> ADDIN ZOTERO_ITEM CSL_CITATION {"citationID":"Eq5zszOt","properties":{"formattedCitation":"(van Aert, 2023)","plainCitation":"(van Aert, 2023)","noteIndex":0},"citationItems":[{"id":"IWCqHIQb/rUl4lgJg","uris":["http://www.mendeley.com/documents/?uuid=945eb4c4-5e83-45f5-9b8e-4b0f83564443"],"itemData":{"author":[{"dropping-particle":"","family":"Aert","given":"Robbie C M","non-dropping-particle":"van","parse-names":false,"suffix":""}],"id":"ITEM-1","issued":{"date-parts":[["2023"]]},"number":"0.2.7","publisher":"CRAN","title":"puniform: Meta-analysis methods correcting for publication bias","type":"article"}}],"schema":"https://github.com/citation-style-language/schema/raw/master/csl-citation.json"} </w:instrText>
+        <w:instrText xml:space="preserve"> ADDIN ZOTERO_ITEM CSL_CITATION {"citationID":"Eq5zszOt","properties":{"formattedCitation":"(van Aert, 2023)","plainCitation":"(van Aert, 2023)","noteIndex":0},"citationItems":[{"id":"Jm3aFJpO/O8VDKqLj","uris":["http://www.mendeley.com/documents/?uuid=945eb4c4-5e83-45f5-9b8e-4b0f83564443"],"itemData":{"author":[{"dropping-particle":"","family":"Aert","given":"Robbie C M","non-dropping-particle":"van","parse-names":false,"suffix":""}],"id":"ITEM-1","issued":{"date-parts":[["2023"]]},"number":"0.2.7","publisher":"CRAN","title":"puniform: Meta-analysis methods correcting for publication bias","type":"article"}}],"schema":"https://github.com/citation-style-language/schema/raw/master/csl-citation.json"} </w:instrText>
       </w:r>
       <w:r>
         <w:fldChar w:fldCharType="separate"/>
@@ -444,7 +444,7 @@
         <w:fldChar w:fldCharType="begin" w:fldLock="1"/>
       </w:r>
       <w:r>
-        <w:instrText xml:space="preserve"> ADDIN ZOTERO_ITEM CSL_CITATION {"citationID":"iFg0qBPJ","properties":{"formattedCitation":"(Maassen et al., 2020)","plainCitation":"(Maassen et al., 2020)","noteIndex":0},"citationItems":[{"id":"IWCqHIQb/iAn1vuTY","uris":["http://www.mendeley.com/documents/?uuid=1c4d800a-f836-4d53-9af0-6975a35719bd"],"itemData":{"DOI":"10.1371/journal.pone.0233107","ISSN":"1932-6203","abstract":"To determine the reproducibility of psychological meta-analyses, we investigated whether we could reproduce 500 primary study effect sizes drawn from 33 published meta-analyses based on the information given in the meta-analyses, and whether recomputations of primary study effect sizes altered the overall results of the meta-analysis. Results showed that almost half (k = 224) of all sampled primary effect sizes could not be reproduced based on the reported information in the meta-analysis, mostly because of incomplete or missing information on how effect sizes from primary studies were selected and computed. Overall, this led to small discrepancies in the computation of mean effect sizes, confidence intervals and heterogeneity estimates in 13 out of 33 meta-analyses. We provide recommendations to improve transparancy in the reporting of the entire meta-analytic process, including the use of preregistration, data and workflow sharing, and explicit coding practices.","author":[{"dropping-particle":"","family":"Maassen","given":"Esther","non-dropping-particle":"","parse-names":false,"suffix":""},{"dropping-particle":"","family":"Assen","given":"Marcel","non-dropping-particle":"van","parse-names":false,"suffix":""},{"dropping-particle":"","family":"Nuijten","given":"Michèle","non-dropping-particle":"","parse-names":false,"suffix":""},{"dropping-particle":"","family":"Olsson Collentine","given":"Anton","non-dropping-particle":"","parse-names":false,"suffix":""},{"dropping-particle":"","family":"Wicherts","given":"Jelte","non-dropping-particle":"","parse-names":false,"suffix":""}],"container-title":"PloS one","id":"ITEM-1","issue":"5","issued":{"date-parts":[["2020"]]},"note":"Competing Interests: I have read the journal's policy and the authors of this manuscript have the following competing interests: Jelte M. Wicherts is a PLOS ONE Editorial Board member. This does not alter the authors’ adherence to PLOS ONE Editorial policies and criteria.","page":"e0233107","publisher":"Public Library of Science","publisher-place":"United States","title":"Reproducibility of individual effect sizes in meta-analyses in psychology","type":"article-journal","volume":"15"}}],"schema":"https://github.com/citation-style-language/schema/raw/master/csl-citation.json"} </w:instrText>
+        <w:instrText xml:space="preserve"> ADDIN ZOTERO_ITEM CSL_CITATION {"citationID":"iFg0qBPJ","properties":{"formattedCitation":"(Maassen et al., 2020)","plainCitation":"(Maassen et al., 2020)","noteIndex":0},"citationItems":[{"id":"Jm3aFJpO/SW9R9lVw","uris":["http://www.mendeley.com/documents/?uuid=1c4d800a-f836-4d53-9af0-6975a35719bd"],"itemData":{"DOI":"10.1371/journal.pone.0233107","ISSN":"1932-6203","abstract":"To determine the reproducibility of psychological meta-analyses, we investigated whether we could reproduce 500 primary study effect sizes drawn from 33 published meta-analyses based on the information given in the meta-analyses, and whether recomputations of primary study effect sizes altered the overall results of the meta-analysis. Results showed that almost half (k = 224) of all sampled primary effect sizes could not be reproduced based on the reported information in the meta-analysis, mostly because of incomplete or missing information on how effect sizes from primary studies were selected and computed. Overall, this led to small discrepancies in the computation of mean effect sizes, confidence intervals and heterogeneity estimates in 13 out of 33 meta-analyses. We provide recommendations to improve transparancy in the reporting of the entire meta-analytic process, including the use of preregistration, data and workflow sharing, and explicit coding practices.","author":[{"dropping-particle":"","family":"Maassen","given":"Esther","non-dropping-particle":"","parse-names":false,"suffix":""},{"dropping-particle":"","family":"Assen","given":"Marcel","non-dropping-particle":"van","parse-names":false,"suffix":""},{"dropping-particle":"","family":"Nuijten","given":"Michèle","non-dropping-particle":"","parse-names":false,"suffix":""},{"dropping-particle":"","family":"Olsson Collentine","given":"Anton","non-dropping-particle":"","parse-names":false,"suffix":""},{"dropping-particle":"","family":"Wicherts","given":"Jelte","non-dropping-particle":"","parse-names":false,"suffix":""}],"container-title":"PloS one","id":"ITEM-1","issue":"5","issued":{"date-parts":[["2020"]]},"note":"Competing Interests: I have read the journal's policy and the authors of this manuscript have the following competing interests: Jelte M. Wicherts is a PLOS ONE Editorial Board member. This does not alter the authors’ adherence to PLOS ONE Editorial policies and criteria.","page":"e0233107","publisher":"Public Library of Science","publisher-place":"United States","title":"Reproducibility of individual effect sizes in meta-analyses in psychology","type":"article-journal","volume":"15"}}],"schema":"https://github.com/citation-style-language/schema/raw/master/csl-citation.json"} </w:instrText>
       </w:r>
       <w:r>
         <w:fldChar w:fldCharType="separate"/>
@@ -464,7 +464,7 @@
         <w:fldChar w:fldCharType="begin" w:fldLock="1"/>
       </w:r>
       <w:r>
-        <w:instrText xml:space="preserve"> ADDIN ZOTERO_ITEM CSL_CITATION {"citationID":"LsEUDrxQ","properties":{"formattedCitation":"(L. V. Hedges, 1981)","plainCitation":"(L. V. Hedges, 1981)","noteIndex":0},"citationItems":[{"id":"IWCqHIQb/2b8DSx8X","uris":["http://www.mendeley.com/documents/?uuid=2e656e49-4e32-4e16-be60-30bab9cefcd3"],"itemData":{"DOI":"10.2307/1164588","ISSN":"0362-9791","author":[{"dropping-particle":"V.","family":"Hedges","given":"Larry","non-dropping-particle":"","parse-names":false,"suffix":""}],"container-title":"Journal of Educational Statistics","id":"ITEM-1","issue":"2","issued":{"date-parts":[["1981"]]},"page":"107-128","publisher":"Sage Publications Sage CA: Thousand Oaks, CA","title":"Distribution theory for Glass's estimator of effect size and related estimators","type":"article-journal","volume":"6"}}],"schema":"https://github.com/citation-style-language/schema/raw/master/csl-citation.json"} </w:instrText>
+        <w:instrText xml:space="preserve"> ADDIN ZOTERO_ITEM CSL_CITATION {"citationID":"LsEUDrxQ","properties":{"formattedCitation":"(L. V. Hedges, 1981)","plainCitation":"(L. V. Hedges, 1981)","noteIndex":0},"citationItems":[{"id":"Jm3aFJpO/XjzrCfZG","uris":["http://www.mendeley.com/documents/?uuid=2e656e49-4e32-4e16-be60-30bab9cefcd3"],"itemData":{"DOI":"10.2307/1164588","ISSN":"0362-9791","author":[{"dropping-particle":"V.","family":"Hedges","given":"Larry","non-dropping-particle":"","parse-names":false,"suffix":""}],"container-title":"Journal of Educational Statistics","id":"ITEM-1","issue":"2","issued":{"date-parts":[["1981"]]},"page":"107-128","publisher":"Sage Publications Sage CA: Thousand Oaks, CA","title":"Distribution theory for Glass's estimator of effect size and related estimators","type":"article-journal","volume":"6"}}],"schema":"https://github.com/citation-style-language/schema/raw/master/csl-citation.json"} </w:instrText>
       </w:r>
       <w:r>
         <w:fldChar w:fldCharType="separate"/>
@@ -485,7 +485,7 @@
         <w:fldChar w:fldCharType="begin" w:fldLock="1"/>
       </w:r>
       <w:r>
-        <w:instrText xml:space="preserve"> ADDIN ZOTERO_ITEM CSL_CITATION {"citationID":"M14CmnFv","properties":{"formattedCitation":"(L. V Hedges et al., 2023; Morris, 2008; J. E. Pustejovsky, 2016; WWC, 2021)","plainCitation":"(L. V Hedges et al., 2023; Morris, 2008; J. E. Pustejovsky, 2016; WWC, 2021)","noteIndex":0},"citationItems":[{"id":"IWCqHIQb/LB3ZvhVq","uris":["http://www.mendeley.com/documents/?uuid=0fac4442-d316-4527-8210-3b553c4ed2e2"],"itemData":{"DOI":"10.1111/bmsp.12296","ISSN":"0007-1102","abstract":"Abstract It is common practice in both randomized and quasi-experiments to adjust for baseline characteristics when estimating the average effect of an intervention. The inclusion of a pre-test, for example, can reduce both the standard error of this estimate and?in non-randomized designs?its bias. At the same time, it is also standard to report the effect of an intervention in standardized effect size units, thereby making it comparable to other interventions and studies. Curiously, the estimation of this effect size, including covariate adjustment, has received little attention. In this article, we provide a framework for defining effect sizes in designs with a pre-test (e.g., difference-in-differences and analysis of covariance) and propose estimators of those effect sizes. The estimators and approximations to their sampling distributions are evaluated using a simulation study and then demonstrated using an example from published data.","author":[{"dropping-particle":"V","family":"Hedges","given":"Larry","non-dropping-particle":"","parse-names":false,"suffix":""},{"dropping-particle":"","family":"Tipton","given":"Elizabeth","non-dropping-particle":"","parse-names":false,"suffix":""},{"dropping-particle":"","family":"Zejnullahi","given":"Rrita","non-dropping-particle":"","parse-names":false,"suffix":""},{"dropping-particle":"","family":"Diaz","given":"Karina G","non-dropping-particle":"","parse-names":false,"suffix":""}],"container-title":"British Journal of Mathematical and Statistical Psychology","id":"ITEM-1","issued":{"date-parts":[["2023","1","2"]]},"note":"https://doi.org/10.1111/bmsp.12296","publisher":"John Wiley &amp; Sons, Ltd","title":"Effect sizes in ANCOVA and difference-in-differences designs","type":"article-journal"}},{"id":"IWCqHIQb/MPH8c1LS","uris":["http://www.mendeley.com/documents/?uuid=7627b063-f26c-453a-9f28-c681d73a900d"],"itemData":{"URL":"https://www.jepusto.com/alternative-formulas-for-the-smd/","author":[{"dropping-particle":"","family":"Pustejovsky","given":"James E.","non-dropping-particle":"","parse-names":false,"suffix":""}],"id":"ITEM-2","issued":{"date-parts":[["2016"]]},"title":"Alternative formulas for the standardized mean difference","type":"webpage"}},{"id":"IWCqHIQb/LzykHW07","uris":["http://www.mendeley.com/documents/?uuid=89116b50-b5fa-41d4-af47-6ef362bc7e7d"],"itemData":{"author":[{"dropping-particle":"","family":"WWC","given":"","non-dropping-particle":"","parse-names":false,"suffix":""}],"id":"ITEM-3","issued":{"date-parts":[["2021"]]},"publisher":"Institute of Education Sciences","title":"Supplement document for Appendix E and the What Works Clearinghouse procedures handbook, version 4.1","type":"article"}},{"id":"IWCqHIQb/wxvQYbzh","uris":["http://www.mendeley.com/documents/?uuid=f2d63b13-1173-4e2f-9781-223948b19ad6"],"itemData":{"DOI":"10.1177/1094428106291059","ISSN":"1094-4281","abstract":"Previous research has recommended several measures of effect size for studies with repeated measurements in both treatment and control groups. Three alternate effect size estimates were compared in terms of bias, precision, and robustness to heterogeneity of variance. The results favored an effect size based on the mean pre-post change in the treatment group minus the mean pre-post change in the control group, divided by the pooled pretest standard deviation.","author":[{"dropping-particle":"","family":"Morris","given":"Scott B","non-dropping-particle":"","parse-names":false,"suffix":""}],"container-title":"Organizational research methods","id":"ITEM-4","issue":"2","issued":{"date-parts":[["2008"]]},"page":"364-386","publisher":"Sage Publications","publisher-place":"London, England","title":"Estimating effect sizes from pretest-posttest-control group designs","type":"article-journal","volume":"11"}}],"schema":"https://github.com/citation-style-language/schema/raw/master/csl-citation.json"} </w:instrText>
+        <w:instrText xml:space="preserve"> ADDIN ZOTERO_ITEM CSL_CITATION {"citationID":"M14CmnFv","properties":{"formattedCitation":"(L. V Hedges et al., 2023; Morris, 2008; J. E. Pustejovsky, 2016; WWC, 2021)","plainCitation":"(L. V Hedges et al., 2023; Morris, 2008; J. E. Pustejovsky, 2016; WWC, 2021)","noteIndex":0},"citationItems":[{"id":"Jm3aFJpO/0oYyhQco","uris":["http://www.mendeley.com/documents/?uuid=0fac4442-d316-4527-8210-3b553c4ed2e2"],"itemData":{"DOI":"10.1111/bmsp.12296","ISSN":"0007-1102","abstract":"Abstract It is common practice in both randomized and quasi-experiments to adjust for baseline characteristics when estimating the average effect of an intervention. The inclusion of a pre-test, for example, can reduce both the standard error of this estimate and?in non-randomized designs?its bias. At the same time, it is also standard to report the effect of an intervention in standardized effect size units, thereby making it comparable to other interventions and studies. Curiously, the estimation of this effect size, including covariate adjustment, has received little attention. In this article, we provide a framework for defining effect sizes in designs with a pre-test (e.g., difference-in-differences and analysis of covariance) and propose estimators of those effect sizes. The estimators and approximations to their sampling distributions are evaluated using a simulation study and then demonstrated using an example from published data.","author":[{"dropping-particle":"V","family":"Hedges","given":"Larry","non-dropping-particle":"","parse-names":false,"suffix":""},{"dropping-particle":"","family":"Tipton","given":"Elizabeth","non-dropping-particle":"","parse-names":false,"suffix":""},{"dropping-particle":"","family":"Zejnullahi","given":"Rrita","non-dropping-particle":"","parse-names":false,"suffix":""},{"dropping-particle":"","family":"Diaz","given":"Karina G","non-dropping-particle":"","parse-names":false,"suffix":""}],"container-title":"British Journal of Mathematical and Statistical Psychology","id":"ITEM-1","issued":{"date-parts":[["2023","1","2"]]},"note":"https://doi.org/10.1111/bmsp.12296","publisher":"John Wiley &amp; Sons, Ltd","title":"Effect sizes in ANCOVA and difference-in-differences designs","type":"article-journal"}},{"id":"Jm3aFJpO/acaoqBCp","uris":["http://www.mendeley.com/documents/?uuid=7627b063-f26c-453a-9f28-c681d73a900d"],"itemData":{"URL":"https://www.jepusto.com/alternative-formulas-for-the-smd/","author":[{"dropping-particle":"","family":"Pustejovsky","given":"James E.","non-dropping-particle":"","parse-names":false,"suffix":""}],"id":"ITEM-2","issued":{"date-parts":[["2016"]]},"title":"Alternative formulas for the standardized mean difference","type":"webpage"}},{"id":"Jm3aFJpO/trKn7TRm","uris":["http://www.mendeley.com/documents/?uuid=89116b50-b5fa-41d4-af47-6ef362bc7e7d"],"itemData":{"author":[{"dropping-particle":"","family":"WWC","given":"","non-dropping-particle":"","parse-names":false,"suffix":""}],"id":"ITEM-3","issued":{"date-parts":[["2021"]]},"publisher":"Institute of Education Sciences","title":"Supplement document for Appendix E and the What Works Clearinghouse procedures handbook, version 4.1","type":"article"}},{"id":"Jm3aFJpO/g0vM5h5P","uris":["http://www.mendeley.com/documents/?uuid=f2d63b13-1173-4e2f-9781-223948b19ad6"],"itemData":{"DOI":"10.1177/1094428106291059","ISSN":"1094-4281","abstract":"Previous research has recommended several measures of effect size for studies with repeated measurements in both treatment and control groups. Three alternate effect size estimates were compared in terms of bias, precision, and robustness to heterogeneity of variance. The results favored an effect size based on the mean pre-post change in the treatment group minus the mean pre-post change in the control group, divided by the pooled pretest standard deviation.","author":[{"dropping-particle":"","family":"Morris","given":"Scott B","non-dropping-particle":"","parse-names":false,"suffix":""}],"container-title":"Organizational research methods","id":"ITEM-4","issue":"2","issued":{"date-parts":[["2008"]]},"page":"364-386","publisher":"Sage Publications","publisher-place":"London, England","title":"Estimating effect sizes from pretest-posttest-control group designs","type":"article-journal","volume":"11"}}],"schema":"https://github.com/citation-style-language/schema/raw/master/csl-citation.json"} </w:instrText>
       </w:r>
       <w:r>
         <w:fldChar w:fldCharType="separate"/>
@@ -506,7 +506,7 @@
         <w:fldChar w:fldCharType="begin" w:fldLock="1"/>
       </w:r>
       <w:r>
-        <w:instrText xml:space="preserve"> ADDIN ZOTERO_ITEM CSL_CITATION {"citationID":"zhiMr1UR","properties":{"formattedCitation":"(Fitzgerald &amp; Tipton, 2024)","plainCitation":"(Fitzgerald &amp; Tipton, 2024)","noteIndex":0},"citationItems":[{"id":"IWCqHIQb/ViSyRfAI","uris":["http://www.mendeley.com/documents/?uuid=35692fd6-0854-4f3a-b671-13abf15d4d88"],"itemData":{"DOI":"10.3102/10769986241238478","ISSN":"1076-9986","abstract":"This article presents methods for using extant data to improve the properties of estimators of the standardized mean difference (SMD) effect size. Because samples recruited into education research studies are often more homogeneous than the populations of policy interest, the variation in educational outcomes can be smaller in these samples than is reflective of the true variation in the population. This affects effect size estimation since the sample standard deviation is used in the denominator of the SMD. We propose leveraging extant data on sample variance estimates from multiple studies, made available via clearinghouse databases such as the What Works Clearinghouse, to standardize a mean difference. This allows effect sizes to be benchmarked across a common and broad population, thus enabling better comparability across studies and interventions. We derive the new estimators of the population variance and the corresponding SMD, which pool sample variances from multiple studies using both an analysis of variance and a meta-analytic framework. We demonstrate the properties of these estimators via analytic and simulation results and offer recommendations for when these estimators are appropriate in practice.","author":[{"dropping-particle":"","family":"Fitzgerald","given":"Kaitlyn G","non-dropping-particle":"","parse-names":false,"suffix":""},{"dropping-particle":"","family":"Tipton","given":"Elizabeth","non-dropping-particle":"","parse-names":false,"suffix":""}],"container-title":"Journal of Educational and Behavioral Statistics","id":"ITEM-1","issued":{"date-parts":[["2024","4","7"]]},"note":"doi: 10.3102/10769986241238478","page":"10769986241238478","publisher":"American Educational Research Association","title":"Using Extant Data to Improve Estimation of the Standardized Mean Difference","type":"article-journal"}}],"schema":"https://github.com/citation-style-language/schema/raw/master/csl-citation.json"} </w:instrText>
+        <w:instrText xml:space="preserve"> ADDIN ZOTERO_ITEM CSL_CITATION {"citationID":"zhiMr1UR","properties":{"formattedCitation":"(Fitzgerald &amp; Tipton, 2024)","plainCitation":"(Fitzgerald &amp; Tipton, 2024)","noteIndex":0},"citationItems":[{"id":"Jm3aFJpO/Z66bHX7q","uris":["http://www.mendeley.com/documents/?uuid=35692fd6-0854-4f3a-b671-13abf15d4d88"],"itemData":{"DOI":"10.3102/10769986241238478","ISSN":"1076-9986","abstract":"This article presents methods for using extant data to improve the properties of estimators of the standardized mean difference (SMD) effect size. Because samples recruited into education research studies are often more homogeneous than the populations of policy interest, the variation in educational outcomes can be smaller in these samples than is reflective of the true variation in the population. This affects effect size estimation since the sample standard deviation is used in the denominator of the SMD. We propose leveraging extant data on sample variance estimates from multiple studies, made available via clearinghouse databases such as the What Works Clearinghouse, to standardize a mean difference. This allows effect sizes to be benchmarked across a common and broad population, thus enabling better comparability across studies and interventions. We derive the new estimators of the population variance and the corresponding SMD, which pool sample variances from multiple studies using both an analysis of variance and a meta-analytic framework. We demonstrate the properties of these estimators via analytic and simulation results and offer recommendations for when these estimators are appropriate in practice.","author":[{"dropping-particle":"","family":"Fitzgerald","given":"Kaitlyn G","non-dropping-particle":"","parse-names":false,"suffix":""},{"dropping-particle":"","family":"Tipton","given":"Elizabeth","non-dropping-particle":"","parse-names":false,"suffix":""}],"container-title":"Journal of Educational and Behavioral Statistics","id":"ITEM-1","issued":{"date-parts":[["2024","4","7"]]},"note":"doi: 10.3102/10769986241238478","page":"10769986241238478","publisher":"American Educational Research Association","title":"Using Extant Data to Improve Estimation of the Standardized Mean Difference","type":"article-journal"}}],"schema":"https://github.com/citation-style-language/schema/raw/master/csl-citation.json"} </w:instrText>
       </w:r>
       <w:r>
         <w:fldChar w:fldCharType="separate"/>
@@ -527,7 +527,7 @@
         <w:fldChar w:fldCharType="begin" w:fldLock="1"/>
       </w:r>
       <w:r>
-        <w:instrText xml:space="preserve"> ADDIN ZOTERO_ITEM CSL_CITATION {"citationID":"QRdHOmJ3","properties":{"formattedCitation":"(Borenstein &amp; Hedges, 2019; Fitzgerald &amp; Tipton, 2024; L. V Hedges et al., 2023; Higgins, Li, et al., 2019; J. E. Pustejovsky, 2016; Wilson, 2016; WWC, 2021)","plainCitation":"(Borenstein &amp; Hedges, 2019; Fitzgerald &amp; Tipton, 2024; L. V Hedges et al., 2023; Higgins, Li, et al., 2019; J. E. Pustejovsky, 2016; Wilson, 2016; WWC, 2021)","noteIndex":0},"citationItems":[{"id":"IWCqHIQb/QQDKjROW","uris":["http://www.mendeley.com/documents/?uuid=ac2c33c7-747a-4d8e-b22a-6445f1549bbd"],"itemData":{"author":[{"dropping-particle":"","family":"Higgins","given":"Julian P T","non-dropping-particle":"","parse-names":false,"suffix":""},{"dropping-particle":"","family":"Li","given":"Tianjing","non-dropping-particle":"","parse-names":false,"suffix":""},{"dropping-particle":"","family":"Deeks","given":"Jonathan J","non-dropping-particle":"","parse-names":false,"suffix":""}],"container-title":"Cochrane handbook for systematic reviews of interventions","id":"ITEM-1","issued":{"date-parts":[["2019"]]},"page":"143-176","publisher":"Wiley Online Library","title":"Choosing effect measures and computing estimates of effect","type":"article-journal"}},{"id":"IWCqHIQb/8ou8wKIc","uris":["http://www.mendeley.com/documents/?uuid=99835b90-6304-450c-b441-fedad16b1ed0"],"itemData":{"author":[{"dropping-particle":"","family":"Borenstein","given":"Micahel","non-dropping-particle":"","parse-names":false,"suffix":""},{"dropping-particle":"V.","family":"Hedges","given":"Larry","non-dropping-particle":"","parse-names":false,"suffix":""}],"chapter-number":"11","container-title":"The handbook of research synthesis and meta-analysis","edition":"3","editor":[{"dropping-particle":"","family":"Cooper","given":"Harris","non-dropping-particle":"","parse-names":false,"suffix":""},{"dropping-particle":"V.","family":"Hedges","given":"Larry","non-dropping-particle":"","parse-names":false,"suffix":""},{"dropping-particle":"","family":"Valentine","given":"Jeffrey C.","non-dropping-particle":"","parse-names":false,"suffix":""}],"id":"ITEM-2","issued":{"date-parts":[["2019"]]},"page":"207-242","publisher":"Russell Sage Foundation West Sussex","title":"Effect sizes for meta-analysis","type":"chapter"}},{"id":"IWCqHIQb/MPH8c1LS","uris":["http://www.mendeley.com/documents/?uuid=7627b063-f26c-453a-9f28-c681d73a900d"],"itemData":{"URL":"https://www.jepusto.com/alternative-formulas-for-the-smd/","author":[{"dropping-particle":"","family":"Pustejovsky","given":"James E.","non-dropping-particle":"","parse-names":false,"suffix":""}],"id":"ITEM-3","issued":{"date-parts":[["2016"]]},"title":"Alternative formulas for the standardized mean difference","type":"webpage"}},{"id":"IWCqHIQb/nju2Tjhd","uris":["http://www.mendeley.com/documents/?uuid=65e4fdad-137b-45f6-bf94-c7bbc29a8be1"],"itemData":{"author":[{"dropping-particle":"","family":"Wilson","given":"David B","non-dropping-particle":"","parse-names":false,"suffix":""}],"id":"ITEM-4","issued":{"date-parts":[["2016"]]},"publisher":"Unpublished manuscript","title":"Formulas used by the \"Practical Meta-Analysis Effect Size Calculator\"","type":"article-journal"}},{"id":"IWCqHIQb/LzykHW07","uris":["http://www.mendeley.com/documents/?uuid=89116b50-b5fa-41d4-af47-6ef362bc7e7d"],"itemData":{"author":[{"dropping-particle":"","family":"WWC","given":"","non-dropping-particle":"","parse-names":false,"suffix":""}],"id":"ITEM-5","issued":{"date-parts":[["2021"]]},"publisher":"Institute of Education Sciences","title":"Supplement document for Appendix E and the What Works Clearinghouse procedures handbook, version 4.1","type":"article"}},{"id":"IWCqHIQb/LB3ZvhVq","uris":["http://www.mendeley.com/documents/?uuid=0fac4442-d316-4527-8210-3b553c4ed2e2"],"itemData":{"DOI":"10.1111/bmsp.12296","ISSN":"0007-1102","abstract":"Abstract It is common practice in both randomized and quasi-experiments to adjust for baseline characteristics when estimating the average effect of an intervention. The inclusion of a pre-test, for example, can reduce both the standard error of this estimate and?in non-randomized designs?its bias. At the same time, it is also standard to report the effect of an intervention in standardized effect size units, thereby making it comparable to other interventions and studies. Curiously, the estimation of this effect size, including covariate adjustment, has received little attention. In this article, we provide a framework for defining effect sizes in designs with a pre-test (e.g., difference-in-differences and analysis of covariance) and propose estimators of those effect sizes. The estimators and approximations to their sampling distributions are evaluated using a simulation study and then demonstrated using an example from published data.","author":[{"dropping-particle":"V","family":"Hedges","given":"Larry","non-dropping-particle":"","parse-names":false,"suffix":""},{"dropping-particle":"","family":"Tipton","given":"Elizabeth","non-dropping-particle":"","parse-names":false,"suffix":""},{"dropping-particle":"","family":"Zejnullahi","given":"Rrita","non-dropping-particle":"","parse-names":false,"suffix":""},{"dropping-particle":"","family":"Diaz","given":"Karina G","non-dropping-particle":"","parse-names":false,"suffix":""}],"container-title":"British Journal of Mathematical and Statistical Psychology","id":"ITEM-6","issued":{"date-parts":[["2023","1","2"]]},"note":"https://doi.org/10.1111/bmsp.12296","publisher":"John Wiley &amp; Sons, Ltd","title":"Effect sizes in ANCOVA and difference-in-differences designs","type":"article-journal"}},{"id":"IWCqHIQb/ViSyRfAI","uris":["http://www.mendeley.com/documents/?uuid=35692fd6-0854-4f3a-b671-13abf15d4d88"],"itemData":{"DOI":"10.3102/10769986241238478","ISSN":"1076-9986","abstract":"This article presents methods for using extant data to improve the properties of estimators of the standardized mean difference (SMD) effect size. Because samples recruited into education research studies are often more homogeneous than the populations of policy interest, the variation in educational outcomes can be smaller in these samples than is reflective of the true variation in the population. This affects effect size estimation since the sample standard deviation is used in the denominator of the SMD. We propose leveraging extant data on sample variance estimates from multiple studies, made available via clearinghouse databases such as the What Works Clearinghouse, to standardize a mean difference. This allows effect sizes to be benchmarked across a common and broad population, thus enabling better comparability across studies and interventions. We derive the new estimators of the population variance and the corresponding SMD, which pool sample variances from multiple studies using both an analysis of variance and a meta-analytic framework. We demonstrate the properties of these estimators via analytic and simulation results and offer recommendations for when these estimators are appropriate in practice.","author":[{"dropping-particle":"","family":"Fitzgerald","given":"Kaitlyn G","non-dropping-particle":"","parse-names":false,"suffix":""},{"dropping-particle":"","family":"Tipton","given":"Elizabeth","non-dropping-particle":"","parse-names":false,"suffix":""}],"container-title":"Journal of Educational and Behavioral Statistics","id":"ITEM-7","issued":{"date-parts":[["2024","4","7"]]},"note":"doi: 10.3102/10769986241238478","page":"10769986241238478","publisher":"American Educational Research Association","title":"Using Extant Data to Improve Estimation of the Standardized Mean Difference","type":"article-journal"}}],"schema":"https://github.com/citation-style-language/schema/raw/master/csl-citation.json"} </w:instrText>
+        <w:instrText xml:space="preserve"> ADDIN ZOTERO_ITEM CSL_CITATION {"citationID":"QRdHOmJ3","properties":{"formattedCitation":"(Borenstein &amp; Hedges, 2019; Fitzgerald &amp; Tipton, 2024; L. V Hedges et al., 2023; Higgins, Li, et al., 2019; J. E. Pustejovsky, 2016; Wilson, 2016; WWC, 2021)","plainCitation":"(Borenstein &amp; Hedges, 2019; Fitzgerald &amp; Tipton, 2024; L. V Hedges et al., 2023; Higgins, Li, et al., 2019; J. E. Pustejovsky, 2016; Wilson, 2016; WWC, 2021)","noteIndex":0},"citationItems":[{"id":"Jm3aFJpO/ht7JimF5","uris":["http://www.mendeley.com/documents/?uuid=ac2c33c7-747a-4d8e-b22a-6445f1549bbd"],"itemData":{"author":[{"dropping-particle":"","family":"Higgins","given":"Julian P T","non-dropping-particle":"","parse-names":false,"suffix":""},{"dropping-particle":"","family":"Li","given":"Tianjing","non-dropping-particle":"","parse-names":false,"suffix":""},{"dropping-particle":"","family":"Deeks","given":"Jonathan J","non-dropping-particle":"","parse-names":false,"suffix":""}],"container-title":"Cochrane handbook for systematic reviews of interventions","id":"ITEM-1","issued":{"date-parts":[["2019"]]},"page":"143-176","publisher":"Wiley Online Library","title":"Choosing effect measures and computing estimates of effect","type":"article-journal"}},{"id":"Jm3aFJpO/a6Jx5p0L","uris":["http://www.mendeley.com/documents/?uuid=99835b90-6304-450c-b441-fedad16b1ed0"],"itemData":{"author":[{"dropping-particle":"","family":"Borenstein","given":"Micahel","non-dropping-particle":"","parse-names":false,"suffix":""},{"dropping-particle":"V.","family":"Hedges","given":"Larry","non-dropping-particle":"","parse-names":false,"suffix":""}],"chapter-number":"11","container-title":"The handbook of research synthesis and meta-analysis","edition":"3","editor":[{"dropping-particle":"","family":"Cooper","given":"Harris","non-dropping-particle":"","parse-names":false,"suffix":""},{"dropping-particle":"V.","family":"Hedges","given":"Larry","non-dropping-particle":"","parse-names":false,"suffix":""},{"dropping-particle":"","family":"Valentine","given":"Jeffrey C.","non-dropping-particle":"","parse-names":false,"suffix":""}],"id":"ITEM-2","issued":{"date-parts":[["2019"]]},"page":"207-242","publisher":"Russell Sage Foundation West Sussex","title":"Effect sizes for meta-analysis","type":"chapter"}},{"id":"Jm3aFJpO/acaoqBCp","uris":["http://www.mendeley.com/documents/?uuid=7627b063-f26c-453a-9f28-c681d73a900d"],"itemData":{"URL":"https://www.jepusto.com/alternative-formulas-for-the-smd/","author":[{"dropping-particle":"","family":"Pustejovsky","given":"James E.","non-dropping-particle":"","parse-names":false,"suffix":""}],"id":"ITEM-3","issued":{"date-parts":[["2016"]]},"title":"Alternative formulas for the standardized mean difference","type":"webpage"}},{"id":"Jm3aFJpO/a7F3GF2O","uris":["http://www.mendeley.com/documents/?uuid=65e4fdad-137b-45f6-bf94-c7bbc29a8be1"],"itemData":{"author":[{"dropping-particle":"","family":"Wilson","given":"David B","non-dropping-particle":"","parse-names":false,"suffix":""}],"id":"ITEM-4","issued":{"date-parts":[["2016"]]},"publisher":"Unpublished manuscript","title":"Formulas used by the \"Practical Meta-Analysis Effect Size Calculator\"","type":"article-journal"}},{"id":"Jm3aFJpO/trKn7TRm","uris":["http://www.mendeley.com/documents/?uuid=89116b50-b5fa-41d4-af47-6ef362bc7e7d"],"itemData":{"author":[{"dropping-particle":"","family":"WWC","given":"","non-dropping-particle":"","parse-names":false,"suffix":""}],"id":"ITEM-5","issued":{"date-parts":[["2021"]]},"publisher":"Institute of Education Sciences","title":"Supplement document for Appendix E and the What Works Clearinghouse procedures handbook, version 4.1","type":"article"}},{"id":"Jm3aFJpO/0oYyhQco","uris":["http://www.mendeley.com/documents/?uuid=0fac4442-d316-4527-8210-3b553c4ed2e2"],"itemData":{"DOI":"10.1111/bmsp.12296","ISSN":"0007-1102","abstract":"Abstract It is common practice in both randomized and quasi-experiments to adjust for baseline characteristics when estimating the average effect of an intervention. The inclusion of a pre-test, for example, can reduce both the standard error of this estimate and?in non-randomized designs?its bias. At the same time, it is also standard to report the effect of an intervention in standardized effect size units, thereby making it comparable to other interventions and studies. Curiously, the estimation of this effect size, including covariate adjustment, has received little attention. In this article, we provide a framework for defining effect sizes in designs with a pre-test (e.g., difference-in-differences and analysis of covariance) and propose estimators of those effect sizes. The estimators and approximations to their sampling distributions are evaluated using a simulation study and then demonstrated using an example from published data.","author":[{"dropping-particle":"V","family":"Hedges","given":"Larry","non-dropping-particle":"","parse-names":false,"suffix":""},{"dropping-particle":"","family":"Tipton","given":"Elizabeth","non-dropping-particle":"","parse-names":false,"suffix":""},{"dropping-particle":"","family":"Zejnullahi","given":"Rrita","non-dropping-particle":"","parse-names":false,"suffix":""},{"dropping-particle":"","family":"Diaz","given":"Karina G","non-dropping-particle":"","parse-names":false,"suffix":""}],"container-title":"British Journal of Mathematical and Statistical Psychology","id":"ITEM-6","issued":{"date-parts":[["2023","1","2"]]},"note":"https://doi.org/10.1111/bmsp.12296","publisher":"John Wiley &amp; Sons, Ltd","title":"Effect sizes in ANCOVA and difference-in-differences designs","type":"article-journal"}},{"id":"Jm3aFJpO/Z66bHX7q","uris":["http://www.mendeley.com/documents/?uuid=35692fd6-0854-4f3a-b671-13abf15d4d88"],"itemData":{"DOI":"10.3102/10769986241238478","ISSN":"1076-9986","abstract":"This article presents methods for using extant data to improve the properties of estimators of the standardized mean difference (SMD) effect size. Because samples recruited into education research studies are often more homogeneous than the populations of policy interest, the variation in educational outcomes can be smaller in these samples than is reflective of the true variation in the population. This affects effect size estimation since the sample standard deviation is used in the denominator of the SMD. We propose leveraging extant data on sample variance estimates from multiple studies, made available via clearinghouse databases such as the What Works Clearinghouse, to standardize a mean difference. This allows effect sizes to be benchmarked across a common and broad population, thus enabling better comparability across studies and interventions. We derive the new estimators of the population variance and the corresponding SMD, which pool sample variances from multiple studies using both an analysis of variance and a meta-analytic framework. We demonstrate the properties of these estimators via analytic and simulation results and offer recommendations for when these estimators are appropriate in practice.","author":[{"dropping-particle":"","family":"Fitzgerald","given":"Kaitlyn G","non-dropping-particle":"","parse-names":false,"suffix":""},{"dropping-particle":"","family":"Tipton","given":"Elizabeth","non-dropping-particle":"","parse-names":false,"suffix":""}],"container-title":"Journal of Educational and Behavioral Statistics","id":"ITEM-7","issued":{"date-parts":[["2024","4","7"]]},"note":"doi: 10.3102/10769986241238478","page":"10769986241238478","publisher":"American Educational Research Association","title":"Using Extant Data to Improve Estimation of the Standardized Mean Difference","type":"article-journal"}}],"schema":"https://github.com/citation-style-language/schema/raw/master/csl-citation.json"} </w:instrText>
       </w:r>
       <w:r>
         <w:fldChar w:fldCharType="separate"/>
@@ -548,7 +548,7 @@
         <w:fldChar w:fldCharType="begin" w:fldLock="1"/>
       </w:r>
       <w:r>
-        <w:instrText xml:space="preserve"> ADDIN ZOTERO_ITEM CSL_CITATION {"citationID":"osp5u5LI","properties":{"formattedCitation":"(Taylor et al., 2021)","plainCitation":"(Taylor et al., 2021)","noteIndex":0},"citationItems":[{"id":"IWCqHIQb/mFnXZtze","uris":["http://www.mendeley.com/documents/?uuid=b27b406c-122e-466c-bb05-811b7205967f"],"itemData":{"DOI":"10.3102/0013189X211051319","ISSN":"0013-189X","abstract":"Toward the goal of more rapid knowledge accumulation via better meta-analyses, this article explores statistical approaches intended to increase the precision and comparability of effect sizes from education research. The featured estimate of the proposed approach is a standardized mean difference effect size whose numerator is a mean difference that has been adjusted for baseline differences in the outcome measure, at a minimum, and whose denominator is the total variance. The article describes the utility and efficiency of covariate adjustment through baseline measures and the need to standardize effects on a total variance that accounts for variation at multiple levels. As computation of the total variance can be complex in multilevel studies, a shiny application is provided to assist with computation of the total variance and subsequent effect size. Examples are provided for how to interpret and input the required calculator inputs.","author":[{"dropping-particle":"","family":"Taylor","given":"Joseph A","non-dropping-particle":"","parse-names":false,"suffix":""},{"dropping-particle":"","family":"Pigott","given":"Therese D.","non-dropping-particle":"","parse-names":false,"suffix":""},{"dropping-particle":"","family":"Williams","given":"Ryan","non-dropping-particle":"","parse-names":false,"suffix":""}],"container-title":"Educational Researcher","id":"ITEM-1","issue":"1","issued":{"date-parts":[["2021","10","25"]]},"note":"doi: 10.3102/0013189X211051319","page":"72-80","publisher":"American Educational Research Association","title":"Promoting knowledge accumulation about intervention effects: Exploring strategies for standardizing statistical approaches and effect size reporting","type":"article-journal","volume":"51"}}],"schema":"https://github.com/citation-style-language/schema/raw/master/csl-citation.json"} </w:instrText>
+        <w:instrText xml:space="preserve"> ADDIN ZOTERO_ITEM CSL_CITATION {"citationID":"osp5u5LI","properties":{"formattedCitation":"(Taylor et al., 2021)","plainCitation":"(Taylor et al., 2021)","noteIndex":0},"citationItems":[{"id":"Jm3aFJpO/CRbYppC7","uris":["http://www.mendeley.com/documents/?uuid=b27b406c-122e-466c-bb05-811b7205967f"],"itemData":{"DOI":"10.3102/0013189X211051319","ISSN":"0013-189X","abstract":"Toward the goal of more rapid knowledge accumulation via better meta-analyses, this article explores statistical approaches intended to increase the precision and comparability of effect sizes from education research. The featured estimate of the proposed approach is a standardized mean difference effect size whose numerator is a mean difference that has been adjusted for baseline differences in the outcome measure, at a minimum, and whose denominator is the total variance. The article describes the utility and efficiency of covariate adjustment through baseline measures and the need to standardize effects on a total variance that accounts for variation at multiple levels. As computation of the total variance can be complex in multilevel studies, a shiny application is provided to assist with computation of the total variance and subsequent effect size. Examples are provided for how to interpret and input the required calculator inputs.","author":[{"dropping-particle":"","family":"Taylor","given":"Joseph A","non-dropping-particle":"","parse-names":false,"suffix":""},{"dropping-particle":"","family":"Pigott","given":"Therese D.","non-dropping-particle":"","parse-names":false,"suffix":""},{"dropping-particle":"","family":"Williams","given":"Ryan","non-dropping-particle":"","parse-names":false,"suffix":""}],"container-title":"Educational Researcher","id":"ITEM-1","issue":"1","issued":{"date-parts":[["2021","10","25"]]},"note":"doi: 10.3102/0013189X211051319","page":"72-80","publisher":"American Educational Research Association","title":"Promoting knowledge accumulation about intervention effects: Exploring strategies for standardizing statistical approaches and effect size reporting","type":"article-journal","volume":"51"}}],"schema":"https://github.com/citation-style-language/schema/raw/master/csl-citation.json"} </w:instrText>
       </w:r>
       <w:r>
         <w:fldChar w:fldCharType="separate"/>
@@ -569,7 +569,7 @@
         <w:fldChar w:fldCharType="begin" w:fldLock="1"/>
       </w:r>
       <w:r>
-        <w:instrText xml:space="preserve"> ADDIN ZOTERO_ITEM CSL_CITATION {"citationID":"rjHjYKCE","properties":{"formattedCitation":"(2015)","plainCitation":"(2015)","noteIndex":0},"citationItems":[{"id":"IWCqHIQb/NxhCbwsu","uris":["http://www.mendeley.com/documents/?uuid=08974d2d-1120-4f6f-aa96-632969afa8c2"],"itemData":{"DOI":"10.3758/s13428-014-0538-z","ISSN":"1554-3528","abstract":"Some experimental designs involve clustering within only one treatment group. Such designs may involve group tutoring, therapy administered by multiple therapists, or interventions administered by clinics for the treatment group, whereas the control group receives no treatment. In such cases, the data analysis often proceeds as if there were no clustering within the treatment group. A consequence is that the actual significance level of the treatment effects is larger (i.e., actual p values are larger) than nominal. Additionally, biases will be introduced in estimates of the effect sizes and their variances, leading to inflated effects and underestimated variances when clustering in the treatment group is not taken into account. These consequences of clustering can seriously compromise the interpretation of study results. This article shows how information on the intraclass correlation can be used to obtain a correction for biases in the effect sizes and their variances, and also to obtain an adjustment to the significance test for the effects of clustering.","author":[{"dropping-particle":"V.","family":"Hedges","given":"Larry","non-dropping-particle":"","parse-names":false,"suffix":""},{"dropping-particle":"","family":"Citkowicz","given":"Martyna","non-dropping-particle":"","parse-names":false,"suffix":""}],"container-title":"Behavior Research Methods","id":"ITEM-1","issue":"4","issued":{"date-parts":[["2015"]]},"page":"1295-1308","title":"Estimating effect size when there is clustering in one treatment group","type":"article-journal","volume":"47"},"suppress-author":1}],"schema":"https://github.com/citation-style-language/schema/raw/master/csl-citation.json"} </w:instrText>
+        <w:instrText xml:space="preserve"> ADDIN ZOTERO_ITEM CSL_CITATION {"citationID":"rjHjYKCE","properties":{"formattedCitation":"(2015)","plainCitation":"(2015)","noteIndex":0},"citationItems":[{"id":"Jm3aFJpO/fKWyyFIM","uris":["http://www.mendeley.com/documents/?uuid=08974d2d-1120-4f6f-aa96-632969afa8c2"],"itemData":{"DOI":"10.3758/s13428-014-0538-z","ISSN":"1554-3528","abstract":"Some experimental designs involve clustering within only one treatment group. Such designs may involve group tutoring, therapy administered by multiple therapists, or interventions administered by clinics for the treatment group, whereas the control group receives no treatment. In such cases, the data analysis often proceeds as if there were no clustering within the treatment group. A consequence is that the actual significance level of the treatment effects is larger (i.e., actual p values are larger) than nominal. Additionally, biases will be introduced in estimates of the effect sizes and their variances, leading to inflated effects and underestimated variances when clustering in the treatment group is not taken into account. These consequences of clustering can seriously compromise the interpretation of study results. This article shows how information on the intraclass correlation can be used to obtain a correction for biases in the effect sizes and their variances, and also to obtain an adjustment to the significance test for the effects of clustering.","author":[{"dropping-particle":"V.","family":"Hedges","given":"Larry","non-dropping-particle":"","parse-names":false,"suffix":""},{"dropping-particle":"","family":"Citkowicz","given":"Martyna","non-dropping-particle":"","parse-names":false,"suffix":""}],"container-title":"Behavior Research Methods","id":"ITEM-1","issue":"4","issued":{"date-parts":[["2015"]]},"page":"1295-1308","title":"Estimating effect size when there is clustering in one treatment group","type":"article-journal","volume":"47"},"suppress-author":1}],"schema":"https://github.com/citation-style-language/schema/raw/master/csl-citation.json"} </w:instrText>
       </w:r>
       <w:r>
         <w:fldChar w:fldCharType="separate"/>
@@ -590,7 +590,7 @@
         <w:fldChar w:fldCharType="begin" w:fldLock="1"/>
       </w:r>
       <w:r>
-        <w:instrText xml:space="preserve"> ADDIN ZOTERO_ITEM CSL_CITATION {"citationID":"MbMBvhcs","properties":{"formattedCitation":"(Higgins, Eldridge, et al., 2019)","plainCitation":"(Higgins, Eldridge, et al., 2019)","noteIndex":0},"citationItems":[{"id":"IWCqHIQb/DSXlC6KA","uris":["http://www.mendeley.com/documents/?uuid=30d84957-77c4-418a-9dbb-f386979b6b75"],"itemData":{"DOI":"10.1002/9781119536604","author":[{"dropping-particle":"","family":"Higgins","given":"Julian P T","non-dropping-particle":"","parse-names":false,"suffix":""},{"dropping-particle":"","family":"Eldridge","given":"Sandra","non-dropping-particle":"","parse-names":false,"suffix":""},{"dropping-particle":"","family":"Li","given":"Tianjing","non-dropping-particle":"","parse-names":false,"suffix":""}],"container-title":"Cochrane handbook for systematic reviews of interventions","edition":"2","editor":[{"dropping-particle":"","family":"Higgins","given":"Julian P T","non-dropping-particle":"","parse-names":false,"suffix":""},{"dropping-particle":"","family":"Thomas","given":"James","non-dropping-particle":"","parse-names":false,"suffix":""},{"dropping-particle":"","family":"Chandler","given":"Jacqueline","non-dropping-particle":"","parse-names":false,"suffix":""},{"dropping-particle":"","family":"Cumpston","given":"Miranda Sue","non-dropping-particle":"","parse-names":false,"suffix":""},{"dropping-particle":"","family":"Li","given":"Tianjing","non-dropping-particle":"","parse-names":false,"suffix":""},{"dropping-particle":"","family":"Page","given":"Matthew","non-dropping-particle":"","parse-names":false,"suffix":""},{"dropping-particle":"","family":"Welch","given":"Vivian","non-dropping-particle":"","parse-names":false,"suffix":""}],"id":"ITEM-1","issued":{"date-parts":[["2019"]]},"page":"569-593","publisher":"Wiley Online Library","title":"Including variants on randomized trials","type":"chapter"}}],"schema":"https://github.com/citation-style-language/schema/raw/master/csl-citation.json"} </w:instrText>
+        <w:instrText xml:space="preserve"> ADDIN ZOTERO_ITEM CSL_CITATION {"citationID":"MbMBvhcs","properties":{"formattedCitation":"(Higgins, Eldridge, et al., 2019)","plainCitation":"(Higgins, Eldridge, et al., 2019)","noteIndex":0},"citationItems":[{"id":"Jm3aFJpO/WjrWxapC","uris":["http://www.mendeley.com/documents/?uuid=30d84957-77c4-418a-9dbb-f386979b6b75"],"itemData":{"DOI":"10.1002/9781119536604","author":[{"dropping-particle":"","family":"Higgins","given":"Julian P T","non-dropping-particle":"","parse-names":false,"suffix":""},{"dropping-particle":"","family":"Eldridge","given":"Sandra","non-dropping-particle":"","parse-names":false,"suffix":""},{"dropping-particle":"","family":"Li","given":"Tianjing","non-dropping-particle":"","parse-names":false,"suffix":""}],"container-title":"Cochrane handbook for systematic reviews of interventions","edition":"2","editor":[{"dropping-particle":"","family":"Higgins","given":"Julian P T","non-dropping-particle":"","parse-names":false,"suffix":""},{"dropping-particle":"","family":"Thomas","given":"James","non-dropping-particle":"","parse-names":false,"suffix":""},{"dropping-particle":"","family":"Chandler","given":"Jacqueline","non-dropping-particle":"","parse-names":false,"suffix":""},{"dropping-particle":"","family":"Cumpston","given":"Miranda Sue","non-dropping-particle":"","parse-names":false,"suffix":""},{"dropping-particle":"","family":"Li","given":"Tianjing","non-dropping-particle":"","parse-names":false,"suffix":""},{"dropping-particle":"","family":"Page","given":"Matthew","non-dropping-particle":"","parse-names":false,"suffix":""},{"dropping-particle":"","family":"Welch","given":"Vivian","non-dropping-particle":"","parse-names":false,"suffix":""}],"id":"ITEM-1","issued":{"date-parts":[["2019"]]},"page":"569-593","publisher":"Wiley Online Library","title":"Including variants on randomized trials","type":"chapter"}}],"schema":"https://github.com/citation-style-language/schema/raw/master/csl-citation.json"} </w:instrText>
       </w:r>
       <w:r>
         <w:fldChar w:fldCharType="separate"/>
@@ -611,7 +611,7 @@
         <w:fldChar w:fldCharType="begin" w:fldLock="1"/>
       </w:r>
       <w:r>
-        <w:instrText xml:space="preserve"> ADDIN ZOTERO_ITEM CSL_CITATION {"citationID":"fX4SfO7Y","properties":{"formattedCitation":"(L. V. Hedges, 2007)","plainCitation":"(L. V. Hedges, 2007)","noteIndex":0},"citationItems":[{"id":"IWCqHIQb/ouVcMold","uris":["http://www.mendeley.com/documents/?uuid=4446e166-4674-4fe5-9a76-dac0d75d50c4"],"itemData":{"DOI":"10.3102/1076998606298043","ISSN":"1076-9986","abstract":"Multisite research designs involving cluster randomization are becoming increasingly important in educational and behavioral research. Researchers would like to compute effect size indexes based on the standardized mean difference to compare the results of cluster-randomized studies (and corresponding quasi-experiments) with other studies and to combine information across studies in meta-analyses. This article addresses the problem of defining effect sizes in multilevel designs and computing estimates of those effect sizes and their standard errors from information that is likely to be reported in journal articles. Three effect sizes are defined corresponding to different standardizations. Estimators of each effect size index are also presented along with their sampling distributions (including standard errors).","author":[{"dropping-particle":"V.","family":"Hedges","given":"Larry","non-dropping-particle":"","parse-names":false,"suffix":""}],"container-title":"Journal of Educational and Behavioral Statistics","id":"ITEM-1","issue":"4","issued":{"date-parts":[["2007"]]},"page":"341-370","publisher":"SAGE Publications","publisher-place":"Thousand Oaks, CA","title":"Effect sizes in cluster-randomized designs","type":"article-journal","volume":"32"}}],"schema":"https://github.com/citation-style-language/schema/raw/master/csl-citation.json"} </w:instrText>
+        <w:instrText xml:space="preserve"> ADDIN ZOTERO_ITEM CSL_CITATION {"citationID":"fX4SfO7Y","properties":{"formattedCitation":"(L. V. Hedges, 2007)","plainCitation":"(L. V. Hedges, 2007)","noteIndex":0},"citationItems":[{"id":"Jm3aFJpO/QWslbzWO","uris":["http://www.mendeley.com/documents/?uuid=4446e166-4674-4fe5-9a76-dac0d75d50c4"],"itemData":{"DOI":"10.3102/1076998606298043","ISSN":"1076-9986","abstract":"Multisite research designs involving cluster randomization are becoming increasingly important in educational and behavioral research. Researchers would like to compute effect size indexes based on the standardized mean difference to compare the results of cluster-randomized studies (and corresponding quasi-experiments) with other studies and to combine information across studies in meta-analyses. This article addresses the problem of defining effect sizes in multilevel designs and computing estimates of those effect sizes and their standard errors from information that is likely to be reported in journal articles. Three effect sizes are defined corresponding to different standardizations. Estimators of each effect size index are also presented along with their sampling distributions (including standard errors).","author":[{"dropping-particle":"V.","family":"Hedges","given":"Larry","non-dropping-particle":"","parse-names":false,"suffix":""}],"container-title":"Journal of Educational and Behavioral Statistics","id":"ITEM-1","issue":"4","issued":{"date-parts":[["2007"]]},"page":"341-370","publisher":"SAGE Publications","publisher-place":"Thousand Oaks, CA","title":"Effect sizes in cluster-randomized designs","type":"article-journal","volume":"32"}}],"schema":"https://github.com/citation-style-language/schema/raw/master/csl-citation.json"} </w:instrText>
       </w:r>
       <w:r>
         <w:fldChar w:fldCharType="separate"/>
@@ -631,7 +631,7 @@
         <w:fldChar w:fldCharType="begin" w:fldLock="1"/>
       </w:r>
       <w:r>
-        <w:instrText xml:space="preserve"> ADDIN ZOTERO_ITEM CSL_CITATION {"citationID":"bUFn5uDt","properties":{"formattedCitation":"(WWC, 2022)","plainCitation":"(WWC, 2022)","noteIndex":0},"citationItems":[{"id":"IWCqHIQb/dTeWYD0s","uris":["http://www.mendeley.com/documents/?uuid=c6890b46-0b03-4390-83c3-1ba5f6390692"],"itemData":{"author":[{"dropping-particle":"","family":"WWC","given":"","non-dropping-particle":"","parse-names":false,"suffix":""}],"edition":"5.0","id":"ITEM-1","issued":{"date-parts":[["2022"]]},"publisher":"Institute of Education Sciences","title":"WWC procedures and standards handbook","type":"book"}}],"schema":"https://github.com/citation-style-language/schema/raw/master/csl-citation.json"} </w:instrText>
+        <w:instrText xml:space="preserve"> ADDIN ZOTERO_ITEM CSL_CITATION {"citationID":"bUFn5uDt","properties":{"formattedCitation":"(WWC, 2022)","plainCitation":"(WWC, 2022)","noteIndex":0},"citationItems":[{"id":"Jm3aFJpO/RMrRelwr","uris":["http://www.mendeley.com/documents/?uuid=c6890b46-0b03-4390-83c3-1ba5f6390692"],"itemData":{"author":[{"dropping-particle":"","family":"WWC","given":"","non-dropping-particle":"","parse-names":false,"suffix":""}],"edition":"5.0","id":"ITEM-1","issued":{"date-parts":[["2022"]]},"publisher":"Institute of Education Sciences","title":"WWC procedures and standards handbook","type":"book"}}],"schema":"https://github.com/citation-style-language/schema/raw/master/csl-citation.json"} </w:instrText>
       </w:r>
       <w:r>
         <w:fldChar w:fldCharType="separate"/>
@@ -652,7 +652,7 @@
         <w:fldChar w:fldCharType="begin" w:fldLock="1"/>
       </w:r>
       <w:r>
-        <w:instrText xml:space="preserve"> ADDIN ZOTERO_ITEM CSL_CITATION {"citationID":"ZRDtyE8D","properties":{"formattedCitation":"(Higgins, Li, et al., 2019)","plainCitation":"(Higgins, Li, et al., 2019)","noteIndex":0},"citationItems":[{"id":"IWCqHIQb/QQDKjROW","uris":["http://www.mendeley.com/documents/?uuid=ac2c33c7-747a-4d8e-b22a-6445f1549bbd"],"itemData":{"author":[{"dropping-particle":"","family":"Higgins","given":"Julian P T","non-dropping-particle":"","parse-names":false,"suffix":""},{"dropping-particle":"","family":"Li","given":"Tianjing","non-dropping-particle":"","parse-names":false,"suffix":""},{"dropping-particle":"","family":"Deeks","given":"Jonathan J","non-dropping-particle":"","parse-names":false,"suffix":""}],"container-title":"Cochrane handbook for systematic reviews of interventions","id":"ITEM-1","issued":{"date-parts":[["2019"]]},"page":"143-176","publisher":"Wiley Online Library","title":"Choosing effect measures and computing estimates of effect","type":"article-journal"}}],"schema":"https://github.com/citation-style-language/schema/raw/master/csl-citation.json"} </w:instrText>
+        <w:instrText xml:space="preserve"> ADDIN ZOTERO_ITEM CSL_CITATION {"citationID":"ZRDtyE8D","properties":{"formattedCitation":"(Higgins, Li, et al., 2019)","plainCitation":"(Higgins, Li, et al., 2019)","noteIndex":0},"citationItems":[{"id":"Jm3aFJpO/ht7JimF5","uris":["http://www.mendeley.com/documents/?uuid=ac2c33c7-747a-4d8e-b22a-6445f1549bbd"],"itemData":{"author":[{"dropping-particle":"","family":"Higgins","given":"Julian P T","non-dropping-particle":"","parse-names":false,"suffix":""},{"dropping-particle":"","family":"Li","given":"Tianjing","non-dropping-particle":"","parse-names":false,"suffix":""},{"dropping-particle":"","family":"Deeks","given":"Jonathan J","non-dropping-particle":"","parse-names":false,"suffix":""}],"container-title":"Cochrane handbook for systematic reviews of interventions","id":"ITEM-1","issued":{"date-parts":[["2019"]]},"page":"143-176","publisher":"Wiley Online Library","title":"Choosing effect measures and computing estimates of effect","type":"article-journal"}}],"schema":"https://github.com/citation-style-language/schema/raw/master/csl-citation.json"} </w:instrText>
       </w:r>
       <w:r>
         <w:fldChar w:fldCharType="separate"/>
@@ -673,7 +673,7 @@
         <w:fldChar w:fldCharType="begin" w:fldLock="1"/>
       </w:r>
       <w:r>
-        <w:instrText xml:space="preserve"> ADDIN ZOTERO_ITEM CSL_CITATION {"citationID":"gleR86L6","properties":{"formattedCitation":"(Vembye, 2024a)","plainCitation":"(Vembye, 2024a)","noteIndex":0},"citationItems":[{"id":"IWCqHIQb/JCLsqZMs","uris":["http://www.mendeley.com/documents/?uuid=9a98334b-50d5-4e14-b8a7-618ccba35fc8"],"itemData":{"URL":"https://mikkelvembye.github.io/VIVECampbell/reference/vgt_smd_1armcluster.html","author":[{"dropping-particle":"","family":"Vembye","given":"Mikkel H.","non-dropping-particle":"","parse-names":false,"suffix":""}],"id":"ITEM-1","issued":{"date-parts":[["2024"]]},"title":"Variance calculation when there is clustering in one treatment group only","type":"webpage"}}],"schema":"https://github.com/citation-style-language/schema/raw/master/csl-citation.json"} </w:instrText>
+        <w:instrText xml:space="preserve"> ADDIN ZOTERO_ITEM CSL_CITATION {"citationID":"gleR86L6","properties":{"formattedCitation":"(Vembye, 2024a)","plainCitation":"(Vembye, 2024a)","noteIndex":0},"citationItems":[{"id":"Jm3aFJpO/uGxtTrND","uris":["http://www.mendeley.com/documents/?uuid=9a98334b-50d5-4e14-b8a7-618ccba35fc8"],"itemData":{"URL":"https://mikkelvembye.github.io/VIVECampbell/reference/vgt_smd_1armcluster.html","author":[{"dropping-particle":"","family":"Vembye","given":"Mikkel H.","non-dropping-particle":"","parse-names":false,"suffix":""}],"id":"ITEM-1","issued":{"date-parts":[["2024"]]},"title":"Variance calculation when there is clustering in one treatment group only","type":"webpage"}}],"schema":"https://github.com/citation-style-language/schema/raw/master/csl-citation.json"} </w:instrText>
       </w:r>
       <w:r>
         <w:fldChar w:fldCharType="separate"/>
@@ -694,7 +694,7 @@
         <w:fldChar w:fldCharType="begin" w:fldLock="1"/>
       </w:r>
       <w:r>
-        <w:instrText xml:space="preserve"> ADDIN ZOTERO_ITEM CSL_CITATION {"citationID":"NAwEbD3l","properties":{"formattedCitation":"(Vembye, 2024b)","plainCitation":"(Vembye, 2024b)","noteIndex":0},"citationItems":[{"id":"IWCqHIQb/cEtjScmS","uris":["http://www.mendeley.com/documents/?uuid=71325e11-3ca8-472a-9ab3-e05829ecc21d"],"itemData":{"author":[{"dropping-particle":"","family":"Vembye","given":"Mikkel H.","non-dropping-particle":"","parse-names":false,"suffix":""}],"id":"ITEM-1","issued":{"date-parts":[["2024"]]},"number":"0.0.1","publisher":"GitHub","title":"VIVECampbell: Functions for Campbell reviews in VIVE","type":"article"}}],"schema":"https://github.com/citation-style-language/schema/raw/master/csl-citation.json"} </w:instrText>
+        <w:instrText xml:space="preserve"> ADDIN ZOTERO_ITEM CSL_CITATION {"citationID":"NAwEbD3l","properties":{"formattedCitation":"(Vembye, 2024b)","plainCitation":"(Vembye, 2024b)","noteIndex":0},"citationItems":[{"id":"Jm3aFJpO/aYghyZdp","uris":["http://www.mendeley.com/documents/?uuid=71325e11-3ca8-472a-9ab3-e05829ecc21d"],"itemData":{"author":[{"dropping-particle":"","family":"Vembye","given":"Mikkel H.","non-dropping-particle":"","parse-names":false,"suffix":""}],"id":"ITEM-1","issued":{"date-parts":[["2024"]]},"number":"0.0.1","publisher":"GitHub","title":"VIVECampbell: Functions for Campbell reviews in VIVE","type":"article"}}],"schema":"https://github.com/citation-style-language/schema/raw/master/csl-citation.json"} </w:instrText>
       </w:r>
       <w:r>
         <w:fldChar w:fldCharType="separate"/>
@@ -716,7 +716,7 @@
         <w:fldChar w:fldCharType="begin" w:fldLock="1"/>
       </w:r>
       <w:r>
-        <w:instrText xml:space="preserve"> ADDIN ZOTERO_ITEM CSL_CITATION {"citationID":"UQ9LOUoG","properties":{"formattedCitation":"(Higgins, Li, et al., 2019)","plainCitation":"(Higgins, Li, et al., 2019)","noteIndex":0},"citationItems":[{"id":"IWCqHIQb/QQDKjROW","uris":["http://www.mendeley.com/documents/?uuid=ac2c33c7-747a-4d8e-b22a-6445f1549bbd"],"itemData":{"author":[{"dropping-particle":"","family":"Higgins","given":"Julian P T","non-dropping-particle":"","parse-names":false,"suffix":""},{"dropping-particle":"","family":"Li","given":"Tianjing","non-dropping-particle":"","parse-names":false,"suffix":""},{"dropping-particle":"","family":"Deeks","given":"Jonathan J","non-dropping-particle":"","parse-names":false,"suffix":""}],"container-title":"Cochrane handbook for systematic reviews of interventions","id":"ITEM-1","issued":{"date-parts":[["2019"]]},"page":"143-176","publisher":"Wiley Online Library","title":"Choosing effect measures and computing estimates of effect","type":"article-journal"}}],"schema":"https://github.com/citation-style-language/schema/raw/master/csl-citation.json"} </w:instrText>
+        <w:instrText xml:space="preserve"> ADDIN ZOTERO_ITEM CSL_CITATION {"citationID":"UQ9LOUoG","properties":{"formattedCitation":"(Higgins, Li, et al., 2019)","plainCitation":"(Higgins, Li, et al., 2019)","noteIndex":0},"citationItems":[{"id":"Jm3aFJpO/ht7JimF5","uris":["http://www.mendeley.com/documents/?uuid=ac2c33c7-747a-4d8e-b22a-6445f1549bbd"],"itemData":{"author":[{"dropping-particle":"","family":"Higgins","given":"Julian P T","non-dropping-particle":"","parse-names":false,"suffix":""},{"dropping-particle":"","family":"Li","given":"Tianjing","non-dropping-particle":"","parse-names":false,"suffix":""},{"dropping-particle":"","family":"Deeks","given":"Jonathan J","non-dropping-particle":"","parse-names":false,"suffix":""}],"container-title":"Cochrane handbook for systematic reviews of interventions","id":"ITEM-1","issued":{"date-parts":[["2019"]]},"page":"143-176","publisher":"Wiley Online Library","title":"Choosing effect measures and computing estimates of effect","type":"article-journal"}}],"schema":"https://github.com/citation-style-language/schema/raw/master/csl-citation.json"} </w:instrText>
       </w:r>
       <w:r>
         <w:fldChar w:fldCharType="separate"/>
@@ -737,7 +737,7 @@
         <w:fldChar w:fldCharType="begin" w:fldLock="1"/>
       </w:r>
       <w:r>
-        <w:instrText xml:space="preserve"> ADDIN ZOTERO_ITEM CSL_CITATION {"citationID":"I7cpoiKT","properties":{"formattedCitation":"(Dalgaard et al., 2022)","plainCitation":"(Dalgaard et al., 2022)","noteIndex":0},"citationItems":[{"id":"IWCqHIQb/qgiQyf8s","uris":["http://www.mendeley.com/documents/?uuid=92431b4e-6549-4459-80db-b8206012c245"],"itemData":{"DOI":"10.1002/cl2.1254","ISSN":"1891-1803","author":[{"dropping-particle":"","family":"Dalgaard","given":"Nina T","non-dropping-particle":"","parse-names":false,"suffix":""},{"dropping-particle":"","family":"Flensborg Jensen","given":"Maya C","non-dropping-particle":"","parse-names":false,"suffix":""},{"dropping-particle":"","family":"Bengtsen","given":"Elizabeth","non-dropping-particle":"","parse-names":false,"suffix":""},{"dropping-particle":"","family":"Krassel","given":"Karl F","non-dropping-particle":"","parse-names":false,"suffix":""},{"dropping-particle":"","family":"Vembye","given":"Mikkel H","non-dropping-particle":"","parse-names":false,"suffix":""}],"container-title":"Campbell Systematic Reviews","id":"ITEM-1","issue":"3","issued":{"date-parts":[["2022"]]},"page":"e1254","publisher":"Wiley Online Library","title":"PROTOCOL: Group‐based community interventions to support the social reintegration of marginalised adults with mental illness","type":"article-journal","volume":"18"}}],"schema":"https://github.com/citation-style-language/schema/raw/master/csl-citation.json"} </w:instrText>
+        <w:instrText xml:space="preserve"> ADDIN ZOTERO_ITEM CSL_CITATION {"citationID":"I7cpoiKT","properties":{"formattedCitation":"(Dalgaard et al., 2022)","plainCitation":"(Dalgaard et al., 2022)","noteIndex":0},"citationItems":[{"id":"Jm3aFJpO/mIBn1bmv","uris":["http://www.mendeley.com/documents/?uuid=92431b4e-6549-4459-80db-b8206012c245"],"itemData":{"DOI":"10.1002/cl2.1254","ISSN":"1891-1803","author":[{"dropping-particle":"","family":"Dalgaard","given":"Nina T","non-dropping-particle":"","parse-names":false,"suffix":""},{"dropping-particle":"","family":"Flensborg Jensen","given":"Maya C","non-dropping-particle":"","parse-names":false,"suffix":""},{"dropping-particle":"","family":"Bengtsen","given":"Elizabeth","non-dropping-particle":"","parse-names":false,"suffix":""},{"dropping-particle":"","family":"Krassel","given":"Karl F","non-dropping-particle":"","parse-names":false,"suffix":""},{"dropping-particle":"","family":"Vembye","given":"Mikkel H","non-dropping-particle":"","parse-names":false,"suffix":""}],"container-title":"Campbell Systematic Reviews","id":"ITEM-1","issue":"3","issued":{"date-parts":[["2022"]]},"page":"e1254","publisher":"Wiley Online Library","title":"PROTOCOL: Group‐based community interventions to support the social reintegration of marginalised adults with mental illness","type":"article-journal","volume":"18"}}],"schema":"https://github.com/citation-style-language/schema/raw/master/csl-citation.json"} </w:instrText>
       </w:r>
       <w:r>
         <w:fldChar w:fldCharType="separate"/>
@@ -844,11 +844,6 @@
       </w:r>
     </w:p>
     <w:p>
-      <w:pPr>
-        <w:rPr>
-          <w:lang w:val="en-US"/>
-        </w:rPr>
-      </w:pPr>
       <w:r>
         <w:rPr>
           <w:b/>
@@ -1274,9 +1269,6 @@
         <w:instrText xml:space="preserve"> ADDIN ZOTERO_ITEM CSL_CITATION {"citationID":"pFXHWfGm","properties":{"formattedCitation":"(Fern\\uc0\\u225{}ndez-Castilla, Aloe, et al., 2020; J. E. Pustejovsky &amp; Tipton, 2022; Vembye et al., 2023)","plainCitation":"(Fernández-Castilla, Aloe, et al., 2020; J. E. Pustejovsky &amp; Tipton, 2022; Vembye et al., 2023)","noteIndex":0},"citationItems":[{"id":103,"uris":["http://zotero.org/users/17688719/items/N427Z9BF"],"itemData":{"id":103,"type":"article-journal","abstract":"In meta-analysis, primary studies often include multiple, dependent effect sizes. Several methods address this dependency, such as the multivariate approach, three-level models, and the robust variance estimation (RVE) method. As for today, most simulation studies that explore the performance of these methods have focused on the estimation of the overall effect size. However, researchers are sometimes interested in obtaining separate effect size estimates for different types of outcomes. A recent simulation study (Park &amp; Beretvas, 2019 ) has compared the performance of the three-level approach and the RVE method in estimating outcome-specific effects when several effect sizes are reported for different types of outcomes within studies. The goal of this paper is to extend that study by incorporating additional simulation conditions and by exploring the performance of additional models, such as the multivariate model, a three-level model that specifies different study-effects for each type of outcome, a three-level model that specifies a common study-effect for all outcomes, and separate three-level models for each type of outcome. Additionally, we also tested whether the a posteriori application of the RV correction improves the standard error estimates and the 95% confidence intervals. Results show that the application of separate three-level models for each type of outcome is the only approach that consistently gives adequate standard error estimates. Also, the a posteriori application of the RV correction results in correct 95% confidence intervals in all models, even if they are misspecified, meaning that Type I error rate is adequate when the RV correction is implemented.","container-title":"Behavior research methods","DOI":"10.3758/s13428-020-01459-4","ISSN":"1554-3528","issue":"1","note":"publisher: Springer US\nCitation Key: Fernandez-Castilla2020a\npublisher-place: New York","page":"702-717","title":"Estimating outcome-specific effects in meta-analyses of multiple outcomes: A simulation study","volume":"53","author":[{"family":"Fernández-Castilla","given</w:instrText>
       </w:r>
       <w:r>
-        <w:rPr>
-          <w:lang w:val="en-US"/>
-        </w:rPr>
         <w:instrText xml:space="preserve">":"Belén"},{"family":"Aloe","given":"Ariel M."},{"family":"Declercq","given":"Lies"},{"family":"Jamshidi","given":"Laleh"},{"family":"Beretvas","given":"S Natasha"},{"family":"Onghena","given":"Patrick"},{"family":"Van den Noortgate","given":"Wim"}],"issued":{"date-parts":[["2020"]]}}},{"id":1190,"uris":["http://zotero.org/users/17688719/items/CZ63AEWW"],"itemData":{"id":1190,"type":"article-journal","container-title":"Prevention Science","DOI":"10.1007/s11121-021-01246-3","ISSN":"1573-6695","issue":"1","note":"publisher: Springer\nCitation Key: Pustejovsky2021","page":"425–438","title":"Meta-analysis with robust variance estimation: Expanding the range of working models","volume":"23","author":[{"family":"Pustejovsky","given":"James E."},{"family":"Tipton","given":"Elizabeth"}],"issued":{"date-parts":[["2022"]]}}},{"id":1219,"uris":["http://zotero.org/users/17688719/items/3SGHZS8F"],"itemData":{"id":1219,"type":"article-journal","container-title":"Journal of Educational and Behavioral Statistics","DOI":"10769986221127379","issue":"1","note":"publisher: Sage\nCitation Key: Vembye2022","page":"70-102","title":"Power approximations for overall average effects in meta-analysis with dependent effect sizes","volume":"48","author":[{"family":"Vembye","given":"Mikkel H"},{"family":"Pustejovsky","given":"James E"},{"family":"Pigott","given":"Therese D."}],"issued":{"date-parts":[["2023"]]}}}],"schema":"https://github.com/citation-style-language/schema/raw/master/csl-citation.json"} </w:instrText>
       </w:r>
       <w:r>
@@ -1285,7 +1277,6 @@
       <w:r>
         <w:rPr>
           <w:rFonts w:cs="Times New Roman"/>
-          <w:lang w:val="en-US"/>
         </w:rPr>
         <w:t>(Fernández-Castilla, Aloe, et al., 2020; J. E. Pustejovsky &amp; Tipton, 2022; Vembye et al., 2023)</w:t>
       </w:r>
@@ -1299,7 +1290,6 @@
       <w:pPr>
         <w:rPr>
           <w:b/>
-          <w:lang w:val="en-US"/>
         </w:rPr>
       </w:pPr>
     </w:p>
@@ -1318,7 +1308,6 @@
       <w:r>
         <w:rPr>
           <w:b/>
-          <w:lang w:val="en-US"/>
         </w:rPr>
         <w:instrText xml:space="preserve"> ADDIN ZOTERO_ITEM CSL_CITATION {"citationID":"MBgsZKhT","properties":{"formattedCitation":"(L. V. Hedges et al., 2010; Tipton, 2015; Tipton &amp; Pustejovsky, 2015)","plainCitation":"(L. V. Hedges et al., 2010; Tipton, 2015; Tipton &amp; Pustejovsky, 2015)","noteIndex":0},"citationItems":[{"id":874,"uris":["http://zotero.org/users/17688719/items/CZBGM8Y8"],"itemData":{"id":874,"type":"article-journal","abstract":"Conventional meta‐analytic techniques rely on the assumption that effect size estimates from different studies are independent and have sampling distributions with known conditional variances. The independence assumption is violated when studies produce several estimates based on the same individuals or there are clusters of studies that are not independent (such as those carried out by the same investigator or laboratory). This paper provides an estimator of the covariance matrix of meta‐regression coefficients that are applicable when there are clusters of internally correlated estimates. It makes no assumptions about the specific form of the sampling distributions of the effect sizes, nor does it require knowledge of the covariance structure of the dependent estimates. Moreover, this paper demonstrates that the meta‐regression coefficients are consistent and asymptotically normally distributed and that</w:instrText>
       </w:r>
@@ -2183,7 +2172,6 @@
       <w:pPr>
         <w:rPr>
           <w:bCs/>
-          <w:lang w:val="en-US"/>
         </w:rPr>
       </w:pPr>
       <w:r>
@@ -2197,6 +2185,7 @@
       <w:r>
         <w:rPr>
           <w:bCs/>
+          <w:lang w:val="en-US"/>
         </w:rPr>
         <w:instrText xml:space="preserve"> ADDIN ZOTERO_ITEM CSL_CITATION {"citationID":"NDqH8h68","properties":{"formattedCitation":"(NICE, 2025)","plainCitation":"(NICE, 2025)","noteIndex":0},"citationItems":[{"id":1959,"uris":["http://zotero.org/users/17688719/items/P9ZN4DLK"],"itemData":{"id":1959,"type":"article-journal","container-title":"National Institute for Health and Care Excellence","title":"Gambling relat</w:instrText>
       </w:r>
@@ -2312,20 +2301,26 @@
           <w:bCs/>
           <w:lang w:val="en-US"/>
         </w:rPr>
-        <w:instrText xml:space="preserve"> ADDIN ZOTERO_ITEM CSL_CITATION {"citationID":"UCmBjyTB","properties":{"formattedCitation":"(Cheung &amp; Slavin, 2016)","plainCitation":"(Cheung &amp; Slavin, 2016)","noteIndex":0},"citationItems":[{"id":913,"uris":["http://zotero.org/users/17688719/items/QUZCF5BQ"],"itemData":{"id":913,"type":"article-journal","abstract":"As evidence becomes increasingly important in educational policy, it is essential to understand how research design might contribute to reported effect sizes in experiments evaluating educational programs. A total of 645 studies from 12 recent reviews of evaluations of preschool, reading, mathematics, and science programs were studied. Effect sizes were roughly twice as large for published articles, small-scale trials, and experimenter-made measures, compared to unpublished documents, large-scale studies, and independent measures, respectively. Effect sizes were significantly higher in quasi-experiments than in randomized experiments. Excluding tutoring studies, there were no significant differences in effect sizes between elementary and middle/high studies. Regression analyses found that effects of all factors maintained after controlling for all other factors. Explanations for the effects of methodological features on effect sizes are discussed, as are implications for evidence-based policy.","container-title":"Educational Researcher","DOI":"10.3102/0013189X16656615","ISSN":"0013-189X","issue":"5","note":"publisher: American Educational Research Association\nCitation Key: Cheung2016a","page":"283-292","title":"How methodological features affect effect sizes in education","volume":"45","author":[{"family":"Cheung","given":"Alan C. K."},{"family":"Slavin","given":"Robert E."}],"issued":{"date-parts":[["2016"]]}}}],"schema":"https://github.com/citation-style-language/schema/raw/master/csl-citation.json"} </w:instrText>
+        <w:instrText xml:space="preserve"> ADDIN ZOTERO_ITEM CSL_CITATION {"citationID":"UCmBjyTB","properties":{"formattedCitation":"(Cheung &amp; Slavin, 2016)","plainCitation":"(Cheung &amp; Slavin, 2016)","noteIndex":0},"citationItems":[{"id":913,"uris":["http://zotero.org/users/17688719/items/QUZCF5BQ"],"itemData":{"id":913,"type":"article-journal","abstract":"As evidence becomes increasingly important in educational policy, it is essential to understand how research design might contribute to reported effect sizes in experiments evaluating educational programs. A total of 645 studies from 12 recent reviews of evaluations of preschool, reading, mathematics, and science programs were studied. Effect sizes were roughly twice as large for published articles, small-scale trials, and experimenter-made measures, compared to unpublished documents, large-scale studies, and independent measures, respectively. Effect sizes were significantly higher in quasi-experiments than in randomized experiments. Excluding tutoring studies, there were no significant differences in effect sizes between elementary and middle/high studies. Regression analyses found that effects of all factors maintained after controlling for all other factors. Explanations for the effects of methodological features on effect sizes are discussed, as are implications for evidence-based policy.","container-title":"Educational Rese</w:instrText>
       </w:r>
       <w:r>
         <w:rPr>
           <w:rFonts w:cs="Times New Roman"/>
           <w:bCs/>
-          <w:lang w:val="en-US"/>
-        </w:rPr>
-        <w:fldChar w:fldCharType="separate"/>
-      </w:r>
-      <w:r>
-        <w:rPr>
-          <w:rFonts w:cs="Times New Roman"/>
-          <w:lang w:val="en-US"/>
+        </w:rPr>
+        <w:instrText xml:space="preserve">archer","DOI":"10.3102/0013189X16656615","ISSN":"0013-189X","issue":"5","note":"publisher: American Educational Research Association\nCitation Key: Cheung2016a","page":"283-292","title":"How methodological features affect effect sizes in education","volume":"45","author":[{"family":"Cheung","given":"Alan C. K."},{"family":"Slavin","given":"Robert E."}],"issued":{"date-parts":[["2016"]]}}}],"schema":"https://github.com/citation-style-language/schema/raw/master/csl-citation.json"} </w:instrText>
+      </w:r>
+      <w:r>
+        <w:rPr>
+          <w:rFonts w:cs="Times New Roman"/>
+          <w:bCs/>
+          <w:lang w:val="en-US"/>
+        </w:rPr>
+        <w:fldChar w:fldCharType="separate"/>
+      </w:r>
+      <w:r>
+        <w:rPr>
+          <w:rFonts w:cs="Times New Roman"/>
         </w:rPr>
         <w:t>(Cheung &amp; Slavin, 2016)</w:t>
       </w:r>
@@ -2341,7 +2336,6 @@
         <w:rPr>
           <w:rFonts w:cs="Times New Roman"/>
           <w:bCs/>
-          <w:lang w:val="en-US"/>
         </w:rPr>
         <w:t xml:space="preserve"> </w:t>
       </w:r>
@@ -2357,7 +2351,6 @@
         <w:rPr>
           <w:rFonts w:cs="Times New Roman"/>
           <w:bCs/>
-          <w:lang w:val="en-US"/>
         </w:rPr>
         <w:instrText xml:space="preserve"> ADDIN ZOTERO_ITEM CSL_CITATION {"citationID":"SsaVwp5Q","properties":{"formattedCitation":"(Laws et al., 2022)","plainCitation":"(Laws et al., 2022)","noteIndex":0},"citationItems":[{"id":1961,"uris":["http://zotero.org/users/17688719/items/IWP8IXJX"],"itemData":{"id":1961,"type":"article-journal","container-title":"Frontiers in psychiatry","DOI":"10.3389/fpsyt.2022.877089","ISSN":"1664-0640","journalAbbreviation":"Front Psychiatry","language":"eng","note":"publisher-place: Switzerland\nPMID: 35815038 \nPMCID: PMC9257237","page":"877089","title":"The Inflating Impact of Waiting-List Controls on Effect Size Estimates.","volume":"13","author":[{"family":"Laws","given":"Keith R."},{"family":"Pellegrini","given":"Luca"},{"family":"Reid","given":"Jemma E."},{"family":"Drummond","given":"Lynne M."},{"family":"Fineberg","given":"Naomi A."}],"issued":{"date-parts":[["2022"]]}}}],"schema":"https://github.com/citation-style-language/schema/raw/master/csl-citation.json"} </w:instrText>
       </w:r>
@@ -2372,7 +2365,6 @@
       <w:r>
         <w:rPr>
           <w:rFonts w:cs="Times New Roman"/>
-          <w:lang w:val="en-US"/>
         </w:rPr>
         <w:t>(Laws et al., 2022)</w:t>
       </w:r>
@@ -2384,18 +2376,104 @@
         </w:rPr>
         <w:fldChar w:fldCharType="end"/>
       </w:r>
-    </w:p>
-    <w:p>
-      <w:pPr>
-        <w:rPr>
-          <w:b/>
-          <w:lang w:val="en-US"/>
-        </w:rPr>
-      </w:pPr>
-      <w:r>
-        <w:rPr>
-          <w:b/>
-          <w:lang w:val="en-US"/>
+      <w:r>
+        <w:rPr>
+          <w:rFonts w:cs="Times New Roman"/>
+          <w:bCs/>
+        </w:rPr>
+        <w:t xml:space="preserve"> </w:t>
+      </w:r>
+      <w:r>
+        <w:rPr>
+          <w:rFonts w:cs="Times New Roman"/>
+          <w:bCs/>
+          <w:lang w:val="en-US"/>
+        </w:rPr>
+        <w:fldChar w:fldCharType="begin"/>
+      </w:r>
+      <w:r>
+        <w:rPr>
+          <w:rFonts w:cs="Times New Roman"/>
+          <w:bCs/>
+        </w:rPr>
+        <w:instrText xml:space="preserve"> ADDIN ZOTERO_ITEM CSL_CITATION {"citationID":"GWz1ZXRB","properties":{"formattedCitation":"(Scherer &amp; Emslander, 2025)","plainCitation":"(Scherer &amp; Emslander, 2025)","noteIndex":0},"citationItems":[{"id":1962,"uris":["http://zotero.org/users/17688719/items/UH7N4R6L"],"itemData":{"id":1962,"type":"article-journal","abstract":"Evaluating the quality of primary studies is a key step in meta-analyses in psychology. This step is aimed at reducing the risk of bias and establishing the validity of the inferences drawn from the meta-analytic findings. However, the extant body of research offers little guidance on how to represent and incorporate primary study quality (PSQ) in meta-analyses, and some common procedures, such as creating sum scores from a set of quality indicators, often lack the backing from measurement models. Addressing these issues, we present a tutorial that guides researchers in their analytic decisions and approaches to represent and incorporate PSQ in their meta-analyses. Specifically, we describe, review, and illustrate approaches to (a) represent PSQ by single or multiple quality indicators or aggregated scores; (b) examine the moderator effects of PSQ; and (c) test the sensitivity of moderator effects to PSQ. We illustrate these approaches and present a step-by-step tutorial with analytic code for researchers’ guidance. We also encourage meta-analysts to take a measurement perspective on representing PSQ if multiple quality indicators are aggregated into a quality score. Moreover, we argue for conducting moderator sensitivity analyses to obtain more evidence on the impact of PSQ in a meta-analysis. (PsycInfo Database Record (c) 2025 APA, all rights reserved)","container-title":"Psychological Methods","DOI":"10.1037/met0000751","ISSN":"1939-1463(Electronic),1082-989X(Print)","note":"publisher-place: US\npublisher: American Psychological Association","page":"No Pagination Specified-No Pagination Specified","title":"Utilizing primary study quality in meta-analyses in psychology: A step-by-step tutorial.","author":[{"family":"Scherer","given":"Ronny"},{"family":"Emslander","given":"Valentin"}],"issued":{"date-parts":[["2025"]]}}}],"schema":"https://github.com/citation-style-language/schema/raw/master/csl-citation.json"} </w:instrText>
+      </w:r>
+      <w:r>
+        <w:rPr>
+          <w:rFonts w:cs="Times New Roman"/>
+          <w:bCs/>
+          <w:lang w:val="en-US"/>
+        </w:rPr>
+        <w:fldChar w:fldCharType="separate"/>
+      </w:r>
+      <w:r>
+        <w:rPr>
+          <w:rFonts w:cs="Times New Roman"/>
+        </w:rPr>
+        <w:t>(Scherer &amp; Emslander, 2025)</w:t>
+      </w:r>
+      <w:r>
+        <w:rPr>
+          <w:rFonts w:cs="Times New Roman"/>
+          <w:bCs/>
+          <w:lang w:val="en-US"/>
+        </w:rPr>
+        <w:fldChar w:fldCharType="end"/>
+      </w:r>
+      <w:r>
+        <w:rPr>
+          <w:rFonts w:cs="Times New Roman"/>
+          <w:bCs/>
+        </w:rPr>
+        <w:t xml:space="preserve"> </w:t>
+      </w:r>
+      <w:r>
+        <w:rPr>
+          <w:rFonts w:cs="Times New Roman"/>
+          <w:bCs/>
+          <w:lang w:val="en-US"/>
+        </w:rPr>
+        <w:fldChar w:fldCharType="begin"/>
+      </w:r>
+      <w:r>
+        <w:rPr>
+          <w:rFonts w:cs="Times New Roman"/>
+          <w:bCs/>
+        </w:rPr>
+        <w:instrText xml:space="preserve"> ADDIN ZOTERO_ITEM CSL_CITATION {"citationID":"jNnWu26M","properties":{"formattedCitation":"(Stanley et al., 2022)","plainCitation":"(Stanley et al., 2022)","noteIndex":0},"citationItems":[{"id":1963,"uris":["http://zotero.org/users/17688719/items/VBYIZ5QI"],"itemData":{"id":1963,"type":"article-journal","abstract":"New meta-regression methods are introduced that identify whether the magnitude of heterogeneity across study findings is correlated with their standard errors. Evidence from dozens of meta-analyses finds robust evidence of this correlation and that small-sample studies typically have higher heterogeneity. This correlated heterogeneity violates the random-effects (RE) model of additive and independent heterogeneity. When small studies not only have inadequate statistical power but also high heterogeneity, their scientific contribution is even more dubious. When the heterogeneity variance is correlated with the sampling-error variance to the degree we find, simulations show that RE is dominated by an alternative weighted average, the unrestricted weighted least squares (UWLS). Meta-research evidence combined with simulations establish that UWLS should replace RE as the conventional meta-analysis summary of psychological research.","container-title":"Advances in Methods and Practices in Psychological Science","DOI":"10.1177/25152459221120427","ISSN":"2515-2459","issue":"4","note":"publisher: SAGE Publications Inc","page":"25152459221120427","title":"Beyond Random Effects: When Small-Study Findings Are More Heterogeneous","volume":"5","author":[{"family":"Stanley","given":"T. D."},{"family":"Doucouliagos","given":"Hristos"},{"family":"Ioannidis","given":"John P. A."}],"issued":{"date-parts":[["2022",10,1]]}}}],"schema":"https://github.com/citation-style-language/schema/raw/master/csl-citation.json"} </w:instrText>
+      </w:r>
+      <w:r>
+        <w:rPr>
+          <w:rFonts w:cs="Times New Roman"/>
+          <w:bCs/>
+          <w:lang w:val="en-US"/>
+        </w:rPr>
+        <w:fldChar w:fldCharType="separate"/>
+      </w:r>
+      <w:r>
+        <w:rPr>
+          <w:rFonts w:cs="Times New Roman"/>
+        </w:rPr>
+        <w:t>(Stanley et al., 2022)</w:t>
+      </w:r>
+      <w:r>
+        <w:rPr>
+          <w:rFonts w:cs="Times New Roman"/>
+          <w:bCs/>
+          <w:lang w:val="en-US"/>
+        </w:rPr>
+        <w:fldChar w:fldCharType="end"/>
+      </w:r>
+    </w:p>
+    <w:p>
+      <w:pPr>
+        <w:rPr>
+          <w:b/>
+        </w:rPr>
+      </w:pPr>
+      <w:r>
+        <w:rPr>
+          <w:b/>
         </w:rPr>
         <w:t xml:space="preserve">Literature: </w:t>
       </w:r>
@@ -2403,239 +2481,157 @@
     <w:p>
       <w:pPr>
         <w:pStyle w:val="Bibliography"/>
-        <w:rPr>
-          <w:lang w:val="en-US"/>
-        </w:rPr>
       </w:pPr>
       <w:r>
         <w:fldChar w:fldCharType="begin" w:fldLock="1"/>
       </w:r>
       <w:r>
-        <w:rPr>
-          <w:lang w:val="en-US"/>
-        </w:rPr>
         <w:instrText xml:space="preserve"> ADDIN ZOTERO_BIBL {"uncited":[],"omitted":[],"custom":[]} CSL_BIBLIOGRAPHY </w:instrText>
       </w:r>
       <w:r>
         <w:fldChar w:fldCharType="separate"/>
       </w:r>
       <w:r>
-        <w:rPr>
-          <w:lang w:val="en-US"/>
-        </w:rPr>
         <w:t xml:space="preserve">Aloe, A. M., Dewidar, O., Hennessy, E. A., Pigott, T., Stewart, G., Welch, V., Wilson, D. B., &amp; Group, C. M. W. (2024). Campbell Standards: Modernizing Campbell’s Methodologic Expectations for Campbell Collaboration Intervention Reviews (MECCIR). </w:t>
       </w:r>
       <w:r>
         <w:rPr>
           <w:i/>
           <w:iCs/>
-          <w:lang w:val="en-US"/>
         </w:rPr>
         <w:t>Campbell Systematic Reviews</w:t>
       </w:r>
       <w:r>
-        <w:rPr>
-          <w:lang w:val="en-US"/>
-        </w:rPr>
         <w:t xml:space="preserve">, </w:t>
       </w:r>
       <w:r>
         <w:rPr>
           <w:i/>
           <w:iCs/>
-          <w:lang w:val="en-US"/>
         </w:rPr>
         <w:t>20</w:t>
       </w:r>
       <w:r>
-        <w:rPr>
-          <w:lang w:val="en-US"/>
-        </w:rPr>
         <w:t>(4), e1445. https://doi.org/10.1002/cl2.1445</w:t>
       </w:r>
     </w:p>
     <w:p>
       <w:pPr>
         <w:pStyle w:val="Bibliography"/>
-        <w:rPr>
-          <w:lang w:val="en-US"/>
-        </w:rPr>
-      </w:pPr>
-      <w:r>
-        <w:rPr>
-          <w:lang w:val="en-US"/>
-        </w:rPr>
+      </w:pPr>
+      <w:r>
         <w:t xml:space="preserve">Borenstein, M., &amp; Hedges, L. V. (2019). Effect sizes for meta-analysis. In H. Cooper, L. V. Hedges, &amp; J. C. Valentine (Eds.), </w:t>
       </w:r>
       <w:r>
         <w:rPr>
           <w:i/>
           <w:iCs/>
-          <w:lang w:val="en-US"/>
         </w:rPr>
         <w:t>The handbook of research synthesis and meta-analysis</w:t>
       </w:r>
       <w:r>
-        <w:rPr>
-          <w:lang w:val="en-US"/>
-        </w:rPr>
         <w:t xml:space="preserve"> (3rd ed., pp. 207–242). Russell Sage Foundation West Sussex.</w:t>
       </w:r>
     </w:p>
     <w:p>
       <w:pPr>
         <w:pStyle w:val="Bibliography"/>
-        <w:rPr>
-          <w:lang w:val="en-US"/>
-        </w:rPr>
-      </w:pPr>
-      <w:r>
-        <w:rPr>
-          <w:lang w:val="en-US"/>
-        </w:rPr>
+      </w:pPr>
+      <w:r>
         <w:t xml:space="preserve">Borenstein, M., Higgins, J. P. T., Hedges, L. V., &amp; Rothstein, H. R. (2017). Basics of meta-analysis: I2 is not an absolute measure of heterogeneity. </w:t>
       </w:r>
       <w:r>
         <w:rPr>
           <w:i/>
           <w:iCs/>
-          <w:lang w:val="en-US"/>
         </w:rPr>
         <w:t>Research Synthesis Methods</w:t>
       </w:r>
       <w:r>
-        <w:rPr>
-          <w:lang w:val="en-US"/>
-        </w:rPr>
         <w:t xml:space="preserve">, </w:t>
       </w:r>
       <w:r>
         <w:rPr>
           <w:i/>
           <w:iCs/>
-          <w:lang w:val="en-US"/>
         </w:rPr>
         <w:t>8</w:t>
       </w:r>
       <w:r>
-        <w:rPr>
-          <w:lang w:val="en-US"/>
-        </w:rPr>
         <w:t>(1), 5–18. https://doi.org/10.1002/jrsm.1230</w:t>
       </w:r>
     </w:p>
     <w:p>
       <w:pPr>
         <w:pStyle w:val="Bibliography"/>
-        <w:rPr>
-          <w:lang w:val="en-US"/>
-        </w:rPr>
-      </w:pPr>
-      <w:r>
-        <w:rPr>
-          <w:lang w:val="en-US"/>
-        </w:rPr>
+      </w:pPr>
+      <w:r>
         <w:t xml:space="preserve">Canty, A., &amp; Ripley, B. (2017). Package ‘boot.’ </w:t>
       </w:r>
       <w:r>
         <w:rPr>
           <w:i/>
           <w:iCs/>
-          <w:lang w:val="en-US"/>
         </w:rPr>
         <w:t>Bootstrap Functions. CRAN R Proj</w:t>
       </w:r>
       <w:r>
-        <w:rPr>
-          <w:lang w:val="en-US"/>
-        </w:rPr>
         <w:t>.</w:t>
       </w:r>
     </w:p>
     <w:p>
       <w:pPr>
         <w:pStyle w:val="Bibliography"/>
-        <w:rPr>
-          <w:lang w:val="en-US"/>
-        </w:rPr>
-      </w:pPr>
-      <w:r>
-        <w:rPr>
-          <w:lang w:val="en-US"/>
-        </w:rPr>
+      </w:pPr>
+      <w:r>
         <w:t xml:space="preserve">Carter, E. C., Schönbrodt, F. D., Gervais, W. M., &amp; Hilgard, J. (2019). Correcting for bias in psychology: A comparison of meta-analytic methods. </w:t>
       </w:r>
       <w:r>
         <w:rPr>
           <w:i/>
           <w:iCs/>
-          <w:lang w:val="en-US"/>
         </w:rPr>
         <w:t>Advances in Methods and Practices in Psychological Science</w:t>
       </w:r>
       <w:r>
-        <w:rPr>
-          <w:lang w:val="en-US"/>
-        </w:rPr>
         <w:t xml:space="preserve">, </w:t>
       </w:r>
       <w:r>
         <w:rPr>
           <w:i/>
           <w:iCs/>
-          <w:lang w:val="en-US"/>
         </w:rPr>
         <w:t>2</w:t>
       </w:r>
       <w:r>
-        <w:rPr>
-          <w:lang w:val="en-US"/>
-        </w:rPr>
         <w:t>(2), 115–144. https://doi.org/10.1177/2515245919847196</w:t>
       </w:r>
     </w:p>
     <w:p>
       <w:pPr>
         <w:pStyle w:val="Bibliography"/>
-        <w:rPr>
-          <w:lang w:val="en-US"/>
-        </w:rPr>
-      </w:pPr>
-      <w:r>
-        <w:t xml:space="preserve">Chen, M., &amp; Pustejovsky, J. E. (2025). </w:t>
-      </w:r>
-      <w:r>
-        <w:rPr>
-          <w:lang w:val="en-US"/>
-        </w:rPr>
-        <w:t xml:space="preserve">Adapting methods for correcting selective reporting bias in meta-analysis of dependent effect sizes. </w:t>
-      </w:r>
-      <w:r>
-        <w:rPr>
-          <w:i/>
-          <w:iCs/>
-          <w:lang w:val="en-US"/>
+      </w:pPr>
+      <w:r>
+        <w:t xml:space="preserve">Chen, M., &amp; Pustejovsky, J. E. (2025). Adapting methods for correcting selective reporting bias in meta-analysis of dependent effect sizes. </w:t>
+      </w:r>
+      <w:r>
+        <w:rPr>
+          <w:i/>
+          <w:iCs/>
         </w:rPr>
         <w:t>Psychological Methods</w:t>
       </w:r>
       <w:r>
-        <w:rPr>
-          <w:lang w:val="en-US"/>
-        </w:rPr>
         <w:t xml:space="preserve">, </w:t>
       </w:r>
       <w:r>
         <w:rPr>
           <w:i/>
           <w:iCs/>
-          <w:lang w:val="en-US"/>
         </w:rPr>
         <w:t>Online first</w:t>
       </w:r>
       <w:r>
-        <w:rPr>
-          <w:lang w:val="en-US"/>
-        </w:rPr>
         <w:t>. https://doi.org/10.1037/met0000773</w:t>
       </w:r>
     </w:p>
@@ -2644,10 +2640,13 @@
         <w:pStyle w:val="Bibliography"/>
       </w:pPr>
       <w:r>
-        <w:rPr>
-          <w:lang w:val="en-US"/>
-        </w:rPr>
-        <w:t xml:space="preserve">Cheung, A. C. K., &amp; Slavin, R. E. (2016). How methodological features affect effect sizes in education. </w:t>
+        <w:t xml:space="preserve">Cheung, A. C. K., &amp; Slavin, R. E. (2016). </w:t>
+      </w:r>
+      <w:r>
+        <w:rPr>
+          <w:lang w:val="en-US"/>
+        </w:rPr>
+        <w:t xml:space="preserve">How methodological features affect effect sizes in education. </w:t>
       </w:r>
       <w:r>
         <w:rPr>
@@ -2865,6 +2864,9 @@
     <w:p>
       <w:pPr>
         <w:pStyle w:val="Bibliography"/>
+        <w:rPr>
+          <w:lang w:val="en-US"/>
+        </w:rPr>
       </w:pPr>
       <w:r>
         <w:rPr>
@@ -2876,46 +2878,70 @@
         <w:rPr>
           <w:i/>
           <w:iCs/>
+          <w:lang w:val="en-US"/>
         </w:rPr>
         <w:t>Methodology</w:t>
       </w:r>
       <w:r>
+        <w:rPr>
+          <w:lang w:val="en-US"/>
+        </w:rPr>
         <w:t xml:space="preserve">, </w:t>
       </w:r>
       <w:r>
         <w:rPr>
           <w:i/>
           <w:iCs/>
+          <w:lang w:val="en-US"/>
         </w:rPr>
         <w:t>16</w:t>
       </w:r>
       <w:r>
+        <w:rPr>
+          <w:lang w:val="en-US"/>
+        </w:rPr>
         <w:t>(4), 299–315. https://doi.org/10.5964/meth.4013</w:t>
       </w:r>
     </w:p>
     <w:p>
       <w:pPr>
         <w:pStyle w:val="Bibliography"/>
-      </w:pPr>
-      <w:r>
+        <w:rPr>
+          <w:lang w:val="en-US"/>
+        </w:rPr>
+      </w:pPr>
+      <w:r>
+        <w:rPr>
+          <w:lang w:val="en-US"/>
+        </w:rPr>
         <w:t xml:space="preserve">Fisher, Z., &amp; Tipton, E. (2015). </w:t>
       </w:r>
       <w:r>
         <w:rPr>
           <w:i/>
           <w:iCs/>
+          <w:lang w:val="en-US"/>
         </w:rPr>
         <w:t>robumeta: An R-package for robust variance estimation in meta-analysis</w:t>
       </w:r>
       <w:r>
+        <w:rPr>
+          <w:lang w:val="en-US"/>
+        </w:rPr>
         <w:t>.</w:t>
       </w:r>
     </w:p>
     <w:p>
       <w:pPr>
         <w:pStyle w:val="Bibliography"/>
-      </w:pPr>
-      <w:r>
+        <w:rPr>
+          <w:lang w:val="en-US"/>
+        </w:rPr>
+      </w:pPr>
+      <w:r>
+        <w:rPr>
+          <w:lang w:val="en-US"/>
+        </w:rPr>
         <w:lastRenderedPageBreak/>
         <w:t xml:space="preserve">Fitzgerald, K. G., &amp; Tipton, E. (2024). Using Extant Data to Improve Estimation of the Standardized Mean Difference. </w:t>
       </w:r>
@@ -2923,10 +2949,14 @@
         <w:rPr>
           <w:i/>
           <w:iCs/>
+          <w:lang w:val="en-US"/>
         </w:rPr>
         <w:t>Journal of Educational and Behavioral Statistics</w:t>
       </w:r>
       <w:r>
+        <w:rPr>
+          <w:lang w:val="en-US"/>
+        </w:rPr>
         <w:t>, 10769986241238478. https://doi.org/10.3102/10769986241238478</w:t>
       </w:r>
     </w:p>
@@ -2935,7 +2965,13 @@
         <w:pStyle w:val="Bibliography"/>
       </w:pPr>
       <w:r>
-        <w:t xml:space="preserve">Gleser, L., &amp; Olkin, I. (2009). Stochastically dependent effect sizes. In H. Cooper, L. V. Hedges, &amp; J. C. Valentine (Eds.), </w:t>
+        <w:rPr>
+          <w:lang w:val="en-US"/>
+        </w:rPr>
+        <w:t xml:space="preserve">Gleser, L., &amp; Olkin, I. (2009). </w:t>
+      </w:r>
+      <w:r>
+        <w:t xml:space="preserve">Stochastically dependent effect sizes. In H. Cooper, L. V. Hedges, &amp; J. C. Valentine (Eds.), </w:t>
       </w:r>
       <w:r>
         <w:rPr>
@@ -3823,6 +3859,24 @@
         <w:pStyle w:val="Bibliography"/>
       </w:pPr>
       <w:r>
+        <w:t xml:space="preserve">Scherer, R., &amp; Emslander, V. (2025). Utilizing primary study quality in meta-analyses in psychology: A step-by-step tutorial. </w:t>
+      </w:r>
+      <w:r>
+        <w:rPr>
+          <w:i/>
+          <w:iCs/>
+        </w:rPr>
+        <w:t>Psychological Methods</w:t>
+      </w:r>
+      <w:r>
+        <w:t>, No Pagination Specified-No Pagination Specified. https://doi.org/10.1037/met0000751</w:t>
+      </w:r>
+    </w:p>
+    <w:p>
+      <w:pPr>
+        <w:pStyle w:val="Bibliography"/>
+      </w:pPr>
+      <w:r>
         <w:t xml:space="preserve">Shadish, W. R., Cook, T. D., &amp; Campbell, D. T. (2002). </w:t>
       </w:r>
       <w:r>
@@ -3869,6 +3923,7 @@
         <w:pStyle w:val="Bibliography"/>
       </w:pPr>
       <w:r>
+        <w:lastRenderedPageBreak/>
         <w:t xml:space="preserve">Stanley, T. D., &amp; Doucouliagos, H. (2014). Meta-regression approximations to reduce publication selection bias. </w:t>
       </w:r>
       <w:r>
@@ -3897,18 +3952,173 @@
         <w:pStyle w:val="Bibliography"/>
       </w:pPr>
       <w:r>
-        <w:t xml:space="preserve">Sterne, J. A. C., Hernán, M. A., Reeves, B. C., Savović, J., Berkman, N. D., Viswanathan, M., Henry, D., Altman, D. G., Ansari, M. T., Boutron, I., Carpenter, J. R., Chan, A.-W., </w:t>
-      </w:r>
+        <w:t xml:space="preserve">Stanley, T. D., Doucouliagos, H., &amp; Ioannidis, J. P. A. (2022). Beyond Random Effects: When Small-Study Findings Are More Heterogeneous. </w:t>
+      </w:r>
+      <w:r>
+        <w:rPr>
+          <w:i/>
+          <w:iCs/>
+        </w:rPr>
+        <w:t>Advances in Methods and Practices in Psychological Science</w:t>
+      </w:r>
+      <w:r>
+        <w:t xml:space="preserve">, </w:t>
+      </w:r>
+      <w:r>
+        <w:rPr>
+          <w:i/>
+          <w:iCs/>
+        </w:rPr>
+        <w:t>5</w:t>
+      </w:r>
+      <w:r>
+        <w:t>(4), 25152459221120427. https://doi.org/10.1177/25152459221120427</w:t>
+      </w:r>
+    </w:p>
+    <w:p>
+      <w:pPr>
+        <w:pStyle w:val="Bibliography"/>
+      </w:pPr>
+      <w:r>
+        <w:t xml:space="preserve">Sterne, J. A. C., Hernán, M. A., Reeves, B. C., Savović, J., Berkman, N. D., Viswanathan, M., Henry, D., Altman, D. G., Ansari, M. T., Boutron, I., Carpenter, J. R., Chan, A.-W., Churchill, R., Deeks, J. J., Hróbjartsson, A., Kirkham, J., Jüni, P., Loke, Y. K., Pigott, T. D., … Higgins, J. P. T. (2016). ROBINS-I: A tool for assessing risk of bias in non-randomised studies of interventions. </w:t>
+      </w:r>
+      <w:r>
+        <w:rPr>
+          <w:i/>
+          <w:iCs/>
+        </w:rPr>
+        <w:t>BMJ</w:t>
+      </w:r>
+      <w:r>
+        <w:t xml:space="preserve">, </w:t>
+      </w:r>
+      <w:r>
+        <w:rPr>
+          <w:i/>
+          <w:iCs/>
+        </w:rPr>
+        <w:t>355</w:t>
+      </w:r>
+      <w:r>
+        <w:t>, i4919. https://doi.org/10.1136/bmj.i4919</w:t>
+      </w:r>
+    </w:p>
+    <w:p>
+      <w:pPr>
+        <w:pStyle w:val="Bibliography"/>
+      </w:pPr>
+      <w:r>
+        <w:t xml:space="preserve">Sterne, J. A. C., Higgins, J. P., Elbers, R. G., &amp; Reeves, B. C. (2016). </w:t>
+      </w:r>
+      <w:r>
+        <w:rPr>
+          <w:i/>
+          <w:iCs/>
+        </w:rPr>
+        <w:t>Risk Of Bias In Non-randomized Studies of Interventions (ROBINS-I): Detailed guidance</w:t>
+      </w:r>
+      <w:r>
+        <w:t>.</w:t>
+      </w:r>
+    </w:p>
+    <w:p>
+      <w:pPr>
+        <w:pStyle w:val="Bibliography"/>
+      </w:pPr>
+      <w:r>
+        <w:t xml:space="preserve">Sterne, J. A. C., Savović, J., Page, M. J., Elbers, R. G., Blencowe, N. S., Boutron, I., Cates, C. J., Cheng, H.-Y., Corbett, M. S., &amp; Eldridge, S. M. (2019). RoB 2: A revised tool for assessing risk of bias in randomised trials. </w:t>
+      </w:r>
+      <w:r>
+        <w:rPr>
+          <w:i/>
+          <w:iCs/>
+        </w:rPr>
+        <w:t>BMJ</w:t>
+      </w:r>
+      <w:r>
+        <w:t xml:space="preserve">, </w:t>
+      </w:r>
+      <w:r>
+        <w:rPr>
+          <w:i/>
+          <w:iCs/>
+        </w:rPr>
+        <w:t>366</w:t>
+      </w:r>
+      <w:r>
+        <w:t>, l4898. https://doi.org/10.1136/bmj.l4898</w:t>
+      </w:r>
+    </w:p>
+    <w:p>
+      <w:pPr>
+        <w:pStyle w:val="Bibliography"/>
+      </w:pPr>
+      <w:r>
+        <w:t xml:space="preserve">Taylor, J. A., Pigott, T. D., &amp; Williams, R. (2021). Promoting knowledge accumulation about intervention effects: Exploring strategies for standardizing statistical approaches and effect size reporting. </w:t>
+      </w:r>
+      <w:r>
+        <w:rPr>
+          <w:i/>
+          <w:iCs/>
+        </w:rPr>
+        <w:t>Educational Researcher</w:t>
+      </w:r>
+      <w:r>
+        <w:t xml:space="preserve">, </w:t>
+      </w:r>
+      <w:r>
+        <w:rPr>
+          <w:i/>
+          <w:iCs/>
+        </w:rPr>
+        <w:t>51</w:t>
+      </w:r>
+      <w:r>
+        <w:t>(1), 72–80. https://doi.org/10.3102/0013189X211051319</w:t>
+      </w:r>
+    </w:p>
+    <w:p>
+      <w:pPr>
+        <w:pStyle w:val="Bibliography"/>
+      </w:pPr>
+      <w:r>
+        <w:t xml:space="preserve">Tipton, E. (2015). Small sample adjustments for robust variance estimation with meta-regression. </w:t>
+      </w:r>
+      <w:r>
+        <w:rPr>
+          <w:i/>
+          <w:iCs/>
+        </w:rPr>
+        <w:t>Psychological Methods</w:t>
+      </w:r>
+      <w:r>
+        <w:t xml:space="preserve">, </w:t>
+      </w:r>
+      <w:r>
+        <w:rPr>
+          <w:i/>
+          <w:iCs/>
+        </w:rPr>
+        <w:t>20</w:t>
+      </w:r>
+      <w:r>
+        <w:t>(3), 375–393. https://doi.org/10.1037/met0000011</w:t>
+      </w:r>
+    </w:p>
+    <w:p>
+      <w:pPr>
+        <w:pStyle w:val="Bibliography"/>
+      </w:pPr>
       <w:r>
         <w:lastRenderedPageBreak/>
-        <w:t xml:space="preserve">Churchill, R., Deeks, J. J., Hróbjartsson, A., Kirkham, J., Jüni, P., Loke, Y. K., Pigott, T. D., … Higgins, J. P. T. (2016). ROBINS-I: A tool for assessing risk of bias in non-randomised studies of interventions. </w:t>
-      </w:r>
-      <w:r>
-        <w:rPr>
-          <w:i/>
-          <w:iCs/>
-        </w:rPr>
-        <w:t>BMJ</w:t>
+        <w:t xml:space="preserve">Tipton, E., &amp; Pustejovsky, J. E. (2015). Small-sample adjustments for tests of moderators and model fit using robust variance estimation in meta-regression. </w:t>
+      </w:r>
+      <w:r>
+        <w:rPr>
+          <w:i/>
+          <w:iCs/>
+        </w:rPr>
+        <w:t>Journal of Educational and Behavioral Statistics</w:t>
       </w:r>
       <w:r>
         <w:t xml:space="preserve">, </w:t>
@@ -3918,43 +4128,79 @@
           <w:i/>
           <w:iCs/>
         </w:rPr>
-        <w:t>355</w:t>
-      </w:r>
-      <w:r>
-        <w:t>, i4919. https://doi.org/10.1136/bmj.i4919</w:t>
-      </w:r>
-    </w:p>
-    <w:p>
-      <w:pPr>
-        <w:pStyle w:val="Bibliography"/>
-      </w:pPr>
-      <w:r>
-        <w:t xml:space="preserve">Sterne, J. A. C., Higgins, J. P., Elbers, R. G., &amp; Reeves, B. C. (2016). </w:t>
-      </w:r>
-      <w:r>
-        <w:rPr>
-          <w:i/>
-          <w:iCs/>
-        </w:rPr>
-        <w:t>Risk Of Bias In Non-randomized Studies of Interventions (ROBINS-I): Detailed guidance</w:t>
-      </w:r>
-      <w:r>
-        <w:t>.</w:t>
-      </w:r>
-    </w:p>
-    <w:p>
-      <w:pPr>
-        <w:pStyle w:val="Bibliography"/>
-      </w:pPr>
-      <w:r>
-        <w:t xml:space="preserve">Sterne, J. A. C., Savović, J., Page, M. J., Elbers, R. G., Blencowe, N. S., Boutron, I., Cates, C. J., Cheng, H.-Y., Corbett, M. S., &amp; Eldridge, S. M. (2019). RoB 2: A revised tool for assessing risk of bias in randomised trials. </w:t>
-      </w:r>
-      <w:r>
-        <w:rPr>
-          <w:i/>
-          <w:iCs/>
-        </w:rPr>
-        <w:t>BMJ</w:t>
+        <w:t>40</w:t>
+      </w:r>
+      <w:r>
+        <w:t>(6), 604–634. https://doi.org/10.3102/1076998615606099</w:t>
+      </w:r>
+    </w:p>
+    <w:p>
+      <w:pPr>
+        <w:pStyle w:val="Bibliography"/>
+      </w:pPr>
+      <w:r>
+        <w:t xml:space="preserve">Treves, I. N., Chen, Y.-Y., Wilson, C. L., Verdonk, C., Qina’au, J., Pustejovsky, J. E., Goldberg, S. B., Mehling, W., Schuman-Olivier, Z., &amp; Khalsa, S. S. (2025). </w:t>
+      </w:r>
+      <w:r>
+        <w:rPr>
+          <w:i/>
+          <w:iCs/>
+        </w:rPr>
+        <w:t>Minding the Body: A Meta-analysis of the Effects of Mindfulness Meditation Training on Self-reported Interoception.</w:t>
+      </w:r>
+      <w:r>
+        <w:t xml:space="preserve"> https://doi.org/10.21203/rs.3.rs-6792067/v1</w:t>
+      </w:r>
+    </w:p>
+    <w:p>
+      <w:pPr>
+        <w:pStyle w:val="Bibliography"/>
+      </w:pPr>
+      <w:r>
+        <w:t xml:space="preserve">Tukey, J. W. (1977). </w:t>
+      </w:r>
+      <w:r>
+        <w:rPr>
+          <w:i/>
+          <w:iCs/>
+        </w:rPr>
+        <w:t>Exploratory data analysis</w:t>
+      </w:r>
+      <w:r>
+        <w:t>. Pearson Modern Classic.</w:t>
+      </w:r>
+    </w:p>
+    <w:p>
+      <w:pPr>
+        <w:pStyle w:val="Bibliography"/>
+      </w:pPr>
+      <w:r>
+        <w:t xml:space="preserve">van Aert, R. C. M. (2023). </w:t>
+      </w:r>
+      <w:r>
+        <w:rPr>
+          <w:i/>
+          <w:iCs/>
+        </w:rPr>
+        <w:t>puniform: Meta-analysis methods correcting for publication bias</w:t>
+      </w:r>
+      <w:r>
+        <w:t xml:space="preserve"> (No. 0.2.7). CRAN.</w:t>
+      </w:r>
+    </w:p>
+    <w:p>
+      <w:pPr>
+        <w:pStyle w:val="Bibliography"/>
+      </w:pPr>
+      <w:r>
+        <w:t xml:space="preserve">van Aert, R. C. M. (2025). Meta-analyzing nonpreregistered and preregistered studies. </w:t>
+      </w:r>
+      <w:r>
+        <w:rPr>
+          <w:i/>
+          <w:iCs/>
+        </w:rPr>
+        <w:t>Psychological Methods</w:t>
       </w:r>
       <w:r>
         <w:t xml:space="preserve">, </w:t>
@@ -3964,25 +4210,43 @@
           <w:i/>
           <w:iCs/>
         </w:rPr>
-        <w:t>366</w:t>
-      </w:r>
-      <w:r>
-        <w:t>, l4898. https://doi.org/10.1136/bmj.l4898</w:t>
-      </w:r>
-    </w:p>
-    <w:p>
-      <w:pPr>
-        <w:pStyle w:val="Bibliography"/>
-      </w:pPr>
-      <w:r>
-        <w:t xml:space="preserve">Taylor, J. A., Pigott, T. D., &amp; Williams, R. (2021). Promoting knowledge accumulation about intervention effects: Exploring strategies for standardizing statistical approaches and effect size reporting. </w:t>
-      </w:r>
-      <w:r>
-        <w:rPr>
-          <w:i/>
-          <w:iCs/>
-        </w:rPr>
-        <w:t>Educational Researcher</w:t>
+        <w:t>Online first</w:t>
+      </w:r>
+      <w:r>
+        <w:t>. https://doi.org/10.1037/met0000719</w:t>
+      </w:r>
+    </w:p>
+    <w:p>
+      <w:pPr>
+        <w:pStyle w:val="Bibliography"/>
+      </w:pPr>
+      <w:r>
+        <w:t xml:space="preserve">van Aert, R. C. M., &amp; van Assen, M. A. (2025). </w:t>
+      </w:r>
+      <w:r>
+        <w:rPr>
+          <w:i/>
+          <w:iCs/>
+        </w:rPr>
+        <w:t>Correcting for publication bias in a meta-analysis with the p-uniform* method</w:t>
+      </w:r>
+      <w:r>
+        <w:t>. Center for Open Science. https://doi.org/10.31222/osf.io/zqjr9</w:t>
+      </w:r>
+    </w:p>
+    <w:p>
+      <w:pPr>
+        <w:pStyle w:val="Bibliography"/>
+      </w:pPr>
+      <w:r>
+        <w:t xml:space="preserve">Van den Noortgate, W., López-López, J., Marín-Martínez, F., &amp; Sánchez-Meca, J. (2013). Three-level meta-analysis of dependent effect sizes. </w:t>
+      </w:r>
+      <w:r>
+        <w:rPr>
+          <w:i/>
+          <w:iCs/>
+        </w:rPr>
+        <w:t>Behavior Research Methods</w:t>
       </w:r>
       <w:r>
         <w:t xml:space="preserve">, </w:t>
@@ -3992,25 +4256,61 @@
           <w:i/>
           <w:iCs/>
         </w:rPr>
-        <w:t>51</w:t>
-      </w:r>
-      <w:r>
-        <w:t>(1), 72–80. https://doi.org/10.3102/0013189X211051319</w:t>
-      </w:r>
-    </w:p>
-    <w:p>
-      <w:pPr>
-        <w:pStyle w:val="Bibliography"/>
-      </w:pPr>
-      <w:r>
-        <w:t xml:space="preserve">Tipton, E. (2015). Small sample adjustments for robust variance estimation with meta-regression. </w:t>
-      </w:r>
-      <w:r>
-        <w:rPr>
-          <w:i/>
-          <w:iCs/>
-        </w:rPr>
-        <w:t>Psychological Methods</w:t>
+        <w:t>45</w:t>
+      </w:r>
+      <w:r>
+        <w:t>(2), 576–594. https://doi.org/10.3758/s13428-012-0261-6</w:t>
+      </w:r>
+    </w:p>
+    <w:p>
+      <w:pPr>
+        <w:pStyle w:val="Bibliography"/>
+      </w:pPr>
+      <w:r>
+        <w:t xml:space="preserve">Vembye, M. H. (2024a). </w:t>
+      </w:r>
+      <w:r>
+        <w:rPr>
+          <w:i/>
+          <w:iCs/>
+        </w:rPr>
+        <w:t>Variance calculation when there is clustering in one treatment group only</w:t>
+      </w:r>
+      <w:r>
+        <w:t>. https://mikkelvembye.github.io/VIVECampbell/reference/vgt_smd_1armcluster.html</w:t>
+      </w:r>
+    </w:p>
+    <w:p>
+      <w:pPr>
+        <w:pStyle w:val="Bibliography"/>
+      </w:pPr>
+      <w:r>
+        <w:t xml:space="preserve">Vembye, M. H. (2024b). </w:t>
+      </w:r>
+      <w:r>
+        <w:rPr>
+          <w:i/>
+          <w:iCs/>
+        </w:rPr>
+        <w:t>VIVECampbell: Functions for Campbell reviews in VIVE</w:t>
+      </w:r>
+      <w:r>
+        <w:t xml:space="preserve"> (No. 0.0.1). GitHub.</w:t>
+      </w:r>
+    </w:p>
+    <w:p>
+      <w:pPr>
+        <w:pStyle w:val="Bibliography"/>
+      </w:pPr>
+      <w:r>
+        <w:t xml:space="preserve">Vembye, M. H., Pustejovsky, J. E., &amp; Pigott, T. D. (2023). Power approximations for overall average effects in meta-analysis with dependent effect sizes. </w:t>
+      </w:r>
+      <w:r>
+        <w:rPr>
+          <w:i/>
+          <w:iCs/>
+        </w:rPr>
+        <w:t>Journal of Educational and Behavioral Statistics</w:t>
       </w:r>
       <w:r>
         <w:t xml:space="preserve">, </w:t>
@@ -4020,18 +4320,75 @@
           <w:i/>
           <w:iCs/>
         </w:rPr>
-        <w:t>20</w:t>
-      </w:r>
-      <w:r>
-        <w:t>(3), 375–393. https://doi.org/10.1037/met0000011</w:t>
-      </w:r>
-    </w:p>
-    <w:p>
-      <w:pPr>
-        <w:pStyle w:val="Bibliography"/>
-      </w:pPr>
-      <w:r>
-        <w:t xml:space="preserve">Tipton, E., &amp; Pustejovsky, J. E. (2015). Small-sample adjustments for tests of moderators and model fit using robust variance estimation in meta-regression. </w:t>
+        <w:t>48</w:t>
+      </w:r>
+      <w:r>
+        <w:t>(1), 70–102. https://doi.org/10769986221127379</w:t>
+      </w:r>
+    </w:p>
+    <w:p>
+      <w:pPr>
+        <w:pStyle w:val="Bibliography"/>
+      </w:pPr>
+      <w:r>
+        <w:lastRenderedPageBreak/>
+        <w:t xml:space="preserve">Vembye, M. H., Pustejovsky, J. E., &amp; Pigott, T. D. (2024). Conducting power analysis for meta-analysis with dependent effect sizes: Common guidelines and an introduction to the POMADE R package. </w:t>
+      </w:r>
+      <w:r>
+        <w:rPr>
+          <w:i/>
+          <w:iCs/>
+        </w:rPr>
+        <w:t>Research Synthesis Methods</w:t>
+      </w:r>
+      <w:r>
+        <w:t xml:space="preserve">, </w:t>
+      </w:r>
+      <w:r>
+        <w:rPr>
+          <w:i/>
+          <w:iCs/>
+        </w:rPr>
+        <w:t>15</w:t>
+      </w:r>
+      <w:r>
+        <w:t>(6), 1214–1230. https://doi.org/10.1002/jrsm.1752</w:t>
+      </w:r>
+    </w:p>
+    <w:p>
+      <w:pPr>
+        <w:pStyle w:val="Bibliography"/>
+      </w:pPr>
+      <w:r>
+        <w:t xml:space="preserve">Vembye, M. H., Weiss, F., &amp; Hamilton Bhat, B. (2024). The effects of co-teaching and related collaborative models of instruction on student achievement: A systematic review and meta-analysis. </w:t>
+      </w:r>
+      <w:r>
+        <w:rPr>
+          <w:i/>
+          <w:iCs/>
+        </w:rPr>
+        <w:t>Review of Educational Research</w:t>
+      </w:r>
+      <w:r>
+        <w:t xml:space="preserve">, </w:t>
+      </w:r>
+      <w:r>
+        <w:rPr>
+          <w:i/>
+          <w:iCs/>
+        </w:rPr>
+        <w:t>94</w:t>
+      </w:r>
+      <w:r>
+        <w:t>(3), 376–422. https://doi.org/10.3102/00346543231186588</w:t>
+      </w:r>
+    </w:p>
+    <w:p>
+      <w:pPr>
+        <w:pStyle w:val="Bibliography"/>
+      </w:pPr>
+      <w:r>
+        <w:t xml:space="preserve">Viechtbauer, W. (2005). Bias and efficiency of meta-analytic variance estimators in the random-effects model. </w:t>
       </w:r>
       <w:r>
         <w:rPr>
@@ -4048,64 +4405,130 @@
           <w:i/>
           <w:iCs/>
         </w:rPr>
-        <w:t>40</w:t>
-      </w:r>
-      <w:r>
-        <w:t>(6), 604–634. https://doi.org/10.3102/1076998615606099</w:t>
-      </w:r>
-    </w:p>
-    <w:p>
-      <w:pPr>
-        <w:pStyle w:val="Bibliography"/>
-      </w:pPr>
-      <w:r>
-        <w:t xml:space="preserve">Treves, I. N., Chen, Y.-Y., Wilson, C. L., Verdonk, C., Qina’au, J., Pustejovsky, J. E., Goldberg, S. B., Mehling, W., Schuman-Olivier, Z., &amp; Khalsa, S. S. (2025). </w:t>
-      </w:r>
-      <w:r>
-        <w:rPr>
-          <w:i/>
-          <w:iCs/>
-        </w:rPr>
-        <w:t>Minding the Body: A Meta-analysis of the Effects of Mindfulness Meditation Training on Self-reported Interoception.</w:t>
-      </w:r>
-      <w:r>
-        <w:t xml:space="preserve"> https://doi.org/10.21203/rs.3.rs-6792067/v1</w:t>
-      </w:r>
-    </w:p>
-    <w:p>
-      <w:pPr>
-        <w:pStyle w:val="Bibliography"/>
-      </w:pPr>
-      <w:r>
-        <w:t xml:space="preserve">Tukey, J. W. (1977). </w:t>
-      </w:r>
-      <w:r>
-        <w:rPr>
-          <w:i/>
-          <w:iCs/>
-        </w:rPr>
-        <w:t>Exploratory data analysis</w:t>
-      </w:r>
-      <w:r>
-        <w:t>. Pearson Modern Classic.</w:t>
-      </w:r>
-    </w:p>
-    <w:p>
-      <w:pPr>
-        <w:pStyle w:val="Bibliography"/>
-      </w:pPr>
-      <w:r>
-        <w:t xml:space="preserve">van Aert, R. C. M. (2023). </w:t>
-      </w:r>
-      <w:r>
-        <w:rPr>
-          <w:i/>
-          <w:iCs/>
-        </w:rPr>
-        <w:t>puniform: Meta-analysis methods correcting for publication bias</w:t>
-      </w:r>
-      <w:r>
-        <w:t xml:space="preserve"> (No. 0.2.7). CRAN.</w:t>
+        <w:t>30</w:t>
+      </w:r>
+      <w:r>
+        <w:t>(3), 261–293. https://doi.org/10.3102/10769986030003261</w:t>
+      </w:r>
+    </w:p>
+    <w:p>
+      <w:pPr>
+        <w:pStyle w:val="Bibliography"/>
+      </w:pPr>
+      <w:r>
+        <w:t xml:space="preserve">Viechtbauer, W. (2007). Accounting for heterogeneity via random-effects models and moderator analyses in meta-analysis. </w:t>
+      </w:r>
+      <w:r>
+        <w:rPr>
+          <w:i/>
+          <w:iCs/>
+        </w:rPr>
+        <w:t>Zeitschrift Für Psychologie/Journal of Psychology</w:t>
+      </w:r>
+      <w:r>
+        <w:t xml:space="preserve">, </w:t>
+      </w:r>
+      <w:r>
+        <w:rPr>
+          <w:i/>
+          <w:iCs/>
+        </w:rPr>
+        <w:t>215</w:t>
+      </w:r>
+      <w:r>
+        <w:t>(2), 104–121.</w:t>
+      </w:r>
+    </w:p>
+    <w:p>
+      <w:pPr>
+        <w:pStyle w:val="Bibliography"/>
+      </w:pPr>
+      <w:r>
+        <w:t xml:space="preserve">Viechtbauer, W. (2010). Conducting meta-analyses in R with the metafor package. </w:t>
+      </w:r>
+      <w:r>
+        <w:rPr>
+          <w:i/>
+          <w:iCs/>
+        </w:rPr>
+        <w:t>Journal of Statistical Software</w:t>
+      </w:r>
+      <w:r>
+        <w:t xml:space="preserve">, </w:t>
+      </w:r>
+      <w:r>
+        <w:rPr>
+          <w:i/>
+          <w:iCs/>
+        </w:rPr>
+        <w:t>36</w:t>
+      </w:r>
+      <w:r>
+        <w:t>(3), 1–48. https://doi.org/10.18637/jss.v036.i03</w:t>
+      </w:r>
+    </w:p>
+    <w:p>
+      <w:pPr>
+        <w:pStyle w:val="Bibliography"/>
+      </w:pPr>
+      <w:r>
+        <w:t xml:space="preserve">Viechtbauer, W. (2021). </w:t>
+      </w:r>
+      <w:r>
+        <w:rPr>
+          <w:i/>
+          <w:iCs/>
+        </w:rPr>
+        <w:t>I2 for Multilevel and Multivariate Models</w:t>
+      </w:r>
+      <w:r>
+        <w:t>. https://www.metafor-project.org/doku.php/tips:i2_multilevel_multivariate</w:t>
+      </w:r>
+    </w:p>
+    <w:p>
+      <w:pPr>
+        <w:pStyle w:val="Bibliography"/>
+      </w:pPr>
+      <w:r>
+        <w:t xml:space="preserve">Viechtbauer, W. (2025). </w:t>
+      </w:r>
+      <w:r>
+        <w:rPr>
+          <w:i/>
+          <w:iCs/>
+        </w:rPr>
+        <w:t>Construct or approximate the variance-covariance matrix of dependent effect sizes or outcomes</w:t>
+      </w:r>
+      <w:r>
+        <w:t>. Metafor: A Meta-Analysis Package for R. https://wviechtb.github.io/metafor/reference/vcalc.html</w:t>
+      </w:r>
+    </w:p>
+    <w:p>
+      <w:pPr>
+        <w:pStyle w:val="Bibliography"/>
+      </w:pPr>
+      <w:r>
+        <w:t xml:space="preserve">Wei, Y., &amp; Higgins, J. P. T. (2013). Estimating within‐study covariances in multivariate meta‐analysis with multiple outcomes. </w:t>
+      </w:r>
+      <w:r>
+        <w:rPr>
+          <w:i/>
+          <w:iCs/>
+        </w:rPr>
+        <w:t>Statistics in Medicine</w:t>
+      </w:r>
+      <w:r>
+        <w:t xml:space="preserve">, </w:t>
+      </w:r>
+      <w:r>
+        <w:rPr>
+          <w:i/>
+          <w:iCs/>
+        </w:rPr>
+        <w:t>32</w:t>
+      </w:r>
+      <w:r>
+        <w:t>(7), 1191–1205. https://doi.org/10.1002/sim.5679</w:t>
       </w:r>
     </w:p>
     <w:p>
@@ -4114,14 +4537,14 @@
       </w:pPr>
       <w:r>
         <w:lastRenderedPageBreak/>
-        <w:t xml:space="preserve">van Aert, R. C. M. (2025). Meta-analyzing nonpreregistered and preregistered studies. </w:t>
-      </w:r>
-      <w:r>
-        <w:rPr>
-          <w:i/>
-          <w:iCs/>
-        </w:rPr>
-        <w:t>Psychological Methods</w:t>
+        <w:t xml:space="preserve">Weiss, M. J., Lockwood, J. R., &amp; McCaffrey, D. F. (2016). Estimating the Standard Error of the Impact Estimator in Individually Randomized Trials With Clustering. </w:t>
+      </w:r>
+      <w:r>
+        <w:rPr>
+          <w:i/>
+          <w:iCs/>
+        </w:rPr>
+        <w:t>Journal of Research on Educational Effectiveness</w:t>
       </w:r>
       <w:r>
         <w:t xml:space="preserve">, </w:t>
@@ -4131,349 +4554,6 @@
           <w:i/>
           <w:iCs/>
         </w:rPr>
-        <w:t>Online first</w:t>
-      </w:r>
-      <w:r>
-        <w:t>. https://doi.org/10.1037/met0000719</w:t>
-      </w:r>
-    </w:p>
-    <w:p>
-      <w:pPr>
-        <w:pStyle w:val="Bibliography"/>
-      </w:pPr>
-      <w:r>
-        <w:t xml:space="preserve">van Aert, R. C. M., &amp; van Assen, M. A. (2025). </w:t>
-      </w:r>
-      <w:r>
-        <w:rPr>
-          <w:i/>
-          <w:iCs/>
-        </w:rPr>
-        <w:t>Correcting for publication bias in a meta-analysis with the p-uniform* method</w:t>
-      </w:r>
-      <w:r>
-        <w:t>. Center for Open Science. https://doi.org/10.31222/osf.io/zqjr9</w:t>
-      </w:r>
-    </w:p>
-    <w:p>
-      <w:pPr>
-        <w:pStyle w:val="Bibliography"/>
-      </w:pPr>
-      <w:r>
-        <w:t xml:space="preserve">Van den Noortgate, W., López-López, J., Marín-Martínez, F., &amp; Sánchez-Meca, J. (2013). Three-level meta-analysis of dependent effect sizes. </w:t>
-      </w:r>
-      <w:r>
-        <w:rPr>
-          <w:i/>
-          <w:iCs/>
-        </w:rPr>
-        <w:t>Behavior Research Methods</w:t>
-      </w:r>
-      <w:r>
-        <w:t xml:space="preserve">, </w:t>
-      </w:r>
-      <w:r>
-        <w:rPr>
-          <w:i/>
-          <w:iCs/>
-        </w:rPr>
-        <w:t>45</w:t>
-      </w:r>
-      <w:r>
-        <w:t>(2), 576–594. https://doi.org/10.3758/s13428-012-0261-6</w:t>
-      </w:r>
-    </w:p>
-    <w:p>
-      <w:pPr>
-        <w:pStyle w:val="Bibliography"/>
-      </w:pPr>
-      <w:r>
-        <w:t xml:space="preserve">Vembye, M. H. (2024a). </w:t>
-      </w:r>
-      <w:r>
-        <w:rPr>
-          <w:i/>
-          <w:iCs/>
-        </w:rPr>
-        <w:t>Variance calculation when there is clustering in one treatment group only</w:t>
-      </w:r>
-      <w:r>
-        <w:t>. https://mikkelvembye.github.io/VIVECampbell/reference/vgt_smd_1armcluster.html</w:t>
-      </w:r>
-    </w:p>
-    <w:p>
-      <w:pPr>
-        <w:pStyle w:val="Bibliography"/>
-      </w:pPr>
-      <w:r>
-        <w:t xml:space="preserve">Vembye, M. H. (2024b). </w:t>
-      </w:r>
-      <w:r>
-        <w:rPr>
-          <w:i/>
-          <w:iCs/>
-        </w:rPr>
-        <w:t>VIVECampbell: Functions for Campbell reviews in VIVE</w:t>
-      </w:r>
-      <w:r>
-        <w:t xml:space="preserve"> (No. 0.0.1). GitHub.</w:t>
-      </w:r>
-    </w:p>
-    <w:p>
-      <w:pPr>
-        <w:pStyle w:val="Bibliography"/>
-      </w:pPr>
-      <w:r>
-        <w:t xml:space="preserve">Vembye, M. H., Pustejovsky, J. E., &amp; Pigott, T. D. (2023). Power approximations for overall average effects in meta-analysis with dependent effect sizes. </w:t>
-      </w:r>
-      <w:r>
-        <w:rPr>
-          <w:i/>
-          <w:iCs/>
-        </w:rPr>
-        <w:t>Journal of Educational and Behavioral Statistics</w:t>
-      </w:r>
-      <w:r>
-        <w:t xml:space="preserve">, </w:t>
-      </w:r>
-      <w:r>
-        <w:rPr>
-          <w:i/>
-          <w:iCs/>
-        </w:rPr>
-        <w:t>48</w:t>
-      </w:r>
-      <w:r>
-        <w:t>(1), 70–102. https://doi.org/10769986221127379</w:t>
-      </w:r>
-    </w:p>
-    <w:p>
-      <w:pPr>
-        <w:pStyle w:val="Bibliography"/>
-      </w:pPr>
-      <w:r>
-        <w:t xml:space="preserve">Vembye, M. H., Pustejovsky, J. E., &amp; Pigott, T. D. (2024). Conducting power analysis for meta-analysis with dependent effect sizes: Common guidelines and an introduction to the POMADE R package. </w:t>
-      </w:r>
-      <w:r>
-        <w:rPr>
-          <w:i/>
-          <w:iCs/>
-        </w:rPr>
-        <w:t>Research Synthesis Methods</w:t>
-      </w:r>
-      <w:r>
-        <w:t xml:space="preserve">, </w:t>
-      </w:r>
-      <w:r>
-        <w:rPr>
-          <w:i/>
-          <w:iCs/>
-        </w:rPr>
-        <w:t>15</w:t>
-      </w:r>
-      <w:r>
-        <w:t>(6), 1214–1230. https://doi.org/10.1002/jrsm.1752</w:t>
-      </w:r>
-    </w:p>
-    <w:p>
-      <w:pPr>
-        <w:pStyle w:val="Bibliography"/>
-      </w:pPr>
-      <w:r>
-        <w:t xml:space="preserve">Vembye, M. H., Weiss, F., &amp; Hamilton Bhat, B. (2024). The effects of co-teaching and related collaborative models of instruction on student achievement: A systematic review and meta-analysis. </w:t>
-      </w:r>
-      <w:r>
-        <w:rPr>
-          <w:i/>
-          <w:iCs/>
-        </w:rPr>
-        <w:t>Review of Educational Research</w:t>
-      </w:r>
-      <w:r>
-        <w:t xml:space="preserve">, </w:t>
-      </w:r>
-      <w:r>
-        <w:rPr>
-          <w:i/>
-          <w:iCs/>
-        </w:rPr>
-        <w:t>94</w:t>
-      </w:r>
-      <w:r>
-        <w:t>(3), 376–422. https://doi.org/10.3102/00346543231186588</w:t>
-      </w:r>
-    </w:p>
-    <w:p>
-      <w:pPr>
-        <w:pStyle w:val="Bibliography"/>
-      </w:pPr>
-      <w:r>
-        <w:lastRenderedPageBreak/>
-        <w:t xml:space="preserve">Viechtbauer, W. (2005). Bias and efficiency of meta-analytic variance estimators in the random-effects model. </w:t>
-      </w:r>
-      <w:r>
-        <w:rPr>
-          <w:i/>
-          <w:iCs/>
-        </w:rPr>
-        <w:t>Journal of Educational and Behavioral Statistics</w:t>
-      </w:r>
-      <w:r>
-        <w:t xml:space="preserve">, </w:t>
-      </w:r>
-      <w:r>
-        <w:rPr>
-          <w:i/>
-          <w:iCs/>
-        </w:rPr>
-        <w:t>30</w:t>
-      </w:r>
-      <w:r>
-        <w:t>(3), 261–293. https://doi.org/10.3102/10769986030003261</w:t>
-      </w:r>
-    </w:p>
-    <w:p>
-      <w:pPr>
-        <w:pStyle w:val="Bibliography"/>
-      </w:pPr>
-      <w:r>
-        <w:t xml:space="preserve">Viechtbauer, W. (2007). Accounting for heterogeneity via random-effects models and moderator analyses in meta-analysis. </w:t>
-      </w:r>
-      <w:r>
-        <w:rPr>
-          <w:i/>
-          <w:iCs/>
-        </w:rPr>
-        <w:t>Zeitschrift Für Psychologie/Journal of Psychology</w:t>
-      </w:r>
-      <w:r>
-        <w:t xml:space="preserve">, </w:t>
-      </w:r>
-      <w:r>
-        <w:rPr>
-          <w:i/>
-          <w:iCs/>
-        </w:rPr>
-        <w:t>215</w:t>
-      </w:r>
-      <w:r>
-        <w:t>(2), 104–121.</w:t>
-      </w:r>
-    </w:p>
-    <w:p>
-      <w:pPr>
-        <w:pStyle w:val="Bibliography"/>
-      </w:pPr>
-      <w:r>
-        <w:t xml:space="preserve">Viechtbauer, W. (2010). Conducting meta-analyses in R with the metafor package. </w:t>
-      </w:r>
-      <w:r>
-        <w:rPr>
-          <w:i/>
-          <w:iCs/>
-        </w:rPr>
-        <w:t>Journal of Statistical Software</w:t>
-      </w:r>
-      <w:r>
-        <w:t xml:space="preserve">, </w:t>
-      </w:r>
-      <w:r>
-        <w:rPr>
-          <w:i/>
-          <w:iCs/>
-        </w:rPr>
-        <w:t>36</w:t>
-      </w:r>
-      <w:r>
-        <w:t>(3), 1–48. https://doi.org/10.18637/jss.v036.i03</w:t>
-      </w:r>
-    </w:p>
-    <w:p>
-      <w:pPr>
-        <w:pStyle w:val="Bibliography"/>
-      </w:pPr>
-      <w:r>
-        <w:t xml:space="preserve">Viechtbauer, W. (2021). </w:t>
-      </w:r>
-      <w:r>
-        <w:rPr>
-          <w:i/>
-          <w:iCs/>
-        </w:rPr>
-        <w:t>I2 for Multilevel and Multivariate Models</w:t>
-      </w:r>
-      <w:r>
-        <w:t>. https://www.metafor-project.org/doku.php/tips:i2_multilevel_multivariate</w:t>
-      </w:r>
-    </w:p>
-    <w:p>
-      <w:pPr>
-        <w:pStyle w:val="Bibliography"/>
-      </w:pPr>
-      <w:r>
-        <w:t xml:space="preserve">Viechtbauer, W. (2025). </w:t>
-      </w:r>
-      <w:r>
-        <w:rPr>
-          <w:i/>
-          <w:iCs/>
-        </w:rPr>
-        <w:t>Construct or approximate the variance-covariance matrix of dependent effect sizes or outcomes</w:t>
-      </w:r>
-      <w:r>
-        <w:t>. Metafor: A Meta-Analysis Package for R. https://wviechtb.github.io/metafor/reference/vcalc.html</w:t>
-      </w:r>
-    </w:p>
-    <w:p>
-      <w:pPr>
-        <w:pStyle w:val="Bibliography"/>
-      </w:pPr>
-      <w:r>
-        <w:t xml:space="preserve">Wei, Y., &amp; Higgins, J. P. T. (2013). Estimating within‐study covariances in multivariate meta‐analysis with multiple outcomes. </w:t>
-      </w:r>
-      <w:r>
-        <w:rPr>
-          <w:i/>
-          <w:iCs/>
-        </w:rPr>
-        <w:t>Statistics in Medicine</w:t>
-      </w:r>
-      <w:r>
-        <w:t xml:space="preserve">, </w:t>
-      </w:r>
-      <w:r>
-        <w:rPr>
-          <w:i/>
-          <w:iCs/>
-        </w:rPr>
-        <w:t>32</w:t>
-      </w:r>
-      <w:r>
-        <w:t>(7), 1191–1205. https://doi.org/10.1002/sim.5679</w:t>
-      </w:r>
-    </w:p>
-    <w:p>
-      <w:pPr>
-        <w:pStyle w:val="Bibliography"/>
-      </w:pPr>
-      <w:r>
-        <w:t xml:space="preserve">Weiss, M. J., Lockwood, J. R., &amp; McCaffrey, D. F. (2016). Estimating the Standard Error of the Impact Estimator in Individually Randomized Trials With Clustering. </w:t>
-      </w:r>
-      <w:r>
-        <w:rPr>
-          <w:i/>
-          <w:iCs/>
-        </w:rPr>
-        <w:t>Journal of Research on Educational Effectiveness</w:t>
-      </w:r>
-      <w:r>
-        <w:t xml:space="preserve">, </w:t>
-      </w:r>
-      <w:r>
-        <w:rPr>
-          <w:i/>
-          <w:iCs/>
-        </w:rPr>
         <w:t>9</w:t>
       </w:r>
       <w:r>
@@ -4503,7 +4583,6 @@
         <w:pStyle w:val="Bibliography"/>
       </w:pPr>
       <w:r>
-        <w:lastRenderedPageBreak/>
         <w:t xml:space="preserve">Wickham, H., Averick, M., Bryan, J., Chang, W., McGowan, L. D., François, R., Grolemund, G., Hayes, A., Henry, L., &amp; Hester, J. (2019). Welcome to the Tidyverse. </w:t>
       </w:r>
       <w:r>

</xml_diff>